<commit_message>
Probando nuestra 1ra Query en MySQL
</commit_message>
<xml_diff>
--- a/Platzi/Bases de datos (iniciaciación al backend)/Material de repaso/4. Consultas a una base de datos/Introducción a Consultas y su importancia.docx
+++ b/Platzi/Bases de datos (iniciaciación al backend)/Material de repaso/4. Consultas a una base de datos/Introducción a Consultas y su importancia.docx
@@ -623,7 +623,2865 @@
           <w:szCs w:val="20"/>
           <w:rFonts w:ascii="Times" w:eastAsia="Times" w:hAnsi="Times" w:hint="default"/>
         </w:rPr>
-        <w:t xml:space="preserve">trabajada a través de una base de datos.</w:t>
+        <w:t xml:space="preserve">trabajada a través de una base de datos. </w:t>
+      </w:r>
+    </w:p>
+    <w:p>
+      <w:pPr>
+        <w:numPr>
+          <w:ilvl w:val="0"/>
+          <w:numId w:val="0"/>
+        </w:numPr>
+        <w:jc w:val="left"/>
+        <w:spacing w:lineRule="auto" w:line="259" w:before="0" w:after="160"/>
+        <w:widowControl w:val="1"/>
+        <w:ind w:right="0" w:left="0" w:firstLine="0"/>
+        <w:rPr>
+          <w:spacing w:val="0"/>
+          <w:i w:val="0"/>
+          <w:b w:val="0"/>
+          <w:color w:val="000000"/>
+          <w:sz w:val="20"/>
+          <w:szCs w:val="20"/>
+          <w:rFonts w:ascii="Times" w:eastAsia="Times" w:hAnsi="Times" w:hint="default"/>
+        </w:rPr>
+        <w:wordWrap w:val="1"/>
+        <w:autoSpaceDE w:val="0"/>
+        <w:autoSpaceDN w:val="0"/>
+      </w:pPr>
+      <w:r>
+        <w:rPr>
+          <w:spacing w:val="0"/>
+          <w:i w:val="0"/>
+          <w:b w:val="0"/>
+          <w:color w:val="000000"/>
+          <w:sz w:val="20"/>
+          <w:szCs w:val="20"/>
+          <w:rFonts w:ascii="Times" w:eastAsia="Times" w:hAnsi="Times" w:hint="default"/>
+        </w:rPr>
+        <w:t xml:space="preserve">En resumen, con los </w:t>
+      </w:r>
+      <w:r>
+        <w:rPr>
+          <w:spacing w:val="0"/>
+          <w:i w:val="1"/>
+          <w:b w:val="1"/>
+          <w:color w:val="000000"/>
+          <w:sz w:val="20"/>
+          <w:szCs w:val="20"/>
+          <w:rFonts w:ascii="Times" w:eastAsia="Times" w:hAnsi="Times" w:hint="default"/>
+        </w:rPr>
+        <w:t xml:space="preserve">Queries </w:t>
+      </w:r>
+      <w:r>
+        <w:rPr>
+          <w:spacing w:val="0"/>
+          <w:i w:val="0"/>
+          <w:b w:val="0"/>
+          <w:color w:val="000000"/>
+          <w:sz w:val="20"/>
+          <w:szCs w:val="20"/>
+          <w:rFonts w:ascii="Times" w:eastAsia="Times" w:hAnsi="Times" w:hint="default"/>
+        </w:rPr>
+        <w:t xml:space="preserve">es que se brinda valor a una organización al final del día; pues, es lo que nos trae </w:t>
+      </w:r>
+      <w:r>
+        <w:rPr>
+          <w:spacing w:val="0"/>
+          <w:i w:val="0"/>
+          <w:b w:val="0"/>
+          <w:color w:val="000000"/>
+          <w:sz w:val="20"/>
+          <w:szCs w:val="20"/>
+          <w:rFonts w:ascii="Times" w:eastAsia="Times" w:hAnsi="Times" w:hint="default"/>
+        </w:rPr>
+        <w:t xml:space="preserve">la información, </w:t>
+      </w:r>
+      <w:r>
+        <w:rPr>
+          <w:spacing w:val="0"/>
+          <w:i w:val="1"/>
+          <w:b w:val="0"/>
+          <w:color w:val="000000"/>
+          <w:sz w:val="20"/>
+          <w:szCs w:val="20"/>
+          <w:rFonts w:ascii="Times" w:eastAsia="Times" w:hAnsi="Times" w:hint="default"/>
+        </w:rPr>
+        <w:t xml:space="preserve">el diario vivir dentro de una organización</w:t>
+      </w:r>
+      <w:r>
+        <w:rPr>
+          <w:spacing w:val="0"/>
+          <w:i w:val="0"/>
+          <w:b w:val="0"/>
+          <w:color w:val="000000"/>
+          <w:sz w:val="20"/>
+          <w:szCs w:val="20"/>
+          <w:rFonts w:ascii="Times" w:eastAsia="Times" w:hAnsi="Times" w:hint="default"/>
+        </w:rPr>
+        <w:t xml:space="preserve">; con lo cual, es que se podrán tomar decisiones de </w:t>
+      </w:r>
+      <w:r>
+        <w:rPr>
+          <w:spacing w:val="0"/>
+          <w:i w:val="0"/>
+          <w:b w:val="0"/>
+          <w:color w:val="000000"/>
+          <w:sz w:val="20"/>
+          <w:szCs w:val="20"/>
+          <w:rFonts w:ascii="Times" w:eastAsia="Times" w:hAnsi="Times" w:hint="default"/>
+        </w:rPr>
+        <w:t xml:space="preserve">gestión e inversión diariamente. Entonces, para traer toda esa información de nuestro interés, de una base de </w:t>
+      </w:r>
+      <w:r>
+        <w:rPr>
+          <w:spacing w:val="0"/>
+          <w:i w:val="0"/>
+          <w:b w:val="0"/>
+          <w:color w:val="000000"/>
+          <w:sz w:val="20"/>
+          <w:szCs w:val="20"/>
+          <w:rFonts w:ascii="Times" w:eastAsia="Times" w:hAnsi="Times" w:hint="default"/>
+        </w:rPr>
+        <w:t xml:space="preserve">datos, necesitas hacer </w:t>
+      </w:r>
+      <w:r>
+        <w:rPr>
+          <w:spacing w:val="0"/>
+          <w:i w:val="1"/>
+          <w:b w:val="1"/>
+          <w:color w:val="000000"/>
+          <w:sz w:val="20"/>
+          <w:szCs w:val="20"/>
+          <w:rFonts w:ascii="Times" w:eastAsia="Times" w:hAnsi="Times" w:hint="default"/>
+        </w:rPr>
+        <w:t xml:space="preserve">Queries. </w:t>
+      </w:r>
+      <w:r>
+        <w:rPr>
+          <w:spacing w:val="0"/>
+          <w:i w:val="0"/>
+          <w:b w:val="0"/>
+          <w:color w:val="000000"/>
+          <w:sz w:val="20"/>
+          <w:szCs w:val="20"/>
+          <w:rFonts w:ascii="Times" w:eastAsia="Times" w:hAnsi="Times" w:hint="default"/>
+        </w:rPr>
+        <w:t xml:space="preserve">Los </w:t>
+      </w:r>
+      <w:r>
+        <w:rPr>
+          <w:spacing w:val="0"/>
+          <w:i w:val="1"/>
+          <w:b w:val="1"/>
+          <w:color w:val="000000"/>
+          <w:sz w:val="20"/>
+          <w:szCs w:val="20"/>
+          <w:rFonts w:ascii="Times" w:eastAsia="Times" w:hAnsi="Times" w:hint="default"/>
+        </w:rPr>
+        <w:t xml:space="preserve">Queries </w:t>
+      </w:r>
+      <w:r>
+        <w:rPr>
+          <w:spacing w:val="0"/>
+          <w:i w:val="0"/>
+          <w:b w:val="0"/>
+          <w:color w:val="000000"/>
+          <w:sz w:val="20"/>
+          <w:szCs w:val="20"/>
+          <w:rFonts w:ascii="Times" w:eastAsia="Times" w:hAnsi="Times" w:hint="default"/>
+        </w:rPr>
+        <w:t xml:space="preserve">son la forma en la que estructuramos las preguntas que le vamos a </w:t>
+      </w:r>
+      <w:r>
+        <w:rPr>
+          <w:spacing w:val="0"/>
+          <w:i w:val="0"/>
+          <w:b w:val="0"/>
+          <w:color w:val="000000"/>
+          <w:sz w:val="20"/>
+          <w:szCs w:val="20"/>
+          <w:rFonts w:ascii="Times" w:eastAsia="Times" w:hAnsi="Times" w:hint="default"/>
+        </w:rPr>
+        <w:t xml:space="preserve">hacer a la base de datos; es decir, al final del día, nuestro camino a seguir para encontrar todas las respuestas.</w:t>
+      </w:r>
+    </w:p>
+    <w:p>
+      <w:pPr>
+        <w:numPr>
+          <w:ilvl w:val="0"/>
+          <w:numId w:val="0"/>
+        </w:numPr>
+        <w:jc w:val="left"/>
+        <w:spacing w:lineRule="auto" w:line="259" w:before="0" w:after="160"/>
+        <w:widowControl w:val="1"/>
+        <w:ind w:right="0" w:left="0" w:firstLine="0"/>
+        <w:rPr>
+          <w:spacing w:val="0"/>
+          <w:i w:val="0"/>
+          <w:b w:val="0"/>
+          <w:color w:val="000000"/>
+          <w:sz w:val="20"/>
+          <w:szCs w:val="20"/>
+          <w:rFonts w:ascii="Times" w:eastAsia="Times" w:hAnsi="Times" w:hint="default"/>
+        </w:rPr>
+        <w:wordWrap w:val="1"/>
+        <w:autoSpaceDE w:val="0"/>
+        <w:autoSpaceDN w:val="0"/>
+      </w:pPr>
+      <w:r>
+        <w:rPr>
+          <w:spacing w:val="0"/>
+          <w:i w:val="0"/>
+          <w:b w:val="0"/>
+          <w:color w:val="000000"/>
+          <w:sz w:val="20"/>
+          <w:szCs w:val="20"/>
+          <w:rFonts w:ascii="Times" w:eastAsia="Times" w:hAnsi="Times" w:hint="default"/>
+        </w:rPr>
+        <w:t xml:space="preserve">Ahora, lo complicado es que hay muchas formas de hacer un </w:t>
+      </w:r>
+      <w:r>
+        <w:rPr>
+          <w:spacing w:val="0"/>
+          <w:i w:val="1"/>
+          <w:b w:val="1"/>
+          <w:color w:val="000000"/>
+          <w:sz w:val="20"/>
+          <w:szCs w:val="20"/>
+          <w:rFonts w:ascii="Times" w:eastAsia="Times" w:hAnsi="Times" w:hint="default"/>
+        </w:rPr>
+        <w:t xml:space="preserve">Queri, </w:t>
+      </w:r>
+      <w:r>
+        <w:rPr>
+          <w:spacing w:val="0"/>
+          <w:i w:val="0"/>
+          <w:b w:val="0"/>
+          <w:color w:val="000000"/>
+          <w:sz w:val="20"/>
+          <w:szCs w:val="20"/>
+          <w:rFonts w:ascii="Times" w:eastAsia="Times" w:hAnsi="Times" w:hint="default"/>
+        </w:rPr>
+        <w:t xml:space="preserve">desde lo más básico a lo más complejo.</w:t>
+      </w:r>
+    </w:p>
+    <w:p>
+      <w:pPr>
+        <w:numPr>
+          <w:ilvl w:val="0"/>
+          <w:numId w:val="0"/>
+        </w:numPr>
+        <w:jc w:val="left"/>
+        <w:spacing w:lineRule="auto" w:line="259" w:before="0" w:after="160"/>
+        <w:widowControl w:val="1"/>
+        <w:ind w:right="0" w:left="0" w:firstLine="0"/>
+        <w:rPr>
+          <w:spacing w:val="0"/>
+          <w:i w:val="0"/>
+          <w:b w:val="0"/>
+          <w:color w:val="000000"/>
+          <w:sz w:val="20"/>
+          <w:szCs w:val="20"/>
+          <w:rFonts w:ascii="Times" w:eastAsia="Times" w:hAnsi="Times" w:hint="default"/>
+        </w:rPr>
+        <w:wordWrap w:val="1"/>
+        <w:autoSpaceDE w:val="0"/>
+        <w:autoSpaceDN w:val="0"/>
+      </w:pPr>
+    </w:p>
+    <w:p>
+      <w:pPr>
+        <w:numPr>
+          <w:ilvl w:val="0"/>
+          <w:numId w:val="0"/>
+        </w:numPr>
+        <w:jc w:val="left"/>
+        <w:spacing w:lineRule="auto" w:line="259" w:before="0" w:after="160"/>
+        <w:widowControl w:val="1"/>
+        <w:ind w:right="0" w:left="0" w:firstLine="0"/>
+        <w:rPr>
+          <w:spacing w:val="0"/>
+          <w:i w:val="1"/>
+          <w:b w:val="1"/>
+          <w:color w:val="000000"/>
+          <w:sz w:val="22"/>
+          <w:szCs w:val="22"/>
+          <w:u w:val="none"/>
+          <w:rFonts w:ascii="Times" w:eastAsia="Times" w:hAnsi="Times" w:hint="default"/>
+        </w:rPr>
+        <w:wordWrap w:val="1"/>
+        <w:autoSpaceDE w:val="0"/>
+        <w:autoSpaceDN w:val="0"/>
+      </w:pPr>
+      <w:r>
+        <w:rPr>
+          <w:spacing w:val="0"/>
+          <w:i w:val="1"/>
+          <w:b w:val="1"/>
+          <w:color w:val="000000"/>
+          <w:sz w:val="22"/>
+          <w:szCs w:val="22"/>
+          <w:u w:val="none"/>
+          <w:rFonts w:ascii="Times" w:eastAsia="Times" w:hAnsi="Times" w:hint="default"/>
+        </w:rPr>
+        <w:t xml:space="preserve">Vamos de las Queries básicas a las complejas.</w:t>
+      </w:r>
+    </w:p>
+    <w:p>
+      <w:pPr>
+        <w:numPr>
+          <w:ilvl w:val="0"/>
+          <w:numId w:val="0"/>
+        </w:numPr>
+        <w:jc w:val="left"/>
+        <w:spacing w:lineRule="auto" w:line="259" w:before="0" w:after="160"/>
+        <w:widowControl w:val="1"/>
+        <w:ind w:right="0" w:left="0" w:firstLine="0"/>
+        <w:rPr>
+          <w:spacing w:val="0"/>
+          <w:i w:val="1"/>
+          <w:b w:val="1"/>
+          <w:color w:val="000000"/>
+          <w:sz w:val="20"/>
+          <w:szCs w:val="20"/>
+          <w:u w:val="none"/>
+          <w:rFonts w:ascii="Times" w:eastAsia="Times" w:hAnsi="Times" w:hint="default"/>
+        </w:rPr>
+        <w:wordWrap w:val="1"/>
+        <w:autoSpaceDE w:val="0"/>
+        <w:autoSpaceDN w:val="0"/>
+      </w:pPr>
+      <w:r>
+        <w:rPr>
+          <w:spacing w:val="0"/>
+          <w:i w:val="0"/>
+          <w:b w:val="0"/>
+          <w:color w:val="000000"/>
+          <w:sz w:val="20"/>
+          <w:szCs w:val="20"/>
+          <w:u w:val="none"/>
+          <w:rFonts w:ascii="Times" w:eastAsia="Times" w:hAnsi="Times" w:hint="default"/>
+        </w:rPr>
+        <w:t xml:space="preserve">Empecemos a practicar la habilidad de convertir nuestras preguntas en </w:t>
+      </w:r>
+      <w:r>
+        <w:rPr>
+          <w:spacing w:val="0"/>
+          <w:i w:val="1"/>
+          <w:b w:val="1"/>
+          <w:color w:val="000000"/>
+          <w:sz w:val="20"/>
+          <w:szCs w:val="20"/>
+          <w:u w:val="none"/>
+          <w:rFonts w:ascii="Times" w:eastAsia="Times" w:hAnsi="Times" w:hint="default"/>
+        </w:rPr>
+        <w:t xml:space="preserve">Queries. </w:t>
+      </w:r>
+      <w:r>
+        <w:rPr>
+          <w:spacing w:val="0"/>
+          <w:i w:val="0"/>
+          <w:b w:val="0"/>
+          <w:color w:val="000000"/>
+          <w:sz w:val="20"/>
+          <w:szCs w:val="20"/>
+          <w:u w:val="none"/>
+          <w:rFonts w:ascii="Times" w:eastAsia="Times" w:hAnsi="Times" w:hint="default"/>
+        </w:rPr>
+        <w:t xml:space="preserve">El </w:t>
+      </w:r>
+      <w:r>
+        <w:rPr>
+          <w:spacing w:val="0"/>
+          <w:i w:val="1"/>
+          <w:b w:val="1"/>
+          <w:color w:val="000000"/>
+          <w:sz w:val="20"/>
+          <w:szCs w:val="20"/>
+          <w:u w:val="none"/>
+          <w:rFonts w:ascii="Times" w:eastAsia="Times" w:hAnsi="Times" w:hint="default"/>
+        </w:rPr>
+        <w:t xml:space="preserve">Queri </w:t>
+      </w:r>
+      <w:r>
+        <w:rPr>
+          <w:spacing w:val="0"/>
+          <w:i w:val="0"/>
+          <w:b w:val="0"/>
+          <w:color w:val="000000"/>
+          <w:sz w:val="20"/>
+          <w:szCs w:val="20"/>
+          <w:u w:val="none"/>
+          <w:rFonts w:ascii="Times" w:eastAsia="Times" w:hAnsi="Times" w:hint="default"/>
+        </w:rPr>
+        <w:t xml:space="preserve">tiene básicamente dos </w:t>
+      </w:r>
+      <w:r>
+        <w:rPr>
+          <w:spacing w:val="0"/>
+          <w:i w:val="0"/>
+          <w:b w:val="0"/>
+          <w:color w:val="000000"/>
+          <w:sz w:val="20"/>
+          <w:szCs w:val="20"/>
+          <w:u w:val="none"/>
+          <w:rFonts w:ascii="Times" w:eastAsia="Times" w:hAnsi="Times" w:hint="default"/>
+        </w:rPr>
+        <w:t xml:space="preserve">partes: la sentencia </w:t>
+      </w:r>
+      <w:r>
+        <w:rPr>
+          <w:spacing w:val="0"/>
+          <w:i w:val="1"/>
+          <w:b w:val="1"/>
+          <w:color w:val="000000"/>
+          <w:sz w:val="20"/>
+          <w:szCs w:val="20"/>
+          <w:u w:val="none"/>
+          <w:rFonts w:ascii="Times" w:eastAsia="Times" w:hAnsi="Times" w:hint="default"/>
+        </w:rPr>
+        <w:t xml:space="preserve">Select </w:t>
+      </w:r>
+      <w:r>
+        <w:rPr>
+          <w:spacing w:val="0"/>
+          <w:i w:val="0"/>
+          <w:b w:val="0"/>
+          <w:color w:val="000000"/>
+          <w:sz w:val="20"/>
+          <w:szCs w:val="20"/>
+          <w:u w:val="none"/>
+          <w:rFonts w:ascii="Times" w:eastAsia="Times" w:hAnsi="Times" w:hint="default"/>
+        </w:rPr>
+        <w:t xml:space="preserve">y la sentencia </w:t>
+      </w:r>
+      <w:r>
+        <w:rPr>
+          <w:spacing w:val="0"/>
+          <w:i w:val="1"/>
+          <w:b w:val="1"/>
+          <w:color w:val="000000"/>
+          <w:sz w:val="20"/>
+          <w:szCs w:val="20"/>
+          <w:u w:val="none"/>
+          <w:rFonts w:ascii="Times" w:eastAsia="Times" w:hAnsi="Times" w:hint="default"/>
+        </w:rPr>
+        <w:t xml:space="preserve">From </w:t>
+      </w:r>
+      <w:r>
+        <w:rPr>
+          <w:spacing w:val="0"/>
+          <w:i w:val="0"/>
+          <w:b w:val="0"/>
+          <w:color w:val="000000"/>
+          <w:sz w:val="20"/>
+          <w:szCs w:val="20"/>
+          <w:u w:val="none"/>
+          <w:rFonts w:ascii="Times" w:eastAsia="Times" w:hAnsi="Times" w:hint="default"/>
+        </w:rPr>
+        <w:t xml:space="preserve">y, en varias ocasiones, nos encontramos con la sentencia </w:t>
+      </w:r>
+      <w:r>
+        <w:rPr>
+          <w:spacing w:val="0"/>
+          <w:i w:val="1"/>
+          <w:b w:val="1"/>
+          <w:color w:val="000000"/>
+          <w:sz w:val="20"/>
+          <w:szCs w:val="20"/>
+          <w:u w:val="none"/>
+          <w:rFonts w:ascii="Times" w:eastAsia="Times" w:hAnsi="Times" w:hint="default"/>
+        </w:rPr>
+        <w:t>Where.</w:t>
+      </w:r>
+    </w:p>
+    <w:p>
+      <w:pPr>
+        <w:numPr>
+          <w:ilvl w:val="0"/>
+          <w:numId w:val="0"/>
+        </w:numPr>
+        <w:jc w:val="left"/>
+        <w:spacing w:lineRule="auto" w:line="259" w:before="0" w:after="160"/>
+        <w:widowControl w:val="1"/>
+        <w:ind w:right="0" w:left="0" w:firstLine="0"/>
+        <w:rPr>
+          <w:spacing w:val="0"/>
+          <w:i w:val="0"/>
+          <w:b w:val="0"/>
+          <w:color w:val="000000"/>
+          <w:sz w:val="22"/>
+          <w:szCs w:val="22"/>
+          <w:u w:val="none"/>
+          <w:rFonts w:ascii="Times" w:eastAsia="Times" w:hAnsi="Times" w:hint="default"/>
+        </w:rPr>
+        <w:wordWrap w:val="1"/>
+        <w:autoSpaceDE w:val="0"/>
+        <w:autoSpaceDN w:val="0"/>
+      </w:pPr>
+      <w:r>
+        <w:rPr>
+          <w:sz w:val="20"/>
+        </w:rPr>
+        <w:drawing>
+          <wp:inline distT="0" distB="0" distL="0" distR="0">
+            <wp:extent cx="2705100" cy="1933575"/>
+            <wp:effectExtent l="0" t="0" r="0" b="0"/>
+            <wp:docPr id="9" name="Imagen 1"/>
+            <wp:cNvGraphicFramePr>
+              <a:graphicFrameLocks xmlns:a="http://schemas.openxmlformats.org/drawingml/2006/main" noChangeAspect="1"/>
+            </wp:cNvGraphicFramePr>
+            <a:graphic xmlns:a="http://schemas.openxmlformats.org/drawingml/2006/main">
+              <a:graphicData uri="http://schemas.openxmlformats.org/drawingml/2006/picture">
+                <pic:pic xmlns:pic="http://schemas.openxmlformats.org/drawingml/2006/picture">
+                  <pic:nvPicPr>
+                    <pic:cNvPr id="1" name="Picture 1" descr="/Users/robertovelasquezdean/Library/Group Containers/L48J367XN4.com.infraware.PolarisOffice/EngineTemp/1473/fImage3575897916.png"/>
+                    <pic:cNvPicPr>
+                      <a:picLocks noChangeAspect="1" noChangeArrowheads="1"/>
+                    </pic:cNvPicPr>
+                  </pic:nvPicPr>
+                  <pic:blipFill>
+                    <a:blip r:embed="rId5">
+                      <a:extLst>
+                        <a:ext uri="{BEBA8EAE-BF5A-486C-A8C5-ECC9F3942E4B}">
+                          <a14:imgProps xmlns:a14="http://schemas.microsoft.com/office/drawing/2010/main">
+                            <a14:imgLayer r:embed="rId6">
+                              <a14:imgEffect>
+                                <a14:sharpenSoften amount="25000"/>
+                              </a14:imgEffect>
+                            </a14:imgLayer>
+                          </a14:imgProps>
+                        </a:ext>
+                        <a:ext uri="{28A0092B-C50C-407E-A947-70E740481C1C}">
+                          <a14:useLocalDpi xmlns:a14="http://schemas.microsoft.com/office/drawing/2010/main" val="0"/>
+                        </a:ext>
+                      </a:extLst>
+                    </a:blip>
+                    <a:stretch>
+                      <a:fillRect/>
+                    </a:stretch>
+                  </pic:blipFill>
+                  <pic:spPr>
+                    <a:xfrm>
+                      <a:off x="0" y="0"/>
+                      <a:ext cx="2705735" cy="1934209"/>
+                    </a:xfrm>
+                    <a:prstGeom prst="rect"/>
+                    <a:ln cap="flat"/>
+                  </pic:spPr>
+                </pic:pic>
+              </a:graphicData>
+            </a:graphic>
+          </wp:inline>
+        </w:drawing>
+      </w:r>
+    </w:p>
+    <w:p>
+      <w:pPr>
+        <w:numPr>
+          <w:ilvl w:val="0"/>
+          <w:numId w:val="0"/>
+        </w:numPr>
+        <w:jc w:val="left"/>
+        <w:spacing w:lineRule="auto" w:line="259" w:before="0" w:after="160"/>
+        <w:widowControl w:val="1"/>
+        <w:ind w:right="0" w:left="0" w:firstLine="0"/>
+        <w:rPr>
+          <w:spacing w:val="0"/>
+          <w:i w:val="0"/>
+          <w:b w:val="0"/>
+          <w:color w:val="000000"/>
+          <w:sz w:val="20"/>
+          <w:szCs w:val="20"/>
+          <w:u w:val="none"/>
+          <w:rFonts w:ascii="Times" w:eastAsia="Times" w:hAnsi="Times" w:hint="default"/>
+        </w:rPr>
+        <w:wordWrap w:val="1"/>
+        <w:autoSpaceDE w:val="0"/>
+        <w:autoSpaceDN w:val="0"/>
+      </w:pPr>
+      <w:r>
+        <w:rPr>
+          <w:spacing w:val="0"/>
+          <w:i w:val="1"/>
+          <w:b w:val="1"/>
+          <w:color w:val="000000"/>
+          <w:sz w:val="20"/>
+          <w:szCs w:val="20"/>
+          <w:u w:val="none"/>
+          <w:rFonts w:ascii="Times" w:eastAsia="Times" w:hAnsi="Times" w:hint="default"/>
+        </w:rPr>
+        <w:t xml:space="preserve">Select </w:t>
+      </w:r>
+      <w:r>
+        <w:rPr>
+          <w:spacing w:val="0"/>
+          <w:i w:val="0"/>
+          <w:b w:val="0"/>
+          <w:color w:val="000000"/>
+          <w:sz w:val="20"/>
+          <w:szCs w:val="20"/>
+          <w:u w:val="none"/>
+          <w:rFonts w:ascii="Times" w:eastAsia="Times" w:hAnsi="Times" w:hint="default"/>
+        </w:rPr>
+        <w:t xml:space="preserve">nos permite traer los datos que queremos mostrar, de qué </w:t>
+      </w:r>
+      <w:r>
+        <w:rPr>
+          <w:spacing w:val="0"/>
+          <w:i w:val="1"/>
+          <w:b w:val="1"/>
+          <w:color w:val="000000"/>
+          <w:sz w:val="20"/>
+          <w:szCs w:val="20"/>
+          <w:u w:val="none"/>
+          <w:rFonts w:ascii="Times" w:eastAsia="Times" w:hAnsi="Times" w:hint="default"/>
+        </w:rPr>
+        <w:t>columna</w:t>
+      </w:r>
+      <w:r>
+        <w:rPr>
+          <w:spacing w:val="0"/>
+          <w:i w:val="0"/>
+          <w:b w:val="0"/>
+          <w:color w:val="000000"/>
+          <w:sz w:val="20"/>
+          <w:szCs w:val="20"/>
+          <w:u w:val="none"/>
+          <w:rFonts w:ascii="Times" w:eastAsia="Times" w:hAnsi="Times" w:hint="default"/>
+        </w:rPr>
+        <w:t xml:space="preserve">; en este caso puntual, queremos traer </w:t>
+      </w:r>
+      <w:r>
+        <w:rPr>
+          <w:spacing w:val="0"/>
+          <w:i w:val="0"/>
+          <w:b w:val="0"/>
+          <w:color w:val="000000"/>
+          <w:sz w:val="20"/>
+          <w:szCs w:val="20"/>
+          <w:u w:val="none"/>
+          <w:rFonts w:ascii="Times" w:eastAsia="Times" w:hAnsi="Times" w:hint="default"/>
+        </w:rPr>
+        <w:t xml:space="preserve">los datos de la columna o atributo </w:t>
+      </w:r>
+      <w:r>
+        <w:rPr>
+          <w:spacing w:val="0"/>
+          <w:i w:val="1"/>
+          <w:b w:val="1"/>
+          <w:color w:val="000000"/>
+          <w:sz w:val="20"/>
+          <w:szCs w:val="20"/>
+          <w:u w:val="none"/>
+          <w:rFonts w:ascii="Times" w:eastAsia="Times" w:hAnsi="Times" w:hint="default"/>
+        </w:rPr>
+        <w:t xml:space="preserve">city </w:t>
+      </w:r>
+      <w:r>
+        <w:rPr>
+          <w:spacing w:val="0"/>
+          <w:i w:val="0"/>
+          <w:b w:val="0"/>
+          <w:color w:val="000000"/>
+          <w:sz w:val="20"/>
+          <w:szCs w:val="20"/>
+          <w:u w:val="none"/>
+          <w:rFonts w:ascii="Times" w:eastAsia="Times" w:hAnsi="Times" w:hint="default"/>
+        </w:rPr>
+        <w:t xml:space="preserve">y una cuenta </w:t>
+      </w:r>
+      <w:r>
+        <w:rPr>
+          <w:spacing w:val="0"/>
+          <w:i w:val="1"/>
+          <w:b w:val="1"/>
+          <w:color w:val="000000"/>
+          <w:sz w:val="20"/>
+          <w:szCs w:val="20"/>
+          <w:u w:val="none"/>
+          <w:rFonts w:ascii="Times" w:eastAsia="Times" w:hAnsi="Times" w:hint="default"/>
+        </w:rPr>
+        <w:t xml:space="preserve">count(*) </w:t>
+      </w:r>
+      <w:r>
+        <w:rPr>
+          <w:spacing w:val="0"/>
+          <w:i w:val="0"/>
+          <w:b w:val="0"/>
+          <w:color w:val="000000"/>
+          <w:sz w:val="20"/>
+          <w:szCs w:val="20"/>
+          <w:u w:val="none"/>
+          <w:rFonts w:ascii="Times" w:eastAsia="Times" w:hAnsi="Times" w:hint="default"/>
+        </w:rPr>
+        <w:t xml:space="preserve">la cual se proyecta como </w:t>
+      </w:r>
+      <w:r>
+        <w:rPr>
+          <w:spacing w:val="0"/>
+          <w:i w:val="1"/>
+          <w:b w:val="1"/>
+          <w:color w:val="000000"/>
+          <w:sz w:val="20"/>
+          <w:szCs w:val="20"/>
+          <w:u w:val="none"/>
+          <w:rFonts w:ascii="Times" w:eastAsia="Times" w:hAnsi="Times" w:hint="default"/>
+        </w:rPr>
+        <w:t xml:space="preserve">total </w:t>
+      </w:r>
+      <w:r>
+        <w:rPr>
+          <w:spacing w:val="0"/>
+          <w:i w:val="0"/>
+          <w:b w:val="0"/>
+          <w:color w:val="000000"/>
+          <w:sz w:val="20"/>
+          <w:szCs w:val="20"/>
+          <w:u w:val="none"/>
+          <w:rFonts w:ascii="Times" w:eastAsia="Times" w:hAnsi="Times" w:hint="default"/>
+        </w:rPr>
+        <w:t xml:space="preserve">(más adelante </w:t>
+      </w:r>
+      <w:r>
+        <w:rPr>
+          <w:spacing w:val="0"/>
+          <w:i w:val="0"/>
+          <w:b w:val="0"/>
+          <w:color w:val="000000"/>
+          <w:sz w:val="20"/>
+          <w:szCs w:val="20"/>
+          <w:u w:val="none"/>
+          <w:rFonts w:ascii="Times" w:eastAsia="Times" w:hAnsi="Times" w:hint="default"/>
+        </w:rPr>
+        <w:t xml:space="preserve">explicaremos más a fondo los dos últimos elementos señalados en negrilla).</w:t>
+      </w:r>
+    </w:p>
+    <w:p>
+      <w:pPr>
+        <w:numPr>
+          <w:ilvl w:val="0"/>
+          <w:numId w:val="0"/>
+        </w:numPr>
+        <w:jc w:val="left"/>
+        <w:spacing w:lineRule="auto" w:line="259" w:before="0" w:after="160"/>
+        <w:widowControl w:val="1"/>
+        <w:ind w:right="0" w:left="0" w:firstLine="0"/>
+        <w:rPr>
+          <w:spacing w:val="0"/>
+          <w:i w:val="0"/>
+          <w:b w:val="1"/>
+          <w:color w:val="000000"/>
+          <w:sz w:val="20"/>
+          <w:szCs w:val="20"/>
+          <w:u w:val="none"/>
+          <w:rFonts w:ascii="Times" w:eastAsia="Times" w:hAnsi="Times" w:hint="default"/>
+        </w:rPr>
+        <w:wordWrap w:val="1"/>
+        <w:autoSpaceDE w:val="0"/>
+        <w:autoSpaceDN w:val="0"/>
+      </w:pPr>
+      <w:r>
+        <w:rPr>
+          <w:spacing w:val="0"/>
+          <w:i w:val="0"/>
+          <w:b w:val="0"/>
+          <w:color w:val="000000"/>
+          <w:sz w:val="20"/>
+          <w:szCs w:val="20"/>
+          <w:u w:val="none"/>
+          <w:rFonts w:ascii="Times" w:eastAsia="Times" w:hAnsi="Times" w:hint="default"/>
+        </w:rPr>
+        <w:t xml:space="preserve">En </w:t>
+      </w:r>
+      <w:r>
+        <w:rPr>
+          <w:spacing w:val="0"/>
+          <w:i w:val="1"/>
+          <w:b w:val="1"/>
+          <w:color w:val="000000"/>
+          <w:sz w:val="20"/>
+          <w:szCs w:val="20"/>
+          <w:u w:val="none"/>
+          <w:rFonts w:ascii="Times" w:eastAsia="Times" w:hAnsi="Times" w:hint="default"/>
+        </w:rPr>
+        <w:t xml:space="preserve">From </w:t>
+      </w:r>
+      <w:r>
+        <w:rPr>
+          <w:spacing w:val="0"/>
+          <w:i w:val="0"/>
+          <w:b w:val="0"/>
+          <w:color w:val="000000"/>
+          <w:sz w:val="20"/>
+          <w:szCs w:val="20"/>
+          <w:u w:val="none"/>
+          <w:rFonts w:ascii="Times" w:eastAsia="Times" w:hAnsi="Times" w:hint="default"/>
+        </w:rPr>
+        <w:t xml:space="preserve">indicamos de dónde vamos a seleccionar esos datos que queremos mostrar con el </w:t>
+      </w:r>
+      <w:r>
+        <w:rPr>
+          <w:spacing w:val="0"/>
+          <w:i w:val="1"/>
+          <w:b w:val="1"/>
+          <w:color w:val="000000"/>
+          <w:sz w:val="20"/>
+          <w:szCs w:val="20"/>
+          <w:u w:val="none"/>
+          <w:rFonts w:ascii="Times" w:eastAsia="Times" w:hAnsi="Times" w:hint="default"/>
+        </w:rPr>
+        <w:t xml:space="preserve">select; </w:t>
+      </w:r>
+      <w:r>
+        <w:rPr>
+          <w:spacing w:val="0"/>
+          <w:i w:val="0"/>
+          <w:b w:val="0"/>
+          <w:color w:val="000000"/>
+          <w:sz w:val="20"/>
+          <w:szCs w:val="20"/>
+          <w:u w:val="none"/>
+          <w:rFonts w:ascii="Times" w:eastAsia="Times" w:hAnsi="Times" w:hint="default"/>
+        </w:rPr>
+        <w:t xml:space="preserve">es decir, más </w:t>
+      </w:r>
+      <w:r>
+        <w:rPr>
+          <w:spacing w:val="0"/>
+          <w:i w:val="0"/>
+          <w:b w:val="0"/>
+          <w:color w:val="000000"/>
+          <w:sz w:val="20"/>
+          <w:szCs w:val="20"/>
+          <w:u w:val="none"/>
+          <w:rFonts w:ascii="Times" w:eastAsia="Times" w:hAnsi="Times" w:hint="default"/>
+        </w:rPr>
+        <w:t xml:space="preserve">precisamente, de que </w:t>
+      </w:r>
+      <w:r>
+        <w:rPr>
+          <w:spacing w:val="0"/>
+          <w:i w:val="1"/>
+          <w:b w:val="1"/>
+          <w:color w:val="000000"/>
+          <w:sz w:val="20"/>
+          <w:szCs w:val="20"/>
+          <w:u w:val="none"/>
+          <w:rFonts w:ascii="Times" w:eastAsia="Times" w:hAnsi="Times" w:hint="default"/>
+        </w:rPr>
+        <w:t>tabla</w:t>
+      </w:r>
+      <w:r>
+        <w:rPr>
+          <w:spacing w:val="0"/>
+          <w:i w:val="0"/>
+          <w:b w:val="0"/>
+          <w:color w:val="000000"/>
+          <w:sz w:val="20"/>
+          <w:szCs w:val="20"/>
+          <w:u w:val="none"/>
+          <w:rFonts w:ascii="Times" w:eastAsia="Times" w:hAnsi="Times" w:hint="default"/>
+        </w:rPr>
+        <w:t xml:space="preserve">; en contexto, entonces, estamos indicando que queremos los datos de la columna o </w:t>
+      </w:r>
+      <w:r>
+        <w:rPr>
+          <w:spacing w:val="0"/>
+          <w:i w:val="0"/>
+          <w:b w:val="0"/>
+          <w:color w:val="000000"/>
+          <w:sz w:val="20"/>
+          <w:szCs w:val="20"/>
+          <w:u w:val="none"/>
+          <w:rFonts w:ascii="Times" w:eastAsia="Times" w:hAnsi="Times" w:hint="default"/>
+        </w:rPr>
+        <w:t xml:space="preserve">atributo </w:t>
+      </w:r>
+      <w:r>
+        <w:rPr>
+          <w:spacing w:val="0"/>
+          <w:i w:val="1"/>
+          <w:b w:val="1"/>
+          <w:color w:val="000000"/>
+          <w:sz w:val="20"/>
+          <w:szCs w:val="20"/>
+          <w:u w:val="none"/>
+          <w:rFonts w:ascii="Times" w:eastAsia="Times" w:hAnsi="Times" w:hint="default"/>
+        </w:rPr>
+        <w:t xml:space="preserve">city </w:t>
+      </w:r>
+      <w:r>
+        <w:rPr>
+          <w:spacing w:val="0"/>
+          <w:i w:val="0"/>
+          <w:b w:val="0"/>
+          <w:color w:val="000000"/>
+          <w:sz w:val="20"/>
+          <w:szCs w:val="20"/>
+          <w:u w:val="none"/>
+          <w:rFonts w:ascii="Times" w:eastAsia="Times" w:hAnsi="Times" w:hint="default"/>
+        </w:rPr>
+        <w:t xml:space="preserve">de la tabla </w:t>
+      </w:r>
+      <w:r>
+        <w:rPr>
+          <w:spacing w:val="0"/>
+          <w:i w:val="1"/>
+          <w:b w:val="1"/>
+          <w:color w:val="000000"/>
+          <w:sz w:val="20"/>
+          <w:szCs w:val="20"/>
+          <w:u w:val="none"/>
+          <w:rFonts w:ascii="Times" w:eastAsia="Times" w:hAnsi="Times" w:hint="default"/>
+        </w:rPr>
+        <w:t>people.</w:t>
+      </w:r>
+    </w:p>
+    <w:p>
+      <w:pPr>
+        <w:numPr>
+          <w:ilvl w:val="0"/>
+          <w:numId w:val="0"/>
+        </w:numPr>
+        <w:jc w:val="left"/>
+        <w:spacing w:lineRule="auto" w:line="259" w:before="0" w:after="160"/>
+        <w:widowControl w:val="1"/>
+        <w:ind w:right="0" w:left="0" w:firstLine="0"/>
+        <w:rPr>
+          <w:spacing w:val="0"/>
+          <w:i w:val="1"/>
+          <w:b w:val="1"/>
+          <w:color w:val="000000"/>
+          <w:sz w:val="20"/>
+          <w:szCs w:val="20"/>
+          <w:u w:val="none"/>
+          <w:rFonts w:ascii="Times" w:eastAsia="Times" w:hAnsi="Times" w:hint="default"/>
+        </w:rPr>
+        <w:wordWrap w:val="1"/>
+        <w:autoSpaceDE w:val="0"/>
+        <w:autoSpaceDN w:val="0"/>
+      </w:pPr>
+      <w:r>
+        <w:rPr>
+          <w:spacing w:val="0"/>
+          <w:i w:val="0"/>
+          <w:b w:val="0"/>
+          <w:color w:val="000000"/>
+          <w:sz w:val="20"/>
+          <w:szCs w:val="20"/>
+          <w:u w:val="none"/>
+          <w:rFonts w:ascii="Times" w:eastAsia="Times" w:hAnsi="Times" w:hint="default"/>
+        </w:rPr>
+        <w:t xml:space="preserve">Ahora, en </w:t>
+      </w:r>
+      <w:r>
+        <w:rPr>
+          <w:spacing w:val="0"/>
+          <w:i w:val="1"/>
+          <w:b w:val="1"/>
+          <w:color w:val="000000"/>
+          <w:sz w:val="20"/>
+          <w:szCs w:val="20"/>
+          <w:u w:val="none"/>
+          <w:rFonts w:ascii="Times" w:eastAsia="Times" w:hAnsi="Times" w:hint="default"/>
+        </w:rPr>
+        <w:t xml:space="preserve">Where, </w:t>
+      </w:r>
+      <w:r>
+        <w:rPr>
+          <w:spacing w:val="0"/>
+          <w:i w:val="0"/>
+          <w:b w:val="0"/>
+          <w:color w:val="000000"/>
+          <w:sz w:val="20"/>
+          <w:szCs w:val="20"/>
+          <w:u w:val="none"/>
+          <w:rFonts w:ascii="Times" w:eastAsia="Times" w:hAnsi="Times" w:hint="default"/>
+        </w:rPr>
+        <w:t xml:space="preserve">el filtro de la consulta y recolección de datos se vuelve más exigente; pues, con </w:t>
+      </w:r>
+      <w:r>
+        <w:rPr>
+          <w:spacing w:val="0"/>
+          <w:i w:val="1"/>
+          <w:b w:val="1"/>
+          <w:color w:val="000000"/>
+          <w:sz w:val="20"/>
+          <w:szCs w:val="20"/>
+          <w:u w:val="none"/>
+          <w:rFonts w:ascii="Times" w:eastAsia="Times" w:hAnsi="Times" w:hint="default"/>
+        </w:rPr>
+        <w:t xml:space="preserve">where, </w:t>
+      </w:r>
+      <w:r>
+        <w:rPr>
+          <w:spacing w:val="0"/>
+          <w:i w:val="0"/>
+          <w:b w:val="0"/>
+          <w:color w:val="000000"/>
+          <w:sz w:val="20"/>
+          <w:szCs w:val="20"/>
+          <w:u w:val="none"/>
+          <w:rFonts w:ascii="Times" w:eastAsia="Times" w:hAnsi="Times" w:hint="default"/>
+        </w:rPr>
+        <w:t xml:space="preserve">lo que </w:t>
+      </w:r>
+      <w:r>
+        <w:rPr>
+          <w:spacing w:val="0"/>
+          <w:i w:val="0"/>
+          <w:b w:val="0"/>
+          <w:color w:val="000000"/>
+          <w:sz w:val="20"/>
+          <w:szCs w:val="20"/>
+          <w:u w:val="none"/>
+          <w:rFonts w:ascii="Times" w:eastAsia="Times" w:hAnsi="Times" w:hint="default"/>
+        </w:rPr>
+        <w:t xml:space="preserve">se establece es una condición; en consecuencia, dicha condición debe cumplirse para poder seleccionar los datos </w:t>
+      </w:r>
+      <w:r>
+        <w:rPr>
+          <w:spacing w:val="0"/>
+          <w:i w:val="0"/>
+          <w:b w:val="0"/>
+          <w:color w:val="000000"/>
+          <w:sz w:val="20"/>
+          <w:szCs w:val="20"/>
+          <w:u w:val="none"/>
+          <w:rFonts w:ascii="Times" w:eastAsia="Times" w:hAnsi="Times" w:hint="default"/>
+        </w:rPr>
+        <w:t xml:space="preserve">deseados de una columna para una tabla en especifica. En contexto, cuando definimos un where con </w:t>
+      </w:r>
+      <w:r>
+        <w:rPr>
+          <w:spacing w:val="0"/>
+          <w:i w:val="1"/>
+          <w:b w:val="1"/>
+          <w:color w:val="000000"/>
+          <w:sz w:val="20"/>
+          <w:szCs w:val="20"/>
+          <w:u w:val="none"/>
+          <w:rFonts w:ascii="Times" w:eastAsia="Times" w:hAnsi="Times" w:hint="default"/>
+        </w:rPr>
+        <w:t xml:space="preserve">active = </w:t>
+      </w:r>
+      <w:r>
+        <w:rPr>
+          <w:spacing w:val="0"/>
+          <w:i w:val="1"/>
+          <w:b w:val="1"/>
+          <w:color w:val="000000"/>
+          <w:sz w:val="20"/>
+          <w:szCs w:val="20"/>
+          <w:u w:val="none"/>
+          <w:rFonts w:ascii="Times" w:eastAsia="Times" w:hAnsi="Times" w:hint="default"/>
+        </w:rPr>
+        <w:t xml:space="preserve">true </w:t>
+      </w:r>
+      <w:r>
+        <w:rPr>
+          <w:spacing w:val="0"/>
+          <w:i w:val="0"/>
+          <w:b w:val="0"/>
+          <w:color w:val="000000"/>
+          <w:sz w:val="20"/>
+          <w:szCs w:val="20"/>
+          <w:u w:val="none"/>
+          <w:rFonts w:ascii="Times" w:eastAsia="Times" w:hAnsi="Times" w:hint="default"/>
+        </w:rPr>
+        <w:t xml:space="preserve">le estás diciendo a nuestra base de datos de trabajo actual que desea solamente los datos de la columna </w:t>
+      </w:r>
+      <w:r>
+        <w:rPr>
+          <w:spacing w:val="0"/>
+          <w:i w:val="1"/>
+          <w:b w:val="1"/>
+          <w:color w:val="000000"/>
+          <w:sz w:val="20"/>
+          <w:szCs w:val="20"/>
+          <w:u w:val="none"/>
+          <w:rFonts w:ascii="Times" w:eastAsia="Times" w:hAnsi="Times" w:hint="default"/>
+        </w:rPr>
+        <w:t xml:space="preserve">city </w:t>
+      </w:r>
+      <w:r>
+        <w:rPr>
+          <w:spacing w:val="0"/>
+          <w:i w:val="0"/>
+          <w:b w:val="0"/>
+          <w:color w:val="000000"/>
+          <w:sz w:val="20"/>
+          <w:szCs w:val="20"/>
+          <w:u w:val="none"/>
+          <w:rFonts w:ascii="Times" w:eastAsia="Times" w:hAnsi="Times" w:hint="default"/>
+        </w:rPr>
+        <w:t xml:space="preserve">de la tabla </w:t>
+      </w:r>
+      <w:r>
+        <w:rPr>
+          <w:spacing w:val="0"/>
+          <w:i w:val="1"/>
+          <w:b w:val="1"/>
+          <w:color w:val="000000"/>
+          <w:sz w:val="20"/>
+          <w:szCs w:val="20"/>
+          <w:u w:val="none"/>
+          <w:rFonts w:ascii="Times" w:eastAsia="Times" w:hAnsi="Times" w:hint="default"/>
+        </w:rPr>
+        <w:t xml:space="preserve">people </w:t>
+      </w:r>
+      <w:r>
+        <w:rPr>
+          <w:spacing w:val="0"/>
+          <w:i w:val="0"/>
+          <w:b w:val="0"/>
+          <w:color w:val="000000"/>
+          <w:sz w:val="20"/>
+          <w:szCs w:val="20"/>
+          <w:u w:val="none"/>
+          <w:rFonts w:ascii="Times" w:eastAsia="Times" w:hAnsi="Times" w:hint="default"/>
+        </w:rPr>
+        <w:t xml:space="preserve">que cumplan con la condición </w:t>
+      </w:r>
+      <w:r>
+        <w:rPr>
+          <w:spacing w:val="0"/>
+          <w:i w:val="1"/>
+          <w:b w:val="1"/>
+          <w:color w:val="000000"/>
+          <w:sz w:val="20"/>
+          <w:szCs w:val="20"/>
+          <w:u w:val="none"/>
+          <w:rFonts w:ascii="Times" w:eastAsia="Times" w:hAnsi="Times" w:hint="default"/>
+        </w:rPr>
+        <w:t xml:space="preserve">active = true. </w:t>
+      </w:r>
+      <w:r>
+        <w:rPr>
+          <w:spacing w:val="0"/>
+          <w:i w:val="0"/>
+          <w:b w:val="0"/>
+          <w:color w:val="000000"/>
+          <w:sz w:val="20"/>
+          <w:szCs w:val="20"/>
+          <w:u w:val="none"/>
+          <w:rFonts w:ascii="Times" w:eastAsia="Times" w:hAnsi="Times" w:hint="default"/>
+        </w:rPr>
+        <w:t xml:space="preserve">De hecho,</w:t>
+      </w:r>
+      <w:r>
+        <w:rPr>
+          <w:spacing w:val="0"/>
+          <w:i w:val="1"/>
+          <w:b w:val="1"/>
+          <w:color w:val="000000"/>
+          <w:sz w:val="20"/>
+          <w:szCs w:val="20"/>
+          <w:u w:val="none"/>
+          <w:rFonts w:ascii="Times" w:eastAsia="Times" w:hAnsi="Times" w:hint="default"/>
+        </w:rPr>
+        <w:t xml:space="preserve"> active </w:t>
+      </w:r>
+      <w:r>
+        <w:rPr>
+          <w:spacing w:val="0"/>
+          <w:i w:val="0"/>
+          <w:b w:val="0"/>
+          <w:color w:val="000000"/>
+          <w:sz w:val="20"/>
+          <w:szCs w:val="20"/>
+          <w:u w:val="none"/>
+          <w:rFonts w:ascii="Times" w:eastAsia="Times" w:hAnsi="Times" w:hint="default"/>
+        </w:rPr>
+        <w:t xml:space="preserve">vendría siendo también otra </w:t>
+      </w:r>
+      <w:r>
+        <w:rPr>
+          <w:spacing w:val="0"/>
+          <w:i w:val="0"/>
+          <w:b w:val="0"/>
+          <w:color w:val="000000"/>
+          <w:sz w:val="20"/>
+          <w:szCs w:val="20"/>
+          <w:u w:val="none"/>
+          <w:rFonts w:ascii="Times" w:eastAsia="Times" w:hAnsi="Times" w:hint="default"/>
+        </w:rPr>
+        <w:t xml:space="preserve">columna o atributo de la misma tabla </w:t>
+      </w:r>
+      <w:r>
+        <w:rPr>
+          <w:spacing w:val="0"/>
+          <w:i w:val="1"/>
+          <w:b w:val="1"/>
+          <w:color w:val="000000"/>
+          <w:sz w:val="20"/>
+          <w:szCs w:val="20"/>
+          <w:u w:val="none"/>
+          <w:rFonts w:ascii="Times" w:eastAsia="Times" w:hAnsi="Times" w:hint="default"/>
+        </w:rPr>
+        <w:t xml:space="preserve">people </w:t>
+      </w:r>
+      <w:r>
+        <w:rPr>
+          <w:spacing w:val="0"/>
+          <w:i w:val="0"/>
+          <w:b w:val="0"/>
+          <w:color w:val="000000"/>
+          <w:sz w:val="20"/>
+          <w:szCs w:val="20"/>
+          <w:u w:val="none"/>
+          <w:rFonts w:ascii="Times" w:eastAsia="Times" w:hAnsi="Times" w:hint="default"/>
+        </w:rPr>
+        <w:t xml:space="preserve">y </w:t>
+      </w:r>
+      <w:r>
+        <w:rPr>
+          <w:spacing w:val="0"/>
+          <w:i w:val="1"/>
+          <w:b w:val="1"/>
+          <w:color w:val="000000"/>
+          <w:sz w:val="20"/>
+          <w:szCs w:val="20"/>
+          <w:u w:val="none"/>
+          <w:rFonts w:ascii="Times" w:eastAsia="Times" w:hAnsi="Times" w:hint="default"/>
+        </w:rPr>
+        <w:t xml:space="preserve">true </w:t>
+      </w:r>
+      <w:r>
+        <w:rPr>
+          <w:spacing w:val="0"/>
+          <w:i w:val="0"/>
+          <w:b w:val="0"/>
+          <w:color w:val="000000"/>
+          <w:sz w:val="20"/>
+          <w:szCs w:val="20"/>
+          <w:u w:val="none"/>
+          <w:rFonts w:ascii="Times" w:eastAsia="Times" w:hAnsi="Times" w:hint="default"/>
+        </w:rPr>
+        <w:t xml:space="preserve">es uno de los posibles valores que puede tener, dentro de </w:t>
+      </w:r>
+      <w:r>
+        <w:rPr>
+          <w:spacing w:val="0"/>
+          <w:i w:val="0"/>
+          <w:b w:val="0"/>
+          <w:color w:val="000000"/>
+          <w:sz w:val="20"/>
+          <w:szCs w:val="20"/>
+          <w:u w:val="none"/>
+          <w:rFonts w:ascii="Times" w:eastAsia="Times" w:hAnsi="Times" w:hint="default"/>
+        </w:rPr>
+        <w:t xml:space="preserve">dicha tabla, la columna </w:t>
+      </w:r>
+      <w:r>
+        <w:rPr>
+          <w:spacing w:val="0"/>
+          <w:i w:val="1"/>
+          <w:b w:val="1"/>
+          <w:color w:val="000000"/>
+          <w:sz w:val="20"/>
+          <w:szCs w:val="20"/>
+          <w:u w:val="none"/>
+          <w:rFonts w:ascii="Times" w:eastAsia="Times" w:hAnsi="Times" w:hint="default"/>
+        </w:rPr>
+        <w:t>active.</w:t>
+      </w:r>
+    </w:p>
+    <w:p>
+      <w:pPr>
+        <w:numPr>
+          <w:ilvl w:val="0"/>
+          <w:numId w:val="0"/>
+        </w:numPr>
+        <w:jc w:val="left"/>
+        <w:spacing w:lineRule="auto" w:line="259" w:before="0" w:after="160"/>
+        <w:widowControl w:val="1"/>
+        <w:ind w:right="0" w:left="0" w:firstLine="0"/>
+        <w:rPr>
+          <w:spacing w:val="0"/>
+          <w:i w:val="1"/>
+          <w:b w:val="1"/>
+          <w:color w:val="000000"/>
+          <w:sz w:val="20"/>
+          <w:szCs w:val="20"/>
+          <w:u w:val="none"/>
+          <w:rFonts w:ascii="Times" w:eastAsia="Times" w:hAnsi="Times" w:hint="default"/>
+        </w:rPr>
+        <w:wordWrap w:val="1"/>
+        <w:autoSpaceDE w:val="0"/>
+        <w:autoSpaceDN w:val="0"/>
+      </w:pPr>
+      <w:r>
+        <w:rPr>
+          <w:spacing w:val="0"/>
+          <w:i w:val="1"/>
+          <w:b w:val="1"/>
+          <w:color w:val="000000"/>
+          <w:sz w:val="20"/>
+          <w:szCs w:val="20"/>
+          <w:u w:val="none"/>
+          <w:rFonts w:ascii="Times" w:eastAsia="Times" w:hAnsi="Times" w:hint="default"/>
+        </w:rPr>
+        <w:t xml:space="preserve">Group by </w:t>
+      </w:r>
+      <w:r>
+        <w:rPr>
+          <w:spacing w:val="0"/>
+          <w:i w:val="0"/>
+          <w:b w:val="0"/>
+          <w:color w:val="000000"/>
+          <w:sz w:val="20"/>
+          <w:szCs w:val="20"/>
+          <w:u w:val="none"/>
+          <w:rFonts w:ascii="Times" w:eastAsia="Times" w:hAnsi="Times" w:hint="default"/>
+        </w:rPr>
+        <w:t xml:space="preserve">lo que nos permite es agrupar los datos, justamente, según un criterio pasado; en este caso, el criterio </w:t>
+      </w:r>
+      <w:r>
+        <w:rPr>
+          <w:spacing w:val="0"/>
+          <w:i w:val="0"/>
+          <w:b w:val="0"/>
+          <w:color w:val="000000"/>
+          <w:sz w:val="20"/>
+          <w:szCs w:val="20"/>
+          <w:u w:val="none"/>
+          <w:rFonts w:ascii="Times" w:eastAsia="Times" w:hAnsi="Times" w:hint="default"/>
+        </w:rPr>
+        <w:t xml:space="preserve">pasado fue: </w:t>
+      </w:r>
+      <w:r>
+        <w:rPr>
+          <w:spacing w:val="0"/>
+          <w:i w:val="1"/>
+          <w:b w:val="1"/>
+          <w:color w:val="000000"/>
+          <w:sz w:val="20"/>
+          <w:szCs w:val="20"/>
+          <w:u w:val="none"/>
+          <w:rFonts w:ascii="Times" w:eastAsia="Times" w:hAnsi="Times" w:hint="default"/>
+        </w:rPr>
+        <w:t xml:space="preserve">city; </w:t>
+      </w:r>
+      <w:r>
+        <w:rPr>
+          <w:spacing w:val="0"/>
+          <w:i w:val="0"/>
+          <w:b w:val="0"/>
+          <w:color w:val="000000"/>
+          <w:sz w:val="20"/>
+          <w:szCs w:val="20"/>
+          <w:u w:val="none"/>
+          <w:rFonts w:ascii="Times" w:eastAsia="Times" w:hAnsi="Times" w:hint="default"/>
+        </w:rPr>
+        <w:t xml:space="preserve">es decir, vamos a agrupar los datos de la tabla </w:t>
+      </w:r>
+      <w:r>
+        <w:rPr>
+          <w:spacing w:val="0"/>
+          <w:i w:val="1"/>
+          <w:b w:val="1"/>
+          <w:color w:val="000000"/>
+          <w:sz w:val="20"/>
+          <w:szCs w:val="20"/>
+          <w:u w:val="none"/>
+          <w:rFonts w:ascii="Times" w:eastAsia="Times" w:hAnsi="Times" w:hint="default"/>
+        </w:rPr>
+        <w:t>people</w:t>
+      </w:r>
+      <w:r>
+        <w:rPr>
+          <w:spacing w:val="0"/>
+          <w:i w:val="0"/>
+          <w:b w:val="0"/>
+          <w:color w:val="000000"/>
+          <w:sz w:val="20"/>
+          <w:szCs w:val="20"/>
+          <w:u w:val="none"/>
+          <w:rFonts w:ascii="Times" w:eastAsia="Times" w:hAnsi="Times" w:hint="default"/>
+        </w:rPr>
+        <w:t xml:space="preserve">, que cumplen con la condición </w:t>
+      </w:r>
+      <w:r>
+        <w:rPr>
+          <w:spacing w:val="0"/>
+          <w:i w:val="1"/>
+          <w:b w:val="1"/>
+          <w:color w:val="000000"/>
+          <w:sz w:val="20"/>
+          <w:szCs w:val="20"/>
+          <w:u w:val="none"/>
+          <w:rFonts w:ascii="Times" w:eastAsia="Times" w:hAnsi="Times" w:hint="default"/>
+        </w:rPr>
+        <w:t xml:space="preserve">active = </w:t>
+      </w:r>
+      <w:r>
+        <w:rPr>
+          <w:spacing w:val="0"/>
+          <w:i w:val="1"/>
+          <w:b w:val="1"/>
+          <w:color w:val="000000"/>
+          <w:sz w:val="20"/>
+          <w:szCs w:val="20"/>
+          <w:u w:val="none"/>
+          <w:rFonts w:ascii="Times" w:eastAsia="Times" w:hAnsi="Times" w:hint="default"/>
+        </w:rPr>
+        <w:t xml:space="preserve">true </w:t>
+      </w:r>
+      <w:r>
+        <w:rPr>
+          <w:spacing w:val="0"/>
+          <w:i w:val="0"/>
+          <w:b w:val="0"/>
+          <w:color w:val="000000"/>
+          <w:sz w:val="20"/>
+          <w:szCs w:val="20"/>
+          <w:u w:val="none"/>
+          <w:rFonts w:ascii="Times" w:eastAsia="Times" w:hAnsi="Times" w:hint="default"/>
+        </w:rPr>
+        <w:t xml:space="preserve">y son de la la columna o atributo </w:t>
+      </w:r>
+      <w:r>
+        <w:rPr>
+          <w:spacing w:val="0"/>
+          <w:i w:val="1"/>
+          <w:b w:val="1"/>
+          <w:color w:val="000000"/>
+          <w:sz w:val="20"/>
+          <w:szCs w:val="20"/>
+          <w:u w:val="none"/>
+          <w:rFonts w:ascii="Times" w:eastAsia="Times" w:hAnsi="Times" w:hint="default"/>
+        </w:rPr>
+        <w:t xml:space="preserve">city, </w:t>
+      </w:r>
+      <w:r>
+        <w:rPr>
+          <w:spacing w:val="0"/>
+          <w:i w:val="0"/>
+          <w:b w:val="0"/>
+          <w:color w:val="000000"/>
+          <w:sz w:val="20"/>
+          <w:szCs w:val="20"/>
+          <w:u w:val="none"/>
+          <w:rFonts w:ascii="Times" w:eastAsia="Times" w:hAnsi="Times" w:hint="default"/>
+        </w:rPr>
+        <w:t xml:space="preserve">dentro de la misma columna </w:t>
+      </w:r>
+      <w:r>
+        <w:rPr>
+          <w:spacing w:val="0"/>
+          <w:i w:val="1"/>
+          <w:b w:val="1"/>
+          <w:color w:val="000000"/>
+          <w:sz w:val="20"/>
+          <w:szCs w:val="20"/>
+          <w:u w:val="none"/>
+          <w:rFonts w:ascii="Times" w:eastAsia="Times" w:hAnsi="Times" w:hint="default"/>
+        </w:rPr>
+        <w:t xml:space="preserve">city </w:t>
+      </w:r>
+      <w:r>
+        <w:rPr>
+          <w:spacing w:val="0"/>
+          <w:i w:val="0"/>
+          <w:b w:val="0"/>
+          <w:color w:val="000000"/>
+          <w:sz w:val="20"/>
+          <w:szCs w:val="20"/>
+          <w:u w:val="none"/>
+          <w:rFonts w:ascii="Times" w:eastAsia="Times" w:hAnsi="Times" w:hint="default"/>
+        </w:rPr>
+        <w:t xml:space="preserve">(nos mostrará la info de </w:t>
+      </w:r>
+      <w:r>
+        <w:rPr>
+          <w:spacing w:val="0"/>
+          <w:i w:val="1"/>
+          <w:b w:val="1"/>
+          <w:color w:val="000000"/>
+          <w:sz w:val="20"/>
+          <w:szCs w:val="20"/>
+          <w:u w:val="none"/>
+          <w:rFonts w:ascii="Times" w:eastAsia="Times" w:hAnsi="Times" w:hint="default"/>
+        </w:rPr>
+        <w:t>city</w:t>
+      </w:r>
+      <w:r>
+        <w:rPr>
+          <w:spacing w:val="0"/>
+          <w:i w:val="0"/>
+          <w:b w:val="0"/>
+          <w:color w:val="000000"/>
+          <w:sz w:val="20"/>
+          <w:szCs w:val="20"/>
+          <w:u w:val="none"/>
+          <w:rFonts w:ascii="Times" w:eastAsia="Times" w:hAnsi="Times" w:hint="default"/>
+        </w:rPr>
+        <w:t>).</w:t>
+      </w:r>
+    </w:p>
+    <w:p>
+      <w:pPr>
+        <w:numPr>
+          <w:ilvl w:val="0"/>
+          <w:numId w:val="0"/>
+        </w:numPr>
+        <w:jc w:val="left"/>
+        <w:spacing w:lineRule="auto" w:line="259" w:before="0" w:after="160"/>
+        <w:widowControl w:val="1"/>
+        <w:ind w:right="0" w:left="0" w:firstLine="0"/>
+        <w:rPr>
+          <w:spacing w:val="0"/>
+          <w:i w:val="0"/>
+          <w:b w:val="0"/>
+          <w:color w:val="000000"/>
+          <w:sz w:val="20"/>
+          <w:szCs w:val="20"/>
+          <w:u w:val="none"/>
+          <w:rFonts w:ascii="Times" w:eastAsia="Times" w:hAnsi="Times" w:hint="default"/>
+        </w:rPr>
+        <w:wordWrap w:val="1"/>
+        <w:autoSpaceDE w:val="0"/>
+        <w:autoSpaceDN w:val="0"/>
+      </w:pPr>
+      <w:r>
+        <w:rPr>
+          <w:spacing w:val="0"/>
+          <w:i w:val="1"/>
+          <w:b w:val="1"/>
+          <w:color w:val="000000"/>
+          <w:sz w:val="20"/>
+          <w:szCs w:val="20"/>
+          <w:u w:val="none"/>
+          <w:rFonts w:ascii="Times" w:eastAsia="Times" w:hAnsi="Times" w:hint="default"/>
+        </w:rPr>
+        <w:t xml:space="preserve">Order by </w:t>
+      </w:r>
+      <w:r>
+        <w:rPr>
+          <w:spacing w:val="0"/>
+          <w:i w:val="0"/>
+          <w:b w:val="0"/>
+          <w:color w:val="000000"/>
+          <w:sz w:val="20"/>
+          <w:szCs w:val="20"/>
+          <w:u w:val="none"/>
+          <w:rFonts w:ascii="Times" w:eastAsia="Times" w:hAnsi="Times" w:hint="default"/>
+        </w:rPr>
+        <w:t xml:space="preserve">define de qué manera se organizarán los datos recolectados; en este caso, nos ayuda a definir de qué </w:t>
+      </w:r>
+      <w:r>
+        <w:rPr>
+          <w:spacing w:val="0"/>
+          <w:i w:val="0"/>
+          <w:b w:val="0"/>
+          <w:color w:val="000000"/>
+          <w:sz w:val="20"/>
+          <w:szCs w:val="20"/>
+          <w:u w:val="none"/>
+          <w:rFonts w:ascii="Times" w:eastAsia="Times" w:hAnsi="Times" w:hint="default"/>
+        </w:rPr>
+        <w:t xml:space="preserve">manera ordenar los datos seleccionados de la columna </w:t>
+      </w:r>
+      <w:r>
+        <w:rPr>
+          <w:spacing w:val="0"/>
+          <w:i w:val="1"/>
+          <w:b w:val="1"/>
+          <w:color w:val="000000"/>
+          <w:sz w:val="20"/>
+          <w:szCs w:val="20"/>
+          <w:u w:val="none"/>
+          <w:rFonts w:ascii="Times" w:eastAsia="Times" w:hAnsi="Times" w:hint="default"/>
+        </w:rPr>
+        <w:t>city</w:t>
+      </w:r>
+      <w:r>
+        <w:rPr>
+          <w:spacing w:val="0"/>
+          <w:i w:val="0"/>
+          <w:b w:val="0"/>
+          <w:color w:val="000000"/>
+          <w:sz w:val="20"/>
+          <w:szCs w:val="20"/>
+          <w:u w:val="none"/>
+          <w:rFonts w:ascii="Times" w:eastAsia="Times" w:hAnsi="Times" w:hint="default"/>
+        </w:rPr>
+        <w:t xml:space="preserve">, de la tabla </w:t>
+      </w:r>
+      <w:r>
+        <w:rPr>
+          <w:spacing w:val="0"/>
+          <w:i w:val="1"/>
+          <w:b w:val="1"/>
+          <w:color w:val="000000"/>
+          <w:sz w:val="20"/>
+          <w:szCs w:val="20"/>
+          <w:u w:val="none"/>
+          <w:rFonts w:ascii="Times" w:eastAsia="Times" w:hAnsi="Times" w:hint="default"/>
+        </w:rPr>
+        <w:t>people</w:t>
+      </w:r>
+      <w:r>
+        <w:rPr>
+          <w:spacing w:val="0"/>
+          <w:i w:val="0"/>
+          <w:b w:val="0"/>
+          <w:color w:val="000000"/>
+          <w:sz w:val="20"/>
+          <w:szCs w:val="20"/>
+          <w:u w:val="none"/>
+          <w:rFonts w:ascii="Times" w:eastAsia="Times" w:hAnsi="Times" w:hint="default"/>
+        </w:rPr>
+        <w:t xml:space="preserve">, que cumplen con la condición </w:t>
+      </w:r>
+      <w:r>
+        <w:rPr>
+          <w:spacing w:val="0"/>
+          <w:i w:val="1"/>
+          <w:b w:val="1"/>
+          <w:color w:val="000000"/>
+          <w:sz w:val="20"/>
+          <w:szCs w:val="20"/>
+          <w:u w:val="none"/>
+          <w:rFonts w:ascii="Times" w:eastAsia="Times" w:hAnsi="Times" w:hint="default"/>
+        </w:rPr>
+        <w:t xml:space="preserve">active = true </w:t>
+      </w:r>
+      <w:r>
+        <w:rPr>
+          <w:spacing w:val="0"/>
+          <w:i w:val="0"/>
+          <w:b w:val="0"/>
+          <w:color w:val="000000"/>
+          <w:sz w:val="20"/>
+          <w:szCs w:val="20"/>
+          <w:u w:val="none"/>
+          <w:rFonts w:ascii="Times" w:eastAsia="Times" w:hAnsi="Times" w:hint="default"/>
+        </w:rPr>
+        <w:t xml:space="preserve">(la totalidad de ellos); por ejemplo, definir el orden de los datos seleccionados de tal manera que: </w:t>
+      </w:r>
+      <w:r>
+        <w:rPr>
+          <w:spacing w:val="0"/>
+          <w:i w:val="0"/>
+          <w:b w:val="0"/>
+          <w:color w:val="000000"/>
+          <w:sz w:val="20"/>
+          <w:szCs w:val="20"/>
+          <w:u w:val="none"/>
+          <w:rFonts w:ascii="Times" w:eastAsia="Times" w:hAnsi="Times" w:hint="default"/>
+        </w:rPr>
+        <w:t xml:space="preserve">se </w:t>
+      </w:r>
+      <w:r>
+        <w:rPr>
+          <w:spacing w:val="0"/>
+          <w:i w:val="1"/>
+          <w:b w:val="0"/>
+          <w:color w:val="000000"/>
+          <w:sz w:val="20"/>
+          <w:szCs w:val="20"/>
+          <w:u w:val="none"/>
+          <w:rFonts w:ascii="Times" w:eastAsia="Times" w:hAnsi="Times" w:hint="default"/>
+        </w:rPr>
+        <w:t xml:space="preserve">enlisten de mayor a menor</w:t>
+      </w:r>
+      <w:r>
+        <w:rPr>
+          <w:spacing w:val="0"/>
+          <w:i w:val="0"/>
+          <w:b w:val="0"/>
+          <w:color w:val="000000"/>
+          <w:sz w:val="20"/>
+          <w:szCs w:val="20"/>
+          <w:u w:val="none"/>
+          <w:rFonts w:ascii="Times" w:eastAsia="Times" w:hAnsi="Times" w:hint="default"/>
+        </w:rPr>
+        <w:t xml:space="preserve"> las ciudades </w:t>
+      </w:r>
+      <w:r>
+        <w:rPr>
+          <w:spacing w:val="0"/>
+          <w:i w:val="1"/>
+          <w:b w:val="1"/>
+          <w:color w:val="000000"/>
+          <w:sz w:val="20"/>
+          <w:szCs w:val="20"/>
+          <w:u w:val="none"/>
+          <w:rFonts w:ascii="Times" w:eastAsia="Times" w:hAnsi="Times" w:hint="default"/>
+        </w:rPr>
+        <w:t>(city)</w:t>
+      </w:r>
+      <w:r>
+        <w:rPr>
+          <w:spacing w:val="0"/>
+          <w:i w:val="0"/>
+          <w:b w:val="0"/>
+          <w:color w:val="000000"/>
+          <w:sz w:val="20"/>
+          <w:szCs w:val="20"/>
+          <w:u w:val="none"/>
+          <w:rFonts w:ascii="Times" w:eastAsia="Times" w:hAnsi="Times" w:hint="default"/>
+        </w:rPr>
+        <w:t xml:space="preserve"> según la cantidad de personas que tenga cada una.</w:t>
+      </w:r>
+    </w:p>
+    <w:p>
+      <w:pPr>
+        <w:numPr>
+          <w:ilvl w:val="0"/>
+          <w:numId w:val="0"/>
+        </w:numPr>
+        <w:jc w:val="left"/>
+        <w:spacing w:lineRule="auto" w:line="259" w:before="0" w:after="160"/>
+        <w:widowControl w:val="1"/>
+        <w:ind w:right="0" w:left="0" w:firstLine="0"/>
+        <w:rPr>
+          <w:spacing w:val="0"/>
+          <w:i w:val="1"/>
+          <w:b w:val="1"/>
+          <w:color w:val="000000"/>
+          <w:sz w:val="20"/>
+          <w:szCs w:val="20"/>
+          <w:u w:val="none"/>
+          <w:rFonts w:ascii="Times" w:eastAsia="Times" w:hAnsi="Times" w:hint="default"/>
+        </w:rPr>
+        <w:wordWrap w:val="1"/>
+        <w:autoSpaceDE w:val="0"/>
+        <w:autoSpaceDN w:val="0"/>
+      </w:pPr>
+      <w:r>
+        <w:rPr>
+          <w:spacing w:val="0"/>
+          <w:i w:val="0"/>
+          <w:b w:val="0"/>
+          <w:color w:val="000000"/>
+          <w:sz w:val="20"/>
+          <w:szCs w:val="20"/>
+          <w:u w:val="none"/>
+          <w:rFonts w:ascii="Times" w:eastAsia="Times" w:hAnsi="Times" w:hint="default"/>
+        </w:rPr>
+        <w:t xml:space="preserve">Por último, en </w:t>
+      </w:r>
+      <w:r>
+        <w:rPr>
+          <w:spacing w:val="0"/>
+          <w:i w:val="1"/>
+          <w:b w:val="1"/>
+          <w:color w:val="000000"/>
+          <w:sz w:val="20"/>
+          <w:szCs w:val="20"/>
+          <w:u w:val="none"/>
+          <w:rFonts w:ascii="Times" w:eastAsia="Times" w:hAnsi="Times" w:hint="default"/>
+        </w:rPr>
+        <w:t xml:space="preserve">Having, </w:t>
+      </w:r>
+      <w:r>
+        <w:rPr>
+          <w:spacing w:val="0"/>
+          <w:i w:val="0"/>
+          <w:b w:val="0"/>
+          <w:color w:val="000000"/>
+          <w:sz w:val="20"/>
+          <w:szCs w:val="20"/>
+          <w:u w:val="none"/>
+          <w:rFonts w:ascii="Times" w:eastAsia="Times" w:hAnsi="Times" w:hint="default"/>
+        </w:rPr>
+        <w:t>se</w:t>
+      </w:r>
+      <w:r>
+        <w:rPr>
+          <w:spacing w:val="0"/>
+          <w:i w:val="1"/>
+          <w:b w:val="1"/>
+          <w:color w:val="000000"/>
+          <w:sz w:val="20"/>
+          <w:szCs w:val="20"/>
+          <w:u w:val="none"/>
+          <w:rFonts w:ascii="Times" w:eastAsia="Times" w:hAnsi="Times" w:hint="default"/>
+        </w:rPr>
+        <w:t xml:space="preserve"> </w:t>
+      </w:r>
+      <w:r>
+        <w:rPr>
+          <w:spacing w:val="0"/>
+          <w:i w:val="0"/>
+          <w:b w:val="0"/>
+          <w:color w:val="000000"/>
+          <w:sz w:val="20"/>
+          <w:szCs w:val="20"/>
+          <w:u w:val="none"/>
+          <w:rFonts w:ascii="Times" w:eastAsia="Times" w:hAnsi="Times" w:hint="default"/>
+        </w:rPr>
+        <w:t xml:space="preserve">define otro parámetro de limitación, va a aplicar otro filtro o condición mucho más </w:t>
+      </w:r>
+      <w:r>
+        <w:rPr>
+          <w:spacing w:val="0"/>
+          <w:i w:val="0"/>
+          <w:b w:val="0"/>
+          <w:color w:val="000000"/>
+          <w:sz w:val="20"/>
+          <w:szCs w:val="20"/>
+          <w:u w:val="none"/>
+          <w:rFonts w:ascii="Times" w:eastAsia="Times" w:hAnsi="Times" w:hint="default"/>
+        </w:rPr>
+        <w:t xml:space="preserve">especifico; en este caso, va a filtrar (elegir) el </w:t>
+      </w:r>
+      <w:r>
+        <w:rPr>
+          <w:spacing w:val="0"/>
+          <w:i w:val="1"/>
+          <w:b w:val="1"/>
+          <w:color w:val="000000"/>
+          <w:sz w:val="20"/>
+          <w:szCs w:val="20"/>
+          <w:u w:val="none"/>
+          <w:rFonts w:ascii="Times" w:eastAsia="Times" w:hAnsi="Times" w:hint="default"/>
+        </w:rPr>
+        <w:t xml:space="preserve">total </w:t>
+      </w:r>
+      <w:r>
+        <w:rPr>
+          <w:spacing w:val="0"/>
+          <w:i w:val="0"/>
+          <w:b w:val="0"/>
+          <w:color w:val="000000"/>
+          <w:sz w:val="20"/>
+          <w:szCs w:val="20"/>
+          <w:u w:val="none"/>
+          <w:rFonts w:ascii="Times" w:eastAsia="Times" w:hAnsi="Times" w:hint="default"/>
+        </w:rPr>
+        <w:t xml:space="preserve">de los datos seleccionados de la columna </w:t>
+      </w:r>
+      <w:r>
+        <w:rPr>
+          <w:spacing w:val="0"/>
+          <w:i w:val="1"/>
+          <w:b w:val="1"/>
+          <w:color w:val="000000"/>
+          <w:sz w:val="20"/>
+          <w:szCs w:val="20"/>
+          <w:u w:val="none"/>
+          <w:rFonts w:ascii="Times" w:eastAsia="Times" w:hAnsi="Times" w:hint="default"/>
+        </w:rPr>
+        <w:t>city</w:t>
+      </w:r>
+      <w:r>
+        <w:rPr>
+          <w:spacing w:val="0"/>
+          <w:i w:val="0"/>
+          <w:b w:val="0"/>
+          <w:color w:val="000000"/>
+          <w:sz w:val="20"/>
+          <w:szCs w:val="20"/>
+          <w:u w:val="none"/>
+          <w:rFonts w:ascii="Times" w:eastAsia="Times" w:hAnsi="Times" w:hint="default"/>
+        </w:rPr>
+        <w:t xml:space="preserve">, de la tabla </w:t>
+      </w:r>
+      <w:r>
+        <w:rPr>
+          <w:spacing w:val="0"/>
+          <w:i w:val="1"/>
+          <w:b w:val="1"/>
+          <w:color w:val="000000"/>
+          <w:sz w:val="20"/>
+          <w:szCs w:val="20"/>
+          <w:u w:val="none"/>
+          <w:rFonts w:ascii="Times" w:eastAsia="Times" w:hAnsi="Times" w:hint="default"/>
+        </w:rPr>
+        <w:t>people</w:t>
+      </w:r>
+      <w:r>
+        <w:rPr>
+          <w:spacing w:val="0"/>
+          <w:i w:val="0"/>
+          <w:b w:val="0"/>
+          <w:color w:val="000000"/>
+          <w:sz w:val="20"/>
+          <w:szCs w:val="20"/>
+          <w:u w:val="none"/>
+          <w:rFonts w:ascii="Times" w:eastAsia="Times" w:hAnsi="Times" w:hint="default"/>
+        </w:rPr>
+        <w:t xml:space="preserve"> y que tengan un </w:t>
+      </w:r>
+      <w:r>
+        <w:rPr>
+          <w:spacing w:val="0"/>
+          <w:i w:val="1"/>
+          <w:b w:val="1"/>
+          <w:color w:val="000000"/>
+          <w:sz w:val="20"/>
+          <w:szCs w:val="20"/>
+          <w:u w:val="none"/>
+          <w:rFonts w:ascii="Times" w:eastAsia="Times" w:hAnsi="Times" w:hint="default"/>
+        </w:rPr>
+        <w:t xml:space="preserve">active = true; </w:t>
+      </w:r>
+      <w:r>
+        <w:rPr>
+          <w:spacing w:val="0"/>
+          <w:i w:val="0"/>
+          <w:b w:val="0"/>
+          <w:color w:val="000000"/>
+          <w:sz w:val="20"/>
+          <w:szCs w:val="20"/>
+          <w:u w:val="none"/>
+          <w:rFonts w:ascii="Times" w:eastAsia="Times" w:hAnsi="Times" w:hint="default"/>
+        </w:rPr>
+        <w:t xml:space="preserve">pero, además, </w:t>
+      </w:r>
+      <w:r>
+        <w:rPr>
+          <w:spacing w:val="0"/>
+          <w:i w:val="1"/>
+          <w:b w:val="0"/>
+          <w:color w:val="000000"/>
+          <w:sz w:val="20"/>
+          <w:szCs w:val="20"/>
+          <w:u w:val="none"/>
+          <w:rFonts w:ascii="Times" w:eastAsia="Times" w:hAnsi="Times" w:hint="default"/>
+        </w:rPr>
+        <w:t xml:space="preserve">cuando haya 2 o más de 2 personas en cada ciudad</w:t>
+      </w:r>
+      <w:r>
+        <w:rPr>
+          <w:spacing w:val="0"/>
+          <w:i w:val="0"/>
+          <w:b w:val="0"/>
+          <w:color w:val="000000"/>
+          <w:sz w:val="20"/>
+          <w:szCs w:val="20"/>
+          <w:u w:val="none"/>
+          <w:rFonts w:ascii="Times" w:eastAsia="Times" w:hAnsi="Times" w:hint="default"/>
+        </w:rPr>
+        <w:t xml:space="preserve"> </w:t>
+      </w:r>
+      <w:r>
+        <w:rPr>
+          <w:spacing w:val="0"/>
+          <w:i w:val="1"/>
+          <w:b w:val="1"/>
+          <w:color w:val="000000"/>
+          <w:sz w:val="20"/>
+          <w:szCs w:val="20"/>
+          <w:u w:val="none"/>
+          <w:rFonts w:ascii="Times" w:eastAsia="Times" w:hAnsi="Times" w:hint="default"/>
+        </w:rPr>
+        <w:t xml:space="preserve">(total &gt;= 2). </w:t>
+      </w:r>
+      <w:r>
+        <w:rPr>
+          <w:spacing w:val="0"/>
+          <w:i w:val="0"/>
+          <w:b w:val="0"/>
+          <w:color w:val="000000"/>
+          <w:sz w:val="20"/>
+          <w:szCs w:val="20"/>
+          <w:u w:val="none"/>
+          <w:rFonts w:ascii="Times" w:eastAsia="Times" w:hAnsi="Times" w:hint="default"/>
+        </w:rPr>
+        <w:t xml:space="preserve">Tengo la sensación que </w:t>
+      </w:r>
+      <w:r>
+        <w:rPr>
+          <w:spacing w:val="0"/>
+          <w:i w:val="1"/>
+          <w:b w:val="1"/>
+          <w:color w:val="000000"/>
+          <w:sz w:val="20"/>
+          <w:szCs w:val="20"/>
+          <w:u w:val="none"/>
+          <w:rFonts w:ascii="Times" w:eastAsia="Times" w:hAnsi="Times" w:hint="default"/>
+        </w:rPr>
+        <w:t xml:space="preserve">total </w:t>
+      </w:r>
+      <w:r>
+        <w:rPr>
+          <w:spacing w:val="0"/>
+          <w:i w:val="0"/>
+          <w:b w:val="0"/>
+          <w:color w:val="000000"/>
+          <w:sz w:val="20"/>
+          <w:szCs w:val="20"/>
+          <w:u w:val="none"/>
+          <w:rFonts w:ascii="Times" w:eastAsia="Times" w:hAnsi="Times" w:hint="default"/>
+        </w:rPr>
+        <w:t xml:space="preserve">es otra columna o atributo de la tabla </w:t>
+      </w:r>
+      <w:r>
+        <w:rPr>
+          <w:spacing w:val="0"/>
+          <w:i w:val="1"/>
+          <w:b w:val="1"/>
+          <w:color w:val="000000"/>
+          <w:sz w:val="20"/>
+          <w:szCs w:val="20"/>
+          <w:u w:val="none"/>
+          <w:rFonts w:ascii="Times" w:eastAsia="Times" w:hAnsi="Times" w:hint="default"/>
+        </w:rPr>
+        <w:t xml:space="preserve">people. </w:t>
+      </w:r>
+    </w:p>
+    <w:p>
+      <w:pPr>
+        <w:numPr>
+          <w:ilvl w:val="0"/>
+          <w:numId w:val="0"/>
+        </w:numPr>
+        <w:jc w:val="left"/>
+        <w:spacing w:lineRule="auto" w:line="259" w:before="0" w:after="160"/>
+        <w:widowControl w:val="1"/>
+        <w:ind w:right="0" w:left="0" w:firstLine="0"/>
+        <w:rPr>
+          <w:spacing w:val="0"/>
+          <w:i w:val="1"/>
+          <w:b w:val="1"/>
+          <w:color w:val="000000"/>
+          <w:sz w:val="20"/>
+          <w:szCs w:val="20"/>
+          <w:u w:val="none"/>
+          <w:rFonts w:ascii="Times" w:eastAsia="Times" w:hAnsi="Times" w:hint="default"/>
+        </w:rPr>
+        <w:wordWrap w:val="1"/>
+        <w:autoSpaceDE w:val="0"/>
+        <w:autoSpaceDN w:val="0"/>
+      </w:pPr>
+      <w:r>
+        <w:rPr>
+          <w:spacing w:val="0"/>
+          <w:i w:val="1"/>
+          <w:b w:val="1"/>
+          <w:color w:val="000000"/>
+          <w:sz w:val="20"/>
+          <w:szCs w:val="20"/>
+          <w:u w:val="none"/>
+          <w:rFonts w:ascii="Times" w:eastAsia="Times" w:hAnsi="Times" w:hint="default"/>
+        </w:rPr>
+        <w:t xml:space="preserve">un dato: </w:t>
+      </w:r>
+      <w:r>
+        <w:rPr>
+          <w:spacing w:val="0"/>
+          <w:i w:val="0"/>
+          <w:b w:val="0"/>
+          <w:color w:val="000000"/>
+          <w:sz w:val="20"/>
+          <w:szCs w:val="20"/>
+          <w:u w:val="none"/>
+          <w:rFonts w:ascii="Times" w:eastAsia="Times" w:hAnsi="Times" w:hint="default"/>
+        </w:rPr>
+        <w:t xml:space="preserve">La sentencia </w:t>
+      </w:r>
+      <w:r>
+        <w:rPr>
+          <w:spacing w:val="0"/>
+          <w:i w:val="1"/>
+          <w:b w:val="1"/>
+          <w:color w:val="000000"/>
+          <w:sz w:val="20"/>
+          <w:szCs w:val="20"/>
+          <w:u w:val="none"/>
+          <w:rFonts w:ascii="Times" w:eastAsia="Times" w:hAnsi="Times" w:hint="default"/>
+        </w:rPr>
+        <w:t xml:space="preserve">Select * </w:t>
+      </w:r>
+      <w:r>
+        <w:rPr>
+          <w:spacing w:val="0"/>
+          <w:i w:val="0"/>
+          <w:b w:val="0"/>
+          <w:color w:val="000000"/>
+          <w:sz w:val="20"/>
+          <w:szCs w:val="20"/>
+          <w:u w:val="none"/>
+          <w:rFonts w:ascii="Times" w:eastAsia="Times" w:hAnsi="Times" w:hint="default"/>
+        </w:rPr>
+        <w:t xml:space="preserve">selecciona todos los datos. Por ejemplo, evaluemos nuestro primer caso de </w:t>
+      </w:r>
+      <w:r>
+        <w:rPr>
+          <w:spacing w:val="0"/>
+          <w:i w:val="1"/>
+          <w:b w:val="1"/>
+          <w:color w:val="000000"/>
+          <w:sz w:val="20"/>
+          <w:szCs w:val="20"/>
+          <w:u w:val="none"/>
+          <w:rFonts w:ascii="Times" w:eastAsia="Times" w:hAnsi="Times" w:hint="default"/>
+        </w:rPr>
+        <w:t>Query:</w:t>
+      </w:r>
+    </w:p>
+    <w:p>
+      <w:pPr>
+        <w:numPr>
+          <w:ilvl w:val="0"/>
+          <w:numId w:val="0"/>
+        </w:numPr>
+        <w:jc w:val="left"/>
+        <w:spacing w:lineRule="auto" w:line="259" w:before="0" w:after="160"/>
+        <w:widowControl w:val="1"/>
+        <w:ind w:right="0" w:left="0" w:firstLine="0"/>
+        <w:rPr>
+          <w:spacing w:val="0"/>
+          <w:i w:val="1"/>
+          <w:b w:val="1"/>
+          <w:color w:val="000000"/>
+          <w:sz w:val="20"/>
+          <w:szCs w:val="20"/>
+          <w:u w:val="none"/>
+          <w:rFonts w:ascii="Times" w:eastAsia="Times" w:hAnsi="Times" w:hint="default"/>
+        </w:rPr>
+        <w:wordWrap w:val="1"/>
+        <w:autoSpaceDE w:val="0"/>
+        <w:autoSpaceDN w:val="0"/>
+      </w:pPr>
+      <w:r>
+        <w:rPr>
+          <w:sz w:val="20"/>
+        </w:rPr>
+        <w:drawing>
+          <wp:inline distT="0" distB="0" distL="0" distR="0">
+            <wp:extent cx="1333500" cy="323850"/>
+            <wp:effectExtent l="0" t="0" r="0" b="0"/>
+            <wp:docPr id="21" name="Imagen 2"/>
+            <wp:cNvGraphicFramePr>
+              <a:graphicFrameLocks xmlns:a="http://schemas.openxmlformats.org/drawingml/2006/main" noChangeAspect="1"/>
+            </wp:cNvGraphicFramePr>
+            <a:graphic xmlns:a="http://schemas.openxmlformats.org/drawingml/2006/main">
+              <a:graphicData uri="http://schemas.openxmlformats.org/drawingml/2006/picture">
+                <pic:pic xmlns:pic="http://schemas.openxmlformats.org/drawingml/2006/picture">
+                  <pic:nvPicPr>
+                    <pic:cNvPr id="3" name="Picture 3" descr="/Users/robertovelasquezdean/Library/Group Containers/L48J367XN4.com.infraware.PolarisOffice/EngineTemp/1473/fImage6228217584.png"/>
+                    <pic:cNvPicPr>
+                      <a:picLocks noChangeAspect="1" noChangeArrowheads="1"/>
+                    </pic:cNvPicPr>
+                  </pic:nvPicPr>
+                  <pic:blipFill>
+                    <a:blip r:embed="rId7">
+                      <a:extLst>
+                        <a:ext uri="{BEBA8EAE-BF5A-486C-A8C5-ECC9F3942E4B}">
+                          <a14:imgProps xmlns:a14="http://schemas.microsoft.com/office/drawing/2010/main">
+                            <a14:imgLayer r:embed="rId8">
+                              <a14:imgEffect>
+                                <a14:sharpenSoften amount="25000"/>
+                              </a14:imgEffect>
+                            </a14:imgLayer>
+                          </a14:imgProps>
+                        </a:ext>
+                        <a:ext uri="{28A0092B-C50C-407E-A947-70E740481C1C}">
+                          <a14:useLocalDpi xmlns:a14="http://schemas.microsoft.com/office/drawing/2010/main" val="0"/>
+                        </a:ext>
+                      </a:extLst>
+                    </a:blip>
+                    <a:stretch>
+                      <a:fillRect/>
+                    </a:stretch>
+                  </pic:blipFill>
+                  <pic:spPr>
+                    <a:xfrm>
+                      <a:off x="0" y="0"/>
+                      <a:ext cx="1334135" cy="324485"/>
+                    </a:xfrm>
+                    <a:prstGeom prst="rect"/>
+                    <a:ln cap="flat"/>
+                  </pic:spPr>
+                </pic:pic>
+              </a:graphicData>
+            </a:graphic>
+          </wp:inline>
+        </w:drawing>
+      </w:r>
+    </w:p>
+    <w:p>
+      <w:pPr>
+        <w:numPr>
+          <w:ilvl w:val="0"/>
+          <w:numId w:val="0"/>
+        </w:numPr>
+        <w:jc w:val="left"/>
+        <w:spacing w:lineRule="auto" w:line="259" w:before="0" w:after="160"/>
+        <w:widowControl w:val="1"/>
+        <w:ind w:right="0" w:left="0" w:firstLine="0"/>
+        <w:rPr>
+          <w:spacing w:val="0"/>
+          <w:i w:val="0"/>
+          <w:b w:val="0"/>
+          <w:color w:val="000000"/>
+          <w:sz w:val="20"/>
+          <w:szCs w:val="20"/>
+          <w:u w:val="none"/>
+          <w:rFonts w:ascii="Times" w:eastAsia="Times" w:hAnsi="Times" w:hint="default"/>
+        </w:rPr>
+        <w:wordWrap w:val="1"/>
+        <w:autoSpaceDE w:val="0"/>
+        <w:autoSpaceDN w:val="0"/>
+      </w:pPr>
+      <w:r>
+        <w:rPr>
+          <w:spacing w:val="0"/>
+          <w:i w:val="0"/>
+          <w:b w:val="0"/>
+          <w:color w:val="000000"/>
+          <w:sz w:val="20"/>
+          <w:szCs w:val="20"/>
+          <w:u w:val="none"/>
+          <w:rFonts w:ascii="Times" w:eastAsia="Times" w:hAnsi="Times" w:hint="default"/>
+        </w:rPr>
+        <w:t xml:space="preserve">Con esto estamos diciendole a la base de datos que nos traiga absolutamente todo </w:t>
+      </w:r>
+      <w:r>
+        <w:rPr>
+          <w:spacing w:val="0"/>
+          <w:i w:val="1"/>
+          <w:b w:val="1"/>
+          <w:color w:val="000000"/>
+          <w:sz w:val="20"/>
+          <w:szCs w:val="20"/>
+          <w:u w:val="none"/>
+          <w:rFonts w:ascii="Times" w:eastAsia="Times" w:hAnsi="Times" w:hint="default"/>
+        </w:rPr>
+        <w:t xml:space="preserve">(SELECT *)</w:t>
+      </w:r>
+      <w:r>
+        <w:rPr>
+          <w:spacing w:val="0"/>
+          <w:i w:val="0"/>
+          <w:b w:val="0"/>
+          <w:color w:val="000000"/>
+          <w:sz w:val="20"/>
+          <w:szCs w:val="20"/>
+          <w:u w:val="none"/>
+          <w:rFonts w:ascii="Times" w:eastAsia="Times" w:hAnsi="Times" w:hint="default"/>
+        </w:rPr>
+        <w:t xml:space="preserve"> de la tabla </w:t>
+      </w:r>
+      <w:r>
+        <w:rPr>
+          <w:spacing w:val="0"/>
+          <w:i w:val="1"/>
+          <w:b w:val="1"/>
+          <w:color w:val="000000"/>
+          <w:sz w:val="20"/>
+          <w:szCs w:val="20"/>
+          <w:u w:val="none"/>
+          <w:rFonts w:ascii="Times" w:eastAsia="Times" w:hAnsi="Times" w:hint="default"/>
+        </w:rPr>
+        <w:t xml:space="preserve">posts </w:t>
+      </w:r>
+      <w:r>
+        <w:rPr>
+          <w:spacing w:val="0"/>
+          <w:i w:val="1"/>
+          <w:b w:val="1"/>
+          <w:color w:val="000000"/>
+          <w:sz w:val="20"/>
+          <w:szCs w:val="20"/>
+          <w:u w:val="none"/>
+          <w:rFonts w:ascii="Times" w:eastAsia="Times" w:hAnsi="Times" w:hint="default"/>
+        </w:rPr>
+        <w:t xml:space="preserve">(FROM posts), </w:t>
+      </w:r>
+      <w:r>
+        <w:rPr>
+          <w:spacing w:val="0"/>
+          <w:i w:val="0"/>
+          <w:b w:val="0"/>
+          <w:color w:val="000000"/>
+          <w:sz w:val="20"/>
+          <w:szCs w:val="20"/>
+          <w:u w:val="none"/>
+          <w:rFonts w:ascii="Times" w:eastAsia="Times" w:hAnsi="Times" w:hint="default"/>
+        </w:rPr>
+        <w:t xml:space="preserve">que nos muestre absolutamente todo de ahí (nos muestra todos sus campos o atributos).</w:t>
+      </w:r>
+    </w:p>
+    <w:p>
+      <w:pPr>
+        <w:numPr>
+          <w:ilvl w:val="0"/>
+          <w:numId w:val="0"/>
+        </w:numPr>
+        <w:jc w:val="left"/>
+        <w:spacing w:lineRule="auto" w:line="259" w:before="0" w:after="160"/>
+        <w:widowControl w:val="1"/>
+        <w:ind w:right="0" w:left="0" w:firstLine="0"/>
+        <w:rPr>
+          <w:spacing w:val="0"/>
+          <w:i w:val="0"/>
+          <w:b w:val="0"/>
+          <w:color w:val="000000"/>
+          <w:sz w:val="20"/>
+          <w:szCs w:val="20"/>
+          <w:u w:val="none"/>
+          <w:rFonts w:ascii="Times" w:eastAsia="Times" w:hAnsi="Times" w:hint="default"/>
+        </w:rPr>
+        <w:wordWrap w:val="1"/>
+        <w:autoSpaceDE w:val="0"/>
+        <w:autoSpaceDN w:val="0"/>
+      </w:pPr>
+      <w:r>
+        <w:rPr>
+          <w:spacing w:val="0"/>
+          <w:i w:val="0"/>
+          <w:b w:val="0"/>
+          <w:color w:val="000000"/>
+          <w:sz w:val="20"/>
+          <w:szCs w:val="20"/>
+          <w:u w:val="none"/>
+          <w:rFonts w:ascii="Times" w:eastAsia="Times" w:hAnsi="Times" w:hint="default"/>
+        </w:rPr>
+        <w:t xml:space="preserve">Y ahora sí, generalmente, te encuentras las </w:t>
+      </w:r>
+      <w:r>
+        <w:rPr>
+          <w:spacing w:val="0"/>
+          <w:i w:val="1"/>
+          <w:b w:val="1"/>
+          <w:color w:val="000000"/>
+          <w:sz w:val="20"/>
+          <w:szCs w:val="20"/>
+          <w:u w:val="none"/>
+          <w:rFonts w:ascii="Times" w:eastAsia="Times" w:hAnsi="Times" w:hint="default"/>
+        </w:rPr>
+        <w:t xml:space="preserve">Queries </w:t>
+      </w:r>
+      <w:r>
+        <w:rPr>
+          <w:spacing w:val="0"/>
+          <w:i w:val="0"/>
+          <w:b w:val="0"/>
+          <w:color w:val="000000"/>
+          <w:sz w:val="20"/>
+          <w:szCs w:val="20"/>
+          <w:u w:val="none"/>
+          <w:rFonts w:ascii="Times" w:eastAsia="Times" w:hAnsi="Times" w:hint="default"/>
+        </w:rPr>
+        <w:t xml:space="preserve">con una tercera sentencia declarada que es, como te </w:t>
+      </w:r>
+      <w:r>
+        <w:rPr>
+          <w:spacing w:val="0"/>
+          <w:i w:val="0"/>
+          <w:b w:val="0"/>
+          <w:color w:val="000000"/>
+          <w:sz w:val="20"/>
+          <w:szCs w:val="20"/>
+          <w:u w:val="none"/>
+          <w:rFonts w:ascii="Times" w:eastAsia="Times" w:hAnsi="Times" w:hint="default"/>
+        </w:rPr>
+        <w:t xml:space="preserve">contabamos, </w:t>
+      </w:r>
+      <w:r>
+        <w:rPr>
+          <w:spacing w:val="0"/>
+          <w:i w:val="1"/>
+          <w:b w:val="1"/>
+          <w:color w:val="000000"/>
+          <w:sz w:val="20"/>
+          <w:szCs w:val="20"/>
+          <w:u w:val="none"/>
+          <w:rFonts w:ascii="Times" w:eastAsia="Times" w:hAnsi="Times" w:hint="default"/>
+        </w:rPr>
+        <w:t xml:space="preserve">Where; </w:t>
+      </w:r>
+      <w:r>
+        <w:rPr>
+          <w:spacing w:val="0"/>
+          <w:i w:val="0"/>
+          <w:b w:val="0"/>
+          <w:color w:val="000000"/>
+          <w:sz w:val="20"/>
+          <w:szCs w:val="20"/>
+          <w:u w:val="none"/>
+          <w:rFonts w:ascii="Times" w:eastAsia="Times" w:hAnsi="Times" w:hint="default"/>
+        </w:rPr>
+        <w:t xml:space="preserve">que nos permite filtrar cuáles de esos datos, de la tabla </w:t>
+      </w:r>
+      <w:r>
+        <w:rPr>
+          <w:spacing w:val="0"/>
+          <w:i w:val="1"/>
+          <w:b w:val="1"/>
+          <w:color w:val="000000"/>
+          <w:sz w:val="20"/>
+          <w:szCs w:val="20"/>
+          <w:u w:val="none"/>
+          <w:rFonts w:ascii="Times" w:eastAsia="Times" w:hAnsi="Times" w:hint="default"/>
+        </w:rPr>
+        <w:t>posts</w:t>
+      </w:r>
+      <w:r>
+        <w:rPr>
+          <w:spacing w:val="0"/>
+          <w:i w:val="0"/>
+          <w:b w:val="0"/>
+          <w:color w:val="000000"/>
+          <w:sz w:val="20"/>
+          <w:szCs w:val="20"/>
+          <w:u w:val="none"/>
+          <w:rFonts w:ascii="Times" w:eastAsia="Times" w:hAnsi="Times" w:hint="default"/>
+        </w:rPr>
+        <w:t xml:space="preserve">, queremos ver.</w:t>
+      </w:r>
+    </w:p>
+    <w:p>
+      <w:pPr>
+        <w:numPr>
+          <w:ilvl w:val="0"/>
+          <w:numId w:val="0"/>
+        </w:numPr>
+        <w:jc w:val="left"/>
+        <w:spacing w:lineRule="auto" w:line="259" w:before="0" w:after="160"/>
+        <w:widowControl w:val="1"/>
+        <w:ind w:right="0" w:left="0" w:firstLine="0"/>
+        <w:rPr>
+          <w:spacing w:val="0"/>
+          <w:i w:val="0"/>
+          <w:b w:val="0"/>
+          <w:color w:val="000000"/>
+          <w:sz w:val="20"/>
+          <w:szCs w:val="20"/>
+          <w:u w:val="none"/>
+          <w:rFonts w:ascii="Times" w:eastAsia="Times" w:hAnsi="Times" w:hint="default"/>
+        </w:rPr>
+        <w:wordWrap w:val="1"/>
+        <w:autoSpaceDE w:val="0"/>
+        <w:autoSpaceDN w:val="0"/>
+      </w:pPr>
+      <w:r>
+        <w:rPr>
+          <w:sz w:val="20"/>
+        </w:rPr>
+        <w:drawing>
+          <wp:inline distT="0" distB="0" distL="0" distR="0">
+            <wp:extent cx="2343150" cy="476250"/>
+            <wp:effectExtent l="0" t="0" r="0" b="0"/>
+            <wp:docPr id="92" name="Imagen 3"/>
+            <wp:cNvGraphicFramePr>
+              <a:graphicFrameLocks xmlns:a="http://schemas.openxmlformats.org/drawingml/2006/main" noChangeAspect="1"/>
+            </wp:cNvGraphicFramePr>
+            <a:graphic xmlns:a="http://schemas.openxmlformats.org/drawingml/2006/main">
+              <a:graphicData uri="http://schemas.openxmlformats.org/drawingml/2006/picture">
+                <pic:pic xmlns:pic="http://schemas.openxmlformats.org/drawingml/2006/picture">
+                  <pic:nvPicPr>
+                    <pic:cNvPr id="5" name="Picture 5" descr="/Users/robertovelasquezdean/Library/Group Containers/L48J367XN4.com.infraware.PolarisOffice/EngineTemp/1473/fImage13743921869.png"/>
+                    <pic:cNvPicPr>
+                      <a:picLocks noChangeAspect="1" noChangeArrowheads="1"/>
+                    </pic:cNvPicPr>
+                  </pic:nvPicPr>
+                  <pic:blipFill>
+                    <a:blip r:embed="rId9">
+                      <a:extLst>
+                        <a:ext uri="{BEBA8EAE-BF5A-486C-A8C5-ECC9F3942E4B}">
+                          <a14:imgProps xmlns:a14="http://schemas.microsoft.com/office/drawing/2010/main">
+                            <a14:imgLayer r:embed="rId10">
+                              <a14:imgEffect>
+                                <a14:sharpenSoften amount="25000"/>
+                              </a14:imgEffect>
+                            </a14:imgLayer>
+                          </a14:imgProps>
+                        </a:ext>
+                        <a:ext uri="{28A0092B-C50C-407E-A947-70E740481C1C}">
+                          <a14:useLocalDpi xmlns:a14="http://schemas.microsoft.com/office/drawing/2010/main" val="0"/>
+                        </a:ext>
+                      </a:extLst>
+                    </a:blip>
+                    <a:stretch>
+                      <a:fillRect/>
+                    </a:stretch>
+                  </pic:blipFill>
+                  <pic:spPr>
+                    <a:xfrm>
+                      <a:off x="0" y="0"/>
+                      <a:ext cx="2343785" cy="476885"/>
+                    </a:xfrm>
+                    <a:prstGeom prst="rect"/>
+                    <a:ln cap="flat"/>
+                  </pic:spPr>
+                </pic:pic>
+              </a:graphicData>
+            </a:graphic>
+          </wp:inline>
+        </w:drawing>
+      </w:r>
+    </w:p>
+    <w:p>
+      <w:pPr>
+        <w:numPr>
+          <w:ilvl w:val="0"/>
+          <w:numId w:val="0"/>
+        </w:numPr>
+        <w:jc w:val="left"/>
+        <w:spacing w:lineRule="auto" w:line="259" w:before="0" w:after="160"/>
+        <w:widowControl w:val="1"/>
+        <w:ind w:right="0" w:left="0" w:firstLine="0"/>
+        <w:rPr>
+          <w:spacing w:val="0"/>
+          <w:i w:val="1"/>
+          <w:b w:val="1"/>
+          <w:color w:val="000000"/>
+          <w:sz w:val="20"/>
+          <w:szCs w:val="20"/>
+          <w:u w:val="none"/>
+          <w:rFonts w:ascii="Times" w:eastAsia="Times" w:hAnsi="Times" w:hint="default"/>
+        </w:rPr>
+        <w:wordWrap w:val="1"/>
+        <w:autoSpaceDE w:val="0"/>
+        <w:autoSpaceDN w:val="0"/>
+      </w:pPr>
+      <w:r>
+        <w:rPr>
+          <w:spacing w:val="0"/>
+          <w:i w:val="0"/>
+          <w:b w:val="0"/>
+          <w:color w:val="000000"/>
+          <w:sz w:val="20"/>
+          <w:szCs w:val="20"/>
+          <w:u w:val="none"/>
+          <w:rFonts w:ascii="Times" w:eastAsia="Times" w:hAnsi="Times" w:hint="default"/>
+        </w:rPr>
+        <w:t xml:space="preserve">En este caso, sólo hemos filtrado los datos de la tabla </w:t>
+      </w:r>
+      <w:r>
+        <w:rPr>
+          <w:spacing w:val="0"/>
+          <w:i w:val="1"/>
+          <w:b w:val="1"/>
+          <w:color w:val="000000"/>
+          <w:sz w:val="20"/>
+          <w:szCs w:val="20"/>
+          <w:u w:val="none"/>
+          <w:rFonts w:ascii="Times" w:eastAsia="Times" w:hAnsi="Times" w:hint="default"/>
+        </w:rPr>
+        <w:t xml:space="preserve">posts </w:t>
+      </w:r>
+      <w:r>
+        <w:rPr>
+          <w:spacing w:val="0"/>
+          <w:i w:val="0"/>
+          <w:b w:val="0"/>
+          <w:color w:val="000000"/>
+          <w:sz w:val="20"/>
+          <w:szCs w:val="20"/>
+          <w:u w:val="none"/>
+          <w:rFonts w:ascii="Times" w:eastAsia="Times" w:hAnsi="Times" w:hint="default"/>
+        </w:rPr>
+        <w:t xml:space="preserve">que tienen como fecha de publicación una fecha </w:t>
+      </w:r>
+      <w:r>
+        <w:rPr>
+          <w:spacing w:val="0"/>
+          <w:i w:val="0"/>
+          <w:b w:val="0"/>
+          <w:color w:val="000000"/>
+          <w:sz w:val="20"/>
+          <w:szCs w:val="20"/>
+          <w:u w:val="none"/>
+          <w:rFonts w:ascii="Times" w:eastAsia="Times" w:hAnsi="Times" w:hint="default"/>
+        </w:rPr>
+        <w:t xml:space="preserve">igual o superior al año </w:t>
+      </w:r>
+      <w:r>
+        <w:rPr>
+          <w:spacing w:val="0"/>
+          <w:i w:val="1"/>
+          <w:b w:val="1"/>
+          <w:color w:val="000000"/>
+          <w:sz w:val="20"/>
+          <w:szCs w:val="20"/>
+          <w:u w:val="none"/>
+          <w:rFonts w:ascii="Times" w:eastAsia="Times" w:hAnsi="Times" w:hint="default"/>
+        </w:rPr>
+        <w:t>2024.</w:t>
+      </w:r>
+    </w:p>
+    <w:p>
+      <w:pPr>
+        <w:numPr>
+          <w:ilvl w:val="0"/>
+          <w:numId w:val="0"/>
+        </w:numPr>
+        <w:jc w:val="left"/>
+        <w:spacing w:lineRule="auto" w:line="259" w:before="0" w:after="160"/>
+        <w:widowControl w:val="1"/>
+        <w:ind w:right="0" w:left="0" w:firstLine="0"/>
+        <w:rPr>
+          <w:spacing w:val="0"/>
+          <w:i w:val="1"/>
+          <w:b w:val="1"/>
+          <w:color w:val="000000"/>
+          <w:sz w:val="20"/>
+          <w:szCs w:val="20"/>
+          <w:u w:val="none"/>
+          <w:rFonts w:ascii="Times" w:eastAsia="Times" w:hAnsi="Times" w:hint="default"/>
+        </w:rPr>
+        <w:wordWrap w:val="1"/>
+        <w:autoSpaceDE w:val="0"/>
+        <w:autoSpaceDN w:val="0"/>
+      </w:pPr>
+      <w:r>
+        <w:rPr>
+          <w:spacing w:val="0"/>
+          <w:i w:val="0"/>
+          <w:b w:val="0"/>
+          <w:color w:val="000000"/>
+          <w:sz w:val="20"/>
+          <w:szCs w:val="20"/>
+          <w:u w:val="none"/>
+          <w:rFonts w:ascii="Times" w:eastAsia="Times" w:hAnsi="Times" w:hint="default"/>
+        </w:rPr>
+        <w:t xml:space="preserve">Es decir, la base de datos nos arrojará todas las noticias, </w:t>
+      </w:r>
+      <w:r>
+        <w:rPr>
+          <w:spacing w:val="0"/>
+          <w:i w:val="1"/>
+          <w:b w:val="1"/>
+          <w:color w:val="000000"/>
+          <w:sz w:val="20"/>
+          <w:szCs w:val="20"/>
+          <w:u w:val="none"/>
+          <w:rFonts w:ascii="Times" w:eastAsia="Times" w:hAnsi="Times" w:hint="default"/>
+        </w:rPr>
+        <w:t xml:space="preserve">posts, </w:t>
+      </w:r>
+      <w:r>
+        <w:rPr>
+          <w:spacing w:val="0"/>
+          <w:i w:val="0"/>
+          <w:b w:val="0"/>
+          <w:color w:val="000000"/>
+          <w:sz w:val="20"/>
+          <w:szCs w:val="20"/>
+          <w:u w:val="none"/>
+          <w:rFonts w:ascii="Times" w:eastAsia="Times" w:hAnsi="Times" w:hint="default"/>
+        </w:rPr>
+        <w:t xml:space="preserve">que sean del </w:t>
+      </w:r>
+      <w:r>
+        <w:rPr>
+          <w:spacing w:val="0"/>
+          <w:i w:val="1"/>
+          <w:b w:val="1"/>
+          <w:color w:val="000000"/>
+          <w:sz w:val="20"/>
+          <w:szCs w:val="20"/>
+          <w:u w:val="none"/>
+          <w:rFonts w:ascii="Times" w:eastAsia="Times" w:hAnsi="Times" w:hint="default"/>
+        </w:rPr>
+        <w:t>2024</w:t>
+      </w:r>
+      <w:r>
+        <w:rPr>
+          <w:spacing w:val="0"/>
+          <w:i w:val="0"/>
+          <w:b w:val="0"/>
+          <w:color w:val="000000"/>
+          <w:sz w:val="20"/>
+          <w:szCs w:val="20"/>
+          <w:u w:val="none"/>
+          <w:rFonts w:ascii="Times" w:eastAsia="Times" w:hAnsi="Times" w:hint="default"/>
+        </w:rPr>
+        <w:t xml:space="preserve"> para </w:t>
+      </w:r>
+      <w:r>
+        <w:rPr>
+          <w:spacing w:val="0"/>
+          <w:i w:val="1"/>
+          <w:b w:val="1"/>
+          <w:color w:val="000000"/>
+          <w:sz w:val="20"/>
+          <w:szCs w:val="20"/>
+          <w:u w:val="none"/>
+          <w:rFonts w:ascii="Times" w:eastAsia="Times" w:hAnsi="Times" w:hint="default"/>
+        </w:rPr>
+        <w:t>adelante</w:t>
+      </w:r>
+      <w:r>
+        <w:rPr>
+          <w:spacing w:val="0"/>
+          <w:i w:val="0"/>
+          <w:b w:val="0"/>
+          <w:color w:val="000000"/>
+          <w:sz w:val="20"/>
+          <w:szCs w:val="20"/>
+          <w:u w:val="none"/>
+          <w:rFonts w:ascii="Times" w:eastAsia="Times" w:hAnsi="Times" w:hint="default"/>
+        </w:rPr>
+        <w:t xml:space="preserve"> en su </w:t>
+      </w:r>
+      <w:r>
+        <w:rPr>
+          <w:spacing w:val="0"/>
+          <w:i w:val="1"/>
+          <w:b w:val="1"/>
+          <w:color w:val="000000"/>
+          <w:sz w:val="20"/>
+          <w:szCs w:val="20"/>
+          <w:u w:val="none"/>
+          <w:rFonts w:ascii="Times" w:eastAsia="Times" w:hAnsi="Times" w:hint="default"/>
+        </w:rPr>
+        <w:t xml:space="preserve">fecha_publicacion. </w:t>
+      </w:r>
+    </w:p>
+    <w:p>
+      <w:pPr>
+        <w:numPr>
+          <w:ilvl w:val="0"/>
+          <w:numId w:val="0"/>
+        </w:numPr>
+        <w:jc w:val="left"/>
+        <w:spacing w:lineRule="auto" w:line="259" w:before="0" w:after="160"/>
+        <w:widowControl w:val="1"/>
+        <w:ind w:right="0" w:left="0" w:firstLine="0"/>
+        <w:rPr>
+          <w:spacing w:val="0"/>
+          <w:i w:val="1"/>
+          <w:b w:val="0"/>
+          <w:color w:val="000000"/>
+          <w:sz w:val="20"/>
+          <w:szCs w:val="20"/>
+          <w:u w:val="none"/>
+          <w:rFonts w:ascii="Times" w:eastAsia="Times" w:hAnsi="Times" w:hint="default"/>
+        </w:rPr>
+        <w:wordWrap w:val="1"/>
+        <w:autoSpaceDE w:val="0"/>
+        <w:autoSpaceDN w:val="0"/>
+      </w:pPr>
+      <w:r>
+        <w:rPr>
+          <w:spacing w:val="0"/>
+          <w:i w:val="1"/>
+          <w:b w:val="1"/>
+          <w:color w:val="000000"/>
+          <w:sz w:val="20"/>
+          <w:szCs w:val="20"/>
+          <w:u w:val="none"/>
+          <w:rFonts w:ascii="Times" w:eastAsia="Times" w:hAnsi="Times" w:hint="default"/>
+        </w:rPr>
+        <w:t xml:space="preserve">Nota: </w:t>
+      </w:r>
+      <w:r>
+        <w:rPr>
+          <w:spacing w:val="0"/>
+          <w:i w:val="1"/>
+          <w:b w:val="0"/>
+          <w:color w:val="000000"/>
+          <w:sz w:val="20"/>
+          <w:szCs w:val="20"/>
+          <w:u w:val="none"/>
+          <w:rFonts w:ascii="Times" w:eastAsia="Times" w:hAnsi="Times" w:hint="default"/>
+        </w:rPr>
+        <w:t xml:space="preserve">para SQL “&gt;” es igual a “&gt;=”, por lo que en el caso anterior se incluye también al año 2024. Sin </w:t>
+      </w:r>
+      <w:r>
+        <w:rPr>
+          <w:spacing w:val="0"/>
+          <w:i w:val="1"/>
+          <w:b w:val="0"/>
+          <w:color w:val="000000"/>
+          <w:sz w:val="20"/>
+          <w:szCs w:val="20"/>
+          <w:u w:val="none"/>
+          <w:rFonts w:ascii="Times" w:eastAsia="Times" w:hAnsi="Times" w:hint="default"/>
+        </w:rPr>
+        <w:t xml:space="preserve">embargo, “&lt;” no es lo mismo que “&lt;=”.</w:t>
+      </w:r>
+    </w:p>
+    <w:p>
+      <w:pPr>
+        <w:numPr>
+          <w:ilvl w:val="0"/>
+          <w:numId w:val="0"/>
+        </w:numPr>
+        <w:jc w:val="left"/>
+        <w:spacing w:lineRule="auto" w:line="259" w:before="0" w:after="160"/>
+        <w:widowControl w:val="1"/>
+        <w:ind w:right="0" w:left="0" w:firstLine="0"/>
+        <w:rPr>
+          <w:spacing w:val="0"/>
+          <w:i w:val="0"/>
+          <w:b w:val="0"/>
+          <w:color w:val="000000"/>
+          <w:sz w:val="20"/>
+          <w:szCs w:val="20"/>
+          <w:u w:val="none"/>
+          <w:rFonts w:ascii="Times" w:eastAsia="Times" w:hAnsi="Times" w:hint="default"/>
+        </w:rPr>
+        <w:wordWrap w:val="1"/>
+        <w:autoSpaceDE w:val="0"/>
+        <w:autoSpaceDN w:val="0"/>
+      </w:pPr>
+      <w:r>
+        <w:rPr>
+          <w:spacing w:val="0"/>
+          <w:i w:val="0"/>
+          <w:b w:val="0"/>
+          <w:color w:val="000000"/>
+          <w:sz w:val="20"/>
+          <w:szCs w:val="20"/>
+          <w:u w:val="none"/>
+          <w:rFonts w:ascii="Times" w:eastAsia="Times" w:hAnsi="Times" w:hint="default"/>
+        </w:rPr>
+        <w:t xml:space="preserve">En adelante, probaremos </w:t>
+      </w:r>
+      <w:r>
+        <w:rPr>
+          <w:spacing w:val="0"/>
+          <w:i w:val="1"/>
+          <w:b w:val="1"/>
+          <w:color w:val="000000"/>
+          <w:sz w:val="20"/>
+          <w:szCs w:val="20"/>
+          <w:u w:val="none"/>
+          <w:rFonts w:ascii="Times" w:eastAsia="Times" w:hAnsi="Times" w:hint="default"/>
+        </w:rPr>
+        <w:t xml:space="preserve">Queries </w:t>
+      </w:r>
+      <w:r>
+        <w:rPr>
+          <w:spacing w:val="0"/>
+          <w:i w:val="0"/>
+          <w:b w:val="0"/>
+          <w:color w:val="000000"/>
+          <w:sz w:val="20"/>
+          <w:szCs w:val="20"/>
+          <w:u w:val="none"/>
+          <w:rFonts w:ascii="Times" w:eastAsia="Times" w:hAnsi="Times" w:hint="default"/>
+        </w:rPr>
+        <w:t xml:space="preserve">más complejas según el nivel de complejidad que tenga, propiamente, la </w:t>
+      </w:r>
+      <w:r>
+        <w:rPr>
+          <w:spacing w:val="0"/>
+          <w:i w:val="0"/>
+          <w:b w:val="0"/>
+          <w:color w:val="000000"/>
+          <w:sz w:val="20"/>
+          <w:szCs w:val="20"/>
+          <w:u w:val="none"/>
+          <w:rFonts w:ascii="Times" w:eastAsia="Times" w:hAnsi="Times" w:hint="default"/>
+        </w:rPr>
+        <w:t xml:space="preserve">consulta de los datos que deseas ver; que, obviamente, deberían de ser en la medida unos datos con unas </w:t>
+      </w:r>
+      <w:r>
+        <w:rPr>
+          <w:spacing w:val="0"/>
+          <w:i w:val="0"/>
+          <w:b w:val="0"/>
+          <w:color w:val="000000"/>
+          <w:sz w:val="20"/>
+          <w:szCs w:val="20"/>
+          <w:u w:val="none"/>
+          <w:rFonts w:ascii="Times" w:eastAsia="Times" w:hAnsi="Times" w:hint="default"/>
+        </w:rPr>
+        <w:t xml:space="preserve">caracteristicas más puntuales o mucho más especificas.</w:t>
       </w:r>
     </w:p>
     <w:sectPr>
@@ -639,8 +3497,8 @@
         <w:numStart w:val="1"/>
         <w:pos w:val="docEnd"/>
       </w:endnotePr>
-      <w:headerReference w:type="default" r:id="rId5"/>
-      <w:footerReference w:type="default" r:id="rId6"/>
+      <w:headerReference w:type="default" r:id="rId11"/>
+      <w:footerReference w:type="default" r:id="rId12"/>
       <w:pgSz w:w="11906" w:h="16838"/>
       <w:pgMar w:top="1701" w:left="1440" w:bottom="1440" w:right="1440" w:header="708" w:footer="708" w:gutter="0"/>
       <w:pgNumType w:fmt="decimal"/>

</xml_diff>

<commit_message>
Tipos de Join para From en MySQL
</commit_message>
<xml_diff>
--- a/Platzi/Bases de datos (iniciaciación al backend)/Material de repaso/4. Consultas a una base de datos/Introducción a Consultas y su importancia.docx
+++ b/Platzi/Bases de datos (iniciaciación al backend)/Material de repaso/4. Consultas a una base de datos/Introducción a Consultas y su importancia.docx
@@ -905,8 +905,8 @@
           <w:i w:val="1"/>
           <w:b w:val="1"/>
           <w:color w:val="000000"/>
-          <w:sz w:val="22"/>
-          <w:szCs w:val="22"/>
+          <w:sz w:val="24"/>
+          <w:szCs w:val="24"/>
           <w:u w:val="none"/>
           <w:rFonts w:ascii="Times" w:eastAsia="Times" w:hAnsi="Times" w:hint="default"/>
         </w:rPr>
@@ -920,12 +920,12 @@
           <w:i w:val="1"/>
           <w:b w:val="1"/>
           <w:color w:val="000000"/>
-          <w:sz w:val="22"/>
-          <w:szCs w:val="22"/>
-          <w:u w:val="none"/>
-          <w:rFonts w:ascii="Times" w:eastAsia="Times" w:hAnsi="Times" w:hint="default"/>
-        </w:rPr>
-        <w:t xml:space="preserve">Vamos de las Queries básicas a las complejas.</w:t>
+          <w:sz w:val="24"/>
+          <w:szCs w:val="24"/>
+          <w:u w:val="none"/>
+          <w:rFonts w:ascii="Times" w:eastAsia="Times" w:hAnsi="Times" w:hint="default"/>
+        </w:rPr>
+        <w:t xml:space="preserve">Vamos de las Queries básicas a las complejas: Select</w:t>
       </w:r>
     </w:p>
     <w:p>
@@ -1126,7 +1126,7 @@
         </w:rPr>
         <w:drawing>
           <wp:inline distT="0" distB="0" distL="0" distR="0">
-            <wp:extent cx="2705735" cy="1934209"/>
+            <wp:extent cx="2706370" cy="1934845"/>
             <wp:effectExtent l="0" t="0" r="0" b="0"/>
             <wp:docPr id="9" name="Imagen 1"/>
             <wp:cNvGraphicFramePr>
@@ -1136,7 +1136,7 @@
               <a:graphicData uri="http://schemas.openxmlformats.org/drawingml/2006/picture">
                 <pic:pic xmlns:pic="http://schemas.openxmlformats.org/drawingml/2006/picture">
                   <pic:nvPicPr>
-                    <pic:cNvPr id="1" name="Picture 1" descr="/Users/robertovelasquezdean/Library/Group Containers/L48J367XN4.com.infraware.PolarisOffice/EngineTemp/698/fImage3575897916.png"/>
+                    <pic:cNvPr id="1" name="Picture 1" descr="/Users/robertovelasquezdean/Library/Group Containers/L48J367XN4.com.infraware.PolarisOffice/EngineTemp/3049/fImage3575897916.png"/>
                     <pic:cNvPicPr>
                       <a:picLocks noChangeAspect="1" noChangeArrowheads="1"/>
                     </pic:cNvPicPr>
@@ -1165,7 +1165,7 @@
                   <pic:spPr>
                     <a:xfrm>
                       <a:off x="0" y="0"/>
-                      <a:ext cx="2706370" cy="1934845"/>
+                      <a:ext cx="2707005" cy="1935480"/>
                     </a:xfrm>
                     <a:prstGeom prst="rect"/>
                     <a:ln cap="flat"/>
@@ -3045,7 +3045,7 @@
         </w:rPr>
         <w:drawing>
           <wp:inline distT="0" distB="0" distL="0" distR="0">
-            <wp:extent cx="1334135" cy="324485"/>
+            <wp:extent cx="1334770" cy="325120"/>
             <wp:effectExtent l="0" t="0" r="0" b="0"/>
             <wp:docPr id="10" name="Imagen 2"/>
             <wp:cNvGraphicFramePr>
@@ -3055,7 +3055,7 @@
               <a:graphicData uri="http://schemas.openxmlformats.org/drawingml/2006/picture">
                 <pic:pic xmlns:pic="http://schemas.openxmlformats.org/drawingml/2006/picture">
                   <pic:nvPicPr>
-                    <pic:cNvPr id="3" name="Picture 3" descr="/Users/robertovelasquezdean/Library/Group Containers/L48J367XN4.com.infraware.PolarisOffice/EngineTemp/698/fImage6228217584.png"/>
+                    <pic:cNvPr id="3" name="Picture 3" descr="/Users/robertovelasquezdean/Library/Group Containers/L48J367XN4.com.infraware.PolarisOffice/EngineTemp/3049/fImage6228217584.png"/>
                     <pic:cNvPicPr>
                       <a:picLocks noChangeAspect="1" noChangeArrowheads="1"/>
                     </pic:cNvPicPr>
@@ -3084,7 +3084,7 @@
                   <pic:spPr>
                     <a:xfrm>
                       <a:off x="0" y="0"/>
-                      <a:ext cx="1334770" cy="325120"/>
+                      <a:ext cx="1335405" cy="325755"/>
                     </a:xfrm>
                     <a:prstGeom prst="rect"/>
                     <a:ln cap="flat"/>
@@ -3371,7 +3371,7 @@
         </w:rPr>
         <w:drawing>
           <wp:inline distT="0" distB="0" distL="0" distR="0">
-            <wp:extent cx="2343785" cy="476885"/>
+            <wp:extent cx="2344420" cy="477520"/>
             <wp:effectExtent l="0" t="0" r="0" b="0"/>
             <wp:docPr id="11" name="Imagen 3"/>
             <wp:cNvGraphicFramePr>
@@ -3381,7 +3381,7 @@
               <a:graphicData uri="http://schemas.openxmlformats.org/drawingml/2006/picture">
                 <pic:pic xmlns:pic="http://schemas.openxmlformats.org/drawingml/2006/picture">
                   <pic:nvPicPr>
-                    <pic:cNvPr id="5" name="Picture 5" descr="/Users/robertovelasquezdean/Library/Group Containers/L48J367XN4.com.infraware.PolarisOffice/EngineTemp/698/fImage13743921869.png"/>
+                    <pic:cNvPr id="5" name="Picture 5" descr="/Users/robertovelasquezdean/Library/Group Containers/L48J367XN4.com.infraware.PolarisOffice/EngineTemp/3049/fImage13743921869.png"/>
                     <pic:cNvPicPr>
                       <a:picLocks noChangeAspect="1" noChangeArrowheads="1"/>
                     </pic:cNvPicPr>
@@ -3410,7 +3410,7 @@
                   <pic:spPr>
                     <a:xfrm>
                       <a:off x="0" y="0"/>
-                      <a:ext cx="2344420" cy="477520"/>
+                      <a:ext cx="2345055" cy="478155"/>
                     </a:xfrm>
                     <a:prstGeom prst="rect"/>
                     <a:ln cap="flat"/>
@@ -4589,9 +4589,9 @@
         </w:rPr>
         <w:drawing>
           <wp:inline distT="0" distB="0" distL="0" distR="0">
-            <wp:extent cx="4019549" cy="276225"/>
+            <wp:extent cx="4020185" cy="276860"/>
             <wp:effectExtent l="0" t="0" r="0" b="0"/>
-            <wp:docPr id="18" name="Imagen 4"/>
+            <wp:docPr id="12" name="Imagen 4"/>
             <wp:cNvGraphicFramePr>
               <a:graphicFrameLocks xmlns:a="http://schemas.openxmlformats.org/drawingml/2006/main" noChangeAspect="1"/>
             </wp:cNvGraphicFramePr>
@@ -4599,7 +4599,7 @@
               <a:graphicData uri="http://schemas.openxmlformats.org/drawingml/2006/picture">
                 <pic:pic xmlns:pic="http://schemas.openxmlformats.org/drawingml/2006/picture">
                   <pic:nvPicPr>
-                    <pic:cNvPr id="7" name="Picture 7" descr="/Users/robertovelasquezdean/Library/Group Containers/L48J367XN4.com.infraware.PolarisOffice/EngineTemp/698/fImage14272187597.png"/>
+                    <pic:cNvPr id="7" name="Picture 7" descr="/Users/robertovelasquezdean/Library/Group Containers/L48J367XN4.com.infraware.PolarisOffice/EngineTemp/3049/fImage14272187597.png"/>
                     <pic:cNvPicPr>
                       <a:picLocks noChangeAspect="1" noChangeArrowheads="1"/>
                     </pic:cNvPicPr>
@@ -4628,7 +4628,7 @@
                   <pic:spPr>
                     <a:xfrm>
                       <a:off x="0" y="0"/>
-                      <a:ext cx="4020185" cy="276860"/>
+                      <a:ext cx="4020820" cy="277495"/>
                     </a:xfrm>
                     <a:prstGeom prst="rect"/>
                     <a:ln cap="flat"/>
@@ -4975,6 +4975,7 @@
         <w:ind w:right="0" w:left="0" w:firstLine="0"/>
         <w:rPr>
           <w:spacing w:val="0"/>
+          <w:strike/>
           <w:i w:val="0"/>
           <w:b w:val="0"/>
           <w:color w:val="000000"/>
@@ -5000,7 +5001,6 @@
         <w:ind w:right="0" w:left="0" w:firstLine="0"/>
         <w:rPr>
           <w:spacing w:val="0"/>
-          <w:strike/>
           <w:i w:val="1"/>
           <w:b w:val="1"/>
           <w:color w:val="000000"/>
@@ -5016,7 +5016,6 @@
       <w:r>
         <w:rPr>
           <w:spacing w:val="0"/>
-          <w:strike/>
           <w:i w:val="1"/>
           <w:b w:val="1"/>
           <w:color w:val="000000"/>
@@ -5025,7 +5024,7 @@
           <w:u w:val="none"/>
           <w:rFonts w:ascii="Times" w:eastAsia="Times" w:hAnsi="Times" w:hint="default"/>
         </w:rPr>
-        <w:t xml:space="preserve">Group by (en edición)</w:t>
+        <w:t xml:space="preserve">Propiedad Count</w:t>
       </w:r>
     </w:p>
     <w:p>
@@ -5040,7 +5039,6 @@
         <w:ind w:right="0" w:left="0" w:firstLine="0"/>
         <w:rPr>
           <w:spacing w:val="0"/>
-          <w:strike/>
           <w:i w:val="0"/>
           <w:b w:val="0"/>
           <w:color w:val="000000"/>
@@ -5056,114 +5054,119 @@
       <w:r>
         <w:rPr>
           <w:spacing w:val="0"/>
-          <w:strike/>
-          <w:i w:val="0"/>
-          <w:b w:val="0"/>
-          <w:color w:val="000000"/>
-          <w:sz w:val="20"/>
-          <w:szCs w:val="20"/>
-          <w:u w:val="none"/>
-          <w:rFonts w:ascii="Times" w:eastAsia="Times" w:hAnsi="Times" w:hint="default"/>
-        </w:rPr>
-        <w:t xml:space="preserve">Ahora vamos a introducir la función de </w:t>
-      </w:r>
-      <w:r>
-        <w:rPr>
-          <w:spacing w:val="0"/>
-          <w:strike/>
-          <w:i w:val="1"/>
-          <w:b w:val="0"/>
-          <w:color w:val="000000"/>
-          <w:sz w:val="20"/>
-          <w:szCs w:val="20"/>
-          <w:u w:val="none"/>
-          <w:rFonts w:ascii="Times" w:eastAsia="Times" w:hAnsi="Times" w:hint="default"/>
-        </w:rPr>
-        <w:t>Agrupación</w:t>
-      </w:r>
-      <w:r>
-        <w:rPr>
-          <w:spacing w:val="0"/>
-          <w:strike/>
-          <w:i w:val="0"/>
-          <w:b w:val="0"/>
-          <w:color w:val="000000"/>
-          <w:sz w:val="20"/>
-          <w:szCs w:val="20"/>
-          <w:u w:val="none"/>
-          <w:rFonts w:ascii="Times" w:eastAsia="Times" w:hAnsi="Times" w:hint="default"/>
-        </w:rPr>
-        <w:t xml:space="preserve">, algo propio de la sentencia </w:t>
-      </w:r>
-      <w:r>
-        <w:rPr>
-          <w:spacing w:val="0"/>
-          <w:strike/>
-          <w:i w:val="1"/>
-          <w:b w:val="0"/>
-          <w:color w:val="000000"/>
-          <w:sz w:val="20"/>
-          <w:szCs w:val="20"/>
-          <w:u w:val="none"/>
-          <w:rFonts w:ascii="Times" w:eastAsia="Times" w:hAnsi="Times" w:hint="default"/>
-        </w:rPr>
-        <w:t xml:space="preserve">Group by </w:t>
-      </w:r>
-      <w:r>
-        <w:rPr>
-          <w:spacing w:val="0"/>
-          <w:strike/>
-          <w:i w:val="0"/>
-          <w:b w:val="0"/>
-          <w:color w:val="000000"/>
-          <w:sz w:val="20"/>
-          <w:szCs w:val="20"/>
-          <w:u w:val="none"/>
-          <w:rFonts w:ascii="Times" w:eastAsia="Times" w:hAnsi="Times" w:hint="default"/>
-        </w:rPr>
-        <w:t xml:space="preserve">(un tema que veremos </w:t>
-      </w:r>
-      <w:r>
-        <w:rPr>
-          <w:spacing w:val="0"/>
-          <w:strike/>
-          <w:i w:val="0"/>
-          <w:b w:val="0"/>
-          <w:color w:val="000000"/>
-          <w:sz w:val="20"/>
-          <w:szCs w:val="20"/>
-          <w:u w:val="none"/>
-          <w:rFonts w:ascii="Times" w:eastAsia="Times" w:hAnsi="Times" w:hint="default"/>
-        </w:rPr>
-        <w:t xml:space="preserve">en adelante; sin embargo, ahora sólo nos interesa hacer el tipo de </w:t>
-      </w:r>
-      <w:r>
-        <w:rPr>
-          <w:spacing w:val="0"/>
-          <w:strike/>
-          <w:i w:val="1"/>
-          <w:b w:val="0"/>
-          <w:color w:val="000000"/>
-          <w:sz w:val="20"/>
-          <w:szCs w:val="20"/>
-          <w:u w:val="none"/>
-          <w:rFonts w:ascii="Times" w:eastAsia="Times" w:hAnsi="Times" w:hint="default"/>
-        </w:rPr>
-        <w:t xml:space="preserve">Agrupación </w:t>
-      </w:r>
-      <w:r>
-        <w:rPr>
-          <w:spacing w:val="0"/>
-          <w:strike/>
-          <w:i w:val="0"/>
-          <w:b w:val="0"/>
-          <w:color w:val="000000"/>
-          <w:sz w:val="20"/>
-          <w:szCs w:val="20"/>
-          <w:u w:val="none"/>
-          <w:rFonts w:ascii="Times" w:eastAsia="Times" w:hAnsi="Times" w:hint="default"/>
-        </w:rPr>
-        <w:t xml:space="preserve">más básico).</w:t>
+          <w:i w:val="1"/>
+          <w:b w:val="1"/>
+          <w:color w:val="000000"/>
+          <w:sz w:val="20"/>
+          <w:szCs w:val="20"/>
+          <w:u w:val="none"/>
+          <w:rFonts w:ascii="Times" w:eastAsia="Times" w:hAnsi="Times" w:hint="default"/>
+        </w:rPr>
+        <w:t>Select,</w:t>
+      </w:r>
+      <w:r>
+        <w:rPr>
+          <w:spacing w:val="0"/>
+          <w:i w:val="0"/>
+          <w:b w:val="0"/>
+          <w:color w:val="000000"/>
+          <w:sz w:val="20"/>
+          <w:szCs w:val="20"/>
+          <w:u w:val="none"/>
+          <w:rFonts w:ascii="Times" w:eastAsia="Times" w:hAnsi="Times" w:hint="default"/>
+        </w:rPr>
+        <w:t xml:space="preserve"> también, nos permite hacer datos que se crean en el momento y que nos pueden agregar información; un </w:t>
+      </w:r>
+      <w:r>
+        <w:rPr>
+          <w:spacing w:val="0"/>
+          <w:i w:val="0"/>
+          <w:b w:val="0"/>
+          <w:color w:val="000000"/>
+          <w:sz w:val="20"/>
+          <w:szCs w:val="20"/>
+          <w:u w:val="none"/>
+          <w:rFonts w:ascii="Times" w:eastAsia="Times" w:hAnsi="Times" w:hint="default"/>
+        </w:rPr>
+        <w:t xml:space="preserve">buen ejemplo de eso sería combinar el </w:t>
+      </w:r>
+      <w:r>
+        <w:rPr>
+          <w:spacing w:val="0"/>
+          <w:i w:val="1"/>
+          <w:b w:val="1"/>
+          <w:color w:val="000000"/>
+          <w:sz w:val="20"/>
+          <w:szCs w:val="20"/>
+          <w:u w:val="none"/>
+          <w:rFonts w:ascii="Times" w:eastAsia="Times" w:hAnsi="Times" w:hint="default"/>
+        </w:rPr>
+        <w:t xml:space="preserve">Select </w:t>
+      </w:r>
+      <w:r>
+        <w:rPr>
+          <w:spacing w:val="0"/>
+          <w:i w:val="0"/>
+          <w:b w:val="0"/>
+          <w:color w:val="000000"/>
+          <w:sz w:val="20"/>
+          <w:szCs w:val="20"/>
+          <w:u w:val="none"/>
+          <w:rFonts w:ascii="Times" w:eastAsia="Times" w:hAnsi="Times" w:hint="default"/>
+        </w:rPr>
+        <w:t xml:space="preserve">con el uso de la sentencia </w:t>
+      </w:r>
+      <w:r>
+        <w:rPr>
+          <w:spacing w:val="0"/>
+          <w:i w:val="1"/>
+          <w:b w:val="1"/>
+          <w:color w:val="000000"/>
+          <w:sz w:val="20"/>
+          <w:szCs w:val="20"/>
+          <w:u w:val="none"/>
+          <w:rFonts w:ascii="Times" w:eastAsia="Times" w:hAnsi="Times" w:hint="default"/>
+        </w:rPr>
+        <w:t xml:space="preserve">Count(), </w:t>
+      </w:r>
+      <w:r>
+        <w:rPr>
+          <w:spacing w:val="0"/>
+          <w:i w:val="0"/>
+          <w:b w:val="0"/>
+          <w:color w:val="000000"/>
+          <w:sz w:val="20"/>
+          <w:szCs w:val="20"/>
+          <w:u w:val="none"/>
+          <w:rFonts w:ascii="Times" w:eastAsia="Times" w:hAnsi="Times" w:hint="default"/>
+        </w:rPr>
+        <w:t xml:space="preserve">¿y qué hace </w:t>
+      </w:r>
+      <w:r>
+        <w:rPr>
+          <w:spacing w:val="0"/>
+          <w:i w:val="1"/>
+          <w:b w:val="1"/>
+          <w:color w:val="000000"/>
+          <w:sz w:val="20"/>
+          <w:szCs w:val="20"/>
+          <w:u w:val="none"/>
+          <w:rFonts w:ascii="Times" w:eastAsia="Times" w:hAnsi="Times" w:hint="default"/>
+        </w:rPr>
+        <w:t>Count()</w:t>
+      </w:r>
+      <w:r>
+        <w:rPr>
+          <w:spacing w:val="0"/>
+          <w:i w:val="0"/>
+          <w:b w:val="0"/>
+          <w:color w:val="000000"/>
+          <w:sz w:val="20"/>
+          <w:szCs w:val="20"/>
+          <w:u w:val="none"/>
+          <w:rFonts w:ascii="Times" w:eastAsia="Times" w:hAnsi="Times" w:hint="default"/>
+        </w:rPr>
+        <w:t xml:space="preserve">? </w:t>
       </w:r>
     </w:p>
     <w:p>
@@ -5178,9 +5181,8 @@
         <w:ind w:right="0" w:left="0" w:firstLine="0"/>
         <w:rPr>
           <w:spacing w:val="0"/>
-          <w:strike/>
-          <w:i w:val="0"/>
-          <w:b w:val="0"/>
+          <w:i w:val="1"/>
+          <w:b w:val="1"/>
           <w:color w:val="000000"/>
           <w:sz w:val="20"/>
           <w:szCs w:val="20"/>
@@ -5191,6 +5193,175 @@
         <w:autoSpaceDE w:val="0"/>
         <w:autoSpaceDN w:val="0"/>
       </w:pPr>
+      <w:r>
+        <w:rPr>
+          <w:spacing w:val="0"/>
+          <w:i w:val="0"/>
+          <w:b w:val="0"/>
+          <w:color w:val="000000"/>
+          <w:sz w:val="20"/>
+          <w:szCs w:val="20"/>
+          <w:u w:val="none"/>
+          <w:rFonts w:ascii="Times" w:eastAsia="Times" w:hAnsi="Times" w:hint="default"/>
+        </w:rPr>
+        <w:t xml:space="preserve">La sentencia </w:t>
+      </w:r>
+      <w:r>
+        <w:rPr>
+          <w:spacing w:val="0"/>
+          <w:i w:val="1"/>
+          <w:b w:val="1"/>
+          <w:color w:val="000000"/>
+          <w:sz w:val="20"/>
+          <w:szCs w:val="20"/>
+          <w:u w:val="none"/>
+          <w:rFonts w:ascii="Times" w:eastAsia="Times" w:hAnsi="Times" w:hint="default"/>
+        </w:rPr>
+        <w:t xml:space="preserve">Count() </w:t>
+      </w:r>
+      <w:r>
+        <w:rPr>
+          <w:spacing w:val="0"/>
+          <w:i w:val="0"/>
+          <w:b w:val="0"/>
+          <w:color w:val="000000"/>
+          <w:sz w:val="20"/>
+          <w:szCs w:val="20"/>
+          <w:u w:val="none"/>
+          <w:rFonts w:ascii="Times" w:eastAsia="Times" w:hAnsi="Times" w:hint="default"/>
+        </w:rPr>
+        <w:t xml:space="preserve">se encarga de contar, ¿contar qué? Contar </w:t>
+      </w:r>
+      <w:r>
+        <w:rPr>
+          <w:spacing w:val="0"/>
+          <w:i w:val="1"/>
+          <w:b w:val="1"/>
+          <w:color w:val="000000"/>
+          <w:sz w:val="20"/>
+          <w:szCs w:val="20"/>
+          <w:u w:val="none"/>
+          <w:rFonts w:ascii="Times" w:eastAsia="Times" w:hAnsi="Times" w:hint="default"/>
+        </w:rPr>
+        <w:t>Registros.</w:t>
+      </w:r>
+      <w:r>
+        <w:rPr>
+          <w:spacing w:val="0"/>
+          <w:i w:val="0"/>
+          <w:b w:val="0"/>
+          <w:color w:val="000000"/>
+          <w:sz w:val="20"/>
+          <w:szCs w:val="20"/>
+          <w:u w:val="none"/>
+          <w:rFonts w:ascii="Times" w:eastAsia="Times" w:hAnsi="Times" w:hint="default"/>
+        </w:rPr>
+        <w:t xml:space="preserve"> Es decir, a partir de unos parametros </w:t>
+      </w:r>
+      <w:r>
+        <w:rPr>
+          <w:spacing w:val="0"/>
+          <w:i w:val="0"/>
+          <w:b w:val="0"/>
+          <w:color w:val="000000"/>
+          <w:sz w:val="20"/>
+          <w:szCs w:val="20"/>
+          <w:u w:val="none"/>
+          <w:rFonts w:ascii="Times" w:eastAsia="Times" w:hAnsi="Times" w:hint="default"/>
+        </w:rPr>
+        <w:t xml:space="preserve">pasados para </w:t>
+      </w:r>
+      <w:r>
+        <w:rPr>
+          <w:spacing w:val="0"/>
+          <w:i w:val="1"/>
+          <w:b w:val="1"/>
+          <w:color w:val="000000"/>
+          <w:sz w:val="20"/>
+          <w:szCs w:val="20"/>
+          <w:u w:val="none"/>
+          <w:rFonts w:ascii="Times" w:eastAsia="Times" w:hAnsi="Times" w:hint="default"/>
+        </w:rPr>
+        <w:t xml:space="preserve">Count(), </w:t>
+      </w:r>
+      <w:r>
+        <w:rPr>
+          <w:spacing w:val="0"/>
+          <w:i w:val="0"/>
+          <w:b w:val="0"/>
+          <w:color w:val="000000"/>
+          <w:sz w:val="20"/>
+          <w:szCs w:val="20"/>
+          <w:u w:val="none"/>
+          <w:rFonts w:ascii="Times" w:eastAsia="Times" w:hAnsi="Times" w:hint="default"/>
+        </w:rPr>
+        <w:t xml:space="preserve">éste último</w:t>
+      </w:r>
+      <w:r>
+        <w:rPr>
+          <w:spacing w:val="0"/>
+          <w:i w:val="1"/>
+          <w:b w:val="1"/>
+          <w:color w:val="000000"/>
+          <w:sz w:val="20"/>
+          <w:szCs w:val="20"/>
+          <w:u w:val="none"/>
+          <w:rFonts w:ascii="Times" w:eastAsia="Times" w:hAnsi="Times" w:hint="default"/>
+        </w:rPr>
+        <w:t xml:space="preserve"> </w:t>
+      </w:r>
+      <w:r>
+        <w:rPr>
+          <w:spacing w:val="0"/>
+          <w:i w:val="0"/>
+          <w:b w:val="0"/>
+          <w:color w:val="000000"/>
+          <w:sz w:val="20"/>
+          <w:szCs w:val="20"/>
+          <w:u w:val="none"/>
+          <w:rFonts w:ascii="Times" w:eastAsia="Times" w:hAnsi="Times" w:hint="default"/>
+        </w:rPr>
+        <w:t xml:space="preserve">se encargará de contar la totalidad de los registros que hay dentro de una tabla, </w:t>
+      </w:r>
+      <w:r>
+        <w:rPr>
+          <w:spacing w:val="0"/>
+          <w:i w:val="0"/>
+          <w:b w:val="0"/>
+          <w:color w:val="000000"/>
+          <w:sz w:val="20"/>
+          <w:szCs w:val="20"/>
+          <w:u w:val="none"/>
+          <w:rFonts w:ascii="Times" w:eastAsia="Times" w:hAnsi="Times" w:hint="default"/>
+        </w:rPr>
+        <w:t xml:space="preserve">si y sólo si, se cumplen a cabalidad unas condiciones establecidas según dichos parametros pasados en cuestión, </w:t>
+      </w:r>
+      <w:r>
+        <w:rPr>
+          <w:spacing w:val="0"/>
+          <w:i w:val="0"/>
+          <w:b w:val="0"/>
+          <w:color w:val="000000"/>
+          <w:sz w:val="20"/>
+          <w:szCs w:val="20"/>
+          <w:u w:val="none"/>
+          <w:rFonts w:ascii="Times" w:eastAsia="Times" w:hAnsi="Times" w:hint="default"/>
+        </w:rPr>
+        <w:t xml:space="preserve">¿qué parametros? Pues, en principio, los que establecemos dentro de los parentesis de </w:t>
+      </w:r>
+      <w:r>
+        <w:rPr>
+          <w:spacing w:val="0"/>
+          <w:i w:val="1"/>
+          <w:b w:val="1"/>
+          <w:color w:val="000000"/>
+          <w:sz w:val="20"/>
+          <w:szCs w:val="20"/>
+          <w:u w:val="none"/>
+          <w:rFonts w:ascii="Times" w:eastAsia="Times" w:hAnsi="Times" w:hint="default"/>
+        </w:rPr>
+        <w:t>Count().</w:t>
+      </w:r>
     </w:p>
     <w:p>
       <w:pPr>
@@ -5204,11 +5375,11 @@
         <w:ind w:right="0" w:left="0" w:firstLine="0"/>
         <w:rPr>
           <w:spacing w:val="0"/>
-          <w:i w:val="1"/>
-          <w:b w:val="1"/>
-          <w:color w:val="000000"/>
-          <w:sz w:val="22"/>
-          <w:szCs w:val="22"/>
+          <w:i w:val="0"/>
+          <w:b w:val="0"/>
+          <w:color w:val="000000"/>
+          <w:sz w:val="20"/>
+          <w:szCs w:val="20"/>
           <w:u w:val="none"/>
           <w:rFonts w:ascii="Times" w:eastAsia="Times" w:hAnsi="Times" w:hint="default"/>
         </w:rPr>
@@ -5219,15 +5390,158 @@
       <w:r>
         <w:rPr>
           <w:spacing w:val="0"/>
-          <w:i w:val="1"/>
-          <w:b w:val="1"/>
-          <w:color w:val="000000"/>
-          <w:sz w:val="22"/>
-          <w:szCs w:val="22"/>
-          <w:u w:val="none"/>
-          <w:rFonts w:ascii="Times" w:eastAsia="Times" w:hAnsi="Times" w:hint="default"/>
-        </w:rPr>
-        <w:t xml:space="preserve">Propiedad Count</w:t>
+          <w:i w:val="0"/>
+          <w:b w:val="0"/>
+          <w:color w:val="000000"/>
+          <w:sz w:val="20"/>
+          <w:szCs w:val="20"/>
+          <w:u w:val="none"/>
+          <w:rFonts w:ascii="Times" w:eastAsia="Times" w:hAnsi="Times" w:hint="default"/>
+        </w:rPr>
+        <w:t xml:space="preserve">El ejemplo más básico de uso de la sentencia </w:t>
+      </w:r>
+      <w:r>
+        <w:rPr>
+          <w:spacing w:val="0"/>
+          <w:i w:val="1"/>
+          <w:b w:val="1"/>
+          <w:color w:val="000000"/>
+          <w:sz w:val="20"/>
+          <w:szCs w:val="20"/>
+          <w:u w:val="none"/>
+          <w:rFonts w:ascii="Times" w:eastAsia="Times" w:hAnsi="Times" w:hint="default"/>
+        </w:rPr>
+        <w:t xml:space="preserve">Count(), </w:t>
+      </w:r>
+      <w:r>
+        <w:rPr>
+          <w:spacing w:val="0"/>
+          <w:i w:val="0"/>
+          <w:b w:val="0"/>
+          <w:color w:val="000000"/>
+          <w:sz w:val="20"/>
+          <w:szCs w:val="20"/>
+          <w:u w:val="none"/>
+          <w:rFonts w:ascii="Times" w:eastAsia="Times" w:hAnsi="Times" w:hint="default"/>
+        </w:rPr>
+        <w:t xml:space="preserve">en connivencia con la sentencia </w:t>
+      </w:r>
+      <w:r>
+        <w:rPr>
+          <w:spacing w:val="0"/>
+          <w:i w:val="1"/>
+          <w:b w:val="1"/>
+          <w:color w:val="000000"/>
+          <w:sz w:val="20"/>
+          <w:szCs w:val="20"/>
+          <w:u w:val="none"/>
+          <w:rFonts w:ascii="Times" w:eastAsia="Times" w:hAnsi="Times" w:hint="default"/>
+        </w:rPr>
+        <w:t xml:space="preserve">Select,... </w:t>
+      </w:r>
+      <w:r>
+        <w:rPr>
+          <w:spacing w:val="0"/>
+          <w:i w:val="0"/>
+          <w:b w:val="0"/>
+          <w:color w:val="000000"/>
+          <w:sz w:val="20"/>
+          <w:szCs w:val="20"/>
+          <w:u w:val="none"/>
+          <w:rFonts w:ascii="Times" w:eastAsia="Times" w:hAnsi="Times" w:hint="default"/>
+        </w:rPr>
+        <w:t xml:space="preserve">es que en </w:t>
+      </w:r>
+      <w:r>
+        <w:rPr>
+          <w:spacing w:val="0"/>
+          <w:i w:val="1"/>
+          <w:b w:val="1"/>
+          <w:color w:val="000000"/>
+          <w:sz w:val="20"/>
+          <w:szCs w:val="20"/>
+          <w:u w:val="none"/>
+          <w:rFonts w:ascii="Times" w:eastAsia="Times" w:hAnsi="Times" w:hint="default"/>
+        </w:rPr>
+        <w:t xml:space="preserve">Count() </w:t>
+      </w:r>
+      <w:r>
+        <w:rPr>
+          <w:spacing w:val="0"/>
+          <w:i w:val="0"/>
+          <w:b w:val="0"/>
+          <w:color w:val="000000"/>
+          <w:sz w:val="20"/>
+          <w:szCs w:val="20"/>
+          <w:u w:val="none"/>
+          <w:rFonts w:ascii="Times" w:eastAsia="Times" w:hAnsi="Times" w:hint="default"/>
+        </w:rPr>
+        <w:t xml:space="preserve">se le pase, como parametro, que cuente absolutamente todos (sin filtro alguno) los registros existentes </w:t>
+      </w:r>
+      <w:r>
+        <w:rPr>
+          <w:spacing w:val="0"/>
+          <w:i w:val="0"/>
+          <w:b w:val="0"/>
+          <w:color w:val="000000"/>
+          <w:sz w:val="20"/>
+          <w:szCs w:val="20"/>
+          <w:u w:val="none"/>
+          <w:rFonts w:ascii="Times" w:eastAsia="Times" w:hAnsi="Times" w:hint="default"/>
+        </w:rPr>
+        <w:t xml:space="preserve">para una tabla seleccionada con la sentencia </w:t>
+      </w:r>
+      <w:r>
+        <w:rPr>
+          <w:spacing w:val="0"/>
+          <w:i w:val="1"/>
+          <w:b w:val="1"/>
+          <w:color w:val="000000"/>
+          <w:sz w:val="20"/>
+          <w:szCs w:val="20"/>
+          <w:u w:val="none"/>
+          <w:rFonts w:ascii="Times" w:eastAsia="Times" w:hAnsi="Times" w:hint="default"/>
+        </w:rPr>
+        <w:t>From</w:t>
+      </w:r>
+      <w:r>
+        <w:rPr>
+          <w:spacing w:val="0"/>
+          <w:i w:val="0"/>
+          <w:b w:val="0"/>
+          <w:color w:val="000000"/>
+          <w:sz w:val="20"/>
+          <w:szCs w:val="20"/>
+          <w:u w:val="none"/>
+          <w:rFonts w:ascii="Times" w:eastAsia="Times" w:hAnsi="Times" w:hint="default"/>
+        </w:rPr>
+        <w:t xml:space="preserve">; entonces, en este caso, ese “nuevo dato que se crearía en el </w:t>
+      </w:r>
+      <w:r>
+        <w:rPr>
+          <w:spacing w:val="0"/>
+          <w:i w:val="0"/>
+          <w:b w:val="0"/>
+          <w:color w:val="000000"/>
+          <w:sz w:val="20"/>
+          <w:szCs w:val="20"/>
+          <w:u w:val="none"/>
+          <w:rFonts w:ascii="Times" w:eastAsia="Times" w:hAnsi="Times" w:hint="default"/>
+        </w:rPr>
+        <w:t xml:space="preserve">momento y que nos podría agregar información” sería el dato númerico, que se nos arroja, equivalente a la </w:t>
+      </w:r>
+      <w:r>
+        <w:rPr>
+          <w:spacing w:val="0"/>
+          <w:i w:val="0"/>
+          <w:b w:val="0"/>
+          <w:color w:val="000000"/>
+          <w:sz w:val="20"/>
+          <w:szCs w:val="20"/>
+          <w:u w:val="none"/>
+          <w:rFonts w:ascii="Times" w:eastAsia="Times" w:hAnsi="Times" w:hint="default"/>
+        </w:rPr>
+        <w:t xml:space="preserve">totalidad de registros que se alcanzarón a contar, en su totalidad, para una tabla seleccionada en cuestión. </w:t>
       </w:r>
     </w:p>
     <w:p>
@@ -5257,523 +5571,6 @@
       <w:r>
         <w:rPr>
           <w:spacing w:val="0"/>
-          <w:i w:val="1"/>
-          <w:b w:val="1"/>
-          <w:color w:val="000000"/>
-          <w:sz w:val="20"/>
-          <w:szCs w:val="20"/>
-          <w:u w:val="none"/>
-          <w:rFonts w:ascii="Times" w:eastAsia="Times" w:hAnsi="Times" w:hint="default"/>
-        </w:rPr>
-        <w:t>Select,</w:t>
-      </w:r>
-      <w:r>
-        <w:rPr>
-          <w:spacing w:val="0"/>
-          <w:i w:val="0"/>
-          <w:b w:val="0"/>
-          <w:color w:val="000000"/>
-          <w:sz w:val="20"/>
-          <w:szCs w:val="20"/>
-          <w:u w:val="none"/>
-          <w:rFonts w:ascii="Times" w:eastAsia="Times" w:hAnsi="Times" w:hint="default"/>
-        </w:rPr>
-        <w:t xml:space="preserve"> también, nos permite hacer datos que se crean en el momento y que nos pueden agregar información; un </w:t>
-      </w:r>
-      <w:r>
-        <w:rPr>
-          <w:spacing w:val="0"/>
-          <w:i w:val="0"/>
-          <w:b w:val="0"/>
-          <w:color w:val="000000"/>
-          <w:sz w:val="20"/>
-          <w:szCs w:val="20"/>
-          <w:u w:val="none"/>
-          <w:rFonts w:ascii="Times" w:eastAsia="Times" w:hAnsi="Times" w:hint="default"/>
-        </w:rPr>
-        <w:t xml:space="preserve">buen ejemplo de eso sería combinar el </w:t>
-      </w:r>
-      <w:r>
-        <w:rPr>
-          <w:spacing w:val="0"/>
-          <w:i w:val="1"/>
-          <w:b w:val="1"/>
-          <w:color w:val="000000"/>
-          <w:sz w:val="20"/>
-          <w:szCs w:val="20"/>
-          <w:u w:val="none"/>
-          <w:rFonts w:ascii="Times" w:eastAsia="Times" w:hAnsi="Times" w:hint="default"/>
-        </w:rPr>
-        <w:t xml:space="preserve">Select </w:t>
-      </w:r>
-      <w:r>
-        <w:rPr>
-          <w:spacing w:val="0"/>
-          <w:i w:val="0"/>
-          <w:b w:val="0"/>
-          <w:color w:val="000000"/>
-          <w:sz w:val="20"/>
-          <w:szCs w:val="20"/>
-          <w:u w:val="none"/>
-          <w:rFonts w:ascii="Times" w:eastAsia="Times" w:hAnsi="Times" w:hint="default"/>
-        </w:rPr>
-        <w:t xml:space="preserve">con el uso de la sentencia </w:t>
-      </w:r>
-      <w:r>
-        <w:rPr>
-          <w:spacing w:val="0"/>
-          <w:i w:val="1"/>
-          <w:b w:val="1"/>
-          <w:color w:val="000000"/>
-          <w:sz w:val="20"/>
-          <w:szCs w:val="20"/>
-          <w:u w:val="none"/>
-          <w:rFonts w:ascii="Times" w:eastAsia="Times" w:hAnsi="Times" w:hint="default"/>
-        </w:rPr>
-        <w:t xml:space="preserve">Count(), </w:t>
-      </w:r>
-      <w:r>
-        <w:rPr>
-          <w:spacing w:val="0"/>
-          <w:i w:val="0"/>
-          <w:b w:val="0"/>
-          <w:color w:val="000000"/>
-          <w:sz w:val="20"/>
-          <w:szCs w:val="20"/>
-          <w:u w:val="none"/>
-          <w:rFonts w:ascii="Times" w:eastAsia="Times" w:hAnsi="Times" w:hint="default"/>
-        </w:rPr>
-        <w:t xml:space="preserve">¿y qué hace </w:t>
-      </w:r>
-      <w:r>
-        <w:rPr>
-          <w:spacing w:val="0"/>
-          <w:i w:val="1"/>
-          <w:b w:val="1"/>
-          <w:color w:val="000000"/>
-          <w:sz w:val="20"/>
-          <w:szCs w:val="20"/>
-          <w:u w:val="none"/>
-          <w:rFonts w:ascii="Times" w:eastAsia="Times" w:hAnsi="Times" w:hint="default"/>
-        </w:rPr>
-        <w:t>Count()</w:t>
-      </w:r>
-      <w:r>
-        <w:rPr>
-          <w:spacing w:val="0"/>
-          <w:i w:val="0"/>
-          <w:b w:val="0"/>
-          <w:color w:val="000000"/>
-          <w:sz w:val="20"/>
-          <w:szCs w:val="20"/>
-          <w:u w:val="none"/>
-          <w:rFonts w:ascii="Times" w:eastAsia="Times" w:hAnsi="Times" w:hint="default"/>
-        </w:rPr>
-        <w:t xml:space="preserve">? </w:t>
-      </w:r>
-    </w:p>
-    <w:p>
-      <w:pPr>
-        <w:numPr>
-          <w:ilvl w:val="0"/>
-          <w:numId w:val="0"/>
-        </w:numPr>
-        <w:jc w:val="left"/>
-        <w:spacing w:lineRule="auto" w:line="259" w:before="0" w:after="160"/>
-        <w:widowControl w:val="1"/>
-        <w:ind w:right="0" w:left="0" w:firstLine="0"/>
-        <w:rPr>
-          <w:spacing w:val="0"/>
-          <w:i w:val="1"/>
-          <w:b w:val="1"/>
-          <w:color w:val="000000"/>
-          <w:sz w:val="20"/>
-          <w:szCs w:val="20"/>
-          <w:u w:val="none"/>
-          <w:rFonts w:ascii="Times" w:eastAsia="Times" w:hAnsi="Times" w:hint="default"/>
-        </w:rPr>
-        <w:wordWrap w:val="1"/>
-        <w:autoSpaceDE w:val="0"/>
-        <w:autoSpaceDN w:val="0"/>
-      </w:pPr>
-      <w:r>
-        <w:rPr>
-          <w:spacing w:val="0"/>
-          <w:i w:val="0"/>
-          <w:b w:val="0"/>
-          <w:color w:val="000000"/>
-          <w:sz w:val="20"/>
-          <w:szCs w:val="20"/>
-          <w:u w:val="none"/>
-          <w:rFonts w:ascii="Times" w:eastAsia="Times" w:hAnsi="Times" w:hint="default"/>
-        </w:rPr>
-        <w:t xml:space="preserve">La sentencia </w:t>
-      </w:r>
-      <w:r>
-        <w:rPr>
-          <w:spacing w:val="0"/>
-          <w:i w:val="1"/>
-          <w:b w:val="1"/>
-          <w:color w:val="000000"/>
-          <w:sz w:val="20"/>
-          <w:szCs w:val="20"/>
-          <w:u w:val="none"/>
-          <w:rFonts w:ascii="Times" w:eastAsia="Times" w:hAnsi="Times" w:hint="default"/>
-        </w:rPr>
-        <w:t xml:space="preserve">Count() </w:t>
-      </w:r>
-      <w:r>
-        <w:rPr>
-          <w:spacing w:val="0"/>
-          <w:i w:val="0"/>
-          <w:b w:val="0"/>
-          <w:color w:val="000000"/>
-          <w:sz w:val="20"/>
-          <w:szCs w:val="20"/>
-          <w:u w:val="none"/>
-          <w:rFonts w:ascii="Times" w:eastAsia="Times" w:hAnsi="Times" w:hint="default"/>
-        </w:rPr>
-        <w:t xml:space="preserve">se encarga de contar, ¿contar qué? Contar </w:t>
-      </w:r>
-      <w:r>
-        <w:rPr>
-          <w:spacing w:val="0"/>
-          <w:i w:val="1"/>
-          <w:b w:val="1"/>
-          <w:color w:val="000000"/>
-          <w:sz w:val="20"/>
-          <w:szCs w:val="20"/>
-          <w:u w:val="none"/>
-          <w:rFonts w:ascii="Times" w:eastAsia="Times" w:hAnsi="Times" w:hint="default"/>
-        </w:rPr>
-        <w:t>Registros.</w:t>
-      </w:r>
-      <w:r>
-        <w:rPr>
-          <w:spacing w:val="0"/>
-          <w:i w:val="0"/>
-          <w:b w:val="0"/>
-          <w:color w:val="000000"/>
-          <w:sz w:val="20"/>
-          <w:szCs w:val="20"/>
-          <w:u w:val="none"/>
-          <w:rFonts w:ascii="Times" w:eastAsia="Times" w:hAnsi="Times" w:hint="default"/>
-        </w:rPr>
-        <w:t xml:space="preserve"> Es decir, a partir de unos parametros </w:t>
-      </w:r>
-      <w:r>
-        <w:rPr>
-          <w:spacing w:val="0"/>
-          <w:i w:val="0"/>
-          <w:b w:val="0"/>
-          <w:color w:val="000000"/>
-          <w:sz w:val="20"/>
-          <w:szCs w:val="20"/>
-          <w:u w:val="none"/>
-          <w:rFonts w:ascii="Times" w:eastAsia="Times" w:hAnsi="Times" w:hint="default"/>
-        </w:rPr>
-        <w:t xml:space="preserve">pasados para </w:t>
-      </w:r>
-      <w:r>
-        <w:rPr>
-          <w:spacing w:val="0"/>
-          <w:i w:val="1"/>
-          <w:b w:val="1"/>
-          <w:color w:val="000000"/>
-          <w:sz w:val="20"/>
-          <w:szCs w:val="20"/>
-          <w:u w:val="none"/>
-          <w:rFonts w:ascii="Times" w:eastAsia="Times" w:hAnsi="Times" w:hint="default"/>
-        </w:rPr>
-        <w:t xml:space="preserve">Count(), </w:t>
-      </w:r>
-      <w:r>
-        <w:rPr>
-          <w:spacing w:val="0"/>
-          <w:i w:val="0"/>
-          <w:b w:val="0"/>
-          <w:color w:val="000000"/>
-          <w:sz w:val="20"/>
-          <w:szCs w:val="20"/>
-          <w:u w:val="none"/>
-          <w:rFonts w:ascii="Times" w:eastAsia="Times" w:hAnsi="Times" w:hint="default"/>
-        </w:rPr>
-        <w:t xml:space="preserve">éste último</w:t>
-      </w:r>
-      <w:r>
-        <w:rPr>
-          <w:spacing w:val="0"/>
-          <w:i w:val="1"/>
-          <w:b w:val="1"/>
-          <w:color w:val="000000"/>
-          <w:sz w:val="20"/>
-          <w:szCs w:val="20"/>
-          <w:u w:val="none"/>
-          <w:rFonts w:ascii="Times" w:eastAsia="Times" w:hAnsi="Times" w:hint="default"/>
-        </w:rPr>
-        <w:t xml:space="preserve"> </w:t>
-      </w:r>
-      <w:r>
-        <w:rPr>
-          <w:spacing w:val="0"/>
-          <w:i w:val="0"/>
-          <w:b w:val="0"/>
-          <w:color w:val="000000"/>
-          <w:sz w:val="20"/>
-          <w:szCs w:val="20"/>
-          <w:u w:val="none"/>
-          <w:rFonts w:ascii="Times" w:eastAsia="Times" w:hAnsi="Times" w:hint="default"/>
-        </w:rPr>
-        <w:t xml:space="preserve">se encargará de contar la totalidad de los registros que hay dentro de una tabla, </w:t>
-      </w:r>
-      <w:r>
-        <w:rPr>
-          <w:spacing w:val="0"/>
-          <w:i w:val="0"/>
-          <w:b w:val="0"/>
-          <w:color w:val="000000"/>
-          <w:sz w:val="20"/>
-          <w:szCs w:val="20"/>
-          <w:u w:val="none"/>
-          <w:rFonts w:ascii="Times" w:eastAsia="Times" w:hAnsi="Times" w:hint="default"/>
-        </w:rPr>
-        <w:t xml:space="preserve">si y sólo si, se cumplen a cabalidad unas condiciones establecidas según dichos parametros pasados en cuestión, </w:t>
-      </w:r>
-      <w:r>
-        <w:rPr>
-          <w:spacing w:val="0"/>
-          <w:i w:val="0"/>
-          <w:b w:val="0"/>
-          <w:color w:val="000000"/>
-          <w:sz w:val="20"/>
-          <w:szCs w:val="20"/>
-          <w:u w:val="none"/>
-          <w:rFonts w:ascii="Times" w:eastAsia="Times" w:hAnsi="Times" w:hint="default"/>
-        </w:rPr>
-        <w:t xml:space="preserve">¿qué parametros? Pues, en principio, los que establecemos dentro de los parentesis de </w:t>
-      </w:r>
-      <w:r>
-        <w:rPr>
-          <w:spacing w:val="0"/>
-          <w:i w:val="1"/>
-          <w:b w:val="1"/>
-          <w:color w:val="000000"/>
-          <w:sz w:val="20"/>
-          <w:szCs w:val="20"/>
-          <w:u w:val="none"/>
-          <w:rFonts w:ascii="Times" w:eastAsia="Times" w:hAnsi="Times" w:hint="default"/>
-        </w:rPr>
-        <w:t>Count().</w:t>
-      </w:r>
-    </w:p>
-    <w:p>
-      <w:pPr>
-        <w:numPr>
-          <w:ilvl w:val="0"/>
-          <w:numId w:val="0"/>
-        </w:numPr>
-        <w:jc w:val="left"/>
-        <w:spacing w:lineRule="auto" w:line="259" w:before="0" w:after="160"/>
-        <w:widowControl w:val="1"/>
-        <w:ind w:right="0" w:left="0" w:firstLine="0"/>
-        <w:rPr>
-          <w:spacing w:val="0"/>
-          <w:i w:val="0"/>
-          <w:b w:val="0"/>
-          <w:color w:val="000000"/>
-          <w:sz w:val="20"/>
-          <w:szCs w:val="20"/>
-          <w:u w:val="none"/>
-          <w:rFonts w:ascii="Times" w:eastAsia="Times" w:hAnsi="Times" w:hint="default"/>
-        </w:rPr>
-        <w:wordWrap w:val="1"/>
-        <w:autoSpaceDE w:val="0"/>
-        <w:autoSpaceDN w:val="0"/>
-      </w:pPr>
-      <w:r>
-        <w:rPr>
-          <w:spacing w:val="0"/>
-          <w:i w:val="0"/>
-          <w:b w:val="0"/>
-          <w:color w:val="000000"/>
-          <w:sz w:val="20"/>
-          <w:szCs w:val="20"/>
-          <w:u w:val="none"/>
-          <w:rFonts w:ascii="Times" w:eastAsia="Times" w:hAnsi="Times" w:hint="default"/>
-        </w:rPr>
-        <w:t xml:space="preserve">El ejemplo más básico de uso de la sentencia </w:t>
-      </w:r>
-      <w:r>
-        <w:rPr>
-          <w:spacing w:val="0"/>
-          <w:i w:val="1"/>
-          <w:b w:val="1"/>
-          <w:color w:val="000000"/>
-          <w:sz w:val="20"/>
-          <w:szCs w:val="20"/>
-          <w:u w:val="none"/>
-          <w:rFonts w:ascii="Times" w:eastAsia="Times" w:hAnsi="Times" w:hint="default"/>
-        </w:rPr>
-        <w:t xml:space="preserve">Count(), </w:t>
-      </w:r>
-      <w:r>
-        <w:rPr>
-          <w:spacing w:val="0"/>
-          <w:i w:val="0"/>
-          <w:b w:val="0"/>
-          <w:color w:val="000000"/>
-          <w:sz w:val="20"/>
-          <w:szCs w:val="20"/>
-          <w:u w:val="none"/>
-          <w:rFonts w:ascii="Times" w:eastAsia="Times" w:hAnsi="Times" w:hint="default"/>
-        </w:rPr>
-        <w:t xml:space="preserve">en connivencia con la sentencia </w:t>
-      </w:r>
-      <w:r>
-        <w:rPr>
-          <w:spacing w:val="0"/>
-          <w:i w:val="1"/>
-          <w:b w:val="1"/>
-          <w:color w:val="000000"/>
-          <w:sz w:val="20"/>
-          <w:szCs w:val="20"/>
-          <w:u w:val="none"/>
-          <w:rFonts w:ascii="Times" w:eastAsia="Times" w:hAnsi="Times" w:hint="default"/>
-        </w:rPr>
-        <w:t xml:space="preserve">Select,... </w:t>
-      </w:r>
-      <w:r>
-        <w:rPr>
-          <w:spacing w:val="0"/>
-          <w:i w:val="0"/>
-          <w:b w:val="0"/>
-          <w:color w:val="000000"/>
-          <w:sz w:val="20"/>
-          <w:szCs w:val="20"/>
-          <w:u w:val="none"/>
-          <w:rFonts w:ascii="Times" w:eastAsia="Times" w:hAnsi="Times" w:hint="default"/>
-        </w:rPr>
-        <w:t xml:space="preserve">es que en </w:t>
-      </w:r>
-      <w:r>
-        <w:rPr>
-          <w:spacing w:val="0"/>
-          <w:i w:val="1"/>
-          <w:b w:val="1"/>
-          <w:color w:val="000000"/>
-          <w:sz w:val="20"/>
-          <w:szCs w:val="20"/>
-          <w:u w:val="none"/>
-          <w:rFonts w:ascii="Times" w:eastAsia="Times" w:hAnsi="Times" w:hint="default"/>
-        </w:rPr>
-        <w:t xml:space="preserve">Count() </w:t>
-      </w:r>
-      <w:r>
-        <w:rPr>
-          <w:spacing w:val="0"/>
-          <w:i w:val="0"/>
-          <w:b w:val="0"/>
-          <w:color w:val="000000"/>
-          <w:sz w:val="20"/>
-          <w:szCs w:val="20"/>
-          <w:u w:val="none"/>
-          <w:rFonts w:ascii="Times" w:eastAsia="Times" w:hAnsi="Times" w:hint="default"/>
-        </w:rPr>
-        <w:t xml:space="preserve">se le pase, como parametro, que cuente absolutamente todos (sin filtro alguno) los registros existentes </w:t>
-      </w:r>
-      <w:r>
-        <w:rPr>
-          <w:spacing w:val="0"/>
-          <w:i w:val="0"/>
-          <w:b w:val="0"/>
-          <w:color w:val="000000"/>
-          <w:sz w:val="20"/>
-          <w:szCs w:val="20"/>
-          <w:u w:val="none"/>
-          <w:rFonts w:ascii="Times" w:eastAsia="Times" w:hAnsi="Times" w:hint="default"/>
-        </w:rPr>
-        <w:t xml:space="preserve">para una tabla seleccionada con la sentencia </w:t>
-      </w:r>
-      <w:r>
-        <w:rPr>
-          <w:spacing w:val="0"/>
-          <w:i w:val="1"/>
-          <w:b w:val="1"/>
-          <w:color w:val="000000"/>
-          <w:sz w:val="20"/>
-          <w:szCs w:val="20"/>
-          <w:u w:val="none"/>
-          <w:rFonts w:ascii="Times" w:eastAsia="Times" w:hAnsi="Times" w:hint="default"/>
-        </w:rPr>
-        <w:t>From</w:t>
-      </w:r>
-      <w:r>
-        <w:rPr>
-          <w:spacing w:val="0"/>
-          <w:i w:val="0"/>
-          <w:b w:val="0"/>
-          <w:color w:val="000000"/>
-          <w:sz w:val="20"/>
-          <w:szCs w:val="20"/>
-          <w:u w:val="none"/>
-          <w:rFonts w:ascii="Times" w:eastAsia="Times" w:hAnsi="Times" w:hint="default"/>
-        </w:rPr>
-        <w:t xml:space="preserve">; entonces, en este caso, ese “nuevo dato que se crearía en el </w:t>
-      </w:r>
-      <w:r>
-        <w:rPr>
-          <w:spacing w:val="0"/>
-          <w:i w:val="0"/>
-          <w:b w:val="0"/>
-          <w:color w:val="000000"/>
-          <w:sz w:val="20"/>
-          <w:szCs w:val="20"/>
-          <w:u w:val="none"/>
-          <w:rFonts w:ascii="Times" w:eastAsia="Times" w:hAnsi="Times" w:hint="default"/>
-        </w:rPr>
-        <w:t xml:space="preserve">momento y que nos podría agregar información” sería el dato númerico, que se nos arroja, equivalente a la </w:t>
-      </w:r>
-      <w:r>
-        <w:rPr>
-          <w:spacing w:val="0"/>
-          <w:i w:val="0"/>
-          <w:b w:val="0"/>
-          <w:color w:val="000000"/>
-          <w:sz w:val="20"/>
-          <w:szCs w:val="20"/>
-          <w:u w:val="none"/>
-          <w:rFonts w:ascii="Times" w:eastAsia="Times" w:hAnsi="Times" w:hint="default"/>
-        </w:rPr>
-        <w:t xml:space="preserve">totalidad de registros que se alcanzarón a contar, en su totalidad, para una tabla seleccionada en cuestión. </w:t>
-      </w:r>
-    </w:p>
-    <w:p>
-      <w:pPr>
-        <w:numPr>
-          <w:ilvl w:val="0"/>
-          <w:numId w:val="0"/>
-        </w:numPr>
-        <w:jc w:val="left"/>
-        <w:spacing w:lineRule="auto" w:line="259" w:before="0" w:after="160"/>
-        <w:widowControl w:val="1"/>
-        <w:ind w:right="0" w:left="0" w:firstLine="0"/>
-        <w:rPr>
-          <w:spacing w:val="0"/>
-          <w:i w:val="0"/>
-          <w:b w:val="0"/>
-          <w:color w:val="000000"/>
-          <w:sz w:val="20"/>
-          <w:szCs w:val="20"/>
-          <w:u w:val="none"/>
-          <w:rFonts w:ascii="Times" w:eastAsia="Times" w:hAnsi="Times" w:hint="default"/>
-        </w:rPr>
-        <w:wordWrap w:val="1"/>
-        <w:autoSpaceDE w:val="0"/>
-        <w:autoSpaceDN w:val="0"/>
-      </w:pPr>
-      <w:r>
-        <w:rPr>
-          <w:spacing w:val="0"/>
           <w:i w:val="0"/>
           <w:b w:val="0"/>
           <w:color w:val="000000"/>
@@ -5790,9 +5587,9 @@
         </w:rPr>
         <w:drawing>
           <wp:inline distT="0" distB="0" distL="0" distR="0">
-            <wp:extent cx="1143000" cy="257175"/>
+            <wp:extent cx="1143635" cy="257810"/>
             <wp:effectExtent l="0" t="0" r="0" b="0"/>
-            <wp:docPr id="40" name="Imagen 5"/>
+            <wp:docPr id="15" name="Imagen 5"/>
             <wp:cNvGraphicFramePr>
               <a:graphicFrameLocks xmlns:a="http://schemas.openxmlformats.org/drawingml/2006/main" noChangeAspect="1"/>
             </wp:cNvGraphicFramePr>
@@ -5800,7 +5597,7 @@
               <a:graphicData uri="http://schemas.openxmlformats.org/drawingml/2006/picture">
                 <pic:pic xmlns:pic="http://schemas.openxmlformats.org/drawingml/2006/picture">
                   <pic:nvPicPr>
-                    <pic:cNvPr id="9" name="Picture 9" descr="/Users/robertovelasquezdean/Library/Group Containers/L48J367XN4.com.infraware.PolarisOffice/EngineTemp/698/fImage5194409424.png"/>
+                    <pic:cNvPr id="9" name="Picture 9" descr="/Users/robertovelasquezdean/Library/Group Containers/L48J367XN4.com.infraware.PolarisOffice/EngineTemp/3049/fImage5194409424.png"/>
                     <pic:cNvPicPr>
                       <a:picLocks noChangeAspect="1" noChangeArrowheads="1"/>
                     </pic:cNvPicPr>
@@ -5829,7 +5626,7 @@
                   <pic:spPr>
                     <a:xfrm>
                       <a:off x="0" y="0"/>
-                      <a:ext cx="1143635" cy="257810"/>
+                      <a:ext cx="1144270" cy="258445"/>
                     </a:xfrm>
                     <a:prstGeom prst="rect"/>
                     <a:ln cap="flat"/>
@@ -6013,9 +5810,9 @@
         </w:rPr>
         <w:drawing>
           <wp:inline distT="0" distB="0" distL="0" distR="0">
-            <wp:extent cx="590550" cy="285750"/>
+            <wp:extent cx="591185" cy="286385"/>
             <wp:effectExtent l="0" t="0" r="0" b="0"/>
-            <wp:docPr id="123" name="Imagen 6"/>
+            <wp:docPr id="16" name="Imagen 6"/>
             <wp:cNvGraphicFramePr>
               <a:graphicFrameLocks xmlns:a="http://schemas.openxmlformats.org/drawingml/2006/main" noChangeAspect="1"/>
             </wp:cNvGraphicFramePr>
@@ -6023,7 +5820,7 @@
               <a:graphicData uri="http://schemas.openxmlformats.org/drawingml/2006/picture">
                 <pic:pic xmlns:pic="http://schemas.openxmlformats.org/drawingml/2006/picture">
                   <pic:nvPicPr>
-                    <pic:cNvPr id="11" name="Picture 11" descr="/Users/robertovelasquezdean/Library/Group Containers/L48J367XN4.com.infraware.PolarisOffice/EngineTemp/698/fImage26501236871.png"/>
+                    <pic:cNvPr id="11" name="Picture 11" descr="/Users/robertovelasquezdean/Library/Group Containers/L48J367XN4.com.infraware.PolarisOffice/EngineTemp/3049/fImage26501236871.png"/>
                     <pic:cNvPicPr>
                       <a:picLocks noChangeAspect="1" noChangeArrowheads="1"/>
                     </pic:cNvPicPr>
@@ -6052,7 +5849,7 @@
                   <pic:spPr>
                     <a:xfrm>
                       <a:off x="0" y="0"/>
-                      <a:ext cx="591185" cy="286385"/>
+                      <a:ext cx="591820" cy="287020"/>
                     </a:xfrm>
                     <a:prstGeom prst="rect"/>
                     <a:ln cap="flat"/>
@@ -6495,9 +6292,9 @@
         </w:rPr>
         <w:drawing>
           <wp:inline distT="0" distB="0" distL="0" distR="0">
-            <wp:extent cx="1952624" cy="257175"/>
+            <wp:extent cx="1953260" cy="257810"/>
             <wp:effectExtent l="0" t="0" r="0" b="0"/>
-            <wp:docPr id="129" name="Imagen 7"/>
+            <wp:docPr id="17" name="Imagen 7"/>
             <wp:cNvGraphicFramePr>
               <a:graphicFrameLocks xmlns:a="http://schemas.openxmlformats.org/drawingml/2006/main" noChangeAspect="1"/>
             </wp:cNvGraphicFramePr>
@@ -6505,7 +6302,7 @@
               <a:graphicData uri="http://schemas.openxmlformats.org/drawingml/2006/picture">
                 <pic:pic xmlns:pic="http://schemas.openxmlformats.org/drawingml/2006/picture">
                   <pic:nvPicPr>
-                    <pic:cNvPr id="13" name="Picture 13" descr="/Users/robertovelasquezdean/Library/Group Containers/L48J367XN4.com.infraware.PolarisOffice/EngineTemp/698/fImage80031294958.png"/>
+                    <pic:cNvPr id="13" name="Picture 13" descr="/Users/robertovelasquezdean/Library/Group Containers/L48J367XN4.com.infraware.PolarisOffice/EngineTemp/3049/fImage80031294958.png"/>
                     <pic:cNvPicPr>
                       <a:picLocks noChangeAspect="1" noChangeArrowheads="1"/>
                     </pic:cNvPicPr>
@@ -6534,7 +6331,7 @@
                   <pic:spPr>
                     <a:xfrm>
                       <a:off x="0" y="0"/>
-                      <a:ext cx="1953260" cy="257810"/>
+                      <a:ext cx="1953895" cy="258445"/>
                     </a:xfrm>
                     <a:prstGeom prst="rect"/>
                     <a:ln cap="flat"/>
@@ -6770,9 +6567,9 @@
         </w:rPr>
         <w:drawing>
           <wp:inline distT="0" distB="0" distL="0" distR="0">
-            <wp:extent cx="885825" cy="304800"/>
+            <wp:extent cx="886460" cy="305435"/>
             <wp:effectExtent l="0" t="0" r="0" b="0"/>
-            <wp:docPr id="171" name="Imagen 8"/>
+            <wp:docPr id="18" name="Imagen 8"/>
             <wp:cNvGraphicFramePr>
               <a:graphicFrameLocks xmlns:a="http://schemas.openxmlformats.org/drawingml/2006/main" noChangeAspect="1"/>
             </wp:cNvGraphicFramePr>
@@ -6780,7 +6577,7 @@
               <a:graphicData uri="http://schemas.openxmlformats.org/drawingml/2006/picture">
                 <pic:pic xmlns:pic="http://schemas.openxmlformats.org/drawingml/2006/picture">
                   <pic:nvPicPr>
-                    <pic:cNvPr id="15" name="Picture 15" descr="/Users/robertovelasquezdean/Library/Group Containers/L48J367XN4.com.infraware.PolarisOffice/EngineTemp/698/fImage34061713320.png"/>
+                    <pic:cNvPr id="15" name="Picture 15" descr="/Users/robertovelasquezdean/Library/Group Containers/L48J367XN4.com.infraware.PolarisOffice/EngineTemp/3049/fImage34061713320.png"/>
                     <pic:cNvPicPr>
                       <a:picLocks noChangeAspect="1" noChangeArrowheads="1"/>
                     </pic:cNvPicPr>
@@ -6809,7 +6606,7 @@
                   <pic:spPr>
                     <a:xfrm>
                       <a:off x="0" y="0"/>
-                      <a:ext cx="886460" cy="305435"/>
+                      <a:ext cx="887095" cy="306070"/>
                     </a:xfrm>
                     <a:prstGeom prst="rect"/>
                     <a:ln cap="flat"/>
@@ -6883,6 +6680,2580 @@
           <w:rFonts w:ascii="Times" w:eastAsia="Times" w:hAnsi="Times" w:hint="default"/>
         </w:rPr>
         <w:t>Select.</w:t>
+      </w:r>
+    </w:p>
+    <w:p>
+      <w:pPr>
+        <w:numPr>
+          <w:ilvl w:val="0"/>
+          <w:numId w:val="0"/>
+        </w:numPr>
+        <w:jc w:val="left"/>
+        <w:spacing w:lineRule="auto" w:line="259" w:before="0" w:after="160"/>
+        <w:widowControl w:val="1"/>
+        <w:ind w:right="0" w:left="0" w:firstLine="0"/>
+        <w:rPr>
+          <w:spacing w:val="0"/>
+          <w:i w:val="1"/>
+          <w:b w:val="1"/>
+          <w:color w:val="000000"/>
+          <w:sz w:val="20"/>
+          <w:szCs w:val="20"/>
+          <w:u w:val="none"/>
+          <w:rFonts w:ascii="Times" w:eastAsia="Times" w:hAnsi="Times" w:hint="default"/>
+        </w:rPr>
+        <w:wordWrap w:val="1"/>
+        <w:autoSpaceDE w:val="0"/>
+        <w:autoSpaceDN w:val="0"/>
+      </w:pPr>
+    </w:p>
+    <w:p>
+      <w:pPr>
+        <w:numPr>
+          <w:ilvl w:val="0"/>
+          <w:numId w:val="0"/>
+        </w:numPr>
+        <w:jc w:val="left"/>
+        <w:spacing w:lineRule="auto" w:line="259" w:before="0" w:after="160"/>
+        <w:widowControl w:val="1"/>
+        <w:ind w:right="0" w:left="0" w:firstLine="0"/>
+        <w:rPr>
+          <w:spacing w:val="0"/>
+          <w:i w:val="1"/>
+          <w:b w:val="1"/>
+          <w:color w:val="000000"/>
+          <w:sz w:val="24"/>
+          <w:szCs w:val="24"/>
+          <w:u w:val="none"/>
+          <w:rFonts w:ascii="Times" w:eastAsia="Times" w:hAnsi="Times" w:hint="default"/>
+        </w:rPr>
+        <w:wordWrap w:val="1"/>
+        <w:autoSpaceDE w:val="0"/>
+        <w:autoSpaceDN w:val="0"/>
+      </w:pPr>
+      <w:r>
+        <w:rPr>
+          <w:spacing w:val="0"/>
+          <w:i w:val="1"/>
+          <w:b w:val="1"/>
+          <w:color w:val="000000"/>
+          <w:sz w:val="24"/>
+          <w:szCs w:val="24"/>
+          <w:u w:val="none"/>
+          <w:rFonts w:ascii="Times" w:eastAsia="Times" w:hAnsi="Times" w:hint="default"/>
+        </w:rPr>
+        <w:t xml:space="preserve">From + Join</w:t>
+      </w:r>
+    </w:p>
+    <w:p>
+      <w:pPr>
+        <w:numPr>
+          <w:ilvl w:val="0"/>
+          <w:numId w:val="0"/>
+        </w:numPr>
+        <w:jc w:val="left"/>
+        <w:spacing w:lineRule="auto" w:line="259" w:before="0" w:after="160"/>
+        <w:widowControl w:val="1"/>
+        <w:ind w:right="0" w:left="0" w:firstLine="0"/>
+        <w:rPr>
+          <w:spacing w:val="0"/>
+          <w:i w:val="1"/>
+          <w:b w:val="0"/>
+          <w:color w:val="000000"/>
+          <w:sz w:val="20"/>
+          <w:szCs w:val="20"/>
+          <w:u w:val="none"/>
+          <w:rFonts w:ascii="Times" w:eastAsia="Times" w:hAnsi="Times" w:hint="default"/>
+        </w:rPr>
+        <w:wordWrap w:val="1"/>
+        <w:autoSpaceDE w:val="0"/>
+        <w:autoSpaceDN w:val="0"/>
+      </w:pPr>
+      <w:r>
+        <w:rPr>
+          <w:spacing w:val="0"/>
+          <w:i w:val="0"/>
+          <w:b w:val="0"/>
+          <w:color w:val="000000"/>
+          <w:sz w:val="20"/>
+          <w:szCs w:val="20"/>
+          <w:u w:val="none"/>
+          <w:rFonts w:ascii="Times" w:eastAsia="Times" w:hAnsi="Times" w:hint="default"/>
+        </w:rPr>
+        <w:t xml:space="preserve">Como usted ya sabe, por cuestiones de </w:t>
+      </w:r>
+      <w:r>
+        <w:rPr>
+          <w:spacing w:val="0"/>
+          <w:i w:val="1"/>
+          <w:b w:val="0"/>
+          <w:color w:val="000000"/>
+          <w:sz w:val="20"/>
+          <w:szCs w:val="20"/>
+          <w:u w:val="none"/>
+          <w:rFonts w:ascii="Times" w:eastAsia="Times" w:hAnsi="Times" w:hint="default"/>
+        </w:rPr>
+        <w:t xml:space="preserve">normalización, </w:t>
+      </w:r>
+      <w:r>
+        <w:rPr>
+          <w:spacing w:val="0"/>
+          <w:i w:val="0"/>
+          <w:b w:val="0"/>
+          <w:color w:val="000000"/>
+          <w:sz w:val="20"/>
+          <w:szCs w:val="20"/>
+          <w:u w:val="none"/>
+          <w:rFonts w:ascii="Times" w:eastAsia="Times" w:hAnsi="Times" w:hint="default"/>
+        </w:rPr>
+        <w:t xml:space="preserve">siempre se busca que cada entidad se estudie por </w:t>
+      </w:r>
+      <w:r>
+        <w:rPr>
+          <w:spacing w:val="0"/>
+          <w:i w:val="0"/>
+          <w:b w:val="0"/>
+          <w:color w:val="000000"/>
+          <w:sz w:val="20"/>
+          <w:szCs w:val="20"/>
+          <w:u w:val="none"/>
+          <w:rFonts w:ascii="Times" w:eastAsia="Times" w:hAnsi="Times" w:hint="default"/>
+        </w:rPr>
+        <w:t xml:space="preserve">separado; esto, al asignarles tablas independientes, aunque relacionadas, a cada una de ellas. Sin embargo, a la </w:t>
+      </w:r>
+      <w:r>
+        <w:rPr>
+          <w:spacing w:val="0"/>
+          <w:i w:val="0"/>
+          <w:b w:val="0"/>
+          <w:color w:val="000000"/>
+          <w:sz w:val="20"/>
+          <w:szCs w:val="20"/>
+          <w:u w:val="none"/>
+          <w:rFonts w:ascii="Times" w:eastAsia="Times" w:hAnsi="Times" w:hint="default"/>
+        </w:rPr>
+        <w:t xml:space="preserve">hora de presentar un informe, a la hora de traer información que sea valiosa, conviene juntar dichas tablas </w:t>
+      </w:r>
+      <w:r>
+        <w:rPr>
+          <w:spacing w:val="0"/>
+          <w:i w:val="0"/>
+          <w:b w:val="0"/>
+          <w:color w:val="000000"/>
+          <w:sz w:val="20"/>
+          <w:szCs w:val="20"/>
+          <w:u w:val="none"/>
+          <w:rFonts w:ascii="Times" w:eastAsia="Times" w:hAnsi="Times" w:hint="default"/>
+        </w:rPr>
+        <w:t xml:space="preserve">independientes; pues, nunca dejan de relacionarse y nos ayudaría, justamente, a </w:t>
+      </w:r>
+      <w:r>
+        <w:rPr>
+          <w:spacing w:val="0"/>
+          <w:i w:val="1"/>
+          <w:b w:val="0"/>
+          <w:color w:val="000000"/>
+          <w:sz w:val="20"/>
+          <w:szCs w:val="20"/>
+          <w:u w:val="none"/>
+          <w:rFonts w:ascii="Times" w:eastAsia="Times" w:hAnsi="Times" w:hint="default"/>
+        </w:rPr>
+        <w:t xml:space="preserve">desarrollar información. </w:t>
+      </w:r>
+    </w:p>
+    <w:p>
+      <w:pPr>
+        <w:numPr>
+          <w:ilvl w:val="0"/>
+          <w:numId w:val="0"/>
+        </w:numPr>
+        <w:jc w:val="left"/>
+        <w:spacing w:lineRule="auto" w:line="259" w:before="0" w:after="160"/>
+        <w:widowControl w:val="1"/>
+        <w:ind w:right="0" w:left="0" w:firstLine="0"/>
+        <w:rPr>
+          <w:spacing w:val="0"/>
+          <w:i w:val="0"/>
+          <w:b w:val="0"/>
+          <w:color w:val="000000"/>
+          <w:sz w:val="20"/>
+          <w:szCs w:val="20"/>
+          <w:u w:val="none"/>
+          <w:rFonts w:ascii="Times" w:eastAsia="Times" w:hAnsi="Times" w:hint="default"/>
+        </w:rPr>
+        <w:wordWrap w:val="1"/>
+        <w:autoSpaceDE w:val="0"/>
+        <w:autoSpaceDN w:val="0"/>
+      </w:pPr>
+      <w:r>
+        <w:rPr>
+          <w:spacing w:val="0"/>
+          <w:i w:val="0"/>
+          <w:b w:val="0"/>
+          <w:color w:val="000000"/>
+          <w:sz w:val="20"/>
+          <w:szCs w:val="20"/>
+          <w:u w:val="none"/>
+          <w:rFonts w:ascii="Times" w:eastAsia="Times" w:hAnsi="Times" w:hint="default"/>
+        </w:rPr>
+        <w:t xml:space="preserve">En consecuencia, para lograr ese </w:t>
+      </w:r>
+      <w:r>
+        <w:rPr>
+          <w:spacing w:val="0"/>
+          <w:i w:val="1"/>
+          <w:b w:val="0"/>
+          <w:color w:val="000000"/>
+          <w:sz w:val="20"/>
+          <w:szCs w:val="20"/>
+          <w:u w:val="none"/>
+          <w:rFonts w:ascii="Times" w:eastAsia="Times" w:hAnsi="Times" w:hint="default"/>
+        </w:rPr>
+        <w:t xml:space="preserve">junte, </w:t>
+      </w:r>
+      <w:r>
+        <w:rPr>
+          <w:spacing w:val="0"/>
+          <w:i w:val="0"/>
+          <w:b w:val="0"/>
+          <w:color w:val="000000"/>
+          <w:sz w:val="20"/>
+          <w:szCs w:val="20"/>
+          <w:u w:val="none"/>
+          <w:rFonts w:ascii="Times" w:eastAsia="Times" w:hAnsi="Times" w:hint="default"/>
+        </w:rPr>
+        <w:t xml:space="preserve">como parte de la sentencia </w:t>
+      </w:r>
+      <w:r>
+        <w:rPr>
+          <w:spacing w:val="0"/>
+          <w:i w:val="1"/>
+          <w:b w:val="1"/>
+          <w:color w:val="000000"/>
+          <w:sz w:val="20"/>
+          <w:szCs w:val="20"/>
+          <w:u w:val="none"/>
+          <w:rFonts w:ascii="Times" w:eastAsia="Times" w:hAnsi="Times" w:hint="default"/>
+        </w:rPr>
+        <w:t xml:space="preserve">From, </w:t>
+      </w:r>
+      <w:r>
+        <w:rPr>
+          <w:spacing w:val="0"/>
+          <w:i w:val="0"/>
+          <w:b w:val="0"/>
+          <w:color w:val="000000"/>
+          <w:sz w:val="20"/>
+          <w:szCs w:val="20"/>
+          <w:u w:val="none"/>
+          <w:rFonts w:ascii="Times" w:eastAsia="Times" w:hAnsi="Times" w:hint="default"/>
+        </w:rPr>
+        <w:t xml:space="preserve">tenemos un compañero inseparable de </w:t>
+      </w:r>
+      <w:r>
+        <w:rPr>
+          <w:spacing w:val="0"/>
+          <w:i w:val="0"/>
+          <w:b w:val="0"/>
+          <w:color w:val="000000"/>
+          <w:sz w:val="20"/>
+          <w:szCs w:val="20"/>
+          <w:u w:val="none"/>
+          <w:rFonts w:ascii="Times" w:eastAsia="Times" w:hAnsi="Times" w:hint="default"/>
+        </w:rPr>
+        <w:t>ella</w:t>
+      </w:r>
+      <w:r>
+        <w:rPr>
+          <w:spacing w:val="0"/>
+          <w:i w:val="1"/>
+          <w:b w:val="1"/>
+          <w:color w:val="000000"/>
+          <w:sz w:val="20"/>
+          <w:szCs w:val="20"/>
+          <w:u w:val="none"/>
+          <w:rFonts w:ascii="Times" w:eastAsia="Times" w:hAnsi="Times" w:hint="default"/>
+        </w:rPr>
+        <w:t>,...</w:t>
+      </w:r>
+      <w:r>
+        <w:rPr>
+          <w:spacing w:val="0"/>
+          <w:i w:val="0"/>
+          <w:b w:val="0"/>
+          <w:color w:val="000000"/>
+          <w:sz w:val="20"/>
+          <w:szCs w:val="20"/>
+          <w:u w:val="none"/>
+          <w:rFonts w:ascii="Times" w:eastAsia="Times" w:hAnsi="Times" w:hint="default"/>
+        </w:rPr>
+        <w:t xml:space="preserve"> es la sentencia </w:t>
+      </w:r>
+      <w:r>
+        <w:rPr>
+          <w:spacing w:val="0"/>
+          <w:i w:val="1"/>
+          <w:b w:val="1"/>
+          <w:color w:val="000000"/>
+          <w:sz w:val="20"/>
+          <w:szCs w:val="20"/>
+          <w:u w:val="none"/>
+          <w:rFonts w:ascii="Times" w:eastAsia="Times" w:hAnsi="Times" w:hint="default"/>
+        </w:rPr>
+        <w:t xml:space="preserve">Join. </w:t>
+      </w:r>
+      <w:r>
+        <w:rPr>
+          <w:spacing w:val="0"/>
+          <w:i w:val="0"/>
+          <w:b w:val="0"/>
+          <w:color w:val="000000"/>
+          <w:sz w:val="20"/>
+          <w:szCs w:val="20"/>
+          <w:u w:val="none"/>
+          <w:rFonts w:ascii="Times" w:eastAsia="Times" w:hAnsi="Times" w:hint="default"/>
+        </w:rPr>
+        <w:t xml:space="preserve">Entonces, con </w:t>
+      </w:r>
+      <w:r>
+        <w:rPr>
+          <w:spacing w:val="0"/>
+          <w:i w:val="1"/>
+          <w:b w:val="1"/>
+          <w:color w:val="000000"/>
+          <w:sz w:val="20"/>
+          <w:szCs w:val="20"/>
+          <w:u w:val="none"/>
+          <w:rFonts w:ascii="Times" w:eastAsia="Times" w:hAnsi="Times" w:hint="default"/>
+        </w:rPr>
+        <w:t xml:space="preserve">From </w:t>
+      </w:r>
+      <w:r>
+        <w:rPr>
+          <w:spacing w:val="0"/>
+          <w:i w:val="0"/>
+          <w:b w:val="0"/>
+          <w:color w:val="000000"/>
+          <w:sz w:val="20"/>
+          <w:szCs w:val="20"/>
+          <w:u w:val="none"/>
+          <w:rFonts w:ascii="Times" w:eastAsia="Times" w:hAnsi="Times" w:hint="default"/>
+        </w:rPr>
+        <w:t xml:space="preserve">no sólo se selecciona de qué </w:t>
+      </w:r>
+      <w:r>
+        <w:rPr>
+          <w:spacing w:val="0"/>
+          <w:i w:val="1"/>
+          <w:b w:val="1"/>
+          <w:color w:val="000000"/>
+          <w:sz w:val="20"/>
+          <w:szCs w:val="20"/>
+          <w:u w:val="none"/>
+          <w:rFonts w:ascii="Times" w:eastAsia="Times" w:hAnsi="Times" w:hint="default"/>
+        </w:rPr>
+        <w:t xml:space="preserve">tabla </w:t>
+      </w:r>
+      <w:r>
+        <w:rPr>
+          <w:spacing w:val="0"/>
+          <w:i w:val="0"/>
+          <w:b w:val="0"/>
+          <w:color w:val="000000"/>
+          <w:sz w:val="20"/>
+          <w:szCs w:val="20"/>
+          <w:u w:val="none"/>
+          <w:rFonts w:ascii="Times" w:eastAsia="Times" w:hAnsi="Times" w:hint="default"/>
+        </w:rPr>
+        <w:t xml:space="preserve">queremos visualizar unos </w:t>
+      </w:r>
+      <w:r>
+        <w:rPr>
+          <w:spacing w:val="0"/>
+          <w:i w:val="0"/>
+          <w:b w:val="0"/>
+          <w:color w:val="000000"/>
+          <w:sz w:val="20"/>
+          <w:szCs w:val="20"/>
+          <w:u w:val="none"/>
+          <w:rFonts w:ascii="Times" w:eastAsia="Times" w:hAnsi="Times" w:hint="default"/>
+        </w:rPr>
+        <w:t xml:space="preserve">datos; sino que, asistiendose de </w:t>
+      </w:r>
+      <w:r>
+        <w:rPr>
+          <w:spacing w:val="0"/>
+          <w:i w:val="1"/>
+          <w:b w:val="1"/>
+          <w:color w:val="000000"/>
+          <w:sz w:val="20"/>
+          <w:szCs w:val="20"/>
+          <w:u w:val="none"/>
+          <w:rFonts w:ascii="Times" w:eastAsia="Times" w:hAnsi="Times" w:hint="default"/>
+        </w:rPr>
+        <w:t xml:space="preserve">join, </w:t>
+      </w:r>
+      <w:r>
+        <w:rPr>
+          <w:spacing w:val="0"/>
+          <w:i w:val="0"/>
+          <w:b w:val="0"/>
+          <w:color w:val="000000"/>
+          <w:sz w:val="20"/>
+          <w:szCs w:val="20"/>
+          <w:u w:val="none"/>
+          <w:rFonts w:ascii="Times" w:eastAsia="Times" w:hAnsi="Times" w:hint="default"/>
+        </w:rPr>
+        <w:t xml:space="preserve">también podríamos unir varias tablas entre sí a través de las relaciones que </w:t>
+      </w:r>
+      <w:r>
+        <w:rPr>
+          <w:spacing w:val="0"/>
+          <w:i w:val="0"/>
+          <w:b w:val="0"/>
+          <w:color w:val="000000"/>
+          <w:sz w:val="20"/>
+          <w:szCs w:val="20"/>
+          <w:u w:val="none"/>
+          <w:rFonts w:ascii="Times" w:eastAsia="Times" w:hAnsi="Times" w:hint="default"/>
+        </w:rPr>
+        <w:t xml:space="preserve">les asignamos en un principio; es decir, más concretamente, uniendo llaves foráneas con llaves primarias en </w:t>
+      </w:r>
+      <w:r>
+        <w:rPr>
+          <w:spacing w:val="0"/>
+          <w:i w:val="0"/>
+          <w:b w:val="0"/>
+          <w:color w:val="000000"/>
+          <w:sz w:val="20"/>
+          <w:szCs w:val="20"/>
+          <w:u w:val="none"/>
+          <w:rFonts w:ascii="Times" w:eastAsia="Times" w:hAnsi="Times" w:hint="default"/>
+        </w:rPr>
+        <w:t xml:space="preserve">caso de existir dicho vinculo. Eso es lo que veremos ahora.</w:t>
+      </w:r>
+    </w:p>
+    <w:p>
+      <w:pPr>
+        <w:numPr>
+          <w:ilvl w:val="0"/>
+          <w:numId w:val="0"/>
+        </w:numPr>
+        <w:jc w:val="left"/>
+        <w:spacing w:lineRule="auto" w:line="259" w:before="0" w:after="160"/>
+        <w:widowControl w:val="1"/>
+        <w:ind w:right="0" w:left="0" w:firstLine="0"/>
+        <w:rPr>
+          <w:spacing w:val="0"/>
+          <w:i w:val="0"/>
+          <w:b w:val="0"/>
+          <w:color w:val="000000"/>
+          <w:sz w:val="20"/>
+          <w:szCs w:val="20"/>
+          <w:u w:val="none"/>
+          <w:rFonts w:ascii="Times" w:eastAsia="Times" w:hAnsi="Times" w:hint="default"/>
+        </w:rPr>
+        <w:wordWrap w:val="1"/>
+        <w:autoSpaceDE w:val="0"/>
+        <w:autoSpaceDN w:val="0"/>
+      </w:pPr>
+      <w:r>
+        <w:rPr>
+          <w:spacing w:val="0"/>
+          <w:i w:val="0"/>
+          <w:b w:val="0"/>
+          <w:color w:val="000000"/>
+          <w:sz w:val="20"/>
+          <w:szCs w:val="20"/>
+          <w:u w:val="none"/>
+          <w:rFonts w:ascii="Times" w:eastAsia="Times" w:hAnsi="Times" w:hint="default"/>
+        </w:rPr>
+        <w:t xml:space="preserve">Los </w:t>
+      </w:r>
+      <w:r>
+        <w:rPr>
+          <w:spacing w:val="0"/>
+          <w:i w:val="1"/>
+          <w:b w:val="1"/>
+          <w:color w:val="000000"/>
+          <w:sz w:val="20"/>
+          <w:szCs w:val="20"/>
+          <w:u w:val="none"/>
+          <w:rFonts w:ascii="Times" w:eastAsia="Times" w:hAnsi="Times" w:hint="default"/>
+        </w:rPr>
+        <w:t xml:space="preserve">Join </w:t>
+      </w:r>
+      <w:r>
+        <w:rPr>
+          <w:spacing w:val="0"/>
+          <w:i w:val="0"/>
+          <w:b w:val="0"/>
+          <w:color w:val="000000"/>
+          <w:sz w:val="20"/>
+          <w:szCs w:val="20"/>
+          <w:u w:val="none"/>
+          <w:rFonts w:ascii="Times" w:eastAsia="Times" w:hAnsi="Times" w:hint="default"/>
+        </w:rPr>
+        <w:t xml:space="preserve">tratan o parten de una base matematica relacionada a la </w:t>
+      </w:r>
+      <w:r>
+        <w:rPr>
+          <w:spacing w:val="0"/>
+          <w:i w:val="1"/>
+          <w:b w:val="0"/>
+          <w:color w:val="000000"/>
+          <w:sz w:val="20"/>
+          <w:szCs w:val="20"/>
+          <w:u w:val="none"/>
+          <w:rFonts w:ascii="Times" w:eastAsia="Times" w:hAnsi="Times" w:hint="default"/>
+        </w:rPr>
+        <w:t xml:space="preserve">teoría de conjuntos; </w:t>
+      </w:r>
+      <w:r>
+        <w:rPr>
+          <w:spacing w:val="0"/>
+          <w:i w:val="0"/>
+          <w:b w:val="0"/>
+          <w:color w:val="000000"/>
+          <w:sz w:val="20"/>
+          <w:szCs w:val="20"/>
+          <w:u w:val="none"/>
+          <w:rFonts w:ascii="Times" w:eastAsia="Times" w:hAnsi="Times" w:hint="default"/>
+        </w:rPr>
+        <w:t xml:space="preserve">esto lo veremos, de una </w:t>
+      </w:r>
+      <w:r>
+        <w:rPr>
+          <w:spacing w:val="0"/>
+          <w:i w:val="0"/>
+          <w:b w:val="0"/>
+          <w:color w:val="000000"/>
+          <w:sz w:val="20"/>
+          <w:szCs w:val="20"/>
+          <w:u w:val="none"/>
+          <w:rFonts w:ascii="Times" w:eastAsia="Times" w:hAnsi="Times" w:hint="default"/>
+        </w:rPr>
+        <w:t xml:space="preserve">forma gráfica, con algo que se llama: </w:t>
+      </w:r>
+      <w:r>
+        <w:rPr>
+          <w:spacing w:val="0"/>
+          <w:i w:val="1"/>
+          <w:b w:val="1"/>
+          <w:color w:val="000000"/>
+          <w:sz w:val="20"/>
+          <w:szCs w:val="20"/>
+          <w:u w:val="none"/>
+          <w:rFonts w:ascii="Times" w:eastAsia="Times" w:hAnsi="Times" w:hint="default"/>
+        </w:rPr>
+        <w:t xml:space="preserve">Diagramas de Venn. Los Diagramas de Venn </w:t>
+      </w:r>
+      <w:r>
+        <w:rPr>
+          <w:spacing w:val="0"/>
+          <w:i w:val="0"/>
+          <w:b w:val="0"/>
+          <w:color w:val="000000"/>
+          <w:sz w:val="20"/>
+          <w:szCs w:val="20"/>
+          <w:u w:val="none"/>
+          <w:rFonts w:ascii="Times" w:eastAsia="Times" w:hAnsi="Times" w:hint="default"/>
+        </w:rPr>
+        <w:t xml:space="preserve">son simplemente circulos </w:t>
+      </w:r>
+      <w:r>
+        <w:rPr>
+          <w:spacing w:val="0"/>
+          <w:i w:val="0"/>
+          <w:b w:val="0"/>
+          <w:color w:val="000000"/>
+          <w:sz w:val="20"/>
+          <w:szCs w:val="20"/>
+          <w:u w:val="none"/>
+          <w:rFonts w:ascii="Times" w:eastAsia="Times" w:hAnsi="Times" w:hint="default"/>
+        </w:rPr>
+        <w:t xml:space="preserve">que se tocan, en algún punto, para ver dónde está la intersección de conjuntos y, en últimas, ver dónde hay un </w:t>
+      </w:r>
+      <w:r>
+        <w:rPr>
+          <w:spacing w:val="0"/>
+          <w:i w:val="0"/>
+          <w:b w:val="0"/>
+          <w:color w:val="000000"/>
+          <w:sz w:val="20"/>
+          <w:szCs w:val="20"/>
+          <w:u w:val="none"/>
+          <w:rFonts w:ascii="Times" w:eastAsia="Times" w:hAnsi="Times" w:hint="default"/>
+        </w:rPr>
+        <w:t xml:space="preserve">traslape de valores de un lado y del otro. Veamos esto.</w:t>
+      </w:r>
+    </w:p>
+    <w:p>
+      <w:pPr>
+        <w:numPr>
+          <w:ilvl w:val="0"/>
+          <w:numId w:val="0"/>
+        </w:numPr>
+        <w:jc w:val="left"/>
+        <w:spacing w:lineRule="auto" w:line="259" w:before="0" w:after="160"/>
+        <w:widowControl w:val="1"/>
+        <w:ind w:right="0" w:left="0" w:firstLine="0"/>
+        <w:rPr>
+          <w:spacing w:val="0"/>
+          <w:i w:val="1"/>
+          <w:b w:val="1"/>
+          <w:color w:val="000000"/>
+          <w:sz w:val="22"/>
+          <w:szCs w:val="22"/>
+          <w:u w:val="none"/>
+          <w:rFonts w:ascii="Times" w:eastAsia="Times" w:hAnsi="Times" w:hint="default"/>
+        </w:rPr>
+        <w:wordWrap w:val="1"/>
+        <w:autoSpaceDE w:val="0"/>
+        <w:autoSpaceDN w:val="0"/>
+      </w:pPr>
+      <w:r>
+        <w:rPr>
+          <w:spacing w:val="0"/>
+          <w:i w:val="1"/>
+          <w:b w:val="1"/>
+          <w:color w:val="000000"/>
+          <w:sz w:val="22"/>
+          <w:szCs w:val="22"/>
+          <w:u w:val="none"/>
+          <w:rFonts w:ascii="Times" w:eastAsia="Times" w:hAnsi="Times" w:hint="default"/>
+        </w:rPr>
+        <w:t xml:space="preserve">Diferentes tipos de Join</w:t>
+      </w:r>
+    </w:p>
+    <w:p>
+      <w:pPr>
+        <w:numPr>
+          <w:ilvl w:val="0"/>
+          <w:numId w:val="0"/>
+        </w:numPr>
+        <w:jc w:val="left"/>
+        <w:spacing w:lineRule="auto" w:line="259" w:before="0" w:after="160"/>
+        <w:widowControl w:val="1"/>
+        <w:ind w:right="0" w:left="0" w:firstLine="0"/>
+        <w:rPr>
+          <w:spacing w:val="0"/>
+          <w:i w:val="0"/>
+          <w:b w:val="0"/>
+          <w:color w:val="000000"/>
+          <w:sz w:val="20"/>
+          <w:szCs w:val="20"/>
+          <w:u w:val="none"/>
+          <w:rFonts w:ascii="Times" w:eastAsia="Times" w:hAnsi="Times" w:hint="default"/>
+        </w:rPr>
+        <w:wordWrap w:val="1"/>
+        <w:autoSpaceDE w:val="0"/>
+        <w:autoSpaceDN w:val="0"/>
+      </w:pPr>
+      <w:r>
+        <w:rPr>
+          <w:spacing w:val="0"/>
+          <w:i w:val="0"/>
+          <w:b w:val="1"/>
+          <w:color w:val="000000"/>
+          <w:sz w:val="20"/>
+          <w:szCs w:val="20"/>
+          <w:u w:val="none"/>
+          <w:rFonts w:ascii="Times" w:eastAsia="Times" w:hAnsi="Times" w:hint="default"/>
+        </w:rPr>
+        <w:t xml:space="preserve">1. Diferencia: </w:t>
+      </w:r>
+      <w:r>
+        <w:rPr>
+          <w:spacing w:val="0"/>
+          <w:i w:val="0"/>
+          <w:b w:val="0"/>
+          <w:color w:val="000000"/>
+          <w:sz w:val="20"/>
+          <w:szCs w:val="20"/>
+          <w:u w:val="none"/>
+          <w:rFonts w:ascii="Times" w:eastAsia="Times" w:hAnsi="Times" w:hint="default"/>
+        </w:rPr>
+        <w:t xml:space="preserve">Cuando hablamos de</w:t>
+      </w:r>
+      <w:r>
+        <w:rPr>
+          <w:spacing w:val="0"/>
+          <w:i w:val="0"/>
+          <w:b w:val="1"/>
+          <w:color w:val="000000"/>
+          <w:sz w:val="20"/>
+          <w:szCs w:val="20"/>
+          <w:u w:val="none"/>
+          <w:rFonts w:ascii="Times" w:eastAsia="Times" w:hAnsi="Times" w:hint="default"/>
+        </w:rPr>
+        <w:t xml:space="preserve"> </w:t>
+      </w:r>
+      <w:r>
+        <w:rPr>
+          <w:spacing w:val="0"/>
+          <w:i w:val="0"/>
+          <w:b w:val="0"/>
+          <w:color w:val="000000"/>
+          <w:sz w:val="20"/>
+          <w:szCs w:val="20"/>
+          <w:u w:val="none"/>
+          <w:rFonts w:ascii="Times" w:eastAsia="Times" w:hAnsi="Times" w:hint="default"/>
+        </w:rPr>
+        <w:t xml:space="preserve">“Diferencia” nos referimos a lo que tenemos en un lado, ignorando lo que </w:t>
+      </w:r>
+      <w:r>
+        <w:rPr>
+          <w:spacing w:val="0"/>
+          <w:i w:val="0"/>
+          <w:b w:val="0"/>
+          <w:color w:val="000000"/>
+          <w:sz w:val="20"/>
+          <w:szCs w:val="20"/>
+          <w:u w:val="none"/>
+          <w:rFonts w:ascii="Times" w:eastAsia="Times" w:hAnsi="Times" w:hint="default"/>
+        </w:rPr>
+        <w:t xml:space="preserve">está en el otro (se seleccionan los datos que están en una tabla </w:t>
+      </w:r>
+      <w:r>
+        <w:rPr>
+          <w:spacing w:val="0"/>
+          <w:i w:val="1"/>
+          <w:b w:val="1"/>
+          <w:color w:val="000000"/>
+          <w:sz w:val="20"/>
+          <w:szCs w:val="20"/>
+          <w:u w:val="none"/>
+          <w:rFonts w:ascii="Times" w:eastAsia="Times" w:hAnsi="Times" w:hint="default"/>
+        </w:rPr>
+        <w:t>A</w:t>
+      </w:r>
+      <w:r>
+        <w:rPr>
+          <w:spacing w:val="0"/>
+          <w:i w:val="0"/>
+          <w:b w:val="0"/>
+          <w:color w:val="000000"/>
+          <w:sz w:val="20"/>
+          <w:szCs w:val="20"/>
+          <w:u w:val="none"/>
+          <w:rFonts w:ascii="Times" w:eastAsia="Times" w:hAnsi="Times" w:hint="default"/>
+        </w:rPr>
+        <w:t xml:space="preserve">, por ejemplo, y se excluyen los datos que están </w:t>
+      </w:r>
+      <w:r>
+        <w:rPr>
+          <w:spacing w:val="0"/>
+          <w:i w:val="0"/>
+          <w:b w:val="0"/>
+          <w:color w:val="000000"/>
+          <w:sz w:val="20"/>
+          <w:szCs w:val="20"/>
+          <w:u w:val="none"/>
+          <w:rFonts w:ascii="Times" w:eastAsia="Times" w:hAnsi="Times" w:hint="default"/>
+        </w:rPr>
+        <w:t xml:space="preserve">en una tabla </w:t>
+      </w:r>
+      <w:r>
+        <w:rPr>
+          <w:spacing w:val="0"/>
+          <w:i w:val="1"/>
+          <w:b w:val="1"/>
+          <w:color w:val="000000"/>
+          <w:sz w:val="20"/>
+          <w:szCs w:val="20"/>
+          <w:u w:val="none"/>
+          <w:rFonts w:ascii="Times" w:eastAsia="Times" w:hAnsi="Times" w:hint="default"/>
+        </w:rPr>
+        <w:t>B</w:t>
+      </w:r>
+      <w:r>
+        <w:rPr>
+          <w:spacing w:val="0"/>
+          <w:i w:val="0"/>
+          <w:b w:val="0"/>
+          <w:color w:val="000000"/>
+          <w:sz w:val="20"/>
+          <w:szCs w:val="20"/>
+          <w:u w:val="none"/>
+          <w:rFonts w:ascii="Times" w:eastAsia="Times" w:hAnsi="Times" w:hint="default"/>
+        </w:rPr>
+        <w:t xml:space="preserve">); es decir, hay un </w:t>
+      </w:r>
+      <w:r>
+        <w:rPr>
+          <w:spacing w:val="0"/>
+          <w:i w:val="1"/>
+          <w:b w:val="1"/>
+          <w:color w:val="000000"/>
+          <w:sz w:val="20"/>
+          <w:szCs w:val="20"/>
+          <w:u w:val="none"/>
+          <w:rFonts w:ascii="Times" w:eastAsia="Times" w:hAnsi="Times" w:hint="default"/>
+        </w:rPr>
+        <w:t xml:space="preserve">Join </w:t>
+      </w:r>
+      <w:r>
+        <w:rPr>
+          <w:spacing w:val="0"/>
+          <w:i w:val="0"/>
+          <w:b w:val="0"/>
+          <w:color w:val="000000"/>
+          <w:sz w:val="20"/>
+          <w:szCs w:val="20"/>
+          <w:u w:val="none"/>
+          <w:rFonts w:ascii="Times" w:eastAsia="Times" w:hAnsi="Times" w:hint="default"/>
+        </w:rPr>
+        <w:t xml:space="preserve">que se encarga de mostrarnos solamente la información que tiene cada </w:t>
+      </w:r>
+      <w:r>
+        <w:rPr>
+          <w:spacing w:val="0"/>
+          <w:i w:val="0"/>
+          <w:b w:val="0"/>
+          <w:color w:val="000000"/>
+          <w:sz w:val="20"/>
+          <w:szCs w:val="20"/>
+          <w:u w:val="none"/>
+          <w:rFonts w:ascii="Times" w:eastAsia="Times" w:hAnsi="Times" w:hint="default"/>
+        </w:rPr>
+        <w:t xml:space="preserve">tabla por aparte (el </w:t>
+      </w:r>
+      <w:r>
+        <w:rPr>
+          <w:spacing w:val="0"/>
+          <w:i w:val="1"/>
+          <w:b w:val="1"/>
+          <w:color w:val="000000"/>
+          <w:sz w:val="20"/>
+          <w:szCs w:val="20"/>
+          <w:u w:val="none"/>
+          <w:rFonts w:ascii="Times" w:eastAsia="Times" w:hAnsi="Times" w:hint="default"/>
+        </w:rPr>
+        <w:t xml:space="preserve">Join </w:t>
+      </w:r>
+      <w:r>
+        <w:rPr>
+          <w:spacing w:val="0"/>
+          <w:i w:val="0"/>
+          <w:b w:val="0"/>
+          <w:color w:val="000000"/>
+          <w:sz w:val="20"/>
+          <w:szCs w:val="20"/>
+          <w:u w:val="none"/>
+          <w:rFonts w:ascii="Times" w:eastAsia="Times" w:hAnsi="Times" w:hint="default"/>
+        </w:rPr>
+        <w:t xml:space="preserve">de la </w:t>
+      </w:r>
+      <w:r>
+        <w:rPr>
+          <w:spacing w:val="0"/>
+          <w:i w:val="1"/>
+          <w:b w:val="1"/>
+          <w:color w:val="000000"/>
+          <w:sz w:val="20"/>
+          <w:szCs w:val="20"/>
+          <w:u w:val="none"/>
+          <w:rFonts w:ascii="Times" w:eastAsia="Times" w:hAnsi="Times" w:hint="default"/>
+        </w:rPr>
+        <w:t>Diferencia</w:t>
+      </w:r>
+      <w:r>
+        <w:rPr>
+          <w:spacing w:val="0"/>
+          <w:i w:val="0"/>
+          <w:b w:val="0"/>
+          <w:color w:val="000000"/>
+          <w:sz w:val="20"/>
+          <w:szCs w:val="20"/>
+          <w:u w:val="none"/>
+          <w:rFonts w:ascii="Times" w:eastAsia="Times" w:hAnsi="Times" w:hint="default"/>
+        </w:rPr>
+        <w:t xml:space="preserve">). Ahora bien, si quisieramos ser más exigentes en nuestra toma de </w:t>
+      </w:r>
+      <w:r>
+        <w:rPr>
+          <w:spacing w:val="0"/>
+          <w:i w:val="0"/>
+          <w:b w:val="0"/>
+          <w:color w:val="000000"/>
+          <w:sz w:val="20"/>
+          <w:szCs w:val="20"/>
+          <w:u w:val="none"/>
+          <w:rFonts w:ascii="Times" w:eastAsia="Times" w:hAnsi="Times" w:hint="default"/>
+        </w:rPr>
+        <w:t xml:space="preserve">datos con el tipo de </w:t>
+      </w:r>
+      <w:r>
+        <w:rPr>
+          <w:spacing w:val="0"/>
+          <w:i w:val="1"/>
+          <w:b w:val="1"/>
+          <w:color w:val="000000"/>
+          <w:sz w:val="20"/>
+          <w:szCs w:val="20"/>
+          <w:u w:val="none"/>
+          <w:rFonts w:ascii="Times" w:eastAsia="Times" w:hAnsi="Times" w:hint="default"/>
+        </w:rPr>
+        <w:t xml:space="preserve">Join “Diferencia”</w:t>
+      </w:r>
+      <w:r>
+        <w:rPr>
+          <w:spacing w:val="0"/>
+          <w:i w:val="0"/>
+          <w:b w:val="0"/>
+          <w:color w:val="000000"/>
+          <w:sz w:val="20"/>
+          <w:szCs w:val="20"/>
+          <w:u w:val="none"/>
+          <w:rFonts w:ascii="Times" w:eastAsia="Times" w:hAnsi="Times" w:hint="default"/>
+        </w:rPr>
+        <w:t xml:space="preserve">; de nosotros depende si queremos excluir, también, los datos de la tabla </w:t>
+      </w:r>
+      <w:r>
+        <w:rPr>
+          <w:spacing w:val="0"/>
+          <w:i w:val="1"/>
+          <w:b w:val="1"/>
+          <w:color w:val="000000"/>
+          <w:sz w:val="20"/>
+          <w:szCs w:val="20"/>
+          <w:u w:val="none"/>
+          <w:rFonts w:ascii="Times" w:eastAsia="Times" w:hAnsi="Times" w:hint="default"/>
+        </w:rPr>
+        <w:t>A</w:t>
+      </w:r>
+      <w:r>
+        <w:rPr>
+          <w:spacing w:val="0"/>
+          <w:i w:val="0"/>
+          <w:b w:val="0"/>
+          <w:color w:val="000000"/>
+          <w:sz w:val="20"/>
+          <w:szCs w:val="20"/>
+          <w:u w:val="none"/>
+          <w:rFonts w:ascii="Times" w:eastAsia="Times" w:hAnsi="Times" w:hint="default"/>
+        </w:rPr>
+        <w:t xml:space="preserve">, continuando con el mismo ejemplo, que se relacionen o se repitan en la tabla </w:t>
+      </w:r>
+      <w:r>
+        <w:rPr>
+          <w:spacing w:val="0"/>
+          <w:i w:val="1"/>
+          <w:b w:val="1"/>
+          <w:color w:val="000000"/>
+          <w:sz w:val="20"/>
+          <w:szCs w:val="20"/>
+          <w:u w:val="none"/>
+          <w:rFonts w:ascii="Times" w:eastAsia="Times" w:hAnsi="Times" w:hint="default"/>
+        </w:rPr>
+        <w:t>B</w:t>
+      </w:r>
+      <w:r>
+        <w:rPr>
+          <w:spacing w:val="0"/>
+          <w:i w:val="0"/>
+          <w:b w:val="0"/>
+          <w:color w:val="000000"/>
+          <w:sz w:val="20"/>
+          <w:szCs w:val="20"/>
+          <w:u w:val="none"/>
+          <w:rFonts w:ascii="Times" w:eastAsia="Times" w:hAnsi="Times" w:hint="default"/>
+        </w:rPr>
+        <w:t>.</w:t>
+      </w:r>
+    </w:p>
+    <w:p>
+      <w:pPr>
+        <w:numPr>
+          <w:ilvl w:val="0"/>
+          <w:numId w:val="0"/>
+        </w:numPr>
+        <w:jc w:val="left"/>
+        <w:spacing w:lineRule="auto" w:line="259" w:before="0" w:after="160"/>
+        <w:widowControl w:val="1"/>
+        <w:ind w:right="0" w:left="0" w:firstLine="0"/>
+        <w:rPr>
+          <w:spacing w:val="0"/>
+          <w:i w:val="0"/>
+          <w:b w:val="0"/>
+          <w:color w:val="000000"/>
+          <w:sz w:val="20"/>
+          <w:szCs w:val="20"/>
+          <w:u w:val="none"/>
+          <w:rFonts w:ascii="Times" w:eastAsia="Times" w:hAnsi="Times" w:hint="default"/>
+        </w:rPr>
+        <w:wordWrap w:val="1"/>
+        <w:autoSpaceDE w:val="0"/>
+        <w:autoSpaceDN w:val="0"/>
+      </w:pPr>
+      <w:r>
+        <w:rPr>
+          <w:spacing w:val="0"/>
+          <w:i w:val="0"/>
+          <w:b w:val="0"/>
+          <w:color w:val="000000"/>
+          <w:sz w:val="20"/>
+          <w:szCs w:val="20"/>
+          <w:u w:val="none"/>
+          <w:rFonts w:ascii="Times" w:eastAsia="Times" w:hAnsi="Times" w:hint="default"/>
+        </w:rPr>
+        <w:t xml:space="preserve">O sea, quiero que quede claro, uno podría hacer una </w:t>
+      </w:r>
+      <w:r>
+        <w:rPr>
+          <w:spacing w:val="0"/>
+          <w:i w:val="1"/>
+          <w:b w:val="1"/>
+          <w:color w:val="000000"/>
+          <w:sz w:val="20"/>
+          <w:szCs w:val="20"/>
+          <w:u w:val="none"/>
+          <w:rFonts w:ascii="Times" w:eastAsia="Times" w:hAnsi="Times" w:hint="default"/>
+        </w:rPr>
+        <w:t xml:space="preserve">diferencia </w:t>
+      </w:r>
+      <w:r>
+        <w:rPr>
+          <w:spacing w:val="0"/>
+          <w:i w:val="0"/>
+          <w:b w:val="0"/>
+          <w:color w:val="000000"/>
+          <w:sz w:val="20"/>
+          <w:szCs w:val="20"/>
+          <w:u w:val="none"/>
+          <w:rFonts w:ascii="Times" w:eastAsia="Times" w:hAnsi="Times" w:hint="default"/>
+        </w:rPr>
+        <w:t xml:space="preserve">al tomar la totalidad de los datos de una tabla </w:t>
+      </w:r>
+      <w:r>
+        <w:rPr>
+          <w:spacing w:val="0"/>
+          <w:i w:val="1"/>
+          <w:b w:val="1"/>
+          <w:color w:val="000000"/>
+          <w:sz w:val="20"/>
+          <w:szCs w:val="20"/>
+          <w:u w:val="none"/>
+          <w:rFonts w:ascii="Times" w:eastAsia="Times" w:hAnsi="Times" w:hint="default"/>
+        </w:rPr>
+        <w:t>A</w:t>
+      </w:r>
+      <w:r>
+        <w:rPr>
+          <w:spacing w:val="0"/>
+          <w:i w:val="0"/>
+          <w:b w:val="0"/>
+          <w:color w:val="000000"/>
+          <w:sz w:val="20"/>
+          <w:szCs w:val="20"/>
+          <w:u w:val="none"/>
+          <w:rFonts w:ascii="Times" w:eastAsia="Times" w:hAnsi="Times" w:hint="default"/>
+        </w:rPr>
+        <w:t xml:space="preserve">, </w:t>
+      </w:r>
+      <w:r>
+        <w:rPr>
+          <w:spacing w:val="0"/>
+          <w:i w:val="0"/>
+          <w:b w:val="0"/>
+          <w:color w:val="000000"/>
+          <w:sz w:val="20"/>
+          <w:szCs w:val="20"/>
+          <w:u w:val="none"/>
+          <w:rFonts w:ascii="Times" w:eastAsia="Times" w:hAnsi="Times" w:hint="default"/>
+        </w:rPr>
+        <w:t xml:space="preserve">sin importar si uno de sus datos se relacione o se repita en tabla </w:t>
+      </w:r>
+      <w:r>
+        <w:rPr>
+          <w:spacing w:val="0"/>
+          <w:i w:val="1"/>
+          <w:b w:val="1"/>
+          <w:color w:val="000000"/>
+          <w:sz w:val="20"/>
+          <w:szCs w:val="20"/>
+          <w:u w:val="none"/>
+          <w:rFonts w:ascii="Times" w:eastAsia="Times" w:hAnsi="Times" w:hint="default"/>
+        </w:rPr>
+        <w:t>B</w:t>
+      </w:r>
+      <w:r>
+        <w:rPr>
+          <w:spacing w:val="0"/>
+          <w:i w:val="0"/>
+          <w:b w:val="0"/>
+          <w:color w:val="000000"/>
+          <w:sz w:val="20"/>
+          <w:szCs w:val="20"/>
+          <w:u w:val="none"/>
+          <w:rFonts w:ascii="Times" w:eastAsia="Times" w:hAnsi="Times" w:hint="default"/>
+        </w:rPr>
+        <w:t xml:space="preserve">; o, bien, siendo más rigurosos, podríamos </w:t>
+      </w:r>
+      <w:r>
+        <w:rPr>
+          <w:spacing w:val="0"/>
+          <w:i w:val="0"/>
+          <w:b w:val="0"/>
+          <w:color w:val="000000"/>
+          <w:sz w:val="20"/>
+          <w:szCs w:val="20"/>
+          <w:u w:val="none"/>
+          <w:rFonts w:ascii="Times" w:eastAsia="Times" w:hAnsi="Times" w:hint="default"/>
+        </w:rPr>
+        <w:t xml:space="preserve">tomar la totalidad de los datos de una tabla </w:t>
+      </w:r>
+      <w:r>
+        <w:rPr>
+          <w:spacing w:val="0"/>
+          <w:i w:val="1"/>
+          <w:b w:val="1"/>
+          <w:color w:val="000000"/>
+          <w:sz w:val="20"/>
+          <w:szCs w:val="20"/>
+          <w:u w:val="none"/>
+          <w:rFonts w:ascii="Times" w:eastAsia="Times" w:hAnsi="Times" w:hint="default"/>
+        </w:rPr>
+        <w:t>A</w:t>
+      </w:r>
+      <w:r>
+        <w:rPr>
+          <w:spacing w:val="0"/>
+          <w:i w:val="0"/>
+          <w:b w:val="0"/>
+          <w:color w:val="000000"/>
+          <w:sz w:val="20"/>
+          <w:szCs w:val="20"/>
+          <w:u w:val="none"/>
+          <w:rFonts w:ascii="Times" w:eastAsia="Times" w:hAnsi="Times" w:hint="default"/>
+        </w:rPr>
+        <w:t xml:space="preserve">; pero, excluyendo aquellos datos que se repitan en tabla </w:t>
+      </w:r>
+      <w:r>
+        <w:rPr>
+          <w:spacing w:val="0"/>
+          <w:i w:val="1"/>
+          <w:b w:val="1"/>
+          <w:color w:val="000000"/>
+          <w:sz w:val="20"/>
+          <w:szCs w:val="20"/>
+          <w:u w:val="none"/>
+          <w:rFonts w:ascii="Times" w:eastAsia="Times" w:hAnsi="Times" w:hint="default"/>
+        </w:rPr>
+        <w:t xml:space="preserve">B; </w:t>
+      </w:r>
+      <w:r>
+        <w:rPr>
+          <w:spacing w:val="0"/>
+          <w:i w:val="0"/>
+          <w:b w:val="0"/>
+          <w:color w:val="000000"/>
+          <w:sz w:val="20"/>
+          <w:szCs w:val="20"/>
+          <w:u w:val="none"/>
+          <w:rFonts w:ascii="Times" w:eastAsia="Times" w:hAnsi="Times" w:hint="default"/>
+        </w:rPr>
+        <w:t xml:space="preserve">es </w:t>
+      </w:r>
+      <w:r>
+        <w:rPr>
+          <w:spacing w:val="0"/>
+          <w:i w:val="0"/>
+          <w:b w:val="0"/>
+          <w:color w:val="000000"/>
+          <w:sz w:val="20"/>
+          <w:szCs w:val="20"/>
+          <w:u w:val="none"/>
+          <w:rFonts w:ascii="Times" w:eastAsia="Times" w:hAnsi="Times" w:hint="default"/>
+        </w:rPr>
+        <w:t xml:space="preserve">decir, </w:t>
+      </w:r>
+      <w:r>
+        <w:rPr>
+          <w:spacing w:val="0"/>
+          <w:i w:val="0"/>
+          <w:b w:val="0"/>
+          <w:color w:val="000000"/>
+          <w:sz w:val="20"/>
+          <w:szCs w:val="20"/>
+          <w:u w:val="single"/>
+          <w:rFonts w:ascii="Times" w:eastAsia="Times" w:hAnsi="Times" w:hint="default"/>
+        </w:rPr>
+        <w:t xml:space="preserve">ignorando la intersección entre los conjuntos</w:t>
+      </w:r>
+      <w:r>
+        <w:rPr>
+          <w:spacing w:val="0"/>
+          <w:i w:val="0"/>
+          <w:b w:val="0"/>
+          <w:color w:val="000000"/>
+          <w:sz w:val="20"/>
+          <w:szCs w:val="20"/>
+          <w:u w:val="none"/>
+          <w:rFonts w:ascii="Times" w:eastAsia="Times" w:hAnsi="Times" w:hint="default"/>
+        </w:rPr>
+        <w:t>,</w:t>
+      </w:r>
+      <w:r>
+        <w:rPr>
+          <w:spacing w:val="0"/>
+          <w:i w:val="1"/>
+          <w:b w:val="1"/>
+          <w:color w:val="000000"/>
+          <w:sz w:val="20"/>
+          <w:szCs w:val="20"/>
+          <w:u w:val="none"/>
+          <w:rFonts w:ascii="Times" w:eastAsia="Times" w:hAnsi="Times" w:hint="default"/>
+        </w:rPr>
+        <w:t xml:space="preserve">... </w:t>
+      </w:r>
+      <w:r>
+        <w:rPr>
+          <w:spacing w:val="0"/>
+          <w:i w:val="0"/>
+          <w:b w:val="0"/>
+          <w:color w:val="000000"/>
+          <w:sz w:val="20"/>
+          <w:szCs w:val="20"/>
+          <w:u w:val="none"/>
+          <w:rFonts w:ascii="Times" w:eastAsia="Times" w:hAnsi="Times" w:hint="default"/>
+        </w:rPr>
+        <w:t xml:space="preserve">En cualquiera de los dos casos, sepa que se estaría </w:t>
+      </w:r>
+      <w:r>
+        <w:rPr>
+          <w:spacing w:val="0"/>
+          <w:i w:val="0"/>
+          <w:b w:val="0"/>
+          <w:color w:val="000000"/>
+          <w:sz w:val="20"/>
+          <w:szCs w:val="20"/>
+          <w:u w:val="none"/>
+          <w:rFonts w:ascii="Times" w:eastAsia="Times" w:hAnsi="Times" w:hint="default"/>
+        </w:rPr>
+        <w:t xml:space="preserve">hablando de </w:t>
+      </w:r>
+      <w:r>
+        <w:rPr>
+          <w:spacing w:val="0"/>
+          <w:i w:val="1"/>
+          <w:b w:val="1"/>
+          <w:color w:val="000000"/>
+          <w:sz w:val="20"/>
+          <w:szCs w:val="20"/>
+          <w:u w:val="none"/>
+          <w:rFonts w:ascii="Times" w:eastAsia="Times" w:hAnsi="Times" w:hint="default"/>
+        </w:rPr>
+        <w:t xml:space="preserve">Left Join </w:t>
+      </w:r>
+      <w:r>
+        <w:rPr>
+          <w:spacing w:val="0"/>
+          <w:i w:val="0"/>
+          <w:b w:val="0"/>
+          <w:color w:val="000000"/>
+          <w:sz w:val="20"/>
+          <w:szCs w:val="20"/>
+          <w:u w:val="none"/>
+          <w:rFonts w:ascii="Times" w:eastAsia="Times" w:hAnsi="Times" w:hint="default"/>
+        </w:rPr>
+        <w:t xml:space="preserve">(si se supone a priori que la tabla </w:t>
+      </w:r>
+      <w:r>
+        <w:rPr>
+          <w:spacing w:val="0"/>
+          <w:i w:val="1"/>
+          <w:b w:val="1"/>
+          <w:color w:val="000000"/>
+          <w:sz w:val="20"/>
+          <w:szCs w:val="20"/>
+          <w:u w:val="none"/>
+          <w:rFonts w:ascii="Times" w:eastAsia="Times" w:hAnsi="Times" w:hint="default"/>
+        </w:rPr>
+        <w:t xml:space="preserve">A </w:t>
+      </w:r>
+      <w:r>
+        <w:rPr>
+          <w:spacing w:val="0"/>
+          <w:i w:val="0"/>
+          <w:b w:val="0"/>
+          <w:color w:val="000000"/>
+          <w:sz w:val="20"/>
+          <w:szCs w:val="20"/>
+          <w:u w:val="none"/>
+          <w:rFonts w:ascii="Times" w:eastAsia="Times" w:hAnsi="Times" w:hint="default"/>
+        </w:rPr>
+        <w:t xml:space="preserve">está situada en la parte izquierda y la tabla </w:t>
+      </w:r>
+      <w:r>
+        <w:rPr>
+          <w:spacing w:val="0"/>
+          <w:i w:val="1"/>
+          <w:b w:val="1"/>
+          <w:color w:val="000000"/>
+          <w:sz w:val="20"/>
+          <w:szCs w:val="20"/>
+          <w:u w:val="none"/>
+          <w:rFonts w:ascii="Times" w:eastAsia="Times" w:hAnsi="Times" w:hint="default"/>
+        </w:rPr>
+        <w:t xml:space="preserve">B </w:t>
+      </w:r>
+      <w:r>
+        <w:rPr>
+          <w:spacing w:val="0"/>
+          <w:i w:val="0"/>
+          <w:b w:val="0"/>
+          <w:color w:val="000000"/>
+          <w:sz w:val="20"/>
+          <w:szCs w:val="20"/>
+          <w:u w:val="none"/>
+          <w:rFonts w:ascii="Times" w:eastAsia="Times" w:hAnsi="Times" w:hint="default"/>
+        </w:rPr>
+        <w:t xml:space="preserve">está </w:t>
+      </w:r>
+      <w:r>
+        <w:rPr>
+          <w:spacing w:val="0"/>
+          <w:i w:val="0"/>
+          <w:b w:val="0"/>
+          <w:color w:val="000000"/>
+          <w:sz w:val="20"/>
+          <w:szCs w:val="20"/>
+          <w:u w:val="none"/>
+          <w:rFonts w:ascii="Times" w:eastAsia="Times" w:hAnsi="Times" w:hint="default"/>
+        </w:rPr>
+        <w:t xml:space="preserve">situada en la parte derecha). </w:t>
+      </w:r>
+    </w:p>
+    <w:p>
+      <w:pPr>
+        <w:numPr>
+          <w:ilvl w:val="0"/>
+          <w:numId w:val="0"/>
+        </w:numPr>
+        <w:jc w:val="left"/>
+        <w:spacing w:lineRule="auto" w:line="259" w:before="0" w:after="160"/>
+        <w:widowControl w:val="1"/>
+        <w:ind w:right="0" w:left="0" w:firstLine="0"/>
+        <w:rPr>
+          <w:spacing w:val="0"/>
+          <w:i w:val="0"/>
+          <w:b w:val="0"/>
+          <w:color w:val="000000"/>
+          <w:sz w:val="20"/>
+          <w:szCs w:val="20"/>
+          <w:u w:val="none"/>
+          <w:rFonts w:ascii="Times" w:eastAsia="Times" w:hAnsi="Times" w:hint="default"/>
+        </w:rPr>
+        <w:wordWrap w:val="1"/>
+        <w:autoSpaceDE w:val="0"/>
+        <w:autoSpaceDN w:val="0"/>
+      </w:pPr>
+      <w:r>
+        <w:rPr>
+          <w:spacing w:val="0"/>
+          <w:i w:val="0"/>
+          <w:b w:val="0"/>
+          <w:color w:val="000000"/>
+          <w:sz w:val="20"/>
+          <w:szCs w:val="20"/>
+          <w:u w:val="none"/>
+          <w:rFonts w:ascii="Times" w:eastAsia="Times" w:hAnsi="Times" w:hint="default"/>
+        </w:rPr>
+        <w:t xml:space="preserve">Tal que así:</w:t>
+      </w:r>
+    </w:p>
+    <w:p>
+      <w:pPr>
+        <w:numPr>
+          <w:ilvl w:val="0"/>
+          <w:numId w:val="0"/>
+        </w:numPr>
+        <w:jc w:val="left"/>
+        <w:spacing w:lineRule="auto" w:line="259" w:before="0" w:after="160"/>
+        <w:widowControl w:val="1"/>
+        <w:ind w:right="0" w:left="0" w:firstLine="0"/>
+        <w:rPr>
+          <w:spacing w:val="0"/>
+          <w:i w:val="0"/>
+          <w:b w:val="0"/>
+          <w:color w:val="000000"/>
+          <w:sz w:val="20"/>
+          <w:szCs w:val="20"/>
+          <w:u w:val="none"/>
+          <w:rFonts w:ascii="Times" w:eastAsia="Times" w:hAnsi="Times" w:hint="default"/>
+        </w:rPr>
+        <w:wordWrap w:val="1"/>
+        <w:autoSpaceDE w:val="0"/>
+        <w:autoSpaceDN w:val="0"/>
+      </w:pPr>
+      <w:r>
+        <w:rPr>
+          <w:sz w:val="20"/>
+        </w:rPr>
+        <w:drawing>
+          <wp:inline distT="0" distB="0" distL="0" distR="0">
+            <wp:extent cx="847725" cy="1285875"/>
+            <wp:effectExtent l="0" t="0" r="0" b="0"/>
+            <wp:docPr id="21" name="Imagen 9"/>
+            <wp:cNvGraphicFramePr>
+              <a:graphicFrameLocks xmlns:a="http://schemas.openxmlformats.org/drawingml/2006/main" noChangeAspect="1"/>
+            </wp:cNvGraphicFramePr>
+            <a:graphic xmlns:a="http://schemas.openxmlformats.org/drawingml/2006/main">
+              <a:graphicData uri="http://schemas.openxmlformats.org/drawingml/2006/picture">
+                <pic:pic xmlns:pic="http://schemas.openxmlformats.org/drawingml/2006/picture">
+                  <pic:nvPicPr>
+                    <pic:cNvPr id="17" name="Picture 17" descr="/Users/robertovelasquezdean/Library/Group Containers/L48J367XN4.com.infraware.PolarisOffice/EngineTemp/3049/fImage9930217288.png"/>
+                    <pic:cNvPicPr>
+                      <a:picLocks noChangeAspect="1" noChangeArrowheads="1"/>
+                    </pic:cNvPicPr>
+                  </pic:nvPicPr>
+                  <pic:blipFill>
+                    <a:blip r:embed="rId21">
+                      <a:extLst>
+                        <a:ext uri="{BEBA8EAE-BF5A-486C-A8C5-ECC9F3942E4B}">
+                          <a14:imgProps xmlns:a14="http://schemas.microsoft.com/office/drawing/2010/main">
+                            <a14:imgLayer r:embed="rId22">
+                              <a14:imgEffect>
+                                <a14:sharpenSoften amount="25000"/>
+                              </a14:imgEffect>
+                            </a14:imgLayer>
+                          </a14:imgProps>
+                        </a:ext>
+                        <a:ext uri="{28A0092B-C50C-407E-A947-70E740481C1C}">
+                          <a14:useLocalDpi xmlns:a14="http://schemas.microsoft.com/office/drawing/2010/main" val="0"/>
+                        </a:ext>
+                      </a:extLst>
+                    </a:blip>
+                    <a:stretch>
+                      <a:fillRect/>
+                    </a:stretch>
+                  </pic:blipFill>
+                  <pic:spPr>
+                    <a:xfrm>
+                      <a:off x="0" y="0"/>
+                      <a:ext cx="848360" cy="1286510"/>
+                    </a:xfrm>
+                    <a:prstGeom prst="rect"/>
+                    <a:ln cap="flat"/>
+                  </pic:spPr>
+                </pic:pic>
+              </a:graphicData>
+            </a:graphic>
+          </wp:inline>
+        </w:drawing>
+      </w:r>
+    </w:p>
+    <w:p>
+      <w:pPr>
+        <w:numPr>
+          <w:ilvl w:val="0"/>
+          <w:numId w:val="0"/>
+        </w:numPr>
+        <w:jc w:val="left"/>
+        <w:spacing w:lineRule="auto" w:line="259" w:before="0" w:after="160"/>
+        <w:widowControl w:val="1"/>
+        <w:ind w:right="0" w:left="0" w:firstLine="0"/>
+        <w:rPr>
+          <w:spacing w:val="0"/>
+          <w:i w:val="0"/>
+          <w:b w:val="0"/>
+          <w:color w:val="000000"/>
+          <w:sz w:val="20"/>
+          <w:szCs w:val="20"/>
+          <w:u w:val="none"/>
+          <w:rFonts w:ascii="Times" w:eastAsia="Times" w:hAnsi="Times" w:hint="default"/>
+        </w:rPr>
+        <w:wordWrap w:val="1"/>
+        <w:autoSpaceDE w:val="0"/>
+        <w:autoSpaceDN w:val="0"/>
+      </w:pPr>
+      <w:r>
+        <w:rPr>
+          <w:spacing w:val="0"/>
+          <w:i w:val="0"/>
+          <w:b w:val="0"/>
+          <w:color w:val="000000"/>
+          <w:sz w:val="20"/>
+          <w:szCs w:val="20"/>
+          <w:u w:val="none"/>
+          <w:rFonts w:ascii="Times" w:eastAsia="Times" w:hAnsi="Times" w:hint="default"/>
+        </w:rPr>
+        <w:t xml:space="preserve">Ahora, suponiendo que la tabla </w:t>
+      </w:r>
+      <w:r>
+        <w:rPr>
+          <w:spacing w:val="0"/>
+          <w:i w:val="1"/>
+          <w:b w:val="1"/>
+          <w:color w:val="000000"/>
+          <w:sz w:val="20"/>
+          <w:szCs w:val="20"/>
+          <w:u w:val="none"/>
+          <w:rFonts w:ascii="Times" w:eastAsia="Times" w:hAnsi="Times" w:hint="default"/>
+        </w:rPr>
+        <w:t xml:space="preserve">A </w:t>
+      </w:r>
+      <w:r>
+        <w:rPr>
+          <w:spacing w:val="0"/>
+          <w:i w:val="0"/>
+          <w:b w:val="0"/>
+          <w:color w:val="000000"/>
+          <w:sz w:val="20"/>
+          <w:szCs w:val="20"/>
+          <w:u w:val="none"/>
+          <w:rFonts w:ascii="Times" w:eastAsia="Times" w:hAnsi="Times" w:hint="default"/>
+        </w:rPr>
+        <w:t xml:space="preserve">estuviera situada en la parte derecha y la tabla </w:t>
+      </w:r>
+      <w:r>
+        <w:rPr>
+          <w:spacing w:val="0"/>
+          <w:i w:val="1"/>
+          <w:b w:val="1"/>
+          <w:color w:val="000000"/>
+          <w:sz w:val="20"/>
+          <w:szCs w:val="20"/>
+          <w:u w:val="none"/>
+          <w:rFonts w:ascii="Times" w:eastAsia="Times" w:hAnsi="Times" w:hint="default"/>
+        </w:rPr>
+        <w:t xml:space="preserve">B </w:t>
+      </w:r>
+      <w:r>
+        <w:rPr>
+          <w:spacing w:val="0"/>
+          <w:i w:val="0"/>
+          <w:b w:val="0"/>
+          <w:color w:val="000000"/>
+          <w:sz w:val="20"/>
+          <w:szCs w:val="20"/>
+          <w:u w:val="none"/>
+          <w:rFonts w:ascii="Times" w:eastAsia="Times" w:hAnsi="Times" w:hint="default"/>
+        </w:rPr>
+        <w:t xml:space="preserve">en la parte izquierda,... </w:t>
+      </w:r>
+      <w:r>
+        <w:rPr>
+          <w:spacing w:val="0"/>
+          <w:i w:val="0"/>
+          <w:b w:val="0"/>
+          <w:color w:val="000000"/>
+          <w:sz w:val="20"/>
+          <w:szCs w:val="20"/>
+          <w:u w:val="none"/>
+          <w:rFonts w:ascii="Times" w:eastAsia="Times" w:hAnsi="Times" w:hint="default"/>
+        </w:rPr>
+        <w:t xml:space="preserve">estaríamos hablando de </w:t>
+      </w:r>
+      <w:r>
+        <w:rPr>
+          <w:spacing w:val="0"/>
+          <w:i w:val="1"/>
+          <w:b w:val="1"/>
+          <w:color w:val="000000"/>
+          <w:sz w:val="20"/>
+          <w:szCs w:val="20"/>
+          <w:u w:val="none"/>
+          <w:rFonts w:ascii="Times" w:eastAsia="Times" w:hAnsi="Times" w:hint="default"/>
+        </w:rPr>
+        <w:t xml:space="preserve">Diferencia </w:t>
+      </w:r>
+      <w:r>
+        <w:rPr>
+          <w:spacing w:val="0"/>
+          <w:i w:val="0"/>
+          <w:b w:val="0"/>
+          <w:color w:val="000000"/>
+          <w:sz w:val="20"/>
+          <w:szCs w:val="20"/>
+          <w:u w:val="none"/>
+          <w:rFonts w:ascii="Times" w:eastAsia="Times" w:hAnsi="Times" w:hint="default"/>
+        </w:rPr>
+        <w:t xml:space="preserve">de </w:t>
+      </w:r>
+      <w:r>
+        <w:rPr>
+          <w:spacing w:val="0"/>
+          <w:i w:val="1"/>
+          <w:b w:val="1"/>
+          <w:color w:val="000000"/>
+          <w:sz w:val="20"/>
+          <w:szCs w:val="20"/>
+          <w:u w:val="none"/>
+          <w:rFonts w:ascii="Times" w:eastAsia="Times" w:hAnsi="Times" w:hint="default"/>
+        </w:rPr>
+        <w:t xml:space="preserve">Right Join. </w:t>
+      </w:r>
+      <w:r>
+        <w:rPr>
+          <w:spacing w:val="0"/>
+          <w:i w:val="0"/>
+          <w:b w:val="0"/>
+          <w:color w:val="000000"/>
+          <w:sz w:val="20"/>
+          <w:szCs w:val="20"/>
+          <w:u w:val="none"/>
+          <w:rFonts w:ascii="Times" w:eastAsia="Times" w:hAnsi="Times" w:hint="default"/>
+        </w:rPr>
+        <w:t xml:space="preserve">Por suerte conservamos cada tabla en su mismo lado:</w:t>
+      </w:r>
+    </w:p>
+    <w:p>
+      <w:pPr>
+        <w:numPr>
+          <w:ilvl w:val="0"/>
+          <w:numId w:val="0"/>
+        </w:numPr>
+        <w:jc w:val="left"/>
+        <w:spacing w:lineRule="auto" w:line="259" w:before="0" w:after="160"/>
+        <w:widowControl w:val="1"/>
+        <w:ind w:right="0" w:left="0" w:firstLine="0"/>
+        <w:rPr>
+          <w:spacing w:val="0"/>
+          <w:i w:val="0"/>
+          <w:b w:val="0"/>
+          <w:color w:val="000000"/>
+          <w:sz w:val="20"/>
+          <w:szCs w:val="20"/>
+          <w:u w:val="none"/>
+          <w:rFonts w:ascii="Times" w:eastAsia="Times" w:hAnsi="Times" w:hint="default"/>
+        </w:rPr>
+        <w:wordWrap w:val="1"/>
+        <w:autoSpaceDE w:val="0"/>
+        <w:autoSpaceDN w:val="0"/>
+      </w:pPr>
+      <w:r>
+        <w:rPr>
+          <w:sz w:val="20"/>
+        </w:rPr>
+        <w:drawing>
+          <wp:inline distT="0" distB="0" distL="0" distR="0">
+            <wp:extent cx="752475" cy="1257300"/>
+            <wp:effectExtent l="0" t="0" r="0" b="0"/>
+            <wp:docPr id="32" name="Imagen 10"/>
+            <wp:cNvGraphicFramePr>
+              <a:graphicFrameLocks xmlns:a="http://schemas.openxmlformats.org/drawingml/2006/main" noChangeAspect="1"/>
+            </wp:cNvGraphicFramePr>
+            <a:graphic xmlns:a="http://schemas.openxmlformats.org/drawingml/2006/main">
+              <a:graphicData uri="http://schemas.openxmlformats.org/drawingml/2006/picture">
+                <pic:pic xmlns:pic="http://schemas.openxmlformats.org/drawingml/2006/picture">
+                  <pic:nvPicPr>
+                    <pic:cNvPr id="19" name="Picture 19" descr="/Users/robertovelasquezdean/Library/Group Containers/L48J367XN4.com.infraware.PolarisOffice/EngineTemp/3049/fImage10211329848.png"/>
+                    <pic:cNvPicPr>
+                      <a:picLocks noChangeAspect="1" noChangeArrowheads="1"/>
+                    </pic:cNvPicPr>
+                  </pic:nvPicPr>
+                  <pic:blipFill>
+                    <a:blip r:embed="rId23">
+                      <a:extLst>
+                        <a:ext uri="{BEBA8EAE-BF5A-486C-A8C5-ECC9F3942E4B}">
+                          <a14:imgProps xmlns:a14="http://schemas.microsoft.com/office/drawing/2010/main">
+                            <a14:imgLayer r:embed="rId24">
+                              <a14:imgEffect>
+                                <a14:sharpenSoften amount="25000"/>
+                              </a14:imgEffect>
+                            </a14:imgLayer>
+                          </a14:imgProps>
+                        </a:ext>
+                        <a:ext uri="{28A0092B-C50C-407E-A947-70E740481C1C}">
+                          <a14:useLocalDpi xmlns:a14="http://schemas.microsoft.com/office/drawing/2010/main" val="0"/>
+                        </a:ext>
+                      </a:extLst>
+                    </a:blip>
+                    <a:stretch>
+                      <a:fillRect/>
+                    </a:stretch>
+                  </pic:blipFill>
+                  <pic:spPr>
+                    <a:xfrm>
+                      <a:off x="0" y="0"/>
+                      <a:ext cx="753110" cy="1257935"/>
+                    </a:xfrm>
+                    <a:prstGeom prst="rect"/>
+                    <a:ln cap="flat"/>
+                  </pic:spPr>
+                </pic:pic>
+              </a:graphicData>
+            </a:graphic>
+          </wp:inline>
+        </w:drawing>
+      </w:r>
+    </w:p>
+    <w:p>
+      <w:pPr>
+        <w:numPr>
+          <w:ilvl w:val="0"/>
+          <w:numId w:val="0"/>
+        </w:numPr>
+        <w:jc w:val="left"/>
+        <w:spacing w:lineRule="auto" w:line="259" w:before="0" w:after="160"/>
+        <w:widowControl w:val="1"/>
+        <w:ind w:right="0" w:left="0" w:firstLine="0"/>
+        <w:rPr>
+          <w:spacing w:val="0"/>
+          <w:i w:val="0"/>
+          <w:b w:val="0"/>
+          <w:color w:val="000000"/>
+          <w:sz w:val="20"/>
+          <w:szCs w:val="20"/>
+          <w:u w:val="none"/>
+          <w:rFonts w:ascii="Times" w:eastAsia="Times" w:hAnsi="Times" w:hint="default"/>
+        </w:rPr>
+        <w:wordWrap w:val="1"/>
+        <w:autoSpaceDE w:val="0"/>
+        <w:autoSpaceDN w:val="0"/>
+      </w:pPr>
+    </w:p>
+    <w:p>
+      <w:pPr>
+        <w:numPr>
+          <w:ilvl w:val="0"/>
+          <w:numId w:val="0"/>
+        </w:numPr>
+        <w:jc w:val="left"/>
+        <w:spacing w:lineRule="auto" w:line="259" w:before="0" w:after="160"/>
+        <w:widowControl w:val="1"/>
+        <w:ind w:right="0" w:left="0" w:firstLine="0"/>
+        <w:rPr>
+          <w:spacing w:val="0"/>
+          <w:i w:val="1"/>
+          <w:b w:val="1"/>
+          <w:color w:val="000000"/>
+          <w:sz w:val="20"/>
+          <w:szCs w:val="20"/>
+          <w:u w:val="single"/>
+          <w:rFonts w:ascii="Times" w:eastAsia="Times" w:hAnsi="Times" w:hint="default"/>
+        </w:rPr>
+        <w:wordWrap w:val="1"/>
+        <w:autoSpaceDE w:val="0"/>
+        <w:autoSpaceDN w:val="0"/>
+      </w:pPr>
+      <w:r>
+        <w:rPr>
+          <w:spacing w:val="0"/>
+          <w:i w:val="0"/>
+          <w:b w:val="1"/>
+          <w:color w:val="000000"/>
+          <w:sz w:val="20"/>
+          <w:szCs w:val="20"/>
+          <w:u w:val="none"/>
+          <w:rFonts w:ascii="Times" w:eastAsia="Times" w:hAnsi="Times" w:hint="default"/>
+        </w:rPr>
+        <w:t xml:space="preserve">2. Intersección: </w:t>
+      </w:r>
+      <w:r>
+        <w:rPr>
+          <w:spacing w:val="0"/>
+          <w:i w:val="0"/>
+          <w:b w:val="0"/>
+          <w:color w:val="000000"/>
+          <w:sz w:val="20"/>
+          <w:szCs w:val="20"/>
+          <w:u w:val="none"/>
+          <w:rFonts w:ascii="Times" w:eastAsia="Times" w:hAnsi="Times" w:hint="default"/>
+        </w:rPr>
+        <w:t xml:space="preserve">Cuando hablamos de “Intersección”, nos referimos a los datos que tenemos en común dentro </w:t>
+      </w:r>
+      <w:r>
+        <w:rPr>
+          <w:spacing w:val="0"/>
+          <w:i w:val="0"/>
+          <w:b w:val="0"/>
+          <w:color w:val="000000"/>
+          <w:sz w:val="20"/>
+          <w:szCs w:val="20"/>
+          <w:u w:val="none"/>
+          <w:rFonts w:ascii="Times" w:eastAsia="Times" w:hAnsi="Times" w:hint="default"/>
+        </w:rPr>
+        <w:t xml:space="preserve">de cada tabla, los datos que se repiten, que están están en ambas tablas; es decir, más puntualmente, estamos </w:t>
+      </w:r>
+      <w:r>
+        <w:rPr>
+          <w:spacing w:val="0"/>
+          <w:i w:val="0"/>
+          <w:b w:val="0"/>
+          <w:color w:val="000000"/>
+          <w:sz w:val="20"/>
+          <w:szCs w:val="20"/>
+          <w:u w:val="none"/>
+          <w:rFonts w:ascii="Times" w:eastAsia="Times" w:hAnsi="Times" w:hint="default"/>
+        </w:rPr>
+        <w:t xml:space="preserve">hablando de </w:t>
+      </w:r>
+      <w:r>
+        <w:rPr>
+          <w:spacing w:val="0"/>
+          <w:i w:val="0"/>
+          <w:b w:val="0"/>
+          <w:color w:val="000000"/>
+          <w:sz w:val="20"/>
+          <w:szCs w:val="20"/>
+          <w:u w:val="single"/>
+          <w:rFonts w:ascii="Times" w:eastAsia="Times" w:hAnsi="Times" w:hint="default"/>
+        </w:rPr>
+        <w:t xml:space="preserve">seleccionar los datos de la intersección entre los conjuntos</w:t>
+      </w:r>
+      <w:r>
+        <w:rPr>
+          <w:spacing w:val="0"/>
+          <w:i w:val="0"/>
+          <w:b w:val="0"/>
+          <w:color w:val="000000"/>
+          <w:sz w:val="20"/>
+          <w:szCs w:val="20"/>
+          <w:u w:val="none"/>
+          <w:rFonts w:ascii="Times" w:eastAsia="Times" w:hAnsi="Times" w:hint="default"/>
+        </w:rPr>
+        <w:t xml:space="preserve">. Si retomamos el ejemplo anterior </w:t>
+      </w:r>
+      <w:r>
+        <w:rPr>
+          <w:spacing w:val="0"/>
+          <w:i w:val="0"/>
+          <w:b w:val="0"/>
+          <w:color w:val="000000"/>
+          <w:sz w:val="20"/>
+          <w:szCs w:val="20"/>
+          <w:u w:val="none"/>
+          <w:rFonts w:ascii="Times" w:eastAsia="Times" w:hAnsi="Times" w:hint="default"/>
+        </w:rPr>
+        <w:t xml:space="preserve">estaríamos hablando de seleccionar los datos que están tanto en la tabla </w:t>
+      </w:r>
+      <w:r>
+        <w:rPr>
+          <w:spacing w:val="0"/>
+          <w:i w:val="1"/>
+          <w:b w:val="1"/>
+          <w:color w:val="000000"/>
+          <w:sz w:val="20"/>
+          <w:szCs w:val="20"/>
+          <w:u w:val="none"/>
+          <w:rFonts w:ascii="Times" w:eastAsia="Times" w:hAnsi="Times" w:hint="default"/>
+        </w:rPr>
+        <w:t>A</w:t>
+      </w:r>
+      <w:r>
+        <w:rPr>
+          <w:spacing w:val="0"/>
+          <w:i w:val="0"/>
+          <w:b w:val="0"/>
+          <w:color w:val="000000"/>
+          <w:sz w:val="20"/>
+          <w:szCs w:val="20"/>
+          <w:u w:val="none"/>
+          <w:rFonts w:ascii="Times" w:eastAsia="Times" w:hAnsi="Times" w:hint="default"/>
+        </w:rPr>
+        <w:t xml:space="preserve"> como en la tabla</w:t>
+      </w:r>
+      <w:r>
+        <w:rPr>
+          <w:spacing w:val="0"/>
+          <w:i w:val="0"/>
+          <w:b w:val="1"/>
+          <w:color w:val="000000"/>
+          <w:sz w:val="20"/>
+          <w:szCs w:val="20"/>
+          <w:u w:val="none"/>
+          <w:rFonts w:ascii="Times" w:eastAsia="Times" w:hAnsi="Times" w:hint="default"/>
+        </w:rPr>
+        <w:t xml:space="preserve"> B</w:t>
+      </w:r>
+      <w:r>
+        <w:rPr>
+          <w:spacing w:val="0"/>
+          <w:i w:val="0"/>
+          <w:b w:val="0"/>
+          <w:color w:val="000000"/>
+          <w:sz w:val="20"/>
+          <w:szCs w:val="20"/>
+          <w:u w:val="none"/>
+          <w:rFonts w:ascii="Times" w:eastAsia="Times" w:hAnsi="Times" w:hint="default"/>
+        </w:rPr>
+        <w:t xml:space="preserve">. Por lo general, </w:t>
+      </w:r>
+      <w:r>
+        <w:rPr>
+          <w:spacing w:val="0"/>
+          <w:i w:val="0"/>
+          <w:b w:val="0"/>
+          <w:color w:val="000000"/>
+          <w:sz w:val="20"/>
+          <w:szCs w:val="20"/>
+          <w:u w:val="none"/>
+          <w:rFonts w:ascii="Times" w:eastAsia="Times" w:hAnsi="Times" w:hint="default"/>
+        </w:rPr>
+        <w:t xml:space="preserve">este es el tipo de </w:t>
+      </w:r>
+      <w:r>
+        <w:rPr>
+          <w:spacing w:val="0"/>
+          <w:i w:val="1"/>
+          <w:b w:val="1"/>
+          <w:color w:val="000000"/>
+          <w:sz w:val="20"/>
+          <w:szCs w:val="20"/>
+          <w:u w:val="none"/>
+          <w:rFonts w:ascii="Times" w:eastAsia="Times" w:hAnsi="Times" w:hint="default"/>
+        </w:rPr>
+        <w:t xml:space="preserve">Join </w:t>
+      </w:r>
+      <w:r>
+        <w:rPr>
+          <w:spacing w:val="0"/>
+          <w:i w:val="0"/>
+          <w:b w:val="0"/>
+          <w:color w:val="000000"/>
+          <w:sz w:val="20"/>
+          <w:szCs w:val="20"/>
+          <w:u w:val="none"/>
+          <w:rFonts w:ascii="Times" w:eastAsia="Times" w:hAnsi="Times" w:hint="default"/>
+        </w:rPr>
+        <w:t xml:space="preserve">que más se ve y el nombre correcto que recibe es: </w:t>
+      </w:r>
+      <w:r>
+        <w:rPr>
+          <w:spacing w:val="0"/>
+          <w:i w:val="1"/>
+          <w:b w:val="1"/>
+          <w:color w:val="000000"/>
+          <w:sz w:val="20"/>
+          <w:szCs w:val="20"/>
+          <w:u w:val="none"/>
+          <w:rFonts w:ascii="Times" w:eastAsia="Times" w:hAnsi="Times" w:hint="default"/>
+        </w:rPr>
+        <w:t xml:space="preserve">Inner Join </w:t>
+      </w:r>
+      <w:r>
+        <w:rPr>
+          <w:spacing w:val="0"/>
+          <w:i w:val="0"/>
+          <w:b w:val="0"/>
+          <w:color w:val="000000"/>
+          <w:sz w:val="20"/>
+          <w:szCs w:val="20"/>
+          <w:u w:val="none"/>
+          <w:rFonts w:ascii="Times" w:eastAsia="Times" w:hAnsi="Times" w:hint="default"/>
+        </w:rPr>
+        <w:t xml:space="preserve">o en español </w:t>
+      </w:r>
+      <w:r>
+        <w:rPr>
+          <w:spacing w:val="0"/>
+          <w:i w:val="1"/>
+          <w:b w:val="1"/>
+          <w:color w:val="000000"/>
+          <w:sz w:val="20"/>
+          <w:szCs w:val="20"/>
+          <w:u w:val="none"/>
+          <w:rFonts w:ascii="Times" w:eastAsia="Times" w:hAnsi="Times" w:hint="default"/>
+        </w:rPr>
+        <w:t xml:space="preserve">Join interno.</w:t>
+      </w:r>
+    </w:p>
+    <w:p>
+      <w:pPr>
+        <w:numPr>
+          <w:ilvl w:val="0"/>
+          <w:numId w:val="0"/>
+        </w:numPr>
+        <w:jc w:val="left"/>
+        <w:spacing w:lineRule="auto" w:line="259" w:before="0" w:after="160"/>
+        <w:widowControl w:val="1"/>
+        <w:ind w:right="0" w:left="0" w:firstLine="0"/>
+        <w:rPr>
+          <w:spacing w:val="0"/>
+          <w:i w:val="0"/>
+          <w:b w:val="0"/>
+          <w:color w:val="000000"/>
+          <w:sz w:val="20"/>
+          <w:szCs w:val="20"/>
+          <w:u w:val="none"/>
+          <w:rFonts w:ascii="Times" w:eastAsia="Times" w:hAnsi="Times" w:hint="default"/>
+        </w:rPr>
+        <w:wordWrap w:val="1"/>
+        <w:autoSpaceDE w:val="0"/>
+        <w:autoSpaceDN w:val="0"/>
+      </w:pPr>
+      <w:r>
+        <w:rPr>
+          <w:sz w:val="20"/>
+        </w:rPr>
+        <w:drawing>
+          <wp:inline distT="0" distB="0" distL="0" distR="0">
+            <wp:extent cx="742950" cy="800100"/>
+            <wp:effectExtent l="0" t="0" r="0" b="0"/>
+            <wp:docPr id="43" name="Imagen 11"/>
+            <wp:cNvGraphicFramePr>
+              <a:graphicFrameLocks xmlns:a="http://schemas.openxmlformats.org/drawingml/2006/main" noChangeAspect="1"/>
+            </wp:cNvGraphicFramePr>
+            <a:graphic xmlns:a="http://schemas.openxmlformats.org/drawingml/2006/main">
+              <a:graphicData uri="http://schemas.openxmlformats.org/drawingml/2006/picture">
+                <pic:pic xmlns:pic="http://schemas.openxmlformats.org/drawingml/2006/picture">
+                  <pic:nvPicPr>
+                    <pic:cNvPr id="21" name="Picture 21" descr="/Users/robertovelasquezdean/Library/Group Containers/L48J367XN4.com.infraware.PolarisOffice/EngineTemp/3049/fImage605343978.png"/>
+                    <pic:cNvPicPr>
+                      <a:picLocks noChangeAspect="1" noChangeArrowheads="1"/>
+                    </pic:cNvPicPr>
+                  </pic:nvPicPr>
+                  <pic:blipFill>
+                    <a:blip r:embed="rId25">
+                      <a:extLst>
+                        <a:ext uri="{BEBA8EAE-BF5A-486C-A8C5-ECC9F3942E4B}">
+                          <a14:imgProps xmlns:a14="http://schemas.microsoft.com/office/drawing/2010/main">
+                            <a14:imgLayer r:embed="rId26">
+                              <a14:imgEffect>
+                                <a14:sharpenSoften amount="25000"/>
+                              </a14:imgEffect>
+                            </a14:imgLayer>
+                          </a14:imgProps>
+                        </a:ext>
+                        <a:ext uri="{28A0092B-C50C-407E-A947-70E740481C1C}">
+                          <a14:useLocalDpi xmlns:a14="http://schemas.microsoft.com/office/drawing/2010/main" val="0"/>
+                        </a:ext>
+                      </a:extLst>
+                    </a:blip>
+                    <a:stretch>
+                      <a:fillRect/>
+                    </a:stretch>
+                  </pic:blipFill>
+                  <pic:spPr>
+                    <a:xfrm>
+                      <a:off x="0" y="0"/>
+                      <a:ext cx="743585" cy="800735"/>
+                    </a:xfrm>
+                    <a:prstGeom prst="rect"/>
+                    <a:ln cap="flat"/>
+                  </pic:spPr>
+                </pic:pic>
+              </a:graphicData>
+            </a:graphic>
+          </wp:inline>
+        </w:drawing>
+      </w:r>
+    </w:p>
+    <w:p>
+      <w:pPr>
+        <w:numPr>
+          <w:ilvl w:val="0"/>
+          <w:numId w:val="0"/>
+        </w:numPr>
+        <w:jc w:val="left"/>
+        <w:spacing w:lineRule="auto" w:line="259" w:before="0" w:after="160"/>
+        <w:widowControl w:val="1"/>
+        <w:ind w:right="0" w:left="0" w:firstLine="0"/>
+        <w:rPr>
+          <w:spacing w:val="0"/>
+          <w:i w:val="0"/>
+          <w:b w:val="0"/>
+          <w:color w:val="000000"/>
+          <w:sz w:val="20"/>
+          <w:szCs w:val="20"/>
+          <w:u w:val="none"/>
+          <w:rFonts w:ascii="Times" w:eastAsia="Times" w:hAnsi="Times" w:hint="default"/>
+        </w:rPr>
+        <w:wordWrap w:val="1"/>
+        <w:autoSpaceDE w:val="0"/>
+        <w:autoSpaceDN w:val="0"/>
+      </w:pPr>
+      <w:r>
+        <w:rPr>
+          <w:spacing w:val="0"/>
+          <w:i w:val="0"/>
+          <w:b w:val="1"/>
+          <w:color w:val="000000"/>
+          <w:sz w:val="20"/>
+          <w:szCs w:val="20"/>
+          <w:u w:val="none"/>
+          <w:rFonts w:ascii="Times" w:eastAsia="Times" w:hAnsi="Times" w:hint="default"/>
+        </w:rPr>
+        <w:t xml:space="preserve">3. Unión: </w:t>
+      </w:r>
+      <w:r>
+        <w:rPr>
+          <w:spacing w:val="0"/>
+          <w:i w:val="0"/>
+          <w:b w:val="0"/>
+          <w:color w:val="000000"/>
+          <w:sz w:val="20"/>
+          <w:szCs w:val="20"/>
+          <w:u w:val="none"/>
+          <w:rFonts w:ascii="Times" w:eastAsia="Times" w:hAnsi="Times" w:hint="default"/>
+        </w:rPr>
+        <w:t xml:space="preserve">Cuando hablamos de “Unión”, estamos definitivamente hablando de unir ambas tablas, tanto </w:t>
+      </w:r>
+      <w:r>
+        <w:rPr>
+          <w:spacing w:val="0"/>
+          <w:i w:val="1"/>
+          <w:b w:val="1"/>
+          <w:color w:val="000000"/>
+          <w:sz w:val="20"/>
+          <w:szCs w:val="20"/>
+          <w:u w:val="none"/>
+          <w:rFonts w:ascii="Times" w:eastAsia="Times" w:hAnsi="Times" w:hint="default"/>
+        </w:rPr>
+        <w:t xml:space="preserve">A </w:t>
+      </w:r>
+      <w:r>
+        <w:rPr>
+          <w:spacing w:val="0"/>
+          <w:i w:val="0"/>
+          <w:b w:val="0"/>
+          <w:color w:val="000000"/>
+          <w:sz w:val="20"/>
+          <w:szCs w:val="20"/>
+          <w:u w:val="none"/>
+          <w:rFonts w:ascii="Times" w:eastAsia="Times" w:hAnsi="Times" w:hint="default"/>
+        </w:rPr>
+        <w:t xml:space="preserve">como </w:t>
+      </w:r>
+      <w:r>
+        <w:rPr>
+          <w:spacing w:val="0"/>
+          <w:i w:val="1"/>
+          <w:b w:val="1"/>
+          <w:color w:val="000000"/>
+          <w:sz w:val="20"/>
+          <w:szCs w:val="20"/>
+          <w:u w:val="none"/>
+          <w:rFonts w:ascii="Times" w:eastAsia="Times" w:hAnsi="Times" w:hint="default"/>
+        </w:rPr>
+        <w:t xml:space="preserve">B, </w:t>
+      </w:r>
+      <w:r>
+        <w:rPr>
+          <w:spacing w:val="0"/>
+          <w:i w:val="0"/>
+          <w:b w:val="0"/>
+          <w:color w:val="000000"/>
+          <w:sz w:val="20"/>
+          <w:szCs w:val="20"/>
+          <w:u w:val="none"/>
+          <w:rFonts w:ascii="Times" w:eastAsia="Times" w:hAnsi="Times" w:hint="default"/>
+        </w:rPr>
+        <w:t xml:space="preserve">por ejemplo; es decir, acá se seleccionarían y se unirían la totalidad de los datos, sin excepción alguna, de </w:t>
+      </w:r>
+      <w:r>
+        <w:rPr>
+          <w:spacing w:val="0"/>
+          <w:i w:val="0"/>
+          <w:b w:val="0"/>
+          <w:color w:val="000000"/>
+          <w:sz w:val="20"/>
+          <w:szCs w:val="20"/>
+          <w:u w:val="none"/>
+          <w:rFonts w:ascii="Times" w:eastAsia="Times" w:hAnsi="Times" w:hint="default"/>
+        </w:rPr>
+        <w:t xml:space="preserve">ambas tablas. </w:t>
+      </w:r>
+      <w:r>
+        <w:rPr>
+          <w:spacing w:val="0"/>
+          <w:i w:val="1"/>
+          <w:b w:val="0"/>
+          <w:color w:val="000000"/>
+          <w:sz w:val="20"/>
+          <w:szCs w:val="20"/>
+          <w:u w:val="none"/>
+          <w:rFonts w:ascii="Times" w:eastAsia="Times" w:hAnsi="Times" w:hint="default"/>
+        </w:rPr>
+        <w:t>Unión</w:t>
+      </w:r>
+      <w:r>
+        <w:rPr>
+          <w:spacing w:val="0"/>
+          <w:i w:val="0"/>
+          <w:b w:val="0"/>
+          <w:color w:val="000000"/>
+          <w:sz w:val="20"/>
+          <w:szCs w:val="20"/>
+          <w:u w:val="none"/>
+          <w:rFonts w:ascii="Times" w:eastAsia="Times" w:hAnsi="Times" w:hint="default"/>
+        </w:rPr>
+        <w:t xml:space="preserve"> trae absolutamente todos los datos de ambas tablas.</w:t>
+      </w:r>
+    </w:p>
+    <w:p>
+      <w:pPr>
+        <w:numPr>
+          <w:ilvl w:val="0"/>
+          <w:numId w:val="0"/>
+        </w:numPr>
+        <w:jc w:val="left"/>
+        <w:spacing w:lineRule="auto" w:line="259" w:before="0" w:after="160"/>
+        <w:widowControl w:val="1"/>
+        <w:ind w:right="0" w:left="0" w:firstLine="0"/>
+        <w:rPr>
+          <w:spacing w:val="0"/>
+          <w:i w:val="0"/>
+          <w:b w:val="0"/>
+          <w:color w:val="000000"/>
+          <w:sz w:val="20"/>
+          <w:szCs w:val="20"/>
+          <w:u w:val="none"/>
+          <w:rFonts w:ascii="Times" w:eastAsia="Times" w:hAnsi="Times" w:hint="default"/>
+        </w:rPr>
+        <w:wordWrap w:val="1"/>
+        <w:autoSpaceDE w:val="0"/>
+        <w:autoSpaceDN w:val="0"/>
+      </w:pPr>
+      <w:r>
+        <w:rPr>
+          <w:sz w:val="20"/>
+        </w:rPr>
+        <w:drawing>
+          <wp:inline distT="0" distB="0" distL="0" distR="0">
+            <wp:extent cx="742950" cy="657225"/>
+            <wp:effectExtent l="0" t="0" r="0" b="0"/>
+            <wp:docPr id="109" name="Imagen 12"/>
+            <wp:cNvGraphicFramePr>
+              <a:graphicFrameLocks xmlns:a="http://schemas.openxmlformats.org/drawingml/2006/main" noChangeAspect="1"/>
+            </wp:cNvGraphicFramePr>
+            <a:graphic xmlns:a="http://schemas.openxmlformats.org/drawingml/2006/main">
+              <a:graphicData uri="http://schemas.openxmlformats.org/drawingml/2006/picture">
+                <pic:pic xmlns:pic="http://schemas.openxmlformats.org/drawingml/2006/picture">
+                  <pic:nvPicPr>
+                    <pic:cNvPr id="23" name="Picture 23" descr="/Users/robertovelasquezdean/Library/Group Containers/L48J367XN4.com.infraware.PolarisOffice/EngineTemp/3049/fImage57861095617.png"/>
+                    <pic:cNvPicPr>
+                      <a:picLocks noChangeAspect="1" noChangeArrowheads="1"/>
+                    </pic:cNvPicPr>
+                  </pic:nvPicPr>
+                  <pic:blipFill>
+                    <a:blip r:embed="rId27">
+                      <a:extLst>
+                        <a:ext uri="{BEBA8EAE-BF5A-486C-A8C5-ECC9F3942E4B}">
+                          <a14:imgProps xmlns:a14="http://schemas.microsoft.com/office/drawing/2010/main">
+                            <a14:imgLayer r:embed="rId28">
+                              <a14:imgEffect>
+                                <a14:sharpenSoften amount="25000"/>
+                              </a14:imgEffect>
+                            </a14:imgLayer>
+                          </a14:imgProps>
+                        </a:ext>
+                        <a:ext uri="{28A0092B-C50C-407E-A947-70E740481C1C}">
+                          <a14:useLocalDpi xmlns:a14="http://schemas.microsoft.com/office/drawing/2010/main" val="0"/>
+                        </a:ext>
+                      </a:extLst>
+                    </a:blip>
+                    <a:stretch>
+                      <a:fillRect/>
+                    </a:stretch>
+                  </pic:blipFill>
+                  <pic:spPr>
+                    <a:xfrm>
+                      <a:off x="0" y="0"/>
+                      <a:ext cx="743585" cy="657860"/>
+                    </a:xfrm>
+                    <a:prstGeom prst="rect"/>
+                    <a:ln cap="flat"/>
+                  </pic:spPr>
+                </pic:pic>
+              </a:graphicData>
+            </a:graphic>
+          </wp:inline>
+        </w:drawing>
+      </w:r>
+    </w:p>
+    <w:p>
+      <w:pPr>
+        <w:numPr>
+          <w:ilvl w:val="0"/>
+          <w:numId w:val="0"/>
+        </w:numPr>
+        <w:jc w:val="left"/>
+        <w:spacing w:lineRule="auto" w:line="259" w:before="0" w:after="160"/>
+        <w:widowControl w:val="1"/>
+        <w:ind w:right="0" w:left="0" w:firstLine="0"/>
+        <w:rPr>
+          <w:spacing w:val="0"/>
+          <w:i w:val="0"/>
+          <w:b w:val="0"/>
+          <w:color w:val="000000"/>
+          <w:sz w:val="20"/>
+          <w:szCs w:val="20"/>
+          <w:u w:val="none"/>
+          <w:rFonts w:ascii="Times" w:eastAsia="Times" w:hAnsi="Times" w:hint="default"/>
+        </w:rPr>
+        <w:wordWrap w:val="1"/>
+        <w:autoSpaceDE w:val="0"/>
+        <w:autoSpaceDN w:val="0"/>
+      </w:pPr>
+      <w:r>
+        <w:rPr>
+          <w:spacing w:val="0"/>
+          <w:i w:val="1"/>
+          <w:b w:val="1"/>
+          <w:color w:val="000000"/>
+          <w:sz w:val="20"/>
+          <w:szCs w:val="20"/>
+          <w:u w:val="none"/>
+          <w:rFonts w:ascii="Times" w:eastAsia="Times" w:hAnsi="Times" w:hint="default"/>
+        </w:rPr>
+        <w:t xml:space="preserve">4. Diferencia simétrica: </w:t>
+      </w:r>
+      <w:r>
+        <w:rPr>
+          <w:spacing w:val="0"/>
+          <w:i w:val="0"/>
+          <w:b w:val="0"/>
+          <w:color w:val="000000"/>
+          <w:sz w:val="20"/>
+          <w:szCs w:val="20"/>
+          <w:u w:val="none"/>
+          <w:rFonts w:ascii="Times" w:eastAsia="Times" w:hAnsi="Times" w:hint="default"/>
+        </w:rPr>
+        <w:t xml:space="preserve">Acá también se tomarían los datos de ambas tablas,... menos los datos que se repitan en </w:t>
+      </w:r>
+      <w:r>
+        <w:rPr>
+          <w:spacing w:val="0"/>
+          <w:i w:val="0"/>
+          <w:b w:val="0"/>
+          <w:color w:val="000000"/>
+          <w:sz w:val="20"/>
+          <w:szCs w:val="20"/>
+          <w:u w:val="none"/>
+          <w:rFonts w:ascii="Times" w:eastAsia="Times" w:hAnsi="Times" w:hint="default"/>
+        </w:rPr>
+        <w:t xml:space="preserve">cada una de ellas; es decir, los datos que tengan en común ambas tablas, tanto la tabla </w:t>
+      </w:r>
+      <w:r>
+        <w:rPr>
+          <w:spacing w:val="0"/>
+          <w:i w:val="1"/>
+          <w:b w:val="1"/>
+          <w:color w:val="000000"/>
+          <w:sz w:val="20"/>
+          <w:szCs w:val="20"/>
+          <w:u w:val="none"/>
+          <w:rFonts w:ascii="Times" w:eastAsia="Times" w:hAnsi="Times" w:hint="default"/>
+        </w:rPr>
+        <w:t xml:space="preserve">A </w:t>
+      </w:r>
+      <w:r>
+        <w:rPr>
+          <w:spacing w:val="0"/>
+          <w:i w:val="0"/>
+          <w:b w:val="0"/>
+          <w:color w:val="000000"/>
+          <w:sz w:val="20"/>
+          <w:szCs w:val="20"/>
+          <w:u w:val="none"/>
+          <w:rFonts w:ascii="Times" w:eastAsia="Times" w:hAnsi="Times" w:hint="default"/>
+        </w:rPr>
+        <w:t xml:space="preserve">como la tabla </w:t>
+      </w:r>
+      <w:r>
+        <w:rPr>
+          <w:spacing w:val="0"/>
+          <w:i w:val="1"/>
+          <w:b w:val="1"/>
+          <w:color w:val="000000"/>
+          <w:sz w:val="20"/>
+          <w:szCs w:val="20"/>
+          <w:u w:val="none"/>
+          <w:rFonts w:ascii="Times" w:eastAsia="Times" w:hAnsi="Times" w:hint="default"/>
+        </w:rPr>
+        <w:t xml:space="preserve">B, </w:t>
+      </w:r>
+      <w:r>
+        <w:rPr>
+          <w:spacing w:val="0"/>
+          <w:i w:val="0"/>
+          <w:b w:val="0"/>
+          <w:color w:val="000000"/>
+          <w:sz w:val="20"/>
+          <w:szCs w:val="20"/>
+          <w:u w:val="none"/>
+          <w:rFonts w:ascii="Times" w:eastAsia="Times" w:hAnsi="Times" w:hint="default"/>
+        </w:rPr>
+        <w:t xml:space="preserve">por </w:t>
+      </w:r>
+      <w:r>
+        <w:rPr>
+          <w:spacing w:val="0"/>
+          <w:i w:val="0"/>
+          <w:b w:val="0"/>
+          <w:color w:val="000000"/>
+          <w:sz w:val="20"/>
+          <w:szCs w:val="20"/>
+          <w:u w:val="none"/>
+          <w:rFonts w:ascii="Times" w:eastAsia="Times" w:hAnsi="Times" w:hint="default"/>
+        </w:rPr>
+        <w:t xml:space="preserve">ejemplo. En resumen, se tomarían todos los datos de ambas tablas; pero </w:t>
+      </w:r>
+      <w:r>
+        <w:rPr>
+          <w:spacing w:val="0"/>
+          <w:i w:val="0"/>
+          <w:b w:val="0"/>
+          <w:color w:val="000000"/>
+          <w:sz w:val="20"/>
+          <w:szCs w:val="20"/>
+          <w:u w:val="single"/>
+          <w:rFonts w:ascii="Times" w:eastAsia="Times" w:hAnsi="Times" w:hint="default"/>
+        </w:rPr>
+        <w:t xml:space="preserve">se omitirían, solamente, los datos de la </w:t>
+      </w:r>
+      <w:r>
+        <w:rPr>
+          <w:spacing w:val="0"/>
+          <w:i w:val="0"/>
+          <w:b w:val="0"/>
+          <w:color w:val="000000"/>
+          <w:sz w:val="20"/>
+          <w:szCs w:val="20"/>
+          <w:u w:val="single"/>
+          <w:rFonts w:ascii="Times" w:eastAsia="Times" w:hAnsi="Times" w:hint="default"/>
+        </w:rPr>
+        <w:t xml:space="preserve">intersección entre los conjuntos</w:t>
+      </w:r>
+      <w:r>
+        <w:rPr>
+          <w:spacing w:val="0"/>
+          <w:i w:val="0"/>
+          <w:b w:val="0"/>
+          <w:color w:val="000000"/>
+          <w:sz w:val="20"/>
+          <w:szCs w:val="20"/>
+          <w:u w:val="none"/>
+          <w:rFonts w:ascii="Times" w:eastAsia="Times" w:hAnsi="Times" w:hint="default"/>
+        </w:rPr>
+        <w:t xml:space="preserve">. Se ve así: </w:t>
+      </w:r>
+    </w:p>
+    <w:p>
+      <w:pPr>
+        <w:numPr>
+          <w:ilvl w:val="0"/>
+          <w:numId w:val="0"/>
+        </w:numPr>
+        <w:jc w:val="left"/>
+        <w:spacing w:lineRule="auto" w:line="259" w:before="0" w:after="160"/>
+        <w:widowControl w:val="1"/>
+        <w:ind w:right="0" w:left="0" w:firstLine="0"/>
+        <w:rPr>
+          <w:spacing w:val="0"/>
+          <w:i w:val="0"/>
+          <w:b w:val="0"/>
+          <w:color w:val="000000"/>
+          <w:sz w:val="20"/>
+          <w:szCs w:val="20"/>
+          <w:u w:val="none"/>
+          <w:rFonts w:ascii="Times" w:eastAsia="Times" w:hAnsi="Times" w:hint="default"/>
+        </w:rPr>
+        <w:wordWrap w:val="1"/>
+        <w:autoSpaceDE w:val="0"/>
+        <w:autoSpaceDN w:val="0"/>
+      </w:pPr>
+      <w:r>
+        <w:rPr>
+          <w:sz w:val="20"/>
+        </w:rPr>
+        <w:drawing>
+          <wp:inline distT="0" distB="0" distL="0" distR="0">
+            <wp:extent cx="838200" cy="685800"/>
+            <wp:effectExtent l="0" t="0" r="0" b="0"/>
+            <wp:docPr id="145" name="Imagen 13"/>
+            <wp:cNvGraphicFramePr>
+              <a:graphicFrameLocks xmlns:a="http://schemas.openxmlformats.org/drawingml/2006/main" noChangeAspect="1"/>
+            </wp:cNvGraphicFramePr>
+            <a:graphic xmlns:a="http://schemas.openxmlformats.org/drawingml/2006/main">
+              <a:graphicData uri="http://schemas.openxmlformats.org/drawingml/2006/picture">
+                <pic:pic xmlns:pic="http://schemas.openxmlformats.org/drawingml/2006/picture">
+                  <pic:nvPicPr>
+                    <pic:cNvPr id="25" name="Picture 25" descr="/Users/robertovelasquezdean/Library/Group Containers/L48J367XN4.com.infraware.PolarisOffice/EngineTemp/3049/fImage67321457723.png"/>
+                    <pic:cNvPicPr>
+                      <a:picLocks noChangeAspect="1" noChangeArrowheads="1"/>
+                    </pic:cNvPicPr>
+                  </pic:nvPicPr>
+                  <pic:blipFill>
+                    <a:blip r:embed="rId29">
+                      <a:extLst>
+                        <a:ext uri="{BEBA8EAE-BF5A-486C-A8C5-ECC9F3942E4B}">
+                          <a14:imgProps xmlns:a14="http://schemas.microsoft.com/office/drawing/2010/main">
+                            <a14:imgLayer r:embed="rId30">
+                              <a14:imgEffect>
+                                <a14:sharpenSoften amount="25000"/>
+                              </a14:imgEffect>
+                            </a14:imgLayer>
+                          </a14:imgProps>
+                        </a:ext>
+                        <a:ext uri="{28A0092B-C50C-407E-A947-70E740481C1C}">
+                          <a14:useLocalDpi xmlns:a14="http://schemas.microsoft.com/office/drawing/2010/main" val="0"/>
+                        </a:ext>
+                      </a:extLst>
+                    </a:blip>
+                    <a:stretch>
+                      <a:fillRect/>
+                    </a:stretch>
+                  </pic:blipFill>
+                  <pic:spPr>
+                    <a:xfrm>
+                      <a:off x="0" y="0"/>
+                      <a:ext cx="838835" cy="686435"/>
+                    </a:xfrm>
+                    <a:prstGeom prst="rect"/>
+                    <a:ln cap="flat"/>
+                  </pic:spPr>
+                </pic:pic>
+              </a:graphicData>
+            </a:graphic>
+          </wp:inline>
+        </w:drawing>
+      </w:r>
+    </w:p>
+    <w:p>
+      <w:pPr>
+        <w:numPr>
+          <w:ilvl w:val="0"/>
+          <w:numId w:val="0"/>
+        </w:numPr>
+        <w:jc w:val="left"/>
+        <w:spacing w:lineRule="auto" w:line="259" w:before="0" w:after="160"/>
+        <w:widowControl w:val="1"/>
+        <w:ind w:right="0" w:left="0" w:firstLine="0"/>
+        <w:rPr>
+          <w:spacing w:val="0"/>
+          <w:i w:val="1"/>
+          <w:b w:val="1"/>
+          <w:color w:val="000000"/>
+          <w:sz w:val="20"/>
+          <w:szCs w:val="20"/>
+          <w:u w:val="none"/>
+          <w:rFonts w:ascii="Times" w:eastAsia="Times" w:hAnsi="Times" w:hint="default"/>
+        </w:rPr>
+        <w:wordWrap w:val="1"/>
+        <w:autoSpaceDE w:val="0"/>
+        <w:autoSpaceDN w:val="0"/>
+      </w:pPr>
+      <w:r>
+        <w:rPr>
+          <w:spacing w:val="0"/>
+          <w:i w:val="1"/>
+          <w:b w:val="1"/>
+          <w:color w:val="000000"/>
+          <w:sz w:val="20"/>
+          <w:szCs w:val="20"/>
+          <w:u w:val="none"/>
+          <w:rFonts w:ascii="Times" w:eastAsia="Times" w:hAnsi="Times" w:hint="default"/>
+        </w:rPr>
+        <w:t xml:space="preserve">Ahora sí, veamos cada uno de los 4 ejemplos por medio de código SQL en MySQL Workbench,... Le daremos </w:t>
+      </w:r>
+      <w:r>
+        <w:rPr>
+          <w:spacing w:val="0"/>
+          <w:i w:val="1"/>
+          <w:b w:val="1"/>
+          <w:color w:val="000000"/>
+          <w:sz w:val="20"/>
+          <w:szCs w:val="20"/>
+          <w:u w:val="none"/>
+          <w:rFonts w:ascii="Times" w:eastAsia="Times" w:hAnsi="Times" w:hint="default"/>
+        </w:rPr>
+        <w:t xml:space="preserve">sentido a todo esto.</w:t>
       </w:r>
     </w:p>
     <w:sectPr>
@@ -6898,8 +9269,8 @@
         <w:numStart w:val="1"/>
         <w:pos w:val="docEnd"/>
       </w:endnotePr>
-      <w:headerReference w:type="default" r:id="rId21"/>
-      <w:footerReference w:type="default" r:id="rId22"/>
+      <w:headerReference w:type="default" r:id="rId31"/>
+      <w:footerReference w:type="default" r:id="rId32"/>
       <w:pgSz w:w="11906" w:h="16838"/>
       <w:pgMar w:top="1701" w:left="1440" w:bottom="1440" w:right="1440" w:header="708" w:footer="708" w:gutter="0"/>
       <w:pgNumType w:fmt="decimal"/>

</xml_diff>

<commit_message>
Poniendo en práctica Left Join & Right Join
</commit_message>
<xml_diff>
--- a/Platzi/Bases de datos (iniciaciación al backend)/Material de repaso/4. Consultas a una base de datos/Introducción a Consultas y su importancia.docx
+++ b/Platzi/Bases de datos (iniciaciación al backend)/Material de repaso/4. Consultas a una base de datos/Introducción a Consultas y su importancia.docx
@@ -1126,7 +1126,7 @@
         </w:rPr>
         <w:drawing>
           <wp:inline distT="0" distB="0" distL="0" distR="0">
-            <wp:extent cx="2706370" cy="1934845"/>
+            <wp:extent cx="2707005" cy="1935480"/>
             <wp:effectExtent l="0" t="0" r="0" b="0"/>
             <wp:docPr id="9" name="Imagen 1"/>
             <wp:cNvGraphicFramePr>
@@ -1136,7 +1136,7 @@
               <a:graphicData uri="http://schemas.openxmlformats.org/drawingml/2006/picture">
                 <pic:pic xmlns:pic="http://schemas.openxmlformats.org/drawingml/2006/picture">
                   <pic:nvPicPr>
-                    <pic:cNvPr id="1" name="Picture 1" descr="/Users/robertovelasquezdean/Library/Group Containers/L48J367XN4.com.infraware.PolarisOffice/EngineTemp/3049/fImage3575897916.png"/>
+                    <pic:cNvPr id="1" name="Picture 1" descr="/Users/robertovelasquezdean/Library/Group Containers/L48J367XN4.com.infraware.PolarisOffice/EngineTemp/897/fImage3575897916.png"/>
                     <pic:cNvPicPr>
                       <a:picLocks noChangeAspect="1" noChangeArrowheads="1"/>
                     </pic:cNvPicPr>
@@ -1165,7 +1165,7 @@
                   <pic:spPr>
                     <a:xfrm>
                       <a:off x="0" y="0"/>
-                      <a:ext cx="2707005" cy="1935480"/>
+                      <a:ext cx="2707640" cy="1936115"/>
                     </a:xfrm>
                     <a:prstGeom prst="rect"/>
                     <a:ln cap="flat"/>
@@ -3045,7 +3045,7 @@
         </w:rPr>
         <w:drawing>
           <wp:inline distT="0" distB="0" distL="0" distR="0">
-            <wp:extent cx="1334770" cy="325120"/>
+            <wp:extent cx="1335405" cy="325755"/>
             <wp:effectExtent l="0" t="0" r="0" b="0"/>
             <wp:docPr id="10" name="Imagen 2"/>
             <wp:cNvGraphicFramePr>
@@ -3055,7 +3055,7 @@
               <a:graphicData uri="http://schemas.openxmlformats.org/drawingml/2006/picture">
                 <pic:pic xmlns:pic="http://schemas.openxmlformats.org/drawingml/2006/picture">
                   <pic:nvPicPr>
-                    <pic:cNvPr id="3" name="Picture 3" descr="/Users/robertovelasquezdean/Library/Group Containers/L48J367XN4.com.infraware.PolarisOffice/EngineTemp/3049/fImage6228217584.png"/>
+                    <pic:cNvPr id="3" name="Picture 3" descr="/Users/robertovelasquezdean/Library/Group Containers/L48J367XN4.com.infraware.PolarisOffice/EngineTemp/897/fImage6228217584.png"/>
                     <pic:cNvPicPr>
                       <a:picLocks noChangeAspect="1" noChangeArrowheads="1"/>
                     </pic:cNvPicPr>
@@ -3084,7 +3084,7 @@
                   <pic:spPr>
                     <a:xfrm>
                       <a:off x="0" y="0"/>
-                      <a:ext cx="1335405" cy="325755"/>
+                      <a:ext cx="1336040" cy="326390"/>
                     </a:xfrm>
                     <a:prstGeom prst="rect"/>
                     <a:ln cap="flat"/>
@@ -3371,7 +3371,7 @@
         </w:rPr>
         <w:drawing>
           <wp:inline distT="0" distB="0" distL="0" distR="0">
-            <wp:extent cx="2344420" cy="477520"/>
+            <wp:extent cx="2345055" cy="478155"/>
             <wp:effectExtent l="0" t="0" r="0" b="0"/>
             <wp:docPr id="11" name="Imagen 3"/>
             <wp:cNvGraphicFramePr>
@@ -3381,7 +3381,7 @@
               <a:graphicData uri="http://schemas.openxmlformats.org/drawingml/2006/picture">
                 <pic:pic xmlns:pic="http://schemas.openxmlformats.org/drawingml/2006/picture">
                   <pic:nvPicPr>
-                    <pic:cNvPr id="5" name="Picture 5" descr="/Users/robertovelasquezdean/Library/Group Containers/L48J367XN4.com.infraware.PolarisOffice/EngineTemp/3049/fImage13743921869.png"/>
+                    <pic:cNvPr id="5" name="Picture 5" descr="/Users/robertovelasquezdean/Library/Group Containers/L48J367XN4.com.infraware.PolarisOffice/EngineTemp/897/fImage13743921869.png"/>
                     <pic:cNvPicPr>
                       <a:picLocks noChangeAspect="1" noChangeArrowheads="1"/>
                     </pic:cNvPicPr>
@@ -3410,7 +3410,7 @@
                   <pic:spPr>
                     <a:xfrm>
                       <a:off x="0" y="0"/>
-                      <a:ext cx="2345055" cy="478155"/>
+                      <a:ext cx="2345690" cy="478790"/>
                     </a:xfrm>
                     <a:prstGeom prst="rect"/>
                     <a:ln cap="flat"/>
@@ -4589,7 +4589,7 @@
         </w:rPr>
         <w:drawing>
           <wp:inline distT="0" distB="0" distL="0" distR="0">
-            <wp:extent cx="4020185" cy="276860"/>
+            <wp:extent cx="4020820" cy="277495"/>
             <wp:effectExtent l="0" t="0" r="0" b="0"/>
             <wp:docPr id="12" name="Imagen 4"/>
             <wp:cNvGraphicFramePr>
@@ -4599,7 +4599,7 @@
               <a:graphicData uri="http://schemas.openxmlformats.org/drawingml/2006/picture">
                 <pic:pic xmlns:pic="http://schemas.openxmlformats.org/drawingml/2006/picture">
                   <pic:nvPicPr>
-                    <pic:cNvPr id="7" name="Picture 7" descr="/Users/robertovelasquezdean/Library/Group Containers/L48J367XN4.com.infraware.PolarisOffice/EngineTemp/3049/fImage14272187597.png"/>
+                    <pic:cNvPr id="7" name="Picture 7" descr="/Users/robertovelasquezdean/Library/Group Containers/L48J367XN4.com.infraware.PolarisOffice/EngineTemp/897/fImage14272187597.png"/>
                     <pic:cNvPicPr>
                       <a:picLocks noChangeAspect="1" noChangeArrowheads="1"/>
                     </pic:cNvPicPr>
@@ -4628,7 +4628,7 @@
                   <pic:spPr>
                     <a:xfrm>
                       <a:off x="0" y="0"/>
-                      <a:ext cx="4020820" cy="277495"/>
+                      <a:ext cx="4021454" cy="278130"/>
                     </a:xfrm>
                     <a:prstGeom prst="rect"/>
                     <a:ln cap="flat"/>
@@ -5587,7 +5587,7 @@
         </w:rPr>
         <w:drawing>
           <wp:inline distT="0" distB="0" distL="0" distR="0">
-            <wp:extent cx="1143635" cy="257810"/>
+            <wp:extent cx="1144270" cy="258445"/>
             <wp:effectExtent l="0" t="0" r="0" b="0"/>
             <wp:docPr id="15" name="Imagen 5"/>
             <wp:cNvGraphicFramePr>
@@ -5597,7 +5597,7 @@
               <a:graphicData uri="http://schemas.openxmlformats.org/drawingml/2006/picture">
                 <pic:pic xmlns:pic="http://schemas.openxmlformats.org/drawingml/2006/picture">
                   <pic:nvPicPr>
-                    <pic:cNvPr id="9" name="Picture 9" descr="/Users/robertovelasquezdean/Library/Group Containers/L48J367XN4.com.infraware.PolarisOffice/EngineTemp/3049/fImage5194409424.png"/>
+                    <pic:cNvPr id="9" name="Picture 9" descr="/Users/robertovelasquezdean/Library/Group Containers/L48J367XN4.com.infraware.PolarisOffice/EngineTemp/897/fImage5194409424.png"/>
                     <pic:cNvPicPr>
                       <a:picLocks noChangeAspect="1" noChangeArrowheads="1"/>
                     </pic:cNvPicPr>
@@ -5626,7 +5626,7 @@
                   <pic:spPr>
                     <a:xfrm>
                       <a:off x="0" y="0"/>
-                      <a:ext cx="1144270" cy="258445"/>
+                      <a:ext cx="1144905" cy="259080"/>
                     </a:xfrm>
                     <a:prstGeom prst="rect"/>
                     <a:ln cap="flat"/>
@@ -5810,7 +5810,7 @@
         </w:rPr>
         <w:drawing>
           <wp:inline distT="0" distB="0" distL="0" distR="0">
-            <wp:extent cx="591185" cy="286385"/>
+            <wp:extent cx="591820" cy="287020"/>
             <wp:effectExtent l="0" t="0" r="0" b="0"/>
             <wp:docPr id="16" name="Imagen 6"/>
             <wp:cNvGraphicFramePr>
@@ -5820,7 +5820,7 @@
               <a:graphicData uri="http://schemas.openxmlformats.org/drawingml/2006/picture">
                 <pic:pic xmlns:pic="http://schemas.openxmlformats.org/drawingml/2006/picture">
                   <pic:nvPicPr>
-                    <pic:cNvPr id="11" name="Picture 11" descr="/Users/robertovelasquezdean/Library/Group Containers/L48J367XN4.com.infraware.PolarisOffice/EngineTemp/3049/fImage26501236871.png"/>
+                    <pic:cNvPr id="11" name="Picture 11" descr="/Users/robertovelasquezdean/Library/Group Containers/L48J367XN4.com.infraware.PolarisOffice/EngineTemp/897/fImage26501236871.png"/>
                     <pic:cNvPicPr>
                       <a:picLocks noChangeAspect="1" noChangeArrowheads="1"/>
                     </pic:cNvPicPr>
@@ -5849,7 +5849,7 @@
                   <pic:spPr>
                     <a:xfrm>
                       <a:off x="0" y="0"/>
-                      <a:ext cx="591820" cy="287020"/>
+                      <a:ext cx="592455" cy="287655"/>
                     </a:xfrm>
                     <a:prstGeom prst="rect"/>
                     <a:ln cap="flat"/>
@@ -6292,7 +6292,7 @@
         </w:rPr>
         <w:drawing>
           <wp:inline distT="0" distB="0" distL="0" distR="0">
-            <wp:extent cx="1953260" cy="257810"/>
+            <wp:extent cx="1953895" cy="258445"/>
             <wp:effectExtent l="0" t="0" r="0" b="0"/>
             <wp:docPr id="17" name="Imagen 7"/>
             <wp:cNvGraphicFramePr>
@@ -6302,7 +6302,7 @@
               <a:graphicData uri="http://schemas.openxmlformats.org/drawingml/2006/picture">
                 <pic:pic xmlns:pic="http://schemas.openxmlformats.org/drawingml/2006/picture">
                   <pic:nvPicPr>
-                    <pic:cNvPr id="13" name="Picture 13" descr="/Users/robertovelasquezdean/Library/Group Containers/L48J367XN4.com.infraware.PolarisOffice/EngineTemp/3049/fImage80031294958.png"/>
+                    <pic:cNvPr id="13" name="Picture 13" descr="/Users/robertovelasquezdean/Library/Group Containers/L48J367XN4.com.infraware.PolarisOffice/EngineTemp/897/fImage80031294958.png"/>
                     <pic:cNvPicPr>
                       <a:picLocks noChangeAspect="1" noChangeArrowheads="1"/>
                     </pic:cNvPicPr>
@@ -6331,7 +6331,7 @@
                   <pic:spPr>
                     <a:xfrm>
                       <a:off x="0" y="0"/>
-                      <a:ext cx="1953895" cy="258445"/>
+                      <a:ext cx="1954530" cy="259080"/>
                     </a:xfrm>
                     <a:prstGeom prst="rect"/>
                     <a:ln cap="flat"/>
@@ -6567,7 +6567,7 @@
         </w:rPr>
         <w:drawing>
           <wp:inline distT="0" distB="0" distL="0" distR="0">
-            <wp:extent cx="886460" cy="305435"/>
+            <wp:extent cx="887095" cy="306070"/>
             <wp:effectExtent l="0" t="0" r="0" b="0"/>
             <wp:docPr id="18" name="Imagen 8"/>
             <wp:cNvGraphicFramePr>
@@ -6577,7 +6577,7 @@
               <a:graphicData uri="http://schemas.openxmlformats.org/drawingml/2006/picture">
                 <pic:pic xmlns:pic="http://schemas.openxmlformats.org/drawingml/2006/picture">
                   <pic:nvPicPr>
-                    <pic:cNvPr id="15" name="Picture 15" descr="/Users/robertovelasquezdean/Library/Group Containers/L48J367XN4.com.infraware.PolarisOffice/EngineTemp/3049/fImage34061713320.png"/>
+                    <pic:cNvPr id="15" name="Picture 15" descr="/Users/robertovelasquezdean/Library/Group Containers/L48J367XN4.com.infraware.PolarisOffice/EngineTemp/897/fImage34061713320.png"/>
                     <pic:cNvPicPr>
                       <a:picLocks noChangeAspect="1" noChangeArrowheads="1"/>
                     </pic:cNvPicPr>
@@ -6606,7 +6606,7 @@
                   <pic:spPr>
                     <a:xfrm>
                       <a:off x="0" y="0"/>
-                      <a:ext cx="887095" cy="306070"/>
+                      <a:ext cx="887730" cy="306705"/>
                     </a:xfrm>
                     <a:prstGeom prst="rect"/>
                     <a:ln cap="flat"/>
@@ -8094,9 +8094,9 @@
         </w:rPr>
         <w:drawing>
           <wp:inline distT="0" distB="0" distL="0" distR="0">
-            <wp:extent cx="847725" cy="1285875"/>
+            <wp:extent cx="848360" cy="1286510"/>
             <wp:effectExtent l="0" t="0" r="0" b="0"/>
-            <wp:docPr id="21" name="Imagen 9"/>
+            <wp:docPr id="19" name="Imagen 9"/>
             <wp:cNvGraphicFramePr>
               <a:graphicFrameLocks xmlns:a="http://schemas.openxmlformats.org/drawingml/2006/main" noChangeAspect="1"/>
             </wp:cNvGraphicFramePr>
@@ -8104,7 +8104,7 @@
               <a:graphicData uri="http://schemas.openxmlformats.org/drawingml/2006/picture">
                 <pic:pic xmlns:pic="http://schemas.openxmlformats.org/drawingml/2006/picture">
                   <pic:nvPicPr>
-                    <pic:cNvPr id="17" name="Picture 17" descr="/Users/robertovelasquezdean/Library/Group Containers/L48J367XN4.com.infraware.PolarisOffice/EngineTemp/3049/fImage9930217288.png"/>
+                    <pic:cNvPr id="17" name="Picture 17" descr="/Users/robertovelasquezdean/Library/Group Containers/L48J367XN4.com.infraware.PolarisOffice/EngineTemp/897/fImage9930217288.png"/>
                     <pic:cNvPicPr>
                       <a:picLocks noChangeAspect="1" noChangeArrowheads="1"/>
                     </pic:cNvPicPr>
@@ -8133,7 +8133,7 @@
                   <pic:spPr>
                     <a:xfrm>
                       <a:off x="0" y="0"/>
-                      <a:ext cx="848360" cy="1286510"/>
+                      <a:ext cx="848995" cy="1287145"/>
                     </a:xfrm>
                     <a:prstGeom prst="rect"/>
                     <a:ln cap="flat"/>
@@ -8330,9 +8330,9 @@
         </w:rPr>
         <w:drawing>
           <wp:inline distT="0" distB="0" distL="0" distR="0">
-            <wp:extent cx="752475" cy="1257300"/>
+            <wp:extent cx="753110" cy="1257935"/>
             <wp:effectExtent l="0" t="0" r="0" b="0"/>
-            <wp:docPr id="32" name="Imagen 10"/>
+            <wp:docPr id="20" name="Imagen 10"/>
             <wp:cNvGraphicFramePr>
               <a:graphicFrameLocks xmlns:a="http://schemas.openxmlformats.org/drawingml/2006/main" noChangeAspect="1"/>
             </wp:cNvGraphicFramePr>
@@ -8340,7 +8340,7 @@
               <a:graphicData uri="http://schemas.openxmlformats.org/drawingml/2006/picture">
                 <pic:pic xmlns:pic="http://schemas.openxmlformats.org/drawingml/2006/picture">
                   <pic:nvPicPr>
-                    <pic:cNvPr id="19" name="Picture 19" descr="/Users/robertovelasquezdean/Library/Group Containers/L48J367XN4.com.infraware.PolarisOffice/EngineTemp/3049/fImage10211329848.png"/>
+                    <pic:cNvPr id="19" name="Picture 19" descr="/Users/robertovelasquezdean/Library/Group Containers/L48J367XN4.com.infraware.PolarisOffice/EngineTemp/897/fImage10211329848.png"/>
                     <pic:cNvPicPr>
                       <a:picLocks noChangeAspect="1" noChangeArrowheads="1"/>
                     </pic:cNvPicPr>
@@ -8369,7 +8369,7 @@
                   <pic:spPr>
                     <a:xfrm>
                       <a:off x="0" y="0"/>
-                      <a:ext cx="753110" cy="1257935"/>
+                      <a:ext cx="753745" cy="1258570"/>
                     </a:xfrm>
                     <a:prstGeom prst="rect"/>
                     <a:ln cap="flat"/>
@@ -8682,9 +8682,9 @@
         </w:rPr>
         <w:drawing>
           <wp:inline distT="0" distB="0" distL="0" distR="0">
-            <wp:extent cx="742950" cy="800100"/>
+            <wp:extent cx="743585" cy="800735"/>
             <wp:effectExtent l="0" t="0" r="0" b="0"/>
-            <wp:docPr id="43" name="Imagen 11"/>
+            <wp:docPr id="21" name="Imagen 11"/>
             <wp:cNvGraphicFramePr>
               <a:graphicFrameLocks xmlns:a="http://schemas.openxmlformats.org/drawingml/2006/main" noChangeAspect="1"/>
             </wp:cNvGraphicFramePr>
@@ -8692,7 +8692,7 @@
               <a:graphicData uri="http://schemas.openxmlformats.org/drawingml/2006/picture">
                 <pic:pic xmlns:pic="http://schemas.openxmlformats.org/drawingml/2006/picture">
                   <pic:nvPicPr>
-                    <pic:cNvPr id="21" name="Picture 21" descr="/Users/robertovelasquezdean/Library/Group Containers/L48J367XN4.com.infraware.PolarisOffice/EngineTemp/3049/fImage605343978.png"/>
+                    <pic:cNvPr id="21" name="Picture 21" descr="/Users/robertovelasquezdean/Library/Group Containers/L48J367XN4.com.infraware.PolarisOffice/EngineTemp/897/fImage605343978.png"/>
                     <pic:cNvPicPr>
                       <a:picLocks noChangeAspect="1" noChangeArrowheads="1"/>
                     </pic:cNvPicPr>
@@ -8721,7 +8721,7 @@
                   <pic:spPr>
                     <a:xfrm>
                       <a:off x="0" y="0"/>
-                      <a:ext cx="743585" cy="800735"/>
+                      <a:ext cx="744220" cy="801370"/>
                     </a:xfrm>
                     <a:prstGeom prst="rect"/>
                     <a:ln cap="flat"/>
@@ -8905,9 +8905,9 @@
         </w:rPr>
         <w:drawing>
           <wp:inline distT="0" distB="0" distL="0" distR="0">
-            <wp:extent cx="742950" cy="657225"/>
+            <wp:extent cx="743585" cy="657860"/>
             <wp:effectExtent l="0" t="0" r="0" b="0"/>
-            <wp:docPr id="109" name="Imagen 12"/>
+            <wp:docPr id="22" name="Imagen 12"/>
             <wp:cNvGraphicFramePr>
               <a:graphicFrameLocks xmlns:a="http://schemas.openxmlformats.org/drawingml/2006/main" noChangeAspect="1"/>
             </wp:cNvGraphicFramePr>
@@ -8915,7 +8915,7 @@
               <a:graphicData uri="http://schemas.openxmlformats.org/drawingml/2006/picture">
                 <pic:pic xmlns:pic="http://schemas.openxmlformats.org/drawingml/2006/picture">
                   <pic:nvPicPr>
-                    <pic:cNvPr id="23" name="Picture 23" descr="/Users/robertovelasquezdean/Library/Group Containers/L48J367XN4.com.infraware.PolarisOffice/EngineTemp/3049/fImage57861095617.png"/>
+                    <pic:cNvPr id="23" name="Picture 23" descr="/Users/robertovelasquezdean/Library/Group Containers/L48J367XN4.com.infraware.PolarisOffice/EngineTemp/897/fImage57861095617.png"/>
                     <pic:cNvPicPr>
                       <a:picLocks noChangeAspect="1" noChangeArrowheads="1"/>
                     </pic:cNvPicPr>
@@ -8944,7 +8944,7 @@
                   <pic:spPr>
                     <a:xfrm>
                       <a:off x="0" y="0"/>
-                      <a:ext cx="743585" cy="657860"/>
+                      <a:ext cx="744220" cy="658495"/>
                     </a:xfrm>
                     <a:prstGeom prst="rect"/>
                     <a:ln cap="flat"/>
@@ -9154,9 +9154,9 @@
         </w:rPr>
         <w:drawing>
           <wp:inline distT="0" distB="0" distL="0" distR="0">
-            <wp:extent cx="838200" cy="685800"/>
+            <wp:extent cx="838835" cy="686435"/>
             <wp:effectExtent l="0" t="0" r="0" b="0"/>
-            <wp:docPr id="145" name="Imagen 13"/>
+            <wp:docPr id="23" name="Imagen 13"/>
             <wp:cNvGraphicFramePr>
               <a:graphicFrameLocks xmlns:a="http://schemas.openxmlformats.org/drawingml/2006/main" noChangeAspect="1"/>
             </wp:cNvGraphicFramePr>
@@ -9164,7 +9164,7 @@
               <a:graphicData uri="http://schemas.openxmlformats.org/drawingml/2006/picture">
                 <pic:pic xmlns:pic="http://schemas.openxmlformats.org/drawingml/2006/picture">
                   <pic:nvPicPr>
-                    <pic:cNvPr id="25" name="Picture 25" descr="/Users/robertovelasquezdean/Library/Group Containers/L48J367XN4.com.infraware.PolarisOffice/EngineTemp/3049/fImage67321457723.png"/>
+                    <pic:cNvPr id="25" name="Picture 25" descr="/Users/robertovelasquezdean/Library/Group Containers/L48J367XN4.com.infraware.PolarisOffice/EngineTemp/897/fImage67321457723.png"/>
                     <pic:cNvPicPr>
                       <a:picLocks noChangeAspect="1" noChangeArrowheads="1"/>
                     </pic:cNvPicPr>
@@ -9193,7 +9193,7 @@
                   <pic:spPr>
                     <a:xfrm>
                       <a:off x="0" y="0"/>
-                      <a:ext cx="838835" cy="686435"/>
+                      <a:ext cx="839470" cy="687070"/>
                     </a:xfrm>
                     <a:prstGeom prst="rect"/>
                     <a:ln cap="flat"/>
@@ -9254,6 +9254,4285 @@
           <w:rFonts w:ascii="Times" w:eastAsia="Times" w:hAnsi="Times" w:hint="default"/>
         </w:rPr>
         <w:t xml:space="preserve">sentido a todo esto.</w:t>
+      </w:r>
+    </w:p>
+    <w:p>
+      <w:pPr>
+        <w:numPr>
+          <w:ilvl w:val="0"/>
+          <w:numId w:val="0"/>
+        </w:numPr>
+        <w:jc w:val="left"/>
+        <w:spacing w:lineRule="auto" w:line="259" w:before="0" w:after="160"/>
+        <w:widowControl w:val="1"/>
+        <w:ind w:right="0" w:left="0" w:firstLine="0"/>
+        <w:rPr>
+          <w:spacing w:val="0"/>
+          <w:i w:val="1"/>
+          <w:b w:val="1"/>
+          <w:color w:val="000000"/>
+          <w:sz w:val="20"/>
+          <w:szCs w:val="20"/>
+          <w:u w:val="none"/>
+          <w:rFonts w:ascii="Times" w:eastAsia="Times" w:hAnsi="Times" w:hint="default"/>
+        </w:rPr>
+        <w:wordWrap w:val="1"/>
+        <w:autoSpaceDE w:val="0"/>
+        <w:autoSpaceDN w:val="0"/>
+      </w:pPr>
+    </w:p>
+    <w:p>
+      <w:pPr>
+        <w:numPr>
+          <w:ilvl w:val="0"/>
+          <w:numId w:val="0"/>
+        </w:numPr>
+        <w:jc w:val="left"/>
+        <w:spacing w:lineRule="auto" w:line="259" w:before="0" w:after="160"/>
+        <w:widowControl w:val="1"/>
+        <w:ind w:right="0" w:left="0" w:firstLine="0"/>
+        <w:rPr>
+          <w:spacing w:val="0"/>
+          <w:i w:val="1"/>
+          <w:b w:val="1"/>
+          <w:color w:val="000000"/>
+          <w:sz w:val="22"/>
+          <w:szCs w:val="22"/>
+          <w:u w:val="none"/>
+          <w:rFonts w:ascii="Times" w:eastAsia="Times" w:hAnsi="Times" w:hint="default"/>
+        </w:rPr>
+        <w:wordWrap w:val="1"/>
+        <w:autoSpaceDE w:val="0"/>
+        <w:autoSpaceDN w:val="0"/>
+      </w:pPr>
+      <w:r>
+        <w:rPr>
+          <w:spacing w:val="0"/>
+          <w:i w:val="1"/>
+          <w:b w:val="1"/>
+          <w:color w:val="000000"/>
+          <w:sz w:val="22"/>
+          <w:szCs w:val="22"/>
+          <w:u w:val="none"/>
+          <w:rFonts w:ascii="Times" w:eastAsia="Times" w:hAnsi="Times" w:hint="default"/>
+        </w:rPr>
+        <w:t xml:space="preserve">Utilizando la sentencia FROM en MySQL</w:t>
+      </w:r>
+    </w:p>
+    <w:p>
+      <w:pPr>
+        <w:numPr>
+          <w:ilvl w:val="0"/>
+          <w:numId w:val="0"/>
+        </w:numPr>
+        <w:jc w:val="left"/>
+        <w:spacing w:lineRule="auto" w:line="259" w:before="0" w:after="160"/>
+        <w:widowControl w:val="1"/>
+        <w:ind w:right="0" w:left="0" w:firstLine="0"/>
+        <w:rPr>
+          <w:spacing w:val="0"/>
+          <w:i w:val="1"/>
+          <w:b w:val="1"/>
+          <w:color w:val="000000"/>
+          <w:sz w:val="20"/>
+          <w:szCs w:val="20"/>
+          <w:u w:val="none"/>
+          <w:rFonts w:ascii="Times" w:eastAsia="Times" w:hAnsi="Times" w:hint="default"/>
+        </w:rPr>
+        <w:wordWrap w:val="1"/>
+        <w:autoSpaceDE w:val="0"/>
+        <w:autoSpaceDN w:val="0"/>
+      </w:pPr>
+      <w:r>
+        <w:rPr>
+          <w:spacing w:val="0"/>
+          <w:i w:val="1"/>
+          <w:b w:val="1"/>
+          <w:color w:val="000000"/>
+          <w:sz w:val="20"/>
+          <w:szCs w:val="20"/>
+          <w:u w:val="none"/>
+          <w:rFonts w:ascii="Times" w:eastAsia="Times" w:hAnsi="Times" w:hint="default"/>
+        </w:rPr>
+        <w:t xml:space="preserve">Poniendo en práctica Left Join &amp; Right Join: bajo este tipo de Join uniremos “usuarios” con “posts”.</w:t>
+      </w:r>
+    </w:p>
+    <w:p>
+      <w:pPr>
+        <w:numPr>
+          <w:ilvl w:val="0"/>
+          <w:numId w:val="0"/>
+        </w:numPr>
+        <w:jc w:val="left"/>
+        <w:spacing w:lineRule="auto" w:line="259" w:before="0" w:after="160"/>
+        <w:widowControl w:val="1"/>
+        <w:ind w:right="0" w:left="0" w:firstLine="0"/>
+        <w:rPr>
+          <w:spacing w:val="0"/>
+          <w:i w:val="0"/>
+          <w:b w:val="0"/>
+          <w:color w:val="000000"/>
+          <w:sz w:val="20"/>
+          <w:szCs w:val="20"/>
+          <w:u w:val="none"/>
+          <w:rFonts w:ascii="Times" w:eastAsia="Times" w:hAnsi="Times" w:hint="default"/>
+        </w:rPr>
+        <w:wordWrap w:val="1"/>
+        <w:autoSpaceDE w:val="0"/>
+        <w:autoSpaceDN w:val="0"/>
+      </w:pPr>
+      <w:r>
+        <w:rPr>
+          <w:spacing w:val="0"/>
+          <w:i w:val="0"/>
+          <w:b w:val="0"/>
+          <w:color w:val="000000"/>
+          <w:sz w:val="20"/>
+          <w:szCs w:val="20"/>
+          <w:u w:val="none"/>
+          <w:rFonts w:ascii="Times" w:eastAsia="Times" w:hAnsi="Times" w:hint="default"/>
+        </w:rPr>
+        <w:t xml:space="preserve">Primero que todo nos interesa efectuar la práctica de </w:t>
+      </w:r>
+      <w:r>
+        <w:rPr>
+          <w:spacing w:val="0"/>
+          <w:i w:val="1"/>
+          <w:b w:val="1"/>
+          <w:color w:val="000000"/>
+          <w:sz w:val="20"/>
+          <w:szCs w:val="20"/>
+          <w:u w:val="none"/>
+          <w:rFonts w:ascii="Times" w:eastAsia="Times" w:hAnsi="Times" w:hint="default"/>
+        </w:rPr>
+        <w:t>FROM</w:t>
+      </w:r>
+      <w:r>
+        <w:rPr>
+          <w:spacing w:val="0"/>
+          <w:i w:val="0"/>
+          <w:b w:val="0"/>
+          <w:color w:val="000000"/>
+          <w:sz w:val="20"/>
+          <w:szCs w:val="20"/>
+          <w:u w:val="none"/>
+          <w:rFonts w:ascii="Times" w:eastAsia="Times" w:hAnsi="Times" w:hint="default"/>
+        </w:rPr>
+        <w:t xml:space="preserve"> en la tabla </w:t>
+      </w:r>
+      <w:r>
+        <w:rPr>
+          <w:spacing w:val="0"/>
+          <w:i w:val="1"/>
+          <w:b w:val="1"/>
+          <w:color w:val="000000"/>
+          <w:sz w:val="20"/>
+          <w:szCs w:val="20"/>
+          <w:u w:val="none"/>
+          <w:rFonts w:ascii="Times" w:eastAsia="Times" w:hAnsi="Times" w:hint="default"/>
+        </w:rPr>
+        <w:t>Usuarios</w:t>
+      </w:r>
+      <w:r>
+        <w:rPr>
+          <w:spacing w:val="0"/>
+          <w:i w:val="0"/>
+          <w:b w:val="0"/>
+          <w:color w:val="000000"/>
+          <w:sz w:val="20"/>
+          <w:szCs w:val="20"/>
+          <w:u w:val="none"/>
+          <w:rFonts w:ascii="Times" w:eastAsia="Times" w:hAnsi="Times" w:hint="default"/>
+        </w:rPr>
+        <w:t xml:space="preserve">; pero, antes que nada, </w:t>
+      </w:r>
+      <w:r>
+        <w:rPr>
+          <w:spacing w:val="0"/>
+          <w:i w:val="0"/>
+          <w:b w:val="0"/>
+          <w:color w:val="000000"/>
+          <w:sz w:val="20"/>
+          <w:szCs w:val="20"/>
+          <w:u w:val="none"/>
+          <w:rFonts w:ascii="Times" w:eastAsia="Times" w:hAnsi="Times" w:hint="default"/>
+        </w:rPr>
+        <w:t xml:space="preserve">visualizemos toda la tabla </w:t>
+      </w:r>
+      <w:r>
+        <w:rPr>
+          <w:spacing w:val="0"/>
+          <w:i w:val="1"/>
+          <w:b w:val="1"/>
+          <w:color w:val="000000"/>
+          <w:sz w:val="20"/>
+          <w:szCs w:val="20"/>
+          <w:u w:val="none"/>
+          <w:rFonts w:ascii="Times" w:eastAsia="Times" w:hAnsi="Times" w:hint="default"/>
+        </w:rPr>
+        <w:t>usuarios,</w:t>
+      </w:r>
+      <w:r>
+        <w:rPr>
+          <w:spacing w:val="0"/>
+          <w:i w:val="0"/>
+          <w:b w:val="0"/>
+          <w:color w:val="000000"/>
+          <w:sz w:val="20"/>
+          <w:szCs w:val="20"/>
+          <w:u w:val="none"/>
+          <w:rFonts w:ascii="Times" w:eastAsia="Times" w:hAnsi="Times" w:hint="default"/>
+        </w:rPr>
+        <w:t xml:space="preserve"> en su conjunto, corriendo las siguientes sentencias que ya conoce: </w:t>
+      </w:r>
+    </w:p>
+    <w:p>
+      <w:pPr>
+        <w:numPr>
+          <w:ilvl w:val="0"/>
+          <w:numId w:val="0"/>
+        </w:numPr>
+        <w:jc w:val="left"/>
+        <w:spacing w:lineRule="auto" w:line="259" w:before="0" w:after="160"/>
+        <w:widowControl w:val="1"/>
+        <w:ind w:right="0" w:left="0" w:firstLine="0"/>
+        <w:rPr>
+          <w:spacing w:val="0"/>
+          <w:i w:val="0"/>
+          <w:b w:val="0"/>
+          <w:color w:val="000000"/>
+          <w:sz w:val="18"/>
+          <w:szCs w:val="18"/>
+          <w:u w:val="none"/>
+          <w:rFonts w:ascii="Times" w:eastAsia="Times" w:hAnsi="Times" w:hint="default"/>
+        </w:rPr>
+        <w:wordWrap w:val="1"/>
+        <w:autoSpaceDE w:val="0"/>
+        <w:autoSpaceDN w:val="0"/>
+      </w:pPr>
+      <w:r>
+        <w:rPr>
+          <w:sz w:val="20"/>
+        </w:rPr>
+        <w:drawing>
+          <wp:inline distT="0" distB="0" distL="0" distR="0">
+            <wp:extent cx="1343025" cy="257175"/>
+            <wp:effectExtent l="0" t="0" r="0" b="0"/>
+            <wp:docPr id="28" name="Imagen 14"/>
+            <wp:cNvGraphicFramePr>
+              <a:graphicFrameLocks xmlns:a="http://schemas.openxmlformats.org/drawingml/2006/main" noChangeAspect="1"/>
+            </wp:cNvGraphicFramePr>
+            <a:graphic xmlns:a="http://schemas.openxmlformats.org/drawingml/2006/main">
+              <a:graphicData uri="http://schemas.openxmlformats.org/drawingml/2006/picture">
+                <pic:pic xmlns:pic="http://schemas.openxmlformats.org/drawingml/2006/picture">
+                  <pic:nvPicPr>
+                    <pic:cNvPr id="27" name="Picture 27" descr="/Users/robertovelasquezdean/Library/Group Containers/L48J367XN4.com.infraware.PolarisOffice/EngineTemp/897/fImage4895285495.png"/>
+                    <pic:cNvPicPr>
+                      <a:picLocks noChangeAspect="1" noChangeArrowheads="1"/>
+                    </pic:cNvPicPr>
+                  </pic:nvPicPr>
+                  <pic:blipFill>
+                    <a:blip r:embed="rId31">
+                      <a:extLst>
+                        <a:ext uri="{BEBA8EAE-BF5A-486C-A8C5-ECC9F3942E4B}">
+                          <a14:imgProps xmlns:a14="http://schemas.microsoft.com/office/drawing/2010/main">
+                            <a14:imgLayer r:embed="rId32">
+                              <a14:imgEffect>
+                                <a14:sharpenSoften amount="25000"/>
+                              </a14:imgEffect>
+                            </a14:imgLayer>
+                          </a14:imgProps>
+                        </a:ext>
+                        <a:ext uri="{28A0092B-C50C-407E-A947-70E740481C1C}">
+                          <a14:useLocalDpi xmlns:a14="http://schemas.microsoft.com/office/drawing/2010/main" val="0"/>
+                        </a:ext>
+                      </a:extLst>
+                    </a:blip>
+                    <a:stretch>
+                      <a:fillRect/>
+                    </a:stretch>
+                  </pic:blipFill>
+                  <pic:spPr>
+                    <a:xfrm>
+                      <a:off x="0" y="0"/>
+                      <a:ext cx="1343660" cy="257810"/>
+                    </a:xfrm>
+                    <a:prstGeom prst="rect"/>
+                    <a:ln cap="flat"/>
+                  </pic:spPr>
+                </pic:pic>
+              </a:graphicData>
+            </a:graphic>
+          </wp:inline>
+        </w:drawing>
+      </w:r>
+    </w:p>
+    <w:p>
+      <w:pPr>
+        <w:numPr>
+          <w:ilvl w:val="0"/>
+          <w:numId w:val="0"/>
+        </w:numPr>
+        <w:jc w:val="left"/>
+        <w:spacing w:lineRule="auto" w:line="259" w:before="0" w:after="160"/>
+        <w:widowControl w:val="1"/>
+        <w:ind w:right="0" w:left="0" w:firstLine="0"/>
+        <w:rPr>
+          <w:spacing w:val="0"/>
+          <w:i w:val="0"/>
+          <w:b w:val="0"/>
+          <w:color w:val="000000"/>
+          <w:sz w:val="20"/>
+          <w:szCs w:val="20"/>
+          <w:u w:val="none"/>
+          <w:rFonts w:ascii="Times" w:eastAsia="Times" w:hAnsi="Times" w:hint="default"/>
+        </w:rPr>
+        <w:wordWrap w:val="1"/>
+        <w:autoSpaceDE w:val="0"/>
+        <w:autoSpaceDN w:val="0"/>
+      </w:pPr>
+      <w:r>
+        <w:rPr>
+          <w:spacing w:val="0"/>
+          <w:i w:val="0"/>
+          <w:b w:val="0"/>
+          <w:color w:val="000000"/>
+          <w:sz w:val="20"/>
+          <w:szCs w:val="20"/>
+          <w:u w:val="none"/>
+          <w:rFonts w:ascii="Times" w:eastAsia="Times" w:hAnsi="Times" w:hint="default"/>
+        </w:rPr>
+        <w:t xml:space="preserve">Se nos </w:t>
+      </w:r>
+      <w:r>
+        <w:rPr>
+          <w:spacing w:val="0"/>
+          <w:i w:val="1"/>
+          <w:b w:val="0"/>
+          <w:color w:val="000000"/>
+          <w:sz w:val="20"/>
+          <w:szCs w:val="20"/>
+          <w:u w:val="none"/>
+          <w:rFonts w:ascii="Times" w:eastAsia="Times" w:hAnsi="Times" w:hint="default"/>
+        </w:rPr>
+        <w:t>muestra</w:t>
+      </w:r>
+      <w:r>
+        <w:rPr>
+          <w:spacing w:val="0"/>
+          <w:i w:val="0"/>
+          <w:b w:val="0"/>
+          <w:color w:val="000000"/>
+          <w:sz w:val="20"/>
+          <w:szCs w:val="20"/>
+          <w:u w:val="none"/>
+          <w:rFonts w:ascii="Times" w:eastAsia="Times" w:hAnsi="Times" w:hint="default"/>
+        </w:rPr>
+        <w:t xml:space="preserve">, como resultado, lo siguiente: </w:t>
+      </w:r>
+    </w:p>
+    <w:p>
+      <w:pPr>
+        <w:numPr>
+          <w:ilvl w:val="0"/>
+          <w:numId w:val="0"/>
+        </w:numPr>
+        <w:jc w:val="left"/>
+        <w:spacing w:lineRule="auto" w:line="259" w:before="0" w:after="160"/>
+        <w:widowControl w:val="1"/>
+        <w:ind w:right="0" w:left="0" w:firstLine="0"/>
+        <w:rPr>
+          <w:spacing w:val="0"/>
+          <w:i w:val="0"/>
+          <w:b w:val="0"/>
+          <w:color w:val="000000"/>
+          <w:sz w:val="20"/>
+          <w:szCs w:val="20"/>
+          <w:u w:val="none"/>
+          <w:rFonts w:ascii="Times" w:eastAsia="Times" w:hAnsi="Times" w:hint="default"/>
+        </w:rPr>
+        <w:wordWrap w:val="1"/>
+        <w:autoSpaceDE w:val="0"/>
+        <w:autoSpaceDN w:val="0"/>
+      </w:pPr>
+      <w:r>
+        <w:rPr>
+          <w:sz w:val="20"/>
+        </w:rPr>
+        <w:drawing>
+          <wp:inline distT="0" distB="0" distL="0" distR="0">
+            <wp:extent cx="4324350" cy="1076325"/>
+            <wp:effectExtent l="0" t="0" r="0" b="0"/>
+            <wp:docPr id="39" name="Imagen 15"/>
+            <wp:cNvGraphicFramePr>
+              <a:graphicFrameLocks xmlns:a="http://schemas.openxmlformats.org/drawingml/2006/main" noChangeAspect="1"/>
+            </wp:cNvGraphicFramePr>
+            <a:graphic xmlns:a="http://schemas.openxmlformats.org/drawingml/2006/main">
+              <a:graphicData uri="http://schemas.openxmlformats.org/drawingml/2006/picture">
+                <pic:pic xmlns:pic="http://schemas.openxmlformats.org/drawingml/2006/picture">
+                  <pic:nvPicPr>
+                    <pic:cNvPr id="29" name="Picture 29" descr="/Users/robertovelasquezdean/Library/Group Containers/L48J367XN4.com.infraware.PolarisOffice/EngineTemp/897/fImage4606439176.png"/>
+                    <pic:cNvPicPr>
+                      <a:picLocks noChangeAspect="1" noChangeArrowheads="1"/>
+                    </pic:cNvPicPr>
+                  </pic:nvPicPr>
+                  <pic:blipFill>
+                    <a:blip r:embed="rId33">
+                      <a:extLst>
+                        <a:ext uri="{BEBA8EAE-BF5A-486C-A8C5-ECC9F3942E4B}">
+                          <a14:imgProps xmlns:a14="http://schemas.microsoft.com/office/drawing/2010/main">
+                            <a14:imgLayer r:embed="rId34">
+                              <a14:imgEffect>
+                                <a14:sharpenSoften amount="25000"/>
+                              </a14:imgEffect>
+                            </a14:imgLayer>
+                          </a14:imgProps>
+                        </a:ext>
+                        <a:ext uri="{28A0092B-C50C-407E-A947-70E740481C1C}">
+                          <a14:useLocalDpi xmlns:a14="http://schemas.microsoft.com/office/drawing/2010/main" val="0"/>
+                        </a:ext>
+                      </a:extLst>
+                    </a:blip>
+                    <a:stretch>
+                      <a:fillRect/>
+                    </a:stretch>
+                  </pic:blipFill>
+                  <pic:spPr>
+                    <a:xfrm>
+                      <a:off x="0" y="0"/>
+                      <a:ext cx="4324985" cy="1076960"/>
+                    </a:xfrm>
+                    <a:prstGeom prst="rect"/>
+                    <a:ln cap="flat"/>
+                  </pic:spPr>
+                </pic:pic>
+              </a:graphicData>
+            </a:graphic>
+          </wp:inline>
+        </w:drawing>
+      </w:r>
+    </w:p>
+    <w:p>
+      <w:pPr>
+        <w:numPr>
+          <w:ilvl w:val="0"/>
+          <w:numId w:val="0"/>
+        </w:numPr>
+        <w:jc w:val="left"/>
+        <w:spacing w:lineRule="auto" w:line="259" w:before="0" w:after="160"/>
+        <w:widowControl w:val="1"/>
+        <w:ind w:right="0" w:left="0" w:firstLine="0"/>
+        <w:rPr>
+          <w:spacing w:val="0"/>
+          <w:i w:val="0"/>
+          <w:b w:val="0"/>
+          <w:color w:val="000000"/>
+          <w:sz w:val="20"/>
+          <w:szCs w:val="20"/>
+          <w:u w:val="none"/>
+          <w:rFonts w:ascii="Times" w:eastAsia="Times" w:hAnsi="Times" w:hint="default"/>
+        </w:rPr>
+        <w:wordWrap w:val="1"/>
+        <w:autoSpaceDE w:val="0"/>
+        <w:autoSpaceDN w:val="0"/>
+      </w:pPr>
+    </w:p>
+    <w:p>
+      <w:pPr>
+        <w:numPr>
+          <w:ilvl w:val="0"/>
+          <w:numId w:val="0"/>
+        </w:numPr>
+        <w:jc w:val="left"/>
+        <w:spacing w:lineRule="auto" w:line="259" w:before="0" w:after="160"/>
+        <w:widowControl w:val="1"/>
+        <w:ind w:right="0" w:left="0" w:firstLine="0"/>
+        <w:rPr>
+          <w:spacing w:val="0"/>
+          <w:i w:val="1"/>
+          <w:b w:val="1"/>
+          <w:color w:val="000000"/>
+          <w:sz w:val="20"/>
+          <w:szCs w:val="20"/>
+          <w:u w:val="none"/>
+          <w:rFonts w:ascii="Times" w:eastAsia="Times" w:hAnsi="Times" w:hint="default"/>
+        </w:rPr>
+        <w:wordWrap w:val="1"/>
+        <w:autoSpaceDE w:val="0"/>
+        <w:autoSpaceDN w:val="0"/>
+      </w:pPr>
+      <w:r>
+        <w:rPr>
+          <w:spacing w:val="0"/>
+          <w:i w:val="1"/>
+          <w:b w:val="1"/>
+          <w:color w:val="000000"/>
+          <w:sz w:val="20"/>
+          <w:szCs w:val="20"/>
+          <w:u w:val="none"/>
+          <w:rFonts w:ascii="Times" w:eastAsia="Times" w:hAnsi="Times" w:hint="default"/>
+        </w:rPr>
+        <w:t xml:space="preserve">Left Join.</w:t>
+      </w:r>
+    </w:p>
+    <w:p>
+      <w:pPr>
+        <w:numPr>
+          <w:ilvl w:val="0"/>
+          <w:numId w:val="0"/>
+        </w:numPr>
+        <w:jc w:val="left"/>
+        <w:spacing w:lineRule="auto" w:line="259" w:before="0" w:after="160"/>
+        <w:widowControl w:val="1"/>
+        <w:ind w:right="0" w:left="0" w:firstLine="0"/>
+        <w:rPr>
+          <w:spacing w:val="0"/>
+          <w:i w:val="0"/>
+          <w:b w:val="0"/>
+          <w:color w:val="000000"/>
+          <w:sz w:val="20"/>
+          <w:szCs w:val="20"/>
+          <w:u w:val="none"/>
+          <w:rFonts w:ascii="Times" w:eastAsia="Times" w:hAnsi="Times" w:hint="default"/>
+        </w:rPr>
+        <w:wordWrap w:val="1"/>
+        <w:autoSpaceDE w:val="0"/>
+        <w:autoSpaceDN w:val="0"/>
+      </w:pPr>
+      <w:r>
+        <w:rPr>
+          <w:spacing w:val="0"/>
+          <w:i w:val="1"/>
+          <w:b w:val="1"/>
+          <w:color w:val="000000"/>
+          <w:sz w:val="20"/>
+          <w:szCs w:val="20"/>
+          <w:u w:val="none"/>
+          <w:rFonts w:ascii="Times" w:eastAsia="Times" w:hAnsi="Times" w:hint="default"/>
+        </w:rPr>
+        <w:t xml:space="preserve">Si hacemos un simil con los Diagramas de Venn, “usuarios” será “tabla A” &amp; “posts” será “tabla B”; </w:t>
+      </w:r>
+      <w:r>
+        <w:rPr>
+          <w:spacing w:val="0"/>
+          <w:i w:val="0"/>
+          <w:b w:val="0"/>
+          <w:color w:val="000000"/>
+          <w:sz w:val="20"/>
+          <w:szCs w:val="20"/>
+          <w:u w:val="none"/>
+          <w:rFonts w:ascii="Times" w:eastAsia="Times" w:hAnsi="Times" w:hint="default"/>
+        </w:rPr>
+        <w:t xml:space="preserve">entonces, en ese orden de ideas, la tabla que usted seleccione de primero será instantaneamente la de la </w:t>
+      </w:r>
+      <w:r>
+        <w:rPr>
+          <w:spacing w:val="0"/>
+          <w:i w:val="1"/>
+          <w:b w:val="0"/>
+          <w:color w:val="000000"/>
+          <w:sz w:val="20"/>
+          <w:szCs w:val="20"/>
+          <w:u w:val="none"/>
+          <w:rFonts w:ascii="Times" w:eastAsia="Times" w:hAnsi="Times" w:hint="default"/>
+        </w:rPr>
+        <w:t>parte</w:t>
+      </w:r>
+      <w:r>
+        <w:rPr>
+          <w:spacing w:val="0"/>
+          <w:i w:val="0"/>
+          <w:b w:val="0"/>
+          <w:color w:val="000000"/>
+          <w:sz w:val="20"/>
+          <w:szCs w:val="20"/>
+          <w:u w:val="none"/>
+          <w:rFonts w:ascii="Times" w:eastAsia="Times" w:hAnsi="Times" w:hint="default"/>
+        </w:rPr>
+        <w:t xml:space="preserve"> </w:t>
+      </w:r>
+      <w:r>
+        <w:rPr>
+          <w:spacing w:val="0"/>
+          <w:i w:val="1"/>
+          <w:b w:val="0"/>
+          <w:color w:val="000000"/>
+          <w:sz w:val="20"/>
+          <w:szCs w:val="20"/>
+          <w:u w:val="none"/>
+          <w:rFonts w:ascii="Times" w:eastAsia="Times" w:hAnsi="Times" w:hint="default"/>
+        </w:rPr>
+        <w:t xml:space="preserve">izquierda,... </w:t>
+      </w:r>
+      <w:r>
+        <w:rPr>
+          <w:spacing w:val="0"/>
+          <w:i w:val="0"/>
+          <w:b w:val="0"/>
+          <w:color w:val="000000"/>
+          <w:sz w:val="20"/>
+          <w:szCs w:val="20"/>
+          <w:u w:val="none"/>
+          <w:rFonts w:ascii="Times" w:eastAsia="Times" w:hAnsi="Times" w:hint="default"/>
+        </w:rPr>
+        <w:t xml:space="preserve">adicionalmente, debajo de </w:t>
+      </w:r>
+      <w:r>
+        <w:rPr>
+          <w:spacing w:val="0"/>
+          <w:i w:val="1"/>
+          <w:b w:val="1"/>
+          <w:color w:val="000000"/>
+          <w:sz w:val="20"/>
+          <w:szCs w:val="20"/>
+          <w:u w:val="none"/>
+          <w:rFonts w:ascii="Times" w:eastAsia="Times" w:hAnsi="Times" w:hint="default"/>
+        </w:rPr>
+        <w:t xml:space="preserve">FROM usuarios, </w:t>
+      </w:r>
+      <w:r>
+        <w:rPr>
+          <w:spacing w:val="0"/>
+          <w:i w:val="0"/>
+          <w:b w:val="0"/>
+          <w:color w:val="000000"/>
+          <w:sz w:val="20"/>
+          <w:szCs w:val="20"/>
+          <w:u w:val="none"/>
+          <w:rFonts w:ascii="Times" w:eastAsia="Times" w:hAnsi="Times" w:hint="default"/>
+        </w:rPr>
+        <w:t xml:space="preserve">se ha declarado la sentencia </w:t>
+      </w:r>
+      <w:r>
+        <w:rPr>
+          <w:spacing w:val="0"/>
+          <w:i w:val="1"/>
+          <w:b w:val="1"/>
+          <w:color w:val="000000"/>
+          <w:sz w:val="20"/>
+          <w:szCs w:val="20"/>
+          <w:u w:val="none"/>
+          <w:rFonts w:ascii="Times" w:eastAsia="Times" w:hAnsi="Times" w:hint="default"/>
+        </w:rPr>
+        <w:t xml:space="preserve">LEFT JOIN</w:t>
+      </w:r>
+      <w:r>
+        <w:rPr>
+          <w:spacing w:val="0"/>
+          <w:i w:val="0"/>
+          <w:b w:val="0"/>
+          <w:color w:val="000000"/>
+          <w:sz w:val="20"/>
+          <w:szCs w:val="20"/>
+          <w:u w:val="none"/>
+          <w:rFonts w:ascii="Times" w:eastAsia="Times" w:hAnsi="Times" w:hint="default"/>
+        </w:rPr>
+        <w:t xml:space="preserve">,... con eso </w:t>
+      </w:r>
+      <w:r>
+        <w:rPr>
+          <w:spacing w:val="0"/>
+          <w:i w:val="0"/>
+          <w:b w:val="0"/>
+          <w:color w:val="000000"/>
+          <w:sz w:val="20"/>
+          <w:szCs w:val="20"/>
+          <w:u w:val="none"/>
+          <w:rFonts w:ascii="Times" w:eastAsia="Times" w:hAnsi="Times" w:hint="default"/>
+        </w:rPr>
+        <w:t xml:space="preserve">estamos afirmando que la prioridad la tendrá la tabla </w:t>
+      </w:r>
+      <w:r>
+        <w:rPr>
+          <w:spacing w:val="0"/>
+          <w:i w:val="1"/>
+          <w:b w:val="1"/>
+          <w:color w:val="000000"/>
+          <w:sz w:val="20"/>
+          <w:szCs w:val="20"/>
+          <w:u w:val="none"/>
+          <w:rFonts w:ascii="Times" w:eastAsia="Times" w:hAnsi="Times" w:hint="default"/>
+        </w:rPr>
+        <w:t>usuarios</w:t>
+      </w:r>
+      <w:r>
+        <w:rPr>
+          <w:spacing w:val="0"/>
+          <w:i w:val="0"/>
+          <w:b w:val="0"/>
+          <w:color w:val="000000"/>
+          <w:sz w:val="20"/>
+          <w:szCs w:val="20"/>
+          <w:u w:val="none"/>
+          <w:rFonts w:ascii="Times" w:eastAsia="Times" w:hAnsi="Times" w:hint="default"/>
+        </w:rPr>
+        <w:t xml:space="preserve">; es decir, la </w:t>
+      </w:r>
+      <w:r>
+        <w:rPr>
+          <w:spacing w:val="0"/>
+          <w:i w:val="1"/>
+          <w:b w:val="1"/>
+          <w:color w:val="000000"/>
+          <w:sz w:val="20"/>
+          <w:szCs w:val="20"/>
+          <w:u w:val="none"/>
+          <w:rFonts w:ascii="Times" w:eastAsia="Times" w:hAnsi="Times" w:hint="default"/>
+        </w:rPr>
+        <w:t xml:space="preserve">tabla izquierda,</w:t>
+      </w:r>
+      <w:r>
+        <w:rPr>
+          <w:spacing w:val="0"/>
+          <w:i w:val="0"/>
+          <w:b w:val="0"/>
+          <w:color w:val="000000"/>
+          <w:sz w:val="20"/>
+          <w:szCs w:val="20"/>
+          <w:u w:val="none"/>
+          <w:rFonts w:ascii="Times" w:eastAsia="Times" w:hAnsi="Times" w:hint="default"/>
+        </w:rPr>
+        <w:t xml:space="preserve"> la </w:t>
+      </w:r>
+      <w:r>
+        <w:rPr>
+          <w:spacing w:val="0"/>
+          <w:i w:val="1"/>
+          <w:b w:val="1"/>
+          <w:color w:val="000000"/>
+          <w:sz w:val="20"/>
+          <w:szCs w:val="20"/>
+          <w:u w:val="none"/>
+          <w:rFonts w:ascii="Times" w:eastAsia="Times" w:hAnsi="Times" w:hint="default"/>
+        </w:rPr>
+        <w:t xml:space="preserve">tabla A </w:t>
+      </w:r>
+      <w:r>
+        <w:rPr>
+          <w:spacing w:val="0"/>
+          <w:i w:val="0"/>
+          <w:b w:val="0"/>
+          <w:color w:val="000000"/>
+          <w:sz w:val="20"/>
+          <w:szCs w:val="20"/>
+          <w:u w:val="none"/>
+          <w:rFonts w:ascii="Times" w:eastAsia="Times" w:hAnsi="Times" w:hint="default"/>
+        </w:rPr>
+        <w:t xml:space="preserve">(Recuerde, </w:t>
+      </w:r>
+      <w:r>
+        <w:rPr>
+          <w:spacing w:val="0"/>
+          <w:i w:val="0"/>
+          <w:b w:val="0"/>
+          <w:color w:val="000000"/>
+          <w:sz w:val="20"/>
+          <w:szCs w:val="20"/>
+          <w:u w:val="none"/>
+          <w:rFonts w:ascii="Times" w:eastAsia="Times" w:hAnsi="Times" w:hint="default"/>
+        </w:rPr>
+        <w:t xml:space="preserve">la 1ra tabla que se pase siempre será la tabla del </w:t>
+      </w:r>
+      <w:r>
+        <w:rPr>
+          <w:spacing w:val="0"/>
+          <w:i w:val="1"/>
+          <w:b w:val="0"/>
+          <w:color w:val="000000"/>
+          <w:sz w:val="20"/>
+          <w:szCs w:val="20"/>
+          <w:u w:val="none"/>
+          <w:rFonts w:ascii="Times" w:eastAsia="Times" w:hAnsi="Times" w:hint="default"/>
+        </w:rPr>
+        <w:t xml:space="preserve">lado izquierdo </w:t>
+      </w:r>
+      <w:r>
+        <w:rPr>
+          <w:spacing w:val="0"/>
+          <w:i w:val="0"/>
+          <w:b w:val="0"/>
+          <w:color w:val="000000"/>
+          <w:sz w:val="20"/>
+          <w:szCs w:val="20"/>
+          <w:u w:val="none"/>
+          <w:rFonts w:ascii="Times" w:eastAsia="Times" w:hAnsi="Times" w:hint="default"/>
+        </w:rPr>
+        <w:t xml:space="preserve">o </w:t>
+      </w:r>
+      <w:r>
+        <w:rPr>
+          <w:spacing w:val="0"/>
+          <w:i w:val="1"/>
+          <w:b w:val="0"/>
+          <w:color w:val="000000"/>
+          <w:sz w:val="20"/>
+          <w:szCs w:val="20"/>
+          <w:u w:val="none"/>
+          <w:rFonts w:ascii="Times" w:eastAsia="Times" w:hAnsi="Times" w:hint="default"/>
+        </w:rPr>
+        <w:t xml:space="preserve">tabla A</w:t>
+      </w:r>
+      <w:r>
+        <w:rPr>
+          <w:spacing w:val="0"/>
+          <w:i w:val="0"/>
+          <w:b w:val="0"/>
+          <w:color w:val="000000"/>
+          <w:sz w:val="20"/>
+          <w:szCs w:val="20"/>
+          <w:u w:val="none"/>
+          <w:rFonts w:ascii="Times" w:eastAsia="Times" w:hAnsi="Times" w:hint="default"/>
+        </w:rPr>
+        <w:t>)</w:t>
+      </w:r>
+      <w:r>
+        <w:rPr>
+          <w:spacing w:val="0"/>
+          <w:i w:val="1"/>
+          <w:b w:val="1"/>
+          <w:color w:val="000000"/>
+          <w:sz w:val="20"/>
+          <w:szCs w:val="20"/>
+          <w:u w:val="none"/>
+          <w:rFonts w:ascii="Times" w:eastAsia="Times" w:hAnsi="Times" w:hint="default"/>
+        </w:rPr>
+        <w:t xml:space="preserve">. </w:t>
+      </w:r>
+      <w:r>
+        <w:rPr>
+          <w:spacing w:val="0"/>
+          <w:i w:val="0"/>
+          <w:b w:val="0"/>
+          <w:color w:val="000000"/>
+          <w:sz w:val="20"/>
+          <w:szCs w:val="20"/>
+          <w:u w:val="none"/>
+          <w:rFonts w:ascii="Times" w:eastAsia="Times" w:hAnsi="Times" w:hint="default"/>
+        </w:rPr>
+        <w:t xml:space="preserve">Entonces, como la</w:t>
+      </w:r>
+      <w:r>
+        <w:rPr>
+          <w:spacing w:val="0"/>
+          <w:i w:val="1"/>
+          <w:b w:val="1"/>
+          <w:color w:val="000000"/>
+          <w:sz w:val="20"/>
+          <w:szCs w:val="20"/>
+          <w:u w:val="none"/>
+          <w:rFonts w:ascii="Times" w:eastAsia="Times" w:hAnsi="Times" w:hint="default"/>
+        </w:rPr>
+        <w:t xml:space="preserve"> tabla A</w:t>
+      </w:r>
+      <w:r>
+        <w:rPr>
+          <w:spacing w:val="0"/>
+          <w:i w:val="0"/>
+          <w:b w:val="0"/>
+          <w:color w:val="000000"/>
+          <w:sz w:val="20"/>
+          <w:szCs w:val="20"/>
+          <w:u w:val="none"/>
+          <w:rFonts w:ascii="Times" w:eastAsia="Times" w:hAnsi="Times" w:hint="default"/>
+        </w:rPr>
+        <w:t xml:space="preserve"> tendría la </w:t>
+      </w:r>
+      <w:r>
+        <w:rPr>
+          <w:spacing w:val="0"/>
+          <w:i w:val="0"/>
+          <w:b w:val="0"/>
+          <w:color w:val="000000"/>
+          <w:sz w:val="20"/>
+          <w:szCs w:val="20"/>
+          <w:u w:val="none"/>
+          <w:rFonts w:ascii="Times" w:eastAsia="Times" w:hAnsi="Times" w:hint="default"/>
+        </w:rPr>
+        <w:t xml:space="preserve">prioridad, de la unión resultante con la </w:t>
+      </w:r>
+      <w:r>
+        <w:rPr>
+          <w:spacing w:val="0"/>
+          <w:i w:val="1"/>
+          <w:b w:val="1"/>
+          <w:color w:val="000000"/>
+          <w:sz w:val="20"/>
+          <w:szCs w:val="20"/>
+          <w:u w:val="none"/>
+          <w:rFonts w:ascii="Times" w:eastAsia="Times" w:hAnsi="Times" w:hint="default"/>
+        </w:rPr>
+        <w:t xml:space="preserve">tabla B</w:t>
+      </w:r>
+      <w:r>
+        <w:rPr>
+          <w:spacing w:val="0"/>
+          <w:i w:val="0"/>
+          <w:b w:val="0"/>
+          <w:color w:val="000000"/>
+          <w:sz w:val="20"/>
+          <w:szCs w:val="20"/>
+          <w:u w:val="none"/>
+          <w:rFonts w:ascii="Times" w:eastAsia="Times" w:hAnsi="Times" w:hint="default"/>
+        </w:rPr>
+        <w:t xml:space="preserve">, </w:t>
+      </w:r>
+      <w:r>
+        <w:rPr>
+          <w:spacing w:val="0"/>
+          <w:i w:val="1"/>
+          <w:b w:val="1"/>
+          <w:color w:val="000000"/>
+          <w:sz w:val="20"/>
+          <w:szCs w:val="20"/>
+          <w:u w:val="none"/>
+          <w:rFonts w:ascii="Times" w:eastAsia="Times" w:hAnsi="Times" w:hint="default"/>
+        </w:rPr>
+        <w:t xml:space="preserve">los datos de la tabla A se verían primero; y, de hecho, se verían </w:t>
+      </w:r>
+      <w:r>
+        <w:rPr>
+          <w:spacing w:val="0"/>
+          <w:i w:val="1"/>
+          <w:b w:val="1"/>
+          <w:color w:val="000000"/>
+          <w:sz w:val="20"/>
+          <w:szCs w:val="20"/>
+          <w:u w:val="none"/>
+          <w:rFonts w:ascii="Times" w:eastAsia="Times" w:hAnsi="Times" w:hint="default"/>
+        </w:rPr>
+        <w:t xml:space="preserve">en su totalidad,... independientemente de si los usuarios hayan escrito o no posts. Esto último es lo más </w:t>
+      </w:r>
+      <w:r>
+        <w:rPr>
+          <w:spacing w:val="0"/>
+          <w:i w:val="1"/>
+          <w:b w:val="1"/>
+          <w:color w:val="000000"/>
+          <w:sz w:val="20"/>
+          <w:szCs w:val="20"/>
+          <w:u w:val="none"/>
+          <w:rFonts w:ascii="Times" w:eastAsia="Times" w:hAnsi="Times" w:hint="default"/>
+        </w:rPr>
+        <w:t xml:space="preserve">importante. Y acuerdese siempre de la relación que tengan ambas entidades; pues, serán fundamentales para </w:t>
+      </w:r>
+      <w:r>
+        <w:rPr>
+          <w:spacing w:val="0"/>
+          <w:i w:val="1"/>
+          <w:b w:val="1"/>
+          <w:color w:val="000000"/>
+          <w:sz w:val="20"/>
+          <w:szCs w:val="20"/>
+          <w:u w:val="none"/>
+          <w:rFonts w:ascii="Times" w:eastAsia="Times" w:hAnsi="Times" w:hint="default"/>
+        </w:rPr>
+        <w:t xml:space="preserve">las conclusiones que podríamos tener para las Queries que hagamos.</w:t>
+      </w:r>
+    </w:p>
+    <w:p>
+      <w:pPr>
+        <w:numPr>
+          <w:ilvl w:val="0"/>
+          <w:numId w:val="0"/>
+        </w:numPr>
+        <w:jc w:val="left"/>
+        <w:spacing w:lineRule="auto" w:line="259" w:before="0" w:after="160"/>
+        <w:widowControl w:val="1"/>
+        <w:ind w:right="0" w:left="0" w:firstLine="0"/>
+        <w:rPr>
+          <w:spacing w:val="0"/>
+          <w:i w:val="0"/>
+          <w:b w:val="0"/>
+          <w:color w:val="000000"/>
+          <w:sz w:val="20"/>
+          <w:szCs w:val="20"/>
+          <w:u w:val="none"/>
+          <w:rFonts w:ascii="Times" w:eastAsia="Times" w:hAnsi="Times" w:hint="default"/>
+        </w:rPr>
+        <w:wordWrap w:val="1"/>
+        <w:autoSpaceDE w:val="0"/>
+        <w:autoSpaceDN w:val="0"/>
+      </w:pPr>
+      <w:r>
+        <w:rPr>
+          <w:spacing w:val="0"/>
+          <w:i w:val="0"/>
+          <w:b w:val="0"/>
+          <w:color w:val="000000"/>
+          <w:sz w:val="20"/>
+          <w:szCs w:val="20"/>
+          <w:u w:val="none"/>
+          <w:rFonts w:ascii="Times" w:eastAsia="Times" w:hAnsi="Times" w:hint="default"/>
+        </w:rPr>
+        <w:t xml:space="preserve">Sin embargo, retomemos, este conjunto de sentencias está incompleta; recuerde que su intención es, </w:t>
+      </w:r>
+      <w:r>
+        <w:rPr>
+          <w:spacing w:val="0"/>
+          <w:i w:val="0"/>
+          <w:b w:val="0"/>
+          <w:color w:val="000000"/>
+          <w:sz w:val="20"/>
+          <w:szCs w:val="20"/>
+          <w:u w:val="none"/>
+          <w:rFonts w:ascii="Times" w:eastAsia="Times" w:hAnsi="Times" w:hint="default"/>
+        </w:rPr>
+        <w:t xml:space="preserve">precisamente, hacer un tipo de </w:t>
+      </w:r>
+      <w:r>
+        <w:rPr>
+          <w:spacing w:val="0"/>
+          <w:i w:val="1"/>
+          <w:b w:val="1"/>
+          <w:color w:val="000000"/>
+          <w:sz w:val="20"/>
+          <w:szCs w:val="20"/>
+          <w:u w:val="none"/>
+          <w:rFonts w:ascii="Times" w:eastAsia="Times" w:hAnsi="Times" w:hint="default"/>
+        </w:rPr>
+        <w:t>Join</w:t>
+      </w:r>
+      <w:r>
+        <w:rPr>
+          <w:spacing w:val="0"/>
+          <w:i w:val="0"/>
+          <w:b w:val="0"/>
+          <w:color w:val="000000"/>
+          <w:sz w:val="20"/>
+          <w:szCs w:val="20"/>
+          <w:u w:val="none"/>
+          <w:rFonts w:ascii="Times" w:eastAsia="Times" w:hAnsi="Times" w:hint="default"/>
+        </w:rPr>
+        <w:t xml:space="preserve"> que es de </w:t>
+      </w:r>
+      <w:r>
+        <w:rPr>
+          <w:spacing w:val="0"/>
+          <w:i w:val="1"/>
+          <w:b w:val="1"/>
+          <w:color w:val="000000"/>
+          <w:sz w:val="20"/>
+          <w:szCs w:val="20"/>
+          <w:u w:val="none"/>
+          <w:rFonts w:ascii="Times" w:eastAsia="Times" w:hAnsi="Times" w:hint="default"/>
+        </w:rPr>
+        <w:t xml:space="preserve">Diferencia, </w:t>
+      </w:r>
+      <w:r>
+        <w:rPr>
+          <w:spacing w:val="0"/>
+          <w:i w:val="0"/>
+          <w:b w:val="0"/>
+          <w:color w:val="000000"/>
+          <w:sz w:val="20"/>
+          <w:szCs w:val="20"/>
+          <w:u w:val="none"/>
+          <w:rFonts w:ascii="Times" w:eastAsia="Times" w:hAnsi="Times" w:hint="default"/>
+        </w:rPr>
+        <w:t xml:space="preserve">al tratar de unir una </w:t>
+      </w:r>
+      <w:r>
+        <w:rPr>
+          <w:spacing w:val="0"/>
+          <w:i w:val="1"/>
+          <w:b w:val="1"/>
+          <w:color w:val="000000"/>
+          <w:sz w:val="20"/>
+          <w:szCs w:val="20"/>
+          <w:u w:val="none"/>
+          <w:rFonts w:ascii="Times" w:eastAsia="Times" w:hAnsi="Times" w:hint="default"/>
+        </w:rPr>
+        <w:t xml:space="preserve">tabla A</w:t>
+      </w:r>
+      <w:r>
+        <w:rPr>
+          <w:spacing w:val="0"/>
+          <w:i w:val="0"/>
+          <w:b w:val="0"/>
+          <w:color w:val="000000"/>
+          <w:sz w:val="20"/>
+          <w:szCs w:val="20"/>
+          <w:u w:val="none"/>
+          <w:rFonts w:ascii="Times" w:eastAsia="Times" w:hAnsi="Times" w:hint="default"/>
+        </w:rPr>
+        <w:t xml:space="preserve"> con una </w:t>
+      </w:r>
+      <w:r>
+        <w:rPr>
+          <w:spacing w:val="0"/>
+          <w:i w:val="1"/>
+          <w:b w:val="1"/>
+          <w:color w:val="000000"/>
+          <w:sz w:val="20"/>
+          <w:szCs w:val="20"/>
+          <w:u w:val="none"/>
+          <w:rFonts w:ascii="Times" w:eastAsia="Times" w:hAnsi="Times" w:hint="default"/>
+        </w:rPr>
+        <w:t xml:space="preserve">tabla B</w:t>
+      </w:r>
+      <w:r>
+        <w:rPr>
+          <w:spacing w:val="0"/>
+          <w:i w:val="0"/>
+          <w:b w:val="0"/>
+          <w:color w:val="000000"/>
+          <w:sz w:val="20"/>
+          <w:szCs w:val="20"/>
+          <w:u w:val="none"/>
+          <w:rFonts w:ascii="Times" w:eastAsia="Times" w:hAnsi="Times" w:hint="default"/>
+        </w:rPr>
+        <w:t xml:space="preserve">; entonces, </w:t>
+      </w:r>
+      <w:r>
+        <w:rPr>
+          <w:spacing w:val="0"/>
+          <w:i w:val="0"/>
+          <w:b w:val="0"/>
+          <w:color w:val="000000"/>
+          <w:sz w:val="20"/>
+          <w:szCs w:val="20"/>
+          <w:u w:val="none"/>
+          <w:rFonts w:ascii="Times" w:eastAsia="Times" w:hAnsi="Times" w:hint="default"/>
+        </w:rPr>
+        <w:t xml:space="preserve">para señalar cúal pasaría a ser esa </w:t>
+      </w:r>
+      <w:r>
+        <w:rPr>
+          <w:spacing w:val="0"/>
+          <w:i w:val="1"/>
+          <w:b w:val="1"/>
+          <w:color w:val="000000"/>
+          <w:sz w:val="20"/>
+          <w:szCs w:val="20"/>
+          <w:u w:val="none"/>
+          <w:rFonts w:ascii="Times" w:eastAsia="Times" w:hAnsi="Times" w:hint="default"/>
+        </w:rPr>
+        <w:t xml:space="preserve">tabla B</w:t>
+      </w:r>
+      <w:r>
+        <w:rPr>
+          <w:spacing w:val="0"/>
+          <w:i w:val="0"/>
+          <w:b w:val="0"/>
+          <w:color w:val="000000"/>
+          <w:sz w:val="20"/>
+          <w:szCs w:val="20"/>
+          <w:u w:val="none"/>
+          <w:rFonts w:ascii="Times" w:eastAsia="Times" w:hAnsi="Times" w:hint="default"/>
+        </w:rPr>
+        <w:t xml:space="preserve">,... se le pasa el nombre de la segunda tabla de su interés, en este caso </w:t>
+      </w:r>
+      <w:r>
+        <w:rPr>
+          <w:spacing w:val="0"/>
+          <w:i w:val="1"/>
+          <w:b w:val="1"/>
+          <w:color w:val="000000"/>
+          <w:sz w:val="20"/>
+          <w:szCs w:val="20"/>
+          <w:u w:val="none"/>
+          <w:rFonts w:ascii="Times" w:eastAsia="Times" w:hAnsi="Times" w:hint="default"/>
+        </w:rPr>
+        <w:t>Posts,</w:t>
+      </w:r>
+      <w:r>
+        <w:rPr>
+          <w:spacing w:val="0"/>
+          <w:i w:val="0"/>
+          <w:b w:val="0"/>
+          <w:color w:val="000000"/>
+          <w:sz w:val="20"/>
+          <w:szCs w:val="20"/>
+          <w:u w:val="none"/>
+          <w:rFonts w:ascii="Times" w:eastAsia="Times" w:hAnsi="Times" w:hint="default"/>
+        </w:rPr>
+        <w:t xml:space="preserve"> justo al lado de la sentencia </w:t>
+      </w:r>
+      <w:r>
+        <w:rPr>
+          <w:spacing w:val="0"/>
+          <w:i w:val="1"/>
+          <w:b w:val="1"/>
+          <w:color w:val="000000"/>
+          <w:sz w:val="20"/>
+          <w:szCs w:val="20"/>
+          <w:u w:val="none"/>
+          <w:rFonts w:ascii="Times" w:eastAsia="Times" w:hAnsi="Times" w:hint="default"/>
+        </w:rPr>
+        <w:t xml:space="preserve">LEFT JOIN. </w:t>
+      </w:r>
+      <w:r>
+        <w:rPr>
+          <w:spacing w:val="0"/>
+          <w:i w:val="0"/>
+          <w:b w:val="0"/>
+          <w:color w:val="000000"/>
+          <w:sz w:val="20"/>
+          <w:szCs w:val="20"/>
+          <w:u w:val="none"/>
+          <w:rFonts w:ascii="Times" w:eastAsia="Times" w:hAnsi="Times" w:hint="default"/>
+        </w:rPr>
+        <w:t xml:space="preserve">Tal que así:</w:t>
+      </w:r>
+    </w:p>
+    <w:p>
+      <w:pPr>
+        <w:numPr>
+          <w:ilvl w:val="0"/>
+          <w:numId w:val="0"/>
+        </w:numPr>
+        <w:jc w:val="left"/>
+        <w:spacing w:lineRule="auto" w:line="259" w:before="0" w:after="160"/>
+        <w:widowControl w:val="1"/>
+        <w:ind w:right="0" w:left="0" w:firstLine="0"/>
+        <w:rPr>
+          <w:spacing w:val="0"/>
+          <w:i w:val="0"/>
+          <w:b w:val="0"/>
+          <w:color w:val="000000"/>
+          <w:sz w:val="20"/>
+          <w:szCs w:val="20"/>
+          <w:u w:val="none"/>
+          <w:rFonts w:ascii="Times" w:eastAsia="Times" w:hAnsi="Times" w:hint="default"/>
+        </w:rPr>
+        <w:wordWrap w:val="1"/>
+        <w:autoSpaceDE w:val="0"/>
+        <w:autoSpaceDN w:val="0"/>
+      </w:pPr>
+      <w:r>
+        <w:rPr>
+          <w:sz w:val="20"/>
+        </w:rPr>
+        <w:drawing>
+          <wp:inline distT="0" distB="0" distL="0" distR="0">
+            <wp:extent cx="1800225" cy="390525"/>
+            <wp:effectExtent l="0" t="0" r="0" b="0"/>
+            <wp:docPr id="50" name="Imagen 16"/>
+            <wp:cNvGraphicFramePr>
+              <a:graphicFrameLocks xmlns:a="http://schemas.openxmlformats.org/drawingml/2006/main" noChangeAspect="1"/>
+            </wp:cNvGraphicFramePr>
+            <a:graphic xmlns:a="http://schemas.openxmlformats.org/drawingml/2006/main">
+              <a:graphicData uri="http://schemas.openxmlformats.org/drawingml/2006/picture">
+                <pic:pic xmlns:pic="http://schemas.openxmlformats.org/drawingml/2006/picture">
+                  <pic:nvPicPr>
+                    <pic:cNvPr id="31" name="Picture 31" descr="/Users/robertovelasquezdean/Library/Group Containers/L48J367XN4.com.infraware.PolarisOffice/EngineTemp/897/fImage8459508883.png"/>
+                    <pic:cNvPicPr>
+                      <a:picLocks noChangeAspect="1" noChangeArrowheads="1"/>
+                    </pic:cNvPicPr>
+                  </pic:nvPicPr>
+                  <pic:blipFill>
+                    <a:blip r:embed="rId35">
+                      <a:extLst>
+                        <a:ext uri="{BEBA8EAE-BF5A-486C-A8C5-ECC9F3942E4B}">
+                          <a14:imgProps xmlns:a14="http://schemas.microsoft.com/office/drawing/2010/main">
+                            <a14:imgLayer r:embed="rId36">
+                              <a14:imgEffect>
+                                <a14:sharpenSoften amount="25000"/>
+                              </a14:imgEffect>
+                            </a14:imgLayer>
+                          </a14:imgProps>
+                        </a:ext>
+                        <a:ext uri="{28A0092B-C50C-407E-A947-70E740481C1C}">
+                          <a14:useLocalDpi xmlns:a14="http://schemas.microsoft.com/office/drawing/2010/main" val="0"/>
+                        </a:ext>
+                      </a:extLst>
+                    </a:blip>
+                    <a:stretch>
+                      <a:fillRect/>
+                    </a:stretch>
+                  </pic:blipFill>
+                  <pic:spPr>
+                    <a:xfrm>
+                      <a:off x="0" y="0"/>
+                      <a:ext cx="1800860" cy="391160"/>
+                    </a:xfrm>
+                    <a:prstGeom prst="rect"/>
+                    <a:ln cap="flat"/>
+                  </pic:spPr>
+                </pic:pic>
+              </a:graphicData>
+            </a:graphic>
+          </wp:inline>
+        </w:drawing>
+      </w:r>
+    </w:p>
+    <w:p>
+      <w:pPr>
+        <w:numPr>
+          <w:ilvl w:val="0"/>
+          <w:numId w:val="0"/>
+        </w:numPr>
+        <w:jc w:val="left"/>
+        <w:spacing w:lineRule="auto" w:line="259" w:before="0" w:after="160"/>
+        <w:widowControl w:val="1"/>
+        <w:ind w:right="0" w:left="0" w:firstLine="0"/>
+        <w:rPr>
+          <w:spacing w:val="0"/>
+          <w:i w:val="0"/>
+          <w:b w:val="0"/>
+          <w:color w:val="000000"/>
+          <w:sz w:val="20"/>
+          <w:szCs w:val="20"/>
+          <w:u w:val="none"/>
+          <w:rFonts w:ascii="Times" w:eastAsia="Times" w:hAnsi="Times" w:hint="default"/>
+        </w:rPr>
+        <w:wordWrap w:val="1"/>
+        <w:autoSpaceDE w:val="0"/>
+        <w:autoSpaceDN w:val="0"/>
+      </w:pPr>
+      <w:r>
+        <w:rPr>
+          <w:spacing w:val="0"/>
+          <w:i w:val="0"/>
+          <w:b w:val="0"/>
+          <w:color w:val="000000"/>
+          <w:sz w:val="20"/>
+          <w:szCs w:val="20"/>
+          <w:u w:val="none"/>
+          <w:rFonts w:ascii="Times" w:eastAsia="Times" w:hAnsi="Times" w:hint="default"/>
+        </w:rPr>
+        <w:t xml:space="preserve">Ahora, ya dejamos claro qué tablas vamos a unir y hemos decidido, entre las dos, cual será</w:t>
+      </w:r>
+      <w:r>
+        <w:rPr>
+          <w:spacing w:val="0"/>
+          <w:i w:val="1"/>
+          <w:b w:val="1"/>
+          <w:color w:val="000000"/>
+          <w:sz w:val="20"/>
+          <w:szCs w:val="20"/>
+          <w:u w:val="none"/>
+          <w:rFonts w:ascii="Times" w:eastAsia="Times" w:hAnsi="Times" w:hint="default"/>
+        </w:rPr>
+        <w:t xml:space="preserve"> tabla A</w:t>
+      </w:r>
+      <w:r>
+        <w:rPr>
+          <w:spacing w:val="0"/>
+          <w:i w:val="0"/>
+          <w:b w:val="0"/>
+          <w:color w:val="000000"/>
+          <w:sz w:val="20"/>
+          <w:szCs w:val="20"/>
+          <w:u w:val="none"/>
+          <w:rFonts w:ascii="Times" w:eastAsia="Times" w:hAnsi="Times" w:hint="default"/>
+        </w:rPr>
+        <w:t xml:space="preserve"> y cual será </w:t>
+      </w:r>
+      <w:r>
+        <w:rPr>
+          <w:spacing w:val="0"/>
+          <w:i w:val="1"/>
+          <w:b w:val="1"/>
+          <w:color w:val="000000"/>
+          <w:sz w:val="20"/>
+          <w:szCs w:val="20"/>
+          <w:u w:val="none"/>
+          <w:rFonts w:ascii="Times" w:eastAsia="Times" w:hAnsi="Times" w:hint="default"/>
+        </w:rPr>
+        <w:t xml:space="preserve">tabla B, </w:t>
+      </w:r>
+      <w:r>
+        <w:rPr>
+          <w:spacing w:val="0"/>
+          <w:i w:val="0"/>
+          <w:b w:val="0"/>
+          <w:color w:val="000000"/>
+          <w:sz w:val="20"/>
+          <w:szCs w:val="20"/>
+          <w:u w:val="none"/>
+          <w:rFonts w:ascii="Times" w:eastAsia="Times" w:hAnsi="Times" w:hint="default"/>
+        </w:rPr>
+        <w:t xml:space="preserve">y que la unión será de tipo </w:t>
+      </w:r>
+      <w:r>
+        <w:rPr>
+          <w:spacing w:val="0"/>
+          <w:i w:val="1"/>
+          <w:b w:val="1"/>
+          <w:color w:val="000000"/>
+          <w:sz w:val="20"/>
+          <w:szCs w:val="20"/>
+          <w:u w:val="none"/>
+          <w:rFonts w:ascii="Times" w:eastAsia="Times" w:hAnsi="Times" w:hint="default"/>
+        </w:rPr>
+        <w:t xml:space="preserve">LEFT JOIN </w:t>
+      </w:r>
+      <w:r>
+        <w:rPr>
+          <w:spacing w:val="0"/>
+          <w:i w:val="0"/>
+          <w:b w:val="0"/>
+          <w:color w:val="000000"/>
+          <w:sz w:val="20"/>
+          <w:szCs w:val="20"/>
+          <w:u w:val="none"/>
+          <w:rFonts w:ascii="Times" w:eastAsia="Times" w:hAnsi="Times" w:hint="default"/>
+        </w:rPr>
+        <w:t xml:space="preserve">entre ambas; sin embargo, hace falta especificar la manera en </w:t>
+      </w:r>
+      <w:r>
+        <w:rPr>
+          <w:spacing w:val="0"/>
+          <w:i w:val="0"/>
+          <w:b w:val="0"/>
+          <w:color w:val="000000"/>
+          <w:sz w:val="20"/>
+          <w:szCs w:val="20"/>
+          <w:u w:val="none"/>
+          <w:rFonts w:ascii="Times" w:eastAsia="Times" w:hAnsi="Times" w:hint="default"/>
+        </w:rPr>
+        <w:t xml:space="preserve">cómo lograremos que ambas tablas, en definitiva, se unan; y, eso se logra, </w:t>
+      </w:r>
+      <w:r>
+        <w:rPr>
+          <w:spacing w:val="0"/>
+          <w:i w:val="1"/>
+          <w:b w:val="1"/>
+          <w:color w:val="000000"/>
+          <w:sz w:val="20"/>
+          <w:szCs w:val="20"/>
+          <w:u w:val="none"/>
+          <w:rFonts w:ascii="Times" w:eastAsia="Times" w:hAnsi="Times" w:hint="default"/>
+        </w:rPr>
+        <w:t xml:space="preserve">conectando la llave primaria de la </w:t>
+      </w:r>
+      <w:r>
+        <w:rPr>
+          <w:spacing w:val="0"/>
+          <w:i w:val="1"/>
+          <w:b w:val="1"/>
+          <w:color w:val="000000"/>
+          <w:sz w:val="20"/>
+          <w:szCs w:val="20"/>
+          <w:u w:val="none"/>
+          <w:rFonts w:ascii="Times" w:eastAsia="Times" w:hAnsi="Times" w:hint="default"/>
+        </w:rPr>
+        <w:t xml:space="preserve">tabla A</w:t>
+      </w:r>
+      <w:r>
+        <w:rPr>
+          <w:spacing w:val="0"/>
+          <w:i w:val="0"/>
+          <w:b w:val="0"/>
+          <w:color w:val="000000"/>
+          <w:sz w:val="20"/>
+          <w:szCs w:val="20"/>
+          <w:u w:val="none"/>
+          <w:rFonts w:ascii="Times" w:eastAsia="Times" w:hAnsi="Times" w:hint="default"/>
+        </w:rPr>
+        <w:t xml:space="preserve">, </w:t>
+      </w:r>
+      <w:r>
+        <w:rPr>
+          <w:spacing w:val="0"/>
+          <w:i w:val="1"/>
+          <w:b w:val="1"/>
+          <w:color w:val="000000"/>
+          <w:sz w:val="20"/>
+          <w:szCs w:val="20"/>
+          <w:u w:val="none"/>
+          <w:rFonts w:ascii="Times" w:eastAsia="Times" w:hAnsi="Times" w:hint="default"/>
+        </w:rPr>
+        <w:t>usuarios,</w:t>
+      </w:r>
+      <w:r>
+        <w:rPr>
+          <w:spacing w:val="0"/>
+          <w:i w:val="0"/>
+          <w:b w:val="0"/>
+          <w:color w:val="000000"/>
+          <w:sz w:val="20"/>
+          <w:szCs w:val="20"/>
+          <w:u w:val="none"/>
+          <w:rFonts w:ascii="Times" w:eastAsia="Times" w:hAnsi="Times" w:hint="default"/>
+        </w:rPr>
+        <w:t xml:space="preserve"> que es la tabla de nuestra prioridad por ser la tabla de </w:t>
+      </w:r>
+      <w:r>
+        <w:rPr>
+          <w:spacing w:val="0"/>
+          <w:i w:val="1"/>
+          <w:b w:val="1"/>
+          <w:color w:val="000000"/>
+          <w:sz w:val="20"/>
+          <w:szCs w:val="20"/>
+          <w:u w:val="none"/>
+          <w:rFonts w:ascii="Times" w:eastAsia="Times" w:hAnsi="Times" w:hint="default"/>
+        </w:rPr>
+        <w:t xml:space="preserve">la parte</w:t>
+      </w:r>
+      <w:r>
+        <w:rPr>
+          <w:spacing w:val="0"/>
+          <w:i w:val="0"/>
+          <w:b w:val="0"/>
+          <w:color w:val="000000"/>
+          <w:sz w:val="20"/>
+          <w:szCs w:val="20"/>
+          <w:u w:val="none"/>
+          <w:rFonts w:ascii="Times" w:eastAsia="Times" w:hAnsi="Times" w:hint="default"/>
+        </w:rPr>
+        <w:t xml:space="preserve"> </w:t>
+      </w:r>
+      <w:r>
+        <w:rPr>
+          <w:spacing w:val="0"/>
+          <w:i w:val="1"/>
+          <w:b w:val="1"/>
+          <w:color w:val="000000"/>
+          <w:sz w:val="20"/>
+          <w:szCs w:val="20"/>
+          <w:u w:val="none"/>
+          <w:rFonts w:ascii="Times" w:eastAsia="Times" w:hAnsi="Times" w:hint="default"/>
+        </w:rPr>
+        <w:t>izquierda</w:t>
+      </w:r>
+      <w:r>
+        <w:rPr>
+          <w:spacing w:val="0"/>
+          <w:i w:val="0"/>
+          <w:b w:val="0"/>
+          <w:color w:val="000000"/>
+          <w:sz w:val="20"/>
+          <w:szCs w:val="20"/>
+          <w:u w:val="none"/>
+          <w:rFonts w:ascii="Times" w:eastAsia="Times" w:hAnsi="Times" w:hint="default"/>
+        </w:rPr>
+        <w:t xml:space="preserve"> y por hacer la unión </w:t>
+      </w:r>
+      <w:r>
+        <w:rPr>
+          <w:spacing w:val="0"/>
+          <w:i w:val="0"/>
+          <w:b w:val="0"/>
+          <w:color w:val="000000"/>
+          <w:sz w:val="20"/>
+          <w:szCs w:val="20"/>
+          <w:u w:val="none"/>
+          <w:rFonts w:ascii="Times" w:eastAsia="Times" w:hAnsi="Times" w:hint="default"/>
+        </w:rPr>
+        <w:t xml:space="preserve">desde un </w:t>
+      </w:r>
+      <w:r>
+        <w:rPr>
+          <w:spacing w:val="0"/>
+          <w:i w:val="1"/>
+          <w:b w:val="1"/>
+          <w:color w:val="000000"/>
+          <w:sz w:val="20"/>
+          <w:szCs w:val="20"/>
+          <w:u w:val="none"/>
+          <w:rFonts w:ascii="Times" w:eastAsia="Times" w:hAnsi="Times" w:hint="default"/>
+        </w:rPr>
+        <w:t xml:space="preserve">left join,...</w:t>
+      </w:r>
+      <w:r>
+        <w:rPr>
+          <w:spacing w:val="0"/>
+          <w:i w:val="0"/>
+          <w:b w:val="0"/>
+          <w:color w:val="000000"/>
+          <w:sz w:val="20"/>
+          <w:szCs w:val="20"/>
+          <w:u w:val="none"/>
+          <w:rFonts w:ascii="Times" w:eastAsia="Times" w:hAnsi="Times" w:hint="default"/>
+        </w:rPr>
+        <w:t xml:space="preserve"> </w:t>
+      </w:r>
+      <w:r>
+        <w:rPr>
+          <w:spacing w:val="0"/>
+          <w:i w:val="1"/>
+          <w:b w:val="1"/>
+          <w:color w:val="000000"/>
+          <w:sz w:val="20"/>
+          <w:szCs w:val="20"/>
+          <w:u w:val="none"/>
+          <w:rFonts w:ascii="Times" w:eastAsia="Times" w:hAnsi="Times" w:hint="default"/>
+        </w:rPr>
+        <w:t xml:space="preserve">con la llave foranea de la tabla B</w:t>
+      </w:r>
+      <w:r>
+        <w:rPr>
+          <w:spacing w:val="0"/>
+          <w:i w:val="0"/>
+          <w:b w:val="0"/>
+          <w:color w:val="000000"/>
+          <w:sz w:val="20"/>
+          <w:szCs w:val="20"/>
+          <w:u w:val="none"/>
+          <w:rFonts w:ascii="Times" w:eastAsia="Times" w:hAnsi="Times" w:hint="default"/>
+        </w:rPr>
+        <w:t xml:space="preserve"> que, justamente, se relaciona o viene importada de la </w:t>
+      </w:r>
+      <w:r>
+        <w:rPr>
+          <w:spacing w:val="0"/>
+          <w:i w:val="0"/>
+          <w:b w:val="0"/>
+          <w:color w:val="000000"/>
+          <w:sz w:val="20"/>
+          <w:szCs w:val="20"/>
+          <w:u w:val="none"/>
+          <w:rFonts w:ascii="Times" w:eastAsia="Times" w:hAnsi="Times" w:hint="default"/>
+        </w:rPr>
+        <w:t xml:space="preserve">llave primaria de </w:t>
+      </w:r>
+      <w:r>
+        <w:rPr>
+          <w:spacing w:val="0"/>
+          <w:i w:val="1"/>
+          <w:b w:val="1"/>
+          <w:color w:val="000000"/>
+          <w:sz w:val="20"/>
+          <w:szCs w:val="20"/>
+          <w:u w:val="none"/>
+          <w:rFonts w:ascii="Times" w:eastAsia="Times" w:hAnsi="Times" w:hint="default"/>
+        </w:rPr>
+        <w:t>usuarios.</w:t>
+      </w:r>
+      <w:r>
+        <w:rPr>
+          <w:spacing w:val="0"/>
+          <w:i w:val="0"/>
+          <w:b w:val="0"/>
+          <w:color w:val="000000"/>
+          <w:sz w:val="20"/>
+          <w:szCs w:val="20"/>
+          <w:u w:val="none"/>
+          <w:rFonts w:ascii="Times" w:eastAsia="Times" w:hAnsi="Times" w:hint="default"/>
+        </w:rPr>
+        <w:t xml:space="preserve"> Lo anterior se logra al </w:t>
+      </w:r>
+      <w:r>
+        <w:rPr>
+          <w:spacing w:val="0"/>
+          <w:i w:val="1"/>
+          <w:b w:val="0"/>
+          <w:color w:val="000000"/>
+          <w:sz w:val="20"/>
+          <w:szCs w:val="20"/>
+          <w:u w:val="none"/>
+          <w:rFonts w:ascii="Times" w:eastAsia="Times" w:hAnsi="Times" w:hint="default"/>
+        </w:rPr>
+        <w:t xml:space="preserve">igualar </w:t>
+      </w:r>
+      <w:r>
+        <w:rPr>
+          <w:spacing w:val="0"/>
+          <w:i w:val="0"/>
+          <w:b w:val="0"/>
+          <w:color w:val="000000"/>
+          <w:sz w:val="20"/>
+          <w:szCs w:val="20"/>
+          <w:u w:val="none"/>
+          <w:rFonts w:ascii="Times" w:eastAsia="Times" w:hAnsi="Times" w:hint="default"/>
+        </w:rPr>
+        <w:t xml:space="preserve">ambas columnas, la de la llave primaria de </w:t>
+      </w:r>
+      <w:r>
+        <w:rPr>
+          <w:spacing w:val="0"/>
+          <w:i w:val="1"/>
+          <w:b w:val="1"/>
+          <w:color w:val="000000"/>
+          <w:sz w:val="20"/>
+          <w:szCs w:val="20"/>
+          <w:u w:val="none"/>
+          <w:rFonts w:ascii="Times" w:eastAsia="Times" w:hAnsi="Times" w:hint="default"/>
+        </w:rPr>
+        <w:t>usuarios</w:t>
+      </w:r>
+      <w:r>
+        <w:rPr>
+          <w:spacing w:val="0"/>
+          <w:i w:val="0"/>
+          <w:b w:val="0"/>
+          <w:color w:val="000000"/>
+          <w:sz w:val="20"/>
+          <w:szCs w:val="20"/>
+          <w:u w:val="none"/>
+          <w:rFonts w:ascii="Times" w:eastAsia="Times" w:hAnsi="Times" w:hint="default"/>
+        </w:rPr>
+        <w:t xml:space="preserve"> </w:t>
+      </w:r>
+      <w:r>
+        <w:rPr>
+          <w:spacing w:val="0"/>
+          <w:i w:val="0"/>
+          <w:b w:val="0"/>
+          <w:color w:val="000000"/>
+          <w:sz w:val="20"/>
+          <w:szCs w:val="20"/>
+          <w:u w:val="none"/>
+          <w:rFonts w:ascii="Times" w:eastAsia="Times" w:hAnsi="Times" w:hint="default"/>
+        </w:rPr>
+        <w:t xml:space="preserve">con la de la llave foranea de </w:t>
+      </w:r>
+      <w:r>
+        <w:rPr>
+          <w:spacing w:val="0"/>
+          <w:i w:val="1"/>
+          <w:b w:val="1"/>
+          <w:color w:val="000000"/>
+          <w:sz w:val="20"/>
+          <w:szCs w:val="20"/>
+          <w:u w:val="none"/>
+          <w:rFonts w:ascii="Times" w:eastAsia="Times" w:hAnsi="Times" w:hint="default"/>
+        </w:rPr>
+        <w:t>posts</w:t>
+      </w:r>
+      <w:r>
+        <w:rPr>
+          <w:spacing w:val="0"/>
+          <w:i w:val="0"/>
+          <w:b w:val="0"/>
+          <w:color w:val="000000"/>
+          <w:sz w:val="20"/>
+          <w:szCs w:val="20"/>
+          <w:u w:val="none"/>
+          <w:rFonts w:ascii="Times" w:eastAsia="Times" w:hAnsi="Times" w:hint="default"/>
+        </w:rPr>
+        <w:t xml:space="preserve"> (relacionada a usuarios), por medio de la palabra reservada </w:t>
+      </w:r>
+      <w:r>
+        <w:rPr>
+          <w:spacing w:val="0"/>
+          <w:i w:val="0"/>
+          <w:b w:val="1"/>
+          <w:color w:val="000000"/>
+          <w:sz w:val="20"/>
+          <w:szCs w:val="20"/>
+          <w:u w:val="none"/>
+          <w:rFonts w:ascii="Times" w:eastAsia="Times" w:hAnsi="Times" w:hint="default"/>
+        </w:rPr>
+        <w:t xml:space="preserve">ON. </w:t>
+      </w:r>
+      <w:r>
+        <w:rPr>
+          <w:spacing w:val="0"/>
+          <w:i w:val="0"/>
+          <w:b w:val="0"/>
+          <w:color w:val="000000"/>
+          <w:sz w:val="20"/>
+          <w:szCs w:val="20"/>
+          <w:u w:val="none"/>
+          <w:rFonts w:ascii="Times" w:eastAsia="Times" w:hAnsi="Times" w:hint="default"/>
+        </w:rPr>
+        <w:t xml:space="preserve">Se </w:t>
+      </w:r>
+      <w:r>
+        <w:rPr>
+          <w:spacing w:val="0"/>
+          <w:i w:val="1"/>
+          <w:b w:val="0"/>
+          <w:color w:val="000000"/>
+          <w:sz w:val="20"/>
+          <w:szCs w:val="20"/>
+          <w:u w:val="none"/>
+          <w:rFonts w:ascii="Times" w:eastAsia="Times" w:hAnsi="Times" w:hint="default"/>
+        </w:rPr>
+        <w:t xml:space="preserve">igualan </w:t>
+      </w:r>
+      <w:r>
+        <w:rPr>
+          <w:spacing w:val="0"/>
+          <w:i w:val="0"/>
+          <w:b w:val="0"/>
+          <w:color w:val="000000"/>
+          <w:sz w:val="20"/>
+          <w:szCs w:val="20"/>
+          <w:u w:val="none"/>
+          <w:rFonts w:ascii="Times" w:eastAsia="Times" w:hAnsi="Times" w:hint="default"/>
+        </w:rPr>
+        <w:t xml:space="preserve">porque se supone que, en efecto, sus datos son iguales entre sí. Veamos esto en código:</w:t>
+      </w:r>
+    </w:p>
+    <w:p>
+      <w:pPr>
+        <w:numPr>
+          <w:ilvl w:val="0"/>
+          <w:numId w:val="0"/>
+        </w:numPr>
+        <w:jc w:val="left"/>
+        <w:spacing w:lineRule="auto" w:line="259" w:before="0" w:after="160"/>
+        <w:widowControl w:val="1"/>
+        <w:ind w:right="0" w:left="0" w:firstLine="0"/>
+        <w:rPr>
+          <w:spacing w:val="0"/>
+          <w:i w:val="0"/>
+          <w:b w:val="0"/>
+          <w:color w:val="000000"/>
+          <w:sz w:val="20"/>
+          <w:szCs w:val="20"/>
+          <w:u w:val="none"/>
+          <w:rFonts w:ascii="Times" w:eastAsia="Times" w:hAnsi="Times" w:hint="default"/>
+        </w:rPr>
+        <w:wordWrap w:val="1"/>
+        <w:autoSpaceDE w:val="0"/>
+        <w:autoSpaceDN w:val="0"/>
+      </w:pPr>
+      <w:r>
+        <w:rPr>
+          <w:sz w:val="20"/>
+        </w:rPr>
+        <w:drawing>
+          <wp:inline distT="0" distB="0" distL="0" distR="0">
+            <wp:extent cx="3952875" cy="409575"/>
+            <wp:effectExtent l="0" t="0" r="0" b="0"/>
+            <wp:docPr id="61" name="Imagen 17"/>
+            <wp:cNvGraphicFramePr>
+              <a:graphicFrameLocks xmlns:a="http://schemas.openxmlformats.org/drawingml/2006/main" noChangeAspect="1"/>
+            </wp:cNvGraphicFramePr>
+            <a:graphic xmlns:a="http://schemas.openxmlformats.org/drawingml/2006/main">
+              <a:graphicData uri="http://schemas.openxmlformats.org/drawingml/2006/picture">
+                <pic:pic xmlns:pic="http://schemas.openxmlformats.org/drawingml/2006/picture">
+                  <pic:nvPicPr>
+                    <pic:cNvPr id="33" name="Picture 33" descr="/Users/robertovelasquezdean/Library/Group Containers/L48J367XN4.com.infraware.PolarisOffice/EngineTemp/897/fImage13604615082.png"/>
+                    <pic:cNvPicPr>
+                      <a:picLocks noChangeAspect="1" noChangeArrowheads="1"/>
+                    </pic:cNvPicPr>
+                  </pic:nvPicPr>
+                  <pic:blipFill>
+                    <a:blip r:embed="rId37">
+                      <a:extLst>
+                        <a:ext uri="{BEBA8EAE-BF5A-486C-A8C5-ECC9F3942E4B}">
+                          <a14:imgProps xmlns:a14="http://schemas.microsoft.com/office/drawing/2010/main">
+                            <a14:imgLayer r:embed="rId38">
+                              <a14:imgEffect>
+                                <a14:sharpenSoften amount="25000"/>
+                              </a14:imgEffect>
+                            </a14:imgLayer>
+                          </a14:imgProps>
+                        </a:ext>
+                        <a:ext uri="{28A0092B-C50C-407E-A947-70E740481C1C}">
+                          <a14:useLocalDpi xmlns:a14="http://schemas.microsoft.com/office/drawing/2010/main" val="0"/>
+                        </a:ext>
+                      </a:extLst>
+                    </a:blip>
+                    <a:stretch>
+                      <a:fillRect/>
+                    </a:stretch>
+                  </pic:blipFill>
+                  <pic:spPr>
+                    <a:xfrm>
+                      <a:off x="0" y="0"/>
+                      <a:ext cx="3953510" cy="410210"/>
+                    </a:xfrm>
+                    <a:prstGeom prst="rect"/>
+                    <a:ln cap="flat"/>
+                  </pic:spPr>
+                </pic:pic>
+              </a:graphicData>
+            </a:graphic>
+          </wp:inline>
+        </w:drawing>
+      </w:r>
+    </w:p>
+    <w:p>
+      <w:pPr>
+        <w:numPr>
+          <w:ilvl w:val="0"/>
+          <w:numId w:val="0"/>
+        </w:numPr>
+        <w:jc w:val="left"/>
+        <w:spacing w:lineRule="auto" w:line="259" w:before="0" w:after="160"/>
+        <w:widowControl w:val="1"/>
+        <w:ind w:right="0" w:left="0" w:firstLine="0"/>
+        <w:rPr>
+          <w:spacing w:val="0"/>
+          <w:i w:val="1"/>
+          <w:b w:val="1"/>
+          <w:color w:val="000000"/>
+          <w:sz w:val="20"/>
+          <w:szCs w:val="20"/>
+          <w:u w:val="none"/>
+          <w:rFonts w:ascii="Times" w:eastAsia="Times" w:hAnsi="Times" w:hint="default"/>
+        </w:rPr>
+        <w:wordWrap w:val="1"/>
+        <w:autoSpaceDE w:val="0"/>
+        <w:autoSpaceDN w:val="0"/>
+      </w:pPr>
+      <w:r>
+        <w:rPr>
+          <w:spacing w:val="0"/>
+          <w:i w:val="0"/>
+          <w:b w:val="0"/>
+          <w:color w:val="000000"/>
+          <w:sz w:val="20"/>
+          <w:szCs w:val="20"/>
+          <w:u w:val="none"/>
+          <w:rFonts w:ascii="Times" w:eastAsia="Times" w:hAnsi="Times" w:hint="default"/>
+        </w:rPr>
+        <w:t xml:space="preserve">En </w:t>
+      </w:r>
+      <w:r>
+        <w:rPr>
+          <w:spacing w:val="0"/>
+          <w:i w:val="1"/>
+          <w:b w:val="1"/>
+          <w:color w:val="000000"/>
+          <w:sz w:val="20"/>
+          <w:szCs w:val="20"/>
+          <w:u w:val="none"/>
+          <w:rFonts w:ascii="Times" w:eastAsia="Times" w:hAnsi="Times" w:hint="default"/>
+        </w:rPr>
+        <w:t xml:space="preserve">usuarios.id, “usuarios” </w:t>
+      </w:r>
+      <w:r>
+        <w:rPr>
+          <w:spacing w:val="0"/>
+          <w:i w:val="0"/>
+          <w:b w:val="0"/>
+          <w:color w:val="000000"/>
+          <w:sz w:val="20"/>
+          <w:szCs w:val="20"/>
+          <w:u w:val="none"/>
+          <w:rFonts w:ascii="Times" w:eastAsia="Times" w:hAnsi="Times" w:hint="default"/>
+        </w:rPr>
+        <w:t xml:space="preserve">hace referencia a la tabla como tal, luego hay una separación de palabras por </w:t>
+      </w:r>
+      <w:r>
+        <w:rPr>
+          <w:spacing w:val="0"/>
+          <w:i w:val="0"/>
+          <w:b w:val="0"/>
+          <w:color w:val="000000"/>
+          <w:sz w:val="20"/>
+          <w:szCs w:val="20"/>
+          <w:u w:val="none"/>
+          <w:rFonts w:ascii="Times" w:eastAsia="Times" w:hAnsi="Times" w:hint="default"/>
+        </w:rPr>
+        <w:t xml:space="preserve">medio de un punto (.), e </w:t>
+      </w:r>
+      <w:r>
+        <w:rPr>
+          <w:spacing w:val="0"/>
+          <w:i w:val="1"/>
+          <w:b w:val="1"/>
+          <w:color w:val="000000"/>
+          <w:sz w:val="20"/>
+          <w:szCs w:val="20"/>
+          <w:u w:val="none"/>
+          <w:rFonts w:ascii="Times" w:eastAsia="Times" w:hAnsi="Times" w:hint="default"/>
+        </w:rPr>
+        <w:t xml:space="preserve">“id” </w:t>
+      </w:r>
+      <w:r>
+        <w:rPr>
+          <w:spacing w:val="0"/>
+          <w:i w:val="0"/>
+          <w:b w:val="0"/>
+          <w:color w:val="000000"/>
+          <w:sz w:val="20"/>
+          <w:szCs w:val="20"/>
+          <w:u w:val="none"/>
+          <w:rFonts w:ascii="Times" w:eastAsia="Times" w:hAnsi="Times" w:hint="default"/>
+        </w:rPr>
+        <w:t xml:space="preserve">hace referencia, ahora sí, a un campo de la tabla </w:t>
+      </w:r>
+      <w:r>
+        <w:rPr>
+          <w:spacing w:val="0"/>
+          <w:i w:val="1"/>
+          <w:b w:val="1"/>
+          <w:color w:val="000000"/>
+          <w:sz w:val="20"/>
+          <w:szCs w:val="20"/>
+          <w:u w:val="none"/>
+          <w:rFonts w:ascii="Times" w:eastAsia="Times" w:hAnsi="Times" w:hint="default"/>
+        </w:rPr>
+        <w:t xml:space="preserve">usuarios; </w:t>
+      </w:r>
+      <w:r>
+        <w:rPr>
+          <w:spacing w:val="0"/>
+          <w:i w:val="0"/>
+          <w:b w:val="0"/>
+          <w:color w:val="000000"/>
+          <w:sz w:val="20"/>
+          <w:szCs w:val="20"/>
+          <w:u w:val="none"/>
+          <w:rFonts w:ascii="Times" w:eastAsia="Times" w:hAnsi="Times" w:hint="default"/>
+        </w:rPr>
+        <w:t xml:space="preserve">que, como ya debe </w:t>
+      </w:r>
+      <w:r>
+        <w:rPr>
+          <w:spacing w:val="0"/>
+          <w:i w:val="0"/>
+          <w:b w:val="0"/>
+          <w:color w:val="000000"/>
+          <w:sz w:val="20"/>
+          <w:szCs w:val="20"/>
+          <w:u w:val="none"/>
+          <w:rFonts w:ascii="Times" w:eastAsia="Times" w:hAnsi="Times" w:hint="default"/>
+        </w:rPr>
+        <w:t xml:space="preserve">saber, es el campo correspondiente a la llave primaria de dicha tabla </w:t>
+      </w:r>
+      <w:r>
+        <w:rPr>
+          <w:spacing w:val="0"/>
+          <w:i w:val="1"/>
+          <w:b w:val="1"/>
+          <w:color w:val="000000"/>
+          <w:sz w:val="20"/>
+          <w:szCs w:val="20"/>
+          <w:u w:val="none"/>
+          <w:rFonts w:ascii="Times" w:eastAsia="Times" w:hAnsi="Times" w:hint="default"/>
+        </w:rPr>
+        <w:t xml:space="preserve">usuarios. </w:t>
+      </w:r>
+    </w:p>
+    <w:p>
+      <w:pPr>
+        <w:numPr>
+          <w:ilvl w:val="0"/>
+          <w:numId w:val="0"/>
+        </w:numPr>
+        <w:jc w:val="left"/>
+        <w:spacing w:lineRule="auto" w:line="259" w:before="0" w:after="160"/>
+        <w:widowControl w:val="1"/>
+        <w:ind w:right="0" w:left="0" w:firstLine="0"/>
+        <w:rPr>
+          <w:spacing w:val="0"/>
+          <w:i w:val="1"/>
+          <w:b w:val="1"/>
+          <w:color w:val="000000"/>
+          <w:sz w:val="20"/>
+          <w:szCs w:val="20"/>
+          <w:u w:val="none"/>
+          <w:rFonts w:ascii="Times" w:eastAsia="Times" w:hAnsi="Times" w:hint="default"/>
+        </w:rPr>
+        <w:wordWrap w:val="1"/>
+        <w:autoSpaceDE w:val="0"/>
+        <w:autoSpaceDN w:val="0"/>
+      </w:pPr>
+      <w:r>
+        <w:rPr>
+          <w:spacing w:val="0"/>
+          <w:i w:val="0"/>
+          <w:b w:val="0"/>
+          <w:color w:val="000000"/>
+          <w:sz w:val="20"/>
+          <w:szCs w:val="20"/>
+          <w:u w:val="none"/>
+          <w:rFonts w:ascii="Times" w:eastAsia="Times" w:hAnsi="Times" w:hint="default"/>
+        </w:rPr>
+        <w:t xml:space="preserve">Ahora, en </w:t>
+      </w:r>
+      <w:r>
+        <w:rPr>
+          <w:spacing w:val="0"/>
+          <w:i w:val="1"/>
+          <w:b w:val="1"/>
+          <w:color w:val="000000"/>
+          <w:sz w:val="20"/>
+          <w:szCs w:val="20"/>
+          <w:u w:val="none"/>
+          <w:rFonts w:ascii="Times" w:eastAsia="Times" w:hAnsi="Times" w:hint="default"/>
+        </w:rPr>
+        <w:t xml:space="preserve">posts.usuario_id, “posts” </w:t>
+      </w:r>
+      <w:r>
+        <w:rPr>
+          <w:spacing w:val="0"/>
+          <w:i w:val="0"/>
+          <w:b w:val="0"/>
+          <w:color w:val="000000"/>
+          <w:sz w:val="20"/>
+          <w:szCs w:val="20"/>
+          <w:u w:val="none"/>
+          <w:rFonts w:ascii="Times" w:eastAsia="Times" w:hAnsi="Times" w:hint="default"/>
+        </w:rPr>
+        <w:t xml:space="preserve">hace referencia a la tabla como tal, luego hay una separación de palabras </w:t>
+      </w:r>
+      <w:r>
+        <w:rPr>
+          <w:spacing w:val="0"/>
+          <w:i w:val="0"/>
+          <w:b w:val="0"/>
+          <w:color w:val="000000"/>
+          <w:sz w:val="20"/>
+          <w:szCs w:val="20"/>
+          <w:u w:val="none"/>
+          <w:rFonts w:ascii="Times" w:eastAsia="Times" w:hAnsi="Times" w:hint="default"/>
+        </w:rPr>
+        <w:t xml:space="preserve">por medio de un punto (.), y </w:t>
+      </w:r>
+      <w:r>
+        <w:rPr>
+          <w:spacing w:val="0"/>
+          <w:i w:val="1"/>
+          <w:b w:val="1"/>
+          <w:color w:val="000000"/>
+          <w:sz w:val="20"/>
+          <w:szCs w:val="20"/>
+          <w:u w:val="none"/>
+          <w:rFonts w:ascii="Times" w:eastAsia="Times" w:hAnsi="Times" w:hint="default"/>
+        </w:rPr>
+        <w:t>“usuario_id”</w:t>
+      </w:r>
+      <w:r>
+        <w:rPr>
+          <w:spacing w:val="0"/>
+          <w:i w:val="0"/>
+          <w:b w:val="0"/>
+          <w:color w:val="000000"/>
+          <w:sz w:val="20"/>
+          <w:szCs w:val="20"/>
+          <w:u w:val="none"/>
+          <w:rFonts w:ascii="Times" w:eastAsia="Times" w:hAnsi="Times" w:hint="default"/>
+        </w:rPr>
+        <w:t xml:space="preserve"> hace referencia, ahora sí, a un campo de la tabla </w:t>
+      </w:r>
+      <w:r>
+        <w:rPr>
+          <w:spacing w:val="0"/>
+          <w:i w:val="1"/>
+          <w:b w:val="1"/>
+          <w:color w:val="000000"/>
+          <w:sz w:val="20"/>
+          <w:szCs w:val="20"/>
+          <w:u w:val="none"/>
+          <w:rFonts w:ascii="Times" w:eastAsia="Times" w:hAnsi="Times" w:hint="default"/>
+        </w:rPr>
+        <w:t xml:space="preserve">posts; </w:t>
+      </w:r>
+      <w:r>
+        <w:rPr>
+          <w:spacing w:val="0"/>
+          <w:i w:val="0"/>
+          <w:b w:val="0"/>
+          <w:color w:val="000000"/>
+          <w:sz w:val="20"/>
+          <w:szCs w:val="20"/>
+          <w:u w:val="none"/>
+          <w:rFonts w:ascii="Times" w:eastAsia="Times" w:hAnsi="Times" w:hint="default"/>
+        </w:rPr>
+        <w:t xml:space="preserve">que, como </w:t>
+      </w:r>
+      <w:r>
+        <w:rPr>
+          <w:spacing w:val="0"/>
+          <w:i w:val="0"/>
+          <w:b w:val="0"/>
+          <w:color w:val="000000"/>
+          <w:sz w:val="20"/>
+          <w:szCs w:val="20"/>
+          <w:u w:val="none"/>
+          <w:rFonts w:ascii="Times" w:eastAsia="Times" w:hAnsi="Times" w:hint="default"/>
+        </w:rPr>
+        <w:t xml:space="preserve">ya debe saber, es el campo correspondiente a una llave foránea (que se relaciona con la llave primaria de la tabla </w:t>
+      </w:r>
+      <w:r>
+        <w:rPr>
+          <w:spacing w:val="0"/>
+          <w:i w:val="1"/>
+          <w:b w:val="1"/>
+          <w:color w:val="000000"/>
+          <w:sz w:val="20"/>
+          <w:szCs w:val="20"/>
+          <w:u w:val="none"/>
+          <w:rFonts w:ascii="Times" w:eastAsia="Times" w:hAnsi="Times" w:hint="default"/>
+        </w:rPr>
+        <w:t>usuarios)</w:t>
+      </w:r>
+      <w:r>
+        <w:rPr>
+          <w:spacing w:val="0"/>
+          <w:i w:val="0"/>
+          <w:b w:val="0"/>
+          <w:color w:val="000000"/>
+          <w:sz w:val="20"/>
+          <w:szCs w:val="20"/>
+          <w:u w:val="none"/>
+          <w:rFonts w:ascii="Times" w:eastAsia="Times" w:hAnsi="Times" w:hint="default"/>
+        </w:rPr>
+        <w:t xml:space="preserve"> de dicha tabla </w:t>
+      </w:r>
+      <w:r>
+        <w:rPr>
+          <w:spacing w:val="0"/>
+          <w:i w:val="1"/>
+          <w:b w:val="1"/>
+          <w:color w:val="000000"/>
+          <w:sz w:val="20"/>
+          <w:szCs w:val="20"/>
+          <w:u w:val="none"/>
+          <w:rFonts w:ascii="Times" w:eastAsia="Times" w:hAnsi="Times" w:hint="default"/>
+        </w:rPr>
+        <w:t>posts.</w:t>
+      </w:r>
+    </w:p>
+    <w:p>
+      <w:pPr>
+        <w:numPr>
+          <w:ilvl w:val="0"/>
+          <w:numId w:val="0"/>
+        </w:numPr>
+        <w:jc w:val="left"/>
+        <w:spacing w:lineRule="auto" w:line="259" w:before="0" w:after="160"/>
+        <w:widowControl w:val="1"/>
+        <w:ind w:right="0" w:left="0" w:firstLine="0"/>
+        <w:rPr>
+          <w:spacing w:val="0"/>
+          <w:i w:val="0"/>
+          <w:b w:val="0"/>
+          <w:color w:val="000000"/>
+          <w:sz w:val="20"/>
+          <w:szCs w:val="20"/>
+          <w:u w:val="none"/>
+          <w:rFonts w:ascii="Times" w:eastAsia="Times" w:hAnsi="Times" w:hint="default"/>
+        </w:rPr>
+        <w:wordWrap w:val="1"/>
+        <w:autoSpaceDE w:val="0"/>
+        <w:autoSpaceDN w:val="0"/>
+      </w:pPr>
+      <w:r>
+        <w:rPr>
+          <w:spacing w:val="0"/>
+          <w:i w:val="0"/>
+          <w:b w:val="0"/>
+          <w:color w:val="000000"/>
+          <w:sz w:val="20"/>
+          <w:szCs w:val="20"/>
+          <w:u w:val="none"/>
+          <w:rFonts w:ascii="Times" w:eastAsia="Times" w:hAnsi="Times" w:hint="default"/>
+        </w:rPr>
+        <w:t xml:space="preserve">En resumen, las tres sentencias conjuntas, al ser ejecutadas, nos dice lo siguiente: </w:t>
+      </w:r>
+    </w:p>
+    <w:p>
+      <w:pPr>
+        <w:numPr>
+          <w:ilvl w:val="0"/>
+          <w:numId w:val="0"/>
+        </w:numPr>
+        <w:jc w:val="left"/>
+        <w:spacing w:lineRule="auto" w:line="259" w:before="0" w:after="160"/>
+        <w:widowControl w:val="1"/>
+        <w:ind w:right="0" w:left="0" w:firstLine="0"/>
+        <w:rPr>
+          <w:spacing w:val="0"/>
+          <w:i w:val="1"/>
+          <w:b w:val="1"/>
+          <w:color w:val="000000"/>
+          <w:sz w:val="20"/>
+          <w:szCs w:val="20"/>
+          <w:u w:val="none"/>
+          <w:rFonts w:ascii="Times" w:eastAsia="Times" w:hAnsi="Times" w:hint="default"/>
+        </w:rPr>
+        <w:wordWrap w:val="1"/>
+        <w:autoSpaceDE w:val="0"/>
+        <w:autoSpaceDN w:val="0"/>
+      </w:pPr>
+      <w:r>
+        <w:rPr>
+          <w:spacing w:val="0"/>
+          <w:i w:val="1"/>
+          <w:b w:val="1"/>
+          <w:color w:val="000000"/>
+          <w:sz w:val="20"/>
+          <w:szCs w:val="20"/>
+          <w:u w:val="none"/>
+          <w:rFonts w:ascii="Times" w:eastAsia="Times" w:hAnsi="Times" w:hint="default"/>
+        </w:rPr>
+        <w:t xml:space="preserve">Selecciona todo, de la tabla “usuarios”, y unela con la tabla “posts”; reflejando primero la tabla </w:t>
+      </w:r>
+      <w:r>
+        <w:rPr>
+          <w:spacing w:val="0"/>
+          <w:i w:val="1"/>
+          <w:b w:val="1"/>
+          <w:color w:val="000000"/>
+          <w:sz w:val="20"/>
+          <w:szCs w:val="20"/>
+          <w:u w:val="none"/>
+          <w:rFonts w:ascii="Times" w:eastAsia="Times" w:hAnsi="Times" w:hint="default"/>
+        </w:rPr>
+        <w:t xml:space="preserve">“usuarios”, por ser la de la izquierda, y luego la tabla “posts”, por ser la de la derecha. Dicha unión se logra </w:t>
+      </w:r>
+      <w:r>
+        <w:rPr>
+          <w:spacing w:val="0"/>
+          <w:i w:val="1"/>
+          <w:b w:val="1"/>
+          <w:color w:val="000000"/>
+          <w:sz w:val="20"/>
+          <w:szCs w:val="20"/>
+          <w:u w:val="none"/>
+          <w:rFonts w:ascii="Times" w:eastAsia="Times" w:hAnsi="Times" w:hint="default"/>
+        </w:rPr>
+        <w:t xml:space="preserve">por medio de las dos llaves que las relaciona; concretamente, para esto, “usuarios.id” debe ser igual a </w:t>
+      </w:r>
+      <w:r>
+        <w:rPr>
+          <w:spacing w:val="0"/>
+          <w:i w:val="1"/>
+          <w:b w:val="1"/>
+          <w:color w:val="000000"/>
+          <w:sz w:val="20"/>
+          <w:szCs w:val="20"/>
+          <w:u w:val="none"/>
+          <w:rFonts w:ascii="Times" w:eastAsia="Times" w:hAnsi="Times" w:hint="default"/>
+        </w:rPr>
+        <w:t xml:space="preserve">“posts.usuario_id” (como se supone).</w:t>
+      </w:r>
+    </w:p>
+    <w:p>
+      <w:pPr>
+        <w:numPr>
+          <w:ilvl w:val="0"/>
+          <w:numId w:val="0"/>
+        </w:numPr>
+        <w:jc w:val="left"/>
+        <w:spacing w:lineRule="auto" w:line="259" w:before="0" w:after="160"/>
+        <w:widowControl w:val="1"/>
+        <w:ind w:right="0" w:left="0" w:firstLine="0"/>
+        <w:rPr>
+          <w:spacing w:val="0"/>
+          <w:i w:val="1"/>
+          <w:b w:val="1"/>
+          <w:color w:val="000000"/>
+          <w:sz w:val="20"/>
+          <w:szCs w:val="20"/>
+          <w:u w:val="none"/>
+          <w:rFonts w:ascii="Times" w:eastAsia="Times" w:hAnsi="Times" w:hint="default"/>
+        </w:rPr>
+        <w:wordWrap w:val="1"/>
+        <w:autoSpaceDE w:val="0"/>
+        <w:autoSpaceDN w:val="0"/>
+      </w:pPr>
+      <w:r>
+        <w:rPr>
+          <w:spacing w:val="0"/>
+          <w:i w:val="0"/>
+          <w:b w:val="0"/>
+          <w:color w:val="000000"/>
+          <w:sz w:val="20"/>
+          <w:szCs w:val="20"/>
+          <w:u w:val="none"/>
+          <w:rFonts w:ascii="Times" w:eastAsia="Times" w:hAnsi="Times" w:hint="default"/>
+        </w:rPr>
+        <w:t xml:space="preserve">Con esto tenemos los datos, unidos, de ambas tablas: </w:t>
+      </w:r>
+      <w:r>
+        <w:rPr>
+          <w:spacing w:val="0"/>
+          <w:i w:val="1"/>
+          <w:b w:val="1"/>
+          <w:color w:val="000000"/>
+          <w:sz w:val="20"/>
+          <w:szCs w:val="20"/>
+          <w:u w:val="none"/>
+          <w:rFonts w:ascii="Times" w:eastAsia="Times" w:hAnsi="Times" w:hint="default"/>
+        </w:rPr>
+        <w:t xml:space="preserve">usuarios &amp; posts.</w:t>
+      </w:r>
+    </w:p>
+    <w:p>
+      <w:pPr>
+        <w:numPr>
+          <w:ilvl w:val="0"/>
+          <w:numId w:val="0"/>
+        </w:numPr>
+        <w:jc w:val="left"/>
+        <w:spacing w:lineRule="auto" w:line="259" w:before="0" w:after="160"/>
+        <w:widowControl w:val="1"/>
+        <w:ind w:right="0" w:left="0" w:firstLine="0"/>
+        <w:rPr>
+          <w:spacing w:val="0"/>
+          <w:i w:val="1"/>
+          <w:b w:val="1"/>
+          <w:color w:val="000000"/>
+          <w:sz w:val="20"/>
+          <w:szCs w:val="20"/>
+          <w:u w:val="none"/>
+          <w:rFonts w:ascii="Times" w:eastAsia="Times" w:hAnsi="Times" w:hint="default"/>
+        </w:rPr>
+        <w:wordWrap w:val="1"/>
+        <w:autoSpaceDE w:val="0"/>
+        <w:autoSpaceDN w:val="0"/>
+      </w:pPr>
+      <w:r>
+        <w:rPr>
+          <w:spacing w:val="0"/>
+          <w:i w:val="0"/>
+          <w:b w:val="0"/>
+          <w:color w:val="000000"/>
+          <w:sz w:val="20"/>
+          <w:szCs w:val="20"/>
+          <w:u w:val="none"/>
+          <w:rFonts w:ascii="Times" w:eastAsia="Times" w:hAnsi="Times" w:hint="default"/>
+        </w:rPr>
+        <w:t xml:space="preserve">Ahora, si queremos saber puntualmente que usuarios NO han escrito ningún post; recuerdese de la sentencia </w:t>
+      </w:r>
+      <w:r>
+        <w:rPr>
+          <w:spacing w:val="0"/>
+          <w:i w:val="1"/>
+          <w:b w:val="1"/>
+          <w:color w:val="000000"/>
+          <w:sz w:val="20"/>
+          <w:szCs w:val="20"/>
+          <w:u w:val="none"/>
+          <w:rFonts w:ascii="Times" w:eastAsia="Times" w:hAnsi="Times" w:hint="default"/>
+        </w:rPr>
+        <w:t xml:space="preserve">WHERE </w:t>
+      </w:r>
+      <w:r>
+        <w:rPr>
+          <w:spacing w:val="0"/>
+          <w:i w:val="0"/>
+          <w:b w:val="0"/>
+          <w:color w:val="000000"/>
+          <w:sz w:val="20"/>
+          <w:szCs w:val="20"/>
+          <w:u w:val="none"/>
+          <w:rFonts w:ascii="Times" w:eastAsia="Times" w:hAnsi="Times" w:hint="default"/>
+        </w:rPr>
+        <w:t xml:space="preserve">que nos ayuda a, precisamente, buscar un dato o unos datos en especifico, de una tabla pasada (o, en </w:t>
+      </w:r>
+      <w:r>
+        <w:rPr>
+          <w:spacing w:val="0"/>
+          <w:i w:val="0"/>
+          <w:b w:val="0"/>
+          <w:color w:val="000000"/>
+          <w:sz w:val="20"/>
+          <w:szCs w:val="20"/>
+          <w:u w:val="none"/>
+          <w:rFonts w:ascii="Times" w:eastAsia="Times" w:hAnsi="Times" w:hint="default"/>
+        </w:rPr>
+        <w:t xml:space="preserve">este caso, de la combinación de dos tablas por medio de sus llaves en común, una propia y otra foránea), según </w:t>
+      </w:r>
+      <w:r>
+        <w:rPr>
+          <w:spacing w:val="0"/>
+          <w:i w:val="0"/>
+          <w:b w:val="0"/>
+          <w:color w:val="000000"/>
+          <w:sz w:val="20"/>
+          <w:szCs w:val="20"/>
+          <w:u w:val="none"/>
+          <w:rFonts w:ascii="Times" w:eastAsia="Times" w:hAnsi="Times" w:hint="default"/>
+        </w:rPr>
+        <w:t xml:space="preserve">un filtro declarado; en esta ocasión el filtro es: </w:t>
+      </w:r>
+      <w:r>
+        <w:rPr>
+          <w:spacing w:val="0"/>
+          <w:i w:val="1"/>
+          <w:b w:val="1"/>
+          <w:color w:val="000000"/>
+          <w:sz w:val="20"/>
+          <w:szCs w:val="20"/>
+          <w:u w:val="none"/>
+          <w:rFonts w:ascii="Times" w:eastAsia="Times" w:hAnsi="Times" w:hint="default"/>
+        </w:rPr>
+        <w:t xml:space="preserve">querer saber qué posts están vacios y a que usuario le </w:t>
+      </w:r>
+      <w:r>
+        <w:rPr>
+          <w:spacing w:val="0"/>
+          <w:i w:val="1"/>
+          <w:b w:val="1"/>
+          <w:color w:val="000000"/>
+          <w:sz w:val="20"/>
+          <w:szCs w:val="20"/>
+          <w:u w:val="none"/>
+          <w:rFonts w:ascii="Times" w:eastAsia="Times" w:hAnsi="Times" w:hint="default"/>
+        </w:rPr>
+        <w:t>corresponde;</w:t>
+      </w:r>
+      <w:r>
+        <w:rPr>
+          <w:spacing w:val="0"/>
+          <w:i w:val="0"/>
+          <w:b w:val="0"/>
+          <w:color w:val="000000"/>
+          <w:sz w:val="20"/>
+          <w:szCs w:val="20"/>
+          <w:u w:val="none"/>
+          <w:rFonts w:ascii="Times" w:eastAsia="Times" w:hAnsi="Times" w:hint="default"/>
+        </w:rPr>
+        <w:t xml:space="preserve"> más concretamente, donde las celdas de la tabla </w:t>
+      </w:r>
+      <w:r>
+        <w:rPr>
+          <w:spacing w:val="0"/>
+          <w:i w:val="1"/>
+          <w:b w:val="1"/>
+          <w:color w:val="000000"/>
+          <w:sz w:val="20"/>
+          <w:szCs w:val="20"/>
+          <w:u w:val="none"/>
+          <w:rFonts w:ascii="Times" w:eastAsia="Times" w:hAnsi="Times" w:hint="default"/>
+        </w:rPr>
+        <w:t>posts</w:t>
+      </w:r>
+      <w:r>
+        <w:rPr>
+          <w:spacing w:val="0"/>
+          <w:i w:val="0"/>
+          <w:b w:val="0"/>
+          <w:color w:val="000000"/>
+          <w:sz w:val="20"/>
+          <w:szCs w:val="20"/>
+          <w:u w:val="none"/>
+          <w:rFonts w:ascii="Times" w:eastAsia="Times" w:hAnsi="Times" w:hint="default"/>
+        </w:rPr>
+        <w:t xml:space="preserve"> estén vacias o </w:t>
+      </w:r>
+      <w:r>
+        <w:rPr>
+          <w:spacing w:val="0"/>
+          <w:i w:val="1"/>
+          <w:b w:val="1"/>
+          <w:color w:val="000000"/>
+          <w:sz w:val="20"/>
+          <w:szCs w:val="20"/>
+          <w:u w:val="none"/>
+          <w:rFonts w:ascii="Times" w:eastAsia="Times" w:hAnsi="Times" w:hint="default"/>
+        </w:rPr>
+        <w:t xml:space="preserve">NULL </w:t>
+      </w:r>
+      <w:r>
+        <w:rPr>
+          <w:spacing w:val="0"/>
+          <w:i w:val="0"/>
+          <w:b w:val="0"/>
+          <w:color w:val="000000"/>
+          <w:sz w:val="20"/>
+          <w:szCs w:val="20"/>
+          <w:u w:val="none"/>
+          <w:rFonts w:ascii="Times" w:eastAsia="Times" w:hAnsi="Times" w:hint="default"/>
+        </w:rPr>
+        <w:t xml:space="preserve">para x o y </w:t>
+      </w:r>
+      <w:r>
+        <w:rPr>
+          <w:spacing w:val="0"/>
+          <w:i w:val="1"/>
+          <w:b w:val="1"/>
+          <w:color w:val="000000"/>
+          <w:sz w:val="20"/>
+          <w:szCs w:val="20"/>
+          <w:u w:val="none"/>
+          <w:rFonts w:ascii="Times" w:eastAsia="Times" w:hAnsi="Times" w:hint="default"/>
+        </w:rPr>
+        <w:t>usuario.</w:t>
+      </w:r>
+    </w:p>
+    <w:p>
+      <w:pPr>
+        <w:numPr>
+          <w:ilvl w:val="0"/>
+          <w:numId w:val="0"/>
+        </w:numPr>
+        <w:jc w:val="left"/>
+        <w:spacing w:lineRule="auto" w:line="259" w:before="0" w:after="160"/>
+        <w:widowControl w:val="1"/>
+        <w:ind w:right="0" w:left="0" w:firstLine="0"/>
+        <w:rPr>
+          <w:spacing w:val="0"/>
+          <w:i w:val="0"/>
+          <w:b w:val="0"/>
+          <w:color w:val="000000"/>
+          <w:sz w:val="20"/>
+          <w:szCs w:val="20"/>
+          <w:u w:val="none"/>
+          <w:rFonts w:ascii="Times" w:eastAsia="Times" w:hAnsi="Times" w:hint="default"/>
+        </w:rPr>
+        <w:wordWrap w:val="1"/>
+        <w:autoSpaceDE w:val="0"/>
+        <w:autoSpaceDN w:val="0"/>
+      </w:pPr>
+      <w:r>
+        <w:rPr>
+          <w:spacing w:val="0"/>
+          <w:i w:val="0"/>
+          <w:b w:val="0"/>
+          <w:color w:val="000000"/>
+          <w:sz w:val="20"/>
+          <w:szCs w:val="20"/>
+          <w:u w:val="none"/>
+          <w:rFonts w:ascii="Times" w:eastAsia="Times" w:hAnsi="Times" w:hint="default"/>
+        </w:rPr>
+        <w:t xml:space="preserve">Como en este caso puntual estamos haciendo busquedas especificas con la sentencia </w:t>
+      </w:r>
+      <w:r>
+        <w:rPr>
+          <w:spacing w:val="0"/>
+          <w:i w:val="1"/>
+          <w:b w:val="1"/>
+          <w:color w:val="000000"/>
+          <w:sz w:val="20"/>
+          <w:szCs w:val="20"/>
+          <w:u w:val="none"/>
+          <w:rFonts w:ascii="Times" w:eastAsia="Times" w:hAnsi="Times" w:hint="default"/>
+        </w:rPr>
+        <w:t xml:space="preserve">WHERE; </w:t>
+      </w:r>
+      <w:r>
+        <w:rPr>
+          <w:spacing w:val="0"/>
+          <w:i w:val="0"/>
+          <w:b w:val="0"/>
+          <w:color w:val="000000"/>
+          <w:sz w:val="20"/>
+          <w:szCs w:val="20"/>
+          <w:u w:val="none"/>
+          <w:rFonts w:ascii="Times" w:eastAsia="Times" w:hAnsi="Times" w:hint="default"/>
+        </w:rPr>
+        <w:t xml:space="preserve">pero, </w:t>
+      </w:r>
+      <w:r>
+        <w:rPr>
+          <w:spacing w:val="0"/>
+          <w:i w:val="0"/>
+          <w:b w:val="1"/>
+          <w:color w:val="000000"/>
+          <w:sz w:val="20"/>
+          <w:szCs w:val="20"/>
+          <w:u w:val="none"/>
+          <w:rFonts w:ascii="Times" w:eastAsia="Times" w:hAnsi="Times" w:hint="default"/>
+        </w:rPr>
+        <w:t xml:space="preserve">sobre dos </w:t>
+      </w:r>
+      <w:r>
+        <w:rPr>
+          <w:spacing w:val="0"/>
+          <w:i w:val="0"/>
+          <w:b w:val="1"/>
+          <w:color w:val="000000"/>
+          <w:sz w:val="20"/>
+          <w:szCs w:val="20"/>
+          <w:u w:val="none"/>
+          <w:rFonts w:ascii="Times" w:eastAsia="Times" w:hAnsi="Times" w:hint="default"/>
+        </w:rPr>
+        <w:t xml:space="preserve">tablas unidas</w:t>
+      </w:r>
+      <w:r>
+        <w:rPr>
+          <w:spacing w:val="0"/>
+          <w:i w:val="0"/>
+          <w:b w:val="0"/>
+          <w:color w:val="000000"/>
+          <w:sz w:val="20"/>
+          <w:szCs w:val="20"/>
+          <w:u w:val="none"/>
+          <w:rFonts w:ascii="Times" w:eastAsia="Times" w:hAnsi="Times" w:hint="default"/>
+        </w:rPr>
+        <w:t xml:space="preserve">; entonces, para respetar y mantener dicha unión entre ambas tablas, a </w:t>
+      </w:r>
+      <w:r>
+        <w:rPr>
+          <w:spacing w:val="0"/>
+          <w:i w:val="1"/>
+          <w:b w:val="1"/>
+          <w:color w:val="000000"/>
+          <w:sz w:val="20"/>
+          <w:szCs w:val="20"/>
+          <w:u w:val="none"/>
+          <w:rFonts w:ascii="Times" w:eastAsia="Times" w:hAnsi="Times" w:hint="default"/>
+        </w:rPr>
+        <w:t xml:space="preserve">WHERE, </w:t>
+      </w:r>
+      <w:r>
+        <w:rPr>
+          <w:spacing w:val="0"/>
+          <w:i w:val="0"/>
+          <w:b w:val="0"/>
+          <w:color w:val="000000"/>
+          <w:sz w:val="20"/>
+          <w:szCs w:val="20"/>
+          <w:u w:val="none"/>
+          <w:rFonts w:ascii="Times" w:eastAsia="Times" w:hAnsi="Times" w:hint="default"/>
+        </w:rPr>
+        <w:t xml:space="preserve">hay que pasarle </w:t>
+      </w:r>
+      <w:r>
+        <w:rPr>
+          <w:spacing w:val="0"/>
+          <w:i w:val="0"/>
+          <w:b w:val="0"/>
+          <w:color w:val="000000"/>
+          <w:sz w:val="20"/>
+          <w:szCs w:val="20"/>
+          <w:u w:val="none"/>
+          <w:rFonts w:ascii="Times" w:eastAsia="Times" w:hAnsi="Times" w:hint="default"/>
+        </w:rPr>
+        <w:t xml:space="preserve">la llave foranéa de la tabla </w:t>
+      </w:r>
+      <w:r>
+        <w:rPr>
+          <w:spacing w:val="0"/>
+          <w:i w:val="1"/>
+          <w:b w:val="1"/>
+          <w:color w:val="000000"/>
+          <w:sz w:val="20"/>
+          <w:szCs w:val="20"/>
+          <w:u w:val="none"/>
+          <w:rFonts w:ascii="Times" w:eastAsia="Times" w:hAnsi="Times" w:hint="default"/>
+        </w:rPr>
+        <w:t>posts</w:t>
+      </w:r>
+      <w:r>
+        <w:rPr>
+          <w:spacing w:val="0"/>
+          <w:i w:val="1"/>
+          <w:b w:val="0"/>
+          <w:color w:val="000000"/>
+          <w:sz w:val="20"/>
+          <w:szCs w:val="20"/>
+          <w:u w:val="none"/>
+          <w:rFonts w:ascii="Times" w:eastAsia="Times" w:hAnsi="Times" w:hint="default"/>
+        </w:rPr>
+        <w:t xml:space="preserve">; </w:t>
+      </w:r>
+      <w:r>
+        <w:rPr>
+          <w:spacing w:val="0"/>
+          <w:i w:val="0"/>
+          <w:b w:val="0"/>
+          <w:color w:val="000000"/>
+          <w:sz w:val="20"/>
+          <w:szCs w:val="20"/>
+          <w:u w:val="none"/>
+          <w:rFonts w:ascii="Times" w:eastAsia="Times" w:hAnsi="Times" w:hint="default"/>
+        </w:rPr>
+        <w:t xml:space="preserve">no cualquiera, sino, la que se vincula con la tabla </w:t>
+      </w:r>
+      <w:r>
+        <w:rPr>
+          <w:spacing w:val="0"/>
+          <w:i w:val="1"/>
+          <w:b w:val="1"/>
+          <w:color w:val="000000"/>
+          <w:sz w:val="20"/>
+          <w:szCs w:val="20"/>
+          <w:u w:val="none"/>
+          <w:rFonts w:ascii="Times" w:eastAsia="Times" w:hAnsi="Times" w:hint="default"/>
+        </w:rPr>
+        <w:t xml:space="preserve">usuarios </w:t>
+      </w:r>
+      <w:r>
+        <w:rPr>
+          <w:spacing w:val="0"/>
+          <w:i w:val="0"/>
+          <w:b w:val="0"/>
+          <w:color w:val="000000"/>
+          <w:sz w:val="20"/>
+          <w:szCs w:val="20"/>
+          <w:u w:val="none"/>
+          <w:rFonts w:ascii="Times" w:eastAsia="Times" w:hAnsi="Times" w:hint="default"/>
+        </w:rPr>
+        <w:t>justamente</w:t>
+      </w:r>
+      <w:r>
+        <w:rPr>
+          <w:spacing w:val="0"/>
+          <w:i w:val="1"/>
+          <w:b w:val="1"/>
+          <w:color w:val="000000"/>
+          <w:sz w:val="20"/>
+          <w:szCs w:val="20"/>
+          <w:u w:val="none"/>
+          <w:rFonts w:ascii="Times" w:eastAsia="Times" w:hAnsi="Times" w:hint="default"/>
+        </w:rPr>
+        <w:t xml:space="preserve">. </w:t>
+      </w:r>
+      <w:r>
+        <w:rPr>
+          <w:spacing w:val="0"/>
+          <w:i w:val="0"/>
+          <w:b w:val="0"/>
+          <w:color w:val="000000"/>
+          <w:sz w:val="20"/>
+          <w:szCs w:val="20"/>
+          <w:u w:val="none"/>
+          <w:rFonts w:ascii="Times" w:eastAsia="Times" w:hAnsi="Times" w:hint="default"/>
+        </w:rPr>
+        <w:t xml:space="preserve">Ahora, </w:t>
+      </w:r>
+      <w:r>
+        <w:rPr>
+          <w:spacing w:val="0"/>
+          <w:i w:val="0"/>
+          <w:b w:val="0"/>
+          <w:color w:val="000000"/>
+          <w:sz w:val="20"/>
+          <w:szCs w:val="20"/>
+          <w:u w:val="none"/>
+          <w:rFonts w:ascii="Times" w:eastAsia="Times" w:hAnsi="Times" w:hint="default"/>
+        </w:rPr>
+        <w:t xml:space="preserve">uno habla de </w:t>
+      </w:r>
+      <w:r>
+        <w:rPr>
+          <w:spacing w:val="0"/>
+          <w:i w:val="1"/>
+          <w:b w:val="1"/>
+          <w:color w:val="000000"/>
+          <w:sz w:val="20"/>
+          <w:szCs w:val="20"/>
+          <w:u w:val="none"/>
+          <w:rFonts w:ascii="Times" w:eastAsia="Times" w:hAnsi="Times" w:hint="default"/>
+        </w:rPr>
+        <w:t>posts</w:t>
+      </w:r>
+      <w:r>
+        <w:rPr>
+          <w:spacing w:val="0"/>
+          <w:i w:val="0"/>
+          <w:b w:val="0"/>
+          <w:color w:val="000000"/>
+          <w:sz w:val="20"/>
+          <w:szCs w:val="20"/>
+          <w:u w:val="none"/>
+          <w:rFonts w:ascii="Times" w:eastAsia="Times" w:hAnsi="Times" w:hint="default"/>
+        </w:rPr>
+        <w:t xml:space="preserve"> porque el filtro se aplica es sobre dicha tabla, no sobre otra,... se pretende buscar sus campos </w:t>
+      </w:r>
+      <w:r>
+        <w:rPr>
+          <w:spacing w:val="0"/>
+          <w:i w:val="0"/>
+          <w:b w:val="0"/>
+          <w:color w:val="000000"/>
+          <w:sz w:val="20"/>
+          <w:szCs w:val="20"/>
+          <w:u w:val="none"/>
+          <w:rFonts w:ascii="Times" w:eastAsia="Times" w:hAnsi="Times" w:hint="default"/>
+        </w:rPr>
+        <w:t xml:space="preserve">vacios o </w:t>
+      </w:r>
+      <w:r>
+        <w:rPr>
+          <w:spacing w:val="0"/>
+          <w:i w:val="1"/>
+          <w:b w:val="1"/>
+          <w:color w:val="000000"/>
+          <w:sz w:val="20"/>
+          <w:szCs w:val="20"/>
+          <w:u w:val="none"/>
+          <w:rFonts w:ascii="Times" w:eastAsia="Times" w:hAnsi="Times" w:hint="default"/>
+        </w:rPr>
+        <w:t>NULL</w:t>
+      </w:r>
+      <w:r>
+        <w:rPr>
+          <w:spacing w:val="0"/>
+          <w:i w:val="0"/>
+          <w:b w:val="0"/>
+          <w:color w:val="000000"/>
+          <w:sz w:val="20"/>
+          <w:szCs w:val="20"/>
+          <w:u w:val="none"/>
+          <w:rFonts w:ascii="Times" w:eastAsia="Times" w:hAnsi="Times" w:hint="default"/>
+        </w:rPr>
+        <w:t xml:space="preserve">; y, principalmente, por lo que ya dijimos, porque es </w:t>
+      </w:r>
+      <w:r>
+        <w:rPr>
+          <w:spacing w:val="0"/>
+          <w:i w:val="1"/>
+          <w:b w:val="1"/>
+          <w:color w:val="000000"/>
+          <w:sz w:val="20"/>
+          <w:szCs w:val="20"/>
+          <w:u w:val="none"/>
+          <w:rFonts w:ascii="Times" w:eastAsia="Times" w:hAnsi="Times" w:hint="default"/>
+        </w:rPr>
+        <w:t xml:space="preserve">posts.usuario_id </w:t>
+      </w:r>
+      <w:r>
+        <w:rPr>
+          <w:spacing w:val="0"/>
+          <w:i w:val="0"/>
+          <w:b w:val="0"/>
+          <w:color w:val="000000"/>
+          <w:sz w:val="20"/>
+          <w:szCs w:val="20"/>
+          <w:u w:val="none"/>
+          <w:rFonts w:ascii="Times" w:eastAsia="Times" w:hAnsi="Times" w:hint="default"/>
+        </w:rPr>
+        <w:t xml:space="preserve">la llave que relaciona a </w:t>
+      </w:r>
+      <w:r>
+        <w:rPr>
+          <w:spacing w:val="0"/>
+          <w:i w:val="0"/>
+          <w:b w:val="0"/>
+          <w:color w:val="000000"/>
+          <w:sz w:val="20"/>
+          <w:szCs w:val="20"/>
+          <w:u w:val="none"/>
+          <w:rFonts w:ascii="Times" w:eastAsia="Times" w:hAnsi="Times" w:hint="default"/>
+        </w:rPr>
+        <w:t xml:space="preserve">ambas tablas al fin; pues, ya están unidas y se debe respetar esa unión,... realmente cualquier </w:t>
+      </w:r>
+      <w:r>
+        <w:rPr>
+          <w:spacing w:val="0"/>
+          <w:i w:val="1"/>
+          <w:b w:val="1"/>
+          <w:color w:val="000000"/>
+          <w:sz w:val="20"/>
+          <w:szCs w:val="20"/>
+          <w:u w:val="none"/>
+          <w:rFonts w:ascii="Times" w:eastAsia="Times" w:hAnsi="Times" w:hint="default"/>
+        </w:rPr>
+        <w:t xml:space="preserve">NULL </w:t>
+      </w:r>
+      <w:r>
+        <w:rPr>
+          <w:spacing w:val="0"/>
+          <w:i w:val="0"/>
+          <w:b w:val="0"/>
+          <w:color w:val="000000"/>
+          <w:sz w:val="20"/>
+          <w:szCs w:val="20"/>
+          <w:u w:val="none"/>
+          <w:rFonts w:ascii="Times" w:eastAsia="Times" w:hAnsi="Times" w:hint="default"/>
+        </w:rPr>
+        <w:t xml:space="preserve">que </w:t>
+      </w:r>
+      <w:r>
+        <w:rPr>
+          <w:spacing w:val="0"/>
+          <w:i w:val="0"/>
+          <w:b w:val="0"/>
+          <w:color w:val="000000"/>
+          <w:sz w:val="20"/>
+          <w:szCs w:val="20"/>
+          <w:u w:val="none"/>
+          <w:rFonts w:ascii="Times" w:eastAsia="Times" w:hAnsi="Times" w:hint="default"/>
+        </w:rPr>
+        <w:t xml:space="preserve">encuentre, entre una tabla o la otra, lo arrojará (mostrará). Como en este caso la prioridad la tiene la tabla </w:t>
+      </w:r>
+      <w:r>
+        <w:rPr>
+          <w:spacing w:val="0"/>
+          <w:i w:val="1"/>
+          <w:b w:val="1"/>
+          <w:color w:val="000000"/>
+          <w:sz w:val="20"/>
+          <w:szCs w:val="20"/>
+          <w:u w:val="none"/>
+          <w:rFonts w:ascii="Times" w:eastAsia="Times" w:hAnsi="Times" w:hint="default"/>
+        </w:rPr>
+        <w:t xml:space="preserve">usuarios, </w:t>
+      </w:r>
+      <w:r>
+        <w:rPr>
+          <w:spacing w:val="0"/>
+          <w:i w:val="0"/>
+          <w:b w:val="0"/>
+          <w:color w:val="000000"/>
+          <w:sz w:val="20"/>
+          <w:szCs w:val="20"/>
+          <w:u w:val="none"/>
+          <w:rFonts w:ascii="Times" w:eastAsia="Times" w:hAnsi="Times" w:hint="default"/>
+        </w:rPr>
+        <w:t xml:space="preserve">se mostrarán todos los datos de los </w:t>
+      </w:r>
+      <w:r>
+        <w:rPr>
+          <w:spacing w:val="0"/>
+          <w:i w:val="1"/>
+          <w:b w:val="1"/>
+          <w:color w:val="000000"/>
+          <w:sz w:val="20"/>
+          <w:szCs w:val="20"/>
+          <w:u w:val="none"/>
+          <w:rFonts w:ascii="Times" w:eastAsia="Times" w:hAnsi="Times" w:hint="default"/>
+        </w:rPr>
+        <w:t>usuarios</w:t>
+      </w:r>
+      <w:r>
+        <w:rPr>
+          <w:spacing w:val="0"/>
+          <w:i w:val="0"/>
+          <w:b w:val="0"/>
+          <w:color w:val="000000"/>
+          <w:sz w:val="20"/>
+          <w:szCs w:val="20"/>
+          <w:u w:val="none"/>
+          <w:rFonts w:ascii="Times" w:eastAsia="Times" w:hAnsi="Times" w:hint="default"/>
+        </w:rPr>
+        <w:t xml:space="preserve"> registrados; por lo que, entonces, se espera ver los </w:t>
+      </w:r>
+      <w:r>
+        <w:rPr>
+          <w:spacing w:val="0"/>
+          <w:i w:val="1"/>
+          <w:b w:val="1"/>
+          <w:color w:val="000000"/>
+          <w:sz w:val="20"/>
+          <w:szCs w:val="20"/>
+          <w:u w:val="none"/>
+          <w:rFonts w:ascii="Times" w:eastAsia="Times" w:hAnsi="Times" w:hint="default"/>
+        </w:rPr>
+        <w:t>NULL</w:t>
+      </w:r>
+      <w:r>
+        <w:rPr>
+          <w:spacing w:val="0"/>
+          <w:i w:val="0"/>
+          <w:b w:val="0"/>
+          <w:color w:val="000000"/>
+          <w:sz w:val="20"/>
+          <w:szCs w:val="20"/>
+          <w:u w:val="none"/>
+          <w:rFonts w:ascii="Times" w:eastAsia="Times" w:hAnsi="Times" w:hint="default"/>
+        </w:rPr>
+        <w:t xml:space="preserve"> </w:t>
+      </w:r>
+      <w:r>
+        <w:rPr>
+          <w:spacing w:val="0"/>
+          <w:i w:val="0"/>
+          <w:b w:val="0"/>
+          <w:color w:val="000000"/>
+          <w:sz w:val="20"/>
+          <w:szCs w:val="20"/>
+          <w:u w:val="none"/>
+          <w:rFonts w:ascii="Times" w:eastAsia="Times" w:hAnsi="Times" w:hint="default"/>
+        </w:rPr>
+        <w:t xml:space="preserve">en los campos de la tabla </w:t>
+      </w:r>
+      <w:r>
+        <w:rPr>
+          <w:spacing w:val="0"/>
+          <w:i w:val="1"/>
+          <w:b w:val="1"/>
+          <w:color w:val="000000"/>
+          <w:sz w:val="20"/>
+          <w:szCs w:val="20"/>
+          <w:u w:val="none"/>
+          <w:rFonts w:ascii="Times" w:eastAsia="Times" w:hAnsi="Times" w:hint="default"/>
+        </w:rPr>
+        <w:t>posts.</w:t>
+      </w:r>
+      <w:r>
+        <w:rPr>
+          <w:spacing w:val="0"/>
+          <w:i w:val="0"/>
+          <w:b w:val="0"/>
+          <w:color w:val="000000"/>
+          <w:sz w:val="20"/>
+          <w:szCs w:val="20"/>
+          <w:u w:val="none"/>
+          <w:rFonts w:ascii="Times" w:eastAsia="Times" w:hAnsi="Times" w:hint="default"/>
+        </w:rPr>
+        <w:t xml:space="preserve"> La declaración de la sentencia </w:t>
+      </w:r>
+      <w:r>
+        <w:rPr>
+          <w:spacing w:val="0"/>
+          <w:i w:val="1"/>
+          <w:b w:val="1"/>
+          <w:color w:val="000000"/>
+          <w:sz w:val="20"/>
+          <w:szCs w:val="20"/>
+          <w:u w:val="none"/>
+          <w:rFonts w:ascii="Times" w:eastAsia="Times" w:hAnsi="Times" w:hint="default"/>
+        </w:rPr>
+        <w:t xml:space="preserve">WHERE </w:t>
+      </w:r>
+      <w:r>
+        <w:rPr>
+          <w:spacing w:val="0"/>
+          <w:i w:val="0"/>
+          <w:b w:val="0"/>
+          <w:color w:val="000000"/>
+          <w:sz w:val="20"/>
+          <w:szCs w:val="20"/>
+          <w:u w:val="none"/>
+          <w:rFonts w:ascii="Times" w:eastAsia="Times" w:hAnsi="Times" w:hint="default"/>
+        </w:rPr>
+        <w:t xml:space="preserve">queda así:</w:t>
+      </w:r>
+    </w:p>
+    <w:p>
+      <w:pPr>
+        <w:numPr>
+          <w:ilvl w:val="0"/>
+          <w:numId w:val="0"/>
+        </w:numPr>
+        <w:jc w:val="left"/>
+        <w:spacing w:lineRule="auto" w:line="259" w:before="0" w:after="160"/>
+        <w:widowControl w:val="1"/>
+        <w:ind w:right="0" w:left="0" w:firstLine="0"/>
+        <w:rPr>
+          <w:spacing w:val="0"/>
+          <w:i w:val="0"/>
+          <w:b w:val="0"/>
+          <w:color w:val="000000"/>
+          <w:sz w:val="20"/>
+          <w:szCs w:val="20"/>
+          <w:u w:val="none"/>
+          <w:rFonts w:ascii="Times" w:eastAsia="Times" w:hAnsi="Times" w:hint="default"/>
+        </w:rPr>
+        <w:wordWrap w:val="1"/>
+        <w:autoSpaceDE w:val="0"/>
+        <w:autoSpaceDN w:val="0"/>
+      </w:pPr>
+      <w:r>
+        <w:rPr>
+          <w:sz w:val="20"/>
+        </w:rPr>
+        <w:drawing>
+          <wp:inline distT="0" distB="0" distL="0" distR="0">
+            <wp:extent cx="2609850" cy="133350"/>
+            <wp:effectExtent l="0" t="0" r="0" b="0"/>
+            <wp:docPr id="74" name="Imagen 18"/>
+            <wp:cNvGraphicFramePr>
+              <a:graphicFrameLocks xmlns:a="http://schemas.openxmlformats.org/drawingml/2006/main" noChangeAspect="1"/>
+            </wp:cNvGraphicFramePr>
+            <a:graphic xmlns:a="http://schemas.openxmlformats.org/drawingml/2006/main">
+              <a:graphicData uri="http://schemas.openxmlformats.org/drawingml/2006/picture">
+                <pic:pic xmlns:pic="http://schemas.openxmlformats.org/drawingml/2006/picture">
+                  <pic:nvPicPr>
+                    <pic:cNvPr id="35" name="Picture 35" descr="/Users/robertovelasquezdean/Library/Group Containers/L48J367XN4.com.infraware.PolarisOffice/EngineTemp/897/fImage6099749827.png"/>
+                    <pic:cNvPicPr>
+                      <a:picLocks noChangeAspect="1" noChangeArrowheads="1"/>
+                    </pic:cNvPicPr>
+                  </pic:nvPicPr>
+                  <pic:blipFill>
+                    <a:blip r:embed="rId39">
+                      <a:extLst>
+                        <a:ext uri="{BEBA8EAE-BF5A-486C-A8C5-ECC9F3942E4B}">
+                          <a14:imgProps xmlns:a14="http://schemas.microsoft.com/office/drawing/2010/main">
+                            <a14:imgLayer r:embed="rId40">
+                              <a14:imgEffect>
+                                <a14:sharpenSoften amount="25000"/>
+                              </a14:imgEffect>
+                            </a14:imgLayer>
+                          </a14:imgProps>
+                        </a:ext>
+                        <a:ext uri="{28A0092B-C50C-407E-A947-70E740481C1C}">
+                          <a14:useLocalDpi xmlns:a14="http://schemas.microsoft.com/office/drawing/2010/main" val="0"/>
+                        </a:ext>
+                      </a:extLst>
+                    </a:blip>
+                    <a:stretch>
+                      <a:fillRect/>
+                    </a:stretch>
+                  </pic:blipFill>
+                  <pic:spPr>
+                    <a:xfrm>
+                      <a:off x="0" y="0"/>
+                      <a:ext cx="2610485" cy="133985"/>
+                    </a:xfrm>
+                    <a:prstGeom prst="rect"/>
+                    <a:ln cap="flat"/>
+                  </pic:spPr>
+                </pic:pic>
+              </a:graphicData>
+            </a:graphic>
+          </wp:inline>
+        </w:drawing>
+      </w:r>
+    </w:p>
+    <w:p>
+      <w:pPr>
+        <w:numPr>
+          <w:ilvl w:val="0"/>
+          <w:numId w:val="0"/>
+        </w:numPr>
+        <w:jc w:val="left"/>
+        <w:spacing w:lineRule="auto" w:line="259" w:before="0" w:after="160"/>
+        <w:widowControl w:val="1"/>
+        <w:ind w:right="0" w:left="0" w:firstLine="0"/>
+        <w:rPr>
+          <w:spacing w:val="0"/>
+          <w:i w:val="0"/>
+          <w:b w:val="0"/>
+          <w:color w:val="000000"/>
+          <w:sz w:val="20"/>
+          <w:szCs w:val="20"/>
+          <w:u w:val="none"/>
+          <w:rFonts w:ascii="Times" w:eastAsia="Times" w:hAnsi="Times" w:hint="default"/>
+        </w:rPr>
+        <w:wordWrap w:val="1"/>
+        <w:autoSpaceDE w:val="0"/>
+        <w:autoSpaceDN w:val="0"/>
+      </w:pPr>
+      <w:r>
+        <w:rPr>
+          <w:spacing w:val="0"/>
+          <w:i w:val="0"/>
+          <w:b w:val="0"/>
+          <w:color w:val="000000"/>
+          <w:sz w:val="20"/>
+          <w:szCs w:val="20"/>
+          <w:u w:val="none"/>
+          <w:rFonts w:ascii="Times" w:eastAsia="Times" w:hAnsi="Times" w:hint="default"/>
+        </w:rPr>
+        <w:t xml:space="preserve">y ahora todo junto se vería así:</w:t>
+      </w:r>
+    </w:p>
+    <w:p>
+      <w:pPr>
+        <w:numPr>
+          <w:ilvl w:val="0"/>
+          <w:numId w:val="0"/>
+        </w:numPr>
+        <w:jc w:val="left"/>
+        <w:spacing w:lineRule="auto" w:line="259" w:before="0" w:after="160"/>
+        <w:widowControl w:val="1"/>
+        <w:ind w:right="0" w:left="0" w:firstLine="0"/>
+        <w:rPr>
+          <w:spacing w:val="0"/>
+          <w:i w:val="0"/>
+          <w:b w:val="0"/>
+          <w:color w:val="000000"/>
+          <w:sz w:val="20"/>
+          <w:szCs w:val="20"/>
+          <w:u w:val="none"/>
+          <w:rFonts w:ascii="Times" w:eastAsia="Times" w:hAnsi="Times" w:hint="default"/>
+        </w:rPr>
+        <w:wordWrap w:val="1"/>
+        <w:autoSpaceDE w:val="0"/>
+        <w:autoSpaceDN w:val="0"/>
+      </w:pPr>
+      <w:r>
+        <w:rPr>
+          <w:sz w:val="20"/>
+        </w:rPr>
+        <w:drawing>
+          <wp:inline distT="0" distB="0" distL="0" distR="0">
+            <wp:extent cx="3876674" cy="504825"/>
+            <wp:effectExtent l="0" t="0" r="0" b="0"/>
+            <wp:docPr id="85" name="Imagen 19"/>
+            <wp:cNvGraphicFramePr>
+              <a:graphicFrameLocks xmlns:a="http://schemas.openxmlformats.org/drawingml/2006/main" noChangeAspect="1"/>
+            </wp:cNvGraphicFramePr>
+            <a:graphic xmlns:a="http://schemas.openxmlformats.org/drawingml/2006/main">
+              <a:graphicData uri="http://schemas.openxmlformats.org/drawingml/2006/picture">
+                <pic:pic xmlns:pic="http://schemas.openxmlformats.org/drawingml/2006/picture">
+                  <pic:nvPicPr>
+                    <pic:cNvPr id="37" name="Picture 37" descr="/Users/robertovelasquezdean/Library/Group Containers/L48J367XN4.com.infraware.PolarisOffice/EngineTemp/897/fImage17172859151.png"/>
+                    <pic:cNvPicPr>
+                      <a:picLocks noChangeAspect="1" noChangeArrowheads="1"/>
+                    </pic:cNvPicPr>
+                  </pic:nvPicPr>
+                  <pic:blipFill>
+                    <a:blip r:embed="rId41">
+                      <a:extLst>
+                        <a:ext uri="{BEBA8EAE-BF5A-486C-A8C5-ECC9F3942E4B}">
+                          <a14:imgProps xmlns:a14="http://schemas.microsoft.com/office/drawing/2010/main">
+                            <a14:imgLayer r:embed="rId42">
+                              <a14:imgEffect>
+                                <a14:sharpenSoften amount="25000"/>
+                              </a14:imgEffect>
+                            </a14:imgLayer>
+                          </a14:imgProps>
+                        </a:ext>
+                        <a:ext uri="{28A0092B-C50C-407E-A947-70E740481C1C}">
+                          <a14:useLocalDpi xmlns:a14="http://schemas.microsoft.com/office/drawing/2010/main" val="0"/>
+                        </a:ext>
+                      </a:extLst>
+                    </a:blip>
+                    <a:stretch>
+                      <a:fillRect/>
+                    </a:stretch>
+                  </pic:blipFill>
+                  <pic:spPr>
+                    <a:xfrm>
+                      <a:off x="0" y="0"/>
+                      <a:ext cx="3877310" cy="505460"/>
+                    </a:xfrm>
+                    <a:prstGeom prst="rect"/>
+                    <a:ln cap="flat"/>
+                  </pic:spPr>
+                </pic:pic>
+              </a:graphicData>
+            </a:graphic>
+          </wp:inline>
+        </w:drawing>
+      </w:r>
+    </w:p>
+    <w:p>
+      <w:pPr>
+        <w:numPr>
+          <w:ilvl w:val="0"/>
+          <w:numId w:val="0"/>
+        </w:numPr>
+        <w:jc w:val="left"/>
+        <w:spacing w:lineRule="auto" w:line="259" w:before="0" w:after="160"/>
+        <w:widowControl w:val="1"/>
+        <w:ind w:right="0" w:left="0" w:firstLine="0"/>
+        <w:rPr>
+          <w:spacing w:val="0"/>
+          <w:i w:val="0"/>
+          <w:b w:val="0"/>
+          <w:color w:val="000000"/>
+          <w:sz w:val="20"/>
+          <w:szCs w:val="20"/>
+          <w:u w:val="none"/>
+          <w:rFonts w:ascii="Times" w:eastAsia="Times" w:hAnsi="Times" w:hint="default"/>
+        </w:rPr>
+        <w:wordWrap w:val="1"/>
+        <w:autoSpaceDE w:val="0"/>
+        <w:autoSpaceDN w:val="0"/>
+      </w:pPr>
+      <w:r>
+        <w:rPr>
+          <w:sz w:val="20"/>
+        </w:rPr>
+        <w:drawing>
+          <wp:inline distT="0" distB="0" distL="0" distR="0">
+            <wp:extent cx="5731510" cy="241935"/>
+            <wp:effectExtent l="0" t="0" r="0" b="0"/>
+            <wp:docPr id="96" name="Imagen 20"/>
+            <wp:cNvGraphicFramePr>
+              <a:graphicFrameLocks xmlns:a="http://schemas.openxmlformats.org/drawingml/2006/main" noChangeAspect="1"/>
+            </wp:cNvGraphicFramePr>
+            <a:graphic xmlns:a="http://schemas.openxmlformats.org/drawingml/2006/main">
+              <a:graphicData uri="http://schemas.openxmlformats.org/drawingml/2006/picture">
+                <pic:pic xmlns:pic="http://schemas.openxmlformats.org/drawingml/2006/picture">
+                  <pic:nvPicPr>
+                    <pic:cNvPr id="39" name="Picture 39" descr="/Users/robertovelasquezdean/Library/Group Containers/L48J367XN4.com.infraware.PolarisOffice/EngineTemp/897/fImage19724962599.png"/>
+                    <pic:cNvPicPr>
+                      <a:picLocks noChangeAspect="1" noChangeArrowheads="1"/>
+                    </pic:cNvPicPr>
+                  </pic:nvPicPr>
+                  <pic:blipFill>
+                    <a:blip r:embed="rId43">
+                      <a:extLst>
+                        <a:ext uri="{28A0092B-C50C-407E-A947-70E740481C1C}">
+                          <a14:useLocalDpi xmlns:a14="http://schemas.microsoft.com/office/drawing/2010/main" val="0"/>
+                        </a:ext>
+                      </a:extLst>
+                    </a:blip>
+                    <a:stretch>
+                      <a:fillRect/>
+                    </a:stretch>
+                  </pic:blipFill>
+                  <pic:spPr>
+                    <a:xfrm>
+                      <a:off x="0" y="0"/>
+                      <a:ext cx="5732145" cy="242570"/>
+                    </a:xfrm>
+                    <a:prstGeom prst="rect"/>
+                    <a:ln cap="flat"/>
+                  </pic:spPr>
+                </pic:pic>
+              </a:graphicData>
+            </a:graphic>
+          </wp:inline>
+        </w:drawing>
+      </w:r>
+    </w:p>
+    <w:p>
+      <w:pPr>
+        <w:numPr>
+          <w:ilvl w:val="0"/>
+          <w:numId w:val="0"/>
+        </w:numPr>
+        <w:jc w:val="left"/>
+        <w:spacing w:lineRule="auto" w:line="259" w:before="0" w:after="160"/>
+        <w:widowControl w:val="1"/>
+        <w:ind w:right="0" w:left="0" w:firstLine="0"/>
+        <w:rPr>
+          <w:spacing w:val="0"/>
+          <w:i w:val="1"/>
+          <w:b w:val="1"/>
+          <w:color w:val="000000"/>
+          <w:sz w:val="20"/>
+          <w:szCs w:val="20"/>
+          <w:u w:val="none"/>
+          <w:rFonts w:ascii="Times" w:eastAsia="Times" w:hAnsi="Times" w:hint="default"/>
+        </w:rPr>
+        <w:wordWrap w:val="1"/>
+        <w:autoSpaceDE w:val="0"/>
+        <w:autoSpaceDN w:val="0"/>
+      </w:pPr>
+      <w:r>
+        <w:rPr>
+          <w:spacing w:val="0"/>
+          <w:i w:val="1"/>
+          <w:b w:val="1"/>
+          <w:color w:val="000000"/>
+          <w:sz w:val="20"/>
+          <w:szCs w:val="20"/>
+          <w:u w:val="none"/>
+          <w:rFonts w:ascii="Times" w:eastAsia="Times" w:hAnsi="Times" w:hint="default"/>
+        </w:rPr>
+        <w:t xml:space="preserve">En el caso contrario, Right Join...</w:t>
+      </w:r>
+    </w:p>
+    <w:p>
+      <w:pPr>
+        <w:numPr>
+          <w:ilvl w:val="0"/>
+          <w:numId w:val="0"/>
+        </w:numPr>
+        <w:jc w:val="left"/>
+        <w:spacing w:lineRule="auto" w:line="259" w:before="0" w:after="160"/>
+        <w:widowControl w:val="1"/>
+        <w:ind w:right="0" w:left="0" w:firstLine="0"/>
+        <w:rPr>
+          <w:spacing w:val="0"/>
+          <w:i w:val="1"/>
+          <w:b w:val="1"/>
+          <w:color w:val="000000"/>
+          <w:sz w:val="20"/>
+          <w:szCs w:val="20"/>
+          <w:u w:val="none"/>
+          <w:rFonts w:ascii="Times" w:eastAsia="Times" w:hAnsi="Times" w:hint="default"/>
+        </w:rPr>
+        <w:wordWrap w:val="1"/>
+        <w:autoSpaceDE w:val="0"/>
+        <w:autoSpaceDN w:val="0"/>
+      </w:pPr>
+      <w:r>
+        <w:rPr>
+          <w:spacing w:val="0"/>
+          <w:i w:val="0"/>
+          <w:b w:val="0"/>
+          <w:color w:val="000000"/>
+          <w:sz w:val="20"/>
+          <w:szCs w:val="20"/>
+          <w:u w:val="none"/>
+          <w:rFonts w:ascii="Times" w:eastAsia="Times" w:hAnsi="Times" w:hint="default"/>
+        </w:rPr>
+        <w:t>La</w:t>
+      </w:r>
+      <w:r>
+        <w:rPr>
+          <w:spacing w:val="0"/>
+          <w:i w:val="1"/>
+          <w:b w:val="1"/>
+          <w:color w:val="000000"/>
+          <w:sz w:val="20"/>
+          <w:szCs w:val="20"/>
+          <w:u w:val="none"/>
+          <w:rFonts w:ascii="Times" w:eastAsia="Times" w:hAnsi="Times" w:hint="default"/>
+        </w:rPr>
+        <w:t xml:space="preserve"> tabla B</w:t>
+      </w:r>
+      <w:r>
+        <w:rPr>
+          <w:spacing w:val="0"/>
+          <w:i w:val="0"/>
+          <w:b w:val="0"/>
+          <w:color w:val="000000"/>
+          <w:sz w:val="20"/>
+          <w:szCs w:val="20"/>
+          <w:u w:val="none"/>
+          <w:rFonts w:ascii="Times" w:eastAsia="Times" w:hAnsi="Times" w:hint="default"/>
+        </w:rPr>
+        <w:t xml:space="preserve"> tendría la prioridad de la unión resultante con la </w:t>
+      </w:r>
+      <w:r>
+        <w:rPr>
+          <w:spacing w:val="0"/>
+          <w:i w:val="1"/>
+          <w:b w:val="1"/>
+          <w:color w:val="000000"/>
+          <w:sz w:val="20"/>
+          <w:szCs w:val="20"/>
+          <w:u w:val="none"/>
+          <w:rFonts w:ascii="Times" w:eastAsia="Times" w:hAnsi="Times" w:hint="default"/>
+        </w:rPr>
+        <w:t xml:space="preserve">tabla A</w:t>
+      </w:r>
+      <w:r>
+        <w:rPr>
+          <w:spacing w:val="0"/>
+          <w:i w:val="0"/>
+          <w:b w:val="0"/>
+          <w:color w:val="000000"/>
+          <w:sz w:val="20"/>
+          <w:szCs w:val="20"/>
+          <w:u w:val="none"/>
+          <w:rFonts w:ascii="Times" w:eastAsia="Times" w:hAnsi="Times" w:hint="default"/>
+        </w:rPr>
+        <w:t xml:space="preserve">; es decir, ahora, </w:t>
+      </w:r>
+      <w:r>
+        <w:rPr>
+          <w:spacing w:val="0"/>
+          <w:i w:val="1"/>
+          <w:b w:val="1"/>
+          <w:color w:val="000000"/>
+          <w:sz w:val="20"/>
+          <w:szCs w:val="20"/>
+          <w:u w:val="none"/>
+          <w:rFonts w:ascii="Times" w:eastAsia="Times" w:hAnsi="Times" w:hint="default"/>
+        </w:rPr>
+        <w:t xml:space="preserve">los datos de la tabla B se </w:t>
+      </w:r>
+      <w:r>
+        <w:rPr>
+          <w:spacing w:val="0"/>
+          <w:i w:val="1"/>
+          <w:b w:val="1"/>
+          <w:color w:val="000000"/>
+          <w:sz w:val="20"/>
+          <w:szCs w:val="20"/>
+          <w:u w:val="none"/>
+          <w:rFonts w:ascii="Times" w:eastAsia="Times" w:hAnsi="Times" w:hint="default"/>
+        </w:rPr>
+        <w:t xml:space="preserve">verían primero que los de la tabla A; y, de hecho, ahora se verían en su totalidad los datos de la tabla B; esto, </w:t>
+      </w:r>
+      <w:r>
+        <w:rPr>
+          <w:spacing w:val="0"/>
+          <w:i w:val="1"/>
+          <w:b w:val="1"/>
+          <w:color w:val="000000"/>
+          <w:sz w:val="20"/>
+          <w:szCs w:val="20"/>
+          <w:u w:val="none"/>
+          <w:rFonts w:ascii="Times" w:eastAsia="Times" w:hAnsi="Times" w:hint="default"/>
+        </w:rPr>
+        <w:t xml:space="preserve">en otras palabras, significa que se verían todos los posts,... independientemente de si haya registro o no del </w:t>
+      </w:r>
+      <w:r>
+        <w:rPr>
+          <w:spacing w:val="0"/>
+          <w:i w:val="1"/>
+          <w:b w:val="1"/>
+          <w:color w:val="000000"/>
+          <w:sz w:val="20"/>
+          <w:szCs w:val="20"/>
+          <w:u w:val="none"/>
+          <w:rFonts w:ascii="Times" w:eastAsia="Times" w:hAnsi="Times" w:hint="default"/>
+        </w:rPr>
+        <w:t xml:space="preserve">usuario que lo o los escribió.</w:t>
+      </w:r>
+    </w:p>
+    <w:p>
+      <w:pPr>
+        <w:numPr>
+          <w:ilvl w:val="0"/>
+          <w:numId w:val="0"/>
+        </w:numPr>
+        <w:jc w:val="left"/>
+        <w:spacing w:lineRule="auto" w:line="259" w:before="0" w:after="160"/>
+        <w:widowControl w:val="1"/>
+        <w:ind w:right="0" w:left="0" w:firstLine="0"/>
+        <w:rPr>
+          <w:spacing w:val="0"/>
+          <w:i w:val="1"/>
+          <w:b w:val="1"/>
+          <w:color w:val="000000"/>
+          <w:sz w:val="20"/>
+          <w:szCs w:val="20"/>
+          <w:u w:val="none"/>
+          <w:rFonts w:ascii="Times" w:eastAsia="Times" w:hAnsi="Times" w:hint="default"/>
+        </w:rPr>
+        <w:wordWrap w:val="1"/>
+        <w:autoSpaceDE w:val="0"/>
+        <w:autoSpaceDN w:val="0"/>
+      </w:pPr>
+      <w:r>
+        <w:rPr>
+          <w:spacing w:val="0"/>
+          <w:i w:val="0"/>
+          <w:b w:val="0"/>
+          <w:color w:val="000000"/>
+          <w:sz w:val="20"/>
+          <w:szCs w:val="20"/>
+          <w:u w:val="none"/>
+          <w:rFonts w:ascii="Times" w:eastAsia="Times" w:hAnsi="Times" w:hint="default"/>
+        </w:rPr>
+        <w:t xml:space="preserve">Como usted ya sabe, la 1ra tabla pasada siempre será la </w:t>
+      </w:r>
+      <w:r>
+        <w:rPr>
+          <w:spacing w:val="0"/>
+          <w:i w:val="1"/>
+          <w:b w:val="1"/>
+          <w:color w:val="000000"/>
+          <w:sz w:val="20"/>
+          <w:szCs w:val="20"/>
+          <w:u w:val="none"/>
+          <w:rFonts w:ascii="Times" w:eastAsia="Times" w:hAnsi="Times" w:hint="default"/>
+        </w:rPr>
+        <w:t xml:space="preserve">tabla A </w:t>
+      </w:r>
+      <w:r>
+        <w:rPr>
+          <w:spacing w:val="0"/>
+          <w:i w:val="0"/>
+          <w:b w:val="0"/>
+          <w:color w:val="000000"/>
+          <w:sz w:val="20"/>
+          <w:szCs w:val="20"/>
+          <w:u w:val="none"/>
+          <w:rFonts w:ascii="Times" w:eastAsia="Times" w:hAnsi="Times" w:hint="default"/>
+        </w:rPr>
+        <w:t xml:space="preserve">o tabla de la </w:t>
+      </w:r>
+      <w:r>
+        <w:rPr>
+          <w:spacing w:val="0"/>
+          <w:i w:val="1"/>
+          <w:b w:val="1"/>
+          <w:color w:val="000000"/>
+          <w:sz w:val="20"/>
+          <w:szCs w:val="20"/>
+          <w:u w:val="none"/>
+          <w:rFonts w:ascii="Times" w:eastAsia="Times" w:hAnsi="Times" w:hint="default"/>
+        </w:rPr>
+        <w:t>izquierda</w:t>
+      </w:r>
+      <w:r>
+        <w:rPr>
+          <w:spacing w:val="0"/>
+          <w:i w:val="0"/>
+          <w:b w:val="0"/>
+          <w:color w:val="000000"/>
+          <w:sz w:val="20"/>
+          <w:szCs w:val="20"/>
+          <w:u w:val="none"/>
+          <w:rFonts w:ascii="Times" w:eastAsia="Times" w:hAnsi="Times" w:hint="default"/>
+        </w:rPr>
+        <w:t xml:space="preserve">; es decir, eso no va a </w:t>
+      </w:r>
+      <w:r>
+        <w:rPr>
+          <w:spacing w:val="0"/>
+          <w:i w:val="0"/>
+          <w:b w:val="0"/>
+          <w:color w:val="000000"/>
+          <w:sz w:val="20"/>
+          <w:szCs w:val="20"/>
+          <w:u w:val="none"/>
+          <w:rFonts w:ascii="Times" w:eastAsia="Times" w:hAnsi="Times" w:hint="default"/>
+        </w:rPr>
+        <w:t xml:space="preserve">variar ahora. Lo único que cambiará ahora es la declaración de la sentencia </w:t>
+      </w:r>
+      <w:r>
+        <w:rPr>
+          <w:spacing w:val="0"/>
+          <w:i w:val="1"/>
+          <w:b w:val="1"/>
+          <w:color w:val="000000"/>
+          <w:sz w:val="20"/>
+          <w:szCs w:val="20"/>
+          <w:u w:val="none"/>
+          <w:rFonts w:ascii="Times" w:eastAsia="Times" w:hAnsi="Times" w:hint="default"/>
+        </w:rPr>
+        <w:t xml:space="preserve">LEFT JOIN</w:t>
+      </w:r>
+      <w:r>
+        <w:rPr>
+          <w:spacing w:val="0"/>
+          <w:i w:val="0"/>
+          <w:b w:val="0"/>
+          <w:color w:val="000000"/>
+          <w:sz w:val="20"/>
+          <w:szCs w:val="20"/>
+          <w:u w:val="none"/>
+          <w:rFonts w:ascii="Times" w:eastAsia="Times" w:hAnsi="Times" w:hint="default"/>
+        </w:rPr>
+        <w:t xml:space="preserve"> por la de </w:t>
+      </w:r>
+      <w:r>
+        <w:rPr>
+          <w:spacing w:val="0"/>
+          <w:i w:val="1"/>
+          <w:b w:val="1"/>
+          <w:color w:val="000000"/>
+          <w:sz w:val="20"/>
+          <w:szCs w:val="20"/>
+          <w:u w:val="none"/>
+          <w:rFonts w:ascii="Times" w:eastAsia="Times" w:hAnsi="Times" w:hint="default"/>
+        </w:rPr>
+        <w:t xml:space="preserve">RIGHT </w:t>
+      </w:r>
+      <w:r>
+        <w:rPr>
+          <w:spacing w:val="0"/>
+          <w:i w:val="1"/>
+          <w:b w:val="1"/>
+          <w:color w:val="000000"/>
+          <w:sz w:val="20"/>
+          <w:szCs w:val="20"/>
+          <w:u w:val="none"/>
+          <w:rFonts w:ascii="Times" w:eastAsia="Times" w:hAnsi="Times" w:hint="default"/>
+        </w:rPr>
+        <w:t xml:space="preserve">JOIN,... </w:t>
+      </w:r>
+      <w:r>
+        <w:rPr>
+          <w:spacing w:val="0"/>
+          <w:i w:val="0"/>
+          <w:b w:val="0"/>
+          <w:color w:val="000000"/>
+          <w:sz w:val="20"/>
+          <w:szCs w:val="20"/>
+          <w:u w:val="none"/>
+          <w:rFonts w:ascii="Times" w:eastAsia="Times" w:hAnsi="Times" w:hint="default"/>
+        </w:rPr>
+        <w:t xml:space="preserve">para darle la prioridad a la</w:t>
+      </w:r>
+      <w:r>
+        <w:rPr>
+          <w:spacing w:val="0"/>
+          <w:i w:val="1"/>
+          <w:b w:val="1"/>
+          <w:color w:val="000000"/>
+          <w:sz w:val="20"/>
+          <w:szCs w:val="20"/>
+          <w:u w:val="none"/>
+          <w:rFonts w:ascii="Times" w:eastAsia="Times" w:hAnsi="Times" w:hint="default"/>
+        </w:rPr>
+        <w:t xml:space="preserve"> tabla B, </w:t>
+      </w:r>
+      <w:r>
+        <w:rPr>
+          <w:spacing w:val="0"/>
+          <w:i w:val="0"/>
+          <w:b w:val="0"/>
+          <w:color w:val="000000"/>
+          <w:sz w:val="20"/>
+          <w:szCs w:val="20"/>
+          <w:u w:val="none"/>
+          <w:rFonts w:ascii="Times" w:eastAsia="Times" w:hAnsi="Times" w:hint="default"/>
+        </w:rPr>
+        <w:t xml:space="preserve">a la tabla de la</w:t>
+      </w:r>
+      <w:r>
+        <w:rPr>
+          <w:spacing w:val="0"/>
+          <w:i w:val="1"/>
+          <w:b w:val="1"/>
+          <w:color w:val="000000"/>
+          <w:sz w:val="20"/>
+          <w:szCs w:val="20"/>
+          <w:u w:val="none"/>
+          <w:rFonts w:ascii="Times" w:eastAsia="Times" w:hAnsi="Times" w:hint="default"/>
+        </w:rPr>
+        <w:t xml:space="preserve"> derecha, </w:t>
+      </w:r>
+      <w:r>
+        <w:rPr>
+          <w:spacing w:val="0"/>
+          <w:i w:val="0"/>
+          <w:b w:val="0"/>
+          <w:color w:val="000000"/>
+          <w:sz w:val="20"/>
+          <w:szCs w:val="20"/>
+          <w:u w:val="none"/>
+          <w:rFonts w:ascii="Times" w:eastAsia="Times" w:hAnsi="Times" w:hint="default"/>
+        </w:rPr>
+        <w:t xml:space="preserve">en este tipo de </w:t>
+      </w:r>
+      <w:r>
+        <w:rPr>
+          <w:spacing w:val="0"/>
+          <w:i w:val="1"/>
+          <w:b w:val="1"/>
+          <w:color w:val="000000"/>
+          <w:sz w:val="20"/>
+          <w:szCs w:val="20"/>
+          <w:u w:val="none"/>
+          <w:rFonts w:ascii="Times" w:eastAsia="Times" w:hAnsi="Times" w:hint="default"/>
+        </w:rPr>
+        <w:t xml:space="preserve">Join (y ya sabe lo que </w:t>
+      </w:r>
+      <w:r>
+        <w:rPr>
+          <w:spacing w:val="0"/>
+          <w:i w:val="1"/>
+          <w:b w:val="1"/>
+          <w:color w:val="000000"/>
+          <w:sz w:val="20"/>
+          <w:szCs w:val="20"/>
+          <w:u w:val="none"/>
+          <w:rFonts w:ascii="Times" w:eastAsia="Times" w:hAnsi="Times" w:hint="default"/>
+        </w:rPr>
+        <w:t xml:space="preserve">significa eso)</w:t>
+      </w:r>
+    </w:p>
+    <w:p>
+      <w:pPr>
+        <w:numPr>
+          <w:ilvl w:val="0"/>
+          <w:numId w:val="0"/>
+        </w:numPr>
+        <w:jc w:val="left"/>
+        <w:spacing w:lineRule="auto" w:line="259" w:before="0" w:after="160"/>
+        <w:widowControl w:val="1"/>
+        <w:ind w:right="0" w:left="0" w:firstLine="0"/>
+        <w:rPr>
+          <w:spacing w:val="0"/>
+          <w:i w:val="1"/>
+          <w:b w:val="1"/>
+          <w:color w:val="000000"/>
+          <w:sz w:val="20"/>
+          <w:szCs w:val="20"/>
+          <w:u w:val="none"/>
+          <w:rFonts w:ascii="Times" w:eastAsia="Times" w:hAnsi="Times" w:hint="default"/>
+        </w:rPr>
+        <w:wordWrap w:val="1"/>
+        <w:autoSpaceDE w:val="0"/>
+        <w:autoSpaceDN w:val="0"/>
+      </w:pPr>
+      <w:r>
+        <w:rPr>
+          <w:sz w:val="20"/>
+        </w:rPr>
+        <w:drawing>
+          <wp:inline distT="0" distB="0" distL="0" distR="0">
+            <wp:extent cx="3981450" cy="514350"/>
+            <wp:effectExtent l="0" t="0" r="0" b="0"/>
+            <wp:docPr id="98" name="Imagen 21"/>
+            <wp:cNvGraphicFramePr>
+              <a:graphicFrameLocks xmlns:a="http://schemas.openxmlformats.org/drawingml/2006/main" noChangeAspect="1"/>
+            </wp:cNvGraphicFramePr>
+            <a:graphic xmlns:a="http://schemas.openxmlformats.org/drawingml/2006/main">
+              <a:graphicData uri="http://schemas.openxmlformats.org/drawingml/2006/picture">
+                <pic:pic xmlns:pic="http://schemas.openxmlformats.org/drawingml/2006/picture">
+                  <pic:nvPicPr>
+                    <pic:cNvPr id="40" name="Picture 40" descr="/Users/robertovelasquezdean/Library/Group Containers/L48J367XN4.com.infraware.PolarisOffice/EngineTemp/897/fImage16037985305.png"/>
+                    <pic:cNvPicPr>
+                      <a:picLocks noChangeAspect="1" noChangeArrowheads="1"/>
+                    </pic:cNvPicPr>
+                  </pic:nvPicPr>
+                  <pic:blipFill>
+                    <a:blip r:embed="rId44">
+                      <a:extLst>
+                        <a:ext uri="{BEBA8EAE-BF5A-486C-A8C5-ECC9F3942E4B}">
+                          <a14:imgProps xmlns:a14="http://schemas.microsoft.com/office/drawing/2010/main">
+                            <a14:imgLayer r:embed="rId45">
+                              <a14:imgEffect>
+                                <a14:sharpenSoften amount="25000"/>
+                              </a14:imgEffect>
+                            </a14:imgLayer>
+                          </a14:imgProps>
+                        </a:ext>
+                        <a:ext uri="{28A0092B-C50C-407E-A947-70E740481C1C}">
+                          <a14:useLocalDpi xmlns:a14="http://schemas.microsoft.com/office/drawing/2010/main" val="0"/>
+                        </a:ext>
+                      </a:extLst>
+                    </a:blip>
+                    <a:stretch>
+                      <a:fillRect/>
+                    </a:stretch>
+                  </pic:blipFill>
+                  <pic:spPr>
+                    <a:xfrm>
+                      <a:off x="0" y="0"/>
+                      <a:ext cx="3982085" cy="514985"/>
+                    </a:xfrm>
+                    <a:prstGeom prst="rect"/>
+                    <a:ln cap="flat"/>
+                  </pic:spPr>
+                </pic:pic>
+              </a:graphicData>
+            </a:graphic>
+          </wp:inline>
+        </w:drawing>
+      </w:r>
+    </w:p>
+    <w:p>
+      <w:pPr>
+        <w:numPr>
+          <w:ilvl w:val="0"/>
+          <w:numId w:val="0"/>
+        </w:numPr>
+        <w:jc w:val="left"/>
+        <w:spacing w:lineRule="auto" w:line="259" w:before="0" w:after="160"/>
+        <w:widowControl w:val="1"/>
+        <w:ind w:right="0" w:left="0" w:firstLine="0"/>
+        <w:rPr>
+          <w:spacing w:val="0"/>
+          <w:i w:val="1"/>
+          <w:b w:val="1"/>
+          <w:color w:val="000000"/>
+          <w:sz w:val="20"/>
+          <w:szCs w:val="20"/>
+          <w:u w:val="none"/>
+          <w:rFonts w:ascii="Times" w:eastAsia="Times" w:hAnsi="Times" w:hint="default"/>
+        </w:rPr>
+        <w:wordWrap w:val="1"/>
+        <w:autoSpaceDE w:val="0"/>
+        <w:autoSpaceDN w:val="0"/>
+      </w:pPr>
+    </w:p>
+    <w:p>
+      <w:pPr>
+        <w:numPr>
+          <w:ilvl w:val="0"/>
+          <w:numId w:val="0"/>
+        </w:numPr>
+        <w:jc w:val="left"/>
+        <w:spacing w:lineRule="auto" w:line="259" w:before="0" w:after="160"/>
+        <w:widowControl w:val="1"/>
+        <w:ind w:right="0" w:left="0" w:firstLine="0"/>
+        <w:rPr>
+          <w:spacing w:val="0"/>
+          <w:i w:val="1"/>
+          <w:b w:val="1"/>
+          <w:color w:val="000000"/>
+          <w:sz w:val="20"/>
+          <w:szCs w:val="20"/>
+          <w:u w:val="none"/>
+          <w:rFonts w:ascii="Times" w:eastAsia="Times" w:hAnsi="Times" w:hint="default"/>
+        </w:rPr>
+        <w:wordWrap w:val="1"/>
+        <w:autoSpaceDE w:val="0"/>
+        <w:autoSpaceDN w:val="0"/>
+      </w:pPr>
+    </w:p>
+    <w:p>
+      <w:pPr>
+        <w:numPr>
+          <w:ilvl w:val="0"/>
+          <w:numId w:val="0"/>
+        </w:numPr>
+        <w:jc w:val="left"/>
+        <w:spacing w:lineRule="auto" w:line="259" w:before="0" w:after="160"/>
+        <w:widowControl w:val="1"/>
+        <w:ind w:right="0" w:left="0" w:firstLine="0"/>
+        <w:rPr>
+          <w:spacing w:val="0"/>
+          <w:i w:val="1"/>
+          <w:b w:val="1"/>
+          <w:color w:val="000000"/>
+          <w:sz w:val="20"/>
+          <w:szCs w:val="20"/>
+          <w:u w:val="none"/>
+          <w:rFonts w:ascii="Times" w:eastAsia="Times" w:hAnsi="Times" w:hint="default"/>
+        </w:rPr>
+        <w:wordWrap w:val="1"/>
+        <w:autoSpaceDE w:val="0"/>
+        <w:autoSpaceDN w:val="0"/>
+      </w:pPr>
+    </w:p>
+    <w:p>
+      <w:pPr>
+        <w:numPr>
+          <w:ilvl w:val="0"/>
+          <w:numId w:val="0"/>
+        </w:numPr>
+        <w:jc w:val="left"/>
+        <w:spacing w:lineRule="auto" w:line="259" w:before="0" w:after="160"/>
+        <w:widowControl w:val="1"/>
+        <w:ind w:right="0" w:left="0" w:firstLine="0"/>
+        <w:rPr>
+          <w:spacing w:val="0"/>
+          <w:i w:val="1"/>
+          <w:b w:val="1"/>
+          <w:color w:val="000000"/>
+          <w:sz w:val="20"/>
+          <w:szCs w:val="20"/>
+          <w:u w:val="none"/>
+          <w:rFonts w:ascii="Times" w:eastAsia="Times" w:hAnsi="Times" w:hint="default"/>
+        </w:rPr>
+        <w:wordWrap w:val="1"/>
+        <w:autoSpaceDE w:val="0"/>
+        <w:autoSpaceDN w:val="0"/>
+      </w:pPr>
+    </w:p>
+    <w:p>
+      <w:pPr>
+        <w:numPr>
+          <w:ilvl w:val="0"/>
+          <w:numId w:val="0"/>
+        </w:numPr>
+        <w:jc w:val="left"/>
+        <w:spacing w:lineRule="auto" w:line="259" w:before="0" w:after="160"/>
+        <w:widowControl w:val="1"/>
+        <w:ind w:right="0" w:left="0" w:firstLine="0"/>
+        <w:rPr>
+          <w:spacing w:val="0"/>
+          <w:i w:val="0"/>
+          <w:b w:val="0"/>
+          <w:color w:val="000000"/>
+          <w:sz w:val="20"/>
+          <w:szCs w:val="20"/>
+          <w:u w:val="none"/>
+          <w:rFonts w:ascii="Times" w:eastAsia="Times" w:hAnsi="Times" w:hint="default"/>
+        </w:rPr>
+        <w:wordWrap w:val="1"/>
+        <w:autoSpaceDE w:val="0"/>
+        <w:autoSpaceDN w:val="0"/>
+      </w:pPr>
+      <w:r>
+        <w:rPr>
+          <w:spacing w:val="0"/>
+          <w:i w:val="0"/>
+          <w:b w:val="0"/>
+          <w:color w:val="000000"/>
+          <w:sz w:val="20"/>
+          <w:szCs w:val="20"/>
+          <w:u w:val="none"/>
+          <w:rFonts w:ascii="Times" w:eastAsia="Times" w:hAnsi="Times" w:hint="default"/>
+        </w:rPr>
+        <w:t xml:space="preserve">Por lo general las tablas se unen para hacer </w:t>
+      </w:r>
+      <w:r>
+        <w:rPr>
+          <w:spacing w:val="0"/>
+          <w:i w:val="1"/>
+          <w:b w:val="0"/>
+          <w:color w:val="000000"/>
+          <w:sz w:val="20"/>
+          <w:szCs w:val="20"/>
+          <w:u w:val="none"/>
+          <w:rFonts w:ascii="Times" w:eastAsia="Times" w:hAnsi="Times" w:hint="default"/>
+        </w:rPr>
+        <w:t>filtros</w:t>
+      </w:r>
+      <w:r>
+        <w:rPr>
+          <w:spacing w:val="0"/>
+          <w:i w:val="0"/>
+          <w:b w:val="0"/>
+          <w:color w:val="000000"/>
+          <w:sz w:val="20"/>
+          <w:szCs w:val="20"/>
+          <w:u w:val="none"/>
+          <w:rFonts w:ascii="Times" w:eastAsia="Times" w:hAnsi="Times" w:hint="default"/>
+        </w:rPr>
+        <w:t xml:space="preserve"> entre ellas según la relación, de cardinalidad, que ellas tengan. </w:t>
+      </w:r>
+      <w:r>
+        <w:rPr>
+          <w:spacing w:val="0"/>
+          <w:i w:val="0"/>
+          <w:b w:val="0"/>
+          <w:color w:val="000000"/>
+          <w:sz w:val="20"/>
+          <w:szCs w:val="20"/>
+          <w:u w:val="none"/>
+          <w:rFonts w:ascii="Times" w:eastAsia="Times" w:hAnsi="Times" w:hint="default"/>
+        </w:rPr>
+        <w:t xml:space="preserve">Recuerdese que la cardinalidad entre </w:t>
+      </w:r>
+      <w:r>
+        <w:rPr>
+          <w:spacing w:val="0"/>
+          <w:i w:val="1"/>
+          <w:b w:val="1"/>
+          <w:color w:val="000000"/>
+          <w:sz w:val="20"/>
+          <w:szCs w:val="20"/>
+          <w:u w:val="none"/>
+          <w:rFonts w:ascii="Times" w:eastAsia="Times" w:hAnsi="Times" w:hint="default"/>
+        </w:rPr>
+        <w:t>usuarios</w:t>
+      </w:r>
+      <w:r>
+        <w:rPr>
+          <w:spacing w:val="0"/>
+          <w:i w:val="0"/>
+          <w:b w:val="0"/>
+          <w:color w:val="000000"/>
+          <w:sz w:val="20"/>
+          <w:szCs w:val="20"/>
+          <w:u w:val="none"/>
+          <w:rFonts w:ascii="Times" w:eastAsia="Times" w:hAnsi="Times" w:hint="default"/>
+        </w:rPr>
+        <w:t xml:space="preserve"> y </w:t>
+      </w:r>
+      <w:r>
+        <w:rPr>
+          <w:spacing w:val="0"/>
+          <w:i w:val="1"/>
+          <w:b w:val="1"/>
+          <w:color w:val="000000"/>
+          <w:sz w:val="20"/>
+          <w:szCs w:val="20"/>
+          <w:u w:val="none"/>
+          <w:rFonts w:ascii="Times" w:eastAsia="Times" w:hAnsi="Times" w:hint="default"/>
+        </w:rPr>
+        <w:t>tablas</w:t>
+      </w:r>
+      <w:r>
+        <w:rPr>
+          <w:spacing w:val="0"/>
+          <w:i w:val="0"/>
+          <w:b w:val="0"/>
+          <w:color w:val="000000"/>
+          <w:sz w:val="20"/>
+          <w:szCs w:val="20"/>
+          <w:u w:val="none"/>
+          <w:rFonts w:ascii="Times" w:eastAsia="Times" w:hAnsi="Times" w:hint="default"/>
+        </w:rPr>
+        <w:t xml:space="preserve"> era de </w:t>
+      </w:r>
+      <w:r>
+        <w:rPr>
+          <w:spacing w:val="0"/>
+          <w:i w:val="1"/>
+          <w:b w:val="1"/>
+          <w:color w:val="000000"/>
+          <w:sz w:val="20"/>
+          <w:szCs w:val="20"/>
+          <w:u w:val="none"/>
+          <w:rFonts w:ascii="Times" w:eastAsia="Times" w:hAnsi="Times" w:hint="default"/>
+        </w:rPr>
+        <w:t>1:N</w:t>
+      </w:r>
+      <w:r>
+        <w:rPr>
+          <w:spacing w:val="0"/>
+          <w:i w:val="0"/>
+          <w:b w:val="0"/>
+          <w:color w:val="000000"/>
+          <w:sz w:val="20"/>
+          <w:szCs w:val="20"/>
+          <w:u w:val="none"/>
+          <w:rFonts w:ascii="Times" w:eastAsia="Times" w:hAnsi="Times" w:hint="default"/>
+        </w:rPr>
+        <w:t xml:space="preserve"> y la </w:t>
+      </w:r>
+      <w:r>
+        <w:rPr>
+          <w:spacing w:val="0"/>
+          <w:i w:val="1"/>
+          <w:b w:val="1"/>
+          <w:color w:val="000000"/>
+          <w:sz w:val="20"/>
+          <w:szCs w:val="20"/>
+          <w:u w:val="none"/>
+          <w:rFonts w:ascii="Times" w:eastAsia="Times" w:hAnsi="Times" w:hint="default"/>
+        </w:rPr>
+        <w:t>relación</w:t>
+      </w:r>
+      <w:r>
+        <w:rPr>
+          <w:spacing w:val="0"/>
+          <w:i w:val="0"/>
+          <w:b w:val="0"/>
+          <w:color w:val="000000"/>
+          <w:sz w:val="20"/>
+          <w:szCs w:val="20"/>
+          <w:u w:val="none"/>
+          <w:rFonts w:ascii="Times" w:eastAsia="Times" w:hAnsi="Times" w:hint="default"/>
+        </w:rPr>
+        <w:t xml:space="preserve"> era </w:t>
+      </w:r>
+      <w:r>
+        <w:rPr>
+          <w:spacing w:val="0"/>
+          <w:i w:val="1"/>
+          <w:b w:val="1"/>
+          <w:color w:val="000000"/>
+          <w:sz w:val="20"/>
+          <w:szCs w:val="20"/>
+          <w:u w:val="none"/>
+          <w:rFonts w:ascii="Times" w:eastAsia="Times" w:hAnsi="Times" w:hint="default"/>
+        </w:rPr>
+        <w:t xml:space="preserve">usuarios escriben posts. </w:t>
+      </w:r>
+      <w:r>
+        <w:rPr>
+          <w:spacing w:val="0"/>
+          <w:i w:val="0"/>
+          <w:b w:val="0"/>
+          <w:color w:val="000000"/>
+          <w:sz w:val="20"/>
+          <w:szCs w:val="20"/>
+          <w:u w:val="none"/>
+          <w:rFonts w:ascii="Times" w:eastAsia="Times" w:hAnsi="Times" w:hint="default"/>
+        </w:rPr>
+        <w:t xml:space="preserve">Base sus </w:t>
+      </w:r>
+      <w:r>
+        <w:rPr>
+          <w:spacing w:val="0"/>
+          <w:i w:val="1"/>
+          <w:b w:val="1"/>
+          <w:color w:val="000000"/>
+          <w:sz w:val="20"/>
+          <w:szCs w:val="20"/>
+          <w:u w:val="none"/>
+          <w:rFonts w:ascii="Times" w:eastAsia="Times" w:hAnsi="Times" w:hint="default"/>
+        </w:rPr>
+        <w:t>joins</w:t>
+      </w:r>
+      <w:r>
+        <w:rPr>
+          <w:spacing w:val="0"/>
+          <w:i w:val="0"/>
+          <w:b w:val="0"/>
+          <w:color w:val="000000"/>
+          <w:sz w:val="20"/>
+          <w:szCs w:val="20"/>
+          <w:u w:val="none"/>
+          <w:rFonts w:ascii="Times" w:eastAsia="Times" w:hAnsi="Times" w:hint="default"/>
+        </w:rPr>
+        <w:t xml:space="preserve"> de tablas, y los posteriores </w:t>
+      </w:r>
+      <w:r>
+        <w:rPr>
+          <w:spacing w:val="0"/>
+          <w:i w:val="1"/>
+          <w:b w:val="0"/>
+          <w:color w:val="000000"/>
+          <w:sz w:val="20"/>
+          <w:szCs w:val="20"/>
+          <w:u w:val="none"/>
+          <w:rFonts w:ascii="Times" w:eastAsia="Times" w:hAnsi="Times" w:hint="default"/>
+        </w:rPr>
+        <w:t>filtros</w:t>
+      </w:r>
+      <w:r>
+        <w:rPr>
+          <w:spacing w:val="0"/>
+          <w:i w:val="0"/>
+          <w:b w:val="0"/>
+          <w:color w:val="000000"/>
+          <w:sz w:val="20"/>
+          <w:szCs w:val="20"/>
+          <w:u w:val="none"/>
+          <w:rFonts w:ascii="Times" w:eastAsia="Times" w:hAnsi="Times" w:hint="default"/>
+        </w:rPr>
+        <w:t xml:space="preserve"> que haga para ambas, al estar unidas, según la relación que </w:t>
+      </w:r>
+      <w:r>
+        <w:rPr>
+          <w:spacing w:val="0"/>
+          <w:i w:val="0"/>
+          <w:b w:val="0"/>
+          <w:color w:val="000000"/>
+          <w:sz w:val="20"/>
+          <w:szCs w:val="20"/>
+          <w:u w:val="none"/>
+          <w:rFonts w:ascii="Times" w:eastAsia="Times" w:hAnsi="Times" w:hint="default"/>
+        </w:rPr>
+        <w:t xml:space="preserve">conserven (como lo hicimos, justamente, con </w:t>
+      </w:r>
+      <w:r>
+        <w:rPr>
+          <w:spacing w:val="0"/>
+          <w:i w:val="1"/>
+          <w:b w:val="1"/>
+          <w:color w:val="000000"/>
+          <w:sz w:val="20"/>
+          <w:szCs w:val="20"/>
+          <w:u w:val="none"/>
+          <w:rFonts w:ascii="Times" w:eastAsia="Times" w:hAnsi="Times" w:hint="default"/>
+        </w:rPr>
+        <w:t xml:space="preserve">usuarios y posts</w:t>
+      </w:r>
+      <w:r>
+        <w:rPr>
+          <w:spacing w:val="0"/>
+          <w:i w:val="0"/>
+          <w:b w:val="0"/>
+          <w:color w:val="000000"/>
+          <w:sz w:val="20"/>
+          <w:szCs w:val="20"/>
+          <w:u w:val="none"/>
+          <w:rFonts w:ascii="Times" w:eastAsia="Times" w:hAnsi="Times" w:hint="default"/>
+        </w:rPr>
+        <w:t>).</w:t>
       </w:r>
     </w:p>
     <w:sectPr>
@@ -9269,8 +13548,8 @@
         <w:numStart w:val="1"/>
         <w:pos w:val="docEnd"/>
       </w:endnotePr>
-      <w:headerReference w:type="default" r:id="rId31"/>
-      <w:footerReference w:type="default" r:id="rId32"/>
+      <w:headerReference w:type="default" r:id="rId46"/>
+      <w:footerReference w:type="default" r:id="rId47"/>
       <w:pgSz w:w="11906" w:h="16838"/>
       <w:pgMar w:top="1701" w:left="1440" w:bottom="1440" w:right="1440" w:header="708" w:footer="708" w:gutter="0"/>
       <w:pgNumType w:fmt="decimal"/>

</xml_diff>

<commit_message>
Queries con From + Jon en práctica
</commit_message>
<xml_diff>
--- a/Platzi/Bases de datos (iniciaciación al backend)/Material de repaso/4. Consultas a una base de datos/Introducción a Consultas y su importancia.docx
+++ b/Platzi/Bases de datos (iniciaciación al backend)/Material de repaso/4. Consultas a una base de datos/Introducción a Consultas y su importancia.docx
@@ -1126,7 +1126,7 @@
         </w:rPr>
         <w:drawing>
           <wp:inline distT="0" distB="0" distL="0" distR="0">
-            <wp:extent cx="2707005" cy="1935480"/>
+            <wp:extent cx="2707640" cy="1936115"/>
             <wp:effectExtent l="0" t="0" r="0" b="0"/>
             <wp:docPr id="9" name="Imagen 1"/>
             <wp:cNvGraphicFramePr>
@@ -1136,7 +1136,7 @@
               <a:graphicData uri="http://schemas.openxmlformats.org/drawingml/2006/picture">
                 <pic:pic xmlns:pic="http://schemas.openxmlformats.org/drawingml/2006/picture">
                   <pic:nvPicPr>
-                    <pic:cNvPr id="1" name="Picture 1" descr="/Users/robertovelasquezdean/Library/Group Containers/L48J367XN4.com.infraware.PolarisOffice/EngineTemp/897/fImage3575897916.png"/>
+                    <pic:cNvPr id="1" name="Picture 1" descr="/Users/robertovelasquezdean/Library/Group Containers/L48J367XN4.com.infraware.PolarisOffice/EngineTemp/1511/fImage3575897916.png"/>
                     <pic:cNvPicPr>
                       <a:picLocks noChangeAspect="1" noChangeArrowheads="1"/>
                     </pic:cNvPicPr>
@@ -1165,7 +1165,7 @@
                   <pic:spPr>
                     <a:xfrm>
                       <a:off x="0" y="0"/>
-                      <a:ext cx="2707640" cy="1936115"/>
+                      <a:ext cx="2708275" cy="1936749"/>
                     </a:xfrm>
                     <a:prstGeom prst="rect"/>
                     <a:ln cap="flat"/>
@@ -3045,7 +3045,7 @@
         </w:rPr>
         <w:drawing>
           <wp:inline distT="0" distB="0" distL="0" distR="0">
-            <wp:extent cx="1335405" cy="325755"/>
+            <wp:extent cx="1336040" cy="326390"/>
             <wp:effectExtent l="0" t="0" r="0" b="0"/>
             <wp:docPr id="10" name="Imagen 2"/>
             <wp:cNvGraphicFramePr>
@@ -3055,7 +3055,7 @@
               <a:graphicData uri="http://schemas.openxmlformats.org/drawingml/2006/picture">
                 <pic:pic xmlns:pic="http://schemas.openxmlformats.org/drawingml/2006/picture">
                   <pic:nvPicPr>
-                    <pic:cNvPr id="3" name="Picture 3" descr="/Users/robertovelasquezdean/Library/Group Containers/L48J367XN4.com.infraware.PolarisOffice/EngineTemp/897/fImage6228217584.png"/>
+                    <pic:cNvPr id="3" name="Picture 3" descr="/Users/robertovelasquezdean/Library/Group Containers/L48J367XN4.com.infraware.PolarisOffice/EngineTemp/1511/fImage6228217584.png"/>
                     <pic:cNvPicPr>
                       <a:picLocks noChangeAspect="1" noChangeArrowheads="1"/>
                     </pic:cNvPicPr>
@@ -3084,7 +3084,7 @@
                   <pic:spPr>
                     <a:xfrm>
                       <a:off x="0" y="0"/>
-                      <a:ext cx="1336040" cy="326390"/>
+                      <a:ext cx="1336675" cy="327025"/>
                     </a:xfrm>
                     <a:prstGeom prst="rect"/>
                     <a:ln cap="flat"/>
@@ -3371,7 +3371,7 @@
         </w:rPr>
         <w:drawing>
           <wp:inline distT="0" distB="0" distL="0" distR="0">
-            <wp:extent cx="2345055" cy="478155"/>
+            <wp:extent cx="2345690" cy="478790"/>
             <wp:effectExtent l="0" t="0" r="0" b="0"/>
             <wp:docPr id="11" name="Imagen 3"/>
             <wp:cNvGraphicFramePr>
@@ -3381,7 +3381,7 @@
               <a:graphicData uri="http://schemas.openxmlformats.org/drawingml/2006/picture">
                 <pic:pic xmlns:pic="http://schemas.openxmlformats.org/drawingml/2006/picture">
                   <pic:nvPicPr>
-                    <pic:cNvPr id="5" name="Picture 5" descr="/Users/robertovelasquezdean/Library/Group Containers/L48J367XN4.com.infraware.PolarisOffice/EngineTemp/897/fImage13743921869.png"/>
+                    <pic:cNvPr id="5" name="Picture 5" descr="/Users/robertovelasquezdean/Library/Group Containers/L48J367XN4.com.infraware.PolarisOffice/EngineTemp/1511/fImage13743921869.png"/>
                     <pic:cNvPicPr>
                       <a:picLocks noChangeAspect="1" noChangeArrowheads="1"/>
                     </pic:cNvPicPr>
@@ -3410,7 +3410,7 @@
                   <pic:spPr>
                     <a:xfrm>
                       <a:off x="0" y="0"/>
-                      <a:ext cx="2345690" cy="478790"/>
+                      <a:ext cx="2346325" cy="479425"/>
                     </a:xfrm>
                     <a:prstGeom prst="rect"/>
                     <a:ln cap="flat"/>
@@ -4589,7 +4589,7 @@
         </w:rPr>
         <w:drawing>
           <wp:inline distT="0" distB="0" distL="0" distR="0">
-            <wp:extent cx="4020820" cy="277495"/>
+            <wp:extent cx="4021454" cy="278130"/>
             <wp:effectExtent l="0" t="0" r="0" b="0"/>
             <wp:docPr id="12" name="Imagen 4"/>
             <wp:cNvGraphicFramePr>
@@ -4599,7 +4599,7 @@
               <a:graphicData uri="http://schemas.openxmlformats.org/drawingml/2006/picture">
                 <pic:pic xmlns:pic="http://schemas.openxmlformats.org/drawingml/2006/picture">
                   <pic:nvPicPr>
-                    <pic:cNvPr id="7" name="Picture 7" descr="/Users/robertovelasquezdean/Library/Group Containers/L48J367XN4.com.infraware.PolarisOffice/EngineTemp/897/fImage14272187597.png"/>
+                    <pic:cNvPr id="7" name="Picture 7" descr="/Users/robertovelasquezdean/Library/Group Containers/L48J367XN4.com.infraware.PolarisOffice/EngineTemp/1511/fImage14272187597.png"/>
                     <pic:cNvPicPr>
                       <a:picLocks noChangeAspect="1" noChangeArrowheads="1"/>
                     </pic:cNvPicPr>
@@ -4628,7 +4628,7 @@
                   <pic:spPr>
                     <a:xfrm>
                       <a:off x="0" y="0"/>
-                      <a:ext cx="4021454" cy="278130"/>
+                      <a:ext cx="4022090" cy="278765"/>
                     </a:xfrm>
                     <a:prstGeom prst="rect"/>
                     <a:ln cap="flat"/>
@@ -5587,7 +5587,7 @@
         </w:rPr>
         <w:drawing>
           <wp:inline distT="0" distB="0" distL="0" distR="0">
-            <wp:extent cx="1144270" cy="258445"/>
+            <wp:extent cx="1144905" cy="259080"/>
             <wp:effectExtent l="0" t="0" r="0" b="0"/>
             <wp:docPr id="15" name="Imagen 5"/>
             <wp:cNvGraphicFramePr>
@@ -5597,7 +5597,7 @@
               <a:graphicData uri="http://schemas.openxmlformats.org/drawingml/2006/picture">
                 <pic:pic xmlns:pic="http://schemas.openxmlformats.org/drawingml/2006/picture">
                   <pic:nvPicPr>
-                    <pic:cNvPr id="9" name="Picture 9" descr="/Users/robertovelasquezdean/Library/Group Containers/L48J367XN4.com.infraware.PolarisOffice/EngineTemp/897/fImage5194409424.png"/>
+                    <pic:cNvPr id="9" name="Picture 9" descr="/Users/robertovelasquezdean/Library/Group Containers/L48J367XN4.com.infraware.PolarisOffice/EngineTemp/1511/fImage5194409424.png"/>
                     <pic:cNvPicPr>
                       <a:picLocks noChangeAspect="1" noChangeArrowheads="1"/>
                     </pic:cNvPicPr>
@@ -5626,7 +5626,7 @@
                   <pic:spPr>
                     <a:xfrm>
                       <a:off x="0" y="0"/>
-                      <a:ext cx="1144905" cy="259080"/>
+                      <a:ext cx="1145540" cy="259715"/>
                     </a:xfrm>
                     <a:prstGeom prst="rect"/>
                     <a:ln cap="flat"/>
@@ -5810,7 +5810,7 @@
         </w:rPr>
         <w:drawing>
           <wp:inline distT="0" distB="0" distL="0" distR="0">
-            <wp:extent cx="591820" cy="287020"/>
+            <wp:extent cx="592455" cy="287655"/>
             <wp:effectExtent l="0" t="0" r="0" b="0"/>
             <wp:docPr id="16" name="Imagen 6"/>
             <wp:cNvGraphicFramePr>
@@ -5820,7 +5820,7 @@
               <a:graphicData uri="http://schemas.openxmlformats.org/drawingml/2006/picture">
                 <pic:pic xmlns:pic="http://schemas.openxmlformats.org/drawingml/2006/picture">
                   <pic:nvPicPr>
-                    <pic:cNvPr id="11" name="Picture 11" descr="/Users/robertovelasquezdean/Library/Group Containers/L48J367XN4.com.infraware.PolarisOffice/EngineTemp/897/fImage26501236871.png"/>
+                    <pic:cNvPr id="11" name="Picture 11" descr="/Users/robertovelasquezdean/Library/Group Containers/L48J367XN4.com.infraware.PolarisOffice/EngineTemp/1511/fImage26501236871.png"/>
                     <pic:cNvPicPr>
                       <a:picLocks noChangeAspect="1" noChangeArrowheads="1"/>
                     </pic:cNvPicPr>
@@ -5849,7 +5849,7 @@
                   <pic:spPr>
                     <a:xfrm>
                       <a:off x="0" y="0"/>
-                      <a:ext cx="592455" cy="287655"/>
+                      <a:ext cx="593090" cy="288290"/>
                     </a:xfrm>
                     <a:prstGeom prst="rect"/>
                     <a:ln cap="flat"/>
@@ -6292,7 +6292,7 @@
         </w:rPr>
         <w:drawing>
           <wp:inline distT="0" distB="0" distL="0" distR="0">
-            <wp:extent cx="1953895" cy="258445"/>
+            <wp:extent cx="1954530" cy="259080"/>
             <wp:effectExtent l="0" t="0" r="0" b="0"/>
             <wp:docPr id="17" name="Imagen 7"/>
             <wp:cNvGraphicFramePr>
@@ -6302,7 +6302,7 @@
               <a:graphicData uri="http://schemas.openxmlformats.org/drawingml/2006/picture">
                 <pic:pic xmlns:pic="http://schemas.openxmlformats.org/drawingml/2006/picture">
                   <pic:nvPicPr>
-                    <pic:cNvPr id="13" name="Picture 13" descr="/Users/robertovelasquezdean/Library/Group Containers/L48J367XN4.com.infraware.PolarisOffice/EngineTemp/897/fImage80031294958.png"/>
+                    <pic:cNvPr id="13" name="Picture 13" descr="/Users/robertovelasquezdean/Library/Group Containers/L48J367XN4.com.infraware.PolarisOffice/EngineTemp/1511/fImage80031294958.png"/>
                     <pic:cNvPicPr>
                       <a:picLocks noChangeAspect="1" noChangeArrowheads="1"/>
                     </pic:cNvPicPr>
@@ -6331,7 +6331,7 @@
                   <pic:spPr>
                     <a:xfrm>
                       <a:off x="0" y="0"/>
-                      <a:ext cx="1954530" cy="259080"/>
+                      <a:ext cx="1955164" cy="259715"/>
                     </a:xfrm>
                     <a:prstGeom prst="rect"/>
                     <a:ln cap="flat"/>
@@ -6567,7 +6567,7 @@
         </w:rPr>
         <w:drawing>
           <wp:inline distT="0" distB="0" distL="0" distR="0">
-            <wp:extent cx="887095" cy="306070"/>
+            <wp:extent cx="887730" cy="306705"/>
             <wp:effectExtent l="0" t="0" r="0" b="0"/>
             <wp:docPr id="18" name="Imagen 8"/>
             <wp:cNvGraphicFramePr>
@@ -6577,7 +6577,7 @@
               <a:graphicData uri="http://schemas.openxmlformats.org/drawingml/2006/picture">
                 <pic:pic xmlns:pic="http://schemas.openxmlformats.org/drawingml/2006/picture">
                   <pic:nvPicPr>
-                    <pic:cNvPr id="15" name="Picture 15" descr="/Users/robertovelasquezdean/Library/Group Containers/L48J367XN4.com.infraware.PolarisOffice/EngineTemp/897/fImage34061713320.png"/>
+                    <pic:cNvPr id="15" name="Picture 15" descr="/Users/robertovelasquezdean/Library/Group Containers/L48J367XN4.com.infraware.PolarisOffice/EngineTemp/1511/fImage34061713320.png"/>
                     <pic:cNvPicPr>
                       <a:picLocks noChangeAspect="1" noChangeArrowheads="1"/>
                     </pic:cNvPicPr>
@@ -6606,7 +6606,7 @@
                   <pic:spPr>
                     <a:xfrm>
                       <a:off x="0" y="0"/>
-                      <a:ext cx="887730" cy="306705"/>
+                      <a:ext cx="888365" cy="307340"/>
                     </a:xfrm>
                     <a:prstGeom prst="rect"/>
                     <a:ln cap="flat"/>
@@ -8094,7 +8094,7 @@
         </w:rPr>
         <w:drawing>
           <wp:inline distT="0" distB="0" distL="0" distR="0">
-            <wp:extent cx="848360" cy="1286510"/>
+            <wp:extent cx="848995" cy="1287145"/>
             <wp:effectExtent l="0" t="0" r="0" b="0"/>
             <wp:docPr id="19" name="Imagen 9"/>
             <wp:cNvGraphicFramePr>
@@ -8104,7 +8104,7 @@
               <a:graphicData uri="http://schemas.openxmlformats.org/drawingml/2006/picture">
                 <pic:pic xmlns:pic="http://schemas.openxmlformats.org/drawingml/2006/picture">
                   <pic:nvPicPr>
-                    <pic:cNvPr id="17" name="Picture 17" descr="/Users/robertovelasquezdean/Library/Group Containers/L48J367XN4.com.infraware.PolarisOffice/EngineTemp/897/fImage9930217288.png"/>
+                    <pic:cNvPr id="17" name="Picture 17" descr="/Users/robertovelasquezdean/Library/Group Containers/L48J367XN4.com.infraware.PolarisOffice/EngineTemp/1511/fImage9930217288.png"/>
                     <pic:cNvPicPr>
                       <a:picLocks noChangeAspect="1" noChangeArrowheads="1"/>
                     </pic:cNvPicPr>
@@ -8133,7 +8133,7 @@
                   <pic:spPr>
                     <a:xfrm>
                       <a:off x="0" y="0"/>
-                      <a:ext cx="848995" cy="1287145"/>
+                      <a:ext cx="849630" cy="1287780"/>
                     </a:xfrm>
                     <a:prstGeom prst="rect"/>
                     <a:ln cap="flat"/>
@@ -8330,7 +8330,7 @@
         </w:rPr>
         <w:drawing>
           <wp:inline distT="0" distB="0" distL="0" distR="0">
-            <wp:extent cx="753110" cy="1257935"/>
+            <wp:extent cx="753745" cy="1258570"/>
             <wp:effectExtent l="0" t="0" r="0" b="0"/>
             <wp:docPr id="20" name="Imagen 10"/>
             <wp:cNvGraphicFramePr>
@@ -8340,7 +8340,7 @@
               <a:graphicData uri="http://schemas.openxmlformats.org/drawingml/2006/picture">
                 <pic:pic xmlns:pic="http://schemas.openxmlformats.org/drawingml/2006/picture">
                   <pic:nvPicPr>
-                    <pic:cNvPr id="19" name="Picture 19" descr="/Users/robertovelasquezdean/Library/Group Containers/L48J367XN4.com.infraware.PolarisOffice/EngineTemp/897/fImage10211329848.png"/>
+                    <pic:cNvPr id="19" name="Picture 19" descr="/Users/robertovelasquezdean/Library/Group Containers/L48J367XN4.com.infraware.PolarisOffice/EngineTemp/1511/fImage10211329848.png"/>
                     <pic:cNvPicPr>
                       <a:picLocks noChangeAspect="1" noChangeArrowheads="1"/>
                     </pic:cNvPicPr>
@@ -8369,7 +8369,7 @@
                   <pic:spPr>
                     <a:xfrm>
                       <a:off x="0" y="0"/>
-                      <a:ext cx="753745" cy="1258570"/>
+                      <a:ext cx="754380" cy="1259205"/>
                     </a:xfrm>
                     <a:prstGeom prst="rect"/>
                     <a:ln cap="flat"/>
@@ -8682,7 +8682,7 @@
         </w:rPr>
         <w:drawing>
           <wp:inline distT="0" distB="0" distL="0" distR="0">
-            <wp:extent cx="743585" cy="800735"/>
+            <wp:extent cx="744220" cy="801370"/>
             <wp:effectExtent l="0" t="0" r="0" b="0"/>
             <wp:docPr id="21" name="Imagen 11"/>
             <wp:cNvGraphicFramePr>
@@ -8692,7 +8692,7 @@
               <a:graphicData uri="http://schemas.openxmlformats.org/drawingml/2006/picture">
                 <pic:pic xmlns:pic="http://schemas.openxmlformats.org/drawingml/2006/picture">
                   <pic:nvPicPr>
-                    <pic:cNvPr id="21" name="Picture 21" descr="/Users/robertovelasquezdean/Library/Group Containers/L48J367XN4.com.infraware.PolarisOffice/EngineTemp/897/fImage605343978.png"/>
+                    <pic:cNvPr id="21" name="Picture 21" descr="/Users/robertovelasquezdean/Library/Group Containers/L48J367XN4.com.infraware.PolarisOffice/EngineTemp/1511/fImage605343978.png"/>
                     <pic:cNvPicPr>
                       <a:picLocks noChangeAspect="1" noChangeArrowheads="1"/>
                     </pic:cNvPicPr>
@@ -8721,7 +8721,7 @@
                   <pic:spPr>
                     <a:xfrm>
                       <a:off x="0" y="0"/>
-                      <a:ext cx="744220" cy="801370"/>
+                      <a:ext cx="744855" cy="802005"/>
                     </a:xfrm>
                     <a:prstGeom prst="rect"/>
                     <a:ln cap="flat"/>
@@ -8905,7 +8905,7 @@
         </w:rPr>
         <w:drawing>
           <wp:inline distT="0" distB="0" distL="0" distR="0">
-            <wp:extent cx="743585" cy="657860"/>
+            <wp:extent cx="744220" cy="658495"/>
             <wp:effectExtent l="0" t="0" r="0" b="0"/>
             <wp:docPr id="22" name="Imagen 12"/>
             <wp:cNvGraphicFramePr>
@@ -8915,7 +8915,7 @@
               <a:graphicData uri="http://schemas.openxmlformats.org/drawingml/2006/picture">
                 <pic:pic xmlns:pic="http://schemas.openxmlformats.org/drawingml/2006/picture">
                   <pic:nvPicPr>
-                    <pic:cNvPr id="23" name="Picture 23" descr="/Users/robertovelasquezdean/Library/Group Containers/L48J367XN4.com.infraware.PolarisOffice/EngineTemp/897/fImage57861095617.png"/>
+                    <pic:cNvPr id="23" name="Picture 23" descr="/Users/robertovelasquezdean/Library/Group Containers/L48J367XN4.com.infraware.PolarisOffice/EngineTemp/1511/fImage57861095617.png"/>
                     <pic:cNvPicPr>
                       <a:picLocks noChangeAspect="1" noChangeArrowheads="1"/>
                     </pic:cNvPicPr>
@@ -8944,7 +8944,7 @@
                   <pic:spPr>
                     <a:xfrm>
                       <a:off x="0" y="0"/>
-                      <a:ext cx="744220" cy="658495"/>
+                      <a:ext cx="744855" cy="659130"/>
                     </a:xfrm>
                     <a:prstGeom prst="rect"/>
                     <a:ln cap="flat"/>
@@ -9154,7 +9154,7 @@
         </w:rPr>
         <w:drawing>
           <wp:inline distT="0" distB="0" distL="0" distR="0">
-            <wp:extent cx="838835" cy="686435"/>
+            <wp:extent cx="839470" cy="687070"/>
             <wp:effectExtent l="0" t="0" r="0" b="0"/>
             <wp:docPr id="23" name="Imagen 13"/>
             <wp:cNvGraphicFramePr>
@@ -9164,7 +9164,7 @@
               <a:graphicData uri="http://schemas.openxmlformats.org/drawingml/2006/picture">
                 <pic:pic xmlns:pic="http://schemas.openxmlformats.org/drawingml/2006/picture">
                   <pic:nvPicPr>
-                    <pic:cNvPr id="25" name="Picture 25" descr="/Users/robertovelasquezdean/Library/Group Containers/L48J367XN4.com.infraware.PolarisOffice/EngineTemp/897/fImage67321457723.png"/>
+                    <pic:cNvPr id="25" name="Picture 25" descr="/Users/robertovelasquezdean/Library/Group Containers/L48J367XN4.com.infraware.PolarisOffice/EngineTemp/1511/fImage67321457723.png"/>
                     <pic:cNvPicPr>
                       <a:picLocks noChangeAspect="1" noChangeArrowheads="1"/>
                     </pic:cNvPicPr>
@@ -9193,7 +9193,7 @@
                   <pic:spPr>
                     <a:xfrm>
                       <a:off x="0" y="0"/>
-                      <a:ext cx="839470" cy="687070"/>
+                      <a:ext cx="840105" cy="687705"/>
                     </a:xfrm>
                     <a:prstGeom prst="rect"/>
                     <a:ln cap="flat"/>
@@ -9516,9 +9516,9 @@
         </w:rPr>
         <w:drawing>
           <wp:inline distT="0" distB="0" distL="0" distR="0">
-            <wp:extent cx="1343025" cy="257175"/>
+            <wp:extent cx="1343660" cy="257810"/>
             <wp:effectExtent l="0" t="0" r="0" b="0"/>
-            <wp:docPr id="28" name="Imagen 14"/>
+            <wp:docPr id="24" name="Imagen 14"/>
             <wp:cNvGraphicFramePr>
               <a:graphicFrameLocks xmlns:a="http://schemas.openxmlformats.org/drawingml/2006/main" noChangeAspect="1"/>
             </wp:cNvGraphicFramePr>
@@ -9526,7 +9526,7 @@
               <a:graphicData uri="http://schemas.openxmlformats.org/drawingml/2006/picture">
                 <pic:pic xmlns:pic="http://schemas.openxmlformats.org/drawingml/2006/picture">
                   <pic:nvPicPr>
-                    <pic:cNvPr id="27" name="Picture 27" descr="/Users/robertovelasquezdean/Library/Group Containers/L48J367XN4.com.infraware.PolarisOffice/EngineTemp/897/fImage4895285495.png"/>
+                    <pic:cNvPr id="27" name="Picture 27" descr="/Users/robertovelasquezdean/Library/Group Containers/L48J367XN4.com.infraware.PolarisOffice/EngineTemp/1511/fImage4895285495.png"/>
                     <pic:cNvPicPr>
                       <a:picLocks noChangeAspect="1" noChangeArrowheads="1"/>
                     </pic:cNvPicPr>
@@ -9555,7 +9555,7 @@
                   <pic:spPr>
                     <a:xfrm>
                       <a:off x="0" y="0"/>
-                      <a:ext cx="1343660" cy="257810"/>
+                      <a:ext cx="1344295" cy="258445"/>
                     </a:xfrm>
                     <a:prstGeom prst="rect"/>
                     <a:ln cap="flat"/>
@@ -9661,9 +9661,9 @@
         </w:rPr>
         <w:drawing>
           <wp:inline distT="0" distB="0" distL="0" distR="0">
-            <wp:extent cx="4324350" cy="1076325"/>
+            <wp:extent cx="4324985" cy="1076960"/>
             <wp:effectExtent l="0" t="0" r="0" b="0"/>
-            <wp:docPr id="39" name="Imagen 15"/>
+            <wp:docPr id="25" name="Imagen 15"/>
             <wp:cNvGraphicFramePr>
               <a:graphicFrameLocks xmlns:a="http://schemas.openxmlformats.org/drawingml/2006/main" noChangeAspect="1"/>
             </wp:cNvGraphicFramePr>
@@ -9671,7 +9671,7 @@
               <a:graphicData uri="http://schemas.openxmlformats.org/drawingml/2006/picture">
                 <pic:pic xmlns:pic="http://schemas.openxmlformats.org/drawingml/2006/picture">
                   <pic:nvPicPr>
-                    <pic:cNvPr id="29" name="Picture 29" descr="/Users/robertovelasquezdean/Library/Group Containers/L48J367XN4.com.infraware.PolarisOffice/EngineTemp/897/fImage4606439176.png"/>
+                    <pic:cNvPr id="29" name="Picture 29" descr="/Users/robertovelasquezdean/Library/Group Containers/L48J367XN4.com.infraware.PolarisOffice/EngineTemp/1511/fImage4606439176.png"/>
                     <pic:cNvPicPr>
                       <a:picLocks noChangeAspect="1" noChangeArrowheads="1"/>
                     </pic:cNvPicPr>
@@ -9700,7 +9700,7 @@
                   <pic:spPr>
                     <a:xfrm>
                       <a:off x="0" y="0"/>
-                      <a:ext cx="4324985" cy="1076960"/>
+                      <a:ext cx="4325620" cy="1077595"/>
                     </a:xfrm>
                     <a:prstGeom prst="rect"/>
                     <a:ln cap="flat"/>
@@ -9787,8 +9787,8 @@
         <w:ind w:right="0" w:left="0" w:firstLine="0"/>
         <w:rPr>
           <w:spacing w:val="0"/>
-          <w:i w:val="0"/>
-          <w:b w:val="0"/>
+          <w:i w:val="1"/>
+          <w:b w:val="1"/>
           <w:color w:val="000000"/>
           <w:sz w:val="20"/>
           <w:szCs w:val="20"/>
@@ -10200,33 +10200,33 @@
           <w:u w:val="none"/>
           <w:rFonts w:ascii="Times" w:eastAsia="Times" w:hAnsi="Times" w:hint="default"/>
         </w:rPr>
-        <w:t xml:space="preserve">en su totalidad,... independientemente de si los usuarios hayan escrito o no posts. Esto último es lo más </w:t>
-      </w:r>
-      <w:r>
-        <w:rPr>
-          <w:spacing w:val="0"/>
-          <w:i w:val="1"/>
-          <w:b w:val="1"/>
-          <w:color w:val="000000"/>
-          <w:sz w:val="20"/>
-          <w:szCs w:val="20"/>
-          <w:u w:val="none"/>
-          <w:rFonts w:ascii="Times" w:eastAsia="Times" w:hAnsi="Times" w:hint="default"/>
-        </w:rPr>
-        <w:t xml:space="preserve">importante. Y acuerdese siempre de la relación que tengan ambas entidades; pues, serán fundamentales para </w:t>
-      </w:r>
-      <w:r>
-        <w:rPr>
-          <w:spacing w:val="0"/>
-          <w:i w:val="1"/>
-          <w:b w:val="1"/>
-          <w:color w:val="000000"/>
-          <w:sz w:val="20"/>
-          <w:szCs w:val="20"/>
-          <w:u w:val="none"/>
-          <w:rFonts w:ascii="Times" w:eastAsia="Times" w:hAnsi="Times" w:hint="default"/>
-        </w:rPr>
-        <w:t xml:space="preserve">las conclusiones que podríamos tener para las Queries que hagamos.</w:t>
+        <w:t xml:space="preserve">en su totalidad,... es decir, se verían todos los usuarios independientemente de si los usuarios hayan escrito o </w:t>
+      </w:r>
+      <w:r>
+        <w:rPr>
+          <w:spacing w:val="0"/>
+          <w:i w:val="1"/>
+          <w:b w:val="1"/>
+          <w:color w:val="000000"/>
+          <w:sz w:val="20"/>
+          <w:szCs w:val="20"/>
+          <w:u w:val="none"/>
+          <w:rFonts w:ascii="Times" w:eastAsia="Times" w:hAnsi="Times" w:hint="default"/>
+        </w:rPr>
+        <w:t xml:space="preserve">no posts. Esto último es lo más importante. Y acuerdese siempre de la relación que tengan ambas entidades; </w:t>
+      </w:r>
+      <w:r>
+        <w:rPr>
+          <w:spacing w:val="0"/>
+          <w:i w:val="1"/>
+          <w:b w:val="1"/>
+          <w:color w:val="000000"/>
+          <w:sz w:val="20"/>
+          <w:szCs w:val="20"/>
+          <w:u w:val="none"/>
+          <w:rFonts w:ascii="Times" w:eastAsia="Times" w:hAnsi="Times" w:hint="default"/>
+        </w:rPr>
+        <w:t xml:space="preserve">pues, serán fundamentales para las conclusiones que podríamos tener para las Queries que hagamos.</w:t>
       </w:r>
     </w:p>
     <w:p>
@@ -10505,9 +10505,9 @@
         </w:rPr>
         <w:drawing>
           <wp:inline distT="0" distB="0" distL="0" distR="0">
-            <wp:extent cx="1800225" cy="390525"/>
+            <wp:extent cx="1800860" cy="391160"/>
             <wp:effectExtent l="0" t="0" r="0" b="0"/>
-            <wp:docPr id="50" name="Imagen 16"/>
+            <wp:docPr id="26" name="Imagen 16"/>
             <wp:cNvGraphicFramePr>
               <a:graphicFrameLocks xmlns:a="http://schemas.openxmlformats.org/drawingml/2006/main" noChangeAspect="1"/>
             </wp:cNvGraphicFramePr>
@@ -10515,7 +10515,7 @@
               <a:graphicData uri="http://schemas.openxmlformats.org/drawingml/2006/picture">
                 <pic:pic xmlns:pic="http://schemas.openxmlformats.org/drawingml/2006/picture">
                   <pic:nvPicPr>
-                    <pic:cNvPr id="31" name="Picture 31" descr="/Users/robertovelasquezdean/Library/Group Containers/L48J367XN4.com.infraware.PolarisOffice/EngineTemp/897/fImage8459508883.png"/>
+                    <pic:cNvPr id="31" name="Picture 31" descr="/Users/robertovelasquezdean/Library/Group Containers/L48J367XN4.com.infraware.PolarisOffice/EngineTemp/1511/fImage8459508883.png"/>
                     <pic:cNvPicPr>
                       <a:picLocks noChangeAspect="1" noChangeArrowheads="1"/>
                     </pic:cNvPicPr>
@@ -10544,7 +10544,7 @@
                   <pic:spPr>
                     <a:xfrm>
                       <a:off x="0" y="0"/>
-                      <a:ext cx="1800860" cy="391160"/>
+                      <a:ext cx="1801495" cy="391795"/>
                     </a:xfrm>
                     <a:prstGeom prst="rect"/>
                     <a:ln cap="flat"/>
@@ -11079,9 +11079,9 @@
         </w:rPr>
         <w:drawing>
           <wp:inline distT="0" distB="0" distL="0" distR="0">
-            <wp:extent cx="3952875" cy="409575"/>
+            <wp:extent cx="3953510" cy="410210"/>
             <wp:effectExtent l="0" t="0" r="0" b="0"/>
-            <wp:docPr id="61" name="Imagen 17"/>
+            <wp:docPr id="27" name="Imagen 17"/>
             <wp:cNvGraphicFramePr>
               <a:graphicFrameLocks xmlns:a="http://schemas.openxmlformats.org/drawingml/2006/main" noChangeAspect="1"/>
             </wp:cNvGraphicFramePr>
@@ -11089,7 +11089,7 @@
               <a:graphicData uri="http://schemas.openxmlformats.org/drawingml/2006/picture">
                 <pic:pic xmlns:pic="http://schemas.openxmlformats.org/drawingml/2006/picture">
                   <pic:nvPicPr>
-                    <pic:cNvPr id="33" name="Picture 33" descr="/Users/robertovelasquezdean/Library/Group Containers/L48J367XN4.com.infraware.PolarisOffice/EngineTemp/897/fImage13604615082.png"/>
+                    <pic:cNvPr id="33" name="Picture 33" descr="/Users/robertovelasquezdean/Library/Group Containers/L48J367XN4.com.infraware.PolarisOffice/EngineTemp/1511/fImage13604615082.png"/>
                     <pic:cNvPicPr>
                       <a:picLocks noChangeAspect="1" noChangeArrowheads="1"/>
                     </pic:cNvPicPr>
@@ -11118,7 +11118,7 @@
                   <pic:spPr>
                     <a:xfrm>
                       <a:off x="0" y="0"/>
-                      <a:ext cx="3953510" cy="410210"/>
+                      <a:ext cx="3954144" cy="410845"/>
                     </a:xfrm>
                     <a:prstGeom prst="rect"/>
                     <a:ln cap="flat"/>
@@ -12388,9 +12388,9 @@
         </w:rPr>
         <w:drawing>
           <wp:inline distT="0" distB="0" distL="0" distR="0">
-            <wp:extent cx="2609850" cy="133350"/>
+            <wp:extent cx="2610485" cy="133985"/>
             <wp:effectExtent l="0" t="0" r="0" b="0"/>
-            <wp:docPr id="74" name="Imagen 18"/>
+            <wp:docPr id="28" name="Imagen 18"/>
             <wp:cNvGraphicFramePr>
               <a:graphicFrameLocks xmlns:a="http://schemas.openxmlformats.org/drawingml/2006/main" noChangeAspect="1"/>
             </wp:cNvGraphicFramePr>
@@ -12398,7 +12398,7 @@
               <a:graphicData uri="http://schemas.openxmlformats.org/drawingml/2006/picture">
                 <pic:pic xmlns:pic="http://schemas.openxmlformats.org/drawingml/2006/picture">
                   <pic:nvPicPr>
-                    <pic:cNvPr id="35" name="Picture 35" descr="/Users/robertovelasquezdean/Library/Group Containers/L48J367XN4.com.infraware.PolarisOffice/EngineTemp/897/fImage6099749827.png"/>
+                    <pic:cNvPr id="35" name="Picture 35" descr="/Users/robertovelasquezdean/Library/Group Containers/L48J367XN4.com.infraware.PolarisOffice/EngineTemp/1511/fImage6099749827.png"/>
                     <pic:cNvPicPr>
                       <a:picLocks noChangeAspect="1" noChangeArrowheads="1"/>
                     </pic:cNvPicPr>
@@ -12427,7 +12427,7 @@
                   <pic:spPr>
                     <a:xfrm>
                       <a:off x="0" y="0"/>
-                      <a:ext cx="2610485" cy="133985"/>
+                      <a:ext cx="2611120" cy="134620"/>
                     </a:xfrm>
                     <a:prstGeom prst="rect"/>
                     <a:ln cap="flat"/>
@@ -12507,9 +12507,9 @@
         </w:rPr>
         <w:drawing>
           <wp:inline distT="0" distB="0" distL="0" distR="0">
-            <wp:extent cx="3876674" cy="504825"/>
+            <wp:extent cx="3877310" cy="505460"/>
             <wp:effectExtent l="0" t="0" r="0" b="0"/>
-            <wp:docPr id="85" name="Imagen 19"/>
+            <wp:docPr id="29" name="Imagen 19"/>
             <wp:cNvGraphicFramePr>
               <a:graphicFrameLocks xmlns:a="http://schemas.openxmlformats.org/drawingml/2006/main" noChangeAspect="1"/>
             </wp:cNvGraphicFramePr>
@@ -12517,7 +12517,7 @@
               <a:graphicData uri="http://schemas.openxmlformats.org/drawingml/2006/picture">
                 <pic:pic xmlns:pic="http://schemas.openxmlformats.org/drawingml/2006/picture">
                   <pic:nvPicPr>
-                    <pic:cNvPr id="37" name="Picture 37" descr="/Users/robertovelasquezdean/Library/Group Containers/L48J367XN4.com.infraware.PolarisOffice/EngineTemp/897/fImage17172859151.png"/>
+                    <pic:cNvPr id="37" name="Picture 37" descr="/Users/robertovelasquezdean/Library/Group Containers/L48J367XN4.com.infraware.PolarisOffice/EngineTemp/1511/fImage17172859151.png"/>
                     <pic:cNvPicPr>
                       <a:picLocks noChangeAspect="1" noChangeArrowheads="1"/>
                     </pic:cNvPicPr>
@@ -12546,7 +12546,7 @@
                   <pic:spPr>
                     <a:xfrm>
                       <a:off x="0" y="0"/>
-                      <a:ext cx="3877310" cy="505460"/>
+                      <a:ext cx="3877945" cy="506095"/>
                     </a:xfrm>
                     <a:prstGeom prst="rect"/>
                     <a:ln cap="flat"/>
@@ -12588,9 +12588,9 @@
         </w:rPr>
         <w:drawing>
           <wp:inline distT="0" distB="0" distL="0" distR="0">
-            <wp:extent cx="5731510" cy="241935"/>
+            <wp:extent cx="5732145" cy="242570"/>
             <wp:effectExtent l="0" t="0" r="0" b="0"/>
-            <wp:docPr id="96" name="Imagen 20"/>
+            <wp:docPr id="30" name="Imagen 20"/>
             <wp:cNvGraphicFramePr>
               <a:graphicFrameLocks xmlns:a="http://schemas.openxmlformats.org/drawingml/2006/main" noChangeAspect="1"/>
             </wp:cNvGraphicFramePr>
@@ -12598,7 +12598,7 @@
               <a:graphicData uri="http://schemas.openxmlformats.org/drawingml/2006/picture">
                 <pic:pic xmlns:pic="http://schemas.openxmlformats.org/drawingml/2006/picture">
                   <pic:nvPicPr>
-                    <pic:cNvPr id="39" name="Picture 39" descr="/Users/robertovelasquezdean/Library/Group Containers/L48J367XN4.com.infraware.PolarisOffice/EngineTemp/897/fImage19724962599.png"/>
+                    <pic:cNvPr id="39" name="Picture 39" descr="/Users/robertovelasquezdean/Library/Group Containers/L48J367XN4.com.infraware.PolarisOffice/EngineTemp/1511/fImage19724962599.png"/>
                     <pic:cNvPicPr>
                       <a:picLocks noChangeAspect="1" noChangeArrowheads="1"/>
                     </pic:cNvPicPr>
@@ -12618,7 +12618,7 @@
                   <pic:spPr>
                     <a:xfrm>
                       <a:off x="0" y="0"/>
-                      <a:ext cx="5732145" cy="242570"/>
+                      <a:ext cx="5732780" cy="243205"/>
                     </a:xfrm>
                     <a:prstGeom prst="rect"/>
                     <a:ln cap="flat"/>
@@ -13086,9 +13086,9 @@
         </w:rPr>
         <w:drawing>
           <wp:inline distT="0" distB="0" distL="0" distR="0">
-            <wp:extent cx="3981450" cy="514350"/>
+            <wp:extent cx="3982085" cy="514985"/>
             <wp:effectExtent l="0" t="0" r="0" b="0"/>
-            <wp:docPr id="98" name="Imagen 21"/>
+            <wp:docPr id="31" name="Imagen 21"/>
             <wp:cNvGraphicFramePr>
               <a:graphicFrameLocks xmlns:a="http://schemas.openxmlformats.org/drawingml/2006/main" noChangeAspect="1"/>
             </wp:cNvGraphicFramePr>
@@ -13096,7 +13096,7 @@
               <a:graphicData uri="http://schemas.openxmlformats.org/drawingml/2006/picture">
                 <pic:pic xmlns:pic="http://schemas.openxmlformats.org/drawingml/2006/picture">
                   <pic:nvPicPr>
-                    <pic:cNvPr id="40" name="Picture 40" descr="/Users/robertovelasquezdean/Library/Group Containers/L48J367XN4.com.infraware.PolarisOffice/EngineTemp/897/fImage16037985305.png"/>
+                    <pic:cNvPr id="40" name="Picture 40" descr="/Users/robertovelasquezdean/Library/Group Containers/L48J367XN4.com.infraware.PolarisOffice/EngineTemp/1511/fImage16037985305.png"/>
                     <pic:cNvPicPr>
                       <a:picLocks noChangeAspect="1" noChangeArrowheads="1"/>
                     </pic:cNvPicPr>
@@ -13125,7 +13125,7 @@
                   <pic:spPr>
                     <a:xfrm>
                       <a:off x="0" y="0"/>
-                      <a:ext cx="3982085" cy="514985"/>
+                      <a:ext cx="3982719" cy="515620"/>
                     </a:xfrm>
                     <a:prstGeom prst="rect"/>
                     <a:ln cap="flat"/>
@@ -13151,6 +13151,376 @@
           <w:spacing w:val="0"/>
           <w:i w:val="1"/>
           <w:b w:val="1"/>
+          <w:color w:val="000000"/>
+          <w:sz w:val="20"/>
+          <w:szCs w:val="20"/>
+          <w:u w:val="none"/>
+          <w:rFonts w:ascii="Times" w:eastAsia="Times" w:hAnsi="Times" w:hint="default"/>
+        </w:rPr>
+        <w:wordWrap w:val="1"/>
+        <w:autoSpaceDE w:val="0"/>
+        <w:autoSpaceDN w:val="0"/>
+      </w:pPr>
+      <w:r>
+        <w:rPr>
+          <w:sz w:val="20"/>
+        </w:rPr>
+        <w:drawing>
+          <wp:inline distT="0" distB="0" distL="0" distR="0">
+            <wp:extent cx="5731510" cy="271145"/>
+            <wp:effectExtent l="0" t="0" r="0" b="0"/>
+            <wp:docPr id="76" name="Imagen 29"/>
+            <wp:cNvGraphicFramePr>
+              <a:graphicFrameLocks xmlns:a="http://schemas.openxmlformats.org/drawingml/2006/main" noChangeAspect="1"/>
+            </wp:cNvGraphicFramePr>
+            <a:graphic xmlns:a="http://schemas.openxmlformats.org/drawingml/2006/main">
+              <a:graphicData uri="http://schemas.openxmlformats.org/drawingml/2006/picture">
+                <pic:pic xmlns:pic="http://schemas.openxmlformats.org/drawingml/2006/picture">
+                  <pic:nvPicPr>
+                    <pic:cNvPr id="42" name="Picture 42" descr="/Users/robertovelasquezdean/Library/Group Containers/L48J367XN4.com.infraware.PolarisOffice/EngineTemp/1511/fImage18998766221.png"/>
+                    <pic:cNvPicPr>
+                      <a:picLocks noChangeAspect="1" noChangeArrowheads="1"/>
+                    </pic:cNvPicPr>
+                  </pic:nvPicPr>
+                  <pic:blipFill>
+                    <a:blip r:embed="rId46">
+                      <a:extLst>
+                        <a:ext uri="{28A0092B-C50C-407E-A947-70E740481C1C}">
+                          <a14:useLocalDpi xmlns:a14="http://schemas.microsoft.com/office/drawing/2010/main" val="0"/>
+                        </a:ext>
+                      </a:extLst>
+                    </a:blip>
+                    <a:stretch>
+                      <a:fillRect/>
+                    </a:stretch>
+                  </pic:blipFill>
+                  <pic:spPr>
+                    <a:xfrm>
+                      <a:off x="0" y="0"/>
+                      <a:ext cx="5732145" cy="271780"/>
+                    </a:xfrm>
+                    <a:prstGeom prst="rect"/>
+                    <a:ln cap="flat"/>
+                  </pic:spPr>
+                </pic:pic>
+              </a:graphicData>
+            </a:graphic>
+          </wp:inline>
+        </w:drawing>
+      </w:r>
+    </w:p>
+    <w:p>
+      <w:pPr>
+        <w:numPr>
+          <w:ilvl w:val="0"/>
+          <w:numId w:val="0"/>
+        </w:numPr>
+        <w:jc w:val="left"/>
+        <w:spacing w:lineRule="auto" w:line="259" w:before="0" w:after="160"/>
+        <w:widowControl w:val="1"/>
+        <w:ind w:right="0" w:left="0" w:firstLine="0"/>
+        <w:rPr>
+          <w:spacing w:val="0"/>
+          <w:i w:val="0"/>
+          <w:b w:val="0"/>
+          <w:color w:val="000000"/>
+          <w:sz w:val="20"/>
+          <w:szCs w:val="20"/>
+          <w:u w:val="none"/>
+          <w:rFonts w:ascii="Times" w:eastAsia="Times" w:hAnsi="Times" w:hint="default"/>
+        </w:rPr>
+        <w:wordWrap w:val="1"/>
+        <w:autoSpaceDE w:val="0"/>
+        <w:autoSpaceDN w:val="0"/>
+      </w:pPr>
+      <w:r>
+        <w:rPr>
+          <w:spacing w:val="0"/>
+          <w:i w:val="0"/>
+          <w:b w:val="0"/>
+          <w:color w:val="000000"/>
+          <w:sz w:val="20"/>
+          <w:szCs w:val="20"/>
+          <w:u w:val="none"/>
+          <w:rFonts w:ascii="Times" w:eastAsia="Times" w:hAnsi="Times" w:hint="default"/>
+        </w:rPr>
+        <w:t xml:space="preserve">Por lo general las tablas se unen para hacer </w:t>
+      </w:r>
+      <w:r>
+        <w:rPr>
+          <w:spacing w:val="0"/>
+          <w:i w:val="1"/>
+          <w:b w:val="0"/>
+          <w:color w:val="000000"/>
+          <w:sz w:val="20"/>
+          <w:szCs w:val="20"/>
+          <w:u w:val="none"/>
+          <w:rFonts w:ascii="Times" w:eastAsia="Times" w:hAnsi="Times" w:hint="default"/>
+        </w:rPr>
+        <w:t>filtros</w:t>
+      </w:r>
+      <w:r>
+        <w:rPr>
+          <w:spacing w:val="0"/>
+          <w:i w:val="0"/>
+          <w:b w:val="0"/>
+          <w:color w:val="000000"/>
+          <w:sz w:val="20"/>
+          <w:szCs w:val="20"/>
+          <w:u w:val="none"/>
+          <w:rFonts w:ascii="Times" w:eastAsia="Times" w:hAnsi="Times" w:hint="default"/>
+        </w:rPr>
+        <w:t xml:space="preserve"> entre ellas según la relación, de cardinalidad, que ellas tengan. </w:t>
+      </w:r>
+      <w:r>
+        <w:rPr>
+          <w:spacing w:val="0"/>
+          <w:i w:val="0"/>
+          <w:b w:val="0"/>
+          <w:color w:val="000000"/>
+          <w:sz w:val="20"/>
+          <w:szCs w:val="20"/>
+          <w:u w:val="none"/>
+          <w:rFonts w:ascii="Times" w:eastAsia="Times" w:hAnsi="Times" w:hint="default"/>
+        </w:rPr>
+        <w:t xml:space="preserve">Recuerdese que la cardinalidad entre </w:t>
+      </w:r>
+      <w:r>
+        <w:rPr>
+          <w:spacing w:val="0"/>
+          <w:i w:val="1"/>
+          <w:b w:val="1"/>
+          <w:color w:val="000000"/>
+          <w:sz w:val="20"/>
+          <w:szCs w:val="20"/>
+          <w:u w:val="none"/>
+          <w:rFonts w:ascii="Times" w:eastAsia="Times" w:hAnsi="Times" w:hint="default"/>
+        </w:rPr>
+        <w:t>usuarios</w:t>
+      </w:r>
+      <w:r>
+        <w:rPr>
+          <w:spacing w:val="0"/>
+          <w:i w:val="0"/>
+          <w:b w:val="0"/>
+          <w:color w:val="000000"/>
+          <w:sz w:val="20"/>
+          <w:szCs w:val="20"/>
+          <w:u w:val="none"/>
+          <w:rFonts w:ascii="Times" w:eastAsia="Times" w:hAnsi="Times" w:hint="default"/>
+        </w:rPr>
+        <w:t xml:space="preserve"> y </w:t>
+      </w:r>
+      <w:r>
+        <w:rPr>
+          <w:spacing w:val="0"/>
+          <w:i w:val="1"/>
+          <w:b w:val="1"/>
+          <w:color w:val="000000"/>
+          <w:sz w:val="20"/>
+          <w:szCs w:val="20"/>
+          <w:u w:val="none"/>
+          <w:rFonts w:ascii="Times" w:eastAsia="Times" w:hAnsi="Times" w:hint="default"/>
+        </w:rPr>
+        <w:t>tablas</w:t>
+      </w:r>
+      <w:r>
+        <w:rPr>
+          <w:spacing w:val="0"/>
+          <w:i w:val="0"/>
+          <w:b w:val="0"/>
+          <w:color w:val="000000"/>
+          <w:sz w:val="20"/>
+          <w:szCs w:val="20"/>
+          <w:u w:val="none"/>
+          <w:rFonts w:ascii="Times" w:eastAsia="Times" w:hAnsi="Times" w:hint="default"/>
+        </w:rPr>
+        <w:t xml:space="preserve"> era de </w:t>
+      </w:r>
+      <w:r>
+        <w:rPr>
+          <w:spacing w:val="0"/>
+          <w:i w:val="1"/>
+          <w:b w:val="1"/>
+          <w:color w:val="000000"/>
+          <w:sz w:val="20"/>
+          <w:szCs w:val="20"/>
+          <w:u w:val="none"/>
+          <w:rFonts w:ascii="Times" w:eastAsia="Times" w:hAnsi="Times" w:hint="default"/>
+        </w:rPr>
+        <w:t>1:N</w:t>
+      </w:r>
+      <w:r>
+        <w:rPr>
+          <w:spacing w:val="0"/>
+          <w:i w:val="0"/>
+          <w:b w:val="0"/>
+          <w:color w:val="000000"/>
+          <w:sz w:val="20"/>
+          <w:szCs w:val="20"/>
+          <w:u w:val="none"/>
+          <w:rFonts w:ascii="Times" w:eastAsia="Times" w:hAnsi="Times" w:hint="default"/>
+        </w:rPr>
+        <w:t xml:space="preserve"> y la </w:t>
+      </w:r>
+      <w:r>
+        <w:rPr>
+          <w:spacing w:val="0"/>
+          <w:i w:val="1"/>
+          <w:b w:val="1"/>
+          <w:color w:val="000000"/>
+          <w:sz w:val="20"/>
+          <w:szCs w:val="20"/>
+          <w:u w:val="none"/>
+          <w:rFonts w:ascii="Times" w:eastAsia="Times" w:hAnsi="Times" w:hint="default"/>
+        </w:rPr>
+        <w:t>relación</w:t>
+      </w:r>
+      <w:r>
+        <w:rPr>
+          <w:spacing w:val="0"/>
+          <w:i w:val="0"/>
+          <w:b w:val="0"/>
+          <w:color w:val="000000"/>
+          <w:sz w:val="20"/>
+          <w:szCs w:val="20"/>
+          <w:u w:val="none"/>
+          <w:rFonts w:ascii="Times" w:eastAsia="Times" w:hAnsi="Times" w:hint="default"/>
+        </w:rPr>
+        <w:t xml:space="preserve"> era </w:t>
+      </w:r>
+      <w:r>
+        <w:rPr>
+          <w:spacing w:val="0"/>
+          <w:i w:val="1"/>
+          <w:b w:val="1"/>
+          <w:color w:val="000000"/>
+          <w:sz w:val="20"/>
+          <w:szCs w:val="20"/>
+          <w:u w:val="none"/>
+          <w:rFonts w:ascii="Times" w:eastAsia="Times" w:hAnsi="Times" w:hint="default"/>
+        </w:rPr>
+        <w:t xml:space="preserve">usuarios escriben posts. </w:t>
+      </w:r>
+      <w:r>
+        <w:rPr>
+          <w:spacing w:val="0"/>
+          <w:i w:val="0"/>
+          <w:b w:val="0"/>
+          <w:color w:val="000000"/>
+          <w:sz w:val="20"/>
+          <w:szCs w:val="20"/>
+          <w:u w:val="none"/>
+          <w:rFonts w:ascii="Times" w:eastAsia="Times" w:hAnsi="Times" w:hint="default"/>
+        </w:rPr>
+        <w:t xml:space="preserve">Base sus </w:t>
+      </w:r>
+      <w:r>
+        <w:rPr>
+          <w:spacing w:val="0"/>
+          <w:i w:val="1"/>
+          <w:b w:val="1"/>
+          <w:color w:val="000000"/>
+          <w:sz w:val="20"/>
+          <w:szCs w:val="20"/>
+          <w:u w:val="none"/>
+          <w:rFonts w:ascii="Times" w:eastAsia="Times" w:hAnsi="Times" w:hint="default"/>
+        </w:rPr>
+        <w:t>joins</w:t>
+      </w:r>
+      <w:r>
+        <w:rPr>
+          <w:spacing w:val="0"/>
+          <w:i w:val="0"/>
+          <w:b w:val="0"/>
+          <w:color w:val="000000"/>
+          <w:sz w:val="20"/>
+          <w:szCs w:val="20"/>
+          <w:u w:val="none"/>
+          <w:rFonts w:ascii="Times" w:eastAsia="Times" w:hAnsi="Times" w:hint="default"/>
+        </w:rPr>
+        <w:t xml:space="preserve"> de tablas, y los posteriores </w:t>
+      </w:r>
+      <w:r>
+        <w:rPr>
+          <w:spacing w:val="0"/>
+          <w:i w:val="1"/>
+          <w:b w:val="0"/>
+          <w:color w:val="000000"/>
+          <w:sz w:val="20"/>
+          <w:szCs w:val="20"/>
+          <w:u w:val="none"/>
+          <w:rFonts w:ascii="Times" w:eastAsia="Times" w:hAnsi="Times" w:hint="default"/>
+        </w:rPr>
+        <w:t>filtros</w:t>
+      </w:r>
+      <w:r>
+        <w:rPr>
+          <w:spacing w:val="0"/>
+          <w:i w:val="0"/>
+          <w:b w:val="0"/>
+          <w:color w:val="000000"/>
+          <w:sz w:val="20"/>
+          <w:szCs w:val="20"/>
+          <w:u w:val="none"/>
+          <w:rFonts w:ascii="Times" w:eastAsia="Times" w:hAnsi="Times" w:hint="default"/>
+        </w:rPr>
+        <w:t xml:space="preserve"> que haga para ambas, al estar unidas, según la relación que </w:t>
+      </w:r>
+      <w:r>
+        <w:rPr>
+          <w:spacing w:val="0"/>
+          <w:i w:val="0"/>
+          <w:b w:val="0"/>
+          <w:color w:val="000000"/>
+          <w:sz w:val="20"/>
+          <w:szCs w:val="20"/>
+          <w:u w:val="none"/>
+          <w:rFonts w:ascii="Times" w:eastAsia="Times" w:hAnsi="Times" w:hint="default"/>
+        </w:rPr>
+        <w:t xml:space="preserve">conserven (como lo hicimos, justamente, con </w:t>
+      </w:r>
+      <w:r>
+        <w:rPr>
+          <w:spacing w:val="0"/>
+          <w:i w:val="1"/>
+          <w:b w:val="1"/>
+          <w:color w:val="000000"/>
+          <w:sz w:val="20"/>
+          <w:szCs w:val="20"/>
+          <w:u w:val="none"/>
+          <w:rFonts w:ascii="Times" w:eastAsia="Times" w:hAnsi="Times" w:hint="default"/>
+        </w:rPr>
+        <w:t xml:space="preserve">usuarios y posts</w:t>
+      </w:r>
+      <w:r>
+        <w:rPr>
+          <w:spacing w:val="0"/>
+          <w:i w:val="0"/>
+          <w:b w:val="0"/>
+          <w:color w:val="000000"/>
+          <w:sz w:val="20"/>
+          <w:szCs w:val="20"/>
+          <w:u w:val="none"/>
+          <w:rFonts w:ascii="Times" w:eastAsia="Times" w:hAnsi="Times" w:hint="default"/>
+        </w:rPr>
+        <w:t>).</w:t>
+      </w:r>
+    </w:p>
+    <w:p>
+      <w:pPr>
+        <w:numPr>
+          <w:ilvl w:val="0"/>
+          <w:numId w:val="0"/>
+        </w:numPr>
+        <w:jc w:val="left"/>
+        <w:spacing w:lineRule="auto" w:line="259" w:before="0" w:after="160"/>
+        <w:widowControl w:val="1"/>
+        <w:ind w:right="0" w:left="0" w:firstLine="0"/>
+        <w:rPr>
+          <w:spacing w:val="0"/>
+          <w:i w:val="0"/>
+          <w:b w:val="0"/>
           <w:color w:val="000000"/>
           <w:sz w:val="20"/>
           <w:szCs w:val="20"/>
@@ -13186,6 +13556,19 @@
         <w:autoSpaceDE w:val="0"/>
         <w:autoSpaceDN w:val="0"/>
       </w:pPr>
+      <w:r>
+        <w:rPr>
+          <w:spacing w:val="0"/>
+          <w:i w:val="1"/>
+          <w:b w:val="1"/>
+          <w:color w:val="000000"/>
+          <w:sz w:val="20"/>
+          <w:szCs w:val="20"/>
+          <w:u w:val="none"/>
+          <w:rFonts w:ascii="Times" w:eastAsia="Times" w:hAnsi="Times" w:hint="default"/>
+        </w:rPr>
+        <w:t xml:space="preserve">Poniendo en práctica Inner (Intersección): bajo este tipo de Join uniremos, ahora, “usuarios” con “posts”.</w:t>
+      </w:r>
     </w:p>
     <w:p>
       <w:pPr>
@@ -13201,6 +13584,1119 @@
           <w:spacing w:val="0"/>
           <w:i w:val="1"/>
           <w:b w:val="1"/>
+          <w:color w:val="000000"/>
+          <w:sz w:val="20"/>
+          <w:szCs w:val="20"/>
+          <w:u w:val="none"/>
+          <w:rFonts w:ascii="Times" w:eastAsia="Times" w:hAnsi="Times" w:hint="default"/>
+        </w:rPr>
+        <w:wordWrap w:val="1"/>
+        <w:autoSpaceDE w:val="0"/>
+        <w:autoSpaceDN w:val="0"/>
+      </w:pPr>
+      <w:r>
+        <w:rPr>
+          <w:spacing w:val="0"/>
+          <w:i w:val="1"/>
+          <w:b w:val="1"/>
+          <w:color w:val="000000"/>
+          <w:sz w:val="20"/>
+          <w:szCs w:val="20"/>
+          <w:u w:val="none"/>
+          <w:rFonts w:ascii="Times" w:eastAsia="Times" w:hAnsi="Times" w:hint="default"/>
+        </w:rPr>
+        <w:t>Inner</w:t>
+      </w:r>
+    </w:p>
+    <w:p>
+      <w:pPr>
+        <w:numPr>
+          <w:ilvl w:val="0"/>
+          <w:numId w:val="0"/>
+        </w:numPr>
+        <w:jc w:val="left"/>
+        <w:spacing w:lineRule="auto" w:line="259" w:before="0" w:after="160"/>
+        <w:widowControl w:val="1"/>
+        <w:ind w:right="0" w:left="0" w:firstLine="0"/>
+        <w:rPr>
+          <w:spacing w:val="0"/>
+          <w:i w:val="0"/>
+          <w:b w:val="0"/>
+          <w:color w:val="000000"/>
+          <w:sz w:val="20"/>
+          <w:szCs w:val="20"/>
+          <w:u w:val="none"/>
+          <w:rFonts w:ascii="Times" w:eastAsia="Times" w:hAnsi="Times" w:hint="default"/>
+        </w:rPr>
+        <w:wordWrap w:val="1"/>
+        <w:autoSpaceDE w:val="0"/>
+        <w:autoSpaceDN w:val="0"/>
+      </w:pPr>
+      <w:r>
+        <w:rPr>
+          <w:sz w:val="20"/>
+        </w:rPr>
+        <w:drawing>
+          <wp:inline distT="0" distB="0" distL="0" distR="0">
+            <wp:extent cx="744220" cy="801370"/>
+            <wp:effectExtent l="0" t="0" r="0" b="0"/>
+            <wp:docPr id="37" name="Imagen 22"/>
+            <wp:cNvGraphicFramePr>
+              <a:graphicFrameLocks xmlns:a="http://schemas.openxmlformats.org/drawingml/2006/main" noChangeAspect="1"/>
+            </wp:cNvGraphicFramePr>
+            <a:graphic xmlns:a="http://schemas.openxmlformats.org/drawingml/2006/main">
+              <a:graphicData uri="http://schemas.openxmlformats.org/drawingml/2006/picture">
+                <pic:pic xmlns:pic="http://schemas.openxmlformats.org/drawingml/2006/picture">
+                  <pic:nvPicPr>
+                    <pic:cNvPr id="43" name="Picture 43" descr="/Users/robertovelasquezdean/Library/Group Containers/L48J367XN4.com.infraware.PolarisOffice/EngineTemp/1511/fImage605343978.png"/>
+                    <pic:cNvPicPr>
+                      <a:picLocks noChangeAspect="1" noChangeArrowheads="1"/>
+                    </pic:cNvPicPr>
+                  </pic:nvPicPr>
+                  <pic:blipFill>
+                    <a:blip r:embed="rId47">
+                      <a:extLst>
+                        <a:ext uri="{BEBA8EAE-BF5A-486C-A8C5-ECC9F3942E4B}">
+                          <a14:imgProps xmlns:a14="http://schemas.microsoft.com/office/drawing/2010/main">
+                            <a14:imgLayer r:embed="rId48">
+                              <a14:imgEffect>
+                                <a14:sharpenSoften amount="25000"/>
+                              </a14:imgEffect>
+                            </a14:imgLayer>
+                          </a14:imgProps>
+                        </a:ext>
+                        <a:ext uri="{28A0092B-C50C-407E-A947-70E740481C1C}">
+                          <a14:useLocalDpi xmlns:a14="http://schemas.microsoft.com/office/drawing/2010/main" val="0"/>
+                        </a:ext>
+                      </a:extLst>
+                    </a:blip>
+                    <a:stretch>
+                      <a:fillRect/>
+                    </a:stretch>
+                  </pic:blipFill>
+                  <pic:spPr>
+                    <a:xfrm>
+                      <a:off x="0" y="0"/>
+                      <a:ext cx="744855" cy="802005"/>
+                    </a:xfrm>
+                    <a:prstGeom prst="rect"/>
+                    <a:ln cap="flat"/>
+                  </pic:spPr>
+                </pic:pic>
+              </a:graphicData>
+            </a:graphic>
+          </wp:inline>
+        </w:drawing>
+      </w:r>
+    </w:p>
+    <w:p>
+      <w:pPr>
+        <w:numPr>
+          <w:ilvl w:val="0"/>
+          <w:numId w:val="0"/>
+        </w:numPr>
+        <w:jc w:val="left"/>
+        <w:spacing w:lineRule="auto" w:line="259" w:before="0" w:after="160"/>
+        <w:widowControl w:val="1"/>
+        <w:ind w:right="0" w:left="0" w:firstLine="0"/>
+        <w:rPr>
+          <w:spacing w:val="0"/>
+          <w:i w:val="0"/>
+          <w:b w:val="0"/>
+          <w:color w:val="000000"/>
+          <w:sz w:val="20"/>
+          <w:szCs w:val="20"/>
+          <w:u w:val="none"/>
+          <w:rFonts w:ascii="Times" w:eastAsia="Times" w:hAnsi="Times" w:hint="default"/>
+        </w:rPr>
+        <w:wordWrap w:val="1"/>
+        <w:autoSpaceDE w:val="0"/>
+        <w:autoSpaceDN w:val="0"/>
+      </w:pPr>
+      <w:r>
+        <w:rPr>
+          <w:spacing w:val="0"/>
+          <w:i w:val="0"/>
+          <w:b w:val="0"/>
+          <w:color w:val="000000"/>
+          <w:sz w:val="20"/>
+          <w:szCs w:val="20"/>
+          <w:u w:val="none"/>
+          <w:rFonts w:ascii="Times" w:eastAsia="Times" w:hAnsi="Times" w:hint="default"/>
+        </w:rPr>
+        <w:t xml:space="preserve">La </w:t>
+      </w:r>
+      <w:r>
+        <w:rPr>
+          <w:spacing w:val="0"/>
+          <w:i w:val="1"/>
+          <w:b w:val="1"/>
+          <w:color w:val="000000"/>
+          <w:sz w:val="20"/>
+          <w:szCs w:val="20"/>
+          <w:u w:val="none"/>
+          <w:rFonts w:ascii="Times" w:eastAsia="Times" w:hAnsi="Times" w:hint="default"/>
+        </w:rPr>
+        <w:t>intersección</w:t>
+      </w:r>
+      <w:r>
+        <w:rPr>
+          <w:spacing w:val="0"/>
+          <w:i w:val="0"/>
+          <w:b w:val="0"/>
+          <w:color w:val="000000"/>
+          <w:sz w:val="20"/>
+          <w:szCs w:val="20"/>
+          <w:u w:val="none"/>
+          <w:rFonts w:ascii="Times" w:eastAsia="Times" w:hAnsi="Times" w:hint="default"/>
+        </w:rPr>
+        <w:t xml:space="preserve"> tiene que ver con que, recordemos, los datos de cada registro de ambas tablas (a &amp; b) se </w:t>
+      </w:r>
+      <w:r>
+        <w:rPr>
+          <w:spacing w:val="0"/>
+          <w:i w:val="0"/>
+          <w:b w:val="0"/>
+          <w:color w:val="000000"/>
+          <w:sz w:val="20"/>
+          <w:szCs w:val="20"/>
+          <w:u w:val="none"/>
+          <w:rFonts w:ascii="Times" w:eastAsia="Times" w:hAnsi="Times" w:hint="default"/>
+        </w:rPr>
+        <w:t xml:space="preserve">correspondan entre sí y, en consecuencia, no se encuentren celdas vacías al unirse las tablas en el </w:t>
+      </w:r>
+      <w:r>
+        <w:rPr>
+          <w:spacing w:val="0"/>
+          <w:i w:val="1"/>
+          <w:b w:val="1"/>
+          <w:color w:val="000000"/>
+          <w:sz w:val="20"/>
+          <w:szCs w:val="20"/>
+          <w:u w:val="none"/>
+          <w:rFonts w:ascii="Times" w:eastAsia="Times" w:hAnsi="Times" w:hint="default"/>
+        </w:rPr>
+        <w:t xml:space="preserve">query; </w:t>
+      </w:r>
+      <w:r>
+        <w:rPr>
+          <w:spacing w:val="0"/>
+          <w:i w:val="0"/>
+          <w:b w:val="0"/>
+          <w:color w:val="000000"/>
+          <w:sz w:val="20"/>
+          <w:szCs w:val="20"/>
+          <w:u w:val="none"/>
+          <w:rFonts w:ascii="Times" w:eastAsia="Times" w:hAnsi="Times" w:hint="default"/>
+        </w:rPr>
+        <w:t xml:space="preserve">es decir, </w:t>
+      </w:r>
+      <w:r>
+        <w:rPr>
+          <w:spacing w:val="0"/>
+          <w:i w:val="0"/>
+          <w:b w:val="0"/>
+          <w:color w:val="000000"/>
+          <w:sz w:val="20"/>
+          <w:szCs w:val="20"/>
+          <w:u w:val="none"/>
+          <w:rFonts w:ascii="Times" w:eastAsia="Times" w:hAnsi="Times" w:hint="default"/>
+        </w:rPr>
+        <w:t xml:space="preserve">acá al hacer la consulta, no se estaría llamando todas celdas con información de una única tabla A, por ejemplo, </w:t>
+      </w:r>
+      <w:r>
+        <w:rPr>
+          <w:spacing w:val="0"/>
+          <w:i w:val="0"/>
+          <w:b w:val="0"/>
+          <w:color w:val="000000"/>
+          <w:sz w:val="20"/>
+          <w:szCs w:val="20"/>
+          <w:u w:val="none"/>
+          <w:rFonts w:ascii="Times" w:eastAsia="Times" w:hAnsi="Times" w:hint="default"/>
+        </w:rPr>
+        <w:t xml:space="preserve">sin importar si cada una de sus celdas se encuentre correspondida, en términos de información (no estén vacias </w:t>
+      </w:r>
+      <w:r>
+        <w:rPr>
+          <w:spacing w:val="0"/>
+          <w:i w:val="0"/>
+          <w:b w:val="0"/>
+          <w:color w:val="000000"/>
+          <w:sz w:val="20"/>
+          <w:szCs w:val="20"/>
+          <w:u w:val="none"/>
+          <w:rFonts w:ascii="Times" w:eastAsia="Times" w:hAnsi="Times" w:hint="default"/>
+        </w:rPr>
+        <w:t xml:space="preserve">tampoco), con las celdas de la tabla B; o, por el contrario, no se estarían llamando tampoco todas las celdas con </w:t>
+      </w:r>
+      <w:r>
+        <w:rPr>
+          <w:spacing w:val="0"/>
+          <w:i w:val="0"/>
+          <w:b w:val="0"/>
+          <w:color w:val="000000"/>
+          <w:sz w:val="20"/>
+          <w:szCs w:val="20"/>
+          <w:u w:val="none"/>
+          <w:rFonts w:ascii="Times" w:eastAsia="Times" w:hAnsi="Times" w:hint="default"/>
+        </w:rPr>
+        <w:t xml:space="preserve">información de una única tabla B sin importar que sus celdas estén correspondidas, en términos de información, </w:t>
+      </w:r>
+      <w:r>
+        <w:rPr>
+          <w:spacing w:val="0"/>
+          <w:i w:val="0"/>
+          <w:b w:val="0"/>
+          <w:color w:val="000000"/>
+          <w:sz w:val="20"/>
+          <w:szCs w:val="20"/>
+          <w:u w:val="none"/>
+          <w:rFonts w:ascii="Times" w:eastAsia="Times" w:hAnsi="Times" w:hint="default"/>
+        </w:rPr>
+        <w:t xml:space="preserve">con las celdas de la tabla A, NO. Lo que estamos pidiendo en la consulta, </w:t>
+      </w:r>
+      <w:r>
+        <w:rPr>
+          <w:spacing w:val="0"/>
+          <w:i w:val="1"/>
+          <w:b w:val="1"/>
+          <w:color w:val="000000"/>
+          <w:sz w:val="20"/>
+          <w:szCs w:val="20"/>
+          <w:u w:val="none"/>
+          <w:rFonts w:ascii="Times" w:eastAsia="Times" w:hAnsi="Times" w:hint="default"/>
+        </w:rPr>
+        <w:t>query,</w:t>
+      </w:r>
+      <w:r>
+        <w:rPr>
+          <w:spacing w:val="0"/>
+          <w:i w:val="0"/>
+          <w:b w:val="0"/>
+          <w:color w:val="000000"/>
+          <w:sz w:val="20"/>
+          <w:szCs w:val="20"/>
+          <w:u w:val="none"/>
+          <w:rFonts w:ascii="Times" w:eastAsia="Times" w:hAnsi="Times" w:hint="default"/>
+        </w:rPr>
+        <w:t xml:space="preserve"> es que veamos todas las celdas, </w:t>
+      </w:r>
+      <w:r>
+        <w:rPr>
+          <w:spacing w:val="0"/>
+          <w:i w:val="0"/>
+          <w:b w:val="0"/>
+          <w:color w:val="000000"/>
+          <w:sz w:val="20"/>
+          <w:szCs w:val="20"/>
+          <w:u w:val="none"/>
+          <w:rFonts w:ascii="Times" w:eastAsia="Times" w:hAnsi="Times" w:hint="default"/>
+        </w:rPr>
+        <w:t xml:space="preserve">tanto de la tabla A como de la tabla B, cuando ninguna de sus celdas estén vacias en cada uno de los </w:t>
+      </w:r>
+      <w:r>
+        <w:rPr>
+          <w:spacing w:val="0"/>
+          <w:i w:val="1"/>
+          <w:b w:val="1"/>
+          <w:color w:val="000000"/>
+          <w:sz w:val="20"/>
+          <w:szCs w:val="20"/>
+          <w:u w:val="none"/>
+          <w:rFonts w:ascii="Times" w:eastAsia="Times" w:hAnsi="Times" w:hint="default"/>
+        </w:rPr>
+        <w:t xml:space="preserve">registros. </w:t>
+      </w:r>
+      <w:r>
+        <w:rPr>
+          <w:spacing w:val="0"/>
+          <w:i w:val="0"/>
+          <w:b w:val="0"/>
+          <w:color w:val="000000"/>
+          <w:sz w:val="20"/>
+          <w:szCs w:val="20"/>
+          <w:u w:val="none"/>
+          <w:rFonts w:ascii="Times" w:eastAsia="Times" w:hAnsi="Times" w:hint="default"/>
+        </w:rPr>
+        <w:t xml:space="preserve">Entonces, esta es la condición: las celdas, en cada uno de los registros para ambas tablas, no pueden estar vacías </w:t>
+      </w:r>
+      <w:r>
+        <w:rPr>
+          <w:spacing w:val="0"/>
+          <w:i w:val="0"/>
+          <w:b w:val="0"/>
+          <w:color w:val="000000"/>
+          <w:sz w:val="20"/>
+          <w:szCs w:val="20"/>
+          <w:u w:val="none"/>
+          <w:rFonts w:ascii="Times" w:eastAsia="Times" w:hAnsi="Times" w:hint="default"/>
+        </w:rPr>
+        <w:t xml:space="preserve">para que el </w:t>
+      </w:r>
+      <w:r>
+        <w:rPr>
+          <w:spacing w:val="0"/>
+          <w:i w:val="1"/>
+          <w:b w:val="1"/>
+          <w:color w:val="000000"/>
+          <w:sz w:val="20"/>
+          <w:szCs w:val="20"/>
+          <w:u w:val="none"/>
+          <w:rFonts w:ascii="Times" w:eastAsia="Times" w:hAnsi="Times" w:hint="default"/>
+        </w:rPr>
+        <w:t xml:space="preserve">query </w:t>
+      </w:r>
+      <w:r>
+        <w:rPr>
+          <w:spacing w:val="0"/>
+          <w:i w:val="0"/>
+          <w:b w:val="0"/>
+          <w:color w:val="000000"/>
+          <w:sz w:val="20"/>
+          <w:szCs w:val="20"/>
+          <w:u w:val="none"/>
+          <w:rFonts w:ascii="Times" w:eastAsia="Times" w:hAnsi="Times" w:hint="default"/>
+        </w:rPr>
+        <w:t xml:space="preserve">las pueda mostrar; de lo contrario, el </w:t>
+      </w:r>
+      <w:r>
+        <w:rPr>
+          <w:spacing w:val="0"/>
+          <w:i w:val="1"/>
+          <w:b w:val="1"/>
+          <w:color w:val="000000"/>
+          <w:sz w:val="20"/>
+          <w:szCs w:val="20"/>
+          <w:u w:val="none"/>
+          <w:rFonts w:ascii="Times" w:eastAsia="Times" w:hAnsi="Times" w:hint="default"/>
+        </w:rPr>
+        <w:t xml:space="preserve">join inner </w:t>
+      </w:r>
+      <w:r>
+        <w:rPr>
+          <w:spacing w:val="0"/>
+          <w:i w:val="0"/>
+          <w:b w:val="0"/>
+          <w:color w:val="000000"/>
+          <w:sz w:val="20"/>
+          <w:szCs w:val="20"/>
+          <w:u w:val="none"/>
+          <w:rFonts w:ascii="Times" w:eastAsia="Times" w:hAnsi="Times" w:hint="default"/>
+        </w:rPr>
+        <w:t xml:space="preserve">no las mostrará. En contexto, </w:t>
+      </w:r>
+      <w:r>
+        <w:rPr>
+          <w:spacing w:val="0"/>
+          <w:i w:val="1"/>
+          <w:b w:val="1"/>
+          <w:color w:val="000000"/>
+          <w:sz w:val="20"/>
+          <w:szCs w:val="20"/>
+          <w:u w:val="none"/>
+          <w:rFonts w:ascii="Times" w:eastAsia="Times" w:hAnsi="Times" w:hint="default"/>
+        </w:rPr>
+        <w:t xml:space="preserve">join inner </w:t>
+      </w:r>
+      <w:r>
+        <w:rPr>
+          <w:spacing w:val="0"/>
+          <w:i w:val="0"/>
+          <w:b w:val="0"/>
+          <w:color w:val="000000"/>
+          <w:sz w:val="20"/>
+          <w:szCs w:val="20"/>
+          <w:u w:val="none"/>
+          <w:rFonts w:ascii="Times" w:eastAsia="Times" w:hAnsi="Times" w:hint="default"/>
+        </w:rPr>
+        <w:t xml:space="preserve">sólo </w:t>
+      </w:r>
+      <w:r>
+        <w:rPr>
+          <w:spacing w:val="0"/>
+          <w:i w:val="0"/>
+          <w:b w:val="0"/>
+          <w:color w:val="000000"/>
+          <w:sz w:val="20"/>
+          <w:szCs w:val="20"/>
+          <w:u w:val="none"/>
+          <w:rFonts w:ascii="Times" w:eastAsia="Times" w:hAnsi="Times" w:hint="default"/>
+        </w:rPr>
+        <w:t xml:space="preserve">nos mostrará los </w:t>
+      </w:r>
+      <w:r>
+        <w:rPr>
+          <w:spacing w:val="0"/>
+          <w:i w:val="1"/>
+          <w:b w:val="1"/>
+          <w:color w:val="000000"/>
+          <w:sz w:val="20"/>
+          <w:szCs w:val="20"/>
+          <w:u w:val="none"/>
+          <w:rFonts w:ascii="Times" w:eastAsia="Times" w:hAnsi="Times" w:hint="default"/>
+        </w:rPr>
+        <w:t>usuarios</w:t>
+      </w:r>
+      <w:r>
+        <w:rPr>
+          <w:spacing w:val="0"/>
+          <w:i w:val="0"/>
+          <w:b w:val="0"/>
+          <w:color w:val="000000"/>
+          <w:sz w:val="20"/>
+          <w:szCs w:val="20"/>
+          <w:u w:val="none"/>
+          <w:rFonts w:ascii="Times" w:eastAsia="Times" w:hAnsi="Times" w:hint="default"/>
+        </w:rPr>
+        <w:t xml:space="preserve"> con necesariamente registro en </w:t>
+      </w:r>
+      <w:r>
+        <w:rPr>
+          <w:spacing w:val="0"/>
+          <w:i w:val="1"/>
+          <w:b w:val="1"/>
+          <w:color w:val="000000"/>
+          <w:sz w:val="20"/>
+          <w:szCs w:val="20"/>
+          <w:u w:val="none"/>
+          <w:rFonts w:ascii="Times" w:eastAsia="Times" w:hAnsi="Times" w:hint="default"/>
+        </w:rPr>
+        <w:t>posts</w:t>
+      </w:r>
+      <w:r>
+        <w:rPr>
+          <w:spacing w:val="0"/>
+          <w:i w:val="0"/>
+          <w:b w:val="0"/>
+          <w:color w:val="000000"/>
+          <w:sz w:val="20"/>
+          <w:szCs w:val="20"/>
+          <w:u w:val="none"/>
+          <w:rFonts w:ascii="Times" w:eastAsia="Times" w:hAnsi="Times" w:hint="default"/>
+        </w:rPr>
+        <w:t xml:space="preserve"> y los </w:t>
+      </w:r>
+      <w:r>
+        <w:rPr>
+          <w:spacing w:val="0"/>
+          <w:i w:val="1"/>
+          <w:b w:val="1"/>
+          <w:color w:val="000000"/>
+          <w:sz w:val="20"/>
+          <w:szCs w:val="20"/>
+          <w:u w:val="none"/>
+          <w:rFonts w:ascii="Times" w:eastAsia="Times" w:hAnsi="Times" w:hint="default"/>
+        </w:rPr>
+        <w:t>posts</w:t>
+      </w:r>
+      <w:r>
+        <w:rPr>
+          <w:spacing w:val="0"/>
+          <w:i w:val="0"/>
+          <w:b w:val="0"/>
+          <w:color w:val="000000"/>
+          <w:sz w:val="20"/>
+          <w:szCs w:val="20"/>
+          <w:u w:val="none"/>
+          <w:rFonts w:ascii="Times" w:eastAsia="Times" w:hAnsi="Times" w:hint="default"/>
+        </w:rPr>
+        <w:t xml:space="preserve"> con necesariamente registro en </w:t>
+      </w:r>
+      <w:r>
+        <w:rPr>
+          <w:spacing w:val="0"/>
+          <w:i w:val="1"/>
+          <w:b w:val="1"/>
+          <w:color w:val="000000"/>
+          <w:sz w:val="20"/>
+          <w:szCs w:val="20"/>
+          <w:u w:val="none"/>
+          <w:rFonts w:ascii="Times" w:eastAsia="Times" w:hAnsi="Times" w:hint="default"/>
+        </w:rPr>
+        <w:t>usuarios.</w:t>
+      </w:r>
+    </w:p>
+    <w:p>
+      <w:pPr>
+        <w:numPr>
+          <w:ilvl w:val="0"/>
+          <w:numId w:val="0"/>
+        </w:numPr>
+        <w:jc w:val="left"/>
+        <w:spacing w:lineRule="auto" w:line="259" w:before="0" w:after="160"/>
+        <w:widowControl w:val="1"/>
+        <w:ind w:right="0" w:left="0" w:firstLine="0"/>
+        <w:rPr>
+          <w:spacing w:val="0"/>
+          <w:i w:val="0"/>
+          <w:b w:val="0"/>
+          <w:color w:val="000000"/>
+          <w:sz w:val="20"/>
+          <w:szCs w:val="20"/>
+          <w:u w:val="none"/>
+          <w:rFonts w:ascii="Times" w:eastAsia="Times" w:hAnsi="Times" w:hint="default"/>
+        </w:rPr>
+        <w:wordWrap w:val="1"/>
+        <w:autoSpaceDE w:val="0"/>
+        <w:autoSpaceDN w:val="0"/>
+      </w:pPr>
+      <w:r>
+        <w:rPr>
+          <w:sz w:val="20"/>
+        </w:rPr>
+        <w:drawing>
+          <wp:inline distT="0" distB="0" distL="0" distR="0">
+            <wp:extent cx="4029075" cy="381000"/>
+            <wp:effectExtent l="0" t="0" r="0" b="0"/>
+            <wp:docPr id="38" name="Imagen 23"/>
+            <wp:cNvGraphicFramePr>
+              <a:graphicFrameLocks xmlns:a="http://schemas.openxmlformats.org/drawingml/2006/main" noChangeAspect="1"/>
+            </wp:cNvGraphicFramePr>
+            <a:graphic xmlns:a="http://schemas.openxmlformats.org/drawingml/2006/main">
+              <a:graphicData uri="http://schemas.openxmlformats.org/drawingml/2006/picture">
+                <pic:pic xmlns:pic="http://schemas.openxmlformats.org/drawingml/2006/picture">
+                  <pic:nvPicPr>
+                    <pic:cNvPr id="45" name="Picture 45" descr="/Users/robertovelasquezdean/Library/Group Containers/L48J367XN4.com.infraware.PolarisOffice/EngineTemp/1511/fImage10926384486.png"/>
+                    <pic:cNvPicPr>
+                      <a:picLocks noChangeAspect="1" noChangeArrowheads="1"/>
+                    </pic:cNvPicPr>
+                  </pic:nvPicPr>
+                  <pic:blipFill>
+                    <a:blip r:embed="rId49">
+                      <a:extLst>
+                        <a:ext uri="{BEBA8EAE-BF5A-486C-A8C5-ECC9F3942E4B}">
+                          <a14:imgProps xmlns:a14="http://schemas.microsoft.com/office/drawing/2010/main">
+                            <a14:imgLayer r:embed="rId50">
+                              <a14:imgEffect>
+                                <a14:sharpenSoften amount="25000"/>
+                              </a14:imgEffect>
+                            </a14:imgLayer>
+                          </a14:imgProps>
+                        </a:ext>
+                        <a:ext uri="{28A0092B-C50C-407E-A947-70E740481C1C}">
+                          <a14:useLocalDpi xmlns:a14="http://schemas.microsoft.com/office/drawing/2010/main" val="0"/>
+                        </a:ext>
+                      </a:extLst>
+                    </a:blip>
+                    <a:stretch>
+                      <a:fillRect/>
+                    </a:stretch>
+                  </pic:blipFill>
+                  <pic:spPr>
+                    <a:xfrm>
+                      <a:off x="0" y="0"/>
+                      <a:ext cx="4029709" cy="381635"/>
+                    </a:xfrm>
+                    <a:prstGeom prst="rect"/>
+                    <a:ln cap="flat"/>
+                  </pic:spPr>
+                </pic:pic>
+              </a:graphicData>
+            </a:graphic>
+          </wp:inline>
+        </w:drawing>
+      </w:r>
+    </w:p>
+    <w:p>
+      <w:pPr>
+        <w:numPr>
+          <w:ilvl w:val="0"/>
+          <w:numId w:val="0"/>
+        </w:numPr>
+        <w:jc w:val="left"/>
+        <w:spacing w:lineRule="auto" w:line="259" w:before="0" w:after="160"/>
+        <w:widowControl w:val="1"/>
+        <w:ind w:right="0" w:left="0" w:firstLine="0"/>
+        <w:rPr>
+          <w:spacing w:val="0"/>
+          <w:i w:val="0"/>
+          <w:b w:val="0"/>
+          <w:color w:val="000000"/>
+          <w:sz w:val="20"/>
+          <w:szCs w:val="20"/>
+          <w:u w:val="none"/>
+          <w:rFonts w:ascii="Times" w:eastAsia="Times" w:hAnsi="Times" w:hint="default"/>
+        </w:rPr>
+        <w:wordWrap w:val="1"/>
+        <w:autoSpaceDE w:val="0"/>
+        <w:autoSpaceDN w:val="0"/>
+      </w:pPr>
+      <w:r>
+        <w:rPr>
+          <w:spacing w:val="0"/>
+          <w:i w:val="0"/>
+          <w:b w:val="0"/>
+          <w:color w:val="000000"/>
+          <w:sz w:val="20"/>
+          <w:szCs w:val="20"/>
+          <w:u w:val="none"/>
+          <w:rFonts w:ascii="Times" w:eastAsia="Times" w:hAnsi="Times" w:hint="default"/>
+        </w:rPr>
+        <w:t xml:space="preserve">Acá se respeta el mismo orden en el que son nombradas las tablas. La </w:t>
+      </w:r>
+      <w:r>
+        <w:rPr>
+          <w:spacing w:val="0"/>
+          <w:i w:val="1"/>
+          <w:b w:val="1"/>
+          <w:color w:val="000000"/>
+          <w:sz w:val="20"/>
+          <w:szCs w:val="20"/>
+          <w:u w:val="none"/>
+          <w:rFonts w:ascii="Times" w:eastAsia="Times" w:hAnsi="Times" w:hint="default"/>
+        </w:rPr>
+        <w:t xml:space="preserve">tabla A</w:t>
+      </w:r>
+      <w:r>
+        <w:rPr>
+          <w:spacing w:val="0"/>
+          <w:i w:val="0"/>
+          <w:b w:val="0"/>
+          <w:color w:val="000000"/>
+          <w:sz w:val="20"/>
+          <w:szCs w:val="20"/>
+          <w:u w:val="none"/>
+          <w:rFonts w:ascii="Times" w:eastAsia="Times" w:hAnsi="Times" w:hint="default"/>
+        </w:rPr>
+        <w:t xml:space="preserve"> o </w:t>
+      </w:r>
+      <w:r>
+        <w:rPr>
+          <w:spacing w:val="0"/>
+          <w:i w:val="1"/>
+          <w:b w:val="1"/>
+          <w:color w:val="000000"/>
+          <w:sz w:val="20"/>
+          <w:szCs w:val="20"/>
+          <w:u w:val="none"/>
+          <w:rFonts w:ascii="Times" w:eastAsia="Times" w:hAnsi="Times" w:hint="default"/>
+        </w:rPr>
+        <w:t xml:space="preserve">de la izquierda,</w:t>
+      </w:r>
+      <w:r>
+        <w:rPr>
+          <w:spacing w:val="0"/>
+          <w:i w:val="0"/>
+          <w:b w:val="0"/>
+          <w:color w:val="000000"/>
+          <w:sz w:val="20"/>
+          <w:szCs w:val="20"/>
+          <w:u w:val="none"/>
+          <w:rFonts w:ascii="Times" w:eastAsia="Times" w:hAnsi="Times" w:hint="default"/>
+        </w:rPr>
+        <w:t xml:space="preserve"> manteniendo el </w:t>
+      </w:r>
+      <w:r>
+        <w:rPr>
+          <w:spacing w:val="0"/>
+          <w:i w:val="0"/>
+          <w:b w:val="0"/>
+          <w:color w:val="000000"/>
+          <w:sz w:val="20"/>
+          <w:szCs w:val="20"/>
+          <w:u w:val="none"/>
+          <w:rFonts w:ascii="Times" w:eastAsia="Times" w:hAnsi="Times" w:hint="default"/>
+        </w:rPr>
+        <w:t xml:space="preserve">simil con el diagrama de Venn, será la primera tabla llamada; es decir, </w:t>
+      </w:r>
+      <w:r>
+        <w:rPr>
+          <w:spacing w:val="0"/>
+          <w:i w:val="1"/>
+          <w:b w:val="1"/>
+          <w:color w:val="000000"/>
+          <w:sz w:val="20"/>
+          <w:szCs w:val="20"/>
+          <w:u w:val="none"/>
+          <w:rFonts w:ascii="Times" w:eastAsia="Times" w:hAnsi="Times" w:hint="default"/>
+        </w:rPr>
+        <w:t>FROM</w:t>
+      </w:r>
+      <w:r>
+        <w:rPr>
+          <w:spacing w:val="0"/>
+          <w:i w:val="0"/>
+          <w:b w:val="0"/>
+          <w:color w:val="000000"/>
+          <w:sz w:val="20"/>
+          <w:szCs w:val="20"/>
+          <w:u w:val="none"/>
+          <w:rFonts w:ascii="Times" w:eastAsia="Times" w:hAnsi="Times" w:hint="default"/>
+        </w:rPr>
+        <w:t xml:space="preserve"> </w:t>
+      </w:r>
+      <w:r>
+        <w:rPr>
+          <w:spacing w:val="0"/>
+          <w:i w:val="1"/>
+          <w:b w:val="1"/>
+          <w:color w:val="000000"/>
+          <w:sz w:val="20"/>
+          <w:szCs w:val="20"/>
+          <w:u w:val="none"/>
+          <w:rFonts w:ascii="Times" w:eastAsia="Times" w:hAnsi="Times" w:hint="default"/>
+        </w:rPr>
+        <w:t xml:space="preserve">usuarios. </w:t>
+      </w:r>
+      <w:r>
+        <w:rPr>
+          <w:spacing w:val="0"/>
+          <w:i w:val="0"/>
+          <w:b w:val="0"/>
+          <w:color w:val="000000"/>
+          <w:sz w:val="20"/>
+          <w:szCs w:val="20"/>
+          <w:u w:val="none"/>
+          <w:rFonts w:ascii="Times" w:eastAsia="Times" w:hAnsi="Times" w:hint="default"/>
+        </w:rPr>
+        <w:t xml:space="preserve">Luego, la tabla B o de </w:t>
+      </w:r>
+      <w:r>
+        <w:rPr>
+          <w:spacing w:val="0"/>
+          <w:i w:val="0"/>
+          <w:b w:val="0"/>
+          <w:color w:val="000000"/>
+          <w:sz w:val="20"/>
+          <w:szCs w:val="20"/>
+          <w:u w:val="none"/>
+          <w:rFonts w:ascii="Times" w:eastAsia="Times" w:hAnsi="Times" w:hint="default"/>
+        </w:rPr>
+        <w:t xml:space="preserve">la derecha será la segunda llamada.</w:t>
+      </w:r>
+    </w:p>
+    <w:p>
+      <w:pPr>
+        <w:numPr>
+          <w:ilvl w:val="0"/>
+          <w:numId w:val="0"/>
+        </w:numPr>
+        <w:jc w:val="left"/>
+        <w:spacing w:lineRule="auto" w:line="259" w:before="0" w:after="160"/>
+        <w:widowControl w:val="1"/>
+        <w:ind w:right="0" w:left="0" w:firstLine="0"/>
+        <w:rPr>
+          <w:spacing w:val="0"/>
+          <w:i w:val="0"/>
+          <w:b w:val="0"/>
+          <w:color w:val="000000"/>
+          <w:sz w:val="20"/>
+          <w:szCs w:val="20"/>
+          <w:u w:val="none"/>
+          <w:rFonts w:ascii="Times" w:eastAsia="Times" w:hAnsi="Times" w:hint="default"/>
+        </w:rPr>
+        <w:wordWrap w:val="1"/>
+        <w:autoSpaceDE w:val="0"/>
+        <w:autoSpaceDN w:val="0"/>
+      </w:pPr>
+      <w:r>
+        <w:rPr>
+          <w:spacing w:val="0"/>
+          <w:i w:val="0"/>
+          <w:b w:val="0"/>
+          <w:color w:val="000000"/>
+          <w:sz w:val="20"/>
+          <w:szCs w:val="20"/>
+          <w:u w:val="none"/>
+          <w:rFonts w:ascii="Times" w:eastAsia="Times" w:hAnsi="Times" w:hint="default"/>
+        </w:rPr>
+        <w:t xml:space="preserve">La palabra </w:t>
+      </w:r>
+      <w:r>
+        <w:rPr>
+          <w:spacing w:val="0"/>
+          <w:i w:val="1"/>
+          <w:b w:val="1"/>
+          <w:color w:val="000000"/>
+          <w:sz w:val="20"/>
+          <w:szCs w:val="20"/>
+          <w:u w:val="none"/>
+          <w:rFonts w:ascii="Times" w:eastAsia="Times" w:hAnsi="Times" w:hint="default"/>
+        </w:rPr>
+        <w:t xml:space="preserve">INNER JOIN </w:t>
+      </w:r>
+      <w:r>
+        <w:rPr>
+          <w:spacing w:val="0"/>
+          <w:i w:val="0"/>
+          <w:b w:val="0"/>
+          <w:color w:val="000000"/>
+          <w:sz w:val="20"/>
+          <w:szCs w:val="20"/>
+          <w:u w:val="none"/>
+          <w:rFonts w:ascii="Times" w:eastAsia="Times" w:hAnsi="Times" w:hint="default"/>
+        </w:rPr>
+        <w:t xml:space="preserve">quiere decir: </w:t>
+      </w:r>
+      <w:r>
+        <w:rPr>
+          <w:spacing w:val="0"/>
+          <w:i w:val="1"/>
+          <w:b w:val="0"/>
+          <w:color w:val="000000"/>
+          <w:sz w:val="20"/>
+          <w:szCs w:val="20"/>
+          <w:u w:val="none"/>
+          <w:rFonts w:ascii="Times" w:eastAsia="Times" w:hAnsi="Times" w:hint="default"/>
+        </w:rPr>
+        <w:t xml:space="preserve">“sólo traeme lo que está internamente ligado, traeme solamente los que </w:t>
+      </w:r>
+      <w:r>
+        <w:rPr>
+          <w:spacing w:val="0"/>
+          <w:i w:val="1"/>
+          <w:b w:val="0"/>
+          <w:color w:val="000000"/>
+          <w:sz w:val="20"/>
+          <w:szCs w:val="20"/>
+          <w:u w:val="none"/>
+          <w:rFonts w:ascii="Times" w:eastAsia="Times" w:hAnsi="Times" w:hint="default"/>
+        </w:rPr>
+        <w:t xml:space="preserve">tienen dependencia de ambos lados”</w:t>
+      </w:r>
+      <w:r>
+        <w:rPr>
+          <w:spacing w:val="0"/>
+          <w:i w:val="0"/>
+          <w:b w:val="0"/>
+          <w:color w:val="000000"/>
+          <w:sz w:val="20"/>
+          <w:szCs w:val="20"/>
+          <w:u w:val="none"/>
+          <w:rFonts w:ascii="Times" w:eastAsia="Times" w:hAnsi="Times" w:hint="default"/>
+        </w:rPr>
+        <w:t xml:space="preserve"> (donde no haya celdas vacías en tabla A ni en tabla B).</w:t>
+      </w:r>
+    </w:p>
+    <w:p>
+      <w:pPr>
+        <w:numPr>
+          <w:ilvl w:val="0"/>
+          <w:numId w:val="0"/>
+        </w:numPr>
+        <w:jc w:val="left"/>
+        <w:spacing w:lineRule="auto" w:line="259" w:before="0" w:after="160"/>
+        <w:widowControl w:val="1"/>
+        <w:ind w:right="0" w:left="0" w:firstLine="0"/>
+        <w:rPr>
+          <w:spacing w:val="0"/>
+          <w:i w:val="0"/>
+          <w:b w:val="0"/>
+          <w:color w:val="000000"/>
+          <w:sz w:val="20"/>
+          <w:szCs w:val="20"/>
+          <w:u w:val="none"/>
+          <w:rFonts w:ascii="Times" w:eastAsia="Times" w:hAnsi="Times" w:hint="default"/>
+        </w:rPr>
+        <w:wordWrap w:val="1"/>
+        <w:autoSpaceDE w:val="0"/>
+        <w:autoSpaceDN w:val="0"/>
+      </w:pPr>
+      <w:r>
+        <w:rPr>
+          <w:sz w:val="20"/>
+        </w:rPr>
+        <w:drawing>
+          <wp:inline distT="0" distB="0" distL="0" distR="0">
+            <wp:extent cx="5731510" cy="2817495"/>
+            <wp:effectExtent l="0" t="0" r="0" b="0"/>
+            <wp:docPr id="49" name="Imagen 24"/>
+            <wp:cNvGraphicFramePr>
+              <a:graphicFrameLocks xmlns:a="http://schemas.openxmlformats.org/drawingml/2006/main" noChangeAspect="1"/>
+            </wp:cNvGraphicFramePr>
+            <a:graphic xmlns:a="http://schemas.openxmlformats.org/drawingml/2006/main">
+              <a:graphicData uri="http://schemas.openxmlformats.org/drawingml/2006/picture">
+                <pic:pic xmlns:pic="http://schemas.openxmlformats.org/drawingml/2006/picture">
+                  <pic:nvPicPr>
+                    <pic:cNvPr id="47" name="Picture 47" descr="/Users/robertovelasquezdean/Library/Group Containers/L48J367XN4.com.infraware.PolarisOffice/EngineTemp/1511/fImage186087494513.png"/>
+                    <pic:cNvPicPr>
+                      <a:picLocks noChangeAspect="1" noChangeArrowheads="1"/>
+                    </pic:cNvPicPr>
+                  </pic:nvPicPr>
+                  <pic:blipFill>
+                    <a:blip r:embed="rId51">
+                      <a:extLst>
+                        <a:ext uri="{28A0092B-C50C-407E-A947-70E740481C1C}">
+                          <a14:useLocalDpi xmlns:a14="http://schemas.microsoft.com/office/drawing/2010/main" val="0"/>
+                        </a:ext>
+                      </a:extLst>
+                    </a:blip>
+                    <a:stretch>
+                      <a:fillRect/>
+                    </a:stretch>
+                  </pic:blipFill>
+                  <pic:spPr>
+                    <a:xfrm>
+                      <a:off x="0" y="0"/>
+                      <a:ext cx="5732145" cy="2818130"/>
+                    </a:xfrm>
+                    <a:prstGeom prst="rect"/>
+                    <a:ln cap="flat"/>
+                  </pic:spPr>
+                </pic:pic>
+              </a:graphicData>
+            </a:graphic>
+          </wp:inline>
+        </w:drawing>
+      </w:r>
+    </w:p>
+    <w:p>
+      <w:pPr>
+        <w:numPr>
+          <w:ilvl w:val="0"/>
+          <w:numId w:val="0"/>
+        </w:numPr>
+        <w:jc w:val="left"/>
+        <w:spacing w:lineRule="auto" w:line="259" w:before="0" w:after="160"/>
+        <w:widowControl w:val="1"/>
+        <w:ind w:right="0" w:left="0" w:firstLine="0"/>
+        <w:rPr>
+          <w:spacing w:val="0"/>
+          <w:i w:val="0"/>
+          <w:b w:val="0"/>
+          <w:color w:val="000000"/>
+          <w:sz w:val="20"/>
+          <w:szCs w:val="20"/>
+          <w:u w:val="none"/>
+          <w:rFonts w:ascii="Times" w:eastAsia="Times" w:hAnsi="Times" w:hint="default"/>
+        </w:rPr>
+        <w:wordWrap w:val="1"/>
+        <w:autoSpaceDE w:val="0"/>
+        <w:autoSpaceDN w:val="0"/>
+      </w:pPr>
+      <w:r>
+        <w:rPr>
+          <w:spacing w:val="0"/>
+          <w:i w:val="0"/>
+          <w:b w:val="0"/>
+          <w:color w:val="000000"/>
+          <w:sz w:val="20"/>
+          <w:szCs w:val="20"/>
+          <w:u w:val="none"/>
+          <w:rFonts w:ascii="Times" w:eastAsia="Times" w:hAnsi="Times" w:hint="default"/>
+        </w:rPr>
+        <w:t xml:space="preserve">Este es uno de los </w:t>
+      </w:r>
+      <w:r>
+        <w:rPr>
+          <w:spacing w:val="0"/>
+          <w:i w:val="1"/>
+          <w:b w:val="1"/>
+          <w:color w:val="000000"/>
+          <w:sz w:val="20"/>
+          <w:szCs w:val="20"/>
+          <w:u w:val="none"/>
+          <w:rFonts w:ascii="Times" w:eastAsia="Times" w:hAnsi="Times" w:hint="default"/>
+        </w:rPr>
+        <w:t xml:space="preserve">Joins, Inner Joins, </w:t>
+      </w:r>
+      <w:r>
+        <w:rPr>
+          <w:spacing w:val="0"/>
+          <w:i w:val="0"/>
+          <w:b w:val="0"/>
+          <w:color w:val="000000"/>
+          <w:sz w:val="20"/>
+          <w:szCs w:val="20"/>
+          <w:u w:val="none"/>
+          <w:rFonts w:ascii="Times" w:eastAsia="Times" w:hAnsi="Times" w:hint="default"/>
+        </w:rPr>
+        <w:t xml:space="preserve">de los que más se van a utilizar y es, generalmente, el que más valor </w:t>
+      </w:r>
+      <w:r>
+        <w:rPr>
+          <w:spacing w:val="0"/>
+          <w:i w:val="0"/>
+          <w:b w:val="0"/>
+          <w:color w:val="000000"/>
+          <w:sz w:val="20"/>
+          <w:szCs w:val="20"/>
+          <w:u w:val="none"/>
+          <w:rFonts w:ascii="Times" w:eastAsia="Times" w:hAnsi="Times" w:hint="default"/>
+        </w:rPr>
+        <w:t xml:space="preserve">brinda; pero, hay muchas veces que es necesario utilizar </w:t>
+      </w:r>
+      <w:r>
+        <w:rPr>
+          <w:spacing w:val="0"/>
+          <w:i w:val="1"/>
+          <w:b w:val="1"/>
+          <w:color w:val="000000"/>
+          <w:sz w:val="20"/>
+          <w:szCs w:val="20"/>
+          <w:u w:val="none"/>
+          <w:rFonts w:ascii="Times" w:eastAsia="Times" w:hAnsi="Times" w:hint="default"/>
+        </w:rPr>
+        <w:t>Left</w:t>
+      </w:r>
+      <w:r>
+        <w:rPr>
+          <w:spacing w:val="0"/>
+          <w:i w:val="0"/>
+          <w:b w:val="0"/>
+          <w:color w:val="000000"/>
+          <w:sz w:val="20"/>
+          <w:szCs w:val="20"/>
+          <w:u w:val="none"/>
+          <w:rFonts w:ascii="Times" w:eastAsia="Times" w:hAnsi="Times" w:hint="default"/>
+        </w:rPr>
+        <w:t xml:space="preserve"> o </w:t>
+      </w:r>
+      <w:r>
+        <w:rPr>
+          <w:spacing w:val="0"/>
+          <w:i w:val="1"/>
+          <w:b w:val="1"/>
+          <w:color w:val="000000"/>
+          <w:sz w:val="20"/>
+          <w:szCs w:val="20"/>
+          <w:u w:val="none"/>
+          <w:rFonts w:ascii="Times" w:eastAsia="Times" w:hAnsi="Times" w:hint="default"/>
+        </w:rPr>
+        <w:t>Right</w:t>
+      </w:r>
+      <w:r>
+        <w:rPr>
+          <w:spacing w:val="0"/>
+          <w:i w:val="0"/>
+          <w:b w:val="0"/>
+          <w:color w:val="000000"/>
+          <w:sz w:val="20"/>
+          <w:szCs w:val="20"/>
+          <w:u w:val="none"/>
+          <w:rFonts w:ascii="Times" w:eastAsia="Times" w:hAnsi="Times" w:hint="default"/>
+        </w:rPr>
+        <w:t xml:space="preserve"> para que no te importe uno de los lados y </w:t>
+      </w:r>
+      <w:r>
+        <w:rPr>
+          <w:spacing w:val="0"/>
+          <w:i w:val="0"/>
+          <w:b w:val="0"/>
+          <w:color w:val="000000"/>
+          <w:sz w:val="20"/>
+          <w:szCs w:val="20"/>
+          <w:u w:val="none"/>
+          <w:rFonts w:ascii="Times" w:eastAsia="Times" w:hAnsi="Times" w:hint="default"/>
+        </w:rPr>
+        <w:t xml:space="preserve">siempre traigas todos los datos de un lado de la ecuación.</w:t>
+      </w:r>
+    </w:p>
+    <w:p>
+      <w:pPr>
+        <w:numPr>
+          <w:ilvl w:val="0"/>
+          <w:numId w:val="0"/>
+        </w:numPr>
+        <w:jc w:val="left"/>
+        <w:spacing w:lineRule="auto" w:line="259" w:before="0" w:after="160"/>
+        <w:widowControl w:val="1"/>
+        <w:ind w:right="0" w:left="0" w:firstLine="0"/>
+        <w:rPr>
+          <w:spacing w:val="0"/>
+          <w:i w:val="0"/>
+          <w:b w:val="0"/>
           <w:color w:val="000000"/>
           <w:sz w:val="20"/>
           <w:szCs w:val="20"/>
@@ -13236,6 +14732,19 @@
         <w:autoSpaceDE w:val="0"/>
         <w:autoSpaceDN w:val="0"/>
       </w:pPr>
+      <w:r>
+        <w:rPr>
+          <w:spacing w:val="0"/>
+          <w:i w:val="1"/>
+          <w:b w:val="1"/>
+          <w:color w:val="000000"/>
+          <w:sz w:val="20"/>
+          <w:szCs w:val="20"/>
+          <w:u w:val="none"/>
+          <w:rFonts w:ascii="Times" w:eastAsia="Times" w:hAnsi="Times" w:hint="default"/>
+        </w:rPr>
+        <w:t xml:space="preserve">Poniendo en práctica Unión: bajo este tipo de Join uniremos, ahora, “usuarios” con “posts”.</w:t>
+      </w:r>
     </w:p>
     <w:p>
       <w:pPr>
@@ -13249,8 +14758,8 @@
         <w:ind w:right="0" w:left="0" w:firstLine="0"/>
         <w:rPr>
           <w:spacing w:val="0"/>
-          <w:i w:val="0"/>
-          <w:b w:val="0"/>
+          <w:i w:val="1"/>
+          <w:b w:val="1"/>
           <w:color w:val="000000"/>
           <w:sz w:val="20"/>
           <w:szCs w:val="20"/>
@@ -13264,268 +14773,1184 @@
       <w:r>
         <w:rPr>
           <w:spacing w:val="0"/>
-          <w:i w:val="0"/>
-          <w:b w:val="0"/>
-          <w:color w:val="000000"/>
-          <w:sz w:val="20"/>
-          <w:szCs w:val="20"/>
-          <w:u w:val="none"/>
-          <w:rFonts w:ascii="Times" w:eastAsia="Times" w:hAnsi="Times" w:hint="default"/>
-        </w:rPr>
-        <w:t xml:space="preserve">Por lo general las tablas se unen para hacer </w:t>
-      </w:r>
-      <w:r>
-        <w:rPr>
-          <w:spacing w:val="0"/>
-          <w:i w:val="1"/>
-          <w:b w:val="0"/>
-          <w:color w:val="000000"/>
-          <w:sz w:val="20"/>
-          <w:szCs w:val="20"/>
-          <w:u w:val="none"/>
-          <w:rFonts w:ascii="Times" w:eastAsia="Times" w:hAnsi="Times" w:hint="default"/>
-        </w:rPr>
-        <w:t>filtros</w:t>
-      </w:r>
-      <w:r>
-        <w:rPr>
-          <w:spacing w:val="0"/>
-          <w:i w:val="0"/>
-          <w:b w:val="0"/>
-          <w:color w:val="000000"/>
-          <w:sz w:val="20"/>
-          <w:szCs w:val="20"/>
-          <w:u w:val="none"/>
-          <w:rFonts w:ascii="Times" w:eastAsia="Times" w:hAnsi="Times" w:hint="default"/>
-        </w:rPr>
-        <w:t xml:space="preserve"> entre ellas según la relación, de cardinalidad, que ellas tengan. </w:t>
-      </w:r>
-      <w:r>
-        <w:rPr>
-          <w:spacing w:val="0"/>
-          <w:i w:val="0"/>
-          <w:b w:val="0"/>
-          <w:color w:val="000000"/>
-          <w:sz w:val="20"/>
-          <w:szCs w:val="20"/>
-          <w:u w:val="none"/>
-          <w:rFonts w:ascii="Times" w:eastAsia="Times" w:hAnsi="Times" w:hint="default"/>
-        </w:rPr>
-        <w:t xml:space="preserve">Recuerdese que la cardinalidad entre </w:t>
-      </w:r>
-      <w:r>
-        <w:rPr>
-          <w:spacing w:val="0"/>
-          <w:i w:val="1"/>
-          <w:b w:val="1"/>
-          <w:color w:val="000000"/>
-          <w:sz w:val="20"/>
-          <w:szCs w:val="20"/>
-          <w:u w:val="none"/>
-          <w:rFonts w:ascii="Times" w:eastAsia="Times" w:hAnsi="Times" w:hint="default"/>
-        </w:rPr>
-        <w:t>usuarios</w:t>
-      </w:r>
-      <w:r>
-        <w:rPr>
-          <w:spacing w:val="0"/>
-          <w:i w:val="0"/>
-          <w:b w:val="0"/>
-          <w:color w:val="000000"/>
-          <w:sz w:val="20"/>
-          <w:szCs w:val="20"/>
-          <w:u w:val="none"/>
-          <w:rFonts w:ascii="Times" w:eastAsia="Times" w:hAnsi="Times" w:hint="default"/>
-        </w:rPr>
-        <w:t xml:space="preserve"> y </w:t>
-      </w:r>
-      <w:r>
-        <w:rPr>
-          <w:spacing w:val="0"/>
-          <w:i w:val="1"/>
-          <w:b w:val="1"/>
-          <w:color w:val="000000"/>
-          <w:sz w:val="20"/>
-          <w:szCs w:val="20"/>
-          <w:u w:val="none"/>
-          <w:rFonts w:ascii="Times" w:eastAsia="Times" w:hAnsi="Times" w:hint="default"/>
-        </w:rPr>
-        <w:t>tablas</w:t>
-      </w:r>
-      <w:r>
-        <w:rPr>
-          <w:spacing w:val="0"/>
-          <w:i w:val="0"/>
-          <w:b w:val="0"/>
-          <w:color w:val="000000"/>
-          <w:sz w:val="20"/>
-          <w:szCs w:val="20"/>
-          <w:u w:val="none"/>
-          <w:rFonts w:ascii="Times" w:eastAsia="Times" w:hAnsi="Times" w:hint="default"/>
-        </w:rPr>
-        <w:t xml:space="preserve"> era de </w:t>
-      </w:r>
-      <w:r>
-        <w:rPr>
-          <w:spacing w:val="0"/>
-          <w:i w:val="1"/>
-          <w:b w:val="1"/>
-          <w:color w:val="000000"/>
-          <w:sz w:val="20"/>
-          <w:szCs w:val="20"/>
-          <w:u w:val="none"/>
-          <w:rFonts w:ascii="Times" w:eastAsia="Times" w:hAnsi="Times" w:hint="default"/>
-        </w:rPr>
-        <w:t>1:N</w:t>
-      </w:r>
-      <w:r>
-        <w:rPr>
-          <w:spacing w:val="0"/>
-          <w:i w:val="0"/>
-          <w:b w:val="0"/>
-          <w:color w:val="000000"/>
-          <w:sz w:val="20"/>
-          <w:szCs w:val="20"/>
-          <w:u w:val="none"/>
-          <w:rFonts w:ascii="Times" w:eastAsia="Times" w:hAnsi="Times" w:hint="default"/>
-        </w:rPr>
-        <w:t xml:space="preserve"> y la </w:t>
-      </w:r>
-      <w:r>
-        <w:rPr>
-          <w:spacing w:val="0"/>
-          <w:i w:val="1"/>
-          <w:b w:val="1"/>
-          <w:color w:val="000000"/>
-          <w:sz w:val="20"/>
-          <w:szCs w:val="20"/>
-          <w:u w:val="none"/>
-          <w:rFonts w:ascii="Times" w:eastAsia="Times" w:hAnsi="Times" w:hint="default"/>
-        </w:rPr>
-        <w:t>relación</w:t>
-      </w:r>
-      <w:r>
-        <w:rPr>
-          <w:spacing w:val="0"/>
-          <w:i w:val="0"/>
-          <w:b w:val="0"/>
-          <w:color w:val="000000"/>
-          <w:sz w:val="20"/>
-          <w:szCs w:val="20"/>
-          <w:u w:val="none"/>
-          <w:rFonts w:ascii="Times" w:eastAsia="Times" w:hAnsi="Times" w:hint="default"/>
-        </w:rPr>
-        <w:t xml:space="preserve"> era </w:t>
-      </w:r>
-      <w:r>
-        <w:rPr>
-          <w:spacing w:val="0"/>
-          <w:i w:val="1"/>
-          <w:b w:val="1"/>
-          <w:color w:val="000000"/>
-          <w:sz w:val="20"/>
-          <w:szCs w:val="20"/>
-          <w:u w:val="none"/>
-          <w:rFonts w:ascii="Times" w:eastAsia="Times" w:hAnsi="Times" w:hint="default"/>
-        </w:rPr>
-        <w:t xml:space="preserve">usuarios escriben posts. </w:t>
-      </w:r>
-      <w:r>
-        <w:rPr>
-          <w:spacing w:val="0"/>
-          <w:i w:val="0"/>
-          <w:b w:val="0"/>
-          <w:color w:val="000000"/>
-          <w:sz w:val="20"/>
-          <w:szCs w:val="20"/>
-          <w:u w:val="none"/>
-          <w:rFonts w:ascii="Times" w:eastAsia="Times" w:hAnsi="Times" w:hint="default"/>
-        </w:rPr>
-        <w:t xml:space="preserve">Base sus </w:t>
-      </w:r>
-      <w:r>
-        <w:rPr>
-          <w:spacing w:val="0"/>
-          <w:i w:val="1"/>
-          <w:b w:val="1"/>
-          <w:color w:val="000000"/>
-          <w:sz w:val="20"/>
-          <w:szCs w:val="20"/>
-          <w:u w:val="none"/>
-          <w:rFonts w:ascii="Times" w:eastAsia="Times" w:hAnsi="Times" w:hint="default"/>
-        </w:rPr>
-        <w:t>joins</w:t>
-      </w:r>
-      <w:r>
-        <w:rPr>
-          <w:spacing w:val="0"/>
-          <w:i w:val="0"/>
-          <w:b w:val="0"/>
-          <w:color w:val="000000"/>
-          <w:sz w:val="20"/>
-          <w:szCs w:val="20"/>
-          <w:u w:val="none"/>
-          <w:rFonts w:ascii="Times" w:eastAsia="Times" w:hAnsi="Times" w:hint="default"/>
-        </w:rPr>
-        <w:t xml:space="preserve"> de tablas, y los posteriores </w:t>
-      </w:r>
-      <w:r>
-        <w:rPr>
-          <w:spacing w:val="0"/>
-          <w:i w:val="1"/>
-          <w:b w:val="0"/>
-          <w:color w:val="000000"/>
-          <w:sz w:val="20"/>
-          <w:szCs w:val="20"/>
-          <w:u w:val="none"/>
-          <w:rFonts w:ascii="Times" w:eastAsia="Times" w:hAnsi="Times" w:hint="default"/>
-        </w:rPr>
-        <w:t>filtros</w:t>
-      </w:r>
-      <w:r>
-        <w:rPr>
-          <w:spacing w:val="0"/>
-          <w:i w:val="0"/>
-          <w:b w:val="0"/>
-          <w:color w:val="000000"/>
-          <w:sz w:val="20"/>
-          <w:szCs w:val="20"/>
-          <w:u w:val="none"/>
-          <w:rFonts w:ascii="Times" w:eastAsia="Times" w:hAnsi="Times" w:hint="default"/>
-        </w:rPr>
-        <w:t xml:space="preserve"> que haga para ambas, al estar unidas, según la relación que </w:t>
-      </w:r>
-      <w:r>
-        <w:rPr>
-          <w:spacing w:val="0"/>
-          <w:i w:val="0"/>
-          <w:b w:val="0"/>
-          <w:color w:val="000000"/>
-          <w:sz w:val="20"/>
-          <w:szCs w:val="20"/>
-          <w:u w:val="none"/>
-          <w:rFonts w:ascii="Times" w:eastAsia="Times" w:hAnsi="Times" w:hint="default"/>
-        </w:rPr>
-        <w:t xml:space="preserve">conserven (como lo hicimos, justamente, con </w:t>
-      </w:r>
-      <w:r>
-        <w:rPr>
-          <w:spacing w:val="0"/>
-          <w:i w:val="1"/>
-          <w:b w:val="1"/>
-          <w:color w:val="000000"/>
-          <w:sz w:val="20"/>
-          <w:szCs w:val="20"/>
-          <w:u w:val="none"/>
-          <w:rFonts w:ascii="Times" w:eastAsia="Times" w:hAnsi="Times" w:hint="default"/>
-        </w:rPr>
-        <w:t xml:space="preserve">usuarios y posts</w:t>
-      </w:r>
-      <w:r>
-        <w:rPr>
-          <w:spacing w:val="0"/>
-          <w:i w:val="0"/>
-          <w:b w:val="0"/>
+          <w:i w:val="1"/>
+          <w:b w:val="1"/>
+          <w:color w:val="000000"/>
+          <w:sz w:val="20"/>
+          <w:szCs w:val="20"/>
+          <w:u w:val="none"/>
+          <w:rFonts w:ascii="Times" w:eastAsia="Times" w:hAnsi="Times" w:hint="default"/>
+        </w:rPr>
+        <w:t>Unión</w:t>
+      </w:r>
+    </w:p>
+    <w:p>
+      <w:pPr>
+        <w:numPr>
+          <w:ilvl w:val="0"/>
+          <w:numId w:val="0"/>
+        </w:numPr>
+        <w:jc w:val="left"/>
+        <w:spacing w:lineRule="auto" w:line="259" w:before="0" w:after="160"/>
+        <w:widowControl w:val="1"/>
+        <w:ind w:right="0" w:left="0" w:firstLine="0"/>
+        <w:rPr>
+          <w:spacing w:val="0"/>
+          <w:i w:val="1"/>
+          <w:b w:val="1"/>
+          <w:color w:val="000000"/>
+          <w:sz w:val="20"/>
+          <w:szCs w:val="20"/>
+          <w:u w:val="none"/>
+          <w:rFonts w:ascii="Times" w:eastAsia="Times" w:hAnsi="Times" w:hint="default"/>
+        </w:rPr>
+        <w:wordWrap w:val="1"/>
+        <w:autoSpaceDE w:val="0"/>
+        <w:autoSpaceDN w:val="0"/>
+      </w:pPr>
+      <w:r>
+        <w:rPr>
+          <w:sz w:val="20"/>
+        </w:rPr>
+        <w:drawing>
+          <wp:inline distT="0" distB="0" distL="0" distR="0">
+            <wp:extent cx="744220" cy="658495"/>
+            <wp:effectExtent l="0" t="0" r="0" b="0"/>
+            <wp:docPr id="51" name="Imagen 25"/>
+            <wp:cNvGraphicFramePr>
+              <a:graphicFrameLocks xmlns:a="http://schemas.openxmlformats.org/drawingml/2006/main" noChangeAspect="1"/>
+            </wp:cNvGraphicFramePr>
+            <a:graphic xmlns:a="http://schemas.openxmlformats.org/drawingml/2006/main">
+              <a:graphicData uri="http://schemas.openxmlformats.org/drawingml/2006/picture">
+                <pic:pic xmlns:pic="http://schemas.openxmlformats.org/drawingml/2006/picture">
+                  <pic:nvPicPr>
+                    <pic:cNvPr id="48" name="Picture 48" descr="/Users/robertovelasquezdean/Library/Group Containers/L48J367XN4.com.infraware.PolarisOffice/EngineTemp/1511/fImage57861095617.png"/>
+                    <pic:cNvPicPr>
+                      <a:picLocks noChangeAspect="1" noChangeArrowheads="1"/>
+                    </pic:cNvPicPr>
+                  </pic:nvPicPr>
+                  <pic:blipFill>
+                    <a:blip r:embed="rId52">
+                      <a:extLst>
+                        <a:ext uri="{BEBA8EAE-BF5A-486C-A8C5-ECC9F3942E4B}">
+                          <a14:imgProps xmlns:a14="http://schemas.microsoft.com/office/drawing/2010/main">
+                            <a14:imgLayer r:embed="rId53">
+                              <a14:imgEffect>
+                                <a14:sharpenSoften amount="25000"/>
+                              </a14:imgEffect>
+                            </a14:imgLayer>
+                          </a14:imgProps>
+                        </a:ext>
+                        <a:ext uri="{28A0092B-C50C-407E-A947-70E740481C1C}">
+                          <a14:useLocalDpi xmlns:a14="http://schemas.microsoft.com/office/drawing/2010/main" val="0"/>
+                        </a:ext>
+                      </a:extLst>
+                    </a:blip>
+                    <a:stretch>
+                      <a:fillRect/>
+                    </a:stretch>
+                  </pic:blipFill>
+                  <pic:spPr>
+                    <a:xfrm>
+                      <a:off x="0" y="0"/>
+                      <a:ext cx="744855" cy="659130"/>
+                    </a:xfrm>
+                    <a:prstGeom prst="rect"/>
+                    <a:ln cap="flat"/>
+                  </pic:spPr>
+                </pic:pic>
+              </a:graphicData>
+            </a:graphic>
+          </wp:inline>
+        </w:drawing>
+      </w:r>
+    </w:p>
+    <w:p>
+      <w:pPr>
+        <w:numPr>
+          <w:ilvl w:val="0"/>
+          <w:numId w:val="0"/>
+        </w:numPr>
+        <w:jc w:val="left"/>
+        <w:spacing w:lineRule="auto" w:line="259" w:before="0" w:after="160"/>
+        <w:widowControl w:val="1"/>
+        <w:ind w:right="0" w:left="0" w:firstLine="0"/>
+        <w:rPr>
+          <w:spacing w:val="0"/>
+          <w:i w:val="1"/>
+          <w:b w:val="0"/>
+          <w:color w:val="000000"/>
+          <w:sz w:val="20"/>
+          <w:szCs w:val="20"/>
+          <w:u w:val="none"/>
+          <w:rFonts w:ascii="Times" w:eastAsia="Times" w:hAnsi="Times" w:hint="default"/>
+        </w:rPr>
+        <w:wordWrap w:val="1"/>
+        <w:autoSpaceDE w:val="0"/>
+        <w:autoSpaceDN w:val="0"/>
+      </w:pPr>
+      <w:r>
+        <w:rPr>
+          <w:spacing w:val="0"/>
+          <w:i w:val="0"/>
+          <w:b w:val="0"/>
+          <w:color w:val="000000"/>
+          <w:sz w:val="20"/>
+          <w:szCs w:val="20"/>
+          <w:u w:val="none"/>
+          <w:rFonts w:ascii="Times" w:eastAsia="Times" w:hAnsi="Times" w:hint="default"/>
+        </w:rPr>
+        <w:t xml:space="preserve">Este </w:t>
+      </w:r>
+      <w:r>
+        <w:rPr>
+          <w:spacing w:val="0"/>
+          <w:i w:val="1"/>
+          <w:b w:val="1"/>
+          <w:color w:val="000000"/>
+          <w:sz w:val="20"/>
+          <w:szCs w:val="20"/>
+          <w:u w:val="none"/>
+          <w:rFonts w:ascii="Times" w:eastAsia="Times" w:hAnsi="Times" w:hint="default"/>
+        </w:rPr>
+        <w:t xml:space="preserve">Join </w:t>
+      </w:r>
+      <w:r>
+        <w:rPr>
+          <w:spacing w:val="0"/>
+          <w:i w:val="0"/>
+          <w:b w:val="0"/>
+          <w:color w:val="000000"/>
+          <w:sz w:val="20"/>
+          <w:szCs w:val="20"/>
+          <w:u w:val="none"/>
+          <w:rFonts w:ascii="Times" w:eastAsia="Times" w:hAnsi="Times" w:hint="default"/>
+        </w:rPr>
+        <w:t xml:space="preserve">es muy claro. Como se dijo antes, cuando hablamos de </w:t>
+      </w:r>
+      <w:r>
+        <w:rPr>
+          <w:spacing w:val="0"/>
+          <w:i w:val="1"/>
+          <w:b w:val="0"/>
+          <w:color w:val="000000"/>
+          <w:sz w:val="20"/>
+          <w:szCs w:val="20"/>
+          <w:u w:val="none"/>
+          <w:rFonts w:ascii="Times" w:eastAsia="Times" w:hAnsi="Times" w:hint="default"/>
+        </w:rPr>
+        <w:t>Unión,</w:t>
+      </w:r>
+      <w:r>
+        <w:rPr>
+          <w:spacing w:val="0"/>
+          <w:i w:val="0"/>
+          <w:b w:val="0"/>
+          <w:color w:val="000000"/>
+          <w:sz w:val="20"/>
+          <w:szCs w:val="20"/>
+          <w:u w:val="none"/>
+          <w:rFonts w:ascii="Times" w:eastAsia="Times" w:hAnsi="Times" w:hint="default"/>
+        </w:rPr>
+        <w:t xml:space="preserve"> estamos hablando de unir </w:t>
+      </w:r>
+      <w:r>
+        <w:rPr>
+          <w:spacing w:val="0"/>
+          <w:i w:val="0"/>
+          <w:b w:val="0"/>
+          <w:color w:val="000000"/>
+          <w:sz w:val="20"/>
+          <w:szCs w:val="20"/>
+          <w:u w:val="none"/>
+          <w:rFonts w:ascii="Times" w:eastAsia="Times" w:hAnsi="Times" w:hint="default"/>
+        </w:rPr>
+        <w:t xml:space="preserve">definitivamente ambas tablas, tanto </w:t>
+      </w:r>
+      <w:r>
+        <w:rPr>
+          <w:spacing w:val="0"/>
+          <w:i w:val="1"/>
+          <w:b w:val="1"/>
+          <w:color w:val="000000"/>
+          <w:sz w:val="20"/>
+          <w:szCs w:val="20"/>
+          <w:u w:val="none"/>
+          <w:rFonts w:ascii="Times" w:eastAsia="Times" w:hAnsi="Times" w:hint="default"/>
+        </w:rPr>
+        <w:t xml:space="preserve">A </w:t>
+      </w:r>
+      <w:r>
+        <w:rPr>
+          <w:spacing w:val="0"/>
+          <w:i w:val="0"/>
+          <w:b w:val="0"/>
+          <w:color w:val="000000"/>
+          <w:sz w:val="20"/>
+          <w:szCs w:val="20"/>
+          <w:u w:val="none"/>
+          <w:rFonts w:ascii="Times" w:eastAsia="Times" w:hAnsi="Times" w:hint="default"/>
+        </w:rPr>
+        <w:t xml:space="preserve">como </w:t>
+      </w:r>
+      <w:r>
+        <w:rPr>
+          <w:spacing w:val="0"/>
+          <w:i w:val="1"/>
+          <w:b w:val="1"/>
+          <w:color w:val="000000"/>
+          <w:sz w:val="20"/>
+          <w:szCs w:val="20"/>
+          <w:u w:val="none"/>
+          <w:rFonts w:ascii="Times" w:eastAsia="Times" w:hAnsi="Times" w:hint="default"/>
+        </w:rPr>
+        <w:t xml:space="preserve">B, </w:t>
+      </w:r>
+      <w:r>
+        <w:rPr>
+          <w:spacing w:val="0"/>
+          <w:i w:val="0"/>
+          <w:b w:val="0"/>
+          <w:color w:val="000000"/>
+          <w:sz w:val="20"/>
+          <w:szCs w:val="20"/>
+          <w:u w:val="none"/>
+          <w:rFonts w:ascii="Times" w:eastAsia="Times" w:hAnsi="Times" w:hint="default"/>
+        </w:rPr>
+        <w:t xml:space="preserve">sin importar si en los </w:t>
+      </w:r>
+      <w:r>
+        <w:rPr>
+          <w:spacing w:val="0"/>
+          <w:i w:val="1"/>
+          <w:b w:val="0"/>
+          <w:color w:val="000000"/>
+          <w:sz w:val="20"/>
+          <w:szCs w:val="20"/>
+          <w:u w:val="none"/>
+          <w:rFonts w:ascii="Times" w:eastAsia="Times" w:hAnsi="Times" w:hint="default"/>
+        </w:rPr>
+        <w:t>registros</w:t>
+      </w:r>
+      <w:r>
+        <w:rPr>
+          <w:spacing w:val="0"/>
+          <w:i w:val="0"/>
+          <w:b w:val="0"/>
+          <w:color w:val="000000"/>
+          <w:sz w:val="20"/>
+          <w:szCs w:val="20"/>
+          <w:u w:val="none"/>
+          <w:rFonts w:ascii="Times" w:eastAsia="Times" w:hAnsi="Times" w:hint="default"/>
+        </w:rPr>
+        <w:t xml:space="preserve"> de cada una de las tablas hay </w:t>
+      </w:r>
+      <w:r>
+        <w:rPr>
+          <w:spacing w:val="0"/>
+          <w:i w:val="0"/>
+          <w:b w:val="0"/>
+          <w:color w:val="000000"/>
+          <w:sz w:val="20"/>
+          <w:szCs w:val="20"/>
+          <w:u w:val="none"/>
+          <w:rFonts w:ascii="Times" w:eastAsia="Times" w:hAnsi="Times" w:hint="default"/>
+        </w:rPr>
+        <w:t xml:space="preserve">celdas </w:t>
+      </w:r>
+      <w:r>
+        <w:rPr>
+          <w:spacing w:val="0"/>
+          <w:i w:val="1"/>
+          <w:b w:val="0"/>
+          <w:color w:val="000000"/>
+          <w:sz w:val="20"/>
+          <w:szCs w:val="20"/>
+          <w:u w:val="none"/>
+          <w:rFonts w:ascii="Times" w:eastAsia="Times" w:hAnsi="Times" w:hint="default"/>
+        </w:rPr>
+        <w:t>vacías.</w:t>
+      </w:r>
+    </w:p>
+    <w:p>
+      <w:pPr>
+        <w:numPr>
+          <w:ilvl w:val="0"/>
+          <w:numId w:val="0"/>
+        </w:numPr>
+        <w:jc w:val="left"/>
+        <w:spacing w:lineRule="auto" w:line="259" w:before="0" w:after="160"/>
+        <w:widowControl w:val="1"/>
+        <w:ind w:right="0" w:left="0" w:firstLine="0"/>
+        <w:rPr>
+          <w:spacing w:val="0"/>
+          <w:i w:val="0"/>
+          <w:b w:val="0"/>
+          <w:color w:val="000000"/>
+          <w:sz w:val="20"/>
+          <w:szCs w:val="20"/>
+          <w:u w:val="none"/>
+          <w:rFonts w:ascii="Times" w:eastAsia="Times" w:hAnsi="Times" w:hint="default"/>
+        </w:rPr>
+        <w:wordWrap w:val="1"/>
+        <w:autoSpaceDE w:val="0"/>
+        <w:autoSpaceDN w:val="0"/>
+      </w:pPr>
+      <w:r>
+        <w:rPr>
+          <w:spacing w:val="0"/>
+          <w:i w:val="0"/>
+          <w:b w:val="0"/>
+          <w:color w:val="000000"/>
+          <w:sz w:val="20"/>
+          <w:szCs w:val="20"/>
+          <w:u w:val="none"/>
+          <w:rFonts w:ascii="Times" w:eastAsia="Times" w:hAnsi="Times" w:hint="default"/>
+        </w:rPr>
+        <w:t xml:space="preserve">Este tipo de </w:t>
+      </w:r>
+      <w:r>
+        <w:rPr>
+          <w:spacing w:val="0"/>
+          <w:i w:val="1"/>
+          <w:b w:val="1"/>
+          <w:color w:val="000000"/>
+          <w:sz w:val="20"/>
+          <w:szCs w:val="20"/>
+          <w:u w:val="none"/>
+          <w:rFonts w:ascii="Times" w:eastAsia="Times" w:hAnsi="Times" w:hint="default"/>
+        </w:rPr>
+        <w:t xml:space="preserve">join, </w:t>
+      </w:r>
+      <w:r>
+        <w:rPr>
+          <w:spacing w:val="0"/>
+          <w:i w:val="0"/>
+          <w:b w:val="0"/>
+          <w:color w:val="000000"/>
+          <w:sz w:val="20"/>
+          <w:szCs w:val="20"/>
+          <w:u w:val="none"/>
+          <w:rFonts w:ascii="Times" w:eastAsia="Times" w:hAnsi="Times" w:hint="default"/>
+        </w:rPr>
+        <w:t xml:space="preserve">en algunos manejadores de bases de datos, no tiene una forma propia de sentencia para ser </w:t>
+      </w:r>
+      <w:r>
+        <w:rPr>
+          <w:spacing w:val="0"/>
+          <w:i w:val="0"/>
+          <w:b w:val="0"/>
+          <w:color w:val="000000"/>
+          <w:sz w:val="20"/>
+          <w:szCs w:val="20"/>
+          <w:u w:val="none"/>
+          <w:rFonts w:ascii="Times" w:eastAsia="Times" w:hAnsi="Times" w:hint="default"/>
+        </w:rPr>
+        <w:t xml:space="preserve">ejecutado; por lo que el </w:t>
+      </w:r>
+      <w:r>
+        <w:rPr>
+          <w:spacing w:val="0"/>
+          <w:i w:val="1"/>
+          <w:b w:val="0"/>
+          <w:color w:val="000000"/>
+          <w:sz w:val="20"/>
+          <w:szCs w:val="20"/>
+          <w:u w:val="none"/>
+          <w:rFonts w:ascii="Times" w:eastAsia="Times" w:hAnsi="Times" w:hint="default"/>
+        </w:rPr>
+        <w:t xml:space="preserve">estandar </w:t>
+      </w:r>
+      <w:r>
+        <w:rPr>
+          <w:spacing w:val="0"/>
+          <w:i w:val="0"/>
+          <w:b w:val="0"/>
+          <w:color w:val="000000"/>
+          <w:sz w:val="20"/>
+          <w:szCs w:val="20"/>
+          <w:u w:val="none"/>
+          <w:rFonts w:ascii="Times" w:eastAsia="Times" w:hAnsi="Times" w:hint="default"/>
+        </w:rPr>
+        <w:t xml:space="preserve">es que sea ejecutado al </w:t>
+      </w:r>
+      <w:r>
+        <w:rPr>
+          <w:spacing w:val="0"/>
+          <w:i w:val="1"/>
+          <w:b w:val="0"/>
+          <w:color w:val="000000"/>
+          <w:sz w:val="20"/>
+          <w:szCs w:val="20"/>
+          <w:u w:val="none"/>
+          <w:rFonts w:ascii="Times" w:eastAsia="Times" w:hAnsi="Times" w:hint="default"/>
+        </w:rPr>
+        <w:t xml:space="preserve">unir </w:t>
+      </w:r>
+      <w:r>
+        <w:rPr>
+          <w:spacing w:val="0"/>
+          <w:i w:val="0"/>
+          <w:b w:val="0"/>
+          <w:color w:val="000000"/>
+          <w:sz w:val="20"/>
+          <w:szCs w:val="20"/>
+          <w:u w:val="none"/>
+          <w:rFonts w:ascii="Times" w:eastAsia="Times" w:hAnsi="Times" w:hint="default"/>
+        </w:rPr>
+        <w:t xml:space="preserve">las sentencias </w:t>
+      </w:r>
+      <w:r>
+        <w:rPr>
+          <w:spacing w:val="0"/>
+          <w:i w:val="1"/>
+          <w:b w:val="1"/>
+          <w:color w:val="000000"/>
+          <w:sz w:val="20"/>
+          <w:szCs w:val="20"/>
+          <w:u w:val="none"/>
+          <w:rFonts w:ascii="Times" w:eastAsia="Times" w:hAnsi="Times" w:hint="default"/>
+        </w:rPr>
+        <w:t xml:space="preserve">left join </w:t>
+      </w:r>
+      <w:r>
+        <w:rPr>
+          <w:spacing w:val="0"/>
+          <w:i w:val="0"/>
+          <w:b w:val="0"/>
+          <w:color w:val="000000"/>
+          <w:sz w:val="20"/>
+          <w:szCs w:val="20"/>
+          <w:u w:val="none"/>
+          <w:rFonts w:ascii="Times" w:eastAsia="Times" w:hAnsi="Times" w:hint="default"/>
+        </w:rPr>
+        <w:t xml:space="preserve">(que muestra la totalidad de </w:t>
+      </w:r>
+      <w:r>
+        <w:rPr>
+          <w:spacing w:val="0"/>
+          <w:i w:val="0"/>
+          <w:b w:val="0"/>
+          <w:color w:val="000000"/>
+          <w:sz w:val="20"/>
+          <w:szCs w:val="20"/>
+          <w:u w:val="none"/>
+          <w:rFonts w:ascii="Times" w:eastAsia="Times" w:hAnsi="Times" w:hint="default"/>
+        </w:rPr>
+        <w:t xml:space="preserve">los registros completados de </w:t>
+      </w:r>
+      <w:r>
+        <w:rPr>
+          <w:spacing w:val="0"/>
+          <w:i w:val="1"/>
+          <w:b w:val="0"/>
+          <w:color w:val="000000"/>
+          <w:sz w:val="20"/>
+          <w:szCs w:val="20"/>
+          <w:u w:val="none"/>
+          <w:rFonts w:ascii="Times" w:eastAsia="Times" w:hAnsi="Times" w:hint="default"/>
+        </w:rPr>
+        <w:t xml:space="preserve">la tabla izquierda</w:t>
+      </w:r>
+      <w:r>
+        <w:rPr>
+          <w:spacing w:val="0"/>
+          <w:i w:val="0"/>
+          <w:b w:val="0"/>
+          <w:color w:val="000000"/>
+          <w:sz w:val="20"/>
+          <w:szCs w:val="20"/>
+          <w:u w:val="none"/>
+          <w:rFonts w:ascii="Times" w:eastAsia="Times" w:hAnsi="Times" w:hint="default"/>
+        </w:rPr>
+        <w:t xml:space="preserve"> o tabla A con el registro correspondiente en tabla B; sin importar </w:t>
+      </w:r>
+      <w:r>
+        <w:rPr>
+          <w:spacing w:val="0"/>
+          <w:i w:val="0"/>
+          <w:b w:val="0"/>
+          <w:color w:val="000000"/>
+          <w:sz w:val="20"/>
+          <w:szCs w:val="20"/>
+          <w:u w:val="none"/>
+          <w:rFonts w:ascii="Times" w:eastAsia="Times" w:hAnsi="Times" w:hint="default"/>
+        </w:rPr>
+        <w:t xml:space="preserve">si las celdas, de cada registro de la tabla B, estén vacías o no)</w:t>
+      </w:r>
+      <w:r>
+        <w:rPr>
+          <w:spacing w:val="0"/>
+          <w:i w:val="1"/>
+          <w:b w:val="1"/>
+          <w:color w:val="000000"/>
+          <w:sz w:val="20"/>
+          <w:szCs w:val="20"/>
+          <w:u w:val="none"/>
+          <w:rFonts w:ascii="Times" w:eastAsia="Times" w:hAnsi="Times" w:hint="default"/>
+        </w:rPr>
+        <w:t xml:space="preserve"> &amp; right join </w:t>
+      </w:r>
+      <w:r>
+        <w:rPr>
+          <w:spacing w:val="0"/>
+          <w:i w:val="0"/>
+          <w:b w:val="0"/>
+          <w:color w:val="000000"/>
+          <w:sz w:val="20"/>
+          <w:szCs w:val="20"/>
+          <w:u w:val="none"/>
+          <w:rFonts w:ascii="Times" w:eastAsia="Times" w:hAnsi="Times" w:hint="default"/>
+        </w:rPr>
+        <w:t xml:space="preserve">(que muestra la totalidad de los </w:t>
+      </w:r>
+      <w:r>
+        <w:rPr>
+          <w:spacing w:val="0"/>
+          <w:i w:val="0"/>
+          <w:b w:val="0"/>
+          <w:color w:val="000000"/>
+          <w:sz w:val="20"/>
+          <w:szCs w:val="20"/>
+          <w:u w:val="none"/>
+          <w:rFonts w:ascii="Times" w:eastAsia="Times" w:hAnsi="Times" w:hint="default"/>
+        </w:rPr>
+        <w:t xml:space="preserve">registros completados de </w:t>
+      </w:r>
+      <w:r>
+        <w:rPr>
+          <w:spacing w:val="0"/>
+          <w:i w:val="1"/>
+          <w:b w:val="0"/>
+          <w:color w:val="000000"/>
+          <w:sz w:val="20"/>
+          <w:szCs w:val="20"/>
+          <w:u w:val="none"/>
+          <w:rFonts w:ascii="Times" w:eastAsia="Times" w:hAnsi="Times" w:hint="default"/>
+        </w:rPr>
+        <w:t xml:space="preserve">la tabla derecha </w:t>
+      </w:r>
+      <w:r>
+        <w:rPr>
+          <w:spacing w:val="0"/>
+          <w:i w:val="0"/>
+          <w:b w:val="0"/>
+          <w:color w:val="000000"/>
+          <w:sz w:val="20"/>
+          <w:szCs w:val="20"/>
+          <w:u w:val="none"/>
+          <w:rFonts w:ascii="Times" w:eastAsia="Times" w:hAnsi="Times" w:hint="default"/>
+        </w:rPr>
+        <w:t xml:space="preserve">o tabla B con el registro correspondiente en tabla A; sin importar si </w:t>
+      </w:r>
+      <w:r>
+        <w:rPr>
+          <w:spacing w:val="0"/>
+          <w:i w:val="0"/>
+          <w:b w:val="0"/>
+          <w:color w:val="000000"/>
+          <w:sz w:val="20"/>
+          <w:szCs w:val="20"/>
+          <w:u w:val="none"/>
+          <w:rFonts w:ascii="Times" w:eastAsia="Times" w:hAnsi="Times" w:hint="default"/>
+        </w:rPr>
+        <w:t xml:space="preserve">las celdas, de cada registro de la tabla A, estén vacías o no); evidensiandose así, a lo sumo, por medio de dicha </w:t>
+      </w:r>
+      <w:r>
+        <w:rPr>
+          <w:spacing w:val="0"/>
+          <w:i w:val="0"/>
+          <w:b w:val="0"/>
+          <w:color w:val="000000"/>
+          <w:sz w:val="20"/>
+          <w:szCs w:val="20"/>
+          <w:u w:val="none"/>
+          <w:rFonts w:ascii="Times" w:eastAsia="Times" w:hAnsi="Times" w:hint="default"/>
+        </w:rPr>
+        <w:t xml:space="preserve">unión, la totalidad de las celdas de cada tabla, estén vacías o no. De hecho, si tú unes los diagrams de Venn del </w:t>
+      </w:r>
+      <w:r>
+        <w:rPr>
+          <w:spacing w:val="0"/>
+          <w:i w:val="1"/>
+          <w:b w:val="1"/>
+          <w:color w:val="000000"/>
+          <w:sz w:val="20"/>
+          <w:szCs w:val="20"/>
+          <w:u w:val="none"/>
+          <w:rFonts w:ascii="Times" w:eastAsia="Times" w:hAnsi="Times" w:hint="default"/>
+        </w:rPr>
+        <w:t xml:space="preserve">Left join </w:t>
+      </w:r>
+      <w:r>
+        <w:rPr>
+          <w:spacing w:val="0"/>
+          <w:i w:val="0"/>
+          <w:b w:val="0"/>
+          <w:color w:val="000000"/>
+          <w:sz w:val="20"/>
+          <w:szCs w:val="20"/>
+          <w:u w:val="none"/>
+          <w:rFonts w:ascii="Times" w:eastAsia="Times" w:hAnsi="Times" w:hint="default"/>
+        </w:rPr>
+        <w:t xml:space="preserve">con el de </w:t>
+      </w:r>
+      <w:r>
+        <w:rPr>
+          <w:spacing w:val="0"/>
+          <w:i w:val="1"/>
+          <w:b w:val="1"/>
+          <w:color w:val="000000"/>
+          <w:sz w:val="20"/>
+          <w:szCs w:val="20"/>
+          <w:u w:val="none"/>
+          <w:rFonts w:ascii="Times" w:eastAsia="Times" w:hAnsi="Times" w:hint="default"/>
+        </w:rPr>
+        <w:t xml:space="preserve">Right join </w:t>
+      </w:r>
+      <w:r>
+        <w:rPr>
+          <w:spacing w:val="0"/>
+          <w:i w:val="0"/>
+          <w:b w:val="0"/>
+          <w:color w:val="000000"/>
+          <w:sz w:val="20"/>
+          <w:szCs w:val="20"/>
+          <w:u w:val="none"/>
+          <w:rFonts w:ascii="Times" w:eastAsia="Times" w:hAnsi="Times" w:hint="default"/>
+        </w:rPr>
+        <w:t xml:space="preserve">te dará </w:t>
+      </w:r>
+      <w:r>
+        <w:rPr>
+          <w:spacing w:val="0"/>
+          <w:i w:val="1"/>
+          <w:b w:val="1"/>
+          <w:color w:val="000000"/>
+          <w:sz w:val="20"/>
+          <w:szCs w:val="20"/>
+          <w:u w:val="none"/>
+          <w:rFonts w:ascii="Times" w:eastAsia="Times" w:hAnsi="Times" w:hint="default"/>
+        </w:rPr>
+        <w:t>Unión.</w:t>
+      </w:r>
+      <w:r>
+        <w:rPr>
+          <w:spacing w:val="0"/>
+          <w:i w:val="0"/>
+          <w:b w:val="0"/>
+          <w:color w:val="000000"/>
+          <w:sz w:val="20"/>
+          <w:szCs w:val="20"/>
+          <w:u w:val="none"/>
+          <w:rFonts w:ascii="Times" w:eastAsia="Times" w:hAnsi="Times" w:hint="default"/>
+        </w:rPr>
+        <w:t xml:space="preserve"> Es decir, en contexto,</w:t>
+      </w:r>
+      <w:r>
+        <w:rPr>
+          <w:spacing w:val="0"/>
+          <w:i w:val="1"/>
+          <w:b w:val="1"/>
+          <w:color w:val="000000"/>
+          <w:sz w:val="20"/>
+          <w:szCs w:val="20"/>
+          <w:u w:val="none"/>
+          <w:rFonts w:ascii="Times" w:eastAsia="Times" w:hAnsi="Times" w:hint="default"/>
+        </w:rPr>
+        <w:t xml:space="preserve"> se verían todos los usuarios </w:t>
+      </w:r>
+      <w:r>
+        <w:rPr>
+          <w:spacing w:val="0"/>
+          <w:i w:val="1"/>
+          <w:b w:val="1"/>
+          <w:color w:val="000000"/>
+          <w:sz w:val="20"/>
+          <w:szCs w:val="20"/>
+          <w:u w:val="none"/>
+          <w:rFonts w:ascii="Times" w:eastAsia="Times" w:hAnsi="Times" w:hint="default"/>
+        </w:rPr>
+        <w:t xml:space="preserve">independientemente de si los usuarios hayan escrito o no posts; pero, también, se verían todos los posts </w:t>
+      </w:r>
+      <w:r>
+        <w:rPr>
+          <w:spacing w:val="0"/>
+          <w:i w:val="1"/>
+          <w:b w:val="1"/>
+          <w:color w:val="000000"/>
+          <w:sz w:val="20"/>
+          <w:szCs w:val="20"/>
+          <w:u w:val="none"/>
+          <w:rFonts w:ascii="Times" w:eastAsia="Times" w:hAnsi="Times" w:hint="default"/>
+        </w:rPr>
+        <w:t xml:space="preserve">independientemente de si haya registro o no del usuario que lo o los escribió. </w:t>
+      </w:r>
+      <w:r>
+        <w:rPr>
+          <w:spacing w:val="0"/>
+          <w:i w:val="0"/>
+          <w:b w:val="0"/>
+          <w:color w:val="000000"/>
+          <w:sz w:val="20"/>
+          <w:szCs w:val="20"/>
+          <w:u w:val="none"/>
+          <w:rFonts w:ascii="Times" w:eastAsia="Times" w:hAnsi="Times" w:hint="default"/>
+        </w:rPr>
+        <w:t xml:space="preserve">En código se vería así:</w:t>
+      </w:r>
+    </w:p>
+    <w:p>
+      <w:pPr>
+        <w:numPr>
+          <w:ilvl w:val="0"/>
+          <w:numId w:val="0"/>
+        </w:numPr>
+        <w:jc w:val="left"/>
+        <w:spacing w:lineRule="auto" w:line="259" w:before="0" w:after="160"/>
+        <w:widowControl w:val="1"/>
+        <w:ind w:right="0" w:left="0" w:firstLine="0"/>
+        <w:rPr>
+          <w:spacing w:val="0"/>
+          <w:i w:val="0"/>
+          <w:b w:val="0"/>
+          <w:color w:val="000000"/>
+          <w:sz w:val="20"/>
+          <w:szCs w:val="20"/>
+          <w:u w:val="none"/>
+          <w:rFonts w:ascii="Times" w:eastAsia="Times" w:hAnsi="Times" w:hint="default"/>
+        </w:rPr>
+        <w:wordWrap w:val="1"/>
+        <w:autoSpaceDE w:val="0"/>
+        <w:autoSpaceDN w:val="0"/>
+      </w:pPr>
+      <w:r>
+        <w:rPr>
+          <w:sz w:val="20"/>
+        </w:rPr>
+        <w:drawing>
+          <wp:inline distT="0" distB="0" distL="0" distR="0">
+            <wp:extent cx="4067175" cy="895350"/>
+            <wp:effectExtent l="0" t="0" r="0" b="0"/>
+            <wp:docPr id="52" name="Imagen 26"/>
+            <wp:cNvGraphicFramePr>
+              <a:graphicFrameLocks xmlns:a="http://schemas.openxmlformats.org/drawingml/2006/main" noChangeAspect="1"/>
+            </wp:cNvGraphicFramePr>
+            <a:graphic xmlns:a="http://schemas.openxmlformats.org/drawingml/2006/main">
+              <a:graphicData uri="http://schemas.openxmlformats.org/drawingml/2006/picture">
+                <pic:pic xmlns:pic="http://schemas.openxmlformats.org/drawingml/2006/picture">
+                  <pic:nvPicPr>
+                    <pic:cNvPr id="50" name="Picture 50" descr="/Users/robertovelasquezdean/Library/Group Containers/L48J367XN4.com.infraware.PolarisOffice/EngineTemp/1511/fImage25938525769.png"/>
+                    <pic:cNvPicPr>
+                      <a:picLocks noChangeAspect="1" noChangeArrowheads="1"/>
+                    </pic:cNvPicPr>
+                  </pic:nvPicPr>
+                  <pic:blipFill>
+                    <a:blip r:embed="rId54">
+                      <a:extLst>
+                        <a:ext uri="{BEBA8EAE-BF5A-486C-A8C5-ECC9F3942E4B}">
+                          <a14:imgProps xmlns:a14="http://schemas.microsoft.com/office/drawing/2010/main">
+                            <a14:imgLayer r:embed="rId55">
+                              <a14:imgEffect>
+                                <a14:sharpenSoften amount="25000"/>
+                              </a14:imgEffect>
+                            </a14:imgLayer>
+                          </a14:imgProps>
+                        </a:ext>
+                        <a:ext uri="{28A0092B-C50C-407E-A947-70E740481C1C}">
+                          <a14:useLocalDpi xmlns:a14="http://schemas.microsoft.com/office/drawing/2010/main" val="0"/>
+                        </a:ext>
+                      </a:extLst>
+                    </a:blip>
+                    <a:stretch>
+                      <a:fillRect/>
+                    </a:stretch>
+                  </pic:blipFill>
+                  <pic:spPr>
+                    <a:xfrm>
+                      <a:off x="0" y="0"/>
+                      <a:ext cx="4067810" cy="895985"/>
+                    </a:xfrm>
+                    <a:prstGeom prst="rect"/>
+                    <a:ln cap="flat"/>
+                  </pic:spPr>
+                </pic:pic>
+              </a:graphicData>
+            </a:graphic>
+          </wp:inline>
+        </w:drawing>
+      </w:r>
+    </w:p>
+    <w:p>
+      <w:pPr>
+        <w:numPr>
+          <w:ilvl w:val="0"/>
+          <w:numId w:val="0"/>
+        </w:numPr>
+        <w:jc w:val="left"/>
+        <w:spacing w:lineRule="auto" w:line="259" w:before="0" w:after="160"/>
+        <w:widowControl w:val="1"/>
+        <w:ind w:right="0" w:left="0" w:firstLine="0"/>
+        <w:rPr>
+          <w:spacing w:val="0"/>
+          <w:i w:val="0"/>
+          <w:b w:val="0"/>
+          <w:color w:val="000000"/>
+          <w:sz w:val="20"/>
+          <w:szCs w:val="20"/>
+          <w:u w:val="none"/>
+          <w:rFonts w:ascii="Times" w:eastAsia="Times" w:hAnsi="Times" w:hint="default"/>
+        </w:rPr>
+        <w:wordWrap w:val="1"/>
+        <w:autoSpaceDE w:val="0"/>
+        <w:autoSpaceDN w:val="0"/>
+      </w:pPr>
+      <w:r>
+        <w:rPr>
+          <w:sz w:val="20"/>
+        </w:rPr>
+        <w:drawing>
+          <wp:inline distT="0" distB="0" distL="0" distR="0">
+            <wp:extent cx="5731510" cy="2945130"/>
+            <wp:effectExtent l="0" t="0" r="0" b="0"/>
+            <wp:docPr id="78" name="Imagen 29"/>
+            <wp:cNvGraphicFramePr>
+              <a:graphicFrameLocks xmlns:a="http://schemas.openxmlformats.org/drawingml/2006/main" noChangeAspect="1"/>
+            </wp:cNvGraphicFramePr>
+            <a:graphic xmlns:a="http://schemas.openxmlformats.org/drawingml/2006/main">
+              <a:graphicData uri="http://schemas.openxmlformats.org/drawingml/2006/picture">
+                <pic:pic xmlns:pic="http://schemas.openxmlformats.org/drawingml/2006/picture">
+                  <pic:nvPicPr>
+                    <pic:cNvPr id="52" name="Picture 52" descr="/Users/robertovelasquezdean/Library/Group Containers/L48J367XN4.com.infraware.PolarisOffice/EngineTemp/1511/fImage205066782531.png"/>
+                    <pic:cNvPicPr>
+                      <a:picLocks noChangeAspect="1" noChangeArrowheads="1"/>
+                    </pic:cNvPicPr>
+                  </pic:nvPicPr>
+                  <pic:blipFill>
+                    <a:blip r:embed="rId56">
+                      <a:extLst>
+                        <a:ext uri="{BEBA8EAE-BF5A-486C-A8C5-ECC9F3942E4B}">
+                          <a14:imgProps xmlns:a14="http://schemas.microsoft.com/office/drawing/2010/main">
+                            <a14:imgLayer r:embed="rId57">
+                              <a14:imgEffect>
+                                <a14:sharpenSoften amount="25000"/>
+                              </a14:imgEffect>
+                            </a14:imgLayer>
+                          </a14:imgProps>
+                        </a:ext>
+                        <a:ext uri="{28A0092B-C50C-407E-A947-70E740481C1C}">
+                          <a14:useLocalDpi xmlns:a14="http://schemas.microsoft.com/office/drawing/2010/main" val="0"/>
+                        </a:ext>
+                      </a:extLst>
+                    </a:blip>
+                    <a:stretch>
+                      <a:fillRect/>
+                    </a:stretch>
+                  </pic:blipFill>
+                  <pic:spPr>
+                    <a:xfrm>
+                      <a:off x="0" y="0"/>
+                      <a:ext cx="5732145" cy="2945765"/>
+                    </a:xfrm>
+                    <a:prstGeom prst="rect"/>
+                    <a:ln cap="flat"/>
+                  </pic:spPr>
+                </pic:pic>
+              </a:graphicData>
+            </a:graphic>
+          </wp:inline>
+        </w:drawing>
+      </w:r>
+    </w:p>
+    <w:p>
+      <w:pPr>
+        <w:numPr>
+          <w:ilvl w:val="0"/>
+          <w:numId w:val="0"/>
+        </w:numPr>
+        <w:jc w:val="left"/>
+        <w:spacing w:lineRule="auto" w:line="259" w:before="0" w:after="160"/>
+        <w:widowControl w:val="1"/>
+        <w:ind w:right="0" w:left="0" w:firstLine="0"/>
+        <w:rPr>
+          <w:spacing w:val="0"/>
+          <w:i w:val="0"/>
+          <w:b w:val="0"/>
+          <w:color w:val="000000"/>
+          <w:sz w:val="20"/>
+          <w:szCs w:val="20"/>
+          <w:u w:val="none"/>
+          <w:rFonts w:ascii="Times" w:eastAsia="Times" w:hAnsi="Times" w:hint="default"/>
+        </w:rPr>
+        <w:wordWrap w:val="1"/>
+        <w:autoSpaceDE w:val="0"/>
+        <w:autoSpaceDN w:val="0"/>
+      </w:pPr>
+    </w:p>
+    <w:p>
+      <w:pPr>
+        <w:numPr>
+          <w:ilvl w:val="0"/>
+          <w:numId w:val="0"/>
+        </w:numPr>
+        <w:jc w:val="left"/>
+        <w:spacing w:lineRule="auto" w:line="259" w:before="0" w:after="160"/>
+        <w:widowControl w:val="1"/>
+        <w:ind w:right="0" w:left="0" w:firstLine="0"/>
+        <w:rPr>
+          <w:spacing w:val="0"/>
+          <w:i w:val="1"/>
+          <w:b w:val="1"/>
+          <w:color w:val="000000"/>
+          <w:sz w:val="20"/>
+          <w:szCs w:val="20"/>
+          <w:u w:val="none"/>
+          <w:rFonts w:ascii="Times" w:eastAsia="Times" w:hAnsi="Times" w:hint="default"/>
+        </w:rPr>
+        <w:wordWrap w:val="1"/>
+        <w:autoSpaceDE w:val="0"/>
+        <w:autoSpaceDN w:val="0"/>
+      </w:pPr>
+      <w:r>
+        <w:rPr>
+          <w:spacing w:val="0"/>
+          <w:i w:val="1"/>
+          <w:b w:val="1"/>
+          <w:color w:val="000000"/>
+          <w:sz w:val="20"/>
+          <w:szCs w:val="20"/>
+          <w:u w:val="none"/>
+          <w:rFonts w:ascii="Times" w:eastAsia="Times" w:hAnsi="Times" w:hint="default"/>
+        </w:rPr>
+        <w:t xml:space="preserve">Por último, pongamos en práctica Diferencia simétrica: bajo este tipo de Join uniremos, ahora, “usuarios” </w:t>
+      </w:r>
+      <w:r>
+        <w:rPr>
+          <w:spacing w:val="0"/>
+          <w:i w:val="1"/>
+          <w:b w:val="1"/>
+          <w:color w:val="000000"/>
+          <w:sz w:val="20"/>
+          <w:szCs w:val="20"/>
+          <w:u w:val="none"/>
+          <w:rFonts w:ascii="Times" w:eastAsia="Times" w:hAnsi="Times" w:hint="default"/>
+        </w:rPr>
+        <w:t xml:space="preserve">con “posts”.</w:t>
+      </w:r>
+    </w:p>
+    <w:p>
+      <w:pPr>
+        <w:numPr>
+          <w:ilvl w:val="0"/>
+          <w:numId w:val="0"/>
+        </w:numPr>
+        <w:jc w:val="left"/>
+        <w:spacing w:lineRule="auto" w:line="259" w:before="0" w:after="160"/>
+        <w:widowControl w:val="1"/>
+        <w:ind w:right="0" w:left="0" w:firstLine="0"/>
+        <w:rPr>
+          <w:spacing w:val="0"/>
+          <w:i w:val="1"/>
+          <w:b w:val="1"/>
+          <w:color w:val="000000"/>
+          <w:sz w:val="20"/>
+          <w:szCs w:val="20"/>
+          <w:u w:val="none"/>
+          <w:rFonts w:ascii="Times" w:eastAsia="Times" w:hAnsi="Times" w:hint="default"/>
+        </w:rPr>
+        <w:wordWrap w:val="1"/>
+        <w:autoSpaceDE w:val="0"/>
+        <w:autoSpaceDN w:val="0"/>
+      </w:pPr>
+      <w:r>
+        <w:rPr>
+          <w:spacing w:val="0"/>
+          <w:i w:val="1"/>
+          <w:b w:val="1"/>
+          <w:color w:val="000000"/>
+          <w:sz w:val="20"/>
+          <w:szCs w:val="20"/>
+          <w:u w:val="none"/>
+          <w:rFonts w:ascii="Times" w:eastAsia="Times" w:hAnsi="Times" w:hint="default"/>
+        </w:rPr>
+        <w:t xml:space="preserve">Diferencia simétrica</w:t>
+      </w:r>
+    </w:p>
+    <w:p>
+      <w:pPr>
+        <w:numPr>
+          <w:ilvl w:val="0"/>
+          <w:numId w:val="0"/>
+        </w:numPr>
+        <w:jc w:val="left"/>
+        <w:spacing w:lineRule="auto" w:line="259" w:before="0" w:after="160"/>
+        <w:widowControl w:val="1"/>
+        <w:ind w:right="0" w:left="0" w:firstLine="0"/>
+        <w:rPr>
+          <w:spacing w:val="0"/>
+          <w:i w:val="0"/>
+          <w:b w:val="0"/>
+          <w:color w:val="000000"/>
+          <w:sz w:val="20"/>
+          <w:szCs w:val="20"/>
+          <w:u w:val="none"/>
+          <w:rFonts w:ascii="Times" w:eastAsia="Times" w:hAnsi="Times" w:hint="default"/>
+        </w:rPr>
+        <w:wordWrap w:val="1"/>
+        <w:autoSpaceDE w:val="0"/>
+        <w:autoSpaceDN w:val="0"/>
+      </w:pPr>
+      <w:r>
+        <w:rPr>
+          <w:sz w:val="20"/>
+        </w:rPr>
+        <w:drawing>
+          <wp:inline distT="0" distB="0" distL="0" distR="0">
+            <wp:extent cx="839470" cy="687070"/>
+            <wp:effectExtent l="0" t="0" r="0" b="0"/>
+            <wp:docPr id="75" name="Imagen 28"/>
+            <wp:cNvGraphicFramePr>
+              <a:graphicFrameLocks xmlns:a="http://schemas.openxmlformats.org/drawingml/2006/main" noChangeAspect="1"/>
+            </wp:cNvGraphicFramePr>
+            <a:graphic xmlns:a="http://schemas.openxmlformats.org/drawingml/2006/main">
+              <a:graphicData uri="http://schemas.openxmlformats.org/drawingml/2006/picture">
+                <pic:pic xmlns:pic="http://schemas.openxmlformats.org/drawingml/2006/picture">
+                  <pic:nvPicPr>
+                    <pic:cNvPr id="54" name="Picture 54" descr="/Users/robertovelasquezdean/Library/Group Containers/L48J367XN4.com.infraware.PolarisOffice/EngineTemp/1511/fImage67321457723.png"/>
+                    <pic:cNvPicPr>
+                      <a:picLocks noChangeAspect="1" noChangeArrowheads="1"/>
+                    </pic:cNvPicPr>
+                  </pic:nvPicPr>
+                  <pic:blipFill>
+                    <a:blip r:embed="rId58">
+                      <a:extLst>
+                        <a:ext uri="{BEBA8EAE-BF5A-486C-A8C5-ECC9F3942E4B}">
+                          <a14:imgProps xmlns:a14="http://schemas.microsoft.com/office/drawing/2010/main">
+                            <a14:imgLayer r:embed="rId59">
+                              <a14:imgEffect>
+                                <a14:sharpenSoften amount="25000"/>
+                              </a14:imgEffect>
+                            </a14:imgLayer>
+                          </a14:imgProps>
+                        </a:ext>
+                        <a:ext uri="{28A0092B-C50C-407E-A947-70E740481C1C}">
+                          <a14:useLocalDpi xmlns:a14="http://schemas.microsoft.com/office/drawing/2010/main" val="0"/>
+                        </a:ext>
+                      </a:extLst>
+                    </a:blip>
+                    <a:stretch>
+                      <a:fillRect/>
+                    </a:stretch>
+                  </pic:blipFill>
+                  <pic:spPr>
+                    <a:xfrm>
+                      <a:off x="0" y="0"/>
+                      <a:ext cx="840105" cy="687705"/>
+                    </a:xfrm>
+                    <a:prstGeom prst="rect"/>
+                    <a:ln cap="flat"/>
+                  </pic:spPr>
+                </pic:pic>
+              </a:graphicData>
+            </a:graphic>
+          </wp:inline>
+        </w:drawing>
+      </w:r>
+    </w:p>
+    <w:p>
+      <w:pPr>
+        <w:numPr>
+          <w:ilvl w:val="0"/>
+          <w:numId w:val="0"/>
+        </w:numPr>
+        <w:jc w:val="left"/>
+        <w:spacing w:lineRule="auto" w:line="259" w:before="0" w:after="160"/>
+        <w:widowControl w:val="1"/>
+        <w:ind w:right="0" w:left="0" w:firstLine="0"/>
+        <w:rPr>
+          <w:spacing w:val="0"/>
+          <w:i w:val="0"/>
+          <w:b w:val="0"/>
+          <w:color w:val="000000"/>
+          <w:sz w:val="20"/>
+          <w:szCs w:val="20"/>
+          <w:u w:val="none"/>
+          <w:rFonts w:ascii="Times" w:eastAsia="Times" w:hAnsi="Times" w:hint="default"/>
+        </w:rPr>
+        <w:wordWrap w:val="1"/>
+        <w:autoSpaceDE w:val="0"/>
+        <w:autoSpaceDN w:val="0"/>
+      </w:pPr>
+      <w:r>
+        <w:rPr>
+          <w:spacing w:val="0"/>
+          <w:i w:val="0"/>
+          <w:b w:val="0"/>
+          <w:color w:val="000000"/>
+          <w:sz w:val="20"/>
+          <w:szCs w:val="20"/>
+          <w:u w:val="none"/>
+          <w:rFonts w:ascii="Times" w:eastAsia="Times" w:hAnsi="Times" w:hint="default"/>
+        </w:rPr>
+        <w:t xml:space="preserve">Sin extendernos mucho, básicamente consiste en: </w:t>
+      </w:r>
+      <w:r>
+        <w:rPr>
+          <w:spacing w:val="0"/>
+          <w:i w:val="1"/>
+          <w:b w:val="1"/>
+          <w:color w:val="000000"/>
+          <w:sz w:val="20"/>
+          <w:szCs w:val="20"/>
+          <w:u w:val="none"/>
+          <w:rFonts w:ascii="Times" w:eastAsia="Times" w:hAnsi="Times" w:hint="default"/>
+        </w:rPr>
+        <w:t xml:space="preserve">ver lo que existe en A pero no en B y ver lo que existe en B </w:t>
+      </w:r>
+      <w:r>
+        <w:rPr>
+          <w:spacing w:val="0"/>
+          <w:i w:val="1"/>
+          <w:b w:val="1"/>
+          <w:color w:val="000000"/>
+          <w:sz w:val="20"/>
+          <w:szCs w:val="20"/>
+          <w:u w:val="none"/>
+          <w:rFonts w:ascii="Times" w:eastAsia="Times" w:hAnsi="Times" w:hint="default"/>
+        </w:rPr>
+        <w:t xml:space="preserve">pero no en A </w:t>
+      </w:r>
+      <w:r>
+        <w:rPr>
+          <w:spacing w:val="0"/>
+          <w:i w:val="0"/>
+          <w:b w:val="1"/>
+          <w:color w:val="000000"/>
+          <w:sz w:val="20"/>
+          <w:szCs w:val="20"/>
+          <w:u w:val="none"/>
+          <w:rFonts w:ascii="Times" w:eastAsia="Times" w:hAnsi="Times" w:hint="default"/>
+        </w:rPr>
+        <w:t xml:space="preserve">(es justamente todo lo contrario a </w:t>
+      </w:r>
+      <w:r>
+        <w:rPr>
+          <w:spacing w:val="0"/>
+          <w:i w:val="1"/>
+          <w:b w:val="1"/>
+          <w:color w:val="000000"/>
+          <w:sz w:val="20"/>
+          <w:szCs w:val="20"/>
+          <w:u w:val="none"/>
+          <w:rFonts w:ascii="Times" w:eastAsia="Times" w:hAnsi="Times" w:hint="default"/>
+        </w:rPr>
+        <w:t xml:space="preserve">Inner join</w:t>
+      </w:r>
+      <w:r>
+        <w:rPr>
+          <w:spacing w:val="0"/>
+          <w:i w:val="0"/>
+          <w:b w:val="1"/>
           <w:color w:val="000000"/>
           <w:sz w:val="20"/>
           <w:szCs w:val="20"/>
@@ -13533,6 +15958,181 @@
           <w:rFonts w:ascii="Times" w:eastAsia="Times" w:hAnsi="Times" w:hint="default"/>
         </w:rPr>
         <w:t>).</w:t>
+      </w:r>
+      <w:r>
+        <w:rPr>
+          <w:spacing w:val="0"/>
+          <w:i w:val="0"/>
+          <w:b w:val="0"/>
+          <w:color w:val="000000"/>
+          <w:sz w:val="20"/>
+          <w:szCs w:val="20"/>
+          <w:u w:val="none"/>
+          <w:rFonts w:ascii="Times" w:eastAsia="Times" w:hAnsi="Times" w:hint="default"/>
+        </w:rPr>
+        <w:t xml:space="preserve"> Tal que así:</w:t>
+      </w:r>
+    </w:p>
+    <w:p>
+      <w:pPr>
+        <w:numPr>
+          <w:ilvl w:val="0"/>
+          <w:numId w:val="0"/>
+        </w:numPr>
+        <w:jc w:val="left"/>
+        <w:spacing w:lineRule="auto" w:line="259" w:before="0" w:after="160"/>
+        <w:widowControl w:val="1"/>
+        <w:ind w:right="0" w:left="0" w:firstLine="0"/>
+        <w:rPr>
+          <w:spacing w:val="0"/>
+          <w:i w:val="0"/>
+          <w:b w:val="1"/>
+          <w:color w:val="000000"/>
+          <w:sz w:val="20"/>
+          <w:szCs w:val="20"/>
+          <w:u w:val="none"/>
+          <w:rFonts w:ascii="Times" w:eastAsia="Times" w:hAnsi="Times" w:hint="default"/>
+        </w:rPr>
+        <w:wordWrap w:val="1"/>
+        <w:autoSpaceDE w:val="0"/>
+        <w:autoSpaceDN w:val="0"/>
+      </w:pPr>
+      <w:r>
+        <w:rPr>
+          <w:sz w:val="20"/>
+        </w:rPr>
+        <w:drawing>
+          <wp:inline distT="0" distB="0" distL="0" distR="0">
+            <wp:extent cx="5731510" cy="960120"/>
+            <wp:effectExtent l="0" t="0" r="0" b="0"/>
+            <wp:docPr id="163" name="Imagen 31"/>
+            <wp:cNvGraphicFramePr>
+              <a:graphicFrameLocks xmlns:a="http://schemas.openxmlformats.org/drawingml/2006/main" noChangeAspect="1"/>
+            </wp:cNvGraphicFramePr>
+            <a:graphic xmlns:a="http://schemas.openxmlformats.org/drawingml/2006/main">
+              <a:graphicData uri="http://schemas.openxmlformats.org/drawingml/2006/picture">
+                <pic:pic xmlns:pic="http://schemas.openxmlformats.org/drawingml/2006/picture">
+                  <pic:nvPicPr>
+                    <pic:cNvPr id="56" name="Picture 56" descr="/Users/robertovelasquezdean/Library/Group Containers/L48J367XN4.com.infraware.PolarisOffice/EngineTemp/1511/fImage360751635357.png"/>
+                    <pic:cNvPicPr>
+                      <a:picLocks noChangeAspect="1" noChangeArrowheads="1"/>
+                    </pic:cNvPicPr>
+                  </pic:nvPicPr>
+                  <pic:blipFill>
+                    <a:blip r:embed="rId60">
+                      <a:extLst>
+                        <a:ext uri="{BEBA8EAE-BF5A-486C-A8C5-ECC9F3942E4B}">
+                          <a14:imgProps xmlns:a14="http://schemas.microsoft.com/office/drawing/2010/main">
+                            <a14:imgLayer r:embed="rId61">
+                              <a14:imgEffect>
+                                <a14:sharpenSoften amount="25000"/>
+                              </a14:imgEffect>
+                            </a14:imgLayer>
+                          </a14:imgProps>
+                        </a:ext>
+                        <a:ext uri="{28A0092B-C50C-407E-A947-70E740481C1C}">
+                          <a14:useLocalDpi xmlns:a14="http://schemas.microsoft.com/office/drawing/2010/main" val="0"/>
+                        </a:ext>
+                      </a:extLst>
+                    </a:blip>
+                    <a:stretch>
+                      <a:fillRect/>
+                    </a:stretch>
+                  </pic:blipFill>
+                  <pic:spPr>
+                    <a:xfrm>
+                      <a:off x="0" y="0"/>
+                      <a:ext cx="5732145" cy="960754"/>
+                    </a:xfrm>
+                    <a:prstGeom prst="rect"/>
+                    <a:ln cap="flat"/>
+                  </pic:spPr>
+                </pic:pic>
+              </a:graphicData>
+            </a:graphic>
+          </wp:inline>
+        </w:drawing>
+      </w:r>
+    </w:p>
+    <w:p>
+      <w:pPr>
+        <w:numPr>
+          <w:ilvl w:val="0"/>
+          <w:numId w:val="0"/>
+        </w:numPr>
+        <w:jc w:val="left"/>
+        <w:spacing w:lineRule="auto" w:line="259" w:before="0" w:after="160"/>
+        <w:widowControl w:val="1"/>
+        <w:ind w:right="0" w:left="0" w:firstLine="0"/>
+        <w:rPr>
+          <w:spacing w:val="0"/>
+          <w:i w:val="0"/>
+          <w:b w:val="1"/>
+          <w:color w:val="000000"/>
+          <w:sz w:val="20"/>
+          <w:szCs w:val="20"/>
+          <w:u w:val="none"/>
+          <w:rFonts w:ascii="Times" w:eastAsia="Times" w:hAnsi="Times" w:hint="default"/>
+        </w:rPr>
+        <w:wordWrap w:val="1"/>
+        <w:autoSpaceDE w:val="0"/>
+        <w:autoSpaceDN w:val="0"/>
+      </w:pPr>
+      <w:r>
+        <w:rPr>
+          <w:sz w:val="20"/>
+        </w:rPr>
+        <w:drawing>
+          <wp:inline distT="0" distB="0" distL="0" distR="0">
+            <wp:extent cx="5731510" cy="481965"/>
+            <wp:effectExtent l="0" t="0" r="0" b="0"/>
+            <wp:docPr id="157" name="Imagen 31"/>
+            <wp:cNvGraphicFramePr>
+              <a:graphicFrameLocks xmlns:a="http://schemas.openxmlformats.org/drawingml/2006/main" noChangeAspect="1"/>
+            </wp:cNvGraphicFramePr>
+            <a:graphic xmlns:a="http://schemas.openxmlformats.org/drawingml/2006/main">
+              <a:graphicData uri="http://schemas.openxmlformats.org/drawingml/2006/picture">
+                <pic:pic xmlns:pic="http://schemas.openxmlformats.org/drawingml/2006/picture">
+                  <pic:nvPicPr>
+                    <pic:cNvPr id="58" name="Picture 58" descr="/Users/robertovelasquezdean/Library/Group Containers/L48J367XN4.com.infraware.PolarisOffice/EngineTemp/1511/fImage194661575819.png"/>
+                    <pic:cNvPicPr>
+                      <a:picLocks noChangeAspect="1" noChangeArrowheads="1"/>
+                    </pic:cNvPicPr>
+                  </pic:nvPicPr>
+                  <pic:blipFill>
+                    <a:blip r:embed="rId62">
+                      <a:extLst>
+                        <a:ext uri="{BEBA8EAE-BF5A-486C-A8C5-ECC9F3942E4B}">
+                          <a14:imgProps xmlns:a14="http://schemas.microsoft.com/office/drawing/2010/main">
+                            <a14:imgLayer r:embed="rId63">
+                              <a14:imgEffect>
+                                <a14:sharpenSoften amount="25000"/>
+                              </a14:imgEffect>
+                            </a14:imgLayer>
+                          </a14:imgProps>
+                        </a:ext>
+                        <a:ext uri="{28A0092B-C50C-407E-A947-70E740481C1C}">
+                          <a14:useLocalDpi xmlns:a14="http://schemas.microsoft.com/office/drawing/2010/main" val="0"/>
+                        </a:ext>
+                      </a:extLst>
+                    </a:blip>
+                    <a:stretch>
+                      <a:fillRect/>
+                    </a:stretch>
+                  </pic:blipFill>
+                  <pic:spPr>
+                    <a:xfrm>
+                      <a:off x="0" y="0"/>
+                      <a:ext cx="5732145" cy="482600"/>
+                    </a:xfrm>
+                    <a:prstGeom prst="rect"/>
+                    <a:ln cap="flat"/>
+                  </pic:spPr>
+                </pic:pic>
+              </a:graphicData>
+            </a:graphic>
+          </wp:inline>
+        </w:drawing>
       </w:r>
     </w:p>
     <w:sectPr>
@@ -13548,8 +16148,8 @@
         <w:numStart w:val="1"/>
         <w:pos w:val="docEnd"/>
       </w:endnotePr>
-      <w:headerReference w:type="default" r:id="rId46"/>
-      <w:footerReference w:type="default" r:id="rId47"/>
+      <w:headerReference w:type="default" r:id="rId64"/>
+      <w:footerReference w:type="default" r:id="rId65"/>
       <w:pgSz w:w="11906" w:h="16838"/>
       <w:pgMar w:top="1701" w:left="1440" w:bottom="1440" w:right="1440" w:header="708" w:footer="708" w:gutter="0"/>
       <w:pgNumType w:fmt="decimal"/>

</xml_diff>

<commit_message>
Sentencia Where a fondo
</commit_message>
<xml_diff>
--- a/Platzi/Bases de datos (iniciaciación al backend)/Material de repaso/4. Consultas a una base de datos/Introducción a Consultas y su importancia.docx
+++ b/Platzi/Bases de datos (iniciaciación al backend)/Material de repaso/4. Consultas a una base de datos/Introducción a Consultas y su importancia.docx
@@ -1126,7 +1126,7 @@
         </w:rPr>
         <w:drawing>
           <wp:inline distT="0" distB="0" distL="0" distR="0">
-            <wp:extent cx="2707640" cy="1936115"/>
+            <wp:extent cx="2708275" cy="1936749"/>
             <wp:effectExtent l="0" t="0" r="0" b="0"/>
             <wp:docPr id="9" name="Imagen 1"/>
             <wp:cNvGraphicFramePr>
@@ -1136,7 +1136,7 @@
               <a:graphicData uri="http://schemas.openxmlformats.org/drawingml/2006/picture">
                 <pic:pic xmlns:pic="http://schemas.openxmlformats.org/drawingml/2006/picture">
                   <pic:nvPicPr>
-                    <pic:cNvPr id="1" name="Picture 1" descr="/Users/robertovelasquezdean/Library/Group Containers/L48J367XN4.com.infraware.PolarisOffice/EngineTemp/1511/fImage3575897916.png"/>
+                    <pic:cNvPr id="1" name="Picture 1" descr="/Users/robertovelasquezdean/Library/Group Containers/L48J367XN4.com.infraware.PolarisOffice/EngineTemp/927/fImage3575897916.png"/>
                     <pic:cNvPicPr>
                       <a:picLocks noChangeAspect="1" noChangeArrowheads="1"/>
                     </pic:cNvPicPr>
@@ -1165,7 +1165,7 @@
                   <pic:spPr>
                     <a:xfrm>
                       <a:off x="0" y="0"/>
-                      <a:ext cx="2708275" cy="1936749"/>
+                      <a:ext cx="2708910" cy="1937385"/>
                     </a:xfrm>
                     <a:prstGeom prst="rect"/>
                     <a:ln cap="flat"/>
@@ -3045,7 +3045,7 @@
         </w:rPr>
         <w:drawing>
           <wp:inline distT="0" distB="0" distL="0" distR="0">
-            <wp:extent cx="1336040" cy="326390"/>
+            <wp:extent cx="1336675" cy="327025"/>
             <wp:effectExtent l="0" t="0" r="0" b="0"/>
             <wp:docPr id="10" name="Imagen 2"/>
             <wp:cNvGraphicFramePr>
@@ -3055,7 +3055,7 @@
               <a:graphicData uri="http://schemas.openxmlformats.org/drawingml/2006/picture">
                 <pic:pic xmlns:pic="http://schemas.openxmlformats.org/drawingml/2006/picture">
                   <pic:nvPicPr>
-                    <pic:cNvPr id="3" name="Picture 3" descr="/Users/robertovelasquezdean/Library/Group Containers/L48J367XN4.com.infraware.PolarisOffice/EngineTemp/1511/fImage6228217584.png"/>
+                    <pic:cNvPr id="3" name="Picture 3" descr="/Users/robertovelasquezdean/Library/Group Containers/L48J367XN4.com.infraware.PolarisOffice/EngineTemp/927/fImage6228217584.png"/>
                     <pic:cNvPicPr>
                       <a:picLocks noChangeAspect="1" noChangeArrowheads="1"/>
                     </pic:cNvPicPr>
@@ -3084,7 +3084,7 @@
                   <pic:spPr>
                     <a:xfrm>
                       <a:off x="0" y="0"/>
-                      <a:ext cx="1336675" cy="327025"/>
+                      <a:ext cx="1337310" cy="327660"/>
                     </a:xfrm>
                     <a:prstGeom prst="rect"/>
                     <a:ln cap="flat"/>
@@ -3371,7 +3371,7 @@
         </w:rPr>
         <w:drawing>
           <wp:inline distT="0" distB="0" distL="0" distR="0">
-            <wp:extent cx="2345690" cy="478790"/>
+            <wp:extent cx="2346325" cy="479425"/>
             <wp:effectExtent l="0" t="0" r="0" b="0"/>
             <wp:docPr id="11" name="Imagen 3"/>
             <wp:cNvGraphicFramePr>
@@ -3381,7 +3381,7 @@
               <a:graphicData uri="http://schemas.openxmlformats.org/drawingml/2006/picture">
                 <pic:pic xmlns:pic="http://schemas.openxmlformats.org/drawingml/2006/picture">
                   <pic:nvPicPr>
-                    <pic:cNvPr id="5" name="Picture 5" descr="/Users/robertovelasquezdean/Library/Group Containers/L48J367XN4.com.infraware.PolarisOffice/EngineTemp/1511/fImage13743921869.png"/>
+                    <pic:cNvPr id="5" name="Picture 5" descr="/Users/robertovelasquezdean/Library/Group Containers/L48J367XN4.com.infraware.PolarisOffice/EngineTemp/927/fImage13743921869.png"/>
                     <pic:cNvPicPr>
                       <a:picLocks noChangeAspect="1" noChangeArrowheads="1"/>
                     </pic:cNvPicPr>
@@ -3410,7 +3410,7 @@
                   <pic:spPr>
                     <a:xfrm>
                       <a:off x="0" y="0"/>
-                      <a:ext cx="2346325" cy="479425"/>
+                      <a:ext cx="2346960" cy="480060"/>
                     </a:xfrm>
                     <a:prstGeom prst="rect"/>
                     <a:ln cap="flat"/>
@@ -4589,7 +4589,7 @@
         </w:rPr>
         <w:drawing>
           <wp:inline distT="0" distB="0" distL="0" distR="0">
-            <wp:extent cx="4021454" cy="278130"/>
+            <wp:extent cx="4022090" cy="278765"/>
             <wp:effectExtent l="0" t="0" r="0" b="0"/>
             <wp:docPr id="12" name="Imagen 4"/>
             <wp:cNvGraphicFramePr>
@@ -4599,7 +4599,7 @@
               <a:graphicData uri="http://schemas.openxmlformats.org/drawingml/2006/picture">
                 <pic:pic xmlns:pic="http://schemas.openxmlformats.org/drawingml/2006/picture">
                   <pic:nvPicPr>
-                    <pic:cNvPr id="7" name="Picture 7" descr="/Users/robertovelasquezdean/Library/Group Containers/L48J367XN4.com.infraware.PolarisOffice/EngineTemp/1511/fImage14272187597.png"/>
+                    <pic:cNvPr id="7" name="Picture 7" descr="/Users/robertovelasquezdean/Library/Group Containers/L48J367XN4.com.infraware.PolarisOffice/EngineTemp/927/fImage14272187597.png"/>
                     <pic:cNvPicPr>
                       <a:picLocks noChangeAspect="1" noChangeArrowheads="1"/>
                     </pic:cNvPicPr>
@@ -4628,7 +4628,7 @@
                   <pic:spPr>
                     <a:xfrm>
                       <a:off x="0" y="0"/>
-                      <a:ext cx="4022090" cy="278765"/>
+                      <a:ext cx="4022725" cy="279400"/>
                     </a:xfrm>
                     <a:prstGeom prst="rect"/>
                     <a:ln cap="flat"/>
@@ -5587,7 +5587,7 @@
         </w:rPr>
         <w:drawing>
           <wp:inline distT="0" distB="0" distL="0" distR="0">
-            <wp:extent cx="1144905" cy="259080"/>
+            <wp:extent cx="1145540" cy="259715"/>
             <wp:effectExtent l="0" t="0" r="0" b="0"/>
             <wp:docPr id="15" name="Imagen 5"/>
             <wp:cNvGraphicFramePr>
@@ -5597,7 +5597,7 @@
               <a:graphicData uri="http://schemas.openxmlformats.org/drawingml/2006/picture">
                 <pic:pic xmlns:pic="http://schemas.openxmlformats.org/drawingml/2006/picture">
                   <pic:nvPicPr>
-                    <pic:cNvPr id="9" name="Picture 9" descr="/Users/robertovelasquezdean/Library/Group Containers/L48J367XN4.com.infraware.PolarisOffice/EngineTemp/1511/fImage5194409424.png"/>
+                    <pic:cNvPr id="9" name="Picture 9" descr="/Users/robertovelasquezdean/Library/Group Containers/L48J367XN4.com.infraware.PolarisOffice/EngineTemp/927/fImage5194409424.png"/>
                     <pic:cNvPicPr>
                       <a:picLocks noChangeAspect="1" noChangeArrowheads="1"/>
                     </pic:cNvPicPr>
@@ -5626,7 +5626,7 @@
                   <pic:spPr>
                     <a:xfrm>
                       <a:off x="0" y="0"/>
-                      <a:ext cx="1145540" cy="259715"/>
+                      <a:ext cx="1146175" cy="260350"/>
                     </a:xfrm>
                     <a:prstGeom prst="rect"/>
                     <a:ln cap="flat"/>
@@ -5810,7 +5810,7 @@
         </w:rPr>
         <w:drawing>
           <wp:inline distT="0" distB="0" distL="0" distR="0">
-            <wp:extent cx="592455" cy="287655"/>
+            <wp:extent cx="593090" cy="288290"/>
             <wp:effectExtent l="0" t="0" r="0" b="0"/>
             <wp:docPr id="16" name="Imagen 6"/>
             <wp:cNvGraphicFramePr>
@@ -5820,7 +5820,7 @@
               <a:graphicData uri="http://schemas.openxmlformats.org/drawingml/2006/picture">
                 <pic:pic xmlns:pic="http://schemas.openxmlformats.org/drawingml/2006/picture">
                   <pic:nvPicPr>
-                    <pic:cNvPr id="11" name="Picture 11" descr="/Users/robertovelasquezdean/Library/Group Containers/L48J367XN4.com.infraware.PolarisOffice/EngineTemp/1511/fImage26501236871.png"/>
+                    <pic:cNvPr id="11" name="Picture 11" descr="/Users/robertovelasquezdean/Library/Group Containers/L48J367XN4.com.infraware.PolarisOffice/EngineTemp/927/fImage26501236871.png"/>
                     <pic:cNvPicPr>
                       <a:picLocks noChangeAspect="1" noChangeArrowheads="1"/>
                     </pic:cNvPicPr>
@@ -5849,7 +5849,7 @@
                   <pic:spPr>
                     <a:xfrm>
                       <a:off x="0" y="0"/>
-                      <a:ext cx="593090" cy="288290"/>
+                      <a:ext cx="593725" cy="288925"/>
                     </a:xfrm>
                     <a:prstGeom prst="rect"/>
                     <a:ln cap="flat"/>
@@ -6292,7 +6292,7 @@
         </w:rPr>
         <w:drawing>
           <wp:inline distT="0" distB="0" distL="0" distR="0">
-            <wp:extent cx="1954530" cy="259080"/>
+            <wp:extent cx="1955164" cy="259715"/>
             <wp:effectExtent l="0" t="0" r="0" b="0"/>
             <wp:docPr id="17" name="Imagen 7"/>
             <wp:cNvGraphicFramePr>
@@ -6302,7 +6302,7 @@
               <a:graphicData uri="http://schemas.openxmlformats.org/drawingml/2006/picture">
                 <pic:pic xmlns:pic="http://schemas.openxmlformats.org/drawingml/2006/picture">
                   <pic:nvPicPr>
-                    <pic:cNvPr id="13" name="Picture 13" descr="/Users/robertovelasquezdean/Library/Group Containers/L48J367XN4.com.infraware.PolarisOffice/EngineTemp/1511/fImage80031294958.png"/>
+                    <pic:cNvPr id="13" name="Picture 13" descr="/Users/robertovelasquezdean/Library/Group Containers/L48J367XN4.com.infraware.PolarisOffice/EngineTemp/927/fImage80031294958.png"/>
                     <pic:cNvPicPr>
                       <a:picLocks noChangeAspect="1" noChangeArrowheads="1"/>
                     </pic:cNvPicPr>
@@ -6331,7 +6331,7 @@
                   <pic:spPr>
                     <a:xfrm>
                       <a:off x="0" y="0"/>
-                      <a:ext cx="1955164" cy="259715"/>
+                      <a:ext cx="1955800" cy="260350"/>
                     </a:xfrm>
                     <a:prstGeom prst="rect"/>
                     <a:ln cap="flat"/>
@@ -6567,7 +6567,7 @@
         </w:rPr>
         <w:drawing>
           <wp:inline distT="0" distB="0" distL="0" distR="0">
-            <wp:extent cx="887730" cy="306705"/>
+            <wp:extent cx="888365" cy="307340"/>
             <wp:effectExtent l="0" t="0" r="0" b="0"/>
             <wp:docPr id="18" name="Imagen 8"/>
             <wp:cNvGraphicFramePr>
@@ -6577,7 +6577,7 @@
               <a:graphicData uri="http://schemas.openxmlformats.org/drawingml/2006/picture">
                 <pic:pic xmlns:pic="http://schemas.openxmlformats.org/drawingml/2006/picture">
                   <pic:nvPicPr>
-                    <pic:cNvPr id="15" name="Picture 15" descr="/Users/robertovelasquezdean/Library/Group Containers/L48J367XN4.com.infraware.PolarisOffice/EngineTemp/1511/fImage34061713320.png"/>
+                    <pic:cNvPr id="15" name="Picture 15" descr="/Users/robertovelasquezdean/Library/Group Containers/L48J367XN4.com.infraware.PolarisOffice/EngineTemp/927/fImage34061713320.png"/>
                     <pic:cNvPicPr>
                       <a:picLocks noChangeAspect="1" noChangeArrowheads="1"/>
                     </pic:cNvPicPr>
@@ -6606,7 +6606,7 @@
                   <pic:spPr>
                     <a:xfrm>
                       <a:off x="0" y="0"/>
-                      <a:ext cx="888365" cy="307340"/>
+                      <a:ext cx="889000" cy="307975"/>
                     </a:xfrm>
                     <a:prstGeom prst="rect"/>
                     <a:ln cap="flat"/>
@@ -8094,7 +8094,7 @@
         </w:rPr>
         <w:drawing>
           <wp:inline distT="0" distB="0" distL="0" distR="0">
-            <wp:extent cx="848995" cy="1287145"/>
+            <wp:extent cx="849630" cy="1287780"/>
             <wp:effectExtent l="0" t="0" r="0" b="0"/>
             <wp:docPr id="19" name="Imagen 9"/>
             <wp:cNvGraphicFramePr>
@@ -8104,7 +8104,7 @@
               <a:graphicData uri="http://schemas.openxmlformats.org/drawingml/2006/picture">
                 <pic:pic xmlns:pic="http://schemas.openxmlformats.org/drawingml/2006/picture">
                   <pic:nvPicPr>
-                    <pic:cNvPr id="17" name="Picture 17" descr="/Users/robertovelasquezdean/Library/Group Containers/L48J367XN4.com.infraware.PolarisOffice/EngineTemp/1511/fImage9930217288.png"/>
+                    <pic:cNvPr id="17" name="Picture 17" descr="/Users/robertovelasquezdean/Library/Group Containers/L48J367XN4.com.infraware.PolarisOffice/EngineTemp/927/fImage9930217288.png"/>
                     <pic:cNvPicPr>
                       <a:picLocks noChangeAspect="1" noChangeArrowheads="1"/>
                     </pic:cNvPicPr>
@@ -8133,7 +8133,7 @@
                   <pic:spPr>
                     <a:xfrm>
                       <a:off x="0" y="0"/>
-                      <a:ext cx="849630" cy="1287780"/>
+                      <a:ext cx="850265" cy="1288415"/>
                     </a:xfrm>
                     <a:prstGeom prst="rect"/>
                     <a:ln cap="flat"/>
@@ -8330,7 +8330,7 @@
         </w:rPr>
         <w:drawing>
           <wp:inline distT="0" distB="0" distL="0" distR="0">
-            <wp:extent cx="753745" cy="1258570"/>
+            <wp:extent cx="754380" cy="1259205"/>
             <wp:effectExtent l="0" t="0" r="0" b="0"/>
             <wp:docPr id="20" name="Imagen 10"/>
             <wp:cNvGraphicFramePr>
@@ -8340,7 +8340,7 @@
               <a:graphicData uri="http://schemas.openxmlformats.org/drawingml/2006/picture">
                 <pic:pic xmlns:pic="http://schemas.openxmlformats.org/drawingml/2006/picture">
                   <pic:nvPicPr>
-                    <pic:cNvPr id="19" name="Picture 19" descr="/Users/robertovelasquezdean/Library/Group Containers/L48J367XN4.com.infraware.PolarisOffice/EngineTemp/1511/fImage10211329848.png"/>
+                    <pic:cNvPr id="19" name="Picture 19" descr="/Users/robertovelasquezdean/Library/Group Containers/L48J367XN4.com.infraware.PolarisOffice/EngineTemp/927/fImage10211329848.png"/>
                     <pic:cNvPicPr>
                       <a:picLocks noChangeAspect="1" noChangeArrowheads="1"/>
                     </pic:cNvPicPr>
@@ -8369,7 +8369,7 @@
                   <pic:spPr>
                     <a:xfrm>
                       <a:off x="0" y="0"/>
-                      <a:ext cx="754380" cy="1259205"/>
+                      <a:ext cx="755015" cy="1259840"/>
                     </a:xfrm>
                     <a:prstGeom prst="rect"/>
                     <a:ln cap="flat"/>
@@ -8682,7 +8682,7 @@
         </w:rPr>
         <w:drawing>
           <wp:inline distT="0" distB="0" distL="0" distR="0">
-            <wp:extent cx="744220" cy="801370"/>
+            <wp:extent cx="744855" cy="802005"/>
             <wp:effectExtent l="0" t="0" r="0" b="0"/>
             <wp:docPr id="21" name="Imagen 11"/>
             <wp:cNvGraphicFramePr>
@@ -8692,7 +8692,7 @@
               <a:graphicData uri="http://schemas.openxmlformats.org/drawingml/2006/picture">
                 <pic:pic xmlns:pic="http://schemas.openxmlformats.org/drawingml/2006/picture">
                   <pic:nvPicPr>
-                    <pic:cNvPr id="21" name="Picture 21" descr="/Users/robertovelasquezdean/Library/Group Containers/L48J367XN4.com.infraware.PolarisOffice/EngineTemp/1511/fImage605343978.png"/>
+                    <pic:cNvPr id="21" name="Picture 21" descr="/Users/robertovelasquezdean/Library/Group Containers/L48J367XN4.com.infraware.PolarisOffice/EngineTemp/927/fImage605343978.png"/>
                     <pic:cNvPicPr>
                       <a:picLocks noChangeAspect="1" noChangeArrowheads="1"/>
                     </pic:cNvPicPr>
@@ -8721,7 +8721,7 @@
                   <pic:spPr>
                     <a:xfrm>
                       <a:off x="0" y="0"/>
-                      <a:ext cx="744855" cy="802005"/>
+                      <a:ext cx="745490" cy="802640"/>
                     </a:xfrm>
                     <a:prstGeom prst="rect"/>
                     <a:ln cap="flat"/>
@@ -8905,7 +8905,7 @@
         </w:rPr>
         <w:drawing>
           <wp:inline distT="0" distB="0" distL="0" distR="0">
-            <wp:extent cx="744220" cy="658495"/>
+            <wp:extent cx="744855" cy="659130"/>
             <wp:effectExtent l="0" t="0" r="0" b="0"/>
             <wp:docPr id="22" name="Imagen 12"/>
             <wp:cNvGraphicFramePr>
@@ -8915,7 +8915,7 @@
               <a:graphicData uri="http://schemas.openxmlformats.org/drawingml/2006/picture">
                 <pic:pic xmlns:pic="http://schemas.openxmlformats.org/drawingml/2006/picture">
                   <pic:nvPicPr>
-                    <pic:cNvPr id="23" name="Picture 23" descr="/Users/robertovelasquezdean/Library/Group Containers/L48J367XN4.com.infraware.PolarisOffice/EngineTemp/1511/fImage57861095617.png"/>
+                    <pic:cNvPr id="23" name="Picture 23" descr="/Users/robertovelasquezdean/Library/Group Containers/L48J367XN4.com.infraware.PolarisOffice/EngineTemp/927/fImage57861095617.png"/>
                     <pic:cNvPicPr>
                       <a:picLocks noChangeAspect="1" noChangeArrowheads="1"/>
                     </pic:cNvPicPr>
@@ -8944,7 +8944,7 @@
                   <pic:spPr>
                     <a:xfrm>
                       <a:off x="0" y="0"/>
-                      <a:ext cx="744855" cy="659130"/>
+                      <a:ext cx="745490" cy="659765"/>
                     </a:xfrm>
                     <a:prstGeom prst="rect"/>
                     <a:ln cap="flat"/>
@@ -9154,7 +9154,7 @@
         </w:rPr>
         <w:drawing>
           <wp:inline distT="0" distB="0" distL="0" distR="0">
-            <wp:extent cx="839470" cy="687070"/>
+            <wp:extent cx="840105" cy="687705"/>
             <wp:effectExtent l="0" t="0" r="0" b="0"/>
             <wp:docPr id="23" name="Imagen 13"/>
             <wp:cNvGraphicFramePr>
@@ -9164,7 +9164,7 @@
               <a:graphicData uri="http://schemas.openxmlformats.org/drawingml/2006/picture">
                 <pic:pic xmlns:pic="http://schemas.openxmlformats.org/drawingml/2006/picture">
                   <pic:nvPicPr>
-                    <pic:cNvPr id="25" name="Picture 25" descr="/Users/robertovelasquezdean/Library/Group Containers/L48J367XN4.com.infraware.PolarisOffice/EngineTemp/1511/fImage67321457723.png"/>
+                    <pic:cNvPr id="25" name="Picture 25" descr="/Users/robertovelasquezdean/Library/Group Containers/L48J367XN4.com.infraware.PolarisOffice/EngineTemp/927/fImage67321457723.png"/>
                     <pic:cNvPicPr>
                       <a:picLocks noChangeAspect="1" noChangeArrowheads="1"/>
                     </pic:cNvPicPr>
@@ -9193,7 +9193,7 @@
                   <pic:spPr>
                     <a:xfrm>
                       <a:off x="0" y="0"/>
-                      <a:ext cx="840105" cy="687705"/>
+                      <a:ext cx="840740" cy="688340"/>
                     </a:xfrm>
                     <a:prstGeom prst="rect"/>
                     <a:ln cap="flat"/>
@@ -9516,7 +9516,7 @@
         </w:rPr>
         <w:drawing>
           <wp:inline distT="0" distB="0" distL="0" distR="0">
-            <wp:extent cx="1343660" cy="257810"/>
+            <wp:extent cx="1344295" cy="258445"/>
             <wp:effectExtent l="0" t="0" r="0" b="0"/>
             <wp:docPr id="24" name="Imagen 14"/>
             <wp:cNvGraphicFramePr>
@@ -9526,7 +9526,7 @@
               <a:graphicData uri="http://schemas.openxmlformats.org/drawingml/2006/picture">
                 <pic:pic xmlns:pic="http://schemas.openxmlformats.org/drawingml/2006/picture">
                   <pic:nvPicPr>
-                    <pic:cNvPr id="27" name="Picture 27" descr="/Users/robertovelasquezdean/Library/Group Containers/L48J367XN4.com.infraware.PolarisOffice/EngineTemp/1511/fImage4895285495.png"/>
+                    <pic:cNvPr id="27" name="Picture 27" descr="/Users/robertovelasquezdean/Library/Group Containers/L48J367XN4.com.infraware.PolarisOffice/EngineTemp/927/fImage4895285495.png"/>
                     <pic:cNvPicPr>
                       <a:picLocks noChangeAspect="1" noChangeArrowheads="1"/>
                     </pic:cNvPicPr>
@@ -9555,7 +9555,7 @@
                   <pic:spPr>
                     <a:xfrm>
                       <a:off x="0" y="0"/>
-                      <a:ext cx="1344295" cy="258445"/>
+                      <a:ext cx="1344930" cy="259080"/>
                     </a:xfrm>
                     <a:prstGeom prst="rect"/>
                     <a:ln cap="flat"/>
@@ -9661,7 +9661,7 @@
         </w:rPr>
         <w:drawing>
           <wp:inline distT="0" distB="0" distL="0" distR="0">
-            <wp:extent cx="4324985" cy="1076960"/>
+            <wp:extent cx="4325620" cy="1077595"/>
             <wp:effectExtent l="0" t="0" r="0" b="0"/>
             <wp:docPr id="25" name="Imagen 15"/>
             <wp:cNvGraphicFramePr>
@@ -9671,7 +9671,7 @@
               <a:graphicData uri="http://schemas.openxmlformats.org/drawingml/2006/picture">
                 <pic:pic xmlns:pic="http://schemas.openxmlformats.org/drawingml/2006/picture">
                   <pic:nvPicPr>
-                    <pic:cNvPr id="29" name="Picture 29" descr="/Users/robertovelasquezdean/Library/Group Containers/L48J367XN4.com.infraware.PolarisOffice/EngineTemp/1511/fImage4606439176.png"/>
+                    <pic:cNvPr id="29" name="Picture 29" descr="/Users/robertovelasquezdean/Library/Group Containers/L48J367XN4.com.infraware.PolarisOffice/EngineTemp/927/fImage4606439176.png"/>
                     <pic:cNvPicPr>
                       <a:picLocks noChangeAspect="1" noChangeArrowheads="1"/>
                     </pic:cNvPicPr>
@@ -9700,7 +9700,7 @@
                   <pic:spPr>
                     <a:xfrm>
                       <a:off x="0" y="0"/>
-                      <a:ext cx="4325620" cy="1077595"/>
+                      <a:ext cx="4326255" cy="1078230"/>
                     </a:xfrm>
                     <a:prstGeom prst="rect"/>
                     <a:ln cap="flat"/>
@@ -10505,7 +10505,7 @@
         </w:rPr>
         <w:drawing>
           <wp:inline distT="0" distB="0" distL="0" distR="0">
-            <wp:extent cx="1800860" cy="391160"/>
+            <wp:extent cx="1801495" cy="391795"/>
             <wp:effectExtent l="0" t="0" r="0" b="0"/>
             <wp:docPr id="26" name="Imagen 16"/>
             <wp:cNvGraphicFramePr>
@@ -10515,7 +10515,7 @@
               <a:graphicData uri="http://schemas.openxmlformats.org/drawingml/2006/picture">
                 <pic:pic xmlns:pic="http://schemas.openxmlformats.org/drawingml/2006/picture">
                   <pic:nvPicPr>
-                    <pic:cNvPr id="31" name="Picture 31" descr="/Users/robertovelasquezdean/Library/Group Containers/L48J367XN4.com.infraware.PolarisOffice/EngineTemp/1511/fImage8459508883.png"/>
+                    <pic:cNvPr id="31" name="Picture 31" descr="/Users/robertovelasquezdean/Library/Group Containers/L48J367XN4.com.infraware.PolarisOffice/EngineTemp/927/fImage8459508883.png"/>
                     <pic:cNvPicPr>
                       <a:picLocks noChangeAspect="1" noChangeArrowheads="1"/>
                     </pic:cNvPicPr>
@@ -10544,7 +10544,7 @@
                   <pic:spPr>
                     <a:xfrm>
                       <a:off x="0" y="0"/>
-                      <a:ext cx="1801495" cy="391795"/>
+                      <a:ext cx="1802130" cy="392430"/>
                     </a:xfrm>
                     <a:prstGeom prst="rect"/>
                     <a:ln cap="flat"/>
@@ -11079,7 +11079,7 @@
         </w:rPr>
         <w:drawing>
           <wp:inline distT="0" distB="0" distL="0" distR="0">
-            <wp:extent cx="3953510" cy="410210"/>
+            <wp:extent cx="3954144" cy="410845"/>
             <wp:effectExtent l="0" t="0" r="0" b="0"/>
             <wp:docPr id="27" name="Imagen 17"/>
             <wp:cNvGraphicFramePr>
@@ -11089,7 +11089,7 @@
               <a:graphicData uri="http://schemas.openxmlformats.org/drawingml/2006/picture">
                 <pic:pic xmlns:pic="http://schemas.openxmlformats.org/drawingml/2006/picture">
                   <pic:nvPicPr>
-                    <pic:cNvPr id="33" name="Picture 33" descr="/Users/robertovelasquezdean/Library/Group Containers/L48J367XN4.com.infraware.PolarisOffice/EngineTemp/1511/fImage13604615082.png"/>
+                    <pic:cNvPr id="33" name="Picture 33" descr="/Users/robertovelasquezdean/Library/Group Containers/L48J367XN4.com.infraware.PolarisOffice/EngineTemp/927/fImage13604615082.png"/>
                     <pic:cNvPicPr>
                       <a:picLocks noChangeAspect="1" noChangeArrowheads="1"/>
                     </pic:cNvPicPr>
@@ -11118,7 +11118,7 @@
                   <pic:spPr>
                     <a:xfrm>
                       <a:off x="0" y="0"/>
-                      <a:ext cx="3954144" cy="410845"/>
+                      <a:ext cx="3954780" cy="411480"/>
                     </a:xfrm>
                     <a:prstGeom prst="rect"/>
                     <a:ln cap="flat"/>
@@ -11758,7 +11758,33 @@
           <w:u w:val="none"/>
           <w:rFonts w:ascii="Times" w:eastAsia="Times" w:hAnsi="Times" w:hint="default"/>
         </w:rPr>
-        <w:t xml:space="preserve"> más concretamente, donde las celdas de la tabla </w:t>
+        <w:t xml:space="preserve"> más concretamente, en qué </w:t>
+      </w:r>
+      <w:r>
+        <w:rPr>
+          <w:spacing w:val="0"/>
+          <w:i w:val="1"/>
+          <w:b w:val="1"/>
+          <w:color w:val="000000"/>
+          <w:sz w:val="20"/>
+          <w:szCs w:val="20"/>
+          <w:u w:val="none"/>
+          <w:rFonts w:ascii="Times" w:eastAsia="Times" w:hAnsi="Times" w:hint="default"/>
+        </w:rPr>
+        <w:t>Registros</w:t>
+      </w:r>
+      <w:r>
+        <w:rPr>
+          <w:spacing w:val="0"/>
+          <w:i w:val="0"/>
+          <w:b w:val="0"/>
+          <w:color w:val="000000"/>
+          <w:sz w:val="20"/>
+          <w:szCs w:val="20"/>
+          <w:u w:val="none"/>
+          <w:rFonts w:ascii="Times" w:eastAsia="Times" w:hAnsi="Times" w:hint="default"/>
+        </w:rPr>
+        <w:t xml:space="preserve"> las celdas de la tabla </w:t>
       </w:r>
       <w:r>
         <w:rPr>
@@ -12173,7 +12199,7 @@
           <w:u w:val="none"/>
           <w:rFonts w:ascii="Times" w:eastAsia="Times" w:hAnsi="Times" w:hint="default"/>
         </w:rPr>
-        <w:t xml:space="preserve">ambas tablas al fin; pues, ya están unidas y se debe respetar esa unión,... realmente cualquier </w:t>
+        <w:t xml:space="preserve">ambas tablas al fin; pues, ya están unidas y se debe respetar dicha unión,... realmente cualquier </w:t>
       </w:r>
       <w:r>
         <w:rPr>
@@ -12212,7 +12238,46 @@
           <w:u w:val="none"/>
           <w:rFonts w:ascii="Times" w:eastAsia="Times" w:hAnsi="Times" w:hint="default"/>
         </w:rPr>
-        <w:t xml:space="preserve">encuentre, entre una tabla o la otra, lo arrojará (mostrará). Como en este caso la prioridad la tiene la tabla </w:t>
+        <w:t xml:space="preserve">encuentre, entre una tabla u otra, sobre un </w:t>
+      </w:r>
+      <w:r>
+        <w:rPr>
+          <w:spacing w:val="0"/>
+          <w:i w:val="1"/>
+          <w:b w:val="1"/>
+          <w:color w:val="000000"/>
+          <w:sz w:val="20"/>
+          <w:szCs w:val="20"/>
+          <w:u w:val="none"/>
+          <w:rFonts w:ascii="Times" w:eastAsia="Times" w:hAnsi="Times" w:hint="default"/>
+        </w:rPr>
+        <w:t>registro</w:t>
+      </w:r>
+      <w:r>
+        <w:rPr>
+          <w:spacing w:val="0"/>
+          <w:i w:val="0"/>
+          <w:b w:val="0"/>
+          <w:color w:val="000000"/>
+          <w:sz w:val="20"/>
+          <w:szCs w:val="20"/>
+          <w:u w:val="none"/>
+          <w:rFonts w:ascii="Times" w:eastAsia="Times" w:hAnsi="Times" w:hint="default"/>
+        </w:rPr>
+        <w:t xml:space="preserve">, lo arrojará (mostrará). Como en este caso la prioridad la </w:t>
+      </w:r>
+      <w:r>
+        <w:rPr>
+          <w:spacing w:val="0"/>
+          <w:i w:val="0"/>
+          <w:b w:val="0"/>
+          <w:color w:val="000000"/>
+          <w:sz w:val="20"/>
+          <w:szCs w:val="20"/>
+          <w:u w:val="none"/>
+          <w:rFonts w:ascii="Times" w:eastAsia="Times" w:hAnsi="Times" w:hint="default"/>
+        </w:rPr>
+        <w:t xml:space="preserve">tiene la tabla </w:t>
       </w:r>
       <w:r>
         <w:rPr>
@@ -12264,7 +12329,20 @@
           <w:u w:val="none"/>
           <w:rFonts w:ascii="Times" w:eastAsia="Times" w:hAnsi="Times" w:hint="default"/>
         </w:rPr>
-        <w:t xml:space="preserve"> registrados; por lo que, entonces, se espera ver los </w:t>
+        <w:t xml:space="preserve"> registrados; por lo que, entonces, se espera </w:t>
+      </w:r>
+      <w:r>
+        <w:rPr>
+          <w:spacing w:val="0"/>
+          <w:i w:val="0"/>
+          <w:b w:val="0"/>
+          <w:color w:val="000000"/>
+          <w:sz w:val="20"/>
+          <w:szCs w:val="20"/>
+          <w:u w:val="none"/>
+          <w:rFonts w:ascii="Times" w:eastAsia="Times" w:hAnsi="Times" w:hint="default"/>
+        </w:rPr>
+        <w:t xml:space="preserve">ver los </w:t>
       </w:r>
       <w:r>
         <w:rPr>
@@ -12290,20 +12368,33 @@
           <w:u w:val="none"/>
           <w:rFonts w:ascii="Times" w:eastAsia="Times" w:hAnsi="Times" w:hint="default"/>
         </w:rPr>
-        <w:t xml:space="preserve"> </w:t>
-      </w:r>
-      <w:r>
-        <w:rPr>
-          <w:spacing w:val="0"/>
-          <w:i w:val="0"/>
-          <w:b w:val="0"/>
-          <w:color w:val="000000"/>
-          <w:sz w:val="20"/>
-          <w:szCs w:val="20"/>
-          <w:u w:val="none"/>
-          <w:rFonts w:ascii="Times" w:eastAsia="Times" w:hAnsi="Times" w:hint="default"/>
-        </w:rPr>
-        <w:t xml:space="preserve">en los campos de la tabla </w:t>
+        <w:t xml:space="preserve"> en los </w:t>
+      </w:r>
+      <w:r>
+        <w:rPr>
+          <w:spacing w:val="0"/>
+          <w:i w:val="1"/>
+          <w:b w:val="1"/>
+          <w:color w:val="000000"/>
+          <w:sz w:val="20"/>
+          <w:szCs w:val="20"/>
+          <w:u w:val="none"/>
+          <w:rFonts w:ascii="Times" w:eastAsia="Times" w:hAnsi="Times" w:hint="default"/>
+        </w:rPr>
+        <w:t xml:space="preserve">registros </w:t>
+      </w:r>
+      <w:r>
+        <w:rPr>
+          <w:spacing w:val="0"/>
+          <w:i w:val="0"/>
+          <w:b w:val="0"/>
+          <w:color w:val="000000"/>
+          <w:sz w:val="20"/>
+          <w:szCs w:val="20"/>
+          <w:u w:val="none"/>
+          <w:rFonts w:ascii="Times" w:eastAsia="Times" w:hAnsi="Times" w:hint="default"/>
+        </w:rPr>
+        <w:t xml:space="preserve">de la tabla </w:t>
       </w:r>
       <w:r>
         <w:rPr>
@@ -12355,7 +12446,7 @@
           <w:u w:val="none"/>
           <w:rFonts w:ascii="Times" w:eastAsia="Times" w:hAnsi="Times" w:hint="default"/>
         </w:rPr>
-        <w:t xml:space="preserve">queda así:</w:t>
+        <w:t xml:space="preserve">quedaría así:</w:t>
       </w:r>
     </w:p>
     <w:p>
@@ -12388,7 +12479,7 @@
         </w:rPr>
         <w:drawing>
           <wp:inline distT="0" distB="0" distL="0" distR="0">
-            <wp:extent cx="2610485" cy="133985"/>
+            <wp:extent cx="2611120" cy="134620"/>
             <wp:effectExtent l="0" t="0" r="0" b="0"/>
             <wp:docPr id="28" name="Imagen 18"/>
             <wp:cNvGraphicFramePr>
@@ -12398,7 +12489,7 @@
               <a:graphicData uri="http://schemas.openxmlformats.org/drawingml/2006/picture">
                 <pic:pic xmlns:pic="http://schemas.openxmlformats.org/drawingml/2006/picture">
                   <pic:nvPicPr>
-                    <pic:cNvPr id="35" name="Picture 35" descr="/Users/robertovelasquezdean/Library/Group Containers/L48J367XN4.com.infraware.PolarisOffice/EngineTemp/1511/fImage6099749827.png"/>
+                    <pic:cNvPr id="35" name="Picture 35" descr="/Users/robertovelasquezdean/Library/Group Containers/L48J367XN4.com.infraware.PolarisOffice/EngineTemp/927/fImage6099749827.png"/>
                     <pic:cNvPicPr>
                       <a:picLocks noChangeAspect="1" noChangeArrowheads="1"/>
                     </pic:cNvPicPr>
@@ -12427,7 +12518,7 @@
                   <pic:spPr>
                     <a:xfrm>
                       <a:off x="0" y="0"/>
-                      <a:ext cx="2611120" cy="134620"/>
+                      <a:ext cx="2611755" cy="135255"/>
                     </a:xfrm>
                     <a:prstGeom prst="rect"/>
                     <a:ln cap="flat"/>
@@ -12507,7 +12598,7 @@
         </w:rPr>
         <w:drawing>
           <wp:inline distT="0" distB="0" distL="0" distR="0">
-            <wp:extent cx="3877310" cy="505460"/>
+            <wp:extent cx="3877945" cy="506095"/>
             <wp:effectExtent l="0" t="0" r="0" b="0"/>
             <wp:docPr id="29" name="Imagen 19"/>
             <wp:cNvGraphicFramePr>
@@ -12517,7 +12608,7 @@
               <a:graphicData uri="http://schemas.openxmlformats.org/drawingml/2006/picture">
                 <pic:pic xmlns:pic="http://schemas.openxmlformats.org/drawingml/2006/picture">
                   <pic:nvPicPr>
-                    <pic:cNvPr id="37" name="Picture 37" descr="/Users/robertovelasquezdean/Library/Group Containers/L48J367XN4.com.infraware.PolarisOffice/EngineTemp/1511/fImage17172859151.png"/>
+                    <pic:cNvPr id="37" name="Picture 37" descr="/Users/robertovelasquezdean/Library/Group Containers/L48J367XN4.com.infraware.PolarisOffice/EngineTemp/927/fImage17172859151.png"/>
                     <pic:cNvPicPr>
                       <a:picLocks noChangeAspect="1" noChangeArrowheads="1"/>
                     </pic:cNvPicPr>
@@ -12546,7 +12637,7 @@
                   <pic:spPr>
                     <a:xfrm>
                       <a:off x="0" y="0"/>
-                      <a:ext cx="3877945" cy="506095"/>
+                      <a:ext cx="3878579" cy="506730"/>
                     </a:xfrm>
                     <a:prstGeom prst="rect"/>
                     <a:ln cap="flat"/>
@@ -12588,7 +12679,7 @@
         </w:rPr>
         <w:drawing>
           <wp:inline distT="0" distB="0" distL="0" distR="0">
-            <wp:extent cx="5732145" cy="242570"/>
+            <wp:extent cx="5732780" cy="243205"/>
             <wp:effectExtent l="0" t="0" r="0" b="0"/>
             <wp:docPr id="30" name="Imagen 20"/>
             <wp:cNvGraphicFramePr>
@@ -12598,7 +12689,7 @@
               <a:graphicData uri="http://schemas.openxmlformats.org/drawingml/2006/picture">
                 <pic:pic xmlns:pic="http://schemas.openxmlformats.org/drawingml/2006/picture">
                   <pic:nvPicPr>
-                    <pic:cNvPr id="39" name="Picture 39" descr="/Users/robertovelasquezdean/Library/Group Containers/L48J367XN4.com.infraware.PolarisOffice/EngineTemp/1511/fImage19724962599.png"/>
+                    <pic:cNvPr id="39" name="Picture 39" descr="/Users/robertovelasquezdean/Library/Group Containers/L48J367XN4.com.infraware.PolarisOffice/EngineTemp/927/fImage19724962599.png"/>
                     <pic:cNvPicPr>
                       <a:picLocks noChangeAspect="1" noChangeArrowheads="1"/>
                     </pic:cNvPicPr>
@@ -12618,7 +12709,7 @@
                   <pic:spPr>
                     <a:xfrm>
                       <a:off x="0" y="0"/>
-                      <a:ext cx="5732780" cy="243205"/>
+                      <a:ext cx="5733415" cy="243840"/>
                     </a:xfrm>
                     <a:prstGeom prst="rect"/>
                     <a:ln cap="flat"/>
@@ -13086,7 +13177,7 @@
         </w:rPr>
         <w:drawing>
           <wp:inline distT="0" distB="0" distL="0" distR="0">
-            <wp:extent cx="3982085" cy="514985"/>
+            <wp:extent cx="3982719" cy="515620"/>
             <wp:effectExtent l="0" t="0" r="0" b="0"/>
             <wp:docPr id="31" name="Imagen 21"/>
             <wp:cNvGraphicFramePr>
@@ -13096,7 +13187,7 @@
               <a:graphicData uri="http://schemas.openxmlformats.org/drawingml/2006/picture">
                 <pic:pic xmlns:pic="http://schemas.openxmlformats.org/drawingml/2006/picture">
                   <pic:nvPicPr>
-                    <pic:cNvPr id="40" name="Picture 40" descr="/Users/robertovelasquezdean/Library/Group Containers/L48J367XN4.com.infraware.PolarisOffice/EngineTemp/1511/fImage16037985305.png"/>
+                    <pic:cNvPr id="40" name="Picture 40" descr="/Users/robertovelasquezdean/Library/Group Containers/L48J367XN4.com.infraware.PolarisOffice/EngineTemp/927/fImage16037985305.png"/>
                     <pic:cNvPicPr>
                       <a:picLocks noChangeAspect="1" noChangeArrowheads="1"/>
                     </pic:cNvPicPr>
@@ -13125,7 +13216,7 @@
                   <pic:spPr>
                     <a:xfrm>
                       <a:off x="0" y="0"/>
-                      <a:ext cx="3982719" cy="515620"/>
+                      <a:ext cx="3983355" cy="516255"/>
                     </a:xfrm>
                     <a:prstGeom prst="rect"/>
                     <a:ln cap="flat"/>
@@ -13167,9 +13258,9 @@
         </w:rPr>
         <w:drawing>
           <wp:inline distT="0" distB="0" distL="0" distR="0">
-            <wp:extent cx="5731510" cy="271145"/>
+            <wp:extent cx="5732145" cy="271780"/>
             <wp:effectExtent l="0" t="0" r="0" b="0"/>
-            <wp:docPr id="76" name="Imagen 29"/>
+            <wp:docPr id="32" name="Imagen 29"/>
             <wp:cNvGraphicFramePr>
               <a:graphicFrameLocks xmlns:a="http://schemas.openxmlformats.org/drawingml/2006/main" noChangeAspect="1"/>
             </wp:cNvGraphicFramePr>
@@ -13177,7 +13268,7 @@
               <a:graphicData uri="http://schemas.openxmlformats.org/drawingml/2006/picture">
                 <pic:pic xmlns:pic="http://schemas.openxmlformats.org/drawingml/2006/picture">
                   <pic:nvPicPr>
-                    <pic:cNvPr id="42" name="Picture 42" descr="/Users/robertovelasquezdean/Library/Group Containers/L48J367XN4.com.infraware.PolarisOffice/EngineTemp/1511/fImage18998766221.png"/>
+                    <pic:cNvPr id="42" name="Picture 42" descr="/Users/robertovelasquezdean/Library/Group Containers/L48J367XN4.com.infraware.PolarisOffice/EngineTemp/927/fImage18998766221.png"/>
                     <pic:cNvPicPr>
                       <a:picLocks noChangeAspect="1" noChangeArrowheads="1"/>
                     </pic:cNvPicPr>
@@ -13197,7 +13288,7 @@
                   <pic:spPr>
                     <a:xfrm>
                       <a:off x="0" y="0"/>
-                      <a:ext cx="5732145" cy="271780"/>
+                      <a:ext cx="5732780" cy="272415"/>
                     </a:xfrm>
                     <a:prstGeom prst="rect"/>
                     <a:ln cap="flat"/>
@@ -13638,9 +13729,9 @@
         </w:rPr>
         <w:drawing>
           <wp:inline distT="0" distB="0" distL="0" distR="0">
-            <wp:extent cx="744220" cy="801370"/>
+            <wp:extent cx="744855" cy="802005"/>
             <wp:effectExtent l="0" t="0" r="0" b="0"/>
-            <wp:docPr id="37" name="Imagen 22"/>
+            <wp:docPr id="33" name="Imagen 22"/>
             <wp:cNvGraphicFramePr>
               <a:graphicFrameLocks xmlns:a="http://schemas.openxmlformats.org/drawingml/2006/main" noChangeAspect="1"/>
             </wp:cNvGraphicFramePr>
@@ -13648,7 +13739,7 @@
               <a:graphicData uri="http://schemas.openxmlformats.org/drawingml/2006/picture">
                 <pic:pic xmlns:pic="http://schemas.openxmlformats.org/drawingml/2006/picture">
                   <pic:nvPicPr>
-                    <pic:cNvPr id="43" name="Picture 43" descr="/Users/robertovelasquezdean/Library/Group Containers/L48J367XN4.com.infraware.PolarisOffice/EngineTemp/1511/fImage605343978.png"/>
+                    <pic:cNvPr id="43" name="Picture 43" descr="/Users/robertovelasquezdean/Library/Group Containers/L48J367XN4.com.infraware.PolarisOffice/EngineTemp/927/fImage605343978.png"/>
                     <pic:cNvPicPr>
                       <a:picLocks noChangeAspect="1" noChangeArrowheads="1"/>
                     </pic:cNvPicPr>
@@ -13677,7 +13768,7 @@
                   <pic:spPr>
                     <a:xfrm>
                       <a:off x="0" y="0"/>
-                      <a:ext cx="744855" cy="802005"/>
+                      <a:ext cx="745490" cy="802640"/>
                     </a:xfrm>
                     <a:prstGeom prst="rect"/>
                     <a:ln cap="flat"/>
@@ -14147,9 +14238,9 @@
         </w:rPr>
         <w:drawing>
           <wp:inline distT="0" distB="0" distL="0" distR="0">
-            <wp:extent cx="4029075" cy="381000"/>
+            <wp:extent cx="4029709" cy="381635"/>
             <wp:effectExtent l="0" t="0" r="0" b="0"/>
-            <wp:docPr id="38" name="Imagen 23"/>
+            <wp:docPr id="34" name="Imagen 23"/>
             <wp:cNvGraphicFramePr>
               <a:graphicFrameLocks xmlns:a="http://schemas.openxmlformats.org/drawingml/2006/main" noChangeAspect="1"/>
             </wp:cNvGraphicFramePr>
@@ -14157,7 +14248,7 @@
               <a:graphicData uri="http://schemas.openxmlformats.org/drawingml/2006/picture">
                 <pic:pic xmlns:pic="http://schemas.openxmlformats.org/drawingml/2006/picture">
                   <pic:nvPicPr>
-                    <pic:cNvPr id="45" name="Picture 45" descr="/Users/robertovelasquezdean/Library/Group Containers/L48J367XN4.com.infraware.PolarisOffice/EngineTemp/1511/fImage10926384486.png"/>
+                    <pic:cNvPr id="45" name="Picture 45" descr="/Users/robertovelasquezdean/Library/Group Containers/L48J367XN4.com.infraware.PolarisOffice/EngineTemp/927/fImage10926384486.png"/>
                     <pic:cNvPicPr>
                       <a:picLocks noChangeAspect="1" noChangeArrowheads="1"/>
                     </pic:cNvPicPr>
@@ -14186,7 +14277,7 @@
                   <pic:spPr>
                     <a:xfrm>
                       <a:off x="0" y="0"/>
-                      <a:ext cx="4029709" cy="381635"/>
+                      <a:ext cx="4030345" cy="382270"/>
                     </a:xfrm>
                     <a:prstGeom prst="rect"/>
                     <a:ln cap="flat"/>
@@ -14499,9 +14590,9 @@
         </w:rPr>
         <w:drawing>
           <wp:inline distT="0" distB="0" distL="0" distR="0">
-            <wp:extent cx="5731510" cy="2817495"/>
+            <wp:extent cx="5732145" cy="2818130"/>
             <wp:effectExtent l="0" t="0" r="0" b="0"/>
-            <wp:docPr id="49" name="Imagen 24"/>
+            <wp:docPr id="35" name="Imagen 24"/>
             <wp:cNvGraphicFramePr>
               <a:graphicFrameLocks xmlns:a="http://schemas.openxmlformats.org/drawingml/2006/main" noChangeAspect="1"/>
             </wp:cNvGraphicFramePr>
@@ -14509,7 +14600,7 @@
               <a:graphicData uri="http://schemas.openxmlformats.org/drawingml/2006/picture">
                 <pic:pic xmlns:pic="http://schemas.openxmlformats.org/drawingml/2006/picture">
                   <pic:nvPicPr>
-                    <pic:cNvPr id="47" name="Picture 47" descr="/Users/robertovelasquezdean/Library/Group Containers/L48J367XN4.com.infraware.PolarisOffice/EngineTemp/1511/fImage186087494513.png"/>
+                    <pic:cNvPr id="47" name="Picture 47" descr="/Users/robertovelasquezdean/Library/Group Containers/L48J367XN4.com.infraware.PolarisOffice/EngineTemp/927/fImage186087494513.png"/>
                     <pic:cNvPicPr>
                       <a:picLocks noChangeAspect="1" noChangeArrowheads="1"/>
                     </pic:cNvPicPr>
@@ -14529,7 +14620,7 @@
                   <pic:spPr>
                     <a:xfrm>
                       <a:off x="0" y="0"/>
-                      <a:ext cx="5732145" cy="2818130"/>
+                      <a:ext cx="5732780" cy="2818765"/>
                     </a:xfrm>
                     <a:prstGeom prst="rect"/>
                     <a:ln cap="flat"/>
@@ -14814,9 +14905,9 @@
         </w:rPr>
         <w:drawing>
           <wp:inline distT="0" distB="0" distL="0" distR="0">
-            <wp:extent cx="744220" cy="658495"/>
+            <wp:extent cx="744855" cy="659130"/>
             <wp:effectExtent l="0" t="0" r="0" b="0"/>
-            <wp:docPr id="51" name="Imagen 25"/>
+            <wp:docPr id="36" name="Imagen 25"/>
             <wp:cNvGraphicFramePr>
               <a:graphicFrameLocks xmlns:a="http://schemas.openxmlformats.org/drawingml/2006/main" noChangeAspect="1"/>
             </wp:cNvGraphicFramePr>
@@ -14824,7 +14915,7 @@
               <a:graphicData uri="http://schemas.openxmlformats.org/drawingml/2006/picture">
                 <pic:pic xmlns:pic="http://schemas.openxmlformats.org/drawingml/2006/picture">
                   <pic:nvPicPr>
-                    <pic:cNvPr id="48" name="Picture 48" descr="/Users/robertovelasquezdean/Library/Group Containers/L48J367XN4.com.infraware.PolarisOffice/EngineTemp/1511/fImage57861095617.png"/>
+                    <pic:cNvPr id="48" name="Picture 48" descr="/Users/robertovelasquezdean/Library/Group Containers/L48J367XN4.com.infraware.PolarisOffice/EngineTemp/927/fImage57861095617.png"/>
                     <pic:cNvPicPr>
                       <a:picLocks noChangeAspect="1" noChangeArrowheads="1"/>
                     </pic:cNvPicPr>
@@ -14853,7 +14944,7 @@
                   <pic:spPr>
                     <a:xfrm>
                       <a:off x="0" y="0"/>
-                      <a:ext cx="744855" cy="659130"/>
+                      <a:ext cx="745490" cy="659765"/>
                     </a:xfrm>
                     <a:prstGeom prst="rect"/>
                     <a:ln cap="flat"/>
@@ -15530,9 +15621,9 @@
         </w:rPr>
         <w:drawing>
           <wp:inline distT="0" distB="0" distL="0" distR="0">
-            <wp:extent cx="4067175" cy="895350"/>
+            <wp:extent cx="4067810" cy="895985"/>
             <wp:effectExtent l="0" t="0" r="0" b="0"/>
-            <wp:docPr id="52" name="Imagen 26"/>
+            <wp:docPr id="37" name="Imagen 26"/>
             <wp:cNvGraphicFramePr>
               <a:graphicFrameLocks xmlns:a="http://schemas.openxmlformats.org/drawingml/2006/main" noChangeAspect="1"/>
             </wp:cNvGraphicFramePr>
@@ -15540,7 +15631,7 @@
               <a:graphicData uri="http://schemas.openxmlformats.org/drawingml/2006/picture">
                 <pic:pic xmlns:pic="http://schemas.openxmlformats.org/drawingml/2006/picture">
                   <pic:nvPicPr>
-                    <pic:cNvPr id="50" name="Picture 50" descr="/Users/robertovelasquezdean/Library/Group Containers/L48J367XN4.com.infraware.PolarisOffice/EngineTemp/1511/fImage25938525769.png"/>
+                    <pic:cNvPr id="50" name="Picture 50" descr="/Users/robertovelasquezdean/Library/Group Containers/L48J367XN4.com.infraware.PolarisOffice/EngineTemp/927/fImage25938525769.png"/>
                     <pic:cNvPicPr>
                       <a:picLocks noChangeAspect="1" noChangeArrowheads="1"/>
                     </pic:cNvPicPr>
@@ -15569,7 +15660,7 @@
                   <pic:spPr>
                     <a:xfrm>
                       <a:off x="0" y="0"/>
-                      <a:ext cx="4067810" cy="895985"/>
+                      <a:ext cx="4068444" cy="896620"/>
                     </a:xfrm>
                     <a:prstGeom prst="rect"/>
                     <a:ln cap="flat"/>
@@ -15611,9 +15702,9 @@
         </w:rPr>
         <w:drawing>
           <wp:inline distT="0" distB="0" distL="0" distR="0">
-            <wp:extent cx="5731510" cy="2945130"/>
+            <wp:extent cx="5732145" cy="2945765"/>
             <wp:effectExtent l="0" t="0" r="0" b="0"/>
-            <wp:docPr id="78" name="Imagen 29"/>
+            <wp:docPr id="38" name="Imagen 29"/>
             <wp:cNvGraphicFramePr>
               <a:graphicFrameLocks xmlns:a="http://schemas.openxmlformats.org/drawingml/2006/main" noChangeAspect="1"/>
             </wp:cNvGraphicFramePr>
@@ -15621,7 +15712,7 @@
               <a:graphicData uri="http://schemas.openxmlformats.org/drawingml/2006/picture">
                 <pic:pic xmlns:pic="http://schemas.openxmlformats.org/drawingml/2006/picture">
                   <pic:nvPicPr>
-                    <pic:cNvPr id="52" name="Picture 52" descr="/Users/robertovelasquezdean/Library/Group Containers/L48J367XN4.com.infraware.PolarisOffice/EngineTemp/1511/fImage205066782531.png"/>
+                    <pic:cNvPr id="52" name="Picture 52" descr="/Users/robertovelasquezdean/Library/Group Containers/L48J367XN4.com.infraware.PolarisOffice/EngineTemp/927/fImage205066782531.png"/>
                     <pic:cNvPicPr>
                       <a:picLocks noChangeAspect="1" noChangeArrowheads="1"/>
                     </pic:cNvPicPr>
@@ -15650,7 +15741,7 @@
                   <pic:spPr>
                     <a:xfrm>
                       <a:off x="0" y="0"/>
-                      <a:ext cx="5732145" cy="2945765"/>
+                      <a:ext cx="5732780" cy="2946400"/>
                     </a:xfrm>
                     <a:prstGeom prst="rect"/>
                     <a:ln cap="flat"/>
@@ -15806,9 +15897,9 @@
         </w:rPr>
         <w:drawing>
           <wp:inline distT="0" distB="0" distL="0" distR="0">
-            <wp:extent cx="839470" cy="687070"/>
+            <wp:extent cx="840105" cy="687705"/>
             <wp:effectExtent l="0" t="0" r="0" b="0"/>
-            <wp:docPr id="75" name="Imagen 28"/>
+            <wp:docPr id="39" name="Imagen 28"/>
             <wp:cNvGraphicFramePr>
               <a:graphicFrameLocks xmlns:a="http://schemas.openxmlformats.org/drawingml/2006/main" noChangeAspect="1"/>
             </wp:cNvGraphicFramePr>
@@ -15816,7 +15907,7 @@
               <a:graphicData uri="http://schemas.openxmlformats.org/drawingml/2006/picture">
                 <pic:pic xmlns:pic="http://schemas.openxmlformats.org/drawingml/2006/picture">
                   <pic:nvPicPr>
-                    <pic:cNvPr id="54" name="Picture 54" descr="/Users/robertovelasquezdean/Library/Group Containers/L48J367XN4.com.infraware.PolarisOffice/EngineTemp/1511/fImage67321457723.png"/>
+                    <pic:cNvPr id="54" name="Picture 54" descr="/Users/robertovelasquezdean/Library/Group Containers/L48J367XN4.com.infraware.PolarisOffice/EngineTemp/927/fImage67321457723.png"/>
                     <pic:cNvPicPr>
                       <a:picLocks noChangeAspect="1" noChangeArrowheads="1"/>
                     </pic:cNvPicPr>
@@ -15845,7 +15936,7 @@
                   <pic:spPr>
                     <a:xfrm>
                       <a:off x="0" y="0"/>
-                      <a:ext cx="840105" cy="687705"/>
+                      <a:ext cx="840740" cy="688340"/>
                     </a:xfrm>
                     <a:prstGeom prst="rect"/>
                     <a:ln cap="flat"/>
@@ -16003,9 +16094,9 @@
         </w:rPr>
         <w:drawing>
           <wp:inline distT="0" distB="0" distL="0" distR="0">
-            <wp:extent cx="5731510" cy="960120"/>
+            <wp:extent cx="5732145" cy="960754"/>
             <wp:effectExtent l="0" t="0" r="0" b="0"/>
-            <wp:docPr id="163" name="Imagen 31"/>
+            <wp:docPr id="40" name="Imagen 31"/>
             <wp:cNvGraphicFramePr>
               <a:graphicFrameLocks xmlns:a="http://schemas.openxmlformats.org/drawingml/2006/main" noChangeAspect="1"/>
             </wp:cNvGraphicFramePr>
@@ -16013,7 +16104,7 @@
               <a:graphicData uri="http://schemas.openxmlformats.org/drawingml/2006/picture">
                 <pic:pic xmlns:pic="http://schemas.openxmlformats.org/drawingml/2006/picture">
                   <pic:nvPicPr>
-                    <pic:cNvPr id="56" name="Picture 56" descr="/Users/robertovelasquezdean/Library/Group Containers/L48J367XN4.com.infraware.PolarisOffice/EngineTemp/1511/fImage360751635357.png"/>
+                    <pic:cNvPr id="56" name="Picture 56" descr="/Users/robertovelasquezdean/Library/Group Containers/L48J367XN4.com.infraware.PolarisOffice/EngineTemp/927/fImage360751635357.png"/>
                     <pic:cNvPicPr>
                       <a:picLocks noChangeAspect="1" noChangeArrowheads="1"/>
                     </pic:cNvPicPr>
@@ -16042,7 +16133,7 @@
                   <pic:spPr>
                     <a:xfrm>
                       <a:off x="0" y="0"/>
-                      <a:ext cx="5732145" cy="960754"/>
+                      <a:ext cx="5732780" cy="961390"/>
                     </a:xfrm>
                     <a:prstGeom prst="rect"/>
                     <a:ln cap="flat"/>
@@ -16084,9 +16175,9 @@
         </w:rPr>
         <w:drawing>
           <wp:inline distT="0" distB="0" distL="0" distR="0">
-            <wp:extent cx="5731510" cy="481965"/>
+            <wp:extent cx="5732145" cy="482600"/>
             <wp:effectExtent l="0" t="0" r="0" b="0"/>
-            <wp:docPr id="157" name="Imagen 31"/>
+            <wp:docPr id="41" name="Imagen 31"/>
             <wp:cNvGraphicFramePr>
               <a:graphicFrameLocks xmlns:a="http://schemas.openxmlformats.org/drawingml/2006/main" noChangeAspect="1"/>
             </wp:cNvGraphicFramePr>
@@ -16094,7 +16185,7 @@
               <a:graphicData uri="http://schemas.openxmlformats.org/drawingml/2006/picture">
                 <pic:pic xmlns:pic="http://schemas.openxmlformats.org/drawingml/2006/picture">
                   <pic:nvPicPr>
-                    <pic:cNvPr id="58" name="Picture 58" descr="/Users/robertovelasquezdean/Library/Group Containers/L48J367XN4.com.infraware.PolarisOffice/EngineTemp/1511/fImage194661575819.png"/>
+                    <pic:cNvPr id="58" name="Picture 58" descr="/Users/robertovelasquezdean/Library/Group Containers/L48J367XN4.com.infraware.PolarisOffice/EngineTemp/927/fImage194661575819.png"/>
                     <pic:cNvPicPr>
                       <a:picLocks noChangeAspect="1" noChangeArrowheads="1"/>
                     </pic:cNvPicPr>
@@ -16123,7 +16214,2842 @@
                   <pic:spPr>
                     <a:xfrm>
                       <a:off x="0" y="0"/>
-                      <a:ext cx="5732145" cy="482600"/>
+                      <a:ext cx="5732780" cy="483235"/>
+                    </a:xfrm>
+                    <a:prstGeom prst="rect"/>
+                    <a:ln cap="flat"/>
+                  </pic:spPr>
+                </pic:pic>
+              </a:graphicData>
+            </a:graphic>
+          </wp:inline>
+        </w:drawing>
+      </w:r>
+    </w:p>
+    <w:p>
+      <w:pPr>
+        <w:numPr>
+          <w:ilvl w:val="0"/>
+          <w:numId w:val="0"/>
+        </w:numPr>
+        <w:jc w:val="left"/>
+        <w:spacing w:lineRule="auto" w:line="259" w:before="0" w:after="160"/>
+        <w:widowControl w:val="1"/>
+        <w:ind w:right="0" w:left="0" w:firstLine="0"/>
+        <w:rPr>
+          <w:spacing w:val="0"/>
+          <w:i w:val="0"/>
+          <w:b w:val="1"/>
+          <w:color w:val="000000"/>
+          <w:sz w:val="20"/>
+          <w:szCs w:val="20"/>
+          <w:u w:val="none"/>
+          <w:rFonts w:ascii="Times" w:eastAsia="Times" w:hAnsi="Times" w:hint="default"/>
+        </w:rPr>
+        <w:wordWrap w:val="1"/>
+        <w:autoSpaceDE w:val="0"/>
+        <w:autoSpaceDN w:val="0"/>
+      </w:pPr>
+    </w:p>
+    <w:p>
+      <w:pPr>
+        <w:numPr>
+          <w:ilvl w:val="0"/>
+          <w:numId w:val="0"/>
+        </w:numPr>
+        <w:jc w:val="left"/>
+        <w:spacing w:lineRule="auto" w:line="259" w:before="0" w:after="160"/>
+        <w:widowControl w:val="1"/>
+        <w:ind w:right="0" w:left="0" w:firstLine="0"/>
+        <w:rPr>
+          <w:spacing w:val="0"/>
+          <w:i w:val="1"/>
+          <w:b w:val="1"/>
+          <w:color w:val="000000"/>
+          <w:sz w:val="24"/>
+          <w:szCs w:val="24"/>
+          <w:u w:val="none"/>
+          <w:rFonts w:ascii="Times" w:eastAsia="Times" w:hAnsi="Times" w:hint="default"/>
+        </w:rPr>
+        <w:wordWrap w:val="1"/>
+        <w:autoSpaceDE w:val="0"/>
+        <w:autoSpaceDN w:val="0"/>
+      </w:pPr>
+      <w:r>
+        <w:rPr>
+          <w:spacing w:val="0"/>
+          <w:i w:val="1"/>
+          <w:b w:val="1"/>
+          <w:color w:val="000000"/>
+          <w:sz w:val="24"/>
+          <w:szCs w:val="24"/>
+          <w:u w:val="none"/>
+          <w:rFonts w:ascii="Times" w:eastAsia="Times" w:hAnsi="Times" w:hint="default"/>
+        </w:rPr>
+        <w:t>Where</w:t>
+      </w:r>
+    </w:p>
+    <w:p>
+      <w:pPr>
+        <w:numPr>
+          <w:ilvl w:val="0"/>
+          <w:numId w:val="0"/>
+        </w:numPr>
+        <w:jc w:val="left"/>
+        <w:spacing w:lineRule="auto" w:line="259" w:before="0" w:after="160"/>
+        <w:widowControl w:val="1"/>
+        <w:ind w:right="0" w:left="0" w:firstLine="0"/>
+        <w:rPr>
+          <w:spacing w:val="0"/>
+          <w:i w:val="0"/>
+          <w:b w:val="0"/>
+          <w:color w:val="000000"/>
+          <w:sz w:val="20"/>
+          <w:szCs w:val="20"/>
+          <w:u w:val="none"/>
+          <w:rFonts w:ascii="Times" w:eastAsia="Times" w:hAnsi="Times" w:hint="default"/>
+        </w:rPr>
+        <w:wordWrap w:val="1"/>
+        <w:autoSpaceDE w:val="0"/>
+        <w:autoSpaceDN w:val="0"/>
+      </w:pPr>
+      <w:r>
+        <w:rPr>
+          <w:spacing w:val="0"/>
+          <w:i w:val="1"/>
+          <w:b w:val="1"/>
+          <w:color w:val="000000"/>
+          <w:sz w:val="20"/>
+          <w:szCs w:val="20"/>
+          <w:u w:val="none"/>
+          <w:rFonts w:ascii="Times" w:eastAsia="Times" w:hAnsi="Times" w:hint="default"/>
+        </w:rPr>
+        <w:t xml:space="preserve">Where </w:t>
+      </w:r>
+      <w:r>
+        <w:rPr>
+          <w:spacing w:val="0"/>
+          <w:i w:val="0"/>
+          <w:b w:val="0"/>
+          <w:color w:val="000000"/>
+          <w:sz w:val="20"/>
+          <w:szCs w:val="20"/>
+          <w:u w:val="none"/>
+          <w:rFonts w:ascii="Times" w:eastAsia="Times" w:hAnsi="Times" w:hint="default"/>
+        </w:rPr>
+        <w:t xml:space="preserve">es ahora la sentencia que nos ayudará a filtrar, no columnas; sino, filas o </w:t>
+      </w:r>
+      <w:r>
+        <w:rPr>
+          <w:spacing w:val="0"/>
+          <w:i w:val="1"/>
+          <w:b w:val="1"/>
+          <w:color w:val="000000"/>
+          <w:sz w:val="20"/>
+          <w:szCs w:val="20"/>
+          <w:u w:val="none"/>
+          <w:rFonts w:ascii="Times" w:eastAsia="Times" w:hAnsi="Times" w:hint="default"/>
+        </w:rPr>
+        <w:t xml:space="preserve">registros. </w:t>
+      </w:r>
+      <w:r>
+        <w:rPr>
+          <w:spacing w:val="0"/>
+          <w:i w:val="0"/>
+          <w:b w:val="0"/>
+          <w:color w:val="000000"/>
+          <w:sz w:val="20"/>
+          <w:szCs w:val="20"/>
+          <w:u w:val="none"/>
+          <w:rFonts w:ascii="Times" w:eastAsia="Times" w:hAnsi="Times" w:hint="default"/>
+        </w:rPr>
+        <w:t xml:space="preserve">Esta vez nos va a </w:t>
+      </w:r>
+      <w:r>
+        <w:rPr>
+          <w:spacing w:val="0"/>
+          <w:i w:val="0"/>
+          <w:b w:val="0"/>
+          <w:color w:val="000000"/>
+          <w:sz w:val="20"/>
+          <w:szCs w:val="20"/>
+          <w:u w:val="none"/>
+          <w:rFonts w:ascii="Times" w:eastAsia="Times" w:hAnsi="Times" w:hint="default"/>
+        </w:rPr>
+        <w:t xml:space="preserve">permitir filtrar qué datos en especificos, según unas caracteristicas puntuales pasadas, queremos mostrar; no en </w:t>
+      </w:r>
+      <w:r>
+        <w:rPr>
+          <w:spacing w:val="0"/>
+          <w:i w:val="0"/>
+          <w:b w:val="0"/>
+          <w:color w:val="000000"/>
+          <w:sz w:val="20"/>
+          <w:szCs w:val="20"/>
+          <w:u w:val="none"/>
+          <w:rFonts w:ascii="Times" w:eastAsia="Times" w:hAnsi="Times" w:hint="default"/>
+        </w:rPr>
+        <w:t xml:space="preserve">el sentido generalizado de </w:t>
+      </w:r>
+      <w:r>
+        <w:rPr>
+          <w:spacing w:val="0"/>
+          <w:i w:val="1"/>
+          <w:b w:val="0"/>
+          <w:color w:val="000000"/>
+          <w:sz w:val="20"/>
+          <w:szCs w:val="20"/>
+          <w:u w:val="none"/>
+          <w:rFonts w:ascii="Times" w:eastAsia="Times" w:hAnsi="Times" w:hint="default"/>
+        </w:rPr>
+        <w:t xml:space="preserve">qué campos visualzar en su conjunto</w:t>
+      </w:r>
+      <w:r>
+        <w:rPr>
+          <w:spacing w:val="0"/>
+          <w:i w:val="0"/>
+          <w:b w:val="0"/>
+          <w:color w:val="000000"/>
+          <w:sz w:val="20"/>
+          <w:szCs w:val="20"/>
+          <w:u w:val="none"/>
+          <w:rFonts w:ascii="Times" w:eastAsia="Times" w:hAnsi="Times" w:hint="default"/>
+        </w:rPr>
+        <w:t xml:space="preserve">, no; más bien, qué registros puntuales ver según </w:t>
+      </w:r>
+      <w:r>
+        <w:rPr>
+          <w:spacing w:val="0"/>
+          <w:i w:val="0"/>
+          <w:b w:val="0"/>
+          <w:color w:val="000000"/>
+          <w:sz w:val="20"/>
+          <w:szCs w:val="20"/>
+          <w:u w:val="none"/>
+          <w:rFonts w:ascii="Times" w:eastAsia="Times" w:hAnsi="Times" w:hint="default"/>
+        </w:rPr>
+        <w:t xml:space="preserve">una condición de </w:t>
+      </w:r>
+      <w:r>
+        <w:rPr>
+          <w:spacing w:val="0"/>
+          <w:i w:val="1"/>
+          <w:b w:val="0"/>
+          <w:color w:val="000000"/>
+          <w:sz w:val="20"/>
+          <w:szCs w:val="20"/>
+          <w:u w:val="none"/>
+          <w:rFonts w:ascii="Times" w:eastAsia="Times" w:hAnsi="Times" w:hint="default"/>
+        </w:rPr>
+        <w:t>filtro</w:t>
+      </w:r>
+      <w:r>
+        <w:rPr>
+          <w:spacing w:val="0"/>
+          <w:i w:val="0"/>
+          <w:b w:val="0"/>
+          <w:color w:val="000000"/>
+          <w:sz w:val="20"/>
+          <w:szCs w:val="20"/>
+          <w:u w:val="none"/>
+          <w:rFonts w:ascii="Times" w:eastAsia="Times" w:hAnsi="Times" w:hint="default"/>
+        </w:rPr>
+        <w:t xml:space="preserve"> pasada que deban cumplir. Vamos al grano con ejemplos.</w:t>
+      </w:r>
+    </w:p>
+    <w:p>
+      <w:pPr>
+        <w:numPr>
+          <w:ilvl w:val="0"/>
+          <w:numId w:val="0"/>
+        </w:numPr>
+        <w:jc w:val="left"/>
+        <w:spacing w:lineRule="auto" w:line="259" w:before="0" w:after="160"/>
+        <w:widowControl w:val="1"/>
+        <w:ind w:right="0" w:left="0" w:firstLine="0"/>
+        <w:rPr>
+          <w:spacing w:val="0"/>
+          <w:i w:val="0"/>
+          <w:b w:val="0"/>
+          <w:color w:val="000000"/>
+          <w:sz w:val="20"/>
+          <w:szCs w:val="20"/>
+          <w:u w:val="none"/>
+          <w:rFonts w:ascii="Times" w:eastAsia="Times" w:hAnsi="Times" w:hint="default"/>
+        </w:rPr>
+        <w:wordWrap w:val="1"/>
+        <w:autoSpaceDE w:val="0"/>
+        <w:autoSpaceDN w:val="0"/>
+      </w:pPr>
+      <w:r>
+        <w:rPr>
+          <w:spacing w:val="0"/>
+          <w:i w:val="0"/>
+          <w:b w:val="0"/>
+          <w:color w:val="000000"/>
+          <w:sz w:val="20"/>
+          <w:szCs w:val="20"/>
+          <w:u w:val="none"/>
+          <w:rFonts w:ascii="Times" w:eastAsia="Times" w:hAnsi="Times" w:hint="default"/>
+        </w:rPr>
+        <w:t xml:space="preserve">En concreto, la sentencia </w:t>
+      </w:r>
+      <w:r>
+        <w:rPr>
+          <w:spacing w:val="0"/>
+          <w:i w:val="1"/>
+          <w:b w:val="1"/>
+          <w:color w:val="000000"/>
+          <w:sz w:val="20"/>
+          <w:szCs w:val="20"/>
+          <w:u w:val="none"/>
+          <w:rFonts w:ascii="Times" w:eastAsia="Times" w:hAnsi="Times" w:hint="default"/>
+        </w:rPr>
+        <w:t xml:space="preserve">Where </w:t>
+      </w:r>
+      <w:r>
+        <w:rPr>
+          <w:spacing w:val="0"/>
+          <w:i w:val="0"/>
+          <w:b w:val="0"/>
+          <w:color w:val="000000"/>
+          <w:sz w:val="20"/>
+          <w:szCs w:val="20"/>
+          <w:u w:val="none"/>
+          <w:rFonts w:ascii="Times" w:eastAsia="Times" w:hAnsi="Times" w:hint="default"/>
+        </w:rPr>
+        <w:t xml:space="preserve">lo que nos va a permitir hacer es filtrar y decir cuáles </w:t>
+      </w:r>
+      <w:r>
+        <w:rPr>
+          <w:spacing w:val="0"/>
+          <w:i w:val="1"/>
+          <w:b w:val="1"/>
+          <w:color w:val="000000"/>
+          <w:sz w:val="20"/>
+          <w:szCs w:val="20"/>
+          <w:u w:val="none"/>
+          <w:rFonts w:ascii="Times" w:eastAsia="Times" w:hAnsi="Times" w:hint="default"/>
+        </w:rPr>
+        <w:t xml:space="preserve">registros, </w:t>
+      </w:r>
+      <w:r>
+        <w:rPr>
+          <w:spacing w:val="0"/>
+          <w:i w:val="0"/>
+          <w:b w:val="0"/>
+          <w:color w:val="000000"/>
+          <w:sz w:val="20"/>
+          <w:szCs w:val="20"/>
+          <w:u w:val="none"/>
+          <w:rFonts w:ascii="Times" w:eastAsia="Times" w:hAnsi="Times" w:hint="default"/>
+        </w:rPr>
+        <w:t xml:space="preserve">de una o varias </w:t>
+      </w:r>
+      <w:r>
+        <w:rPr>
+          <w:spacing w:val="0"/>
+          <w:i w:val="0"/>
+          <w:b w:val="0"/>
+          <w:color w:val="000000"/>
+          <w:sz w:val="20"/>
+          <w:szCs w:val="20"/>
+          <w:u w:val="none"/>
+          <w:rFonts w:ascii="Times" w:eastAsia="Times" w:hAnsi="Times" w:hint="default"/>
+        </w:rPr>
+        <w:t xml:space="preserve">tablas combinadas con </w:t>
+      </w:r>
+      <w:r>
+        <w:rPr>
+          <w:spacing w:val="0"/>
+          <w:i w:val="1"/>
+          <w:b w:val="1"/>
+          <w:color w:val="000000"/>
+          <w:sz w:val="20"/>
+          <w:szCs w:val="20"/>
+          <w:u w:val="none"/>
+          <w:rFonts w:ascii="Times" w:eastAsia="Times" w:hAnsi="Times" w:hint="default"/>
+        </w:rPr>
+        <w:t xml:space="preserve">join, </w:t>
+      </w:r>
+      <w:r>
+        <w:rPr>
+          <w:spacing w:val="0"/>
+          <w:i w:val="0"/>
+          <w:b w:val="0"/>
+          <w:color w:val="000000"/>
+          <w:sz w:val="20"/>
+          <w:szCs w:val="20"/>
+          <w:u w:val="none"/>
+          <w:rFonts w:ascii="Times" w:eastAsia="Times" w:hAnsi="Times" w:hint="default"/>
+        </w:rPr>
+        <w:t xml:space="preserve">nos van a servir en nuestro reporte; esto según un parámetro o condición </w:t>
+      </w:r>
+      <w:r>
+        <w:rPr>
+          <w:spacing w:val="0"/>
+          <w:i w:val="0"/>
+          <w:b w:val="0"/>
+          <w:color w:val="000000"/>
+          <w:sz w:val="20"/>
+          <w:szCs w:val="20"/>
+          <w:u w:val="none"/>
+          <w:rFonts w:ascii="Times" w:eastAsia="Times" w:hAnsi="Times" w:hint="default"/>
+        </w:rPr>
+        <w:t>especificada.</w:t>
+      </w:r>
+    </w:p>
+    <w:p>
+      <w:pPr>
+        <w:numPr>
+          <w:ilvl w:val="0"/>
+          <w:numId w:val="0"/>
+        </w:numPr>
+        <w:jc w:val="left"/>
+        <w:spacing w:lineRule="auto" w:line="259" w:before="0" w:after="160"/>
+        <w:widowControl w:val="1"/>
+        <w:ind w:right="0" w:left="0" w:firstLine="0"/>
+        <w:rPr>
+          <w:spacing w:val="0"/>
+          <w:i w:val="0"/>
+          <w:b w:val="0"/>
+          <w:color w:val="000000"/>
+          <w:sz w:val="20"/>
+          <w:szCs w:val="20"/>
+          <w:u w:val="none"/>
+          <w:rFonts w:ascii="Times" w:eastAsia="Times" w:hAnsi="Times" w:hint="default"/>
+        </w:rPr>
+        <w:wordWrap w:val="1"/>
+        <w:autoSpaceDE w:val="0"/>
+        <w:autoSpaceDN w:val="0"/>
+      </w:pPr>
+      <w:r>
+        <w:rPr>
+          <w:spacing w:val="0"/>
+          <w:i w:val="0"/>
+          <w:b w:val="1"/>
+          <w:color w:val="000000"/>
+          <w:sz w:val="20"/>
+          <w:szCs w:val="20"/>
+          <w:u w:val="none"/>
+          <w:rFonts w:ascii="Times" w:eastAsia="Times" w:hAnsi="Times" w:hint="default"/>
+        </w:rPr>
+        <w:t xml:space="preserve">Ejemplo 1. </w:t>
+      </w:r>
+      <w:r>
+        <w:rPr>
+          <w:spacing w:val="0"/>
+          <w:i w:val="0"/>
+          <w:b w:val="0"/>
+          <w:color w:val="000000"/>
+          <w:sz w:val="20"/>
+          <w:szCs w:val="20"/>
+          <w:u w:val="none"/>
+          <w:rFonts w:ascii="Times" w:eastAsia="Times" w:hAnsi="Times" w:hint="default"/>
+        </w:rPr>
+        <w:t xml:space="preserve">Queremos ver los </w:t>
+      </w:r>
+      <w:r>
+        <w:rPr>
+          <w:spacing w:val="0"/>
+          <w:i w:val="1"/>
+          <w:b w:val="1"/>
+          <w:color w:val="000000"/>
+          <w:sz w:val="20"/>
+          <w:szCs w:val="20"/>
+          <w:u w:val="none"/>
+          <w:rFonts w:ascii="Times" w:eastAsia="Times" w:hAnsi="Times" w:hint="default"/>
+        </w:rPr>
+        <w:t xml:space="preserve">registros </w:t>
+      </w:r>
+      <w:r>
+        <w:rPr>
+          <w:spacing w:val="0"/>
+          <w:i w:val="0"/>
+          <w:b w:val="0"/>
+          <w:color w:val="000000"/>
+          <w:sz w:val="20"/>
+          <w:szCs w:val="20"/>
+          <w:u w:val="none"/>
+          <w:rFonts w:ascii="Times" w:eastAsia="Times" w:hAnsi="Times" w:hint="default"/>
+        </w:rPr>
+        <w:t xml:space="preserve">de la tabla </w:t>
+      </w:r>
+      <w:r>
+        <w:rPr>
+          <w:spacing w:val="0"/>
+          <w:i w:val="1"/>
+          <w:b w:val="1"/>
+          <w:color w:val="000000"/>
+          <w:sz w:val="20"/>
+          <w:szCs w:val="20"/>
+          <w:u w:val="none"/>
+          <w:rFonts w:ascii="Times" w:eastAsia="Times" w:hAnsi="Times" w:hint="default"/>
+        </w:rPr>
+        <w:t xml:space="preserve">posts </w:t>
+      </w:r>
+      <w:r>
+        <w:rPr>
+          <w:spacing w:val="0"/>
+          <w:i w:val="0"/>
+          <w:b w:val="0"/>
+          <w:color w:val="000000"/>
+          <w:sz w:val="20"/>
+          <w:szCs w:val="20"/>
+          <w:u w:val="none"/>
+          <w:rFonts w:ascii="Times" w:eastAsia="Times" w:hAnsi="Times" w:hint="default"/>
+        </w:rPr>
+        <w:t xml:space="preserve">donde el campo </w:t>
+      </w:r>
+      <w:r>
+        <w:rPr>
+          <w:spacing w:val="0"/>
+          <w:i w:val="1"/>
+          <w:b w:val="1"/>
+          <w:color w:val="000000"/>
+          <w:sz w:val="20"/>
+          <w:szCs w:val="20"/>
+          <w:u w:val="none"/>
+          <w:rFonts w:ascii="Times" w:eastAsia="Times" w:hAnsi="Times" w:hint="default"/>
+        </w:rPr>
+        <w:t xml:space="preserve">id sea igual o menor</w:t>
+      </w:r>
+      <w:r>
+        <w:rPr>
+          <w:spacing w:val="0"/>
+          <w:i w:val="0"/>
+          <w:b w:val="0"/>
+          <w:color w:val="000000"/>
+          <w:sz w:val="20"/>
+          <w:szCs w:val="20"/>
+          <w:u w:val="none"/>
+          <w:rFonts w:ascii="Times" w:eastAsia="Times" w:hAnsi="Times" w:hint="default"/>
+        </w:rPr>
+        <w:t xml:space="preserve"> que </w:t>
+      </w:r>
+      <w:r>
+        <w:rPr>
+          <w:spacing w:val="0"/>
+          <w:i w:val="1"/>
+          <w:b w:val="1"/>
+          <w:color w:val="000000"/>
+          <w:sz w:val="20"/>
+          <w:szCs w:val="20"/>
+          <w:u w:val="none"/>
+          <w:rFonts w:ascii="Times" w:eastAsia="Times" w:hAnsi="Times" w:hint="default"/>
+        </w:rPr>
+        <w:t xml:space="preserve">50, </w:t>
+      </w:r>
+      <w:r>
+        <w:rPr>
+          <w:spacing w:val="0"/>
+          <w:i w:val="0"/>
+          <w:b w:val="0"/>
+          <w:color w:val="000000"/>
+          <w:sz w:val="20"/>
+          <w:szCs w:val="20"/>
+          <w:u w:val="none"/>
+          <w:rFonts w:ascii="Times" w:eastAsia="Times" w:hAnsi="Times" w:hint="default"/>
+        </w:rPr>
+        <w:t xml:space="preserve">tal así:</w:t>
+      </w:r>
+    </w:p>
+    <w:p>
+      <w:pPr>
+        <w:numPr>
+          <w:ilvl w:val="0"/>
+          <w:numId w:val="0"/>
+        </w:numPr>
+        <w:jc w:val="left"/>
+        <w:spacing w:lineRule="auto" w:line="259" w:before="0" w:after="160"/>
+        <w:widowControl w:val="1"/>
+        <w:ind w:right="0" w:left="0" w:firstLine="0"/>
+        <w:rPr>
+          <w:spacing w:val="0"/>
+          <w:i w:val="0"/>
+          <w:b w:val="0"/>
+          <w:color w:val="000000"/>
+          <w:sz w:val="20"/>
+          <w:szCs w:val="20"/>
+          <w:u w:val="none"/>
+          <w:rFonts w:ascii="Times" w:eastAsia="Times" w:hAnsi="Times" w:hint="default"/>
+        </w:rPr>
+        <w:wordWrap w:val="1"/>
+        <w:autoSpaceDE w:val="0"/>
+        <w:autoSpaceDN w:val="0"/>
+      </w:pPr>
+      <w:r>
+        <w:rPr>
+          <w:sz w:val="20"/>
+        </w:rPr>
+        <w:drawing>
+          <wp:inline distT="0" distB="0" distL="0" distR="0">
+            <wp:extent cx="1533525" cy="419100"/>
+            <wp:effectExtent l="0" t="0" r="0" b="0"/>
+            <wp:docPr id="49" name="Imagen 32"/>
+            <wp:cNvGraphicFramePr>
+              <a:graphicFrameLocks xmlns:a="http://schemas.openxmlformats.org/drawingml/2006/main" noChangeAspect="1"/>
+            </wp:cNvGraphicFramePr>
+            <a:graphic xmlns:a="http://schemas.openxmlformats.org/drawingml/2006/main">
+              <a:graphicData uri="http://schemas.openxmlformats.org/drawingml/2006/picture">
+                <pic:pic xmlns:pic="http://schemas.openxmlformats.org/drawingml/2006/picture">
+                  <pic:nvPicPr>
+                    <pic:cNvPr id="60" name="Picture 60" descr="/Users/robertovelasquezdean/Library/Group Containers/L48J367XN4.com.infraware.PolarisOffice/EngineTemp/927/fImage7423492228.png"/>
+                    <pic:cNvPicPr>
+                      <a:picLocks noChangeAspect="1" noChangeArrowheads="1"/>
+                    </pic:cNvPicPr>
+                  </pic:nvPicPr>
+                  <pic:blipFill>
+                    <a:blip r:embed="rId64">
+                      <a:extLst>
+                        <a:ext uri="{BEBA8EAE-BF5A-486C-A8C5-ECC9F3942E4B}">
+                          <a14:imgProps xmlns:a14="http://schemas.microsoft.com/office/drawing/2010/main">
+                            <a14:imgLayer r:embed="rId65">
+                              <a14:imgEffect>
+                                <a14:sharpenSoften amount="25000"/>
+                              </a14:imgEffect>
+                            </a14:imgLayer>
+                          </a14:imgProps>
+                        </a:ext>
+                        <a:ext uri="{28A0092B-C50C-407E-A947-70E740481C1C}">
+                          <a14:useLocalDpi xmlns:a14="http://schemas.microsoft.com/office/drawing/2010/main" val="0"/>
+                        </a:ext>
+                      </a:extLst>
+                    </a:blip>
+                    <a:stretch>
+                      <a:fillRect/>
+                    </a:stretch>
+                  </pic:blipFill>
+                  <pic:spPr>
+                    <a:xfrm>
+                      <a:off x="0" y="0"/>
+                      <a:ext cx="1534160" cy="419735"/>
+                    </a:xfrm>
+                    <a:prstGeom prst="rect"/>
+                    <a:ln cap="flat"/>
+                  </pic:spPr>
+                </pic:pic>
+              </a:graphicData>
+            </a:graphic>
+          </wp:inline>
+        </w:drawing>
+      </w:r>
+    </w:p>
+    <w:p>
+      <w:pPr>
+        <w:numPr>
+          <w:ilvl w:val="0"/>
+          <w:numId w:val="0"/>
+        </w:numPr>
+        <w:jc w:val="left"/>
+        <w:spacing w:lineRule="auto" w:line="259" w:before="0" w:after="160"/>
+        <w:widowControl w:val="1"/>
+        <w:ind w:right="0" w:left="0" w:firstLine="0"/>
+        <w:rPr>
+          <w:spacing w:val="0"/>
+          <w:i w:val="0"/>
+          <w:b w:val="0"/>
+          <w:color w:val="000000"/>
+          <w:sz w:val="20"/>
+          <w:szCs w:val="20"/>
+          <w:u w:val="none"/>
+          <w:rFonts w:ascii="Times" w:eastAsia="Times" w:hAnsi="Times" w:hint="default"/>
+        </w:rPr>
+        <w:wordWrap w:val="1"/>
+        <w:autoSpaceDE w:val="0"/>
+        <w:autoSpaceDN w:val="0"/>
+      </w:pPr>
+      <w:r>
+        <w:rPr>
+          <w:sz w:val="20"/>
+        </w:rPr>
+        <w:drawing>
+          <wp:inline distT="0" distB="0" distL="0" distR="0">
+            <wp:extent cx="5731510" cy="1510665"/>
+            <wp:effectExtent l="0" t="0" r="0" b="0"/>
+            <wp:docPr id="120" name="Imagen 33"/>
+            <wp:cNvGraphicFramePr>
+              <a:graphicFrameLocks xmlns:a="http://schemas.openxmlformats.org/drawingml/2006/main" noChangeAspect="1"/>
+            </wp:cNvGraphicFramePr>
+            <a:graphic xmlns:a="http://schemas.openxmlformats.org/drawingml/2006/main">
+              <a:graphicData uri="http://schemas.openxmlformats.org/drawingml/2006/picture">
+                <pic:pic xmlns:pic="http://schemas.openxmlformats.org/drawingml/2006/picture">
+                  <pic:nvPicPr>
+                    <pic:cNvPr id="62" name="Picture 62" descr="/Users/robertovelasquezdean/Library/Group Containers/L48J367XN4.com.infraware.PolarisOffice/EngineTemp/927/fImage965571205063.png"/>
+                    <pic:cNvPicPr>
+                      <a:picLocks noChangeAspect="1" noChangeArrowheads="1"/>
+                    </pic:cNvPicPr>
+                  </pic:nvPicPr>
+                  <pic:blipFill>
+                    <a:blip r:embed="rId66">
+                      <a:extLst>
+                        <a:ext uri="{BEBA8EAE-BF5A-486C-A8C5-ECC9F3942E4B}">
+                          <a14:imgProps xmlns:a14="http://schemas.microsoft.com/office/drawing/2010/main">
+                            <a14:imgLayer r:embed="rId67">
+                              <a14:imgEffect>
+                                <a14:sharpenSoften amount="25000"/>
+                              </a14:imgEffect>
+                            </a14:imgLayer>
+                          </a14:imgProps>
+                        </a:ext>
+                        <a:ext uri="{28A0092B-C50C-407E-A947-70E740481C1C}">
+                          <a14:useLocalDpi xmlns:a14="http://schemas.microsoft.com/office/drawing/2010/main" val="0"/>
+                        </a:ext>
+                      </a:extLst>
+                    </a:blip>
+                    <a:stretch>
+                      <a:fillRect/>
+                    </a:stretch>
+                  </pic:blipFill>
+                  <pic:spPr>
+                    <a:xfrm>
+                      <a:off x="0" y="0"/>
+                      <a:ext cx="5732145" cy="1511300"/>
+                    </a:xfrm>
+                    <a:prstGeom prst="rect"/>
+                    <a:ln cap="flat"/>
+                  </pic:spPr>
+                </pic:pic>
+              </a:graphicData>
+            </a:graphic>
+          </wp:inline>
+        </w:drawing>
+      </w:r>
+    </w:p>
+    <w:p>
+      <w:pPr>
+        <w:numPr>
+          <w:ilvl w:val="0"/>
+          <w:numId w:val="0"/>
+        </w:numPr>
+        <w:jc w:val="center"/>
+        <w:spacing w:lineRule="auto" w:line="259" w:before="0" w:after="160"/>
+        <w:widowControl w:val="1"/>
+        <w:ind w:right="0" w:left="0" w:firstLine="0"/>
+        <w:rPr>
+          <w:spacing w:val="0"/>
+          <w:i w:val="1"/>
+          <w:b w:val="0"/>
+          <w:color w:val="000000"/>
+          <w:sz w:val="18"/>
+          <w:szCs w:val="18"/>
+          <w:u w:val="none"/>
+          <w:rFonts w:ascii="Times" w:eastAsia="Times" w:hAnsi="Times" w:hint="default"/>
+        </w:rPr>
+        <w:wordWrap w:val="1"/>
+        <w:autoSpaceDE w:val="0"/>
+        <w:autoSpaceDN w:val="0"/>
+      </w:pPr>
+      <w:r>
+        <w:rPr>
+          <w:spacing w:val="0"/>
+          <w:i w:val="1"/>
+          <w:b w:val="0"/>
+          <w:color w:val="000000"/>
+          <w:sz w:val="18"/>
+          <w:szCs w:val="18"/>
+          <w:u w:val="none"/>
+          <w:rFonts w:ascii="Times" w:eastAsia="Times" w:hAnsi="Times" w:hint="default"/>
+        </w:rPr>
+        <w:t xml:space="preserve">Tenga en cuenta que los ID para los posts comienzan desde el 43</w:t>
+      </w:r>
+    </w:p>
+    <w:p>
+      <w:pPr>
+        <w:numPr>
+          <w:ilvl w:val="0"/>
+          <w:numId w:val="0"/>
+        </w:numPr>
+        <w:jc w:val="center"/>
+        <w:spacing w:lineRule="auto" w:line="259" w:before="0" w:after="160"/>
+        <w:widowControl w:val="1"/>
+        <w:ind w:right="0" w:left="0" w:firstLine="0"/>
+        <w:rPr>
+          <w:spacing w:val="0"/>
+          <w:i w:val="1"/>
+          <w:b w:val="0"/>
+          <w:color w:val="000000"/>
+          <w:sz w:val="18"/>
+          <w:szCs w:val="18"/>
+          <w:u w:val="none"/>
+          <w:rFonts w:ascii="Times" w:eastAsia="Times" w:hAnsi="Times" w:hint="default"/>
+        </w:rPr>
+        <w:wordWrap w:val="1"/>
+        <w:autoSpaceDE w:val="0"/>
+        <w:autoSpaceDN w:val="0"/>
+      </w:pPr>
+    </w:p>
+    <w:p>
+      <w:pPr>
+        <w:numPr>
+          <w:ilvl w:val="0"/>
+          <w:numId w:val="0"/>
+        </w:numPr>
+        <w:jc w:val="both"/>
+        <w:spacing w:lineRule="auto" w:line="259" w:before="0" w:after="160"/>
+        <w:widowControl w:val="1"/>
+        <w:ind w:right="0" w:left="0" w:firstLine="0"/>
+        <w:rPr>
+          <w:spacing w:val="0"/>
+          <w:i w:val="0"/>
+          <w:b w:val="1"/>
+          <w:color w:val="000000"/>
+          <w:sz w:val="20"/>
+          <w:szCs w:val="20"/>
+          <w:u w:val="none"/>
+          <w:rFonts w:ascii="Times" w:eastAsia="Times" w:hAnsi="Times" w:hint="default"/>
+        </w:rPr>
+        <w:wordWrap w:val="1"/>
+        <w:autoSpaceDE w:val="0"/>
+        <w:autoSpaceDN w:val="0"/>
+      </w:pPr>
+    </w:p>
+    <w:p>
+      <w:pPr>
+        <w:numPr>
+          <w:ilvl w:val="0"/>
+          <w:numId w:val="0"/>
+        </w:numPr>
+        <w:jc w:val="both"/>
+        <w:spacing w:lineRule="auto" w:line="259" w:before="0" w:after="160"/>
+        <w:widowControl w:val="1"/>
+        <w:ind w:right="0" w:left="0" w:firstLine="0"/>
+        <w:rPr>
+          <w:spacing w:val="0"/>
+          <w:i w:val="0"/>
+          <w:b w:val="1"/>
+          <w:color w:val="000000"/>
+          <w:sz w:val="20"/>
+          <w:szCs w:val="20"/>
+          <w:u w:val="none"/>
+          <w:rFonts w:ascii="Times" w:eastAsia="Times" w:hAnsi="Times" w:hint="default"/>
+        </w:rPr>
+        <w:wordWrap w:val="1"/>
+        <w:autoSpaceDE w:val="0"/>
+        <w:autoSpaceDN w:val="0"/>
+      </w:pPr>
+    </w:p>
+    <w:p>
+      <w:pPr>
+        <w:numPr>
+          <w:ilvl w:val="0"/>
+          <w:numId w:val="0"/>
+        </w:numPr>
+        <w:jc w:val="both"/>
+        <w:spacing w:lineRule="auto" w:line="259" w:before="0" w:after="160"/>
+        <w:widowControl w:val="1"/>
+        <w:ind w:right="0" w:left="0" w:firstLine="0"/>
+        <w:rPr>
+          <w:spacing w:val="0"/>
+          <w:i w:val="0"/>
+          <w:b w:val="0"/>
+          <w:color w:val="000000"/>
+          <w:sz w:val="20"/>
+          <w:szCs w:val="20"/>
+          <w:u w:val="none"/>
+          <w:rFonts w:ascii="Times" w:eastAsia="Times" w:hAnsi="Times" w:hint="default"/>
+        </w:rPr>
+        <w:wordWrap w:val="1"/>
+        <w:autoSpaceDE w:val="0"/>
+        <w:autoSpaceDN w:val="0"/>
+      </w:pPr>
+      <w:r>
+        <w:rPr>
+          <w:spacing w:val="0"/>
+          <w:i w:val="0"/>
+          <w:b w:val="1"/>
+          <w:color w:val="000000"/>
+          <w:sz w:val="20"/>
+          <w:szCs w:val="20"/>
+          <w:u w:val="none"/>
+          <w:rFonts w:ascii="Times" w:eastAsia="Times" w:hAnsi="Times" w:hint="default"/>
+        </w:rPr>
+        <w:t xml:space="preserve">Ejemplo 2. </w:t>
+      </w:r>
+      <w:r>
+        <w:rPr>
+          <w:spacing w:val="0"/>
+          <w:i w:val="0"/>
+          <w:b w:val="0"/>
+          <w:color w:val="000000"/>
+          <w:sz w:val="20"/>
+          <w:szCs w:val="20"/>
+          <w:u w:val="none"/>
+          <w:rFonts w:ascii="Times" w:eastAsia="Times" w:hAnsi="Times" w:hint="default"/>
+        </w:rPr>
+        <w:t xml:space="preserve">Queremos ver los </w:t>
+      </w:r>
+      <w:r>
+        <w:rPr>
+          <w:spacing w:val="0"/>
+          <w:i w:val="1"/>
+          <w:b w:val="1"/>
+          <w:color w:val="000000"/>
+          <w:sz w:val="20"/>
+          <w:szCs w:val="20"/>
+          <w:u w:val="none"/>
+          <w:rFonts w:ascii="Times" w:eastAsia="Times" w:hAnsi="Times" w:hint="default"/>
+        </w:rPr>
+        <w:t xml:space="preserve">registros </w:t>
+      </w:r>
+      <w:r>
+        <w:rPr>
+          <w:spacing w:val="0"/>
+          <w:i w:val="0"/>
+          <w:b w:val="0"/>
+          <w:color w:val="000000"/>
+          <w:sz w:val="20"/>
+          <w:szCs w:val="20"/>
+          <w:u w:val="none"/>
+          <w:rFonts w:ascii="Times" w:eastAsia="Times" w:hAnsi="Times" w:hint="default"/>
+        </w:rPr>
+        <w:t xml:space="preserve">de la tabla </w:t>
+      </w:r>
+      <w:r>
+        <w:rPr>
+          <w:spacing w:val="0"/>
+          <w:i w:val="1"/>
+          <w:b w:val="1"/>
+          <w:color w:val="000000"/>
+          <w:sz w:val="20"/>
+          <w:szCs w:val="20"/>
+          <w:u w:val="none"/>
+          <w:rFonts w:ascii="Times" w:eastAsia="Times" w:hAnsi="Times" w:hint="default"/>
+        </w:rPr>
+        <w:t xml:space="preserve">posts </w:t>
+      </w:r>
+      <w:r>
+        <w:rPr>
+          <w:spacing w:val="0"/>
+          <w:i w:val="0"/>
+          <w:b w:val="0"/>
+          <w:color w:val="000000"/>
+          <w:sz w:val="20"/>
+          <w:szCs w:val="20"/>
+          <w:u w:val="none"/>
+          <w:rFonts w:ascii="Times" w:eastAsia="Times" w:hAnsi="Times" w:hint="default"/>
+        </w:rPr>
+        <w:t xml:space="preserve">donde el campo </w:t>
+      </w:r>
+      <w:r>
+        <w:rPr>
+          <w:spacing w:val="0"/>
+          <w:i w:val="1"/>
+          <w:b w:val="1"/>
+          <w:color w:val="000000"/>
+          <w:sz w:val="20"/>
+          <w:szCs w:val="20"/>
+          <w:u w:val="none"/>
+          <w:rFonts w:ascii="Times" w:eastAsia="Times" w:hAnsi="Times" w:hint="default"/>
+        </w:rPr>
+        <w:t xml:space="preserve">estatus No sea igual </w:t>
+      </w:r>
+      <w:r>
+        <w:rPr>
+          <w:spacing w:val="0"/>
+          <w:i w:val="0"/>
+          <w:b w:val="0"/>
+          <w:color w:val="000000"/>
+          <w:sz w:val="20"/>
+          <w:szCs w:val="20"/>
+          <w:u w:val="none"/>
+          <w:rFonts w:ascii="Times" w:eastAsia="Times" w:hAnsi="Times" w:hint="default"/>
+        </w:rPr>
+        <w:t xml:space="preserve">a </w:t>
+      </w:r>
+      <w:r>
+        <w:rPr>
+          <w:spacing w:val="0"/>
+          <w:i w:val="1"/>
+          <w:b w:val="1"/>
+          <w:color w:val="000000"/>
+          <w:sz w:val="20"/>
+          <w:szCs w:val="20"/>
+          <w:u w:val="none"/>
+          <w:rFonts w:ascii="Times" w:eastAsia="Times" w:hAnsi="Times" w:hint="default"/>
+        </w:rPr>
+        <w:t>“activo”,</w:t>
+      </w:r>
+      <w:r>
+        <w:rPr>
+          <w:spacing w:val="0"/>
+          <w:i w:val="0"/>
+          <w:b w:val="0"/>
+          <w:color w:val="000000"/>
+          <w:sz w:val="20"/>
+          <w:szCs w:val="20"/>
+          <w:u w:val="none"/>
+          <w:rFonts w:ascii="Times" w:eastAsia="Times" w:hAnsi="Times" w:hint="default"/>
+        </w:rPr>
+        <w:t xml:space="preserve"> tal así:</w:t>
+      </w:r>
+    </w:p>
+    <w:p>
+      <w:pPr>
+        <w:numPr>
+          <w:ilvl w:val="0"/>
+          <w:numId w:val="0"/>
+        </w:numPr>
+        <w:jc w:val="both"/>
+        <w:spacing w:lineRule="auto" w:line="259" w:before="0" w:after="160"/>
+        <w:widowControl w:val="1"/>
+        <w:ind w:right="0" w:left="0" w:firstLine="0"/>
+        <w:rPr>
+          <w:spacing w:val="0"/>
+          <w:i w:val="0"/>
+          <w:b w:val="0"/>
+          <w:color w:val="000000"/>
+          <w:sz w:val="20"/>
+          <w:szCs w:val="20"/>
+          <w:u w:val="none"/>
+          <w:rFonts w:ascii="Times" w:eastAsia="Times" w:hAnsi="Times" w:hint="default"/>
+        </w:rPr>
+        <w:wordWrap w:val="1"/>
+        <w:autoSpaceDE w:val="0"/>
+        <w:autoSpaceDN w:val="0"/>
+      </w:pPr>
+      <w:r>
+        <w:rPr>
+          <w:sz w:val="20"/>
+        </w:rPr>
+        <w:drawing>
+          <wp:inline distT="0" distB="0" distL="0" distR="0">
+            <wp:extent cx="2286000" cy="419100"/>
+            <wp:effectExtent l="0" t="0" r="0" b="0"/>
+            <wp:docPr id="139" name="Imagen 35"/>
+            <wp:cNvGraphicFramePr>
+              <a:graphicFrameLocks xmlns:a="http://schemas.openxmlformats.org/drawingml/2006/main" noChangeAspect="1"/>
+            </wp:cNvGraphicFramePr>
+            <a:graphic xmlns:a="http://schemas.openxmlformats.org/drawingml/2006/main">
+              <a:graphicData uri="http://schemas.openxmlformats.org/drawingml/2006/picture">
+                <pic:pic xmlns:pic="http://schemas.openxmlformats.org/drawingml/2006/picture">
+                  <pic:nvPicPr>
+                    <pic:cNvPr id="64" name="Picture 64" descr="/Users/robertovelasquezdean/Library/Group Containers/L48J367XN4.com.infraware.PolarisOffice/EngineTemp/927/fImage94191395235.png"/>
+                    <pic:cNvPicPr>
+                      <a:picLocks noChangeAspect="1" noChangeArrowheads="1"/>
+                    </pic:cNvPicPr>
+                  </pic:nvPicPr>
+                  <pic:blipFill>
+                    <a:blip r:embed="rId68">
+                      <a:extLst>
+                        <a:ext uri="{BEBA8EAE-BF5A-486C-A8C5-ECC9F3942E4B}">
+                          <a14:imgProps xmlns:a14="http://schemas.microsoft.com/office/drawing/2010/main">
+                            <a14:imgLayer r:embed="rId69">
+                              <a14:imgEffect>
+                                <a14:sharpenSoften amount="25000"/>
+                              </a14:imgEffect>
+                            </a14:imgLayer>
+                          </a14:imgProps>
+                        </a:ext>
+                        <a:ext uri="{28A0092B-C50C-407E-A947-70E740481C1C}">
+                          <a14:useLocalDpi xmlns:a14="http://schemas.microsoft.com/office/drawing/2010/main" val="0"/>
+                        </a:ext>
+                      </a:extLst>
+                    </a:blip>
+                    <a:stretch>
+                      <a:fillRect/>
+                    </a:stretch>
+                  </pic:blipFill>
+                  <pic:spPr>
+                    <a:xfrm>
+                      <a:off x="0" y="0"/>
+                      <a:ext cx="2286635" cy="419735"/>
+                    </a:xfrm>
+                    <a:prstGeom prst="rect"/>
+                    <a:ln cap="flat"/>
+                  </pic:spPr>
+                </pic:pic>
+              </a:graphicData>
+            </a:graphic>
+          </wp:inline>
+        </w:drawing>
+      </w:r>
+    </w:p>
+    <w:p>
+      <w:pPr>
+        <w:numPr>
+          <w:ilvl w:val="0"/>
+          <w:numId w:val="0"/>
+        </w:numPr>
+        <w:jc w:val="both"/>
+        <w:spacing w:lineRule="auto" w:line="259" w:before="0" w:after="160"/>
+        <w:widowControl w:val="1"/>
+        <w:ind w:right="0" w:left="0" w:firstLine="0"/>
+        <w:rPr>
+          <w:spacing w:val="0"/>
+          <w:i w:val="0"/>
+          <w:b w:val="0"/>
+          <w:color w:val="000000"/>
+          <w:sz w:val="20"/>
+          <w:szCs w:val="20"/>
+          <w:u w:val="none"/>
+          <w:rFonts w:ascii="Times" w:eastAsia="Times" w:hAnsi="Times" w:hint="default"/>
+        </w:rPr>
+        <w:wordWrap w:val="1"/>
+        <w:autoSpaceDE w:val="0"/>
+        <w:autoSpaceDN w:val="0"/>
+      </w:pPr>
+      <w:r>
+        <w:rPr>
+          <w:sz w:val="20"/>
+        </w:rPr>
+        <w:drawing>
+          <wp:inline distT="0" distB="0" distL="0" distR="0">
+            <wp:extent cx="5731510" cy="911860"/>
+            <wp:effectExtent l="0" t="0" r="0" b="0"/>
+            <wp:docPr id="145" name="Imagen 35"/>
+            <wp:cNvGraphicFramePr>
+              <a:graphicFrameLocks xmlns:a="http://schemas.openxmlformats.org/drawingml/2006/main" noChangeAspect="1"/>
+            </wp:cNvGraphicFramePr>
+            <a:graphic xmlns:a="http://schemas.openxmlformats.org/drawingml/2006/main">
+              <a:graphicData uri="http://schemas.openxmlformats.org/drawingml/2006/picture">
+                <pic:pic xmlns:pic="http://schemas.openxmlformats.org/drawingml/2006/picture">
+                  <pic:nvPicPr>
+                    <pic:cNvPr id="66" name="Picture 66" descr="/Users/robertovelasquezdean/Library/Group Containers/L48J367XN4.com.infraware.PolarisOffice/EngineTemp/927/fImage598551451506.png"/>
+                    <pic:cNvPicPr>
+                      <a:picLocks noChangeAspect="1" noChangeArrowheads="1"/>
+                    </pic:cNvPicPr>
+                  </pic:nvPicPr>
+                  <pic:blipFill>
+                    <a:blip r:embed="rId70">
+                      <a:extLst>
+                        <a:ext uri="{BEBA8EAE-BF5A-486C-A8C5-ECC9F3942E4B}">
+                          <a14:imgProps xmlns:a14="http://schemas.microsoft.com/office/drawing/2010/main">
+                            <a14:imgLayer r:embed="rId71">
+                              <a14:imgEffect>
+                                <a14:sharpenSoften amount="25000"/>
+                              </a14:imgEffect>
+                            </a14:imgLayer>
+                          </a14:imgProps>
+                        </a:ext>
+                        <a:ext uri="{28A0092B-C50C-407E-A947-70E740481C1C}">
+                          <a14:useLocalDpi xmlns:a14="http://schemas.microsoft.com/office/drawing/2010/main" val="0"/>
+                        </a:ext>
+                      </a:extLst>
+                    </a:blip>
+                    <a:stretch>
+                      <a:fillRect/>
+                    </a:stretch>
+                  </pic:blipFill>
+                  <pic:spPr>
+                    <a:xfrm>
+                      <a:off x="0" y="0"/>
+                      <a:ext cx="5732145" cy="912495"/>
+                    </a:xfrm>
+                    <a:prstGeom prst="rect"/>
+                    <a:ln cap="flat"/>
+                  </pic:spPr>
+                </pic:pic>
+              </a:graphicData>
+            </a:graphic>
+          </wp:inline>
+        </w:drawing>
+      </w:r>
+    </w:p>
+    <w:p>
+      <w:pPr>
+        <w:numPr>
+          <w:ilvl w:val="0"/>
+          <w:numId w:val="0"/>
+        </w:numPr>
+        <w:jc w:val="both"/>
+        <w:spacing w:lineRule="auto" w:line="259" w:before="0" w:after="160"/>
+        <w:widowControl w:val="1"/>
+        <w:ind w:right="0" w:left="0" w:firstLine="0"/>
+        <w:rPr>
+          <w:spacing w:val="0"/>
+          <w:i w:val="0"/>
+          <w:b w:val="0"/>
+          <w:color w:val="000000"/>
+          <w:sz w:val="20"/>
+          <w:szCs w:val="20"/>
+          <w:u w:val="none"/>
+          <w:rFonts w:ascii="Times" w:eastAsia="Times" w:hAnsi="Times" w:hint="default"/>
+        </w:rPr>
+        <w:wordWrap w:val="1"/>
+        <w:autoSpaceDE w:val="0"/>
+        <w:autoSpaceDN w:val="0"/>
+      </w:pPr>
+    </w:p>
+    <w:p>
+      <w:pPr>
+        <w:numPr>
+          <w:ilvl w:val="0"/>
+          <w:numId w:val="0"/>
+        </w:numPr>
+        <w:jc w:val="both"/>
+        <w:spacing w:lineRule="auto" w:line="259" w:before="0" w:after="160"/>
+        <w:widowControl w:val="1"/>
+        <w:ind w:right="0" w:left="0" w:firstLine="0"/>
+        <w:rPr>
+          <w:spacing w:val="0"/>
+          <w:i w:val="0"/>
+          <w:b w:val="0"/>
+          <w:color w:val="000000"/>
+          <w:sz w:val="20"/>
+          <w:szCs w:val="20"/>
+          <w:u w:val="none"/>
+          <w:rFonts w:ascii="Times" w:eastAsia="Times" w:hAnsi="Times" w:hint="default"/>
+        </w:rPr>
+        <w:wordWrap w:val="1"/>
+        <w:autoSpaceDE w:val="0"/>
+        <w:autoSpaceDN w:val="0"/>
+      </w:pPr>
+      <w:r>
+        <w:rPr>
+          <w:spacing w:val="0"/>
+          <w:i w:val="0"/>
+          <w:b w:val="0"/>
+          <w:color w:val="000000"/>
+          <w:sz w:val="20"/>
+          <w:szCs w:val="20"/>
+          <w:u w:val="none"/>
+          <w:rFonts w:ascii="Times" w:eastAsia="Times" w:hAnsi="Times" w:hint="default"/>
+        </w:rPr>
+        <w:t xml:space="preserve">Ahora, hay un ejemplo interesante con los tipos de dato </w:t>
+      </w:r>
+      <w:r>
+        <w:rPr>
+          <w:spacing w:val="0"/>
+          <w:i w:val="1"/>
+          <w:b w:val="1"/>
+          <w:color w:val="000000"/>
+          <w:sz w:val="20"/>
+          <w:szCs w:val="20"/>
+          <w:u w:val="none"/>
+          <w:rFonts w:ascii="Times" w:eastAsia="Times" w:hAnsi="Times" w:hint="default"/>
+        </w:rPr>
+        <w:t xml:space="preserve">string </w:t>
+      </w:r>
+      <w:r>
+        <w:rPr>
+          <w:spacing w:val="0"/>
+          <w:i w:val="0"/>
+          <w:b w:val="0"/>
+          <w:color w:val="000000"/>
+          <w:sz w:val="20"/>
+          <w:szCs w:val="20"/>
+          <w:u w:val="none"/>
+          <w:rFonts w:ascii="Times" w:eastAsia="Times" w:hAnsi="Times" w:hint="default"/>
+        </w:rPr>
+        <w:t xml:space="preserve">(cadenas de texto) que vamos a conocer. El tipo </w:t>
+      </w:r>
+      <w:r>
+        <w:rPr>
+          <w:spacing w:val="0"/>
+          <w:i w:val="0"/>
+          <w:b w:val="0"/>
+          <w:color w:val="000000"/>
+          <w:sz w:val="20"/>
+          <w:szCs w:val="20"/>
+          <w:u w:val="none"/>
+          <w:rFonts w:ascii="Times" w:eastAsia="Times" w:hAnsi="Times" w:hint="default"/>
+        </w:rPr>
+        <w:t xml:space="preserve">de dato </w:t>
+      </w:r>
+      <w:r>
+        <w:rPr>
+          <w:spacing w:val="0"/>
+          <w:i w:val="1"/>
+          <w:b w:val="1"/>
+          <w:color w:val="000000"/>
+          <w:sz w:val="20"/>
+          <w:szCs w:val="20"/>
+          <w:u w:val="none"/>
+          <w:rFonts w:ascii="Times" w:eastAsia="Times" w:hAnsi="Times" w:hint="default"/>
+        </w:rPr>
+        <w:t xml:space="preserve">string </w:t>
+      </w:r>
+      <w:r>
+        <w:rPr>
+          <w:spacing w:val="0"/>
+          <w:i w:val="0"/>
+          <w:b w:val="0"/>
+          <w:color w:val="000000"/>
+          <w:sz w:val="20"/>
+          <w:szCs w:val="20"/>
+          <w:u w:val="none"/>
+          <w:rFonts w:ascii="Times" w:eastAsia="Times" w:hAnsi="Times" w:hint="default"/>
+        </w:rPr>
+        <w:t xml:space="preserve">dispone de una propiedad llamada </w:t>
+      </w:r>
+      <w:r>
+        <w:rPr>
+          <w:spacing w:val="0"/>
+          <w:i w:val="1"/>
+          <w:b w:val="1"/>
+          <w:color w:val="000000"/>
+          <w:sz w:val="20"/>
+          <w:szCs w:val="20"/>
+          <w:u w:val="none"/>
+          <w:rFonts w:ascii="Times" w:eastAsia="Times" w:hAnsi="Times" w:hint="default"/>
+        </w:rPr>
+        <w:t xml:space="preserve">LIKE, </w:t>
+      </w:r>
+      <w:r>
+        <w:rPr>
+          <w:spacing w:val="0"/>
+          <w:i w:val="0"/>
+          <w:b w:val="0"/>
+          <w:color w:val="000000"/>
+          <w:sz w:val="20"/>
+          <w:szCs w:val="20"/>
+          <w:u w:val="none"/>
+          <w:rFonts w:ascii="Times" w:eastAsia="Times" w:hAnsi="Times" w:hint="default"/>
+        </w:rPr>
+        <w:t xml:space="preserve">que es muy utilizada en </w:t>
+      </w:r>
+      <w:r>
+        <w:rPr>
+          <w:spacing w:val="0"/>
+          <w:i w:val="1"/>
+          <w:b w:val="1"/>
+          <w:color w:val="000000"/>
+          <w:sz w:val="20"/>
+          <w:szCs w:val="20"/>
+          <w:u w:val="none"/>
+          <w:rFonts w:ascii="Times" w:eastAsia="Times" w:hAnsi="Times" w:hint="default"/>
+        </w:rPr>
+        <w:t>Queries,</w:t>
+      </w:r>
+      <w:r>
+        <w:rPr>
+          <w:spacing w:val="0"/>
+          <w:i w:val="0"/>
+          <w:b w:val="0"/>
+          <w:color w:val="000000"/>
+          <w:sz w:val="20"/>
+          <w:szCs w:val="20"/>
+          <w:u w:val="none"/>
+          <w:rFonts w:ascii="Times" w:eastAsia="Times" w:hAnsi="Times" w:hint="default"/>
+        </w:rPr>
+        <w:t xml:space="preserve"> en los casos en los que </w:t>
+      </w:r>
+      <w:r>
+        <w:rPr>
+          <w:spacing w:val="0"/>
+          <w:i w:val="0"/>
+          <w:b w:val="0"/>
+          <w:color w:val="000000"/>
+          <w:sz w:val="20"/>
+          <w:szCs w:val="20"/>
+          <w:u w:val="none"/>
+          <w:rFonts w:ascii="Times" w:eastAsia="Times" w:hAnsi="Times" w:hint="default"/>
+        </w:rPr>
+        <w:t xml:space="preserve">se desee visualizar cadenas de texto, dentro de todos los </w:t>
+      </w:r>
+      <w:r>
+        <w:rPr>
+          <w:spacing w:val="0"/>
+          <w:i w:val="1"/>
+          <w:b w:val="1"/>
+          <w:color w:val="000000"/>
+          <w:sz w:val="20"/>
+          <w:szCs w:val="20"/>
+          <w:u w:val="none"/>
+          <w:rFonts w:ascii="Times" w:eastAsia="Times" w:hAnsi="Times" w:hint="default"/>
+        </w:rPr>
+        <w:t xml:space="preserve">registros </w:t>
+      </w:r>
+      <w:r>
+        <w:rPr>
+          <w:spacing w:val="0"/>
+          <w:i w:val="0"/>
+          <w:b w:val="0"/>
+          <w:color w:val="000000"/>
+          <w:sz w:val="20"/>
+          <w:szCs w:val="20"/>
+          <w:u w:val="none"/>
+          <w:rFonts w:ascii="Times" w:eastAsia="Times" w:hAnsi="Times" w:hint="default"/>
+        </w:rPr>
+        <w:t xml:space="preserve">para un </w:t>
+      </w:r>
+      <w:r>
+        <w:rPr>
+          <w:spacing w:val="0"/>
+          <w:i w:val="1"/>
+          <w:b w:val="1"/>
+          <w:color w:val="000000"/>
+          <w:sz w:val="20"/>
+          <w:szCs w:val="20"/>
+          <w:u w:val="none"/>
+          <w:rFonts w:ascii="Times" w:eastAsia="Times" w:hAnsi="Times" w:hint="default"/>
+        </w:rPr>
+        <w:t>campo,</w:t>
+      </w:r>
+      <w:r>
+        <w:rPr>
+          <w:spacing w:val="0"/>
+          <w:i w:val="0"/>
+          <w:b w:val="0"/>
+          <w:color w:val="000000"/>
+          <w:sz w:val="20"/>
+          <w:szCs w:val="20"/>
+          <w:u w:val="none"/>
+          <w:rFonts w:ascii="Times" w:eastAsia="Times" w:hAnsi="Times" w:hint="default"/>
+        </w:rPr>
+        <w:t xml:space="preserve"> que lleven consigo alguna </w:t>
+      </w:r>
+      <w:r>
+        <w:rPr>
+          <w:spacing w:val="0"/>
+          <w:i w:val="0"/>
+          <w:b w:val="0"/>
+          <w:color w:val="000000"/>
+          <w:sz w:val="20"/>
+          <w:szCs w:val="20"/>
+          <w:u w:val="none"/>
+          <w:rFonts w:ascii="Times" w:eastAsia="Times" w:hAnsi="Times" w:hint="default"/>
+        </w:rPr>
+        <w:t xml:space="preserve">palabra en especifica (que las cadenas de texto tengan); es decir, </w:t>
+      </w:r>
+      <w:r>
+        <w:rPr>
+          <w:spacing w:val="0"/>
+          <w:i w:val="1"/>
+          <w:b w:val="1"/>
+          <w:color w:val="000000"/>
+          <w:sz w:val="20"/>
+          <w:szCs w:val="20"/>
+          <w:u w:val="none"/>
+          <w:rFonts w:ascii="Times" w:eastAsia="Times" w:hAnsi="Times" w:hint="default"/>
+        </w:rPr>
+        <w:t>like</w:t>
+      </w:r>
+      <w:r>
+        <w:rPr>
+          <w:spacing w:val="0"/>
+          <w:i w:val="1"/>
+          <w:b w:val="0"/>
+          <w:color w:val="000000"/>
+          <w:sz w:val="20"/>
+          <w:szCs w:val="20"/>
+          <w:u w:val="none"/>
+          <w:rFonts w:ascii="Times" w:eastAsia="Times" w:hAnsi="Times" w:hint="default"/>
+        </w:rPr>
+        <w:t xml:space="preserve"> </w:t>
+      </w:r>
+      <w:r>
+        <w:rPr>
+          <w:spacing w:val="0"/>
+          <w:i w:val="0"/>
+          <w:b w:val="0"/>
+          <w:color w:val="000000"/>
+          <w:sz w:val="20"/>
+          <w:szCs w:val="20"/>
+          <w:u w:val="none"/>
+          <w:rFonts w:ascii="Times" w:eastAsia="Times" w:hAnsi="Times" w:hint="default"/>
+        </w:rPr>
+        <w:t xml:space="preserve">hace la busqueda de todas las cadenas de </w:t>
+      </w:r>
+      <w:r>
+        <w:rPr>
+          <w:spacing w:val="0"/>
+          <w:i w:val="0"/>
+          <w:b w:val="0"/>
+          <w:color w:val="000000"/>
+          <w:sz w:val="20"/>
+          <w:szCs w:val="20"/>
+          <w:u w:val="none"/>
+          <w:rFonts w:ascii="Times" w:eastAsia="Times" w:hAnsi="Times" w:hint="default"/>
+        </w:rPr>
+        <w:t xml:space="preserve">texto que tengan consigo una palabra en concreto; dicha </w:t>
+      </w:r>
+      <w:r>
+        <w:rPr>
+          <w:spacing w:val="0"/>
+          <w:i w:val="1"/>
+          <w:b w:val="1"/>
+          <w:color w:val="000000"/>
+          <w:sz w:val="20"/>
+          <w:szCs w:val="20"/>
+          <w:u w:val="none"/>
+          <w:rFonts w:ascii="Times" w:eastAsia="Times" w:hAnsi="Times" w:hint="default"/>
+        </w:rPr>
+        <w:t xml:space="preserve">palabra </w:t>
+      </w:r>
+      <w:r>
+        <w:rPr>
+          <w:spacing w:val="0"/>
+          <w:i w:val="0"/>
+          <w:b w:val="0"/>
+          <w:color w:val="000000"/>
+          <w:sz w:val="20"/>
+          <w:szCs w:val="20"/>
+          <w:u w:val="none"/>
+          <w:rFonts w:ascii="Times" w:eastAsia="Times" w:hAnsi="Times" w:hint="default"/>
+        </w:rPr>
+        <w:t xml:space="preserve">es pasada por medio de la propiedad </w:t>
+      </w:r>
+      <w:r>
+        <w:rPr>
+          <w:spacing w:val="0"/>
+          <w:i w:val="1"/>
+          <w:b w:val="1"/>
+          <w:color w:val="000000"/>
+          <w:sz w:val="20"/>
+          <w:szCs w:val="20"/>
+          <w:u w:val="none"/>
+          <w:rFonts w:ascii="Times" w:eastAsia="Times" w:hAnsi="Times" w:hint="default"/>
+        </w:rPr>
+        <w:t>like</w:t>
+      </w:r>
+      <w:r>
+        <w:rPr>
+          <w:spacing w:val="0"/>
+          <w:i w:val="0"/>
+          <w:b w:val="0"/>
+          <w:color w:val="000000"/>
+          <w:sz w:val="20"/>
+          <w:szCs w:val="20"/>
+          <w:u w:val="none"/>
+          <w:rFonts w:ascii="Times" w:eastAsia="Times" w:hAnsi="Times" w:hint="default"/>
+        </w:rPr>
+        <w:t xml:space="preserve">, luego </w:t>
+      </w:r>
+      <w:r>
+        <w:rPr>
+          <w:spacing w:val="0"/>
+          <w:i w:val="0"/>
+          <w:b w:val="0"/>
+          <w:color w:val="000000"/>
+          <w:sz w:val="20"/>
+          <w:szCs w:val="20"/>
+          <w:u w:val="none"/>
+          <w:rFonts w:ascii="Times" w:eastAsia="Times" w:hAnsi="Times" w:hint="default"/>
+        </w:rPr>
+        <w:t xml:space="preserve">se abre comillas </w:t>
+      </w:r>
+      <w:r>
+        <w:rPr>
+          <w:spacing w:val="0"/>
+          <w:i w:val="1"/>
+          <w:b w:val="0"/>
+          <w:color w:val="000000"/>
+          <w:sz w:val="20"/>
+          <w:szCs w:val="20"/>
+          <w:u w:val="none"/>
+          <w:rFonts w:ascii="Times" w:eastAsia="Times" w:hAnsi="Times" w:hint="default"/>
+        </w:rPr>
+        <w:t>“”</w:t>
+      </w:r>
+      <w:r>
+        <w:rPr>
+          <w:spacing w:val="0"/>
+          <w:i w:val="0"/>
+          <w:b w:val="0"/>
+          <w:color w:val="000000"/>
+          <w:sz w:val="20"/>
+          <w:szCs w:val="20"/>
+          <w:u w:val="none"/>
+          <w:rFonts w:ascii="Times" w:eastAsia="Times" w:hAnsi="Times" w:hint="default"/>
+        </w:rPr>
+        <w:t>,</w:t>
+      </w:r>
+      <w:r>
+        <w:rPr>
+          <w:spacing w:val="0"/>
+          <w:i w:val="1"/>
+          <w:b w:val="1"/>
+          <w:color w:val="000000"/>
+          <w:sz w:val="20"/>
+          <w:szCs w:val="20"/>
+          <w:u w:val="none"/>
+          <w:rFonts w:ascii="Times" w:eastAsia="Times" w:hAnsi="Times" w:hint="default"/>
+        </w:rPr>
+        <w:t xml:space="preserve"> </w:t>
+      </w:r>
+      <w:r>
+        <w:rPr>
+          <w:spacing w:val="0"/>
+          <w:i w:val="0"/>
+          <w:b w:val="0"/>
+          <w:color w:val="000000"/>
+          <w:sz w:val="20"/>
+          <w:szCs w:val="20"/>
+          <w:u w:val="none"/>
+          <w:rFonts w:ascii="Times" w:eastAsia="Times" w:hAnsi="Times" w:hint="default"/>
+        </w:rPr>
+        <w:t xml:space="preserve">y se asiste de simbolos de porcentajes antes y después de la escritura, dentro de las propias </w:t>
+      </w:r>
+      <w:r>
+        <w:rPr>
+          <w:spacing w:val="0"/>
+          <w:i w:val="0"/>
+          <w:b w:val="0"/>
+          <w:color w:val="000000"/>
+          <w:sz w:val="20"/>
+          <w:szCs w:val="20"/>
+          <w:u w:val="none"/>
+          <w:rFonts w:ascii="Times" w:eastAsia="Times" w:hAnsi="Times" w:hint="default"/>
+        </w:rPr>
+        <w:t xml:space="preserve">comillas </w:t>
+      </w:r>
+      <w:r>
+        <w:rPr>
+          <w:spacing w:val="0"/>
+          <w:i w:val="1"/>
+          <w:b w:val="1"/>
+          <w:color w:val="000000"/>
+          <w:sz w:val="20"/>
+          <w:szCs w:val="20"/>
+          <w:u w:val="none"/>
+          <w:rFonts w:ascii="Times" w:eastAsia="Times" w:hAnsi="Times" w:hint="default"/>
+        </w:rPr>
+        <w:t xml:space="preserve">(“% ... %”)</w:t>
+      </w:r>
+      <w:r>
+        <w:rPr>
+          <w:spacing w:val="0"/>
+          <w:i w:val="0"/>
+          <w:b w:val="0"/>
+          <w:color w:val="000000"/>
+          <w:sz w:val="20"/>
+          <w:szCs w:val="20"/>
+          <w:u w:val="none"/>
+          <w:rFonts w:ascii="Times" w:eastAsia="Times" w:hAnsi="Times" w:hint="default"/>
+        </w:rPr>
+        <w:t xml:space="preserve">, de la palabra en cuestión. La </w:t>
+      </w:r>
+      <w:r>
+        <w:rPr>
+          <w:spacing w:val="0"/>
+          <w:i w:val="1"/>
+          <w:b w:val="0"/>
+          <w:color w:val="000000"/>
+          <w:sz w:val="20"/>
+          <w:szCs w:val="20"/>
+          <w:u w:val="none"/>
+          <w:rFonts w:ascii="Times" w:eastAsia="Times" w:hAnsi="Times" w:hint="default"/>
+        </w:rPr>
+        <w:t xml:space="preserve">palabra </w:t>
+      </w:r>
+      <w:r>
+        <w:rPr>
+          <w:spacing w:val="0"/>
+          <w:i w:val="0"/>
+          <w:b w:val="0"/>
+          <w:color w:val="000000"/>
+          <w:sz w:val="20"/>
+          <w:szCs w:val="20"/>
+          <w:u w:val="none"/>
+          <w:rFonts w:ascii="Times" w:eastAsia="Times" w:hAnsi="Times" w:hint="default"/>
+        </w:rPr>
+        <w:t xml:space="preserve">vendría siendo realmente el filtro para poder </w:t>
+      </w:r>
+      <w:r>
+        <w:rPr>
+          <w:spacing w:val="0"/>
+          <w:i w:val="0"/>
+          <w:b w:val="0"/>
+          <w:color w:val="000000"/>
+          <w:sz w:val="20"/>
+          <w:szCs w:val="20"/>
+          <w:u w:val="none"/>
+          <w:rFonts w:ascii="Times" w:eastAsia="Times" w:hAnsi="Times" w:hint="default"/>
+        </w:rPr>
+        <w:t xml:space="preserve">visualizar o no las cadenas de texto; en concreto, con la palabra pasada es que se buscan las cadenas de texto en </w:t>
+      </w:r>
+      <w:r>
+        <w:rPr>
+          <w:spacing w:val="0"/>
+          <w:i w:val="0"/>
+          <w:b w:val="0"/>
+          <w:color w:val="000000"/>
+          <w:sz w:val="20"/>
+          <w:szCs w:val="20"/>
+          <w:u w:val="none"/>
+          <w:rFonts w:ascii="Times" w:eastAsia="Times" w:hAnsi="Times" w:hint="default"/>
+        </w:rPr>
+        <w:t xml:space="preserve">sí. Conclusión: la cadena de texto que tenga dicha palabra, pasada con </w:t>
+      </w:r>
+      <w:r>
+        <w:rPr>
+          <w:spacing w:val="0"/>
+          <w:i w:val="1"/>
+          <w:b w:val="1"/>
+          <w:color w:val="000000"/>
+          <w:sz w:val="20"/>
+          <w:szCs w:val="20"/>
+          <w:u w:val="none"/>
+          <w:rFonts w:ascii="Times" w:eastAsia="Times" w:hAnsi="Times" w:hint="default"/>
+        </w:rPr>
+        <w:t>LIKE,</w:t>
+      </w:r>
+      <w:r>
+        <w:rPr>
+          <w:spacing w:val="0"/>
+          <w:i w:val="0"/>
+          <w:b w:val="0"/>
+          <w:color w:val="000000"/>
+          <w:sz w:val="20"/>
+          <w:szCs w:val="20"/>
+          <w:u w:val="none"/>
+          <w:rFonts w:ascii="Times" w:eastAsia="Times" w:hAnsi="Times" w:hint="default"/>
+        </w:rPr>
+        <w:t xml:space="preserve"> será arrojada como resultado </w:t>
+      </w:r>
+      <w:r>
+        <w:rPr>
+          <w:spacing w:val="0"/>
+          <w:i w:val="0"/>
+          <w:b w:val="0"/>
+          <w:color w:val="000000"/>
+          <w:sz w:val="20"/>
+          <w:szCs w:val="20"/>
+          <w:u w:val="none"/>
+          <w:rFonts w:ascii="Times" w:eastAsia="Times" w:hAnsi="Times" w:hint="default"/>
+        </w:rPr>
+        <w:t xml:space="preserve">dentro del </w:t>
+      </w:r>
+      <w:r>
+        <w:rPr>
+          <w:spacing w:val="0"/>
+          <w:i w:val="1"/>
+          <w:b w:val="1"/>
+          <w:color w:val="000000"/>
+          <w:sz w:val="20"/>
+          <w:szCs w:val="20"/>
+          <w:u w:val="none"/>
+          <w:rFonts w:ascii="Times" w:eastAsia="Times" w:hAnsi="Times" w:hint="default"/>
+        </w:rPr>
+        <w:t>query.</w:t>
+      </w:r>
+      <w:r>
+        <w:rPr>
+          <w:spacing w:val="0"/>
+          <w:i w:val="0"/>
+          <w:b w:val="0"/>
+          <w:color w:val="000000"/>
+          <w:sz w:val="20"/>
+          <w:szCs w:val="20"/>
+          <w:u w:val="none"/>
+          <w:rFonts w:ascii="Times" w:eastAsia="Times" w:hAnsi="Times" w:hint="default"/>
+        </w:rPr>
+        <w:t xml:space="preserve"> Veamos esto mejor con un ejemplo. </w:t>
+      </w:r>
+    </w:p>
+    <w:p>
+      <w:pPr>
+        <w:numPr>
+          <w:ilvl w:val="0"/>
+          <w:numId w:val="0"/>
+        </w:numPr>
+        <w:jc w:val="both"/>
+        <w:spacing w:lineRule="auto" w:line="259" w:before="0" w:after="160"/>
+        <w:widowControl w:val="1"/>
+        <w:ind w:right="0" w:left="0" w:firstLine="0"/>
+        <w:rPr>
+          <w:spacing w:val="0"/>
+          <w:i w:val="0"/>
+          <w:b w:val="0"/>
+          <w:color w:val="000000"/>
+          <w:sz w:val="20"/>
+          <w:szCs w:val="20"/>
+          <w:u w:val="none"/>
+          <w:rFonts w:ascii="Times" w:eastAsia="Times" w:hAnsi="Times" w:hint="default"/>
+        </w:rPr>
+        <w:wordWrap w:val="1"/>
+        <w:autoSpaceDE w:val="0"/>
+        <w:autoSpaceDN w:val="0"/>
+      </w:pPr>
+      <w:r>
+        <w:rPr>
+          <w:spacing w:val="0"/>
+          <w:i w:val="0"/>
+          <w:b w:val="1"/>
+          <w:color w:val="000000"/>
+          <w:sz w:val="20"/>
+          <w:szCs w:val="20"/>
+          <w:u w:val="none"/>
+          <w:rFonts w:ascii="Times" w:eastAsia="Times" w:hAnsi="Times" w:hint="default"/>
+        </w:rPr>
+        <w:t xml:space="preserve">Ejemplo 3.</w:t>
+      </w:r>
+      <w:r>
+        <w:rPr>
+          <w:spacing w:val="0"/>
+          <w:i w:val="0"/>
+          <w:b w:val="0"/>
+          <w:color w:val="000000"/>
+          <w:sz w:val="20"/>
+          <w:szCs w:val="20"/>
+          <w:u w:val="none"/>
+          <w:rFonts w:ascii="Times" w:eastAsia="Times" w:hAnsi="Times" w:hint="default"/>
+        </w:rPr>
+        <w:t xml:space="preserve"> Queremos ver los registros de la tabla </w:t>
+      </w:r>
+      <w:r>
+        <w:rPr>
+          <w:spacing w:val="0"/>
+          <w:i w:val="1"/>
+          <w:b w:val="1"/>
+          <w:color w:val="000000"/>
+          <w:sz w:val="20"/>
+          <w:szCs w:val="20"/>
+          <w:u w:val="none"/>
+          <w:rFonts w:ascii="Times" w:eastAsia="Times" w:hAnsi="Times" w:hint="default"/>
+        </w:rPr>
+        <w:t>posts</w:t>
+      </w:r>
+      <w:r>
+        <w:rPr>
+          <w:spacing w:val="0"/>
+          <w:i w:val="0"/>
+          <w:b w:val="0"/>
+          <w:color w:val="000000"/>
+          <w:sz w:val="20"/>
+          <w:szCs w:val="20"/>
+          <w:u w:val="none"/>
+          <w:rFonts w:ascii="Times" w:eastAsia="Times" w:hAnsi="Times" w:hint="default"/>
+        </w:rPr>
+        <w:t xml:space="preserve"> donde el campo </w:t>
+      </w:r>
+      <w:r>
+        <w:rPr>
+          <w:spacing w:val="0"/>
+          <w:i w:val="1"/>
+          <w:b w:val="1"/>
+          <w:color w:val="000000"/>
+          <w:sz w:val="20"/>
+          <w:szCs w:val="20"/>
+          <w:u w:val="none"/>
+          <w:rFonts w:ascii="Times" w:eastAsia="Times" w:hAnsi="Times" w:hint="default"/>
+        </w:rPr>
+        <w:t xml:space="preserve">titulo, </w:t>
+      </w:r>
+      <w:r>
+        <w:rPr>
+          <w:spacing w:val="0"/>
+          <w:i w:val="0"/>
+          <w:b w:val="0"/>
+          <w:color w:val="000000"/>
+          <w:sz w:val="20"/>
+          <w:szCs w:val="20"/>
+          <w:u w:val="none"/>
+          <w:rFonts w:ascii="Times" w:eastAsia="Times" w:hAnsi="Times" w:hint="default"/>
+        </w:rPr>
+        <w:t xml:space="preserve">dentro de sus cadenas de texto, </w:t>
+      </w:r>
+      <w:r>
+        <w:rPr>
+          <w:spacing w:val="0"/>
+          <w:i w:val="0"/>
+          <w:b w:val="0"/>
+          <w:color w:val="000000"/>
+          <w:sz w:val="20"/>
+          <w:szCs w:val="20"/>
+          <w:u w:val="none"/>
+          <w:rFonts w:ascii="Times" w:eastAsia="Times" w:hAnsi="Times" w:hint="default"/>
+        </w:rPr>
+        <w:t xml:space="preserve">tenga la palabra </w:t>
+      </w:r>
+      <w:r>
+        <w:rPr>
+          <w:spacing w:val="0"/>
+          <w:i w:val="1"/>
+          <w:b w:val="1"/>
+          <w:color w:val="000000"/>
+          <w:sz w:val="20"/>
+          <w:szCs w:val="20"/>
+          <w:u w:val="none"/>
+          <w:rFonts w:ascii="Times" w:eastAsia="Times" w:hAnsi="Times" w:hint="default"/>
+        </w:rPr>
+        <w:t>“escandalo”</w:t>
+      </w:r>
+      <w:r>
+        <w:rPr>
+          <w:spacing w:val="0"/>
+          <w:i w:val="1"/>
+          <w:b w:val="0"/>
+          <w:color w:val="000000"/>
+          <w:sz w:val="20"/>
+          <w:szCs w:val="20"/>
+          <w:u w:val="none"/>
+          <w:rFonts w:ascii="Times" w:eastAsia="Times" w:hAnsi="Times" w:hint="default"/>
+        </w:rPr>
+        <w:t xml:space="preserve"> </w:t>
+      </w:r>
+      <w:r>
+        <w:rPr>
+          <w:spacing w:val="0"/>
+          <w:i w:val="0"/>
+          <w:b w:val="0"/>
+          <w:color w:val="000000"/>
+          <w:sz w:val="20"/>
+          <w:szCs w:val="20"/>
+          <w:u w:val="none"/>
+          <w:rFonts w:ascii="Times" w:eastAsia="Times" w:hAnsi="Times" w:hint="default"/>
+        </w:rPr>
+        <w:t xml:space="preserve">(o una extremadamente parecida a ella), tal así:</w:t>
+      </w:r>
+    </w:p>
+    <w:p>
+      <w:pPr>
+        <w:numPr>
+          <w:ilvl w:val="0"/>
+          <w:numId w:val="0"/>
+        </w:numPr>
+        <w:jc w:val="both"/>
+        <w:spacing w:lineRule="auto" w:line="259" w:before="0" w:after="160"/>
+        <w:widowControl w:val="1"/>
+        <w:ind w:right="0" w:left="0" w:firstLine="0"/>
+        <w:rPr>
+          <w:spacing w:val="0"/>
+          <w:i w:val="0"/>
+          <w:b w:val="0"/>
+          <w:color w:val="000000"/>
+          <w:sz w:val="20"/>
+          <w:szCs w:val="20"/>
+          <w:u w:val="none"/>
+          <w:rFonts w:ascii="Times" w:eastAsia="Times" w:hAnsi="Times" w:hint="default"/>
+        </w:rPr>
+        <w:wordWrap w:val="1"/>
+        <w:autoSpaceDE w:val="0"/>
+        <w:autoSpaceDN w:val="0"/>
+      </w:pPr>
+      <w:r>
+        <w:rPr>
+          <w:sz w:val="20"/>
+        </w:rPr>
+        <w:drawing>
+          <wp:inline distT="0" distB="0" distL="0" distR="0">
+            <wp:extent cx="2657475" cy="419100"/>
+            <wp:effectExtent l="0" t="0" r="0" b="0"/>
+            <wp:docPr id="151" name="Imagen 36"/>
+            <wp:cNvGraphicFramePr>
+              <a:graphicFrameLocks xmlns:a="http://schemas.openxmlformats.org/drawingml/2006/main" noChangeAspect="1"/>
+            </wp:cNvGraphicFramePr>
+            <a:graphic xmlns:a="http://schemas.openxmlformats.org/drawingml/2006/main">
+              <a:graphicData uri="http://schemas.openxmlformats.org/drawingml/2006/picture">
+                <pic:pic xmlns:pic="http://schemas.openxmlformats.org/drawingml/2006/picture">
+                  <pic:nvPicPr>
+                    <pic:cNvPr id="68" name="Picture 68" descr="/Users/robertovelasquezdean/Library/Group Containers/L48J367XN4.com.infraware.PolarisOffice/EngineTemp/927/fImage107821511308.png"/>
+                    <pic:cNvPicPr>
+                      <a:picLocks noChangeAspect="1" noChangeArrowheads="1"/>
+                    </pic:cNvPicPr>
+                  </pic:nvPicPr>
+                  <pic:blipFill>
+                    <a:blip r:embed="rId72">
+                      <a:extLst>
+                        <a:ext uri="{BEBA8EAE-BF5A-486C-A8C5-ECC9F3942E4B}">
+                          <a14:imgProps xmlns:a14="http://schemas.microsoft.com/office/drawing/2010/main">
+                            <a14:imgLayer r:embed="rId73">
+                              <a14:imgEffect>
+                                <a14:sharpenSoften amount="25000"/>
+                              </a14:imgEffect>
+                            </a14:imgLayer>
+                          </a14:imgProps>
+                        </a:ext>
+                        <a:ext uri="{28A0092B-C50C-407E-A947-70E740481C1C}">
+                          <a14:useLocalDpi xmlns:a14="http://schemas.microsoft.com/office/drawing/2010/main" val="0"/>
+                        </a:ext>
+                      </a:extLst>
+                    </a:blip>
+                    <a:stretch>
+                      <a:fillRect/>
+                    </a:stretch>
+                  </pic:blipFill>
+                  <pic:spPr>
+                    <a:xfrm>
+                      <a:off x="0" y="0"/>
+                      <a:ext cx="2658110" cy="419735"/>
+                    </a:xfrm>
+                    <a:prstGeom prst="rect"/>
+                    <a:ln cap="flat"/>
+                  </pic:spPr>
+                </pic:pic>
+              </a:graphicData>
+            </a:graphic>
+          </wp:inline>
+        </w:drawing>
+      </w:r>
+    </w:p>
+    <w:p>
+      <w:pPr>
+        <w:numPr>
+          <w:ilvl w:val="0"/>
+          <w:numId w:val="0"/>
+        </w:numPr>
+        <w:jc w:val="both"/>
+        <w:spacing w:lineRule="auto" w:line="259" w:before="0" w:after="160"/>
+        <w:widowControl w:val="1"/>
+        <w:ind w:right="0" w:left="0" w:firstLine="0"/>
+        <w:rPr>
+          <w:spacing w:val="0"/>
+          <w:i w:val="0"/>
+          <w:b w:val="0"/>
+          <w:color w:val="000000"/>
+          <w:sz w:val="20"/>
+          <w:szCs w:val="20"/>
+          <w:u w:val="none"/>
+          <w:rFonts w:ascii="Times" w:eastAsia="Times" w:hAnsi="Times" w:hint="default"/>
+        </w:rPr>
+        <w:wordWrap w:val="1"/>
+        <w:autoSpaceDE w:val="0"/>
+        <w:autoSpaceDN w:val="0"/>
+      </w:pPr>
+      <w:r>
+        <w:rPr>
+          <w:sz w:val="20"/>
+        </w:rPr>
+        <w:drawing>
+          <wp:inline distT="0" distB="0" distL="0" distR="0">
+            <wp:extent cx="5629275" cy="638175"/>
+            <wp:effectExtent l="0" t="0" r="0" b="0"/>
+            <wp:docPr id="157" name="Imagen 37"/>
+            <wp:cNvGraphicFramePr>
+              <a:graphicFrameLocks xmlns:a="http://schemas.openxmlformats.org/drawingml/2006/main" noChangeAspect="1"/>
+            </wp:cNvGraphicFramePr>
+            <a:graphic xmlns:a="http://schemas.openxmlformats.org/drawingml/2006/main">
+              <a:graphicData uri="http://schemas.openxmlformats.org/drawingml/2006/picture">
+                <pic:pic xmlns:pic="http://schemas.openxmlformats.org/drawingml/2006/picture">
+                  <pic:nvPicPr>
+                    <pic:cNvPr id="70" name="Picture 70" descr="/Users/robertovelasquezdean/Library/Group Containers/L48J367XN4.com.infraware.PolarisOffice/EngineTemp/927/fImage378631578968.png"/>
+                    <pic:cNvPicPr>
+                      <a:picLocks noChangeAspect="1" noChangeArrowheads="1"/>
+                    </pic:cNvPicPr>
+                  </pic:nvPicPr>
+                  <pic:blipFill>
+                    <a:blip r:embed="rId74">
+                      <a:extLst>
+                        <a:ext uri="{BEBA8EAE-BF5A-486C-A8C5-ECC9F3942E4B}">
+                          <a14:imgProps xmlns:a14="http://schemas.microsoft.com/office/drawing/2010/main">
+                            <a14:imgLayer r:embed="rId75">
+                              <a14:imgEffect>
+                                <a14:sharpenSoften amount="25000"/>
+                              </a14:imgEffect>
+                            </a14:imgLayer>
+                          </a14:imgProps>
+                        </a:ext>
+                        <a:ext uri="{28A0092B-C50C-407E-A947-70E740481C1C}">
+                          <a14:useLocalDpi xmlns:a14="http://schemas.microsoft.com/office/drawing/2010/main" val="0"/>
+                        </a:ext>
+                      </a:extLst>
+                    </a:blip>
+                    <a:stretch>
+                      <a:fillRect/>
+                    </a:stretch>
+                  </pic:blipFill>
+                  <pic:spPr>
+                    <a:xfrm>
+                      <a:off x="0" y="0"/>
+                      <a:ext cx="5629910" cy="638810"/>
+                    </a:xfrm>
+                    <a:prstGeom prst="rect"/>
+                    <a:ln cap="flat"/>
+                  </pic:spPr>
+                </pic:pic>
+              </a:graphicData>
+            </a:graphic>
+          </wp:inline>
+        </w:drawing>
+      </w:r>
+    </w:p>
+    <w:p>
+      <w:pPr>
+        <w:numPr>
+          <w:ilvl w:val="0"/>
+          <w:numId w:val="0"/>
+        </w:numPr>
+        <w:jc w:val="both"/>
+        <w:spacing w:lineRule="auto" w:line="259" w:before="0" w:after="160"/>
+        <w:widowControl w:val="1"/>
+        <w:ind w:right="0" w:left="0" w:firstLine="0"/>
+        <w:rPr>
+          <w:spacing w:val="0"/>
+          <w:i w:val="0"/>
+          <w:b w:val="0"/>
+          <w:color w:val="000000"/>
+          <w:sz w:val="20"/>
+          <w:szCs w:val="20"/>
+          <w:u w:val="none"/>
+          <w:rFonts w:ascii="Times" w:eastAsia="Times" w:hAnsi="Times" w:hint="default"/>
+        </w:rPr>
+        <w:wordWrap w:val="1"/>
+        <w:autoSpaceDE w:val="0"/>
+        <w:autoSpaceDN w:val="0"/>
+      </w:pPr>
+      <w:r>
+        <w:rPr>
+          <w:spacing w:val="0"/>
+          <w:i w:val="0"/>
+          <w:b w:val="0"/>
+          <w:color w:val="000000"/>
+          <w:sz w:val="20"/>
+          <w:szCs w:val="20"/>
+          <w:u w:val="none"/>
+          <w:rFonts w:ascii="Times" w:eastAsia="Times" w:hAnsi="Times" w:hint="default"/>
+        </w:rPr>
+        <w:t xml:space="preserve">Ahora, si por ejemplo la palabra </w:t>
+      </w:r>
+      <w:r>
+        <w:rPr>
+          <w:spacing w:val="0"/>
+          <w:i w:val="1"/>
+          <w:b w:val="1"/>
+          <w:color w:val="000000"/>
+          <w:sz w:val="20"/>
+          <w:szCs w:val="20"/>
+          <w:u w:val="none"/>
+          <w:rFonts w:ascii="Times" w:eastAsia="Times" w:hAnsi="Times" w:hint="default"/>
+        </w:rPr>
+        <w:t xml:space="preserve">“escandalo” </w:t>
+      </w:r>
+      <w:r>
+        <w:rPr>
+          <w:spacing w:val="0"/>
+          <w:i w:val="0"/>
+          <w:b w:val="0"/>
+          <w:color w:val="000000"/>
+          <w:sz w:val="20"/>
+          <w:szCs w:val="20"/>
+          <w:u w:val="none"/>
+          <w:rFonts w:ascii="Times" w:eastAsia="Times" w:hAnsi="Times" w:hint="default"/>
+        </w:rPr>
+        <w:t xml:space="preserve">queremos que sea necesariamente la primera escrita, dentro de </w:t>
+      </w:r>
+      <w:r>
+        <w:rPr>
+          <w:spacing w:val="0"/>
+          <w:i w:val="0"/>
+          <w:b w:val="0"/>
+          <w:color w:val="000000"/>
+          <w:sz w:val="20"/>
+          <w:szCs w:val="20"/>
+          <w:u w:val="none"/>
+          <w:rFonts w:ascii="Times" w:eastAsia="Times" w:hAnsi="Times" w:hint="default"/>
+        </w:rPr>
+        <w:t xml:space="preserve">todas las cadenas de textos del campo </w:t>
+      </w:r>
+      <w:r>
+        <w:rPr>
+          <w:spacing w:val="0"/>
+          <w:i w:val="1"/>
+          <w:b w:val="1"/>
+          <w:color w:val="000000"/>
+          <w:sz w:val="20"/>
+          <w:szCs w:val="20"/>
+          <w:u w:val="none"/>
+          <w:rFonts w:ascii="Times" w:eastAsia="Times" w:hAnsi="Times" w:hint="default"/>
+        </w:rPr>
+        <w:t xml:space="preserve">titulo </w:t>
+      </w:r>
+      <w:r>
+        <w:rPr>
+          <w:spacing w:val="0"/>
+          <w:i w:val="0"/>
+          <w:b w:val="0"/>
+          <w:color w:val="000000"/>
+          <w:sz w:val="20"/>
+          <w:szCs w:val="20"/>
+          <w:u w:val="none"/>
+          <w:rFonts w:ascii="Times" w:eastAsia="Times" w:hAnsi="Times" w:hint="default"/>
+        </w:rPr>
+        <w:t xml:space="preserve">de la tabla </w:t>
+      </w:r>
+      <w:r>
+        <w:rPr>
+          <w:spacing w:val="0"/>
+          <w:i w:val="1"/>
+          <w:b w:val="1"/>
+          <w:color w:val="000000"/>
+          <w:sz w:val="20"/>
+          <w:szCs w:val="20"/>
+          <w:u w:val="none"/>
+          <w:rFonts w:ascii="Times" w:eastAsia="Times" w:hAnsi="Times" w:hint="default"/>
+        </w:rPr>
+        <w:t xml:space="preserve">posts, </w:t>
+      </w:r>
+      <w:r>
+        <w:rPr>
+          <w:spacing w:val="0"/>
+          <w:i w:val="0"/>
+          <w:b w:val="0"/>
+          <w:color w:val="000000"/>
+          <w:sz w:val="20"/>
+          <w:szCs w:val="20"/>
+          <w:u w:val="none"/>
+          <w:rFonts w:ascii="Times" w:eastAsia="Times" w:hAnsi="Times" w:hint="default"/>
+        </w:rPr>
+        <w:t xml:space="preserve">y queremos visualizar cuáles </w:t>
+      </w:r>
+      <w:r>
+        <w:rPr>
+          <w:spacing w:val="0"/>
+          <w:i w:val="1"/>
+          <w:b w:val="1"/>
+          <w:color w:val="000000"/>
+          <w:sz w:val="20"/>
+          <w:szCs w:val="20"/>
+          <w:u w:val="none"/>
+          <w:rFonts w:ascii="Times" w:eastAsia="Times" w:hAnsi="Times" w:hint="default"/>
+        </w:rPr>
+        <w:t xml:space="preserve">registros </w:t>
+      </w:r>
+      <w:r>
+        <w:rPr>
+          <w:spacing w:val="0"/>
+          <w:i w:val="0"/>
+          <w:b w:val="0"/>
+          <w:color w:val="000000"/>
+          <w:sz w:val="20"/>
+          <w:szCs w:val="20"/>
+          <w:u w:val="none"/>
+          <w:rFonts w:ascii="Times" w:eastAsia="Times" w:hAnsi="Times" w:hint="default"/>
+        </w:rPr>
+        <w:t xml:space="preserve">cumplen </w:t>
+      </w:r>
+      <w:r>
+        <w:rPr>
+          <w:spacing w:val="0"/>
+          <w:i w:val="0"/>
+          <w:b w:val="0"/>
+          <w:color w:val="000000"/>
+          <w:sz w:val="20"/>
+          <w:szCs w:val="20"/>
+          <w:u w:val="none"/>
+          <w:rFonts w:ascii="Times" w:eastAsia="Times" w:hAnsi="Times" w:hint="default"/>
+        </w:rPr>
+        <w:t xml:space="preserve">con dicha condición... </w:t>
+      </w:r>
+      <w:r>
+        <w:rPr>
+          <w:spacing w:val="0"/>
+          <w:i w:val="1"/>
+          <w:b w:val="1"/>
+          <w:color w:val="000000"/>
+          <w:sz w:val="20"/>
+          <w:szCs w:val="20"/>
+          <w:u w:val="none"/>
+          <w:rFonts w:ascii="Times" w:eastAsia="Times" w:hAnsi="Times" w:hint="default"/>
+        </w:rPr>
+        <w:t xml:space="preserve">El primer simbolo de porcentaje (%) se omite, </w:t>
+      </w:r>
+      <w:r>
+        <w:rPr>
+          <w:spacing w:val="0"/>
+          <w:i w:val="0"/>
+          <w:b w:val="0"/>
+          <w:color w:val="000000"/>
+          <w:sz w:val="20"/>
+          <w:szCs w:val="20"/>
+          <w:u w:val="none"/>
+          <w:rFonts w:ascii="Times" w:eastAsia="Times" w:hAnsi="Times" w:hint="default"/>
+        </w:rPr>
+        <w:t xml:space="preserve">lo demás se deja igual</w:t>
+      </w:r>
+      <w:r>
+        <w:rPr>
+          <w:spacing w:val="0"/>
+          <w:i w:val="0"/>
+          <w:b w:val="1"/>
+          <w:color w:val="000000"/>
+          <w:sz w:val="20"/>
+          <w:szCs w:val="20"/>
+          <w:u w:val="none"/>
+          <w:rFonts w:ascii="Times" w:eastAsia="Times" w:hAnsi="Times" w:hint="default"/>
+        </w:rPr>
+        <w:t xml:space="preserve">; </w:t>
+      </w:r>
+      <w:r>
+        <w:rPr>
+          <w:spacing w:val="0"/>
+          <w:i w:val="0"/>
+          <w:b w:val="0"/>
+          <w:color w:val="000000"/>
+          <w:sz w:val="20"/>
+          <w:szCs w:val="20"/>
+          <w:u w:val="none"/>
+          <w:rFonts w:ascii="Times" w:eastAsia="Times" w:hAnsi="Times" w:hint="default"/>
+        </w:rPr>
+        <w:t xml:space="preserve">tal que así:</w:t>
+      </w:r>
+    </w:p>
+    <w:p>
+      <w:pPr>
+        <w:numPr>
+          <w:ilvl w:val="0"/>
+          <w:numId w:val="0"/>
+        </w:numPr>
+        <w:jc w:val="both"/>
+        <w:spacing w:lineRule="auto" w:line="259" w:before="0" w:after="160"/>
+        <w:widowControl w:val="1"/>
+        <w:ind w:right="0" w:left="0" w:firstLine="0"/>
+        <w:rPr>
+          <w:spacing w:val="0"/>
+          <w:i w:val="1"/>
+          <w:b w:val="0"/>
+          <w:color w:val="000000"/>
+          <w:sz w:val="20"/>
+          <w:szCs w:val="20"/>
+          <w:u w:val="none"/>
+          <w:rFonts w:ascii="Times" w:eastAsia="Times" w:hAnsi="Times" w:hint="default"/>
+        </w:rPr>
+        <w:wordWrap w:val="1"/>
+        <w:autoSpaceDE w:val="0"/>
+        <w:autoSpaceDN w:val="0"/>
+      </w:pPr>
+      <w:r>
+        <w:rPr>
+          <w:sz w:val="20"/>
+        </w:rPr>
+        <w:drawing>
+          <wp:inline distT="0" distB="0" distL="0" distR="0">
+            <wp:extent cx="2581275" cy="409575"/>
+            <wp:effectExtent l="0" t="0" r="0" b="0"/>
+            <wp:docPr id="163" name="Imagen 38"/>
+            <wp:cNvGraphicFramePr>
+              <a:graphicFrameLocks xmlns:a="http://schemas.openxmlformats.org/drawingml/2006/main" noChangeAspect="1"/>
+            </wp:cNvGraphicFramePr>
+            <a:graphic xmlns:a="http://schemas.openxmlformats.org/drawingml/2006/main">
+              <a:graphicData uri="http://schemas.openxmlformats.org/drawingml/2006/picture">
+                <pic:pic xmlns:pic="http://schemas.openxmlformats.org/drawingml/2006/picture">
+                  <pic:nvPicPr>
+                    <pic:cNvPr id="72" name="Picture 72" descr="/Users/robertovelasquezdean/Library/Group Containers/L48J367XN4.com.infraware.PolarisOffice/EngineTemp/927/fImage104351635679.png"/>
+                    <pic:cNvPicPr>
+                      <a:picLocks noChangeAspect="1" noChangeArrowheads="1"/>
+                    </pic:cNvPicPr>
+                  </pic:nvPicPr>
+                  <pic:blipFill>
+                    <a:blip r:embed="rId76">
+                      <a:extLst>
+                        <a:ext uri="{BEBA8EAE-BF5A-486C-A8C5-ECC9F3942E4B}">
+                          <a14:imgProps xmlns:a14="http://schemas.microsoft.com/office/drawing/2010/main">
+                            <a14:imgLayer r:embed="rId77">
+                              <a14:imgEffect>
+                                <a14:sharpenSoften amount="25000"/>
+                              </a14:imgEffect>
+                            </a14:imgLayer>
+                          </a14:imgProps>
+                        </a:ext>
+                        <a:ext uri="{28A0092B-C50C-407E-A947-70E740481C1C}">
+                          <a14:useLocalDpi xmlns:a14="http://schemas.microsoft.com/office/drawing/2010/main" val="0"/>
+                        </a:ext>
+                      </a:extLst>
+                    </a:blip>
+                    <a:stretch>
+                      <a:fillRect/>
+                    </a:stretch>
+                  </pic:blipFill>
+                  <pic:spPr>
+                    <a:xfrm>
+                      <a:off x="0" y="0"/>
+                      <a:ext cx="2581910" cy="410210"/>
+                    </a:xfrm>
+                    <a:prstGeom prst="rect"/>
+                    <a:ln cap="flat"/>
+                  </pic:spPr>
+                </pic:pic>
+              </a:graphicData>
+            </a:graphic>
+          </wp:inline>
+        </w:drawing>
+      </w:r>
+    </w:p>
+    <w:p>
+      <w:pPr>
+        <w:numPr>
+          <w:ilvl w:val="0"/>
+          <w:numId w:val="0"/>
+        </w:numPr>
+        <w:jc w:val="both"/>
+        <w:spacing w:lineRule="auto" w:line="259" w:before="0" w:after="160"/>
+        <w:widowControl w:val="1"/>
+        <w:ind w:right="0" w:left="0" w:firstLine="0"/>
+        <w:rPr>
+          <w:spacing w:val="0"/>
+          <w:i w:val="1"/>
+          <w:b w:val="0"/>
+          <w:color w:val="000000"/>
+          <w:sz w:val="20"/>
+          <w:szCs w:val="20"/>
+          <w:u w:val="none"/>
+          <w:rFonts w:ascii="Times" w:eastAsia="Times" w:hAnsi="Times" w:hint="default"/>
+        </w:rPr>
+        <w:wordWrap w:val="1"/>
+        <w:autoSpaceDE w:val="0"/>
+        <w:autoSpaceDN w:val="0"/>
+      </w:pPr>
+      <w:r>
+        <w:rPr>
+          <w:sz w:val="20"/>
+        </w:rPr>
+        <w:drawing>
+          <wp:inline distT="0" distB="0" distL="0" distR="0">
+            <wp:extent cx="5514975" cy="495299"/>
+            <wp:effectExtent l="0" t="0" r="0" b="0"/>
+            <wp:docPr id="169" name="Imagen 39"/>
+            <wp:cNvGraphicFramePr>
+              <a:graphicFrameLocks xmlns:a="http://schemas.openxmlformats.org/drawingml/2006/main" noChangeAspect="1"/>
+            </wp:cNvGraphicFramePr>
+            <a:graphic xmlns:a="http://schemas.openxmlformats.org/drawingml/2006/main">
+              <a:graphicData uri="http://schemas.openxmlformats.org/drawingml/2006/picture">
+                <pic:pic xmlns:pic="http://schemas.openxmlformats.org/drawingml/2006/picture">
+                  <pic:nvPicPr>
+                    <pic:cNvPr id="74" name="Picture 74" descr="/Users/robertovelasquezdean/Library/Group Containers/L48J367XN4.com.infraware.PolarisOffice/EngineTemp/927/fImage279361694119.png"/>
+                    <pic:cNvPicPr>
+                      <a:picLocks noChangeAspect="1" noChangeArrowheads="1"/>
+                    </pic:cNvPicPr>
+                  </pic:nvPicPr>
+                  <pic:blipFill>
+                    <a:blip r:embed="rId78">
+                      <a:extLst>
+                        <a:ext uri="{BEBA8EAE-BF5A-486C-A8C5-ECC9F3942E4B}">
+                          <a14:imgProps xmlns:a14="http://schemas.microsoft.com/office/drawing/2010/main">
+                            <a14:imgLayer r:embed="rId79">
+                              <a14:imgEffect>
+                                <a14:sharpenSoften amount="25000"/>
+                              </a14:imgEffect>
+                            </a14:imgLayer>
+                          </a14:imgProps>
+                        </a:ext>
+                        <a:ext uri="{28A0092B-C50C-407E-A947-70E740481C1C}">
+                          <a14:useLocalDpi xmlns:a14="http://schemas.microsoft.com/office/drawing/2010/main" val="0"/>
+                        </a:ext>
+                      </a:extLst>
+                    </a:blip>
+                    <a:stretch>
+                      <a:fillRect/>
+                    </a:stretch>
+                  </pic:blipFill>
+                  <pic:spPr>
+                    <a:xfrm>
+                      <a:off x="0" y="0"/>
+                      <a:ext cx="5515610" cy="495934"/>
+                    </a:xfrm>
+                    <a:prstGeom prst="rect"/>
+                    <a:ln cap="flat"/>
+                  </pic:spPr>
+                </pic:pic>
+              </a:graphicData>
+            </a:graphic>
+          </wp:inline>
+        </w:drawing>
+      </w:r>
+    </w:p>
+    <w:p>
+      <w:pPr>
+        <w:numPr>
+          <w:ilvl w:val="0"/>
+          <w:numId w:val="0"/>
+        </w:numPr>
+        <w:jc w:val="both"/>
+        <w:spacing w:lineRule="auto" w:line="259" w:before="0" w:after="160"/>
+        <w:widowControl w:val="1"/>
+        <w:ind w:right="0" w:left="0" w:firstLine="0"/>
+        <w:rPr>
+          <w:spacing w:val="0"/>
+          <w:i w:val="1"/>
+          <w:b w:val="1"/>
+          <w:color w:val="000000"/>
+          <w:sz w:val="20"/>
+          <w:szCs w:val="20"/>
+          <w:u w:val="none"/>
+          <w:rFonts w:ascii="Times" w:eastAsia="Times" w:hAnsi="Times" w:hint="default"/>
+        </w:rPr>
+        <w:wordWrap w:val="1"/>
+        <w:autoSpaceDE w:val="0"/>
+        <w:autoSpaceDN w:val="0"/>
+      </w:pPr>
+      <w:r>
+        <w:rPr>
+          <w:spacing w:val="0"/>
+          <w:i w:val="0"/>
+          <w:b w:val="0"/>
+          <w:color w:val="000000"/>
+          <w:sz w:val="20"/>
+          <w:szCs w:val="20"/>
+          <w:u w:val="none"/>
+          <w:rFonts w:ascii="Times" w:eastAsia="Times" w:hAnsi="Times" w:hint="default"/>
+        </w:rPr>
+        <w:t xml:space="preserve">Si quisieramos que la palabra </w:t>
+      </w:r>
+      <w:r>
+        <w:rPr>
+          <w:spacing w:val="0"/>
+          <w:i w:val="1"/>
+          <w:b w:val="1"/>
+          <w:color w:val="000000"/>
+          <w:sz w:val="20"/>
+          <w:szCs w:val="20"/>
+          <w:u w:val="none"/>
+          <w:rFonts w:ascii="Times" w:eastAsia="Times" w:hAnsi="Times" w:hint="default"/>
+        </w:rPr>
+        <w:t>“escandalo”</w:t>
+      </w:r>
+      <w:r>
+        <w:rPr>
+          <w:spacing w:val="0"/>
+          <w:i w:val="0"/>
+          <w:b w:val="0"/>
+          <w:color w:val="000000"/>
+          <w:sz w:val="20"/>
+          <w:szCs w:val="20"/>
+          <w:u w:val="none"/>
+          <w:rFonts w:ascii="Times" w:eastAsia="Times" w:hAnsi="Times" w:hint="default"/>
+        </w:rPr>
+        <w:t xml:space="preserve"> esté al final... </w:t>
+      </w:r>
+      <w:r>
+        <w:rPr>
+          <w:spacing w:val="0"/>
+          <w:i w:val="1"/>
+          <w:b w:val="1"/>
+          <w:color w:val="000000"/>
+          <w:sz w:val="20"/>
+          <w:szCs w:val="20"/>
+          <w:u w:val="none"/>
+          <w:rFonts w:ascii="Times" w:eastAsia="Times" w:hAnsi="Times" w:hint="default"/>
+        </w:rPr>
+        <w:t xml:space="preserve">Es el segundo simbolo de “%” el que se omitiría.</w:t>
+      </w:r>
+    </w:p>
+    <w:p>
+      <w:pPr>
+        <w:numPr>
+          <w:ilvl w:val="0"/>
+          <w:numId w:val="0"/>
+        </w:numPr>
+        <w:jc w:val="both"/>
+        <w:spacing w:lineRule="auto" w:line="259" w:before="0" w:after="160"/>
+        <w:widowControl w:val="1"/>
+        <w:ind w:right="0" w:left="0" w:firstLine="0"/>
+        <w:rPr>
+          <w:spacing w:val="0"/>
+          <w:i w:val="0"/>
+          <w:b w:val="0"/>
+          <w:color w:val="000000"/>
+          <w:sz w:val="20"/>
+          <w:szCs w:val="20"/>
+          <w:u w:val="none"/>
+          <w:rFonts w:ascii="Times" w:eastAsia="Times" w:hAnsi="Times" w:hint="default"/>
+        </w:rPr>
+        <w:wordWrap w:val="1"/>
+        <w:autoSpaceDE w:val="0"/>
+        <w:autoSpaceDN w:val="0"/>
+      </w:pPr>
+      <w:r>
+        <w:rPr>
+          <w:sz w:val="20"/>
+        </w:rPr>
+        <w:drawing>
+          <wp:inline distT="0" distB="0" distL="0" distR="0">
+            <wp:extent cx="2609850" cy="409575"/>
+            <wp:effectExtent l="0" t="0" r="0" b="0"/>
+            <wp:docPr id="205" name="Imagen 40"/>
+            <wp:cNvGraphicFramePr>
+              <a:graphicFrameLocks xmlns:a="http://schemas.openxmlformats.org/drawingml/2006/main" noChangeAspect="1"/>
+            </wp:cNvGraphicFramePr>
+            <a:graphic xmlns:a="http://schemas.openxmlformats.org/drawingml/2006/main">
+              <a:graphicData uri="http://schemas.openxmlformats.org/drawingml/2006/picture">
+                <pic:pic xmlns:pic="http://schemas.openxmlformats.org/drawingml/2006/picture">
+                  <pic:nvPicPr>
+                    <pic:cNvPr id="76" name="Picture 76" descr="/Users/robertovelasquezdean/Library/Group Containers/L48J367XN4.com.infraware.PolarisOffice/EngineTemp/927/fImage104372057323.png"/>
+                    <pic:cNvPicPr>
+                      <a:picLocks noChangeAspect="1" noChangeArrowheads="1"/>
+                    </pic:cNvPicPr>
+                  </pic:nvPicPr>
+                  <pic:blipFill>
+                    <a:blip r:embed="rId80">
+                      <a:extLst>
+                        <a:ext uri="{BEBA8EAE-BF5A-486C-A8C5-ECC9F3942E4B}">
+                          <a14:imgProps xmlns:a14="http://schemas.microsoft.com/office/drawing/2010/main">
+                            <a14:imgLayer r:embed="rId81">
+                              <a14:imgEffect>
+                                <a14:sharpenSoften amount="25000"/>
+                              </a14:imgEffect>
+                            </a14:imgLayer>
+                          </a14:imgProps>
+                        </a:ext>
+                        <a:ext uri="{28A0092B-C50C-407E-A947-70E740481C1C}">
+                          <a14:useLocalDpi xmlns:a14="http://schemas.microsoft.com/office/drawing/2010/main" val="0"/>
+                        </a:ext>
+                      </a:extLst>
+                    </a:blip>
+                    <a:stretch>
+                      <a:fillRect/>
+                    </a:stretch>
+                  </pic:blipFill>
+                  <pic:spPr>
+                    <a:xfrm>
+                      <a:off x="0" y="0"/>
+                      <a:ext cx="2610485" cy="410210"/>
+                    </a:xfrm>
+                    <a:prstGeom prst="rect"/>
+                    <a:ln cap="flat"/>
+                  </pic:spPr>
+                </pic:pic>
+              </a:graphicData>
+            </a:graphic>
+          </wp:inline>
+        </w:drawing>
+      </w:r>
+    </w:p>
+    <w:p>
+      <w:pPr>
+        <w:numPr>
+          <w:ilvl w:val="0"/>
+          <w:numId w:val="0"/>
+        </w:numPr>
+        <w:jc w:val="both"/>
+        <w:spacing w:lineRule="auto" w:line="259" w:before="0" w:after="160"/>
+        <w:widowControl w:val="1"/>
+        <w:ind w:right="0" w:left="0" w:firstLine="0"/>
+        <w:rPr>
+          <w:spacing w:val="0"/>
+          <w:i w:val="1"/>
+          <w:b w:val="1"/>
+          <w:color w:val="000000"/>
+          <w:sz w:val="20"/>
+          <w:szCs w:val="20"/>
+          <w:u w:val="none"/>
+          <w:rFonts w:ascii="Times" w:eastAsia="Times" w:hAnsi="Times" w:hint="default"/>
+        </w:rPr>
+        <w:wordWrap w:val="1"/>
+        <w:autoSpaceDE w:val="0"/>
+        <w:autoSpaceDN w:val="0"/>
+      </w:pPr>
+      <w:r>
+        <w:rPr>
+          <w:spacing w:val="0"/>
+          <w:i w:val="0"/>
+          <w:b w:val="0"/>
+          <w:color w:val="000000"/>
+          <w:sz w:val="20"/>
+          <w:szCs w:val="20"/>
+          <w:u w:val="none"/>
+          <w:rFonts w:ascii="Times" w:eastAsia="Times" w:hAnsi="Times" w:hint="default"/>
+        </w:rPr>
+        <w:t xml:space="preserve">Como </w:t>
+      </w:r>
+      <w:r>
+        <w:rPr>
+          <w:spacing w:val="0"/>
+          <w:i w:val="1"/>
+          <w:b w:val="1"/>
+          <w:color w:val="000000"/>
+          <w:sz w:val="20"/>
+          <w:szCs w:val="20"/>
+          <w:u w:val="none"/>
+          <w:rFonts w:ascii="Times" w:eastAsia="Times" w:hAnsi="Times" w:hint="default"/>
+        </w:rPr>
+        <w:t xml:space="preserve">ninguna cadena de texto</w:t>
+      </w:r>
+      <w:r>
+        <w:rPr>
+          <w:spacing w:val="0"/>
+          <w:i w:val="0"/>
+          <w:b w:val="0"/>
+          <w:color w:val="000000"/>
+          <w:sz w:val="20"/>
+          <w:szCs w:val="20"/>
+          <w:u w:val="none"/>
+          <w:rFonts w:ascii="Times" w:eastAsia="Times" w:hAnsi="Times" w:hint="default"/>
+        </w:rPr>
+        <w:t xml:space="preserve"> del campo </w:t>
+      </w:r>
+      <w:r>
+        <w:rPr>
+          <w:spacing w:val="0"/>
+          <w:i w:val="1"/>
+          <w:b w:val="1"/>
+          <w:color w:val="000000"/>
+          <w:sz w:val="20"/>
+          <w:szCs w:val="20"/>
+          <w:u w:val="none"/>
+          <w:rFonts w:ascii="Times" w:eastAsia="Times" w:hAnsi="Times" w:hint="default"/>
+        </w:rPr>
+        <w:t xml:space="preserve">titulo </w:t>
+      </w:r>
+      <w:r>
+        <w:rPr>
+          <w:spacing w:val="0"/>
+          <w:i w:val="0"/>
+          <w:b w:val="0"/>
+          <w:color w:val="000000"/>
+          <w:sz w:val="20"/>
+          <w:szCs w:val="20"/>
+          <w:u w:val="none"/>
+          <w:rFonts w:ascii="Times" w:eastAsia="Times" w:hAnsi="Times" w:hint="default"/>
+        </w:rPr>
+        <w:t xml:space="preserve">(de la tabla </w:t>
+      </w:r>
+      <w:r>
+        <w:rPr>
+          <w:spacing w:val="0"/>
+          <w:i w:val="1"/>
+          <w:b w:val="1"/>
+          <w:color w:val="000000"/>
+          <w:sz w:val="20"/>
+          <w:szCs w:val="20"/>
+          <w:u w:val="none"/>
+          <w:rFonts w:ascii="Times" w:eastAsia="Times" w:hAnsi="Times" w:hint="default"/>
+        </w:rPr>
+        <w:t>posts</w:t>
+      </w:r>
+      <w:r>
+        <w:rPr>
+          <w:spacing w:val="0"/>
+          <w:i w:val="0"/>
+          <w:b w:val="0"/>
+          <w:color w:val="000000"/>
+          <w:sz w:val="20"/>
+          <w:szCs w:val="20"/>
+          <w:u w:val="none"/>
+          <w:rFonts w:ascii="Times" w:eastAsia="Times" w:hAnsi="Times" w:hint="default"/>
+        </w:rPr>
+        <w:t xml:space="preserve">) finaliza con la palabra </w:t>
+      </w:r>
+      <w:r>
+        <w:rPr>
+          <w:spacing w:val="0"/>
+          <w:i w:val="1"/>
+          <w:b w:val="1"/>
+          <w:color w:val="000000"/>
+          <w:sz w:val="20"/>
+          <w:szCs w:val="20"/>
+          <w:u w:val="none"/>
+          <w:rFonts w:ascii="Times" w:eastAsia="Times" w:hAnsi="Times" w:hint="default"/>
+        </w:rPr>
+        <w:t>“escandalo”,</w:t>
+      </w:r>
+      <w:r>
+        <w:rPr>
+          <w:spacing w:val="0"/>
+          <w:i w:val="0"/>
+          <w:b w:val="0"/>
+          <w:color w:val="000000"/>
+          <w:sz w:val="20"/>
+          <w:szCs w:val="20"/>
+          <w:u w:val="none"/>
+          <w:rFonts w:ascii="Times" w:eastAsia="Times" w:hAnsi="Times" w:hint="default"/>
+        </w:rPr>
+        <w:t xml:space="preserve"> </w:t>
+      </w:r>
+      <w:r>
+        <w:rPr>
+          <w:spacing w:val="0"/>
+          <w:i w:val="0"/>
+          <w:b w:val="0"/>
+          <w:color w:val="000000"/>
+          <w:sz w:val="20"/>
+          <w:szCs w:val="20"/>
+          <w:u w:val="none"/>
+          <w:rFonts w:ascii="Times" w:eastAsia="Times" w:hAnsi="Times" w:hint="default"/>
+        </w:rPr>
+        <w:t xml:space="preserve">entonces, no se logra visualizar </w:t>
+      </w:r>
+      <w:r>
+        <w:rPr>
+          <w:spacing w:val="0"/>
+          <w:i w:val="1"/>
+          <w:b w:val="1"/>
+          <w:color w:val="000000"/>
+          <w:sz w:val="20"/>
+          <w:szCs w:val="20"/>
+          <w:u w:val="none"/>
+          <w:rFonts w:ascii="Times" w:eastAsia="Times" w:hAnsi="Times" w:hint="default"/>
+        </w:rPr>
+        <w:t xml:space="preserve">ningún registro</w:t>
+      </w:r>
+      <w:r>
+        <w:rPr>
+          <w:spacing w:val="0"/>
+          <w:i w:val="0"/>
+          <w:b w:val="0"/>
+          <w:color w:val="000000"/>
+          <w:sz w:val="20"/>
+          <w:szCs w:val="20"/>
+          <w:u w:val="none"/>
+          <w:rFonts w:ascii="Times" w:eastAsia="Times" w:hAnsi="Times" w:hint="default"/>
+        </w:rPr>
+        <w:t xml:space="preserve"> en el </w:t>
+      </w:r>
+      <w:r>
+        <w:rPr>
+          <w:spacing w:val="0"/>
+          <w:i w:val="1"/>
+          <w:b w:val="1"/>
+          <w:color w:val="000000"/>
+          <w:sz w:val="20"/>
+          <w:szCs w:val="20"/>
+          <w:u w:val="none"/>
+          <w:rFonts w:ascii="Times" w:eastAsia="Times" w:hAnsi="Times" w:hint="default"/>
+        </w:rPr>
+        <w:t>Query.</w:t>
+      </w:r>
+    </w:p>
+    <w:p>
+      <w:pPr>
+        <w:numPr>
+          <w:ilvl w:val="0"/>
+          <w:numId w:val="0"/>
+        </w:numPr>
+        <w:jc w:val="both"/>
+        <w:spacing w:lineRule="auto" w:line="259" w:before="0" w:after="160"/>
+        <w:widowControl w:val="1"/>
+        <w:ind w:right="0" w:left="0" w:firstLine="0"/>
+        <w:rPr>
+          <w:spacing w:val="0"/>
+          <w:i w:val="0"/>
+          <w:b w:val="0"/>
+          <w:color w:val="000000"/>
+          <w:sz w:val="20"/>
+          <w:szCs w:val="20"/>
+          <w:u w:val="none"/>
+          <w:rFonts w:ascii="Times" w:eastAsia="Times" w:hAnsi="Times" w:hint="default"/>
+        </w:rPr>
+        <w:wordWrap w:val="1"/>
+        <w:autoSpaceDE w:val="0"/>
+        <w:autoSpaceDN w:val="0"/>
+      </w:pPr>
+      <w:r>
+        <w:rPr>
+          <w:sz w:val="20"/>
+        </w:rPr>
+        <w:drawing>
+          <wp:inline distT="0" distB="0" distL="0" distR="0">
+            <wp:extent cx="3771900" cy="352425"/>
+            <wp:effectExtent l="0" t="0" r="0" b="0"/>
+            <wp:docPr id="211" name="Imagen 41"/>
+            <wp:cNvGraphicFramePr>
+              <a:graphicFrameLocks xmlns:a="http://schemas.openxmlformats.org/drawingml/2006/main" noChangeAspect="1"/>
+            </wp:cNvGraphicFramePr>
+            <a:graphic xmlns:a="http://schemas.openxmlformats.org/drawingml/2006/main">
+              <a:graphicData uri="http://schemas.openxmlformats.org/drawingml/2006/picture">
+                <pic:pic xmlns:pic="http://schemas.openxmlformats.org/drawingml/2006/picture">
+                  <pic:nvPicPr>
+                    <pic:cNvPr id="78" name="Picture 78" descr="/Users/robertovelasquezdean/Library/Group Containers/L48J367XN4.com.infraware.PolarisOffice/EngineTemp/927/fImage73552119677.png"/>
+                    <pic:cNvPicPr>
+                      <a:picLocks noChangeAspect="1" noChangeArrowheads="1"/>
+                    </pic:cNvPicPr>
+                  </pic:nvPicPr>
+                  <pic:blipFill>
+                    <a:blip r:embed="rId82">
+                      <a:extLst>
+                        <a:ext uri="{BEBA8EAE-BF5A-486C-A8C5-ECC9F3942E4B}">
+                          <a14:imgProps xmlns:a14="http://schemas.microsoft.com/office/drawing/2010/main">
+                            <a14:imgLayer r:embed="rId83">
+                              <a14:imgEffect>
+                                <a14:sharpenSoften amount="25000"/>
+                              </a14:imgEffect>
+                            </a14:imgLayer>
+                          </a14:imgProps>
+                        </a:ext>
+                        <a:ext uri="{28A0092B-C50C-407E-A947-70E740481C1C}">
+                          <a14:useLocalDpi xmlns:a14="http://schemas.microsoft.com/office/drawing/2010/main" val="0"/>
+                        </a:ext>
+                      </a:extLst>
+                    </a:blip>
+                    <a:stretch>
+                      <a:fillRect/>
+                    </a:stretch>
+                  </pic:blipFill>
+                  <pic:spPr>
+                    <a:xfrm>
+                      <a:off x="0" y="0"/>
+                      <a:ext cx="3772534" cy="353060"/>
                     </a:xfrm>
                     <a:prstGeom prst="rect"/>
                     <a:ln cap="flat"/>
@@ -16148,8 +19074,8 @@
         <w:numStart w:val="1"/>
         <w:pos w:val="docEnd"/>
       </w:endnotePr>
-      <w:headerReference w:type="default" r:id="rId64"/>
-      <w:footerReference w:type="default" r:id="rId65"/>
+      <w:headerReference w:type="default" r:id="rId84"/>
+      <w:footerReference w:type="default" r:id="rId85"/>
       <w:pgSz w:w="11906" w:h="16838"/>
       <w:pgMar w:top="1701" w:left="1440" w:bottom="1440" w:right="1440" w:header="708" w:footer="708" w:gutter="0"/>
       <w:pgNumType w:fmt="decimal"/>

</xml_diff>

<commit_message>
Sentencia Where a fondo parte 2
</commit_message>
<xml_diff>
--- a/Platzi/Bases de datos (iniciaciación al backend)/Material de repaso/4. Consultas a una base de datos/Introducción a Consultas y su importancia.docx
+++ b/Platzi/Bases de datos (iniciaciación al backend)/Material de repaso/4. Consultas a una base de datos/Introducción a Consultas y su importancia.docx
@@ -1126,7 +1126,7 @@
         </w:rPr>
         <w:drawing>
           <wp:inline distT="0" distB="0" distL="0" distR="0">
-            <wp:extent cx="2708275" cy="1936749"/>
+            <wp:extent cx="2708910" cy="1937385"/>
             <wp:effectExtent l="0" t="0" r="0" b="0"/>
             <wp:docPr id="9" name="Imagen 1"/>
             <wp:cNvGraphicFramePr>
@@ -1136,7 +1136,7 @@
               <a:graphicData uri="http://schemas.openxmlformats.org/drawingml/2006/picture">
                 <pic:pic xmlns:pic="http://schemas.openxmlformats.org/drawingml/2006/picture">
                   <pic:nvPicPr>
-                    <pic:cNvPr id="1" name="Picture 1" descr="/Users/robertovelasquezdean/Library/Group Containers/L48J367XN4.com.infraware.PolarisOffice/EngineTemp/927/fImage3575897916.png"/>
+                    <pic:cNvPr id="1" name="Picture 1" descr="/Users/robertovelasquezdean/Library/Group Containers/L48J367XN4.com.infraware.PolarisOffice/EngineTemp/3110/fImage3575897916.png"/>
                     <pic:cNvPicPr>
                       <a:picLocks noChangeAspect="1" noChangeArrowheads="1"/>
                     </pic:cNvPicPr>
@@ -1165,7 +1165,7 @@
                   <pic:spPr>
                     <a:xfrm>
                       <a:off x="0" y="0"/>
-                      <a:ext cx="2708910" cy="1937385"/>
+                      <a:ext cx="2709545" cy="1938020"/>
                     </a:xfrm>
                     <a:prstGeom prst="rect"/>
                     <a:ln cap="flat"/>
@@ -3045,7 +3045,7 @@
         </w:rPr>
         <w:drawing>
           <wp:inline distT="0" distB="0" distL="0" distR="0">
-            <wp:extent cx="1336675" cy="327025"/>
+            <wp:extent cx="1337310" cy="327660"/>
             <wp:effectExtent l="0" t="0" r="0" b="0"/>
             <wp:docPr id="10" name="Imagen 2"/>
             <wp:cNvGraphicFramePr>
@@ -3055,7 +3055,7 @@
               <a:graphicData uri="http://schemas.openxmlformats.org/drawingml/2006/picture">
                 <pic:pic xmlns:pic="http://schemas.openxmlformats.org/drawingml/2006/picture">
                   <pic:nvPicPr>
-                    <pic:cNvPr id="3" name="Picture 3" descr="/Users/robertovelasquezdean/Library/Group Containers/L48J367XN4.com.infraware.PolarisOffice/EngineTemp/927/fImage6228217584.png"/>
+                    <pic:cNvPr id="3" name="Picture 3" descr="/Users/robertovelasquezdean/Library/Group Containers/L48J367XN4.com.infraware.PolarisOffice/EngineTemp/3110/fImage6228217584.png"/>
                     <pic:cNvPicPr>
                       <a:picLocks noChangeAspect="1" noChangeArrowheads="1"/>
                     </pic:cNvPicPr>
@@ -3084,7 +3084,7 @@
                   <pic:spPr>
                     <a:xfrm>
                       <a:off x="0" y="0"/>
-                      <a:ext cx="1337310" cy="327660"/>
+                      <a:ext cx="1337945" cy="328295"/>
                     </a:xfrm>
                     <a:prstGeom prst="rect"/>
                     <a:ln cap="flat"/>
@@ -3371,7 +3371,7 @@
         </w:rPr>
         <w:drawing>
           <wp:inline distT="0" distB="0" distL="0" distR="0">
-            <wp:extent cx="2346325" cy="479425"/>
+            <wp:extent cx="2346960" cy="480060"/>
             <wp:effectExtent l="0" t="0" r="0" b="0"/>
             <wp:docPr id="11" name="Imagen 3"/>
             <wp:cNvGraphicFramePr>
@@ -3381,7 +3381,7 @@
               <a:graphicData uri="http://schemas.openxmlformats.org/drawingml/2006/picture">
                 <pic:pic xmlns:pic="http://schemas.openxmlformats.org/drawingml/2006/picture">
                   <pic:nvPicPr>
-                    <pic:cNvPr id="5" name="Picture 5" descr="/Users/robertovelasquezdean/Library/Group Containers/L48J367XN4.com.infraware.PolarisOffice/EngineTemp/927/fImage13743921869.png"/>
+                    <pic:cNvPr id="5" name="Picture 5" descr="/Users/robertovelasquezdean/Library/Group Containers/L48J367XN4.com.infraware.PolarisOffice/EngineTemp/3110/fImage13743921869.png"/>
                     <pic:cNvPicPr>
                       <a:picLocks noChangeAspect="1" noChangeArrowheads="1"/>
                     </pic:cNvPicPr>
@@ -3410,7 +3410,7 @@
                   <pic:spPr>
                     <a:xfrm>
                       <a:off x="0" y="0"/>
-                      <a:ext cx="2346960" cy="480060"/>
+                      <a:ext cx="2347595" cy="480695"/>
                     </a:xfrm>
                     <a:prstGeom prst="rect"/>
                     <a:ln cap="flat"/>
@@ -4589,7 +4589,7 @@
         </w:rPr>
         <w:drawing>
           <wp:inline distT="0" distB="0" distL="0" distR="0">
-            <wp:extent cx="4022090" cy="278765"/>
+            <wp:extent cx="4022725" cy="279400"/>
             <wp:effectExtent l="0" t="0" r="0" b="0"/>
             <wp:docPr id="12" name="Imagen 4"/>
             <wp:cNvGraphicFramePr>
@@ -4599,7 +4599,7 @@
               <a:graphicData uri="http://schemas.openxmlformats.org/drawingml/2006/picture">
                 <pic:pic xmlns:pic="http://schemas.openxmlformats.org/drawingml/2006/picture">
                   <pic:nvPicPr>
-                    <pic:cNvPr id="7" name="Picture 7" descr="/Users/robertovelasquezdean/Library/Group Containers/L48J367XN4.com.infraware.PolarisOffice/EngineTemp/927/fImage14272187597.png"/>
+                    <pic:cNvPr id="7" name="Picture 7" descr="/Users/robertovelasquezdean/Library/Group Containers/L48J367XN4.com.infraware.PolarisOffice/EngineTemp/3110/fImage14272187597.png"/>
                     <pic:cNvPicPr>
                       <a:picLocks noChangeAspect="1" noChangeArrowheads="1"/>
                     </pic:cNvPicPr>
@@ -4628,7 +4628,7 @@
                   <pic:spPr>
                     <a:xfrm>
                       <a:off x="0" y="0"/>
-                      <a:ext cx="4022725" cy="279400"/>
+                      <a:ext cx="4023360" cy="280035"/>
                     </a:xfrm>
                     <a:prstGeom prst="rect"/>
                     <a:ln cap="flat"/>
@@ -5587,7 +5587,7 @@
         </w:rPr>
         <w:drawing>
           <wp:inline distT="0" distB="0" distL="0" distR="0">
-            <wp:extent cx="1145540" cy="259715"/>
+            <wp:extent cx="1146175" cy="260350"/>
             <wp:effectExtent l="0" t="0" r="0" b="0"/>
             <wp:docPr id="15" name="Imagen 5"/>
             <wp:cNvGraphicFramePr>
@@ -5597,7 +5597,7 @@
               <a:graphicData uri="http://schemas.openxmlformats.org/drawingml/2006/picture">
                 <pic:pic xmlns:pic="http://schemas.openxmlformats.org/drawingml/2006/picture">
                   <pic:nvPicPr>
-                    <pic:cNvPr id="9" name="Picture 9" descr="/Users/robertovelasquezdean/Library/Group Containers/L48J367XN4.com.infraware.PolarisOffice/EngineTemp/927/fImage5194409424.png"/>
+                    <pic:cNvPr id="9" name="Picture 9" descr="/Users/robertovelasquezdean/Library/Group Containers/L48J367XN4.com.infraware.PolarisOffice/EngineTemp/3110/fImage5194409424.png"/>
                     <pic:cNvPicPr>
                       <a:picLocks noChangeAspect="1" noChangeArrowheads="1"/>
                     </pic:cNvPicPr>
@@ -5626,7 +5626,7 @@
                   <pic:spPr>
                     <a:xfrm>
                       <a:off x="0" y="0"/>
-                      <a:ext cx="1146175" cy="260350"/>
+                      <a:ext cx="1146810" cy="260985"/>
                     </a:xfrm>
                     <a:prstGeom prst="rect"/>
                     <a:ln cap="flat"/>
@@ -5810,7 +5810,7 @@
         </w:rPr>
         <w:drawing>
           <wp:inline distT="0" distB="0" distL="0" distR="0">
-            <wp:extent cx="593090" cy="288290"/>
+            <wp:extent cx="593725" cy="288925"/>
             <wp:effectExtent l="0" t="0" r="0" b="0"/>
             <wp:docPr id="16" name="Imagen 6"/>
             <wp:cNvGraphicFramePr>
@@ -5820,7 +5820,7 @@
               <a:graphicData uri="http://schemas.openxmlformats.org/drawingml/2006/picture">
                 <pic:pic xmlns:pic="http://schemas.openxmlformats.org/drawingml/2006/picture">
                   <pic:nvPicPr>
-                    <pic:cNvPr id="11" name="Picture 11" descr="/Users/robertovelasquezdean/Library/Group Containers/L48J367XN4.com.infraware.PolarisOffice/EngineTemp/927/fImage26501236871.png"/>
+                    <pic:cNvPr id="11" name="Picture 11" descr="/Users/robertovelasquezdean/Library/Group Containers/L48J367XN4.com.infraware.PolarisOffice/EngineTemp/3110/fImage26501236871.png"/>
                     <pic:cNvPicPr>
                       <a:picLocks noChangeAspect="1" noChangeArrowheads="1"/>
                     </pic:cNvPicPr>
@@ -5849,7 +5849,7 @@
                   <pic:spPr>
                     <a:xfrm>
                       <a:off x="0" y="0"/>
-                      <a:ext cx="593725" cy="288925"/>
+                      <a:ext cx="594360" cy="289560"/>
                     </a:xfrm>
                     <a:prstGeom prst="rect"/>
                     <a:ln cap="flat"/>
@@ -6292,7 +6292,7 @@
         </w:rPr>
         <w:drawing>
           <wp:inline distT="0" distB="0" distL="0" distR="0">
-            <wp:extent cx="1955164" cy="259715"/>
+            <wp:extent cx="1955800" cy="260350"/>
             <wp:effectExtent l="0" t="0" r="0" b="0"/>
             <wp:docPr id="17" name="Imagen 7"/>
             <wp:cNvGraphicFramePr>
@@ -6302,7 +6302,7 @@
               <a:graphicData uri="http://schemas.openxmlformats.org/drawingml/2006/picture">
                 <pic:pic xmlns:pic="http://schemas.openxmlformats.org/drawingml/2006/picture">
                   <pic:nvPicPr>
-                    <pic:cNvPr id="13" name="Picture 13" descr="/Users/robertovelasquezdean/Library/Group Containers/L48J367XN4.com.infraware.PolarisOffice/EngineTemp/927/fImage80031294958.png"/>
+                    <pic:cNvPr id="13" name="Picture 13" descr="/Users/robertovelasquezdean/Library/Group Containers/L48J367XN4.com.infraware.PolarisOffice/EngineTemp/3110/fImage80031294958.png"/>
                     <pic:cNvPicPr>
                       <a:picLocks noChangeAspect="1" noChangeArrowheads="1"/>
                     </pic:cNvPicPr>
@@ -6331,7 +6331,7 @@
                   <pic:spPr>
                     <a:xfrm>
                       <a:off x="0" y="0"/>
-                      <a:ext cx="1955800" cy="260350"/>
+                      <a:ext cx="1956435" cy="260985"/>
                     </a:xfrm>
                     <a:prstGeom prst="rect"/>
                     <a:ln cap="flat"/>
@@ -6567,7 +6567,7 @@
         </w:rPr>
         <w:drawing>
           <wp:inline distT="0" distB="0" distL="0" distR="0">
-            <wp:extent cx="888365" cy="307340"/>
+            <wp:extent cx="889000" cy="307975"/>
             <wp:effectExtent l="0" t="0" r="0" b="0"/>
             <wp:docPr id="18" name="Imagen 8"/>
             <wp:cNvGraphicFramePr>
@@ -6577,7 +6577,7 @@
               <a:graphicData uri="http://schemas.openxmlformats.org/drawingml/2006/picture">
                 <pic:pic xmlns:pic="http://schemas.openxmlformats.org/drawingml/2006/picture">
                   <pic:nvPicPr>
-                    <pic:cNvPr id="15" name="Picture 15" descr="/Users/robertovelasquezdean/Library/Group Containers/L48J367XN4.com.infraware.PolarisOffice/EngineTemp/927/fImage34061713320.png"/>
+                    <pic:cNvPr id="15" name="Picture 15" descr="/Users/robertovelasquezdean/Library/Group Containers/L48J367XN4.com.infraware.PolarisOffice/EngineTemp/3110/fImage34061713320.png"/>
                     <pic:cNvPicPr>
                       <a:picLocks noChangeAspect="1" noChangeArrowheads="1"/>
                     </pic:cNvPicPr>
@@ -6606,7 +6606,7 @@
                   <pic:spPr>
                     <a:xfrm>
                       <a:off x="0" y="0"/>
-                      <a:ext cx="889000" cy="307975"/>
+                      <a:ext cx="889635" cy="308610"/>
                     </a:xfrm>
                     <a:prstGeom prst="rect"/>
                     <a:ln cap="flat"/>
@@ -8094,7 +8094,7 @@
         </w:rPr>
         <w:drawing>
           <wp:inline distT="0" distB="0" distL="0" distR="0">
-            <wp:extent cx="849630" cy="1287780"/>
+            <wp:extent cx="850265" cy="1288415"/>
             <wp:effectExtent l="0" t="0" r="0" b="0"/>
             <wp:docPr id="19" name="Imagen 9"/>
             <wp:cNvGraphicFramePr>
@@ -8104,7 +8104,7 @@
               <a:graphicData uri="http://schemas.openxmlformats.org/drawingml/2006/picture">
                 <pic:pic xmlns:pic="http://schemas.openxmlformats.org/drawingml/2006/picture">
                   <pic:nvPicPr>
-                    <pic:cNvPr id="17" name="Picture 17" descr="/Users/robertovelasquezdean/Library/Group Containers/L48J367XN4.com.infraware.PolarisOffice/EngineTemp/927/fImage9930217288.png"/>
+                    <pic:cNvPr id="17" name="Picture 17" descr="/Users/robertovelasquezdean/Library/Group Containers/L48J367XN4.com.infraware.PolarisOffice/EngineTemp/3110/fImage9930217288.png"/>
                     <pic:cNvPicPr>
                       <a:picLocks noChangeAspect="1" noChangeArrowheads="1"/>
                     </pic:cNvPicPr>
@@ -8133,7 +8133,7 @@
                   <pic:spPr>
                     <a:xfrm>
                       <a:off x="0" y="0"/>
-                      <a:ext cx="850265" cy="1288415"/>
+                      <a:ext cx="850900" cy="1289050"/>
                     </a:xfrm>
                     <a:prstGeom prst="rect"/>
                     <a:ln cap="flat"/>
@@ -8330,7 +8330,7 @@
         </w:rPr>
         <w:drawing>
           <wp:inline distT="0" distB="0" distL="0" distR="0">
-            <wp:extent cx="754380" cy="1259205"/>
+            <wp:extent cx="755015" cy="1259840"/>
             <wp:effectExtent l="0" t="0" r="0" b="0"/>
             <wp:docPr id="20" name="Imagen 10"/>
             <wp:cNvGraphicFramePr>
@@ -8340,7 +8340,7 @@
               <a:graphicData uri="http://schemas.openxmlformats.org/drawingml/2006/picture">
                 <pic:pic xmlns:pic="http://schemas.openxmlformats.org/drawingml/2006/picture">
                   <pic:nvPicPr>
-                    <pic:cNvPr id="19" name="Picture 19" descr="/Users/robertovelasquezdean/Library/Group Containers/L48J367XN4.com.infraware.PolarisOffice/EngineTemp/927/fImage10211329848.png"/>
+                    <pic:cNvPr id="19" name="Picture 19" descr="/Users/robertovelasquezdean/Library/Group Containers/L48J367XN4.com.infraware.PolarisOffice/EngineTemp/3110/fImage10211329848.png"/>
                     <pic:cNvPicPr>
                       <a:picLocks noChangeAspect="1" noChangeArrowheads="1"/>
                     </pic:cNvPicPr>
@@ -8369,7 +8369,7 @@
                   <pic:spPr>
                     <a:xfrm>
                       <a:off x="0" y="0"/>
-                      <a:ext cx="755015" cy="1259840"/>
+                      <a:ext cx="755650" cy="1260475"/>
                     </a:xfrm>
                     <a:prstGeom prst="rect"/>
                     <a:ln cap="flat"/>
@@ -8682,7 +8682,7 @@
         </w:rPr>
         <w:drawing>
           <wp:inline distT="0" distB="0" distL="0" distR="0">
-            <wp:extent cx="744855" cy="802005"/>
+            <wp:extent cx="745490" cy="802640"/>
             <wp:effectExtent l="0" t="0" r="0" b="0"/>
             <wp:docPr id="21" name="Imagen 11"/>
             <wp:cNvGraphicFramePr>
@@ -8692,7 +8692,7 @@
               <a:graphicData uri="http://schemas.openxmlformats.org/drawingml/2006/picture">
                 <pic:pic xmlns:pic="http://schemas.openxmlformats.org/drawingml/2006/picture">
                   <pic:nvPicPr>
-                    <pic:cNvPr id="21" name="Picture 21" descr="/Users/robertovelasquezdean/Library/Group Containers/L48J367XN4.com.infraware.PolarisOffice/EngineTemp/927/fImage605343978.png"/>
+                    <pic:cNvPr id="21" name="Picture 21" descr="/Users/robertovelasquezdean/Library/Group Containers/L48J367XN4.com.infraware.PolarisOffice/EngineTemp/3110/fImage605343978.png"/>
                     <pic:cNvPicPr>
                       <a:picLocks noChangeAspect="1" noChangeArrowheads="1"/>
                     </pic:cNvPicPr>
@@ -8721,7 +8721,7 @@
                   <pic:spPr>
                     <a:xfrm>
                       <a:off x="0" y="0"/>
-                      <a:ext cx="745490" cy="802640"/>
+                      <a:ext cx="746125" cy="803275"/>
                     </a:xfrm>
                     <a:prstGeom prst="rect"/>
                     <a:ln cap="flat"/>
@@ -8905,7 +8905,7 @@
         </w:rPr>
         <w:drawing>
           <wp:inline distT="0" distB="0" distL="0" distR="0">
-            <wp:extent cx="744855" cy="659130"/>
+            <wp:extent cx="745490" cy="659765"/>
             <wp:effectExtent l="0" t="0" r="0" b="0"/>
             <wp:docPr id="22" name="Imagen 12"/>
             <wp:cNvGraphicFramePr>
@@ -8915,7 +8915,7 @@
               <a:graphicData uri="http://schemas.openxmlformats.org/drawingml/2006/picture">
                 <pic:pic xmlns:pic="http://schemas.openxmlformats.org/drawingml/2006/picture">
                   <pic:nvPicPr>
-                    <pic:cNvPr id="23" name="Picture 23" descr="/Users/robertovelasquezdean/Library/Group Containers/L48J367XN4.com.infraware.PolarisOffice/EngineTemp/927/fImage57861095617.png"/>
+                    <pic:cNvPr id="23" name="Picture 23" descr="/Users/robertovelasquezdean/Library/Group Containers/L48J367XN4.com.infraware.PolarisOffice/EngineTemp/3110/fImage57861095617.png"/>
                     <pic:cNvPicPr>
                       <a:picLocks noChangeAspect="1" noChangeArrowheads="1"/>
                     </pic:cNvPicPr>
@@ -8944,7 +8944,7 @@
                   <pic:spPr>
                     <a:xfrm>
                       <a:off x="0" y="0"/>
-                      <a:ext cx="745490" cy="659765"/>
+                      <a:ext cx="746125" cy="660400"/>
                     </a:xfrm>
                     <a:prstGeom prst="rect"/>
                     <a:ln cap="flat"/>
@@ -9154,7 +9154,7 @@
         </w:rPr>
         <w:drawing>
           <wp:inline distT="0" distB="0" distL="0" distR="0">
-            <wp:extent cx="840105" cy="687705"/>
+            <wp:extent cx="840740" cy="688340"/>
             <wp:effectExtent l="0" t="0" r="0" b="0"/>
             <wp:docPr id="23" name="Imagen 13"/>
             <wp:cNvGraphicFramePr>
@@ -9164,7 +9164,7 @@
               <a:graphicData uri="http://schemas.openxmlformats.org/drawingml/2006/picture">
                 <pic:pic xmlns:pic="http://schemas.openxmlformats.org/drawingml/2006/picture">
                   <pic:nvPicPr>
-                    <pic:cNvPr id="25" name="Picture 25" descr="/Users/robertovelasquezdean/Library/Group Containers/L48J367XN4.com.infraware.PolarisOffice/EngineTemp/927/fImage67321457723.png"/>
+                    <pic:cNvPr id="25" name="Picture 25" descr="/Users/robertovelasquezdean/Library/Group Containers/L48J367XN4.com.infraware.PolarisOffice/EngineTemp/3110/fImage67321457723.png"/>
                     <pic:cNvPicPr>
                       <a:picLocks noChangeAspect="1" noChangeArrowheads="1"/>
                     </pic:cNvPicPr>
@@ -9193,7 +9193,7 @@
                   <pic:spPr>
                     <a:xfrm>
                       <a:off x="0" y="0"/>
-                      <a:ext cx="840740" cy="688340"/>
+                      <a:ext cx="841375" cy="688975"/>
                     </a:xfrm>
                     <a:prstGeom prst="rect"/>
                     <a:ln cap="flat"/>
@@ -9516,7 +9516,7 @@
         </w:rPr>
         <w:drawing>
           <wp:inline distT="0" distB="0" distL="0" distR="0">
-            <wp:extent cx="1344295" cy="258445"/>
+            <wp:extent cx="1344930" cy="259080"/>
             <wp:effectExtent l="0" t="0" r="0" b="0"/>
             <wp:docPr id="24" name="Imagen 14"/>
             <wp:cNvGraphicFramePr>
@@ -9526,7 +9526,7 @@
               <a:graphicData uri="http://schemas.openxmlformats.org/drawingml/2006/picture">
                 <pic:pic xmlns:pic="http://schemas.openxmlformats.org/drawingml/2006/picture">
                   <pic:nvPicPr>
-                    <pic:cNvPr id="27" name="Picture 27" descr="/Users/robertovelasquezdean/Library/Group Containers/L48J367XN4.com.infraware.PolarisOffice/EngineTemp/927/fImage4895285495.png"/>
+                    <pic:cNvPr id="27" name="Picture 27" descr="/Users/robertovelasquezdean/Library/Group Containers/L48J367XN4.com.infraware.PolarisOffice/EngineTemp/3110/fImage4895285495.png"/>
                     <pic:cNvPicPr>
                       <a:picLocks noChangeAspect="1" noChangeArrowheads="1"/>
                     </pic:cNvPicPr>
@@ -9555,7 +9555,7 @@
                   <pic:spPr>
                     <a:xfrm>
                       <a:off x="0" y="0"/>
-                      <a:ext cx="1344930" cy="259080"/>
+                      <a:ext cx="1345565" cy="259715"/>
                     </a:xfrm>
                     <a:prstGeom prst="rect"/>
                     <a:ln cap="flat"/>
@@ -9661,7 +9661,7 @@
         </w:rPr>
         <w:drawing>
           <wp:inline distT="0" distB="0" distL="0" distR="0">
-            <wp:extent cx="4325620" cy="1077595"/>
+            <wp:extent cx="4326255" cy="1078230"/>
             <wp:effectExtent l="0" t="0" r="0" b="0"/>
             <wp:docPr id="25" name="Imagen 15"/>
             <wp:cNvGraphicFramePr>
@@ -9671,7 +9671,7 @@
               <a:graphicData uri="http://schemas.openxmlformats.org/drawingml/2006/picture">
                 <pic:pic xmlns:pic="http://schemas.openxmlformats.org/drawingml/2006/picture">
                   <pic:nvPicPr>
-                    <pic:cNvPr id="29" name="Picture 29" descr="/Users/robertovelasquezdean/Library/Group Containers/L48J367XN4.com.infraware.PolarisOffice/EngineTemp/927/fImage4606439176.png"/>
+                    <pic:cNvPr id="29" name="Picture 29" descr="/Users/robertovelasquezdean/Library/Group Containers/L48J367XN4.com.infraware.PolarisOffice/EngineTemp/3110/fImage4606439176.png"/>
                     <pic:cNvPicPr>
                       <a:picLocks noChangeAspect="1" noChangeArrowheads="1"/>
                     </pic:cNvPicPr>
@@ -9700,7 +9700,7 @@
                   <pic:spPr>
                     <a:xfrm>
                       <a:off x="0" y="0"/>
-                      <a:ext cx="4326255" cy="1078230"/>
+                      <a:ext cx="4326890" cy="1078865"/>
                     </a:xfrm>
                     <a:prstGeom prst="rect"/>
                     <a:ln cap="flat"/>
@@ -10505,7 +10505,7 @@
         </w:rPr>
         <w:drawing>
           <wp:inline distT="0" distB="0" distL="0" distR="0">
-            <wp:extent cx="1801495" cy="391795"/>
+            <wp:extent cx="1802130" cy="392430"/>
             <wp:effectExtent l="0" t="0" r="0" b="0"/>
             <wp:docPr id="26" name="Imagen 16"/>
             <wp:cNvGraphicFramePr>
@@ -10515,7 +10515,7 @@
               <a:graphicData uri="http://schemas.openxmlformats.org/drawingml/2006/picture">
                 <pic:pic xmlns:pic="http://schemas.openxmlformats.org/drawingml/2006/picture">
                   <pic:nvPicPr>
-                    <pic:cNvPr id="31" name="Picture 31" descr="/Users/robertovelasquezdean/Library/Group Containers/L48J367XN4.com.infraware.PolarisOffice/EngineTemp/927/fImage8459508883.png"/>
+                    <pic:cNvPr id="31" name="Picture 31" descr="/Users/robertovelasquezdean/Library/Group Containers/L48J367XN4.com.infraware.PolarisOffice/EngineTemp/3110/fImage8459508883.png"/>
                     <pic:cNvPicPr>
                       <a:picLocks noChangeAspect="1" noChangeArrowheads="1"/>
                     </pic:cNvPicPr>
@@ -10544,7 +10544,7 @@
                   <pic:spPr>
                     <a:xfrm>
                       <a:off x="0" y="0"/>
-                      <a:ext cx="1802130" cy="392430"/>
+                      <a:ext cx="1802765" cy="393065"/>
                     </a:xfrm>
                     <a:prstGeom prst="rect"/>
                     <a:ln cap="flat"/>
@@ -11079,7 +11079,7 @@
         </w:rPr>
         <w:drawing>
           <wp:inline distT="0" distB="0" distL="0" distR="0">
-            <wp:extent cx="3954144" cy="410845"/>
+            <wp:extent cx="3954780" cy="411480"/>
             <wp:effectExtent l="0" t="0" r="0" b="0"/>
             <wp:docPr id="27" name="Imagen 17"/>
             <wp:cNvGraphicFramePr>
@@ -11089,7 +11089,7 @@
               <a:graphicData uri="http://schemas.openxmlformats.org/drawingml/2006/picture">
                 <pic:pic xmlns:pic="http://schemas.openxmlformats.org/drawingml/2006/picture">
                   <pic:nvPicPr>
-                    <pic:cNvPr id="33" name="Picture 33" descr="/Users/robertovelasquezdean/Library/Group Containers/L48J367XN4.com.infraware.PolarisOffice/EngineTemp/927/fImage13604615082.png"/>
+                    <pic:cNvPr id="33" name="Picture 33" descr="/Users/robertovelasquezdean/Library/Group Containers/L48J367XN4.com.infraware.PolarisOffice/EngineTemp/3110/fImage13604615082.png"/>
                     <pic:cNvPicPr>
                       <a:picLocks noChangeAspect="1" noChangeArrowheads="1"/>
                     </pic:cNvPicPr>
@@ -11118,7 +11118,7 @@
                   <pic:spPr>
                     <a:xfrm>
                       <a:off x="0" y="0"/>
-                      <a:ext cx="3954780" cy="411480"/>
+                      <a:ext cx="3955415" cy="412115"/>
                     </a:xfrm>
                     <a:prstGeom prst="rect"/>
                     <a:ln cap="flat"/>
@@ -12479,7 +12479,7 @@
         </w:rPr>
         <w:drawing>
           <wp:inline distT="0" distB="0" distL="0" distR="0">
-            <wp:extent cx="2611120" cy="134620"/>
+            <wp:extent cx="2611755" cy="135255"/>
             <wp:effectExtent l="0" t="0" r="0" b="0"/>
             <wp:docPr id="28" name="Imagen 18"/>
             <wp:cNvGraphicFramePr>
@@ -12489,7 +12489,7 @@
               <a:graphicData uri="http://schemas.openxmlformats.org/drawingml/2006/picture">
                 <pic:pic xmlns:pic="http://schemas.openxmlformats.org/drawingml/2006/picture">
                   <pic:nvPicPr>
-                    <pic:cNvPr id="35" name="Picture 35" descr="/Users/robertovelasquezdean/Library/Group Containers/L48J367XN4.com.infraware.PolarisOffice/EngineTemp/927/fImage6099749827.png"/>
+                    <pic:cNvPr id="35" name="Picture 35" descr="/Users/robertovelasquezdean/Library/Group Containers/L48J367XN4.com.infraware.PolarisOffice/EngineTemp/3110/fImage6099749827.png"/>
                     <pic:cNvPicPr>
                       <a:picLocks noChangeAspect="1" noChangeArrowheads="1"/>
                     </pic:cNvPicPr>
@@ -12518,7 +12518,7 @@
                   <pic:spPr>
                     <a:xfrm>
                       <a:off x="0" y="0"/>
-                      <a:ext cx="2611755" cy="135255"/>
+                      <a:ext cx="2612390" cy="135890"/>
                     </a:xfrm>
                     <a:prstGeom prst="rect"/>
                     <a:ln cap="flat"/>
@@ -12598,7 +12598,7 @@
         </w:rPr>
         <w:drawing>
           <wp:inline distT="0" distB="0" distL="0" distR="0">
-            <wp:extent cx="3877945" cy="506095"/>
+            <wp:extent cx="3878579" cy="506730"/>
             <wp:effectExtent l="0" t="0" r="0" b="0"/>
             <wp:docPr id="29" name="Imagen 19"/>
             <wp:cNvGraphicFramePr>
@@ -12608,7 +12608,7 @@
               <a:graphicData uri="http://schemas.openxmlformats.org/drawingml/2006/picture">
                 <pic:pic xmlns:pic="http://schemas.openxmlformats.org/drawingml/2006/picture">
                   <pic:nvPicPr>
-                    <pic:cNvPr id="37" name="Picture 37" descr="/Users/robertovelasquezdean/Library/Group Containers/L48J367XN4.com.infraware.PolarisOffice/EngineTemp/927/fImage17172859151.png"/>
+                    <pic:cNvPr id="37" name="Picture 37" descr="/Users/robertovelasquezdean/Library/Group Containers/L48J367XN4.com.infraware.PolarisOffice/EngineTemp/3110/fImage17172859151.png"/>
                     <pic:cNvPicPr>
                       <a:picLocks noChangeAspect="1" noChangeArrowheads="1"/>
                     </pic:cNvPicPr>
@@ -12637,7 +12637,7 @@
                   <pic:spPr>
                     <a:xfrm>
                       <a:off x="0" y="0"/>
-                      <a:ext cx="3878579" cy="506730"/>
+                      <a:ext cx="3879215" cy="507365"/>
                     </a:xfrm>
                     <a:prstGeom prst="rect"/>
                     <a:ln cap="flat"/>
@@ -12679,7 +12679,7 @@
         </w:rPr>
         <w:drawing>
           <wp:inline distT="0" distB="0" distL="0" distR="0">
-            <wp:extent cx="5732780" cy="243205"/>
+            <wp:extent cx="5733415" cy="243840"/>
             <wp:effectExtent l="0" t="0" r="0" b="0"/>
             <wp:docPr id="30" name="Imagen 20"/>
             <wp:cNvGraphicFramePr>
@@ -12689,7 +12689,7 @@
               <a:graphicData uri="http://schemas.openxmlformats.org/drawingml/2006/picture">
                 <pic:pic xmlns:pic="http://schemas.openxmlformats.org/drawingml/2006/picture">
                   <pic:nvPicPr>
-                    <pic:cNvPr id="39" name="Picture 39" descr="/Users/robertovelasquezdean/Library/Group Containers/L48J367XN4.com.infraware.PolarisOffice/EngineTemp/927/fImage19724962599.png"/>
+                    <pic:cNvPr id="39" name="Picture 39" descr="/Users/robertovelasquezdean/Library/Group Containers/L48J367XN4.com.infraware.PolarisOffice/EngineTemp/3110/fImage19724962599.png"/>
                     <pic:cNvPicPr>
                       <a:picLocks noChangeAspect="1" noChangeArrowheads="1"/>
                     </pic:cNvPicPr>
@@ -12709,7 +12709,7 @@
                   <pic:spPr>
                     <a:xfrm>
                       <a:off x="0" y="0"/>
-                      <a:ext cx="5733415" cy="243840"/>
+                      <a:ext cx="5734050" cy="244475"/>
                     </a:xfrm>
                     <a:prstGeom prst="rect"/>
                     <a:ln cap="flat"/>
@@ -13177,7 +13177,7 @@
         </w:rPr>
         <w:drawing>
           <wp:inline distT="0" distB="0" distL="0" distR="0">
-            <wp:extent cx="3982719" cy="515620"/>
+            <wp:extent cx="3983355" cy="516255"/>
             <wp:effectExtent l="0" t="0" r="0" b="0"/>
             <wp:docPr id="31" name="Imagen 21"/>
             <wp:cNvGraphicFramePr>
@@ -13187,7 +13187,7 @@
               <a:graphicData uri="http://schemas.openxmlformats.org/drawingml/2006/picture">
                 <pic:pic xmlns:pic="http://schemas.openxmlformats.org/drawingml/2006/picture">
                   <pic:nvPicPr>
-                    <pic:cNvPr id="40" name="Picture 40" descr="/Users/robertovelasquezdean/Library/Group Containers/L48J367XN4.com.infraware.PolarisOffice/EngineTemp/927/fImage16037985305.png"/>
+                    <pic:cNvPr id="40" name="Picture 40" descr="/Users/robertovelasquezdean/Library/Group Containers/L48J367XN4.com.infraware.PolarisOffice/EngineTemp/3110/fImage16037985305.png"/>
                     <pic:cNvPicPr>
                       <a:picLocks noChangeAspect="1" noChangeArrowheads="1"/>
                     </pic:cNvPicPr>
@@ -13216,7 +13216,7 @@
                   <pic:spPr>
                     <a:xfrm>
                       <a:off x="0" y="0"/>
-                      <a:ext cx="3983355" cy="516255"/>
+                      <a:ext cx="3983990" cy="516890"/>
                     </a:xfrm>
                     <a:prstGeom prst="rect"/>
                     <a:ln cap="flat"/>
@@ -13258,7 +13258,7 @@
         </w:rPr>
         <w:drawing>
           <wp:inline distT="0" distB="0" distL="0" distR="0">
-            <wp:extent cx="5732145" cy="271780"/>
+            <wp:extent cx="5732780" cy="272415"/>
             <wp:effectExtent l="0" t="0" r="0" b="0"/>
             <wp:docPr id="32" name="Imagen 29"/>
             <wp:cNvGraphicFramePr>
@@ -13268,7 +13268,7 @@
               <a:graphicData uri="http://schemas.openxmlformats.org/drawingml/2006/picture">
                 <pic:pic xmlns:pic="http://schemas.openxmlformats.org/drawingml/2006/picture">
                   <pic:nvPicPr>
-                    <pic:cNvPr id="42" name="Picture 42" descr="/Users/robertovelasquezdean/Library/Group Containers/L48J367XN4.com.infraware.PolarisOffice/EngineTemp/927/fImage18998766221.png"/>
+                    <pic:cNvPr id="42" name="Picture 42" descr="/Users/robertovelasquezdean/Library/Group Containers/L48J367XN4.com.infraware.PolarisOffice/EngineTemp/3110/fImage18998766221.png"/>
                     <pic:cNvPicPr>
                       <a:picLocks noChangeAspect="1" noChangeArrowheads="1"/>
                     </pic:cNvPicPr>
@@ -13288,7 +13288,7 @@
                   <pic:spPr>
                     <a:xfrm>
                       <a:off x="0" y="0"/>
-                      <a:ext cx="5732780" cy="272415"/>
+                      <a:ext cx="5733415" cy="273050"/>
                     </a:xfrm>
                     <a:prstGeom prst="rect"/>
                     <a:ln cap="flat"/>
@@ -13729,7 +13729,7 @@
         </w:rPr>
         <w:drawing>
           <wp:inline distT="0" distB="0" distL="0" distR="0">
-            <wp:extent cx="744855" cy="802005"/>
+            <wp:extent cx="745490" cy="802640"/>
             <wp:effectExtent l="0" t="0" r="0" b="0"/>
             <wp:docPr id="33" name="Imagen 22"/>
             <wp:cNvGraphicFramePr>
@@ -13739,7 +13739,7 @@
               <a:graphicData uri="http://schemas.openxmlformats.org/drawingml/2006/picture">
                 <pic:pic xmlns:pic="http://schemas.openxmlformats.org/drawingml/2006/picture">
                   <pic:nvPicPr>
-                    <pic:cNvPr id="43" name="Picture 43" descr="/Users/robertovelasquezdean/Library/Group Containers/L48J367XN4.com.infraware.PolarisOffice/EngineTemp/927/fImage605343978.png"/>
+                    <pic:cNvPr id="43" name="Picture 43" descr="/Users/robertovelasquezdean/Library/Group Containers/L48J367XN4.com.infraware.PolarisOffice/EngineTemp/3110/fImage605343978.png"/>
                     <pic:cNvPicPr>
                       <a:picLocks noChangeAspect="1" noChangeArrowheads="1"/>
                     </pic:cNvPicPr>
@@ -13768,7 +13768,7 @@
                   <pic:spPr>
                     <a:xfrm>
                       <a:off x="0" y="0"/>
-                      <a:ext cx="745490" cy="802640"/>
+                      <a:ext cx="746125" cy="803275"/>
                     </a:xfrm>
                     <a:prstGeom prst="rect"/>
                     <a:ln cap="flat"/>
@@ -14238,7 +14238,7 @@
         </w:rPr>
         <w:drawing>
           <wp:inline distT="0" distB="0" distL="0" distR="0">
-            <wp:extent cx="4029709" cy="381635"/>
+            <wp:extent cx="4030345" cy="382270"/>
             <wp:effectExtent l="0" t="0" r="0" b="0"/>
             <wp:docPr id="34" name="Imagen 23"/>
             <wp:cNvGraphicFramePr>
@@ -14248,7 +14248,7 @@
               <a:graphicData uri="http://schemas.openxmlformats.org/drawingml/2006/picture">
                 <pic:pic xmlns:pic="http://schemas.openxmlformats.org/drawingml/2006/picture">
                   <pic:nvPicPr>
-                    <pic:cNvPr id="45" name="Picture 45" descr="/Users/robertovelasquezdean/Library/Group Containers/L48J367XN4.com.infraware.PolarisOffice/EngineTemp/927/fImage10926384486.png"/>
+                    <pic:cNvPr id="45" name="Picture 45" descr="/Users/robertovelasquezdean/Library/Group Containers/L48J367XN4.com.infraware.PolarisOffice/EngineTemp/3110/fImage10926384486.png"/>
                     <pic:cNvPicPr>
                       <a:picLocks noChangeAspect="1" noChangeArrowheads="1"/>
                     </pic:cNvPicPr>
@@ -14277,7 +14277,7 @@
                   <pic:spPr>
                     <a:xfrm>
                       <a:off x="0" y="0"/>
-                      <a:ext cx="4030345" cy="382270"/>
+                      <a:ext cx="4030980" cy="382905"/>
                     </a:xfrm>
                     <a:prstGeom prst="rect"/>
                     <a:ln cap="flat"/>
@@ -14590,7 +14590,7 @@
         </w:rPr>
         <w:drawing>
           <wp:inline distT="0" distB="0" distL="0" distR="0">
-            <wp:extent cx="5732145" cy="2818130"/>
+            <wp:extent cx="5732780" cy="2818765"/>
             <wp:effectExtent l="0" t="0" r="0" b="0"/>
             <wp:docPr id="35" name="Imagen 24"/>
             <wp:cNvGraphicFramePr>
@@ -14600,7 +14600,7 @@
               <a:graphicData uri="http://schemas.openxmlformats.org/drawingml/2006/picture">
                 <pic:pic xmlns:pic="http://schemas.openxmlformats.org/drawingml/2006/picture">
                   <pic:nvPicPr>
-                    <pic:cNvPr id="47" name="Picture 47" descr="/Users/robertovelasquezdean/Library/Group Containers/L48J367XN4.com.infraware.PolarisOffice/EngineTemp/927/fImage186087494513.png"/>
+                    <pic:cNvPr id="47" name="Picture 47" descr="/Users/robertovelasquezdean/Library/Group Containers/L48J367XN4.com.infraware.PolarisOffice/EngineTemp/3110/fImage186087494513.png"/>
                     <pic:cNvPicPr>
                       <a:picLocks noChangeAspect="1" noChangeArrowheads="1"/>
                     </pic:cNvPicPr>
@@ -14620,7 +14620,7 @@
                   <pic:spPr>
                     <a:xfrm>
                       <a:off x="0" y="0"/>
-                      <a:ext cx="5732780" cy="2818765"/>
+                      <a:ext cx="5733415" cy="2819400"/>
                     </a:xfrm>
                     <a:prstGeom prst="rect"/>
                     <a:ln cap="flat"/>
@@ -14905,7 +14905,7 @@
         </w:rPr>
         <w:drawing>
           <wp:inline distT="0" distB="0" distL="0" distR="0">
-            <wp:extent cx="744855" cy="659130"/>
+            <wp:extent cx="745490" cy="659765"/>
             <wp:effectExtent l="0" t="0" r="0" b="0"/>
             <wp:docPr id="36" name="Imagen 25"/>
             <wp:cNvGraphicFramePr>
@@ -14915,7 +14915,7 @@
               <a:graphicData uri="http://schemas.openxmlformats.org/drawingml/2006/picture">
                 <pic:pic xmlns:pic="http://schemas.openxmlformats.org/drawingml/2006/picture">
                   <pic:nvPicPr>
-                    <pic:cNvPr id="48" name="Picture 48" descr="/Users/robertovelasquezdean/Library/Group Containers/L48J367XN4.com.infraware.PolarisOffice/EngineTemp/927/fImage57861095617.png"/>
+                    <pic:cNvPr id="48" name="Picture 48" descr="/Users/robertovelasquezdean/Library/Group Containers/L48J367XN4.com.infraware.PolarisOffice/EngineTemp/3110/fImage57861095617.png"/>
                     <pic:cNvPicPr>
                       <a:picLocks noChangeAspect="1" noChangeArrowheads="1"/>
                     </pic:cNvPicPr>
@@ -14944,7 +14944,7 @@
                   <pic:spPr>
                     <a:xfrm>
                       <a:off x="0" y="0"/>
-                      <a:ext cx="745490" cy="659765"/>
+                      <a:ext cx="746125" cy="660400"/>
                     </a:xfrm>
                     <a:prstGeom prst="rect"/>
                     <a:ln cap="flat"/>
@@ -15621,7 +15621,7 @@
         </w:rPr>
         <w:drawing>
           <wp:inline distT="0" distB="0" distL="0" distR="0">
-            <wp:extent cx="4067810" cy="895985"/>
+            <wp:extent cx="4068444" cy="896620"/>
             <wp:effectExtent l="0" t="0" r="0" b="0"/>
             <wp:docPr id="37" name="Imagen 26"/>
             <wp:cNvGraphicFramePr>
@@ -15631,7 +15631,7 @@
               <a:graphicData uri="http://schemas.openxmlformats.org/drawingml/2006/picture">
                 <pic:pic xmlns:pic="http://schemas.openxmlformats.org/drawingml/2006/picture">
                   <pic:nvPicPr>
-                    <pic:cNvPr id="50" name="Picture 50" descr="/Users/robertovelasquezdean/Library/Group Containers/L48J367XN4.com.infraware.PolarisOffice/EngineTemp/927/fImage25938525769.png"/>
+                    <pic:cNvPr id="50" name="Picture 50" descr="/Users/robertovelasquezdean/Library/Group Containers/L48J367XN4.com.infraware.PolarisOffice/EngineTemp/3110/fImage25938525769.png"/>
                     <pic:cNvPicPr>
                       <a:picLocks noChangeAspect="1" noChangeArrowheads="1"/>
                     </pic:cNvPicPr>
@@ -15660,7 +15660,7 @@
                   <pic:spPr>
                     <a:xfrm>
                       <a:off x="0" y="0"/>
-                      <a:ext cx="4068444" cy="896620"/>
+                      <a:ext cx="4069080" cy="897255"/>
                     </a:xfrm>
                     <a:prstGeom prst="rect"/>
                     <a:ln cap="flat"/>
@@ -15702,7 +15702,7 @@
         </w:rPr>
         <w:drawing>
           <wp:inline distT="0" distB="0" distL="0" distR="0">
-            <wp:extent cx="5732145" cy="2945765"/>
+            <wp:extent cx="5732780" cy="2946400"/>
             <wp:effectExtent l="0" t="0" r="0" b="0"/>
             <wp:docPr id="38" name="Imagen 29"/>
             <wp:cNvGraphicFramePr>
@@ -15712,7 +15712,7 @@
               <a:graphicData uri="http://schemas.openxmlformats.org/drawingml/2006/picture">
                 <pic:pic xmlns:pic="http://schemas.openxmlformats.org/drawingml/2006/picture">
                   <pic:nvPicPr>
-                    <pic:cNvPr id="52" name="Picture 52" descr="/Users/robertovelasquezdean/Library/Group Containers/L48J367XN4.com.infraware.PolarisOffice/EngineTemp/927/fImage205066782531.png"/>
+                    <pic:cNvPr id="52" name="Picture 52" descr="/Users/robertovelasquezdean/Library/Group Containers/L48J367XN4.com.infraware.PolarisOffice/EngineTemp/3110/fImage205066782531.png"/>
                     <pic:cNvPicPr>
                       <a:picLocks noChangeAspect="1" noChangeArrowheads="1"/>
                     </pic:cNvPicPr>
@@ -15741,7 +15741,7 @@
                   <pic:spPr>
                     <a:xfrm>
                       <a:off x="0" y="0"/>
-                      <a:ext cx="5732780" cy="2946400"/>
+                      <a:ext cx="5733415" cy="2947035"/>
                     </a:xfrm>
                     <a:prstGeom prst="rect"/>
                     <a:ln cap="flat"/>
@@ -15897,7 +15897,7 @@
         </w:rPr>
         <w:drawing>
           <wp:inline distT="0" distB="0" distL="0" distR="0">
-            <wp:extent cx="840105" cy="687705"/>
+            <wp:extent cx="840740" cy="688340"/>
             <wp:effectExtent l="0" t="0" r="0" b="0"/>
             <wp:docPr id="39" name="Imagen 28"/>
             <wp:cNvGraphicFramePr>
@@ -15907,7 +15907,7 @@
               <a:graphicData uri="http://schemas.openxmlformats.org/drawingml/2006/picture">
                 <pic:pic xmlns:pic="http://schemas.openxmlformats.org/drawingml/2006/picture">
                   <pic:nvPicPr>
-                    <pic:cNvPr id="54" name="Picture 54" descr="/Users/robertovelasquezdean/Library/Group Containers/L48J367XN4.com.infraware.PolarisOffice/EngineTemp/927/fImage67321457723.png"/>
+                    <pic:cNvPr id="54" name="Picture 54" descr="/Users/robertovelasquezdean/Library/Group Containers/L48J367XN4.com.infraware.PolarisOffice/EngineTemp/3110/fImage67321457723.png"/>
                     <pic:cNvPicPr>
                       <a:picLocks noChangeAspect="1" noChangeArrowheads="1"/>
                     </pic:cNvPicPr>
@@ -15936,7 +15936,7 @@
                   <pic:spPr>
                     <a:xfrm>
                       <a:off x="0" y="0"/>
-                      <a:ext cx="840740" cy="688340"/>
+                      <a:ext cx="841375" cy="688975"/>
                     </a:xfrm>
                     <a:prstGeom prst="rect"/>
                     <a:ln cap="flat"/>
@@ -16094,7 +16094,7 @@
         </w:rPr>
         <w:drawing>
           <wp:inline distT="0" distB="0" distL="0" distR="0">
-            <wp:extent cx="5732145" cy="960754"/>
+            <wp:extent cx="5732780" cy="961390"/>
             <wp:effectExtent l="0" t="0" r="0" b="0"/>
             <wp:docPr id="40" name="Imagen 31"/>
             <wp:cNvGraphicFramePr>
@@ -16104,7 +16104,7 @@
               <a:graphicData uri="http://schemas.openxmlformats.org/drawingml/2006/picture">
                 <pic:pic xmlns:pic="http://schemas.openxmlformats.org/drawingml/2006/picture">
                   <pic:nvPicPr>
-                    <pic:cNvPr id="56" name="Picture 56" descr="/Users/robertovelasquezdean/Library/Group Containers/L48J367XN4.com.infraware.PolarisOffice/EngineTemp/927/fImage360751635357.png"/>
+                    <pic:cNvPr id="56" name="Picture 56" descr="/Users/robertovelasquezdean/Library/Group Containers/L48J367XN4.com.infraware.PolarisOffice/EngineTemp/3110/fImage360751635357.png"/>
                     <pic:cNvPicPr>
                       <a:picLocks noChangeAspect="1" noChangeArrowheads="1"/>
                     </pic:cNvPicPr>
@@ -16133,7 +16133,7 @@
                   <pic:spPr>
                     <a:xfrm>
                       <a:off x="0" y="0"/>
-                      <a:ext cx="5732780" cy="961390"/>
+                      <a:ext cx="5733415" cy="962024"/>
                     </a:xfrm>
                     <a:prstGeom prst="rect"/>
                     <a:ln cap="flat"/>
@@ -16175,7 +16175,7 @@
         </w:rPr>
         <w:drawing>
           <wp:inline distT="0" distB="0" distL="0" distR="0">
-            <wp:extent cx="5732145" cy="482600"/>
+            <wp:extent cx="5732780" cy="483235"/>
             <wp:effectExtent l="0" t="0" r="0" b="0"/>
             <wp:docPr id="41" name="Imagen 31"/>
             <wp:cNvGraphicFramePr>
@@ -16185,7 +16185,7 @@
               <a:graphicData uri="http://schemas.openxmlformats.org/drawingml/2006/picture">
                 <pic:pic xmlns:pic="http://schemas.openxmlformats.org/drawingml/2006/picture">
                   <pic:nvPicPr>
-                    <pic:cNvPr id="58" name="Picture 58" descr="/Users/robertovelasquezdean/Library/Group Containers/L48J367XN4.com.infraware.PolarisOffice/EngineTemp/927/fImage194661575819.png"/>
+                    <pic:cNvPr id="58" name="Picture 58" descr="/Users/robertovelasquezdean/Library/Group Containers/L48J367XN4.com.infraware.PolarisOffice/EngineTemp/3110/fImage194661575819.png"/>
                     <pic:cNvPicPr>
                       <a:picLocks noChangeAspect="1" noChangeArrowheads="1"/>
                     </pic:cNvPicPr>
@@ -16214,7 +16214,7 @@
                   <pic:spPr>
                     <a:xfrm>
                       <a:off x="0" y="0"/>
-                      <a:ext cx="5732780" cy="483235"/>
+                      <a:ext cx="5733415" cy="483870"/>
                     </a:xfrm>
                     <a:prstGeom prst="rect"/>
                     <a:ln cap="flat"/>
@@ -16784,9 +16784,9 @@
         </w:rPr>
         <w:drawing>
           <wp:inline distT="0" distB="0" distL="0" distR="0">
-            <wp:extent cx="1533525" cy="419100"/>
+            <wp:extent cx="1534160" cy="419735"/>
             <wp:effectExtent l="0" t="0" r="0" b="0"/>
-            <wp:docPr id="49" name="Imagen 32"/>
+            <wp:docPr id="42" name="Imagen 32"/>
             <wp:cNvGraphicFramePr>
               <a:graphicFrameLocks xmlns:a="http://schemas.openxmlformats.org/drawingml/2006/main" noChangeAspect="1"/>
             </wp:cNvGraphicFramePr>
@@ -16794,7 +16794,7 @@
               <a:graphicData uri="http://schemas.openxmlformats.org/drawingml/2006/picture">
                 <pic:pic xmlns:pic="http://schemas.openxmlformats.org/drawingml/2006/picture">
                   <pic:nvPicPr>
-                    <pic:cNvPr id="60" name="Picture 60" descr="/Users/robertovelasquezdean/Library/Group Containers/L48J367XN4.com.infraware.PolarisOffice/EngineTemp/927/fImage7423492228.png"/>
+                    <pic:cNvPr id="60" name="Picture 60" descr="/Users/robertovelasquezdean/Library/Group Containers/L48J367XN4.com.infraware.PolarisOffice/EngineTemp/3110/fImage7423492228.png"/>
                     <pic:cNvPicPr>
                       <a:picLocks noChangeAspect="1" noChangeArrowheads="1"/>
                     </pic:cNvPicPr>
@@ -16823,7 +16823,7 @@
                   <pic:spPr>
                     <a:xfrm>
                       <a:off x="0" y="0"/>
-                      <a:ext cx="1534160" cy="419735"/>
+                      <a:ext cx="1534795" cy="420370"/>
                     </a:xfrm>
                     <a:prstGeom prst="rect"/>
                     <a:ln cap="flat"/>
@@ -16865,9 +16865,9 @@
         </w:rPr>
         <w:drawing>
           <wp:inline distT="0" distB="0" distL="0" distR="0">
-            <wp:extent cx="5731510" cy="1510665"/>
+            <wp:extent cx="5732145" cy="1511300"/>
             <wp:effectExtent l="0" t="0" r="0" b="0"/>
-            <wp:docPr id="120" name="Imagen 33"/>
+            <wp:docPr id="43" name="Imagen 33"/>
             <wp:cNvGraphicFramePr>
               <a:graphicFrameLocks xmlns:a="http://schemas.openxmlformats.org/drawingml/2006/main" noChangeAspect="1"/>
             </wp:cNvGraphicFramePr>
@@ -16875,7 +16875,7 @@
               <a:graphicData uri="http://schemas.openxmlformats.org/drawingml/2006/picture">
                 <pic:pic xmlns:pic="http://schemas.openxmlformats.org/drawingml/2006/picture">
                   <pic:nvPicPr>
-                    <pic:cNvPr id="62" name="Picture 62" descr="/Users/robertovelasquezdean/Library/Group Containers/L48J367XN4.com.infraware.PolarisOffice/EngineTemp/927/fImage965571205063.png"/>
+                    <pic:cNvPr id="62" name="Picture 62" descr="/Users/robertovelasquezdean/Library/Group Containers/L48J367XN4.com.infraware.PolarisOffice/EngineTemp/3110/fImage965571205063.png"/>
                     <pic:cNvPicPr>
                       <a:picLocks noChangeAspect="1" noChangeArrowheads="1"/>
                     </pic:cNvPicPr>
@@ -16904,7 +16904,7 @@
                   <pic:spPr>
                     <a:xfrm>
                       <a:off x="0" y="0"/>
-                      <a:ext cx="5732145" cy="1511300"/>
+                      <a:ext cx="5732780" cy="1511935"/>
                     </a:xfrm>
                     <a:prstGeom prst="rect"/>
                     <a:ln cap="flat"/>
@@ -16928,11 +16928,11 @@
         <w:ind w:right="0" w:left="0" w:firstLine="0"/>
         <w:rPr>
           <w:spacing w:val="0"/>
-          <w:i w:val="1"/>
-          <w:b w:val="0"/>
-          <w:color w:val="000000"/>
-          <w:sz w:val="18"/>
-          <w:szCs w:val="18"/>
+          <w:i w:val="0"/>
+          <w:b w:val="1"/>
+          <w:color w:val="000000"/>
+          <w:sz w:val="20"/>
+          <w:szCs w:val="20"/>
           <w:u w:val="none"/>
           <w:rFonts w:ascii="Times" w:eastAsia="Times" w:hAnsi="Times" w:hint="default"/>
         </w:rPr>
@@ -17017,7 +17017,7 @@
         <w:rPr>
           <w:spacing w:val="0"/>
           <w:i w:val="0"/>
-          <w:b w:val="1"/>
+          <w:b w:val="0"/>
           <w:color w:val="000000"/>
           <w:sz w:val="20"/>
           <w:szCs w:val="20"/>
@@ -17028,6 +17028,136 @@
         <w:autoSpaceDE w:val="0"/>
         <w:autoSpaceDN w:val="0"/>
       </w:pPr>
+      <w:r>
+        <w:rPr>
+          <w:spacing w:val="0"/>
+          <w:i w:val="0"/>
+          <w:b w:val="1"/>
+          <w:color w:val="000000"/>
+          <w:sz w:val="20"/>
+          <w:szCs w:val="20"/>
+          <w:u w:val="none"/>
+          <w:rFonts w:ascii="Times" w:eastAsia="Times" w:hAnsi="Times" w:hint="default"/>
+        </w:rPr>
+        <w:t xml:space="preserve">Ejemplo 2. </w:t>
+      </w:r>
+      <w:r>
+        <w:rPr>
+          <w:spacing w:val="0"/>
+          <w:i w:val="0"/>
+          <w:b w:val="0"/>
+          <w:color w:val="000000"/>
+          <w:sz w:val="20"/>
+          <w:szCs w:val="20"/>
+          <w:u w:val="none"/>
+          <w:rFonts w:ascii="Times" w:eastAsia="Times" w:hAnsi="Times" w:hint="default"/>
+        </w:rPr>
+        <w:t xml:space="preserve">Queremos ver los </w:t>
+      </w:r>
+      <w:r>
+        <w:rPr>
+          <w:spacing w:val="0"/>
+          <w:i w:val="1"/>
+          <w:b w:val="1"/>
+          <w:color w:val="000000"/>
+          <w:sz w:val="20"/>
+          <w:szCs w:val="20"/>
+          <w:u w:val="none"/>
+          <w:rFonts w:ascii="Times" w:eastAsia="Times" w:hAnsi="Times" w:hint="default"/>
+        </w:rPr>
+        <w:t xml:space="preserve">registros </w:t>
+      </w:r>
+      <w:r>
+        <w:rPr>
+          <w:spacing w:val="0"/>
+          <w:i w:val="0"/>
+          <w:b w:val="0"/>
+          <w:color w:val="000000"/>
+          <w:sz w:val="20"/>
+          <w:szCs w:val="20"/>
+          <w:u w:val="none"/>
+          <w:rFonts w:ascii="Times" w:eastAsia="Times" w:hAnsi="Times" w:hint="default"/>
+        </w:rPr>
+        <w:t xml:space="preserve">de la tabla </w:t>
+      </w:r>
+      <w:r>
+        <w:rPr>
+          <w:spacing w:val="0"/>
+          <w:i w:val="1"/>
+          <w:b w:val="1"/>
+          <w:color w:val="000000"/>
+          <w:sz w:val="20"/>
+          <w:szCs w:val="20"/>
+          <w:u w:val="none"/>
+          <w:rFonts w:ascii="Times" w:eastAsia="Times" w:hAnsi="Times" w:hint="default"/>
+        </w:rPr>
+        <w:t xml:space="preserve">posts </w:t>
+      </w:r>
+      <w:r>
+        <w:rPr>
+          <w:spacing w:val="0"/>
+          <w:i w:val="0"/>
+          <w:b w:val="0"/>
+          <w:color w:val="000000"/>
+          <w:sz w:val="20"/>
+          <w:szCs w:val="20"/>
+          <w:u w:val="none"/>
+          <w:rFonts w:ascii="Times" w:eastAsia="Times" w:hAnsi="Times" w:hint="default"/>
+        </w:rPr>
+        <w:t xml:space="preserve">donde el campo </w:t>
+      </w:r>
+      <w:r>
+        <w:rPr>
+          <w:spacing w:val="0"/>
+          <w:i w:val="1"/>
+          <w:b w:val="1"/>
+          <w:color w:val="000000"/>
+          <w:sz w:val="20"/>
+          <w:szCs w:val="20"/>
+          <w:u w:val="none"/>
+          <w:rFonts w:ascii="Times" w:eastAsia="Times" w:hAnsi="Times" w:hint="default"/>
+        </w:rPr>
+        <w:t xml:space="preserve">estatus No sea igual </w:t>
+      </w:r>
+      <w:r>
+        <w:rPr>
+          <w:spacing w:val="0"/>
+          <w:i w:val="0"/>
+          <w:b w:val="0"/>
+          <w:color w:val="000000"/>
+          <w:sz w:val="20"/>
+          <w:szCs w:val="20"/>
+          <w:u w:val="none"/>
+          <w:rFonts w:ascii="Times" w:eastAsia="Times" w:hAnsi="Times" w:hint="default"/>
+        </w:rPr>
+        <w:t xml:space="preserve">a </w:t>
+      </w:r>
+      <w:r>
+        <w:rPr>
+          <w:spacing w:val="0"/>
+          <w:i w:val="1"/>
+          <w:b w:val="1"/>
+          <w:color w:val="000000"/>
+          <w:sz w:val="20"/>
+          <w:szCs w:val="20"/>
+          <w:u w:val="none"/>
+          <w:rFonts w:ascii="Times" w:eastAsia="Times" w:hAnsi="Times" w:hint="default"/>
+        </w:rPr>
+        <w:t>“activo”,</w:t>
+      </w:r>
+      <w:r>
+        <w:rPr>
+          <w:spacing w:val="0"/>
+          <w:i w:val="0"/>
+          <w:b w:val="0"/>
+          <w:color w:val="000000"/>
+          <w:sz w:val="20"/>
+          <w:szCs w:val="20"/>
+          <w:u w:val="none"/>
+          <w:rFonts w:ascii="Times" w:eastAsia="Times" w:hAnsi="Times" w:hint="default"/>
+        </w:rPr>
+        <w:t xml:space="preserve"> tal así:</w:t>
+      </w:r>
     </w:p>
     <w:p>
       <w:pPr>
@@ -17055,168 +17185,13 @@
       </w:pPr>
       <w:r>
         <w:rPr>
-          <w:spacing w:val="0"/>
-          <w:i w:val="0"/>
-          <w:b w:val="1"/>
-          <w:color w:val="000000"/>
-          <w:sz w:val="20"/>
-          <w:szCs w:val="20"/>
-          <w:u w:val="none"/>
-          <w:rFonts w:ascii="Times" w:eastAsia="Times" w:hAnsi="Times" w:hint="default"/>
-        </w:rPr>
-        <w:t xml:space="preserve">Ejemplo 2. </w:t>
-      </w:r>
-      <w:r>
-        <w:rPr>
-          <w:spacing w:val="0"/>
-          <w:i w:val="0"/>
-          <w:b w:val="0"/>
-          <w:color w:val="000000"/>
-          <w:sz w:val="20"/>
-          <w:szCs w:val="20"/>
-          <w:u w:val="none"/>
-          <w:rFonts w:ascii="Times" w:eastAsia="Times" w:hAnsi="Times" w:hint="default"/>
-        </w:rPr>
-        <w:t xml:space="preserve">Queremos ver los </w:t>
-      </w:r>
-      <w:r>
-        <w:rPr>
-          <w:spacing w:val="0"/>
-          <w:i w:val="1"/>
-          <w:b w:val="1"/>
-          <w:color w:val="000000"/>
-          <w:sz w:val="20"/>
-          <w:szCs w:val="20"/>
-          <w:u w:val="none"/>
-          <w:rFonts w:ascii="Times" w:eastAsia="Times" w:hAnsi="Times" w:hint="default"/>
-        </w:rPr>
-        <w:t xml:space="preserve">registros </w:t>
-      </w:r>
-      <w:r>
-        <w:rPr>
-          <w:spacing w:val="0"/>
-          <w:i w:val="0"/>
-          <w:b w:val="0"/>
-          <w:color w:val="000000"/>
-          <w:sz w:val="20"/>
-          <w:szCs w:val="20"/>
-          <w:u w:val="none"/>
-          <w:rFonts w:ascii="Times" w:eastAsia="Times" w:hAnsi="Times" w:hint="default"/>
-        </w:rPr>
-        <w:t xml:space="preserve">de la tabla </w:t>
-      </w:r>
-      <w:r>
-        <w:rPr>
-          <w:spacing w:val="0"/>
-          <w:i w:val="1"/>
-          <w:b w:val="1"/>
-          <w:color w:val="000000"/>
-          <w:sz w:val="20"/>
-          <w:szCs w:val="20"/>
-          <w:u w:val="none"/>
-          <w:rFonts w:ascii="Times" w:eastAsia="Times" w:hAnsi="Times" w:hint="default"/>
-        </w:rPr>
-        <w:t xml:space="preserve">posts </w:t>
-      </w:r>
-      <w:r>
-        <w:rPr>
-          <w:spacing w:val="0"/>
-          <w:i w:val="0"/>
-          <w:b w:val="0"/>
-          <w:color w:val="000000"/>
-          <w:sz w:val="20"/>
-          <w:szCs w:val="20"/>
-          <w:u w:val="none"/>
-          <w:rFonts w:ascii="Times" w:eastAsia="Times" w:hAnsi="Times" w:hint="default"/>
-        </w:rPr>
-        <w:t xml:space="preserve">donde el campo </w:t>
-      </w:r>
-      <w:r>
-        <w:rPr>
-          <w:spacing w:val="0"/>
-          <w:i w:val="1"/>
-          <w:b w:val="1"/>
-          <w:color w:val="000000"/>
-          <w:sz w:val="20"/>
-          <w:szCs w:val="20"/>
-          <w:u w:val="none"/>
-          <w:rFonts w:ascii="Times" w:eastAsia="Times" w:hAnsi="Times" w:hint="default"/>
-        </w:rPr>
-        <w:t xml:space="preserve">estatus No sea igual </w:t>
-      </w:r>
-      <w:r>
-        <w:rPr>
-          <w:spacing w:val="0"/>
-          <w:i w:val="0"/>
-          <w:b w:val="0"/>
-          <w:color w:val="000000"/>
-          <w:sz w:val="20"/>
-          <w:szCs w:val="20"/>
-          <w:u w:val="none"/>
-          <w:rFonts w:ascii="Times" w:eastAsia="Times" w:hAnsi="Times" w:hint="default"/>
-        </w:rPr>
-        <w:t xml:space="preserve">a </w:t>
-      </w:r>
-      <w:r>
-        <w:rPr>
-          <w:spacing w:val="0"/>
-          <w:i w:val="1"/>
-          <w:b w:val="1"/>
-          <w:color w:val="000000"/>
-          <w:sz w:val="20"/>
-          <w:szCs w:val="20"/>
-          <w:u w:val="none"/>
-          <w:rFonts w:ascii="Times" w:eastAsia="Times" w:hAnsi="Times" w:hint="default"/>
-        </w:rPr>
-        <w:t>“activo”,</w:t>
-      </w:r>
-      <w:r>
-        <w:rPr>
-          <w:spacing w:val="0"/>
-          <w:i w:val="0"/>
-          <w:b w:val="0"/>
-          <w:color w:val="000000"/>
-          <w:sz w:val="20"/>
-          <w:szCs w:val="20"/>
-          <w:u w:val="none"/>
-          <w:rFonts w:ascii="Times" w:eastAsia="Times" w:hAnsi="Times" w:hint="default"/>
-        </w:rPr>
-        <w:t xml:space="preserve"> tal así:</w:t>
-      </w:r>
-    </w:p>
-    <w:p>
-      <w:pPr>
-        <w:numPr>
-          <w:ilvl w:val="0"/>
-          <w:numId w:val="0"/>
-        </w:numPr>
-        <w:jc w:val="both"/>
-        <w:spacing w:lineRule="auto" w:line="259" w:before="0" w:after="160"/>
-        <w:widowControl w:val="1"/>
-        <w:ind w:right="0" w:left="0" w:firstLine="0"/>
-        <w:rPr>
-          <w:spacing w:val="0"/>
-          <w:i w:val="0"/>
-          <w:b w:val="0"/>
-          <w:color w:val="000000"/>
-          <w:sz w:val="20"/>
-          <w:szCs w:val="20"/>
-          <w:u w:val="none"/>
-          <w:rFonts w:ascii="Times" w:eastAsia="Times" w:hAnsi="Times" w:hint="default"/>
-        </w:rPr>
-        <w:wordWrap w:val="1"/>
-        <w:autoSpaceDE w:val="0"/>
-        <w:autoSpaceDN w:val="0"/>
-      </w:pPr>
-      <w:r>
-        <w:rPr>
           <w:sz w:val="20"/>
         </w:rPr>
         <w:drawing>
           <wp:inline distT="0" distB="0" distL="0" distR="0">
-            <wp:extent cx="2286000" cy="419100"/>
+            <wp:extent cx="2286635" cy="419735"/>
             <wp:effectExtent l="0" t="0" r="0" b="0"/>
-            <wp:docPr id="139" name="Imagen 35"/>
+            <wp:docPr id="51" name="Imagen 35"/>
             <wp:cNvGraphicFramePr>
               <a:graphicFrameLocks xmlns:a="http://schemas.openxmlformats.org/drawingml/2006/main" noChangeAspect="1"/>
             </wp:cNvGraphicFramePr>
@@ -17224,7 +17199,7 @@
               <a:graphicData uri="http://schemas.openxmlformats.org/drawingml/2006/picture">
                 <pic:pic xmlns:pic="http://schemas.openxmlformats.org/drawingml/2006/picture">
                   <pic:nvPicPr>
-                    <pic:cNvPr id="64" name="Picture 64" descr="/Users/robertovelasquezdean/Library/Group Containers/L48J367XN4.com.infraware.PolarisOffice/EngineTemp/927/fImage94191395235.png"/>
+                    <pic:cNvPr id="64" name="Picture 64" descr="/Users/robertovelasquezdean/Library/Group Containers/L48J367XN4.com.infraware.PolarisOffice/EngineTemp/3110/fImage94191395235.png"/>
                     <pic:cNvPicPr>
                       <a:picLocks noChangeAspect="1" noChangeArrowheads="1"/>
                     </pic:cNvPicPr>
@@ -17253,7 +17228,7 @@
                   <pic:spPr>
                     <a:xfrm>
                       <a:off x="0" y="0"/>
-                      <a:ext cx="2286635" cy="419735"/>
+                      <a:ext cx="2287270" cy="420370"/>
                     </a:xfrm>
                     <a:prstGeom prst="rect"/>
                     <a:ln cap="flat"/>
@@ -17295,9 +17270,9 @@
         </w:rPr>
         <w:drawing>
           <wp:inline distT="0" distB="0" distL="0" distR="0">
-            <wp:extent cx="5731510" cy="911860"/>
+            <wp:extent cx="5732145" cy="912495"/>
             <wp:effectExtent l="0" t="0" r="0" b="0"/>
-            <wp:docPr id="145" name="Imagen 35"/>
+            <wp:docPr id="52" name="Imagen 35"/>
             <wp:cNvGraphicFramePr>
               <a:graphicFrameLocks xmlns:a="http://schemas.openxmlformats.org/drawingml/2006/main" noChangeAspect="1"/>
             </wp:cNvGraphicFramePr>
@@ -17305,7 +17280,7 @@
               <a:graphicData uri="http://schemas.openxmlformats.org/drawingml/2006/picture">
                 <pic:pic xmlns:pic="http://schemas.openxmlformats.org/drawingml/2006/picture">
                   <pic:nvPicPr>
-                    <pic:cNvPr id="66" name="Picture 66" descr="/Users/robertovelasquezdean/Library/Group Containers/L48J367XN4.com.infraware.PolarisOffice/EngineTemp/927/fImage598551451506.png"/>
+                    <pic:cNvPr id="66" name="Picture 66" descr="/Users/robertovelasquezdean/Library/Group Containers/L48J367XN4.com.infraware.PolarisOffice/EngineTemp/3110/fImage598551451506.png"/>
                     <pic:cNvPicPr>
                       <a:picLocks noChangeAspect="1" noChangeArrowheads="1"/>
                     </pic:cNvPicPr>
@@ -17334,7 +17309,7 @@
                   <pic:spPr>
                     <a:xfrm>
                       <a:off x="0" y="0"/>
-                      <a:ext cx="5732145" cy="912495"/>
+                      <a:ext cx="5732780" cy="913130"/>
                     </a:xfrm>
                     <a:prstGeom prst="rect"/>
                     <a:ln cap="flat"/>
@@ -18114,9 +18089,9 @@
         </w:rPr>
         <w:drawing>
           <wp:inline distT="0" distB="0" distL="0" distR="0">
-            <wp:extent cx="2657475" cy="419100"/>
+            <wp:extent cx="2658110" cy="419735"/>
             <wp:effectExtent l="0" t="0" r="0" b="0"/>
-            <wp:docPr id="151" name="Imagen 36"/>
+            <wp:docPr id="53" name="Imagen 36"/>
             <wp:cNvGraphicFramePr>
               <a:graphicFrameLocks xmlns:a="http://schemas.openxmlformats.org/drawingml/2006/main" noChangeAspect="1"/>
             </wp:cNvGraphicFramePr>
@@ -18124,7 +18099,7 @@
               <a:graphicData uri="http://schemas.openxmlformats.org/drawingml/2006/picture">
                 <pic:pic xmlns:pic="http://schemas.openxmlformats.org/drawingml/2006/picture">
                   <pic:nvPicPr>
-                    <pic:cNvPr id="68" name="Picture 68" descr="/Users/robertovelasquezdean/Library/Group Containers/L48J367XN4.com.infraware.PolarisOffice/EngineTemp/927/fImage107821511308.png"/>
+                    <pic:cNvPr id="68" name="Picture 68" descr="/Users/robertovelasquezdean/Library/Group Containers/L48J367XN4.com.infraware.PolarisOffice/EngineTemp/3110/fImage107821511308.png"/>
                     <pic:cNvPicPr>
                       <a:picLocks noChangeAspect="1" noChangeArrowheads="1"/>
                     </pic:cNvPicPr>
@@ -18153,7 +18128,7 @@
                   <pic:spPr>
                     <a:xfrm>
                       <a:off x="0" y="0"/>
-                      <a:ext cx="2658110" cy="419735"/>
+                      <a:ext cx="2658745" cy="420370"/>
                     </a:xfrm>
                     <a:prstGeom prst="rect"/>
                     <a:ln cap="flat"/>
@@ -18195,9 +18170,9 @@
         </w:rPr>
         <w:drawing>
           <wp:inline distT="0" distB="0" distL="0" distR="0">
-            <wp:extent cx="5629275" cy="638175"/>
+            <wp:extent cx="5629910" cy="638810"/>
             <wp:effectExtent l="0" t="0" r="0" b="0"/>
-            <wp:docPr id="157" name="Imagen 37"/>
+            <wp:docPr id="54" name="Imagen 37"/>
             <wp:cNvGraphicFramePr>
               <a:graphicFrameLocks xmlns:a="http://schemas.openxmlformats.org/drawingml/2006/main" noChangeAspect="1"/>
             </wp:cNvGraphicFramePr>
@@ -18205,7 +18180,7 @@
               <a:graphicData uri="http://schemas.openxmlformats.org/drawingml/2006/picture">
                 <pic:pic xmlns:pic="http://schemas.openxmlformats.org/drawingml/2006/picture">
                   <pic:nvPicPr>
-                    <pic:cNvPr id="70" name="Picture 70" descr="/Users/robertovelasquezdean/Library/Group Containers/L48J367XN4.com.infraware.PolarisOffice/EngineTemp/927/fImage378631578968.png"/>
+                    <pic:cNvPr id="70" name="Picture 70" descr="/Users/robertovelasquezdean/Library/Group Containers/L48J367XN4.com.infraware.PolarisOffice/EngineTemp/3110/fImage378631578968.png"/>
                     <pic:cNvPicPr>
                       <a:picLocks noChangeAspect="1" noChangeArrowheads="1"/>
                     </pic:cNvPicPr>
@@ -18234,7 +18209,7 @@
                   <pic:spPr>
                     <a:xfrm>
                       <a:off x="0" y="0"/>
-                      <a:ext cx="5629910" cy="638810"/>
+                      <a:ext cx="5630545" cy="639445"/>
                     </a:xfrm>
                     <a:prstGeom prst="rect"/>
                     <a:ln cap="flat"/>
@@ -18496,9 +18471,9 @@
         </w:rPr>
         <w:drawing>
           <wp:inline distT="0" distB="0" distL="0" distR="0">
-            <wp:extent cx="2581275" cy="409575"/>
+            <wp:extent cx="2581910" cy="410210"/>
             <wp:effectExtent l="0" t="0" r="0" b="0"/>
-            <wp:docPr id="163" name="Imagen 38"/>
+            <wp:docPr id="55" name="Imagen 38"/>
             <wp:cNvGraphicFramePr>
               <a:graphicFrameLocks xmlns:a="http://schemas.openxmlformats.org/drawingml/2006/main" noChangeAspect="1"/>
             </wp:cNvGraphicFramePr>
@@ -18506,7 +18481,7 @@
               <a:graphicData uri="http://schemas.openxmlformats.org/drawingml/2006/picture">
                 <pic:pic xmlns:pic="http://schemas.openxmlformats.org/drawingml/2006/picture">
                   <pic:nvPicPr>
-                    <pic:cNvPr id="72" name="Picture 72" descr="/Users/robertovelasquezdean/Library/Group Containers/L48J367XN4.com.infraware.PolarisOffice/EngineTemp/927/fImage104351635679.png"/>
+                    <pic:cNvPr id="72" name="Picture 72" descr="/Users/robertovelasquezdean/Library/Group Containers/L48J367XN4.com.infraware.PolarisOffice/EngineTemp/3110/fImage104351635679.png"/>
                     <pic:cNvPicPr>
                       <a:picLocks noChangeAspect="1" noChangeArrowheads="1"/>
                     </pic:cNvPicPr>
@@ -18535,7 +18510,7 @@
                   <pic:spPr>
                     <a:xfrm>
                       <a:off x="0" y="0"/>
-                      <a:ext cx="2581910" cy="410210"/>
+                      <a:ext cx="2582545" cy="410845"/>
                     </a:xfrm>
                     <a:prstGeom prst="rect"/>
                     <a:ln cap="flat"/>
@@ -18577,9 +18552,9 @@
         </w:rPr>
         <w:drawing>
           <wp:inline distT="0" distB="0" distL="0" distR="0">
-            <wp:extent cx="5514975" cy="495299"/>
+            <wp:extent cx="5515610" cy="495934"/>
             <wp:effectExtent l="0" t="0" r="0" b="0"/>
-            <wp:docPr id="169" name="Imagen 39"/>
+            <wp:docPr id="56" name="Imagen 39"/>
             <wp:cNvGraphicFramePr>
               <a:graphicFrameLocks xmlns:a="http://schemas.openxmlformats.org/drawingml/2006/main" noChangeAspect="1"/>
             </wp:cNvGraphicFramePr>
@@ -18587,7 +18562,7 @@
               <a:graphicData uri="http://schemas.openxmlformats.org/drawingml/2006/picture">
                 <pic:pic xmlns:pic="http://schemas.openxmlformats.org/drawingml/2006/picture">
                   <pic:nvPicPr>
-                    <pic:cNvPr id="74" name="Picture 74" descr="/Users/robertovelasquezdean/Library/Group Containers/L48J367XN4.com.infraware.PolarisOffice/EngineTemp/927/fImage279361694119.png"/>
+                    <pic:cNvPr id="74" name="Picture 74" descr="/Users/robertovelasquezdean/Library/Group Containers/L48J367XN4.com.infraware.PolarisOffice/EngineTemp/3110/fImage279361694119.png"/>
                     <pic:cNvPicPr>
                       <a:picLocks noChangeAspect="1" noChangeArrowheads="1"/>
                     </pic:cNvPicPr>
@@ -18616,7 +18591,7 @@
                   <pic:spPr>
                     <a:xfrm>
                       <a:off x="0" y="0"/>
-                      <a:ext cx="5515610" cy="495934"/>
+                      <a:ext cx="5516245" cy="496569"/>
                     </a:xfrm>
                     <a:prstGeom prst="rect"/>
                     <a:ln cap="flat"/>
@@ -18735,9 +18710,9 @@
         </w:rPr>
         <w:drawing>
           <wp:inline distT="0" distB="0" distL="0" distR="0">
-            <wp:extent cx="2609850" cy="409575"/>
+            <wp:extent cx="2610485" cy="410210"/>
             <wp:effectExtent l="0" t="0" r="0" b="0"/>
-            <wp:docPr id="205" name="Imagen 40"/>
+            <wp:docPr id="57" name="Imagen 40"/>
             <wp:cNvGraphicFramePr>
               <a:graphicFrameLocks xmlns:a="http://schemas.openxmlformats.org/drawingml/2006/main" noChangeAspect="1"/>
             </wp:cNvGraphicFramePr>
@@ -18745,7 +18720,7 @@
               <a:graphicData uri="http://schemas.openxmlformats.org/drawingml/2006/picture">
                 <pic:pic xmlns:pic="http://schemas.openxmlformats.org/drawingml/2006/picture">
                   <pic:nvPicPr>
-                    <pic:cNvPr id="76" name="Picture 76" descr="/Users/robertovelasquezdean/Library/Group Containers/L48J367XN4.com.infraware.PolarisOffice/EngineTemp/927/fImage104372057323.png"/>
+                    <pic:cNvPr id="76" name="Picture 76" descr="/Users/robertovelasquezdean/Library/Group Containers/L48J367XN4.com.infraware.PolarisOffice/EngineTemp/3110/fImage104372057323.png"/>
                     <pic:cNvPicPr>
                       <a:picLocks noChangeAspect="1" noChangeArrowheads="1"/>
                     </pic:cNvPicPr>
@@ -18774,7 +18749,7 @@
                   <pic:spPr>
                     <a:xfrm>
                       <a:off x="0" y="0"/>
-                      <a:ext cx="2610485" cy="410210"/>
+                      <a:ext cx="2611120" cy="410845"/>
                     </a:xfrm>
                     <a:prstGeom prst="rect"/>
                     <a:ln cap="flat"/>
@@ -19010,9 +18985,9 @@
         </w:rPr>
         <w:drawing>
           <wp:inline distT="0" distB="0" distL="0" distR="0">
-            <wp:extent cx="3771900" cy="352425"/>
+            <wp:extent cx="3772534" cy="353060"/>
             <wp:effectExtent l="0" t="0" r="0" b="0"/>
-            <wp:docPr id="211" name="Imagen 41"/>
+            <wp:docPr id="58" name="Imagen 41"/>
             <wp:cNvGraphicFramePr>
               <a:graphicFrameLocks xmlns:a="http://schemas.openxmlformats.org/drawingml/2006/main" noChangeAspect="1"/>
             </wp:cNvGraphicFramePr>
@@ -19020,7 +18995,7 @@
               <a:graphicData uri="http://schemas.openxmlformats.org/drawingml/2006/picture">
                 <pic:pic xmlns:pic="http://schemas.openxmlformats.org/drawingml/2006/picture">
                   <pic:nvPicPr>
-                    <pic:cNvPr id="78" name="Picture 78" descr="/Users/robertovelasquezdean/Library/Group Containers/L48J367XN4.com.infraware.PolarisOffice/EngineTemp/927/fImage73552119677.png"/>
+                    <pic:cNvPr id="78" name="Picture 78" descr="/Users/robertovelasquezdean/Library/Group Containers/L48J367XN4.com.infraware.PolarisOffice/EngineTemp/3110/fImage73552119677.png"/>
                     <pic:cNvPicPr>
                       <a:picLocks noChangeAspect="1" noChangeArrowheads="1"/>
                     </pic:cNvPicPr>
@@ -19049,7 +19024,7 @@
                   <pic:spPr>
                     <a:xfrm>
                       <a:off x="0" y="0"/>
-                      <a:ext cx="3772534" cy="353060"/>
+                      <a:ext cx="3773170" cy="353695"/>
                     </a:xfrm>
                     <a:prstGeom prst="rect"/>
                     <a:ln cap="flat"/>
@@ -19060,6 +19035,2170 @@
           </wp:inline>
         </w:drawing>
       </w:r>
+    </w:p>
+    <w:p>
+      <w:pPr>
+        <w:numPr>
+          <w:ilvl w:val="0"/>
+          <w:numId w:val="0"/>
+        </w:numPr>
+        <w:jc w:val="both"/>
+        <w:spacing w:lineRule="auto" w:line="259" w:before="0" w:after="160"/>
+        <w:widowControl w:val="1"/>
+        <w:ind w:right="0" w:left="0" w:firstLine="0"/>
+        <w:rPr>
+          <w:spacing w:val="0"/>
+          <w:i w:val="0"/>
+          <w:b w:val="0"/>
+          <w:color w:val="000000"/>
+          <w:sz w:val="20"/>
+          <w:szCs w:val="20"/>
+          <w:u w:val="none"/>
+          <w:rFonts w:ascii="Times" w:eastAsia="Times" w:hAnsi="Times" w:hint="default"/>
+        </w:rPr>
+        <w:wordWrap w:val="1"/>
+        <w:autoSpaceDE w:val="0"/>
+        <w:autoSpaceDN w:val="0"/>
+      </w:pPr>
+      <w:r>
+        <w:rPr>
+          <w:spacing w:val="0"/>
+          <w:i w:val="0"/>
+          <w:b w:val="1"/>
+          <w:color w:val="000000"/>
+          <w:sz w:val="20"/>
+          <w:szCs w:val="20"/>
+          <w:u w:val="none"/>
+          <w:rFonts w:ascii="Times" w:eastAsia="Times" w:hAnsi="Times" w:hint="default"/>
+        </w:rPr>
+        <w:t xml:space="preserve">Ejemplo 4. </w:t>
+      </w:r>
+      <w:r>
+        <w:rPr>
+          <w:spacing w:val="0"/>
+          <w:i w:val="0"/>
+          <w:b w:val="0"/>
+          <w:color w:val="000000"/>
+          <w:sz w:val="20"/>
+          <w:szCs w:val="20"/>
+          <w:u w:val="none"/>
+          <w:rFonts w:ascii="Times" w:eastAsia="Times" w:hAnsi="Times" w:hint="default"/>
+        </w:rPr>
+        <w:t xml:space="preserve">Queremos ver los </w:t>
+      </w:r>
+      <w:r>
+        <w:rPr>
+          <w:spacing w:val="0"/>
+          <w:i w:val="1"/>
+          <w:b w:val="1"/>
+          <w:color w:val="000000"/>
+          <w:sz w:val="20"/>
+          <w:szCs w:val="20"/>
+          <w:u w:val="none"/>
+          <w:rFonts w:ascii="Times" w:eastAsia="Times" w:hAnsi="Times" w:hint="default"/>
+        </w:rPr>
+        <w:t xml:space="preserve">registros </w:t>
+      </w:r>
+      <w:r>
+        <w:rPr>
+          <w:spacing w:val="0"/>
+          <w:i w:val="0"/>
+          <w:b w:val="0"/>
+          <w:color w:val="000000"/>
+          <w:sz w:val="20"/>
+          <w:szCs w:val="20"/>
+          <w:u w:val="none"/>
+          <w:rFonts w:ascii="Times" w:eastAsia="Times" w:hAnsi="Times" w:hint="default"/>
+        </w:rPr>
+        <w:t xml:space="preserve">de la tabla </w:t>
+      </w:r>
+      <w:r>
+        <w:rPr>
+          <w:spacing w:val="0"/>
+          <w:i w:val="1"/>
+          <w:b w:val="1"/>
+          <w:color w:val="000000"/>
+          <w:sz w:val="20"/>
+          <w:szCs w:val="20"/>
+          <w:u w:val="none"/>
+          <w:rFonts w:ascii="Times" w:eastAsia="Times" w:hAnsi="Times" w:hint="default"/>
+        </w:rPr>
+        <w:t xml:space="preserve">posts </w:t>
+      </w:r>
+      <w:r>
+        <w:rPr>
+          <w:spacing w:val="0"/>
+          <w:i w:val="0"/>
+          <w:b w:val="0"/>
+          <w:color w:val="000000"/>
+          <w:sz w:val="20"/>
+          <w:szCs w:val="20"/>
+          <w:u w:val="none"/>
+          <w:rFonts w:ascii="Times" w:eastAsia="Times" w:hAnsi="Times" w:hint="default"/>
+        </w:rPr>
+        <w:t xml:space="preserve">donde el campo </w:t>
+      </w:r>
+      <w:r>
+        <w:rPr>
+          <w:spacing w:val="0"/>
+          <w:i w:val="1"/>
+          <w:b w:val="1"/>
+          <w:color w:val="000000"/>
+          <w:sz w:val="20"/>
+          <w:szCs w:val="20"/>
+          <w:u w:val="none"/>
+          <w:rFonts w:ascii="Times" w:eastAsia="Times" w:hAnsi="Times" w:hint="default"/>
+        </w:rPr>
+        <w:t xml:space="preserve">fecha_publicacion </w:t>
+      </w:r>
+      <w:r>
+        <w:rPr>
+          <w:spacing w:val="0"/>
+          <w:i w:val="0"/>
+          <w:b w:val="0"/>
+          <w:color w:val="000000"/>
+          <w:sz w:val="20"/>
+          <w:szCs w:val="20"/>
+          <w:u w:val="none"/>
+          <w:rFonts w:ascii="Times" w:eastAsia="Times" w:hAnsi="Times" w:hint="default"/>
+        </w:rPr>
+        <w:t xml:space="preserve">sean </w:t>
+      </w:r>
+      <w:r>
+        <w:rPr>
+          <w:spacing w:val="0"/>
+          <w:i w:val="1"/>
+          <w:b w:val="1"/>
+          <w:color w:val="000000"/>
+          <w:sz w:val="20"/>
+          <w:szCs w:val="20"/>
+          <w:u w:val="none"/>
+          <w:rFonts w:ascii="Times" w:eastAsia="Times" w:hAnsi="Times" w:hint="default"/>
+        </w:rPr>
+        <w:t xml:space="preserve">superior </w:t>
+      </w:r>
+      <w:r>
+        <w:rPr>
+          <w:spacing w:val="0"/>
+          <w:i w:val="0"/>
+          <w:b w:val="0"/>
+          <w:color w:val="000000"/>
+          <w:sz w:val="20"/>
+          <w:szCs w:val="20"/>
+          <w:u w:val="none"/>
+          <w:rFonts w:ascii="Times" w:eastAsia="Times" w:hAnsi="Times" w:hint="default"/>
+        </w:rPr>
+        <w:t xml:space="preserve">a la </w:t>
+      </w:r>
+      <w:r>
+        <w:rPr>
+          <w:spacing w:val="0"/>
+          <w:i w:val="0"/>
+          <w:b w:val="0"/>
+          <w:color w:val="000000"/>
+          <w:sz w:val="20"/>
+          <w:szCs w:val="20"/>
+          <w:u w:val="none"/>
+          <w:rFonts w:ascii="Times" w:eastAsia="Times" w:hAnsi="Times" w:hint="default"/>
+        </w:rPr>
+        <w:t xml:space="preserve">fecha </w:t>
+      </w:r>
+      <w:r>
+        <w:rPr>
+          <w:spacing w:val="0"/>
+          <w:i w:val="1"/>
+          <w:b w:val="1"/>
+          <w:color w:val="000000"/>
+          <w:sz w:val="20"/>
+          <w:szCs w:val="20"/>
+          <w:u w:val="none"/>
+          <w:rFonts w:ascii="Times" w:eastAsia="Times" w:hAnsi="Times" w:hint="default"/>
+        </w:rPr>
+        <w:t>“2025-01-01”,</w:t>
+      </w:r>
+      <w:r>
+        <w:rPr>
+          <w:spacing w:val="0"/>
+          <w:i w:val="0"/>
+          <w:b w:val="0"/>
+          <w:color w:val="000000"/>
+          <w:sz w:val="20"/>
+          <w:szCs w:val="20"/>
+          <w:u w:val="none"/>
+          <w:rFonts w:ascii="Times" w:eastAsia="Times" w:hAnsi="Times" w:hint="default"/>
+        </w:rPr>
+        <w:t xml:space="preserve"> tal así:</w:t>
+      </w:r>
+    </w:p>
+    <w:p>
+      <w:pPr>
+        <w:numPr>
+          <w:ilvl w:val="0"/>
+          <w:numId w:val="0"/>
+        </w:numPr>
+        <w:jc w:val="both"/>
+        <w:spacing w:lineRule="auto" w:line="259" w:before="0" w:after="160"/>
+        <w:widowControl w:val="1"/>
+        <w:ind w:right="0" w:left="0" w:firstLine="0"/>
+        <w:rPr>
+          <w:spacing w:val="0"/>
+          <w:i w:val="0"/>
+          <w:b w:val="0"/>
+          <w:color w:val="000000"/>
+          <w:sz w:val="18"/>
+          <w:szCs w:val="18"/>
+          <w:u w:val="none"/>
+          <w:rFonts w:ascii="Times" w:eastAsia="Times" w:hAnsi="Times" w:hint="default"/>
+        </w:rPr>
+        <w:wordWrap w:val="1"/>
+        <w:autoSpaceDE w:val="0"/>
+        <w:autoSpaceDN w:val="0"/>
+      </w:pPr>
+      <w:r>
+        <w:rPr>
+          <w:sz w:val="20"/>
+        </w:rPr>
+        <w:drawing>
+          <wp:inline distT="0" distB="0" distL="0" distR="0">
+            <wp:extent cx="3152775" cy="409575"/>
+            <wp:effectExtent l="0" t="0" r="0" b="0"/>
+            <wp:docPr id="64" name="Imagen 42"/>
+            <wp:cNvGraphicFramePr>
+              <a:graphicFrameLocks xmlns:a="http://schemas.openxmlformats.org/drawingml/2006/main" noChangeAspect="1"/>
+            </wp:cNvGraphicFramePr>
+            <a:graphic xmlns:a="http://schemas.openxmlformats.org/drawingml/2006/main">
+              <a:graphicData uri="http://schemas.openxmlformats.org/drawingml/2006/picture">
+                <pic:pic xmlns:pic="http://schemas.openxmlformats.org/drawingml/2006/picture">
+                  <pic:nvPicPr>
+                    <pic:cNvPr id="80" name="Picture 80" descr="/Users/robertovelasquezdean/Library/Group Containers/L48J367XN4.com.infraware.PolarisOffice/EngineTemp/3110/fImage11937649196.png"/>
+                    <pic:cNvPicPr>
+                      <a:picLocks noChangeAspect="1" noChangeArrowheads="1"/>
+                    </pic:cNvPicPr>
+                  </pic:nvPicPr>
+                  <pic:blipFill>
+                    <a:blip r:embed="rId84">
+                      <a:extLst>
+                        <a:ext uri="{BEBA8EAE-BF5A-486C-A8C5-ECC9F3942E4B}">
+                          <a14:imgProps xmlns:a14="http://schemas.microsoft.com/office/drawing/2010/main">
+                            <a14:imgLayer r:embed="rId85">
+                              <a14:imgEffect>
+                                <a14:sharpenSoften amount="25000"/>
+                              </a14:imgEffect>
+                            </a14:imgLayer>
+                          </a14:imgProps>
+                        </a:ext>
+                        <a:ext uri="{28A0092B-C50C-407E-A947-70E740481C1C}">
+                          <a14:useLocalDpi xmlns:a14="http://schemas.microsoft.com/office/drawing/2010/main" val="0"/>
+                        </a:ext>
+                      </a:extLst>
+                    </a:blip>
+                    <a:stretch>
+                      <a:fillRect/>
+                    </a:stretch>
+                  </pic:blipFill>
+                  <pic:spPr>
+                    <a:xfrm>
+                      <a:off x="0" y="0"/>
+                      <a:ext cx="3153410" cy="410210"/>
+                    </a:xfrm>
+                    <a:prstGeom prst="rect"/>
+                    <a:ln cap="flat"/>
+                  </pic:spPr>
+                </pic:pic>
+              </a:graphicData>
+            </a:graphic>
+          </wp:inline>
+        </w:drawing>
+      </w:r>
+    </w:p>
+    <w:p>
+      <w:pPr>
+        <w:numPr>
+          <w:ilvl w:val="0"/>
+          <w:numId w:val="0"/>
+        </w:numPr>
+        <w:jc w:val="both"/>
+        <w:spacing w:lineRule="auto" w:line="259" w:before="0" w:after="160"/>
+        <w:widowControl w:val="1"/>
+        <w:ind w:right="0" w:left="0" w:firstLine="0"/>
+        <w:rPr>
+          <w:spacing w:val="0"/>
+          <w:i w:val="0"/>
+          <w:b w:val="0"/>
+          <w:color w:val="000000"/>
+          <w:sz w:val="18"/>
+          <w:szCs w:val="18"/>
+          <w:u w:val="none"/>
+          <w:rFonts w:ascii="Times" w:eastAsia="Times" w:hAnsi="Times" w:hint="default"/>
+        </w:rPr>
+        <w:wordWrap w:val="1"/>
+        <w:autoSpaceDE w:val="0"/>
+        <w:autoSpaceDN w:val="0"/>
+      </w:pPr>
+      <w:r>
+        <w:rPr>
+          <w:sz w:val="20"/>
+        </w:rPr>
+        <w:drawing>
+          <wp:inline distT="0" distB="0" distL="0" distR="0">
+            <wp:extent cx="5731510" cy="1555115"/>
+            <wp:effectExtent l="0" t="0" r="0" b="0"/>
+            <wp:docPr id="75" name="Imagen 43"/>
+            <wp:cNvGraphicFramePr>
+              <a:graphicFrameLocks xmlns:a="http://schemas.openxmlformats.org/drawingml/2006/main" noChangeAspect="1"/>
+            </wp:cNvGraphicFramePr>
+            <a:graphic xmlns:a="http://schemas.openxmlformats.org/drawingml/2006/main">
+              <a:graphicData uri="http://schemas.openxmlformats.org/drawingml/2006/picture">
+                <pic:pic xmlns:pic="http://schemas.openxmlformats.org/drawingml/2006/picture">
+                  <pic:nvPicPr>
+                    <pic:cNvPr id="82" name="Picture 82" descr="/Users/robertovelasquezdean/Library/Group Containers/L48J367XN4.com.infraware.PolarisOffice/EngineTemp/3110/fImage103009754787.png"/>
+                    <pic:cNvPicPr>
+                      <a:picLocks noChangeAspect="1" noChangeArrowheads="1"/>
+                    </pic:cNvPicPr>
+                  </pic:nvPicPr>
+                  <pic:blipFill>
+                    <a:blip r:embed="rId86">
+                      <a:extLst>
+                        <a:ext uri="{BEBA8EAE-BF5A-486C-A8C5-ECC9F3942E4B}">
+                          <a14:imgProps xmlns:a14="http://schemas.microsoft.com/office/drawing/2010/main">
+                            <a14:imgLayer r:embed="rId87">
+                              <a14:imgEffect>
+                                <a14:sharpenSoften amount="25000"/>
+                              </a14:imgEffect>
+                            </a14:imgLayer>
+                          </a14:imgProps>
+                        </a:ext>
+                        <a:ext uri="{28A0092B-C50C-407E-A947-70E740481C1C}">
+                          <a14:useLocalDpi xmlns:a14="http://schemas.microsoft.com/office/drawing/2010/main" val="0"/>
+                        </a:ext>
+                      </a:extLst>
+                    </a:blip>
+                    <a:stretch>
+                      <a:fillRect/>
+                    </a:stretch>
+                  </pic:blipFill>
+                  <pic:spPr>
+                    <a:xfrm>
+                      <a:off x="0" y="0"/>
+                      <a:ext cx="5732145" cy="1555750"/>
+                    </a:xfrm>
+                    <a:prstGeom prst="rect"/>
+                    <a:ln cap="flat"/>
+                  </pic:spPr>
+                </pic:pic>
+              </a:graphicData>
+            </a:graphic>
+          </wp:inline>
+        </w:drawing>
+      </w:r>
+    </w:p>
+    <w:p>
+      <w:pPr>
+        <w:numPr>
+          <w:ilvl w:val="0"/>
+          <w:numId w:val="0"/>
+        </w:numPr>
+        <w:jc w:val="both"/>
+        <w:spacing w:lineRule="auto" w:line="259" w:before="0" w:after="160"/>
+        <w:widowControl w:val="1"/>
+        <w:ind w:right="0" w:left="0" w:firstLine="0"/>
+        <w:rPr>
+          <w:spacing w:val="0"/>
+          <w:i w:val="0"/>
+          <w:b w:val="0"/>
+          <w:color w:val="000000"/>
+          <w:sz w:val="18"/>
+          <w:szCs w:val="18"/>
+          <w:u w:val="none"/>
+          <w:rFonts w:ascii="Times" w:eastAsia="Times" w:hAnsi="Times" w:hint="default"/>
+        </w:rPr>
+        <w:wordWrap w:val="1"/>
+        <w:autoSpaceDE w:val="0"/>
+        <w:autoSpaceDN w:val="0"/>
+      </w:pPr>
+      <w:r>
+        <w:rPr>
+          <w:spacing w:val="0"/>
+          <w:i w:val="0"/>
+          <w:b w:val="1"/>
+          <w:color w:val="000000"/>
+          <w:sz w:val="18"/>
+          <w:szCs w:val="18"/>
+          <w:u w:val="none"/>
+          <w:rFonts w:ascii="Times" w:eastAsia="Times" w:hAnsi="Times" w:hint="default"/>
+        </w:rPr>
+        <w:t xml:space="preserve">Una acotación:</w:t>
+      </w:r>
+      <w:r>
+        <w:rPr>
+          <w:spacing w:val="0"/>
+          <w:i w:val="1"/>
+          <w:b w:val="0"/>
+          <w:color w:val="000000"/>
+          <w:sz w:val="18"/>
+          <w:szCs w:val="18"/>
+          <w:u w:val="none"/>
+          <w:rFonts w:ascii="Times" w:eastAsia="Times" w:hAnsi="Times" w:hint="default"/>
+        </w:rPr>
+        <w:t xml:space="preserve"> Los tipos de datos “fecha” </w:t>
+      </w:r>
+      <w:r>
+        <w:rPr>
+          <w:spacing w:val="0"/>
+          <w:i w:val="0"/>
+          <w:b w:val="0"/>
+          <w:color w:val="000000"/>
+          <w:sz w:val="18"/>
+          <w:szCs w:val="18"/>
+          <w:u w:val="none"/>
+          <w:rFonts w:ascii="Times" w:eastAsia="Times" w:hAnsi="Times" w:hint="default"/>
+        </w:rPr>
+        <w:t xml:space="preserve">(date, datetime, time, timestamp, year) se escriben entre comillas.</w:t>
+      </w:r>
+    </w:p>
+    <w:p>
+      <w:pPr>
+        <w:numPr>
+          <w:ilvl w:val="0"/>
+          <w:numId w:val="0"/>
+        </w:numPr>
+        <w:jc w:val="both"/>
+        <w:spacing w:lineRule="auto" w:line="259" w:before="0" w:after="160"/>
+        <w:widowControl w:val="1"/>
+        <w:ind w:right="0" w:left="0" w:firstLine="0"/>
+        <w:rPr>
+          <w:spacing w:val="0"/>
+          <w:i w:val="0"/>
+          <w:b w:val="0"/>
+          <w:color w:val="000000"/>
+          <w:sz w:val="18"/>
+          <w:szCs w:val="18"/>
+          <w:u w:val="none"/>
+          <w:rFonts w:ascii="Times" w:eastAsia="Times" w:hAnsi="Times" w:hint="default"/>
+        </w:rPr>
+        <w:wordWrap w:val="1"/>
+        <w:autoSpaceDE w:val="0"/>
+        <w:autoSpaceDN w:val="0"/>
+      </w:pPr>
+    </w:p>
+    <w:p>
+      <w:pPr>
+        <w:numPr>
+          <w:ilvl w:val="0"/>
+          <w:numId w:val="0"/>
+        </w:numPr>
+        <w:jc w:val="both"/>
+        <w:spacing w:lineRule="auto" w:line="259" w:before="0" w:after="160"/>
+        <w:widowControl w:val="1"/>
+        <w:ind w:right="0" w:left="0" w:firstLine="0"/>
+        <w:rPr>
+          <w:spacing w:val="0"/>
+          <w:i w:val="0"/>
+          <w:b w:val="0"/>
+          <w:color w:val="000000"/>
+          <w:sz w:val="20"/>
+          <w:szCs w:val="20"/>
+          <w:u w:val="none"/>
+          <w:rFonts w:ascii="Times" w:eastAsia="Times" w:hAnsi="Times" w:hint="default"/>
+        </w:rPr>
+        <w:wordWrap w:val="1"/>
+        <w:autoSpaceDE w:val="0"/>
+        <w:autoSpaceDN w:val="0"/>
+      </w:pPr>
+      <w:r>
+        <w:rPr>
+          <w:spacing w:val="0"/>
+          <w:i w:val="0"/>
+          <w:b w:val="0"/>
+          <w:color w:val="000000"/>
+          <w:sz w:val="20"/>
+          <w:szCs w:val="20"/>
+          <w:u w:val="none"/>
+          <w:rFonts w:ascii="Times" w:eastAsia="Times" w:hAnsi="Times" w:hint="default"/>
+        </w:rPr>
+        <w:t xml:space="preserve">Ahora, si quisieramos ver los </w:t>
+      </w:r>
+      <w:r>
+        <w:rPr>
+          <w:spacing w:val="0"/>
+          <w:i w:val="1"/>
+          <w:b w:val="1"/>
+          <w:color w:val="000000"/>
+          <w:sz w:val="20"/>
+          <w:szCs w:val="20"/>
+          <w:u w:val="none"/>
+          <w:rFonts w:ascii="Times" w:eastAsia="Times" w:hAnsi="Times" w:hint="default"/>
+        </w:rPr>
+        <w:t>registros</w:t>
+      </w:r>
+      <w:r>
+        <w:rPr>
+          <w:spacing w:val="0"/>
+          <w:i w:val="0"/>
+          <w:b w:val="0"/>
+          <w:color w:val="000000"/>
+          <w:sz w:val="20"/>
+          <w:szCs w:val="20"/>
+          <w:u w:val="none"/>
+          <w:rFonts w:ascii="Times" w:eastAsia="Times" w:hAnsi="Times" w:hint="default"/>
+        </w:rPr>
+        <w:t xml:space="preserve"> de la tabla </w:t>
+      </w:r>
+      <w:r>
+        <w:rPr>
+          <w:spacing w:val="0"/>
+          <w:i w:val="1"/>
+          <w:b w:val="1"/>
+          <w:color w:val="000000"/>
+          <w:sz w:val="20"/>
+          <w:szCs w:val="20"/>
+          <w:u w:val="none"/>
+          <w:rFonts w:ascii="Times" w:eastAsia="Times" w:hAnsi="Times" w:hint="default"/>
+        </w:rPr>
+        <w:t>posts</w:t>
+      </w:r>
+      <w:r>
+        <w:rPr>
+          <w:spacing w:val="0"/>
+          <w:i w:val="0"/>
+          <w:b w:val="0"/>
+          <w:color w:val="000000"/>
+          <w:sz w:val="20"/>
+          <w:szCs w:val="20"/>
+          <w:u w:val="none"/>
+          <w:rFonts w:ascii="Times" w:eastAsia="Times" w:hAnsi="Times" w:hint="default"/>
+        </w:rPr>
+        <w:t xml:space="preserve"> que respeten un intervalo de tiempo; es decir, que estén </w:t>
+      </w:r>
+      <w:r>
+        <w:rPr>
+          <w:spacing w:val="0"/>
+          <w:i w:val="0"/>
+          <w:b w:val="0"/>
+          <w:color w:val="000000"/>
+          <w:sz w:val="20"/>
+          <w:szCs w:val="20"/>
+          <w:u w:val="none"/>
+          <w:rFonts w:ascii="Times" w:eastAsia="Times" w:hAnsi="Times" w:hint="default"/>
+        </w:rPr>
+        <w:t xml:space="preserve">entre una fecha y otra, nos debemos asistir de la propiedad </w:t>
+      </w:r>
+      <w:r>
+        <w:rPr>
+          <w:spacing w:val="0"/>
+          <w:i w:val="1"/>
+          <w:b w:val="1"/>
+          <w:color w:val="000000"/>
+          <w:sz w:val="20"/>
+          <w:szCs w:val="20"/>
+          <w:u w:val="none"/>
+          <w:rFonts w:ascii="Times" w:eastAsia="Times" w:hAnsi="Times" w:hint="default"/>
+        </w:rPr>
+        <w:t xml:space="preserve">Between </w:t>
+      </w:r>
+      <w:r>
+        <w:rPr>
+          <w:spacing w:val="0"/>
+          <w:i w:val="0"/>
+          <w:b w:val="0"/>
+          <w:color w:val="000000"/>
+          <w:sz w:val="20"/>
+          <w:szCs w:val="20"/>
+          <w:u w:val="none"/>
+          <w:rFonts w:ascii="Times" w:eastAsia="Times" w:hAnsi="Times" w:hint="default"/>
+        </w:rPr>
+        <w:t xml:space="preserve">dentro de la sentencia </w:t>
+      </w:r>
+      <w:r>
+        <w:rPr>
+          <w:spacing w:val="0"/>
+          <w:i w:val="1"/>
+          <w:b w:val="1"/>
+          <w:color w:val="000000"/>
+          <w:sz w:val="20"/>
+          <w:szCs w:val="20"/>
+          <w:u w:val="none"/>
+          <w:rFonts w:ascii="Times" w:eastAsia="Times" w:hAnsi="Times" w:hint="default"/>
+        </w:rPr>
+        <w:t xml:space="preserve">Where; </w:t>
+      </w:r>
+      <w:r>
+        <w:rPr>
+          <w:spacing w:val="0"/>
+          <w:i w:val="0"/>
+          <w:b w:val="0"/>
+          <w:color w:val="000000"/>
+          <w:sz w:val="20"/>
+          <w:szCs w:val="20"/>
+          <w:u w:val="none"/>
+          <w:rFonts w:ascii="Times" w:eastAsia="Times" w:hAnsi="Times" w:hint="default"/>
+        </w:rPr>
+        <w:t xml:space="preserve">luego de </w:t>
+      </w:r>
+      <w:r>
+        <w:rPr>
+          <w:spacing w:val="0"/>
+          <w:i w:val="0"/>
+          <w:b w:val="0"/>
+          <w:color w:val="000000"/>
+          <w:sz w:val="20"/>
+          <w:szCs w:val="20"/>
+          <w:u w:val="none"/>
+          <w:rFonts w:ascii="Times" w:eastAsia="Times" w:hAnsi="Times" w:hint="default"/>
+        </w:rPr>
+        <w:t xml:space="preserve">declarar la propiedad </w:t>
+      </w:r>
+      <w:r>
+        <w:rPr>
+          <w:spacing w:val="0"/>
+          <w:i w:val="1"/>
+          <w:b w:val="1"/>
+          <w:color w:val="000000"/>
+          <w:sz w:val="20"/>
+          <w:szCs w:val="20"/>
+          <w:u w:val="none"/>
+          <w:rFonts w:ascii="Times" w:eastAsia="Times" w:hAnsi="Times" w:hint="default"/>
+        </w:rPr>
+        <w:t xml:space="preserve">Between, </w:t>
+      </w:r>
+      <w:r>
+        <w:rPr>
+          <w:spacing w:val="0"/>
+          <w:i w:val="0"/>
+          <w:b w:val="0"/>
+          <w:color w:val="000000"/>
+          <w:sz w:val="20"/>
+          <w:szCs w:val="20"/>
+          <w:u w:val="none"/>
+          <w:rFonts w:ascii="Times" w:eastAsia="Times" w:hAnsi="Times" w:hint="default"/>
+        </w:rPr>
+        <w:t xml:space="preserve">se pasan las fechas en cuestión.</w:t>
+      </w:r>
+    </w:p>
+    <w:p>
+      <w:pPr>
+        <w:numPr>
+          <w:ilvl w:val="0"/>
+          <w:numId w:val="0"/>
+        </w:numPr>
+        <w:jc w:val="both"/>
+        <w:spacing w:lineRule="auto" w:line="259" w:before="0" w:after="160"/>
+        <w:widowControl w:val="1"/>
+        <w:ind w:right="0" w:left="0" w:firstLine="0"/>
+        <w:rPr>
+          <w:spacing w:val="0"/>
+          <w:i w:val="0"/>
+          <w:b w:val="0"/>
+          <w:color w:val="000000"/>
+          <w:sz w:val="20"/>
+          <w:szCs w:val="20"/>
+          <w:u w:val="none"/>
+          <w:rFonts w:ascii="Times" w:eastAsia="Times" w:hAnsi="Times" w:hint="default"/>
+        </w:rPr>
+        <w:wordWrap w:val="1"/>
+        <w:autoSpaceDE w:val="0"/>
+        <w:autoSpaceDN w:val="0"/>
+      </w:pPr>
+      <w:r>
+        <w:rPr>
+          <w:spacing w:val="0"/>
+          <w:i w:val="0"/>
+          <w:b w:val="0"/>
+          <w:color w:val="000000"/>
+          <w:sz w:val="20"/>
+          <w:szCs w:val="20"/>
+          <w:u w:val="none"/>
+          <w:rFonts w:ascii="Times" w:eastAsia="Times" w:hAnsi="Times" w:hint="default"/>
+        </w:rPr>
+        <w:t xml:space="preserve">Puntualmente, </w:t>
+      </w:r>
+      <w:r>
+        <w:rPr>
+          <w:spacing w:val="0"/>
+          <w:i w:val="0"/>
+          <w:b w:val="1"/>
+          <w:color w:val="000000"/>
+          <w:sz w:val="20"/>
+          <w:szCs w:val="20"/>
+          <w:u w:val="none"/>
+          <w:rFonts w:ascii="Times" w:eastAsia="Times" w:hAnsi="Times" w:hint="default"/>
+        </w:rPr>
+        <w:t xml:space="preserve">ejemplo 5,</w:t>
+      </w:r>
+      <w:r>
+        <w:rPr>
+          <w:spacing w:val="0"/>
+          <w:i w:val="0"/>
+          <w:b w:val="0"/>
+          <w:color w:val="000000"/>
+          <w:sz w:val="20"/>
+          <w:szCs w:val="20"/>
+          <w:u w:val="none"/>
+          <w:rFonts w:ascii="Times" w:eastAsia="Times" w:hAnsi="Times" w:hint="default"/>
+        </w:rPr>
+        <w:t xml:space="preserve"> queremos ver todos los </w:t>
+      </w:r>
+      <w:r>
+        <w:rPr>
+          <w:spacing w:val="0"/>
+          <w:i w:val="1"/>
+          <w:b w:val="1"/>
+          <w:color w:val="000000"/>
+          <w:sz w:val="20"/>
+          <w:szCs w:val="20"/>
+          <w:u w:val="none"/>
+          <w:rFonts w:ascii="Times" w:eastAsia="Times" w:hAnsi="Times" w:hint="default"/>
+        </w:rPr>
+        <w:t>posts</w:t>
+      </w:r>
+      <w:r>
+        <w:rPr>
+          <w:spacing w:val="0"/>
+          <w:i w:val="0"/>
+          <w:b w:val="0"/>
+          <w:color w:val="000000"/>
+          <w:sz w:val="20"/>
+          <w:szCs w:val="20"/>
+          <w:u w:val="none"/>
+          <w:rFonts w:ascii="Times" w:eastAsia="Times" w:hAnsi="Times" w:hint="default"/>
+        </w:rPr>
+        <w:t xml:space="preserve"> que hayan sido escritos entre el </w:t>
+      </w:r>
+      <w:r>
+        <w:rPr>
+          <w:spacing w:val="0"/>
+          <w:i w:val="1"/>
+          <w:b w:val="1"/>
+          <w:color w:val="000000"/>
+          <w:sz w:val="20"/>
+          <w:szCs w:val="20"/>
+          <w:u w:val="none"/>
+          <w:rFonts w:ascii="Times" w:eastAsia="Times" w:hAnsi="Times" w:hint="default"/>
+        </w:rPr>
+        <w:t xml:space="preserve">1 de enero del 2023 y el </w:t>
+      </w:r>
+      <w:r>
+        <w:rPr>
+          <w:spacing w:val="0"/>
+          <w:i w:val="1"/>
+          <w:b w:val="1"/>
+          <w:color w:val="000000"/>
+          <w:sz w:val="20"/>
+          <w:szCs w:val="20"/>
+          <w:u w:val="none"/>
+          <w:rFonts w:ascii="Times" w:eastAsia="Times" w:hAnsi="Times" w:hint="default"/>
+        </w:rPr>
+        <w:t xml:space="preserve">31 de diciembre del 2025</w:t>
+      </w:r>
+      <w:r>
+        <w:rPr>
+          <w:spacing w:val="0"/>
+          <w:i w:val="0"/>
+          <w:b w:val="0"/>
+          <w:color w:val="000000"/>
+          <w:sz w:val="20"/>
+          <w:szCs w:val="20"/>
+          <w:u w:val="none"/>
+          <w:rFonts w:ascii="Times" w:eastAsia="Times" w:hAnsi="Times" w:hint="default"/>
+        </w:rPr>
+        <w:t xml:space="preserve">, tal que así:</w:t>
+      </w:r>
+    </w:p>
+    <w:p>
+      <w:pPr>
+        <w:numPr>
+          <w:ilvl w:val="0"/>
+          <w:numId w:val="0"/>
+        </w:numPr>
+        <w:jc w:val="both"/>
+        <w:spacing w:lineRule="auto" w:line="259" w:before="0" w:after="160"/>
+        <w:widowControl w:val="1"/>
+        <w:ind w:right="0" w:left="0" w:firstLine="0"/>
+        <w:rPr>
+          <w:spacing w:val="0"/>
+          <w:i w:val="0"/>
+          <w:b w:val="0"/>
+          <w:color w:val="000000"/>
+          <w:sz w:val="20"/>
+          <w:szCs w:val="20"/>
+          <w:u w:val="none"/>
+          <w:rFonts w:ascii="Times" w:eastAsia="Times" w:hAnsi="Times" w:hint="default"/>
+        </w:rPr>
+        <w:wordWrap w:val="1"/>
+        <w:autoSpaceDE w:val="0"/>
+        <w:autoSpaceDN w:val="0"/>
+      </w:pPr>
+      <w:r>
+        <w:rPr>
+          <w:sz w:val="20"/>
+        </w:rPr>
+        <w:drawing>
+          <wp:inline distT="0" distB="0" distL="0" distR="0">
+            <wp:extent cx="4705350" cy="419100"/>
+            <wp:effectExtent l="0" t="0" r="0" b="0"/>
+            <wp:docPr id="86" name="Imagen 44"/>
+            <wp:cNvGraphicFramePr>
+              <a:graphicFrameLocks xmlns:a="http://schemas.openxmlformats.org/drawingml/2006/main" noChangeAspect="1"/>
+            </wp:cNvGraphicFramePr>
+            <a:graphic xmlns:a="http://schemas.openxmlformats.org/drawingml/2006/main">
+              <a:graphicData uri="http://schemas.openxmlformats.org/drawingml/2006/picture">
+                <pic:pic xmlns:pic="http://schemas.openxmlformats.org/drawingml/2006/picture">
+                  <pic:nvPicPr>
+                    <pic:cNvPr id="84" name="Picture 84" descr="/Users/robertovelasquezdean/Library/Group Containers/L48J367XN4.com.infraware.PolarisOffice/EngineTemp/3110/fImage15923862501.png"/>
+                    <pic:cNvPicPr>
+                      <a:picLocks noChangeAspect="1" noChangeArrowheads="1"/>
+                    </pic:cNvPicPr>
+                  </pic:nvPicPr>
+                  <pic:blipFill>
+                    <a:blip r:embed="rId88">
+                      <a:extLst>
+                        <a:ext uri="{BEBA8EAE-BF5A-486C-A8C5-ECC9F3942E4B}">
+                          <a14:imgProps xmlns:a14="http://schemas.microsoft.com/office/drawing/2010/main">
+                            <a14:imgLayer r:embed="rId89">
+                              <a14:imgEffect>
+                                <a14:sharpenSoften amount="25000"/>
+                              </a14:imgEffect>
+                            </a14:imgLayer>
+                          </a14:imgProps>
+                        </a:ext>
+                        <a:ext uri="{28A0092B-C50C-407E-A947-70E740481C1C}">
+                          <a14:useLocalDpi xmlns:a14="http://schemas.microsoft.com/office/drawing/2010/main" val="0"/>
+                        </a:ext>
+                      </a:extLst>
+                    </a:blip>
+                    <a:stretch>
+                      <a:fillRect/>
+                    </a:stretch>
+                  </pic:blipFill>
+                  <pic:spPr>
+                    <a:xfrm>
+                      <a:off x="0" y="0"/>
+                      <a:ext cx="4705985" cy="419735"/>
+                    </a:xfrm>
+                    <a:prstGeom prst="rect"/>
+                    <a:ln cap="flat"/>
+                  </pic:spPr>
+                </pic:pic>
+              </a:graphicData>
+            </a:graphic>
+          </wp:inline>
+        </w:drawing>
+      </w:r>
+    </w:p>
+    <w:p>
+      <w:pPr>
+        <w:numPr>
+          <w:ilvl w:val="0"/>
+          <w:numId w:val="0"/>
+        </w:numPr>
+        <w:jc w:val="both"/>
+        <w:spacing w:lineRule="auto" w:line="259" w:before="0" w:after="160"/>
+        <w:widowControl w:val="1"/>
+        <w:ind w:right="0" w:left="0" w:firstLine="0"/>
+        <w:rPr>
+          <w:spacing w:val="0"/>
+          <w:i w:val="0"/>
+          <w:b w:val="0"/>
+          <w:color w:val="000000"/>
+          <w:sz w:val="20"/>
+          <w:szCs w:val="20"/>
+          <w:u w:val="none"/>
+          <w:rFonts w:ascii="Times" w:eastAsia="Times" w:hAnsi="Times" w:hint="default"/>
+        </w:rPr>
+        <w:wordWrap w:val="1"/>
+        <w:autoSpaceDE w:val="0"/>
+        <w:autoSpaceDN w:val="0"/>
+      </w:pPr>
+      <w:r>
+        <w:rPr>
+          <w:sz w:val="20"/>
+        </w:rPr>
+        <w:drawing>
+          <wp:inline distT="0" distB="0" distL="0" distR="0">
+            <wp:extent cx="5731510" cy="1796415"/>
+            <wp:effectExtent l="0" t="0" r="0" b="0"/>
+            <wp:docPr id="97" name="Imagen 45"/>
+            <wp:cNvGraphicFramePr>
+              <a:graphicFrameLocks xmlns:a="http://schemas.openxmlformats.org/drawingml/2006/main" noChangeAspect="1"/>
+            </wp:cNvGraphicFramePr>
+            <a:graphic xmlns:a="http://schemas.openxmlformats.org/drawingml/2006/main">
+              <a:graphicData uri="http://schemas.openxmlformats.org/drawingml/2006/picture">
+                <pic:pic xmlns:pic="http://schemas.openxmlformats.org/drawingml/2006/picture">
+                  <pic:nvPicPr>
+                    <pic:cNvPr id="86" name="Picture 86" descr="/Users/robertovelasquezdean/Library/Group Containers/L48J367XN4.com.infraware.PolarisOffice/EngineTemp/3110/fImage86452978234.png"/>
+                    <pic:cNvPicPr>
+                      <a:picLocks noChangeAspect="1" noChangeArrowheads="1"/>
+                    </pic:cNvPicPr>
+                  </pic:nvPicPr>
+                  <pic:blipFill>
+                    <a:blip r:embed="rId90">
+                      <a:extLst>
+                        <a:ext uri="{28A0092B-C50C-407E-A947-70E740481C1C}">
+                          <a14:useLocalDpi xmlns:a14="http://schemas.microsoft.com/office/drawing/2010/main" val="0"/>
+                        </a:ext>
+                      </a:extLst>
+                    </a:blip>
+                    <a:stretch>
+                      <a:fillRect/>
+                    </a:stretch>
+                  </pic:blipFill>
+                  <pic:spPr>
+                    <a:xfrm>
+                      <a:off x="0" y="0"/>
+                      <a:ext cx="5732145" cy="1797050"/>
+                    </a:xfrm>
+                    <a:prstGeom prst="rect"/>
+                    <a:ln cap="flat"/>
+                  </pic:spPr>
+                </pic:pic>
+              </a:graphicData>
+            </a:graphic>
+          </wp:inline>
+        </w:drawing>
+      </w:r>
+    </w:p>
+    <w:p>
+      <w:pPr>
+        <w:numPr>
+          <w:ilvl w:val="0"/>
+          <w:numId w:val="0"/>
+        </w:numPr>
+        <w:jc w:val="both"/>
+        <w:spacing w:lineRule="auto" w:line="259" w:before="0" w:after="160"/>
+        <w:widowControl w:val="1"/>
+        <w:ind w:right="0" w:left="0" w:firstLine="0"/>
+        <w:rPr>
+          <w:spacing w:val="0"/>
+          <w:i w:val="0"/>
+          <w:b w:val="0"/>
+          <w:color w:val="000000"/>
+          <w:sz w:val="20"/>
+          <w:szCs w:val="20"/>
+          <w:u w:val="none"/>
+          <w:rFonts w:ascii="Times" w:eastAsia="Times" w:hAnsi="Times" w:hint="default"/>
+        </w:rPr>
+        <w:wordWrap w:val="1"/>
+        <w:autoSpaceDE w:val="0"/>
+        <w:autoSpaceDN w:val="0"/>
+      </w:pPr>
+      <w:r>
+        <w:rPr>
+          <w:spacing w:val="0"/>
+          <w:i w:val="0"/>
+          <w:b w:val="0"/>
+          <w:color w:val="000000"/>
+          <w:sz w:val="20"/>
+          <w:szCs w:val="20"/>
+          <w:u w:val="none"/>
+          <w:rFonts w:ascii="Times" w:eastAsia="Times" w:hAnsi="Times" w:hint="default"/>
+        </w:rPr>
+        <w:t xml:space="preserve">La propiedad </w:t>
+      </w:r>
+      <w:r>
+        <w:rPr>
+          <w:spacing w:val="0"/>
+          <w:i w:val="1"/>
+          <w:b w:val="1"/>
+          <w:color w:val="000000"/>
+          <w:sz w:val="20"/>
+          <w:szCs w:val="20"/>
+          <w:u w:val="none"/>
+          <w:rFonts w:ascii="Times" w:eastAsia="Times" w:hAnsi="Times" w:hint="default"/>
+        </w:rPr>
+        <w:t xml:space="preserve">Between </w:t>
+      </w:r>
+      <w:r>
+        <w:rPr>
+          <w:spacing w:val="0"/>
+          <w:i w:val="0"/>
+          <w:b w:val="0"/>
+          <w:color w:val="000000"/>
+          <w:sz w:val="20"/>
+          <w:szCs w:val="20"/>
+          <w:u w:val="none"/>
+          <w:rFonts w:ascii="Times" w:eastAsia="Times" w:hAnsi="Times" w:hint="default"/>
+        </w:rPr>
+        <w:t xml:space="preserve">no sólo funciona sobre tipos de datos </w:t>
+      </w:r>
+      <w:r>
+        <w:rPr>
+          <w:spacing w:val="0"/>
+          <w:i w:val="1"/>
+          <w:b w:val="1"/>
+          <w:color w:val="000000"/>
+          <w:sz w:val="20"/>
+          <w:szCs w:val="20"/>
+          <w:u w:val="none"/>
+          <w:rFonts w:ascii="Times" w:eastAsia="Times" w:hAnsi="Times" w:hint="default"/>
+        </w:rPr>
+        <w:t>Data;</w:t>
+      </w:r>
+      <w:r>
+        <w:rPr>
+          <w:spacing w:val="0"/>
+          <w:i w:val="1"/>
+          <w:b w:val="0"/>
+          <w:color w:val="000000"/>
+          <w:sz w:val="20"/>
+          <w:szCs w:val="20"/>
+          <w:u w:val="none"/>
+          <w:rFonts w:ascii="Times" w:eastAsia="Times" w:hAnsi="Times" w:hint="default"/>
+        </w:rPr>
+        <w:t xml:space="preserve"> </w:t>
+      </w:r>
+      <w:r>
+        <w:rPr>
+          <w:spacing w:val="0"/>
+          <w:i w:val="0"/>
+          <w:b w:val="0"/>
+          <w:color w:val="000000"/>
+          <w:sz w:val="20"/>
+          <w:szCs w:val="20"/>
+          <w:u w:val="none"/>
+          <w:rFonts w:ascii="Times" w:eastAsia="Times" w:hAnsi="Times" w:hint="default"/>
+        </w:rPr>
+        <w:t xml:space="preserve">sino, también, sobre </w:t>
+      </w:r>
+      <w:r>
+        <w:rPr>
+          <w:spacing w:val="0"/>
+          <w:i w:val="1"/>
+          <w:b w:val="1"/>
+          <w:color w:val="000000"/>
+          <w:sz w:val="20"/>
+          <w:szCs w:val="20"/>
+          <w:u w:val="none"/>
+          <w:rFonts w:ascii="Times" w:eastAsia="Times" w:hAnsi="Times" w:hint="default"/>
+        </w:rPr>
+        <w:t xml:space="preserve">cualquier tipo de dato </w:t>
+      </w:r>
+      <w:r>
+        <w:rPr>
+          <w:spacing w:val="0"/>
+          <w:i w:val="1"/>
+          <w:b w:val="1"/>
+          <w:color w:val="000000"/>
+          <w:sz w:val="20"/>
+          <w:szCs w:val="20"/>
+          <w:u w:val="none"/>
+          <w:rFonts w:ascii="Times" w:eastAsia="Times" w:hAnsi="Times" w:hint="default"/>
+        </w:rPr>
+        <w:t>númerico</w:t>
+      </w:r>
+      <w:r>
+        <w:rPr>
+          <w:spacing w:val="0"/>
+          <w:i w:val="0"/>
+          <w:b w:val="0"/>
+          <w:color w:val="000000"/>
+          <w:sz w:val="20"/>
+          <w:szCs w:val="20"/>
+          <w:u w:val="none"/>
+          <w:rFonts w:ascii="Times" w:eastAsia="Times" w:hAnsi="Times" w:hint="default"/>
+        </w:rPr>
+        <w:t xml:space="preserve">; por ejemplo, veamos ahora los </w:t>
+      </w:r>
+      <w:r>
+        <w:rPr>
+          <w:spacing w:val="0"/>
+          <w:i w:val="1"/>
+          <w:b w:val="1"/>
+          <w:color w:val="000000"/>
+          <w:sz w:val="20"/>
+          <w:szCs w:val="20"/>
+          <w:u w:val="none"/>
+          <w:rFonts w:ascii="Times" w:eastAsia="Times" w:hAnsi="Times" w:hint="default"/>
+        </w:rPr>
+        <w:t>registros</w:t>
+      </w:r>
+      <w:r>
+        <w:rPr>
+          <w:spacing w:val="0"/>
+          <w:i w:val="0"/>
+          <w:b w:val="0"/>
+          <w:color w:val="000000"/>
+          <w:sz w:val="20"/>
+          <w:szCs w:val="20"/>
+          <w:u w:val="none"/>
+          <w:rFonts w:ascii="Times" w:eastAsia="Times" w:hAnsi="Times" w:hint="default"/>
+        </w:rPr>
+        <w:t xml:space="preserve"> de la tabla </w:t>
+      </w:r>
+      <w:r>
+        <w:rPr>
+          <w:spacing w:val="0"/>
+          <w:i w:val="1"/>
+          <w:b w:val="1"/>
+          <w:color w:val="000000"/>
+          <w:sz w:val="20"/>
+          <w:szCs w:val="20"/>
+          <w:u w:val="none"/>
+          <w:rFonts w:ascii="Times" w:eastAsia="Times" w:hAnsi="Times" w:hint="default"/>
+        </w:rPr>
+        <w:t>posts</w:t>
+      </w:r>
+      <w:r>
+        <w:rPr>
+          <w:spacing w:val="0"/>
+          <w:i w:val="0"/>
+          <w:b w:val="0"/>
+          <w:color w:val="000000"/>
+          <w:sz w:val="20"/>
+          <w:szCs w:val="20"/>
+          <w:u w:val="none"/>
+          <w:rFonts w:ascii="Times" w:eastAsia="Times" w:hAnsi="Times" w:hint="default"/>
+        </w:rPr>
+        <w:t xml:space="preserve"> que vayan desde el </w:t>
+      </w:r>
+      <w:r>
+        <w:rPr>
+          <w:spacing w:val="0"/>
+          <w:i w:val="1"/>
+          <w:b w:val="1"/>
+          <w:color w:val="000000"/>
+          <w:sz w:val="20"/>
+          <w:szCs w:val="20"/>
+          <w:u w:val="none"/>
+          <w:rFonts w:ascii="Times" w:eastAsia="Times" w:hAnsi="Times" w:hint="default"/>
+        </w:rPr>
+        <w:t xml:space="preserve">id 50</w:t>
+      </w:r>
+      <w:r>
+        <w:rPr>
+          <w:spacing w:val="0"/>
+          <w:i w:val="0"/>
+          <w:b w:val="0"/>
+          <w:color w:val="000000"/>
+          <w:sz w:val="20"/>
+          <w:szCs w:val="20"/>
+          <w:u w:val="none"/>
+          <w:rFonts w:ascii="Times" w:eastAsia="Times" w:hAnsi="Times" w:hint="default"/>
+        </w:rPr>
+        <w:t xml:space="preserve"> hasta el </w:t>
+      </w:r>
+      <w:r>
+        <w:rPr>
+          <w:spacing w:val="0"/>
+          <w:i w:val="1"/>
+          <w:b w:val="1"/>
+          <w:color w:val="000000"/>
+          <w:sz w:val="20"/>
+          <w:szCs w:val="20"/>
+          <w:u w:val="none"/>
+          <w:rFonts w:ascii="Times" w:eastAsia="Times" w:hAnsi="Times" w:hint="default"/>
+        </w:rPr>
+        <w:t xml:space="preserve">id 60</w:t>
+      </w:r>
+      <w:r>
+        <w:rPr>
+          <w:spacing w:val="0"/>
+          <w:i w:val="0"/>
+          <w:b w:val="0"/>
+          <w:color w:val="000000"/>
+          <w:sz w:val="20"/>
+          <w:szCs w:val="20"/>
+          <w:u w:val="none"/>
+          <w:rFonts w:ascii="Times" w:eastAsia="Times" w:hAnsi="Times" w:hint="default"/>
+        </w:rPr>
+        <w:t xml:space="preserve">, tal </w:t>
+      </w:r>
+      <w:r>
+        <w:rPr>
+          <w:spacing w:val="0"/>
+          <w:i w:val="0"/>
+          <w:b w:val="0"/>
+          <w:color w:val="000000"/>
+          <w:sz w:val="20"/>
+          <w:szCs w:val="20"/>
+          <w:u w:val="none"/>
+          <w:rFonts w:ascii="Times" w:eastAsia="Times" w:hAnsi="Times" w:hint="default"/>
+        </w:rPr>
+        <w:t>así:</w:t>
+      </w:r>
+    </w:p>
+    <w:p>
+      <w:pPr>
+        <w:numPr>
+          <w:ilvl w:val="0"/>
+          <w:numId w:val="0"/>
+        </w:numPr>
+        <w:jc w:val="both"/>
+        <w:spacing w:lineRule="auto" w:line="259" w:before="0" w:after="160"/>
+        <w:widowControl w:val="1"/>
+        <w:ind w:right="0" w:left="0" w:firstLine="0"/>
+        <w:rPr>
+          <w:spacing w:val="0"/>
+          <w:i w:val="0"/>
+          <w:b w:val="0"/>
+          <w:color w:val="000000"/>
+          <w:sz w:val="20"/>
+          <w:szCs w:val="20"/>
+          <w:u w:val="none"/>
+          <w:rFonts w:ascii="Times" w:eastAsia="Times" w:hAnsi="Times" w:hint="default"/>
+        </w:rPr>
+        <w:wordWrap w:val="1"/>
+        <w:autoSpaceDE w:val="0"/>
+        <w:autoSpaceDN w:val="0"/>
+      </w:pPr>
+      <w:r>
+        <w:rPr>
+          <w:sz w:val="20"/>
+        </w:rPr>
+        <w:drawing>
+          <wp:inline distT="0" distB="0" distL="0" distR="0">
+            <wp:extent cx="2314575" cy="428625"/>
+            <wp:effectExtent l="0" t="0" r="0" b="0"/>
+            <wp:docPr id="98" name="Imagen 46"/>
+            <wp:cNvGraphicFramePr>
+              <a:graphicFrameLocks xmlns:a="http://schemas.openxmlformats.org/drawingml/2006/main" noChangeAspect="1"/>
+            </wp:cNvGraphicFramePr>
+            <a:graphic xmlns:a="http://schemas.openxmlformats.org/drawingml/2006/main">
+              <a:graphicData uri="http://schemas.openxmlformats.org/drawingml/2006/picture">
+                <pic:pic xmlns:pic="http://schemas.openxmlformats.org/drawingml/2006/picture">
+                  <pic:nvPicPr>
+                    <pic:cNvPr id="87" name="Picture 87" descr="/Users/robertovelasquezdean/Library/Group Containers/L48J367XN4.com.infraware.PolarisOffice/EngineTemp/3110/fImage9343983128.png"/>
+                    <pic:cNvPicPr>
+                      <a:picLocks noChangeAspect="1" noChangeArrowheads="1"/>
+                    </pic:cNvPicPr>
+                  </pic:nvPicPr>
+                  <pic:blipFill>
+                    <a:blip r:embed="rId91">
+                      <a:extLst>
+                        <a:ext uri="{BEBA8EAE-BF5A-486C-A8C5-ECC9F3942E4B}">
+                          <a14:imgProps xmlns:a14="http://schemas.microsoft.com/office/drawing/2010/main">
+                            <a14:imgLayer r:embed="rId92">
+                              <a14:imgEffect>
+                                <a14:sharpenSoften amount="25000"/>
+                              </a14:imgEffect>
+                            </a14:imgLayer>
+                          </a14:imgProps>
+                        </a:ext>
+                        <a:ext uri="{28A0092B-C50C-407E-A947-70E740481C1C}">
+                          <a14:useLocalDpi xmlns:a14="http://schemas.microsoft.com/office/drawing/2010/main" val="0"/>
+                        </a:ext>
+                      </a:extLst>
+                    </a:blip>
+                    <a:stretch>
+                      <a:fillRect/>
+                    </a:stretch>
+                  </pic:blipFill>
+                  <pic:spPr>
+                    <a:xfrm>
+                      <a:off x="0" y="0"/>
+                      <a:ext cx="2315210" cy="429260"/>
+                    </a:xfrm>
+                    <a:prstGeom prst="rect"/>
+                    <a:ln cap="flat"/>
+                  </pic:spPr>
+                </pic:pic>
+              </a:graphicData>
+            </a:graphic>
+          </wp:inline>
+        </w:drawing>
+      </w:r>
+    </w:p>
+    <w:p>
+      <w:pPr>
+        <w:numPr>
+          <w:ilvl w:val="0"/>
+          <w:numId w:val="0"/>
+        </w:numPr>
+        <w:jc w:val="both"/>
+        <w:spacing w:lineRule="auto" w:line="259" w:before="0" w:after="160"/>
+        <w:widowControl w:val="1"/>
+        <w:ind w:right="0" w:left="0" w:firstLine="0"/>
+        <w:rPr>
+          <w:spacing w:val="0"/>
+          <w:i w:val="0"/>
+          <w:b w:val="0"/>
+          <w:color w:val="000000"/>
+          <w:sz w:val="20"/>
+          <w:szCs w:val="20"/>
+          <w:u w:val="none"/>
+          <w:rFonts w:ascii="Times" w:eastAsia="Times" w:hAnsi="Times" w:hint="default"/>
+        </w:rPr>
+        <w:wordWrap w:val="1"/>
+        <w:autoSpaceDE w:val="0"/>
+        <w:autoSpaceDN w:val="0"/>
+      </w:pPr>
+      <w:r>
+        <w:rPr>
+          <w:sz w:val="20"/>
+        </w:rPr>
+        <w:drawing>
+          <wp:inline distT="0" distB="0" distL="0" distR="0">
+            <wp:extent cx="5524500" cy="1857375"/>
+            <wp:effectExtent l="0" t="0" r="0" b="0"/>
+            <wp:docPr id="109" name="Imagen 47"/>
+            <wp:cNvGraphicFramePr>
+              <a:graphicFrameLocks xmlns:a="http://schemas.openxmlformats.org/drawingml/2006/main" noChangeAspect="1"/>
+            </wp:cNvGraphicFramePr>
+            <a:graphic xmlns:a="http://schemas.openxmlformats.org/drawingml/2006/main">
+              <a:graphicData uri="http://schemas.openxmlformats.org/drawingml/2006/picture">
+                <pic:pic xmlns:pic="http://schemas.openxmlformats.org/drawingml/2006/picture">
+                  <pic:nvPicPr>
+                    <pic:cNvPr id="89" name="Picture 89" descr="/Users/robertovelasquezdean/Library/Group Containers/L48J367XN4.com.infraware.PolarisOffice/EngineTemp/3110/fImage124891109571.png"/>
+                    <pic:cNvPicPr>
+                      <a:picLocks noChangeAspect="1" noChangeArrowheads="1"/>
+                    </pic:cNvPicPr>
+                  </pic:nvPicPr>
+                  <pic:blipFill>
+                    <a:blip r:embed="rId93">
+                      <a:extLst>
+                        <a:ext uri="{BEBA8EAE-BF5A-486C-A8C5-ECC9F3942E4B}">
+                          <a14:imgProps xmlns:a14="http://schemas.microsoft.com/office/drawing/2010/main">
+                            <a14:imgLayer r:embed="rId94">
+                              <a14:imgEffect>
+                                <a14:sharpenSoften amount="25000"/>
+                              </a14:imgEffect>
+                            </a14:imgLayer>
+                          </a14:imgProps>
+                        </a:ext>
+                        <a:ext uri="{28A0092B-C50C-407E-A947-70E740481C1C}">
+                          <a14:useLocalDpi xmlns:a14="http://schemas.microsoft.com/office/drawing/2010/main" val="0"/>
+                        </a:ext>
+                      </a:extLst>
+                    </a:blip>
+                    <a:stretch>
+                      <a:fillRect/>
+                    </a:stretch>
+                  </pic:blipFill>
+                  <pic:spPr>
+                    <a:xfrm>
+                      <a:off x="0" y="0"/>
+                      <a:ext cx="5525135" cy="1858010"/>
+                    </a:xfrm>
+                    <a:prstGeom prst="rect"/>
+                    <a:ln cap="flat"/>
+                  </pic:spPr>
+                </pic:pic>
+              </a:graphicData>
+            </a:graphic>
+          </wp:inline>
+        </w:drawing>
+      </w:r>
+    </w:p>
+    <w:p>
+      <w:pPr>
+        <w:numPr>
+          <w:ilvl w:val="0"/>
+          <w:numId w:val="0"/>
+        </w:numPr>
+        <w:jc w:val="both"/>
+        <w:spacing w:lineRule="auto" w:line="259" w:before="0" w:after="160"/>
+        <w:widowControl w:val="1"/>
+        <w:ind w:right="0" w:left="0" w:firstLine="0"/>
+        <w:rPr>
+          <w:spacing w:val="0"/>
+          <w:i w:val="0"/>
+          <w:b w:val="1"/>
+          <w:color w:val="000000"/>
+          <w:sz w:val="20"/>
+          <w:szCs w:val="20"/>
+          <w:u w:val="none"/>
+          <w:rFonts w:ascii="Times" w:eastAsia="Times" w:hAnsi="Times" w:hint="default"/>
+        </w:rPr>
+        <w:wordWrap w:val="1"/>
+        <w:autoSpaceDE w:val="0"/>
+        <w:autoSpaceDN w:val="0"/>
+      </w:pPr>
+      <w:r>
+        <w:rPr>
+          <w:spacing w:val="0"/>
+          <w:i w:val="0"/>
+          <w:b w:val="1"/>
+          <w:color w:val="000000"/>
+          <w:sz w:val="20"/>
+          <w:szCs w:val="20"/>
+          <w:u w:val="none"/>
+          <w:rFonts w:ascii="Times" w:eastAsia="Times" w:hAnsi="Times" w:hint="default"/>
+        </w:rPr>
+        <w:t xml:space="preserve">Formas más exoticas de proyectar los datos: </w:t>
+      </w:r>
+      <w:r>
+        <w:rPr>
+          <w:spacing w:val="0"/>
+          <w:i w:val="0"/>
+          <w:b w:val="0"/>
+          <w:color w:val="000000"/>
+          <w:sz w:val="20"/>
+          <w:szCs w:val="20"/>
+          <w:u w:val="none"/>
+          <w:rFonts w:ascii="Times" w:eastAsia="Times" w:hAnsi="Times" w:hint="default"/>
+        </w:rPr>
+        <w:t xml:space="preserve">Con </w:t>
+      </w:r>
+      <w:r>
+        <w:rPr>
+          <w:spacing w:val="0"/>
+          <w:i w:val="1"/>
+          <w:b w:val="1"/>
+          <w:color w:val="000000"/>
+          <w:sz w:val="20"/>
+          <w:szCs w:val="20"/>
+          <w:u w:val="none"/>
+          <w:rFonts w:ascii="Times" w:eastAsia="Times" w:hAnsi="Times" w:hint="default"/>
+        </w:rPr>
+        <w:t>Where,</w:t>
+      </w:r>
+      <w:r>
+        <w:rPr>
+          <w:spacing w:val="0"/>
+          <w:i w:val="0"/>
+          <w:b w:val="0"/>
+          <w:color w:val="000000"/>
+          <w:sz w:val="20"/>
+          <w:szCs w:val="20"/>
+          <w:u w:val="none"/>
+          <w:rFonts w:ascii="Times" w:eastAsia="Times" w:hAnsi="Times" w:hint="default"/>
+        </w:rPr>
+        <w:t xml:space="preserve"> en ocasiones, no hace falta ser siempre genericos a </w:t>
+      </w:r>
+      <w:r>
+        <w:rPr>
+          <w:spacing w:val="0"/>
+          <w:i w:val="0"/>
+          <w:b w:val="0"/>
+          <w:color w:val="000000"/>
+          <w:sz w:val="20"/>
+          <w:szCs w:val="20"/>
+          <w:u w:val="none"/>
+          <w:rFonts w:ascii="Times" w:eastAsia="Times" w:hAnsi="Times" w:hint="default"/>
+        </w:rPr>
+        <w:t xml:space="preserve">la hora de hacer una </w:t>
+      </w:r>
+      <w:r>
+        <w:rPr>
+          <w:spacing w:val="0"/>
+          <w:i w:val="1"/>
+          <w:b w:val="1"/>
+          <w:color w:val="000000"/>
+          <w:sz w:val="20"/>
+          <w:szCs w:val="20"/>
+          <w:u w:val="none"/>
+          <w:rFonts w:ascii="Times" w:eastAsia="Times" w:hAnsi="Times" w:hint="default"/>
+        </w:rPr>
+        <w:t>consulta</w:t>
+      </w:r>
+      <w:r>
+        <w:rPr>
+          <w:spacing w:val="0"/>
+          <w:i w:val="0"/>
+          <w:b w:val="0"/>
+          <w:color w:val="000000"/>
+          <w:sz w:val="20"/>
+          <w:szCs w:val="20"/>
+          <w:u w:val="none"/>
+          <w:rFonts w:ascii="Times" w:eastAsia="Times" w:hAnsi="Times" w:hint="default"/>
+        </w:rPr>
+        <w:t xml:space="preserve"> sobre un </w:t>
+      </w:r>
+      <w:r>
+        <w:rPr>
+          <w:spacing w:val="0"/>
+          <w:i w:val="1"/>
+          <w:b w:val="1"/>
+          <w:color w:val="000000"/>
+          <w:sz w:val="20"/>
+          <w:szCs w:val="20"/>
+          <w:u w:val="none"/>
+          <w:rFonts w:ascii="Times" w:eastAsia="Times" w:hAnsi="Times" w:hint="default"/>
+        </w:rPr>
+        <w:t>campo</w:t>
+      </w:r>
+      <w:r>
+        <w:rPr>
+          <w:spacing w:val="0"/>
+          <w:i w:val="0"/>
+          <w:b w:val="0"/>
+          <w:color w:val="000000"/>
+          <w:sz w:val="20"/>
+          <w:szCs w:val="20"/>
+          <w:u w:val="none"/>
+          <w:rFonts w:ascii="Times" w:eastAsia="Times" w:hAnsi="Times" w:hint="default"/>
+        </w:rPr>
+        <w:t xml:space="preserve"> de cualquier </w:t>
+      </w:r>
+      <w:r>
+        <w:rPr>
+          <w:spacing w:val="0"/>
+          <w:i w:val="1"/>
+          <w:b w:val="1"/>
+          <w:color w:val="000000"/>
+          <w:sz w:val="20"/>
+          <w:szCs w:val="20"/>
+          <w:u w:val="none"/>
+          <w:rFonts w:ascii="Times" w:eastAsia="Times" w:hAnsi="Times" w:hint="default"/>
+        </w:rPr>
+        <w:t>tabla</w:t>
+      </w:r>
+      <w:r>
+        <w:rPr>
+          <w:spacing w:val="0"/>
+          <w:i w:val="0"/>
+          <w:b w:val="0"/>
+          <w:color w:val="000000"/>
+          <w:sz w:val="20"/>
+          <w:szCs w:val="20"/>
+          <w:u w:val="none"/>
+          <w:rFonts w:ascii="Times" w:eastAsia="Times" w:hAnsi="Times" w:hint="default"/>
+        </w:rPr>
+        <w:t xml:space="preserve">; por ejemplo, en el caso del </w:t>
+      </w:r>
+      <w:r>
+        <w:rPr>
+          <w:spacing w:val="0"/>
+          <w:i w:val="1"/>
+          <w:b w:val="1"/>
+          <w:color w:val="000000"/>
+          <w:sz w:val="20"/>
+          <w:szCs w:val="20"/>
+          <w:u w:val="none"/>
+          <w:rFonts w:ascii="Times" w:eastAsia="Times" w:hAnsi="Times" w:hint="default"/>
+        </w:rPr>
+        <w:t>atributo</w:t>
+      </w:r>
+      <w:r>
+        <w:rPr>
+          <w:spacing w:val="0"/>
+          <w:i w:val="0"/>
+          <w:b w:val="0"/>
+          <w:color w:val="000000"/>
+          <w:sz w:val="20"/>
+          <w:szCs w:val="20"/>
+          <w:u w:val="none"/>
+          <w:rFonts w:ascii="Times" w:eastAsia="Times" w:hAnsi="Times" w:hint="default"/>
+        </w:rPr>
+        <w:t xml:space="preserve"> o campo </w:t>
+      </w:r>
+      <w:r>
+        <w:rPr>
+          <w:spacing w:val="0"/>
+          <w:i w:val="1"/>
+          <w:b w:val="1"/>
+          <w:color w:val="000000"/>
+          <w:sz w:val="20"/>
+          <w:szCs w:val="20"/>
+          <w:u w:val="none"/>
+          <w:rFonts w:ascii="Times" w:eastAsia="Times" w:hAnsi="Times" w:hint="default"/>
+        </w:rPr>
+        <w:t>fecha_publicacion</w:t>
+      </w:r>
+      <w:r>
+        <w:rPr>
+          <w:spacing w:val="0"/>
+          <w:i w:val="0"/>
+          <w:b w:val="0"/>
+          <w:color w:val="000000"/>
+          <w:sz w:val="20"/>
+          <w:szCs w:val="20"/>
+          <w:u w:val="none"/>
+          <w:rFonts w:ascii="Times" w:eastAsia="Times" w:hAnsi="Times" w:hint="default"/>
+        </w:rPr>
+        <w:t xml:space="preserve">, no hace falta pasar toda la </w:t>
+      </w:r>
+      <w:r>
+        <w:rPr>
+          <w:spacing w:val="0"/>
+          <w:i w:val="1"/>
+          <w:b w:val="0"/>
+          <w:color w:val="000000"/>
+          <w:sz w:val="20"/>
+          <w:szCs w:val="20"/>
+          <w:u w:val="none"/>
+          <w:rFonts w:ascii="Times" w:eastAsia="Times" w:hAnsi="Times" w:hint="default"/>
+        </w:rPr>
+        <w:t>fecha</w:t>
+      </w:r>
+      <w:r>
+        <w:rPr>
+          <w:spacing w:val="0"/>
+          <w:i w:val="0"/>
+          <w:b w:val="0"/>
+          <w:color w:val="000000"/>
+          <w:sz w:val="20"/>
+          <w:szCs w:val="20"/>
+          <w:u w:val="none"/>
+          <w:rFonts w:ascii="Times" w:eastAsia="Times" w:hAnsi="Times" w:hint="default"/>
+        </w:rPr>
+        <w:t xml:space="preserve"> en concreto para que el </w:t>
+      </w:r>
+      <w:r>
+        <w:rPr>
+          <w:spacing w:val="0"/>
+          <w:i w:val="1"/>
+          <w:b w:val="1"/>
+          <w:color w:val="000000"/>
+          <w:sz w:val="20"/>
+          <w:szCs w:val="20"/>
+          <w:u w:val="none"/>
+          <w:rFonts w:ascii="Times" w:eastAsia="Times" w:hAnsi="Times" w:hint="default"/>
+        </w:rPr>
+        <w:t>query</w:t>
+      </w:r>
+      <w:r>
+        <w:rPr>
+          <w:spacing w:val="0"/>
+          <w:i w:val="0"/>
+          <w:b w:val="0"/>
+          <w:color w:val="000000"/>
+          <w:sz w:val="20"/>
+          <w:szCs w:val="20"/>
+          <w:u w:val="none"/>
+          <w:rFonts w:ascii="Times" w:eastAsia="Times" w:hAnsi="Times" w:hint="default"/>
+        </w:rPr>
+        <w:t xml:space="preserve"> haga la consulta sobre dicha </w:t>
+      </w:r>
+      <w:r>
+        <w:rPr>
+          <w:spacing w:val="0"/>
+          <w:i w:val="0"/>
+          <w:b w:val="0"/>
+          <w:color w:val="000000"/>
+          <w:sz w:val="20"/>
+          <w:szCs w:val="20"/>
+          <w:u w:val="none"/>
+          <w:rFonts w:ascii="Times" w:eastAsia="Times" w:hAnsi="Times" w:hint="default"/>
+        </w:rPr>
+        <w:t xml:space="preserve">columna; podríamos, incluso, basar (y hacer más detallada) nuestra intención de busqueda según un parámetro </w:t>
+      </w:r>
+      <w:r>
+        <w:rPr>
+          <w:spacing w:val="0"/>
+          <w:i w:val="0"/>
+          <w:b w:val="0"/>
+          <w:color w:val="000000"/>
+          <w:sz w:val="20"/>
+          <w:szCs w:val="20"/>
+          <w:u w:val="none"/>
+          <w:rFonts w:ascii="Times" w:eastAsia="Times" w:hAnsi="Times" w:hint="default"/>
+        </w:rPr>
+        <w:t xml:space="preserve">propio, más especifico, extraído del campo en cuestión; en este caso, de </w:t>
+      </w:r>
+      <w:r>
+        <w:rPr>
+          <w:spacing w:val="0"/>
+          <w:i w:val="1"/>
+          <w:b w:val="1"/>
+          <w:color w:val="000000"/>
+          <w:sz w:val="20"/>
+          <w:szCs w:val="20"/>
+          <w:u w:val="none"/>
+          <w:rFonts w:ascii="Times" w:eastAsia="Times" w:hAnsi="Times" w:hint="default"/>
+        </w:rPr>
+        <w:t xml:space="preserve">fecha_publicacion. </w:t>
+      </w:r>
+      <w:r>
+        <w:rPr>
+          <w:spacing w:val="0"/>
+          <w:i w:val="0"/>
+          <w:b w:val="1"/>
+          <w:color w:val="000000"/>
+          <w:sz w:val="20"/>
+          <w:szCs w:val="20"/>
+          <w:u w:val="none"/>
+          <w:rFonts w:ascii="Times" w:eastAsia="Times" w:hAnsi="Times" w:hint="default"/>
+        </w:rPr>
+        <w:t xml:space="preserve">Veamos varios </w:t>
+      </w:r>
+      <w:r>
+        <w:rPr>
+          <w:spacing w:val="0"/>
+          <w:i w:val="0"/>
+          <w:b w:val="1"/>
+          <w:color w:val="000000"/>
+          <w:sz w:val="20"/>
+          <w:szCs w:val="20"/>
+          <w:u w:val="none"/>
+          <w:rFonts w:ascii="Times" w:eastAsia="Times" w:hAnsi="Times" w:hint="default"/>
+        </w:rPr>
+        <w:t>ejemplos.</w:t>
+      </w:r>
+    </w:p>
+    <w:p>
+      <w:pPr>
+        <w:numPr>
+          <w:ilvl w:val="0"/>
+          <w:numId w:val="0"/>
+        </w:numPr>
+        <w:jc w:val="both"/>
+        <w:spacing w:lineRule="auto" w:line="259" w:before="0" w:after="160"/>
+        <w:widowControl w:val="1"/>
+        <w:ind w:right="0" w:left="0" w:firstLine="0"/>
+        <w:rPr>
+          <w:spacing w:val="0"/>
+          <w:i w:val="0"/>
+          <w:b w:val="0"/>
+          <w:color w:val="000000"/>
+          <w:sz w:val="20"/>
+          <w:szCs w:val="20"/>
+          <w:u w:val="none"/>
+          <w:rFonts w:ascii="Times" w:eastAsia="Times" w:hAnsi="Times" w:hint="default"/>
+        </w:rPr>
+        <w:wordWrap w:val="1"/>
+        <w:autoSpaceDE w:val="0"/>
+        <w:autoSpaceDN w:val="0"/>
+      </w:pPr>
+      <w:r>
+        <w:rPr>
+          <w:sz w:val="20"/>
+        </w:rPr>
+        <w:drawing>
+          <wp:inline distT="0" distB="0" distL="0" distR="0">
+            <wp:extent cx="3530600" cy="2345055"/>
+            <wp:effectExtent l="0" t="0" r="0" b="0"/>
+            <wp:docPr id="121" name="Imagen 48"/>
+            <wp:cNvGraphicFramePr>
+              <a:graphicFrameLocks xmlns:a="http://schemas.openxmlformats.org/drawingml/2006/main" noChangeAspect="1"/>
+            </wp:cNvGraphicFramePr>
+            <a:graphic xmlns:a="http://schemas.openxmlformats.org/drawingml/2006/main">
+              <a:graphicData uri="http://schemas.openxmlformats.org/drawingml/2006/picture">
+                <pic:pic xmlns:pic="http://schemas.openxmlformats.org/drawingml/2006/picture">
+                  <pic:nvPicPr>
+                    <pic:cNvPr id="91" name="Picture 91" descr="/Users/robertovelasquezdean/Library/Group Containers/L48J367XN4.com.infraware.PolarisOffice/EngineTemp/3110/fImage939431217448.png"/>
+                    <pic:cNvPicPr>
+                      <a:picLocks noChangeAspect="1" noChangeArrowheads="1"/>
+                    </pic:cNvPicPr>
+                  </pic:nvPicPr>
+                  <pic:blipFill>
+                    <a:blip r:embed="rId95">
+                      <a:extLst>
+                        <a:ext uri="{BEBA8EAE-BF5A-486C-A8C5-ECC9F3942E4B}">
+                          <a14:imgProps xmlns:a14="http://schemas.microsoft.com/office/drawing/2010/main">
+                            <a14:imgLayer r:embed="rId96">
+                              <a14:imgEffect>
+                                <a14:sharpenSoften amount="25000"/>
+                              </a14:imgEffect>
+                            </a14:imgLayer>
+                          </a14:imgProps>
+                        </a:ext>
+                        <a:ext uri="{28A0092B-C50C-407E-A947-70E740481C1C}">
+                          <a14:useLocalDpi xmlns:a14="http://schemas.microsoft.com/office/drawing/2010/main" val="0"/>
+                        </a:ext>
+                      </a:extLst>
+                    </a:blip>
+                    <a:stretch>
+                      <a:fillRect/>
+                    </a:stretch>
+                  </pic:blipFill>
+                  <pic:spPr>
+                    <a:xfrm>
+                      <a:off x="0" y="0"/>
+                      <a:ext cx="3531235" cy="2345690"/>
+                    </a:xfrm>
+                    <a:prstGeom prst="rect"/>
+                    <a:ln cap="flat"/>
+                  </pic:spPr>
+                </pic:pic>
+              </a:graphicData>
+            </a:graphic>
+          </wp:inline>
+        </w:drawing>
+      </w:r>
+      <w:r>
+        <w:rPr>
+          <w:spacing w:val="0"/>
+          <w:i w:val="0"/>
+          <w:b w:val="0"/>
+          <w:color w:val="000000"/>
+          <w:sz w:val="20"/>
+          <w:szCs w:val="20"/>
+          <w:u w:val="none"/>
+          <w:rFonts w:ascii="Times" w:eastAsia="Times" w:hAnsi="Times" w:hint="default"/>
+        </w:rPr>
+        <w:br/>
+      </w:r>
+      <w:r>
+        <w:rPr>
+          <w:spacing w:val="0"/>
+          <w:i w:val="0"/>
+          <w:b w:val="0"/>
+          <w:color w:val="000000"/>
+          <w:sz w:val="20"/>
+          <w:szCs w:val="20"/>
+          <w:u w:val="none"/>
+          <w:rFonts w:ascii="Times" w:eastAsia="Times" w:hAnsi="Times" w:hint="default"/>
+        </w:rPr>
+        <w:t xml:space="preserve">Acá se especificó algo más puntual que toda la fecha de publicación, el año </w:t>
+      </w:r>
+      <w:r>
+        <w:rPr>
+          <w:spacing w:val="0"/>
+          <w:i w:val="1"/>
+          <w:b w:val="1"/>
+          <w:color w:val="000000"/>
+          <w:sz w:val="20"/>
+          <w:szCs w:val="20"/>
+          <w:u w:val="none"/>
+          <w:rFonts w:ascii="Times" w:eastAsia="Times" w:hAnsi="Times" w:hint="default"/>
+        </w:rPr>
+        <w:t>(year);</w:t>
+      </w:r>
+      <w:r>
+        <w:rPr>
+          <w:spacing w:val="0"/>
+          <w:i w:val="0"/>
+          <w:b w:val="0"/>
+          <w:color w:val="000000"/>
+          <w:sz w:val="20"/>
+          <w:szCs w:val="20"/>
+          <w:u w:val="none"/>
+          <w:rFonts w:ascii="Times" w:eastAsia="Times" w:hAnsi="Times" w:hint="default"/>
+        </w:rPr>
+        <w:t xml:space="preserve"> por lo tanto, al </w:t>
+      </w:r>
+      <w:r>
+        <w:rPr>
+          <w:spacing w:val="0"/>
+          <w:i w:val="1"/>
+          <w:b w:val="1"/>
+          <w:color w:val="000000"/>
+          <w:sz w:val="20"/>
+          <w:szCs w:val="20"/>
+          <w:u w:val="none"/>
+          <w:rFonts w:ascii="Times" w:eastAsia="Times" w:hAnsi="Times" w:hint="default"/>
+        </w:rPr>
+        <w:t>Query</w:t>
+      </w:r>
+      <w:r>
+        <w:rPr>
+          <w:spacing w:val="0"/>
+          <w:i w:val="0"/>
+          <w:b w:val="0"/>
+          <w:color w:val="000000"/>
+          <w:sz w:val="20"/>
+          <w:szCs w:val="20"/>
+          <w:u w:val="none"/>
+          <w:rFonts w:ascii="Times" w:eastAsia="Times" w:hAnsi="Times" w:hint="default"/>
+        </w:rPr>
+        <w:t xml:space="preserve"> sólo le </w:t>
+      </w:r>
+      <w:r>
+        <w:rPr>
+          <w:spacing w:val="0"/>
+          <w:i w:val="0"/>
+          <w:b w:val="0"/>
+          <w:color w:val="000000"/>
+          <w:sz w:val="20"/>
+          <w:szCs w:val="20"/>
+          <w:u w:val="none"/>
+          <w:rFonts w:ascii="Times" w:eastAsia="Times" w:hAnsi="Times" w:hint="default"/>
+        </w:rPr>
+        <w:t xml:space="preserve">interesa que se cumpla la condición de que los </w:t>
+      </w:r>
+      <w:r>
+        <w:rPr>
+          <w:spacing w:val="0"/>
+          <w:i w:val="1"/>
+          <w:b w:val="1"/>
+          <w:color w:val="000000"/>
+          <w:sz w:val="20"/>
+          <w:szCs w:val="20"/>
+          <w:u w:val="none"/>
+          <w:rFonts w:ascii="Times" w:eastAsia="Times" w:hAnsi="Times" w:hint="default"/>
+        </w:rPr>
+        <w:t>posts</w:t>
+      </w:r>
+      <w:r>
+        <w:rPr>
+          <w:spacing w:val="0"/>
+          <w:i w:val="0"/>
+          <w:b w:val="0"/>
+          <w:color w:val="000000"/>
+          <w:sz w:val="20"/>
+          <w:szCs w:val="20"/>
+          <w:u w:val="none"/>
+          <w:rFonts w:ascii="Times" w:eastAsia="Times" w:hAnsi="Times" w:hint="default"/>
+        </w:rPr>
+        <w:t xml:space="preserve"> hayan sido publicados </w:t>
+      </w:r>
+      <w:r>
+        <w:rPr>
+          <w:spacing w:val="0"/>
+          <w:i w:val="1"/>
+          <w:b w:val="1"/>
+          <w:color w:val="000000"/>
+          <w:sz w:val="20"/>
+          <w:szCs w:val="20"/>
+          <w:u w:val="none"/>
+          <w:rFonts w:ascii="Times" w:eastAsia="Times" w:hAnsi="Times" w:hint="default"/>
+        </w:rPr>
+        <w:t>entre</w:t>
+      </w:r>
+      <w:r>
+        <w:rPr>
+          <w:spacing w:val="0"/>
+          <w:i w:val="0"/>
+          <w:b w:val="0"/>
+          <w:color w:val="000000"/>
+          <w:sz w:val="20"/>
+          <w:szCs w:val="20"/>
+          <w:u w:val="none"/>
+          <w:rFonts w:ascii="Times" w:eastAsia="Times" w:hAnsi="Times" w:hint="default"/>
+        </w:rPr>
+        <w:t xml:space="preserve"> los años </w:t>
+      </w:r>
+      <w:r>
+        <w:rPr>
+          <w:spacing w:val="0"/>
+          <w:i w:val="1"/>
+          <w:b w:val="1"/>
+          <w:color w:val="000000"/>
+          <w:sz w:val="20"/>
+          <w:szCs w:val="20"/>
+          <w:u w:val="none"/>
+          <w:rFonts w:ascii="Times" w:eastAsia="Times" w:hAnsi="Times" w:hint="default"/>
+        </w:rPr>
+        <w:t>2023</w:t>
+      </w:r>
+      <w:r>
+        <w:rPr>
+          <w:spacing w:val="0"/>
+          <w:i w:val="0"/>
+          <w:b w:val="0"/>
+          <w:color w:val="000000"/>
+          <w:sz w:val="20"/>
+          <w:szCs w:val="20"/>
+          <w:u w:val="none"/>
+          <w:rFonts w:ascii="Times" w:eastAsia="Times" w:hAnsi="Times" w:hint="default"/>
+        </w:rPr>
+        <w:t xml:space="preserve"> &amp; </w:t>
+      </w:r>
+      <w:r>
+        <w:rPr>
+          <w:spacing w:val="0"/>
+          <w:i w:val="1"/>
+          <w:b w:val="1"/>
+          <w:color w:val="000000"/>
+          <w:sz w:val="20"/>
+          <w:szCs w:val="20"/>
+          <w:u w:val="none"/>
+          <w:rFonts w:ascii="Times" w:eastAsia="Times" w:hAnsi="Times" w:hint="default"/>
+        </w:rPr>
+        <w:t>2024</w:t>
+      </w:r>
+      <w:r>
+        <w:rPr>
+          <w:spacing w:val="0"/>
+          <w:i w:val="0"/>
+          <w:b w:val="0"/>
+          <w:color w:val="000000"/>
+          <w:sz w:val="20"/>
+          <w:szCs w:val="20"/>
+          <w:u w:val="none"/>
+          <w:rFonts w:ascii="Times" w:eastAsia="Times" w:hAnsi="Times" w:hint="default"/>
+        </w:rPr>
+        <w:t xml:space="preserve"> (no le </w:t>
+      </w:r>
+      <w:r>
+        <w:rPr>
+          <w:spacing w:val="0"/>
+          <w:i w:val="0"/>
+          <w:b w:val="0"/>
+          <w:color w:val="000000"/>
+          <w:sz w:val="20"/>
+          <w:szCs w:val="20"/>
+          <w:u w:val="none"/>
+          <w:rFonts w:ascii="Times" w:eastAsia="Times" w:hAnsi="Times" w:hint="default"/>
+        </w:rPr>
+        <w:t xml:space="preserve">interesa ni en qué mes ni que día); del resto le importa poco; incluso, repito, no le importa los meses ni los días; </w:t>
+      </w:r>
+      <w:r>
+        <w:rPr>
+          <w:spacing w:val="0"/>
+          <w:i w:val="0"/>
+          <w:b w:val="0"/>
+          <w:color w:val="000000"/>
+          <w:sz w:val="20"/>
+          <w:szCs w:val="20"/>
+          <w:u w:val="none"/>
+          <w:rFonts w:ascii="Times" w:eastAsia="Times" w:hAnsi="Times" w:hint="default"/>
+        </w:rPr>
+        <w:t xml:space="preserve">sólo que se cumpla la condición de que hayan sido escritos, los posts, entre el año 2023 y el año 2024.</w:t>
+      </w:r>
+    </w:p>
+    <w:p>
+      <w:pPr>
+        <w:numPr>
+          <w:ilvl w:val="0"/>
+          <w:numId w:val="0"/>
+        </w:numPr>
+        <w:jc w:val="both"/>
+        <w:spacing w:lineRule="auto" w:line="259" w:before="0" w:after="160"/>
+        <w:widowControl w:val="1"/>
+        <w:ind w:right="0" w:left="0" w:firstLine="0"/>
+        <w:rPr>
+          <w:spacing w:val="0"/>
+          <w:i w:val="1"/>
+          <w:b w:val="1"/>
+          <w:color w:val="000000"/>
+          <w:sz w:val="20"/>
+          <w:szCs w:val="20"/>
+          <w:u w:val="none"/>
+          <w:rFonts w:ascii="Times" w:eastAsia="Times" w:hAnsi="Times" w:hint="default"/>
+        </w:rPr>
+        <w:wordWrap w:val="1"/>
+        <w:autoSpaceDE w:val="0"/>
+        <w:autoSpaceDN w:val="0"/>
+      </w:pPr>
+      <w:r>
+        <w:rPr>
+          <w:spacing w:val="0"/>
+          <w:i w:val="1"/>
+          <w:b w:val="1"/>
+          <w:color w:val="000000"/>
+          <w:sz w:val="20"/>
+          <w:szCs w:val="20"/>
+          <w:u w:val="none"/>
+          <w:rFonts w:ascii="Times" w:eastAsia="Times" w:hAnsi="Times" w:hint="default"/>
+        </w:rPr>
+        <w:t xml:space="preserve">Un ejemplo más exótico todavía sería el siguiente:</w:t>
+      </w:r>
+    </w:p>
+    <w:p>
+      <w:pPr>
+        <w:numPr>
+          <w:ilvl w:val="0"/>
+          <w:numId w:val="0"/>
+        </w:numPr>
+        <w:jc w:val="both"/>
+        <w:spacing w:lineRule="auto" w:line="259" w:before="0" w:after="160"/>
+        <w:widowControl w:val="1"/>
+        <w:ind w:right="0" w:left="0" w:firstLine="0"/>
+        <w:rPr>
+          <w:spacing w:val="0"/>
+          <w:i w:val="0"/>
+          <w:b w:val="1"/>
+          <w:color w:val="000000"/>
+          <w:sz w:val="20"/>
+          <w:szCs w:val="20"/>
+          <w:u w:val="none"/>
+          <w:rFonts w:ascii="Times" w:eastAsia="Times" w:hAnsi="Times" w:hint="default"/>
+        </w:rPr>
+        <w:wordWrap w:val="1"/>
+        <w:autoSpaceDE w:val="0"/>
+        <w:autoSpaceDN w:val="0"/>
+      </w:pPr>
+      <w:r>
+        <w:rPr>
+          <w:sz w:val="20"/>
+        </w:rPr>
+        <w:drawing>
+          <wp:inline distT="0" distB="0" distL="0" distR="0">
+            <wp:extent cx="3562350" cy="2141220"/>
+            <wp:effectExtent l="0" t="0" r="0" b="0"/>
+            <wp:docPr id="132" name="Imagen 49"/>
+            <wp:cNvGraphicFramePr>
+              <a:graphicFrameLocks xmlns:a="http://schemas.openxmlformats.org/drawingml/2006/main" noChangeAspect="1"/>
+            </wp:cNvGraphicFramePr>
+            <a:graphic xmlns:a="http://schemas.openxmlformats.org/drawingml/2006/main">
+              <a:graphicData uri="http://schemas.openxmlformats.org/drawingml/2006/picture">
+                <pic:pic xmlns:pic="http://schemas.openxmlformats.org/drawingml/2006/picture">
+                  <pic:nvPicPr>
+                    <pic:cNvPr id="93" name="Picture 93" descr="/Users/robertovelasquezdean/Library/Group Containers/L48J367XN4.com.infraware.PolarisOffice/EngineTemp/3110/fImage671721327875.png"/>
+                    <pic:cNvPicPr>
+                      <a:picLocks noChangeAspect="1" noChangeArrowheads="1"/>
+                    </pic:cNvPicPr>
+                  </pic:nvPicPr>
+                  <pic:blipFill>
+                    <a:blip r:embed="rId97">
+                      <a:extLst>
+                        <a:ext uri="{BEBA8EAE-BF5A-486C-A8C5-ECC9F3942E4B}">
+                          <a14:imgProps xmlns:a14="http://schemas.microsoft.com/office/drawing/2010/main">
+                            <a14:imgLayer r:embed="rId98">
+                              <a14:imgEffect>
+                                <a14:sharpenSoften amount="25000"/>
+                              </a14:imgEffect>
+                            </a14:imgLayer>
+                          </a14:imgProps>
+                        </a:ext>
+                        <a:ext uri="{28A0092B-C50C-407E-A947-70E740481C1C}">
+                          <a14:useLocalDpi xmlns:a14="http://schemas.microsoft.com/office/drawing/2010/main" val="0"/>
+                        </a:ext>
+                      </a:extLst>
+                    </a:blip>
+                    <a:stretch>
+                      <a:fillRect/>
+                    </a:stretch>
+                  </pic:blipFill>
+                  <pic:spPr>
+                    <a:xfrm>
+                      <a:off x="0" y="0"/>
+                      <a:ext cx="3562985" cy="2141855"/>
+                    </a:xfrm>
+                    <a:prstGeom prst="rect"/>
+                    <a:ln cap="flat"/>
+                  </pic:spPr>
+                </pic:pic>
+              </a:graphicData>
+            </a:graphic>
+          </wp:inline>
+        </w:drawing>
+      </w:r>
+      <w:r>
+        <w:rPr>
+          <w:spacing w:val="0"/>
+          <w:i w:val="1"/>
+          <w:b w:val="1"/>
+          <w:color w:val="000000"/>
+          <w:sz w:val="20"/>
+          <w:szCs w:val="20"/>
+          <w:u w:val="none"/>
+          <w:rFonts w:ascii="Times" w:eastAsia="Times" w:hAnsi="Times" w:hint="default"/>
+        </w:rPr>
+        <w:t xml:space="preserve">,.. lo saca? </w:t>
+      </w:r>
+      <w:r>
+        <w:rPr>
+          <w:spacing w:val="0"/>
+          <w:i w:val="0"/>
+          <w:b w:val="1"/>
+          <w:color w:val="000000"/>
+          <w:sz w:val="20"/>
+          <w:szCs w:val="20"/>
+          <w:u w:val="none"/>
+          <w:rFonts w:ascii="Times" w:eastAsia="Times" w:hAnsi="Times" w:hint="default"/>
+        </w:rPr>
+        <w:t xml:space="preserve">Acá sólo importa que el mes </w:t>
+      </w:r>
+      <w:r>
+        <w:rPr>
+          <w:spacing w:val="0"/>
+          <w:i w:val="0"/>
+          <w:b w:val="1"/>
+          <w:color w:val="000000"/>
+          <w:sz w:val="20"/>
+          <w:szCs w:val="20"/>
+          <w:u w:val="none"/>
+          <w:rFonts w:ascii="Times" w:eastAsia="Times" w:hAnsi="Times" w:hint="default"/>
+        </w:rPr>
+        <w:t xml:space="preserve">sea “04” (sin importar año ni fecha).</w:t>
+      </w:r>
+    </w:p>
+    <w:p>
+      <w:pPr>
+        <w:numPr>
+          <w:ilvl w:val="0"/>
+          <w:numId w:val="0"/>
+        </w:numPr>
+        <w:jc w:val="both"/>
+        <w:spacing w:lineRule="auto" w:line="259" w:before="0" w:after="160"/>
+        <w:widowControl w:val="1"/>
+        <w:ind w:right="0" w:left="0" w:firstLine="0"/>
+        <w:rPr>
+          <w:spacing w:val="0"/>
+          <w:i w:val="1"/>
+          <w:b w:val="1"/>
+          <w:color w:val="000000"/>
+          <w:sz w:val="20"/>
+          <w:szCs w:val="20"/>
+          <w:u w:val="none"/>
+          <w:rFonts w:ascii="Times" w:eastAsia="Times" w:hAnsi="Times" w:hint="default"/>
+        </w:rPr>
+        <w:wordWrap w:val="1"/>
+        <w:autoSpaceDE w:val="0"/>
+        <w:autoSpaceDN w:val="0"/>
+      </w:pPr>
     </w:p>
     <w:sectPr>
       <w:footnotePr>
@@ -19074,8 +21213,8 @@
         <w:numStart w:val="1"/>
         <w:pos w:val="docEnd"/>
       </w:endnotePr>
-      <w:headerReference w:type="default" r:id="rId84"/>
-      <w:footerReference w:type="default" r:id="rId85"/>
+      <w:headerReference w:type="default" r:id="rId99"/>
+      <w:footerReference w:type="default" r:id="rId100"/>
       <w:pgSz w:w="11906" w:h="16838"/>
       <w:pgMar w:top="1701" w:left="1440" w:bottom="1440" w:right="1440" w:header="708" w:footer="708" w:gutter="0"/>
       <w:pgNumType w:fmt="decimal"/>

</xml_diff>

<commit_message>
Sentencia Where para consultas de registros Null/Not Null
</commit_message>
<xml_diff>
--- a/Platzi/Bases de datos (iniciaciación al backend)/Material de repaso/4. Consultas a una base de datos/Introducción a Consultas y su importancia.docx
+++ b/Platzi/Bases de datos (iniciaciación al backend)/Material de repaso/4. Consultas a una base de datos/Introducción a Consultas y su importancia.docx
@@ -1126,7 +1126,7 @@
         </w:rPr>
         <w:drawing>
           <wp:inline distT="0" distB="0" distL="0" distR="0">
-            <wp:extent cx="2708910" cy="1937385"/>
+            <wp:extent cx="2709545" cy="1938020"/>
             <wp:effectExtent l="0" t="0" r="0" b="0"/>
             <wp:docPr id="9" name="Imagen 1"/>
             <wp:cNvGraphicFramePr>
@@ -1136,7 +1136,7 @@
               <a:graphicData uri="http://schemas.openxmlformats.org/drawingml/2006/picture">
                 <pic:pic xmlns:pic="http://schemas.openxmlformats.org/drawingml/2006/picture">
                   <pic:nvPicPr>
-                    <pic:cNvPr id="1" name="Picture 1" descr="/Users/robertovelasquezdean/Library/Group Containers/L48J367XN4.com.infraware.PolarisOffice/EngineTemp/3110/fImage3575897916.png"/>
+                    <pic:cNvPr id="1" name="Picture 1" descr="/Users/robertovelasquezdean/Library/Group Containers/L48J367XN4.com.infraware.PolarisOffice/EngineTemp/841/fImage3575897916.png"/>
                     <pic:cNvPicPr>
                       <a:picLocks noChangeAspect="1" noChangeArrowheads="1"/>
                     </pic:cNvPicPr>
@@ -1165,7 +1165,7 @@
                   <pic:spPr>
                     <a:xfrm>
                       <a:off x="0" y="0"/>
-                      <a:ext cx="2709545" cy="1938020"/>
+                      <a:ext cx="2710180" cy="1938655"/>
                     </a:xfrm>
                     <a:prstGeom prst="rect"/>
                     <a:ln cap="flat"/>
@@ -3045,7 +3045,7 @@
         </w:rPr>
         <w:drawing>
           <wp:inline distT="0" distB="0" distL="0" distR="0">
-            <wp:extent cx="1337310" cy="327660"/>
+            <wp:extent cx="1337945" cy="328295"/>
             <wp:effectExtent l="0" t="0" r="0" b="0"/>
             <wp:docPr id="10" name="Imagen 2"/>
             <wp:cNvGraphicFramePr>
@@ -3055,7 +3055,7 @@
               <a:graphicData uri="http://schemas.openxmlformats.org/drawingml/2006/picture">
                 <pic:pic xmlns:pic="http://schemas.openxmlformats.org/drawingml/2006/picture">
                   <pic:nvPicPr>
-                    <pic:cNvPr id="3" name="Picture 3" descr="/Users/robertovelasquezdean/Library/Group Containers/L48J367XN4.com.infraware.PolarisOffice/EngineTemp/3110/fImage6228217584.png"/>
+                    <pic:cNvPr id="3" name="Picture 3" descr="/Users/robertovelasquezdean/Library/Group Containers/L48J367XN4.com.infraware.PolarisOffice/EngineTemp/841/fImage6228217584.png"/>
                     <pic:cNvPicPr>
                       <a:picLocks noChangeAspect="1" noChangeArrowheads="1"/>
                     </pic:cNvPicPr>
@@ -3084,7 +3084,7 @@
                   <pic:spPr>
                     <a:xfrm>
                       <a:off x="0" y="0"/>
-                      <a:ext cx="1337945" cy="328295"/>
+                      <a:ext cx="1338580" cy="328930"/>
                     </a:xfrm>
                     <a:prstGeom prst="rect"/>
                     <a:ln cap="flat"/>
@@ -3371,7 +3371,7 @@
         </w:rPr>
         <w:drawing>
           <wp:inline distT="0" distB="0" distL="0" distR="0">
-            <wp:extent cx="2346960" cy="480060"/>
+            <wp:extent cx="2347595" cy="480695"/>
             <wp:effectExtent l="0" t="0" r="0" b="0"/>
             <wp:docPr id="11" name="Imagen 3"/>
             <wp:cNvGraphicFramePr>
@@ -3381,7 +3381,7 @@
               <a:graphicData uri="http://schemas.openxmlformats.org/drawingml/2006/picture">
                 <pic:pic xmlns:pic="http://schemas.openxmlformats.org/drawingml/2006/picture">
                   <pic:nvPicPr>
-                    <pic:cNvPr id="5" name="Picture 5" descr="/Users/robertovelasquezdean/Library/Group Containers/L48J367XN4.com.infraware.PolarisOffice/EngineTemp/3110/fImage13743921869.png"/>
+                    <pic:cNvPr id="5" name="Picture 5" descr="/Users/robertovelasquezdean/Library/Group Containers/L48J367XN4.com.infraware.PolarisOffice/EngineTemp/841/fImage13743921869.png"/>
                     <pic:cNvPicPr>
                       <a:picLocks noChangeAspect="1" noChangeArrowheads="1"/>
                     </pic:cNvPicPr>
@@ -3410,7 +3410,7 @@
                   <pic:spPr>
                     <a:xfrm>
                       <a:off x="0" y="0"/>
-                      <a:ext cx="2347595" cy="480695"/>
+                      <a:ext cx="2348230" cy="481330"/>
                     </a:xfrm>
                     <a:prstGeom prst="rect"/>
                     <a:ln cap="flat"/>
@@ -4589,7 +4589,7 @@
         </w:rPr>
         <w:drawing>
           <wp:inline distT="0" distB="0" distL="0" distR="0">
-            <wp:extent cx="4022725" cy="279400"/>
+            <wp:extent cx="4023360" cy="280035"/>
             <wp:effectExtent l="0" t="0" r="0" b="0"/>
             <wp:docPr id="12" name="Imagen 4"/>
             <wp:cNvGraphicFramePr>
@@ -4599,7 +4599,7 @@
               <a:graphicData uri="http://schemas.openxmlformats.org/drawingml/2006/picture">
                 <pic:pic xmlns:pic="http://schemas.openxmlformats.org/drawingml/2006/picture">
                   <pic:nvPicPr>
-                    <pic:cNvPr id="7" name="Picture 7" descr="/Users/robertovelasquezdean/Library/Group Containers/L48J367XN4.com.infraware.PolarisOffice/EngineTemp/3110/fImage14272187597.png"/>
+                    <pic:cNvPr id="7" name="Picture 7" descr="/Users/robertovelasquezdean/Library/Group Containers/L48J367XN4.com.infraware.PolarisOffice/EngineTemp/841/fImage14272187597.png"/>
                     <pic:cNvPicPr>
                       <a:picLocks noChangeAspect="1" noChangeArrowheads="1"/>
                     </pic:cNvPicPr>
@@ -4628,7 +4628,7 @@
                   <pic:spPr>
                     <a:xfrm>
                       <a:off x="0" y="0"/>
-                      <a:ext cx="4023360" cy="280035"/>
+                      <a:ext cx="4023995" cy="280670"/>
                     </a:xfrm>
                     <a:prstGeom prst="rect"/>
                     <a:ln cap="flat"/>
@@ -5587,7 +5587,7 @@
         </w:rPr>
         <w:drawing>
           <wp:inline distT="0" distB="0" distL="0" distR="0">
-            <wp:extent cx="1146175" cy="260350"/>
+            <wp:extent cx="1146810" cy="260985"/>
             <wp:effectExtent l="0" t="0" r="0" b="0"/>
             <wp:docPr id="15" name="Imagen 5"/>
             <wp:cNvGraphicFramePr>
@@ -5597,7 +5597,7 @@
               <a:graphicData uri="http://schemas.openxmlformats.org/drawingml/2006/picture">
                 <pic:pic xmlns:pic="http://schemas.openxmlformats.org/drawingml/2006/picture">
                   <pic:nvPicPr>
-                    <pic:cNvPr id="9" name="Picture 9" descr="/Users/robertovelasquezdean/Library/Group Containers/L48J367XN4.com.infraware.PolarisOffice/EngineTemp/3110/fImage5194409424.png"/>
+                    <pic:cNvPr id="9" name="Picture 9" descr="/Users/robertovelasquezdean/Library/Group Containers/L48J367XN4.com.infraware.PolarisOffice/EngineTemp/841/fImage5194409424.png"/>
                     <pic:cNvPicPr>
                       <a:picLocks noChangeAspect="1" noChangeArrowheads="1"/>
                     </pic:cNvPicPr>
@@ -5626,7 +5626,7 @@
                   <pic:spPr>
                     <a:xfrm>
                       <a:off x="0" y="0"/>
-                      <a:ext cx="1146810" cy="260985"/>
+                      <a:ext cx="1147445" cy="261619"/>
                     </a:xfrm>
                     <a:prstGeom prst="rect"/>
                     <a:ln cap="flat"/>
@@ -5810,7 +5810,7 @@
         </w:rPr>
         <w:drawing>
           <wp:inline distT="0" distB="0" distL="0" distR="0">
-            <wp:extent cx="593725" cy="288925"/>
+            <wp:extent cx="594360" cy="289560"/>
             <wp:effectExtent l="0" t="0" r="0" b="0"/>
             <wp:docPr id="16" name="Imagen 6"/>
             <wp:cNvGraphicFramePr>
@@ -5820,7 +5820,7 @@
               <a:graphicData uri="http://schemas.openxmlformats.org/drawingml/2006/picture">
                 <pic:pic xmlns:pic="http://schemas.openxmlformats.org/drawingml/2006/picture">
                   <pic:nvPicPr>
-                    <pic:cNvPr id="11" name="Picture 11" descr="/Users/robertovelasquezdean/Library/Group Containers/L48J367XN4.com.infraware.PolarisOffice/EngineTemp/3110/fImage26501236871.png"/>
+                    <pic:cNvPr id="11" name="Picture 11" descr="/Users/robertovelasquezdean/Library/Group Containers/L48J367XN4.com.infraware.PolarisOffice/EngineTemp/841/fImage26501236871.png"/>
                     <pic:cNvPicPr>
                       <a:picLocks noChangeAspect="1" noChangeArrowheads="1"/>
                     </pic:cNvPicPr>
@@ -5849,7 +5849,7 @@
                   <pic:spPr>
                     <a:xfrm>
                       <a:off x="0" y="0"/>
-                      <a:ext cx="594360" cy="289560"/>
+                      <a:ext cx="594995" cy="290195"/>
                     </a:xfrm>
                     <a:prstGeom prst="rect"/>
                     <a:ln cap="flat"/>
@@ -6292,7 +6292,7 @@
         </w:rPr>
         <w:drawing>
           <wp:inline distT="0" distB="0" distL="0" distR="0">
-            <wp:extent cx="1955800" cy="260350"/>
+            <wp:extent cx="1956435" cy="260985"/>
             <wp:effectExtent l="0" t="0" r="0" b="0"/>
             <wp:docPr id="17" name="Imagen 7"/>
             <wp:cNvGraphicFramePr>
@@ -6302,7 +6302,7 @@
               <a:graphicData uri="http://schemas.openxmlformats.org/drawingml/2006/picture">
                 <pic:pic xmlns:pic="http://schemas.openxmlformats.org/drawingml/2006/picture">
                   <pic:nvPicPr>
-                    <pic:cNvPr id="13" name="Picture 13" descr="/Users/robertovelasquezdean/Library/Group Containers/L48J367XN4.com.infraware.PolarisOffice/EngineTemp/3110/fImage80031294958.png"/>
+                    <pic:cNvPr id="13" name="Picture 13" descr="/Users/robertovelasquezdean/Library/Group Containers/L48J367XN4.com.infraware.PolarisOffice/EngineTemp/841/fImage80031294958.png"/>
                     <pic:cNvPicPr>
                       <a:picLocks noChangeAspect="1" noChangeArrowheads="1"/>
                     </pic:cNvPicPr>
@@ -6331,7 +6331,7 @@
                   <pic:spPr>
                     <a:xfrm>
                       <a:off x="0" y="0"/>
-                      <a:ext cx="1956435" cy="260985"/>
+                      <a:ext cx="1957070" cy="261619"/>
                     </a:xfrm>
                     <a:prstGeom prst="rect"/>
                     <a:ln cap="flat"/>
@@ -6567,7 +6567,7 @@
         </w:rPr>
         <w:drawing>
           <wp:inline distT="0" distB="0" distL="0" distR="0">
-            <wp:extent cx="889000" cy="307975"/>
+            <wp:extent cx="889635" cy="308610"/>
             <wp:effectExtent l="0" t="0" r="0" b="0"/>
             <wp:docPr id="18" name="Imagen 8"/>
             <wp:cNvGraphicFramePr>
@@ -6577,7 +6577,7 @@
               <a:graphicData uri="http://schemas.openxmlformats.org/drawingml/2006/picture">
                 <pic:pic xmlns:pic="http://schemas.openxmlformats.org/drawingml/2006/picture">
                   <pic:nvPicPr>
-                    <pic:cNvPr id="15" name="Picture 15" descr="/Users/robertovelasquezdean/Library/Group Containers/L48J367XN4.com.infraware.PolarisOffice/EngineTemp/3110/fImage34061713320.png"/>
+                    <pic:cNvPr id="15" name="Picture 15" descr="/Users/robertovelasquezdean/Library/Group Containers/L48J367XN4.com.infraware.PolarisOffice/EngineTemp/841/fImage34061713320.png"/>
                     <pic:cNvPicPr>
                       <a:picLocks noChangeAspect="1" noChangeArrowheads="1"/>
                     </pic:cNvPicPr>
@@ -6606,7 +6606,7 @@
                   <pic:spPr>
                     <a:xfrm>
                       <a:off x="0" y="0"/>
-                      <a:ext cx="889635" cy="308610"/>
+                      <a:ext cx="890270" cy="309245"/>
                     </a:xfrm>
                     <a:prstGeom prst="rect"/>
                     <a:ln cap="flat"/>
@@ -8094,7 +8094,7 @@
         </w:rPr>
         <w:drawing>
           <wp:inline distT="0" distB="0" distL="0" distR="0">
-            <wp:extent cx="850265" cy="1288415"/>
+            <wp:extent cx="850900" cy="1289050"/>
             <wp:effectExtent l="0" t="0" r="0" b="0"/>
             <wp:docPr id="19" name="Imagen 9"/>
             <wp:cNvGraphicFramePr>
@@ -8104,7 +8104,7 @@
               <a:graphicData uri="http://schemas.openxmlformats.org/drawingml/2006/picture">
                 <pic:pic xmlns:pic="http://schemas.openxmlformats.org/drawingml/2006/picture">
                   <pic:nvPicPr>
-                    <pic:cNvPr id="17" name="Picture 17" descr="/Users/robertovelasquezdean/Library/Group Containers/L48J367XN4.com.infraware.PolarisOffice/EngineTemp/3110/fImage9930217288.png"/>
+                    <pic:cNvPr id="17" name="Picture 17" descr="/Users/robertovelasquezdean/Library/Group Containers/L48J367XN4.com.infraware.PolarisOffice/EngineTemp/841/fImage9930217288.png"/>
                     <pic:cNvPicPr>
                       <a:picLocks noChangeAspect="1" noChangeArrowheads="1"/>
                     </pic:cNvPicPr>
@@ -8133,7 +8133,7 @@
                   <pic:spPr>
                     <a:xfrm>
                       <a:off x="0" y="0"/>
-                      <a:ext cx="850900" cy="1289050"/>
+                      <a:ext cx="851535" cy="1289685"/>
                     </a:xfrm>
                     <a:prstGeom prst="rect"/>
                     <a:ln cap="flat"/>
@@ -8330,7 +8330,7 @@
         </w:rPr>
         <w:drawing>
           <wp:inline distT="0" distB="0" distL="0" distR="0">
-            <wp:extent cx="755015" cy="1259840"/>
+            <wp:extent cx="755650" cy="1260475"/>
             <wp:effectExtent l="0" t="0" r="0" b="0"/>
             <wp:docPr id="20" name="Imagen 10"/>
             <wp:cNvGraphicFramePr>
@@ -8340,7 +8340,7 @@
               <a:graphicData uri="http://schemas.openxmlformats.org/drawingml/2006/picture">
                 <pic:pic xmlns:pic="http://schemas.openxmlformats.org/drawingml/2006/picture">
                   <pic:nvPicPr>
-                    <pic:cNvPr id="19" name="Picture 19" descr="/Users/robertovelasquezdean/Library/Group Containers/L48J367XN4.com.infraware.PolarisOffice/EngineTemp/3110/fImage10211329848.png"/>
+                    <pic:cNvPr id="19" name="Picture 19" descr="/Users/robertovelasquezdean/Library/Group Containers/L48J367XN4.com.infraware.PolarisOffice/EngineTemp/841/fImage10211329848.png"/>
                     <pic:cNvPicPr>
                       <a:picLocks noChangeAspect="1" noChangeArrowheads="1"/>
                     </pic:cNvPicPr>
@@ -8369,7 +8369,7 @@
                   <pic:spPr>
                     <a:xfrm>
                       <a:off x="0" y="0"/>
-                      <a:ext cx="755650" cy="1260475"/>
+                      <a:ext cx="756285" cy="1261110"/>
                     </a:xfrm>
                     <a:prstGeom prst="rect"/>
                     <a:ln cap="flat"/>
@@ -8682,7 +8682,7 @@
         </w:rPr>
         <w:drawing>
           <wp:inline distT="0" distB="0" distL="0" distR="0">
-            <wp:extent cx="745490" cy="802640"/>
+            <wp:extent cx="746125" cy="803275"/>
             <wp:effectExtent l="0" t="0" r="0" b="0"/>
             <wp:docPr id="21" name="Imagen 11"/>
             <wp:cNvGraphicFramePr>
@@ -8692,7 +8692,7 @@
               <a:graphicData uri="http://schemas.openxmlformats.org/drawingml/2006/picture">
                 <pic:pic xmlns:pic="http://schemas.openxmlformats.org/drawingml/2006/picture">
                   <pic:nvPicPr>
-                    <pic:cNvPr id="21" name="Picture 21" descr="/Users/robertovelasquezdean/Library/Group Containers/L48J367XN4.com.infraware.PolarisOffice/EngineTemp/3110/fImage605343978.png"/>
+                    <pic:cNvPr id="21" name="Picture 21" descr="/Users/robertovelasquezdean/Library/Group Containers/L48J367XN4.com.infraware.PolarisOffice/EngineTemp/841/fImage605343978.png"/>
                     <pic:cNvPicPr>
                       <a:picLocks noChangeAspect="1" noChangeArrowheads="1"/>
                     </pic:cNvPicPr>
@@ -8721,7 +8721,7 @@
                   <pic:spPr>
                     <a:xfrm>
                       <a:off x="0" y="0"/>
-                      <a:ext cx="746125" cy="803275"/>
+                      <a:ext cx="746760" cy="803910"/>
                     </a:xfrm>
                     <a:prstGeom prst="rect"/>
                     <a:ln cap="flat"/>
@@ -8905,7 +8905,7 @@
         </w:rPr>
         <w:drawing>
           <wp:inline distT="0" distB="0" distL="0" distR="0">
-            <wp:extent cx="745490" cy="659765"/>
+            <wp:extent cx="746125" cy="660400"/>
             <wp:effectExtent l="0" t="0" r="0" b="0"/>
             <wp:docPr id="22" name="Imagen 12"/>
             <wp:cNvGraphicFramePr>
@@ -8915,7 +8915,7 @@
               <a:graphicData uri="http://schemas.openxmlformats.org/drawingml/2006/picture">
                 <pic:pic xmlns:pic="http://schemas.openxmlformats.org/drawingml/2006/picture">
                   <pic:nvPicPr>
-                    <pic:cNvPr id="23" name="Picture 23" descr="/Users/robertovelasquezdean/Library/Group Containers/L48J367XN4.com.infraware.PolarisOffice/EngineTemp/3110/fImage57861095617.png"/>
+                    <pic:cNvPr id="23" name="Picture 23" descr="/Users/robertovelasquezdean/Library/Group Containers/L48J367XN4.com.infraware.PolarisOffice/EngineTemp/841/fImage57861095617.png"/>
                     <pic:cNvPicPr>
                       <a:picLocks noChangeAspect="1" noChangeArrowheads="1"/>
                     </pic:cNvPicPr>
@@ -8944,7 +8944,7 @@
                   <pic:spPr>
                     <a:xfrm>
                       <a:off x="0" y="0"/>
-                      <a:ext cx="746125" cy="660400"/>
+                      <a:ext cx="746760" cy="661035"/>
                     </a:xfrm>
                     <a:prstGeom prst="rect"/>
                     <a:ln cap="flat"/>
@@ -9154,7 +9154,7 @@
         </w:rPr>
         <w:drawing>
           <wp:inline distT="0" distB="0" distL="0" distR="0">
-            <wp:extent cx="840740" cy="688340"/>
+            <wp:extent cx="841375" cy="688975"/>
             <wp:effectExtent l="0" t="0" r="0" b="0"/>
             <wp:docPr id="23" name="Imagen 13"/>
             <wp:cNvGraphicFramePr>
@@ -9164,7 +9164,7 @@
               <a:graphicData uri="http://schemas.openxmlformats.org/drawingml/2006/picture">
                 <pic:pic xmlns:pic="http://schemas.openxmlformats.org/drawingml/2006/picture">
                   <pic:nvPicPr>
-                    <pic:cNvPr id="25" name="Picture 25" descr="/Users/robertovelasquezdean/Library/Group Containers/L48J367XN4.com.infraware.PolarisOffice/EngineTemp/3110/fImage67321457723.png"/>
+                    <pic:cNvPr id="25" name="Picture 25" descr="/Users/robertovelasquezdean/Library/Group Containers/L48J367XN4.com.infraware.PolarisOffice/EngineTemp/841/fImage67321457723.png"/>
                     <pic:cNvPicPr>
                       <a:picLocks noChangeAspect="1" noChangeArrowheads="1"/>
                     </pic:cNvPicPr>
@@ -9193,7 +9193,7 @@
                   <pic:spPr>
                     <a:xfrm>
                       <a:off x="0" y="0"/>
-                      <a:ext cx="841375" cy="688975"/>
+                      <a:ext cx="842010" cy="689610"/>
                     </a:xfrm>
                     <a:prstGeom prst="rect"/>
                     <a:ln cap="flat"/>
@@ -9516,7 +9516,7 @@
         </w:rPr>
         <w:drawing>
           <wp:inline distT="0" distB="0" distL="0" distR="0">
-            <wp:extent cx="1344930" cy="259080"/>
+            <wp:extent cx="1345565" cy="259715"/>
             <wp:effectExtent l="0" t="0" r="0" b="0"/>
             <wp:docPr id="24" name="Imagen 14"/>
             <wp:cNvGraphicFramePr>
@@ -9526,7 +9526,7 @@
               <a:graphicData uri="http://schemas.openxmlformats.org/drawingml/2006/picture">
                 <pic:pic xmlns:pic="http://schemas.openxmlformats.org/drawingml/2006/picture">
                   <pic:nvPicPr>
-                    <pic:cNvPr id="27" name="Picture 27" descr="/Users/robertovelasquezdean/Library/Group Containers/L48J367XN4.com.infraware.PolarisOffice/EngineTemp/3110/fImage4895285495.png"/>
+                    <pic:cNvPr id="27" name="Picture 27" descr="/Users/robertovelasquezdean/Library/Group Containers/L48J367XN4.com.infraware.PolarisOffice/EngineTemp/841/fImage4895285495.png"/>
                     <pic:cNvPicPr>
                       <a:picLocks noChangeAspect="1" noChangeArrowheads="1"/>
                     </pic:cNvPicPr>
@@ -9555,7 +9555,7 @@
                   <pic:spPr>
                     <a:xfrm>
                       <a:off x="0" y="0"/>
-                      <a:ext cx="1345565" cy="259715"/>
+                      <a:ext cx="1346200" cy="260350"/>
                     </a:xfrm>
                     <a:prstGeom prst="rect"/>
                     <a:ln cap="flat"/>
@@ -9661,7 +9661,7 @@
         </w:rPr>
         <w:drawing>
           <wp:inline distT="0" distB="0" distL="0" distR="0">
-            <wp:extent cx="4326255" cy="1078230"/>
+            <wp:extent cx="4326890" cy="1078865"/>
             <wp:effectExtent l="0" t="0" r="0" b="0"/>
             <wp:docPr id="25" name="Imagen 15"/>
             <wp:cNvGraphicFramePr>
@@ -9671,7 +9671,7 @@
               <a:graphicData uri="http://schemas.openxmlformats.org/drawingml/2006/picture">
                 <pic:pic xmlns:pic="http://schemas.openxmlformats.org/drawingml/2006/picture">
                   <pic:nvPicPr>
-                    <pic:cNvPr id="29" name="Picture 29" descr="/Users/robertovelasquezdean/Library/Group Containers/L48J367XN4.com.infraware.PolarisOffice/EngineTemp/3110/fImage4606439176.png"/>
+                    <pic:cNvPr id="29" name="Picture 29" descr="/Users/robertovelasquezdean/Library/Group Containers/L48J367XN4.com.infraware.PolarisOffice/EngineTemp/841/fImage4606439176.png"/>
                     <pic:cNvPicPr>
                       <a:picLocks noChangeAspect="1" noChangeArrowheads="1"/>
                     </pic:cNvPicPr>
@@ -9700,7 +9700,7 @@
                   <pic:spPr>
                     <a:xfrm>
                       <a:off x="0" y="0"/>
-                      <a:ext cx="4326890" cy="1078865"/>
+                      <a:ext cx="4327525" cy="1079500"/>
                     </a:xfrm>
                     <a:prstGeom prst="rect"/>
                     <a:ln cap="flat"/>
@@ -10505,7 +10505,7 @@
         </w:rPr>
         <w:drawing>
           <wp:inline distT="0" distB="0" distL="0" distR="0">
-            <wp:extent cx="1802130" cy="392430"/>
+            <wp:extent cx="1802765" cy="393065"/>
             <wp:effectExtent l="0" t="0" r="0" b="0"/>
             <wp:docPr id="26" name="Imagen 16"/>
             <wp:cNvGraphicFramePr>
@@ -10515,7 +10515,7 @@
               <a:graphicData uri="http://schemas.openxmlformats.org/drawingml/2006/picture">
                 <pic:pic xmlns:pic="http://schemas.openxmlformats.org/drawingml/2006/picture">
                   <pic:nvPicPr>
-                    <pic:cNvPr id="31" name="Picture 31" descr="/Users/robertovelasquezdean/Library/Group Containers/L48J367XN4.com.infraware.PolarisOffice/EngineTemp/3110/fImage8459508883.png"/>
+                    <pic:cNvPr id="31" name="Picture 31" descr="/Users/robertovelasquezdean/Library/Group Containers/L48J367XN4.com.infraware.PolarisOffice/EngineTemp/841/fImage8459508883.png"/>
                     <pic:cNvPicPr>
                       <a:picLocks noChangeAspect="1" noChangeArrowheads="1"/>
                     </pic:cNvPicPr>
@@ -10544,7 +10544,7 @@
                   <pic:spPr>
                     <a:xfrm>
                       <a:off x="0" y="0"/>
-                      <a:ext cx="1802765" cy="393065"/>
+                      <a:ext cx="1803400" cy="393700"/>
                     </a:xfrm>
                     <a:prstGeom prst="rect"/>
                     <a:ln cap="flat"/>
@@ -11079,7 +11079,7 @@
         </w:rPr>
         <w:drawing>
           <wp:inline distT="0" distB="0" distL="0" distR="0">
-            <wp:extent cx="3954780" cy="411480"/>
+            <wp:extent cx="3955415" cy="412115"/>
             <wp:effectExtent l="0" t="0" r="0" b="0"/>
             <wp:docPr id="27" name="Imagen 17"/>
             <wp:cNvGraphicFramePr>
@@ -11089,7 +11089,7 @@
               <a:graphicData uri="http://schemas.openxmlformats.org/drawingml/2006/picture">
                 <pic:pic xmlns:pic="http://schemas.openxmlformats.org/drawingml/2006/picture">
                   <pic:nvPicPr>
-                    <pic:cNvPr id="33" name="Picture 33" descr="/Users/robertovelasquezdean/Library/Group Containers/L48J367XN4.com.infraware.PolarisOffice/EngineTemp/3110/fImage13604615082.png"/>
+                    <pic:cNvPr id="33" name="Picture 33" descr="/Users/robertovelasquezdean/Library/Group Containers/L48J367XN4.com.infraware.PolarisOffice/EngineTemp/841/fImage13604615082.png"/>
                     <pic:cNvPicPr>
                       <a:picLocks noChangeAspect="1" noChangeArrowheads="1"/>
                     </pic:cNvPicPr>
@@ -11118,7 +11118,7 @@
                   <pic:spPr>
                     <a:xfrm>
                       <a:off x="0" y="0"/>
-                      <a:ext cx="3955415" cy="412115"/>
+                      <a:ext cx="3956050" cy="412750"/>
                     </a:xfrm>
                     <a:prstGeom prst="rect"/>
                     <a:ln cap="flat"/>
@@ -12479,7 +12479,7 @@
         </w:rPr>
         <w:drawing>
           <wp:inline distT="0" distB="0" distL="0" distR="0">
-            <wp:extent cx="2611755" cy="135255"/>
+            <wp:extent cx="2612390" cy="135890"/>
             <wp:effectExtent l="0" t="0" r="0" b="0"/>
             <wp:docPr id="28" name="Imagen 18"/>
             <wp:cNvGraphicFramePr>
@@ -12489,7 +12489,7 @@
               <a:graphicData uri="http://schemas.openxmlformats.org/drawingml/2006/picture">
                 <pic:pic xmlns:pic="http://schemas.openxmlformats.org/drawingml/2006/picture">
                   <pic:nvPicPr>
-                    <pic:cNvPr id="35" name="Picture 35" descr="/Users/robertovelasquezdean/Library/Group Containers/L48J367XN4.com.infraware.PolarisOffice/EngineTemp/3110/fImage6099749827.png"/>
+                    <pic:cNvPr id="35" name="Picture 35" descr="/Users/robertovelasquezdean/Library/Group Containers/L48J367XN4.com.infraware.PolarisOffice/EngineTemp/841/fImage6099749827.png"/>
                     <pic:cNvPicPr>
                       <a:picLocks noChangeAspect="1" noChangeArrowheads="1"/>
                     </pic:cNvPicPr>
@@ -12518,7 +12518,7 @@
                   <pic:spPr>
                     <a:xfrm>
                       <a:off x="0" y="0"/>
-                      <a:ext cx="2612390" cy="135890"/>
+                      <a:ext cx="2613025" cy="136525"/>
                     </a:xfrm>
                     <a:prstGeom prst="rect"/>
                     <a:ln cap="flat"/>
@@ -12598,7 +12598,7 @@
         </w:rPr>
         <w:drawing>
           <wp:inline distT="0" distB="0" distL="0" distR="0">
-            <wp:extent cx="3878579" cy="506730"/>
+            <wp:extent cx="3879215" cy="507365"/>
             <wp:effectExtent l="0" t="0" r="0" b="0"/>
             <wp:docPr id="29" name="Imagen 19"/>
             <wp:cNvGraphicFramePr>
@@ -12608,7 +12608,7 @@
               <a:graphicData uri="http://schemas.openxmlformats.org/drawingml/2006/picture">
                 <pic:pic xmlns:pic="http://schemas.openxmlformats.org/drawingml/2006/picture">
                   <pic:nvPicPr>
-                    <pic:cNvPr id="37" name="Picture 37" descr="/Users/robertovelasquezdean/Library/Group Containers/L48J367XN4.com.infraware.PolarisOffice/EngineTemp/3110/fImage17172859151.png"/>
+                    <pic:cNvPr id="37" name="Picture 37" descr="/Users/robertovelasquezdean/Library/Group Containers/L48J367XN4.com.infraware.PolarisOffice/EngineTemp/841/fImage17172859151.png"/>
                     <pic:cNvPicPr>
                       <a:picLocks noChangeAspect="1" noChangeArrowheads="1"/>
                     </pic:cNvPicPr>
@@ -12637,7 +12637,7 @@
                   <pic:spPr>
                     <a:xfrm>
                       <a:off x="0" y="0"/>
-                      <a:ext cx="3879215" cy="507365"/>
+                      <a:ext cx="3879850" cy="508000"/>
                     </a:xfrm>
                     <a:prstGeom prst="rect"/>
                     <a:ln cap="flat"/>
@@ -12679,7 +12679,7 @@
         </w:rPr>
         <w:drawing>
           <wp:inline distT="0" distB="0" distL="0" distR="0">
-            <wp:extent cx="5733415" cy="243840"/>
+            <wp:extent cx="5734050" cy="244475"/>
             <wp:effectExtent l="0" t="0" r="0" b="0"/>
             <wp:docPr id="30" name="Imagen 20"/>
             <wp:cNvGraphicFramePr>
@@ -12689,7 +12689,7 @@
               <a:graphicData uri="http://schemas.openxmlformats.org/drawingml/2006/picture">
                 <pic:pic xmlns:pic="http://schemas.openxmlformats.org/drawingml/2006/picture">
                   <pic:nvPicPr>
-                    <pic:cNvPr id="39" name="Picture 39" descr="/Users/robertovelasquezdean/Library/Group Containers/L48J367XN4.com.infraware.PolarisOffice/EngineTemp/3110/fImage19724962599.png"/>
+                    <pic:cNvPr id="39" name="Picture 39" descr="/Users/robertovelasquezdean/Library/Group Containers/L48J367XN4.com.infraware.PolarisOffice/EngineTemp/841/fImage19724962599.png"/>
                     <pic:cNvPicPr>
                       <a:picLocks noChangeAspect="1" noChangeArrowheads="1"/>
                     </pic:cNvPicPr>
@@ -12709,7 +12709,7 @@
                   <pic:spPr>
                     <a:xfrm>
                       <a:off x="0" y="0"/>
-                      <a:ext cx="5734050" cy="244475"/>
+                      <a:ext cx="5734685" cy="245110"/>
                     </a:xfrm>
                     <a:prstGeom prst="rect"/>
                     <a:ln cap="flat"/>
@@ -13177,7 +13177,7 @@
         </w:rPr>
         <w:drawing>
           <wp:inline distT="0" distB="0" distL="0" distR="0">
-            <wp:extent cx="3983355" cy="516255"/>
+            <wp:extent cx="3983990" cy="516890"/>
             <wp:effectExtent l="0" t="0" r="0" b="0"/>
             <wp:docPr id="31" name="Imagen 21"/>
             <wp:cNvGraphicFramePr>
@@ -13187,7 +13187,7 @@
               <a:graphicData uri="http://schemas.openxmlformats.org/drawingml/2006/picture">
                 <pic:pic xmlns:pic="http://schemas.openxmlformats.org/drawingml/2006/picture">
                   <pic:nvPicPr>
-                    <pic:cNvPr id="40" name="Picture 40" descr="/Users/robertovelasquezdean/Library/Group Containers/L48J367XN4.com.infraware.PolarisOffice/EngineTemp/3110/fImage16037985305.png"/>
+                    <pic:cNvPr id="40" name="Picture 40" descr="/Users/robertovelasquezdean/Library/Group Containers/L48J367XN4.com.infraware.PolarisOffice/EngineTemp/841/fImage16037985305.png"/>
                     <pic:cNvPicPr>
                       <a:picLocks noChangeAspect="1" noChangeArrowheads="1"/>
                     </pic:cNvPicPr>
@@ -13216,7 +13216,7 @@
                   <pic:spPr>
                     <a:xfrm>
                       <a:off x="0" y="0"/>
-                      <a:ext cx="3983990" cy="516890"/>
+                      <a:ext cx="3984625" cy="517525"/>
                     </a:xfrm>
                     <a:prstGeom prst="rect"/>
                     <a:ln cap="flat"/>
@@ -13258,7 +13258,7 @@
         </w:rPr>
         <w:drawing>
           <wp:inline distT="0" distB="0" distL="0" distR="0">
-            <wp:extent cx="5732780" cy="272415"/>
+            <wp:extent cx="5733415" cy="273050"/>
             <wp:effectExtent l="0" t="0" r="0" b="0"/>
             <wp:docPr id="32" name="Imagen 29"/>
             <wp:cNvGraphicFramePr>
@@ -13268,7 +13268,7 @@
               <a:graphicData uri="http://schemas.openxmlformats.org/drawingml/2006/picture">
                 <pic:pic xmlns:pic="http://schemas.openxmlformats.org/drawingml/2006/picture">
                   <pic:nvPicPr>
-                    <pic:cNvPr id="42" name="Picture 42" descr="/Users/robertovelasquezdean/Library/Group Containers/L48J367XN4.com.infraware.PolarisOffice/EngineTemp/3110/fImage18998766221.png"/>
+                    <pic:cNvPr id="42" name="Picture 42" descr="/Users/robertovelasquezdean/Library/Group Containers/L48J367XN4.com.infraware.PolarisOffice/EngineTemp/841/fImage18998766221.png"/>
                     <pic:cNvPicPr>
                       <a:picLocks noChangeAspect="1" noChangeArrowheads="1"/>
                     </pic:cNvPicPr>
@@ -13288,7 +13288,7 @@
                   <pic:spPr>
                     <a:xfrm>
                       <a:off x="0" y="0"/>
-                      <a:ext cx="5733415" cy="273050"/>
+                      <a:ext cx="5734050" cy="273685"/>
                     </a:xfrm>
                     <a:prstGeom prst="rect"/>
                     <a:ln cap="flat"/>
@@ -13729,7 +13729,7 @@
         </w:rPr>
         <w:drawing>
           <wp:inline distT="0" distB="0" distL="0" distR="0">
-            <wp:extent cx="745490" cy="802640"/>
+            <wp:extent cx="746125" cy="803275"/>
             <wp:effectExtent l="0" t="0" r="0" b="0"/>
             <wp:docPr id="33" name="Imagen 22"/>
             <wp:cNvGraphicFramePr>
@@ -13739,7 +13739,7 @@
               <a:graphicData uri="http://schemas.openxmlformats.org/drawingml/2006/picture">
                 <pic:pic xmlns:pic="http://schemas.openxmlformats.org/drawingml/2006/picture">
                   <pic:nvPicPr>
-                    <pic:cNvPr id="43" name="Picture 43" descr="/Users/robertovelasquezdean/Library/Group Containers/L48J367XN4.com.infraware.PolarisOffice/EngineTemp/3110/fImage605343978.png"/>
+                    <pic:cNvPr id="43" name="Picture 43" descr="/Users/robertovelasquezdean/Library/Group Containers/L48J367XN4.com.infraware.PolarisOffice/EngineTemp/841/fImage605343978.png"/>
                     <pic:cNvPicPr>
                       <a:picLocks noChangeAspect="1" noChangeArrowheads="1"/>
                     </pic:cNvPicPr>
@@ -13768,7 +13768,7 @@
                   <pic:spPr>
                     <a:xfrm>
                       <a:off x="0" y="0"/>
-                      <a:ext cx="746125" cy="803275"/>
+                      <a:ext cx="746760" cy="803910"/>
                     </a:xfrm>
                     <a:prstGeom prst="rect"/>
                     <a:ln cap="flat"/>
@@ -14238,7 +14238,7 @@
         </w:rPr>
         <w:drawing>
           <wp:inline distT="0" distB="0" distL="0" distR="0">
-            <wp:extent cx="4030345" cy="382270"/>
+            <wp:extent cx="4030980" cy="382905"/>
             <wp:effectExtent l="0" t="0" r="0" b="0"/>
             <wp:docPr id="34" name="Imagen 23"/>
             <wp:cNvGraphicFramePr>
@@ -14248,7 +14248,7 @@
               <a:graphicData uri="http://schemas.openxmlformats.org/drawingml/2006/picture">
                 <pic:pic xmlns:pic="http://schemas.openxmlformats.org/drawingml/2006/picture">
                   <pic:nvPicPr>
-                    <pic:cNvPr id="45" name="Picture 45" descr="/Users/robertovelasquezdean/Library/Group Containers/L48J367XN4.com.infraware.PolarisOffice/EngineTemp/3110/fImage10926384486.png"/>
+                    <pic:cNvPr id="45" name="Picture 45" descr="/Users/robertovelasquezdean/Library/Group Containers/L48J367XN4.com.infraware.PolarisOffice/EngineTemp/841/fImage10926384486.png"/>
                     <pic:cNvPicPr>
                       <a:picLocks noChangeAspect="1" noChangeArrowheads="1"/>
                     </pic:cNvPicPr>
@@ -14277,7 +14277,7 @@
                   <pic:spPr>
                     <a:xfrm>
                       <a:off x="0" y="0"/>
-                      <a:ext cx="4030980" cy="382905"/>
+                      <a:ext cx="4031615" cy="383540"/>
                     </a:xfrm>
                     <a:prstGeom prst="rect"/>
                     <a:ln cap="flat"/>
@@ -14590,7 +14590,7 @@
         </w:rPr>
         <w:drawing>
           <wp:inline distT="0" distB="0" distL="0" distR="0">
-            <wp:extent cx="5732780" cy="2818765"/>
+            <wp:extent cx="5733415" cy="2819400"/>
             <wp:effectExtent l="0" t="0" r="0" b="0"/>
             <wp:docPr id="35" name="Imagen 24"/>
             <wp:cNvGraphicFramePr>
@@ -14600,7 +14600,7 @@
               <a:graphicData uri="http://schemas.openxmlformats.org/drawingml/2006/picture">
                 <pic:pic xmlns:pic="http://schemas.openxmlformats.org/drawingml/2006/picture">
                   <pic:nvPicPr>
-                    <pic:cNvPr id="47" name="Picture 47" descr="/Users/robertovelasquezdean/Library/Group Containers/L48J367XN4.com.infraware.PolarisOffice/EngineTemp/3110/fImage186087494513.png"/>
+                    <pic:cNvPr id="47" name="Picture 47" descr="/Users/robertovelasquezdean/Library/Group Containers/L48J367XN4.com.infraware.PolarisOffice/EngineTemp/841/fImage186087494513.png"/>
                     <pic:cNvPicPr>
                       <a:picLocks noChangeAspect="1" noChangeArrowheads="1"/>
                     </pic:cNvPicPr>
@@ -14620,7 +14620,7 @@
                   <pic:spPr>
                     <a:xfrm>
                       <a:off x="0" y="0"/>
-                      <a:ext cx="5733415" cy="2819400"/>
+                      <a:ext cx="5734050" cy="2820035"/>
                     </a:xfrm>
                     <a:prstGeom prst="rect"/>
                     <a:ln cap="flat"/>
@@ -14905,7 +14905,7 @@
         </w:rPr>
         <w:drawing>
           <wp:inline distT="0" distB="0" distL="0" distR="0">
-            <wp:extent cx="745490" cy="659765"/>
+            <wp:extent cx="746125" cy="660400"/>
             <wp:effectExtent l="0" t="0" r="0" b="0"/>
             <wp:docPr id="36" name="Imagen 25"/>
             <wp:cNvGraphicFramePr>
@@ -14915,7 +14915,7 @@
               <a:graphicData uri="http://schemas.openxmlformats.org/drawingml/2006/picture">
                 <pic:pic xmlns:pic="http://schemas.openxmlformats.org/drawingml/2006/picture">
                   <pic:nvPicPr>
-                    <pic:cNvPr id="48" name="Picture 48" descr="/Users/robertovelasquezdean/Library/Group Containers/L48J367XN4.com.infraware.PolarisOffice/EngineTemp/3110/fImage57861095617.png"/>
+                    <pic:cNvPr id="48" name="Picture 48" descr="/Users/robertovelasquezdean/Library/Group Containers/L48J367XN4.com.infraware.PolarisOffice/EngineTemp/841/fImage57861095617.png"/>
                     <pic:cNvPicPr>
                       <a:picLocks noChangeAspect="1" noChangeArrowheads="1"/>
                     </pic:cNvPicPr>
@@ -14944,7 +14944,7 @@
                   <pic:spPr>
                     <a:xfrm>
                       <a:off x="0" y="0"/>
-                      <a:ext cx="746125" cy="660400"/>
+                      <a:ext cx="746760" cy="661035"/>
                     </a:xfrm>
                     <a:prstGeom prst="rect"/>
                     <a:ln cap="flat"/>
@@ -15621,7 +15621,7 @@
         </w:rPr>
         <w:drawing>
           <wp:inline distT="0" distB="0" distL="0" distR="0">
-            <wp:extent cx="4068444" cy="896620"/>
+            <wp:extent cx="4069080" cy="897255"/>
             <wp:effectExtent l="0" t="0" r="0" b="0"/>
             <wp:docPr id="37" name="Imagen 26"/>
             <wp:cNvGraphicFramePr>
@@ -15631,7 +15631,7 @@
               <a:graphicData uri="http://schemas.openxmlformats.org/drawingml/2006/picture">
                 <pic:pic xmlns:pic="http://schemas.openxmlformats.org/drawingml/2006/picture">
                   <pic:nvPicPr>
-                    <pic:cNvPr id="50" name="Picture 50" descr="/Users/robertovelasquezdean/Library/Group Containers/L48J367XN4.com.infraware.PolarisOffice/EngineTemp/3110/fImage25938525769.png"/>
+                    <pic:cNvPr id="50" name="Picture 50" descr="/Users/robertovelasquezdean/Library/Group Containers/L48J367XN4.com.infraware.PolarisOffice/EngineTemp/841/fImage25938525769.png"/>
                     <pic:cNvPicPr>
                       <a:picLocks noChangeAspect="1" noChangeArrowheads="1"/>
                     </pic:cNvPicPr>
@@ -15660,7 +15660,7 @@
                   <pic:spPr>
                     <a:xfrm>
                       <a:off x="0" y="0"/>
-                      <a:ext cx="4069080" cy="897255"/>
+                      <a:ext cx="4069715" cy="897890"/>
                     </a:xfrm>
                     <a:prstGeom prst="rect"/>
                     <a:ln cap="flat"/>
@@ -15702,7 +15702,7 @@
         </w:rPr>
         <w:drawing>
           <wp:inline distT="0" distB="0" distL="0" distR="0">
-            <wp:extent cx="5732780" cy="2946400"/>
+            <wp:extent cx="5733415" cy="2947035"/>
             <wp:effectExtent l="0" t="0" r="0" b="0"/>
             <wp:docPr id="38" name="Imagen 29"/>
             <wp:cNvGraphicFramePr>
@@ -15712,7 +15712,7 @@
               <a:graphicData uri="http://schemas.openxmlformats.org/drawingml/2006/picture">
                 <pic:pic xmlns:pic="http://schemas.openxmlformats.org/drawingml/2006/picture">
                   <pic:nvPicPr>
-                    <pic:cNvPr id="52" name="Picture 52" descr="/Users/robertovelasquezdean/Library/Group Containers/L48J367XN4.com.infraware.PolarisOffice/EngineTemp/3110/fImage205066782531.png"/>
+                    <pic:cNvPr id="52" name="Picture 52" descr="/Users/robertovelasquezdean/Library/Group Containers/L48J367XN4.com.infraware.PolarisOffice/EngineTemp/841/fImage205066782531.png"/>
                     <pic:cNvPicPr>
                       <a:picLocks noChangeAspect="1" noChangeArrowheads="1"/>
                     </pic:cNvPicPr>
@@ -15741,7 +15741,7 @@
                   <pic:spPr>
                     <a:xfrm>
                       <a:off x="0" y="0"/>
-                      <a:ext cx="5733415" cy="2947035"/>
+                      <a:ext cx="5734050" cy="2947670"/>
                     </a:xfrm>
                     <a:prstGeom prst="rect"/>
                     <a:ln cap="flat"/>
@@ -15897,7 +15897,7 @@
         </w:rPr>
         <w:drawing>
           <wp:inline distT="0" distB="0" distL="0" distR="0">
-            <wp:extent cx="840740" cy="688340"/>
+            <wp:extent cx="841375" cy="688975"/>
             <wp:effectExtent l="0" t="0" r="0" b="0"/>
             <wp:docPr id="39" name="Imagen 28"/>
             <wp:cNvGraphicFramePr>
@@ -15907,7 +15907,7 @@
               <a:graphicData uri="http://schemas.openxmlformats.org/drawingml/2006/picture">
                 <pic:pic xmlns:pic="http://schemas.openxmlformats.org/drawingml/2006/picture">
                   <pic:nvPicPr>
-                    <pic:cNvPr id="54" name="Picture 54" descr="/Users/robertovelasquezdean/Library/Group Containers/L48J367XN4.com.infraware.PolarisOffice/EngineTemp/3110/fImage67321457723.png"/>
+                    <pic:cNvPr id="54" name="Picture 54" descr="/Users/robertovelasquezdean/Library/Group Containers/L48J367XN4.com.infraware.PolarisOffice/EngineTemp/841/fImage67321457723.png"/>
                     <pic:cNvPicPr>
                       <a:picLocks noChangeAspect="1" noChangeArrowheads="1"/>
                     </pic:cNvPicPr>
@@ -15936,7 +15936,7 @@
                   <pic:spPr>
                     <a:xfrm>
                       <a:off x="0" y="0"/>
-                      <a:ext cx="841375" cy="688975"/>
+                      <a:ext cx="842010" cy="689610"/>
                     </a:xfrm>
                     <a:prstGeom prst="rect"/>
                     <a:ln cap="flat"/>
@@ -16094,7 +16094,7 @@
         </w:rPr>
         <w:drawing>
           <wp:inline distT="0" distB="0" distL="0" distR="0">
-            <wp:extent cx="5732780" cy="961390"/>
+            <wp:extent cx="5733415" cy="962024"/>
             <wp:effectExtent l="0" t="0" r="0" b="0"/>
             <wp:docPr id="40" name="Imagen 31"/>
             <wp:cNvGraphicFramePr>
@@ -16104,7 +16104,7 @@
               <a:graphicData uri="http://schemas.openxmlformats.org/drawingml/2006/picture">
                 <pic:pic xmlns:pic="http://schemas.openxmlformats.org/drawingml/2006/picture">
                   <pic:nvPicPr>
-                    <pic:cNvPr id="56" name="Picture 56" descr="/Users/robertovelasquezdean/Library/Group Containers/L48J367XN4.com.infraware.PolarisOffice/EngineTemp/3110/fImage360751635357.png"/>
+                    <pic:cNvPr id="56" name="Picture 56" descr="/Users/robertovelasquezdean/Library/Group Containers/L48J367XN4.com.infraware.PolarisOffice/EngineTemp/841/fImage360751635357.png"/>
                     <pic:cNvPicPr>
                       <a:picLocks noChangeAspect="1" noChangeArrowheads="1"/>
                     </pic:cNvPicPr>
@@ -16133,7 +16133,7 @@
                   <pic:spPr>
                     <a:xfrm>
                       <a:off x="0" y="0"/>
-                      <a:ext cx="5733415" cy="962024"/>
+                      <a:ext cx="5734050" cy="962660"/>
                     </a:xfrm>
                     <a:prstGeom prst="rect"/>
                     <a:ln cap="flat"/>
@@ -16175,7 +16175,7 @@
         </w:rPr>
         <w:drawing>
           <wp:inline distT="0" distB="0" distL="0" distR="0">
-            <wp:extent cx="5732780" cy="483235"/>
+            <wp:extent cx="5733415" cy="483870"/>
             <wp:effectExtent l="0" t="0" r="0" b="0"/>
             <wp:docPr id="41" name="Imagen 31"/>
             <wp:cNvGraphicFramePr>
@@ -16185,7 +16185,7 @@
               <a:graphicData uri="http://schemas.openxmlformats.org/drawingml/2006/picture">
                 <pic:pic xmlns:pic="http://schemas.openxmlformats.org/drawingml/2006/picture">
                   <pic:nvPicPr>
-                    <pic:cNvPr id="58" name="Picture 58" descr="/Users/robertovelasquezdean/Library/Group Containers/L48J367XN4.com.infraware.PolarisOffice/EngineTemp/3110/fImage194661575819.png"/>
+                    <pic:cNvPr id="58" name="Picture 58" descr="/Users/robertovelasquezdean/Library/Group Containers/L48J367XN4.com.infraware.PolarisOffice/EngineTemp/841/fImage194661575819.png"/>
                     <pic:cNvPicPr>
                       <a:picLocks noChangeAspect="1" noChangeArrowheads="1"/>
                     </pic:cNvPicPr>
@@ -16214,7 +16214,7 @@
                   <pic:spPr>
                     <a:xfrm>
                       <a:off x="0" y="0"/>
-                      <a:ext cx="5733415" cy="483870"/>
+                      <a:ext cx="5734050" cy="484505"/>
                     </a:xfrm>
                     <a:prstGeom prst="rect"/>
                     <a:ln cap="flat"/>
@@ -16784,7 +16784,7 @@
         </w:rPr>
         <w:drawing>
           <wp:inline distT="0" distB="0" distL="0" distR="0">
-            <wp:extent cx="1534160" cy="419735"/>
+            <wp:extent cx="1534795" cy="420370"/>
             <wp:effectExtent l="0" t="0" r="0" b="0"/>
             <wp:docPr id="42" name="Imagen 32"/>
             <wp:cNvGraphicFramePr>
@@ -16794,7 +16794,7 @@
               <a:graphicData uri="http://schemas.openxmlformats.org/drawingml/2006/picture">
                 <pic:pic xmlns:pic="http://schemas.openxmlformats.org/drawingml/2006/picture">
                   <pic:nvPicPr>
-                    <pic:cNvPr id="60" name="Picture 60" descr="/Users/robertovelasquezdean/Library/Group Containers/L48J367XN4.com.infraware.PolarisOffice/EngineTemp/3110/fImage7423492228.png"/>
+                    <pic:cNvPr id="60" name="Picture 60" descr="/Users/robertovelasquezdean/Library/Group Containers/L48J367XN4.com.infraware.PolarisOffice/EngineTemp/841/fImage7423492228.png"/>
                     <pic:cNvPicPr>
                       <a:picLocks noChangeAspect="1" noChangeArrowheads="1"/>
                     </pic:cNvPicPr>
@@ -16823,7 +16823,7 @@
                   <pic:spPr>
                     <a:xfrm>
                       <a:off x="0" y="0"/>
-                      <a:ext cx="1534795" cy="420370"/>
+                      <a:ext cx="1535430" cy="421005"/>
                     </a:xfrm>
                     <a:prstGeom prst="rect"/>
                     <a:ln cap="flat"/>
@@ -16865,7 +16865,7 @@
         </w:rPr>
         <w:drawing>
           <wp:inline distT="0" distB="0" distL="0" distR="0">
-            <wp:extent cx="5732145" cy="1511300"/>
+            <wp:extent cx="5732780" cy="1511935"/>
             <wp:effectExtent l="0" t="0" r="0" b="0"/>
             <wp:docPr id="43" name="Imagen 33"/>
             <wp:cNvGraphicFramePr>
@@ -16875,7 +16875,7 @@
               <a:graphicData uri="http://schemas.openxmlformats.org/drawingml/2006/picture">
                 <pic:pic xmlns:pic="http://schemas.openxmlformats.org/drawingml/2006/picture">
                   <pic:nvPicPr>
-                    <pic:cNvPr id="62" name="Picture 62" descr="/Users/robertovelasquezdean/Library/Group Containers/L48J367XN4.com.infraware.PolarisOffice/EngineTemp/3110/fImage965571205063.png"/>
+                    <pic:cNvPr id="62" name="Picture 62" descr="/Users/robertovelasquezdean/Library/Group Containers/L48J367XN4.com.infraware.PolarisOffice/EngineTemp/841/fImage965571205063.png"/>
                     <pic:cNvPicPr>
                       <a:picLocks noChangeAspect="1" noChangeArrowheads="1"/>
                     </pic:cNvPicPr>
@@ -16904,7 +16904,7 @@
                   <pic:spPr>
                     <a:xfrm>
                       <a:off x="0" y="0"/>
-                      <a:ext cx="5732780" cy="1511935"/>
+                      <a:ext cx="5733415" cy="1512570"/>
                     </a:xfrm>
                     <a:prstGeom prst="rect"/>
                     <a:ln cap="flat"/>
@@ -17189,7 +17189,7 @@
         </w:rPr>
         <w:drawing>
           <wp:inline distT="0" distB="0" distL="0" distR="0">
-            <wp:extent cx="2286635" cy="419735"/>
+            <wp:extent cx="2287270" cy="420370"/>
             <wp:effectExtent l="0" t="0" r="0" b="0"/>
             <wp:docPr id="51" name="Imagen 35"/>
             <wp:cNvGraphicFramePr>
@@ -17199,7 +17199,7 @@
               <a:graphicData uri="http://schemas.openxmlformats.org/drawingml/2006/picture">
                 <pic:pic xmlns:pic="http://schemas.openxmlformats.org/drawingml/2006/picture">
                   <pic:nvPicPr>
-                    <pic:cNvPr id="64" name="Picture 64" descr="/Users/robertovelasquezdean/Library/Group Containers/L48J367XN4.com.infraware.PolarisOffice/EngineTemp/3110/fImage94191395235.png"/>
+                    <pic:cNvPr id="64" name="Picture 64" descr="/Users/robertovelasquezdean/Library/Group Containers/L48J367XN4.com.infraware.PolarisOffice/EngineTemp/841/fImage94191395235.png"/>
                     <pic:cNvPicPr>
                       <a:picLocks noChangeAspect="1" noChangeArrowheads="1"/>
                     </pic:cNvPicPr>
@@ -17228,7 +17228,7 @@
                   <pic:spPr>
                     <a:xfrm>
                       <a:off x="0" y="0"/>
-                      <a:ext cx="2287270" cy="420370"/>
+                      <a:ext cx="2287905" cy="421005"/>
                     </a:xfrm>
                     <a:prstGeom prst="rect"/>
                     <a:ln cap="flat"/>
@@ -17270,7 +17270,7 @@
         </w:rPr>
         <w:drawing>
           <wp:inline distT="0" distB="0" distL="0" distR="0">
-            <wp:extent cx="5732145" cy="912495"/>
+            <wp:extent cx="5732780" cy="913130"/>
             <wp:effectExtent l="0" t="0" r="0" b="0"/>
             <wp:docPr id="52" name="Imagen 35"/>
             <wp:cNvGraphicFramePr>
@@ -17280,7 +17280,7 @@
               <a:graphicData uri="http://schemas.openxmlformats.org/drawingml/2006/picture">
                 <pic:pic xmlns:pic="http://schemas.openxmlformats.org/drawingml/2006/picture">
                   <pic:nvPicPr>
-                    <pic:cNvPr id="66" name="Picture 66" descr="/Users/robertovelasquezdean/Library/Group Containers/L48J367XN4.com.infraware.PolarisOffice/EngineTemp/3110/fImage598551451506.png"/>
+                    <pic:cNvPr id="66" name="Picture 66" descr="/Users/robertovelasquezdean/Library/Group Containers/L48J367XN4.com.infraware.PolarisOffice/EngineTemp/841/fImage598551451506.png"/>
                     <pic:cNvPicPr>
                       <a:picLocks noChangeAspect="1" noChangeArrowheads="1"/>
                     </pic:cNvPicPr>
@@ -17309,7 +17309,7 @@
                   <pic:spPr>
                     <a:xfrm>
                       <a:off x="0" y="0"/>
-                      <a:ext cx="5732780" cy="913130"/>
+                      <a:ext cx="5733415" cy="913765"/>
                     </a:xfrm>
                     <a:prstGeom prst="rect"/>
                     <a:ln cap="flat"/>
@@ -18089,7 +18089,7 @@
         </w:rPr>
         <w:drawing>
           <wp:inline distT="0" distB="0" distL="0" distR="0">
-            <wp:extent cx="2658110" cy="419735"/>
+            <wp:extent cx="2658745" cy="420370"/>
             <wp:effectExtent l="0" t="0" r="0" b="0"/>
             <wp:docPr id="53" name="Imagen 36"/>
             <wp:cNvGraphicFramePr>
@@ -18099,7 +18099,7 @@
               <a:graphicData uri="http://schemas.openxmlformats.org/drawingml/2006/picture">
                 <pic:pic xmlns:pic="http://schemas.openxmlformats.org/drawingml/2006/picture">
                   <pic:nvPicPr>
-                    <pic:cNvPr id="68" name="Picture 68" descr="/Users/robertovelasquezdean/Library/Group Containers/L48J367XN4.com.infraware.PolarisOffice/EngineTemp/3110/fImage107821511308.png"/>
+                    <pic:cNvPr id="68" name="Picture 68" descr="/Users/robertovelasquezdean/Library/Group Containers/L48J367XN4.com.infraware.PolarisOffice/EngineTemp/841/fImage107821511308.png"/>
                     <pic:cNvPicPr>
                       <a:picLocks noChangeAspect="1" noChangeArrowheads="1"/>
                     </pic:cNvPicPr>
@@ -18128,7 +18128,7 @@
                   <pic:spPr>
                     <a:xfrm>
                       <a:off x="0" y="0"/>
-                      <a:ext cx="2658745" cy="420370"/>
+                      <a:ext cx="2659380" cy="421005"/>
                     </a:xfrm>
                     <a:prstGeom prst="rect"/>
                     <a:ln cap="flat"/>
@@ -18170,7 +18170,7 @@
         </w:rPr>
         <w:drawing>
           <wp:inline distT="0" distB="0" distL="0" distR="0">
-            <wp:extent cx="5629910" cy="638810"/>
+            <wp:extent cx="5630545" cy="639445"/>
             <wp:effectExtent l="0" t="0" r="0" b="0"/>
             <wp:docPr id="54" name="Imagen 37"/>
             <wp:cNvGraphicFramePr>
@@ -18180,7 +18180,7 @@
               <a:graphicData uri="http://schemas.openxmlformats.org/drawingml/2006/picture">
                 <pic:pic xmlns:pic="http://schemas.openxmlformats.org/drawingml/2006/picture">
                   <pic:nvPicPr>
-                    <pic:cNvPr id="70" name="Picture 70" descr="/Users/robertovelasquezdean/Library/Group Containers/L48J367XN4.com.infraware.PolarisOffice/EngineTemp/3110/fImage378631578968.png"/>
+                    <pic:cNvPr id="70" name="Picture 70" descr="/Users/robertovelasquezdean/Library/Group Containers/L48J367XN4.com.infraware.PolarisOffice/EngineTemp/841/fImage378631578968.png"/>
                     <pic:cNvPicPr>
                       <a:picLocks noChangeAspect="1" noChangeArrowheads="1"/>
                     </pic:cNvPicPr>
@@ -18209,7 +18209,7 @@
                   <pic:spPr>
                     <a:xfrm>
                       <a:off x="0" y="0"/>
-                      <a:ext cx="5630545" cy="639445"/>
+                      <a:ext cx="5631180" cy="640080"/>
                     </a:xfrm>
                     <a:prstGeom prst="rect"/>
                     <a:ln cap="flat"/>
@@ -18471,7 +18471,7 @@
         </w:rPr>
         <w:drawing>
           <wp:inline distT="0" distB="0" distL="0" distR="0">
-            <wp:extent cx="2581910" cy="410210"/>
+            <wp:extent cx="2582545" cy="410845"/>
             <wp:effectExtent l="0" t="0" r="0" b="0"/>
             <wp:docPr id="55" name="Imagen 38"/>
             <wp:cNvGraphicFramePr>
@@ -18481,7 +18481,7 @@
               <a:graphicData uri="http://schemas.openxmlformats.org/drawingml/2006/picture">
                 <pic:pic xmlns:pic="http://schemas.openxmlformats.org/drawingml/2006/picture">
                   <pic:nvPicPr>
-                    <pic:cNvPr id="72" name="Picture 72" descr="/Users/robertovelasquezdean/Library/Group Containers/L48J367XN4.com.infraware.PolarisOffice/EngineTemp/3110/fImage104351635679.png"/>
+                    <pic:cNvPr id="72" name="Picture 72" descr="/Users/robertovelasquezdean/Library/Group Containers/L48J367XN4.com.infraware.PolarisOffice/EngineTemp/841/fImage104351635679.png"/>
                     <pic:cNvPicPr>
                       <a:picLocks noChangeAspect="1" noChangeArrowheads="1"/>
                     </pic:cNvPicPr>
@@ -18510,7 +18510,7 @@
                   <pic:spPr>
                     <a:xfrm>
                       <a:off x="0" y="0"/>
-                      <a:ext cx="2582545" cy="410845"/>
+                      <a:ext cx="2583180" cy="411480"/>
                     </a:xfrm>
                     <a:prstGeom prst="rect"/>
                     <a:ln cap="flat"/>
@@ -18552,7 +18552,7 @@
         </w:rPr>
         <w:drawing>
           <wp:inline distT="0" distB="0" distL="0" distR="0">
-            <wp:extent cx="5515610" cy="495934"/>
+            <wp:extent cx="5516245" cy="496569"/>
             <wp:effectExtent l="0" t="0" r="0" b="0"/>
             <wp:docPr id="56" name="Imagen 39"/>
             <wp:cNvGraphicFramePr>
@@ -18562,7 +18562,7 @@
               <a:graphicData uri="http://schemas.openxmlformats.org/drawingml/2006/picture">
                 <pic:pic xmlns:pic="http://schemas.openxmlformats.org/drawingml/2006/picture">
                   <pic:nvPicPr>
-                    <pic:cNvPr id="74" name="Picture 74" descr="/Users/robertovelasquezdean/Library/Group Containers/L48J367XN4.com.infraware.PolarisOffice/EngineTemp/3110/fImage279361694119.png"/>
+                    <pic:cNvPr id="74" name="Picture 74" descr="/Users/robertovelasquezdean/Library/Group Containers/L48J367XN4.com.infraware.PolarisOffice/EngineTemp/841/fImage279361694119.png"/>
                     <pic:cNvPicPr>
                       <a:picLocks noChangeAspect="1" noChangeArrowheads="1"/>
                     </pic:cNvPicPr>
@@ -18591,7 +18591,7 @@
                   <pic:spPr>
                     <a:xfrm>
                       <a:off x="0" y="0"/>
-                      <a:ext cx="5516245" cy="496569"/>
+                      <a:ext cx="5516880" cy="497204"/>
                     </a:xfrm>
                     <a:prstGeom prst="rect"/>
                     <a:ln cap="flat"/>
@@ -18710,7 +18710,7 @@
         </w:rPr>
         <w:drawing>
           <wp:inline distT="0" distB="0" distL="0" distR="0">
-            <wp:extent cx="2610485" cy="410210"/>
+            <wp:extent cx="2611120" cy="410845"/>
             <wp:effectExtent l="0" t="0" r="0" b="0"/>
             <wp:docPr id="57" name="Imagen 40"/>
             <wp:cNvGraphicFramePr>
@@ -18720,7 +18720,7 @@
               <a:graphicData uri="http://schemas.openxmlformats.org/drawingml/2006/picture">
                 <pic:pic xmlns:pic="http://schemas.openxmlformats.org/drawingml/2006/picture">
                   <pic:nvPicPr>
-                    <pic:cNvPr id="76" name="Picture 76" descr="/Users/robertovelasquezdean/Library/Group Containers/L48J367XN4.com.infraware.PolarisOffice/EngineTemp/3110/fImage104372057323.png"/>
+                    <pic:cNvPr id="76" name="Picture 76" descr="/Users/robertovelasquezdean/Library/Group Containers/L48J367XN4.com.infraware.PolarisOffice/EngineTemp/841/fImage104372057323.png"/>
                     <pic:cNvPicPr>
                       <a:picLocks noChangeAspect="1" noChangeArrowheads="1"/>
                     </pic:cNvPicPr>
@@ -18749,7 +18749,7 @@
                   <pic:spPr>
                     <a:xfrm>
                       <a:off x="0" y="0"/>
-                      <a:ext cx="2611120" cy="410845"/>
+                      <a:ext cx="2611755" cy="411480"/>
                     </a:xfrm>
                     <a:prstGeom prst="rect"/>
                     <a:ln cap="flat"/>
@@ -18985,7 +18985,7 @@
         </w:rPr>
         <w:drawing>
           <wp:inline distT="0" distB="0" distL="0" distR="0">
-            <wp:extent cx="3772534" cy="353060"/>
+            <wp:extent cx="3773170" cy="353695"/>
             <wp:effectExtent l="0" t="0" r="0" b="0"/>
             <wp:docPr id="58" name="Imagen 41"/>
             <wp:cNvGraphicFramePr>
@@ -18995,7 +18995,7 @@
               <a:graphicData uri="http://schemas.openxmlformats.org/drawingml/2006/picture">
                 <pic:pic xmlns:pic="http://schemas.openxmlformats.org/drawingml/2006/picture">
                   <pic:nvPicPr>
-                    <pic:cNvPr id="78" name="Picture 78" descr="/Users/robertovelasquezdean/Library/Group Containers/L48J367XN4.com.infraware.PolarisOffice/EngineTemp/3110/fImage73552119677.png"/>
+                    <pic:cNvPr id="78" name="Picture 78" descr="/Users/robertovelasquezdean/Library/Group Containers/L48J367XN4.com.infraware.PolarisOffice/EngineTemp/841/fImage73552119677.png"/>
                     <pic:cNvPicPr>
                       <a:picLocks noChangeAspect="1" noChangeArrowheads="1"/>
                     </pic:cNvPicPr>
@@ -19024,7 +19024,7 @@
                   <pic:spPr>
                     <a:xfrm>
                       <a:off x="0" y="0"/>
-                      <a:ext cx="3773170" cy="353695"/>
+                      <a:ext cx="3773805" cy="354330"/>
                     </a:xfrm>
                     <a:prstGeom prst="rect"/>
                     <a:ln cap="flat"/>
@@ -19260,9 +19260,9 @@
         </w:rPr>
         <w:drawing>
           <wp:inline distT="0" distB="0" distL="0" distR="0">
-            <wp:extent cx="3152775" cy="409575"/>
+            <wp:extent cx="3153410" cy="410210"/>
             <wp:effectExtent l="0" t="0" r="0" b="0"/>
-            <wp:docPr id="64" name="Imagen 42"/>
+            <wp:docPr id="59" name="Imagen 42"/>
             <wp:cNvGraphicFramePr>
               <a:graphicFrameLocks xmlns:a="http://schemas.openxmlformats.org/drawingml/2006/main" noChangeAspect="1"/>
             </wp:cNvGraphicFramePr>
@@ -19270,7 +19270,7 @@
               <a:graphicData uri="http://schemas.openxmlformats.org/drawingml/2006/picture">
                 <pic:pic xmlns:pic="http://schemas.openxmlformats.org/drawingml/2006/picture">
                   <pic:nvPicPr>
-                    <pic:cNvPr id="80" name="Picture 80" descr="/Users/robertovelasquezdean/Library/Group Containers/L48J367XN4.com.infraware.PolarisOffice/EngineTemp/3110/fImage11937649196.png"/>
+                    <pic:cNvPr id="80" name="Picture 80" descr="/Users/robertovelasquezdean/Library/Group Containers/L48J367XN4.com.infraware.PolarisOffice/EngineTemp/841/fImage11937649196.png"/>
                     <pic:cNvPicPr>
                       <a:picLocks noChangeAspect="1" noChangeArrowheads="1"/>
                     </pic:cNvPicPr>
@@ -19299,7 +19299,7 @@
                   <pic:spPr>
                     <a:xfrm>
                       <a:off x="0" y="0"/>
-                      <a:ext cx="3153410" cy="410210"/>
+                      <a:ext cx="3154045" cy="410845"/>
                     </a:xfrm>
                     <a:prstGeom prst="rect"/>
                     <a:ln cap="flat"/>
@@ -19341,9 +19341,9 @@
         </w:rPr>
         <w:drawing>
           <wp:inline distT="0" distB="0" distL="0" distR="0">
-            <wp:extent cx="5731510" cy="1555115"/>
+            <wp:extent cx="5732145" cy="1555750"/>
             <wp:effectExtent l="0" t="0" r="0" b="0"/>
-            <wp:docPr id="75" name="Imagen 43"/>
+            <wp:docPr id="60" name="Imagen 43"/>
             <wp:cNvGraphicFramePr>
               <a:graphicFrameLocks xmlns:a="http://schemas.openxmlformats.org/drawingml/2006/main" noChangeAspect="1"/>
             </wp:cNvGraphicFramePr>
@@ -19351,7 +19351,7 @@
               <a:graphicData uri="http://schemas.openxmlformats.org/drawingml/2006/picture">
                 <pic:pic xmlns:pic="http://schemas.openxmlformats.org/drawingml/2006/picture">
                   <pic:nvPicPr>
-                    <pic:cNvPr id="82" name="Picture 82" descr="/Users/robertovelasquezdean/Library/Group Containers/L48J367XN4.com.infraware.PolarisOffice/EngineTemp/3110/fImage103009754787.png"/>
+                    <pic:cNvPr id="82" name="Picture 82" descr="/Users/robertovelasquezdean/Library/Group Containers/L48J367XN4.com.infraware.PolarisOffice/EngineTemp/841/fImage103009754787.png"/>
                     <pic:cNvPicPr>
                       <a:picLocks noChangeAspect="1" noChangeArrowheads="1"/>
                     </pic:cNvPicPr>
@@ -19380,7 +19380,7 @@
                   <pic:spPr>
                     <a:xfrm>
                       <a:off x="0" y="0"/>
-                      <a:ext cx="5732145" cy="1555750"/>
+                      <a:ext cx="5732780" cy="1556385"/>
                     </a:xfrm>
                     <a:prstGeom prst="rect"/>
                     <a:ln cap="flat"/>
@@ -19834,9 +19834,9 @@
         </w:rPr>
         <w:drawing>
           <wp:inline distT="0" distB="0" distL="0" distR="0">
-            <wp:extent cx="4705350" cy="419100"/>
+            <wp:extent cx="4705985" cy="419735"/>
             <wp:effectExtent l="0" t="0" r="0" b="0"/>
-            <wp:docPr id="86" name="Imagen 44"/>
+            <wp:docPr id="61" name="Imagen 44"/>
             <wp:cNvGraphicFramePr>
               <a:graphicFrameLocks xmlns:a="http://schemas.openxmlformats.org/drawingml/2006/main" noChangeAspect="1"/>
             </wp:cNvGraphicFramePr>
@@ -19844,7 +19844,7 @@
               <a:graphicData uri="http://schemas.openxmlformats.org/drawingml/2006/picture">
                 <pic:pic xmlns:pic="http://schemas.openxmlformats.org/drawingml/2006/picture">
                   <pic:nvPicPr>
-                    <pic:cNvPr id="84" name="Picture 84" descr="/Users/robertovelasquezdean/Library/Group Containers/L48J367XN4.com.infraware.PolarisOffice/EngineTemp/3110/fImage15923862501.png"/>
+                    <pic:cNvPr id="84" name="Picture 84" descr="/Users/robertovelasquezdean/Library/Group Containers/L48J367XN4.com.infraware.PolarisOffice/EngineTemp/841/fImage15923862501.png"/>
                     <pic:cNvPicPr>
                       <a:picLocks noChangeAspect="1" noChangeArrowheads="1"/>
                     </pic:cNvPicPr>
@@ -19873,7 +19873,7 @@
                   <pic:spPr>
                     <a:xfrm>
                       <a:off x="0" y="0"/>
-                      <a:ext cx="4705985" cy="419735"/>
+                      <a:ext cx="4706620" cy="420370"/>
                     </a:xfrm>
                     <a:prstGeom prst="rect"/>
                     <a:ln cap="flat"/>
@@ -19915,9 +19915,9 @@
         </w:rPr>
         <w:drawing>
           <wp:inline distT="0" distB="0" distL="0" distR="0">
-            <wp:extent cx="5731510" cy="1796415"/>
+            <wp:extent cx="5732145" cy="1797050"/>
             <wp:effectExtent l="0" t="0" r="0" b="0"/>
-            <wp:docPr id="97" name="Imagen 45"/>
+            <wp:docPr id="62" name="Imagen 45"/>
             <wp:cNvGraphicFramePr>
               <a:graphicFrameLocks xmlns:a="http://schemas.openxmlformats.org/drawingml/2006/main" noChangeAspect="1"/>
             </wp:cNvGraphicFramePr>
@@ -19925,7 +19925,7 @@
               <a:graphicData uri="http://schemas.openxmlformats.org/drawingml/2006/picture">
                 <pic:pic xmlns:pic="http://schemas.openxmlformats.org/drawingml/2006/picture">
                   <pic:nvPicPr>
-                    <pic:cNvPr id="86" name="Picture 86" descr="/Users/robertovelasquezdean/Library/Group Containers/L48J367XN4.com.infraware.PolarisOffice/EngineTemp/3110/fImage86452978234.png"/>
+                    <pic:cNvPr id="86" name="Picture 86" descr="/Users/robertovelasquezdean/Library/Group Containers/L48J367XN4.com.infraware.PolarisOffice/EngineTemp/841/fImage86452978234.png"/>
                     <pic:cNvPicPr>
                       <a:picLocks noChangeAspect="1" noChangeArrowheads="1"/>
                     </pic:cNvPicPr>
@@ -19945,7 +19945,7 @@
                   <pic:spPr>
                     <a:xfrm>
                       <a:off x="0" y="0"/>
-                      <a:ext cx="5732145" cy="1797050"/>
+                      <a:ext cx="5732780" cy="1797685"/>
                     </a:xfrm>
                     <a:prstGeom prst="rect"/>
                     <a:ln cap="flat"/>
@@ -20246,9 +20246,9 @@
         </w:rPr>
         <w:drawing>
           <wp:inline distT="0" distB="0" distL="0" distR="0">
-            <wp:extent cx="2314575" cy="428625"/>
+            <wp:extent cx="2315210" cy="429260"/>
             <wp:effectExtent l="0" t="0" r="0" b="0"/>
-            <wp:docPr id="98" name="Imagen 46"/>
+            <wp:docPr id="63" name="Imagen 46"/>
             <wp:cNvGraphicFramePr>
               <a:graphicFrameLocks xmlns:a="http://schemas.openxmlformats.org/drawingml/2006/main" noChangeAspect="1"/>
             </wp:cNvGraphicFramePr>
@@ -20256,7 +20256,7 @@
               <a:graphicData uri="http://schemas.openxmlformats.org/drawingml/2006/picture">
                 <pic:pic xmlns:pic="http://schemas.openxmlformats.org/drawingml/2006/picture">
                   <pic:nvPicPr>
-                    <pic:cNvPr id="87" name="Picture 87" descr="/Users/robertovelasquezdean/Library/Group Containers/L48J367XN4.com.infraware.PolarisOffice/EngineTemp/3110/fImage9343983128.png"/>
+                    <pic:cNvPr id="87" name="Picture 87" descr="/Users/robertovelasquezdean/Library/Group Containers/L48J367XN4.com.infraware.PolarisOffice/EngineTemp/841/fImage9343983128.png"/>
                     <pic:cNvPicPr>
                       <a:picLocks noChangeAspect="1" noChangeArrowheads="1"/>
                     </pic:cNvPicPr>
@@ -20285,7 +20285,7 @@
                   <pic:spPr>
                     <a:xfrm>
                       <a:off x="0" y="0"/>
-                      <a:ext cx="2315210" cy="429260"/>
+                      <a:ext cx="2315845" cy="429895"/>
                     </a:xfrm>
                     <a:prstGeom prst="rect"/>
                     <a:ln cap="flat"/>
@@ -20327,9 +20327,9 @@
         </w:rPr>
         <w:drawing>
           <wp:inline distT="0" distB="0" distL="0" distR="0">
-            <wp:extent cx="5524500" cy="1857375"/>
+            <wp:extent cx="5525135" cy="1858010"/>
             <wp:effectExtent l="0" t="0" r="0" b="0"/>
-            <wp:docPr id="109" name="Imagen 47"/>
+            <wp:docPr id="64" name="Imagen 47"/>
             <wp:cNvGraphicFramePr>
               <a:graphicFrameLocks xmlns:a="http://schemas.openxmlformats.org/drawingml/2006/main" noChangeAspect="1"/>
             </wp:cNvGraphicFramePr>
@@ -20337,7 +20337,7 @@
               <a:graphicData uri="http://schemas.openxmlformats.org/drawingml/2006/picture">
                 <pic:pic xmlns:pic="http://schemas.openxmlformats.org/drawingml/2006/picture">
                   <pic:nvPicPr>
-                    <pic:cNvPr id="89" name="Picture 89" descr="/Users/robertovelasquezdean/Library/Group Containers/L48J367XN4.com.infraware.PolarisOffice/EngineTemp/3110/fImage124891109571.png"/>
+                    <pic:cNvPr id="89" name="Picture 89" descr="/Users/robertovelasquezdean/Library/Group Containers/L48J367XN4.com.infraware.PolarisOffice/EngineTemp/841/fImage124891109571.png"/>
                     <pic:cNvPicPr>
                       <a:picLocks noChangeAspect="1" noChangeArrowheads="1"/>
                     </pic:cNvPicPr>
@@ -20366,7 +20366,7 @@
                   <pic:spPr>
                     <a:xfrm>
                       <a:off x="0" y="0"/>
-                      <a:ext cx="5525135" cy="1858010"/>
+                      <a:ext cx="5525770" cy="1858645"/>
                     </a:xfrm>
                     <a:prstGeom prst="rect"/>
                     <a:ln cap="flat"/>
@@ -20745,9 +20745,9 @@
         </w:rPr>
         <w:drawing>
           <wp:inline distT="0" distB="0" distL="0" distR="0">
-            <wp:extent cx="3530600" cy="2345055"/>
+            <wp:extent cx="3531235" cy="2345690"/>
             <wp:effectExtent l="0" t="0" r="0" b="0"/>
-            <wp:docPr id="121" name="Imagen 48"/>
+            <wp:docPr id="65" name="Imagen 48"/>
             <wp:cNvGraphicFramePr>
               <a:graphicFrameLocks xmlns:a="http://schemas.openxmlformats.org/drawingml/2006/main" noChangeAspect="1"/>
             </wp:cNvGraphicFramePr>
@@ -20755,7 +20755,7 @@
               <a:graphicData uri="http://schemas.openxmlformats.org/drawingml/2006/picture">
                 <pic:pic xmlns:pic="http://schemas.openxmlformats.org/drawingml/2006/picture">
                   <pic:nvPicPr>
-                    <pic:cNvPr id="91" name="Picture 91" descr="/Users/robertovelasquezdean/Library/Group Containers/L48J367XN4.com.infraware.PolarisOffice/EngineTemp/3110/fImage939431217448.png"/>
+                    <pic:cNvPr id="91" name="Picture 91" descr="/Users/robertovelasquezdean/Library/Group Containers/L48J367XN4.com.infraware.PolarisOffice/EngineTemp/841/fImage939431217448.png"/>
                     <pic:cNvPicPr>
                       <a:picLocks noChangeAspect="1" noChangeArrowheads="1"/>
                     </pic:cNvPicPr>
@@ -20784,7 +20784,7 @@
                   <pic:spPr>
                     <a:xfrm>
                       <a:off x="0" y="0"/>
-                      <a:ext cx="3531235" cy="2345690"/>
+                      <a:ext cx="3531870" cy="2346325"/>
                     </a:xfrm>
                     <a:prstGeom prst="rect"/>
                     <a:ln cap="flat"/>
@@ -21085,9 +21085,9 @@
         </w:rPr>
         <w:drawing>
           <wp:inline distT="0" distB="0" distL="0" distR="0">
-            <wp:extent cx="3562350" cy="2141220"/>
+            <wp:extent cx="3562985" cy="2141855"/>
             <wp:effectExtent l="0" t="0" r="0" b="0"/>
-            <wp:docPr id="132" name="Imagen 49"/>
+            <wp:docPr id="66" name="Imagen 49"/>
             <wp:cNvGraphicFramePr>
               <a:graphicFrameLocks xmlns:a="http://schemas.openxmlformats.org/drawingml/2006/main" noChangeAspect="1"/>
             </wp:cNvGraphicFramePr>
@@ -21095,7 +21095,7 @@
               <a:graphicData uri="http://schemas.openxmlformats.org/drawingml/2006/picture">
                 <pic:pic xmlns:pic="http://schemas.openxmlformats.org/drawingml/2006/picture">
                   <pic:nvPicPr>
-                    <pic:cNvPr id="93" name="Picture 93" descr="/Users/robertovelasquezdean/Library/Group Containers/L48J367XN4.com.infraware.PolarisOffice/EngineTemp/3110/fImage671721327875.png"/>
+                    <pic:cNvPr id="93" name="Picture 93" descr="/Users/robertovelasquezdean/Library/Group Containers/L48J367XN4.com.infraware.PolarisOffice/EngineTemp/841/fImage671721327875.png"/>
                     <pic:cNvPicPr>
                       <a:picLocks noChangeAspect="1" noChangeArrowheads="1"/>
                     </pic:cNvPicPr>
@@ -21124,7 +21124,7 @@
                   <pic:spPr>
                     <a:xfrm>
                       <a:off x="0" y="0"/>
-                      <a:ext cx="3562985" cy="2141855"/>
+                      <a:ext cx="3563620" cy="2142490"/>
                     </a:xfrm>
                     <a:prstGeom prst="rect"/>
                     <a:ln cap="flat"/>
@@ -21181,7 +21181,7 @@
           <w:ilvl w:val="0"/>
           <w:numId w:val="0"/>
         </w:numPr>
-        <w:jc w:val="both"/>
+        <w:jc w:val="left"/>
         <w:spacing w:lineRule="auto" w:line="259" w:before="0" w:after="160"/>
         <w:widowControl w:val="1"/>
         <w:ind w:right="0" w:left="0" w:firstLine="0"/>
@@ -21190,8 +21190,8 @@
           <w:i w:val="1"/>
           <w:b w:val="1"/>
           <w:color w:val="000000"/>
-          <w:sz w:val="20"/>
-          <w:szCs w:val="20"/>
+          <w:sz w:val="24"/>
+          <w:szCs w:val="24"/>
           <w:u w:val="none"/>
           <w:rFonts w:ascii="Times" w:eastAsia="Times" w:hAnsi="Times" w:hint="default"/>
         </w:rPr>
@@ -21199,6 +21199,1599 @@
         <w:autoSpaceDE w:val="0"/>
         <w:autoSpaceDN w:val="0"/>
       </w:pPr>
+      <w:r>
+        <w:rPr>
+          <w:spacing w:val="0"/>
+          <w:i w:val="1"/>
+          <w:b w:val="1"/>
+          <w:color w:val="000000"/>
+          <w:sz w:val="24"/>
+          <w:szCs w:val="24"/>
+          <w:u w:val="none"/>
+          <w:rFonts w:ascii="Times" w:eastAsia="Times" w:hAnsi="Times" w:hint="default"/>
+        </w:rPr>
+        <w:t xml:space="preserve">Where para Nulo o no Nulos</w:t>
+      </w:r>
+    </w:p>
+    <w:p>
+      <w:pPr>
+        <w:numPr>
+          <w:ilvl w:val="0"/>
+          <w:numId w:val="0"/>
+        </w:numPr>
+        <w:jc w:val="left"/>
+        <w:spacing w:lineRule="auto" w:line="259" w:before="0" w:after="160"/>
+        <w:widowControl w:val="1"/>
+        <w:ind w:right="0" w:left="0" w:firstLine="0"/>
+        <w:rPr>
+          <w:spacing w:val="0"/>
+          <w:i w:val="0"/>
+          <w:b w:val="0"/>
+          <w:color w:val="000000"/>
+          <w:sz w:val="20"/>
+          <w:szCs w:val="20"/>
+          <w:u w:val="none"/>
+          <w:rFonts w:ascii="Times" w:eastAsia="Times" w:hAnsi="Times" w:hint="default"/>
+        </w:rPr>
+        <w:wordWrap w:val="1"/>
+        <w:autoSpaceDE w:val="0"/>
+        <w:autoSpaceDN w:val="0"/>
+      </w:pPr>
+      <w:r>
+        <w:rPr>
+          <w:spacing w:val="0"/>
+          <w:i w:val="0"/>
+          <w:b w:val="0"/>
+          <w:color w:val="000000"/>
+          <w:sz w:val="20"/>
+          <w:szCs w:val="20"/>
+          <w:u w:val="none"/>
+          <w:rFonts w:ascii="Times" w:eastAsia="Times" w:hAnsi="Times" w:hint="default"/>
+        </w:rPr>
+        <w:t xml:space="preserve">Hasta ahora no hemos dejado muy claro cómo usar la sentencia </w:t>
+      </w:r>
+      <w:r>
+        <w:rPr>
+          <w:spacing w:val="0"/>
+          <w:i w:val="1"/>
+          <w:b w:val="1"/>
+          <w:color w:val="000000"/>
+          <w:sz w:val="20"/>
+          <w:szCs w:val="20"/>
+          <w:u w:val="none"/>
+          <w:rFonts w:ascii="Times" w:eastAsia="Times" w:hAnsi="Times" w:hint="default"/>
+        </w:rPr>
+        <w:t xml:space="preserve">Where </w:t>
+      </w:r>
+      <w:r>
+        <w:rPr>
+          <w:spacing w:val="0"/>
+          <w:i w:val="0"/>
+          <w:b w:val="0"/>
+          <w:color w:val="000000"/>
+          <w:sz w:val="20"/>
+          <w:szCs w:val="20"/>
+          <w:u w:val="none"/>
+          <w:rFonts w:ascii="Times" w:eastAsia="Times" w:hAnsi="Times" w:hint="default"/>
+        </w:rPr>
+        <w:t xml:space="preserve">para hacer consultas en aquellas celdas o </w:t>
+      </w:r>
+      <w:r>
+        <w:rPr>
+          <w:spacing w:val="0"/>
+          <w:i w:val="0"/>
+          <w:b w:val="0"/>
+          <w:color w:val="000000"/>
+          <w:sz w:val="20"/>
+          <w:szCs w:val="20"/>
+          <w:u w:val="none"/>
+          <w:rFonts w:ascii="Times" w:eastAsia="Times" w:hAnsi="Times" w:hint="default"/>
+        </w:rPr>
+        <w:t xml:space="preserve">valores de tipo </w:t>
+      </w:r>
+      <w:r>
+        <w:rPr>
+          <w:spacing w:val="0"/>
+          <w:i w:val="1"/>
+          <w:b w:val="1"/>
+          <w:color w:val="000000"/>
+          <w:sz w:val="20"/>
+          <w:szCs w:val="20"/>
+          <w:u w:val="none"/>
+          <w:rFonts w:ascii="Times" w:eastAsia="Times" w:hAnsi="Times" w:hint="default"/>
+        </w:rPr>
+        <w:t xml:space="preserve">null (or not null)</w:t>
+      </w:r>
+      <w:r>
+        <w:rPr>
+          <w:spacing w:val="0"/>
+          <w:i w:val="0"/>
+          <w:b w:val="0"/>
+          <w:color w:val="000000"/>
+          <w:sz w:val="20"/>
+          <w:szCs w:val="20"/>
+          <w:u w:val="none"/>
+          <w:rFonts w:ascii="Times" w:eastAsia="Times" w:hAnsi="Times" w:hint="default"/>
+        </w:rPr>
+        <w:t xml:space="preserve">. Cuando nos referimos a celdas tipo </w:t>
+      </w:r>
+      <w:r>
+        <w:rPr>
+          <w:spacing w:val="0"/>
+          <w:i w:val="1"/>
+          <w:b w:val="1"/>
+          <w:color w:val="000000"/>
+          <w:sz w:val="20"/>
+          <w:szCs w:val="20"/>
+          <w:u w:val="none"/>
+          <w:rFonts w:ascii="Times" w:eastAsia="Times" w:hAnsi="Times" w:hint="default"/>
+        </w:rPr>
+        <w:t xml:space="preserve">null, </w:t>
+      </w:r>
+      <w:r>
+        <w:rPr>
+          <w:spacing w:val="0"/>
+          <w:i w:val="0"/>
+          <w:b w:val="0"/>
+          <w:color w:val="000000"/>
+          <w:sz w:val="20"/>
+          <w:szCs w:val="20"/>
+          <w:u w:val="none"/>
+          <w:rFonts w:ascii="Times" w:eastAsia="Times" w:hAnsi="Times" w:hint="default"/>
+        </w:rPr>
+        <w:t xml:space="preserve">o también</w:t>
+      </w:r>
+      <w:r>
+        <w:rPr>
+          <w:spacing w:val="0"/>
+          <w:i w:val="1"/>
+          <w:b w:val="1"/>
+          <w:color w:val="000000"/>
+          <w:sz w:val="20"/>
+          <w:szCs w:val="20"/>
+          <w:u w:val="none"/>
+          <w:rFonts w:ascii="Times" w:eastAsia="Times" w:hAnsi="Times" w:hint="default"/>
+        </w:rPr>
+        <w:t xml:space="preserve"> default, </w:t>
+      </w:r>
+      <w:r>
+        <w:rPr>
+          <w:spacing w:val="0"/>
+          <w:i w:val="0"/>
+          <w:b w:val="0"/>
+          <w:color w:val="000000"/>
+          <w:sz w:val="20"/>
+          <w:szCs w:val="20"/>
+          <w:u w:val="none"/>
+          <w:rFonts w:ascii="Times" w:eastAsia="Times" w:hAnsi="Times" w:hint="default"/>
+        </w:rPr>
+        <w:t xml:space="preserve">hablamos de </w:t>
+      </w:r>
+      <w:r>
+        <w:rPr>
+          <w:spacing w:val="0"/>
+          <w:i w:val="0"/>
+          <w:b w:val="0"/>
+          <w:color w:val="000000"/>
+          <w:sz w:val="20"/>
+          <w:szCs w:val="20"/>
+          <w:u w:val="none"/>
+          <w:rFonts w:ascii="Times" w:eastAsia="Times" w:hAnsi="Times" w:hint="default"/>
+        </w:rPr>
+        <w:t xml:space="preserve">celdas </w:t>
+      </w:r>
+      <w:r>
+        <w:rPr>
+          <w:spacing w:val="0"/>
+          <w:i w:val="1"/>
+          <w:b w:val="0"/>
+          <w:color w:val="000000"/>
+          <w:sz w:val="20"/>
+          <w:szCs w:val="20"/>
+          <w:u w:val="none"/>
+          <w:rFonts w:ascii="Times" w:eastAsia="Times" w:hAnsi="Times" w:hint="default"/>
+        </w:rPr>
+        <w:t xml:space="preserve">vacías,... </w:t>
+      </w:r>
+      <w:r>
+        <w:rPr>
+          <w:spacing w:val="0"/>
+          <w:i w:val="0"/>
+          <w:b w:val="0"/>
+          <w:color w:val="000000"/>
+          <w:sz w:val="20"/>
+          <w:szCs w:val="20"/>
+          <w:u w:val="none"/>
+          <w:rFonts w:ascii="Times" w:eastAsia="Times" w:hAnsi="Times" w:hint="default"/>
+        </w:rPr>
+        <w:t xml:space="preserve">celdas que no han recibido, o pasado, ningún tipo de valor (no han sido definidas). Este tipo de </w:t>
+      </w:r>
+      <w:r>
+        <w:rPr>
+          <w:spacing w:val="0"/>
+          <w:i w:val="0"/>
+          <w:b w:val="0"/>
+          <w:color w:val="000000"/>
+          <w:sz w:val="20"/>
+          <w:szCs w:val="20"/>
+          <w:u w:val="none"/>
+          <w:rFonts w:ascii="Times" w:eastAsia="Times" w:hAnsi="Times" w:hint="default"/>
+        </w:rPr>
+        <w:t xml:space="preserve">celdas </w:t>
+      </w:r>
+      <w:r>
+        <w:rPr>
+          <w:spacing w:val="0"/>
+          <w:i w:val="1"/>
+          <w:b w:val="1"/>
+          <w:color w:val="000000"/>
+          <w:sz w:val="20"/>
+          <w:szCs w:val="20"/>
+          <w:u w:val="none"/>
+          <w:rFonts w:ascii="Times" w:eastAsia="Times" w:hAnsi="Times" w:hint="default"/>
+        </w:rPr>
+        <w:t>null</w:t>
+      </w:r>
+      <w:r>
+        <w:rPr>
+          <w:spacing w:val="0"/>
+          <w:i w:val="0"/>
+          <w:b w:val="0"/>
+          <w:color w:val="000000"/>
+          <w:sz w:val="20"/>
+          <w:szCs w:val="20"/>
+          <w:u w:val="none"/>
+          <w:rFonts w:ascii="Times" w:eastAsia="Times" w:hAnsi="Times" w:hint="default"/>
+        </w:rPr>
+        <w:t xml:space="preserve"> reciben un tratamiento particular, digamos, para hacer consultas de ellas; se asisten de la sentencia: </w:t>
+      </w:r>
+      <w:r>
+        <w:rPr>
+          <w:spacing w:val="0"/>
+          <w:i w:val="1"/>
+          <w:b w:val="1"/>
+          <w:color w:val="000000"/>
+          <w:sz w:val="20"/>
+          <w:szCs w:val="20"/>
+          <w:u w:val="none"/>
+          <w:rFonts w:ascii="Times" w:eastAsia="Times" w:hAnsi="Times" w:hint="default"/>
+        </w:rPr>
+        <w:t xml:space="preserve">NULL (IS NULL). </w:t>
+      </w:r>
+      <w:r>
+        <w:rPr>
+          <w:spacing w:val="0"/>
+          <w:i w:val="0"/>
+          <w:b w:val="0"/>
+          <w:color w:val="000000"/>
+          <w:sz w:val="20"/>
+          <w:szCs w:val="20"/>
+          <w:u w:val="none"/>
+          <w:rFonts w:ascii="Times" w:eastAsia="Times" w:hAnsi="Times" w:hint="default"/>
+        </w:rPr>
+        <w:t xml:space="preserve">Vamos directo al </w:t>
+      </w:r>
+      <w:r>
+        <w:rPr>
+          <w:spacing w:val="0"/>
+          <w:i w:val="1"/>
+          <w:b w:val="0"/>
+          <w:color w:val="000000"/>
+          <w:sz w:val="20"/>
+          <w:szCs w:val="20"/>
+          <w:u w:val="none"/>
+          <w:rFonts w:ascii="Times" w:eastAsia="Times" w:hAnsi="Times" w:hint="default"/>
+        </w:rPr>
+        <w:t>grano</w:t>
+      </w:r>
+      <w:r>
+        <w:rPr>
+          <w:spacing w:val="0"/>
+          <w:i w:val="0"/>
+          <w:b w:val="0"/>
+          <w:color w:val="000000"/>
+          <w:sz w:val="20"/>
+          <w:szCs w:val="20"/>
+          <w:u w:val="none"/>
+          <w:rFonts w:ascii="Times" w:eastAsia="Times" w:hAnsi="Times" w:hint="default"/>
+        </w:rPr>
+        <w:t xml:space="preserve"> con un ejemplo.</w:t>
+      </w:r>
+    </w:p>
+    <w:p>
+      <w:pPr>
+        <w:numPr>
+          <w:ilvl w:val="0"/>
+          <w:numId w:val="0"/>
+        </w:numPr>
+        <w:jc w:val="left"/>
+        <w:spacing w:lineRule="auto" w:line="259" w:before="0" w:after="160"/>
+        <w:widowControl w:val="1"/>
+        <w:ind w:right="0" w:left="0" w:firstLine="0"/>
+        <w:rPr>
+          <w:spacing w:val="0"/>
+          <w:i w:val="0"/>
+          <w:b w:val="0"/>
+          <w:color w:val="000000"/>
+          <w:sz w:val="20"/>
+          <w:szCs w:val="20"/>
+          <w:u w:val="none"/>
+          <w:rFonts w:ascii="Times" w:eastAsia="Times" w:hAnsi="Times" w:hint="default"/>
+        </w:rPr>
+        <w:wordWrap w:val="1"/>
+        <w:autoSpaceDE w:val="0"/>
+        <w:autoSpaceDN w:val="0"/>
+      </w:pPr>
+      <w:r>
+        <w:rPr>
+          <w:spacing w:val="0"/>
+          <w:i w:val="1"/>
+          <w:b w:val="1"/>
+          <w:color w:val="000000"/>
+          <w:sz w:val="20"/>
+          <w:szCs w:val="20"/>
+          <w:u w:val="none"/>
+          <w:rFonts w:ascii="Times" w:eastAsia="Times" w:hAnsi="Times" w:hint="default"/>
+        </w:rPr>
+        <w:t xml:space="preserve">Ejemplo 1. </w:t>
+      </w:r>
+      <w:r>
+        <w:rPr>
+          <w:spacing w:val="0"/>
+          <w:i w:val="0"/>
+          <w:b w:val="0"/>
+          <w:color w:val="000000"/>
+          <w:sz w:val="20"/>
+          <w:szCs w:val="20"/>
+          <w:u w:val="none"/>
+          <w:rFonts w:ascii="Times" w:eastAsia="Times" w:hAnsi="Times" w:hint="default"/>
+        </w:rPr>
+        <w:t xml:space="preserve">Queremos consultar, dentro de la tabla </w:t>
+      </w:r>
+      <w:r>
+        <w:rPr>
+          <w:spacing w:val="0"/>
+          <w:i w:val="1"/>
+          <w:b w:val="1"/>
+          <w:color w:val="000000"/>
+          <w:sz w:val="20"/>
+          <w:szCs w:val="20"/>
+          <w:u w:val="none"/>
+          <w:rFonts w:ascii="Times" w:eastAsia="Times" w:hAnsi="Times" w:hint="default"/>
+        </w:rPr>
+        <w:t>posts,</w:t>
+      </w:r>
+      <w:r>
+        <w:rPr>
+          <w:spacing w:val="0"/>
+          <w:i w:val="0"/>
+          <w:b w:val="0"/>
+          <w:color w:val="000000"/>
+          <w:sz w:val="20"/>
+          <w:szCs w:val="20"/>
+          <w:u w:val="none"/>
+          <w:rFonts w:ascii="Times" w:eastAsia="Times" w:hAnsi="Times" w:hint="default"/>
+        </w:rPr>
+        <w:t xml:space="preserve"> aquellos </w:t>
+      </w:r>
+      <w:r>
+        <w:rPr>
+          <w:spacing w:val="0"/>
+          <w:i w:val="1"/>
+          <w:b w:val="1"/>
+          <w:color w:val="000000"/>
+          <w:sz w:val="20"/>
+          <w:szCs w:val="20"/>
+          <w:u w:val="none"/>
+          <w:rFonts w:ascii="Times" w:eastAsia="Times" w:hAnsi="Times" w:hint="default"/>
+        </w:rPr>
+        <w:t>registros</w:t>
+      </w:r>
+      <w:r>
+        <w:rPr>
+          <w:spacing w:val="0"/>
+          <w:i w:val="0"/>
+          <w:b w:val="0"/>
+          <w:color w:val="000000"/>
+          <w:sz w:val="20"/>
+          <w:szCs w:val="20"/>
+          <w:u w:val="none"/>
+          <w:rFonts w:ascii="Times" w:eastAsia="Times" w:hAnsi="Times" w:hint="default"/>
+        </w:rPr>
+        <w:t xml:space="preserve"> donde los </w:t>
+      </w:r>
+      <w:r>
+        <w:rPr>
+          <w:spacing w:val="0"/>
+          <w:i w:val="1"/>
+          <w:b w:val="1"/>
+          <w:color w:val="000000"/>
+          <w:sz w:val="20"/>
+          <w:szCs w:val="20"/>
+          <w:u w:val="none"/>
+          <w:rFonts w:ascii="Times" w:eastAsia="Times" w:hAnsi="Times" w:hint="default"/>
+        </w:rPr>
+        <w:t>posts</w:t>
+      </w:r>
+      <w:r>
+        <w:rPr>
+          <w:spacing w:val="0"/>
+          <w:i w:val="0"/>
+          <w:b w:val="0"/>
+          <w:color w:val="000000"/>
+          <w:sz w:val="20"/>
+          <w:szCs w:val="20"/>
+          <w:u w:val="none"/>
+          <w:rFonts w:ascii="Times" w:eastAsia="Times" w:hAnsi="Times" w:hint="default"/>
+        </w:rPr>
+        <w:t xml:space="preserve"> no tengan un </w:t>
+      </w:r>
+      <w:r>
+        <w:rPr>
+          <w:spacing w:val="0"/>
+          <w:i w:val="1"/>
+          <w:b w:val="1"/>
+          <w:color w:val="000000"/>
+          <w:sz w:val="20"/>
+          <w:szCs w:val="20"/>
+          <w:u w:val="none"/>
+          <w:rFonts w:ascii="Times" w:eastAsia="Times" w:hAnsi="Times" w:hint="default"/>
+        </w:rPr>
+        <w:t xml:space="preserve">usuario asociado.</w:t>
+      </w:r>
+    </w:p>
+    <w:p>
+      <w:pPr>
+        <w:numPr>
+          <w:ilvl w:val="0"/>
+          <w:numId w:val="0"/>
+        </w:numPr>
+        <w:jc w:val="left"/>
+        <w:spacing w:lineRule="auto" w:line="259" w:before="0" w:after="160"/>
+        <w:widowControl w:val="1"/>
+        <w:ind w:right="0" w:left="0" w:firstLine="0"/>
+        <w:rPr>
+          <w:spacing w:val="0"/>
+          <w:i w:val="0"/>
+          <w:b w:val="0"/>
+          <w:color w:val="000000"/>
+          <w:sz w:val="20"/>
+          <w:szCs w:val="20"/>
+          <w:u w:val="none"/>
+          <w:rFonts w:ascii="Times" w:eastAsia="Times" w:hAnsi="Times" w:hint="default"/>
+        </w:rPr>
+        <w:wordWrap w:val="1"/>
+        <w:autoSpaceDE w:val="0"/>
+        <w:autoSpaceDN w:val="0"/>
+      </w:pPr>
+      <w:r>
+        <w:rPr>
+          <w:spacing w:val="0"/>
+          <w:i w:val="0"/>
+          <w:b w:val="0"/>
+          <w:color w:val="000000"/>
+          <w:sz w:val="20"/>
+          <w:szCs w:val="20"/>
+          <w:u w:val="none"/>
+          <w:rFonts w:ascii="Times" w:eastAsia="Times" w:hAnsi="Times" w:hint="default"/>
+        </w:rPr>
+        <w:t xml:space="preserve">Recuerdese, como estamos viendo sólo la información de una tabla, la tabla </w:t>
+      </w:r>
+      <w:r>
+        <w:rPr>
+          <w:spacing w:val="0"/>
+          <w:i w:val="1"/>
+          <w:b w:val="1"/>
+          <w:color w:val="000000"/>
+          <w:sz w:val="20"/>
+          <w:szCs w:val="20"/>
+          <w:u w:val="none"/>
+          <w:rFonts w:ascii="Times" w:eastAsia="Times" w:hAnsi="Times" w:hint="default"/>
+        </w:rPr>
+        <w:t>posts;</w:t>
+      </w:r>
+      <w:r>
+        <w:rPr>
+          <w:spacing w:val="0"/>
+          <w:i w:val="0"/>
+          <w:b w:val="0"/>
+          <w:color w:val="000000"/>
+          <w:sz w:val="20"/>
+          <w:szCs w:val="20"/>
+          <w:u w:val="none"/>
+          <w:rFonts w:ascii="Times" w:eastAsia="Times" w:hAnsi="Times" w:hint="default"/>
+        </w:rPr>
+        <w:t xml:space="preserve"> entonces, para saber </w:t>
+      </w:r>
+      <w:r>
+        <w:rPr>
+          <w:spacing w:val="0"/>
+          <w:i w:val="0"/>
+          <w:b w:val="0"/>
+          <w:color w:val="000000"/>
+          <w:sz w:val="20"/>
+          <w:szCs w:val="20"/>
+          <w:u w:val="none"/>
+          <w:rFonts w:ascii="Times" w:eastAsia="Times" w:hAnsi="Times" w:hint="default"/>
+        </w:rPr>
+        <w:t xml:space="preserve">puntualmente qué </w:t>
+      </w:r>
+      <w:r>
+        <w:rPr>
+          <w:spacing w:val="0"/>
+          <w:i w:val="1"/>
+          <w:b w:val="1"/>
+          <w:color w:val="000000"/>
+          <w:sz w:val="20"/>
+          <w:szCs w:val="20"/>
+          <w:u w:val="none"/>
+          <w:rFonts w:ascii="Times" w:eastAsia="Times" w:hAnsi="Times" w:hint="default"/>
+        </w:rPr>
+        <w:t>columna,</w:t>
+      </w:r>
+      <w:r>
+        <w:rPr>
+          <w:spacing w:val="0"/>
+          <w:i w:val="0"/>
+          <w:b w:val="0"/>
+          <w:color w:val="000000"/>
+          <w:sz w:val="20"/>
+          <w:szCs w:val="20"/>
+          <w:u w:val="none"/>
+          <w:rFonts w:ascii="Times" w:eastAsia="Times" w:hAnsi="Times" w:hint="default"/>
+        </w:rPr>
+        <w:t xml:space="preserve"> </w:t>
+      </w:r>
+      <w:r>
+        <w:rPr>
+          <w:spacing w:val="0"/>
+          <w:i w:val="1"/>
+          <w:b w:val="1"/>
+          <w:color w:val="000000"/>
+          <w:sz w:val="20"/>
+          <w:szCs w:val="20"/>
+          <w:u w:val="none"/>
+          <w:rFonts w:ascii="Times" w:eastAsia="Times" w:hAnsi="Times" w:hint="default"/>
+        </w:rPr>
+        <w:t>campo</w:t>
+      </w:r>
+      <w:r>
+        <w:rPr>
+          <w:spacing w:val="0"/>
+          <w:i w:val="0"/>
+          <w:b w:val="0"/>
+          <w:color w:val="000000"/>
+          <w:sz w:val="20"/>
+          <w:szCs w:val="20"/>
+          <w:u w:val="none"/>
+          <w:rFonts w:ascii="Times" w:eastAsia="Times" w:hAnsi="Times" w:hint="default"/>
+        </w:rPr>
+        <w:t xml:space="preserve"> o </w:t>
+      </w:r>
+      <w:r>
+        <w:rPr>
+          <w:spacing w:val="0"/>
+          <w:i w:val="1"/>
+          <w:b w:val="1"/>
+          <w:color w:val="000000"/>
+          <w:sz w:val="20"/>
+          <w:szCs w:val="20"/>
+          <w:u w:val="none"/>
+          <w:rFonts w:ascii="Times" w:eastAsia="Times" w:hAnsi="Times" w:hint="default"/>
+        </w:rPr>
+        <w:t>atributo</w:t>
+      </w:r>
+      <w:r>
+        <w:rPr>
+          <w:spacing w:val="0"/>
+          <w:i w:val="0"/>
+          <w:b w:val="0"/>
+          <w:color w:val="000000"/>
+          <w:sz w:val="20"/>
+          <w:szCs w:val="20"/>
+          <w:u w:val="none"/>
+          <w:rFonts w:ascii="Times" w:eastAsia="Times" w:hAnsi="Times" w:hint="default"/>
+        </w:rPr>
+        <w:t xml:space="preserve"> de la tabla </w:t>
+      </w:r>
+      <w:r>
+        <w:rPr>
+          <w:spacing w:val="0"/>
+          <w:i w:val="1"/>
+          <w:b w:val="1"/>
+          <w:color w:val="000000"/>
+          <w:sz w:val="20"/>
+          <w:szCs w:val="20"/>
+          <w:u w:val="none"/>
+          <w:rFonts w:ascii="Times" w:eastAsia="Times" w:hAnsi="Times" w:hint="default"/>
+        </w:rPr>
+        <w:t>posts</w:t>
+      </w:r>
+      <w:r>
+        <w:rPr>
+          <w:spacing w:val="0"/>
+          <w:i w:val="0"/>
+          <w:b w:val="0"/>
+          <w:color w:val="000000"/>
+          <w:sz w:val="20"/>
+          <w:szCs w:val="20"/>
+          <w:u w:val="none"/>
+          <w:rFonts w:ascii="Times" w:eastAsia="Times" w:hAnsi="Times" w:hint="default"/>
+        </w:rPr>
+        <w:t xml:space="preserve"> tiene la información de los </w:t>
+      </w:r>
+      <w:r>
+        <w:rPr>
+          <w:spacing w:val="0"/>
+          <w:i w:val="1"/>
+          <w:b w:val="1"/>
+          <w:color w:val="000000"/>
+          <w:sz w:val="20"/>
+          <w:szCs w:val="20"/>
+          <w:u w:val="none"/>
+          <w:rFonts w:ascii="Times" w:eastAsia="Times" w:hAnsi="Times" w:hint="default"/>
+        </w:rPr>
+        <w:t>usuarios,</w:t>
+      </w:r>
+      <w:r>
+        <w:rPr>
+          <w:spacing w:val="0"/>
+          <w:i w:val="0"/>
+          <w:b w:val="0"/>
+          <w:color w:val="000000"/>
+          <w:sz w:val="20"/>
+          <w:szCs w:val="20"/>
+          <w:u w:val="none"/>
+          <w:rFonts w:ascii="Times" w:eastAsia="Times" w:hAnsi="Times" w:hint="default"/>
+        </w:rPr>
+        <w:t xml:space="preserve"> teniendo </w:t>
+      </w:r>
+      <w:r>
+        <w:rPr>
+          <w:spacing w:val="0"/>
+          <w:i w:val="0"/>
+          <w:b w:val="0"/>
+          <w:color w:val="000000"/>
+          <w:sz w:val="20"/>
+          <w:szCs w:val="20"/>
+          <w:u w:val="none"/>
+          <w:rFonts w:ascii="Times" w:eastAsia="Times" w:hAnsi="Times" w:hint="default"/>
+        </w:rPr>
+        <w:t xml:space="preserve">claro que </w:t>
+      </w:r>
+      <w:r>
+        <w:rPr>
+          <w:spacing w:val="0"/>
+          <w:i w:val="1"/>
+          <w:b w:val="1"/>
+          <w:color w:val="000000"/>
+          <w:sz w:val="20"/>
+          <w:szCs w:val="20"/>
+          <w:u w:val="none"/>
+          <w:rFonts w:ascii="Times" w:eastAsia="Times" w:hAnsi="Times" w:hint="default"/>
+        </w:rPr>
+        <w:t>usuarios</w:t>
+      </w:r>
+      <w:r>
+        <w:rPr>
+          <w:spacing w:val="0"/>
+          <w:i w:val="0"/>
+          <w:b w:val="0"/>
+          <w:color w:val="000000"/>
+          <w:sz w:val="20"/>
+          <w:szCs w:val="20"/>
+          <w:u w:val="none"/>
+          <w:rFonts w:ascii="Times" w:eastAsia="Times" w:hAnsi="Times" w:hint="default"/>
+        </w:rPr>
+        <w:t xml:space="preserve"> vendría siendo realmente otra entidad o tabla,... A qué recurso, de la misma tabla </w:t>
+      </w:r>
+      <w:r>
+        <w:rPr>
+          <w:spacing w:val="0"/>
+          <w:i w:val="1"/>
+          <w:b w:val="1"/>
+          <w:color w:val="000000"/>
+          <w:sz w:val="20"/>
+          <w:szCs w:val="20"/>
+          <w:u w:val="none"/>
+          <w:rFonts w:ascii="Times" w:eastAsia="Times" w:hAnsi="Times" w:hint="default"/>
+        </w:rPr>
+        <w:t>posts,</w:t>
+      </w:r>
+      <w:r>
+        <w:rPr>
+          <w:spacing w:val="0"/>
+          <w:i w:val="0"/>
+          <w:b w:val="0"/>
+          <w:color w:val="000000"/>
+          <w:sz w:val="20"/>
+          <w:szCs w:val="20"/>
+          <w:u w:val="none"/>
+          <w:rFonts w:ascii="Times" w:eastAsia="Times" w:hAnsi="Times" w:hint="default"/>
+        </w:rPr>
+        <w:t xml:space="preserve"> </w:t>
+      </w:r>
+      <w:r>
+        <w:rPr>
+          <w:spacing w:val="0"/>
+          <w:i w:val="0"/>
+          <w:b w:val="0"/>
+          <w:color w:val="000000"/>
+          <w:sz w:val="20"/>
+          <w:szCs w:val="20"/>
+          <w:u w:val="none"/>
+          <w:rFonts w:ascii="Times" w:eastAsia="Times" w:hAnsi="Times" w:hint="default"/>
+        </w:rPr>
+        <w:t xml:space="preserve">tendría que recurrir para ver los </w:t>
+      </w:r>
+      <w:r>
+        <w:rPr>
+          <w:spacing w:val="0"/>
+          <w:i w:val="1"/>
+          <w:b w:val="1"/>
+          <w:color w:val="000000"/>
+          <w:sz w:val="20"/>
+          <w:szCs w:val="20"/>
+          <w:u w:val="none"/>
+          <w:rFonts w:ascii="Times" w:eastAsia="Times" w:hAnsi="Times" w:hint="default"/>
+        </w:rPr>
+        <w:t>usuarios</w:t>
+      </w:r>
+      <w:r>
+        <w:rPr>
+          <w:spacing w:val="0"/>
+          <w:i w:val="0"/>
+          <w:b w:val="0"/>
+          <w:color w:val="000000"/>
+          <w:sz w:val="20"/>
+          <w:szCs w:val="20"/>
+          <w:u w:val="none"/>
+          <w:rFonts w:ascii="Times" w:eastAsia="Times" w:hAnsi="Times" w:hint="default"/>
+        </w:rPr>
+        <w:t xml:space="preserve"> </w:t>
+      </w:r>
+      <w:r>
+        <w:rPr>
+          <w:spacing w:val="0"/>
+          <w:i w:val="1"/>
+          <w:b w:val="1"/>
+          <w:color w:val="000000"/>
+          <w:sz w:val="20"/>
+          <w:szCs w:val="20"/>
+          <w:u w:val="none"/>
+          <w:rFonts w:ascii="Times" w:eastAsia="Times" w:hAnsi="Times" w:hint="default"/>
+        </w:rPr>
+        <w:t>asociados</w:t>
+      </w:r>
+      <w:r>
+        <w:rPr>
+          <w:spacing w:val="0"/>
+          <w:i w:val="0"/>
+          <w:b w:val="0"/>
+          <w:color w:val="000000"/>
+          <w:sz w:val="20"/>
+          <w:szCs w:val="20"/>
+          <w:u w:val="none"/>
+          <w:rFonts w:ascii="Times" w:eastAsia="Times" w:hAnsi="Times" w:hint="default"/>
+        </w:rPr>
+        <w:t xml:space="preserve"> a </w:t>
+      </w:r>
+      <w:r>
+        <w:rPr>
+          <w:spacing w:val="0"/>
+          <w:i w:val="1"/>
+          <w:b w:val="1"/>
+          <w:color w:val="000000"/>
+          <w:sz w:val="20"/>
+          <w:szCs w:val="20"/>
+          <w:u w:val="none"/>
+          <w:rFonts w:ascii="Times" w:eastAsia="Times" w:hAnsi="Times" w:hint="default"/>
+        </w:rPr>
+        <w:t>los</w:t>
+      </w:r>
+      <w:r>
+        <w:rPr>
+          <w:spacing w:val="0"/>
+          <w:i w:val="0"/>
+          <w:b w:val="0"/>
+          <w:color w:val="000000"/>
+          <w:sz w:val="20"/>
+          <w:szCs w:val="20"/>
+          <w:u w:val="none"/>
+          <w:rFonts w:ascii="Times" w:eastAsia="Times" w:hAnsi="Times" w:hint="default"/>
+        </w:rPr>
+        <w:t xml:space="preserve"> </w:t>
+      </w:r>
+      <w:r>
+        <w:rPr>
+          <w:spacing w:val="0"/>
+          <w:i w:val="1"/>
+          <w:b w:val="1"/>
+          <w:color w:val="000000"/>
+          <w:sz w:val="20"/>
+          <w:szCs w:val="20"/>
+          <w:u w:val="none"/>
+          <w:rFonts w:ascii="Times" w:eastAsia="Times" w:hAnsi="Times" w:hint="default"/>
+        </w:rPr>
+        <w:t xml:space="preserve">posts? Pues bien, a la llave foránea de usuarios </w:t>
+      </w:r>
+      <w:r>
+        <w:rPr>
+          <w:spacing w:val="0"/>
+          <w:i w:val="1"/>
+          <w:b w:val="1"/>
+          <w:color w:val="000000"/>
+          <w:sz w:val="20"/>
+          <w:szCs w:val="20"/>
+          <w:u w:val="none"/>
+          <w:rFonts w:ascii="Times" w:eastAsia="Times" w:hAnsi="Times" w:hint="default"/>
+        </w:rPr>
+        <w:t xml:space="preserve">dentro de la tabla posts;</w:t>
+      </w:r>
+      <w:r>
+        <w:rPr>
+          <w:spacing w:val="0"/>
+          <w:i w:val="0"/>
+          <w:b w:val="0"/>
+          <w:color w:val="000000"/>
+          <w:sz w:val="20"/>
+          <w:szCs w:val="20"/>
+          <w:u w:val="none"/>
+          <w:rFonts w:ascii="Times" w:eastAsia="Times" w:hAnsi="Times" w:hint="default"/>
+        </w:rPr>
+        <w:t xml:space="preserve"> es decir, al campo o columna: </w:t>
+      </w:r>
+      <w:r>
+        <w:rPr>
+          <w:spacing w:val="0"/>
+          <w:i w:val="1"/>
+          <w:b w:val="1"/>
+          <w:color w:val="000000"/>
+          <w:sz w:val="20"/>
+          <w:szCs w:val="20"/>
+          <w:u w:val="none"/>
+          <w:rFonts w:ascii="Times" w:eastAsia="Times" w:hAnsi="Times" w:hint="default"/>
+        </w:rPr>
+        <w:t xml:space="preserve">“usuario_id”. </w:t>
+      </w:r>
+      <w:r>
+        <w:rPr>
+          <w:spacing w:val="0"/>
+          <w:i w:val="0"/>
+          <w:b w:val="0"/>
+          <w:color w:val="000000"/>
+          <w:sz w:val="20"/>
+          <w:szCs w:val="20"/>
+          <w:u w:val="none"/>
+          <w:rFonts w:ascii="Times" w:eastAsia="Times" w:hAnsi="Times" w:hint="default"/>
+        </w:rPr>
+        <w:t xml:space="preserve">Lo dicho, la tarea consiste en consultar </w:t>
+      </w:r>
+      <w:r>
+        <w:rPr>
+          <w:spacing w:val="0"/>
+          <w:i w:val="0"/>
+          <w:b w:val="0"/>
+          <w:color w:val="000000"/>
+          <w:sz w:val="20"/>
+          <w:szCs w:val="20"/>
+          <w:u w:val="none"/>
+          <w:rFonts w:ascii="Times" w:eastAsia="Times" w:hAnsi="Times" w:hint="default"/>
+        </w:rPr>
+        <w:t xml:space="preserve">qué registros, de la tabla </w:t>
+      </w:r>
+      <w:r>
+        <w:rPr>
+          <w:spacing w:val="0"/>
+          <w:i w:val="1"/>
+          <w:b w:val="1"/>
+          <w:color w:val="000000"/>
+          <w:sz w:val="20"/>
+          <w:szCs w:val="20"/>
+          <w:u w:val="none"/>
+          <w:rFonts w:ascii="Times" w:eastAsia="Times" w:hAnsi="Times" w:hint="default"/>
+        </w:rPr>
+        <w:t>posts,</w:t>
+      </w:r>
+      <w:r>
+        <w:rPr>
+          <w:spacing w:val="0"/>
+          <w:i w:val="0"/>
+          <w:b w:val="0"/>
+          <w:color w:val="000000"/>
+          <w:sz w:val="20"/>
+          <w:szCs w:val="20"/>
+          <w:u w:val="none"/>
+          <w:rFonts w:ascii="Times" w:eastAsia="Times" w:hAnsi="Times" w:hint="default"/>
+        </w:rPr>
+        <w:t xml:space="preserve"> tienen un </w:t>
+      </w:r>
+      <w:r>
+        <w:rPr>
+          <w:spacing w:val="0"/>
+          <w:i w:val="1"/>
+          <w:b w:val="1"/>
+          <w:color w:val="000000"/>
+          <w:sz w:val="20"/>
+          <w:szCs w:val="20"/>
+          <w:u w:val="none"/>
+          <w:rFonts w:ascii="Times" w:eastAsia="Times" w:hAnsi="Times" w:hint="default"/>
+        </w:rPr>
+        <w:t>usuario_id</w:t>
+      </w:r>
+      <w:r>
+        <w:rPr>
+          <w:spacing w:val="0"/>
+          <w:i w:val="0"/>
+          <w:b w:val="0"/>
+          <w:color w:val="000000"/>
+          <w:sz w:val="20"/>
+          <w:szCs w:val="20"/>
+          <w:u w:val="none"/>
+          <w:rFonts w:ascii="Times" w:eastAsia="Times" w:hAnsi="Times" w:hint="default"/>
+        </w:rPr>
+        <w:t xml:space="preserve"> equivalente a </w:t>
+      </w:r>
+      <w:r>
+        <w:rPr>
+          <w:spacing w:val="0"/>
+          <w:i w:val="1"/>
+          <w:b w:val="1"/>
+          <w:color w:val="000000"/>
+          <w:sz w:val="20"/>
+          <w:szCs w:val="20"/>
+          <w:u w:val="none"/>
+          <w:rFonts w:ascii="Times" w:eastAsia="Times" w:hAnsi="Times" w:hint="default"/>
+        </w:rPr>
+        <w:t>NULL</w:t>
+      </w:r>
+      <w:r>
+        <w:rPr>
+          <w:spacing w:val="0"/>
+          <w:i w:val="0"/>
+          <w:b w:val="0"/>
+          <w:color w:val="000000"/>
+          <w:sz w:val="20"/>
+          <w:szCs w:val="20"/>
+          <w:u w:val="none"/>
+          <w:rFonts w:ascii="Times" w:eastAsia="Times" w:hAnsi="Times" w:hint="default"/>
+        </w:rPr>
+        <w:t>;</w:t>
+      </w:r>
+      <w:r>
+        <w:rPr>
+          <w:spacing w:val="0"/>
+          <w:i w:val="1"/>
+          <w:b w:val="1"/>
+          <w:color w:val="000000"/>
+          <w:sz w:val="20"/>
+          <w:szCs w:val="20"/>
+          <w:u w:val="none"/>
+          <w:rFonts w:ascii="Times" w:eastAsia="Times" w:hAnsi="Times" w:hint="default"/>
+        </w:rPr>
+        <w:t xml:space="preserve"> </w:t>
+      </w:r>
+      <w:r>
+        <w:rPr>
+          <w:spacing w:val="0"/>
+          <w:i w:val="0"/>
+          <w:b w:val="0"/>
+          <w:color w:val="000000"/>
+          <w:sz w:val="20"/>
+          <w:szCs w:val="20"/>
+          <w:u w:val="none"/>
+          <w:rFonts w:ascii="Times" w:eastAsia="Times" w:hAnsi="Times" w:hint="default"/>
+        </w:rPr>
+        <w:t xml:space="preserve">es decir, donde </w:t>
+      </w:r>
+      <w:r>
+        <w:rPr>
+          <w:spacing w:val="0"/>
+          <w:i w:val="1"/>
+          <w:b w:val="1"/>
+          <w:color w:val="000000"/>
+          <w:sz w:val="20"/>
+          <w:szCs w:val="20"/>
+          <w:u w:val="none"/>
+          <w:rFonts w:ascii="Times" w:eastAsia="Times" w:hAnsi="Times" w:hint="default"/>
+        </w:rPr>
+        <w:t xml:space="preserve">usuarios_id sea null. </w:t>
+      </w:r>
+      <w:r>
+        <w:rPr>
+          <w:spacing w:val="0"/>
+          <w:i w:val="0"/>
+          <w:b w:val="0"/>
+          <w:color w:val="000000"/>
+          <w:sz w:val="20"/>
+          <w:szCs w:val="20"/>
+          <w:u w:val="none"/>
+          <w:rFonts w:ascii="Times" w:eastAsia="Times" w:hAnsi="Times" w:hint="default"/>
+        </w:rPr>
+        <w:t xml:space="preserve">Tal así:</w:t>
+      </w:r>
+    </w:p>
+    <w:p>
+      <w:pPr>
+        <w:numPr>
+          <w:ilvl w:val="0"/>
+          <w:numId w:val="0"/>
+        </w:numPr>
+        <w:jc w:val="left"/>
+        <w:spacing w:lineRule="auto" w:line="259" w:before="0" w:after="160"/>
+        <w:widowControl w:val="1"/>
+        <w:ind w:right="0" w:left="0" w:firstLine="0"/>
+        <w:rPr>
+          <w:spacing w:val="0"/>
+          <w:i w:val="1"/>
+          <w:b w:val="0"/>
+          <w:color w:val="000000"/>
+          <w:sz w:val="20"/>
+          <w:szCs w:val="20"/>
+          <w:u w:val="none"/>
+          <w:rFonts w:ascii="Times" w:eastAsia="Times" w:hAnsi="Times" w:hint="default"/>
+        </w:rPr>
+        <w:wordWrap w:val="1"/>
+        <w:autoSpaceDE w:val="0"/>
+        <w:autoSpaceDN w:val="0"/>
+      </w:pPr>
+      <w:r>
+        <w:rPr>
+          <w:sz w:val="20"/>
+        </w:rPr>
+        <w:drawing>
+          <wp:inline distT="0" distB="0" distL="0" distR="0">
+            <wp:extent cx="2124075" cy="409575"/>
+            <wp:effectExtent l="0" t="0" r="0" b="0"/>
+            <wp:docPr id="71" name="Imagen 50"/>
+            <wp:cNvGraphicFramePr>
+              <a:graphicFrameLocks xmlns:a="http://schemas.openxmlformats.org/drawingml/2006/main" noChangeAspect="1"/>
+            </wp:cNvGraphicFramePr>
+            <a:graphic xmlns:a="http://schemas.openxmlformats.org/drawingml/2006/main">
+              <a:graphicData uri="http://schemas.openxmlformats.org/drawingml/2006/picture">
+                <pic:pic xmlns:pic="http://schemas.openxmlformats.org/drawingml/2006/picture">
+                  <pic:nvPicPr>
+                    <pic:cNvPr id="95" name="Picture 95" descr="/Users/robertovelasquezdean/Library/Group Containers/L48J367XN4.com.infraware.PolarisOffice/EngineTemp/841/fImage9238715164.png"/>
+                    <pic:cNvPicPr>
+                      <a:picLocks noChangeAspect="1" noChangeArrowheads="1"/>
+                    </pic:cNvPicPr>
+                  </pic:nvPicPr>
+                  <pic:blipFill>
+                    <a:blip r:embed="rId99">
+                      <a:extLst>
+                        <a:ext uri="{BEBA8EAE-BF5A-486C-A8C5-ECC9F3942E4B}">
+                          <a14:imgProps xmlns:a14="http://schemas.microsoft.com/office/drawing/2010/main">
+                            <a14:imgLayer r:embed="rId100">
+                              <a14:imgEffect>
+                                <a14:sharpenSoften amount="25000"/>
+                              </a14:imgEffect>
+                            </a14:imgLayer>
+                          </a14:imgProps>
+                        </a:ext>
+                        <a:ext uri="{28A0092B-C50C-407E-A947-70E740481C1C}">
+                          <a14:useLocalDpi xmlns:a14="http://schemas.microsoft.com/office/drawing/2010/main" val="0"/>
+                        </a:ext>
+                      </a:extLst>
+                    </a:blip>
+                    <a:stretch>
+                      <a:fillRect/>
+                    </a:stretch>
+                  </pic:blipFill>
+                  <pic:spPr>
+                    <a:xfrm>
+                      <a:off x="0" y="0"/>
+                      <a:ext cx="2124710" cy="410210"/>
+                    </a:xfrm>
+                    <a:prstGeom prst="rect"/>
+                    <a:ln cap="flat"/>
+                  </pic:spPr>
+                </pic:pic>
+              </a:graphicData>
+            </a:graphic>
+          </wp:inline>
+        </w:drawing>
+      </w:r>
+    </w:p>
+    <w:p>
+      <w:pPr>
+        <w:numPr>
+          <w:ilvl w:val="0"/>
+          <w:numId w:val="0"/>
+        </w:numPr>
+        <w:jc w:val="left"/>
+        <w:spacing w:lineRule="auto" w:line="259" w:before="0" w:after="160"/>
+        <w:widowControl w:val="1"/>
+        <w:ind w:right="0" w:left="0" w:firstLine="0"/>
+        <w:rPr>
+          <w:spacing w:val="0"/>
+          <w:i w:val="1"/>
+          <w:b w:val="0"/>
+          <w:color w:val="000000"/>
+          <w:sz w:val="20"/>
+          <w:szCs w:val="20"/>
+          <w:u w:val="none"/>
+          <w:rFonts w:ascii="Times" w:eastAsia="Times" w:hAnsi="Times" w:hint="default"/>
+        </w:rPr>
+        <w:wordWrap w:val="1"/>
+        <w:autoSpaceDE w:val="0"/>
+        <w:autoSpaceDN w:val="0"/>
+      </w:pPr>
+      <w:r>
+        <w:rPr>
+          <w:sz w:val="20"/>
+        </w:rPr>
+        <w:drawing>
+          <wp:inline distT="0" distB="0" distL="0" distR="0">
+            <wp:extent cx="5731510" cy="313690"/>
+            <wp:effectExtent l="0" t="0" r="0" b="0"/>
+            <wp:docPr id="87" name="Imagen 51"/>
+            <wp:cNvGraphicFramePr>
+              <a:graphicFrameLocks xmlns:a="http://schemas.openxmlformats.org/drawingml/2006/main" noChangeAspect="1"/>
+            </wp:cNvGraphicFramePr>
+            <a:graphic xmlns:a="http://schemas.openxmlformats.org/drawingml/2006/main">
+              <a:graphicData uri="http://schemas.openxmlformats.org/drawingml/2006/picture">
+                <pic:pic xmlns:pic="http://schemas.openxmlformats.org/drawingml/2006/picture">
+                  <pic:nvPicPr>
+                    <pic:cNvPr id="97" name="Picture 97" descr="/Users/robertovelasquezdean/Library/Group Containers/L48J367XN4.com.infraware.PolarisOffice/EngineTemp/841/fImage16254873979.png"/>
+                    <pic:cNvPicPr>
+                      <a:picLocks noChangeAspect="1" noChangeArrowheads="1"/>
+                    </pic:cNvPicPr>
+                  </pic:nvPicPr>
+                  <pic:blipFill>
+                    <a:blip r:embed="rId101">
+                      <a:extLst>
+                        <a:ext uri="{BEBA8EAE-BF5A-486C-A8C5-ECC9F3942E4B}">
+                          <a14:imgProps xmlns:a14="http://schemas.microsoft.com/office/drawing/2010/main">
+                            <a14:imgLayer r:embed="rId102">
+                              <a14:imgEffect>
+                                <a14:sharpenSoften amount="25000"/>
+                              </a14:imgEffect>
+                            </a14:imgLayer>
+                          </a14:imgProps>
+                        </a:ext>
+                        <a:ext uri="{28A0092B-C50C-407E-A947-70E740481C1C}">
+                          <a14:useLocalDpi xmlns:a14="http://schemas.microsoft.com/office/drawing/2010/main" val="0"/>
+                        </a:ext>
+                      </a:extLst>
+                    </a:blip>
+                    <a:stretch>
+                      <a:fillRect/>
+                    </a:stretch>
+                  </pic:blipFill>
+                  <pic:spPr>
+                    <a:xfrm>
+                      <a:off x="0" y="0"/>
+                      <a:ext cx="5732145" cy="314325"/>
+                    </a:xfrm>
+                    <a:prstGeom prst="rect"/>
+                    <a:ln cap="flat"/>
+                  </pic:spPr>
+                </pic:pic>
+              </a:graphicData>
+            </a:graphic>
+          </wp:inline>
+        </w:drawing>
+      </w:r>
+    </w:p>
+    <w:p>
+      <w:pPr>
+        <w:numPr>
+          <w:ilvl w:val="0"/>
+          <w:numId w:val="0"/>
+        </w:numPr>
+        <w:jc w:val="left"/>
+        <w:spacing w:lineRule="auto" w:line="259" w:before="0" w:after="160"/>
+        <w:widowControl w:val="1"/>
+        <w:ind w:right="0" w:left="0" w:firstLine="0"/>
+        <w:rPr>
+          <w:spacing w:val="0"/>
+          <w:i w:val="1"/>
+          <w:b w:val="0"/>
+          <w:color w:val="000000"/>
+          <w:sz w:val="20"/>
+          <w:szCs w:val="20"/>
+          <w:u w:val="none"/>
+          <w:rFonts w:ascii="Times" w:eastAsia="Times" w:hAnsi="Times" w:hint="default"/>
+        </w:rPr>
+        <w:wordWrap w:val="1"/>
+        <w:autoSpaceDE w:val="0"/>
+        <w:autoSpaceDN w:val="0"/>
+      </w:pPr>
+      <w:r>
+        <w:rPr>
+          <w:spacing w:val="0"/>
+          <w:i w:val="1"/>
+          <w:b w:val="0"/>
+          <w:color w:val="000000"/>
+          <w:sz w:val="20"/>
+          <w:szCs w:val="20"/>
+          <w:u w:val="none"/>
+          <w:rFonts w:ascii="Times" w:eastAsia="Times" w:hAnsi="Times" w:hint="default"/>
+        </w:rPr>
+        <w:t xml:space="preserve">La base de datos entiende que le estás preguntando donde el usuario es “nulo”; es decir, trae todos los </w:t>
+      </w:r>
+      <w:r>
+        <w:rPr>
+          <w:spacing w:val="0"/>
+          <w:i w:val="1"/>
+          <w:b w:val="0"/>
+          <w:color w:val="000000"/>
+          <w:sz w:val="20"/>
+          <w:szCs w:val="20"/>
+          <w:u w:val="none"/>
+          <w:rFonts w:ascii="Times" w:eastAsia="Times" w:hAnsi="Times" w:hint="default"/>
+        </w:rPr>
+        <w:t xml:space="preserve">registros donde el usuario es nulo (is null).</w:t>
+      </w:r>
+    </w:p>
+    <w:p>
+      <w:pPr>
+        <w:numPr>
+          <w:ilvl w:val="0"/>
+          <w:numId w:val="0"/>
+        </w:numPr>
+        <w:jc w:val="left"/>
+        <w:spacing w:lineRule="auto" w:line="259" w:before="0" w:after="160"/>
+        <w:widowControl w:val="1"/>
+        <w:ind w:right="0" w:left="0" w:firstLine="0"/>
+        <w:rPr>
+          <w:spacing w:val="0"/>
+          <w:i w:val="0"/>
+          <w:b w:val="0"/>
+          <w:color w:val="000000"/>
+          <w:sz w:val="20"/>
+          <w:szCs w:val="20"/>
+          <w:u w:val="none"/>
+          <w:rFonts w:ascii="Times" w:eastAsia="Times" w:hAnsi="Times" w:hint="default"/>
+        </w:rPr>
+        <w:wordWrap w:val="1"/>
+        <w:autoSpaceDE w:val="0"/>
+        <w:autoSpaceDN w:val="0"/>
+      </w:pPr>
+      <w:r>
+        <w:rPr>
+          <w:spacing w:val="0"/>
+          <w:i w:val="0"/>
+          <w:b w:val="0"/>
+          <w:color w:val="000000"/>
+          <w:sz w:val="20"/>
+          <w:szCs w:val="20"/>
+          <w:u w:val="none"/>
+          <w:rFonts w:ascii="Times" w:eastAsia="Times" w:hAnsi="Times" w:hint="default"/>
+        </w:rPr>
+        <w:t xml:space="preserve">Sin embargo, hay que precisar que la mayoria de las veces no nos interesa traer los </w:t>
+      </w:r>
+      <w:r>
+        <w:rPr>
+          <w:spacing w:val="0"/>
+          <w:i w:val="1"/>
+          <w:b w:val="1"/>
+          <w:color w:val="000000"/>
+          <w:sz w:val="20"/>
+          <w:szCs w:val="20"/>
+          <w:u w:val="none"/>
+          <w:rFonts w:ascii="Times" w:eastAsia="Times" w:hAnsi="Times" w:hint="default"/>
+        </w:rPr>
+        <w:t>nulos</w:t>
+      </w:r>
+      <w:r>
+        <w:rPr>
+          <w:spacing w:val="0"/>
+          <w:i w:val="0"/>
+          <w:b w:val="0"/>
+          <w:color w:val="000000"/>
+          <w:sz w:val="20"/>
+          <w:szCs w:val="20"/>
+          <w:u w:val="none"/>
+          <w:rFonts w:ascii="Times" w:eastAsia="Times" w:hAnsi="Times" w:hint="default"/>
+        </w:rPr>
+        <w:t xml:space="preserve">; sino, mas bien, los </w:t>
+      </w:r>
+      <w:r>
+        <w:rPr>
+          <w:spacing w:val="0"/>
+          <w:i w:val="1"/>
+          <w:b w:val="1"/>
+          <w:color w:val="000000"/>
+          <w:sz w:val="20"/>
+          <w:szCs w:val="20"/>
+          <w:u w:val="none"/>
+          <w:rFonts w:ascii="Times" w:eastAsia="Times" w:hAnsi="Times" w:hint="default"/>
+        </w:rPr>
+        <w:t xml:space="preserve">no </w:t>
+      </w:r>
+      <w:r>
+        <w:rPr>
+          <w:spacing w:val="0"/>
+          <w:i w:val="1"/>
+          <w:b w:val="1"/>
+          <w:color w:val="000000"/>
+          <w:sz w:val="20"/>
+          <w:szCs w:val="20"/>
+          <w:u w:val="none"/>
+          <w:rFonts w:ascii="Times" w:eastAsia="Times" w:hAnsi="Times" w:hint="default"/>
+        </w:rPr>
+        <w:t>nulos</w:t>
+      </w:r>
+      <w:r>
+        <w:rPr>
+          <w:spacing w:val="0"/>
+          <w:i w:val="0"/>
+          <w:b w:val="0"/>
+          <w:color w:val="000000"/>
+          <w:sz w:val="20"/>
+          <w:szCs w:val="20"/>
+          <w:u w:val="none"/>
+          <w:rFonts w:ascii="Times" w:eastAsia="Times" w:hAnsi="Times" w:hint="default"/>
+        </w:rPr>
+        <w:t xml:space="preserve">; siguiendo el mismo ejemplo, estaríamos hablando entonces de los posts que sí tienen un usuario asociado. </w:t>
+      </w:r>
+      <w:r>
+        <w:rPr>
+          <w:spacing w:val="0"/>
+          <w:i w:val="0"/>
+          <w:b w:val="0"/>
+          <w:color w:val="000000"/>
+          <w:sz w:val="20"/>
+          <w:szCs w:val="20"/>
+          <w:u w:val="none"/>
+          <w:rFonts w:ascii="Times" w:eastAsia="Times" w:hAnsi="Times" w:hint="default"/>
+        </w:rPr>
+        <w:t xml:space="preserve">Cuando queremos consultar registros, de cualquier campo, que </w:t>
+      </w:r>
+      <w:r>
+        <w:rPr>
+          <w:spacing w:val="0"/>
+          <w:i w:val="1"/>
+          <w:b w:val="1"/>
+          <w:color w:val="000000"/>
+          <w:sz w:val="20"/>
+          <w:szCs w:val="20"/>
+          <w:u w:val="none"/>
+          <w:rFonts w:ascii="Times" w:eastAsia="Times" w:hAnsi="Times" w:hint="default"/>
+        </w:rPr>
+        <w:t>NO</w:t>
+      </w:r>
+      <w:r>
+        <w:rPr>
+          <w:spacing w:val="0"/>
+          <w:i w:val="0"/>
+          <w:b w:val="0"/>
+          <w:color w:val="000000"/>
+          <w:sz w:val="20"/>
+          <w:szCs w:val="20"/>
+          <w:u w:val="none"/>
+          <w:rFonts w:ascii="Times" w:eastAsia="Times" w:hAnsi="Times" w:hint="default"/>
+        </w:rPr>
+        <w:t xml:space="preserve"> tengan celdas </w:t>
+      </w:r>
+      <w:r>
+        <w:rPr>
+          <w:spacing w:val="0"/>
+          <w:i w:val="1"/>
+          <w:b w:val="1"/>
+          <w:color w:val="000000"/>
+          <w:sz w:val="20"/>
+          <w:szCs w:val="20"/>
+          <w:u w:val="none"/>
+          <w:rFonts w:ascii="Times" w:eastAsia="Times" w:hAnsi="Times" w:hint="default"/>
+        </w:rPr>
+        <w:t>null</w:t>
+      </w:r>
+      <w:r>
+        <w:rPr>
+          <w:spacing w:val="0"/>
+          <w:i w:val="0"/>
+          <w:b w:val="0"/>
+          <w:color w:val="000000"/>
+          <w:sz w:val="20"/>
+          <w:szCs w:val="20"/>
+          <w:u w:val="none"/>
+          <w:rFonts w:ascii="Times" w:eastAsia="Times" w:hAnsi="Times" w:hint="default"/>
+        </w:rPr>
+        <w:t xml:space="preserve"> nos debemos asistir de la </w:t>
+      </w:r>
+      <w:r>
+        <w:rPr>
+          <w:spacing w:val="0"/>
+          <w:i w:val="0"/>
+          <w:b w:val="0"/>
+          <w:color w:val="000000"/>
+          <w:sz w:val="20"/>
+          <w:szCs w:val="20"/>
+          <w:u w:val="none"/>
+          <w:rFonts w:ascii="Times" w:eastAsia="Times" w:hAnsi="Times" w:hint="default"/>
+        </w:rPr>
+        <w:t xml:space="preserve">sentencia </w:t>
+      </w:r>
+      <w:r>
+        <w:rPr>
+          <w:spacing w:val="0"/>
+          <w:i w:val="1"/>
+          <w:b w:val="1"/>
+          <w:color w:val="000000"/>
+          <w:sz w:val="20"/>
+          <w:szCs w:val="20"/>
+          <w:u w:val="none"/>
+          <w:rFonts w:ascii="Times" w:eastAsia="Times" w:hAnsi="Times" w:hint="default"/>
+        </w:rPr>
+        <w:t xml:space="preserve">IS NOT NULL. </w:t>
+      </w:r>
+      <w:r>
+        <w:rPr>
+          <w:spacing w:val="0"/>
+          <w:i w:val="0"/>
+          <w:b w:val="0"/>
+          <w:color w:val="000000"/>
+          <w:sz w:val="20"/>
+          <w:szCs w:val="20"/>
+          <w:u w:val="none"/>
+          <w:rFonts w:ascii="Times" w:eastAsia="Times" w:hAnsi="Times" w:hint="default"/>
+        </w:rPr>
+        <w:t xml:space="preserve">Tal así:</w:t>
+      </w:r>
+    </w:p>
+    <w:p>
+      <w:pPr>
+        <w:numPr>
+          <w:ilvl w:val="0"/>
+          <w:numId w:val="0"/>
+        </w:numPr>
+        <w:jc w:val="left"/>
+        <w:spacing w:lineRule="auto" w:line="259" w:before="0" w:after="160"/>
+        <w:widowControl w:val="1"/>
+        <w:ind w:right="0" w:left="0" w:firstLine="0"/>
+        <w:rPr>
+          <w:spacing w:val="0"/>
+          <w:i w:val="0"/>
+          <w:b w:val="0"/>
+          <w:color w:val="000000"/>
+          <w:sz w:val="20"/>
+          <w:szCs w:val="20"/>
+          <w:u w:val="none"/>
+          <w:rFonts w:ascii="Times" w:eastAsia="Times" w:hAnsi="Times" w:hint="default"/>
+        </w:rPr>
+        <w:wordWrap w:val="1"/>
+        <w:autoSpaceDE w:val="0"/>
+        <w:autoSpaceDN w:val="0"/>
+      </w:pPr>
+      <w:r>
+        <w:rPr>
+          <w:sz w:val="20"/>
+        </w:rPr>
+        <w:drawing>
+          <wp:inline distT="0" distB="0" distL="0" distR="0">
+            <wp:extent cx="2409825" cy="390525"/>
+            <wp:effectExtent l="0" t="0" r="0" b="0"/>
+            <wp:docPr id="93" name="Imagen 52"/>
+            <wp:cNvGraphicFramePr>
+              <a:graphicFrameLocks xmlns:a="http://schemas.openxmlformats.org/drawingml/2006/main" noChangeAspect="1"/>
+            </wp:cNvGraphicFramePr>
+            <a:graphic xmlns:a="http://schemas.openxmlformats.org/drawingml/2006/main">
+              <a:graphicData uri="http://schemas.openxmlformats.org/drawingml/2006/picture">
+                <pic:pic xmlns:pic="http://schemas.openxmlformats.org/drawingml/2006/picture">
+                  <pic:nvPicPr>
+                    <pic:cNvPr id="99" name="Picture 99" descr="/Users/robertovelasquezdean/Library/Group Containers/L48J367XN4.com.infraware.PolarisOffice/EngineTemp/841/fImage9535933501.png"/>
+                    <pic:cNvPicPr>
+                      <a:picLocks noChangeAspect="1" noChangeArrowheads="1"/>
+                    </pic:cNvPicPr>
+                  </pic:nvPicPr>
+                  <pic:blipFill>
+                    <a:blip r:embed="rId103">
+                      <a:extLst>
+                        <a:ext uri="{BEBA8EAE-BF5A-486C-A8C5-ECC9F3942E4B}">
+                          <a14:imgProps xmlns:a14="http://schemas.microsoft.com/office/drawing/2010/main">
+                            <a14:imgLayer r:embed="rId104">
+                              <a14:imgEffect>
+                                <a14:sharpenSoften amount="25000"/>
+                              </a14:imgEffect>
+                            </a14:imgLayer>
+                          </a14:imgProps>
+                        </a:ext>
+                        <a:ext uri="{28A0092B-C50C-407E-A947-70E740481C1C}">
+                          <a14:useLocalDpi xmlns:a14="http://schemas.microsoft.com/office/drawing/2010/main" val="0"/>
+                        </a:ext>
+                      </a:extLst>
+                    </a:blip>
+                    <a:stretch>
+                      <a:fillRect/>
+                    </a:stretch>
+                  </pic:blipFill>
+                  <pic:spPr>
+                    <a:xfrm>
+                      <a:off x="0" y="0"/>
+                      <a:ext cx="2410460" cy="391160"/>
+                    </a:xfrm>
+                    <a:prstGeom prst="rect"/>
+                    <a:ln cap="flat"/>
+                  </pic:spPr>
+                </pic:pic>
+              </a:graphicData>
+            </a:graphic>
+          </wp:inline>
+        </w:drawing>
+      </w:r>
+    </w:p>
+    <w:p>
+      <w:pPr>
+        <w:numPr>
+          <w:ilvl w:val="0"/>
+          <w:numId w:val="0"/>
+        </w:numPr>
+        <w:jc w:val="left"/>
+        <w:spacing w:lineRule="auto" w:line="259" w:before="0" w:after="160"/>
+        <w:widowControl w:val="1"/>
+        <w:ind w:right="0" w:left="0" w:firstLine="0"/>
+        <w:rPr>
+          <w:spacing w:val="0"/>
+          <w:i w:val="0"/>
+          <w:b w:val="0"/>
+          <w:color w:val="000000"/>
+          <w:sz w:val="20"/>
+          <w:szCs w:val="20"/>
+          <w:u w:val="none"/>
+          <w:rFonts w:ascii="Times" w:eastAsia="Times" w:hAnsi="Times" w:hint="default"/>
+        </w:rPr>
+        <w:wordWrap w:val="1"/>
+        <w:autoSpaceDE w:val="0"/>
+        <w:autoSpaceDN w:val="0"/>
+      </w:pPr>
+      <w:r>
+        <w:rPr>
+          <w:sz w:val="20"/>
+        </w:rPr>
+        <w:drawing>
+          <wp:inline distT="0" distB="0" distL="0" distR="0">
+            <wp:extent cx="5731510" cy="2983230"/>
+            <wp:effectExtent l="0" t="0" r="0" b="0"/>
+            <wp:docPr id="99" name="Imagen 53"/>
+            <wp:cNvGraphicFramePr>
+              <a:graphicFrameLocks xmlns:a="http://schemas.openxmlformats.org/drawingml/2006/main" noChangeAspect="1"/>
+            </wp:cNvGraphicFramePr>
+            <a:graphic xmlns:a="http://schemas.openxmlformats.org/drawingml/2006/main">
+              <a:graphicData uri="http://schemas.openxmlformats.org/drawingml/2006/picture">
+                <pic:pic xmlns:pic="http://schemas.openxmlformats.org/drawingml/2006/picture">
+                  <pic:nvPicPr>
+                    <pic:cNvPr id="101" name="Picture 101" descr="/Users/robertovelasquezdean/Library/Group Containers/L48J367XN4.com.infraware.PolarisOffice/EngineTemp/841/fImage206151995525.png"/>
+                    <pic:cNvPicPr>
+                      <a:picLocks noChangeAspect="1" noChangeArrowheads="1"/>
+                    </pic:cNvPicPr>
+                  </pic:nvPicPr>
+                  <pic:blipFill>
+                    <a:blip r:embed="rId105">
+                      <a:extLst>
+                        <a:ext uri="{BEBA8EAE-BF5A-486C-A8C5-ECC9F3942E4B}">
+                          <a14:imgProps xmlns:a14="http://schemas.microsoft.com/office/drawing/2010/main">
+                            <a14:imgLayer r:embed="rId106">
+                              <a14:imgEffect>
+                                <a14:sharpenSoften amount="25000"/>
+                              </a14:imgEffect>
+                            </a14:imgLayer>
+                          </a14:imgProps>
+                        </a:ext>
+                        <a:ext uri="{28A0092B-C50C-407E-A947-70E740481C1C}">
+                          <a14:useLocalDpi xmlns:a14="http://schemas.microsoft.com/office/drawing/2010/main" val="0"/>
+                        </a:ext>
+                      </a:extLst>
+                    </a:blip>
+                    <a:stretch>
+                      <a:fillRect/>
+                    </a:stretch>
+                  </pic:blipFill>
+                  <pic:spPr>
+                    <a:xfrm>
+                      <a:off x="0" y="0"/>
+                      <a:ext cx="5732145" cy="2983865"/>
+                    </a:xfrm>
+                    <a:prstGeom prst="rect"/>
+                    <a:ln cap="flat"/>
+                  </pic:spPr>
+                </pic:pic>
+              </a:graphicData>
+            </a:graphic>
+          </wp:inline>
+        </w:drawing>
+      </w:r>
     </w:p>
     <w:sectPr>
       <w:footnotePr>
@@ -21213,8 +22806,8 @@
         <w:numStart w:val="1"/>
         <w:pos w:val="docEnd"/>
       </w:endnotePr>
-      <w:headerReference w:type="default" r:id="rId99"/>
-      <w:footerReference w:type="default" r:id="rId100"/>
+      <w:headerReference w:type="default" r:id="rId107"/>
+      <w:footerReference w:type="default" r:id="rId108"/>
       <w:pgSz w:w="11906" w:h="16838"/>
       <w:pgMar w:top="1701" w:left="1440" w:bottom="1440" w:right="1440" w:header="708" w:footer="708" w:gutter="0"/>
       <w:pgNumType w:fmt="decimal"/>

</xml_diff>

<commit_message>
Sentencias Where & Consultas más especificas con AND
</commit_message>
<xml_diff>
--- a/Platzi/Bases de datos (iniciaciación al backend)/Material de repaso/4. Consultas a una base de datos/Introducción a Consultas y su importancia.docx
+++ b/Platzi/Bases de datos (iniciaciación al backend)/Material de repaso/4. Consultas a una base de datos/Introducción a Consultas y su importancia.docx
@@ -1126,7 +1126,7 @@
         </w:rPr>
         <w:drawing>
           <wp:inline distT="0" distB="0" distL="0" distR="0">
-            <wp:extent cx="2709545" cy="1938020"/>
+            <wp:extent cx="2710180" cy="1938655"/>
             <wp:effectExtent l="0" t="0" r="0" b="0"/>
             <wp:docPr id="9" name="Imagen 1"/>
             <wp:cNvGraphicFramePr>
@@ -1136,7 +1136,7 @@
               <a:graphicData uri="http://schemas.openxmlformats.org/drawingml/2006/picture">
                 <pic:pic xmlns:pic="http://schemas.openxmlformats.org/drawingml/2006/picture">
                   <pic:nvPicPr>
-                    <pic:cNvPr id="1" name="Picture 1" descr="/Users/robertovelasquezdean/Library/Group Containers/L48J367XN4.com.infraware.PolarisOffice/EngineTemp/841/fImage3575897916.png"/>
+                    <pic:cNvPr id="1" name="Picture 1" descr="/Users/robertovelasquezdean/Library/Group Containers/L48J367XN4.com.infraware.PolarisOffice/EngineTemp/602/fImage3575897916.png"/>
                     <pic:cNvPicPr>
                       <a:picLocks noChangeAspect="1" noChangeArrowheads="1"/>
                     </pic:cNvPicPr>
@@ -1165,7 +1165,7 @@
                   <pic:spPr>
                     <a:xfrm>
                       <a:off x="0" y="0"/>
-                      <a:ext cx="2710180" cy="1938655"/>
+                      <a:ext cx="2710815" cy="1939289"/>
                     </a:xfrm>
                     <a:prstGeom prst="rect"/>
                     <a:ln cap="flat"/>
@@ -3045,7 +3045,7 @@
         </w:rPr>
         <w:drawing>
           <wp:inline distT="0" distB="0" distL="0" distR="0">
-            <wp:extent cx="1337945" cy="328295"/>
+            <wp:extent cx="1338580" cy="328930"/>
             <wp:effectExtent l="0" t="0" r="0" b="0"/>
             <wp:docPr id="10" name="Imagen 2"/>
             <wp:cNvGraphicFramePr>
@@ -3055,7 +3055,7 @@
               <a:graphicData uri="http://schemas.openxmlformats.org/drawingml/2006/picture">
                 <pic:pic xmlns:pic="http://schemas.openxmlformats.org/drawingml/2006/picture">
                   <pic:nvPicPr>
-                    <pic:cNvPr id="3" name="Picture 3" descr="/Users/robertovelasquezdean/Library/Group Containers/L48J367XN4.com.infraware.PolarisOffice/EngineTemp/841/fImage6228217584.png"/>
+                    <pic:cNvPr id="3" name="Picture 3" descr="/Users/robertovelasquezdean/Library/Group Containers/L48J367XN4.com.infraware.PolarisOffice/EngineTemp/602/fImage6228217584.png"/>
                     <pic:cNvPicPr>
                       <a:picLocks noChangeAspect="1" noChangeArrowheads="1"/>
                     </pic:cNvPicPr>
@@ -3084,7 +3084,7 @@
                   <pic:spPr>
                     <a:xfrm>
                       <a:off x="0" y="0"/>
-                      <a:ext cx="1338580" cy="328930"/>
+                      <a:ext cx="1339215" cy="329565"/>
                     </a:xfrm>
                     <a:prstGeom prst="rect"/>
                     <a:ln cap="flat"/>
@@ -3371,7 +3371,7 @@
         </w:rPr>
         <w:drawing>
           <wp:inline distT="0" distB="0" distL="0" distR="0">
-            <wp:extent cx="2347595" cy="480695"/>
+            <wp:extent cx="2348230" cy="481330"/>
             <wp:effectExtent l="0" t="0" r="0" b="0"/>
             <wp:docPr id="11" name="Imagen 3"/>
             <wp:cNvGraphicFramePr>
@@ -3381,7 +3381,7 @@
               <a:graphicData uri="http://schemas.openxmlformats.org/drawingml/2006/picture">
                 <pic:pic xmlns:pic="http://schemas.openxmlformats.org/drawingml/2006/picture">
                   <pic:nvPicPr>
-                    <pic:cNvPr id="5" name="Picture 5" descr="/Users/robertovelasquezdean/Library/Group Containers/L48J367XN4.com.infraware.PolarisOffice/EngineTemp/841/fImage13743921869.png"/>
+                    <pic:cNvPr id="5" name="Picture 5" descr="/Users/robertovelasquezdean/Library/Group Containers/L48J367XN4.com.infraware.PolarisOffice/EngineTemp/602/fImage13743921869.png"/>
                     <pic:cNvPicPr>
                       <a:picLocks noChangeAspect="1" noChangeArrowheads="1"/>
                     </pic:cNvPicPr>
@@ -3410,7 +3410,7 @@
                   <pic:spPr>
                     <a:xfrm>
                       <a:off x="0" y="0"/>
-                      <a:ext cx="2348230" cy="481330"/>
+                      <a:ext cx="2348865" cy="481965"/>
                     </a:xfrm>
                     <a:prstGeom prst="rect"/>
                     <a:ln cap="flat"/>
@@ -4589,7 +4589,7 @@
         </w:rPr>
         <w:drawing>
           <wp:inline distT="0" distB="0" distL="0" distR="0">
-            <wp:extent cx="4023360" cy="280035"/>
+            <wp:extent cx="4023995" cy="280670"/>
             <wp:effectExtent l="0" t="0" r="0" b="0"/>
             <wp:docPr id="12" name="Imagen 4"/>
             <wp:cNvGraphicFramePr>
@@ -4599,7 +4599,7 @@
               <a:graphicData uri="http://schemas.openxmlformats.org/drawingml/2006/picture">
                 <pic:pic xmlns:pic="http://schemas.openxmlformats.org/drawingml/2006/picture">
                   <pic:nvPicPr>
-                    <pic:cNvPr id="7" name="Picture 7" descr="/Users/robertovelasquezdean/Library/Group Containers/L48J367XN4.com.infraware.PolarisOffice/EngineTemp/841/fImage14272187597.png"/>
+                    <pic:cNvPr id="7" name="Picture 7" descr="/Users/robertovelasquezdean/Library/Group Containers/L48J367XN4.com.infraware.PolarisOffice/EngineTemp/602/fImage14272187597.png"/>
                     <pic:cNvPicPr>
                       <a:picLocks noChangeAspect="1" noChangeArrowheads="1"/>
                     </pic:cNvPicPr>
@@ -4628,7 +4628,7 @@
                   <pic:spPr>
                     <a:xfrm>
                       <a:off x="0" y="0"/>
-                      <a:ext cx="4023995" cy="280670"/>
+                      <a:ext cx="4024629" cy="281305"/>
                     </a:xfrm>
                     <a:prstGeom prst="rect"/>
                     <a:ln cap="flat"/>
@@ -5587,7 +5587,7 @@
         </w:rPr>
         <w:drawing>
           <wp:inline distT="0" distB="0" distL="0" distR="0">
-            <wp:extent cx="1146810" cy="260985"/>
+            <wp:extent cx="1147445" cy="261619"/>
             <wp:effectExtent l="0" t="0" r="0" b="0"/>
             <wp:docPr id="15" name="Imagen 5"/>
             <wp:cNvGraphicFramePr>
@@ -5597,7 +5597,7 @@
               <a:graphicData uri="http://schemas.openxmlformats.org/drawingml/2006/picture">
                 <pic:pic xmlns:pic="http://schemas.openxmlformats.org/drawingml/2006/picture">
                   <pic:nvPicPr>
-                    <pic:cNvPr id="9" name="Picture 9" descr="/Users/robertovelasquezdean/Library/Group Containers/L48J367XN4.com.infraware.PolarisOffice/EngineTemp/841/fImage5194409424.png"/>
+                    <pic:cNvPr id="9" name="Picture 9" descr="/Users/robertovelasquezdean/Library/Group Containers/L48J367XN4.com.infraware.PolarisOffice/EngineTemp/602/fImage5194409424.png"/>
                     <pic:cNvPicPr>
                       <a:picLocks noChangeAspect="1" noChangeArrowheads="1"/>
                     </pic:cNvPicPr>
@@ -5626,7 +5626,7 @@
                   <pic:spPr>
                     <a:xfrm>
                       <a:off x="0" y="0"/>
-                      <a:ext cx="1147445" cy="261619"/>
+                      <a:ext cx="1148080" cy="262255"/>
                     </a:xfrm>
                     <a:prstGeom prst="rect"/>
                     <a:ln cap="flat"/>
@@ -5810,7 +5810,7 @@
         </w:rPr>
         <w:drawing>
           <wp:inline distT="0" distB="0" distL="0" distR="0">
-            <wp:extent cx="594360" cy="289560"/>
+            <wp:extent cx="594995" cy="290195"/>
             <wp:effectExtent l="0" t="0" r="0" b="0"/>
             <wp:docPr id="16" name="Imagen 6"/>
             <wp:cNvGraphicFramePr>
@@ -5820,7 +5820,7 @@
               <a:graphicData uri="http://schemas.openxmlformats.org/drawingml/2006/picture">
                 <pic:pic xmlns:pic="http://schemas.openxmlformats.org/drawingml/2006/picture">
                   <pic:nvPicPr>
-                    <pic:cNvPr id="11" name="Picture 11" descr="/Users/robertovelasquezdean/Library/Group Containers/L48J367XN4.com.infraware.PolarisOffice/EngineTemp/841/fImage26501236871.png"/>
+                    <pic:cNvPr id="11" name="Picture 11" descr="/Users/robertovelasquezdean/Library/Group Containers/L48J367XN4.com.infraware.PolarisOffice/EngineTemp/602/fImage26501236871.png"/>
                     <pic:cNvPicPr>
                       <a:picLocks noChangeAspect="1" noChangeArrowheads="1"/>
                     </pic:cNvPicPr>
@@ -5849,7 +5849,7 @@
                   <pic:spPr>
                     <a:xfrm>
                       <a:off x="0" y="0"/>
-                      <a:ext cx="594995" cy="290195"/>
+                      <a:ext cx="595630" cy="290830"/>
                     </a:xfrm>
                     <a:prstGeom prst="rect"/>
                     <a:ln cap="flat"/>
@@ -6292,7 +6292,7 @@
         </w:rPr>
         <w:drawing>
           <wp:inline distT="0" distB="0" distL="0" distR="0">
-            <wp:extent cx="1956435" cy="260985"/>
+            <wp:extent cx="1957070" cy="261619"/>
             <wp:effectExtent l="0" t="0" r="0" b="0"/>
             <wp:docPr id="17" name="Imagen 7"/>
             <wp:cNvGraphicFramePr>
@@ -6302,7 +6302,7 @@
               <a:graphicData uri="http://schemas.openxmlformats.org/drawingml/2006/picture">
                 <pic:pic xmlns:pic="http://schemas.openxmlformats.org/drawingml/2006/picture">
                   <pic:nvPicPr>
-                    <pic:cNvPr id="13" name="Picture 13" descr="/Users/robertovelasquezdean/Library/Group Containers/L48J367XN4.com.infraware.PolarisOffice/EngineTemp/841/fImage80031294958.png"/>
+                    <pic:cNvPr id="13" name="Picture 13" descr="/Users/robertovelasquezdean/Library/Group Containers/L48J367XN4.com.infraware.PolarisOffice/EngineTemp/602/fImage80031294958.png"/>
                     <pic:cNvPicPr>
                       <a:picLocks noChangeAspect="1" noChangeArrowheads="1"/>
                     </pic:cNvPicPr>
@@ -6331,7 +6331,7 @@
                   <pic:spPr>
                     <a:xfrm>
                       <a:off x="0" y="0"/>
-                      <a:ext cx="1957070" cy="261619"/>
+                      <a:ext cx="1957704" cy="262255"/>
                     </a:xfrm>
                     <a:prstGeom prst="rect"/>
                     <a:ln cap="flat"/>
@@ -6567,7 +6567,7 @@
         </w:rPr>
         <w:drawing>
           <wp:inline distT="0" distB="0" distL="0" distR="0">
-            <wp:extent cx="889635" cy="308610"/>
+            <wp:extent cx="890270" cy="309245"/>
             <wp:effectExtent l="0" t="0" r="0" b="0"/>
             <wp:docPr id="18" name="Imagen 8"/>
             <wp:cNvGraphicFramePr>
@@ -6577,7 +6577,7 @@
               <a:graphicData uri="http://schemas.openxmlformats.org/drawingml/2006/picture">
                 <pic:pic xmlns:pic="http://schemas.openxmlformats.org/drawingml/2006/picture">
                   <pic:nvPicPr>
-                    <pic:cNvPr id="15" name="Picture 15" descr="/Users/robertovelasquezdean/Library/Group Containers/L48J367XN4.com.infraware.PolarisOffice/EngineTemp/841/fImage34061713320.png"/>
+                    <pic:cNvPr id="15" name="Picture 15" descr="/Users/robertovelasquezdean/Library/Group Containers/L48J367XN4.com.infraware.PolarisOffice/EngineTemp/602/fImage34061713320.png"/>
                     <pic:cNvPicPr>
                       <a:picLocks noChangeAspect="1" noChangeArrowheads="1"/>
                     </pic:cNvPicPr>
@@ -6606,7 +6606,7 @@
                   <pic:spPr>
                     <a:xfrm>
                       <a:off x="0" y="0"/>
-                      <a:ext cx="890270" cy="309245"/>
+                      <a:ext cx="890905" cy="309880"/>
                     </a:xfrm>
                     <a:prstGeom prst="rect"/>
                     <a:ln cap="flat"/>
@@ -8094,7 +8094,7 @@
         </w:rPr>
         <w:drawing>
           <wp:inline distT="0" distB="0" distL="0" distR="0">
-            <wp:extent cx="850900" cy="1289050"/>
+            <wp:extent cx="851535" cy="1289685"/>
             <wp:effectExtent l="0" t="0" r="0" b="0"/>
             <wp:docPr id="19" name="Imagen 9"/>
             <wp:cNvGraphicFramePr>
@@ -8104,7 +8104,7 @@
               <a:graphicData uri="http://schemas.openxmlformats.org/drawingml/2006/picture">
                 <pic:pic xmlns:pic="http://schemas.openxmlformats.org/drawingml/2006/picture">
                   <pic:nvPicPr>
-                    <pic:cNvPr id="17" name="Picture 17" descr="/Users/robertovelasquezdean/Library/Group Containers/L48J367XN4.com.infraware.PolarisOffice/EngineTemp/841/fImage9930217288.png"/>
+                    <pic:cNvPr id="17" name="Picture 17" descr="/Users/robertovelasquezdean/Library/Group Containers/L48J367XN4.com.infraware.PolarisOffice/EngineTemp/602/fImage9930217288.png"/>
                     <pic:cNvPicPr>
                       <a:picLocks noChangeAspect="1" noChangeArrowheads="1"/>
                     </pic:cNvPicPr>
@@ -8133,7 +8133,7 @@
                   <pic:spPr>
                     <a:xfrm>
                       <a:off x="0" y="0"/>
-                      <a:ext cx="851535" cy="1289685"/>
+                      <a:ext cx="852170" cy="1290320"/>
                     </a:xfrm>
                     <a:prstGeom prst="rect"/>
                     <a:ln cap="flat"/>
@@ -8330,7 +8330,7 @@
         </w:rPr>
         <w:drawing>
           <wp:inline distT="0" distB="0" distL="0" distR="0">
-            <wp:extent cx="755650" cy="1260475"/>
+            <wp:extent cx="756285" cy="1261110"/>
             <wp:effectExtent l="0" t="0" r="0" b="0"/>
             <wp:docPr id="20" name="Imagen 10"/>
             <wp:cNvGraphicFramePr>
@@ -8340,7 +8340,7 @@
               <a:graphicData uri="http://schemas.openxmlformats.org/drawingml/2006/picture">
                 <pic:pic xmlns:pic="http://schemas.openxmlformats.org/drawingml/2006/picture">
                   <pic:nvPicPr>
-                    <pic:cNvPr id="19" name="Picture 19" descr="/Users/robertovelasquezdean/Library/Group Containers/L48J367XN4.com.infraware.PolarisOffice/EngineTemp/841/fImage10211329848.png"/>
+                    <pic:cNvPr id="19" name="Picture 19" descr="/Users/robertovelasquezdean/Library/Group Containers/L48J367XN4.com.infraware.PolarisOffice/EngineTemp/602/fImage10211329848.png"/>
                     <pic:cNvPicPr>
                       <a:picLocks noChangeAspect="1" noChangeArrowheads="1"/>
                     </pic:cNvPicPr>
@@ -8369,7 +8369,7 @@
                   <pic:spPr>
                     <a:xfrm>
                       <a:off x="0" y="0"/>
-                      <a:ext cx="756285" cy="1261110"/>
+                      <a:ext cx="756920" cy="1261745"/>
                     </a:xfrm>
                     <a:prstGeom prst="rect"/>
                     <a:ln cap="flat"/>
@@ -8682,7 +8682,7 @@
         </w:rPr>
         <w:drawing>
           <wp:inline distT="0" distB="0" distL="0" distR="0">
-            <wp:extent cx="746125" cy="803275"/>
+            <wp:extent cx="746760" cy="803910"/>
             <wp:effectExtent l="0" t="0" r="0" b="0"/>
             <wp:docPr id="21" name="Imagen 11"/>
             <wp:cNvGraphicFramePr>
@@ -8692,7 +8692,7 @@
               <a:graphicData uri="http://schemas.openxmlformats.org/drawingml/2006/picture">
                 <pic:pic xmlns:pic="http://schemas.openxmlformats.org/drawingml/2006/picture">
                   <pic:nvPicPr>
-                    <pic:cNvPr id="21" name="Picture 21" descr="/Users/robertovelasquezdean/Library/Group Containers/L48J367XN4.com.infraware.PolarisOffice/EngineTemp/841/fImage605343978.png"/>
+                    <pic:cNvPr id="21" name="Picture 21" descr="/Users/robertovelasquezdean/Library/Group Containers/L48J367XN4.com.infraware.PolarisOffice/EngineTemp/602/fImage605343978.png"/>
                     <pic:cNvPicPr>
                       <a:picLocks noChangeAspect="1" noChangeArrowheads="1"/>
                     </pic:cNvPicPr>
@@ -8721,7 +8721,7 @@
                   <pic:spPr>
                     <a:xfrm>
                       <a:off x="0" y="0"/>
-                      <a:ext cx="746760" cy="803910"/>
+                      <a:ext cx="747395" cy="804545"/>
                     </a:xfrm>
                     <a:prstGeom prst="rect"/>
                     <a:ln cap="flat"/>
@@ -8905,7 +8905,7 @@
         </w:rPr>
         <w:drawing>
           <wp:inline distT="0" distB="0" distL="0" distR="0">
-            <wp:extent cx="746125" cy="660400"/>
+            <wp:extent cx="746760" cy="661035"/>
             <wp:effectExtent l="0" t="0" r="0" b="0"/>
             <wp:docPr id="22" name="Imagen 12"/>
             <wp:cNvGraphicFramePr>
@@ -8915,7 +8915,7 @@
               <a:graphicData uri="http://schemas.openxmlformats.org/drawingml/2006/picture">
                 <pic:pic xmlns:pic="http://schemas.openxmlformats.org/drawingml/2006/picture">
                   <pic:nvPicPr>
-                    <pic:cNvPr id="23" name="Picture 23" descr="/Users/robertovelasquezdean/Library/Group Containers/L48J367XN4.com.infraware.PolarisOffice/EngineTemp/841/fImage57861095617.png"/>
+                    <pic:cNvPr id="23" name="Picture 23" descr="/Users/robertovelasquezdean/Library/Group Containers/L48J367XN4.com.infraware.PolarisOffice/EngineTemp/602/fImage57861095617.png"/>
                     <pic:cNvPicPr>
                       <a:picLocks noChangeAspect="1" noChangeArrowheads="1"/>
                     </pic:cNvPicPr>
@@ -8944,7 +8944,7 @@
                   <pic:spPr>
                     <a:xfrm>
                       <a:off x="0" y="0"/>
-                      <a:ext cx="746760" cy="661035"/>
+                      <a:ext cx="747395" cy="661670"/>
                     </a:xfrm>
                     <a:prstGeom prst="rect"/>
                     <a:ln cap="flat"/>
@@ -9154,7 +9154,7 @@
         </w:rPr>
         <w:drawing>
           <wp:inline distT="0" distB="0" distL="0" distR="0">
-            <wp:extent cx="841375" cy="688975"/>
+            <wp:extent cx="842010" cy="689610"/>
             <wp:effectExtent l="0" t="0" r="0" b="0"/>
             <wp:docPr id="23" name="Imagen 13"/>
             <wp:cNvGraphicFramePr>
@@ -9164,7 +9164,7 @@
               <a:graphicData uri="http://schemas.openxmlformats.org/drawingml/2006/picture">
                 <pic:pic xmlns:pic="http://schemas.openxmlformats.org/drawingml/2006/picture">
                   <pic:nvPicPr>
-                    <pic:cNvPr id="25" name="Picture 25" descr="/Users/robertovelasquezdean/Library/Group Containers/L48J367XN4.com.infraware.PolarisOffice/EngineTemp/841/fImage67321457723.png"/>
+                    <pic:cNvPr id="25" name="Picture 25" descr="/Users/robertovelasquezdean/Library/Group Containers/L48J367XN4.com.infraware.PolarisOffice/EngineTemp/602/fImage67321457723.png"/>
                     <pic:cNvPicPr>
                       <a:picLocks noChangeAspect="1" noChangeArrowheads="1"/>
                     </pic:cNvPicPr>
@@ -9193,7 +9193,7 @@
                   <pic:spPr>
                     <a:xfrm>
                       <a:off x="0" y="0"/>
-                      <a:ext cx="842010" cy="689610"/>
+                      <a:ext cx="842645" cy="690245"/>
                     </a:xfrm>
                     <a:prstGeom prst="rect"/>
                     <a:ln cap="flat"/>
@@ -9516,7 +9516,7 @@
         </w:rPr>
         <w:drawing>
           <wp:inline distT="0" distB="0" distL="0" distR="0">
-            <wp:extent cx="1345565" cy="259715"/>
+            <wp:extent cx="1346200" cy="260350"/>
             <wp:effectExtent l="0" t="0" r="0" b="0"/>
             <wp:docPr id="24" name="Imagen 14"/>
             <wp:cNvGraphicFramePr>
@@ -9526,7 +9526,7 @@
               <a:graphicData uri="http://schemas.openxmlformats.org/drawingml/2006/picture">
                 <pic:pic xmlns:pic="http://schemas.openxmlformats.org/drawingml/2006/picture">
                   <pic:nvPicPr>
-                    <pic:cNvPr id="27" name="Picture 27" descr="/Users/robertovelasquezdean/Library/Group Containers/L48J367XN4.com.infraware.PolarisOffice/EngineTemp/841/fImage4895285495.png"/>
+                    <pic:cNvPr id="27" name="Picture 27" descr="/Users/robertovelasquezdean/Library/Group Containers/L48J367XN4.com.infraware.PolarisOffice/EngineTemp/602/fImage4895285495.png"/>
                     <pic:cNvPicPr>
                       <a:picLocks noChangeAspect="1" noChangeArrowheads="1"/>
                     </pic:cNvPicPr>
@@ -9555,7 +9555,7 @@
                   <pic:spPr>
                     <a:xfrm>
                       <a:off x="0" y="0"/>
-                      <a:ext cx="1346200" cy="260350"/>
+                      <a:ext cx="1346835" cy="260985"/>
                     </a:xfrm>
                     <a:prstGeom prst="rect"/>
                     <a:ln cap="flat"/>
@@ -9661,7 +9661,7 @@
         </w:rPr>
         <w:drawing>
           <wp:inline distT="0" distB="0" distL="0" distR="0">
-            <wp:extent cx="4326890" cy="1078865"/>
+            <wp:extent cx="4327525" cy="1079500"/>
             <wp:effectExtent l="0" t="0" r="0" b="0"/>
             <wp:docPr id="25" name="Imagen 15"/>
             <wp:cNvGraphicFramePr>
@@ -9671,7 +9671,7 @@
               <a:graphicData uri="http://schemas.openxmlformats.org/drawingml/2006/picture">
                 <pic:pic xmlns:pic="http://schemas.openxmlformats.org/drawingml/2006/picture">
                   <pic:nvPicPr>
-                    <pic:cNvPr id="29" name="Picture 29" descr="/Users/robertovelasquezdean/Library/Group Containers/L48J367XN4.com.infraware.PolarisOffice/EngineTemp/841/fImage4606439176.png"/>
+                    <pic:cNvPr id="29" name="Picture 29" descr="/Users/robertovelasquezdean/Library/Group Containers/L48J367XN4.com.infraware.PolarisOffice/EngineTemp/602/fImage4606439176.png"/>
                     <pic:cNvPicPr>
                       <a:picLocks noChangeAspect="1" noChangeArrowheads="1"/>
                     </pic:cNvPicPr>
@@ -9700,7 +9700,7 @@
                   <pic:spPr>
                     <a:xfrm>
                       <a:off x="0" y="0"/>
-                      <a:ext cx="4327525" cy="1079500"/>
+                      <a:ext cx="4328160" cy="1080135"/>
                     </a:xfrm>
                     <a:prstGeom prst="rect"/>
                     <a:ln cap="flat"/>
@@ -10505,7 +10505,7 @@
         </w:rPr>
         <w:drawing>
           <wp:inline distT="0" distB="0" distL="0" distR="0">
-            <wp:extent cx="1802765" cy="393065"/>
+            <wp:extent cx="1803400" cy="393700"/>
             <wp:effectExtent l="0" t="0" r="0" b="0"/>
             <wp:docPr id="26" name="Imagen 16"/>
             <wp:cNvGraphicFramePr>
@@ -10515,7 +10515,7 @@
               <a:graphicData uri="http://schemas.openxmlformats.org/drawingml/2006/picture">
                 <pic:pic xmlns:pic="http://schemas.openxmlformats.org/drawingml/2006/picture">
                   <pic:nvPicPr>
-                    <pic:cNvPr id="31" name="Picture 31" descr="/Users/robertovelasquezdean/Library/Group Containers/L48J367XN4.com.infraware.PolarisOffice/EngineTemp/841/fImage8459508883.png"/>
+                    <pic:cNvPr id="31" name="Picture 31" descr="/Users/robertovelasquezdean/Library/Group Containers/L48J367XN4.com.infraware.PolarisOffice/EngineTemp/602/fImage8459508883.png"/>
                     <pic:cNvPicPr>
                       <a:picLocks noChangeAspect="1" noChangeArrowheads="1"/>
                     </pic:cNvPicPr>
@@ -10544,7 +10544,7 @@
                   <pic:spPr>
                     <a:xfrm>
                       <a:off x="0" y="0"/>
-                      <a:ext cx="1803400" cy="393700"/>
+                      <a:ext cx="1804035" cy="394335"/>
                     </a:xfrm>
                     <a:prstGeom prst="rect"/>
                     <a:ln cap="flat"/>
@@ -11079,7 +11079,7 @@
         </w:rPr>
         <w:drawing>
           <wp:inline distT="0" distB="0" distL="0" distR="0">
-            <wp:extent cx="3955415" cy="412115"/>
+            <wp:extent cx="3956050" cy="412750"/>
             <wp:effectExtent l="0" t="0" r="0" b="0"/>
             <wp:docPr id="27" name="Imagen 17"/>
             <wp:cNvGraphicFramePr>
@@ -11089,7 +11089,7 @@
               <a:graphicData uri="http://schemas.openxmlformats.org/drawingml/2006/picture">
                 <pic:pic xmlns:pic="http://schemas.openxmlformats.org/drawingml/2006/picture">
                   <pic:nvPicPr>
-                    <pic:cNvPr id="33" name="Picture 33" descr="/Users/robertovelasquezdean/Library/Group Containers/L48J367XN4.com.infraware.PolarisOffice/EngineTemp/841/fImage13604615082.png"/>
+                    <pic:cNvPr id="33" name="Picture 33" descr="/Users/robertovelasquezdean/Library/Group Containers/L48J367XN4.com.infraware.PolarisOffice/EngineTemp/602/fImage13604615082.png"/>
                     <pic:cNvPicPr>
                       <a:picLocks noChangeAspect="1" noChangeArrowheads="1"/>
                     </pic:cNvPicPr>
@@ -11118,7 +11118,7 @@
                   <pic:spPr>
                     <a:xfrm>
                       <a:off x="0" y="0"/>
-                      <a:ext cx="3956050" cy="412750"/>
+                      <a:ext cx="3956685" cy="413385"/>
                     </a:xfrm>
                     <a:prstGeom prst="rect"/>
                     <a:ln cap="flat"/>
@@ -12479,7 +12479,7 @@
         </w:rPr>
         <w:drawing>
           <wp:inline distT="0" distB="0" distL="0" distR="0">
-            <wp:extent cx="2612390" cy="135890"/>
+            <wp:extent cx="2613025" cy="136525"/>
             <wp:effectExtent l="0" t="0" r="0" b="0"/>
             <wp:docPr id="28" name="Imagen 18"/>
             <wp:cNvGraphicFramePr>
@@ -12489,7 +12489,7 @@
               <a:graphicData uri="http://schemas.openxmlformats.org/drawingml/2006/picture">
                 <pic:pic xmlns:pic="http://schemas.openxmlformats.org/drawingml/2006/picture">
                   <pic:nvPicPr>
-                    <pic:cNvPr id="35" name="Picture 35" descr="/Users/robertovelasquezdean/Library/Group Containers/L48J367XN4.com.infraware.PolarisOffice/EngineTemp/841/fImage6099749827.png"/>
+                    <pic:cNvPr id="35" name="Picture 35" descr="/Users/robertovelasquezdean/Library/Group Containers/L48J367XN4.com.infraware.PolarisOffice/EngineTemp/602/fImage6099749827.png"/>
                     <pic:cNvPicPr>
                       <a:picLocks noChangeAspect="1" noChangeArrowheads="1"/>
                     </pic:cNvPicPr>
@@ -12518,7 +12518,7 @@
                   <pic:spPr>
                     <a:xfrm>
                       <a:off x="0" y="0"/>
-                      <a:ext cx="2613025" cy="136525"/>
+                      <a:ext cx="2613660" cy="137160"/>
                     </a:xfrm>
                     <a:prstGeom prst="rect"/>
                     <a:ln cap="flat"/>
@@ -12598,7 +12598,7 @@
         </w:rPr>
         <w:drawing>
           <wp:inline distT="0" distB="0" distL="0" distR="0">
-            <wp:extent cx="3879215" cy="507365"/>
+            <wp:extent cx="3879850" cy="508000"/>
             <wp:effectExtent l="0" t="0" r="0" b="0"/>
             <wp:docPr id="29" name="Imagen 19"/>
             <wp:cNvGraphicFramePr>
@@ -12608,7 +12608,7 @@
               <a:graphicData uri="http://schemas.openxmlformats.org/drawingml/2006/picture">
                 <pic:pic xmlns:pic="http://schemas.openxmlformats.org/drawingml/2006/picture">
                   <pic:nvPicPr>
-                    <pic:cNvPr id="37" name="Picture 37" descr="/Users/robertovelasquezdean/Library/Group Containers/L48J367XN4.com.infraware.PolarisOffice/EngineTemp/841/fImage17172859151.png"/>
+                    <pic:cNvPr id="37" name="Picture 37" descr="/Users/robertovelasquezdean/Library/Group Containers/L48J367XN4.com.infraware.PolarisOffice/EngineTemp/602/fImage17172859151.png"/>
                     <pic:cNvPicPr>
                       <a:picLocks noChangeAspect="1" noChangeArrowheads="1"/>
                     </pic:cNvPicPr>
@@ -12637,7 +12637,7 @@
                   <pic:spPr>
                     <a:xfrm>
                       <a:off x="0" y="0"/>
-                      <a:ext cx="3879850" cy="508000"/>
+                      <a:ext cx="3880485" cy="508635"/>
                     </a:xfrm>
                     <a:prstGeom prst="rect"/>
                     <a:ln cap="flat"/>
@@ -12679,7 +12679,7 @@
         </w:rPr>
         <w:drawing>
           <wp:inline distT="0" distB="0" distL="0" distR="0">
-            <wp:extent cx="5734050" cy="244475"/>
+            <wp:extent cx="5734685" cy="245110"/>
             <wp:effectExtent l="0" t="0" r="0" b="0"/>
             <wp:docPr id="30" name="Imagen 20"/>
             <wp:cNvGraphicFramePr>
@@ -12689,7 +12689,7 @@
               <a:graphicData uri="http://schemas.openxmlformats.org/drawingml/2006/picture">
                 <pic:pic xmlns:pic="http://schemas.openxmlformats.org/drawingml/2006/picture">
                   <pic:nvPicPr>
-                    <pic:cNvPr id="39" name="Picture 39" descr="/Users/robertovelasquezdean/Library/Group Containers/L48J367XN4.com.infraware.PolarisOffice/EngineTemp/841/fImage19724962599.png"/>
+                    <pic:cNvPr id="39" name="Picture 39" descr="/Users/robertovelasquezdean/Library/Group Containers/L48J367XN4.com.infraware.PolarisOffice/EngineTemp/602/fImage19724962599.png"/>
                     <pic:cNvPicPr>
                       <a:picLocks noChangeAspect="1" noChangeArrowheads="1"/>
                     </pic:cNvPicPr>
@@ -12709,7 +12709,7 @@
                   <pic:spPr>
                     <a:xfrm>
                       <a:off x="0" y="0"/>
-                      <a:ext cx="5734685" cy="245110"/>
+                      <a:ext cx="5735320" cy="245745"/>
                     </a:xfrm>
                     <a:prstGeom prst="rect"/>
                     <a:ln cap="flat"/>
@@ -13177,7 +13177,7 @@
         </w:rPr>
         <w:drawing>
           <wp:inline distT="0" distB="0" distL="0" distR="0">
-            <wp:extent cx="3983990" cy="516890"/>
+            <wp:extent cx="3984625" cy="517525"/>
             <wp:effectExtent l="0" t="0" r="0" b="0"/>
             <wp:docPr id="31" name="Imagen 21"/>
             <wp:cNvGraphicFramePr>
@@ -13187,7 +13187,7 @@
               <a:graphicData uri="http://schemas.openxmlformats.org/drawingml/2006/picture">
                 <pic:pic xmlns:pic="http://schemas.openxmlformats.org/drawingml/2006/picture">
                   <pic:nvPicPr>
-                    <pic:cNvPr id="40" name="Picture 40" descr="/Users/robertovelasquezdean/Library/Group Containers/L48J367XN4.com.infraware.PolarisOffice/EngineTemp/841/fImage16037985305.png"/>
+                    <pic:cNvPr id="40" name="Picture 40" descr="/Users/robertovelasquezdean/Library/Group Containers/L48J367XN4.com.infraware.PolarisOffice/EngineTemp/602/fImage16037985305.png"/>
                     <pic:cNvPicPr>
                       <a:picLocks noChangeAspect="1" noChangeArrowheads="1"/>
                     </pic:cNvPicPr>
@@ -13216,7 +13216,7 @@
                   <pic:spPr>
                     <a:xfrm>
                       <a:off x="0" y="0"/>
-                      <a:ext cx="3984625" cy="517525"/>
+                      <a:ext cx="3985260" cy="518160"/>
                     </a:xfrm>
                     <a:prstGeom prst="rect"/>
                     <a:ln cap="flat"/>
@@ -13258,7 +13258,7 @@
         </w:rPr>
         <w:drawing>
           <wp:inline distT="0" distB="0" distL="0" distR="0">
-            <wp:extent cx="5733415" cy="273050"/>
+            <wp:extent cx="5734050" cy="273685"/>
             <wp:effectExtent l="0" t="0" r="0" b="0"/>
             <wp:docPr id="32" name="Imagen 29"/>
             <wp:cNvGraphicFramePr>
@@ -13268,7 +13268,7 @@
               <a:graphicData uri="http://schemas.openxmlformats.org/drawingml/2006/picture">
                 <pic:pic xmlns:pic="http://schemas.openxmlformats.org/drawingml/2006/picture">
                   <pic:nvPicPr>
-                    <pic:cNvPr id="42" name="Picture 42" descr="/Users/robertovelasquezdean/Library/Group Containers/L48J367XN4.com.infraware.PolarisOffice/EngineTemp/841/fImage18998766221.png"/>
+                    <pic:cNvPr id="42" name="Picture 42" descr="/Users/robertovelasquezdean/Library/Group Containers/L48J367XN4.com.infraware.PolarisOffice/EngineTemp/602/fImage18998766221.png"/>
                     <pic:cNvPicPr>
                       <a:picLocks noChangeAspect="1" noChangeArrowheads="1"/>
                     </pic:cNvPicPr>
@@ -13288,7 +13288,7 @@
                   <pic:spPr>
                     <a:xfrm>
                       <a:off x="0" y="0"/>
-                      <a:ext cx="5734050" cy="273685"/>
+                      <a:ext cx="5734685" cy="274320"/>
                     </a:xfrm>
                     <a:prstGeom prst="rect"/>
                     <a:ln cap="flat"/>
@@ -13729,7 +13729,7 @@
         </w:rPr>
         <w:drawing>
           <wp:inline distT="0" distB="0" distL="0" distR="0">
-            <wp:extent cx="746125" cy="803275"/>
+            <wp:extent cx="746760" cy="803910"/>
             <wp:effectExtent l="0" t="0" r="0" b="0"/>
             <wp:docPr id="33" name="Imagen 22"/>
             <wp:cNvGraphicFramePr>
@@ -13739,7 +13739,7 @@
               <a:graphicData uri="http://schemas.openxmlformats.org/drawingml/2006/picture">
                 <pic:pic xmlns:pic="http://schemas.openxmlformats.org/drawingml/2006/picture">
                   <pic:nvPicPr>
-                    <pic:cNvPr id="43" name="Picture 43" descr="/Users/robertovelasquezdean/Library/Group Containers/L48J367XN4.com.infraware.PolarisOffice/EngineTemp/841/fImage605343978.png"/>
+                    <pic:cNvPr id="43" name="Picture 43" descr="/Users/robertovelasquezdean/Library/Group Containers/L48J367XN4.com.infraware.PolarisOffice/EngineTemp/602/fImage605343978.png"/>
                     <pic:cNvPicPr>
                       <a:picLocks noChangeAspect="1" noChangeArrowheads="1"/>
                     </pic:cNvPicPr>
@@ -13768,7 +13768,7 @@
                   <pic:spPr>
                     <a:xfrm>
                       <a:off x="0" y="0"/>
-                      <a:ext cx="746760" cy="803910"/>
+                      <a:ext cx="747395" cy="804545"/>
                     </a:xfrm>
                     <a:prstGeom prst="rect"/>
                     <a:ln cap="flat"/>
@@ -14238,7 +14238,7 @@
         </w:rPr>
         <w:drawing>
           <wp:inline distT="0" distB="0" distL="0" distR="0">
-            <wp:extent cx="4030980" cy="382905"/>
+            <wp:extent cx="4031615" cy="383540"/>
             <wp:effectExtent l="0" t="0" r="0" b="0"/>
             <wp:docPr id="34" name="Imagen 23"/>
             <wp:cNvGraphicFramePr>
@@ -14248,7 +14248,7 @@
               <a:graphicData uri="http://schemas.openxmlformats.org/drawingml/2006/picture">
                 <pic:pic xmlns:pic="http://schemas.openxmlformats.org/drawingml/2006/picture">
                   <pic:nvPicPr>
-                    <pic:cNvPr id="45" name="Picture 45" descr="/Users/robertovelasquezdean/Library/Group Containers/L48J367XN4.com.infraware.PolarisOffice/EngineTemp/841/fImage10926384486.png"/>
+                    <pic:cNvPr id="45" name="Picture 45" descr="/Users/robertovelasquezdean/Library/Group Containers/L48J367XN4.com.infraware.PolarisOffice/EngineTemp/602/fImage10926384486.png"/>
                     <pic:cNvPicPr>
                       <a:picLocks noChangeAspect="1" noChangeArrowheads="1"/>
                     </pic:cNvPicPr>
@@ -14277,7 +14277,7 @@
                   <pic:spPr>
                     <a:xfrm>
                       <a:off x="0" y="0"/>
-                      <a:ext cx="4031615" cy="383540"/>
+                      <a:ext cx="4032250" cy="384175"/>
                     </a:xfrm>
                     <a:prstGeom prst="rect"/>
                     <a:ln cap="flat"/>
@@ -14590,7 +14590,7 @@
         </w:rPr>
         <w:drawing>
           <wp:inline distT="0" distB="0" distL="0" distR="0">
-            <wp:extent cx="5733415" cy="2819400"/>
+            <wp:extent cx="5734050" cy="2820035"/>
             <wp:effectExtent l="0" t="0" r="0" b="0"/>
             <wp:docPr id="35" name="Imagen 24"/>
             <wp:cNvGraphicFramePr>
@@ -14600,7 +14600,7 @@
               <a:graphicData uri="http://schemas.openxmlformats.org/drawingml/2006/picture">
                 <pic:pic xmlns:pic="http://schemas.openxmlformats.org/drawingml/2006/picture">
                   <pic:nvPicPr>
-                    <pic:cNvPr id="47" name="Picture 47" descr="/Users/robertovelasquezdean/Library/Group Containers/L48J367XN4.com.infraware.PolarisOffice/EngineTemp/841/fImage186087494513.png"/>
+                    <pic:cNvPr id="47" name="Picture 47" descr="/Users/robertovelasquezdean/Library/Group Containers/L48J367XN4.com.infraware.PolarisOffice/EngineTemp/602/fImage186087494513.png"/>
                     <pic:cNvPicPr>
                       <a:picLocks noChangeAspect="1" noChangeArrowheads="1"/>
                     </pic:cNvPicPr>
@@ -14620,7 +14620,7 @@
                   <pic:spPr>
                     <a:xfrm>
                       <a:off x="0" y="0"/>
-                      <a:ext cx="5734050" cy="2820035"/>
+                      <a:ext cx="5734685" cy="2820670"/>
                     </a:xfrm>
                     <a:prstGeom prst="rect"/>
                     <a:ln cap="flat"/>
@@ -14905,7 +14905,7 @@
         </w:rPr>
         <w:drawing>
           <wp:inline distT="0" distB="0" distL="0" distR="0">
-            <wp:extent cx="746125" cy="660400"/>
+            <wp:extent cx="746760" cy="661035"/>
             <wp:effectExtent l="0" t="0" r="0" b="0"/>
             <wp:docPr id="36" name="Imagen 25"/>
             <wp:cNvGraphicFramePr>
@@ -14915,7 +14915,7 @@
               <a:graphicData uri="http://schemas.openxmlformats.org/drawingml/2006/picture">
                 <pic:pic xmlns:pic="http://schemas.openxmlformats.org/drawingml/2006/picture">
                   <pic:nvPicPr>
-                    <pic:cNvPr id="48" name="Picture 48" descr="/Users/robertovelasquezdean/Library/Group Containers/L48J367XN4.com.infraware.PolarisOffice/EngineTemp/841/fImage57861095617.png"/>
+                    <pic:cNvPr id="48" name="Picture 48" descr="/Users/robertovelasquezdean/Library/Group Containers/L48J367XN4.com.infraware.PolarisOffice/EngineTemp/602/fImage57861095617.png"/>
                     <pic:cNvPicPr>
                       <a:picLocks noChangeAspect="1" noChangeArrowheads="1"/>
                     </pic:cNvPicPr>
@@ -14944,7 +14944,7 @@
                   <pic:spPr>
                     <a:xfrm>
                       <a:off x="0" y="0"/>
-                      <a:ext cx="746760" cy="661035"/>
+                      <a:ext cx="747395" cy="661670"/>
                     </a:xfrm>
                     <a:prstGeom prst="rect"/>
                     <a:ln cap="flat"/>
@@ -15621,7 +15621,7 @@
         </w:rPr>
         <w:drawing>
           <wp:inline distT="0" distB="0" distL="0" distR="0">
-            <wp:extent cx="4069080" cy="897255"/>
+            <wp:extent cx="4069715" cy="897890"/>
             <wp:effectExtent l="0" t="0" r="0" b="0"/>
             <wp:docPr id="37" name="Imagen 26"/>
             <wp:cNvGraphicFramePr>
@@ -15631,7 +15631,7 @@
               <a:graphicData uri="http://schemas.openxmlformats.org/drawingml/2006/picture">
                 <pic:pic xmlns:pic="http://schemas.openxmlformats.org/drawingml/2006/picture">
                   <pic:nvPicPr>
-                    <pic:cNvPr id="50" name="Picture 50" descr="/Users/robertovelasquezdean/Library/Group Containers/L48J367XN4.com.infraware.PolarisOffice/EngineTemp/841/fImage25938525769.png"/>
+                    <pic:cNvPr id="50" name="Picture 50" descr="/Users/robertovelasquezdean/Library/Group Containers/L48J367XN4.com.infraware.PolarisOffice/EngineTemp/602/fImage25938525769.png"/>
                     <pic:cNvPicPr>
                       <a:picLocks noChangeAspect="1" noChangeArrowheads="1"/>
                     </pic:cNvPicPr>
@@ -15660,7 +15660,7 @@
                   <pic:spPr>
                     <a:xfrm>
                       <a:off x="0" y="0"/>
-                      <a:ext cx="4069715" cy="897890"/>
+                      <a:ext cx="4070350" cy="898525"/>
                     </a:xfrm>
                     <a:prstGeom prst="rect"/>
                     <a:ln cap="flat"/>
@@ -15702,7 +15702,7 @@
         </w:rPr>
         <w:drawing>
           <wp:inline distT="0" distB="0" distL="0" distR="0">
-            <wp:extent cx="5733415" cy="2947035"/>
+            <wp:extent cx="5734050" cy="2947670"/>
             <wp:effectExtent l="0" t="0" r="0" b="0"/>
             <wp:docPr id="38" name="Imagen 29"/>
             <wp:cNvGraphicFramePr>
@@ -15712,7 +15712,7 @@
               <a:graphicData uri="http://schemas.openxmlformats.org/drawingml/2006/picture">
                 <pic:pic xmlns:pic="http://schemas.openxmlformats.org/drawingml/2006/picture">
                   <pic:nvPicPr>
-                    <pic:cNvPr id="52" name="Picture 52" descr="/Users/robertovelasquezdean/Library/Group Containers/L48J367XN4.com.infraware.PolarisOffice/EngineTemp/841/fImage205066782531.png"/>
+                    <pic:cNvPr id="52" name="Picture 52" descr="/Users/robertovelasquezdean/Library/Group Containers/L48J367XN4.com.infraware.PolarisOffice/EngineTemp/602/fImage205066782531.png"/>
                     <pic:cNvPicPr>
                       <a:picLocks noChangeAspect="1" noChangeArrowheads="1"/>
                     </pic:cNvPicPr>
@@ -15741,7 +15741,7 @@
                   <pic:spPr>
                     <a:xfrm>
                       <a:off x="0" y="0"/>
-                      <a:ext cx="5734050" cy="2947670"/>
+                      <a:ext cx="5734685" cy="2948305"/>
                     </a:xfrm>
                     <a:prstGeom prst="rect"/>
                     <a:ln cap="flat"/>
@@ -15897,7 +15897,7 @@
         </w:rPr>
         <w:drawing>
           <wp:inline distT="0" distB="0" distL="0" distR="0">
-            <wp:extent cx="841375" cy="688975"/>
+            <wp:extent cx="842010" cy="689610"/>
             <wp:effectExtent l="0" t="0" r="0" b="0"/>
             <wp:docPr id="39" name="Imagen 28"/>
             <wp:cNvGraphicFramePr>
@@ -15907,7 +15907,7 @@
               <a:graphicData uri="http://schemas.openxmlformats.org/drawingml/2006/picture">
                 <pic:pic xmlns:pic="http://schemas.openxmlformats.org/drawingml/2006/picture">
                   <pic:nvPicPr>
-                    <pic:cNvPr id="54" name="Picture 54" descr="/Users/robertovelasquezdean/Library/Group Containers/L48J367XN4.com.infraware.PolarisOffice/EngineTemp/841/fImage67321457723.png"/>
+                    <pic:cNvPr id="54" name="Picture 54" descr="/Users/robertovelasquezdean/Library/Group Containers/L48J367XN4.com.infraware.PolarisOffice/EngineTemp/602/fImage67321457723.png"/>
                     <pic:cNvPicPr>
                       <a:picLocks noChangeAspect="1" noChangeArrowheads="1"/>
                     </pic:cNvPicPr>
@@ -15936,7 +15936,7 @@
                   <pic:spPr>
                     <a:xfrm>
                       <a:off x="0" y="0"/>
-                      <a:ext cx="842010" cy="689610"/>
+                      <a:ext cx="842645" cy="690245"/>
                     </a:xfrm>
                     <a:prstGeom prst="rect"/>
                     <a:ln cap="flat"/>
@@ -16094,7 +16094,7 @@
         </w:rPr>
         <w:drawing>
           <wp:inline distT="0" distB="0" distL="0" distR="0">
-            <wp:extent cx="5733415" cy="962024"/>
+            <wp:extent cx="5734050" cy="962660"/>
             <wp:effectExtent l="0" t="0" r="0" b="0"/>
             <wp:docPr id="40" name="Imagen 31"/>
             <wp:cNvGraphicFramePr>
@@ -16104,7 +16104,7 @@
               <a:graphicData uri="http://schemas.openxmlformats.org/drawingml/2006/picture">
                 <pic:pic xmlns:pic="http://schemas.openxmlformats.org/drawingml/2006/picture">
                   <pic:nvPicPr>
-                    <pic:cNvPr id="56" name="Picture 56" descr="/Users/robertovelasquezdean/Library/Group Containers/L48J367XN4.com.infraware.PolarisOffice/EngineTemp/841/fImage360751635357.png"/>
+                    <pic:cNvPr id="56" name="Picture 56" descr="/Users/robertovelasquezdean/Library/Group Containers/L48J367XN4.com.infraware.PolarisOffice/EngineTemp/602/fImage360751635357.png"/>
                     <pic:cNvPicPr>
                       <a:picLocks noChangeAspect="1" noChangeArrowheads="1"/>
                     </pic:cNvPicPr>
@@ -16133,7 +16133,7 @@
                   <pic:spPr>
                     <a:xfrm>
                       <a:off x="0" y="0"/>
-                      <a:ext cx="5734050" cy="962660"/>
+                      <a:ext cx="5734685" cy="963294"/>
                     </a:xfrm>
                     <a:prstGeom prst="rect"/>
                     <a:ln cap="flat"/>
@@ -16175,7 +16175,7 @@
         </w:rPr>
         <w:drawing>
           <wp:inline distT="0" distB="0" distL="0" distR="0">
-            <wp:extent cx="5733415" cy="483870"/>
+            <wp:extent cx="5734050" cy="484505"/>
             <wp:effectExtent l="0" t="0" r="0" b="0"/>
             <wp:docPr id="41" name="Imagen 31"/>
             <wp:cNvGraphicFramePr>
@@ -16185,7 +16185,7 @@
               <a:graphicData uri="http://schemas.openxmlformats.org/drawingml/2006/picture">
                 <pic:pic xmlns:pic="http://schemas.openxmlformats.org/drawingml/2006/picture">
                   <pic:nvPicPr>
-                    <pic:cNvPr id="58" name="Picture 58" descr="/Users/robertovelasquezdean/Library/Group Containers/L48J367XN4.com.infraware.PolarisOffice/EngineTemp/841/fImage194661575819.png"/>
+                    <pic:cNvPr id="58" name="Picture 58" descr="/Users/robertovelasquezdean/Library/Group Containers/L48J367XN4.com.infraware.PolarisOffice/EngineTemp/602/fImage194661575819.png"/>
                     <pic:cNvPicPr>
                       <a:picLocks noChangeAspect="1" noChangeArrowheads="1"/>
                     </pic:cNvPicPr>
@@ -16214,7 +16214,7 @@
                   <pic:spPr>
                     <a:xfrm>
                       <a:off x="0" y="0"/>
-                      <a:ext cx="5734050" cy="484505"/>
+                      <a:ext cx="5734685" cy="485140"/>
                     </a:xfrm>
                     <a:prstGeom prst="rect"/>
                     <a:ln cap="flat"/>
@@ -16784,7 +16784,7 @@
         </w:rPr>
         <w:drawing>
           <wp:inline distT="0" distB="0" distL="0" distR="0">
-            <wp:extent cx="1534795" cy="420370"/>
+            <wp:extent cx="1535430" cy="421005"/>
             <wp:effectExtent l="0" t="0" r="0" b="0"/>
             <wp:docPr id="42" name="Imagen 32"/>
             <wp:cNvGraphicFramePr>
@@ -16794,7 +16794,7 @@
               <a:graphicData uri="http://schemas.openxmlformats.org/drawingml/2006/picture">
                 <pic:pic xmlns:pic="http://schemas.openxmlformats.org/drawingml/2006/picture">
                   <pic:nvPicPr>
-                    <pic:cNvPr id="60" name="Picture 60" descr="/Users/robertovelasquezdean/Library/Group Containers/L48J367XN4.com.infraware.PolarisOffice/EngineTemp/841/fImage7423492228.png"/>
+                    <pic:cNvPr id="60" name="Picture 60" descr="/Users/robertovelasquezdean/Library/Group Containers/L48J367XN4.com.infraware.PolarisOffice/EngineTemp/602/fImage7423492228.png"/>
                     <pic:cNvPicPr>
                       <a:picLocks noChangeAspect="1" noChangeArrowheads="1"/>
                     </pic:cNvPicPr>
@@ -16823,7 +16823,7 @@
                   <pic:spPr>
                     <a:xfrm>
                       <a:off x="0" y="0"/>
-                      <a:ext cx="1535430" cy="421005"/>
+                      <a:ext cx="1536065" cy="421640"/>
                     </a:xfrm>
                     <a:prstGeom prst="rect"/>
                     <a:ln cap="flat"/>
@@ -16865,7 +16865,7 @@
         </w:rPr>
         <w:drawing>
           <wp:inline distT="0" distB="0" distL="0" distR="0">
-            <wp:extent cx="5732780" cy="1511935"/>
+            <wp:extent cx="5733415" cy="1512570"/>
             <wp:effectExtent l="0" t="0" r="0" b="0"/>
             <wp:docPr id="43" name="Imagen 33"/>
             <wp:cNvGraphicFramePr>
@@ -16875,7 +16875,7 @@
               <a:graphicData uri="http://schemas.openxmlformats.org/drawingml/2006/picture">
                 <pic:pic xmlns:pic="http://schemas.openxmlformats.org/drawingml/2006/picture">
                   <pic:nvPicPr>
-                    <pic:cNvPr id="62" name="Picture 62" descr="/Users/robertovelasquezdean/Library/Group Containers/L48J367XN4.com.infraware.PolarisOffice/EngineTemp/841/fImage965571205063.png"/>
+                    <pic:cNvPr id="62" name="Picture 62" descr="/Users/robertovelasquezdean/Library/Group Containers/L48J367XN4.com.infraware.PolarisOffice/EngineTemp/602/fImage965571205063.png"/>
                     <pic:cNvPicPr>
                       <a:picLocks noChangeAspect="1" noChangeArrowheads="1"/>
                     </pic:cNvPicPr>
@@ -16904,7 +16904,7 @@
                   <pic:spPr>
                     <a:xfrm>
                       <a:off x="0" y="0"/>
-                      <a:ext cx="5733415" cy="1512570"/>
+                      <a:ext cx="5734050" cy="1513205"/>
                     </a:xfrm>
                     <a:prstGeom prst="rect"/>
                     <a:ln cap="flat"/>
@@ -17189,7 +17189,7 @@
         </w:rPr>
         <w:drawing>
           <wp:inline distT="0" distB="0" distL="0" distR="0">
-            <wp:extent cx="2287270" cy="420370"/>
+            <wp:extent cx="2287905" cy="421005"/>
             <wp:effectExtent l="0" t="0" r="0" b="0"/>
             <wp:docPr id="51" name="Imagen 35"/>
             <wp:cNvGraphicFramePr>
@@ -17199,7 +17199,7 @@
               <a:graphicData uri="http://schemas.openxmlformats.org/drawingml/2006/picture">
                 <pic:pic xmlns:pic="http://schemas.openxmlformats.org/drawingml/2006/picture">
                   <pic:nvPicPr>
-                    <pic:cNvPr id="64" name="Picture 64" descr="/Users/robertovelasquezdean/Library/Group Containers/L48J367XN4.com.infraware.PolarisOffice/EngineTemp/841/fImage94191395235.png"/>
+                    <pic:cNvPr id="64" name="Picture 64" descr="/Users/robertovelasquezdean/Library/Group Containers/L48J367XN4.com.infraware.PolarisOffice/EngineTemp/602/fImage94191395235.png"/>
                     <pic:cNvPicPr>
                       <a:picLocks noChangeAspect="1" noChangeArrowheads="1"/>
                     </pic:cNvPicPr>
@@ -17228,7 +17228,7 @@
                   <pic:spPr>
                     <a:xfrm>
                       <a:off x="0" y="0"/>
-                      <a:ext cx="2287905" cy="421005"/>
+                      <a:ext cx="2288540" cy="421640"/>
                     </a:xfrm>
                     <a:prstGeom prst="rect"/>
                     <a:ln cap="flat"/>
@@ -17270,7 +17270,7 @@
         </w:rPr>
         <w:drawing>
           <wp:inline distT="0" distB="0" distL="0" distR="0">
-            <wp:extent cx="5732780" cy="913130"/>
+            <wp:extent cx="5733415" cy="913765"/>
             <wp:effectExtent l="0" t="0" r="0" b="0"/>
             <wp:docPr id="52" name="Imagen 35"/>
             <wp:cNvGraphicFramePr>
@@ -17280,7 +17280,7 @@
               <a:graphicData uri="http://schemas.openxmlformats.org/drawingml/2006/picture">
                 <pic:pic xmlns:pic="http://schemas.openxmlformats.org/drawingml/2006/picture">
                   <pic:nvPicPr>
-                    <pic:cNvPr id="66" name="Picture 66" descr="/Users/robertovelasquezdean/Library/Group Containers/L48J367XN4.com.infraware.PolarisOffice/EngineTemp/841/fImage598551451506.png"/>
+                    <pic:cNvPr id="66" name="Picture 66" descr="/Users/robertovelasquezdean/Library/Group Containers/L48J367XN4.com.infraware.PolarisOffice/EngineTemp/602/fImage598551451506.png"/>
                     <pic:cNvPicPr>
                       <a:picLocks noChangeAspect="1" noChangeArrowheads="1"/>
                     </pic:cNvPicPr>
@@ -17309,7 +17309,7 @@
                   <pic:spPr>
                     <a:xfrm>
                       <a:off x="0" y="0"/>
-                      <a:ext cx="5733415" cy="913765"/>
+                      <a:ext cx="5734050" cy="914400"/>
                     </a:xfrm>
                     <a:prstGeom prst="rect"/>
                     <a:ln cap="flat"/>
@@ -18089,7 +18089,7 @@
         </w:rPr>
         <w:drawing>
           <wp:inline distT="0" distB="0" distL="0" distR="0">
-            <wp:extent cx="2658745" cy="420370"/>
+            <wp:extent cx="2659380" cy="421005"/>
             <wp:effectExtent l="0" t="0" r="0" b="0"/>
             <wp:docPr id="53" name="Imagen 36"/>
             <wp:cNvGraphicFramePr>
@@ -18099,7 +18099,7 @@
               <a:graphicData uri="http://schemas.openxmlformats.org/drawingml/2006/picture">
                 <pic:pic xmlns:pic="http://schemas.openxmlformats.org/drawingml/2006/picture">
                   <pic:nvPicPr>
-                    <pic:cNvPr id="68" name="Picture 68" descr="/Users/robertovelasquezdean/Library/Group Containers/L48J367XN4.com.infraware.PolarisOffice/EngineTemp/841/fImage107821511308.png"/>
+                    <pic:cNvPr id="68" name="Picture 68" descr="/Users/robertovelasquezdean/Library/Group Containers/L48J367XN4.com.infraware.PolarisOffice/EngineTemp/602/fImage107821511308.png"/>
                     <pic:cNvPicPr>
                       <a:picLocks noChangeAspect="1" noChangeArrowheads="1"/>
                     </pic:cNvPicPr>
@@ -18128,7 +18128,7 @@
                   <pic:spPr>
                     <a:xfrm>
                       <a:off x="0" y="0"/>
-                      <a:ext cx="2659380" cy="421005"/>
+                      <a:ext cx="2660015" cy="421640"/>
                     </a:xfrm>
                     <a:prstGeom prst="rect"/>
                     <a:ln cap="flat"/>
@@ -18170,7 +18170,7 @@
         </w:rPr>
         <w:drawing>
           <wp:inline distT="0" distB="0" distL="0" distR="0">
-            <wp:extent cx="5630545" cy="639445"/>
+            <wp:extent cx="5631180" cy="640080"/>
             <wp:effectExtent l="0" t="0" r="0" b="0"/>
             <wp:docPr id="54" name="Imagen 37"/>
             <wp:cNvGraphicFramePr>
@@ -18180,7 +18180,7 @@
               <a:graphicData uri="http://schemas.openxmlformats.org/drawingml/2006/picture">
                 <pic:pic xmlns:pic="http://schemas.openxmlformats.org/drawingml/2006/picture">
                   <pic:nvPicPr>
-                    <pic:cNvPr id="70" name="Picture 70" descr="/Users/robertovelasquezdean/Library/Group Containers/L48J367XN4.com.infraware.PolarisOffice/EngineTemp/841/fImage378631578968.png"/>
+                    <pic:cNvPr id="70" name="Picture 70" descr="/Users/robertovelasquezdean/Library/Group Containers/L48J367XN4.com.infraware.PolarisOffice/EngineTemp/602/fImage378631578968.png"/>
                     <pic:cNvPicPr>
                       <a:picLocks noChangeAspect="1" noChangeArrowheads="1"/>
                     </pic:cNvPicPr>
@@ -18209,7 +18209,7 @@
                   <pic:spPr>
                     <a:xfrm>
                       <a:off x="0" y="0"/>
-                      <a:ext cx="5631180" cy="640080"/>
+                      <a:ext cx="5631815" cy="640715"/>
                     </a:xfrm>
                     <a:prstGeom prst="rect"/>
                     <a:ln cap="flat"/>
@@ -18471,7 +18471,7 @@
         </w:rPr>
         <w:drawing>
           <wp:inline distT="0" distB="0" distL="0" distR="0">
-            <wp:extent cx="2582545" cy="410845"/>
+            <wp:extent cx="2583180" cy="411480"/>
             <wp:effectExtent l="0" t="0" r="0" b="0"/>
             <wp:docPr id="55" name="Imagen 38"/>
             <wp:cNvGraphicFramePr>
@@ -18481,7 +18481,7 @@
               <a:graphicData uri="http://schemas.openxmlformats.org/drawingml/2006/picture">
                 <pic:pic xmlns:pic="http://schemas.openxmlformats.org/drawingml/2006/picture">
                   <pic:nvPicPr>
-                    <pic:cNvPr id="72" name="Picture 72" descr="/Users/robertovelasquezdean/Library/Group Containers/L48J367XN4.com.infraware.PolarisOffice/EngineTemp/841/fImage104351635679.png"/>
+                    <pic:cNvPr id="72" name="Picture 72" descr="/Users/robertovelasquezdean/Library/Group Containers/L48J367XN4.com.infraware.PolarisOffice/EngineTemp/602/fImage104351635679.png"/>
                     <pic:cNvPicPr>
                       <a:picLocks noChangeAspect="1" noChangeArrowheads="1"/>
                     </pic:cNvPicPr>
@@ -18510,7 +18510,7 @@
                   <pic:spPr>
                     <a:xfrm>
                       <a:off x="0" y="0"/>
-                      <a:ext cx="2583180" cy="411480"/>
+                      <a:ext cx="2583815" cy="412115"/>
                     </a:xfrm>
                     <a:prstGeom prst="rect"/>
                     <a:ln cap="flat"/>
@@ -18552,7 +18552,7 @@
         </w:rPr>
         <w:drawing>
           <wp:inline distT="0" distB="0" distL="0" distR="0">
-            <wp:extent cx="5516245" cy="496569"/>
+            <wp:extent cx="5516880" cy="497204"/>
             <wp:effectExtent l="0" t="0" r="0" b="0"/>
             <wp:docPr id="56" name="Imagen 39"/>
             <wp:cNvGraphicFramePr>
@@ -18562,7 +18562,7 @@
               <a:graphicData uri="http://schemas.openxmlformats.org/drawingml/2006/picture">
                 <pic:pic xmlns:pic="http://schemas.openxmlformats.org/drawingml/2006/picture">
                   <pic:nvPicPr>
-                    <pic:cNvPr id="74" name="Picture 74" descr="/Users/robertovelasquezdean/Library/Group Containers/L48J367XN4.com.infraware.PolarisOffice/EngineTemp/841/fImage279361694119.png"/>
+                    <pic:cNvPr id="74" name="Picture 74" descr="/Users/robertovelasquezdean/Library/Group Containers/L48J367XN4.com.infraware.PolarisOffice/EngineTemp/602/fImage279361694119.png"/>
                     <pic:cNvPicPr>
                       <a:picLocks noChangeAspect="1" noChangeArrowheads="1"/>
                     </pic:cNvPicPr>
@@ -18591,7 +18591,7 @@
                   <pic:spPr>
                     <a:xfrm>
                       <a:off x="0" y="0"/>
-                      <a:ext cx="5516880" cy="497204"/>
+                      <a:ext cx="5517515" cy="497839"/>
                     </a:xfrm>
                     <a:prstGeom prst="rect"/>
                     <a:ln cap="flat"/>
@@ -18710,7 +18710,7 @@
         </w:rPr>
         <w:drawing>
           <wp:inline distT="0" distB="0" distL="0" distR="0">
-            <wp:extent cx="2611120" cy="410845"/>
+            <wp:extent cx="2611755" cy="411480"/>
             <wp:effectExtent l="0" t="0" r="0" b="0"/>
             <wp:docPr id="57" name="Imagen 40"/>
             <wp:cNvGraphicFramePr>
@@ -18720,7 +18720,7 @@
               <a:graphicData uri="http://schemas.openxmlformats.org/drawingml/2006/picture">
                 <pic:pic xmlns:pic="http://schemas.openxmlformats.org/drawingml/2006/picture">
                   <pic:nvPicPr>
-                    <pic:cNvPr id="76" name="Picture 76" descr="/Users/robertovelasquezdean/Library/Group Containers/L48J367XN4.com.infraware.PolarisOffice/EngineTemp/841/fImage104372057323.png"/>
+                    <pic:cNvPr id="76" name="Picture 76" descr="/Users/robertovelasquezdean/Library/Group Containers/L48J367XN4.com.infraware.PolarisOffice/EngineTemp/602/fImage104372057323.png"/>
                     <pic:cNvPicPr>
                       <a:picLocks noChangeAspect="1" noChangeArrowheads="1"/>
                     </pic:cNvPicPr>
@@ -18749,7 +18749,7 @@
                   <pic:spPr>
                     <a:xfrm>
                       <a:off x="0" y="0"/>
-                      <a:ext cx="2611755" cy="411480"/>
+                      <a:ext cx="2612390" cy="412115"/>
                     </a:xfrm>
                     <a:prstGeom prst="rect"/>
                     <a:ln cap="flat"/>
@@ -18985,7 +18985,7 @@
         </w:rPr>
         <w:drawing>
           <wp:inline distT="0" distB="0" distL="0" distR="0">
-            <wp:extent cx="3773170" cy="353695"/>
+            <wp:extent cx="3773805" cy="354330"/>
             <wp:effectExtent l="0" t="0" r="0" b="0"/>
             <wp:docPr id="58" name="Imagen 41"/>
             <wp:cNvGraphicFramePr>
@@ -18995,7 +18995,7 @@
               <a:graphicData uri="http://schemas.openxmlformats.org/drawingml/2006/picture">
                 <pic:pic xmlns:pic="http://schemas.openxmlformats.org/drawingml/2006/picture">
                   <pic:nvPicPr>
-                    <pic:cNvPr id="78" name="Picture 78" descr="/Users/robertovelasquezdean/Library/Group Containers/L48J367XN4.com.infraware.PolarisOffice/EngineTemp/841/fImage73552119677.png"/>
+                    <pic:cNvPr id="78" name="Picture 78" descr="/Users/robertovelasquezdean/Library/Group Containers/L48J367XN4.com.infraware.PolarisOffice/EngineTemp/602/fImage73552119677.png"/>
                     <pic:cNvPicPr>
                       <a:picLocks noChangeAspect="1" noChangeArrowheads="1"/>
                     </pic:cNvPicPr>
@@ -19024,7 +19024,7 @@
                   <pic:spPr>
                     <a:xfrm>
                       <a:off x="0" y="0"/>
-                      <a:ext cx="3773805" cy="354330"/>
+                      <a:ext cx="3774440" cy="354965"/>
                     </a:xfrm>
                     <a:prstGeom prst="rect"/>
                     <a:ln cap="flat"/>
@@ -19260,7 +19260,7 @@
         </w:rPr>
         <w:drawing>
           <wp:inline distT="0" distB="0" distL="0" distR="0">
-            <wp:extent cx="3153410" cy="410210"/>
+            <wp:extent cx="3154045" cy="410845"/>
             <wp:effectExtent l="0" t="0" r="0" b="0"/>
             <wp:docPr id="59" name="Imagen 42"/>
             <wp:cNvGraphicFramePr>
@@ -19270,7 +19270,7 @@
               <a:graphicData uri="http://schemas.openxmlformats.org/drawingml/2006/picture">
                 <pic:pic xmlns:pic="http://schemas.openxmlformats.org/drawingml/2006/picture">
                   <pic:nvPicPr>
-                    <pic:cNvPr id="80" name="Picture 80" descr="/Users/robertovelasquezdean/Library/Group Containers/L48J367XN4.com.infraware.PolarisOffice/EngineTemp/841/fImage11937649196.png"/>
+                    <pic:cNvPr id="80" name="Picture 80" descr="/Users/robertovelasquezdean/Library/Group Containers/L48J367XN4.com.infraware.PolarisOffice/EngineTemp/602/fImage11937649196.png"/>
                     <pic:cNvPicPr>
                       <a:picLocks noChangeAspect="1" noChangeArrowheads="1"/>
                     </pic:cNvPicPr>
@@ -19299,7 +19299,7 @@
                   <pic:spPr>
                     <a:xfrm>
                       <a:off x="0" y="0"/>
-                      <a:ext cx="3154045" cy="410845"/>
+                      <a:ext cx="3154680" cy="411480"/>
                     </a:xfrm>
                     <a:prstGeom prst="rect"/>
                     <a:ln cap="flat"/>
@@ -19341,7 +19341,7 @@
         </w:rPr>
         <w:drawing>
           <wp:inline distT="0" distB="0" distL="0" distR="0">
-            <wp:extent cx="5732145" cy="1555750"/>
+            <wp:extent cx="5732780" cy="1556385"/>
             <wp:effectExtent l="0" t="0" r="0" b="0"/>
             <wp:docPr id="60" name="Imagen 43"/>
             <wp:cNvGraphicFramePr>
@@ -19351,7 +19351,7 @@
               <a:graphicData uri="http://schemas.openxmlformats.org/drawingml/2006/picture">
                 <pic:pic xmlns:pic="http://schemas.openxmlformats.org/drawingml/2006/picture">
                   <pic:nvPicPr>
-                    <pic:cNvPr id="82" name="Picture 82" descr="/Users/robertovelasquezdean/Library/Group Containers/L48J367XN4.com.infraware.PolarisOffice/EngineTemp/841/fImage103009754787.png"/>
+                    <pic:cNvPr id="82" name="Picture 82" descr="/Users/robertovelasquezdean/Library/Group Containers/L48J367XN4.com.infraware.PolarisOffice/EngineTemp/602/fImage103009754787.png"/>
                     <pic:cNvPicPr>
                       <a:picLocks noChangeAspect="1" noChangeArrowheads="1"/>
                     </pic:cNvPicPr>
@@ -19380,7 +19380,7 @@
                   <pic:spPr>
                     <a:xfrm>
                       <a:off x="0" y="0"/>
-                      <a:ext cx="5732780" cy="1556385"/>
+                      <a:ext cx="5733415" cy="1557020"/>
                     </a:xfrm>
                     <a:prstGeom prst="rect"/>
                     <a:ln cap="flat"/>
@@ -19834,7 +19834,7 @@
         </w:rPr>
         <w:drawing>
           <wp:inline distT="0" distB="0" distL="0" distR="0">
-            <wp:extent cx="4705985" cy="419735"/>
+            <wp:extent cx="4706620" cy="420370"/>
             <wp:effectExtent l="0" t="0" r="0" b="0"/>
             <wp:docPr id="61" name="Imagen 44"/>
             <wp:cNvGraphicFramePr>
@@ -19844,7 +19844,7 @@
               <a:graphicData uri="http://schemas.openxmlformats.org/drawingml/2006/picture">
                 <pic:pic xmlns:pic="http://schemas.openxmlformats.org/drawingml/2006/picture">
                   <pic:nvPicPr>
-                    <pic:cNvPr id="84" name="Picture 84" descr="/Users/robertovelasquezdean/Library/Group Containers/L48J367XN4.com.infraware.PolarisOffice/EngineTemp/841/fImage15923862501.png"/>
+                    <pic:cNvPr id="84" name="Picture 84" descr="/Users/robertovelasquezdean/Library/Group Containers/L48J367XN4.com.infraware.PolarisOffice/EngineTemp/602/fImage15923862501.png"/>
                     <pic:cNvPicPr>
                       <a:picLocks noChangeAspect="1" noChangeArrowheads="1"/>
                     </pic:cNvPicPr>
@@ -19873,7 +19873,7 @@
                   <pic:spPr>
                     <a:xfrm>
                       <a:off x="0" y="0"/>
-                      <a:ext cx="4706620" cy="420370"/>
+                      <a:ext cx="4707255" cy="421005"/>
                     </a:xfrm>
                     <a:prstGeom prst="rect"/>
                     <a:ln cap="flat"/>
@@ -19915,7 +19915,7 @@
         </w:rPr>
         <w:drawing>
           <wp:inline distT="0" distB="0" distL="0" distR="0">
-            <wp:extent cx="5732145" cy="1797050"/>
+            <wp:extent cx="5732780" cy="1797685"/>
             <wp:effectExtent l="0" t="0" r="0" b="0"/>
             <wp:docPr id="62" name="Imagen 45"/>
             <wp:cNvGraphicFramePr>
@@ -19925,7 +19925,7 @@
               <a:graphicData uri="http://schemas.openxmlformats.org/drawingml/2006/picture">
                 <pic:pic xmlns:pic="http://schemas.openxmlformats.org/drawingml/2006/picture">
                   <pic:nvPicPr>
-                    <pic:cNvPr id="86" name="Picture 86" descr="/Users/robertovelasquezdean/Library/Group Containers/L48J367XN4.com.infraware.PolarisOffice/EngineTemp/841/fImage86452978234.png"/>
+                    <pic:cNvPr id="86" name="Picture 86" descr="/Users/robertovelasquezdean/Library/Group Containers/L48J367XN4.com.infraware.PolarisOffice/EngineTemp/602/fImage86452978234.png"/>
                     <pic:cNvPicPr>
                       <a:picLocks noChangeAspect="1" noChangeArrowheads="1"/>
                     </pic:cNvPicPr>
@@ -19945,7 +19945,7 @@
                   <pic:spPr>
                     <a:xfrm>
                       <a:off x="0" y="0"/>
-                      <a:ext cx="5732780" cy="1797685"/>
+                      <a:ext cx="5733415" cy="1798320"/>
                     </a:xfrm>
                     <a:prstGeom prst="rect"/>
                     <a:ln cap="flat"/>
@@ -20246,7 +20246,7 @@
         </w:rPr>
         <w:drawing>
           <wp:inline distT="0" distB="0" distL="0" distR="0">
-            <wp:extent cx="2315210" cy="429260"/>
+            <wp:extent cx="2315845" cy="429895"/>
             <wp:effectExtent l="0" t="0" r="0" b="0"/>
             <wp:docPr id="63" name="Imagen 46"/>
             <wp:cNvGraphicFramePr>
@@ -20256,7 +20256,7 @@
               <a:graphicData uri="http://schemas.openxmlformats.org/drawingml/2006/picture">
                 <pic:pic xmlns:pic="http://schemas.openxmlformats.org/drawingml/2006/picture">
                   <pic:nvPicPr>
-                    <pic:cNvPr id="87" name="Picture 87" descr="/Users/robertovelasquezdean/Library/Group Containers/L48J367XN4.com.infraware.PolarisOffice/EngineTemp/841/fImage9343983128.png"/>
+                    <pic:cNvPr id="87" name="Picture 87" descr="/Users/robertovelasquezdean/Library/Group Containers/L48J367XN4.com.infraware.PolarisOffice/EngineTemp/602/fImage9343983128.png"/>
                     <pic:cNvPicPr>
                       <a:picLocks noChangeAspect="1" noChangeArrowheads="1"/>
                     </pic:cNvPicPr>
@@ -20285,7 +20285,7 @@
                   <pic:spPr>
                     <a:xfrm>
                       <a:off x="0" y="0"/>
-                      <a:ext cx="2315845" cy="429895"/>
+                      <a:ext cx="2316480" cy="430530"/>
                     </a:xfrm>
                     <a:prstGeom prst="rect"/>
                     <a:ln cap="flat"/>
@@ -20327,7 +20327,7 @@
         </w:rPr>
         <w:drawing>
           <wp:inline distT="0" distB="0" distL="0" distR="0">
-            <wp:extent cx="5525135" cy="1858010"/>
+            <wp:extent cx="5525770" cy="1858645"/>
             <wp:effectExtent l="0" t="0" r="0" b="0"/>
             <wp:docPr id="64" name="Imagen 47"/>
             <wp:cNvGraphicFramePr>
@@ -20337,7 +20337,7 @@
               <a:graphicData uri="http://schemas.openxmlformats.org/drawingml/2006/picture">
                 <pic:pic xmlns:pic="http://schemas.openxmlformats.org/drawingml/2006/picture">
                   <pic:nvPicPr>
-                    <pic:cNvPr id="89" name="Picture 89" descr="/Users/robertovelasquezdean/Library/Group Containers/L48J367XN4.com.infraware.PolarisOffice/EngineTemp/841/fImage124891109571.png"/>
+                    <pic:cNvPr id="89" name="Picture 89" descr="/Users/robertovelasquezdean/Library/Group Containers/L48J367XN4.com.infraware.PolarisOffice/EngineTemp/602/fImage124891109571.png"/>
                     <pic:cNvPicPr>
                       <a:picLocks noChangeAspect="1" noChangeArrowheads="1"/>
                     </pic:cNvPicPr>
@@ -20366,7 +20366,7 @@
                   <pic:spPr>
                     <a:xfrm>
                       <a:off x="0" y="0"/>
-                      <a:ext cx="5525770" cy="1858645"/>
+                      <a:ext cx="5526405" cy="1859280"/>
                     </a:xfrm>
                     <a:prstGeom prst="rect"/>
                     <a:ln cap="flat"/>
@@ -20745,7 +20745,7 @@
         </w:rPr>
         <w:drawing>
           <wp:inline distT="0" distB="0" distL="0" distR="0">
-            <wp:extent cx="3531235" cy="2345690"/>
+            <wp:extent cx="3531870" cy="2346325"/>
             <wp:effectExtent l="0" t="0" r="0" b="0"/>
             <wp:docPr id="65" name="Imagen 48"/>
             <wp:cNvGraphicFramePr>
@@ -20755,7 +20755,7 @@
               <a:graphicData uri="http://schemas.openxmlformats.org/drawingml/2006/picture">
                 <pic:pic xmlns:pic="http://schemas.openxmlformats.org/drawingml/2006/picture">
                   <pic:nvPicPr>
-                    <pic:cNvPr id="91" name="Picture 91" descr="/Users/robertovelasquezdean/Library/Group Containers/L48J367XN4.com.infraware.PolarisOffice/EngineTemp/841/fImage939431217448.png"/>
+                    <pic:cNvPr id="91" name="Picture 91" descr="/Users/robertovelasquezdean/Library/Group Containers/L48J367XN4.com.infraware.PolarisOffice/EngineTemp/602/fImage939431217448.png"/>
                     <pic:cNvPicPr>
                       <a:picLocks noChangeAspect="1" noChangeArrowheads="1"/>
                     </pic:cNvPicPr>
@@ -20784,7 +20784,7 @@
                   <pic:spPr>
                     <a:xfrm>
                       <a:off x="0" y="0"/>
-                      <a:ext cx="3531870" cy="2346325"/>
+                      <a:ext cx="3532505" cy="2346960"/>
                     </a:xfrm>
                     <a:prstGeom prst="rect"/>
                     <a:ln cap="flat"/>
@@ -21085,7 +21085,7 @@
         </w:rPr>
         <w:drawing>
           <wp:inline distT="0" distB="0" distL="0" distR="0">
-            <wp:extent cx="3562985" cy="2141855"/>
+            <wp:extent cx="3563620" cy="2142490"/>
             <wp:effectExtent l="0" t="0" r="0" b="0"/>
             <wp:docPr id="66" name="Imagen 49"/>
             <wp:cNvGraphicFramePr>
@@ -21095,7 +21095,7 @@
               <a:graphicData uri="http://schemas.openxmlformats.org/drawingml/2006/picture">
                 <pic:pic xmlns:pic="http://schemas.openxmlformats.org/drawingml/2006/picture">
                   <pic:nvPicPr>
-                    <pic:cNvPr id="93" name="Picture 93" descr="/Users/robertovelasquezdean/Library/Group Containers/L48J367XN4.com.infraware.PolarisOffice/EngineTemp/841/fImage671721327875.png"/>
+                    <pic:cNvPr id="93" name="Picture 93" descr="/Users/robertovelasquezdean/Library/Group Containers/L48J367XN4.com.infraware.PolarisOffice/EngineTemp/602/fImage671721327875.png"/>
                     <pic:cNvPicPr>
                       <a:picLocks noChangeAspect="1" noChangeArrowheads="1"/>
                     </pic:cNvPicPr>
@@ -21124,7 +21124,7 @@
                   <pic:spPr>
                     <a:xfrm>
                       <a:off x="0" y="0"/>
-                      <a:ext cx="3563620" cy="2142490"/>
+                      <a:ext cx="3564255" cy="2143125"/>
                     </a:xfrm>
                     <a:prstGeom prst="rect"/>
                     <a:ln cap="flat"/>
@@ -22241,9 +22241,9 @@
         </w:rPr>
         <w:drawing>
           <wp:inline distT="0" distB="0" distL="0" distR="0">
-            <wp:extent cx="2124075" cy="409575"/>
+            <wp:extent cx="2124710" cy="410210"/>
             <wp:effectExtent l="0" t="0" r="0" b="0"/>
-            <wp:docPr id="71" name="Imagen 50"/>
+            <wp:docPr id="67" name="Imagen 50"/>
             <wp:cNvGraphicFramePr>
               <a:graphicFrameLocks xmlns:a="http://schemas.openxmlformats.org/drawingml/2006/main" noChangeAspect="1"/>
             </wp:cNvGraphicFramePr>
@@ -22251,7 +22251,7 @@
               <a:graphicData uri="http://schemas.openxmlformats.org/drawingml/2006/picture">
                 <pic:pic xmlns:pic="http://schemas.openxmlformats.org/drawingml/2006/picture">
                   <pic:nvPicPr>
-                    <pic:cNvPr id="95" name="Picture 95" descr="/Users/robertovelasquezdean/Library/Group Containers/L48J367XN4.com.infraware.PolarisOffice/EngineTemp/841/fImage9238715164.png"/>
+                    <pic:cNvPr id="95" name="Picture 95" descr="/Users/robertovelasquezdean/Library/Group Containers/L48J367XN4.com.infraware.PolarisOffice/EngineTemp/602/fImage9238715164.png"/>
                     <pic:cNvPicPr>
                       <a:picLocks noChangeAspect="1" noChangeArrowheads="1"/>
                     </pic:cNvPicPr>
@@ -22280,7 +22280,7 @@
                   <pic:spPr>
                     <a:xfrm>
                       <a:off x="0" y="0"/>
-                      <a:ext cx="2124710" cy="410210"/>
+                      <a:ext cx="2125345" cy="410845"/>
                     </a:xfrm>
                     <a:prstGeom prst="rect"/>
                     <a:ln cap="flat"/>
@@ -22322,9 +22322,9 @@
         </w:rPr>
         <w:drawing>
           <wp:inline distT="0" distB="0" distL="0" distR="0">
-            <wp:extent cx="5731510" cy="313690"/>
+            <wp:extent cx="5732145" cy="314325"/>
             <wp:effectExtent l="0" t="0" r="0" b="0"/>
-            <wp:docPr id="87" name="Imagen 51"/>
+            <wp:docPr id="68" name="Imagen 51"/>
             <wp:cNvGraphicFramePr>
               <a:graphicFrameLocks xmlns:a="http://schemas.openxmlformats.org/drawingml/2006/main" noChangeAspect="1"/>
             </wp:cNvGraphicFramePr>
@@ -22332,7 +22332,7 @@
               <a:graphicData uri="http://schemas.openxmlformats.org/drawingml/2006/picture">
                 <pic:pic xmlns:pic="http://schemas.openxmlformats.org/drawingml/2006/picture">
                   <pic:nvPicPr>
-                    <pic:cNvPr id="97" name="Picture 97" descr="/Users/robertovelasquezdean/Library/Group Containers/L48J367XN4.com.infraware.PolarisOffice/EngineTemp/841/fImage16254873979.png"/>
+                    <pic:cNvPr id="97" name="Picture 97" descr="/Users/robertovelasquezdean/Library/Group Containers/L48J367XN4.com.infraware.PolarisOffice/EngineTemp/602/fImage16254873979.png"/>
                     <pic:cNvPicPr>
                       <a:picLocks noChangeAspect="1" noChangeArrowheads="1"/>
                     </pic:cNvPicPr>
@@ -22361,7 +22361,7 @@
                   <pic:spPr>
                     <a:xfrm>
                       <a:off x="0" y="0"/>
-                      <a:ext cx="5732145" cy="314325"/>
+                      <a:ext cx="5732780" cy="314960"/>
                     </a:xfrm>
                     <a:prstGeom prst="rect"/>
                     <a:ln cap="flat"/>
@@ -22661,9 +22661,9 @@
         </w:rPr>
         <w:drawing>
           <wp:inline distT="0" distB="0" distL="0" distR="0">
-            <wp:extent cx="2409825" cy="390525"/>
+            <wp:extent cx="2410460" cy="391160"/>
             <wp:effectExtent l="0" t="0" r="0" b="0"/>
-            <wp:docPr id="93" name="Imagen 52"/>
+            <wp:docPr id="69" name="Imagen 52"/>
             <wp:cNvGraphicFramePr>
               <a:graphicFrameLocks xmlns:a="http://schemas.openxmlformats.org/drawingml/2006/main" noChangeAspect="1"/>
             </wp:cNvGraphicFramePr>
@@ -22671,7 +22671,7 @@
               <a:graphicData uri="http://schemas.openxmlformats.org/drawingml/2006/picture">
                 <pic:pic xmlns:pic="http://schemas.openxmlformats.org/drawingml/2006/picture">
                   <pic:nvPicPr>
-                    <pic:cNvPr id="99" name="Picture 99" descr="/Users/robertovelasquezdean/Library/Group Containers/L48J367XN4.com.infraware.PolarisOffice/EngineTemp/841/fImage9535933501.png"/>
+                    <pic:cNvPr id="99" name="Picture 99" descr="/Users/robertovelasquezdean/Library/Group Containers/L48J367XN4.com.infraware.PolarisOffice/EngineTemp/602/fImage9535933501.png"/>
                     <pic:cNvPicPr>
                       <a:picLocks noChangeAspect="1" noChangeArrowheads="1"/>
                     </pic:cNvPicPr>
@@ -22700,7 +22700,7 @@
                   <pic:spPr>
                     <a:xfrm>
                       <a:off x="0" y="0"/>
-                      <a:ext cx="2410460" cy="391160"/>
+                      <a:ext cx="2411095" cy="391795"/>
                     </a:xfrm>
                     <a:prstGeom prst="rect"/>
                     <a:ln cap="flat"/>
@@ -22742,9 +22742,9 @@
         </w:rPr>
         <w:drawing>
           <wp:inline distT="0" distB="0" distL="0" distR="0">
-            <wp:extent cx="5731510" cy="2983230"/>
+            <wp:extent cx="5732145" cy="2983865"/>
             <wp:effectExtent l="0" t="0" r="0" b="0"/>
-            <wp:docPr id="99" name="Imagen 53"/>
+            <wp:docPr id="70" name="Imagen 53"/>
             <wp:cNvGraphicFramePr>
               <a:graphicFrameLocks xmlns:a="http://schemas.openxmlformats.org/drawingml/2006/main" noChangeAspect="1"/>
             </wp:cNvGraphicFramePr>
@@ -22752,7 +22752,7 @@
               <a:graphicData uri="http://schemas.openxmlformats.org/drawingml/2006/picture">
                 <pic:pic xmlns:pic="http://schemas.openxmlformats.org/drawingml/2006/picture">
                   <pic:nvPicPr>
-                    <pic:cNvPr id="101" name="Picture 101" descr="/Users/robertovelasquezdean/Library/Group Containers/L48J367XN4.com.infraware.PolarisOffice/EngineTemp/841/fImage206151995525.png"/>
+                    <pic:cNvPr id="101" name="Picture 101" descr="/Users/robertovelasquezdean/Library/Group Containers/L48J367XN4.com.infraware.PolarisOffice/EngineTemp/602/fImage206151995525.png"/>
                     <pic:cNvPicPr>
                       <a:picLocks noChangeAspect="1" noChangeArrowheads="1"/>
                     </pic:cNvPicPr>
@@ -22781,7 +22781,7 @@
                   <pic:spPr>
                     <a:xfrm>
                       <a:off x="0" y="0"/>
-                      <a:ext cx="5732145" cy="2983865"/>
+                      <a:ext cx="5732780" cy="2984500"/>
                     </a:xfrm>
                     <a:prstGeom prst="rect"/>
                     <a:ln cap="flat"/>
@@ -22791,6 +22791,1514 @@
             </a:graphic>
           </wp:inline>
         </w:drawing>
+      </w:r>
+    </w:p>
+    <w:p>
+      <w:pPr>
+        <w:numPr>
+          <w:ilvl w:val="0"/>
+          <w:numId w:val="0"/>
+        </w:numPr>
+        <w:jc w:val="left"/>
+        <w:spacing w:lineRule="auto" w:line="259" w:before="0" w:after="160"/>
+        <w:widowControl w:val="1"/>
+        <w:ind w:right="0" w:left="0" w:firstLine="0"/>
+        <w:rPr>
+          <w:spacing w:val="0"/>
+          <w:i w:val="0"/>
+          <w:b w:val="0"/>
+          <w:color w:val="000000"/>
+          <w:sz w:val="20"/>
+          <w:szCs w:val="20"/>
+          <w:u w:val="none"/>
+          <w:rFonts w:ascii="Times" w:eastAsia="Times" w:hAnsi="Times" w:hint="default"/>
+        </w:rPr>
+        <w:wordWrap w:val="1"/>
+        <w:autoSpaceDE w:val="0"/>
+        <w:autoSpaceDN w:val="0"/>
+      </w:pPr>
+    </w:p>
+    <w:p>
+      <w:pPr>
+        <w:numPr>
+          <w:ilvl w:val="0"/>
+          <w:numId w:val="0"/>
+        </w:numPr>
+        <w:jc w:val="left"/>
+        <w:spacing w:lineRule="auto" w:line="259" w:before="0" w:after="160"/>
+        <w:widowControl w:val="1"/>
+        <w:ind w:right="0" w:left="0" w:firstLine="0"/>
+        <w:rPr>
+          <w:spacing w:val="0"/>
+          <w:i w:val="1"/>
+          <w:b w:val="1"/>
+          <w:color w:val="000000"/>
+          <w:sz w:val="22"/>
+          <w:szCs w:val="22"/>
+          <w:u w:val="none"/>
+          <w:rFonts w:ascii="Times" w:eastAsia="Times" w:hAnsi="Times" w:hint="default"/>
+        </w:rPr>
+        <w:wordWrap w:val="1"/>
+        <w:autoSpaceDE w:val="0"/>
+        <w:autoSpaceDN w:val="0"/>
+      </w:pPr>
+      <w:r>
+        <w:rPr>
+          <w:spacing w:val="0"/>
+          <w:i w:val="1"/>
+          <w:b w:val="1"/>
+          <w:color w:val="000000"/>
+          <w:sz w:val="22"/>
+          <w:szCs w:val="22"/>
+          <w:u w:val="none"/>
+          <w:rFonts w:ascii="Times" w:eastAsia="Times" w:hAnsi="Times" w:hint="default"/>
+        </w:rPr>
+        <w:t>AND</w:t>
+      </w:r>
+    </w:p>
+    <w:p>
+      <w:pPr>
+        <w:numPr>
+          <w:ilvl w:val="0"/>
+          <w:numId w:val="0"/>
+        </w:numPr>
+        <w:jc w:val="left"/>
+        <w:spacing w:lineRule="auto" w:line="259" w:before="0" w:after="160"/>
+        <w:widowControl w:val="1"/>
+        <w:ind w:right="0" w:left="0" w:firstLine="0"/>
+        <w:rPr>
+          <w:spacing w:val="0"/>
+          <w:i w:val="1"/>
+          <w:b w:val="1"/>
+          <w:color w:val="000000"/>
+          <w:sz w:val="20"/>
+          <w:szCs w:val="20"/>
+          <w:u w:val="none"/>
+          <w:rFonts w:ascii="Times" w:eastAsia="Times" w:hAnsi="Times" w:hint="default"/>
+        </w:rPr>
+        <w:wordWrap w:val="1"/>
+        <w:autoSpaceDE w:val="0"/>
+        <w:autoSpaceDN w:val="0"/>
+      </w:pPr>
+      <w:r>
+        <w:rPr>
+          <w:spacing w:val="0"/>
+          <w:i w:val="0"/>
+          <w:b w:val="0"/>
+          <w:color w:val="000000"/>
+          <w:sz w:val="20"/>
+          <w:szCs w:val="20"/>
+          <w:u w:val="none"/>
+          <w:rFonts w:ascii="Times" w:eastAsia="Times" w:hAnsi="Times" w:hint="default"/>
+        </w:rPr>
+        <w:t xml:space="preserve">Ahora, se pueden combinar varias condiciones en</w:t>
+      </w:r>
+      <w:r>
+        <w:rPr>
+          <w:spacing w:val="0"/>
+          <w:i w:val="1"/>
+          <w:b w:val="1"/>
+          <w:color w:val="000000"/>
+          <w:sz w:val="20"/>
+          <w:szCs w:val="20"/>
+          <w:u w:val="none"/>
+          <w:rFonts w:ascii="Times" w:eastAsia="Times" w:hAnsi="Times" w:hint="default"/>
+        </w:rPr>
+        <w:t>WHERE</w:t>
+      </w:r>
+      <w:r>
+        <w:rPr>
+          <w:spacing w:val="0"/>
+          <w:i w:val="0"/>
+          <w:b w:val="0"/>
+          <w:color w:val="000000"/>
+          <w:sz w:val="20"/>
+          <w:szCs w:val="20"/>
+          <w:u w:val="none"/>
+          <w:rFonts w:ascii="Times" w:eastAsia="Times" w:hAnsi="Times" w:hint="default"/>
+        </w:rPr>
+        <w:t xml:space="preserve"> asistiendose de </w:t>
+      </w:r>
+      <w:r>
+        <w:rPr>
+          <w:spacing w:val="0"/>
+          <w:i w:val="1"/>
+          <w:b w:val="1"/>
+          <w:color w:val="000000"/>
+          <w:sz w:val="20"/>
+          <w:szCs w:val="20"/>
+          <w:u w:val="none"/>
+          <w:rFonts w:ascii="Times" w:eastAsia="Times" w:hAnsi="Times" w:hint="default"/>
+        </w:rPr>
+        <w:t>AND;</w:t>
+      </w:r>
+      <w:r>
+        <w:rPr>
+          <w:spacing w:val="0"/>
+          <w:i w:val="0"/>
+          <w:b w:val="0"/>
+          <w:color w:val="000000"/>
+          <w:sz w:val="20"/>
+          <w:szCs w:val="20"/>
+          <w:u w:val="none"/>
+          <w:rFonts w:ascii="Times" w:eastAsia="Times" w:hAnsi="Times" w:hint="default"/>
+        </w:rPr>
+        <w:t xml:space="preserve"> es decir, se pueden unir varios </w:t>
+      </w:r>
+      <w:r>
+        <w:rPr>
+          <w:spacing w:val="0"/>
+          <w:i w:val="0"/>
+          <w:b w:val="0"/>
+          <w:color w:val="000000"/>
+          <w:sz w:val="20"/>
+          <w:szCs w:val="20"/>
+          <w:u w:val="none"/>
+          <w:rFonts w:ascii="Times" w:eastAsia="Times" w:hAnsi="Times" w:hint="default"/>
+        </w:rPr>
+        <w:t xml:space="preserve">criterios a nuestra busqueda o </w:t>
+      </w:r>
+      <w:r>
+        <w:rPr>
+          <w:spacing w:val="0"/>
+          <w:i w:val="1"/>
+          <w:b w:val="1"/>
+          <w:color w:val="000000"/>
+          <w:sz w:val="20"/>
+          <w:szCs w:val="20"/>
+          <w:u w:val="none"/>
+          <w:rFonts w:ascii="Times" w:eastAsia="Times" w:hAnsi="Times" w:hint="default"/>
+        </w:rPr>
+        <w:t>query.</w:t>
+      </w:r>
+    </w:p>
+    <w:p>
+      <w:pPr>
+        <w:numPr>
+          <w:ilvl w:val="0"/>
+          <w:numId w:val="0"/>
+        </w:numPr>
+        <w:jc w:val="left"/>
+        <w:spacing w:lineRule="auto" w:line="259" w:before="0" w:after="160"/>
+        <w:widowControl w:val="1"/>
+        <w:ind w:right="0" w:left="0" w:firstLine="0"/>
+        <w:rPr>
+          <w:spacing w:val="0"/>
+          <w:i w:val="1"/>
+          <w:b w:val="0"/>
+          <w:color w:val="000000"/>
+          <w:sz w:val="20"/>
+          <w:szCs w:val="20"/>
+          <w:u w:val="none"/>
+          <w:rFonts w:ascii="Times" w:eastAsia="Times" w:hAnsi="Times" w:hint="default"/>
+        </w:rPr>
+        <w:wordWrap w:val="1"/>
+        <w:autoSpaceDE w:val="0"/>
+        <w:autoSpaceDN w:val="0"/>
+      </w:pPr>
+      <w:r>
+        <w:rPr>
+          <w:spacing w:val="0"/>
+          <w:i w:val="0"/>
+          <w:b w:val="0"/>
+          <w:color w:val="000000"/>
+          <w:sz w:val="20"/>
+          <w:szCs w:val="20"/>
+          <w:u w:val="none"/>
+          <w:rFonts w:ascii="Times" w:eastAsia="Times" w:hAnsi="Times" w:hint="default"/>
+        </w:rPr>
+        <w:t xml:space="preserve">Por ejemplo, qué tal si además de ver todos los posts asociados a un usuario se cumpla también la condición de </w:t>
+      </w:r>
+      <w:r>
+        <w:rPr>
+          <w:spacing w:val="0"/>
+          <w:i w:val="0"/>
+          <w:b w:val="0"/>
+          <w:color w:val="000000"/>
+          <w:sz w:val="20"/>
+          <w:szCs w:val="20"/>
+          <w:u w:val="none"/>
+          <w:rFonts w:ascii="Times" w:eastAsia="Times" w:hAnsi="Times" w:hint="default"/>
+        </w:rPr>
+        <w:t xml:space="preserve">que el post esté activo; es decir, un </w:t>
+      </w:r>
+      <w:r>
+        <w:rPr>
+          <w:spacing w:val="0"/>
+          <w:i w:val="1"/>
+          <w:b w:val="1"/>
+          <w:color w:val="000000"/>
+          <w:sz w:val="20"/>
+          <w:szCs w:val="20"/>
+          <w:u w:val="none"/>
+          <w:rFonts w:ascii="Times" w:eastAsia="Times" w:hAnsi="Times" w:hint="default"/>
+        </w:rPr>
+        <w:t>registro</w:t>
+      </w:r>
+      <w:r>
+        <w:rPr>
+          <w:spacing w:val="0"/>
+          <w:i w:val="0"/>
+          <w:b w:val="0"/>
+          <w:color w:val="000000"/>
+          <w:sz w:val="20"/>
+          <w:szCs w:val="20"/>
+          <w:u w:val="none"/>
+          <w:rFonts w:ascii="Times" w:eastAsia="Times" w:hAnsi="Times" w:hint="default"/>
+        </w:rPr>
+        <w:t xml:space="preserve"> para ser mostrado por el </w:t>
+      </w:r>
+      <w:r>
+        <w:rPr>
+          <w:spacing w:val="0"/>
+          <w:i w:val="1"/>
+          <w:b w:val="1"/>
+          <w:color w:val="000000"/>
+          <w:sz w:val="20"/>
+          <w:szCs w:val="20"/>
+          <w:u w:val="none"/>
+          <w:rFonts w:ascii="Times" w:eastAsia="Times" w:hAnsi="Times" w:hint="default"/>
+        </w:rPr>
+        <w:t xml:space="preserve">query </w:t>
+      </w:r>
+      <w:r>
+        <w:rPr>
+          <w:spacing w:val="0"/>
+          <w:i w:val="0"/>
+          <w:b w:val="0"/>
+          <w:color w:val="000000"/>
+          <w:sz w:val="20"/>
+          <w:szCs w:val="20"/>
+          <w:u w:val="none"/>
+          <w:rFonts w:ascii="Times" w:eastAsia="Times" w:hAnsi="Times" w:hint="default"/>
+        </w:rPr>
+        <w:t xml:space="preserve">en mención debe cumplir con ambas </w:t>
+      </w:r>
+      <w:r>
+        <w:rPr>
+          <w:spacing w:val="0"/>
+          <w:i w:val="0"/>
+          <w:b w:val="0"/>
+          <w:color w:val="000000"/>
+          <w:sz w:val="20"/>
+          <w:szCs w:val="20"/>
+          <w:u w:val="none"/>
+          <w:rFonts w:ascii="Times" w:eastAsia="Times" w:hAnsi="Times" w:hint="default"/>
+        </w:rPr>
+        <w:t xml:space="preserve">condiciones: </w:t>
+      </w:r>
+      <w:r>
+        <w:rPr>
+          <w:spacing w:val="0"/>
+          <w:i w:val="1"/>
+          <w:b w:val="0"/>
+          <w:color w:val="000000"/>
+          <w:sz w:val="20"/>
+          <w:szCs w:val="20"/>
+          <w:u w:val="none"/>
+          <w:rFonts w:ascii="Times" w:eastAsia="Times" w:hAnsi="Times" w:hint="default"/>
+        </w:rPr>
+        <w:t xml:space="preserve">que el</w:t>
+      </w:r>
+      <w:r>
+        <w:rPr>
+          <w:spacing w:val="0"/>
+          <w:i w:val="0"/>
+          <w:b w:val="0"/>
+          <w:color w:val="000000"/>
+          <w:sz w:val="20"/>
+          <w:szCs w:val="20"/>
+          <w:u w:val="none"/>
+          <w:rFonts w:ascii="Times" w:eastAsia="Times" w:hAnsi="Times" w:hint="default"/>
+        </w:rPr>
+        <w:t xml:space="preserve"> </w:t>
+      </w:r>
+      <w:r>
+        <w:rPr>
+          <w:spacing w:val="0"/>
+          <w:i w:val="1"/>
+          <w:b w:val="0"/>
+          <w:color w:val="000000"/>
+          <w:sz w:val="20"/>
+          <w:szCs w:val="20"/>
+          <w:u w:val="none"/>
+          <w:rFonts w:ascii="Times" w:eastAsia="Times" w:hAnsi="Times" w:hint="default"/>
+        </w:rPr>
+        <w:t xml:space="preserve">post tenga un usuario asociado y que, dicho post, se encuentre también activo, </w:t>
+      </w:r>
+      <w:r>
+        <w:rPr>
+          <w:spacing w:val="0"/>
+          <w:i w:val="0"/>
+          <w:b w:val="0"/>
+          <w:color w:val="000000"/>
+          <w:sz w:val="20"/>
+          <w:szCs w:val="20"/>
+          <w:u w:val="none"/>
+          <w:rFonts w:ascii="Times" w:eastAsia="Times" w:hAnsi="Times" w:hint="default"/>
+        </w:rPr>
+        <w:t xml:space="preserve">tal así:</w:t>
+      </w:r>
+    </w:p>
+    <w:p>
+      <w:pPr>
+        <w:numPr>
+          <w:ilvl w:val="0"/>
+          <w:numId w:val="0"/>
+        </w:numPr>
+        <w:jc w:val="left"/>
+        <w:spacing w:lineRule="auto" w:line="259" w:before="0" w:after="160"/>
+        <w:widowControl w:val="1"/>
+        <w:ind w:right="0" w:left="0" w:firstLine="0"/>
+        <w:rPr>
+          <w:spacing w:val="0"/>
+          <w:i w:val="0"/>
+          <w:b w:val="0"/>
+          <w:color w:val="000000"/>
+          <w:sz w:val="20"/>
+          <w:szCs w:val="20"/>
+          <w:u w:val="none"/>
+          <w:rFonts w:ascii="Times" w:eastAsia="Times" w:hAnsi="Times" w:hint="default"/>
+        </w:rPr>
+        <w:wordWrap w:val="1"/>
+        <w:autoSpaceDE w:val="0"/>
+        <w:autoSpaceDN w:val="0"/>
+      </w:pPr>
+      <w:r>
+        <w:rPr>
+          <w:sz w:val="20"/>
+        </w:rPr>
+        <w:drawing>
+          <wp:inline distT="0" distB="0" distL="0" distR="0">
+            <wp:extent cx="2409825" cy="533400"/>
+            <wp:effectExtent l="0" t="0" r="0" b="0"/>
+            <wp:docPr id="76" name="Imagen 54"/>
+            <wp:cNvGraphicFramePr>
+              <a:graphicFrameLocks xmlns:a="http://schemas.openxmlformats.org/drawingml/2006/main" noChangeAspect="1"/>
+            </wp:cNvGraphicFramePr>
+            <a:graphic xmlns:a="http://schemas.openxmlformats.org/drawingml/2006/main">
+              <a:graphicData uri="http://schemas.openxmlformats.org/drawingml/2006/picture">
+                <pic:pic xmlns:pic="http://schemas.openxmlformats.org/drawingml/2006/picture">
+                  <pic:nvPicPr>
+                    <pic:cNvPr id="103" name="Picture 103" descr="/Users/robertovelasquezdean/Library/Group Containers/L48J367XN4.com.infraware.PolarisOffice/EngineTemp/602/fImage12740761661.png"/>
+                    <pic:cNvPicPr>
+                      <a:picLocks noChangeAspect="1" noChangeArrowheads="1"/>
+                    </pic:cNvPicPr>
+                  </pic:nvPicPr>
+                  <pic:blipFill>
+                    <a:blip r:embed="rId107">
+                      <a:extLst>
+                        <a:ext uri="{BEBA8EAE-BF5A-486C-A8C5-ECC9F3942E4B}">
+                          <a14:imgProps xmlns:a14="http://schemas.microsoft.com/office/drawing/2010/main">
+                            <a14:imgLayer r:embed="rId108">
+                              <a14:imgEffect>
+                                <a14:sharpenSoften amount="25000"/>
+                              </a14:imgEffect>
+                            </a14:imgLayer>
+                          </a14:imgProps>
+                        </a:ext>
+                        <a:ext uri="{28A0092B-C50C-407E-A947-70E740481C1C}">
+                          <a14:useLocalDpi xmlns:a14="http://schemas.microsoft.com/office/drawing/2010/main" val="0"/>
+                        </a:ext>
+                      </a:extLst>
+                    </a:blip>
+                    <a:stretch>
+                      <a:fillRect/>
+                    </a:stretch>
+                  </pic:blipFill>
+                  <pic:spPr>
+                    <a:xfrm>
+                      <a:off x="0" y="0"/>
+                      <a:ext cx="2410460" cy="534035"/>
+                    </a:xfrm>
+                    <a:prstGeom prst="rect"/>
+                    <a:ln cap="flat"/>
+                  </pic:spPr>
+                </pic:pic>
+              </a:graphicData>
+            </a:graphic>
+          </wp:inline>
+        </w:drawing>
+      </w:r>
+    </w:p>
+    <w:p>
+      <w:pPr>
+        <w:numPr>
+          <w:ilvl w:val="0"/>
+          <w:numId w:val="0"/>
+        </w:numPr>
+        <w:jc w:val="left"/>
+        <w:spacing w:lineRule="auto" w:line="259" w:before="0" w:after="160"/>
+        <w:widowControl w:val="1"/>
+        <w:ind w:right="0" w:left="0" w:firstLine="0"/>
+        <w:rPr>
+          <w:spacing w:val="0"/>
+          <w:i w:val="0"/>
+          <w:b w:val="0"/>
+          <w:color w:val="000000"/>
+          <w:sz w:val="20"/>
+          <w:szCs w:val="20"/>
+          <w:u w:val="none"/>
+          <w:rFonts w:ascii="Times" w:eastAsia="Times" w:hAnsi="Times" w:hint="default"/>
+        </w:rPr>
+        <w:wordWrap w:val="1"/>
+        <w:autoSpaceDE w:val="0"/>
+        <w:autoSpaceDN w:val="0"/>
+      </w:pPr>
+      <w:r>
+        <w:rPr>
+          <w:sz w:val="20"/>
+        </w:rPr>
+        <w:drawing>
+          <wp:inline distT="0" distB="0" distL="0" distR="0">
+            <wp:extent cx="5731510" cy="2103755"/>
+            <wp:effectExtent l="0" t="0" r="0" b="0"/>
+            <wp:docPr id="142" name="Imagen 55"/>
+            <wp:cNvGraphicFramePr>
+              <a:graphicFrameLocks xmlns:a="http://schemas.openxmlformats.org/drawingml/2006/main" noChangeAspect="1"/>
+            </wp:cNvGraphicFramePr>
+            <a:graphic xmlns:a="http://schemas.openxmlformats.org/drawingml/2006/main">
+              <a:graphicData uri="http://schemas.openxmlformats.org/drawingml/2006/picture">
+                <pic:pic xmlns:pic="http://schemas.openxmlformats.org/drawingml/2006/picture">
+                  <pic:nvPicPr>
+                    <pic:cNvPr id="105" name="Picture 105" descr="/Users/robertovelasquezdean/Library/Group Containers/L48J367XN4.com.infraware.PolarisOffice/EngineTemp/602/fImage1388921427045.png"/>
+                    <pic:cNvPicPr>
+                      <a:picLocks noChangeAspect="1" noChangeArrowheads="1"/>
+                    </pic:cNvPicPr>
+                  </pic:nvPicPr>
+                  <pic:blipFill>
+                    <a:blip r:embed="rId109">
+                      <a:extLst>
+                        <a:ext uri="{BEBA8EAE-BF5A-486C-A8C5-ECC9F3942E4B}">
+                          <a14:imgProps xmlns:a14="http://schemas.microsoft.com/office/drawing/2010/main">
+                            <a14:imgLayer r:embed="rId110">
+                              <a14:imgEffect>
+                                <a14:sharpenSoften amount="25000"/>
+                              </a14:imgEffect>
+                            </a14:imgLayer>
+                          </a14:imgProps>
+                        </a:ext>
+                        <a:ext uri="{28A0092B-C50C-407E-A947-70E740481C1C}">
+                          <a14:useLocalDpi xmlns:a14="http://schemas.microsoft.com/office/drawing/2010/main" val="0"/>
+                        </a:ext>
+                      </a:extLst>
+                    </a:blip>
+                    <a:stretch>
+                      <a:fillRect/>
+                    </a:stretch>
+                  </pic:blipFill>
+                  <pic:spPr>
+                    <a:xfrm>
+                      <a:off x="0" y="0"/>
+                      <a:ext cx="5732145" cy="2104390"/>
+                    </a:xfrm>
+                    <a:prstGeom prst="rect"/>
+                    <a:ln cap="flat"/>
+                  </pic:spPr>
+                </pic:pic>
+              </a:graphicData>
+            </a:graphic>
+          </wp:inline>
+        </w:drawing>
+      </w:r>
+    </w:p>
+    <w:p>
+      <w:pPr>
+        <w:numPr>
+          <w:ilvl w:val="0"/>
+          <w:numId w:val="0"/>
+        </w:numPr>
+        <w:jc w:val="left"/>
+        <w:spacing w:lineRule="auto" w:line="259" w:before="0" w:after="160"/>
+        <w:widowControl w:val="1"/>
+        <w:ind w:right="0" w:left="0" w:firstLine="0"/>
+        <w:rPr>
+          <w:spacing w:val="0"/>
+          <w:i w:val="1"/>
+          <w:b w:val="1"/>
+          <w:color w:val="000000"/>
+          <w:sz w:val="20"/>
+          <w:szCs w:val="20"/>
+          <w:u w:val="none"/>
+          <w:rFonts w:ascii="Times" w:eastAsia="Times" w:hAnsi="Times" w:hint="default"/>
+        </w:rPr>
+        <w:wordWrap w:val="1"/>
+        <w:autoSpaceDE w:val="0"/>
+        <w:autoSpaceDN w:val="0"/>
+      </w:pPr>
+      <w:r>
+        <w:rPr>
+          <w:spacing w:val="0"/>
+          <w:i w:val="0"/>
+          <w:b w:val="0"/>
+          <w:color w:val="000000"/>
+          <w:sz w:val="20"/>
+          <w:szCs w:val="20"/>
+          <w:u w:val="none"/>
+          <w:rFonts w:ascii="Times" w:eastAsia="Times" w:hAnsi="Times" w:hint="default"/>
+        </w:rPr>
+        <w:t xml:space="preserve">Entonces, aquí se están filtrando los registros por la validez, no sólo de una condición; sino, de dos condiciones </w:t>
+      </w:r>
+      <w:r>
+        <w:rPr>
+          <w:spacing w:val="0"/>
+          <w:i w:val="0"/>
+          <w:b w:val="0"/>
+          <w:color w:val="000000"/>
+          <w:sz w:val="20"/>
+          <w:szCs w:val="20"/>
+          <w:u w:val="none"/>
+          <w:rFonts w:ascii="Times" w:eastAsia="Times" w:hAnsi="Times" w:hint="default"/>
+        </w:rPr>
+        <w:t xml:space="preserve">(pueden ser más incluso): que el post necesariamente tenga un</w:t>
+      </w:r>
+      <w:r>
+        <w:rPr>
+          <w:spacing w:val="0"/>
+          <w:i w:val="1"/>
+          <w:b w:val="1"/>
+          <w:color w:val="000000"/>
+          <w:sz w:val="20"/>
+          <w:szCs w:val="20"/>
+          <w:u w:val="none"/>
+          <w:rFonts w:ascii="Times" w:eastAsia="Times" w:hAnsi="Times" w:hint="default"/>
+        </w:rPr>
+        <w:t xml:space="preserve"> usuario asociado</w:t>
+      </w:r>
+      <w:r>
+        <w:rPr>
+          <w:spacing w:val="0"/>
+          <w:i w:val="0"/>
+          <w:b w:val="0"/>
+          <w:color w:val="000000"/>
+          <w:sz w:val="20"/>
+          <w:szCs w:val="20"/>
+          <w:u w:val="none"/>
+          <w:rFonts w:ascii="Times" w:eastAsia="Times" w:hAnsi="Times" w:hint="default"/>
+        </w:rPr>
+        <w:t xml:space="preserve"> y que, además, esté </w:t>
+      </w:r>
+      <w:r>
+        <w:rPr>
+          <w:spacing w:val="0"/>
+          <w:i w:val="1"/>
+          <w:b w:val="1"/>
+          <w:color w:val="000000"/>
+          <w:sz w:val="20"/>
+          <w:szCs w:val="20"/>
+          <w:u w:val="none"/>
+          <w:rFonts w:ascii="Times" w:eastAsia="Times" w:hAnsi="Times" w:hint="default"/>
+        </w:rPr>
+        <w:t>“activo”.</w:t>
+      </w:r>
+    </w:p>
+    <w:p>
+      <w:pPr>
+        <w:numPr>
+          <w:ilvl w:val="0"/>
+          <w:numId w:val="0"/>
+        </w:numPr>
+        <w:jc w:val="left"/>
+        <w:spacing w:lineRule="auto" w:line="259" w:before="0" w:after="160"/>
+        <w:widowControl w:val="1"/>
+        <w:ind w:right="0" w:left="0" w:firstLine="0"/>
+        <w:rPr>
+          <w:spacing w:val="0"/>
+          <w:i w:val="0"/>
+          <w:b w:val="0"/>
+          <w:color w:val="000000"/>
+          <w:sz w:val="20"/>
+          <w:szCs w:val="20"/>
+          <w:u w:val="none"/>
+          <w:rFonts w:ascii="Times" w:eastAsia="Times" w:hAnsi="Times" w:hint="default"/>
+        </w:rPr>
+        <w:wordWrap w:val="1"/>
+        <w:autoSpaceDE w:val="0"/>
+        <w:autoSpaceDN w:val="0"/>
+      </w:pPr>
+    </w:p>
+    <w:p>
+      <w:pPr>
+        <w:numPr>
+          <w:ilvl w:val="0"/>
+          <w:numId w:val="0"/>
+        </w:numPr>
+        <w:jc w:val="left"/>
+        <w:spacing w:lineRule="auto" w:line="259" w:before="0" w:after="160"/>
+        <w:widowControl w:val="1"/>
+        <w:ind w:right="0" w:left="0" w:firstLine="0"/>
+        <w:rPr>
+          <w:spacing w:val="0"/>
+          <w:i w:val="0"/>
+          <w:b w:val="0"/>
+          <w:color w:val="000000"/>
+          <w:sz w:val="20"/>
+          <w:szCs w:val="20"/>
+          <w:u w:val="none"/>
+          <w:rFonts w:ascii="Times" w:eastAsia="Times" w:hAnsi="Times" w:hint="default"/>
+        </w:rPr>
+        <w:wordWrap w:val="1"/>
+        <w:autoSpaceDE w:val="0"/>
+        <w:autoSpaceDN w:val="0"/>
+      </w:pPr>
+      <w:r>
+        <w:rPr>
+          <w:spacing w:val="0"/>
+          <w:i w:val="0"/>
+          <w:b w:val="0"/>
+          <w:color w:val="000000"/>
+          <w:sz w:val="20"/>
+          <w:szCs w:val="20"/>
+          <w:u w:val="none"/>
+          <w:rFonts w:ascii="Times" w:eastAsia="Times" w:hAnsi="Times" w:hint="default"/>
+        </w:rPr>
+        <w:t xml:space="preserve">Ahora un </w:t>
+      </w:r>
+      <w:r>
+        <w:rPr>
+          <w:spacing w:val="0"/>
+          <w:i w:val="1"/>
+          <w:b w:val="1"/>
+          <w:color w:val="000000"/>
+          <w:sz w:val="20"/>
+          <w:szCs w:val="20"/>
+          <w:u w:val="none"/>
+          <w:rFonts w:ascii="Times" w:eastAsia="Times" w:hAnsi="Times" w:hint="default"/>
+        </w:rPr>
+        <w:t xml:space="preserve">query </w:t>
+      </w:r>
+      <w:r>
+        <w:rPr>
+          <w:spacing w:val="0"/>
+          <w:i w:val="0"/>
+          <w:b w:val="0"/>
+          <w:color w:val="000000"/>
+          <w:sz w:val="20"/>
+          <w:szCs w:val="20"/>
+          <w:u w:val="none"/>
+          <w:rFonts w:ascii="Times" w:eastAsia="Times" w:hAnsi="Times" w:hint="default"/>
+        </w:rPr>
+        <w:t xml:space="preserve">más exigente (donde se cumplan, ya no dos; sino, tres condiciones al tiempo). A las dos </w:t>
+      </w:r>
+      <w:r>
+        <w:rPr>
+          <w:spacing w:val="0"/>
+          <w:i w:val="0"/>
+          <w:b w:val="0"/>
+          <w:color w:val="000000"/>
+          <w:sz w:val="20"/>
+          <w:szCs w:val="20"/>
+          <w:u w:val="none"/>
+          <w:rFonts w:ascii="Times" w:eastAsia="Times" w:hAnsi="Times" w:hint="default"/>
+        </w:rPr>
+        <w:t xml:space="preserve">criterios de busqueda pasados, anteriormente, agreguemos que: el</w:t>
+      </w:r>
+      <w:r>
+        <w:rPr>
+          <w:spacing w:val="0"/>
+          <w:i w:val="1"/>
+          <w:b w:val="1"/>
+          <w:color w:val="000000"/>
+          <w:sz w:val="20"/>
+          <w:szCs w:val="20"/>
+          <w:u w:val="none"/>
+          <w:rFonts w:ascii="Times" w:eastAsia="Times" w:hAnsi="Times" w:hint="default"/>
+        </w:rPr>
+        <w:t xml:space="preserve"> ID sea menor que 50. </w:t>
+      </w:r>
+      <w:r>
+        <w:rPr>
+          <w:spacing w:val="0"/>
+          <w:i w:val="0"/>
+          <w:b w:val="0"/>
+          <w:color w:val="000000"/>
+          <w:sz w:val="20"/>
+          <w:szCs w:val="20"/>
+          <w:u w:val="none"/>
+          <w:rFonts w:ascii="Times" w:eastAsia="Times" w:hAnsi="Times" w:hint="default"/>
+        </w:rPr>
+        <w:t xml:space="preserve">Tal así: </w:t>
+      </w:r>
+    </w:p>
+    <w:p>
+      <w:pPr>
+        <w:numPr>
+          <w:ilvl w:val="0"/>
+          <w:numId w:val="0"/>
+        </w:numPr>
+        <w:jc w:val="left"/>
+        <w:spacing w:lineRule="auto" w:line="259" w:before="0" w:after="160"/>
+        <w:widowControl w:val="1"/>
+        <w:ind w:right="0" w:left="0" w:firstLine="0"/>
+        <w:rPr>
+          <w:spacing w:val="0"/>
+          <w:i w:val="0"/>
+          <w:b w:val="0"/>
+          <w:color w:val="000000"/>
+          <w:sz w:val="20"/>
+          <w:szCs w:val="20"/>
+          <w:u w:val="none"/>
+          <w:rFonts w:ascii="Times" w:eastAsia="Times" w:hAnsi="Times" w:hint="default"/>
+        </w:rPr>
+        <w:wordWrap w:val="1"/>
+        <w:autoSpaceDE w:val="0"/>
+        <w:autoSpaceDN w:val="0"/>
+      </w:pPr>
+      <w:r>
+        <w:rPr>
+          <w:sz w:val="20"/>
+        </w:rPr>
+        <w:drawing>
+          <wp:inline distT="0" distB="0" distL="0" distR="0">
+            <wp:extent cx="2409825" cy="647700"/>
+            <wp:effectExtent l="0" t="0" r="0" b="0"/>
+            <wp:docPr id="148" name="Imagen 56"/>
+            <wp:cNvGraphicFramePr>
+              <a:graphicFrameLocks xmlns:a="http://schemas.openxmlformats.org/drawingml/2006/main" noChangeAspect="1"/>
+            </wp:cNvGraphicFramePr>
+            <a:graphic xmlns:a="http://schemas.openxmlformats.org/drawingml/2006/main">
+              <a:graphicData uri="http://schemas.openxmlformats.org/drawingml/2006/picture">
+                <pic:pic xmlns:pic="http://schemas.openxmlformats.org/drawingml/2006/picture">
+                  <pic:nvPicPr>
+                    <pic:cNvPr id="107" name="Picture 107" descr="/Users/robertovelasquezdean/Library/Group Containers/L48J367XN4.com.infraware.PolarisOffice/EngineTemp/602/fImage142791483120.png"/>
+                    <pic:cNvPicPr>
+                      <a:picLocks noChangeAspect="1" noChangeArrowheads="1"/>
+                    </pic:cNvPicPr>
+                  </pic:nvPicPr>
+                  <pic:blipFill>
+                    <a:blip r:embed="rId111">
+                      <a:extLst>
+                        <a:ext uri="{BEBA8EAE-BF5A-486C-A8C5-ECC9F3942E4B}">
+                          <a14:imgProps xmlns:a14="http://schemas.microsoft.com/office/drawing/2010/main">
+                            <a14:imgLayer r:embed="rId112">
+                              <a14:imgEffect>
+                                <a14:sharpenSoften amount="25000"/>
+                              </a14:imgEffect>
+                            </a14:imgLayer>
+                          </a14:imgProps>
+                        </a:ext>
+                        <a:ext uri="{28A0092B-C50C-407E-A947-70E740481C1C}">
+                          <a14:useLocalDpi xmlns:a14="http://schemas.microsoft.com/office/drawing/2010/main" val="0"/>
+                        </a:ext>
+                      </a:extLst>
+                    </a:blip>
+                    <a:stretch>
+                      <a:fillRect/>
+                    </a:stretch>
+                  </pic:blipFill>
+                  <pic:spPr>
+                    <a:xfrm>
+                      <a:off x="0" y="0"/>
+                      <a:ext cx="2410460" cy="648335"/>
+                    </a:xfrm>
+                    <a:prstGeom prst="rect"/>
+                    <a:ln cap="flat"/>
+                  </pic:spPr>
+                </pic:pic>
+              </a:graphicData>
+            </a:graphic>
+          </wp:inline>
+        </w:drawing>
+      </w:r>
+    </w:p>
+    <w:p>
+      <w:pPr>
+        <w:numPr>
+          <w:ilvl w:val="0"/>
+          <w:numId w:val="0"/>
+        </w:numPr>
+        <w:jc w:val="left"/>
+        <w:spacing w:lineRule="auto" w:line="259" w:before="0" w:after="160"/>
+        <w:widowControl w:val="1"/>
+        <w:ind w:right="0" w:left="0" w:firstLine="0"/>
+        <w:rPr>
+          <w:spacing w:val="0"/>
+          <w:i w:val="0"/>
+          <w:b w:val="0"/>
+          <w:color w:val="000000"/>
+          <w:sz w:val="20"/>
+          <w:szCs w:val="20"/>
+          <w:u w:val="none"/>
+          <w:rFonts w:ascii="Times" w:eastAsia="Times" w:hAnsi="Times" w:hint="default"/>
+        </w:rPr>
+        <w:wordWrap w:val="1"/>
+        <w:autoSpaceDE w:val="0"/>
+        <w:autoSpaceDN w:val="0"/>
+      </w:pPr>
+      <w:r>
+        <w:rPr>
+          <w:sz w:val="20"/>
+        </w:rPr>
+        <w:drawing>
+          <wp:inline distT="0" distB="0" distL="0" distR="0">
+            <wp:extent cx="5731510" cy="887095"/>
+            <wp:effectExtent l="0" t="0" r="0" b="0"/>
+            <wp:docPr id="154" name="Imagen 57"/>
+            <wp:cNvGraphicFramePr>
+              <a:graphicFrameLocks xmlns:a="http://schemas.openxmlformats.org/drawingml/2006/main" noChangeAspect="1"/>
+            </wp:cNvGraphicFramePr>
+            <a:graphic xmlns:a="http://schemas.openxmlformats.org/drawingml/2006/main">
+              <a:graphicData uri="http://schemas.openxmlformats.org/drawingml/2006/picture">
+                <pic:pic xmlns:pic="http://schemas.openxmlformats.org/drawingml/2006/picture">
+                  <pic:nvPicPr>
+                    <pic:cNvPr id="109" name="Picture 109" descr="/Users/robertovelasquezdean/Library/Group Containers/L48J367XN4.com.infraware.PolarisOffice/EngineTemp/602/fImage57562154240.png"/>
+                    <pic:cNvPicPr>
+                      <a:picLocks noChangeAspect="1" noChangeArrowheads="1"/>
+                    </pic:cNvPicPr>
+                  </pic:nvPicPr>
+                  <pic:blipFill>
+                    <a:blip r:embed="rId113">
+                      <a:extLst>
+                        <a:ext uri="{BEBA8EAE-BF5A-486C-A8C5-ECC9F3942E4B}">
+                          <a14:imgProps xmlns:a14="http://schemas.microsoft.com/office/drawing/2010/main">
+                            <a14:imgLayer r:embed="rId114">
+                              <a14:imgEffect>
+                                <a14:sharpenSoften amount="25000"/>
+                              </a14:imgEffect>
+                            </a14:imgLayer>
+                          </a14:imgProps>
+                        </a:ext>
+                        <a:ext uri="{28A0092B-C50C-407E-A947-70E740481C1C}">
+                          <a14:useLocalDpi xmlns:a14="http://schemas.microsoft.com/office/drawing/2010/main" val="0"/>
+                        </a:ext>
+                      </a:extLst>
+                    </a:blip>
+                    <a:stretch>
+                      <a:fillRect/>
+                    </a:stretch>
+                  </pic:blipFill>
+                  <pic:spPr>
+                    <a:xfrm>
+                      <a:off x="0" y="0"/>
+                      <a:ext cx="5732145" cy="887730"/>
+                    </a:xfrm>
+                    <a:prstGeom prst="rect"/>
+                    <a:ln cap="flat"/>
+                  </pic:spPr>
+                </pic:pic>
+              </a:graphicData>
+            </a:graphic>
+          </wp:inline>
+        </w:drawing>
+      </w:r>
+    </w:p>
+    <w:p>
+      <w:pPr>
+        <w:numPr>
+          <w:ilvl w:val="0"/>
+          <w:numId w:val="0"/>
+        </w:numPr>
+        <w:jc w:val="left"/>
+        <w:spacing w:lineRule="auto" w:line="259" w:before="0" w:after="160"/>
+        <w:widowControl w:val="1"/>
+        <w:ind w:right="0" w:left="0" w:firstLine="0"/>
+        <w:rPr>
+          <w:spacing w:val="0"/>
+          <w:i w:val="0"/>
+          <w:b w:val="0"/>
+          <w:color w:val="000000"/>
+          <w:sz w:val="20"/>
+          <w:szCs w:val="20"/>
+          <w:u w:val="none"/>
+          <w:rFonts w:ascii="Times" w:eastAsia="Times" w:hAnsi="Times" w:hint="default"/>
+        </w:rPr>
+        <w:wordWrap w:val="1"/>
+        <w:autoSpaceDE w:val="0"/>
+        <w:autoSpaceDN w:val="0"/>
+      </w:pPr>
+      <w:r>
+        <w:rPr>
+          <w:spacing w:val="0"/>
+          <w:i w:val="0"/>
+          <w:b w:val="0"/>
+          <w:color w:val="000000"/>
+          <w:sz w:val="20"/>
+          <w:szCs w:val="20"/>
+          <w:u w:val="none"/>
+          <w:rFonts w:ascii="Times" w:eastAsia="Times" w:hAnsi="Times" w:hint="default"/>
+        </w:rPr>
+        <w:t xml:space="preserve">Agreguemos otra condición más, que la </w:t>
+      </w:r>
+      <w:r>
+        <w:rPr>
+          <w:spacing w:val="0"/>
+          <w:i w:val="1"/>
+          <w:b w:val="1"/>
+          <w:color w:val="000000"/>
+          <w:sz w:val="20"/>
+          <w:szCs w:val="20"/>
+          <w:u w:val="none"/>
+          <w:rFonts w:ascii="Times" w:eastAsia="Times" w:hAnsi="Times" w:hint="default"/>
+        </w:rPr>
+        <w:t xml:space="preserve">categoria_id sea 2. </w:t>
+      </w:r>
+      <w:r>
+        <w:rPr>
+          <w:spacing w:val="0"/>
+          <w:i w:val="0"/>
+          <w:b w:val="0"/>
+          <w:color w:val="000000"/>
+          <w:sz w:val="20"/>
+          <w:szCs w:val="20"/>
+          <w:u w:val="none"/>
+          <w:rFonts w:ascii="Times" w:eastAsia="Times" w:hAnsi="Times" w:hint="default"/>
+        </w:rPr>
+        <w:t xml:space="preserve">Tal así:</w:t>
+      </w:r>
+    </w:p>
+    <w:p>
+      <w:pPr>
+        <w:numPr>
+          <w:ilvl w:val="0"/>
+          <w:numId w:val="0"/>
+        </w:numPr>
+        <w:jc w:val="left"/>
+        <w:spacing w:lineRule="auto" w:line="259" w:before="0" w:after="160"/>
+        <w:widowControl w:val="1"/>
+        <w:ind w:right="0" w:left="0" w:firstLine="0"/>
+        <w:rPr>
+          <w:spacing w:val="0"/>
+          <w:i w:val="0"/>
+          <w:b w:val="0"/>
+          <w:color w:val="000000"/>
+          <w:sz w:val="20"/>
+          <w:szCs w:val="20"/>
+          <w:u w:val="none"/>
+          <w:rFonts w:ascii="Times" w:eastAsia="Times" w:hAnsi="Times" w:hint="default"/>
+        </w:rPr>
+        <w:wordWrap w:val="1"/>
+        <w:autoSpaceDE w:val="0"/>
+        <w:autoSpaceDN w:val="0"/>
+      </w:pPr>
+      <w:r>
+        <w:rPr>
+          <w:sz w:val="20"/>
+        </w:rPr>
+        <w:drawing>
+          <wp:inline distT="0" distB="0" distL="0" distR="0">
+            <wp:extent cx="2390775" cy="790575"/>
+            <wp:effectExtent l="0" t="0" r="0" b="0"/>
+            <wp:docPr id="160" name="Imagen 58"/>
+            <wp:cNvGraphicFramePr>
+              <a:graphicFrameLocks xmlns:a="http://schemas.openxmlformats.org/drawingml/2006/main" noChangeAspect="1"/>
+            </wp:cNvGraphicFramePr>
+            <a:graphic xmlns:a="http://schemas.openxmlformats.org/drawingml/2006/main">
+              <a:graphicData uri="http://schemas.openxmlformats.org/drawingml/2006/picture">
+                <pic:pic xmlns:pic="http://schemas.openxmlformats.org/drawingml/2006/picture">
+                  <pic:nvPicPr>
+                    <pic:cNvPr id="111" name="Picture 111" descr="/Users/robertovelasquezdean/Library/Group Containers/L48J367XN4.com.infraware.PolarisOffice/EngineTemp/602/fImage183161607158.png"/>
+                    <pic:cNvPicPr>
+                      <a:picLocks noChangeAspect="1" noChangeArrowheads="1"/>
+                    </pic:cNvPicPr>
+                  </pic:nvPicPr>
+                  <pic:blipFill>
+                    <a:blip r:embed="rId115">
+                      <a:extLst>
+                        <a:ext uri="{BEBA8EAE-BF5A-486C-A8C5-ECC9F3942E4B}">
+                          <a14:imgProps xmlns:a14="http://schemas.microsoft.com/office/drawing/2010/main">
+                            <a14:imgLayer r:embed="rId116">
+                              <a14:imgEffect>
+                                <a14:sharpenSoften amount="25000"/>
+                              </a14:imgEffect>
+                            </a14:imgLayer>
+                          </a14:imgProps>
+                        </a:ext>
+                        <a:ext uri="{28A0092B-C50C-407E-A947-70E740481C1C}">
+                          <a14:useLocalDpi xmlns:a14="http://schemas.microsoft.com/office/drawing/2010/main" val="0"/>
+                        </a:ext>
+                      </a:extLst>
+                    </a:blip>
+                    <a:stretch>
+                      <a:fillRect/>
+                    </a:stretch>
+                  </pic:blipFill>
+                  <pic:spPr>
+                    <a:xfrm>
+                      <a:off x="0" y="0"/>
+                      <a:ext cx="2391410" cy="791210"/>
+                    </a:xfrm>
+                    <a:prstGeom prst="rect"/>
+                    <a:ln cap="flat"/>
+                  </pic:spPr>
+                </pic:pic>
+              </a:graphicData>
+            </a:graphic>
+          </wp:inline>
+        </w:drawing>
+      </w:r>
+    </w:p>
+    <w:p>
+      <w:pPr>
+        <w:numPr>
+          <w:ilvl w:val="0"/>
+          <w:numId w:val="0"/>
+        </w:numPr>
+        <w:jc w:val="left"/>
+        <w:spacing w:lineRule="auto" w:line="259" w:before="0" w:after="160"/>
+        <w:widowControl w:val="1"/>
+        <w:ind w:right="0" w:left="0" w:firstLine="0"/>
+        <w:rPr>
+          <w:spacing w:val="0"/>
+          <w:i w:val="0"/>
+          <w:b w:val="0"/>
+          <w:color w:val="000000"/>
+          <w:sz w:val="20"/>
+          <w:szCs w:val="20"/>
+          <w:u w:val="none"/>
+          <w:rFonts w:ascii="Times" w:eastAsia="Times" w:hAnsi="Times" w:hint="default"/>
+        </w:rPr>
+        <w:wordWrap w:val="1"/>
+        <w:autoSpaceDE w:val="0"/>
+        <w:autoSpaceDN w:val="0"/>
+      </w:pPr>
+      <w:r>
+        <w:rPr>
+          <w:sz w:val="20"/>
+        </w:rPr>
+        <w:drawing>
+          <wp:inline distT="0" distB="0" distL="0" distR="0">
+            <wp:extent cx="5731510" cy="514985"/>
+            <wp:effectExtent l="0" t="0" r="0" b="0"/>
+            <wp:docPr id="166" name="Imagen 59"/>
+            <wp:cNvGraphicFramePr>
+              <a:graphicFrameLocks xmlns:a="http://schemas.openxmlformats.org/drawingml/2006/main" noChangeAspect="1"/>
+            </wp:cNvGraphicFramePr>
+            <a:graphic xmlns:a="http://schemas.openxmlformats.org/drawingml/2006/main">
+              <a:graphicData uri="http://schemas.openxmlformats.org/drawingml/2006/picture">
+                <pic:pic xmlns:pic="http://schemas.openxmlformats.org/drawingml/2006/picture">
+                  <pic:nvPicPr>
+                    <pic:cNvPr id="113" name="Picture 113" descr="/Users/robertovelasquezdean/Library/Group Containers/L48J367XN4.com.infraware.PolarisOffice/EngineTemp/602/fImage305651669453.png"/>
+                    <pic:cNvPicPr>
+                      <a:picLocks noChangeAspect="1" noChangeArrowheads="1"/>
+                    </pic:cNvPicPr>
+                  </pic:nvPicPr>
+                  <pic:blipFill>
+                    <a:blip r:embed="rId117">
+                      <a:extLst>
+                        <a:ext uri="{BEBA8EAE-BF5A-486C-A8C5-ECC9F3942E4B}">
+                          <a14:imgProps xmlns:a14="http://schemas.microsoft.com/office/drawing/2010/main">
+                            <a14:imgLayer r:embed="rId118">
+                              <a14:imgEffect>
+                                <a14:sharpenSoften amount="25000"/>
+                              </a14:imgEffect>
+                            </a14:imgLayer>
+                          </a14:imgProps>
+                        </a:ext>
+                        <a:ext uri="{28A0092B-C50C-407E-A947-70E740481C1C}">
+                          <a14:useLocalDpi xmlns:a14="http://schemas.microsoft.com/office/drawing/2010/main" val="0"/>
+                        </a:ext>
+                      </a:extLst>
+                    </a:blip>
+                    <a:stretch>
+                      <a:fillRect/>
+                    </a:stretch>
+                  </pic:blipFill>
+                  <pic:spPr>
+                    <a:xfrm>
+                      <a:off x="0" y="0"/>
+                      <a:ext cx="5732145" cy="515620"/>
+                    </a:xfrm>
+                    <a:prstGeom prst="rect"/>
+                    <a:ln cap="flat"/>
+                  </pic:spPr>
+                </pic:pic>
+              </a:graphicData>
+            </a:graphic>
+          </wp:inline>
+        </w:drawing>
+      </w:r>
+    </w:p>
+    <w:p>
+      <w:pPr>
+        <w:numPr>
+          <w:ilvl w:val="0"/>
+          <w:numId w:val="0"/>
+        </w:numPr>
+        <w:jc w:val="left"/>
+        <w:spacing w:lineRule="auto" w:line="259" w:before="0" w:after="160"/>
+        <w:widowControl w:val="1"/>
+        <w:ind w:right="0" w:left="0" w:firstLine="0"/>
+        <w:rPr>
+          <w:spacing w:val="0"/>
+          <w:i w:val="0"/>
+          <w:b w:val="0"/>
+          <w:color w:val="000000"/>
+          <w:sz w:val="20"/>
+          <w:szCs w:val="20"/>
+          <w:u w:val="none"/>
+          <w:rFonts w:ascii="Times" w:eastAsia="Times" w:hAnsi="Times" w:hint="default"/>
+        </w:rPr>
+        <w:wordWrap w:val="1"/>
+        <w:autoSpaceDE w:val="0"/>
+        <w:autoSpaceDN w:val="0"/>
+      </w:pPr>
+      <w:r>
+        <w:rPr>
+          <w:spacing w:val="0"/>
+          <w:i w:val="0"/>
+          <w:b w:val="0"/>
+          <w:color w:val="000000"/>
+          <w:sz w:val="20"/>
+          <w:szCs w:val="20"/>
+          <w:u w:val="none"/>
+          <w:rFonts w:ascii="Times" w:eastAsia="Times" w:hAnsi="Times" w:hint="default"/>
+        </w:rPr>
+        <w:t xml:space="preserve">Con </w:t>
+      </w:r>
+      <w:r>
+        <w:rPr>
+          <w:spacing w:val="0"/>
+          <w:i w:val="1"/>
+          <w:b w:val="1"/>
+          <w:color w:val="000000"/>
+          <w:sz w:val="20"/>
+          <w:szCs w:val="20"/>
+          <w:u w:val="none"/>
+          <w:rFonts w:ascii="Times" w:eastAsia="Times" w:hAnsi="Times" w:hint="default"/>
+        </w:rPr>
+        <w:t>Where,</w:t>
+      </w:r>
+      <w:r>
+        <w:rPr>
+          <w:spacing w:val="0"/>
+          <w:i w:val="0"/>
+          <w:b w:val="0"/>
+          <w:color w:val="000000"/>
+          <w:sz w:val="20"/>
+          <w:szCs w:val="20"/>
+          <w:u w:val="none"/>
+          <w:rFonts w:ascii="Times" w:eastAsia="Times" w:hAnsi="Times" w:hint="default"/>
+        </w:rPr>
+        <w:t xml:space="preserve"> si lo nota, podemos filtrar tanto como queramos!</w:t>
+      </w:r>
+    </w:p>
+    <w:p>
+      <w:pPr>
+        <w:numPr>
+          <w:ilvl w:val="0"/>
+          <w:numId w:val="0"/>
+        </w:numPr>
+        <w:jc w:val="left"/>
+        <w:spacing w:lineRule="auto" w:line="259" w:before="0" w:after="160"/>
+        <w:widowControl w:val="1"/>
+        <w:ind w:right="0" w:left="0" w:firstLine="0"/>
+        <w:rPr>
+          <w:spacing w:val="0"/>
+          <w:i w:val="0"/>
+          <w:b w:val="0"/>
+          <w:color w:val="000000"/>
+          <w:sz w:val="20"/>
+          <w:szCs w:val="20"/>
+          <w:u w:val="none"/>
+          <w:rFonts w:ascii="Times" w:eastAsia="Times" w:hAnsi="Times" w:hint="default"/>
+        </w:rPr>
+        <w:wordWrap w:val="1"/>
+        <w:autoSpaceDE w:val="0"/>
+        <w:autoSpaceDN w:val="0"/>
+      </w:pPr>
+      <w:r>
+        <w:rPr>
+          <w:spacing w:val="0"/>
+          <w:i w:val="0"/>
+          <w:b w:val="0"/>
+          <w:color w:val="000000"/>
+          <w:sz w:val="20"/>
+          <w:szCs w:val="20"/>
+          <w:u w:val="none"/>
+          <w:rFonts w:ascii="Times" w:eastAsia="Times" w:hAnsi="Times" w:hint="default"/>
+        </w:rPr>
+        <w:t xml:space="preserve">Si, por ejemplo, además de las otras condiciones,... le agregamos una última que nos arroje en el </w:t>
+      </w:r>
+      <w:r>
+        <w:rPr>
+          <w:spacing w:val="0"/>
+          <w:i w:val="1"/>
+          <w:b w:val="1"/>
+          <w:color w:val="000000"/>
+          <w:sz w:val="20"/>
+          <w:szCs w:val="20"/>
+          <w:u w:val="none"/>
+          <w:rFonts w:ascii="Times" w:eastAsia="Times" w:hAnsi="Times" w:hint="default"/>
+        </w:rPr>
+        <w:t>query</w:t>
+      </w:r>
+      <w:r>
+        <w:rPr>
+          <w:spacing w:val="0"/>
+          <w:i w:val="0"/>
+          <w:b w:val="0"/>
+          <w:color w:val="000000"/>
+          <w:sz w:val="20"/>
+          <w:szCs w:val="20"/>
+          <w:u w:val="none"/>
+          <w:rFonts w:ascii="Times" w:eastAsia="Times" w:hAnsi="Times" w:hint="default"/>
+        </w:rPr>
+        <w:t xml:space="preserve"> solo los </w:t>
+      </w:r>
+      <w:r>
+        <w:rPr>
+          <w:spacing w:val="0"/>
+          <w:i w:val="1"/>
+          <w:b w:val="1"/>
+          <w:color w:val="000000"/>
+          <w:sz w:val="20"/>
+          <w:szCs w:val="20"/>
+          <w:u w:val="none"/>
+          <w:rFonts w:ascii="Times" w:eastAsia="Times" w:hAnsi="Times" w:hint="default"/>
+        </w:rPr>
+        <w:t>posts</w:t>
+      </w:r>
+      <w:r>
+        <w:rPr>
+          <w:spacing w:val="0"/>
+          <w:i w:val="0"/>
+          <w:b w:val="0"/>
+          <w:color w:val="000000"/>
+          <w:sz w:val="20"/>
+          <w:szCs w:val="20"/>
+          <w:u w:val="none"/>
+          <w:rFonts w:ascii="Times" w:eastAsia="Times" w:hAnsi="Times" w:hint="default"/>
+        </w:rPr>
+        <w:t xml:space="preserve"> que hayan sido publicados en el año </w:t>
+      </w:r>
+      <w:r>
+        <w:rPr>
+          <w:spacing w:val="0"/>
+          <w:i w:val="1"/>
+          <w:b w:val="1"/>
+          <w:color w:val="000000"/>
+          <w:sz w:val="20"/>
+          <w:szCs w:val="20"/>
+          <w:u w:val="none"/>
+          <w:rFonts w:ascii="Times" w:eastAsia="Times" w:hAnsi="Times" w:hint="default"/>
+        </w:rPr>
+        <w:t>2025,</w:t>
+      </w:r>
+      <w:r>
+        <w:rPr>
+          <w:spacing w:val="0"/>
+          <w:i w:val="0"/>
+          <w:b w:val="0"/>
+          <w:color w:val="000000"/>
+          <w:sz w:val="20"/>
+          <w:szCs w:val="20"/>
+          <w:u w:val="none"/>
+          <w:rFonts w:ascii="Times" w:eastAsia="Times" w:hAnsi="Times" w:hint="default"/>
+        </w:rPr>
+        <w:t xml:space="preserve"> sería así:</w:t>
+      </w:r>
+    </w:p>
+    <w:p>
+      <w:pPr>
+        <w:numPr>
+          <w:ilvl w:val="0"/>
+          <w:numId w:val="0"/>
+        </w:numPr>
+        <w:jc w:val="left"/>
+        <w:spacing w:lineRule="auto" w:line="259" w:before="0" w:after="160"/>
+        <w:widowControl w:val="1"/>
+        <w:ind w:right="0" w:left="0" w:firstLine="0"/>
+        <w:rPr>
+          <w:spacing w:val="0"/>
+          <w:i w:val="0"/>
+          <w:b w:val="0"/>
+          <w:color w:val="000000"/>
+          <w:sz w:val="20"/>
+          <w:szCs w:val="20"/>
+          <w:u w:val="none"/>
+          <w:rFonts w:ascii="Times" w:eastAsia="Times" w:hAnsi="Times" w:hint="default"/>
+        </w:rPr>
+        <w:wordWrap w:val="1"/>
+        <w:autoSpaceDE w:val="0"/>
+        <w:autoSpaceDN w:val="0"/>
+      </w:pPr>
+      <w:r>
+        <w:rPr>
+          <w:sz w:val="20"/>
+        </w:rPr>
+        <w:drawing>
+          <wp:inline distT="0" distB="0" distL="0" distR="0">
+            <wp:extent cx="3067050" cy="895350"/>
+            <wp:effectExtent l="0" t="0" r="0" b="0"/>
+            <wp:docPr id="173" name="Imagen 60"/>
+            <wp:cNvGraphicFramePr>
+              <a:graphicFrameLocks xmlns:a="http://schemas.openxmlformats.org/drawingml/2006/main" noChangeAspect="1"/>
+            </wp:cNvGraphicFramePr>
+            <a:graphic xmlns:a="http://schemas.openxmlformats.org/drawingml/2006/main">
+              <a:graphicData uri="http://schemas.openxmlformats.org/drawingml/2006/picture">
+                <pic:pic xmlns:pic="http://schemas.openxmlformats.org/drawingml/2006/picture">
+                  <pic:nvPicPr>
+                    <pic:cNvPr id="115" name="Picture 115" descr="/Users/robertovelasquezdean/Library/Group Containers/L48J367XN4.com.infraware.PolarisOffice/EngineTemp/602/fImage240911739627.png"/>
+                    <pic:cNvPicPr>
+                      <a:picLocks noChangeAspect="1" noChangeArrowheads="1"/>
+                    </pic:cNvPicPr>
+                  </pic:nvPicPr>
+                  <pic:blipFill>
+                    <a:blip r:embed="rId119">
+                      <a:extLst>
+                        <a:ext uri="{BEBA8EAE-BF5A-486C-A8C5-ECC9F3942E4B}">
+                          <a14:imgProps xmlns:a14="http://schemas.microsoft.com/office/drawing/2010/main">
+                            <a14:imgLayer r:embed="rId120">
+                              <a14:imgEffect>
+                                <a14:sharpenSoften amount="25000"/>
+                              </a14:imgEffect>
+                            </a14:imgLayer>
+                          </a14:imgProps>
+                        </a:ext>
+                        <a:ext uri="{28A0092B-C50C-407E-A947-70E740481C1C}">
+                          <a14:useLocalDpi xmlns:a14="http://schemas.microsoft.com/office/drawing/2010/main" val="0"/>
+                        </a:ext>
+                      </a:extLst>
+                    </a:blip>
+                    <a:stretch>
+                      <a:fillRect/>
+                    </a:stretch>
+                  </pic:blipFill>
+                  <pic:spPr>
+                    <a:xfrm>
+                      <a:off x="0" y="0"/>
+                      <a:ext cx="3067685" cy="895985"/>
+                    </a:xfrm>
+                    <a:prstGeom prst="rect"/>
+                    <a:ln cap="flat"/>
+                  </pic:spPr>
+                </pic:pic>
+              </a:graphicData>
+            </a:graphic>
+          </wp:inline>
+        </w:drawing>
+      </w:r>
+    </w:p>
+    <w:p>
+      <w:pPr>
+        <w:numPr>
+          <w:ilvl w:val="0"/>
+          <w:numId w:val="0"/>
+        </w:numPr>
+        <w:jc w:val="left"/>
+        <w:spacing w:lineRule="auto" w:line="259" w:before="0" w:after="160"/>
+        <w:widowControl w:val="1"/>
+        <w:ind w:right="0" w:left="0" w:firstLine="0"/>
+        <w:rPr>
+          <w:spacing w:val="0"/>
+          <w:i w:val="0"/>
+          <w:b w:val="0"/>
+          <w:color w:val="000000"/>
+          <w:sz w:val="20"/>
+          <w:szCs w:val="20"/>
+          <w:u w:val="none"/>
+          <w:rFonts w:ascii="Times" w:eastAsia="Times" w:hAnsi="Times" w:hint="default"/>
+        </w:rPr>
+        <w:wordWrap w:val="1"/>
+        <w:autoSpaceDE w:val="0"/>
+        <w:autoSpaceDN w:val="0"/>
+      </w:pPr>
+      <w:r>
+        <w:rPr>
+          <w:sz w:val="20"/>
+        </w:rPr>
+        <w:drawing>
+          <wp:inline distT="0" distB="0" distL="0" distR="0">
+            <wp:extent cx="5731510" cy="295275"/>
+            <wp:effectExtent l="0" t="0" r="0" b="0"/>
+            <wp:docPr id="179" name="Imagen 61"/>
+            <wp:cNvGraphicFramePr>
+              <a:graphicFrameLocks xmlns:a="http://schemas.openxmlformats.org/drawingml/2006/main" noChangeAspect="1"/>
+            </wp:cNvGraphicFramePr>
+            <a:graphic xmlns:a="http://schemas.openxmlformats.org/drawingml/2006/main">
+              <a:graphicData uri="http://schemas.openxmlformats.org/drawingml/2006/picture">
+                <pic:pic xmlns:pic="http://schemas.openxmlformats.org/drawingml/2006/picture">
+                  <pic:nvPicPr>
+                    <pic:cNvPr id="117" name="Picture 117" descr="/Users/robertovelasquezdean/Library/Group Containers/L48J367XN4.com.infraware.PolarisOffice/EngineTemp/602/fImage152811795350.png"/>
+                    <pic:cNvPicPr>
+                      <a:picLocks noChangeAspect="1" noChangeArrowheads="1"/>
+                    </pic:cNvPicPr>
+                  </pic:nvPicPr>
+                  <pic:blipFill>
+                    <a:blip r:embed="rId121">
+                      <a:extLst>
+                        <a:ext uri="{BEBA8EAE-BF5A-486C-A8C5-ECC9F3942E4B}">
+                          <a14:imgProps xmlns:a14="http://schemas.microsoft.com/office/drawing/2010/main">
+                            <a14:imgLayer r:embed="rId122">
+                              <a14:imgEffect>
+                                <a14:sharpenSoften amount="25000"/>
+                              </a14:imgEffect>
+                            </a14:imgLayer>
+                          </a14:imgProps>
+                        </a:ext>
+                        <a:ext uri="{28A0092B-C50C-407E-A947-70E740481C1C}">
+                          <a14:useLocalDpi xmlns:a14="http://schemas.microsoft.com/office/drawing/2010/main" val="0"/>
+                        </a:ext>
+                      </a:extLst>
+                    </a:blip>
+                    <a:stretch>
+                      <a:fillRect/>
+                    </a:stretch>
+                  </pic:blipFill>
+                  <pic:spPr>
+                    <a:xfrm>
+                      <a:off x="0" y="0"/>
+                      <a:ext cx="5732145" cy="295910"/>
+                    </a:xfrm>
+                    <a:prstGeom prst="rect"/>
+                    <a:ln cap="flat"/>
+                  </pic:spPr>
+                </pic:pic>
+              </a:graphicData>
+            </a:graphic>
+          </wp:inline>
+        </w:drawing>
+      </w:r>
+    </w:p>
+    <w:p>
+      <w:pPr>
+        <w:numPr>
+          <w:ilvl w:val="0"/>
+          <w:numId w:val="0"/>
+        </w:numPr>
+        <w:jc w:val="left"/>
+        <w:spacing w:lineRule="auto" w:line="259" w:before="0" w:after="160"/>
+        <w:widowControl w:val="1"/>
+        <w:ind w:right="0" w:left="0" w:firstLine="0"/>
+        <w:rPr>
+          <w:spacing w:val="0"/>
+          <w:i w:val="0"/>
+          <w:b w:val="0"/>
+          <w:color w:val="000000"/>
+          <w:sz w:val="20"/>
+          <w:szCs w:val="20"/>
+          <w:u w:val="none"/>
+          <w:rFonts w:ascii="Times" w:eastAsia="Times" w:hAnsi="Times" w:hint="default"/>
+        </w:rPr>
+        <w:wordWrap w:val="1"/>
+        <w:autoSpaceDE w:val="0"/>
+        <w:autoSpaceDN w:val="0"/>
+      </w:pPr>
+      <w:r>
+        <w:rPr>
+          <w:spacing w:val="0"/>
+          <w:i w:val="0"/>
+          <w:b w:val="0"/>
+          <w:color w:val="000000"/>
+          <w:sz w:val="20"/>
+          <w:szCs w:val="20"/>
+          <w:u w:val="none"/>
+          <w:rFonts w:ascii="Times" w:eastAsia="Times" w:hAnsi="Times" w:hint="default"/>
+        </w:rPr>
+        <w:t xml:space="preserve">Nos arroja sólo un registro porque, precisamente, es ese único registro que cumple en su conjunto con todas las </w:t>
+      </w:r>
+      <w:r>
+        <w:rPr>
+          <w:spacing w:val="0"/>
+          <w:i w:val="0"/>
+          <w:b w:val="0"/>
+          <w:color w:val="000000"/>
+          <w:sz w:val="20"/>
+          <w:szCs w:val="20"/>
+          <w:u w:val="none"/>
+          <w:rFonts w:ascii="Times" w:eastAsia="Times" w:hAnsi="Times" w:hint="default"/>
+        </w:rPr>
+        <w:t>condiciones.</w:t>
       </w:r>
     </w:p>
     <w:sectPr>
@@ -22806,8 +24314,8 @@
         <w:numStart w:val="1"/>
         <w:pos w:val="docEnd"/>
       </w:endnotePr>
-      <w:headerReference w:type="default" r:id="rId107"/>
-      <w:footerReference w:type="default" r:id="rId108"/>
+      <w:headerReference w:type="default" r:id="rId123"/>
+      <w:footerReference w:type="default" r:id="rId124"/>
       <w:pgSz w:w="11906" w:h="16838"/>
       <w:pgMar w:top="1701" w:left="1440" w:bottom="1440" w:right="1440" w:header="708" w:footer="708" w:gutter="0"/>
       <w:pgNumType w:fmt="decimal"/>

</xml_diff>

<commit_message>
Introducción a Group by
</commit_message>
<xml_diff>
--- a/Platzi/Bases de datos (iniciaciación al backend)/Material de repaso/4. Consultas a una base de datos/Introducción a Consultas y su importancia.docx
+++ b/Platzi/Bases de datos (iniciaciación al backend)/Material de repaso/4. Consultas a una base de datos/Introducción a Consultas y su importancia.docx
@@ -1126,7 +1126,7 @@
         </w:rPr>
         <w:drawing>
           <wp:inline distT="0" distB="0" distL="0" distR="0">
-            <wp:extent cx="2710180" cy="1938655"/>
+            <wp:extent cx="2710815" cy="1939289"/>
             <wp:effectExtent l="0" t="0" r="0" b="0"/>
             <wp:docPr id="9" name="Imagen 1"/>
             <wp:cNvGraphicFramePr>
@@ -1136,7 +1136,7 @@
               <a:graphicData uri="http://schemas.openxmlformats.org/drawingml/2006/picture">
                 <pic:pic xmlns:pic="http://schemas.openxmlformats.org/drawingml/2006/picture">
                   <pic:nvPicPr>
-                    <pic:cNvPr id="1" name="Picture 1" descr="/Users/robertovelasquezdean/Library/Group Containers/L48J367XN4.com.infraware.PolarisOffice/EngineTemp/602/fImage3575897916.png"/>
+                    <pic:cNvPr id="1" name="Picture 1" descr="/Users/robertovelasquezdean/Library/Group Containers/L48J367XN4.com.infraware.PolarisOffice/EngineTemp/1016/fImage3575897916.png"/>
                     <pic:cNvPicPr>
                       <a:picLocks noChangeAspect="1" noChangeArrowheads="1"/>
                     </pic:cNvPicPr>
@@ -1165,7 +1165,7 @@
                   <pic:spPr>
                     <a:xfrm>
                       <a:off x="0" y="0"/>
-                      <a:ext cx="2710815" cy="1939289"/>
+                      <a:ext cx="2711450" cy="1939925"/>
                     </a:xfrm>
                     <a:prstGeom prst="rect"/>
                     <a:ln cap="flat"/>
@@ -3045,7 +3045,7 @@
         </w:rPr>
         <w:drawing>
           <wp:inline distT="0" distB="0" distL="0" distR="0">
-            <wp:extent cx="1338580" cy="328930"/>
+            <wp:extent cx="1339215" cy="329565"/>
             <wp:effectExtent l="0" t="0" r="0" b="0"/>
             <wp:docPr id="10" name="Imagen 2"/>
             <wp:cNvGraphicFramePr>
@@ -3055,7 +3055,7 @@
               <a:graphicData uri="http://schemas.openxmlformats.org/drawingml/2006/picture">
                 <pic:pic xmlns:pic="http://schemas.openxmlformats.org/drawingml/2006/picture">
                   <pic:nvPicPr>
-                    <pic:cNvPr id="3" name="Picture 3" descr="/Users/robertovelasquezdean/Library/Group Containers/L48J367XN4.com.infraware.PolarisOffice/EngineTemp/602/fImage6228217584.png"/>
+                    <pic:cNvPr id="3" name="Picture 3" descr="/Users/robertovelasquezdean/Library/Group Containers/L48J367XN4.com.infraware.PolarisOffice/EngineTemp/1016/fImage6228217584.png"/>
                     <pic:cNvPicPr>
                       <a:picLocks noChangeAspect="1" noChangeArrowheads="1"/>
                     </pic:cNvPicPr>
@@ -3084,7 +3084,7 @@
                   <pic:spPr>
                     <a:xfrm>
                       <a:off x="0" y="0"/>
-                      <a:ext cx="1339215" cy="329565"/>
+                      <a:ext cx="1339850" cy="330200"/>
                     </a:xfrm>
                     <a:prstGeom prst="rect"/>
                     <a:ln cap="flat"/>
@@ -3371,7 +3371,7 @@
         </w:rPr>
         <w:drawing>
           <wp:inline distT="0" distB="0" distL="0" distR="0">
-            <wp:extent cx="2348230" cy="481330"/>
+            <wp:extent cx="2348865" cy="481965"/>
             <wp:effectExtent l="0" t="0" r="0" b="0"/>
             <wp:docPr id="11" name="Imagen 3"/>
             <wp:cNvGraphicFramePr>
@@ -3381,7 +3381,7 @@
               <a:graphicData uri="http://schemas.openxmlformats.org/drawingml/2006/picture">
                 <pic:pic xmlns:pic="http://schemas.openxmlformats.org/drawingml/2006/picture">
                   <pic:nvPicPr>
-                    <pic:cNvPr id="5" name="Picture 5" descr="/Users/robertovelasquezdean/Library/Group Containers/L48J367XN4.com.infraware.PolarisOffice/EngineTemp/602/fImage13743921869.png"/>
+                    <pic:cNvPr id="5" name="Picture 5" descr="/Users/robertovelasquezdean/Library/Group Containers/L48J367XN4.com.infraware.PolarisOffice/EngineTemp/1016/fImage13743921869.png"/>
                     <pic:cNvPicPr>
                       <a:picLocks noChangeAspect="1" noChangeArrowheads="1"/>
                     </pic:cNvPicPr>
@@ -3410,7 +3410,7 @@
                   <pic:spPr>
                     <a:xfrm>
                       <a:off x="0" y="0"/>
-                      <a:ext cx="2348865" cy="481965"/>
+                      <a:ext cx="2349500" cy="482600"/>
                     </a:xfrm>
                     <a:prstGeom prst="rect"/>
                     <a:ln cap="flat"/>
@@ -4589,7 +4589,7 @@
         </w:rPr>
         <w:drawing>
           <wp:inline distT="0" distB="0" distL="0" distR="0">
-            <wp:extent cx="4023995" cy="280670"/>
+            <wp:extent cx="4024629" cy="281305"/>
             <wp:effectExtent l="0" t="0" r="0" b="0"/>
             <wp:docPr id="12" name="Imagen 4"/>
             <wp:cNvGraphicFramePr>
@@ -4599,7 +4599,7 @@
               <a:graphicData uri="http://schemas.openxmlformats.org/drawingml/2006/picture">
                 <pic:pic xmlns:pic="http://schemas.openxmlformats.org/drawingml/2006/picture">
                   <pic:nvPicPr>
-                    <pic:cNvPr id="7" name="Picture 7" descr="/Users/robertovelasquezdean/Library/Group Containers/L48J367XN4.com.infraware.PolarisOffice/EngineTemp/602/fImage14272187597.png"/>
+                    <pic:cNvPr id="7" name="Picture 7" descr="/Users/robertovelasquezdean/Library/Group Containers/L48J367XN4.com.infraware.PolarisOffice/EngineTemp/1016/fImage14272187597.png"/>
                     <pic:cNvPicPr>
                       <a:picLocks noChangeAspect="1" noChangeArrowheads="1"/>
                     </pic:cNvPicPr>
@@ -4628,7 +4628,7 @@
                   <pic:spPr>
                     <a:xfrm>
                       <a:off x="0" y="0"/>
-                      <a:ext cx="4024629" cy="281305"/>
+                      <a:ext cx="4025265" cy="281940"/>
                     </a:xfrm>
                     <a:prstGeom prst="rect"/>
                     <a:ln cap="flat"/>
@@ -5587,7 +5587,7 @@
         </w:rPr>
         <w:drawing>
           <wp:inline distT="0" distB="0" distL="0" distR="0">
-            <wp:extent cx="1147445" cy="261619"/>
+            <wp:extent cx="1148080" cy="262255"/>
             <wp:effectExtent l="0" t="0" r="0" b="0"/>
             <wp:docPr id="15" name="Imagen 5"/>
             <wp:cNvGraphicFramePr>
@@ -5597,7 +5597,7 @@
               <a:graphicData uri="http://schemas.openxmlformats.org/drawingml/2006/picture">
                 <pic:pic xmlns:pic="http://schemas.openxmlformats.org/drawingml/2006/picture">
                   <pic:nvPicPr>
-                    <pic:cNvPr id="9" name="Picture 9" descr="/Users/robertovelasquezdean/Library/Group Containers/L48J367XN4.com.infraware.PolarisOffice/EngineTemp/602/fImage5194409424.png"/>
+                    <pic:cNvPr id="9" name="Picture 9" descr="/Users/robertovelasquezdean/Library/Group Containers/L48J367XN4.com.infraware.PolarisOffice/EngineTemp/1016/fImage5194409424.png"/>
                     <pic:cNvPicPr>
                       <a:picLocks noChangeAspect="1" noChangeArrowheads="1"/>
                     </pic:cNvPicPr>
@@ -5626,7 +5626,7 @@
                   <pic:spPr>
                     <a:xfrm>
                       <a:off x="0" y="0"/>
-                      <a:ext cx="1148080" cy="262255"/>
+                      <a:ext cx="1148715" cy="262890"/>
                     </a:xfrm>
                     <a:prstGeom prst="rect"/>
                     <a:ln cap="flat"/>
@@ -5810,7 +5810,7 @@
         </w:rPr>
         <w:drawing>
           <wp:inline distT="0" distB="0" distL="0" distR="0">
-            <wp:extent cx="594995" cy="290195"/>
+            <wp:extent cx="595630" cy="290830"/>
             <wp:effectExtent l="0" t="0" r="0" b="0"/>
             <wp:docPr id="16" name="Imagen 6"/>
             <wp:cNvGraphicFramePr>
@@ -5820,7 +5820,7 @@
               <a:graphicData uri="http://schemas.openxmlformats.org/drawingml/2006/picture">
                 <pic:pic xmlns:pic="http://schemas.openxmlformats.org/drawingml/2006/picture">
                   <pic:nvPicPr>
-                    <pic:cNvPr id="11" name="Picture 11" descr="/Users/robertovelasquezdean/Library/Group Containers/L48J367XN4.com.infraware.PolarisOffice/EngineTemp/602/fImage26501236871.png"/>
+                    <pic:cNvPr id="11" name="Picture 11" descr="/Users/robertovelasquezdean/Library/Group Containers/L48J367XN4.com.infraware.PolarisOffice/EngineTemp/1016/fImage26501236871.png"/>
                     <pic:cNvPicPr>
                       <a:picLocks noChangeAspect="1" noChangeArrowheads="1"/>
                     </pic:cNvPicPr>
@@ -5849,7 +5849,7 @@
                   <pic:spPr>
                     <a:xfrm>
                       <a:off x="0" y="0"/>
-                      <a:ext cx="595630" cy="290830"/>
+                      <a:ext cx="596265" cy="291465"/>
                     </a:xfrm>
                     <a:prstGeom prst="rect"/>
                     <a:ln cap="flat"/>
@@ -6292,7 +6292,7 @@
         </w:rPr>
         <w:drawing>
           <wp:inline distT="0" distB="0" distL="0" distR="0">
-            <wp:extent cx="1957070" cy="261619"/>
+            <wp:extent cx="1957704" cy="262255"/>
             <wp:effectExtent l="0" t="0" r="0" b="0"/>
             <wp:docPr id="17" name="Imagen 7"/>
             <wp:cNvGraphicFramePr>
@@ -6302,7 +6302,7 @@
               <a:graphicData uri="http://schemas.openxmlformats.org/drawingml/2006/picture">
                 <pic:pic xmlns:pic="http://schemas.openxmlformats.org/drawingml/2006/picture">
                   <pic:nvPicPr>
-                    <pic:cNvPr id="13" name="Picture 13" descr="/Users/robertovelasquezdean/Library/Group Containers/L48J367XN4.com.infraware.PolarisOffice/EngineTemp/602/fImage80031294958.png"/>
+                    <pic:cNvPr id="13" name="Picture 13" descr="/Users/robertovelasquezdean/Library/Group Containers/L48J367XN4.com.infraware.PolarisOffice/EngineTemp/1016/fImage80031294958.png"/>
                     <pic:cNvPicPr>
                       <a:picLocks noChangeAspect="1" noChangeArrowheads="1"/>
                     </pic:cNvPicPr>
@@ -6331,7 +6331,7 @@
                   <pic:spPr>
                     <a:xfrm>
                       <a:off x="0" y="0"/>
-                      <a:ext cx="1957704" cy="262255"/>
+                      <a:ext cx="1958340" cy="262890"/>
                     </a:xfrm>
                     <a:prstGeom prst="rect"/>
                     <a:ln cap="flat"/>
@@ -6567,7 +6567,7 @@
         </w:rPr>
         <w:drawing>
           <wp:inline distT="0" distB="0" distL="0" distR="0">
-            <wp:extent cx="890270" cy="309245"/>
+            <wp:extent cx="890905" cy="309880"/>
             <wp:effectExtent l="0" t="0" r="0" b="0"/>
             <wp:docPr id="18" name="Imagen 8"/>
             <wp:cNvGraphicFramePr>
@@ -6577,7 +6577,7 @@
               <a:graphicData uri="http://schemas.openxmlformats.org/drawingml/2006/picture">
                 <pic:pic xmlns:pic="http://schemas.openxmlformats.org/drawingml/2006/picture">
                   <pic:nvPicPr>
-                    <pic:cNvPr id="15" name="Picture 15" descr="/Users/robertovelasquezdean/Library/Group Containers/L48J367XN4.com.infraware.PolarisOffice/EngineTemp/602/fImage34061713320.png"/>
+                    <pic:cNvPr id="15" name="Picture 15" descr="/Users/robertovelasquezdean/Library/Group Containers/L48J367XN4.com.infraware.PolarisOffice/EngineTemp/1016/fImage34061713320.png"/>
                     <pic:cNvPicPr>
                       <a:picLocks noChangeAspect="1" noChangeArrowheads="1"/>
                     </pic:cNvPicPr>
@@ -6606,7 +6606,7 @@
                   <pic:spPr>
                     <a:xfrm>
                       <a:off x="0" y="0"/>
-                      <a:ext cx="890905" cy="309880"/>
+                      <a:ext cx="891540" cy="310515"/>
                     </a:xfrm>
                     <a:prstGeom prst="rect"/>
                     <a:ln cap="flat"/>
@@ -8094,7 +8094,7 @@
         </w:rPr>
         <w:drawing>
           <wp:inline distT="0" distB="0" distL="0" distR="0">
-            <wp:extent cx="851535" cy="1289685"/>
+            <wp:extent cx="852170" cy="1290320"/>
             <wp:effectExtent l="0" t="0" r="0" b="0"/>
             <wp:docPr id="19" name="Imagen 9"/>
             <wp:cNvGraphicFramePr>
@@ -8104,7 +8104,7 @@
               <a:graphicData uri="http://schemas.openxmlformats.org/drawingml/2006/picture">
                 <pic:pic xmlns:pic="http://schemas.openxmlformats.org/drawingml/2006/picture">
                   <pic:nvPicPr>
-                    <pic:cNvPr id="17" name="Picture 17" descr="/Users/robertovelasquezdean/Library/Group Containers/L48J367XN4.com.infraware.PolarisOffice/EngineTemp/602/fImage9930217288.png"/>
+                    <pic:cNvPr id="17" name="Picture 17" descr="/Users/robertovelasquezdean/Library/Group Containers/L48J367XN4.com.infraware.PolarisOffice/EngineTemp/1016/fImage9930217288.png"/>
                     <pic:cNvPicPr>
                       <a:picLocks noChangeAspect="1" noChangeArrowheads="1"/>
                     </pic:cNvPicPr>
@@ -8133,7 +8133,7 @@
                   <pic:spPr>
                     <a:xfrm>
                       <a:off x="0" y="0"/>
-                      <a:ext cx="852170" cy="1290320"/>
+                      <a:ext cx="852805" cy="1290955"/>
                     </a:xfrm>
                     <a:prstGeom prst="rect"/>
                     <a:ln cap="flat"/>
@@ -8330,7 +8330,7 @@
         </w:rPr>
         <w:drawing>
           <wp:inline distT="0" distB="0" distL="0" distR="0">
-            <wp:extent cx="756285" cy="1261110"/>
+            <wp:extent cx="756920" cy="1261745"/>
             <wp:effectExtent l="0" t="0" r="0" b="0"/>
             <wp:docPr id="20" name="Imagen 10"/>
             <wp:cNvGraphicFramePr>
@@ -8340,7 +8340,7 @@
               <a:graphicData uri="http://schemas.openxmlformats.org/drawingml/2006/picture">
                 <pic:pic xmlns:pic="http://schemas.openxmlformats.org/drawingml/2006/picture">
                   <pic:nvPicPr>
-                    <pic:cNvPr id="19" name="Picture 19" descr="/Users/robertovelasquezdean/Library/Group Containers/L48J367XN4.com.infraware.PolarisOffice/EngineTemp/602/fImage10211329848.png"/>
+                    <pic:cNvPr id="19" name="Picture 19" descr="/Users/robertovelasquezdean/Library/Group Containers/L48J367XN4.com.infraware.PolarisOffice/EngineTemp/1016/fImage10211329848.png"/>
                     <pic:cNvPicPr>
                       <a:picLocks noChangeAspect="1" noChangeArrowheads="1"/>
                     </pic:cNvPicPr>
@@ -8369,7 +8369,7 @@
                   <pic:spPr>
                     <a:xfrm>
                       <a:off x="0" y="0"/>
-                      <a:ext cx="756920" cy="1261745"/>
+                      <a:ext cx="757555" cy="1262380"/>
                     </a:xfrm>
                     <a:prstGeom prst="rect"/>
                     <a:ln cap="flat"/>
@@ -8682,7 +8682,7 @@
         </w:rPr>
         <w:drawing>
           <wp:inline distT="0" distB="0" distL="0" distR="0">
-            <wp:extent cx="746760" cy="803910"/>
+            <wp:extent cx="747395" cy="804545"/>
             <wp:effectExtent l="0" t="0" r="0" b="0"/>
             <wp:docPr id="21" name="Imagen 11"/>
             <wp:cNvGraphicFramePr>
@@ -8692,7 +8692,7 @@
               <a:graphicData uri="http://schemas.openxmlformats.org/drawingml/2006/picture">
                 <pic:pic xmlns:pic="http://schemas.openxmlformats.org/drawingml/2006/picture">
                   <pic:nvPicPr>
-                    <pic:cNvPr id="21" name="Picture 21" descr="/Users/robertovelasquezdean/Library/Group Containers/L48J367XN4.com.infraware.PolarisOffice/EngineTemp/602/fImage605343978.png"/>
+                    <pic:cNvPr id="21" name="Picture 21" descr="/Users/robertovelasquezdean/Library/Group Containers/L48J367XN4.com.infraware.PolarisOffice/EngineTemp/1016/fImage605343978.png"/>
                     <pic:cNvPicPr>
                       <a:picLocks noChangeAspect="1" noChangeArrowheads="1"/>
                     </pic:cNvPicPr>
@@ -8721,7 +8721,7 @@
                   <pic:spPr>
                     <a:xfrm>
                       <a:off x="0" y="0"/>
-                      <a:ext cx="747395" cy="804545"/>
+                      <a:ext cx="748030" cy="805180"/>
                     </a:xfrm>
                     <a:prstGeom prst="rect"/>
                     <a:ln cap="flat"/>
@@ -8905,7 +8905,7 @@
         </w:rPr>
         <w:drawing>
           <wp:inline distT="0" distB="0" distL="0" distR="0">
-            <wp:extent cx="746760" cy="661035"/>
+            <wp:extent cx="747395" cy="661670"/>
             <wp:effectExtent l="0" t="0" r="0" b="0"/>
             <wp:docPr id="22" name="Imagen 12"/>
             <wp:cNvGraphicFramePr>
@@ -8915,7 +8915,7 @@
               <a:graphicData uri="http://schemas.openxmlformats.org/drawingml/2006/picture">
                 <pic:pic xmlns:pic="http://schemas.openxmlformats.org/drawingml/2006/picture">
                   <pic:nvPicPr>
-                    <pic:cNvPr id="23" name="Picture 23" descr="/Users/robertovelasquezdean/Library/Group Containers/L48J367XN4.com.infraware.PolarisOffice/EngineTemp/602/fImage57861095617.png"/>
+                    <pic:cNvPr id="23" name="Picture 23" descr="/Users/robertovelasquezdean/Library/Group Containers/L48J367XN4.com.infraware.PolarisOffice/EngineTemp/1016/fImage57861095617.png"/>
                     <pic:cNvPicPr>
                       <a:picLocks noChangeAspect="1" noChangeArrowheads="1"/>
                     </pic:cNvPicPr>
@@ -8944,7 +8944,7 @@
                   <pic:spPr>
                     <a:xfrm>
                       <a:off x="0" y="0"/>
-                      <a:ext cx="747395" cy="661670"/>
+                      <a:ext cx="748030" cy="662305"/>
                     </a:xfrm>
                     <a:prstGeom prst="rect"/>
                     <a:ln cap="flat"/>
@@ -9154,7 +9154,7 @@
         </w:rPr>
         <w:drawing>
           <wp:inline distT="0" distB="0" distL="0" distR="0">
-            <wp:extent cx="842010" cy="689610"/>
+            <wp:extent cx="842645" cy="690245"/>
             <wp:effectExtent l="0" t="0" r="0" b="0"/>
             <wp:docPr id="23" name="Imagen 13"/>
             <wp:cNvGraphicFramePr>
@@ -9164,7 +9164,7 @@
               <a:graphicData uri="http://schemas.openxmlformats.org/drawingml/2006/picture">
                 <pic:pic xmlns:pic="http://schemas.openxmlformats.org/drawingml/2006/picture">
                   <pic:nvPicPr>
-                    <pic:cNvPr id="25" name="Picture 25" descr="/Users/robertovelasquezdean/Library/Group Containers/L48J367XN4.com.infraware.PolarisOffice/EngineTemp/602/fImage67321457723.png"/>
+                    <pic:cNvPr id="25" name="Picture 25" descr="/Users/robertovelasquezdean/Library/Group Containers/L48J367XN4.com.infraware.PolarisOffice/EngineTemp/1016/fImage67321457723.png"/>
                     <pic:cNvPicPr>
                       <a:picLocks noChangeAspect="1" noChangeArrowheads="1"/>
                     </pic:cNvPicPr>
@@ -9193,7 +9193,7 @@
                   <pic:spPr>
                     <a:xfrm>
                       <a:off x="0" y="0"/>
-                      <a:ext cx="842645" cy="690245"/>
+                      <a:ext cx="843280" cy="690880"/>
                     </a:xfrm>
                     <a:prstGeom prst="rect"/>
                     <a:ln cap="flat"/>
@@ -9516,7 +9516,7 @@
         </w:rPr>
         <w:drawing>
           <wp:inline distT="0" distB="0" distL="0" distR="0">
-            <wp:extent cx="1346200" cy="260350"/>
+            <wp:extent cx="1346835" cy="260985"/>
             <wp:effectExtent l="0" t="0" r="0" b="0"/>
             <wp:docPr id="24" name="Imagen 14"/>
             <wp:cNvGraphicFramePr>
@@ -9526,7 +9526,7 @@
               <a:graphicData uri="http://schemas.openxmlformats.org/drawingml/2006/picture">
                 <pic:pic xmlns:pic="http://schemas.openxmlformats.org/drawingml/2006/picture">
                   <pic:nvPicPr>
-                    <pic:cNvPr id="27" name="Picture 27" descr="/Users/robertovelasquezdean/Library/Group Containers/L48J367XN4.com.infraware.PolarisOffice/EngineTemp/602/fImage4895285495.png"/>
+                    <pic:cNvPr id="27" name="Picture 27" descr="/Users/robertovelasquezdean/Library/Group Containers/L48J367XN4.com.infraware.PolarisOffice/EngineTemp/1016/fImage4895285495.png"/>
                     <pic:cNvPicPr>
                       <a:picLocks noChangeAspect="1" noChangeArrowheads="1"/>
                     </pic:cNvPicPr>
@@ -9555,7 +9555,7 @@
                   <pic:spPr>
                     <a:xfrm>
                       <a:off x="0" y="0"/>
-                      <a:ext cx="1346835" cy="260985"/>
+                      <a:ext cx="1347470" cy="261619"/>
                     </a:xfrm>
                     <a:prstGeom prst="rect"/>
                     <a:ln cap="flat"/>
@@ -9661,7 +9661,7 @@
         </w:rPr>
         <w:drawing>
           <wp:inline distT="0" distB="0" distL="0" distR="0">
-            <wp:extent cx="4327525" cy="1079500"/>
+            <wp:extent cx="4328160" cy="1080135"/>
             <wp:effectExtent l="0" t="0" r="0" b="0"/>
             <wp:docPr id="25" name="Imagen 15"/>
             <wp:cNvGraphicFramePr>
@@ -9671,7 +9671,7 @@
               <a:graphicData uri="http://schemas.openxmlformats.org/drawingml/2006/picture">
                 <pic:pic xmlns:pic="http://schemas.openxmlformats.org/drawingml/2006/picture">
                   <pic:nvPicPr>
-                    <pic:cNvPr id="29" name="Picture 29" descr="/Users/robertovelasquezdean/Library/Group Containers/L48J367XN4.com.infraware.PolarisOffice/EngineTemp/602/fImage4606439176.png"/>
+                    <pic:cNvPr id="29" name="Picture 29" descr="/Users/robertovelasquezdean/Library/Group Containers/L48J367XN4.com.infraware.PolarisOffice/EngineTemp/1016/fImage4606439176.png"/>
                     <pic:cNvPicPr>
                       <a:picLocks noChangeAspect="1" noChangeArrowheads="1"/>
                     </pic:cNvPicPr>
@@ -9700,7 +9700,7 @@
                   <pic:spPr>
                     <a:xfrm>
                       <a:off x="0" y="0"/>
-                      <a:ext cx="4328160" cy="1080135"/>
+                      <a:ext cx="4328795" cy="1080770"/>
                     </a:xfrm>
                     <a:prstGeom prst="rect"/>
                     <a:ln cap="flat"/>
@@ -10505,7 +10505,7 @@
         </w:rPr>
         <w:drawing>
           <wp:inline distT="0" distB="0" distL="0" distR="0">
-            <wp:extent cx="1803400" cy="393700"/>
+            <wp:extent cx="1804035" cy="394335"/>
             <wp:effectExtent l="0" t="0" r="0" b="0"/>
             <wp:docPr id="26" name="Imagen 16"/>
             <wp:cNvGraphicFramePr>
@@ -10515,7 +10515,7 @@
               <a:graphicData uri="http://schemas.openxmlformats.org/drawingml/2006/picture">
                 <pic:pic xmlns:pic="http://schemas.openxmlformats.org/drawingml/2006/picture">
                   <pic:nvPicPr>
-                    <pic:cNvPr id="31" name="Picture 31" descr="/Users/robertovelasquezdean/Library/Group Containers/L48J367XN4.com.infraware.PolarisOffice/EngineTemp/602/fImage8459508883.png"/>
+                    <pic:cNvPr id="31" name="Picture 31" descr="/Users/robertovelasquezdean/Library/Group Containers/L48J367XN4.com.infraware.PolarisOffice/EngineTemp/1016/fImage8459508883.png"/>
                     <pic:cNvPicPr>
                       <a:picLocks noChangeAspect="1" noChangeArrowheads="1"/>
                     </pic:cNvPicPr>
@@ -10544,7 +10544,7 @@
                   <pic:spPr>
                     <a:xfrm>
                       <a:off x="0" y="0"/>
-                      <a:ext cx="1804035" cy="394335"/>
+                      <a:ext cx="1804670" cy="394970"/>
                     </a:xfrm>
                     <a:prstGeom prst="rect"/>
                     <a:ln cap="flat"/>
@@ -11079,7 +11079,7 @@
         </w:rPr>
         <w:drawing>
           <wp:inline distT="0" distB="0" distL="0" distR="0">
-            <wp:extent cx="3956050" cy="412750"/>
+            <wp:extent cx="3956685" cy="413385"/>
             <wp:effectExtent l="0" t="0" r="0" b="0"/>
             <wp:docPr id="27" name="Imagen 17"/>
             <wp:cNvGraphicFramePr>
@@ -11089,7 +11089,7 @@
               <a:graphicData uri="http://schemas.openxmlformats.org/drawingml/2006/picture">
                 <pic:pic xmlns:pic="http://schemas.openxmlformats.org/drawingml/2006/picture">
                   <pic:nvPicPr>
-                    <pic:cNvPr id="33" name="Picture 33" descr="/Users/robertovelasquezdean/Library/Group Containers/L48J367XN4.com.infraware.PolarisOffice/EngineTemp/602/fImage13604615082.png"/>
+                    <pic:cNvPr id="33" name="Picture 33" descr="/Users/robertovelasquezdean/Library/Group Containers/L48J367XN4.com.infraware.PolarisOffice/EngineTemp/1016/fImage13604615082.png"/>
                     <pic:cNvPicPr>
                       <a:picLocks noChangeAspect="1" noChangeArrowheads="1"/>
                     </pic:cNvPicPr>
@@ -11118,7 +11118,7 @@
                   <pic:spPr>
                     <a:xfrm>
                       <a:off x="0" y="0"/>
-                      <a:ext cx="3956685" cy="413385"/>
+                      <a:ext cx="3957319" cy="414020"/>
                     </a:xfrm>
                     <a:prstGeom prst="rect"/>
                     <a:ln cap="flat"/>
@@ -12479,7 +12479,7 @@
         </w:rPr>
         <w:drawing>
           <wp:inline distT="0" distB="0" distL="0" distR="0">
-            <wp:extent cx="2613025" cy="136525"/>
+            <wp:extent cx="2613660" cy="137160"/>
             <wp:effectExtent l="0" t="0" r="0" b="0"/>
             <wp:docPr id="28" name="Imagen 18"/>
             <wp:cNvGraphicFramePr>
@@ -12489,7 +12489,7 @@
               <a:graphicData uri="http://schemas.openxmlformats.org/drawingml/2006/picture">
                 <pic:pic xmlns:pic="http://schemas.openxmlformats.org/drawingml/2006/picture">
                   <pic:nvPicPr>
-                    <pic:cNvPr id="35" name="Picture 35" descr="/Users/robertovelasquezdean/Library/Group Containers/L48J367XN4.com.infraware.PolarisOffice/EngineTemp/602/fImage6099749827.png"/>
+                    <pic:cNvPr id="35" name="Picture 35" descr="/Users/robertovelasquezdean/Library/Group Containers/L48J367XN4.com.infraware.PolarisOffice/EngineTemp/1016/fImage6099749827.png"/>
                     <pic:cNvPicPr>
                       <a:picLocks noChangeAspect="1" noChangeArrowheads="1"/>
                     </pic:cNvPicPr>
@@ -12518,7 +12518,7 @@
                   <pic:spPr>
                     <a:xfrm>
                       <a:off x="0" y="0"/>
-                      <a:ext cx="2613660" cy="137160"/>
+                      <a:ext cx="2614295" cy="137795"/>
                     </a:xfrm>
                     <a:prstGeom prst="rect"/>
                     <a:ln cap="flat"/>
@@ -12598,7 +12598,7 @@
         </w:rPr>
         <w:drawing>
           <wp:inline distT="0" distB="0" distL="0" distR="0">
-            <wp:extent cx="3879850" cy="508000"/>
+            <wp:extent cx="3880485" cy="508635"/>
             <wp:effectExtent l="0" t="0" r="0" b="0"/>
             <wp:docPr id="29" name="Imagen 19"/>
             <wp:cNvGraphicFramePr>
@@ -12608,7 +12608,7 @@
               <a:graphicData uri="http://schemas.openxmlformats.org/drawingml/2006/picture">
                 <pic:pic xmlns:pic="http://schemas.openxmlformats.org/drawingml/2006/picture">
                   <pic:nvPicPr>
-                    <pic:cNvPr id="37" name="Picture 37" descr="/Users/robertovelasquezdean/Library/Group Containers/L48J367XN4.com.infraware.PolarisOffice/EngineTemp/602/fImage17172859151.png"/>
+                    <pic:cNvPr id="37" name="Picture 37" descr="/Users/robertovelasquezdean/Library/Group Containers/L48J367XN4.com.infraware.PolarisOffice/EngineTemp/1016/fImage17172859151.png"/>
                     <pic:cNvPicPr>
                       <a:picLocks noChangeAspect="1" noChangeArrowheads="1"/>
                     </pic:cNvPicPr>
@@ -12637,7 +12637,7 @@
                   <pic:spPr>
                     <a:xfrm>
                       <a:off x="0" y="0"/>
-                      <a:ext cx="3880485" cy="508635"/>
+                      <a:ext cx="3881120" cy="509270"/>
                     </a:xfrm>
                     <a:prstGeom prst="rect"/>
                     <a:ln cap="flat"/>
@@ -12679,7 +12679,7 @@
         </w:rPr>
         <w:drawing>
           <wp:inline distT="0" distB="0" distL="0" distR="0">
-            <wp:extent cx="5734685" cy="245110"/>
+            <wp:extent cx="5735320" cy="245745"/>
             <wp:effectExtent l="0" t="0" r="0" b="0"/>
             <wp:docPr id="30" name="Imagen 20"/>
             <wp:cNvGraphicFramePr>
@@ -12689,7 +12689,7 @@
               <a:graphicData uri="http://schemas.openxmlformats.org/drawingml/2006/picture">
                 <pic:pic xmlns:pic="http://schemas.openxmlformats.org/drawingml/2006/picture">
                   <pic:nvPicPr>
-                    <pic:cNvPr id="39" name="Picture 39" descr="/Users/robertovelasquezdean/Library/Group Containers/L48J367XN4.com.infraware.PolarisOffice/EngineTemp/602/fImage19724962599.png"/>
+                    <pic:cNvPr id="39" name="Picture 39" descr="/Users/robertovelasquezdean/Library/Group Containers/L48J367XN4.com.infraware.PolarisOffice/EngineTemp/1016/fImage19724962599.png"/>
                     <pic:cNvPicPr>
                       <a:picLocks noChangeAspect="1" noChangeArrowheads="1"/>
                     </pic:cNvPicPr>
@@ -12709,7 +12709,7 @@
                   <pic:spPr>
                     <a:xfrm>
                       <a:off x="0" y="0"/>
-                      <a:ext cx="5735320" cy="245745"/>
+                      <a:ext cx="5735955" cy="246380"/>
                     </a:xfrm>
                     <a:prstGeom prst="rect"/>
                     <a:ln cap="flat"/>
@@ -13177,7 +13177,7 @@
         </w:rPr>
         <w:drawing>
           <wp:inline distT="0" distB="0" distL="0" distR="0">
-            <wp:extent cx="3984625" cy="517525"/>
+            <wp:extent cx="3985260" cy="518160"/>
             <wp:effectExtent l="0" t="0" r="0" b="0"/>
             <wp:docPr id="31" name="Imagen 21"/>
             <wp:cNvGraphicFramePr>
@@ -13187,7 +13187,7 @@
               <a:graphicData uri="http://schemas.openxmlformats.org/drawingml/2006/picture">
                 <pic:pic xmlns:pic="http://schemas.openxmlformats.org/drawingml/2006/picture">
                   <pic:nvPicPr>
-                    <pic:cNvPr id="40" name="Picture 40" descr="/Users/robertovelasquezdean/Library/Group Containers/L48J367XN4.com.infraware.PolarisOffice/EngineTemp/602/fImage16037985305.png"/>
+                    <pic:cNvPr id="40" name="Picture 40" descr="/Users/robertovelasquezdean/Library/Group Containers/L48J367XN4.com.infraware.PolarisOffice/EngineTemp/1016/fImage16037985305.png"/>
                     <pic:cNvPicPr>
                       <a:picLocks noChangeAspect="1" noChangeArrowheads="1"/>
                     </pic:cNvPicPr>
@@ -13216,7 +13216,7 @@
                   <pic:spPr>
                     <a:xfrm>
                       <a:off x="0" y="0"/>
-                      <a:ext cx="3985260" cy="518160"/>
+                      <a:ext cx="3985894" cy="518795"/>
                     </a:xfrm>
                     <a:prstGeom prst="rect"/>
                     <a:ln cap="flat"/>
@@ -13258,7 +13258,7 @@
         </w:rPr>
         <w:drawing>
           <wp:inline distT="0" distB="0" distL="0" distR="0">
-            <wp:extent cx="5734050" cy="273685"/>
+            <wp:extent cx="5734685" cy="274320"/>
             <wp:effectExtent l="0" t="0" r="0" b="0"/>
             <wp:docPr id="32" name="Imagen 29"/>
             <wp:cNvGraphicFramePr>
@@ -13268,7 +13268,7 @@
               <a:graphicData uri="http://schemas.openxmlformats.org/drawingml/2006/picture">
                 <pic:pic xmlns:pic="http://schemas.openxmlformats.org/drawingml/2006/picture">
                   <pic:nvPicPr>
-                    <pic:cNvPr id="42" name="Picture 42" descr="/Users/robertovelasquezdean/Library/Group Containers/L48J367XN4.com.infraware.PolarisOffice/EngineTemp/602/fImage18998766221.png"/>
+                    <pic:cNvPr id="42" name="Picture 42" descr="/Users/robertovelasquezdean/Library/Group Containers/L48J367XN4.com.infraware.PolarisOffice/EngineTemp/1016/fImage18998766221.png"/>
                     <pic:cNvPicPr>
                       <a:picLocks noChangeAspect="1" noChangeArrowheads="1"/>
                     </pic:cNvPicPr>
@@ -13288,7 +13288,7 @@
                   <pic:spPr>
                     <a:xfrm>
                       <a:off x="0" y="0"/>
-                      <a:ext cx="5734685" cy="274320"/>
+                      <a:ext cx="5735320" cy="274955"/>
                     </a:xfrm>
                     <a:prstGeom prst="rect"/>
                     <a:ln cap="flat"/>
@@ -13729,7 +13729,7 @@
         </w:rPr>
         <w:drawing>
           <wp:inline distT="0" distB="0" distL="0" distR="0">
-            <wp:extent cx="746760" cy="803910"/>
+            <wp:extent cx="747395" cy="804545"/>
             <wp:effectExtent l="0" t="0" r="0" b="0"/>
             <wp:docPr id="33" name="Imagen 22"/>
             <wp:cNvGraphicFramePr>
@@ -13739,7 +13739,7 @@
               <a:graphicData uri="http://schemas.openxmlformats.org/drawingml/2006/picture">
                 <pic:pic xmlns:pic="http://schemas.openxmlformats.org/drawingml/2006/picture">
                   <pic:nvPicPr>
-                    <pic:cNvPr id="43" name="Picture 43" descr="/Users/robertovelasquezdean/Library/Group Containers/L48J367XN4.com.infraware.PolarisOffice/EngineTemp/602/fImage605343978.png"/>
+                    <pic:cNvPr id="43" name="Picture 43" descr="/Users/robertovelasquezdean/Library/Group Containers/L48J367XN4.com.infraware.PolarisOffice/EngineTemp/1016/fImage605343978.png"/>
                     <pic:cNvPicPr>
                       <a:picLocks noChangeAspect="1" noChangeArrowheads="1"/>
                     </pic:cNvPicPr>
@@ -13768,7 +13768,7 @@
                   <pic:spPr>
                     <a:xfrm>
                       <a:off x="0" y="0"/>
-                      <a:ext cx="747395" cy="804545"/>
+                      <a:ext cx="748030" cy="805180"/>
                     </a:xfrm>
                     <a:prstGeom prst="rect"/>
                     <a:ln cap="flat"/>
@@ -14238,7 +14238,7 @@
         </w:rPr>
         <w:drawing>
           <wp:inline distT="0" distB="0" distL="0" distR="0">
-            <wp:extent cx="4031615" cy="383540"/>
+            <wp:extent cx="4032250" cy="384175"/>
             <wp:effectExtent l="0" t="0" r="0" b="0"/>
             <wp:docPr id="34" name="Imagen 23"/>
             <wp:cNvGraphicFramePr>
@@ -14248,7 +14248,7 @@
               <a:graphicData uri="http://schemas.openxmlformats.org/drawingml/2006/picture">
                 <pic:pic xmlns:pic="http://schemas.openxmlformats.org/drawingml/2006/picture">
                   <pic:nvPicPr>
-                    <pic:cNvPr id="45" name="Picture 45" descr="/Users/robertovelasquezdean/Library/Group Containers/L48J367XN4.com.infraware.PolarisOffice/EngineTemp/602/fImage10926384486.png"/>
+                    <pic:cNvPr id="45" name="Picture 45" descr="/Users/robertovelasquezdean/Library/Group Containers/L48J367XN4.com.infraware.PolarisOffice/EngineTemp/1016/fImage10926384486.png"/>
                     <pic:cNvPicPr>
                       <a:picLocks noChangeAspect="1" noChangeArrowheads="1"/>
                     </pic:cNvPicPr>
@@ -14277,7 +14277,7 @@
                   <pic:spPr>
                     <a:xfrm>
                       <a:off x="0" y="0"/>
-                      <a:ext cx="4032250" cy="384175"/>
+                      <a:ext cx="4032885" cy="384810"/>
                     </a:xfrm>
                     <a:prstGeom prst="rect"/>
                     <a:ln cap="flat"/>
@@ -14590,7 +14590,7 @@
         </w:rPr>
         <w:drawing>
           <wp:inline distT="0" distB="0" distL="0" distR="0">
-            <wp:extent cx="5734050" cy="2820035"/>
+            <wp:extent cx="5734685" cy="2820670"/>
             <wp:effectExtent l="0" t="0" r="0" b="0"/>
             <wp:docPr id="35" name="Imagen 24"/>
             <wp:cNvGraphicFramePr>
@@ -14600,7 +14600,7 @@
               <a:graphicData uri="http://schemas.openxmlformats.org/drawingml/2006/picture">
                 <pic:pic xmlns:pic="http://schemas.openxmlformats.org/drawingml/2006/picture">
                   <pic:nvPicPr>
-                    <pic:cNvPr id="47" name="Picture 47" descr="/Users/robertovelasquezdean/Library/Group Containers/L48J367XN4.com.infraware.PolarisOffice/EngineTemp/602/fImage186087494513.png"/>
+                    <pic:cNvPr id="47" name="Picture 47" descr="/Users/robertovelasquezdean/Library/Group Containers/L48J367XN4.com.infraware.PolarisOffice/EngineTemp/1016/fImage186087494513.png"/>
                     <pic:cNvPicPr>
                       <a:picLocks noChangeAspect="1" noChangeArrowheads="1"/>
                     </pic:cNvPicPr>
@@ -14620,7 +14620,7 @@
                   <pic:spPr>
                     <a:xfrm>
                       <a:off x="0" y="0"/>
-                      <a:ext cx="5734685" cy="2820670"/>
+                      <a:ext cx="5735320" cy="2821305"/>
                     </a:xfrm>
                     <a:prstGeom prst="rect"/>
                     <a:ln cap="flat"/>
@@ -14905,7 +14905,7 @@
         </w:rPr>
         <w:drawing>
           <wp:inline distT="0" distB="0" distL="0" distR="0">
-            <wp:extent cx="746760" cy="661035"/>
+            <wp:extent cx="747395" cy="661670"/>
             <wp:effectExtent l="0" t="0" r="0" b="0"/>
             <wp:docPr id="36" name="Imagen 25"/>
             <wp:cNvGraphicFramePr>
@@ -14915,7 +14915,7 @@
               <a:graphicData uri="http://schemas.openxmlformats.org/drawingml/2006/picture">
                 <pic:pic xmlns:pic="http://schemas.openxmlformats.org/drawingml/2006/picture">
                   <pic:nvPicPr>
-                    <pic:cNvPr id="48" name="Picture 48" descr="/Users/robertovelasquezdean/Library/Group Containers/L48J367XN4.com.infraware.PolarisOffice/EngineTemp/602/fImage57861095617.png"/>
+                    <pic:cNvPr id="48" name="Picture 48" descr="/Users/robertovelasquezdean/Library/Group Containers/L48J367XN4.com.infraware.PolarisOffice/EngineTemp/1016/fImage57861095617.png"/>
                     <pic:cNvPicPr>
                       <a:picLocks noChangeAspect="1" noChangeArrowheads="1"/>
                     </pic:cNvPicPr>
@@ -14944,7 +14944,7 @@
                   <pic:spPr>
                     <a:xfrm>
                       <a:off x="0" y="0"/>
-                      <a:ext cx="747395" cy="661670"/>
+                      <a:ext cx="748030" cy="662305"/>
                     </a:xfrm>
                     <a:prstGeom prst="rect"/>
                     <a:ln cap="flat"/>
@@ -15621,7 +15621,7 @@
         </w:rPr>
         <w:drawing>
           <wp:inline distT="0" distB="0" distL="0" distR="0">
-            <wp:extent cx="4069715" cy="897890"/>
+            <wp:extent cx="4070350" cy="898525"/>
             <wp:effectExtent l="0" t="0" r="0" b="0"/>
             <wp:docPr id="37" name="Imagen 26"/>
             <wp:cNvGraphicFramePr>
@@ -15631,7 +15631,7 @@
               <a:graphicData uri="http://schemas.openxmlformats.org/drawingml/2006/picture">
                 <pic:pic xmlns:pic="http://schemas.openxmlformats.org/drawingml/2006/picture">
                   <pic:nvPicPr>
-                    <pic:cNvPr id="50" name="Picture 50" descr="/Users/robertovelasquezdean/Library/Group Containers/L48J367XN4.com.infraware.PolarisOffice/EngineTemp/602/fImage25938525769.png"/>
+                    <pic:cNvPr id="50" name="Picture 50" descr="/Users/robertovelasquezdean/Library/Group Containers/L48J367XN4.com.infraware.PolarisOffice/EngineTemp/1016/fImage25938525769.png"/>
                     <pic:cNvPicPr>
                       <a:picLocks noChangeAspect="1" noChangeArrowheads="1"/>
                     </pic:cNvPicPr>
@@ -15660,7 +15660,7 @@
                   <pic:spPr>
                     <a:xfrm>
                       <a:off x="0" y="0"/>
-                      <a:ext cx="4070350" cy="898525"/>
+                      <a:ext cx="4070985" cy="899160"/>
                     </a:xfrm>
                     <a:prstGeom prst="rect"/>
                     <a:ln cap="flat"/>
@@ -15702,7 +15702,7 @@
         </w:rPr>
         <w:drawing>
           <wp:inline distT="0" distB="0" distL="0" distR="0">
-            <wp:extent cx="5734050" cy="2947670"/>
+            <wp:extent cx="5734685" cy="2948305"/>
             <wp:effectExtent l="0" t="0" r="0" b="0"/>
             <wp:docPr id="38" name="Imagen 29"/>
             <wp:cNvGraphicFramePr>
@@ -15712,7 +15712,7 @@
               <a:graphicData uri="http://schemas.openxmlformats.org/drawingml/2006/picture">
                 <pic:pic xmlns:pic="http://schemas.openxmlformats.org/drawingml/2006/picture">
                   <pic:nvPicPr>
-                    <pic:cNvPr id="52" name="Picture 52" descr="/Users/robertovelasquezdean/Library/Group Containers/L48J367XN4.com.infraware.PolarisOffice/EngineTemp/602/fImage205066782531.png"/>
+                    <pic:cNvPr id="52" name="Picture 52" descr="/Users/robertovelasquezdean/Library/Group Containers/L48J367XN4.com.infraware.PolarisOffice/EngineTemp/1016/fImage205066782531.png"/>
                     <pic:cNvPicPr>
                       <a:picLocks noChangeAspect="1" noChangeArrowheads="1"/>
                     </pic:cNvPicPr>
@@ -15741,7 +15741,7 @@
                   <pic:spPr>
                     <a:xfrm>
                       <a:off x="0" y="0"/>
-                      <a:ext cx="5734685" cy="2948305"/>
+                      <a:ext cx="5735320" cy="2948940"/>
                     </a:xfrm>
                     <a:prstGeom prst="rect"/>
                     <a:ln cap="flat"/>
@@ -15897,7 +15897,7 @@
         </w:rPr>
         <w:drawing>
           <wp:inline distT="0" distB="0" distL="0" distR="0">
-            <wp:extent cx="842010" cy="689610"/>
+            <wp:extent cx="842645" cy="690245"/>
             <wp:effectExtent l="0" t="0" r="0" b="0"/>
             <wp:docPr id="39" name="Imagen 28"/>
             <wp:cNvGraphicFramePr>
@@ -15907,7 +15907,7 @@
               <a:graphicData uri="http://schemas.openxmlformats.org/drawingml/2006/picture">
                 <pic:pic xmlns:pic="http://schemas.openxmlformats.org/drawingml/2006/picture">
                   <pic:nvPicPr>
-                    <pic:cNvPr id="54" name="Picture 54" descr="/Users/robertovelasquezdean/Library/Group Containers/L48J367XN4.com.infraware.PolarisOffice/EngineTemp/602/fImage67321457723.png"/>
+                    <pic:cNvPr id="54" name="Picture 54" descr="/Users/robertovelasquezdean/Library/Group Containers/L48J367XN4.com.infraware.PolarisOffice/EngineTemp/1016/fImage67321457723.png"/>
                     <pic:cNvPicPr>
                       <a:picLocks noChangeAspect="1" noChangeArrowheads="1"/>
                     </pic:cNvPicPr>
@@ -15936,7 +15936,7 @@
                   <pic:spPr>
                     <a:xfrm>
                       <a:off x="0" y="0"/>
-                      <a:ext cx="842645" cy="690245"/>
+                      <a:ext cx="843280" cy="690880"/>
                     </a:xfrm>
                     <a:prstGeom prst="rect"/>
                     <a:ln cap="flat"/>
@@ -16094,7 +16094,7 @@
         </w:rPr>
         <w:drawing>
           <wp:inline distT="0" distB="0" distL="0" distR="0">
-            <wp:extent cx="5734050" cy="962660"/>
+            <wp:extent cx="5734685" cy="963294"/>
             <wp:effectExtent l="0" t="0" r="0" b="0"/>
             <wp:docPr id="40" name="Imagen 31"/>
             <wp:cNvGraphicFramePr>
@@ -16104,7 +16104,7 @@
               <a:graphicData uri="http://schemas.openxmlformats.org/drawingml/2006/picture">
                 <pic:pic xmlns:pic="http://schemas.openxmlformats.org/drawingml/2006/picture">
                   <pic:nvPicPr>
-                    <pic:cNvPr id="56" name="Picture 56" descr="/Users/robertovelasquezdean/Library/Group Containers/L48J367XN4.com.infraware.PolarisOffice/EngineTemp/602/fImage360751635357.png"/>
+                    <pic:cNvPr id="56" name="Picture 56" descr="/Users/robertovelasquezdean/Library/Group Containers/L48J367XN4.com.infraware.PolarisOffice/EngineTemp/1016/fImage360751635357.png"/>
                     <pic:cNvPicPr>
                       <a:picLocks noChangeAspect="1" noChangeArrowheads="1"/>
                     </pic:cNvPicPr>
@@ -16133,7 +16133,7 @@
                   <pic:spPr>
                     <a:xfrm>
                       <a:off x="0" y="0"/>
-                      <a:ext cx="5734685" cy="963294"/>
+                      <a:ext cx="5735320" cy="963930"/>
                     </a:xfrm>
                     <a:prstGeom prst="rect"/>
                     <a:ln cap="flat"/>
@@ -16175,7 +16175,7 @@
         </w:rPr>
         <w:drawing>
           <wp:inline distT="0" distB="0" distL="0" distR="0">
-            <wp:extent cx="5734050" cy="484505"/>
+            <wp:extent cx="5734685" cy="485140"/>
             <wp:effectExtent l="0" t="0" r="0" b="0"/>
             <wp:docPr id="41" name="Imagen 31"/>
             <wp:cNvGraphicFramePr>
@@ -16185,7 +16185,7 @@
               <a:graphicData uri="http://schemas.openxmlformats.org/drawingml/2006/picture">
                 <pic:pic xmlns:pic="http://schemas.openxmlformats.org/drawingml/2006/picture">
                   <pic:nvPicPr>
-                    <pic:cNvPr id="58" name="Picture 58" descr="/Users/robertovelasquezdean/Library/Group Containers/L48J367XN4.com.infraware.PolarisOffice/EngineTemp/602/fImage194661575819.png"/>
+                    <pic:cNvPr id="58" name="Picture 58" descr="/Users/robertovelasquezdean/Library/Group Containers/L48J367XN4.com.infraware.PolarisOffice/EngineTemp/1016/fImage194661575819.png"/>
                     <pic:cNvPicPr>
                       <a:picLocks noChangeAspect="1" noChangeArrowheads="1"/>
                     </pic:cNvPicPr>
@@ -16214,7 +16214,7 @@
                   <pic:spPr>
                     <a:xfrm>
                       <a:off x="0" y="0"/>
-                      <a:ext cx="5734685" cy="485140"/>
+                      <a:ext cx="5735320" cy="485775"/>
                     </a:xfrm>
                     <a:prstGeom prst="rect"/>
                     <a:ln cap="flat"/>
@@ -16784,7 +16784,7 @@
         </w:rPr>
         <w:drawing>
           <wp:inline distT="0" distB="0" distL="0" distR="0">
-            <wp:extent cx="1535430" cy="421005"/>
+            <wp:extent cx="1536065" cy="421640"/>
             <wp:effectExtent l="0" t="0" r="0" b="0"/>
             <wp:docPr id="42" name="Imagen 32"/>
             <wp:cNvGraphicFramePr>
@@ -16794,7 +16794,7 @@
               <a:graphicData uri="http://schemas.openxmlformats.org/drawingml/2006/picture">
                 <pic:pic xmlns:pic="http://schemas.openxmlformats.org/drawingml/2006/picture">
                   <pic:nvPicPr>
-                    <pic:cNvPr id="60" name="Picture 60" descr="/Users/robertovelasquezdean/Library/Group Containers/L48J367XN4.com.infraware.PolarisOffice/EngineTemp/602/fImage7423492228.png"/>
+                    <pic:cNvPr id="60" name="Picture 60" descr="/Users/robertovelasquezdean/Library/Group Containers/L48J367XN4.com.infraware.PolarisOffice/EngineTemp/1016/fImage7423492228.png"/>
                     <pic:cNvPicPr>
                       <a:picLocks noChangeAspect="1" noChangeArrowheads="1"/>
                     </pic:cNvPicPr>
@@ -16823,7 +16823,7 @@
                   <pic:spPr>
                     <a:xfrm>
                       <a:off x="0" y="0"/>
-                      <a:ext cx="1536065" cy="421640"/>
+                      <a:ext cx="1536700" cy="422275"/>
                     </a:xfrm>
                     <a:prstGeom prst="rect"/>
                     <a:ln cap="flat"/>
@@ -16865,7 +16865,7 @@
         </w:rPr>
         <w:drawing>
           <wp:inline distT="0" distB="0" distL="0" distR="0">
-            <wp:extent cx="5733415" cy="1512570"/>
+            <wp:extent cx="5734050" cy="1513205"/>
             <wp:effectExtent l="0" t="0" r="0" b="0"/>
             <wp:docPr id="43" name="Imagen 33"/>
             <wp:cNvGraphicFramePr>
@@ -16875,7 +16875,7 @@
               <a:graphicData uri="http://schemas.openxmlformats.org/drawingml/2006/picture">
                 <pic:pic xmlns:pic="http://schemas.openxmlformats.org/drawingml/2006/picture">
                   <pic:nvPicPr>
-                    <pic:cNvPr id="62" name="Picture 62" descr="/Users/robertovelasquezdean/Library/Group Containers/L48J367XN4.com.infraware.PolarisOffice/EngineTemp/602/fImage965571205063.png"/>
+                    <pic:cNvPr id="62" name="Picture 62" descr="/Users/robertovelasquezdean/Library/Group Containers/L48J367XN4.com.infraware.PolarisOffice/EngineTemp/1016/fImage965571205063.png"/>
                     <pic:cNvPicPr>
                       <a:picLocks noChangeAspect="1" noChangeArrowheads="1"/>
                     </pic:cNvPicPr>
@@ -16904,7 +16904,7 @@
                   <pic:spPr>
                     <a:xfrm>
                       <a:off x="0" y="0"/>
-                      <a:ext cx="5734050" cy="1513205"/>
+                      <a:ext cx="5734685" cy="1513840"/>
                     </a:xfrm>
                     <a:prstGeom prst="rect"/>
                     <a:ln cap="flat"/>
@@ -17189,7 +17189,7 @@
         </w:rPr>
         <w:drawing>
           <wp:inline distT="0" distB="0" distL="0" distR="0">
-            <wp:extent cx="2287905" cy="421005"/>
+            <wp:extent cx="2288540" cy="421640"/>
             <wp:effectExtent l="0" t="0" r="0" b="0"/>
             <wp:docPr id="51" name="Imagen 35"/>
             <wp:cNvGraphicFramePr>
@@ -17199,7 +17199,7 @@
               <a:graphicData uri="http://schemas.openxmlformats.org/drawingml/2006/picture">
                 <pic:pic xmlns:pic="http://schemas.openxmlformats.org/drawingml/2006/picture">
                   <pic:nvPicPr>
-                    <pic:cNvPr id="64" name="Picture 64" descr="/Users/robertovelasquezdean/Library/Group Containers/L48J367XN4.com.infraware.PolarisOffice/EngineTemp/602/fImage94191395235.png"/>
+                    <pic:cNvPr id="64" name="Picture 64" descr="/Users/robertovelasquezdean/Library/Group Containers/L48J367XN4.com.infraware.PolarisOffice/EngineTemp/1016/fImage94191395235.png"/>
                     <pic:cNvPicPr>
                       <a:picLocks noChangeAspect="1" noChangeArrowheads="1"/>
                     </pic:cNvPicPr>
@@ -17228,7 +17228,7 @@
                   <pic:spPr>
                     <a:xfrm>
                       <a:off x="0" y="0"/>
-                      <a:ext cx="2288540" cy="421640"/>
+                      <a:ext cx="2289175" cy="422275"/>
                     </a:xfrm>
                     <a:prstGeom prst="rect"/>
                     <a:ln cap="flat"/>
@@ -17270,7 +17270,7 @@
         </w:rPr>
         <w:drawing>
           <wp:inline distT="0" distB="0" distL="0" distR="0">
-            <wp:extent cx="5733415" cy="913765"/>
+            <wp:extent cx="5734050" cy="914400"/>
             <wp:effectExtent l="0" t="0" r="0" b="0"/>
             <wp:docPr id="52" name="Imagen 35"/>
             <wp:cNvGraphicFramePr>
@@ -17280,7 +17280,7 @@
               <a:graphicData uri="http://schemas.openxmlformats.org/drawingml/2006/picture">
                 <pic:pic xmlns:pic="http://schemas.openxmlformats.org/drawingml/2006/picture">
                   <pic:nvPicPr>
-                    <pic:cNvPr id="66" name="Picture 66" descr="/Users/robertovelasquezdean/Library/Group Containers/L48J367XN4.com.infraware.PolarisOffice/EngineTemp/602/fImage598551451506.png"/>
+                    <pic:cNvPr id="66" name="Picture 66" descr="/Users/robertovelasquezdean/Library/Group Containers/L48J367XN4.com.infraware.PolarisOffice/EngineTemp/1016/fImage598551451506.png"/>
                     <pic:cNvPicPr>
                       <a:picLocks noChangeAspect="1" noChangeArrowheads="1"/>
                     </pic:cNvPicPr>
@@ -17309,7 +17309,7 @@
                   <pic:spPr>
                     <a:xfrm>
                       <a:off x="0" y="0"/>
-                      <a:ext cx="5734050" cy="914400"/>
+                      <a:ext cx="5734685" cy="915035"/>
                     </a:xfrm>
                     <a:prstGeom prst="rect"/>
                     <a:ln cap="flat"/>
@@ -18089,7 +18089,7 @@
         </w:rPr>
         <w:drawing>
           <wp:inline distT="0" distB="0" distL="0" distR="0">
-            <wp:extent cx="2659380" cy="421005"/>
+            <wp:extent cx="2660015" cy="421640"/>
             <wp:effectExtent l="0" t="0" r="0" b="0"/>
             <wp:docPr id="53" name="Imagen 36"/>
             <wp:cNvGraphicFramePr>
@@ -18099,7 +18099,7 @@
               <a:graphicData uri="http://schemas.openxmlformats.org/drawingml/2006/picture">
                 <pic:pic xmlns:pic="http://schemas.openxmlformats.org/drawingml/2006/picture">
                   <pic:nvPicPr>
-                    <pic:cNvPr id="68" name="Picture 68" descr="/Users/robertovelasquezdean/Library/Group Containers/L48J367XN4.com.infraware.PolarisOffice/EngineTemp/602/fImage107821511308.png"/>
+                    <pic:cNvPr id="68" name="Picture 68" descr="/Users/robertovelasquezdean/Library/Group Containers/L48J367XN4.com.infraware.PolarisOffice/EngineTemp/1016/fImage107821511308.png"/>
                     <pic:cNvPicPr>
                       <a:picLocks noChangeAspect="1" noChangeArrowheads="1"/>
                     </pic:cNvPicPr>
@@ -18128,7 +18128,7 @@
                   <pic:spPr>
                     <a:xfrm>
                       <a:off x="0" y="0"/>
-                      <a:ext cx="2660015" cy="421640"/>
+                      <a:ext cx="2660650" cy="422275"/>
                     </a:xfrm>
                     <a:prstGeom prst="rect"/>
                     <a:ln cap="flat"/>
@@ -18170,7 +18170,7 @@
         </w:rPr>
         <w:drawing>
           <wp:inline distT="0" distB="0" distL="0" distR="0">
-            <wp:extent cx="5631180" cy="640080"/>
+            <wp:extent cx="5631815" cy="640715"/>
             <wp:effectExtent l="0" t="0" r="0" b="0"/>
             <wp:docPr id="54" name="Imagen 37"/>
             <wp:cNvGraphicFramePr>
@@ -18180,7 +18180,7 @@
               <a:graphicData uri="http://schemas.openxmlformats.org/drawingml/2006/picture">
                 <pic:pic xmlns:pic="http://schemas.openxmlformats.org/drawingml/2006/picture">
                   <pic:nvPicPr>
-                    <pic:cNvPr id="70" name="Picture 70" descr="/Users/robertovelasquezdean/Library/Group Containers/L48J367XN4.com.infraware.PolarisOffice/EngineTemp/602/fImage378631578968.png"/>
+                    <pic:cNvPr id="70" name="Picture 70" descr="/Users/robertovelasquezdean/Library/Group Containers/L48J367XN4.com.infraware.PolarisOffice/EngineTemp/1016/fImage378631578968.png"/>
                     <pic:cNvPicPr>
                       <a:picLocks noChangeAspect="1" noChangeArrowheads="1"/>
                     </pic:cNvPicPr>
@@ -18209,7 +18209,7 @@
                   <pic:spPr>
                     <a:xfrm>
                       <a:off x="0" y="0"/>
-                      <a:ext cx="5631815" cy="640715"/>
+                      <a:ext cx="5632450" cy="641350"/>
                     </a:xfrm>
                     <a:prstGeom prst="rect"/>
                     <a:ln cap="flat"/>
@@ -18471,7 +18471,7 @@
         </w:rPr>
         <w:drawing>
           <wp:inline distT="0" distB="0" distL="0" distR="0">
-            <wp:extent cx="2583180" cy="411480"/>
+            <wp:extent cx="2583815" cy="412115"/>
             <wp:effectExtent l="0" t="0" r="0" b="0"/>
             <wp:docPr id="55" name="Imagen 38"/>
             <wp:cNvGraphicFramePr>
@@ -18481,7 +18481,7 @@
               <a:graphicData uri="http://schemas.openxmlformats.org/drawingml/2006/picture">
                 <pic:pic xmlns:pic="http://schemas.openxmlformats.org/drawingml/2006/picture">
                   <pic:nvPicPr>
-                    <pic:cNvPr id="72" name="Picture 72" descr="/Users/robertovelasquezdean/Library/Group Containers/L48J367XN4.com.infraware.PolarisOffice/EngineTemp/602/fImage104351635679.png"/>
+                    <pic:cNvPr id="72" name="Picture 72" descr="/Users/robertovelasquezdean/Library/Group Containers/L48J367XN4.com.infraware.PolarisOffice/EngineTemp/1016/fImage104351635679.png"/>
                     <pic:cNvPicPr>
                       <a:picLocks noChangeAspect="1" noChangeArrowheads="1"/>
                     </pic:cNvPicPr>
@@ -18510,7 +18510,7 @@
                   <pic:spPr>
                     <a:xfrm>
                       <a:off x="0" y="0"/>
-                      <a:ext cx="2583815" cy="412115"/>
+                      <a:ext cx="2584450" cy="412750"/>
                     </a:xfrm>
                     <a:prstGeom prst="rect"/>
                     <a:ln cap="flat"/>
@@ -18552,7 +18552,7 @@
         </w:rPr>
         <w:drawing>
           <wp:inline distT="0" distB="0" distL="0" distR="0">
-            <wp:extent cx="5516880" cy="497204"/>
+            <wp:extent cx="5517515" cy="497839"/>
             <wp:effectExtent l="0" t="0" r="0" b="0"/>
             <wp:docPr id="56" name="Imagen 39"/>
             <wp:cNvGraphicFramePr>
@@ -18562,7 +18562,7 @@
               <a:graphicData uri="http://schemas.openxmlformats.org/drawingml/2006/picture">
                 <pic:pic xmlns:pic="http://schemas.openxmlformats.org/drawingml/2006/picture">
                   <pic:nvPicPr>
-                    <pic:cNvPr id="74" name="Picture 74" descr="/Users/robertovelasquezdean/Library/Group Containers/L48J367XN4.com.infraware.PolarisOffice/EngineTemp/602/fImage279361694119.png"/>
+                    <pic:cNvPr id="74" name="Picture 74" descr="/Users/robertovelasquezdean/Library/Group Containers/L48J367XN4.com.infraware.PolarisOffice/EngineTemp/1016/fImage279361694119.png"/>
                     <pic:cNvPicPr>
                       <a:picLocks noChangeAspect="1" noChangeArrowheads="1"/>
                     </pic:cNvPicPr>
@@ -18591,7 +18591,7 @@
                   <pic:spPr>
                     <a:xfrm>
                       <a:off x="0" y="0"/>
-                      <a:ext cx="5517515" cy="497839"/>
+                      <a:ext cx="5518150" cy="498474"/>
                     </a:xfrm>
                     <a:prstGeom prst="rect"/>
                     <a:ln cap="flat"/>
@@ -18710,7 +18710,7 @@
         </w:rPr>
         <w:drawing>
           <wp:inline distT="0" distB="0" distL="0" distR="0">
-            <wp:extent cx="2611755" cy="411480"/>
+            <wp:extent cx="2612390" cy="412115"/>
             <wp:effectExtent l="0" t="0" r="0" b="0"/>
             <wp:docPr id="57" name="Imagen 40"/>
             <wp:cNvGraphicFramePr>
@@ -18720,7 +18720,7 @@
               <a:graphicData uri="http://schemas.openxmlformats.org/drawingml/2006/picture">
                 <pic:pic xmlns:pic="http://schemas.openxmlformats.org/drawingml/2006/picture">
                   <pic:nvPicPr>
-                    <pic:cNvPr id="76" name="Picture 76" descr="/Users/robertovelasquezdean/Library/Group Containers/L48J367XN4.com.infraware.PolarisOffice/EngineTemp/602/fImage104372057323.png"/>
+                    <pic:cNvPr id="76" name="Picture 76" descr="/Users/robertovelasquezdean/Library/Group Containers/L48J367XN4.com.infraware.PolarisOffice/EngineTemp/1016/fImage104372057323.png"/>
                     <pic:cNvPicPr>
                       <a:picLocks noChangeAspect="1" noChangeArrowheads="1"/>
                     </pic:cNvPicPr>
@@ -18749,7 +18749,7 @@
                   <pic:spPr>
                     <a:xfrm>
                       <a:off x="0" y="0"/>
-                      <a:ext cx="2612390" cy="412115"/>
+                      <a:ext cx="2613025" cy="412750"/>
                     </a:xfrm>
                     <a:prstGeom prst="rect"/>
                     <a:ln cap="flat"/>
@@ -18985,7 +18985,7 @@
         </w:rPr>
         <w:drawing>
           <wp:inline distT="0" distB="0" distL="0" distR="0">
-            <wp:extent cx="3773805" cy="354330"/>
+            <wp:extent cx="3774440" cy="354965"/>
             <wp:effectExtent l="0" t="0" r="0" b="0"/>
             <wp:docPr id="58" name="Imagen 41"/>
             <wp:cNvGraphicFramePr>
@@ -18995,7 +18995,7 @@
               <a:graphicData uri="http://schemas.openxmlformats.org/drawingml/2006/picture">
                 <pic:pic xmlns:pic="http://schemas.openxmlformats.org/drawingml/2006/picture">
                   <pic:nvPicPr>
-                    <pic:cNvPr id="78" name="Picture 78" descr="/Users/robertovelasquezdean/Library/Group Containers/L48J367XN4.com.infraware.PolarisOffice/EngineTemp/602/fImage73552119677.png"/>
+                    <pic:cNvPr id="78" name="Picture 78" descr="/Users/robertovelasquezdean/Library/Group Containers/L48J367XN4.com.infraware.PolarisOffice/EngineTemp/1016/fImage73552119677.png"/>
                     <pic:cNvPicPr>
                       <a:picLocks noChangeAspect="1" noChangeArrowheads="1"/>
                     </pic:cNvPicPr>
@@ -19024,7 +19024,7 @@
                   <pic:spPr>
                     <a:xfrm>
                       <a:off x="0" y="0"/>
-                      <a:ext cx="3774440" cy="354965"/>
+                      <a:ext cx="3775075" cy="355600"/>
                     </a:xfrm>
                     <a:prstGeom prst="rect"/>
                     <a:ln cap="flat"/>
@@ -19260,7 +19260,7 @@
         </w:rPr>
         <w:drawing>
           <wp:inline distT="0" distB="0" distL="0" distR="0">
-            <wp:extent cx="3154045" cy="410845"/>
+            <wp:extent cx="3154680" cy="411480"/>
             <wp:effectExtent l="0" t="0" r="0" b="0"/>
             <wp:docPr id="59" name="Imagen 42"/>
             <wp:cNvGraphicFramePr>
@@ -19270,7 +19270,7 @@
               <a:graphicData uri="http://schemas.openxmlformats.org/drawingml/2006/picture">
                 <pic:pic xmlns:pic="http://schemas.openxmlformats.org/drawingml/2006/picture">
                   <pic:nvPicPr>
-                    <pic:cNvPr id="80" name="Picture 80" descr="/Users/robertovelasquezdean/Library/Group Containers/L48J367XN4.com.infraware.PolarisOffice/EngineTemp/602/fImage11937649196.png"/>
+                    <pic:cNvPr id="80" name="Picture 80" descr="/Users/robertovelasquezdean/Library/Group Containers/L48J367XN4.com.infraware.PolarisOffice/EngineTemp/1016/fImage11937649196.png"/>
                     <pic:cNvPicPr>
                       <a:picLocks noChangeAspect="1" noChangeArrowheads="1"/>
                     </pic:cNvPicPr>
@@ -19299,7 +19299,7 @@
                   <pic:spPr>
                     <a:xfrm>
                       <a:off x="0" y="0"/>
-                      <a:ext cx="3154680" cy="411480"/>
+                      <a:ext cx="3155315" cy="412115"/>
                     </a:xfrm>
                     <a:prstGeom prst="rect"/>
                     <a:ln cap="flat"/>
@@ -19341,7 +19341,7 @@
         </w:rPr>
         <w:drawing>
           <wp:inline distT="0" distB="0" distL="0" distR="0">
-            <wp:extent cx="5732780" cy="1556385"/>
+            <wp:extent cx="5733415" cy="1557020"/>
             <wp:effectExtent l="0" t="0" r="0" b="0"/>
             <wp:docPr id="60" name="Imagen 43"/>
             <wp:cNvGraphicFramePr>
@@ -19351,7 +19351,7 @@
               <a:graphicData uri="http://schemas.openxmlformats.org/drawingml/2006/picture">
                 <pic:pic xmlns:pic="http://schemas.openxmlformats.org/drawingml/2006/picture">
                   <pic:nvPicPr>
-                    <pic:cNvPr id="82" name="Picture 82" descr="/Users/robertovelasquezdean/Library/Group Containers/L48J367XN4.com.infraware.PolarisOffice/EngineTemp/602/fImage103009754787.png"/>
+                    <pic:cNvPr id="82" name="Picture 82" descr="/Users/robertovelasquezdean/Library/Group Containers/L48J367XN4.com.infraware.PolarisOffice/EngineTemp/1016/fImage103009754787.png"/>
                     <pic:cNvPicPr>
                       <a:picLocks noChangeAspect="1" noChangeArrowheads="1"/>
                     </pic:cNvPicPr>
@@ -19380,7 +19380,7 @@
                   <pic:spPr>
                     <a:xfrm>
                       <a:off x="0" y="0"/>
-                      <a:ext cx="5733415" cy="1557020"/>
+                      <a:ext cx="5734050" cy="1557655"/>
                     </a:xfrm>
                     <a:prstGeom prst="rect"/>
                     <a:ln cap="flat"/>
@@ -19834,7 +19834,7 @@
         </w:rPr>
         <w:drawing>
           <wp:inline distT="0" distB="0" distL="0" distR="0">
-            <wp:extent cx="4706620" cy="420370"/>
+            <wp:extent cx="4707255" cy="421005"/>
             <wp:effectExtent l="0" t="0" r="0" b="0"/>
             <wp:docPr id="61" name="Imagen 44"/>
             <wp:cNvGraphicFramePr>
@@ -19844,7 +19844,7 @@
               <a:graphicData uri="http://schemas.openxmlformats.org/drawingml/2006/picture">
                 <pic:pic xmlns:pic="http://schemas.openxmlformats.org/drawingml/2006/picture">
                   <pic:nvPicPr>
-                    <pic:cNvPr id="84" name="Picture 84" descr="/Users/robertovelasquezdean/Library/Group Containers/L48J367XN4.com.infraware.PolarisOffice/EngineTemp/602/fImage15923862501.png"/>
+                    <pic:cNvPr id="84" name="Picture 84" descr="/Users/robertovelasquezdean/Library/Group Containers/L48J367XN4.com.infraware.PolarisOffice/EngineTemp/1016/fImage15923862501.png"/>
                     <pic:cNvPicPr>
                       <a:picLocks noChangeAspect="1" noChangeArrowheads="1"/>
                     </pic:cNvPicPr>
@@ -19873,7 +19873,7 @@
                   <pic:spPr>
                     <a:xfrm>
                       <a:off x="0" y="0"/>
-                      <a:ext cx="4707255" cy="421005"/>
+                      <a:ext cx="4707890" cy="421640"/>
                     </a:xfrm>
                     <a:prstGeom prst="rect"/>
                     <a:ln cap="flat"/>
@@ -19915,7 +19915,7 @@
         </w:rPr>
         <w:drawing>
           <wp:inline distT="0" distB="0" distL="0" distR="0">
-            <wp:extent cx="5732780" cy="1797685"/>
+            <wp:extent cx="5733415" cy="1798320"/>
             <wp:effectExtent l="0" t="0" r="0" b="0"/>
             <wp:docPr id="62" name="Imagen 45"/>
             <wp:cNvGraphicFramePr>
@@ -19925,7 +19925,7 @@
               <a:graphicData uri="http://schemas.openxmlformats.org/drawingml/2006/picture">
                 <pic:pic xmlns:pic="http://schemas.openxmlformats.org/drawingml/2006/picture">
                   <pic:nvPicPr>
-                    <pic:cNvPr id="86" name="Picture 86" descr="/Users/robertovelasquezdean/Library/Group Containers/L48J367XN4.com.infraware.PolarisOffice/EngineTemp/602/fImage86452978234.png"/>
+                    <pic:cNvPr id="86" name="Picture 86" descr="/Users/robertovelasquezdean/Library/Group Containers/L48J367XN4.com.infraware.PolarisOffice/EngineTemp/1016/fImage86452978234.png"/>
                     <pic:cNvPicPr>
                       <a:picLocks noChangeAspect="1" noChangeArrowheads="1"/>
                     </pic:cNvPicPr>
@@ -19945,7 +19945,7 @@
                   <pic:spPr>
                     <a:xfrm>
                       <a:off x="0" y="0"/>
-                      <a:ext cx="5733415" cy="1798320"/>
+                      <a:ext cx="5734050" cy="1798955"/>
                     </a:xfrm>
                     <a:prstGeom prst="rect"/>
                     <a:ln cap="flat"/>
@@ -20246,7 +20246,7 @@
         </w:rPr>
         <w:drawing>
           <wp:inline distT="0" distB="0" distL="0" distR="0">
-            <wp:extent cx="2315845" cy="429895"/>
+            <wp:extent cx="2316480" cy="430530"/>
             <wp:effectExtent l="0" t="0" r="0" b="0"/>
             <wp:docPr id="63" name="Imagen 46"/>
             <wp:cNvGraphicFramePr>
@@ -20256,7 +20256,7 @@
               <a:graphicData uri="http://schemas.openxmlformats.org/drawingml/2006/picture">
                 <pic:pic xmlns:pic="http://schemas.openxmlformats.org/drawingml/2006/picture">
                   <pic:nvPicPr>
-                    <pic:cNvPr id="87" name="Picture 87" descr="/Users/robertovelasquezdean/Library/Group Containers/L48J367XN4.com.infraware.PolarisOffice/EngineTemp/602/fImage9343983128.png"/>
+                    <pic:cNvPr id="87" name="Picture 87" descr="/Users/robertovelasquezdean/Library/Group Containers/L48J367XN4.com.infraware.PolarisOffice/EngineTemp/1016/fImage9343983128.png"/>
                     <pic:cNvPicPr>
                       <a:picLocks noChangeAspect="1" noChangeArrowheads="1"/>
                     </pic:cNvPicPr>
@@ -20285,7 +20285,7 @@
                   <pic:spPr>
                     <a:xfrm>
                       <a:off x="0" y="0"/>
-                      <a:ext cx="2316480" cy="430530"/>
+                      <a:ext cx="2317115" cy="431165"/>
                     </a:xfrm>
                     <a:prstGeom prst="rect"/>
                     <a:ln cap="flat"/>
@@ -20327,7 +20327,7 @@
         </w:rPr>
         <w:drawing>
           <wp:inline distT="0" distB="0" distL="0" distR="0">
-            <wp:extent cx="5525770" cy="1858645"/>
+            <wp:extent cx="5526405" cy="1859280"/>
             <wp:effectExtent l="0" t="0" r="0" b="0"/>
             <wp:docPr id="64" name="Imagen 47"/>
             <wp:cNvGraphicFramePr>
@@ -20337,7 +20337,7 @@
               <a:graphicData uri="http://schemas.openxmlformats.org/drawingml/2006/picture">
                 <pic:pic xmlns:pic="http://schemas.openxmlformats.org/drawingml/2006/picture">
                   <pic:nvPicPr>
-                    <pic:cNvPr id="89" name="Picture 89" descr="/Users/robertovelasquezdean/Library/Group Containers/L48J367XN4.com.infraware.PolarisOffice/EngineTemp/602/fImage124891109571.png"/>
+                    <pic:cNvPr id="89" name="Picture 89" descr="/Users/robertovelasquezdean/Library/Group Containers/L48J367XN4.com.infraware.PolarisOffice/EngineTemp/1016/fImage124891109571.png"/>
                     <pic:cNvPicPr>
                       <a:picLocks noChangeAspect="1" noChangeArrowheads="1"/>
                     </pic:cNvPicPr>
@@ -20366,7 +20366,7 @@
                   <pic:spPr>
                     <a:xfrm>
                       <a:off x="0" y="0"/>
-                      <a:ext cx="5526405" cy="1859280"/>
+                      <a:ext cx="5527040" cy="1859915"/>
                     </a:xfrm>
                     <a:prstGeom prst="rect"/>
                     <a:ln cap="flat"/>
@@ -20745,7 +20745,7 @@
         </w:rPr>
         <w:drawing>
           <wp:inline distT="0" distB="0" distL="0" distR="0">
-            <wp:extent cx="3531870" cy="2346325"/>
+            <wp:extent cx="3532505" cy="2346960"/>
             <wp:effectExtent l="0" t="0" r="0" b="0"/>
             <wp:docPr id="65" name="Imagen 48"/>
             <wp:cNvGraphicFramePr>
@@ -20755,7 +20755,7 @@
               <a:graphicData uri="http://schemas.openxmlformats.org/drawingml/2006/picture">
                 <pic:pic xmlns:pic="http://schemas.openxmlformats.org/drawingml/2006/picture">
                   <pic:nvPicPr>
-                    <pic:cNvPr id="91" name="Picture 91" descr="/Users/robertovelasquezdean/Library/Group Containers/L48J367XN4.com.infraware.PolarisOffice/EngineTemp/602/fImage939431217448.png"/>
+                    <pic:cNvPr id="91" name="Picture 91" descr="/Users/robertovelasquezdean/Library/Group Containers/L48J367XN4.com.infraware.PolarisOffice/EngineTemp/1016/fImage939431217448.png"/>
                     <pic:cNvPicPr>
                       <a:picLocks noChangeAspect="1" noChangeArrowheads="1"/>
                     </pic:cNvPicPr>
@@ -20784,7 +20784,7 @@
                   <pic:spPr>
                     <a:xfrm>
                       <a:off x="0" y="0"/>
-                      <a:ext cx="3532505" cy="2346960"/>
+                      <a:ext cx="3533140" cy="2347595"/>
                     </a:xfrm>
                     <a:prstGeom prst="rect"/>
                     <a:ln cap="flat"/>
@@ -21085,7 +21085,7 @@
         </w:rPr>
         <w:drawing>
           <wp:inline distT="0" distB="0" distL="0" distR="0">
-            <wp:extent cx="3563620" cy="2142490"/>
+            <wp:extent cx="3564255" cy="2143125"/>
             <wp:effectExtent l="0" t="0" r="0" b="0"/>
             <wp:docPr id="66" name="Imagen 49"/>
             <wp:cNvGraphicFramePr>
@@ -21095,7 +21095,7 @@
               <a:graphicData uri="http://schemas.openxmlformats.org/drawingml/2006/picture">
                 <pic:pic xmlns:pic="http://schemas.openxmlformats.org/drawingml/2006/picture">
                   <pic:nvPicPr>
-                    <pic:cNvPr id="93" name="Picture 93" descr="/Users/robertovelasquezdean/Library/Group Containers/L48J367XN4.com.infraware.PolarisOffice/EngineTemp/602/fImage671721327875.png"/>
+                    <pic:cNvPr id="93" name="Picture 93" descr="/Users/robertovelasquezdean/Library/Group Containers/L48J367XN4.com.infraware.PolarisOffice/EngineTemp/1016/fImage671721327875.png"/>
                     <pic:cNvPicPr>
                       <a:picLocks noChangeAspect="1" noChangeArrowheads="1"/>
                     </pic:cNvPicPr>
@@ -21124,7 +21124,7 @@
                   <pic:spPr>
                     <a:xfrm>
                       <a:off x="0" y="0"/>
-                      <a:ext cx="3564255" cy="2143125"/>
+                      <a:ext cx="3564890" cy="2143760"/>
                     </a:xfrm>
                     <a:prstGeom prst="rect"/>
                     <a:ln cap="flat"/>
@@ -22241,7 +22241,7 @@
         </w:rPr>
         <w:drawing>
           <wp:inline distT="0" distB="0" distL="0" distR="0">
-            <wp:extent cx="2124710" cy="410210"/>
+            <wp:extent cx="2125345" cy="410845"/>
             <wp:effectExtent l="0" t="0" r="0" b="0"/>
             <wp:docPr id="67" name="Imagen 50"/>
             <wp:cNvGraphicFramePr>
@@ -22251,7 +22251,7 @@
               <a:graphicData uri="http://schemas.openxmlformats.org/drawingml/2006/picture">
                 <pic:pic xmlns:pic="http://schemas.openxmlformats.org/drawingml/2006/picture">
                   <pic:nvPicPr>
-                    <pic:cNvPr id="95" name="Picture 95" descr="/Users/robertovelasquezdean/Library/Group Containers/L48J367XN4.com.infraware.PolarisOffice/EngineTemp/602/fImage9238715164.png"/>
+                    <pic:cNvPr id="95" name="Picture 95" descr="/Users/robertovelasquezdean/Library/Group Containers/L48J367XN4.com.infraware.PolarisOffice/EngineTemp/1016/fImage9238715164.png"/>
                     <pic:cNvPicPr>
                       <a:picLocks noChangeAspect="1" noChangeArrowheads="1"/>
                     </pic:cNvPicPr>
@@ -22280,7 +22280,7 @@
                   <pic:spPr>
                     <a:xfrm>
                       <a:off x="0" y="0"/>
-                      <a:ext cx="2125345" cy="410845"/>
+                      <a:ext cx="2125980" cy="411480"/>
                     </a:xfrm>
                     <a:prstGeom prst="rect"/>
                     <a:ln cap="flat"/>
@@ -22322,7 +22322,7 @@
         </w:rPr>
         <w:drawing>
           <wp:inline distT="0" distB="0" distL="0" distR="0">
-            <wp:extent cx="5732145" cy="314325"/>
+            <wp:extent cx="5732780" cy="314960"/>
             <wp:effectExtent l="0" t="0" r="0" b="0"/>
             <wp:docPr id="68" name="Imagen 51"/>
             <wp:cNvGraphicFramePr>
@@ -22332,7 +22332,7 @@
               <a:graphicData uri="http://schemas.openxmlformats.org/drawingml/2006/picture">
                 <pic:pic xmlns:pic="http://schemas.openxmlformats.org/drawingml/2006/picture">
                   <pic:nvPicPr>
-                    <pic:cNvPr id="97" name="Picture 97" descr="/Users/robertovelasquezdean/Library/Group Containers/L48J367XN4.com.infraware.PolarisOffice/EngineTemp/602/fImage16254873979.png"/>
+                    <pic:cNvPr id="97" name="Picture 97" descr="/Users/robertovelasquezdean/Library/Group Containers/L48J367XN4.com.infraware.PolarisOffice/EngineTemp/1016/fImage16254873979.png"/>
                     <pic:cNvPicPr>
                       <a:picLocks noChangeAspect="1" noChangeArrowheads="1"/>
                     </pic:cNvPicPr>
@@ -22361,7 +22361,7 @@
                   <pic:spPr>
                     <a:xfrm>
                       <a:off x="0" y="0"/>
-                      <a:ext cx="5732780" cy="314960"/>
+                      <a:ext cx="5733415" cy="315595"/>
                     </a:xfrm>
                     <a:prstGeom prst="rect"/>
                     <a:ln cap="flat"/>
@@ -22661,7 +22661,7 @@
         </w:rPr>
         <w:drawing>
           <wp:inline distT="0" distB="0" distL="0" distR="0">
-            <wp:extent cx="2410460" cy="391160"/>
+            <wp:extent cx="2411095" cy="391795"/>
             <wp:effectExtent l="0" t="0" r="0" b="0"/>
             <wp:docPr id="69" name="Imagen 52"/>
             <wp:cNvGraphicFramePr>
@@ -22671,7 +22671,7 @@
               <a:graphicData uri="http://schemas.openxmlformats.org/drawingml/2006/picture">
                 <pic:pic xmlns:pic="http://schemas.openxmlformats.org/drawingml/2006/picture">
                   <pic:nvPicPr>
-                    <pic:cNvPr id="99" name="Picture 99" descr="/Users/robertovelasquezdean/Library/Group Containers/L48J367XN4.com.infraware.PolarisOffice/EngineTemp/602/fImage9535933501.png"/>
+                    <pic:cNvPr id="99" name="Picture 99" descr="/Users/robertovelasquezdean/Library/Group Containers/L48J367XN4.com.infraware.PolarisOffice/EngineTemp/1016/fImage9535933501.png"/>
                     <pic:cNvPicPr>
                       <a:picLocks noChangeAspect="1" noChangeArrowheads="1"/>
                     </pic:cNvPicPr>
@@ -22700,7 +22700,7 @@
                   <pic:spPr>
                     <a:xfrm>
                       <a:off x="0" y="0"/>
-                      <a:ext cx="2411095" cy="391795"/>
+                      <a:ext cx="2411730" cy="392430"/>
                     </a:xfrm>
                     <a:prstGeom prst="rect"/>
                     <a:ln cap="flat"/>
@@ -22742,7 +22742,7 @@
         </w:rPr>
         <w:drawing>
           <wp:inline distT="0" distB="0" distL="0" distR="0">
-            <wp:extent cx="5732145" cy="2983865"/>
+            <wp:extent cx="5732780" cy="2984500"/>
             <wp:effectExtent l="0" t="0" r="0" b="0"/>
             <wp:docPr id="70" name="Imagen 53"/>
             <wp:cNvGraphicFramePr>
@@ -22752,7 +22752,7 @@
               <a:graphicData uri="http://schemas.openxmlformats.org/drawingml/2006/picture">
                 <pic:pic xmlns:pic="http://schemas.openxmlformats.org/drawingml/2006/picture">
                   <pic:nvPicPr>
-                    <pic:cNvPr id="101" name="Picture 101" descr="/Users/robertovelasquezdean/Library/Group Containers/L48J367XN4.com.infraware.PolarisOffice/EngineTemp/602/fImage206151995525.png"/>
+                    <pic:cNvPr id="101" name="Picture 101" descr="/Users/robertovelasquezdean/Library/Group Containers/L48J367XN4.com.infraware.PolarisOffice/EngineTemp/1016/fImage206151995525.png"/>
                     <pic:cNvPicPr>
                       <a:picLocks noChangeAspect="1" noChangeArrowheads="1"/>
                     </pic:cNvPicPr>
@@ -22781,7 +22781,7 @@
                   <pic:spPr>
                     <a:xfrm>
                       <a:off x="0" y="0"/>
-                      <a:ext cx="5732780" cy="2984500"/>
+                      <a:ext cx="5733415" cy="2985135"/>
                     </a:xfrm>
                     <a:prstGeom prst="rect"/>
                     <a:ln cap="flat"/>
@@ -23170,9 +23170,9 @@
         </w:rPr>
         <w:drawing>
           <wp:inline distT="0" distB="0" distL="0" distR="0">
-            <wp:extent cx="2409825" cy="533400"/>
+            <wp:extent cx="2410460" cy="534035"/>
             <wp:effectExtent l="0" t="0" r="0" b="0"/>
-            <wp:docPr id="76" name="Imagen 54"/>
+            <wp:docPr id="71" name="Imagen 54"/>
             <wp:cNvGraphicFramePr>
               <a:graphicFrameLocks xmlns:a="http://schemas.openxmlformats.org/drawingml/2006/main" noChangeAspect="1"/>
             </wp:cNvGraphicFramePr>
@@ -23180,7 +23180,7 @@
               <a:graphicData uri="http://schemas.openxmlformats.org/drawingml/2006/picture">
                 <pic:pic xmlns:pic="http://schemas.openxmlformats.org/drawingml/2006/picture">
                   <pic:nvPicPr>
-                    <pic:cNvPr id="103" name="Picture 103" descr="/Users/robertovelasquezdean/Library/Group Containers/L48J367XN4.com.infraware.PolarisOffice/EngineTemp/602/fImage1274076791.png"/>
+                    <pic:cNvPr id="103" name="Picture 103" descr="/Users/robertovelasquezdean/Library/Group Containers/L48J367XN4.com.infraware.PolarisOffice/EngineTemp/1016/fImage1274076791.png"/>
                     <pic:cNvPicPr>
                       <a:picLocks noChangeAspect="1" noChangeArrowheads="1"/>
                     </pic:cNvPicPr>
@@ -23209,7 +23209,7 @@
                   <pic:spPr>
                     <a:xfrm>
                       <a:off x="0" y="0"/>
-                      <a:ext cx="2410460" cy="534035"/>
+                      <a:ext cx="2411095" cy="534670"/>
                     </a:xfrm>
                     <a:prstGeom prst="rect"/>
                     <a:ln cap="flat"/>
@@ -23251,9 +23251,9 @@
         </w:rPr>
         <w:drawing>
           <wp:inline distT="0" distB="0" distL="0" distR="0">
-            <wp:extent cx="5731510" cy="2103755"/>
+            <wp:extent cx="5732145" cy="2104390"/>
             <wp:effectExtent l="0" t="0" r="0" b="0"/>
-            <wp:docPr id="142" name="Imagen 55"/>
+            <wp:docPr id="72" name="Imagen 55"/>
             <wp:cNvGraphicFramePr>
               <a:graphicFrameLocks xmlns:a="http://schemas.openxmlformats.org/drawingml/2006/main" noChangeAspect="1"/>
             </wp:cNvGraphicFramePr>
@@ -23261,7 +23261,7 @@
               <a:graphicData uri="http://schemas.openxmlformats.org/drawingml/2006/picture">
                 <pic:pic xmlns:pic="http://schemas.openxmlformats.org/drawingml/2006/picture">
                   <pic:nvPicPr>
-                    <pic:cNvPr id="105" name="Picture 105" descr="/Users/robertovelasquezdean/Library/Group Containers/L48J367XN4.com.infraware.PolarisOffice/EngineTemp/602/fImage1388921421169.png"/>
+                    <pic:cNvPr id="105" name="Picture 105" descr="/Users/robertovelasquezdean/Library/Group Containers/L48J367XN4.com.infraware.PolarisOffice/EngineTemp/1016/fImage1388921421169.png"/>
                     <pic:cNvPicPr>
                       <a:picLocks noChangeAspect="1" noChangeArrowheads="1"/>
                     </pic:cNvPicPr>
@@ -23290,7 +23290,7 @@
                   <pic:spPr>
                     <a:xfrm>
                       <a:off x="0" y="0"/>
-                      <a:ext cx="5732145" cy="2104390"/>
+                      <a:ext cx="5732780" cy="2105025"/>
                     </a:xfrm>
                     <a:prstGeom prst="rect"/>
                     <a:ln cap="flat"/>
@@ -23550,9 +23550,9 @@
         </w:rPr>
         <w:drawing>
           <wp:inline distT="0" distB="0" distL="0" distR="0">
-            <wp:extent cx="2409825" cy="647700"/>
+            <wp:extent cx="2410460" cy="648335"/>
             <wp:effectExtent l="0" t="0" r="0" b="0"/>
-            <wp:docPr id="148" name="Imagen 56"/>
+            <wp:docPr id="73" name="Imagen 56"/>
             <wp:cNvGraphicFramePr>
               <a:graphicFrameLocks xmlns:a="http://schemas.openxmlformats.org/drawingml/2006/main" noChangeAspect="1"/>
             </wp:cNvGraphicFramePr>
@@ -23560,7 +23560,7 @@
               <a:graphicData uri="http://schemas.openxmlformats.org/drawingml/2006/picture">
                 <pic:pic xmlns:pic="http://schemas.openxmlformats.org/drawingml/2006/picture">
                   <pic:nvPicPr>
-                    <pic:cNvPr id="107" name="Picture 107" descr="/Users/robertovelasquezdean/Library/Group Containers/L48J367XN4.com.infraware.PolarisOffice/EngineTemp/602/fImage142791487865.png"/>
+                    <pic:cNvPr id="107" name="Picture 107" descr="/Users/robertovelasquezdean/Library/Group Containers/L48J367XN4.com.infraware.PolarisOffice/EngineTemp/1016/fImage142791487865.png"/>
                     <pic:cNvPicPr>
                       <a:picLocks noChangeAspect="1" noChangeArrowheads="1"/>
                     </pic:cNvPicPr>
@@ -23589,7 +23589,7 @@
                   <pic:spPr>
                     <a:xfrm>
                       <a:off x="0" y="0"/>
-                      <a:ext cx="2410460" cy="648335"/>
+                      <a:ext cx="2411095" cy="648970"/>
                     </a:xfrm>
                     <a:prstGeom prst="rect"/>
                     <a:ln cap="flat"/>
@@ -23631,9 +23631,9 @@
         </w:rPr>
         <w:drawing>
           <wp:inline distT="0" distB="0" distL="0" distR="0">
-            <wp:extent cx="5731510" cy="887095"/>
+            <wp:extent cx="5732145" cy="887730"/>
             <wp:effectExtent l="0" t="0" r="0" b="0"/>
-            <wp:docPr id="154" name="Imagen 57"/>
+            <wp:docPr id="74" name="Imagen 57"/>
             <wp:cNvGraphicFramePr>
               <a:graphicFrameLocks xmlns:a="http://schemas.openxmlformats.org/drawingml/2006/main" noChangeAspect="1"/>
             </wp:cNvGraphicFramePr>
@@ -23641,7 +23641,7 @@
               <a:graphicData uri="http://schemas.openxmlformats.org/drawingml/2006/picture">
                 <pic:pic xmlns:pic="http://schemas.openxmlformats.org/drawingml/2006/picture">
                   <pic:nvPicPr>
-                    <pic:cNvPr id="109" name="Picture 109" descr="/Users/robertovelasquezdean/Library/Group Containers/L48J367XN4.com.infraware.PolarisOffice/EngineTemp/602/fImage575621545827.png"/>
+                    <pic:cNvPr id="109" name="Picture 109" descr="/Users/robertovelasquezdean/Library/Group Containers/L48J367XN4.com.infraware.PolarisOffice/EngineTemp/1016/fImage575621545827.png"/>
                     <pic:cNvPicPr>
                       <a:picLocks noChangeAspect="1" noChangeArrowheads="1"/>
                     </pic:cNvPicPr>
@@ -23670,7 +23670,7 @@
                   <pic:spPr>
                     <a:xfrm>
                       <a:off x="0" y="0"/>
-                      <a:ext cx="5732145" cy="887730"/>
+                      <a:ext cx="5732780" cy="888365"/>
                     </a:xfrm>
                     <a:prstGeom prst="rect"/>
                     <a:ln cap="flat"/>
@@ -23776,9 +23776,9 @@
         </w:rPr>
         <w:drawing>
           <wp:inline distT="0" distB="0" distL="0" distR="0">
-            <wp:extent cx="2390775" cy="790575"/>
+            <wp:extent cx="2391410" cy="791210"/>
             <wp:effectExtent l="0" t="0" r="0" b="0"/>
-            <wp:docPr id="160" name="Imagen 58"/>
+            <wp:docPr id="75" name="Imagen 58"/>
             <wp:cNvGraphicFramePr>
               <a:graphicFrameLocks xmlns:a="http://schemas.openxmlformats.org/drawingml/2006/main" noChangeAspect="1"/>
             </wp:cNvGraphicFramePr>
@@ -23786,7 +23786,7 @@
               <a:graphicData uri="http://schemas.openxmlformats.org/drawingml/2006/picture">
                 <pic:pic xmlns:pic="http://schemas.openxmlformats.org/drawingml/2006/picture">
                   <pic:nvPicPr>
-                    <pic:cNvPr id="111" name="Picture 111" descr="/Users/robertovelasquezdean/Library/Group Containers/L48J367XN4.com.infraware.PolarisOffice/EngineTemp/602/fImage183161609536.png"/>
+                    <pic:cNvPr id="111" name="Picture 111" descr="/Users/robertovelasquezdean/Library/Group Containers/L48J367XN4.com.infraware.PolarisOffice/EngineTemp/1016/fImage183161609536.png"/>
                     <pic:cNvPicPr>
                       <a:picLocks noChangeAspect="1" noChangeArrowheads="1"/>
                     </pic:cNvPicPr>
@@ -23815,7 +23815,7 @@
                   <pic:spPr>
                     <a:xfrm>
                       <a:off x="0" y="0"/>
-                      <a:ext cx="2391410" cy="791210"/>
+                      <a:ext cx="2392045" cy="791845"/>
                     </a:xfrm>
                     <a:prstGeom prst="rect"/>
                     <a:ln cap="flat"/>
@@ -23857,9 +23857,9 @@
         </w:rPr>
         <w:drawing>
           <wp:inline distT="0" distB="0" distL="0" distR="0">
-            <wp:extent cx="5731510" cy="514985"/>
+            <wp:extent cx="5732145" cy="515620"/>
             <wp:effectExtent l="0" t="0" r="0" b="0"/>
-            <wp:docPr id="166" name="Imagen 59"/>
+            <wp:docPr id="76" name="Imagen 59"/>
             <wp:cNvGraphicFramePr>
               <a:graphicFrameLocks xmlns:a="http://schemas.openxmlformats.org/drawingml/2006/main" noChangeAspect="1"/>
             </wp:cNvGraphicFramePr>
@@ -23867,7 +23867,7 @@
               <a:graphicData uri="http://schemas.openxmlformats.org/drawingml/2006/picture">
                 <pic:pic xmlns:pic="http://schemas.openxmlformats.org/drawingml/2006/picture">
                   <pic:nvPicPr>
-                    <pic:cNvPr id="113" name="Picture 113" descr="/Users/robertovelasquezdean/Library/Group Containers/L48J367XN4.com.infraware.PolarisOffice/EngineTemp/602/fImage305651666728.png"/>
+                    <pic:cNvPr id="113" name="Picture 113" descr="/Users/robertovelasquezdean/Library/Group Containers/L48J367XN4.com.infraware.PolarisOffice/EngineTemp/1016/fImage305651666728.png"/>
                     <pic:cNvPicPr>
                       <a:picLocks noChangeAspect="1" noChangeArrowheads="1"/>
                     </pic:cNvPicPr>
@@ -23896,7 +23896,7 @@
                   <pic:spPr>
                     <a:xfrm>
                       <a:off x="0" y="0"/>
-                      <a:ext cx="5732145" cy="515620"/>
+                      <a:ext cx="5732780" cy="516255"/>
                     </a:xfrm>
                     <a:prstGeom prst="rect"/>
                     <a:ln cap="flat"/>
@@ -24118,9 +24118,9 @@
         </w:rPr>
         <w:drawing>
           <wp:inline distT="0" distB="0" distL="0" distR="0">
-            <wp:extent cx="3067050" cy="895350"/>
+            <wp:extent cx="3067685" cy="895985"/>
             <wp:effectExtent l="0" t="0" r="0" b="0"/>
-            <wp:docPr id="173" name="Imagen 60"/>
+            <wp:docPr id="77" name="Imagen 60"/>
             <wp:cNvGraphicFramePr>
               <a:graphicFrameLocks xmlns:a="http://schemas.openxmlformats.org/drawingml/2006/main" noChangeAspect="1"/>
             </wp:cNvGraphicFramePr>
@@ -24128,7 +24128,7 @@
               <a:graphicData uri="http://schemas.openxmlformats.org/drawingml/2006/picture">
                 <pic:pic xmlns:pic="http://schemas.openxmlformats.org/drawingml/2006/picture">
                   <pic:nvPicPr>
-                    <pic:cNvPr id="115" name="Picture 115" descr="/Users/robertovelasquezdean/Library/Group Containers/L48J367XN4.com.infraware.PolarisOffice/EngineTemp/602/fImage240911737125.png"/>
+                    <pic:cNvPr id="115" name="Picture 115" descr="/Users/robertovelasquezdean/Library/Group Containers/L48J367XN4.com.infraware.PolarisOffice/EngineTemp/1016/fImage240911737125.png"/>
                     <pic:cNvPicPr>
                       <a:picLocks noChangeAspect="1" noChangeArrowheads="1"/>
                     </pic:cNvPicPr>
@@ -24157,7 +24157,7 @@
                   <pic:spPr>
                     <a:xfrm>
                       <a:off x="0" y="0"/>
-                      <a:ext cx="3067685" cy="895985"/>
+                      <a:ext cx="3068320" cy="896620"/>
                     </a:xfrm>
                     <a:prstGeom prst="rect"/>
                     <a:ln cap="flat"/>
@@ -24199,9 +24199,9 @@
         </w:rPr>
         <w:drawing>
           <wp:inline distT="0" distB="0" distL="0" distR="0">
-            <wp:extent cx="5731510" cy="295275"/>
+            <wp:extent cx="5732145" cy="295910"/>
             <wp:effectExtent l="0" t="0" r="0" b="0"/>
-            <wp:docPr id="179" name="Imagen 61"/>
+            <wp:docPr id="78" name="Imagen 61"/>
             <wp:cNvGraphicFramePr>
               <a:graphicFrameLocks xmlns:a="http://schemas.openxmlformats.org/drawingml/2006/main" noChangeAspect="1"/>
             </wp:cNvGraphicFramePr>
@@ -24209,7 +24209,7 @@
               <a:graphicData uri="http://schemas.openxmlformats.org/drawingml/2006/picture">
                 <pic:pic xmlns:pic="http://schemas.openxmlformats.org/drawingml/2006/picture">
                   <pic:nvPicPr>
-                    <pic:cNvPr id="117" name="Picture 117" descr="/Users/robertovelasquezdean/Library/Group Containers/L48J367XN4.com.infraware.PolarisOffice/EngineTemp/602/fImage15281179384.png"/>
+                    <pic:cNvPr id="117" name="Picture 117" descr="/Users/robertovelasquezdean/Library/Group Containers/L48J367XN4.com.infraware.PolarisOffice/EngineTemp/1016/fImage15281179384.png"/>
                     <pic:cNvPicPr>
                       <a:picLocks noChangeAspect="1" noChangeArrowheads="1"/>
                     </pic:cNvPicPr>
@@ -24238,7 +24238,7 @@
                   <pic:spPr>
                     <a:xfrm>
                       <a:off x="0" y="0"/>
-                      <a:ext cx="5732145" cy="295910"/>
+                      <a:ext cx="5732780" cy="296545"/>
                     </a:xfrm>
                     <a:prstGeom prst="rect"/>
                     <a:ln cap="flat"/>
@@ -24325,6 +24325,1499 @@
           <w:rFonts w:ascii="Times" w:eastAsia="Times" w:hAnsi="Times" w:hint="default"/>
         </w:rPr>
         <w:t xml:space="preserve">las condiciones pasadas.</w:t>
+      </w:r>
+    </w:p>
+    <w:p>
+      <w:pPr>
+        <w:numPr>
+          <w:ilvl w:val="0"/>
+          <w:numId w:val="0"/>
+        </w:numPr>
+        <w:jc w:val="left"/>
+        <w:spacing w:lineRule="auto" w:line="259" w:before="0" w:after="160"/>
+        <w:widowControl w:val="1"/>
+        <w:ind w:right="0" w:left="0" w:firstLine="0"/>
+        <w:rPr>
+          <w:spacing w:val="0"/>
+          <w:i w:val="0"/>
+          <w:b w:val="0"/>
+          <w:color w:val="000000"/>
+          <w:sz w:val="20"/>
+          <w:szCs w:val="20"/>
+          <w:u w:val="none"/>
+          <w:rFonts w:ascii="Times" w:eastAsia="Times" w:hAnsi="Times" w:hint="default"/>
+        </w:rPr>
+        <w:wordWrap w:val="1"/>
+        <w:autoSpaceDE w:val="0"/>
+        <w:autoSpaceDN w:val="0"/>
+      </w:pPr>
+    </w:p>
+    <w:p>
+      <w:pPr>
+        <w:numPr>
+          <w:ilvl w:val="0"/>
+          <w:numId w:val="0"/>
+        </w:numPr>
+        <w:jc w:val="left"/>
+        <w:spacing w:lineRule="auto" w:line="259" w:before="0" w:after="160"/>
+        <w:widowControl w:val="1"/>
+        <w:ind w:right="0" w:left="0" w:firstLine="0"/>
+        <w:rPr>
+          <w:spacing w:val="0"/>
+          <w:i w:val="1"/>
+          <w:b w:val="1"/>
+          <w:color w:val="000000"/>
+          <w:sz w:val="24"/>
+          <w:szCs w:val="24"/>
+          <w:u w:val="none"/>
+          <w:rFonts w:ascii="Times" w:eastAsia="Times" w:hAnsi="Times" w:hint="default"/>
+        </w:rPr>
+        <w:wordWrap w:val="1"/>
+        <w:autoSpaceDE w:val="0"/>
+        <w:autoSpaceDN w:val="0"/>
+      </w:pPr>
+      <w:r>
+        <w:rPr>
+          <w:spacing w:val="0"/>
+          <w:i w:val="1"/>
+          <w:b w:val="1"/>
+          <w:color w:val="000000"/>
+          <w:sz w:val="24"/>
+          <w:szCs w:val="24"/>
+          <w:u w:val="none"/>
+          <w:rFonts w:ascii="Times" w:eastAsia="Times" w:hAnsi="Times" w:hint="default"/>
+        </w:rPr>
+        <w:t xml:space="preserve">Group by</w:t>
+      </w:r>
+    </w:p>
+    <w:p>
+      <w:pPr>
+        <w:numPr>
+          <w:ilvl w:val="0"/>
+          <w:numId w:val="0"/>
+        </w:numPr>
+        <w:jc w:val="left"/>
+        <w:spacing w:lineRule="auto" w:line="259" w:before="0" w:after="160"/>
+        <w:widowControl w:val="1"/>
+        <w:ind w:right="0" w:left="0" w:firstLine="0"/>
+        <w:rPr>
+          <w:spacing w:val="0"/>
+          <w:i w:val="0"/>
+          <w:b w:val="1"/>
+          <w:color w:val="000000"/>
+          <w:sz w:val="20"/>
+          <w:szCs w:val="20"/>
+          <w:u w:val="none"/>
+          <w:rFonts w:ascii="Times" w:eastAsia="Times" w:hAnsi="Times" w:hint="default"/>
+        </w:rPr>
+        <w:wordWrap w:val="1"/>
+        <w:autoSpaceDE w:val="0"/>
+        <w:autoSpaceDN w:val="0"/>
+      </w:pPr>
+      <w:r>
+        <w:rPr>
+          <w:spacing w:val="0"/>
+          <w:i w:val="0"/>
+          <w:b w:val="0"/>
+          <w:color w:val="000000"/>
+          <w:sz w:val="20"/>
+          <w:szCs w:val="20"/>
+          <w:u w:val="none"/>
+          <w:rFonts w:ascii="Times" w:eastAsia="Times" w:hAnsi="Times" w:hint="default"/>
+        </w:rPr>
+        <w:t xml:space="preserve">Esta nueva sentencia, si bien no es tan común, también es muy usada. Tiene que ver, como ya se imagina, con </w:t>
+      </w:r>
+      <w:r>
+        <w:rPr>
+          <w:spacing w:val="0"/>
+          <w:i w:val="1"/>
+          <w:b w:val="1"/>
+          <w:color w:val="000000"/>
+          <w:sz w:val="20"/>
+          <w:szCs w:val="20"/>
+          <w:u w:val="none"/>
+          <w:rFonts w:ascii="Times" w:eastAsia="Times" w:hAnsi="Times" w:hint="default"/>
+        </w:rPr>
+        <w:t xml:space="preserve">agrupar. </w:t>
+      </w:r>
+      <w:r>
+        <w:rPr>
+          <w:spacing w:val="0"/>
+          <w:i w:val="0"/>
+          <w:b w:val="0"/>
+          <w:color w:val="000000"/>
+          <w:sz w:val="20"/>
+          <w:szCs w:val="20"/>
+          <w:u w:val="none"/>
+          <w:rFonts w:ascii="Times" w:eastAsia="Times" w:hAnsi="Times" w:hint="default"/>
+        </w:rPr>
+        <w:t xml:space="preserve">La sentencia </w:t>
+      </w:r>
+      <w:r>
+        <w:rPr>
+          <w:spacing w:val="0"/>
+          <w:i w:val="1"/>
+          <w:b w:val="1"/>
+          <w:color w:val="000000"/>
+          <w:sz w:val="20"/>
+          <w:szCs w:val="20"/>
+          <w:u w:val="none"/>
+          <w:rFonts w:ascii="Times" w:eastAsia="Times" w:hAnsi="Times" w:hint="default"/>
+        </w:rPr>
+        <w:t>Group</w:t>
+      </w:r>
+      <w:r>
+        <w:rPr>
+          <w:spacing w:val="0"/>
+          <w:i w:val="0"/>
+          <w:b w:val="0"/>
+          <w:color w:val="000000"/>
+          <w:sz w:val="20"/>
+          <w:szCs w:val="20"/>
+          <w:u w:val="none"/>
+          <w:rFonts w:ascii="Times" w:eastAsia="Times" w:hAnsi="Times" w:hint="default"/>
+        </w:rPr>
+        <w:t xml:space="preserve"> </w:t>
+      </w:r>
+      <w:r>
+        <w:rPr>
+          <w:spacing w:val="0"/>
+          <w:i w:val="1"/>
+          <w:b w:val="1"/>
+          <w:color w:val="000000"/>
+          <w:sz w:val="20"/>
+          <w:szCs w:val="20"/>
+          <w:u w:val="none"/>
+          <w:rFonts w:ascii="Times" w:eastAsia="Times" w:hAnsi="Times" w:hint="default"/>
+        </w:rPr>
+        <w:t>by</w:t>
+      </w:r>
+      <w:r>
+        <w:rPr>
+          <w:spacing w:val="0"/>
+          <w:i w:val="0"/>
+          <w:b w:val="0"/>
+          <w:color w:val="000000"/>
+          <w:sz w:val="20"/>
+          <w:szCs w:val="20"/>
+          <w:u w:val="none"/>
+          <w:rFonts w:ascii="Times" w:eastAsia="Times" w:hAnsi="Times" w:hint="default"/>
+        </w:rPr>
+        <w:t xml:space="preserve"> lo que hará es indicarle a la base de datos qué criterios o valores nos a vas a </w:t>
+      </w:r>
+      <w:r>
+        <w:rPr>
+          <w:spacing w:val="0"/>
+          <w:i w:val="0"/>
+          <w:b w:val="0"/>
+          <w:color w:val="000000"/>
+          <w:sz w:val="20"/>
+          <w:szCs w:val="20"/>
+          <w:u w:val="none"/>
+          <w:rFonts w:ascii="Times" w:eastAsia="Times" w:hAnsi="Times" w:hint="default"/>
+        </w:rPr>
+        <w:t xml:space="preserve">arrojar, de un campo o columna seleccionada, para agrupar cierto número de registros en ellos; esto a partir de </w:t>
+      </w:r>
+      <w:r>
+        <w:rPr>
+          <w:spacing w:val="0"/>
+          <w:i w:val="0"/>
+          <w:b w:val="0"/>
+          <w:color w:val="000000"/>
+          <w:sz w:val="20"/>
+          <w:szCs w:val="20"/>
+          <w:u w:val="none"/>
+          <w:rFonts w:ascii="Times" w:eastAsia="Times" w:hAnsi="Times" w:hint="default"/>
+        </w:rPr>
+        <w:t xml:space="preserve">seleccionar desde qué campo o columna se verán los registros, ahí agrupados, según un criterio pasado en </w:t>
+      </w:r>
+      <w:r>
+        <w:rPr>
+          <w:spacing w:val="0"/>
+          <w:i w:val="1"/>
+          <w:b w:val="1"/>
+          <w:color w:val="000000"/>
+          <w:sz w:val="20"/>
+          <w:szCs w:val="20"/>
+          <w:u w:val="none"/>
+          <w:rFonts w:ascii="Times" w:eastAsia="Times" w:hAnsi="Times" w:hint="default"/>
+        </w:rPr>
+        <w:t xml:space="preserve">Select </w:t>
+      </w:r>
+      <w:r>
+        <w:rPr>
+          <w:spacing w:val="0"/>
+          <w:i w:val="0"/>
+          <w:b w:val="0"/>
+          <w:color w:val="000000"/>
+          <w:sz w:val="20"/>
+          <w:szCs w:val="20"/>
+          <w:u w:val="none"/>
+          <w:rFonts w:ascii="Times" w:eastAsia="Times" w:hAnsi="Times" w:hint="default"/>
+        </w:rPr>
+        <w:t xml:space="preserve">(que, entre otras cosas, suele coincidir con la columna o campo seleccionado en </w:t>
+      </w:r>
+      <w:r>
+        <w:rPr>
+          <w:spacing w:val="0"/>
+          <w:i w:val="1"/>
+          <w:b w:val="1"/>
+          <w:color w:val="000000"/>
+          <w:sz w:val="20"/>
+          <w:szCs w:val="20"/>
+          <w:u w:val="none"/>
+          <w:rFonts w:ascii="Times" w:eastAsia="Times" w:hAnsi="Times" w:hint="default"/>
+        </w:rPr>
+        <w:t xml:space="preserve">group by</w:t>
+      </w:r>
+      <w:r>
+        <w:rPr>
+          <w:spacing w:val="0"/>
+          <w:i w:val="0"/>
+          <w:b w:val="0"/>
+          <w:color w:val="000000"/>
+          <w:sz w:val="20"/>
+          <w:szCs w:val="20"/>
+          <w:u w:val="none"/>
+          <w:rFonts w:ascii="Times" w:eastAsia="Times" w:hAnsi="Times" w:hint="default"/>
+        </w:rPr>
+        <w:t xml:space="preserve">). Por lo general, </w:t>
+      </w:r>
+      <w:r>
+        <w:rPr>
+          <w:spacing w:val="0"/>
+          <w:i w:val="1"/>
+          <w:b w:val="1"/>
+          <w:color w:val="000000"/>
+          <w:sz w:val="20"/>
+          <w:szCs w:val="20"/>
+          <w:u w:val="none"/>
+          <w:rFonts w:ascii="Times" w:eastAsia="Times" w:hAnsi="Times" w:hint="default"/>
+        </w:rPr>
+        <w:t xml:space="preserve">Group by</w:t>
+      </w:r>
+      <w:r>
+        <w:rPr>
+          <w:spacing w:val="0"/>
+          <w:i w:val="0"/>
+          <w:b w:val="0"/>
+          <w:color w:val="000000"/>
+          <w:sz w:val="20"/>
+          <w:szCs w:val="20"/>
+          <w:u w:val="none"/>
+          <w:rFonts w:ascii="Times" w:eastAsia="Times" w:hAnsi="Times" w:hint="default"/>
+        </w:rPr>
+        <w:t xml:space="preserve"> trabaja de la mano de la sentencia </w:t>
+      </w:r>
+      <w:r>
+        <w:rPr>
+          <w:spacing w:val="0"/>
+          <w:i w:val="1"/>
+          <w:b w:val="1"/>
+          <w:color w:val="000000"/>
+          <w:sz w:val="20"/>
+          <w:szCs w:val="20"/>
+          <w:u w:val="none"/>
+          <w:rFonts w:ascii="Times" w:eastAsia="Times" w:hAnsi="Times" w:hint="default"/>
+        </w:rPr>
+        <w:t>COUNT();</w:t>
+      </w:r>
+      <w:r>
+        <w:rPr>
+          <w:spacing w:val="0"/>
+          <w:i w:val="0"/>
+          <w:b w:val="0"/>
+          <w:color w:val="000000"/>
+          <w:sz w:val="20"/>
+          <w:szCs w:val="20"/>
+          <w:u w:val="none"/>
+          <w:rFonts w:ascii="Times" w:eastAsia="Times" w:hAnsi="Times" w:hint="default"/>
+        </w:rPr>
+        <w:t xml:space="preserve"> pues, muchas veces la intención de </w:t>
+      </w:r>
+      <w:r>
+        <w:rPr>
+          <w:spacing w:val="0"/>
+          <w:i w:val="1"/>
+          <w:b w:val="0"/>
+          <w:color w:val="000000"/>
+          <w:sz w:val="20"/>
+          <w:szCs w:val="20"/>
+          <w:u w:val="none"/>
+          <w:rFonts w:ascii="Times" w:eastAsia="Times" w:hAnsi="Times" w:hint="default"/>
+        </w:rPr>
+        <w:t>agrupar</w:t>
+      </w:r>
+      <w:r>
+        <w:rPr>
+          <w:spacing w:val="0"/>
+          <w:i w:val="0"/>
+          <w:b w:val="0"/>
+          <w:color w:val="000000"/>
+          <w:sz w:val="20"/>
+          <w:szCs w:val="20"/>
+          <w:u w:val="none"/>
+          <w:rFonts w:ascii="Times" w:eastAsia="Times" w:hAnsi="Times" w:hint="default"/>
+        </w:rPr>
+        <w:t xml:space="preserve"> consiste en </w:t>
+      </w:r>
+      <w:r>
+        <w:rPr>
+          <w:spacing w:val="0"/>
+          <w:i w:val="0"/>
+          <w:b w:val="0"/>
+          <w:color w:val="000000"/>
+          <w:sz w:val="20"/>
+          <w:szCs w:val="20"/>
+          <w:u w:val="none"/>
+          <w:rFonts w:ascii="Times" w:eastAsia="Times" w:hAnsi="Times" w:hint="default"/>
+        </w:rPr>
+        <w:t xml:space="preserve">saber una totalidad numérica de registros (los cuenta) para cierta columna pasada en </w:t>
+      </w:r>
+      <w:r>
+        <w:rPr>
+          <w:spacing w:val="0"/>
+          <w:i w:val="1"/>
+          <w:b w:val="1"/>
+          <w:color w:val="000000"/>
+          <w:sz w:val="20"/>
+          <w:szCs w:val="20"/>
+          <w:u w:val="none"/>
+          <w:rFonts w:ascii="Times" w:eastAsia="Times" w:hAnsi="Times" w:hint="default"/>
+        </w:rPr>
+        <w:t>Select</w:t>
+      </w:r>
+      <w:r>
+        <w:rPr>
+          <w:spacing w:val="0"/>
+          <w:i w:val="0"/>
+          <w:b w:val="0"/>
+          <w:color w:val="000000"/>
+          <w:sz w:val="20"/>
+          <w:szCs w:val="20"/>
+          <w:u w:val="none"/>
+          <w:rFonts w:ascii="Times" w:eastAsia="Times" w:hAnsi="Times" w:hint="default"/>
+        </w:rPr>
+        <w:t xml:space="preserve">, según </w:t>
+      </w:r>
+      <w:r>
+        <w:rPr>
+          <w:spacing w:val="0"/>
+          <w:i w:val="1"/>
+          <w:b w:val="0"/>
+          <w:color w:val="000000"/>
+          <w:sz w:val="20"/>
+          <w:szCs w:val="20"/>
+          <w:u w:val="none"/>
+          <w:rFonts w:ascii="Times" w:eastAsia="Times" w:hAnsi="Times" w:hint="default"/>
+        </w:rPr>
+        <w:t xml:space="preserve">x </w:t>
+      </w:r>
+      <w:r>
+        <w:rPr>
+          <w:spacing w:val="0"/>
+          <w:i w:val="0"/>
+          <w:b w:val="0"/>
+          <w:color w:val="000000"/>
+          <w:sz w:val="20"/>
+          <w:szCs w:val="20"/>
+          <w:u w:val="none"/>
+          <w:rFonts w:ascii="Times" w:eastAsia="Times" w:hAnsi="Times" w:hint="default"/>
+        </w:rPr>
+        <w:t>o</w:t>
+      </w:r>
+      <w:r>
+        <w:rPr>
+          <w:spacing w:val="0"/>
+          <w:i w:val="1"/>
+          <w:b w:val="0"/>
+          <w:color w:val="000000"/>
+          <w:sz w:val="20"/>
+          <w:szCs w:val="20"/>
+          <w:u w:val="none"/>
+          <w:rFonts w:ascii="Times" w:eastAsia="Times" w:hAnsi="Times" w:hint="default"/>
+        </w:rPr>
+        <w:t xml:space="preserve"> y</w:t>
+      </w:r>
+      <w:r>
+        <w:rPr>
+          <w:spacing w:val="0"/>
+          <w:i w:val="0"/>
+          <w:b w:val="0"/>
+          <w:color w:val="000000"/>
+          <w:sz w:val="20"/>
+          <w:szCs w:val="20"/>
+          <w:u w:val="none"/>
+          <w:rFonts w:ascii="Times" w:eastAsia="Times" w:hAnsi="Times" w:hint="default"/>
+        </w:rPr>
+        <w:t xml:space="preserve"> </w:t>
+      </w:r>
+      <w:r>
+        <w:rPr>
+          <w:spacing w:val="0"/>
+          <w:i w:val="0"/>
+          <w:b w:val="0"/>
+          <w:color w:val="000000"/>
+          <w:sz w:val="20"/>
+          <w:szCs w:val="20"/>
+          <w:u w:val="none"/>
+          <w:rFonts w:ascii="Times" w:eastAsia="Times" w:hAnsi="Times" w:hint="default"/>
+        </w:rPr>
+        <w:t xml:space="preserve">parámetro, criterio. El criterio o parametro suelen ser los distintos valores o datos con los que ha sido definido el </w:t>
+      </w:r>
+      <w:r>
+        <w:rPr>
+          <w:spacing w:val="0"/>
+          <w:i w:val="0"/>
+          <w:b w:val="0"/>
+          <w:color w:val="000000"/>
+          <w:sz w:val="20"/>
+          <w:szCs w:val="20"/>
+          <w:u w:val="none"/>
+          <w:rFonts w:ascii="Times" w:eastAsia="Times" w:hAnsi="Times" w:hint="default"/>
+        </w:rPr>
+        <w:t xml:space="preserve">campo o columna seleccionada con </w:t>
+      </w:r>
+      <w:r>
+        <w:rPr>
+          <w:spacing w:val="0"/>
+          <w:i w:val="1"/>
+          <w:b w:val="1"/>
+          <w:color w:val="000000"/>
+          <w:sz w:val="20"/>
+          <w:szCs w:val="20"/>
+          <w:u w:val="none"/>
+          <w:rFonts w:ascii="Times" w:eastAsia="Times" w:hAnsi="Times" w:hint="default"/>
+        </w:rPr>
+        <w:t xml:space="preserve">Select; </w:t>
+      </w:r>
+      <w:r>
+        <w:rPr>
+          <w:spacing w:val="0"/>
+          <w:i w:val="0"/>
+          <w:b w:val="0"/>
+          <w:color w:val="000000"/>
+          <w:sz w:val="20"/>
+          <w:szCs w:val="20"/>
+          <w:u w:val="none"/>
+          <w:rFonts w:ascii="Times" w:eastAsia="Times" w:hAnsi="Times" w:hint="default"/>
+        </w:rPr>
+        <w:t xml:space="preserve">es decir, </w:t>
+      </w:r>
+      <w:r>
+        <w:rPr>
+          <w:spacing w:val="0"/>
+          <w:i w:val="0"/>
+          <w:b w:val="1"/>
+          <w:color w:val="000000"/>
+          <w:sz w:val="20"/>
+          <w:szCs w:val="20"/>
+          <w:u w:val="none"/>
+          <w:rFonts w:ascii="Times" w:eastAsia="Times" w:hAnsi="Times" w:hint="default"/>
+        </w:rPr>
+        <w:t xml:space="preserve">se me hará un conteo de los registros que hay para un </w:t>
+      </w:r>
+      <w:r>
+        <w:rPr>
+          <w:spacing w:val="0"/>
+          <w:i w:val="0"/>
+          <w:b w:val="1"/>
+          <w:color w:val="000000"/>
+          <w:sz w:val="20"/>
+          <w:szCs w:val="20"/>
+          <w:u w:val="none"/>
+          <w:rFonts w:ascii="Times" w:eastAsia="Times" w:hAnsi="Times" w:hint="default"/>
+        </w:rPr>
+        <w:t xml:space="preserve">determinado campo o columna seleccionada, sí; pero, haciendo el conteo de registros, por separado, para </w:t>
+      </w:r>
+      <w:r>
+        <w:rPr>
+          <w:spacing w:val="0"/>
+          <w:i w:val="0"/>
+          <w:b w:val="1"/>
+          <w:color w:val="000000"/>
+          <w:sz w:val="20"/>
+          <w:szCs w:val="20"/>
+          <w:u w:val="none"/>
+          <w:rFonts w:ascii="Times" w:eastAsia="Times" w:hAnsi="Times" w:hint="default"/>
+        </w:rPr>
+        <w:t xml:space="preserve">cada uno de los posibles valores que asume el campo o la columna en cuestión.</w:t>
+      </w:r>
+    </w:p>
+    <w:p>
+      <w:pPr>
+        <w:numPr>
+          <w:ilvl w:val="0"/>
+          <w:numId w:val="0"/>
+        </w:numPr>
+        <w:jc w:val="left"/>
+        <w:spacing w:lineRule="auto" w:line="259" w:before="0" w:after="160"/>
+        <w:widowControl w:val="1"/>
+        <w:ind w:right="0" w:left="0" w:firstLine="0"/>
+        <w:rPr>
+          <w:spacing w:val="0"/>
+          <w:i w:val="1"/>
+          <w:b w:val="1"/>
+          <w:color w:val="000000"/>
+          <w:sz w:val="20"/>
+          <w:szCs w:val="20"/>
+          <w:u w:val="none"/>
+          <w:rFonts w:ascii="Times" w:eastAsia="Times" w:hAnsi="Times" w:hint="default"/>
+        </w:rPr>
+        <w:wordWrap w:val="1"/>
+        <w:autoSpaceDE w:val="0"/>
+        <w:autoSpaceDN w:val="0"/>
+      </w:pPr>
+      <w:r>
+        <w:rPr>
+          <w:spacing w:val="0"/>
+          <w:i w:val="0"/>
+          <w:b w:val="0"/>
+          <w:color w:val="000000"/>
+          <w:sz w:val="20"/>
+          <w:szCs w:val="20"/>
+          <w:u w:val="none"/>
+          <w:rFonts w:ascii="Times" w:eastAsia="Times" w:hAnsi="Times" w:hint="default"/>
+        </w:rPr>
+        <w:t xml:space="preserve">Lo siguiente: cuando se trabaja con </w:t>
+      </w:r>
+      <w:r>
+        <w:rPr>
+          <w:spacing w:val="0"/>
+          <w:i w:val="1"/>
+          <w:b w:val="1"/>
+          <w:color w:val="000000"/>
+          <w:sz w:val="20"/>
+          <w:szCs w:val="20"/>
+          <w:u w:val="none"/>
+          <w:rFonts w:ascii="Times" w:eastAsia="Times" w:hAnsi="Times" w:hint="default"/>
+        </w:rPr>
+        <w:t xml:space="preserve">COUNT(), </w:t>
+      </w:r>
+      <w:r>
+        <w:rPr>
+          <w:spacing w:val="0"/>
+          <w:i w:val="0"/>
+          <w:b w:val="0"/>
+          <w:color w:val="000000"/>
+          <w:sz w:val="20"/>
+          <w:szCs w:val="20"/>
+          <w:u w:val="none"/>
+          <w:rFonts w:ascii="Times" w:eastAsia="Times" w:hAnsi="Times" w:hint="default"/>
+        </w:rPr>
+        <w:t xml:space="preserve">lo que se crea es una nueva columna, con ese mismo nombre </w:t>
+      </w:r>
+      <w:r>
+        <w:rPr>
+          <w:spacing w:val="0"/>
+          <w:i w:val="1"/>
+          <w:b w:val="1"/>
+          <w:color w:val="000000"/>
+          <w:sz w:val="20"/>
+          <w:szCs w:val="20"/>
+          <w:u w:val="none"/>
+          <w:rFonts w:ascii="Times" w:eastAsia="Times" w:hAnsi="Times" w:hint="default"/>
+        </w:rPr>
+        <w:t xml:space="preserve">“COUNT()”; </w:t>
+      </w:r>
+      <w:r>
+        <w:rPr>
+          <w:spacing w:val="0"/>
+          <w:i w:val="0"/>
+          <w:b w:val="0"/>
+          <w:color w:val="000000"/>
+          <w:sz w:val="20"/>
+          <w:szCs w:val="20"/>
+          <w:u w:val="none"/>
+          <w:rFonts w:ascii="Times" w:eastAsia="Times" w:hAnsi="Times" w:hint="default"/>
+        </w:rPr>
+        <w:t xml:space="preserve">que, justamente, nos arrojará el resultado de un conteo; en este caso, el conteo de registros para un </w:t>
+      </w:r>
+      <w:r>
+        <w:rPr>
+          <w:spacing w:val="0"/>
+          <w:i w:val="0"/>
+          <w:b w:val="0"/>
+          <w:color w:val="000000"/>
+          <w:sz w:val="20"/>
+          <w:szCs w:val="20"/>
+          <w:u w:val="none"/>
+          <w:rFonts w:ascii="Times" w:eastAsia="Times" w:hAnsi="Times" w:hint="default"/>
+        </w:rPr>
+        <w:t xml:space="preserve">campo o columna seleccionada con </w:t>
+      </w:r>
+      <w:r>
+        <w:rPr>
+          <w:spacing w:val="0"/>
+          <w:i w:val="1"/>
+          <w:b w:val="1"/>
+          <w:color w:val="000000"/>
+          <w:sz w:val="20"/>
+          <w:szCs w:val="20"/>
+          <w:u w:val="none"/>
+          <w:rFonts w:ascii="Times" w:eastAsia="Times" w:hAnsi="Times" w:hint="default"/>
+        </w:rPr>
+        <w:t>Select</w:t>
+      </w:r>
+      <w:r>
+        <w:rPr>
+          <w:spacing w:val="0"/>
+          <w:i w:val="0"/>
+          <w:b w:val="0"/>
+          <w:color w:val="000000"/>
+          <w:sz w:val="20"/>
+          <w:szCs w:val="20"/>
+          <w:u w:val="none"/>
+          <w:rFonts w:ascii="Times" w:eastAsia="Times" w:hAnsi="Times" w:hint="default"/>
+        </w:rPr>
+        <w:t xml:space="preserve">. Ahora, cuando el conteo es sobre el </w:t>
+      </w:r>
+      <w:r>
+        <w:rPr>
+          <w:spacing w:val="0"/>
+          <w:i w:val="0"/>
+          <w:b w:val="1"/>
+          <w:color w:val="000000"/>
+          <w:sz w:val="20"/>
+          <w:szCs w:val="20"/>
+          <w:u w:val="none"/>
+          <w:rFonts w:ascii="Times" w:eastAsia="Times" w:hAnsi="Times" w:hint="default"/>
+        </w:rPr>
+        <w:t>total</w:t>
+      </w:r>
+      <w:r>
+        <w:rPr>
+          <w:spacing w:val="0"/>
+          <w:i w:val="0"/>
+          <w:b w:val="0"/>
+          <w:color w:val="000000"/>
+          <w:sz w:val="20"/>
+          <w:szCs w:val="20"/>
+          <w:u w:val="none"/>
+          <w:rFonts w:ascii="Times" w:eastAsia="Times" w:hAnsi="Times" w:hint="default"/>
+        </w:rPr>
+        <w:t xml:space="preserve"> de los registros, de dicho </w:t>
+      </w:r>
+      <w:r>
+        <w:rPr>
+          <w:spacing w:val="0"/>
+          <w:i w:val="0"/>
+          <w:b w:val="0"/>
+          <w:color w:val="000000"/>
+          <w:sz w:val="20"/>
+          <w:szCs w:val="20"/>
+          <w:u w:val="none"/>
+          <w:rFonts w:ascii="Times" w:eastAsia="Times" w:hAnsi="Times" w:hint="default"/>
+        </w:rPr>
+        <w:t xml:space="preserve">campo seleccionado, hablamos de </w:t>
+      </w:r>
+      <w:r>
+        <w:rPr>
+          <w:spacing w:val="0"/>
+          <w:i w:val="1"/>
+          <w:b w:val="1"/>
+          <w:color w:val="000000"/>
+          <w:sz w:val="20"/>
+          <w:szCs w:val="20"/>
+          <w:u w:val="none"/>
+          <w:rFonts w:ascii="Times" w:eastAsia="Times" w:hAnsi="Times" w:hint="default"/>
+        </w:rPr>
+        <w:t xml:space="preserve">COUNT(*); </w:t>
+      </w:r>
+      <w:r>
+        <w:rPr>
+          <w:spacing w:val="0"/>
+          <w:i w:val="0"/>
+          <w:b w:val="0"/>
+          <w:color w:val="000000"/>
+          <w:sz w:val="20"/>
+          <w:szCs w:val="20"/>
+          <w:u w:val="none"/>
+          <w:rFonts w:ascii="Times" w:eastAsia="Times" w:hAnsi="Times" w:hint="default"/>
+        </w:rPr>
+        <w:t xml:space="preserve">el criterio sería: </w:t>
+      </w:r>
+      <w:r>
+        <w:rPr>
+          <w:spacing w:val="0"/>
+          <w:i w:val="1"/>
+          <w:b w:val="1"/>
+          <w:color w:val="000000"/>
+          <w:sz w:val="20"/>
+          <w:szCs w:val="20"/>
+          <w:u w:val="none"/>
+          <w:rFonts w:ascii="Times" w:eastAsia="Times" w:hAnsi="Times" w:hint="default"/>
+        </w:rPr>
+        <w:t xml:space="preserve">selecciona y cuenta todos los registros del </w:t>
+      </w:r>
+      <w:r>
+        <w:rPr>
+          <w:spacing w:val="0"/>
+          <w:i w:val="1"/>
+          <w:b w:val="1"/>
+          <w:color w:val="000000"/>
+          <w:sz w:val="20"/>
+          <w:szCs w:val="20"/>
+          <w:u w:val="none"/>
+          <w:rFonts w:ascii="Times" w:eastAsia="Times" w:hAnsi="Times" w:hint="default"/>
+        </w:rPr>
+        <w:t xml:space="preserve">campo en cuestión. </w:t>
+      </w:r>
+    </w:p>
+    <w:p>
+      <w:pPr>
+        <w:numPr>
+          <w:ilvl w:val="0"/>
+          <w:numId w:val="0"/>
+        </w:numPr>
+        <w:jc w:val="left"/>
+        <w:spacing w:lineRule="auto" w:line="259" w:before="0" w:after="160"/>
+        <w:widowControl w:val="1"/>
+        <w:ind w:right="0" w:left="0" w:firstLine="0"/>
+        <w:rPr>
+          <w:spacing w:val="0"/>
+          <w:i w:val="0"/>
+          <w:b w:val="0"/>
+          <w:color w:val="000000"/>
+          <w:sz w:val="20"/>
+          <w:szCs w:val="20"/>
+          <w:u w:val="none"/>
+          <w:rFonts w:ascii="Times" w:eastAsia="Times" w:hAnsi="Times" w:hint="default"/>
+        </w:rPr>
+        <w:wordWrap w:val="1"/>
+        <w:autoSpaceDE w:val="0"/>
+        <w:autoSpaceDN w:val="0"/>
+      </w:pPr>
+      <w:r>
+        <w:rPr>
+          <w:spacing w:val="0"/>
+          <w:i w:val="0"/>
+          <w:b w:val="0"/>
+          <w:color w:val="000000"/>
+          <w:sz w:val="20"/>
+          <w:szCs w:val="20"/>
+          <w:u w:val="none"/>
+          <w:rFonts w:ascii="Times" w:eastAsia="Times" w:hAnsi="Times" w:hint="default"/>
+        </w:rPr>
+        <w:t xml:space="preserve">Ahora, si quizás a usted no le interesa que el campo creado con </w:t>
+      </w:r>
+      <w:r>
+        <w:rPr>
+          <w:spacing w:val="0"/>
+          <w:i w:val="1"/>
+          <w:b w:val="1"/>
+          <w:color w:val="000000"/>
+          <w:sz w:val="20"/>
+          <w:szCs w:val="20"/>
+          <w:u w:val="none"/>
+          <w:rFonts w:ascii="Times" w:eastAsia="Times" w:hAnsi="Times" w:hint="default"/>
+        </w:rPr>
+        <w:t xml:space="preserve">COUNT(*) </w:t>
+      </w:r>
+      <w:r>
+        <w:rPr>
+          <w:spacing w:val="0"/>
+          <w:i w:val="0"/>
+          <w:b w:val="0"/>
+          <w:color w:val="000000"/>
+          <w:sz w:val="20"/>
+          <w:szCs w:val="20"/>
+          <w:u w:val="none"/>
+          <w:rFonts w:ascii="Times" w:eastAsia="Times" w:hAnsi="Times" w:hint="default"/>
+        </w:rPr>
+        <w:t xml:space="preserve">se llame “</w:t>
+      </w:r>
+      <w:r>
+        <w:rPr>
+          <w:spacing w:val="0"/>
+          <w:i w:val="1"/>
+          <w:b w:val="1"/>
+          <w:color w:val="000000"/>
+          <w:sz w:val="20"/>
+          <w:szCs w:val="20"/>
+          <w:u w:val="none"/>
+          <w:rFonts w:ascii="Times" w:eastAsia="Times" w:hAnsi="Times" w:hint="default"/>
+        </w:rPr>
+        <w:t>COUNT(*)”</w:t>
+      </w:r>
+      <w:r>
+        <w:rPr>
+          <w:spacing w:val="0"/>
+          <w:i w:val="0"/>
+          <w:b w:val="0"/>
+          <w:color w:val="000000"/>
+          <w:sz w:val="20"/>
+          <w:szCs w:val="20"/>
+          <w:u w:val="none"/>
+          <w:rFonts w:ascii="Times" w:eastAsia="Times" w:hAnsi="Times" w:hint="default"/>
+        </w:rPr>
+        <w:t xml:space="preserve">; entonces, </w:t>
+      </w:r>
+      <w:r>
+        <w:rPr>
+          <w:spacing w:val="0"/>
+          <w:i w:val="0"/>
+          <w:b w:val="0"/>
+          <w:color w:val="000000"/>
+          <w:sz w:val="20"/>
+          <w:szCs w:val="20"/>
+          <w:u w:val="none"/>
+          <w:rFonts w:ascii="Times" w:eastAsia="Times" w:hAnsi="Times" w:hint="default"/>
+        </w:rPr>
+        <w:t xml:space="preserve">usted podría sustituir el nombre del campo, antes de crearlo, asistiendose de la palabra reservada </w:t>
+      </w:r>
+      <w:r>
+        <w:rPr>
+          <w:spacing w:val="0"/>
+          <w:i w:val="1"/>
+          <w:b w:val="1"/>
+          <w:color w:val="000000"/>
+          <w:sz w:val="20"/>
+          <w:szCs w:val="20"/>
+          <w:u w:val="none"/>
+          <w:rFonts w:ascii="Times" w:eastAsia="Times" w:hAnsi="Times" w:hint="default"/>
+        </w:rPr>
+        <w:t xml:space="preserve">AS </w:t>
+      </w:r>
+      <w:r>
+        <w:rPr>
+          <w:spacing w:val="0"/>
+          <w:i w:val="0"/>
+          <w:b w:val="0"/>
+          <w:color w:val="000000"/>
+          <w:sz w:val="20"/>
+          <w:szCs w:val="20"/>
+          <w:u w:val="none"/>
+          <w:rFonts w:ascii="Times" w:eastAsia="Times" w:hAnsi="Times" w:hint="default"/>
+        </w:rPr>
+        <w:t xml:space="preserve">y </w:t>
+      </w:r>
+      <w:r>
+        <w:rPr>
+          <w:spacing w:val="0"/>
+          <w:i w:val="0"/>
+          <w:b w:val="0"/>
+          <w:color w:val="000000"/>
+          <w:sz w:val="20"/>
+          <w:szCs w:val="20"/>
+          <w:u w:val="none"/>
+          <w:rFonts w:ascii="Times" w:eastAsia="Times" w:hAnsi="Times" w:hint="default"/>
+        </w:rPr>
+        <w:t xml:space="preserve">pasandole un nuevo nombre identificativo al campo “</w:t>
+      </w:r>
+      <w:r>
+        <w:rPr>
+          <w:spacing w:val="0"/>
+          <w:i w:val="1"/>
+          <w:b w:val="1"/>
+          <w:color w:val="000000"/>
+          <w:sz w:val="20"/>
+          <w:szCs w:val="20"/>
+          <w:u w:val="none"/>
+          <w:rFonts w:ascii="Times" w:eastAsia="Times" w:hAnsi="Times" w:hint="default"/>
+        </w:rPr>
+        <w:t xml:space="preserve">COUNT(*)” </w:t>
+      </w:r>
+      <w:r>
+        <w:rPr>
+          <w:spacing w:val="0"/>
+          <w:i w:val="0"/>
+          <w:b w:val="0"/>
+          <w:color w:val="000000"/>
+          <w:sz w:val="20"/>
+          <w:szCs w:val="20"/>
+          <w:u w:val="none"/>
+          <w:rFonts w:ascii="Times" w:eastAsia="Times" w:hAnsi="Times" w:hint="default"/>
+        </w:rPr>
+        <w:t xml:space="preserve">en cuestión</w:t>
+      </w:r>
+      <w:r>
+        <w:rPr>
+          <w:spacing w:val="0"/>
+          <w:i w:val="1"/>
+          <w:b w:val="1"/>
+          <w:color w:val="000000"/>
+          <w:sz w:val="20"/>
+          <w:szCs w:val="20"/>
+          <w:u w:val="none"/>
+          <w:rFonts w:ascii="Times" w:eastAsia="Times" w:hAnsi="Times" w:hint="default"/>
+        </w:rPr>
+        <w:t xml:space="preserve">. </w:t>
+      </w:r>
+      <w:r>
+        <w:rPr>
+          <w:spacing w:val="0"/>
+          <w:i w:val="0"/>
+          <w:b w:val="0"/>
+          <w:color w:val="000000"/>
+          <w:sz w:val="20"/>
+          <w:szCs w:val="20"/>
+          <w:u w:val="none"/>
+          <w:rFonts w:ascii="Times" w:eastAsia="Times" w:hAnsi="Times" w:hint="default"/>
+        </w:rPr>
+        <w:t xml:space="preserve">Veamos todo esto, en su </w:t>
+      </w:r>
+      <w:r>
+        <w:rPr>
+          <w:spacing w:val="0"/>
+          <w:i w:val="0"/>
+          <w:b w:val="0"/>
+          <w:color w:val="000000"/>
+          <w:sz w:val="20"/>
+          <w:szCs w:val="20"/>
+          <w:u w:val="none"/>
+          <w:rFonts w:ascii="Times" w:eastAsia="Times" w:hAnsi="Times" w:hint="default"/>
+        </w:rPr>
+        <w:t xml:space="preserve">conjunto, con un ejemplo.</w:t>
+      </w:r>
+    </w:p>
+    <w:p>
+      <w:pPr>
+        <w:numPr>
+          <w:ilvl w:val="0"/>
+          <w:numId w:val="0"/>
+        </w:numPr>
+        <w:jc w:val="left"/>
+        <w:spacing w:lineRule="auto" w:line="259" w:before="0" w:after="160"/>
+        <w:widowControl w:val="1"/>
+        <w:ind w:right="0" w:left="0" w:firstLine="0"/>
+        <w:rPr>
+          <w:spacing w:val="0"/>
+          <w:i w:val="0"/>
+          <w:b w:val="0"/>
+          <w:color w:val="000000"/>
+          <w:sz w:val="20"/>
+          <w:szCs w:val="20"/>
+          <w:u w:val="none"/>
+          <w:rFonts w:ascii="Times" w:eastAsia="Times" w:hAnsi="Times" w:hint="default"/>
+        </w:rPr>
+        <w:wordWrap w:val="1"/>
+        <w:autoSpaceDE w:val="0"/>
+        <w:autoSpaceDN w:val="0"/>
+      </w:pPr>
+      <w:r>
+        <w:rPr>
+          <w:spacing w:val="0"/>
+          <w:i w:val="0"/>
+          <w:b w:val="1"/>
+          <w:color w:val="000000"/>
+          <w:sz w:val="20"/>
+          <w:szCs w:val="20"/>
+          <w:u w:val="none"/>
+          <w:rFonts w:ascii="Times" w:eastAsia="Times" w:hAnsi="Times" w:hint="default"/>
+        </w:rPr>
+        <w:t xml:space="preserve">Ejemplo 1. </w:t>
+      </w:r>
+      <w:r>
+        <w:rPr>
+          <w:spacing w:val="0"/>
+          <w:i w:val="0"/>
+          <w:b w:val="0"/>
+          <w:color w:val="000000"/>
+          <w:sz w:val="20"/>
+          <w:szCs w:val="20"/>
+          <w:u w:val="none"/>
+          <w:rFonts w:ascii="Times" w:eastAsia="Times" w:hAnsi="Times" w:hint="default"/>
+        </w:rPr>
+        <w:t xml:space="preserve">Queremos </w:t>
+      </w:r>
+      <w:r>
+        <w:rPr>
+          <w:spacing w:val="0"/>
+          <w:i w:val="1"/>
+          <w:b w:val="1"/>
+          <w:color w:val="000000"/>
+          <w:sz w:val="20"/>
+          <w:szCs w:val="20"/>
+          <w:u w:val="none"/>
+          <w:rFonts w:ascii="Times" w:eastAsia="Times" w:hAnsi="Times" w:hint="default"/>
+        </w:rPr>
+        <w:t>contar,</w:t>
+      </w:r>
+      <w:r>
+        <w:rPr>
+          <w:spacing w:val="0"/>
+          <w:i w:val="0"/>
+          <w:b w:val="0"/>
+          <w:color w:val="000000"/>
+          <w:sz w:val="20"/>
+          <w:szCs w:val="20"/>
+          <w:u w:val="none"/>
+          <w:rFonts w:ascii="Times" w:eastAsia="Times" w:hAnsi="Times" w:hint="default"/>
+        </w:rPr>
+        <w:t xml:space="preserve"> con count(*), la totalidad de registros que hay para cada uno de los valores, </w:t>
+      </w:r>
+      <w:r>
+        <w:rPr>
+          <w:spacing w:val="0"/>
+          <w:i w:val="1"/>
+          <w:b w:val="1"/>
+          <w:color w:val="000000"/>
+          <w:sz w:val="20"/>
+          <w:szCs w:val="20"/>
+          <w:u w:val="none"/>
+          <w:rFonts w:ascii="Times" w:eastAsia="Times" w:hAnsi="Times" w:hint="default"/>
+        </w:rPr>
+        <w:t>active</w:t>
+      </w:r>
+      <w:r>
+        <w:rPr>
+          <w:spacing w:val="0"/>
+          <w:i w:val="0"/>
+          <w:b w:val="0"/>
+          <w:color w:val="000000"/>
+          <w:sz w:val="20"/>
+          <w:szCs w:val="20"/>
+          <w:u w:val="none"/>
+          <w:rFonts w:ascii="Times" w:eastAsia="Times" w:hAnsi="Times" w:hint="default"/>
+        </w:rPr>
+        <w:t xml:space="preserve"> e </w:t>
+      </w:r>
+      <w:r>
+        <w:rPr>
+          <w:spacing w:val="0"/>
+          <w:i w:val="1"/>
+          <w:b w:val="1"/>
+          <w:color w:val="000000"/>
+          <w:sz w:val="20"/>
+          <w:szCs w:val="20"/>
+          <w:u w:val="none"/>
+          <w:rFonts w:ascii="Times" w:eastAsia="Times" w:hAnsi="Times" w:hint="default"/>
+        </w:rPr>
+        <w:t>inactive,</w:t>
+      </w:r>
+      <w:r>
+        <w:rPr>
+          <w:spacing w:val="0"/>
+          <w:i w:val="0"/>
+          <w:b w:val="0"/>
+          <w:color w:val="000000"/>
+          <w:sz w:val="20"/>
+          <w:szCs w:val="20"/>
+          <w:u w:val="none"/>
+          <w:rFonts w:ascii="Times" w:eastAsia="Times" w:hAnsi="Times" w:hint="default"/>
+        </w:rPr>
+        <w:t xml:space="preserve"> de la columna seleccionada </w:t>
+      </w:r>
+      <w:r>
+        <w:rPr>
+          <w:spacing w:val="0"/>
+          <w:i w:val="1"/>
+          <w:b w:val="1"/>
+          <w:color w:val="000000"/>
+          <w:sz w:val="20"/>
+          <w:szCs w:val="20"/>
+          <w:u w:val="none"/>
+          <w:rFonts w:ascii="Times" w:eastAsia="Times" w:hAnsi="Times" w:hint="default"/>
+        </w:rPr>
+        <w:t xml:space="preserve">estatus; </w:t>
+      </w:r>
+      <w:r>
+        <w:rPr>
+          <w:spacing w:val="0"/>
+          <w:i w:val="0"/>
+          <w:b w:val="0"/>
+          <w:color w:val="000000"/>
+          <w:sz w:val="20"/>
+          <w:szCs w:val="20"/>
+          <w:u w:val="none"/>
+          <w:rFonts w:ascii="Times" w:eastAsia="Times" w:hAnsi="Times" w:hint="default"/>
+        </w:rPr>
+        <w:t xml:space="preserve">todo esto por medio de </w:t>
+      </w:r>
+      <w:r>
+        <w:rPr>
+          <w:spacing w:val="0"/>
+          <w:i w:val="1"/>
+          <w:b w:val="1"/>
+          <w:color w:val="000000"/>
+          <w:sz w:val="20"/>
+          <w:szCs w:val="20"/>
+          <w:u w:val="none"/>
+          <w:rFonts w:ascii="Times" w:eastAsia="Times" w:hAnsi="Times" w:hint="default"/>
+        </w:rPr>
+        <w:t xml:space="preserve">agrupar, </w:t>
+      </w:r>
+      <w:r>
+        <w:rPr>
+          <w:spacing w:val="0"/>
+          <w:i w:val="0"/>
+          <w:b w:val="0"/>
+          <w:color w:val="000000"/>
+          <w:sz w:val="20"/>
+          <w:szCs w:val="20"/>
+          <w:u w:val="none"/>
+          <w:rFonts w:ascii="Times" w:eastAsia="Times" w:hAnsi="Times" w:hint="default"/>
+        </w:rPr>
+        <w:t>con</w:t>
+      </w:r>
+      <w:r>
+        <w:rPr>
+          <w:spacing w:val="0"/>
+          <w:i w:val="1"/>
+          <w:b w:val="1"/>
+          <w:color w:val="000000"/>
+          <w:sz w:val="20"/>
+          <w:szCs w:val="20"/>
+          <w:u w:val="none"/>
+          <w:rFonts w:ascii="Times" w:eastAsia="Times" w:hAnsi="Times" w:hint="default"/>
+        </w:rPr>
+        <w:t xml:space="preserve"> group by</w:t>
+      </w:r>
+      <w:r>
+        <w:rPr>
+          <w:spacing w:val="0"/>
+          <w:i w:val="0"/>
+          <w:b w:val="0"/>
+          <w:color w:val="000000"/>
+          <w:sz w:val="20"/>
+          <w:szCs w:val="20"/>
+          <w:u w:val="none"/>
+          <w:rFonts w:ascii="Times" w:eastAsia="Times" w:hAnsi="Times" w:hint="default"/>
+        </w:rPr>
+        <w:t xml:space="preserve">, dicha </w:t>
+      </w:r>
+      <w:r>
+        <w:rPr>
+          <w:spacing w:val="0"/>
+          <w:i w:val="0"/>
+          <w:b w:val="0"/>
+          <w:color w:val="000000"/>
+          <w:sz w:val="20"/>
+          <w:szCs w:val="20"/>
+          <w:u w:val="none"/>
+          <w:rFonts w:ascii="Times" w:eastAsia="Times" w:hAnsi="Times" w:hint="default"/>
+        </w:rPr>
+        <w:t xml:space="preserve">información en la misma columna existente </w:t>
+      </w:r>
+      <w:r>
+        <w:rPr>
+          <w:spacing w:val="0"/>
+          <w:i w:val="1"/>
+          <w:b w:val="1"/>
+          <w:color w:val="000000"/>
+          <w:sz w:val="20"/>
+          <w:szCs w:val="20"/>
+          <w:u w:val="none"/>
+          <w:rFonts w:ascii="Times" w:eastAsia="Times" w:hAnsi="Times" w:hint="default"/>
+        </w:rPr>
+        <w:t>estatus.</w:t>
+      </w:r>
+      <w:r>
+        <w:rPr>
+          <w:spacing w:val="0"/>
+          <w:i w:val="0"/>
+          <w:b w:val="0"/>
+          <w:color w:val="000000"/>
+          <w:sz w:val="20"/>
+          <w:szCs w:val="20"/>
+          <w:u w:val="none"/>
+          <w:rFonts w:ascii="Times" w:eastAsia="Times" w:hAnsi="Times" w:hint="default"/>
+        </w:rPr>
+        <w:t xml:space="preserve"> </w:t>
+      </w:r>
+    </w:p>
+    <w:p>
+      <w:pPr>
+        <w:numPr>
+          <w:ilvl w:val="0"/>
+          <w:numId w:val="0"/>
+        </w:numPr>
+        <w:jc w:val="left"/>
+        <w:spacing w:lineRule="auto" w:line="259" w:before="0" w:after="160"/>
+        <w:widowControl w:val="1"/>
+        <w:ind w:right="0" w:left="0" w:firstLine="0"/>
+        <w:rPr>
+          <w:spacing w:val="0"/>
+          <w:i w:val="1"/>
+          <w:b w:val="1"/>
+          <w:color w:val="000000"/>
+          <w:sz w:val="20"/>
+          <w:szCs w:val="20"/>
+          <w:u w:val="none"/>
+          <w:rFonts w:ascii="Times" w:eastAsia="Times" w:hAnsi="Times" w:hint="default"/>
+        </w:rPr>
+        <w:wordWrap w:val="1"/>
+        <w:autoSpaceDE w:val="0"/>
+        <w:autoSpaceDN w:val="0"/>
+      </w:pPr>
+      <w:r>
+        <w:rPr>
+          <w:spacing w:val="0"/>
+          <w:i w:val="0"/>
+          <w:b w:val="0"/>
+          <w:color w:val="000000"/>
+          <w:sz w:val="20"/>
+          <w:szCs w:val="20"/>
+          <w:u w:val="none"/>
+          <w:rFonts w:ascii="Times" w:eastAsia="Times" w:hAnsi="Times" w:hint="default"/>
+        </w:rPr>
+        <w:t xml:space="preserve">Cambie el nombre de la columna </w:t>
+      </w:r>
+      <w:r>
+        <w:rPr>
+          <w:spacing w:val="0"/>
+          <w:i w:val="1"/>
+          <w:b w:val="1"/>
+          <w:color w:val="000000"/>
+          <w:sz w:val="20"/>
+          <w:szCs w:val="20"/>
+          <w:u w:val="none"/>
+          <w:rFonts w:ascii="Times" w:eastAsia="Times" w:hAnsi="Times" w:hint="default"/>
+        </w:rPr>
+        <w:t>“count(*)”</w:t>
+      </w:r>
+      <w:r>
+        <w:rPr>
+          <w:spacing w:val="0"/>
+          <w:i w:val="0"/>
+          <w:b w:val="0"/>
+          <w:color w:val="000000"/>
+          <w:sz w:val="20"/>
+          <w:szCs w:val="20"/>
+          <w:u w:val="none"/>
+          <w:rFonts w:ascii="Times" w:eastAsia="Times" w:hAnsi="Times" w:hint="default"/>
+        </w:rPr>
+        <w:t xml:space="preserve">, posiblemente resultante, por el nombre </w:t>
+      </w:r>
+      <w:r>
+        <w:rPr>
+          <w:spacing w:val="0"/>
+          <w:i w:val="1"/>
+          <w:b w:val="1"/>
+          <w:color w:val="000000"/>
+          <w:sz w:val="20"/>
+          <w:szCs w:val="20"/>
+          <w:u w:val="none"/>
+          <w:rFonts w:ascii="Times" w:eastAsia="Times" w:hAnsi="Times" w:hint="default"/>
+        </w:rPr>
+        <w:t xml:space="preserve">“post_quantity”. </w:t>
+      </w:r>
+      <w:r>
+        <w:rPr>
+          <w:spacing w:val="0"/>
+          <w:i w:val="0"/>
+          <w:b w:val="0"/>
+          <w:color w:val="000000"/>
+          <w:sz w:val="20"/>
+          <w:szCs w:val="20"/>
+          <w:u w:val="none"/>
+          <w:rFonts w:ascii="Times" w:eastAsia="Times" w:hAnsi="Times" w:hint="default"/>
+        </w:rPr>
+        <w:t xml:space="preserve">Tal así:</w:t>
+      </w:r>
+    </w:p>
+    <w:p>
+      <w:pPr>
+        <w:numPr>
+          <w:ilvl w:val="0"/>
+          <w:numId w:val="0"/>
+        </w:numPr>
+        <w:jc w:val="left"/>
+        <w:spacing w:lineRule="auto" w:line="259" w:before="0" w:after="160"/>
+        <w:widowControl w:val="1"/>
+        <w:ind w:right="0" w:left="0" w:firstLine="0"/>
+        <w:rPr>
+          <w:spacing w:val="0"/>
+          <w:i w:val="0"/>
+          <w:b w:val="0"/>
+          <w:color w:val="000000"/>
+          <w:sz w:val="20"/>
+          <w:szCs w:val="20"/>
+          <w:u w:val="none"/>
+          <w:rFonts w:ascii="Times" w:eastAsia="Times" w:hAnsi="Times" w:hint="default"/>
+        </w:rPr>
+        <w:wordWrap w:val="1"/>
+        <w:autoSpaceDE w:val="0"/>
+        <w:autoSpaceDN w:val="0"/>
+      </w:pPr>
+      <w:r>
+        <w:rPr>
+          <w:sz w:val="20"/>
+        </w:rPr>
+        <w:drawing>
+          <wp:inline distT="0" distB="0" distL="0" distR="0">
+            <wp:extent cx="3295650" cy="409575"/>
+            <wp:effectExtent l="0" t="0" r="0" b="0"/>
+            <wp:docPr id="85" name="Imagen 62"/>
+            <wp:cNvGraphicFramePr>
+              <a:graphicFrameLocks xmlns:a="http://schemas.openxmlformats.org/drawingml/2006/main" noChangeAspect="1"/>
+            </wp:cNvGraphicFramePr>
+            <a:graphic xmlns:a="http://schemas.openxmlformats.org/drawingml/2006/main">
+              <a:graphicData uri="http://schemas.openxmlformats.org/drawingml/2006/picture">
+                <pic:pic xmlns:pic="http://schemas.openxmlformats.org/drawingml/2006/picture">
+                  <pic:nvPicPr>
+                    <pic:cNvPr id="119" name="Picture 119" descr="/Users/robertovelasquezdean/Library/Group Containers/L48J367XN4.com.infraware.PolarisOffice/EngineTemp/1016/fImage13582858518.png"/>
+                    <pic:cNvPicPr>
+                      <a:picLocks noChangeAspect="1" noChangeArrowheads="1"/>
+                    </pic:cNvPicPr>
+                  </pic:nvPicPr>
+                  <pic:blipFill>
+                    <a:blip r:embed="rId123">
+                      <a:extLst>
+                        <a:ext uri="{BEBA8EAE-BF5A-486C-A8C5-ECC9F3942E4B}">
+                          <a14:imgProps xmlns:a14="http://schemas.microsoft.com/office/drawing/2010/main">
+                            <a14:imgLayer r:embed="rId124">
+                              <a14:imgEffect>
+                                <a14:sharpenSoften amount="25000"/>
+                              </a14:imgEffect>
+                            </a14:imgLayer>
+                          </a14:imgProps>
+                        </a:ext>
+                        <a:ext uri="{28A0092B-C50C-407E-A947-70E740481C1C}">
+                          <a14:useLocalDpi xmlns:a14="http://schemas.microsoft.com/office/drawing/2010/main" val="0"/>
+                        </a:ext>
+                      </a:extLst>
+                    </a:blip>
+                    <a:stretch>
+                      <a:fillRect/>
+                    </a:stretch>
+                  </pic:blipFill>
+                  <pic:spPr>
+                    <a:xfrm>
+                      <a:off x="0" y="0"/>
+                      <a:ext cx="3296285" cy="410210"/>
+                    </a:xfrm>
+                    <a:prstGeom prst="rect"/>
+                    <a:ln cap="flat"/>
+                  </pic:spPr>
+                </pic:pic>
+              </a:graphicData>
+            </a:graphic>
+          </wp:inline>
+        </w:drawing>
+      </w:r>
+    </w:p>
+    <w:p>
+      <w:pPr>
+        <w:numPr>
+          <w:ilvl w:val="0"/>
+          <w:numId w:val="0"/>
+        </w:numPr>
+        <w:jc w:val="left"/>
+        <w:spacing w:lineRule="auto" w:line="259" w:before="0" w:after="160"/>
+        <w:widowControl w:val="1"/>
+        <w:ind w:right="0" w:left="0" w:firstLine="0"/>
+        <w:rPr>
+          <w:spacing w:val="0"/>
+          <w:i w:val="0"/>
+          <w:b w:val="0"/>
+          <w:color w:val="000000"/>
+          <w:sz w:val="20"/>
+          <w:szCs w:val="20"/>
+          <w:u w:val="none"/>
+          <w:rFonts w:ascii="Times" w:eastAsia="Times" w:hAnsi="Times" w:hint="default"/>
+        </w:rPr>
+        <w:wordWrap w:val="1"/>
+        <w:autoSpaceDE w:val="0"/>
+        <w:autoSpaceDN w:val="0"/>
+      </w:pPr>
+      <w:r>
+        <w:rPr>
+          <w:sz w:val="20"/>
+        </w:rPr>
+        <w:drawing>
+          <wp:inline distT="0" distB="0" distL="0" distR="0">
+            <wp:extent cx="1190625" cy="495299"/>
+            <wp:effectExtent l="0" t="0" r="0" b="0"/>
+            <wp:docPr id="96" name="Imagen 63"/>
+            <wp:cNvGraphicFramePr>
+              <a:graphicFrameLocks xmlns:a="http://schemas.openxmlformats.org/drawingml/2006/main" noChangeAspect="1"/>
+            </wp:cNvGraphicFramePr>
+            <a:graphic xmlns:a="http://schemas.openxmlformats.org/drawingml/2006/main">
+              <a:graphicData uri="http://schemas.openxmlformats.org/drawingml/2006/picture">
+                <pic:pic xmlns:pic="http://schemas.openxmlformats.org/drawingml/2006/picture">
+                  <pic:nvPicPr>
+                    <pic:cNvPr id="121" name="Picture 121" descr="/Users/robertovelasquezdean/Library/Group Containers/L48J367XN4.com.infraware.PolarisOffice/EngineTemp/1016/fImage5212964300.png"/>
+                    <pic:cNvPicPr>
+                      <a:picLocks noChangeAspect="1" noChangeArrowheads="1"/>
+                    </pic:cNvPicPr>
+                  </pic:nvPicPr>
+                  <pic:blipFill>
+                    <a:blip r:embed="rId125">
+                      <a:extLst>
+                        <a:ext uri="{BEBA8EAE-BF5A-486C-A8C5-ECC9F3942E4B}">
+                          <a14:imgProps xmlns:a14="http://schemas.microsoft.com/office/drawing/2010/main">
+                            <a14:imgLayer r:embed="rId126">
+                              <a14:imgEffect>
+                                <a14:sharpenSoften amount="25000"/>
+                              </a14:imgEffect>
+                            </a14:imgLayer>
+                          </a14:imgProps>
+                        </a:ext>
+                        <a:ext uri="{28A0092B-C50C-407E-A947-70E740481C1C}">
+                          <a14:useLocalDpi xmlns:a14="http://schemas.microsoft.com/office/drawing/2010/main" val="0"/>
+                        </a:ext>
+                      </a:extLst>
+                    </a:blip>
+                    <a:stretch>
+                      <a:fillRect/>
+                    </a:stretch>
+                  </pic:blipFill>
+                  <pic:spPr>
+                    <a:xfrm>
+                      <a:off x="0" y="0"/>
+                      <a:ext cx="1191260" cy="495934"/>
+                    </a:xfrm>
+                    <a:prstGeom prst="rect"/>
+                    <a:ln cap="flat"/>
+                  </pic:spPr>
+                </pic:pic>
+              </a:graphicData>
+            </a:graphic>
+          </wp:inline>
+        </w:drawing>
+      </w:r>
+    </w:p>
+    <w:p>
+      <w:pPr>
+        <w:numPr>
+          <w:ilvl w:val="0"/>
+          <w:numId w:val="0"/>
+        </w:numPr>
+        <w:jc w:val="left"/>
+        <w:spacing w:lineRule="auto" w:line="259" w:before="0" w:after="160"/>
+        <w:widowControl w:val="1"/>
+        <w:ind w:right="0" w:left="0" w:firstLine="0"/>
+        <w:rPr>
+          <w:spacing w:val="0"/>
+          <w:i w:val="0"/>
+          <w:b w:val="0"/>
+          <w:color w:val="000000"/>
+          <w:sz w:val="20"/>
+          <w:szCs w:val="20"/>
+          <w:u w:val="none"/>
+          <w:rFonts w:ascii="Times" w:eastAsia="Times" w:hAnsi="Times" w:hint="default"/>
+        </w:rPr>
+        <w:wordWrap w:val="1"/>
+        <w:autoSpaceDE w:val="0"/>
+        <w:autoSpaceDN w:val="0"/>
+      </w:pPr>
+      <w:r>
+        <w:rPr>
+          <w:spacing w:val="0"/>
+          <w:i w:val="0"/>
+          <w:b w:val="0"/>
+          <w:color w:val="000000"/>
+          <w:sz w:val="20"/>
+          <w:szCs w:val="20"/>
+          <w:u w:val="none"/>
+          <w:rFonts w:ascii="Times" w:eastAsia="Times" w:hAnsi="Times" w:hint="default"/>
+        </w:rPr>
+        <w:t xml:space="preserve">Hemos contado la cantidad de registros que hay en cada uno de los valores que asume la columna </w:t>
+      </w:r>
+      <w:r>
+        <w:rPr>
+          <w:spacing w:val="0"/>
+          <w:i w:val="0"/>
+          <w:b w:val="1"/>
+          <w:color w:val="000000"/>
+          <w:sz w:val="20"/>
+          <w:szCs w:val="20"/>
+          <w:u w:val="none"/>
+          <w:rFonts w:ascii="Times" w:eastAsia="Times" w:hAnsi="Times" w:hint="default"/>
+        </w:rPr>
+        <w:t>estatus.</w:t>
       </w:r>
     </w:p>
     <w:sectPr>
@@ -24340,8 +25833,8 @@
         <w:numStart w:val="1"/>
         <w:pos w:val="docEnd"/>
       </w:endnotePr>
-      <w:headerReference w:type="default" r:id="rId123"/>
-      <w:footerReference w:type="default" r:id="rId124"/>
+      <w:headerReference w:type="default" r:id="rId127"/>
+      <w:footerReference w:type="default" r:id="rId128"/>
       <w:pgSz w:w="11906" w:h="16838"/>
       <w:pgMar w:top="1701" w:left="1440" w:bottom="1440" w:right="1440" w:header="708" w:footer="708" w:gutter="0"/>
       <w:pgNumType w:fmt="decimal"/>

</xml_diff>

<commit_message>
Varios criterios en Group By
</commit_message>
<xml_diff>
--- a/Platzi/Bases de datos (iniciaciación al backend)/Material de repaso/4. Consultas a una base de datos/Introducción a Consultas y su importancia.docx
+++ b/Platzi/Bases de datos (iniciaciación al backend)/Material de repaso/4. Consultas a una base de datos/Introducción a Consultas y su importancia.docx
@@ -1126,7 +1126,7 @@
         </w:rPr>
         <w:drawing>
           <wp:inline distT="0" distB="0" distL="0" distR="0">
-            <wp:extent cx="2710815" cy="1939289"/>
+            <wp:extent cx="2711450" cy="1939925"/>
             <wp:effectExtent l="0" t="0" r="0" b="0"/>
             <wp:docPr id="9" name="Imagen 1"/>
             <wp:cNvGraphicFramePr>
@@ -1136,7 +1136,7 @@
               <a:graphicData uri="http://schemas.openxmlformats.org/drawingml/2006/picture">
                 <pic:pic xmlns:pic="http://schemas.openxmlformats.org/drawingml/2006/picture">
                   <pic:nvPicPr>
-                    <pic:cNvPr id="1" name="Picture 1" descr="/Users/robertovelasquezdean/Library/Group Containers/L48J367XN4.com.infraware.PolarisOffice/EngineTemp/1016/fImage3575897916.png"/>
+                    <pic:cNvPr id="1" name="Picture 1" descr="/Users/robertovelasquezdean/Library/Group Containers/L48J367XN4.com.infraware.PolarisOffice/EngineTemp/632/fImage3575897916.png"/>
                     <pic:cNvPicPr>
                       <a:picLocks noChangeAspect="1" noChangeArrowheads="1"/>
                     </pic:cNvPicPr>
@@ -1165,7 +1165,7 @@
                   <pic:spPr>
                     <a:xfrm>
                       <a:off x="0" y="0"/>
-                      <a:ext cx="2711450" cy="1939925"/>
+                      <a:ext cx="2712085" cy="1940560"/>
                     </a:xfrm>
                     <a:prstGeom prst="rect"/>
                     <a:ln cap="flat"/>
@@ -3045,7 +3045,7 @@
         </w:rPr>
         <w:drawing>
           <wp:inline distT="0" distB="0" distL="0" distR="0">
-            <wp:extent cx="1339215" cy="329565"/>
+            <wp:extent cx="1339850" cy="330200"/>
             <wp:effectExtent l="0" t="0" r="0" b="0"/>
             <wp:docPr id="10" name="Imagen 2"/>
             <wp:cNvGraphicFramePr>
@@ -3055,7 +3055,7 @@
               <a:graphicData uri="http://schemas.openxmlformats.org/drawingml/2006/picture">
                 <pic:pic xmlns:pic="http://schemas.openxmlformats.org/drawingml/2006/picture">
                   <pic:nvPicPr>
-                    <pic:cNvPr id="3" name="Picture 3" descr="/Users/robertovelasquezdean/Library/Group Containers/L48J367XN4.com.infraware.PolarisOffice/EngineTemp/1016/fImage6228217584.png"/>
+                    <pic:cNvPr id="3" name="Picture 3" descr="/Users/robertovelasquezdean/Library/Group Containers/L48J367XN4.com.infraware.PolarisOffice/EngineTemp/632/fImage6228217584.png"/>
                     <pic:cNvPicPr>
                       <a:picLocks noChangeAspect="1" noChangeArrowheads="1"/>
                     </pic:cNvPicPr>
@@ -3084,7 +3084,7 @@
                   <pic:spPr>
                     <a:xfrm>
                       <a:off x="0" y="0"/>
-                      <a:ext cx="1339850" cy="330200"/>
+                      <a:ext cx="1340485" cy="330835"/>
                     </a:xfrm>
                     <a:prstGeom prst="rect"/>
                     <a:ln cap="flat"/>
@@ -3371,7 +3371,7 @@
         </w:rPr>
         <w:drawing>
           <wp:inline distT="0" distB="0" distL="0" distR="0">
-            <wp:extent cx="2348865" cy="481965"/>
+            <wp:extent cx="2349500" cy="482600"/>
             <wp:effectExtent l="0" t="0" r="0" b="0"/>
             <wp:docPr id="11" name="Imagen 3"/>
             <wp:cNvGraphicFramePr>
@@ -3381,7 +3381,7 @@
               <a:graphicData uri="http://schemas.openxmlformats.org/drawingml/2006/picture">
                 <pic:pic xmlns:pic="http://schemas.openxmlformats.org/drawingml/2006/picture">
                   <pic:nvPicPr>
-                    <pic:cNvPr id="5" name="Picture 5" descr="/Users/robertovelasquezdean/Library/Group Containers/L48J367XN4.com.infraware.PolarisOffice/EngineTemp/1016/fImage13743921869.png"/>
+                    <pic:cNvPr id="5" name="Picture 5" descr="/Users/robertovelasquezdean/Library/Group Containers/L48J367XN4.com.infraware.PolarisOffice/EngineTemp/632/fImage13743921869.png"/>
                     <pic:cNvPicPr>
                       <a:picLocks noChangeAspect="1" noChangeArrowheads="1"/>
                     </pic:cNvPicPr>
@@ -3410,7 +3410,7 @@
                   <pic:spPr>
                     <a:xfrm>
                       <a:off x="0" y="0"/>
-                      <a:ext cx="2349500" cy="482600"/>
+                      <a:ext cx="2350135" cy="483235"/>
                     </a:xfrm>
                     <a:prstGeom prst="rect"/>
                     <a:ln cap="flat"/>
@@ -4589,7 +4589,7 @@
         </w:rPr>
         <w:drawing>
           <wp:inline distT="0" distB="0" distL="0" distR="0">
-            <wp:extent cx="4024629" cy="281305"/>
+            <wp:extent cx="4025265" cy="281940"/>
             <wp:effectExtent l="0" t="0" r="0" b="0"/>
             <wp:docPr id="12" name="Imagen 4"/>
             <wp:cNvGraphicFramePr>
@@ -4599,7 +4599,7 @@
               <a:graphicData uri="http://schemas.openxmlformats.org/drawingml/2006/picture">
                 <pic:pic xmlns:pic="http://schemas.openxmlformats.org/drawingml/2006/picture">
                   <pic:nvPicPr>
-                    <pic:cNvPr id="7" name="Picture 7" descr="/Users/robertovelasquezdean/Library/Group Containers/L48J367XN4.com.infraware.PolarisOffice/EngineTemp/1016/fImage14272187597.png"/>
+                    <pic:cNvPr id="7" name="Picture 7" descr="/Users/robertovelasquezdean/Library/Group Containers/L48J367XN4.com.infraware.PolarisOffice/EngineTemp/632/fImage14272187597.png"/>
                     <pic:cNvPicPr>
                       <a:picLocks noChangeAspect="1" noChangeArrowheads="1"/>
                     </pic:cNvPicPr>
@@ -4628,7 +4628,7 @@
                   <pic:spPr>
                     <a:xfrm>
                       <a:off x="0" y="0"/>
-                      <a:ext cx="4025265" cy="281940"/>
+                      <a:ext cx="4025900" cy="282575"/>
                     </a:xfrm>
                     <a:prstGeom prst="rect"/>
                     <a:ln cap="flat"/>
@@ -5587,7 +5587,7 @@
         </w:rPr>
         <w:drawing>
           <wp:inline distT="0" distB="0" distL="0" distR="0">
-            <wp:extent cx="1148080" cy="262255"/>
+            <wp:extent cx="1148715" cy="262890"/>
             <wp:effectExtent l="0" t="0" r="0" b="0"/>
             <wp:docPr id="15" name="Imagen 5"/>
             <wp:cNvGraphicFramePr>
@@ -5597,7 +5597,7 @@
               <a:graphicData uri="http://schemas.openxmlformats.org/drawingml/2006/picture">
                 <pic:pic xmlns:pic="http://schemas.openxmlformats.org/drawingml/2006/picture">
                   <pic:nvPicPr>
-                    <pic:cNvPr id="9" name="Picture 9" descr="/Users/robertovelasquezdean/Library/Group Containers/L48J367XN4.com.infraware.PolarisOffice/EngineTemp/1016/fImage5194409424.png"/>
+                    <pic:cNvPr id="9" name="Picture 9" descr="/Users/robertovelasquezdean/Library/Group Containers/L48J367XN4.com.infraware.PolarisOffice/EngineTemp/632/fImage5194409424.png"/>
                     <pic:cNvPicPr>
                       <a:picLocks noChangeAspect="1" noChangeArrowheads="1"/>
                     </pic:cNvPicPr>
@@ -5626,7 +5626,7 @@
                   <pic:spPr>
                     <a:xfrm>
                       <a:off x="0" y="0"/>
-                      <a:ext cx="1148715" cy="262890"/>
+                      <a:ext cx="1149350" cy="263525"/>
                     </a:xfrm>
                     <a:prstGeom prst="rect"/>
                     <a:ln cap="flat"/>
@@ -5810,7 +5810,7 @@
         </w:rPr>
         <w:drawing>
           <wp:inline distT="0" distB="0" distL="0" distR="0">
-            <wp:extent cx="595630" cy="290830"/>
+            <wp:extent cx="596265" cy="291465"/>
             <wp:effectExtent l="0" t="0" r="0" b="0"/>
             <wp:docPr id="16" name="Imagen 6"/>
             <wp:cNvGraphicFramePr>
@@ -5820,7 +5820,7 @@
               <a:graphicData uri="http://schemas.openxmlformats.org/drawingml/2006/picture">
                 <pic:pic xmlns:pic="http://schemas.openxmlformats.org/drawingml/2006/picture">
                   <pic:nvPicPr>
-                    <pic:cNvPr id="11" name="Picture 11" descr="/Users/robertovelasquezdean/Library/Group Containers/L48J367XN4.com.infraware.PolarisOffice/EngineTemp/1016/fImage26501236871.png"/>
+                    <pic:cNvPr id="11" name="Picture 11" descr="/Users/robertovelasquezdean/Library/Group Containers/L48J367XN4.com.infraware.PolarisOffice/EngineTemp/632/fImage26501236871.png"/>
                     <pic:cNvPicPr>
                       <a:picLocks noChangeAspect="1" noChangeArrowheads="1"/>
                     </pic:cNvPicPr>
@@ -5849,7 +5849,7 @@
                   <pic:spPr>
                     <a:xfrm>
                       <a:off x="0" y="0"/>
-                      <a:ext cx="596265" cy="291465"/>
+                      <a:ext cx="596900" cy="292100"/>
                     </a:xfrm>
                     <a:prstGeom prst="rect"/>
                     <a:ln cap="flat"/>
@@ -6292,7 +6292,7 @@
         </w:rPr>
         <w:drawing>
           <wp:inline distT="0" distB="0" distL="0" distR="0">
-            <wp:extent cx="1957704" cy="262255"/>
+            <wp:extent cx="1958340" cy="262890"/>
             <wp:effectExtent l="0" t="0" r="0" b="0"/>
             <wp:docPr id="17" name="Imagen 7"/>
             <wp:cNvGraphicFramePr>
@@ -6302,7 +6302,7 @@
               <a:graphicData uri="http://schemas.openxmlformats.org/drawingml/2006/picture">
                 <pic:pic xmlns:pic="http://schemas.openxmlformats.org/drawingml/2006/picture">
                   <pic:nvPicPr>
-                    <pic:cNvPr id="13" name="Picture 13" descr="/Users/robertovelasquezdean/Library/Group Containers/L48J367XN4.com.infraware.PolarisOffice/EngineTemp/1016/fImage80031294958.png"/>
+                    <pic:cNvPr id="13" name="Picture 13" descr="/Users/robertovelasquezdean/Library/Group Containers/L48J367XN4.com.infraware.PolarisOffice/EngineTemp/632/fImage80031294958.png"/>
                     <pic:cNvPicPr>
                       <a:picLocks noChangeAspect="1" noChangeArrowheads="1"/>
                     </pic:cNvPicPr>
@@ -6331,7 +6331,7 @@
                   <pic:spPr>
                     <a:xfrm>
                       <a:off x="0" y="0"/>
-                      <a:ext cx="1958340" cy="262890"/>
+                      <a:ext cx="1958975" cy="263525"/>
                     </a:xfrm>
                     <a:prstGeom prst="rect"/>
                     <a:ln cap="flat"/>
@@ -6567,7 +6567,7 @@
         </w:rPr>
         <w:drawing>
           <wp:inline distT="0" distB="0" distL="0" distR="0">
-            <wp:extent cx="890905" cy="309880"/>
+            <wp:extent cx="891540" cy="310515"/>
             <wp:effectExtent l="0" t="0" r="0" b="0"/>
             <wp:docPr id="18" name="Imagen 8"/>
             <wp:cNvGraphicFramePr>
@@ -6577,7 +6577,7 @@
               <a:graphicData uri="http://schemas.openxmlformats.org/drawingml/2006/picture">
                 <pic:pic xmlns:pic="http://schemas.openxmlformats.org/drawingml/2006/picture">
                   <pic:nvPicPr>
-                    <pic:cNvPr id="15" name="Picture 15" descr="/Users/robertovelasquezdean/Library/Group Containers/L48J367XN4.com.infraware.PolarisOffice/EngineTemp/1016/fImage34061713320.png"/>
+                    <pic:cNvPr id="15" name="Picture 15" descr="/Users/robertovelasquezdean/Library/Group Containers/L48J367XN4.com.infraware.PolarisOffice/EngineTemp/632/fImage34061713320.png"/>
                     <pic:cNvPicPr>
                       <a:picLocks noChangeAspect="1" noChangeArrowheads="1"/>
                     </pic:cNvPicPr>
@@ -6606,7 +6606,7 @@
                   <pic:spPr>
                     <a:xfrm>
                       <a:off x="0" y="0"/>
-                      <a:ext cx="891540" cy="310515"/>
+                      <a:ext cx="892175" cy="311150"/>
                     </a:xfrm>
                     <a:prstGeom prst="rect"/>
                     <a:ln cap="flat"/>
@@ -8094,7 +8094,7 @@
         </w:rPr>
         <w:drawing>
           <wp:inline distT="0" distB="0" distL="0" distR="0">
-            <wp:extent cx="852170" cy="1290320"/>
+            <wp:extent cx="852805" cy="1290955"/>
             <wp:effectExtent l="0" t="0" r="0" b="0"/>
             <wp:docPr id="19" name="Imagen 9"/>
             <wp:cNvGraphicFramePr>
@@ -8104,7 +8104,7 @@
               <a:graphicData uri="http://schemas.openxmlformats.org/drawingml/2006/picture">
                 <pic:pic xmlns:pic="http://schemas.openxmlformats.org/drawingml/2006/picture">
                   <pic:nvPicPr>
-                    <pic:cNvPr id="17" name="Picture 17" descr="/Users/robertovelasquezdean/Library/Group Containers/L48J367XN4.com.infraware.PolarisOffice/EngineTemp/1016/fImage9930217288.png"/>
+                    <pic:cNvPr id="17" name="Picture 17" descr="/Users/robertovelasquezdean/Library/Group Containers/L48J367XN4.com.infraware.PolarisOffice/EngineTemp/632/fImage9930217288.png"/>
                     <pic:cNvPicPr>
                       <a:picLocks noChangeAspect="1" noChangeArrowheads="1"/>
                     </pic:cNvPicPr>
@@ -8133,7 +8133,7 @@
                   <pic:spPr>
                     <a:xfrm>
                       <a:off x="0" y="0"/>
-                      <a:ext cx="852805" cy="1290955"/>
+                      <a:ext cx="853440" cy="1291590"/>
                     </a:xfrm>
                     <a:prstGeom prst="rect"/>
                     <a:ln cap="flat"/>
@@ -8330,7 +8330,7 @@
         </w:rPr>
         <w:drawing>
           <wp:inline distT="0" distB="0" distL="0" distR="0">
-            <wp:extent cx="756920" cy="1261745"/>
+            <wp:extent cx="757555" cy="1262380"/>
             <wp:effectExtent l="0" t="0" r="0" b="0"/>
             <wp:docPr id="20" name="Imagen 10"/>
             <wp:cNvGraphicFramePr>
@@ -8340,7 +8340,7 @@
               <a:graphicData uri="http://schemas.openxmlformats.org/drawingml/2006/picture">
                 <pic:pic xmlns:pic="http://schemas.openxmlformats.org/drawingml/2006/picture">
                   <pic:nvPicPr>
-                    <pic:cNvPr id="19" name="Picture 19" descr="/Users/robertovelasquezdean/Library/Group Containers/L48J367XN4.com.infraware.PolarisOffice/EngineTemp/1016/fImage10211329848.png"/>
+                    <pic:cNvPr id="19" name="Picture 19" descr="/Users/robertovelasquezdean/Library/Group Containers/L48J367XN4.com.infraware.PolarisOffice/EngineTemp/632/fImage10211329848.png"/>
                     <pic:cNvPicPr>
                       <a:picLocks noChangeAspect="1" noChangeArrowheads="1"/>
                     </pic:cNvPicPr>
@@ -8369,7 +8369,7 @@
                   <pic:spPr>
                     <a:xfrm>
                       <a:off x="0" y="0"/>
-                      <a:ext cx="757555" cy="1262380"/>
+                      <a:ext cx="758190" cy="1263015"/>
                     </a:xfrm>
                     <a:prstGeom prst="rect"/>
                     <a:ln cap="flat"/>
@@ -8682,7 +8682,7 @@
         </w:rPr>
         <w:drawing>
           <wp:inline distT="0" distB="0" distL="0" distR="0">
-            <wp:extent cx="747395" cy="804545"/>
+            <wp:extent cx="748030" cy="805180"/>
             <wp:effectExtent l="0" t="0" r="0" b="0"/>
             <wp:docPr id="21" name="Imagen 11"/>
             <wp:cNvGraphicFramePr>
@@ -8692,7 +8692,7 @@
               <a:graphicData uri="http://schemas.openxmlformats.org/drawingml/2006/picture">
                 <pic:pic xmlns:pic="http://schemas.openxmlformats.org/drawingml/2006/picture">
                   <pic:nvPicPr>
-                    <pic:cNvPr id="21" name="Picture 21" descr="/Users/robertovelasquezdean/Library/Group Containers/L48J367XN4.com.infraware.PolarisOffice/EngineTemp/1016/fImage605343978.png"/>
+                    <pic:cNvPr id="21" name="Picture 21" descr="/Users/robertovelasquezdean/Library/Group Containers/L48J367XN4.com.infraware.PolarisOffice/EngineTemp/632/fImage605343978.png"/>
                     <pic:cNvPicPr>
                       <a:picLocks noChangeAspect="1" noChangeArrowheads="1"/>
                     </pic:cNvPicPr>
@@ -8721,7 +8721,7 @@
                   <pic:spPr>
                     <a:xfrm>
                       <a:off x="0" y="0"/>
-                      <a:ext cx="748030" cy="805180"/>
+                      <a:ext cx="748665" cy="805815"/>
                     </a:xfrm>
                     <a:prstGeom prst="rect"/>
                     <a:ln cap="flat"/>
@@ -8905,7 +8905,7 @@
         </w:rPr>
         <w:drawing>
           <wp:inline distT="0" distB="0" distL="0" distR="0">
-            <wp:extent cx="747395" cy="661670"/>
+            <wp:extent cx="748030" cy="662305"/>
             <wp:effectExtent l="0" t="0" r="0" b="0"/>
             <wp:docPr id="22" name="Imagen 12"/>
             <wp:cNvGraphicFramePr>
@@ -8915,7 +8915,7 @@
               <a:graphicData uri="http://schemas.openxmlformats.org/drawingml/2006/picture">
                 <pic:pic xmlns:pic="http://schemas.openxmlformats.org/drawingml/2006/picture">
                   <pic:nvPicPr>
-                    <pic:cNvPr id="23" name="Picture 23" descr="/Users/robertovelasquezdean/Library/Group Containers/L48J367XN4.com.infraware.PolarisOffice/EngineTemp/1016/fImage57861095617.png"/>
+                    <pic:cNvPr id="23" name="Picture 23" descr="/Users/robertovelasquezdean/Library/Group Containers/L48J367XN4.com.infraware.PolarisOffice/EngineTemp/632/fImage57861095617.png"/>
                     <pic:cNvPicPr>
                       <a:picLocks noChangeAspect="1" noChangeArrowheads="1"/>
                     </pic:cNvPicPr>
@@ -8944,7 +8944,7 @@
                   <pic:spPr>
                     <a:xfrm>
                       <a:off x="0" y="0"/>
-                      <a:ext cx="748030" cy="662305"/>
+                      <a:ext cx="748665" cy="662940"/>
                     </a:xfrm>
                     <a:prstGeom prst="rect"/>
                     <a:ln cap="flat"/>
@@ -9154,7 +9154,7 @@
         </w:rPr>
         <w:drawing>
           <wp:inline distT="0" distB="0" distL="0" distR="0">
-            <wp:extent cx="842645" cy="690245"/>
+            <wp:extent cx="843280" cy="690880"/>
             <wp:effectExtent l="0" t="0" r="0" b="0"/>
             <wp:docPr id="23" name="Imagen 13"/>
             <wp:cNvGraphicFramePr>
@@ -9164,7 +9164,7 @@
               <a:graphicData uri="http://schemas.openxmlformats.org/drawingml/2006/picture">
                 <pic:pic xmlns:pic="http://schemas.openxmlformats.org/drawingml/2006/picture">
                   <pic:nvPicPr>
-                    <pic:cNvPr id="25" name="Picture 25" descr="/Users/robertovelasquezdean/Library/Group Containers/L48J367XN4.com.infraware.PolarisOffice/EngineTemp/1016/fImage67321457723.png"/>
+                    <pic:cNvPr id="25" name="Picture 25" descr="/Users/robertovelasquezdean/Library/Group Containers/L48J367XN4.com.infraware.PolarisOffice/EngineTemp/632/fImage67321457723.png"/>
                     <pic:cNvPicPr>
                       <a:picLocks noChangeAspect="1" noChangeArrowheads="1"/>
                     </pic:cNvPicPr>
@@ -9193,7 +9193,7 @@
                   <pic:spPr>
                     <a:xfrm>
                       <a:off x="0" y="0"/>
-                      <a:ext cx="843280" cy="690880"/>
+                      <a:ext cx="843915" cy="691515"/>
                     </a:xfrm>
                     <a:prstGeom prst="rect"/>
                     <a:ln cap="flat"/>
@@ -9516,7 +9516,7 @@
         </w:rPr>
         <w:drawing>
           <wp:inline distT="0" distB="0" distL="0" distR="0">
-            <wp:extent cx="1346835" cy="260985"/>
+            <wp:extent cx="1347470" cy="261619"/>
             <wp:effectExtent l="0" t="0" r="0" b="0"/>
             <wp:docPr id="24" name="Imagen 14"/>
             <wp:cNvGraphicFramePr>
@@ -9526,7 +9526,7 @@
               <a:graphicData uri="http://schemas.openxmlformats.org/drawingml/2006/picture">
                 <pic:pic xmlns:pic="http://schemas.openxmlformats.org/drawingml/2006/picture">
                   <pic:nvPicPr>
-                    <pic:cNvPr id="27" name="Picture 27" descr="/Users/robertovelasquezdean/Library/Group Containers/L48J367XN4.com.infraware.PolarisOffice/EngineTemp/1016/fImage4895285495.png"/>
+                    <pic:cNvPr id="27" name="Picture 27" descr="/Users/robertovelasquezdean/Library/Group Containers/L48J367XN4.com.infraware.PolarisOffice/EngineTemp/632/fImage4895285495.png"/>
                     <pic:cNvPicPr>
                       <a:picLocks noChangeAspect="1" noChangeArrowheads="1"/>
                     </pic:cNvPicPr>
@@ -9555,7 +9555,7 @@
                   <pic:spPr>
                     <a:xfrm>
                       <a:off x="0" y="0"/>
-                      <a:ext cx="1347470" cy="261619"/>
+                      <a:ext cx="1348105" cy="262255"/>
                     </a:xfrm>
                     <a:prstGeom prst="rect"/>
                     <a:ln cap="flat"/>
@@ -9661,7 +9661,7 @@
         </w:rPr>
         <w:drawing>
           <wp:inline distT="0" distB="0" distL="0" distR="0">
-            <wp:extent cx="4328160" cy="1080135"/>
+            <wp:extent cx="4328795" cy="1080770"/>
             <wp:effectExtent l="0" t="0" r="0" b="0"/>
             <wp:docPr id="25" name="Imagen 15"/>
             <wp:cNvGraphicFramePr>
@@ -9671,7 +9671,7 @@
               <a:graphicData uri="http://schemas.openxmlformats.org/drawingml/2006/picture">
                 <pic:pic xmlns:pic="http://schemas.openxmlformats.org/drawingml/2006/picture">
                   <pic:nvPicPr>
-                    <pic:cNvPr id="29" name="Picture 29" descr="/Users/robertovelasquezdean/Library/Group Containers/L48J367XN4.com.infraware.PolarisOffice/EngineTemp/1016/fImage4606439176.png"/>
+                    <pic:cNvPr id="29" name="Picture 29" descr="/Users/robertovelasquezdean/Library/Group Containers/L48J367XN4.com.infraware.PolarisOffice/EngineTemp/632/fImage4606439176.png"/>
                     <pic:cNvPicPr>
                       <a:picLocks noChangeAspect="1" noChangeArrowheads="1"/>
                     </pic:cNvPicPr>
@@ -9700,7 +9700,7 @@
                   <pic:spPr>
                     <a:xfrm>
                       <a:off x="0" y="0"/>
-                      <a:ext cx="4328795" cy="1080770"/>
+                      <a:ext cx="4329430" cy="1081405"/>
                     </a:xfrm>
                     <a:prstGeom prst="rect"/>
                     <a:ln cap="flat"/>
@@ -10505,7 +10505,7 @@
         </w:rPr>
         <w:drawing>
           <wp:inline distT="0" distB="0" distL="0" distR="0">
-            <wp:extent cx="1804035" cy="394335"/>
+            <wp:extent cx="1804670" cy="394970"/>
             <wp:effectExtent l="0" t="0" r="0" b="0"/>
             <wp:docPr id="26" name="Imagen 16"/>
             <wp:cNvGraphicFramePr>
@@ -10515,7 +10515,7 @@
               <a:graphicData uri="http://schemas.openxmlformats.org/drawingml/2006/picture">
                 <pic:pic xmlns:pic="http://schemas.openxmlformats.org/drawingml/2006/picture">
                   <pic:nvPicPr>
-                    <pic:cNvPr id="31" name="Picture 31" descr="/Users/robertovelasquezdean/Library/Group Containers/L48J367XN4.com.infraware.PolarisOffice/EngineTemp/1016/fImage8459508883.png"/>
+                    <pic:cNvPr id="31" name="Picture 31" descr="/Users/robertovelasquezdean/Library/Group Containers/L48J367XN4.com.infraware.PolarisOffice/EngineTemp/632/fImage8459508883.png"/>
                     <pic:cNvPicPr>
                       <a:picLocks noChangeAspect="1" noChangeArrowheads="1"/>
                     </pic:cNvPicPr>
@@ -10544,7 +10544,7 @@
                   <pic:spPr>
                     <a:xfrm>
                       <a:off x="0" y="0"/>
-                      <a:ext cx="1804670" cy="394970"/>
+                      <a:ext cx="1805305" cy="395605"/>
                     </a:xfrm>
                     <a:prstGeom prst="rect"/>
                     <a:ln cap="flat"/>
@@ -11079,7 +11079,7 @@
         </w:rPr>
         <w:drawing>
           <wp:inline distT="0" distB="0" distL="0" distR="0">
-            <wp:extent cx="3956685" cy="413385"/>
+            <wp:extent cx="3957319" cy="414020"/>
             <wp:effectExtent l="0" t="0" r="0" b="0"/>
             <wp:docPr id="27" name="Imagen 17"/>
             <wp:cNvGraphicFramePr>
@@ -11089,7 +11089,7 @@
               <a:graphicData uri="http://schemas.openxmlformats.org/drawingml/2006/picture">
                 <pic:pic xmlns:pic="http://schemas.openxmlformats.org/drawingml/2006/picture">
                   <pic:nvPicPr>
-                    <pic:cNvPr id="33" name="Picture 33" descr="/Users/robertovelasquezdean/Library/Group Containers/L48J367XN4.com.infraware.PolarisOffice/EngineTemp/1016/fImage13604615082.png"/>
+                    <pic:cNvPr id="33" name="Picture 33" descr="/Users/robertovelasquezdean/Library/Group Containers/L48J367XN4.com.infraware.PolarisOffice/EngineTemp/632/fImage13604615082.png"/>
                     <pic:cNvPicPr>
                       <a:picLocks noChangeAspect="1" noChangeArrowheads="1"/>
                     </pic:cNvPicPr>
@@ -11118,7 +11118,7 @@
                   <pic:spPr>
                     <a:xfrm>
                       <a:off x="0" y="0"/>
-                      <a:ext cx="3957319" cy="414020"/>
+                      <a:ext cx="3957955" cy="414655"/>
                     </a:xfrm>
                     <a:prstGeom prst="rect"/>
                     <a:ln cap="flat"/>
@@ -11411,20 +11411,20 @@
           <w:u w:val="none"/>
           <w:rFonts w:ascii="Times" w:eastAsia="Times" w:hAnsi="Times" w:hint="default"/>
         </w:rPr>
-        <w:t xml:space="preserve">que, como </w:t>
-      </w:r>
-      <w:r>
-        <w:rPr>
-          <w:spacing w:val="0"/>
-          <w:i w:val="0"/>
-          <w:b w:val="0"/>
-          <w:color w:val="000000"/>
-          <w:sz w:val="20"/>
-          <w:szCs w:val="20"/>
-          <w:u w:val="none"/>
-          <w:rFonts w:ascii="Times" w:eastAsia="Times" w:hAnsi="Times" w:hint="default"/>
-        </w:rPr>
-        <w:t xml:space="preserve">ya debe saber, es el campo correspondiente a una llave foránea (que se relaciona con la llave primaria de la tabla </w:t>
+        <w:t xml:space="preserve">que, como ya </w:t>
+      </w:r>
+      <w:r>
+        <w:rPr>
+          <w:spacing w:val="0"/>
+          <w:i w:val="0"/>
+          <w:b w:val="0"/>
+          <w:color w:val="000000"/>
+          <w:sz w:val="20"/>
+          <w:szCs w:val="20"/>
+          <w:u w:val="none"/>
+          <w:rFonts w:ascii="Times" w:eastAsia="Times" w:hAnsi="Times" w:hint="default"/>
+        </w:rPr>
+        <w:t xml:space="preserve">debe saber, es el campo correspondiente a una llave foránea (que se relaciona con la llave primaria de la tabla </w:t>
       </w:r>
       <w:r>
         <w:rPr>
@@ -12479,7 +12479,7 @@
         </w:rPr>
         <w:drawing>
           <wp:inline distT="0" distB="0" distL="0" distR="0">
-            <wp:extent cx="2613660" cy="137160"/>
+            <wp:extent cx="2614295" cy="137795"/>
             <wp:effectExtent l="0" t="0" r="0" b="0"/>
             <wp:docPr id="28" name="Imagen 18"/>
             <wp:cNvGraphicFramePr>
@@ -12489,7 +12489,7 @@
               <a:graphicData uri="http://schemas.openxmlformats.org/drawingml/2006/picture">
                 <pic:pic xmlns:pic="http://schemas.openxmlformats.org/drawingml/2006/picture">
                   <pic:nvPicPr>
-                    <pic:cNvPr id="35" name="Picture 35" descr="/Users/robertovelasquezdean/Library/Group Containers/L48J367XN4.com.infraware.PolarisOffice/EngineTemp/1016/fImage6099749827.png"/>
+                    <pic:cNvPr id="35" name="Picture 35" descr="/Users/robertovelasquezdean/Library/Group Containers/L48J367XN4.com.infraware.PolarisOffice/EngineTemp/632/fImage6099749827.png"/>
                     <pic:cNvPicPr>
                       <a:picLocks noChangeAspect="1" noChangeArrowheads="1"/>
                     </pic:cNvPicPr>
@@ -12518,7 +12518,7 @@
                   <pic:spPr>
                     <a:xfrm>
                       <a:off x="0" y="0"/>
-                      <a:ext cx="2614295" cy="137795"/>
+                      <a:ext cx="2614930" cy="138430"/>
                     </a:xfrm>
                     <a:prstGeom prst="rect"/>
                     <a:ln cap="flat"/>
@@ -12598,7 +12598,7 @@
         </w:rPr>
         <w:drawing>
           <wp:inline distT="0" distB="0" distL="0" distR="0">
-            <wp:extent cx="3880485" cy="508635"/>
+            <wp:extent cx="3881120" cy="509270"/>
             <wp:effectExtent l="0" t="0" r="0" b="0"/>
             <wp:docPr id="29" name="Imagen 19"/>
             <wp:cNvGraphicFramePr>
@@ -12608,7 +12608,7 @@
               <a:graphicData uri="http://schemas.openxmlformats.org/drawingml/2006/picture">
                 <pic:pic xmlns:pic="http://schemas.openxmlformats.org/drawingml/2006/picture">
                   <pic:nvPicPr>
-                    <pic:cNvPr id="37" name="Picture 37" descr="/Users/robertovelasquezdean/Library/Group Containers/L48J367XN4.com.infraware.PolarisOffice/EngineTemp/1016/fImage17172859151.png"/>
+                    <pic:cNvPr id="37" name="Picture 37" descr="/Users/robertovelasquezdean/Library/Group Containers/L48J367XN4.com.infraware.PolarisOffice/EngineTemp/632/fImage17172859151.png"/>
                     <pic:cNvPicPr>
                       <a:picLocks noChangeAspect="1" noChangeArrowheads="1"/>
                     </pic:cNvPicPr>
@@ -12637,7 +12637,7 @@
                   <pic:spPr>
                     <a:xfrm>
                       <a:off x="0" y="0"/>
-                      <a:ext cx="3881120" cy="509270"/>
+                      <a:ext cx="3881754" cy="509905"/>
                     </a:xfrm>
                     <a:prstGeom prst="rect"/>
                     <a:ln cap="flat"/>
@@ -12679,7 +12679,7 @@
         </w:rPr>
         <w:drawing>
           <wp:inline distT="0" distB="0" distL="0" distR="0">
-            <wp:extent cx="5735320" cy="245745"/>
+            <wp:extent cx="5735955" cy="246380"/>
             <wp:effectExtent l="0" t="0" r="0" b="0"/>
             <wp:docPr id="30" name="Imagen 20"/>
             <wp:cNvGraphicFramePr>
@@ -12689,7 +12689,7 @@
               <a:graphicData uri="http://schemas.openxmlformats.org/drawingml/2006/picture">
                 <pic:pic xmlns:pic="http://schemas.openxmlformats.org/drawingml/2006/picture">
                   <pic:nvPicPr>
-                    <pic:cNvPr id="39" name="Picture 39" descr="/Users/robertovelasquezdean/Library/Group Containers/L48J367XN4.com.infraware.PolarisOffice/EngineTemp/1016/fImage19724962599.png"/>
+                    <pic:cNvPr id="39" name="Picture 39" descr="/Users/robertovelasquezdean/Library/Group Containers/L48J367XN4.com.infraware.PolarisOffice/EngineTemp/632/fImage19724962599.png"/>
                     <pic:cNvPicPr>
                       <a:picLocks noChangeAspect="1" noChangeArrowheads="1"/>
                     </pic:cNvPicPr>
@@ -12709,7 +12709,7 @@
                   <pic:spPr>
                     <a:xfrm>
                       <a:off x="0" y="0"/>
-                      <a:ext cx="5735955" cy="246380"/>
+                      <a:ext cx="5736590" cy="247014"/>
                     </a:xfrm>
                     <a:prstGeom prst="rect"/>
                     <a:ln cap="flat"/>
@@ -13177,7 +13177,7 @@
         </w:rPr>
         <w:drawing>
           <wp:inline distT="0" distB="0" distL="0" distR="0">
-            <wp:extent cx="3985260" cy="518160"/>
+            <wp:extent cx="3985894" cy="518795"/>
             <wp:effectExtent l="0" t="0" r="0" b="0"/>
             <wp:docPr id="31" name="Imagen 21"/>
             <wp:cNvGraphicFramePr>
@@ -13187,7 +13187,7 @@
               <a:graphicData uri="http://schemas.openxmlformats.org/drawingml/2006/picture">
                 <pic:pic xmlns:pic="http://schemas.openxmlformats.org/drawingml/2006/picture">
                   <pic:nvPicPr>
-                    <pic:cNvPr id="40" name="Picture 40" descr="/Users/robertovelasquezdean/Library/Group Containers/L48J367XN4.com.infraware.PolarisOffice/EngineTemp/1016/fImage16037985305.png"/>
+                    <pic:cNvPr id="40" name="Picture 40" descr="/Users/robertovelasquezdean/Library/Group Containers/L48J367XN4.com.infraware.PolarisOffice/EngineTemp/632/fImage16037985305.png"/>
                     <pic:cNvPicPr>
                       <a:picLocks noChangeAspect="1" noChangeArrowheads="1"/>
                     </pic:cNvPicPr>
@@ -13216,7 +13216,7 @@
                   <pic:spPr>
                     <a:xfrm>
                       <a:off x="0" y="0"/>
-                      <a:ext cx="3985894" cy="518795"/>
+                      <a:ext cx="3986530" cy="519430"/>
                     </a:xfrm>
                     <a:prstGeom prst="rect"/>
                     <a:ln cap="flat"/>
@@ -13258,7 +13258,7 @@
         </w:rPr>
         <w:drawing>
           <wp:inline distT="0" distB="0" distL="0" distR="0">
-            <wp:extent cx="5734685" cy="274320"/>
+            <wp:extent cx="5735320" cy="274955"/>
             <wp:effectExtent l="0" t="0" r="0" b="0"/>
             <wp:docPr id="32" name="Imagen 29"/>
             <wp:cNvGraphicFramePr>
@@ -13268,7 +13268,7 @@
               <a:graphicData uri="http://schemas.openxmlformats.org/drawingml/2006/picture">
                 <pic:pic xmlns:pic="http://schemas.openxmlformats.org/drawingml/2006/picture">
                   <pic:nvPicPr>
-                    <pic:cNvPr id="42" name="Picture 42" descr="/Users/robertovelasquezdean/Library/Group Containers/L48J367XN4.com.infraware.PolarisOffice/EngineTemp/1016/fImage18998766221.png"/>
+                    <pic:cNvPr id="42" name="Picture 42" descr="/Users/robertovelasquezdean/Library/Group Containers/L48J367XN4.com.infraware.PolarisOffice/EngineTemp/632/fImage18998766221.png"/>
                     <pic:cNvPicPr>
                       <a:picLocks noChangeAspect="1" noChangeArrowheads="1"/>
                     </pic:cNvPicPr>
@@ -13288,7 +13288,7 @@
                   <pic:spPr>
                     <a:xfrm>
                       <a:off x="0" y="0"/>
-                      <a:ext cx="5735320" cy="274955"/>
+                      <a:ext cx="5735955" cy="275590"/>
                     </a:xfrm>
                     <a:prstGeom prst="rect"/>
                     <a:ln cap="flat"/>
@@ -13729,7 +13729,7 @@
         </w:rPr>
         <w:drawing>
           <wp:inline distT="0" distB="0" distL="0" distR="0">
-            <wp:extent cx="747395" cy="804545"/>
+            <wp:extent cx="748030" cy="805180"/>
             <wp:effectExtent l="0" t="0" r="0" b="0"/>
             <wp:docPr id="33" name="Imagen 22"/>
             <wp:cNvGraphicFramePr>
@@ -13739,7 +13739,7 @@
               <a:graphicData uri="http://schemas.openxmlformats.org/drawingml/2006/picture">
                 <pic:pic xmlns:pic="http://schemas.openxmlformats.org/drawingml/2006/picture">
                   <pic:nvPicPr>
-                    <pic:cNvPr id="43" name="Picture 43" descr="/Users/robertovelasquezdean/Library/Group Containers/L48J367XN4.com.infraware.PolarisOffice/EngineTemp/1016/fImage605343978.png"/>
+                    <pic:cNvPr id="43" name="Picture 43" descr="/Users/robertovelasquezdean/Library/Group Containers/L48J367XN4.com.infraware.PolarisOffice/EngineTemp/632/fImage605343978.png"/>
                     <pic:cNvPicPr>
                       <a:picLocks noChangeAspect="1" noChangeArrowheads="1"/>
                     </pic:cNvPicPr>
@@ -13768,7 +13768,7 @@
                   <pic:spPr>
                     <a:xfrm>
                       <a:off x="0" y="0"/>
-                      <a:ext cx="748030" cy="805180"/>
+                      <a:ext cx="748665" cy="805815"/>
                     </a:xfrm>
                     <a:prstGeom prst="rect"/>
                     <a:ln cap="flat"/>
@@ -14238,7 +14238,7 @@
         </w:rPr>
         <w:drawing>
           <wp:inline distT="0" distB="0" distL="0" distR="0">
-            <wp:extent cx="4032250" cy="384175"/>
+            <wp:extent cx="4032885" cy="384810"/>
             <wp:effectExtent l="0" t="0" r="0" b="0"/>
             <wp:docPr id="34" name="Imagen 23"/>
             <wp:cNvGraphicFramePr>
@@ -14248,7 +14248,7 @@
               <a:graphicData uri="http://schemas.openxmlformats.org/drawingml/2006/picture">
                 <pic:pic xmlns:pic="http://schemas.openxmlformats.org/drawingml/2006/picture">
                   <pic:nvPicPr>
-                    <pic:cNvPr id="45" name="Picture 45" descr="/Users/robertovelasquezdean/Library/Group Containers/L48J367XN4.com.infraware.PolarisOffice/EngineTemp/1016/fImage10926384486.png"/>
+                    <pic:cNvPr id="45" name="Picture 45" descr="/Users/robertovelasquezdean/Library/Group Containers/L48J367XN4.com.infraware.PolarisOffice/EngineTemp/632/fImage10926384486.png"/>
                     <pic:cNvPicPr>
                       <a:picLocks noChangeAspect="1" noChangeArrowheads="1"/>
                     </pic:cNvPicPr>
@@ -14277,7 +14277,7 @@
                   <pic:spPr>
                     <a:xfrm>
                       <a:off x="0" y="0"/>
-                      <a:ext cx="4032885" cy="384810"/>
+                      <a:ext cx="4033520" cy="385445"/>
                     </a:xfrm>
                     <a:prstGeom prst="rect"/>
                     <a:ln cap="flat"/>
@@ -14590,7 +14590,7 @@
         </w:rPr>
         <w:drawing>
           <wp:inline distT="0" distB="0" distL="0" distR="0">
-            <wp:extent cx="5734685" cy="2820670"/>
+            <wp:extent cx="5735320" cy="2821305"/>
             <wp:effectExtent l="0" t="0" r="0" b="0"/>
             <wp:docPr id="35" name="Imagen 24"/>
             <wp:cNvGraphicFramePr>
@@ -14600,7 +14600,7 @@
               <a:graphicData uri="http://schemas.openxmlformats.org/drawingml/2006/picture">
                 <pic:pic xmlns:pic="http://schemas.openxmlformats.org/drawingml/2006/picture">
                   <pic:nvPicPr>
-                    <pic:cNvPr id="47" name="Picture 47" descr="/Users/robertovelasquezdean/Library/Group Containers/L48J367XN4.com.infraware.PolarisOffice/EngineTemp/1016/fImage186087494513.png"/>
+                    <pic:cNvPr id="47" name="Picture 47" descr="/Users/robertovelasquezdean/Library/Group Containers/L48J367XN4.com.infraware.PolarisOffice/EngineTemp/632/fImage186087494513.png"/>
                     <pic:cNvPicPr>
                       <a:picLocks noChangeAspect="1" noChangeArrowheads="1"/>
                     </pic:cNvPicPr>
@@ -14620,7 +14620,7 @@
                   <pic:spPr>
                     <a:xfrm>
                       <a:off x="0" y="0"/>
-                      <a:ext cx="5735320" cy="2821305"/>
+                      <a:ext cx="5735955" cy="2821940"/>
                     </a:xfrm>
                     <a:prstGeom prst="rect"/>
                     <a:ln cap="flat"/>
@@ -14905,7 +14905,7 @@
         </w:rPr>
         <w:drawing>
           <wp:inline distT="0" distB="0" distL="0" distR="0">
-            <wp:extent cx="747395" cy="661670"/>
+            <wp:extent cx="748030" cy="662305"/>
             <wp:effectExtent l="0" t="0" r="0" b="0"/>
             <wp:docPr id="36" name="Imagen 25"/>
             <wp:cNvGraphicFramePr>
@@ -14915,7 +14915,7 @@
               <a:graphicData uri="http://schemas.openxmlformats.org/drawingml/2006/picture">
                 <pic:pic xmlns:pic="http://schemas.openxmlformats.org/drawingml/2006/picture">
                   <pic:nvPicPr>
-                    <pic:cNvPr id="48" name="Picture 48" descr="/Users/robertovelasquezdean/Library/Group Containers/L48J367XN4.com.infraware.PolarisOffice/EngineTemp/1016/fImage57861095617.png"/>
+                    <pic:cNvPr id="48" name="Picture 48" descr="/Users/robertovelasquezdean/Library/Group Containers/L48J367XN4.com.infraware.PolarisOffice/EngineTemp/632/fImage57861095617.png"/>
                     <pic:cNvPicPr>
                       <a:picLocks noChangeAspect="1" noChangeArrowheads="1"/>
                     </pic:cNvPicPr>
@@ -14944,7 +14944,7 @@
                   <pic:spPr>
                     <a:xfrm>
                       <a:off x="0" y="0"/>
-                      <a:ext cx="748030" cy="662305"/>
+                      <a:ext cx="748665" cy="662940"/>
                     </a:xfrm>
                     <a:prstGeom prst="rect"/>
                     <a:ln cap="flat"/>
@@ -15621,7 +15621,7 @@
         </w:rPr>
         <w:drawing>
           <wp:inline distT="0" distB="0" distL="0" distR="0">
-            <wp:extent cx="4070350" cy="898525"/>
+            <wp:extent cx="4070985" cy="899160"/>
             <wp:effectExtent l="0" t="0" r="0" b="0"/>
             <wp:docPr id="37" name="Imagen 26"/>
             <wp:cNvGraphicFramePr>
@@ -15631,7 +15631,7 @@
               <a:graphicData uri="http://schemas.openxmlformats.org/drawingml/2006/picture">
                 <pic:pic xmlns:pic="http://schemas.openxmlformats.org/drawingml/2006/picture">
                   <pic:nvPicPr>
-                    <pic:cNvPr id="50" name="Picture 50" descr="/Users/robertovelasquezdean/Library/Group Containers/L48J367XN4.com.infraware.PolarisOffice/EngineTemp/1016/fImage25938525769.png"/>
+                    <pic:cNvPr id="50" name="Picture 50" descr="/Users/robertovelasquezdean/Library/Group Containers/L48J367XN4.com.infraware.PolarisOffice/EngineTemp/632/fImage25938525769.png"/>
                     <pic:cNvPicPr>
                       <a:picLocks noChangeAspect="1" noChangeArrowheads="1"/>
                     </pic:cNvPicPr>
@@ -15660,7 +15660,7 @@
                   <pic:spPr>
                     <a:xfrm>
                       <a:off x="0" y="0"/>
-                      <a:ext cx="4070985" cy="899160"/>
+                      <a:ext cx="4071619" cy="899795"/>
                     </a:xfrm>
                     <a:prstGeom prst="rect"/>
                     <a:ln cap="flat"/>
@@ -15702,7 +15702,7 @@
         </w:rPr>
         <w:drawing>
           <wp:inline distT="0" distB="0" distL="0" distR="0">
-            <wp:extent cx="5734685" cy="2948305"/>
+            <wp:extent cx="5735320" cy="2948940"/>
             <wp:effectExtent l="0" t="0" r="0" b="0"/>
             <wp:docPr id="38" name="Imagen 29"/>
             <wp:cNvGraphicFramePr>
@@ -15712,7 +15712,7 @@
               <a:graphicData uri="http://schemas.openxmlformats.org/drawingml/2006/picture">
                 <pic:pic xmlns:pic="http://schemas.openxmlformats.org/drawingml/2006/picture">
                   <pic:nvPicPr>
-                    <pic:cNvPr id="52" name="Picture 52" descr="/Users/robertovelasquezdean/Library/Group Containers/L48J367XN4.com.infraware.PolarisOffice/EngineTemp/1016/fImage205066782531.png"/>
+                    <pic:cNvPr id="52" name="Picture 52" descr="/Users/robertovelasquezdean/Library/Group Containers/L48J367XN4.com.infraware.PolarisOffice/EngineTemp/632/fImage205066782531.png"/>
                     <pic:cNvPicPr>
                       <a:picLocks noChangeAspect="1" noChangeArrowheads="1"/>
                     </pic:cNvPicPr>
@@ -15741,7 +15741,7 @@
                   <pic:spPr>
                     <a:xfrm>
                       <a:off x="0" y="0"/>
-                      <a:ext cx="5735320" cy="2948940"/>
+                      <a:ext cx="5735955" cy="2949575"/>
                     </a:xfrm>
                     <a:prstGeom prst="rect"/>
                     <a:ln cap="flat"/>
@@ -15897,7 +15897,7 @@
         </w:rPr>
         <w:drawing>
           <wp:inline distT="0" distB="0" distL="0" distR="0">
-            <wp:extent cx="842645" cy="690245"/>
+            <wp:extent cx="843280" cy="690880"/>
             <wp:effectExtent l="0" t="0" r="0" b="0"/>
             <wp:docPr id="39" name="Imagen 28"/>
             <wp:cNvGraphicFramePr>
@@ -15907,7 +15907,7 @@
               <a:graphicData uri="http://schemas.openxmlformats.org/drawingml/2006/picture">
                 <pic:pic xmlns:pic="http://schemas.openxmlformats.org/drawingml/2006/picture">
                   <pic:nvPicPr>
-                    <pic:cNvPr id="54" name="Picture 54" descr="/Users/robertovelasquezdean/Library/Group Containers/L48J367XN4.com.infraware.PolarisOffice/EngineTemp/1016/fImage67321457723.png"/>
+                    <pic:cNvPr id="54" name="Picture 54" descr="/Users/robertovelasquezdean/Library/Group Containers/L48J367XN4.com.infraware.PolarisOffice/EngineTemp/632/fImage67321457723.png"/>
                     <pic:cNvPicPr>
                       <a:picLocks noChangeAspect="1" noChangeArrowheads="1"/>
                     </pic:cNvPicPr>
@@ -15936,7 +15936,7 @@
                   <pic:spPr>
                     <a:xfrm>
                       <a:off x="0" y="0"/>
-                      <a:ext cx="843280" cy="690880"/>
+                      <a:ext cx="843915" cy="691515"/>
                     </a:xfrm>
                     <a:prstGeom prst="rect"/>
                     <a:ln cap="flat"/>
@@ -16094,7 +16094,7 @@
         </w:rPr>
         <w:drawing>
           <wp:inline distT="0" distB="0" distL="0" distR="0">
-            <wp:extent cx="5734685" cy="963294"/>
+            <wp:extent cx="5735320" cy="963930"/>
             <wp:effectExtent l="0" t="0" r="0" b="0"/>
             <wp:docPr id="40" name="Imagen 31"/>
             <wp:cNvGraphicFramePr>
@@ -16104,7 +16104,7 @@
               <a:graphicData uri="http://schemas.openxmlformats.org/drawingml/2006/picture">
                 <pic:pic xmlns:pic="http://schemas.openxmlformats.org/drawingml/2006/picture">
                   <pic:nvPicPr>
-                    <pic:cNvPr id="56" name="Picture 56" descr="/Users/robertovelasquezdean/Library/Group Containers/L48J367XN4.com.infraware.PolarisOffice/EngineTemp/1016/fImage360751635357.png"/>
+                    <pic:cNvPr id="56" name="Picture 56" descr="/Users/robertovelasquezdean/Library/Group Containers/L48J367XN4.com.infraware.PolarisOffice/EngineTemp/632/fImage360751635357.png"/>
                     <pic:cNvPicPr>
                       <a:picLocks noChangeAspect="1" noChangeArrowheads="1"/>
                     </pic:cNvPicPr>
@@ -16133,7 +16133,7 @@
                   <pic:spPr>
                     <a:xfrm>
                       <a:off x="0" y="0"/>
-                      <a:ext cx="5735320" cy="963930"/>
+                      <a:ext cx="5735955" cy="964564"/>
                     </a:xfrm>
                     <a:prstGeom prst="rect"/>
                     <a:ln cap="flat"/>
@@ -16175,7 +16175,7 @@
         </w:rPr>
         <w:drawing>
           <wp:inline distT="0" distB="0" distL="0" distR="0">
-            <wp:extent cx="5734685" cy="485140"/>
+            <wp:extent cx="5735320" cy="485775"/>
             <wp:effectExtent l="0" t="0" r="0" b="0"/>
             <wp:docPr id="41" name="Imagen 31"/>
             <wp:cNvGraphicFramePr>
@@ -16185,7 +16185,7 @@
               <a:graphicData uri="http://schemas.openxmlformats.org/drawingml/2006/picture">
                 <pic:pic xmlns:pic="http://schemas.openxmlformats.org/drawingml/2006/picture">
                   <pic:nvPicPr>
-                    <pic:cNvPr id="58" name="Picture 58" descr="/Users/robertovelasquezdean/Library/Group Containers/L48J367XN4.com.infraware.PolarisOffice/EngineTemp/1016/fImage194661575819.png"/>
+                    <pic:cNvPr id="58" name="Picture 58" descr="/Users/robertovelasquezdean/Library/Group Containers/L48J367XN4.com.infraware.PolarisOffice/EngineTemp/632/fImage194661575819.png"/>
                     <pic:cNvPicPr>
                       <a:picLocks noChangeAspect="1" noChangeArrowheads="1"/>
                     </pic:cNvPicPr>
@@ -16214,7 +16214,7 @@
                   <pic:spPr>
                     <a:xfrm>
                       <a:off x="0" y="0"/>
-                      <a:ext cx="5735320" cy="485775"/>
+                      <a:ext cx="5735955" cy="486410"/>
                     </a:xfrm>
                     <a:prstGeom prst="rect"/>
                     <a:ln cap="flat"/>
@@ -16784,7 +16784,7 @@
         </w:rPr>
         <w:drawing>
           <wp:inline distT="0" distB="0" distL="0" distR="0">
-            <wp:extent cx="1536065" cy="421640"/>
+            <wp:extent cx="1536700" cy="422275"/>
             <wp:effectExtent l="0" t="0" r="0" b="0"/>
             <wp:docPr id="42" name="Imagen 32"/>
             <wp:cNvGraphicFramePr>
@@ -16794,7 +16794,7 @@
               <a:graphicData uri="http://schemas.openxmlformats.org/drawingml/2006/picture">
                 <pic:pic xmlns:pic="http://schemas.openxmlformats.org/drawingml/2006/picture">
                   <pic:nvPicPr>
-                    <pic:cNvPr id="60" name="Picture 60" descr="/Users/robertovelasquezdean/Library/Group Containers/L48J367XN4.com.infraware.PolarisOffice/EngineTemp/1016/fImage7423492228.png"/>
+                    <pic:cNvPr id="60" name="Picture 60" descr="/Users/robertovelasquezdean/Library/Group Containers/L48J367XN4.com.infraware.PolarisOffice/EngineTemp/632/fImage7423492228.png"/>
                     <pic:cNvPicPr>
                       <a:picLocks noChangeAspect="1" noChangeArrowheads="1"/>
                     </pic:cNvPicPr>
@@ -16823,7 +16823,7 @@
                   <pic:spPr>
                     <a:xfrm>
                       <a:off x="0" y="0"/>
-                      <a:ext cx="1536700" cy="422275"/>
+                      <a:ext cx="1537335" cy="422910"/>
                     </a:xfrm>
                     <a:prstGeom prst="rect"/>
                     <a:ln cap="flat"/>
@@ -16865,7 +16865,7 @@
         </w:rPr>
         <w:drawing>
           <wp:inline distT="0" distB="0" distL="0" distR="0">
-            <wp:extent cx="5734050" cy="1513205"/>
+            <wp:extent cx="5734685" cy="1513840"/>
             <wp:effectExtent l="0" t="0" r="0" b="0"/>
             <wp:docPr id="43" name="Imagen 33"/>
             <wp:cNvGraphicFramePr>
@@ -16875,7 +16875,7 @@
               <a:graphicData uri="http://schemas.openxmlformats.org/drawingml/2006/picture">
                 <pic:pic xmlns:pic="http://schemas.openxmlformats.org/drawingml/2006/picture">
                   <pic:nvPicPr>
-                    <pic:cNvPr id="62" name="Picture 62" descr="/Users/robertovelasquezdean/Library/Group Containers/L48J367XN4.com.infraware.PolarisOffice/EngineTemp/1016/fImage965571205063.png"/>
+                    <pic:cNvPr id="62" name="Picture 62" descr="/Users/robertovelasquezdean/Library/Group Containers/L48J367XN4.com.infraware.PolarisOffice/EngineTemp/632/fImage965571205063.png"/>
                     <pic:cNvPicPr>
                       <a:picLocks noChangeAspect="1" noChangeArrowheads="1"/>
                     </pic:cNvPicPr>
@@ -16904,7 +16904,7 @@
                   <pic:spPr>
                     <a:xfrm>
                       <a:off x="0" y="0"/>
-                      <a:ext cx="5734685" cy="1513840"/>
+                      <a:ext cx="5735320" cy="1514475"/>
                     </a:xfrm>
                     <a:prstGeom prst="rect"/>
                     <a:ln cap="flat"/>
@@ -17189,7 +17189,7 @@
         </w:rPr>
         <w:drawing>
           <wp:inline distT="0" distB="0" distL="0" distR="0">
-            <wp:extent cx="2288540" cy="421640"/>
+            <wp:extent cx="2289175" cy="422275"/>
             <wp:effectExtent l="0" t="0" r="0" b="0"/>
             <wp:docPr id="51" name="Imagen 35"/>
             <wp:cNvGraphicFramePr>
@@ -17199,7 +17199,7 @@
               <a:graphicData uri="http://schemas.openxmlformats.org/drawingml/2006/picture">
                 <pic:pic xmlns:pic="http://schemas.openxmlformats.org/drawingml/2006/picture">
                   <pic:nvPicPr>
-                    <pic:cNvPr id="64" name="Picture 64" descr="/Users/robertovelasquezdean/Library/Group Containers/L48J367XN4.com.infraware.PolarisOffice/EngineTemp/1016/fImage94191395235.png"/>
+                    <pic:cNvPr id="64" name="Picture 64" descr="/Users/robertovelasquezdean/Library/Group Containers/L48J367XN4.com.infraware.PolarisOffice/EngineTemp/632/fImage94191395235.png"/>
                     <pic:cNvPicPr>
                       <a:picLocks noChangeAspect="1" noChangeArrowheads="1"/>
                     </pic:cNvPicPr>
@@ -17228,7 +17228,7 @@
                   <pic:spPr>
                     <a:xfrm>
                       <a:off x="0" y="0"/>
-                      <a:ext cx="2289175" cy="422275"/>
+                      <a:ext cx="2289810" cy="422910"/>
                     </a:xfrm>
                     <a:prstGeom prst="rect"/>
                     <a:ln cap="flat"/>
@@ -17270,7 +17270,7 @@
         </w:rPr>
         <w:drawing>
           <wp:inline distT="0" distB="0" distL="0" distR="0">
-            <wp:extent cx="5734050" cy="914400"/>
+            <wp:extent cx="5734685" cy="915035"/>
             <wp:effectExtent l="0" t="0" r="0" b="0"/>
             <wp:docPr id="52" name="Imagen 35"/>
             <wp:cNvGraphicFramePr>
@@ -17280,7 +17280,7 @@
               <a:graphicData uri="http://schemas.openxmlformats.org/drawingml/2006/picture">
                 <pic:pic xmlns:pic="http://schemas.openxmlformats.org/drawingml/2006/picture">
                   <pic:nvPicPr>
-                    <pic:cNvPr id="66" name="Picture 66" descr="/Users/robertovelasquezdean/Library/Group Containers/L48J367XN4.com.infraware.PolarisOffice/EngineTemp/1016/fImage598551451506.png"/>
+                    <pic:cNvPr id="66" name="Picture 66" descr="/Users/robertovelasquezdean/Library/Group Containers/L48J367XN4.com.infraware.PolarisOffice/EngineTemp/632/fImage598551451506.png"/>
                     <pic:cNvPicPr>
                       <a:picLocks noChangeAspect="1" noChangeArrowheads="1"/>
                     </pic:cNvPicPr>
@@ -17309,7 +17309,7 @@
                   <pic:spPr>
                     <a:xfrm>
                       <a:off x="0" y="0"/>
-                      <a:ext cx="5734685" cy="915035"/>
+                      <a:ext cx="5735320" cy="915670"/>
                     </a:xfrm>
                     <a:prstGeom prst="rect"/>
                     <a:ln cap="flat"/>
@@ -18089,7 +18089,7 @@
         </w:rPr>
         <w:drawing>
           <wp:inline distT="0" distB="0" distL="0" distR="0">
-            <wp:extent cx="2660015" cy="421640"/>
+            <wp:extent cx="2660650" cy="422275"/>
             <wp:effectExtent l="0" t="0" r="0" b="0"/>
             <wp:docPr id="53" name="Imagen 36"/>
             <wp:cNvGraphicFramePr>
@@ -18099,7 +18099,7 @@
               <a:graphicData uri="http://schemas.openxmlformats.org/drawingml/2006/picture">
                 <pic:pic xmlns:pic="http://schemas.openxmlformats.org/drawingml/2006/picture">
                   <pic:nvPicPr>
-                    <pic:cNvPr id="68" name="Picture 68" descr="/Users/robertovelasquezdean/Library/Group Containers/L48J367XN4.com.infraware.PolarisOffice/EngineTemp/1016/fImage107821511308.png"/>
+                    <pic:cNvPr id="68" name="Picture 68" descr="/Users/robertovelasquezdean/Library/Group Containers/L48J367XN4.com.infraware.PolarisOffice/EngineTemp/632/fImage107821511308.png"/>
                     <pic:cNvPicPr>
                       <a:picLocks noChangeAspect="1" noChangeArrowheads="1"/>
                     </pic:cNvPicPr>
@@ -18128,7 +18128,7 @@
                   <pic:spPr>
                     <a:xfrm>
                       <a:off x="0" y="0"/>
-                      <a:ext cx="2660650" cy="422275"/>
+                      <a:ext cx="2661285" cy="422910"/>
                     </a:xfrm>
                     <a:prstGeom prst="rect"/>
                     <a:ln cap="flat"/>
@@ -18170,7 +18170,7 @@
         </w:rPr>
         <w:drawing>
           <wp:inline distT="0" distB="0" distL="0" distR="0">
-            <wp:extent cx="5631815" cy="640715"/>
+            <wp:extent cx="5632450" cy="641350"/>
             <wp:effectExtent l="0" t="0" r="0" b="0"/>
             <wp:docPr id="54" name="Imagen 37"/>
             <wp:cNvGraphicFramePr>
@@ -18180,7 +18180,7 @@
               <a:graphicData uri="http://schemas.openxmlformats.org/drawingml/2006/picture">
                 <pic:pic xmlns:pic="http://schemas.openxmlformats.org/drawingml/2006/picture">
                   <pic:nvPicPr>
-                    <pic:cNvPr id="70" name="Picture 70" descr="/Users/robertovelasquezdean/Library/Group Containers/L48J367XN4.com.infraware.PolarisOffice/EngineTemp/1016/fImage378631578968.png"/>
+                    <pic:cNvPr id="70" name="Picture 70" descr="/Users/robertovelasquezdean/Library/Group Containers/L48J367XN4.com.infraware.PolarisOffice/EngineTemp/632/fImage378631578968.png"/>
                     <pic:cNvPicPr>
                       <a:picLocks noChangeAspect="1" noChangeArrowheads="1"/>
                     </pic:cNvPicPr>
@@ -18209,7 +18209,7 @@
                   <pic:spPr>
                     <a:xfrm>
                       <a:off x="0" y="0"/>
-                      <a:ext cx="5632450" cy="641350"/>
+                      <a:ext cx="5633085" cy="641985"/>
                     </a:xfrm>
                     <a:prstGeom prst="rect"/>
                     <a:ln cap="flat"/>
@@ -18471,7 +18471,7 @@
         </w:rPr>
         <w:drawing>
           <wp:inline distT="0" distB="0" distL="0" distR="0">
-            <wp:extent cx="2583815" cy="412115"/>
+            <wp:extent cx="2584450" cy="412750"/>
             <wp:effectExtent l="0" t="0" r="0" b="0"/>
             <wp:docPr id="55" name="Imagen 38"/>
             <wp:cNvGraphicFramePr>
@@ -18481,7 +18481,7 @@
               <a:graphicData uri="http://schemas.openxmlformats.org/drawingml/2006/picture">
                 <pic:pic xmlns:pic="http://schemas.openxmlformats.org/drawingml/2006/picture">
                   <pic:nvPicPr>
-                    <pic:cNvPr id="72" name="Picture 72" descr="/Users/robertovelasquezdean/Library/Group Containers/L48J367XN4.com.infraware.PolarisOffice/EngineTemp/1016/fImage104351635679.png"/>
+                    <pic:cNvPr id="72" name="Picture 72" descr="/Users/robertovelasquezdean/Library/Group Containers/L48J367XN4.com.infraware.PolarisOffice/EngineTemp/632/fImage104351635679.png"/>
                     <pic:cNvPicPr>
                       <a:picLocks noChangeAspect="1" noChangeArrowheads="1"/>
                     </pic:cNvPicPr>
@@ -18510,7 +18510,7 @@
                   <pic:spPr>
                     <a:xfrm>
                       <a:off x="0" y="0"/>
-                      <a:ext cx="2584450" cy="412750"/>
+                      <a:ext cx="2585085" cy="413385"/>
                     </a:xfrm>
                     <a:prstGeom prst="rect"/>
                     <a:ln cap="flat"/>
@@ -18552,7 +18552,7 @@
         </w:rPr>
         <w:drawing>
           <wp:inline distT="0" distB="0" distL="0" distR="0">
-            <wp:extent cx="5517515" cy="497839"/>
+            <wp:extent cx="5518150" cy="498474"/>
             <wp:effectExtent l="0" t="0" r="0" b="0"/>
             <wp:docPr id="56" name="Imagen 39"/>
             <wp:cNvGraphicFramePr>
@@ -18562,7 +18562,7 @@
               <a:graphicData uri="http://schemas.openxmlformats.org/drawingml/2006/picture">
                 <pic:pic xmlns:pic="http://schemas.openxmlformats.org/drawingml/2006/picture">
                   <pic:nvPicPr>
-                    <pic:cNvPr id="74" name="Picture 74" descr="/Users/robertovelasquezdean/Library/Group Containers/L48J367XN4.com.infraware.PolarisOffice/EngineTemp/1016/fImage279361694119.png"/>
+                    <pic:cNvPr id="74" name="Picture 74" descr="/Users/robertovelasquezdean/Library/Group Containers/L48J367XN4.com.infraware.PolarisOffice/EngineTemp/632/fImage279361694119.png"/>
                     <pic:cNvPicPr>
                       <a:picLocks noChangeAspect="1" noChangeArrowheads="1"/>
                     </pic:cNvPicPr>
@@ -18591,7 +18591,7 @@
                   <pic:spPr>
                     <a:xfrm>
                       <a:off x="0" y="0"/>
-                      <a:ext cx="5518150" cy="498474"/>
+                      <a:ext cx="5518785" cy="499109"/>
                     </a:xfrm>
                     <a:prstGeom prst="rect"/>
                     <a:ln cap="flat"/>
@@ -18710,7 +18710,7 @@
         </w:rPr>
         <w:drawing>
           <wp:inline distT="0" distB="0" distL="0" distR="0">
-            <wp:extent cx="2612390" cy="412115"/>
+            <wp:extent cx="2613025" cy="412750"/>
             <wp:effectExtent l="0" t="0" r="0" b="0"/>
             <wp:docPr id="57" name="Imagen 40"/>
             <wp:cNvGraphicFramePr>
@@ -18720,7 +18720,7 @@
               <a:graphicData uri="http://schemas.openxmlformats.org/drawingml/2006/picture">
                 <pic:pic xmlns:pic="http://schemas.openxmlformats.org/drawingml/2006/picture">
                   <pic:nvPicPr>
-                    <pic:cNvPr id="76" name="Picture 76" descr="/Users/robertovelasquezdean/Library/Group Containers/L48J367XN4.com.infraware.PolarisOffice/EngineTemp/1016/fImage104372057323.png"/>
+                    <pic:cNvPr id="76" name="Picture 76" descr="/Users/robertovelasquezdean/Library/Group Containers/L48J367XN4.com.infraware.PolarisOffice/EngineTemp/632/fImage104372057323.png"/>
                     <pic:cNvPicPr>
                       <a:picLocks noChangeAspect="1" noChangeArrowheads="1"/>
                     </pic:cNvPicPr>
@@ -18749,7 +18749,7 @@
                   <pic:spPr>
                     <a:xfrm>
                       <a:off x="0" y="0"/>
-                      <a:ext cx="2613025" cy="412750"/>
+                      <a:ext cx="2613660" cy="413385"/>
                     </a:xfrm>
                     <a:prstGeom prst="rect"/>
                     <a:ln cap="flat"/>
@@ -18985,7 +18985,7 @@
         </w:rPr>
         <w:drawing>
           <wp:inline distT="0" distB="0" distL="0" distR="0">
-            <wp:extent cx="3774440" cy="354965"/>
+            <wp:extent cx="3775075" cy="355600"/>
             <wp:effectExtent l="0" t="0" r="0" b="0"/>
             <wp:docPr id="58" name="Imagen 41"/>
             <wp:cNvGraphicFramePr>
@@ -18995,7 +18995,7 @@
               <a:graphicData uri="http://schemas.openxmlformats.org/drawingml/2006/picture">
                 <pic:pic xmlns:pic="http://schemas.openxmlformats.org/drawingml/2006/picture">
                   <pic:nvPicPr>
-                    <pic:cNvPr id="78" name="Picture 78" descr="/Users/robertovelasquezdean/Library/Group Containers/L48J367XN4.com.infraware.PolarisOffice/EngineTemp/1016/fImage73552119677.png"/>
+                    <pic:cNvPr id="78" name="Picture 78" descr="/Users/robertovelasquezdean/Library/Group Containers/L48J367XN4.com.infraware.PolarisOffice/EngineTemp/632/fImage73552119677.png"/>
                     <pic:cNvPicPr>
                       <a:picLocks noChangeAspect="1" noChangeArrowheads="1"/>
                     </pic:cNvPicPr>
@@ -19024,7 +19024,7 @@
                   <pic:spPr>
                     <a:xfrm>
                       <a:off x="0" y="0"/>
-                      <a:ext cx="3775075" cy="355600"/>
+                      <a:ext cx="3775710" cy="356235"/>
                     </a:xfrm>
                     <a:prstGeom prst="rect"/>
                     <a:ln cap="flat"/>
@@ -19260,7 +19260,7 @@
         </w:rPr>
         <w:drawing>
           <wp:inline distT="0" distB="0" distL="0" distR="0">
-            <wp:extent cx="3154680" cy="411480"/>
+            <wp:extent cx="3155315" cy="412115"/>
             <wp:effectExtent l="0" t="0" r="0" b="0"/>
             <wp:docPr id="59" name="Imagen 42"/>
             <wp:cNvGraphicFramePr>
@@ -19270,7 +19270,7 @@
               <a:graphicData uri="http://schemas.openxmlformats.org/drawingml/2006/picture">
                 <pic:pic xmlns:pic="http://schemas.openxmlformats.org/drawingml/2006/picture">
                   <pic:nvPicPr>
-                    <pic:cNvPr id="80" name="Picture 80" descr="/Users/robertovelasquezdean/Library/Group Containers/L48J367XN4.com.infraware.PolarisOffice/EngineTemp/1016/fImage11937649196.png"/>
+                    <pic:cNvPr id="80" name="Picture 80" descr="/Users/robertovelasquezdean/Library/Group Containers/L48J367XN4.com.infraware.PolarisOffice/EngineTemp/632/fImage11937649196.png"/>
                     <pic:cNvPicPr>
                       <a:picLocks noChangeAspect="1" noChangeArrowheads="1"/>
                     </pic:cNvPicPr>
@@ -19299,7 +19299,7 @@
                   <pic:spPr>
                     <a:xfrm>
                       <a:off x="0" y="0"/>
-                      <a:ext cx="3155315" cy="412115"/>
+                      <a:ext cx="3155950" cy="412750"/>
                     </a:xfrm>
                     <a:prstGeom prst="rect"/>
                     <a:ln cap="flat"/>
@@ -19341,7 +19341,7 @@
         </w:rPr>
         <w:drawing>
           <wp:inline distT="0" distB="0" distL="0" distR="0">
-            <wp:extent cx="5733415" cy="1557020"/>
+            <wp:extent cx="5734050" cy="1557655"/>
             <wp:effectExtent l="0" t="0" r="0" b="0"/>
             <wp:docPr id="60" name="Imagen 43"/>
             <wp:cNvGraphicFramePr>
@@ -19351,7 +19351,7 @@
               <a:graphicData uri="http://schemas.openxmlformats.org/drawingml/2006/picture">
                 <pic:pic xmlns:pic="http://schemas.openxmlformats.org/drawingml/2006/picture">
                   <pic:nvPicPr>
-                    <pic:cNvPr id="82" name="Picture 82" descr="/Users/robertovelasquezdean/Library/Group Containers/L48J367XN4.com.infraware.PolarisOffice/EngineTemp/1016/fImage103009754787.png"/>
+                    <pic:cNvPr id="82" name="Picture 82" descr="/Users/robertovelasquezdean/Library/Group Containers/L48J367XN4.com.infraware.PolarisOffice/EngineTemp/632/fImage103009754787.png"/>
                     <pic:cNvPicPr>
                       <a:picLocks noChangeAspect="1" noChangeArrowheads="1"/>
                     </pic:cNvPicPr>
@@ -19380,7 +19380,7 @@
                   <pic:spPr>
                     <a:xfrm>
                       <a:off x="0" y="0"/>
-                      <a:ext cx="5734050" cy="1557655"/>
+                      <a:ext cx="5734685" cy="1558290"/>
                     </a:xfrm>
                     <a:prstGeom prst="rect"/>
                     <a:ln cap="flat"/>
@@ -19834,7 +19834,7 @@
         </w:rPr>
         <w:drawing>
           <wp:inline distT="0" distB="0" distL="0" distR="0">
-            <wp:extent cx="4707255" cy="421005"/>
+            <wp:extent cx="4707890" cy="421640"/>
             <wp:effectExtent l="0" t="0" r="0" b="0"/>
             <wp:docPr id="61" name="Imagen 44"/>
             <wp:cNvGraphicFramePr>
@@ -19844,7 +19844,7 @@
               <a:graphicData uri="http://schemas.openxmlformats.org/drawingml/2006/picture">
                 <pic:pic xmlns:pic="http://schemas.openxmlformats.org/drawingml/2006/picture">
                   <pic:nvPicPr>
-                    <pic:cNvPr id="84" name="Picture 84" descr="/Users/robertovelasquezdean/Library/Group Containers/L48J367XN4.com.infraware.PolarisOffice/EngineTemp/1016/fImage15923862501.png"/>
+                    <pic:cNvPr id="84" name="Picture 84" descr="/Users/robertovelasquezdean/Library/Group Containers/L48J367XN4.com.infraware.PolarisOffice/EngineTemp/632/fImage15923862501.png"/>
                     <pic:cNvPicPr>
                       <a:picLocks noChangeAspect="1" noChangeArrowheads="1"/>
                     </pic:cNvPicPr>
@@ -19873,7 +19873,7 @@
                   <pic:spPr>
                     <a:xfrm>
                       <a:off x="0" y="0"/>
-                      <a:ext cx="4707890" cy="421640"/>
+                      <a:ext cx="4708525" cy="422275"/>
                     </a:xfrm>
                     <a:prstGeom prst="rect"/>
                     <a:ln cap="flat"/>
@@ -19915,7 +19915,7 @@
         </w:rPr>
         <w:drawing>
           <wp:inline distT="0" distB="0" distL="0" distR="0">
-            <wp:extent cx="5733415" cy="1798320"/>
+            <wp:extent cx="5734050" cy="1798955"/>
             <wp:effectExtent l="0" t="0" r="0" b="0"/>
             <wp:docPr id="62" name="Imagen 45"/>
             <wp:cNvGraphicFramePr>
@@ -19925,7 +19925,7 @@
               <a:graphicData uri="http://schemas.openxmlformats.org/drawingml/2006/picture">
                 <pic:pic xmlns:pic="http://schemas.openxmlformats.org/drawingml/2006/picture">
                   <pic:nvPicPr>
-                    <pic:cNvPr id="86" name="Picture 86" descr="/Users/robertovelasquezdean/Library/Group Containers/L48J367XN4.com.infraware.PolarisOffice/EngineTemp/1016/fImage86452978234.png"/>
+                    <pic:cNvPr id="86" name="Picture 86" descr="/Users/robertovelasquezdean/Library/Group Containers/L48J367XN4.com.infraware.PolarisOffice/EngineTemp/632/fImage86452978234.png"/>
                     <pic:cNvPicPr>
                       <a:picLocks noChangeAspect="1" noChangeArrowheads="1"/>
                     </pic:cNvPicPr>
@@ -19945,7 +19945,7 @@
                   <pic:spPr>
                     <a:xfrm>
                       <a:off x="0" y="0"/>
-                      <a:ext cx="5734050" cy="1798955"/>
+                      <a:ext cx="5734685" cy="1799590"/>
                     </a:xfrm>
                     <a:prstGeom prst="rect"/>
                     <a:ln cap="flat"/>
@@ -20246,7 +20246,7 @@
         </w:rPr>
         <w:drawing>
           <wp:inline distT="0" distB="0" distL="0" distR="0">
-            <wp:extent cx="2316480" cy="430530"/>
+            <wp:extent cx="2317115" cy="431165"/>
             <wp:effectExtent l="0" t="0" r="0" b="0"/>
             <wp:docPr id="63" name="Imagen 46"/>
             <wp:cNvGraphicFramePr>
@@ -20256,7 +20256,7 @@
               <a:graphicData uri="http://schemas.openxmlformats.org/drawingml/2006/picture">
                 <pic:pic xmlns:pic="http://schemas.openxmlformats.org/drawingml/2006/picture">
                   <pic:nvPicPr>
-                    <pic:cNvPr id="87" name="Picture 87" descr="/Users/robertovelasquezdean/Library/Group Containers/L48J367XN4.com.infraware.PolarisOffice/EngineTemp/1016/fImage9343983128.png"/>
+                    <pic:cNvPr id="87" name="Picture 87" descr="/Users/robertovelasquezdean/Library/Group Containers/L48J367XN4.com.infraware.PolarisOffice/EngineTemp/632/fImage9343983128.png"/>
                     <pic:cNvPicPr>
                       <a:picLocks noChangeAspect="1" noChangeArrowheads="1"/>
                     </pic:cNvPicPr>
@@ -20285,7 +20285,7 @@
                   <pic:spPr>
                     <a:xfrm>
                       <a:off x="0" y="0"/>
-                      <a:ext cx="2317115" cy="431165"/>
+                      <a:ext cx="2317750" cy="431800"/>
                     </a:xfrm>
                     <a:prstGeom prst="rect"/>
                     <a:ln cap="flat"/>
@@ -20327,7 +20327,7 @@
         </w:rPr>
         <w:drawing>
           <wp:inline distT="0" distB="0" distL="0" distR="0">
-            <wp:extent cx="5526405" cy="1859280"/>
+            <wp:extent cx="5527040" cy="1859915"/>
             <wp:effectExtent l="0" t="0" r="0" b="0"/>
             <wp:docPr id="64" name="Imagen 47"/>
             <wp:cNvGraphicFramePr>
@@ -20337,7 +20337,7 @@
               <a:graphicData uri="http://schemas.openxmlformats.org/drawingml/2006/picture">
                 <pic:pic xmlns:pic="http://schemas.openxmlformats.org/drawingml/2006/picture">
                   <pic:nvPicPr>
-                    <pic:cNvPr id="89" name="Picture 89" descr="/Users/robertovelasquezdean/Library/Group Containers/L48J367XN4.com.infraware.PolarisOffice/EngineTemp/1016/fImage124891109571.png"/>
+                    <pic:cNvPr id="89" name="Picture 89" descr="/Users/robertovelasquezdean/Library/Group Containers/L48J367XN4.com.infraware.PolarisOffice/EngineTemp/632/fImage124891109571.png"/>
                     <pic:cNvPicPr>
                       <a:picLocks noChangeAspect="1" noChangeArrowheads="1"/>
                     </pic:cNvPicPr>
@@ -20366,7 +20366,7 @@
                   <pic:spPr>
                     <a:xfrm>
                       <a:off x="0" y="0"/>
-                      <a:ext cx="5527040" cy="1859915"/>
+                      <a:ext cx="5527675" cy="1860550"/>
                     </a:xfrm>
                     <a:prstGeom prst="rect"/>
                     <a:ln cap="flat"/>
@@ -20745,7 +20745,7 @@
         </w:rPr>
         <w:drawing>
           <wp:inline distT="0" distB="0" distL="0" distR="0">
-            <wp:extent cx="3532505" cy="2346960"/>
+            <wp:extent cx="3533140" cy="2347595"/>
             <wp:effectExtent l="0" t="0" r="0" b="0"/>
             <wp:docPr id="65" name="Imagen 48"/>
             <wp:cNvGraphicFramePr>
@@ -20755,7 +20755,7 @@
               <a:graphicData uri="http://schemas.openxmlformats.org/drawingml/2006/picture">
                 <pic:pic xmlns:pic="http://schemas.openxmlformats.org/drawingml/2006/picture">
                   <pic:nvPicPr>
-                    <pic:cNvPr id="91" name="Picture 91" descr="/Users/robertovelasquezdean/Library/Group Containers/L48J367XN4.com.infraware.PolarisOffice/EngineTemp/1016/fImage939431217448.png"/>
+                    <pic:cNvPr id="91" name="Picture 91" descr="/Users/robertovelasquezdean/Library/Group Containers/L48J367XN4.com.infraware.PolarisOffice/EngineTemp/632/fImage939431217448.png"/>
                     <pic:cNvPicPr>
                       <a:picLocks noChangeAspect="1" noChangeArrowheads="1"/>
                     </pic:cNvPicPr>
@@ -20784,7 +20784,7 @@
                   <pic:spPr>
                     <a:xfrm>
                       <a:off x="0" y="0"/>
-                      <a:ext cx="3533140" cy="2347595"/>
+                      <a:ext cx="3533775" cy="2348230"/>
                     </a:xfrm>
                     <a:prstGeom prst="rect"/>
                     <a:ln cap="flat"/>
@@ -21085,7 +21085,7 @@
         </w:rPr>
         <w:drawing>
           <wp:inline distT="0" distB="0" distL="0" distR="0">
-            <wp:extent cx="3564255" cy="2143125"/>
+            <wp:extent cx="3564890" cy="2143760"/>
             <wp:effectExtent l="0" t="0" r="0" b="0"/>
             <wp:docPr id="66" name="Imagen 49"/>
             <wp:cNvGraphicFramePr>
@@ -21095,7 +21095,7 @@
               <a:graphicData uri="http://schemas.openxmlformats.org/drawingml/2006/picture">
                 <pic:pic xmlns:pic="http://schemas.openxmlformats.org/drawingml/2006/picture">
                   <pic:nvPicPr>
-                    <pic:cNvPr id="93" name="Picture 93" descr="/Users/robertovelasquezdean/Library/Group Containers/L48J367XN4.com.infraware.PolarisOffice/EngineTemp/1016/fImage671721327875.png"/>
+                    <pic:cNvPr id="93" name="Picture 93" descr="/Users/robertovelasquezdean/Library/Group Containers/L48J367XN4.com.infraware.PolarisOffice/EngineTemp/632/fImage671721327875.png"/>
                     <pic:cNvPicPr>
                       <a:picLocks noChangeAspect="1" noChangeArrowheads="1"/>
                     </pic:cNvPicPr>
@@ -21124,7 +21124,7 @@
                   <pic:spPr>
                     <a:xfrm>
                       <a:off x="0" y="0"/>
-                      <a:ext cx="3564890" cy="2143760"/>
+                      <a:ext cx="3565525" cy="2144395"/>
                     </a:xfrm>
                     <a:prstGeom prst="rect"/>
                     <a:ln cap="flat"/>
@@ -22241,7 +22241,7 @@
         </w:rPr>
         <w:drawing>
           <wp:inline distT="0" distB="0" distL="0" distR="0">
-            <wp:extent cx="2125345" cy="410845"/>
+            <wp:extent cx="2125980" cy="411480"/>
             <wp:effectExtent l="0" t="0" r="0" b="0"/>
             <wp:docPr id="67" name="Imagen 50"/>
             <wp:cNvGraphicFramePr>
@@ -22251,7 +22251,7 @@
               <a:graphicData uri="http://schemas.openxmlformats.org/drawingml/2006/picture">
                 <pic:pic xmlns:pic="http://schemas.openxmlformats.org/drawingml/2006/picture">
                   <pic:nvPicPr>
-                    <pic:cNvPr id="95" name="Picture 95" descr="/Users/robertovelasquezdean/Library/Group Containers/L48J367XN4.com.infraware.PolarisOffice/EngineTemp/1016/fImage9238715164.png"/>
+                    <pic:cNvPr id="95" name="Picture 95" descr="/Users/robertovelasquezdean/Library/Group Containers/L48J367XN4.com.infraware.PolarisOffice/EngineTemp/632/fImage9238715164.png"/>
                     <pic:cNvPicPr>
                       <a:picLocks noChangeAspect="1" noChangeArrowheads="1"/>
                     </pic:cNvPicPr>
@@ -22280,7 +22280,7 @@
                   <pic:spPr>
                     <a:xfrm>
                       <a:off x="0" y="0"/>
-                      <a:ext cx="2125980" cy="411480"/>
+                      <a:ext cx="2126615" cy="412115"/>
                     </a:xfrm>
                     <a:prstGeom prst="rect"/>
                     <a:ln cap="flat"/>
@@ -22322,7 +22322,7 @@
         </w:rPr>
         <w:drawing>
           <wp:inline distT="0" distB="0" distL="0" distR="0">
-            <wp:extent cx="5732780" cy="314960"/>
+            <wp:extent cx="5733415" cy="315595"/>
             <wp:effectExtent l="0" t="0" r="0" b="0"/>
             <wp:docPr id="68" name="Imagen 51"/>
             <wp:cNvGraphicFramePr>
@@ -22332,7 +22332,7 @@
               <a:graphicData uri="http://schemas.openxmlformats.org/drawingml/2006/picture">
                 <pic:pic xmlns:pic="http://schemas.openxmlformats.org/drawingml/2006/picture">
                   <pic:nvPicPr>
-                    <pic:cNvPr id="97" name="Picture 97" descr="/Users/robertovelasquezdean/Library/Group Containers/L48J367XN4.com.infraware.PolarisOffice/EngineTemp/1016/fImage16254873979.png"/>
+                    <pic:cNvPr id="97" name="Picture 97" descr="/Users/robertovelasquezdean/Library/Group Containers/L48J367XN4.com.infraware.PolarisOffice/EngineTemp/632/fImage16254873979.png"/>
                     <pic:cNvPicPr>
                       <a:picLocks noChangeAspect="1" noChangeArrowheads="1"/>
                     </pic:cNvPicPr>
@@ -22361,7 +22361,7 @@
                   <pic:spPr>
                     <a:xfrm>
                       <a:off x="0" y="0"/>
-                      <a:ext cx="5733415" cy="315595"/>
+                      <a:ext cx="5734050" cy="316230"/>
                     </a:xfrm>
                     <a:prstGeom prst="rect"/>
                     <a:ln cap="flat"/>
@@ -22661,7 +22661,7 @@
         </w:rPr>
         <w:drawing>
           <wp:inline distT="0" distB="0" distL="0" distR="0">
-            <wp:extent cx="2411095" cy="391795"/>
+            <wp:extent cx="2411730" cy="392430"/>
             <wp:effectExtent l="0" t="0" r="0" b="0"/>
             <wp:docPr id="69" name="Imagen 52"/>
             <wp:cNvGraphicFramePr>
@@ -22671,7 +22671,7 @@
               <a:graphicData uri="http://schemas.openxmlformats.org/drawingml/2006/picture">
                 <pic:pic xmlns:pic="http://schemas.openxmlformats.org/drawingml/2006/picture">
                   <pic:nvPicPr>
-                    <pic:cNvPr id="99" name="Picture 99" descr="/Users/robertovelasquezdean/Library/Group Containers/L48J367XN4.com.infraware.PolarisOffice/EngineTemp/1016/fImage9535933501.png"/>
+                    <pic:cNvPr id="99" name="Picture 99" descr="/Users/robertovelasquezdean/Library/Group Containers/L48J367XN4.com.infraware.PolarisOffice/EngineTemp/632/fImage9535933501.png"/>
                     <pic:cNvPicPr>
                       <a:picLocks noChangeAspect="1" noChangeArrowheads="1"/>
                     </pic:cNvPicPr>
@@ -22700,7 +22700,7 @@
                   <pic:spPr>
                     <a:xfrm>
                       <a:off x="0" y="0"/>
-                      <a:ext cx="2411730" cy="392430"/>
+                      <a:ext cx="2412365" cy="393065"/>
                     </a:xfrm>
                     <a:prstGeom prst="rect"/>
                     <a:ln cap="flat"/>
@@ -22742,7 +22742,7 @@
         </w:rPr>
         <w:drawing>
           <wp:inline distT="0" distB="0" distL="0" distR="0">
-            <wp:extent cx="5732780" cy="2984500"/>
+            <wp:extent cx="5733415" cy="2985135"/>
             <wp:effectExtent l="0" t="0" r="0" b="0"/>
             <wp:docPr id="70" name="Imagen 53"/>
             <wp:cNvGraphicFramePr>
@@ -22752,7 +22752,7 @@
               <a:graphicData uri="http://schemas.openxmlformats.org/drawingml/2006/picture">
                 <pic:pic xmlns:pic="http://schemas.openxmlformats.org/drawingml/2006/picture">
                   <pic:nvPicPr>
-                    <pic:cNvPr id="101" name="Picture 101" descr="/Users/robertovelasquezdean/Library/Group Containers/L48J367XN4.com.infraware.PolarisOffice/EngineTemp/1016/fImage206151995525.png"/>
+                    <pic:cNvPr id="101" name="Picture 101" descr="/Users/robertovelasquezdean/Library/Group Containers/L48J367XN4.com.infraware.PolarisOffice/EngineTemp/632/fImage206151995525.png"/>
                     <pic:cNvPicPr>
                       <a:picLocks noChangeAspect="1" noChangeArrowheads="1"/>
                     </pic:cNvPicPr>
@@ -22781,7 +22781,7 @@
                   <pic:spPr>
                     <a:xfrm>
                       <a:off x="0" y="0"/>
-                      <a:ext cx="5733415" cy="2985135"/>
+                      <a:ext cx="5734050" cy="2985770"/>
                     </a:xfrm>
                     <a:prstGeom prst="rect"/>
                     <a:ln cap="flat"/>
@@ -23170,7 +23170,7 @@
         </w:rPr>
         <w:drawing>
           <wp:inline distT="0" distB="0" distL="0" distR="0">
-            <wp:extent cx="2410460" cy="534035"/>
+            <wp:extent cx="2411095" cy="534670"/>
             <wp:effectExtent l="0" t="0" r="0" b="0"/>
             <wp:docPr id="71" name="Imagen 54"/>
             <wp:cNvGraphicFramePr>
@@ -23180,7 +23180,7 @@
               <a:graphicData uri="http://schemas.openxmlformats.org/drawingml/2006/picture">
                 <pic:pic xmlns:pic="http://schemas.openxmlformats.org/drawingml/2006/picture">
                   <pic:nvPicPr>
-                    <pic:cNvPr id="103" name="Picture 103" descr="/Users/robertovelasquezdean/Library/Group Containers/L48J367XN4.com.infraware.PolarisOffice/EngineTemp/1016/fImage1274076791.png"/>
+                    <pic:cNvPr id="103" name="Picture 103" descr="/Users/robertovelasquezdean/Library/Group Containers/L48J367XN4.com.infraware.PolarisOffice/EngineTemp/632/fImage1274076791.png"/>
                     <pic:cNvPicPr>
                       <a:picLocks noChangeAspect="1" noChangeArrowheads="1"/>
                     </pic:cNvPicPr>
@@ -23209,7 +23209,7 @@
                   <pic:spPr>
                     <a:xfrm>
                       <a:off x="0" y="0"/>
-                      <a:ext cx="2411095" cy="534670"/>
+                      <a:ext cx="2411730" cy="535305"/>
                     </a:xfrm>
                     <a:prstGeom prst="rect"/>
                     <a:ln cap="flat"/>
@@ -23251,7 +23251,7 @@
         </w:rPr>
         <w:drawing>
           <wp:inline distT="0" distB="0" distL="0" distR="0">
-            <wp:extent cx="5732145" cy="2104390"/>
+            <wp:extent cx="5732780" cy="2105025"/>
             <wp:effectExtent l="0" t="0" r="0" b="0"/>
             <wp:docPr id="72" name="Imagen 55"/>
             <wp:cNvGraphicFramePr>
@@ -23261,7 +23261,7 @@
               <a:graphicData uri="http://schemas.openxmlformats.org/drawingml/2006/picture">
                 <pic:pic xmlns:pic="http://schemas.openxmlformats.org/drawingml/2006/picture">
                   <pic:nvPicPr>
-                    <pic:cNvPr id="105" name="Picture 105" descr="/Users/robertovelasquezdean/Library/Group Containers/L48J367XN4.com.infraware.PolarisOffice/EngineTemp/1016/fImage1388921421169.png"/>
+                    <pic:cNvPr id="105" name="Picture 105" descr="/Users/robertovelasquezdean/Library/Group Containers/L48J367XN4.com.infraware.PolarisOffice/EngineTemp/632/fImage1388921421169.png"/>
                     <pic:cNvPicPr>
                       <a:picLocks noChangeAspect="1" noChangeArrowheads="1"/>
                     </pic:cNvPicPr>
@@ -23290,7 +23290,7 @@
                   <pic:spPr>
                     <a:xfrm>
                       <a:off x="0" y="0"/>
-                      <a:ext cx="5732780" cy="2105025"/>
+                      <a:ext cx="5733415" cy="2105660"/>
                     </a:xfrm>
                     <a:prstGeom prst="rect"/>
                     <a:ln cap="flat"/>
@@ -23550,7 +23550,7 @@
         </w:rPr>
         <w:drawing>
           <wp:inline distT="0" distB="0" distL="0" distR="0">
-            <wp:extent cx="2410460" cy="648335"/>
+            <wp:extent cx="2411095" cy="648970"/>
             <wp:effectExtent l="0" t="0" r="0" b="0"/>
             <wp:docPr id="73" name="Imagen 56"/>
             <wp:cNvGraphicFramePr>
@@ -23560,7 +23560,7 @@
               <a:graphicData uri="http://schemas.openxmlformats.org/drawingml/2006/picture">
                 <pic:pic xmlns:pic="http://schemas.openxmlformats.org/drawingml/2006/picture">
                   <pic:nvPicPr>
-                    <pic:cNvPr id="107" name="Picture 107" descr="/Users/robertovelasquezdean/Library/Group Containers/L48J367XN4.com.infraware.PolarisOffice/EngineTemp/1016/fImage142791487865.png"/>
+                    <pic:cNvPr id="107" name="Picture 107" descr="/Users/robertovelasquezdean/Library/Group Containers/L48J367XN4.com.infraware.PolarisOffice/EngineTemp/632/fImage142791487865.png"/>
                     <pic:cNvPicPr>
                       <a:picLocks noChangeAspect="1" noChangeArrowheads="1"/>
                     </pic:cNvPicPr>
@@ -23589,7 +23589,7 @@
                   <pic:spPr>
                     <a:xfrm>
                       <a:off x="0" y="0"/>
-                      <a:ext cx="2411095" cy="648970"/>
+                      <a:ext cx="2411730" cy="649605"/>
                     </a:xfrm>
                     <a:prstGeom prst="rect"/>
                     <a:ln cap="flat"/>
@@ -23631,7 +23631,7 @@
         </w:rPr>
         <w:drawing>
           <wp:inline distT="0" distB="0" distL="0" distR="0">
-            <wp:extent cx="5732145" cy="887730"/>
+            <wp:extent cx="5732780" cy="888365"/>
             <wp:effectExtent l="0" t="0" r="0" b="0"/>
             <wp:docPr id="74" name="Imagen 57"/>
             <wp:cNvGraphicFramePr>
@@ -23641,7 +23641,7 @@
               <a:graphicData uri="http://schemas.openxmlformats.org/drawingml/2006/picture">
                 <pic:pic xmlns:pic="http://schemas.openxmlformats.org/drawingml/2006/picture">
                   <pic:nvPicPr>
-                    <pic:cNvPr id="109" name="Picture 109" descr="/Users/robertovelasquezdean/Library/Group Containers/L48J367XN4.com.infraware.PolarisOffice/EngineTemp/1016/fImage575621545827.png"/>
+                    <pic:cNvPr id="109" name="Picture 109" descr="/Users/robertovelasquezdean/Library/Group Containers/L48J367XN4.com.infraware.PolarisOffice/EngineTemp/632/fImage575621545827.png"/>
                     <pic:cNvPicPr>
                       <a:picLocks noChangeAspect="1" noChangeArrowheads="1"/>
                     </pic:cNvPicPr>
@@ -23670,7 +23670,7 @@
                   <pic:spPr>
                     <a:xfrm>
                       <a:off x="0" y="0"/>
-                      <a:ext cx="5732780" cy="888365"/>
+                      <a:ext cx="5733415" cy="889000"/>
                     </a:xfrm>
                     <a:prstGeom prst="rect"/>
                     <a:ln cap="flat"/>
@@ -23776,7 +23776,7 @@
         </w:rPr>
         <w:drawing>
           <wp:inline distT="0" distB="0" distL="0" distR="0">
-            <wp:extent cx="2391410" cy="791210"/>
+            <wp:extent cx="2392045" cy="791845"/>
             <wp:effectExtent l="0" t="0" r="0" b="0"/>
             <wp:docPr id="75" name="Imagen 58"/>
             <wp:cNvGraphicFramePr>
@@ -23786,7 +23786,7 @@
               <a:graphicData uri="http://schemas.openxmlformats.org/drawingml/2006/picture">
                 <pic:pic xmlns:pic="http://schemas.openxmlformats.org/drawingml/2006/picture">
                   <pic:nvPicPr>
-                    <pic:cNvPr id="111" name="Picture 111" descr="/Users/robertovelasquezdean/Library/Group Containers/L48J367XN4.com.infraware.PolarisOffice/EngineTemp/1016/fImage183161609536.png"/>
+                    <pic:cNvPr id="111" name="Picture 111" descr="/Users/robertovelasquezdean/Library/Group Containers/L48J367XN4.com.infraware.PolarisOffice/EngineTemp/632/fImage183161609536.png"/>
                     <pic:cNvPicPr>
                       <a:picLocks noChangeAspect="1" noChangeArrowheads="1"/>
                     </pic:cNvPicPr>
@@ -23815,7 +23815,7 @@
                   <pic:spPr>
                     <a:xfrm>
                       <a:off x="0" y="0"/>
-                      <a:ext cx="2392045" cy="791845"/>
+                      <a:ext cx="2392680" cy="792480"/>
                     </a:xfrm>
                     <a:prstGeom prst="rect"/>
                     <a:ln cap="flat"/>
@@ -23857,7 +23857,7 @@
         </w:rPr>
         <w:drawing>
           <wp:inline distT="0" distB="0" distL="0" distR="0">
-            <wp:extent cx="5732145" cy="515620"/>
+            <wp:extent cx="5732780" cy="516255"/>
             <wp:effectExtent l="0" t="0" r="0" b="0"/>
             <wp:docPr id="76" name="Imagen 59"/>
             <wp:cNvGraphicFramePr>
@@ -23867,7 +23867,7 @@
               <a:graphicData uri="http://schemas.openxmlformats.org/drawingml/2006/picture">
                 <pic:pic xmlns:pic="http://schemas.openxmlformats.org/drawingml/2006/picture">
                   <pic:nvPicPr>
-                    <pic:cNvPr id="113" name="Picture 113" descr="/Users/robertovelasquezdean/Library/Group Containers/L48J367XN4.com.infraware.PolarisOffice/EngineTemp/1016/fImage305651666728.png"/>
+                    <pic:cNvPr id="113" name="Picture 113" descr="/Users/robertovelasquezdean/Library/Group Containers/L48J367XN4.com.infraware.PolarisOffice/EngineTemp/632/fImage305651666728.png"/>
                     <pic:cNvPicPr>
                       <a:picLocks noChangeAspect="1" noChangeArrowheads="1"/>
                     </pic:cNvPicPr>
@@ -23896,7 +23896,7 @@
                   <pic:spPr>
                     <a:xfrm>
                       <a:off x="0" y="0"/>
-                      <a:ext cx="5732780" cy="516255"/>
+                      <a:ext cx="5733415" cy="516890"/>
                     </a:xfrm>
                     <a:prstGeom prst="rect"/>
                     <a:ln cap="flat"/>
@@ -24118,7 +24118,7 @@
         </w:rPr>
         <w:drawing>
           <wp:inline distT="0" distB="0" distL="0" distR="0">
-            <wp:extent cx="3067685" cy="895985"/>
+            <wp:extent cx="3068320" cy="896620"/>
             <wp:effectExtent l="0" t="0" r="0" b="0"/>
             <wp:docPr id="77" name="Imagen 60"/>
             <wp:cNvGraphicFramePr>
@@ -24128,7 +24128,7 @@
               <a:graphicData uri="http://schemas.openxmlformats.org/drawingml/2006/picture">
                 <pic:pic xmlns:pic="http://schemas.openxmlformats.org/drawingml/2006/picture">
                   <pic:nvPicPr>
-                    <pic:cNvPr id="115" name="Picture 115" descr="/Users/robertovelasquezdean/Library/Group Containers/L48J367XN4.com.infraware.PolarisOffice/EngineTemp/1016/fImage240911737125.png"/>
+                    <pic:cNvPr id="115" name="Picture 115" descr="/Users/robertovelasquezdean/Library/Group Containers/L48J367XN4.com.infraware.PolarisOffice/EngineTemp/632/fImage240911737125.png"/>
                     <pic:cNvPicPr>
                       <a:picLocks noChangeAspect="1" noChangeArrowheads="1"/>
                     </pic:cNvPicPr>
@@ -24157,7 +24157,7 @@
                   <pic:spPr>
                     <a:xfrm>
                       <a:off x="0" y="0"/>
-                      <a:ext cx="3068320" cy="896620"/>
+                      <a:ext cx="3068955" cy="897255"/>
                     </a:xfrm>
                     <a:prstGeom prst="rect"/>
                     <a:ln cap="flat"/>
@@ -24199,7 +24199,7 @@
         </w:rPr>
         <w:drawing>
           <wp:inline distT="0" distB="0" distL="0" distR="0">
-            <wp:extent cx="5732145" cy="295910"/>
+            <wp:extent cx="5732780" cy="296545"/>
             <wp:effectExtent l="0" t="0" r="0" b="0"/>
             <wp:docPr id="78" name="Imagen 61"/>
             <wp:cNvGraphicFramePr>
@@ -24209,7 +24209,7 @@
               <a:graphicData uri="http://schemas.openxmlformats.org/drawingml/2006/picture">
                 <pic:pic xmlns:pic="http://schemas.openxmlformats.org/drawingml/2006/picture">
                   <pic:nvPicPr>
-                    <pic:cNvPr id="117" name="Picture 117" descr="/Users/robertovelasquezdean/Library/Group Containers/L48J367XN4.com.infraware.PolarisOffice/EngineTemp/1016/fImage15281179384.png"/>
+                    <pic:cNvPr id="117" name="Picture 117" descr="/Users/robertovelasquezdean/Library/Group Containers/L48J367XN4.com.infraware.PolarisOffice/EngineTemp/632/fImage15281179384.png"/>
                     <pic:cNvPicPr>
                       <a:picLocks noChangeAspect="1" noChangeArrowheads="1"/>
                     </pic:cNvPicPr>
@@ -24238,7 +24238,7 @@
                   <pic:spPr>
                     <a:xfrm>
                       <a:off x="0" y="0"/>
-                      <a:ext cx="5732780" cy="296545"/>
+                      <a:ext cx="5733415" cy="297180"/>
                     </a:xfrm>
                     <a:prstGeom prst="rect"/>
                     <a:ln cap="flat"/>
@@ -24503,20 +24503,20 @@
           <w:u w:val="none"/>
           <w:rFonts w:ascii="Times" w:eastAsia="Times" w:hAnsi="Times" w:hint="default"/>
         </w:rPr>
-        <w:t xml:space="preserve"> lo que hará es indicarle a la base de datos qué criterios o valores nos a vas a </w:t>
-      </w:r>
-      <w:r>
-        <w:rPr>
-          <w:spacing w:val="0"/>
-          <w:i w:val="0"/>
-          <w:b w:val="0"/>
-          <w:color w:val="000000"/>
-          <w:sz w:val="20"/>
-          <w:szCs w:val="20"/>
-          <w:u w:val="none"/>
-          <w:rFonts w:ascii="Times" w:eastAsia="Times" w:hAnsi="Times" w:hint="default"/>
-        </w:rPr>
-        <w:t xml:space="preserve">arrojar, de un campo o columna seleccionada, para agrupar cierto número de registros en ellos; esto a partir de </w:t>
+        <w:t xml:space="preserve"> lo que hará es indicarle a la base de datos qué criterios o valores (datos) nos va </w:t>
+      </w:r>
+      <w:r>
+        <w:rPr>
+          <w:spacing w:val="0"/>
+          <w:i w:val="0"/>
+          <w:b w:val="0"/>
+          <w:color w:val="000000"/>
+          <w:sz w:val="20"/>
+          <w:szCs w:val="20"/>
+          <w:u w:val="none"/>
+          <w:rFonts w:ascii="Times" w:eastAsia="Times" w:hAnsi="Times" w:hint="default"/>
+        </w:rPr>
+        <w:t xml:space="preserve">a arrojar, de un campo o columna seleccionada, para agrupar cierto número de registros en ellos; esto a partir de </w:t>
       </w:r>
       <w:r>
         <w:rPr>
@@ -25345,7 +25345,20 @@
           <w:u w:val="none"/>
           <w:rFonts w:ascii="Times" w:eastAsia="Times" w:hAnsi="Times" w:hint="default"/>
         </w:rPr>
-        <w:t xml:space="preserve"> con count(*), la totalidad de registros que hay para cada uno de los valores, </w:t>
+        <w:t xml:space="preserve"> con count(*), la totalidad de registros (posts publicados) que hay para cada uno </w:t>
+      </w:r>
+      <w:r>
+        <w:rPr>
+          <w:spacing w:val="0"/>
+          <w:i w:val="0"/>
+          <w:b w:val="0"/>
+          <w:color w:val="000000"/>
+          <w:sz w:val="20"/>
+          <w:szCs w:val="20"/>
+          <w:u w:val="none"/>
+          <w:rFonts w:ascii="Times" w:eastAsia="Times" w:hAnsi="Times" w:hint="default"/>
+        </w:rPr>
+        <w:t xml:space="preserve">de los valores, </w:t>
       </w:r>
       <w:r>
         <w:rPr>
@@ -25462,33 +25475,33 @@
           <w:u w:val="none"/>
           <w:rFonts w:ascii="Times" w:eastAsia="Times" w:hAnsi="Times" w:hint="default"/>
         </w:rPr>
-        <w:t xml:space="preserve"> group by</w:t>
-      </w:r>
-      <w:r>
-        <w:rPr>
-          <w:spacing w:val="0"/>
-          <w:i w:val="0"/>
-          <w:b w:val="0"/>
-          <w:color w:val="000000"/>
-          <w:sz w:val="20"/>
-          <w:szCs w:val="20"/>
-          <w:u w:val="none"/>
-          <w:rFonts w:ascii="Times" w:eastAsia="Times" w:hAnsi="Times" w:hint="default"/>
-        </w:rPr>
-        <w:t xml:space="preserve">, dicha </w:t>
-      </w:r>
-      <w:r>
-        <w:rPr>
-          <w:spacing w:val="0"/>
-          <w:i w:val="0"/>
-          <w:b w:val="0"/>
-          <w:color w:val="000000"/>
-          <w:sz w:val="20"/>
-          <w:szCs w:val="20"/>
-          <w:u w:val="none"/>
-          <w:rFonts w:ascii="Times" w:eastAsia="Times" w:hAnsi="Times" w:hint="default"/>
-        </w:rPr>
-        <w:t xml:space="preserve">información en la misma columna existente </w:t>
+        <w:t xml:space="preserve"> group </w:t>
+      </w:r>
+      <w:r>
+        <w:rPr>
+          <w:spacing w:val="0"/>
+          <w:i w:val="1"/>
+          <w:b w:val="1"/>
+          <w:color w:val="000000"/>
+          <w:sz w:val="20"/>
+          <w:szCs w:val="20"/>
+          <w:u w:val="none"/>
+          <w:rFonts w:ascii="Times" w:eastAsia="Times" w:hAnsi="Times" w:hint="default"/>
+        </w:rPr>
+        <w:t>by</w:t>
+      </w:r>
+      <w:r>
+        <w:rPr>
+          <w:spacing w:val="0"/>
+          <w:i w:val="0"/>
+          <w:b w:val="0"/>
+          <w:color w:val="000000"/>
+          <w:sz w:val="20"/>
+          <w:szCs w:val="20"/>
+          <w:u w:val="none"/>
+          <w:rFonts w:ascii="Times" w:eastAsia="Times" w:hAnsi="Times" w:hint="default"/>
+        </w:rPr>
+        <w:t xml:space="preserve">, dicha información en la misma columna existente </w:t>
       </w:r>
       <w:r>
         <w:rPr>
@@ -25637,9 +25650,9 @@
         </w:rPr>
         <w:drawing>
           <wp:inline distT="0" distB="0" distL="0" distR="0">
-            <wp:extent cx="3295650" cy="409575"/>
+            <wp:extent cx="3296285" cy="410210"/>
             <wp:effectExtent l="0" t="0" r="0" b="0"/>
-            <wp:docPr id="85" name="Imagen 62"/>
+            <wp:docPr id="79" name="Imagen 62"/>
             <wp:cNvGraphicFramePr>
               <a:graphicFrameLocks xmlns:a="http://schemas.openxmlformats.org/drawingml/2006/main" noChangeAspect="1"/>
             </wp:cNvGraphicFramePr>
@@ -25647,7 +25660,7 @@
               <a:graphicData uri="http://schemas.openxmlformats.org/drawingml/2006/picture">
                 <pic:pic xmlns:pic="http://schemas.openxmlformats.org/drawingml/2006/picture">
                   <pic:nvPicPr>
-                    <pic:cNvPr id="119" name="Picture 119" descr="/Users/robertovelasquezdean/Library/Group Containers/L48J367XN4.com.infraware.PolarisOffice/EngineTemp/1016/fImage13582858518.png"/>
+                    <pic:cNvPr id="119" name="Picture 119" descr="/Users/robertovelasquezdean/Library/Group Containers/L48J367XN4.com.infraware.PolarisOffice/EngineTemp/632/fImage13582858518.png"/>
                     <pic:cNvPicPr>
                       <a:picLocks noChangeAspect="1" noChangeArrowheads="1"/>
                     </pic:cNvPicPr>
@@ -25676,7 +25689,7 @@
                   <pic:spPr>
                     <a:xfrm>
                       <a:off x="0" y="0"/>
-                      <a:ext cx="3296285" cy="410210"/>
+                      <a:ext cx="3296920" cy="410845"/>
                     </a:xfrm>
                     <a:prstGeom prst="rect"/>
                     <a:ln cap="flat"/>
@@ -25718,9 +25731,9 @@
         </w:rPr>
         <w:drawing>
           <wp:inline distT="0" distB="0" distL="0" distR="0">
-            <wp:extent cx="1190625" cy="495299"/>
+            <wp:extent cx="1191260" cy="495934"/>
             <wp:effectExtent l="0" t="0" r="0" b="0"/>
-            <wp:docPr id="96" name="Imagen 63"/>
+            <wp:docPr id="80" name="Imagen 63"/>
             <wp:cNvGraphicFramePr>
               <a:graphicFrameLocks xmlns:a="http://schemas.openxmlformats.org/drawingml/2006/main" noChangeAspect="1"/>
             </wp:cNvGraphicFramePr>
@@ -25728,7 +25741,7 @@
               <a:graphicData uri="http://schemas.openxmlformats.org/drawingml/2006/picture">
                 <pic:pic xmlns:pic="http://schemas.openxmlformats.org/drawingml/2006/picture">
                   <pic:nvPicPr>
-                    <pic:cNvPr id="121" name="Picture 121" descr="/Users/robertovelasquezdean/Library/Group Containers/L48J367XN4.com.infraware.PolarisOffice/EngineTemp/1016/fImage5212964300.png"/>
+                    <pic:cNvPr id="121" name="Picture 121" descr="/Users/robertovelasquezdean/Library/Group Containers/L48J367XN4.com.infraware.PolarisOffice/EngineTemp/632/fImage5212964300.png"/>
                     <pic:cNvPicPr>
                       <a:picLocks noChangeAspect="1" noChangeArrowheads="1"/>
                     </pic:cNvPicPr>
@@ -25757,7 +25770,7 @@
                   <pic:spPr>
                     <a:xfrm>
                       <a:off x="0" y="0"/>
-                      <a:ext cx="1191260" cy="495934"/>
+                      <a:ext cx="1191895" cy="496569"/>
                     </a:xfrm>
                     <a:prstGeom prst="rect"/>
                     <a:ln cap="flat"/>
@@ -25782,7 +25795,7 @@
         <w:rPr>
           <w:spacing w:val="0"/>
           <w:i w:val="0"/>
-          <w:b w:val="0"/>
+          <w:b w:val="1"/>
           <w:color w:val="000000"/>
           <w:sz w:val="20"/>
           <w:szCs w:val="20"/>
@@ -25818,6 +25831,1994 @@
           <w:rFonts w:ascii="Times" w:eastAsia="Times" w:hAnsi="Times" w:hint="default"/>
         </w:rPr>
         <w:t>estatus.</w:t>
+      </w:r>
+    </w:p>
+    <w:p>
+      <w:pPr>
+        <w:numPr>
+          <w:ilvl w:val="0"/>
+          <w:numId w:val="0"/>
+        </w:numPr>
+        <w:jc w:val="left"/>
+        <w:spacing w:lineRule="auto" w:line="259" w:before="0" w:after="160"/>
+        <w:widowControl w:val="1"/>
+        <w:ind w:right="0" w:left="0" w:firstLine="0"/>
+        <w:rPr>
+          <w:spacing w:val="0"/>
+          <w:i w:val="0"/>
+          <w:b w:val="0"/>
+          <w:color w:val="000000"/>
+          <w:sz w:val="20"/>
+          <w:szCs w:val="20"/>
+          <w:u w:val="none"/>
+          <w:rFonts w:ascii="Times" w:eastAsia="Times" w:hAnsi="Times" w:hint="default"/>
+        </w:rPr>
+        <w:wordWrap w:val="1"/>
+        <w:autoSpaceDE w:val="0"/>
+        <w:autoSpaceDN w:val="0"/>
+      </w:pPr>
+      <w:r>
+        <w:rPr>
+          <w:spacing w:val="0"/>
+          <w:i w:val="0"/>
+          <w:b w:val="1"/>
+          <w:color w:val="000000"/>
+          <w:sz w:val="20"/>
+          <w:szCs w:val="20"/>
+          <w:u w:val="none"/>
+          <w:rFonts w:ascii="Times" w:eastAsia="Times" w:hAnsi="Times" w:hint="default"/>
+        </w:rPr>
+        <w:t xml:space="preserve">Veamos otros ejemplos. Ejemplo 2. </w:t>
+      </w:r>
+      <w:r>
+        <w:rPr>
+          <w:spacing w:val="0"/>
+          <w:i w:val="0"/>
+          <w:b w:val="0"/>
+          <w:color w:val="000000"/>
+          <w:sz w:val="20"/>
+          <w:szCs w:val="20"/>
+          <w:u w:val="none"/>
+          <w:rFonts w:ascii="Times" w:eastAsia="Times" w:hAnsi="Times" w:hint="default"/>
+        </w:rPr>
+        <w:t xml:space="preserve">Queremos </w:t>
+      </w:r>
+      <w:r>
+        <w:rPr>
+          <w:spacing w:val="0"/>
+          <w:i w:val="1"/>
+          <w:b w:val="1"/>
+          <w:color w:val="000000"/>
+          <w:sz w:val="20"/>
+          <w:szCs w:val="20"/>
+          <w:u w:val="none"/>
+          <w:rFonts w:ascii="Times" w:eastAsia="Times" w:hAnsi="Times" w:hint="default"/>
+        </w:rPr>
+        <w:t>contar,</w:t>
+      </w:r>
+      <w:r>
+        <w:rPr>
+          <w:spacing w:val="0"/>
+          <w:i w:val="0"/>
+          <w:b w:val="0"/>
+          <w:color w:val="000000"/>
+          <w:sz w:val="20"/>
+          <w:szCs w:val="20"/>
+          <w:u w:val="none"/>
+          <w:rFonts w:ascii="Times" w:eastAsia="Times" w:hAnsi="Times" w:hint="default"/>
+        </w:rPr>
+        <w:t xml:space="preserve"> con count(*), la totalidad de posts publicados que hay </w:t>
+      </w:r>
+      <w:r>
+        <w:rPr>
+          <w:spacing w:val="0"/>
+          <w:i w:val="0"/>
+          <w:b w:val="0"/>
+          <w:color w:val="000000"/>
+          <w:sz w:val="20"/>
+          <w:szCs w:val="20"/>
+          <w:u w:val="none"/>
+          <w:rFonts w:ascii="Times" w:eastAsia="Times" w:hAnsi="Times" w:hint="default"/>
+        </w:rPr>
+        <w:t xml:space="preserve">para cada año por separado; los cuales, fueron registrados en la totalidad de los datos o valores que tiene la </w:t>
+      </w:r>
+      <w:r>
+        <w:rPr>
+          <w:spacing w:val="0"/>
+          <w:i w:val="0"/>
+          <w:b w:val="0"/>
+          <w:color w:val="000000"/>
+          <w:sz w:val="20"/>
+          <w:szCs w:val="20"/>
+          <w:u w:val="none"/>
+          <w:rFonts w:ascii="Times" w:eastAsia="Times" w:hAnsi="Times" w:hint="default"/>
+        </w:rPr>
+        <w:t>columna</w:t>
+      </w:r>
+      <w:r>
+        <w:rPr>
+          <w:spacing w:val="0"/>
+          <w:i w:val="1"/>
+          <w:b w:val="1"/>
+          <w:color w:val="000000"/>
+          <w:sz w:val="20"/>
+          <w:szCs w:val="20"/>
+          <w:u w:val="none"/>
+          <w:rFonts w:ascii="Times" w:eastAsia="Times" w:hAnsi="Times" w:hint="default"/>
+        </w:rPr>
+        <w:t xml:space="preserve"> fecha_publicacion</w:t>
+      </w:r>
+      <w:r>
+        <w:rPr>
+          <w:spacing w:val="0"/>
+          <w:i w:val="0"/>
+          <w:b w:val="0"/>
+          <w:color w:val="000000"/>
+          <w:sz w:val="20"/>
+          <w:szCs w:val="20"/>
+          <w:u w:val="none"/>
+          <w:rFonts w:ascii="Times" w:eastAsia="Times" w:hAnsi="Times" w:hint="default"/>
+        </w:rPr>
+        <w:t xml:space="preserve">; es decir, toca </w:t>
+      </w:r>
+      <w:r>
+        <w:rPr>
+          <w:spacing w:val="0"/>
+          <w:i w:val="1"/>
+          <w:b w:val="1"/>
+          <w:color w:val="000000"/>
+          <w:sz w:val="20"/>
+          <w:szCs w:val="20"/>
+          <w:u w:val="none"/>
+          <w:rFonts w:ascii="Times" w:eastAsia="Times" w:hAnsi="Times" w:hint="default"/>
+        </w:rPr>
+        <w:t>seleccionar</w:t>
+      </w:r>
+      <w:r>
+        <w:rPr>
+          <w:spacing w:val="0"/>
+          <w:i w:val="0"/>
+          <w:b w:val="0"/>
+          <w:color w:val="000000"/>
+          <w:sz w:val="20"/>
+          <w:szCs w:val="20"/>
+          <w:u w:val="none"/>
+          <w:rFonts w:ascii="Times" w:eastAsia="Times" w:hAnsi="Times" w:hint="default"/>
+        </w:rPr>
+        <w:t xml:space="preserve"> dicha columns </w:t>
+      </w:r>
+      <w:r>
+        <w:rPr>
+          <w:spacing w:val="0"/>
+          <w:i w:val="1"/>
+          <w:b w:val="0"/>
+          <w:color w:val="000000"/>
+          <w:sz w:val="20"/>
+          <w:szCs w:val="20"/>
+          <w:u w:val="none"/>
+          <w:rFonts w:ascii="Times" w:eastAsia="Times" w:hAnsi="Times" w:hint="default"/>
+        </w:rPr>
+        <w:t>(fecha_publicacion)</w:t>
+      </w:r>
+      <w:r>
+        <w:rPr>
+          <w:spacing w:val="0"/>
+          <w:i w:val="0"/>
+          <w:b w:val="0"/>
+          <w:color w:val="000000"/>
+          <w:sz w:val="20"/>
+          <w:szCs w:val="20"/>
+          <w:u w:val="none"/>
+          <w:rFonts w:ascii="Times" w:eastAsia="Times" w:hAnsi="Times" w:hint="default"/>
+        </w:rPr>
+        <w:t xml:space="preserve"> para evaluar cuántos </w:t>
+      </w:r>
+      <w:r>
+        <w:rPr>
+          <w:spacing w:val="0"/>
+          <w:i w:val="0"/>
+          <w:b w:val="0"/>
+          <w:color w:val="000000"/>
+          <w:sz w:val="20"/>
+          <w:szCs w:val="20"/>
+          <w:u w:val="none"/>
+          <w:rFonts w:ascii="Times" w:eastAsia="Times" w:hAnsi="Times" w:hint="default"/>
+        </w:rPr>
+        <w:t xml:space="preserve">posts fueron publicados por cada año en cuestión; en consecuencia, adicionalmente, toca </w:t>
+      </w:r>
+      <w:r>
+        <w:rPr>
+          <w:spacing w:val="0"/>
+          <w:i w:val="1"/>
+          <w:b w:val="1"/>
+          <w:color w:val="000000"/>
+          <w:sz w:val="20"/>
+          <w:szCs w:val="20"/>
+          <w:u w:val="none"/>
+          <w:rFonts w:ascii="Times" w:eastAsia="Times" w:hAnsi="Times" w:hint="default"/>
+        </w:rPr>
+        <w:t>agrupar</w:t>
+      </w:r>
+      <w:r>
+        <w:rPr>
+          <w:spacing w:val="0"/>
+          <w:i w:val="0"/>
+          <w:b w:val="0"/>
+          <w:color w:val="000000"/>
+          <w:sz w:val="20"/>
+          <w:szCs w:val="20"/>
+          <w:u w:val="none"/>
+          <w:rFonts w:ascii="Times" w:eastAsia="Times" w:hAnsi="Times" w:hint="default"/>
+        </w:rPr>
+        <w:t xml:space="preserve"> con </w:t>
+      </w:r>
+      <w:r>
+        <w:rPr>
+          <w:spacing w:val="0"/>
+          <w:i w:val="1"/>
+          <w:b w:val="1"/>
+          <w:color w:val="000000"/>
+          <w:sz w:val="20"/>
+          <w:szCs w:val="20"/>
+          <w:u w:val="none"/>
+          <w:rFonts w:ascii="Times" w:eastAsia="Times" w:hAnsi="Times" w:hint="default"/>
+        </w:rPr>
+        <w:t>group</w:t>
+      </w:r>
+      <w:r>
+        <w:rPr>
+          <w:spacing w:val="0"/>
+          <w:i w:val="0"/>
+          <w:b w:val="0"/>
+          <w:color w:val="000000"/>
+          <w:sz w:val="20"/>
+          <w:szCs w:val="20"/>
+          <w:u w:val="none"/>
+          <w:rFonts w:ascii="Times" w:eastAsia="Times" w:hAnsi="Times" w:hint="default"/>
+        </w:rPr>
+        <w:t xml:space="preserve"> </w:t>
+      </w:r>
+      <w:r>
+        <w:rPr>
+          <w:spacing w:val="0"/>
+          <w:i w:val="1"/>
+          <w:b w:val="1"/>
+          <w:color w:val="000000"/>
+          <w:sz w:val="20"/>
+          <w:szCs w:val="20"/>
+          <w:u w:val="none"/>
+          <w:rFonts w:ascii="Times" w:eastAsia="Times" w:hAnsi="Times" w:hint="default"/>
+        </w:rPr>
+        <w:t>by</w:t>
+      </w:r>
+      <w:r>
+        <w:rPr>
+          <w:spacing w:val="0"/>
+          <w:i w:val="0"/>
+          <w:b w:val="0"/>
+          <w:color w:val="000000"/>
+          <w:sz w:val="20"/>
+          <w:szCs w:val="20"/>
+          <w:u w:val="none"/>
+          <w:rFonts w:ascii="Times" w:eastAsia="Times" w:hAnsi="Times" w:hint="default"/>
+        </w:rPr>
+        <w:t xml:space="preserve">, </w:t>
+      </w:r>
+      <w:r>
+        <w:rPr>
+          <w:spacing w:val="0"/>
+          <w:i w:val="0"/>
+          <w:b w:val="0"/>
+          <w:color w:val="000000"/>
+          <w:sz w:val="20"/>
+          <w:szCs w:val="20"/>
+          <w:u w:val="none"/>
+          <w:rFonts w:ascii="Times" w:eastAsia="Times" w:hAnsi="Times" w:hint="default"/>
+        </w:rPr>
+        <w:t xml:space="preserve">la información de la misma columna </w:t>
+      </w:r>
+      <w:r>
+        <w:rPr>
+          <w:spacing w:val="0"/>
+          <w:i w:val="1"/>
+          <w:b w:val="1"/>
+          <w:color w:val="000000"/>
+          <w:sz w:val="20"/>
+          <w:szCs w:val="20"/>
+          <w:u w:val="none"/>
+          <w:rFonts w:ascii="Times" w:eastAsia="Times" w:hAnsi="Times" w:hint="default"/>
+        </w:rPr>
+        <w:t>fecha_publicación</w:t>
+      </w:r>
+      <w:r>
+        <w:rPr>
+          <w:spacing w:val="0"/>
+          <w:i w:val="0"/>
+          <w:b w:val="0"/>
+          <w:color w:val="000000"/>
+          <w:sz w:val="20"/>
+          <w:szCs w:val="20"/>
+          <w:u w:val="none"/>
+          <w:rFonts w:ascii="Times" w:eastAsia="Times" w:hAnsi="Times" w:hint="default"/>
+        </w:rPr>
+        <w:t xml:space="preserve">. Ésta última, para efectos prácticos, la identificaremos </w:t>
+      </w:r>
+      <w:r>
+        <w:rPr>
+          <w:spacing w:val="0"/>
+          <w:i w:val="0"/>
+          <w:b w:val="0"/>
+          <w:color w:val="000000"/>
+          <w:sz w:val="20"/>
+          <w:szCs w:val="20"/>
+          <w:u w:val="none"/>
+          <w:rFonts w:ascii="Times" w:eastAsia="Times" w:hAnsi="Times" w:hint="default"/>
+        </w:rPr>
+        <w:t xml:space="preserve">ahora con un nuevo campo dinámico llamado </w:t>
+      </w:r>
+      <w:r>
+        <w:rPr>
+          <w:spacing w:val="0"/>
+          <w:i w:val="1"/>
+          <w:b w:val="1"/>
+          <w:color w:val="000000"/>
+          <w:sz w:val="20"/>
+          <w:szCs w:val="20"/>
+          <w:u w:val="none"/>
+          <w:rFonts w:ascii="Times" w:eastAsia="Times" w:hAnsi="Times" w:hint="default"/>
+        </w:rPr>
+        <w:t>post_year</w:t>
+      </w:r>
+      <w:r>
+        <w:rPr>
+          <w:spacing w:val="0"/>
+          <w:i w:val="0"/>
+          <w:b w:val="0"/>
+          <w:color w:val="000000"/>
+          <w:sz w:val="20"/>
+          <w:szCs w:val="20"/>
+          <w:u w:val="none"/>
+          <w:rFonts w:ascii="Times" w:eastAsia="Times" w:hAnsi="Times" w:hint="default"/>
+        </w:rPr>
+        <w:t xml:space="preserve"> y ahí, en </w:t>
+      </w:r>
+      <w:r>
+        <w:rPr>
+          <w:spacing w:val="0"/>
+          <w:i w:val="1"/>
+          <w:b w:val="1"/>
+          <w:color w:val="000000"/>
+          <w:sz w:val="20"/>
+          <w:szCs w:val="20"/>
+          <w:u w:val="none"/>
+          <w:rFonts w:ascii="Times" w:eastAsia="Times" w:hAnsi="Times" w:hint="default"/>
+        </w:rPr>
+        <w:t>post_year</w:t>
+      </w:r>
+      <w:r>
+        <w:rPr>
+          <w:spacing w:val="0"/>
+          <w:i w:val="0"/>
+          <w:b w:val="0"/>
+          <w:color w:val="000000"/>
+          <w:sz w:val="20"/>
+          <w:szCs w:val="20"/>
+          <w:u w:val="none"/>
+          <w:rFonts w:ascii="Times" w:eastAsia="Times" w:hAnsi="Times" w:hint="default"/>
+        </w:rPr>
+        <w:t>,</w:t>
+      </w:r>
+      <w:r>
+        <w:rPr>
+          <w:spacing w:val="0"/>
+          <w:i w:val="1"/>
+          <w:b w:val="0"/>
+          <w:color w:val="000000"/>
+          <w:sz w:val="20"/>
+          <w:szCs w:val="20"/>
+          <w:u w:val="none"/>
+          <w:rFonts w:ascii="Times" w:eastAsia="Times" w:hAnsi="Times" w:hint="default"/>
+        </w:rPr>
+        <w:t xml:space="preserve"> </w:t>
+      </w:r>
+      <w:r>
+        <w:rPr>
+          <w:spacing w:val="0"/>
+          <w:i w:val="0"/>
+          <w:b w:val="0"/>
+          <w:color w:val="000000"/>
+          <w:sz w:val="20"/>
+          <w:szCs w:val="20"/>
+          <w:u w:val="single"/>
+          <w:rFonts w:ascii="Times" w:eastAsia="Times" w:hAnsi="Times" w:hint="default"/>
+        </w:rPr>
+        <w:t xml:space="preserve">sólo nos interesa ocupar la </w:t>
+      </w:r>
+      <w:r>
+        <w:rPr>
+          <w:spacing w:val="0"/>
+          <w:i w:val="0"/>
+          <w:b w:val="0"/>
+          <w:color w:val="000000"/>
+          <w:sz w:val="20"/>
+          <w:szCs w:val="20"/>
+          <w:u w:val="single"/>
+          <w:rFonts w:ascii="Times" w:eastAsia="Times" w:hAnsi="Times" w:hint="default"/>
+        </w:rPr>
+        <w:t xml:space="preserve">información relacionada a los años, no las fechas completas de la columna fecha_publicacion</w:t>
+      </w:r>
+      <w:r>
+        <w:rPr>
+          <w:spacing w:val="0"/>
+          <w:i w:val="0"/>
+          <w:b w:val="0"/>
+          <w:color w:val="000000"/>
+          <w:sz w:val="20"/>
+          <w:szCs w:val="20"/>
+          <w:u w:val="none"/>
+          <w:rFonts w:ascii="Times" w:eastAsia="Times" w:hAnsi="Times" w:hint="default"/>
+        </w:rPr>
+        <w:t xml:space="preserve">: esto para decir </w:t>
+      </w:r>
+      <w:r>
+        <w:rPr>
+          <w:spacing w:val="0"/>
+          <w:i w:val="0"/>
+          <w:b w:val="0"/>
+          <w:color w:val="000000"/>
+          <w:sz w:val="20"/>
+          <w:szCs w:val="20"/>
+          <w:u w:val="none"/>
+          <w:rFonts w:ascii="Times" w:eastAsia="Times" w:hAnsi="Times" w:hint="default"/>
+        </w:rPr>
+        <w:t xml:space="preserve">puntualmente la cantidad de posts por año, OJO, no la cantidad de posts publicados en cada una de las fechas </w:t>
+      </w:r>
+      <w:r>
+        <w:rPr>
+          <w:spacing w:val="0"/>
+          <w:i w:val="0"/>
+          <w:b w:val="0"/>
+          <w:color w:val="000000"/>
+          <w:sz w:val="20"/>
+          <w:szCs w:val="20"/>
+          <w:u w:val="none"/>
+          <w:rFonts w:ascii="Times" w:eastAsia="Times" w:hAnsi="Times" w:hint="default"/>
+        </w:rPr>
+        <w:t xml:space="preserve">registradas en fecha_publicacion; si ese fuera el caso, no funcionaría nuestro filtro por años (YEAR); por lo cual, </w:t>
+      </w:r>
+      <w:r>
+        <w:rPr>
+          <w:spacing w:val="0"/>
+          <w:i w:val="0"/>
+          <w:b w:val="0"/>
+          <w:color w:val="000000"/>
+          <w:sz w:val="20"/>
+          <w:szCs w:val="20"/>
+          <w:u w:val="none"/>
+          <w:rFonts w:ascii="Times" w:eastAsia="Times" w:hAnsi="Times" w:hint="default"/>
+        </w:rPr>
+        <w:t xml:space="preserve">entonces, nos tocaría expresar la información de fecha_publicacion, que está con un tipo de dato de </w:t>
+      </w:r>
+      <w:r>
+        <w:rPr>
+          <w:spacing w:val="0"/>
+          <w:i w:val="1"/>
+          <w:b w:val="1"/>
+          <w:color w:val="000000"/>
+          <w:sz w:val="20"/>
+          <w:szCs w:val="20"/>
+          <w:u w:val="none"/>
+          <w:rFonts w:ascii="Times" w:eastAsia="Times" w:hAnsi="Times" w:hint="default"/>
+        </w:rPr>
+        <w:t>TIMESTAMP</w:t>
+      </w:r>
+      <w:r>
+        <w:rPr>
+          <w:spacing w:val="0"/>
+          <w:i w:val="0"/>
+          <w:b w:val="0"/>
+          <w:color w:val="000000"/>
+          <w:sz w:val="20"/>
+          <w:szCs w:val="20"/>
+          <w:u w:val="none"/>
+          <w:rFonts w:ascii="Times" w:eastAsia="Times" w:hAnsi="Times" w:hint="default"/>
+        </w:rPr>
+        <w:t xml:space="preserve">, en términos del tipo de dato </w:t>
+      </w:r>
+      <w:r>
+        <w:rPr>
+          <w:spacing w:val="0"/>
+          <w:i w:val="1"/>
+          <w:b w:val="1"/>
+          <w:color w:val="000000"/>
+          <w:sz w:val="20"/>
+          <w:szCs w:val="20"/>
+          <w:u w:val="none"/>
+          <w:rFonts w:ascii="Times" w:eastAsia="Times" w:hAnsi="Times" w:hint="default"/>
+        </w:rPr>
+        <w:t>YEAR.</w:t>
+      </w:r>
+      <w:r>
+        <w:rPr>
+          <w:spacing w:val="0"/>
+          <w:i w:val="0"/>
+          <w:b w:val="0"/>
+          <w:color w:val="000000"/>
+          <w:sz w:val="20"/>
+          <w:szCs w:val="20"/>
+          <w:u w:val="none"/>
+          <w:rFonts w:ascii="Times" w:eastAsia="Times" w:hAnsi="Times" w:hint="default"/>
+        </w:rPr>
+        <w:t xml:space="preserve"> Veamos:</w:t>
+      </w:r>
+    </w:p>
+    <w:p>
+      <w:pPr>
+        <w:numPr>
+          <w:ilvl w:val="0"/>
+          <w:numId w:val="0"/>
+        </w:numPr>
+        <w:jc w:val="left"/>
+        <w:spacing w:lineRule="auto" w:line="259" w:before="0" w:after="160"/>
+        <w:widowControl w:val="1"/>
+        <w:ind w:right="0" w:left="0" w:firstLine="0"/>
+        <w:rPr>
+          <w:spacing w:val="0"/>
+          <w:i w:val="0"/>
+          <w:b w:val="0"/>
+          <w:color w:val="000000"/>
+          <w:sz w:val="20"/>
+          <w:szCs w:val="20"/>
+          <w:u w:val="none"/>
+          <w:rFonts w:ascii="Times" w:eastAsia="Times" w:hAnsi="Times" w:hint="default"/>
+        </w:rPr>
+        <w:wordWrap w:val="1"/>
+        <w:autoSpaceDE w:val="0"/>
+        <w:autoSpaceDN w:val="0"/>
+      </w:pPr>
+      <w:r>
+        <w:rPr>
+          <w:sz w:val="20"/>
+        </w:rPr>
+        <w:drawing>
+          <wp:inline distT="0" distB="0" distL="0" distR="0">
+            <wp:extent cx="5362575" cy="419100"/>
+            <wp:effectExtent l="0" t="0" r="0" b="0"/>
+            <wp:docPr id="88" name="Imagen 64"/>
+            <wp:cNvGraphicFramePr>
+              <a:graphicFrameLocks xmlns:a="http://schemas.openxmlformats.org/drawingml/2006/main" noChangeAspect="1"/>
+            </wp:cNvGraphicFramePr>
+            <a:graphic xmlns:a="http://schemas.openxmlformats.org/drawingml/2006/main">
+              <a:graphicData uri="http://schemas.openxmlformats.org/drawingml/2006/picture">
+                <pic:pic xmlns:pic="http://schemas.openxmlformats.org/drawingml/2006/picture">
+                  <pic:nvPicPr>
+                    <pic:cNvPr id="123" name="Picture 123" descr="/Users/robertovelasquezdean/Library/Group Containers/L48J367XN4.com.infraware.PolarisOffice/EngineTemp/632/fImage17547883067.png"/>
+                    <pic:cNvPicPr>
+                      <a:picLocks noChangeAspect="1" noChangeArrowheads="1"/>
+                    </pic:cNvPicPr>
+                  </pic:nvPicPr>
+                  <pic:blipFill>
+                    <a:blip r:embed="rId127">
+                      <a:extLst>
+                        <a:ext uri="{BEBA8EAE-BF5A-486C-A8C5-ECC9F3942E4B}">
+                          <a14:imgProps xmlns:a14="http://schemas.microsoft.com/office/drawing/2010/main">
+                            <a14:imgLayer r:embed="rId128">
+                              <a14:imgEffect>
+                                <a14:sharpenSoften amount="25000"/>
+                              </a14:imgEffect>
+                            </a14:imgLayer>
+                          </a14:imgProps>
+                        </a:ext>
+                        <a:ext uri="{28A0092B-C50C-407E-A947-70E740481C1C}">
+                          <a14:useLocalDpi xmlns:a14="http://schemas.microsoft.com/office/drawing/2010/main" val="0"/>
+                        </a:ext>
+                      </a:extLst>
+                    </a:blip>
+                    <a:stretch>
+                      <a:fillRect/>
+                    </a:stretch>
+                  </pic:blipFill>
+                  <pic:spPr>
+                    <a:xfrm>
+                      <a:off x="0" y="0"/>
+                      <a:ext cx="5363210" cy="419735"/>
+                    </a:xfrm>
+                    <a:prstGeom prst="rect"/>
+                    <a:ln cap="flat"/>
+                  </pic:spPr>
+                </pic:pic>
+              </a:graphicData>
+            </a:graphic>
+          </wp:inline>
+        </w:drawing>
+      </w:r>
+    </w:p>
+    <w:p>
+      <w:pPr>
+        <w:numPr>
+          <w:ilvl w:val="0"/>
+          <w:numId w:val="0"/>
+        </w:numPr>
+        <w:jc w:val="left"/>
+        <w:spacing w:lineRule="auto" w:line="259" w:before="0" w:after="160"/>
+        <w:widowControl w:val="1"/>
+        <w:ind w:right="0" w:left="0" w:firstLine="0"/>
+        <w:rPr>
+          <w:spacing w:val="0"/>
+          <w:i w:val="0"/>
+          <w:b w:val="0"/>
+          <w:color w:val="000000"/>
+          <w:sz w:val="20"/>
+          <w:szCs w:val="20"/>
+          <w:u w:val="none"/>
+          <w:rFonts w:ascii="Times" w:eastAsia="Times" w:hAnsi="Times" w:hint="default"/>
+        </w:rPr>
+        <w:wordWrap w:val="1"/>
+        <w:autoSpaceDE w:val="0"/>
+        <w:autoSpaceDN w:val="0"/>
+      </w:pPr>
+      <w:r>
+        <w:rPr>
+          <w:sz w:val="20"/>
+        </w:rPr>
+        <w:drawing>
+          <wp:inline distT="0" distB="0" distL="0" distR="0">
+            <wp:extent cx="1400175" cy="1562100"/>
+            <wp:effectExtent l="0" t="0" r="0" b="0"/>
+            <wp:docPr id="99" name="Imagen 65"/>
+            <wp:cNvGraphicFramePr>
+              <a:graphicFrameLocks xmlns:a="http://schemas.openxmlformats.org/drawingml/2006/main" noChangeAspect="1"/>
+            </wp:cNvGraphicFramePr>
+            <a:graphic xmlns:a="http://schemas.openxmlformats.org/drawingml/2006/main">
+              <a:graphicData uri="http://schemas.openxmlformats.org/drawingml/2006/picture">
+                <pic:pic xmlns:pic="http://schemas.openxmlformats.org/drawingml/2006/picture">
+                  <pic:nvPicPr>
+                    <pic:cNvPr id="125" name="Picture 125" descr="/Users/robertovelasquezdean/Library/Group Containers/L48J367XN4.com.infraware.PolarisOffice/EngineTemp/632/fImage12647995140.png"/>
+                    <pic:cNvPicPr>
+                      <a:picLocks noChangeAspect="1" noChangeArrowheads="1"/>
+                    </pic:cNvPicPr>
+                  </pic:nvPicPr>
+                  <pic:blipFill>
+                    <a:blip r:embed="rId129">
+                      <a:extLst>
+                        <a:ext uri="{BEBA8EAE-BF5A-486C-A8C5-ECC9F3942E4B}">
+                          <a14:imgProps xmlns:a14="http://schemas.microsoft.com/office/drawing/2010/main">
+                            <a14:imgLayer r:embed="rId130">
+                              <a14:imgEffect>
+                                <a14:sharpenSoften amount="25000"/>
+                              </a14:imgEffect>
+                            </a14:imgLayer>
+                          </a14:imgProps>
+                        </a:ext>
+                        <a:ext uri="{28A0092B-C50C-407E-A947-70E740481C1C}">
+                          <a14:useLocalDpi xmlns:a14="http://schemas.microsoft.com/office/drawing/2010/main" val="0"/>
+                        </a:ext>
+                      </a:extLst>
+                    </a:blip>
+                    <a:stretch>
+                      <a:fillRect/>
+                    </a:stretch>
+                  </pic:blipFill>
+                  <pic:spPr>
+                    <a:xfrm>
+                      <a:off x="0" y="0"/>
+                      <a:ext cx="1400810" cy="1562735"/>
+                    </a:xfrm>
+                    <a:prstGeom prst="rect"/>
+                    <a:ln cap="flat"/>
+                  </pic:spPr>
+                </pic:pic>
+              </a:graphicData>
+            </a:graphic>
+          </wp:inline>
+        </w:drawing>
+      </w:r>
+    </w:p>
+    <w:p>
+      <w:pPr>
+        <w:numPr>
+          <w:ilvl w:val="0"/>
+          <w:numId w:val="0"/>
+        </w:numPr>
+        <w:jc w:val="left"/>
+        <w:spacing w:lineRule="auto" w:line="259" w:before="0" w:after="160"/>
+        <w:widowControl w:val="1"/>
+        <w:ind w:right="0" w:left="0" w:firstLine="0"/>
+        <w:rPr>
+          <w:spacing w:val="0"/>
+          <w:i w:val="0"/>
+          <w:b w:val="0"/>
+          <w:color w:val="000000"/>
+          <w:sz w:val="20"/>
+          <w:szCs w:val="20"/>
+          <w:u w:val="none"/>
+          <w:rFonts w:ascii="Times" w:eastAsia="Times" w:hAnsi="Times" w:hint="default"/>
+        </w:rPr>
+        <w:wordWrap w:val="1"/>
+        <w:autoSpaceDE w:val="0"/>
+        <w:autoSpaceDN w:val="0"/>
+      </w:pPr>
+      <w:r>
+        <w:rPr>
+          <w:spacing w:val="0"/>
+          <w:i w:val="0"/>
+          <w:b w:val="0"/>
+          <w:color w:val="000000"/>
+          <w:sz w:val="20"/>
+          <w:szCs w:val="20"/>
+          <w:u w:val="none"/>
+          <w:rFonts w:ascii="Times" w:eastAsia="Times" w:hAnsi="Times" w:hint="default"/>
+        </w:rPr>
+        <w:t xml:space="preserve">Agrupemos ahora, la cantidad de posts publicados, pero en términos de los 12 meses del año </w:t>
+      </w:r>
+      <w:r>
+        <w:rPr>
+          <w:spacing w:val="0"/>
+          <w:i w:val="1"/>
+          <w:b w:val="1"/>
+          <w:color w:val="000000"/>
+          <w:sz w:val="20"/>
+          <w:szCs w:val="20"/>
+          <w:u w:val="none"/>
+          <w:rFonts w:ascii="Times" w:eastAsia="Times" w:hAnsi="Times" w:hint="default"/>
+        </w:rPr>
+        <w:t xml:space="preserve">(MONTHNAME); </w:t>
+      </w:r>
+      <w:r>
+        <w:rPr>
+          <w:spacing w:val="0"/>
+          <w:i w:val="0"/>
+          <w:b w:val="0"/>
+          <w:color w:val="000000"/>
+          <w:sz w:val="20"/>
+          <w:szCs w:val="20"/>
+          <w:u w:val="none"/>
+          <w:rFonts w:ascii="Times" w:eastAsia="Times" w:hAnsi="Times" w:hint="default"/>
+        </w:rPr>
+        <w:t xml:space="preserve">es decir, la cantidad de posts por mes sin importar el año. Toca entonces ahora </w:t>
+      </w:r>
+      <w:r>
+        <w:rPr>
+          <w:spacing w:val="0"/>
+          <w:i w:val="0"/>
+          <w:b w:val="0"/>
+          <w:color w:val="000000"/>
+          <w:sz w:val="20"/>
+          <w:szCs w:val="20"/>
+          <w:u w:val="none"/>
+          <w:rFonts w:ascii="Times" w:eastAsia="Times" w:hAnsi="Times" w:hint="default"/>
+        </w:rPr>
+        <w:t xml:space="preserve">expresar la información de </w:t>
+      </w:r>
+      <w:r>
+        <w:rPr>
+          <w:spacing w:val="0"/>
+          <w:i w:val="0"/>
+          <w:b w:val="0"/>
+          <w:color w:val="000000"/>
+          <w:sz w:val="20"/>
+          <w:szCs w:val="20"/>
+          <w:u w:val="none"/>
+          <w:rFonts w:ascii="Times" w:eastAsia="Times" w:hAnsi="Times" w:hint="default"/>
+        </w:rPr>
+        <w:t xml:space="preserve">fecha_publicacion, que está con un tipo de dato </w:t>
+      </w:r>
+      <w:r>
+        <w:rPr>
+          <w:spacing w:val="0"/>
+          <w:i w:val="1"/>
+          <w:b w:val="1"/>
+          <w:color w:val="000000"/>
+          <w:sz w:val="20"/>
+          <w:szCs w:val="20"/>
+          <w:u w:val="none"/>
+          <w:rFonts w:ascii="Times" w:eastAsia="Times" w:hAnsi="Times" w:hint="default"/>
+        </w:rPr>
+        <w:t>YEAR</w:t>
+      </w:r>
+      <w:r>
+        <w:rPr>
+          <w:spacing w:val="0"/>
+          <w:i w:val="0"/>
+          <w:b w:val="0"/>
+          <w:color w:val="000000"/>
+          <w:sz w:val="20"/>
+          <w:szCs w:val="20"/>
+          <w:u w:val="none"/>
+          <w:rFonts w:ascii="Times" w:eastAsia="Times" w:hAnsi="Times" w:hint="default"/>
+        </w:rPr>
+        <w:t xml:space="preserve">, en términos del tipo de dato </w:t>
+      </w:r>
+      <w:r>
+        <w:rPr>
+          <w:spacing w:val="0"/>
+          <w:i w:val="1"/>
+          <w:b w:val="1"/>
+          <w:color w:val="000000"/>
+          <w:sz w:val="20"/>
+          <w:szCs w:val="20"/>
+          <w:u w:val="none"/>
+          <w:rFonts w:ascii="Times" w:eastAsia="Times" w:hAnsi="Times" w:hint="default"/>
+        </w:rPr>
+        <w:t>MONTHNAME.</w:t>
+      </w:r>
+      <w:r>
+        <w:rPr>
+          <w:spacing w:val="0"/>
+          <w:i w:val="0"/>
+          <w:b w:val="0"/>
+          <w:color w:val="000000"/>
+          <w:sz w:val="20"/>
+          <w:szCs w:val="20"/>
+          <w:u w:val="none"/>
+          <w:rFonts w:ascii="Times" w:eastAsia="Times" w:hAnsi="Times" w:hint="default"/>
+        </w:rPr>
+        <w:t xml:space="preserve"> Tal así:</w:t>
+      </w:r>
+    </w:p>
+    <w:p>
+      <w:pPr>
+        <w:numPr>
+          <w:ilvl w:val="0"/>
+          <w:numId w:val="0"/>
+        </w:numPr>
+        <w:jc w:val="left"/>
+        <w:spacing w:lineRule="auto" w:line="259" w:before="0" w:after="160"/>
+        <w:widowControl w:val="1"/>
+        <w:ind w:right="0" w:left="0" w:firstLine="0"/>
+        <w:rPr>
+          <w:spacing w:val="0"/>
+          <w:i w:val="0"/>
+          <w:b w:val="0"/>
+          <w:color w:val="000000"/>
+          <w:sz w:val="20"/>
+          <w:szCs w:val="20"/>
+          <w:u w:val="none"/>
+          <w:rFonts w:ascii="Times" w:eastAsia="Times" w:hAnsi="Times" w:hint="default"/>
+        </w:rPr>
+        <w:wordWrap w:val="1"/>
+        <w:autoSpaceDE w:val="0"/>
+        <w:autoSpaceDN w:val="0"/>
+      </w:pPr>
+      <w:r>
+        <w:rPr>
+          <w:sz w:val="20"/>
+        </w:rPr>
+        <w:drawing>
+          <wp:inline distT="0" distB="0" distL="0" distR="0">
+            <wp:extent cx="5731510" cy="411480"/>
+            <wp:effectExtent l="0" t="0" r="0" b="0"/>
+            <wp:docPr id="110" name="Imagen 66"/>
+            <wp:cNvGraphicFramePr>
+              <a:graphicFrameLocks xmlns:a="http://schemas.openxmlformats.org/drawingml/2006/main" noChangeAspect="1"/>
+            </wp:cNvGraphicFramePr>
+            <a:graphic xmlns:a="http://schemas.openxmlformats.org/drawingml/2006/main">
+              <a:graphicData uri="http://schemas.openxmlformats.org/drawingml/2006/picture">
+                <pic:pic xmlns:pic="http://schemas.openxmlformats.org/drawingml/2006/picture">
+                  <pic:nvPicPr>
+                    <pic:cNvPr id="127" name="Picture 127" descr="/Users/robertovelasquezdean/Library/Group Containers/L48J367XN4.com.infraware.PolarisOffice/EngineTemp/632/fImage17770110707.png"/>
+                    <pic:cNvPicPr>
+                      <a:picLocks noChangeAspect="1" noChangeArrowheads="1"/>
+                    </pic:cNvPicPr>
+                  </pic:nvPicPr>
+                  <pic:blipFill>
+                    <a:blip r:embed="rId131">
+                      <a:extLst>
+                        <a:ext uri="{BEBA8EAE-BF5A-486C-A8C5-ECC9F3942E4B}">
+                          <a14:imgProps xmlns:a14="http://schemas.microsoft.com/office/drawing/2010/main">
+                            <a14:imgLayer r:embed="rId132">
+                              <a14:imgEffect>
+                                <a14:sharpenSoften amount="25000"/>
+                              </a14:imgEffect>
+                            </a14:imgLayer>
+                          </a14:imgProps>
+                        </a:ext>
+                        <a:ext uri="{28A0092B-C50C-407E-A947-70E740481C1C}">
+                          <a14:useLocalDpi xmlns:a14="http://schemas.microsoft.com/office/drawing/2010/main" val="0"/>
+                        </a:ext>
+                      </a:extLst>
+                    </a:blip>
+                    <a:stretch>
+                      <a:fillRect/>
+                    </a:stretch>
+                  </pic:blipFill>
+                  <pic:spPr>
+                    <a:xfrm>
+                      <a:off x="0" y="0"/>
+                      <a:ext cx="5732145" cy="412115"/>
+                    </a:xfrm>
+                    <a:prstGeom prst="rect"/>
+                    <a:ln cap="flat"/>
+                  </pic:spPr>
+                </pic:pic>
+              </a:graphicData>
+            </a:graphic>
+          </wp:inline>
+        </w:drawing>
+      </w:r>
+    </w:p>
+    <w:p>
+      <w:pPr>
+        <w:numPr>
+          <w:ilvl w:val="0"/>
+          <w:numId w:val="0"/>
+        </w:numPr>
+        <w:jc w:val="left"/>
+        <w:spacing w:lineRule="auto" w:line="259" w:before="0" w:after="160"/>
+        <w:widowControl w:val="1"/>
+        <w:ind w:right="0" w:left="0" w:firstLine="0"/>
+        <w:rPr>
+          <w:spacing w:val="0"/>
+          <w:i w:val="0"/>
+          <w:b w:val="0"/>
+          <w:color w:val="000000"/>
+          <w:sz w:val="20"/>
+          <w:szCs w:val="20"/>
+          <w:u w:val="none"/>
+          <w:rFonts w:ascii="Times" w:eastAsia="Times" w:hAnsi="Times" w:hint="default"/>
+        </w:rPr>
+        <w:wordWrap w:val="1"/>
+        <w:autoSpaceDE w:val="0"/>
+        <w:autoSpaceDN w:val="0"/>
+      </w:pPr>
+      <w:r>
+        <w:rPr>
+          <w:sz w:val="20"/>
+        </w:rPr>
+        <w:drawing>
+          <wp:inline distT="0" distB="0" distL="0" distR="0">
+            <wp:extent cx="1562100" cy="1562100"/>
+            <wp:effectExtent l="0" t="0" r="0" b="0"/>
+            <wp:docPr id="121" name="Imagen 67"/>
+            <wp:cNvGraphicFramePr>
+              <a:graphicFrameLocks xmlns:a="http://schemas.openxmlformats.org/drawingml/2006/main" noChangeAspect="1"/>
+            </wp:cNvGraphicFramePr>
+            <a:graphic xmlns:a="http://schemas.openxmlformats.org/drawingml/2006/main">
+              <a:graphicData uri="http://schemas.openxmlformats.org/drawingml/2006/picture">
+                <pic:pic xmlns:pic="http://schemas.openxmlformats.org/drawingml/2006/picture">
+                  <pic:nvPicPr>
+                    <pic:cNvPr id="129" name="Picture 129" descr="/Users/robertovelasquezdean/Library/Group Containers/L48J367XN4.com.infraware.PolarisOffice/EngineTemp/632/fImage142781213566.png"/>
+                    <pic:cNvPicPr>
+                      <a:picLocks noChangeAspect="1" noChangeArrowheads="1"/>
+                    </pic:cNvPicPr>
+                  </pic:nvPicPr>
+                  <pic:blipFill>
+                    <a:blip r:embed="rId133">
+                      <a:extLst>
+                        <a:ext uri="{BEBA8EAE-BF5A-486C-A8C5-ECC9F3942E4B}">
+                          <a14:imgProps xmlns:a14="http://schemas.microsoft.com/office/drawing/2010/main">
+                            <a14:imgLayer r:embed="rId134">
+                              <a14:imgEffect>
+                                <a14:sharpenSoften amount="25000"/>
+                              </a14:imgEffect>
+                            </a14:imgLayer>
+                          </a14:imgProps>
+                        </a:ext>
+                        <a:ext uri="{28A0092B-C50C-407E-A947-70E740481C1C}">
+                          <a14:useLocalDpi xmlns:a14="http://schemas.microsoft.com/office/drawing/2010/main" val="0"/>
+                        </a:ext>
+                      </a:extLst>
+                    </a:blip>
+                    <a:stretch>
+                      <a:fillRect/>
+                    </a:stretch>
+                  </pic:blipFill>
+                  <pic:spPr>
+                    <a:xfrm>
+                      <a:off x="0" y="0"/>
+                      <a:ext cx="1562735" cy="1562735"/>
+                    </a:xfrm>
+                    <a:prstGeom prst="rect"/>
+                    <a:ln cap="flat"/>
+                  </pic:spPr>
+                </pic:pic>
+              </a:graphicData>
+            </a:graphic>
+          </wp:inline>
+        </w:drawing>
+      </w:r>
+    </w:p>
+    <w:p>
+      <w:pPr>
+        <w:numPr>
+          <w:ilvl w:val="0"/>
+          <w:numId w:val="0"/>
+        </w:numPr>
+        <w:jc w:val="left"/>
+        <w:spacing w:lineRule="auto" w:line="259" w:before="0" w:after="160"/>
+        <w:widowControl w:val="1"/>
+        <w:ind w:right="0" w:left="0" w:firstLine="0"/>
+        <w:rPr>
+          <w:spacing w:val="0"/>
+          <w:i w:val="1"/>
+          <w:b w:val="1"/>
+          <w:color w:val="000000"/>
+          <w:sz w:val="22"/>
+          <w:szCs w:val="22"/>
+          <w:u w:val="none"/>
+          <w:rFonts w:ascii="Times" w:eastAsia="Times" w:hAnsi="Times" w:hint="default"/>
+        </w:rPr>
+        <w:wordWrap w:val="1"/>
+        <w:autoSpaceDE w:val="0"/>
+        <w:autoSpaceDN w:val="0"/>
+      </w:pPr>
+      <w:r>
+        <w:rPr>
+          <w:spacing w:val="0"/>
+          <w:i w:val="1"/>
+          <w:b w:val="1"/>
+          <w:color w:val="000000"/>
+          <w:sz w:val="22"/>
+          <w:szCs w:val="22"/>
+          <w:u w:val="none"/>
+          <w:rFonts w:ascii="Times" w:eastAsia="Times" w:hAnsi="Times" w:hint="default"/>
+        </w:rPr>
+        <w:t xml:space="preserve">Varios criterios en Group by</w:t>
+      </w:r>
+    </w:p>
+    <w:p>
+      <w:pPr>
+        <w:numPr>
+          <w:ilvl w:val="0"/>
+          <w:numId w:val="0"/>
+        </w:numPr>
+        <w:jc w:val="left"/>
+        <w:spacing w:lineRule="auto" w:line="259" w:before="0" w:after="160"/>
+        <w:widowControl w:val="1"/>
+        <w:ind w:right="0" w:left="0" w:firstLine="0"/>
+        <w:rPr>
+          <w:spacing w:val="0"/>
+          <w:i w:val="0"/>
+          <w:b w:val="0"/>
+          <w:color w:val="000000"/>
+          <w:sz w:val="20"/>
+          <w:szCs w:val="20"/>
+          <w:u w:val="none"/>
+          <w:rFonts w:ascii="Times" w:eastAsia="Times" w:hAnsi="Times" w:hint="default"/>
+        </w:rPr>
+        <w:wordWrap w:val="1"/>
+        <w:autoSpaceDE w:val="0"/>
+        <w:autoSpaceDN w:val="0"/>
+      </w:pPr>
+      <w:r>
+        <w:rPr>
+          <w:spacing w:val="0"/>
+          <w:i w:val="0"/>
+          <w:b w:val="0"/>
+          <w:color w:val="000000"/>
+          <w:sz w:val="20"/>
+          <w:szCs w:val="20"/>
+          <w:u w:val="none"/>
+          <w:rFonts w:ascii="Times" w:eastAsia="Times" w:hAnsi="Times" w:hint="default"/>
+        </w:rPr>
+        <w:t xml:space="preserve">Usted recuerda lo anterior: </w:t>
+      </w:r>
+      <w:r>
+        <w:rPr>
+          <w:spacing w:val="0"/>
+          <w:i w:val="1"/>
+          <w:b w:val="0"/>
+          <w:color w:val="000000"/>
+          <w:sz w:val="20"/>
+          <w:szCs w:val="20"/>
+          <w:u w:val="none"/>
+          <w:rFonts w:ascii="Times" w:eastAsia="Times" w:hAnsi="Times" w:hint="default"/>
+        </w:rPr>
+        <w:t xml:space="preserve">“La sentencia </w:t>
+      </w:r>
+      <w:r>
+        <w:rPr>
+          <w:spacing w:val="0"/>
+          <w:i w:val="1"/>
+          <w:b w:val="1"/>
+          <w:color w:val="000000"/>
+          <w:sz w:val="20"/>
+          <w:szCs w:val="20"/>
+          <w:u w:val="none"/>
+          <w:rFonts w:ascii="Times" w:eastAsia="Times" w:hAnsi="Times" w:hint="default"/>
+        </w:rPr>
+        <w:t>Group</w:t>
+      </w:r>
+      <w:r>
+        <w:rPr>
+          <w:spacing w:val="0"/>
+          <w:i w:val="1"/>
+          <w:b w:val="0"/>
+          <w:color w:val="000000"/>
+          <w:sz w:val="20"/>
+          <w:szCs w:val="20"/>
+          <w:u w:val="none"/>
+          <w:rFonts w:ascii="Times" w:eastAsia="Times" w:hAnsi="Times" w:hint="default"/>
+        </w:rPr>
+        <w:t xml:space="preserve"> </w:t>
+      </w:r>
+      <w:r>
+        <w:rPr>
+          <w:spacing w:val="0"/>
+          <w:i w:val="1"/>
+          <w:b w:val="1"/>
+          <w:color w:val="000000"/>
+          <w:sz w:val="20"/>
+          <w:szCs w:val="20"/>
+          <w:u w:val="none"/>
+          <w:rFonts w:ascii="Times" w:eastAsia="Times" w:hAnsi="Times" w:hint="default"/>
+        </w:rPr>
+        <w:t>by</w:t>
+      </w:r>
+      <w:r>
+        <w:rPr>
+          <w:spacing w:val="0"/>
+          <w:i w:val="1"/>
+          <w:b w:val="0"/>
+          <w:color w:val="000000"/>
+          <w:sz w:val="20"/>
+          <w:szCs w:val="20"/>
+          <w:u w:val="none"/>
+          <w:rFonts w:ascii="Times" w:eastAsia="Times" w:hAnsi="Times" w:hint="default"/>
+        </w:rPr>
+        <w:t xml:space="preserve"> lo que hará es indicarle a la base de datos qué criterios o </w:t>
+      </w:r>
+      <w:r>
+        <w:rPr>
+          <w:spacing w:val="0"/>
+          <w:i w:val="1"/>
+          <w:b w:val="0"/>
+          <w:color w:val="000000"/>
+          <w:sz w:val="20"/>
+          <w:szCs w:val="20"/>
+          <w:u w:val="none"/>
+          <w:rFonts w:ascii="Times" w:eastAsia="Times" w:hAnsi="Times" w:hint="default"/>
+        </w:rPr>
+        <w:t xml:space="preserve">valores (datos) nos va a arrojar, de un campo o columna seleccionada, para agrupar cierto número de registros </w:t>
+      </w:r>
+      <w:r>
+        <w:rPr>
+          <w:spacing w:val="0"/>
+          <w:i w:val="1"/>
+          <w:b w:val="0"/>
+          <w:color w:val="000000"/>
+          <w:sz w:val="20"/>
+          <w:szCs w:val="20"/>
+          <w:u w:val="none"/>
+          <w:rFonts w:ascii="Times" w:eastAsia="Times" w:hAnsi="Times" w:hint="default"/>
+        </w:rPr>
+        <w:t xml:space="preserve">en ellos; esto a partir de seleccionar desde qué campo o columna se verán los registros, ahí agrupados, según </w:t>
+      </w:r>
+      <w:r>
+        <w:rPr>
+          <w:spacing w:val="0"/>
+          <w:i w:val="1"/>
+          <w:b w:val="0"/>
+          <w:color w:val="000000"/>
+          <w:sz w:val="20"/>
+          <w:szCs w:val="20"/>
+          <w:u w:val="none"/>
+          <w:rFonts w:ascii="Times" w:eastAsia="Times" w:hAnsi="Times" w:hint="default"/>
+        </w:rPr>
+        <w:t xml:space="preserve">un criterio pasado en </w:t>
+      </w:r>
+      <w:r>
+        <w:rPr>
+          <w:spacing w:val="0"/>
+          <w:i w:val="1"/>
+          <w:b w:val="1"/>
+          <w:color w:val="000000"/>
+          <w:sz w:val="20"/>
+          <w:szCs w:val="20"/>
+          <w:u w:val="none"/>
+          <w:rFonts w:ascii="Times" w:eastAsia="Times" w:hAnsi="Times" w:hint="default"/>
+        </w:rPr>
+        <w:t xml:space="preserve">Select </w:t>
+      </w:r>
+      <w:r>
+        <w:rPr>
+          <w:spacing w:val="0"/>
+          <w:i w:val="1"/>
+          <w:b w:val="0"/>
+          <w:color w:val="000000"/>
+          <w:sz w:val="20"/>
+          <w:szCs w:val="20"/>
+          <w:u w:val="none"/>
+          <w:rFonts w:ascii="Times" w:eastAsia="Times" w:hAnsi="Times" w:hint="default"/>
+        </w:rPr>
+        <w:t xml:space="preserve">(que, entre otras cosas, suele coincidir con la columna o campo seleccionado en </w:t>
+      </w:r>
+      <w:r>
+        <w:rPr>
+          <w:spacing w:val="0"/>
+          <w:i w:val="1"/>
+          <w:b w:val="1"/>
+          <w:color w:val="000000"/>
+          <w:sz w:val="20"/>
+          <w:szCs w:val="20"/>
+          <w:u w:val="none"/>
+          <w:rFonts w:ascii="Times" w:eastAsia="Times" w:hAnsi="Times" w:hint="default"/>
+        </w:rPr>
+        <w:t xml:space="preserve">group by</w:t>
+      </w:r>
+      <w:r>
+        <w:rPr>
+          <w:spacing w:val="0"/>
+          <w:i w:val="1"/>
+          <w:b w:val="0"/>
+          <w:color w:val="000000"/>
+          <w:sz w:val="20"/>
+          <w:szCs w:val="20"/>
+          <w:u w:val="none"/>
+          <w:rFonts w:ascii="Times" w:eastAsia="Times" w:hAnsi="Times" w:hint="default"/>
+        </w:rPr>
+        <w:t>)</w:t>
+      </w:r>
+      <w:r>
+        <w:rPr>
+          <w:spacing w:val="0"/>
+          <w:i w:val="0"/>
+          <w:b w:val="0"/>
+          <w:color w:val="000000"/>
+          <w:sz w:val="20"/>
+          <w:szCs w:val="20"/>
+          <w:u w:val="none"/>
+          <w:rFonts w:ascii="Times" w:eastAsia="Times" w:hAnsi="Times" w:hint="default"/>
+        </w:rPr>
+        <w:t xml:space="preserve">”... Pues bien, </w:t>
+      </w:r>
+      <w:r>
+        <w:rPr>
+          <w:spacing w:val="0"/>
+          <w:i w:val="1"/>
+          <w:b w:val="0"/>
+          <w:color w:val="000000"/>
+          <w:sz w:val="20"/>
+          <w:szCs w:val="20"/>
+          <w:u w:val="none"/>
+          <w:rFonts w:ascii="Times" w:eastAsia="Times" w:hAnsi="Times" w:hint="default"/>
+        </w:rPr>
+        <w:t xml:space="preserve">pueden ser más de un criterio los pasados</w:t>
+      </w:r>
+      <w:r>
+        <w:rPr>
+          <w:spacing w:val="0"/>
+          <w:i w:val="0"/>
+          <w:b w:val="0"/>
+          <w:color w:val="000000"/>
+          <w:sz w:val="20"/>
+          <w:szCs w:val="20"/>
+          <w:u w:val="none"/>
+          <w:rFonts w:ascii="Times" w:eastAsia="Times" w:hAnsi="Times" w:hint="default"/>
+        </w:rPr>
+        <w:t xml:space="preserve"> tanto para el </w:t>
+      </w:r>
+      <w:r>
+        <w:rPr>
+          <w:spacing w:val="0"/>
+          <w:i w:val="1"/>
+          <w:b w:val="1"/>
+          <w:color w:val="000000"/>
+          <w:sz w:val="20"/>
+          <w:szCs w:val="20"/>
+          <w:u w:val="none"/>
+          <w:rFonts w:ascii="Times" w:eastAsia="Times" w:hAnsi="Times" w:hint="default"/>
+        </w:rPr>
+        <w:t xml:space="preserve">Select </w:t>
+      </w:r>
+      <w:r>
+        <w:rPr>
+          <w:spacing w:val="0"/>
+          <w:i w:val="0"/>
+          <w:b w:val="0"/>
+          <w:color w:val="000000"/>
+          <w:sz w:val="20"/>
+          <w:szCs w:val="20"/>
+          <w:u w:val="none"/>
+          <w:rFonts w:ascii="Times" w:eastAsia="Times" w:hAnsi="Times" w:hint="default"/>
+        </w:rPr>
+        <w:t xml:space="preserve">como para el </w:t>
+      </w:r>
+      <w:r>
+        <w:rPr>
+          <w:spacing w:val="0"/>
+          <w:i w:val="1"/>
+          <w:b w:val="1"/>
+          <w:color w:val="000000"/>
+          <w:sz w:val="20"/>
+          <w:szCs w:val="20"/>
+          <w:u w:val="none"/>
+          <w:rFonts w:ascii="Times" w:eastAsia="Times" w:hAnsi="Times" w:hint="default"/>
+        </w:rPr>
+        <w:t xml:space="preserve">Group By; </w:t>
+      </w:r>
+      <w:r>
+        <w:rPr>
+          <w:spacing w:val="0"/>
+          <w:i w:val="0"/>
+          <w:b w:val="0"/>
+          <w:color w:val="000000"/>
+          <w:sz w:val="20"/>
+          <w:szCs w:val="20"/>
+          <w:u w:val="none"/>
+          <w:rFonts w:ascii="Times" w:eastAsia="Times" w:hAnsi="Times" w:hint="default"/>
+        </w:rPr>
+        <w:t xml:space="preserve">es decir, para que se organice o se agrupe la información según los datos o valores de más de una columna; </w:t>
+      </w:r>
+      <w:r>
+        <w:rPr>
+          <w:spacing w:val="0"/>
+          <w:i w:val="0"/>
+          <w:b w:val="0"/>
+          <w:color w:val="000000"/>
+          <w:sz w:val="20"/>
+          <w:szCs w:val="20"/>
+          <w:u w:val="none"/>
+          <w:rFonts w:ascii="Times" w:eastAsia="Times" w:hAnsi="Times" w:hint="default"/>
+        </w:rPr>
+        <w:t xml:space="preserve">como estamos trabajando con count(*),... para que se cuenten los registros; más precisamente,</w:t>
+      </w:r>
+      <w:r>
+        <w:rPr>
+          <w:spacing w:val="0"/>
+          <w:i w:val="0"/>
+          <w:b w:val="1"/>
+          <w:color w:val="000000"/>
+          <w:sz w:val="20"/>
+          <w:szCs w:val="20"/>
+          <w:u w:val="none"/>
+          <w:rFonts w:ascii="Times" w:eastAsia="Times" w:hAnsi="Times" w:hint="default"/>
+        </w:rPr>
+        <w:t xml:space="preserve"> haciendo el </w:t>
+      </w:r>
+      <w:r>
+        <w:rPr>
+          <w:spacing w:val="0"/>
+          <w:i w:val="0"/>
+          <w:b w:val="1"/>
+          <w:color w:val="000000"/>
+          <w:sz w:val="20"/>
+          <w:szCs w:val="20"/>
+          <w:u w:val="none"/>
+          <w:rFonts w:ascii="Times" w:eastAsia="Times" w:hAnsi="Times" w:hint="default"/>
+        </w:rPr>
+        <w:t xml:space="preserve">conteo de los registros por cada valor, separadamente, de cada una de las columnas seleccionadas</w:t>
+      </w:r>
+      <w:r>
+        <w:rPr>
+          <w:spacing w:val="0"/>
+          <w:i w:val="0"/>
+          <w:b w:val="0"/>
+          <w:color w:val="000000"/>
+          <w:sz w:val="20"/>
+          <w:szCs w:val="20"/>
+          <w:u w:val="none"/>
+          <w:rFonts w:ascii="Times" w:eastAsia="Times" w:hAnsi="Times" w:hint="default"/>
+        </w:rPr>
+        <w:t xml:space="preserve">; en este </w:t>
+      </w:r>
+      <w:r>
+        <w:rPr>
+          <w:spacing w:val="0"/>
+          <w:i w:val="0"/>
+          <w:b w:val="0"/>
+          <w:color w:val="000000"/>
+          <w:sz w:val="20"/>
+          <w:szCs w:val="20"/>
+          <w:u w:val="none"/>
+          <w:rFonts w:ascii="Times" w:eastAsia="Times" w:hAnsi="Times" w:hint="default"/>
+        </w:rPr>
+        <w:t xml:space="preserve">caso, el conteo de la cantidad de posts publicados para cada uno de los valores que contemplan los campos o </w:t>
+      </w:r>
+      <w:r>
+        <w:rPr>
+          <w:spacing w:val="0"/>
+          <w:i w:val="0"/>
+          <w:b w:val="0"/>
+          <w:color w:val="000000"/>
+          <w:sz w:val="20"/>
+          <w:szCs w:val="20"/>
+          <w:u w:val="none"/>
+          <w:rFonts w:ascii="Times" w:eastAsia="Times" w:hAnsi="Times" w:hint="default"/>
+        </w:rPr>
+        <w:t xml:space="preserve">columnas pasadas como criterios en el </w:t>
+      </w:r>
+      <w:r>
+        <w:rPr>
+          <w:spacing w:val="0"/>
+          <w:i w:val="1"/>
+          <w:b w:val="1"/>
+          <w:color w:val="000000"/>
+          <w:sz w:val="20"/>
+          <w:szCs w:val="20"/>
+          <w:u w:val="none"/>
+          <w:rFonts w:ascii="Times" w:eastAsia="Times" w:hAnsi="Times" w:hint="default"/>
+        </w:rPr>
+        <w:t>Select</w:t>
+      </w:r>
+      <w:r>
+        <w:rPr>
+          <w:spacing w:val="0"/>
+          <w:i w:val="0"/>
+          <w:b w:val="0"/>
+          <w:color w:val="000000"/>
+          <w:sz w:val="20"/>
+          <w:szCs w:val="20"/>
+          <w:u w:val="none"/>
+          <w:rFonts w:ascii="Times" w:eastAsia="Times" w:hAnsi="Times" w:hint="default"/>
+        </w:rPr>
+        <w:t xml:space="preserve"> y en el </w:t>
+      </w:r>
+      <w:r>
+        <w:rPr>
+          <w:spacing w:val="0"/>
+          <w:i w:val="1"/>
+          <w:b w:val="1"/>
+          <w:color w:val="000000"/>
+          <w:sz w:val="20"/>
+          <w:szCs w:val="20"/>
+          <w:u w:val="none"/>
+          <w:rFonts w:ascii="Times" w:eastAsia="Times" w:hAnsi="Times" w:hint="default"/>
+        </w:rPr>
+        <w:t xml:space="preserve">Group By</w:t>
+      </w:r>
+      <w:r>
+        <w:rPr>
+          <w:spacing w:val="0"/>
+          <w:i w:val="0"/>
+          <w:b w:val="0"/>
+          <w:color w:val="000000"/>
+          <w:sz w:val="20"/>
+          <w:szCs w:val="20"/>
+          <w:u w:val="none"/>
+          <w:rFonts w:ascii="Times" w:eastAsia="Times" w:hAnsi="Times" w:hint="default"/>
+        </w:rPr>
+        <w:t>.</w:t>
+      </w:r>
+    </w:p>
+    <w:p>
+      <w:pPr>
+        <w:numPr>
+          <w:ilvl w:val="0"/>
+          <w:numId w:val="0"/>
+        </w:numPr>
+        <w:jc w:val="left"/>
+        <w:spacing w:lineRule="auto" w:line="259" w:before="0" w:after="160"/>
+        <w:widowControl w:val="1"/>
+        <w:ind w:right="0" w:left="0" w:firstLine="0"/>
+        <w:rPr>
+          <w:spacing w:val="0"/>
+          <w:i w:val="0"/>
+          <w:b w:val="0"/>
+          <w:color w:val="000000"/>
+          <w:sz w:val="20"/>
+          <w:szCs w:val="20"/>
+          <w:u w:val="none"/>
+          <w:rFonts w:ascii="Times" w:eastAsia="Times" w:hAnsi="Times" w:hint="default"/>
+        </w:rPr>
+        <w:wordWrap w:val="1"/>
+        <w:autoSpaceDE w:val="0"/>
+        <w:autoSpaceDN w:val="0"/>
+      </w:pPr>
+      <w:r>
+        <w:rPr>
+          <w:spacing w:val="0"/>
+          <w:i w:val="0"/>
+          <w:b w:val="0"/>
+          <w:color w:val="000000"/>
+          <w:sz w:val="20"/>
+          <w:szCs w:val="20"/>
+          <w:u w:val="none"/>
+          <w:rFonts w:ascii="Times" w:eastAsia="Times" w:hAnsi="Times" w:hint="default"/>
+        </w:rPr>
+        <w:t xml:space="preserve">Entonces, cada criterio pasado en el </w:t>
+      </w:r>
+      <w:r>
+        <w:rPr>
+          <w:spacing w:val="0"/>
+          <w:i w:val="1"/>
+          <w:b w:val="1"/>
+          <w:color w:val="000000"/>
+          <w:sz w:val="20"/>
+          <w:szCs w:val="20"/>
+          <w:u w:val="none"/>
+          <w:rFonts w:ascii="Times" w:eastAsia="Times" w:hAnsi="Times" w:hint="default"/>
+        </w:rPr>
+        <w:t>Select</w:t>
+      </w:r>
+      <w:r>
+        <w:rPr>
+          <w:spacing w:val="0"/>
+          <w:i w:val="0"/>
+          <w:b w:val="0"/>
+          <w:color w:val="000000"/>
+          <w:sz w:val="20"/>
+          <w:szCs w:val="20"/>
+          <w:u w:val="none"/>
+          <w:rFonts w:ascii="Times" w:eastAsia="Times" w:hAnsi="Times" w:hint="default"/>
+        </w:rPr>
+        <w:t xml:space="preserve"> y en el </w:t>
+      </w:r>
+      <w:r>
+        <w:rPr>
+          <w:spacing w:val="0"/>
+          <w:i w:val="1"/>
+          <w:b w:val="1"/>
+          <w:color w:val="000000"/>
+          <w:sz w:val="20"/>
+          <w:szCs w:val="20"/>
+          <w:u w:val="none"/>
+          <w:rFonts w:ascii="Times" w:eastAsia="Times" w:hAnsi="Times" w:hint="default"/>
+        </w:rPr>
+        <w:t>Group</w:t>
+      </w:r>
+      <w:r>
+        <w:rPr>
+          <w:spacing w:val="0"/>
+          <w:i w:val="0"/>
+          <w:b w:val="0"/>
+          <w:color w:val="000000"/>
+          <w:sz w:val="20"/>
+          <w:szCs w:val="20"/>
+          <w:u w:val="none"/>
+          <w:rFonts w:ascii="Times" w:eastAsia="Times" w:hAnsi="Times" w:hint="default"/>
+        </w:rPr>
+        <w:t xml:space="preserve"> </w:t>
+      </w:r>
+      <w:r>
+        <w:rPr>
+          <w:spacing w:val="0"/>
+          <w:i w:val="1"/>
+          <w:b w:val="1"/>
+          <w:color w:val="000000"/>
+          <w:sz w:val="20"/>
+          <w:szCs w:val="20"/>
+          <w:u w:val="none"/>
+          <w:rFonts w:ascii="Times" w:eastAsia="Times" w:hAnsi="Times" w:hint="default"/>
+        </w:rPr>
+        <w:t>By,</w:t>
+      </w:r>
+      <w:r>
+        <w:rPr>
+          <w:spacing w:val="0"/>
+          <w:i w:val="0"/>
+          <w:b w:val="0"/>
+          <w:color w:val="000000"/>
+          <w:sz w:val="20"/>
+          <w:szCs w:val="20"/>
+          <w:u w:val="none"/>
+          <w:rFonts w:ascii="Times" w:eastAsia="Times" w:hAnsi="Times" w:hint="default"/>
+        </w:rPr>
+        <w:t xml:space="preserve"> cada nueva columna, es separada por comas en </w:t>
+      </w:r>
+      <w:r>
+        <w:rPr>
+          <w:spacing w:val="0"/>
+          <w:i w:val="0"/>
+          <w:b w:val="0"/>
+          <w:color w:val="000000"/>
+          <w:sz w:val="20"/>
+          <w:szCs w:val="20"/>
+          <w:u w:val="none"/>
+          <w:rFonts w:ascii="Times" w:eastAsia="Times" w:hAnsi="Times" w:hint="default"/>
+        </w:rPr>
+        <w:t xml:space="preserve">cada una de las líneas de código del </w:t>
+      </w:r>
+      <w:r>
+        <w:rPr>
+          <w:spacing w:val="0"/>
+          <w:i w:val="1"/>
+          <w:b w:val="1"/>
+          <w:color w:val="000000"/>
+          <w:sz w:val="20"/>
+          <w:szCs w:val="20"/>
+          <w:u w:val="none"/>
+          <w:rFonts w:ascii="Times" w:eastAsia="Times" w:hAnsi="Times" w:hint="default"/>
+        </w:rPr>
+        <w:t xml:space="preserve">Select </w:t>
+      </w:r>
+      <w:r>
+        <w:rPr>
+          <w:spacing w:val="0"/>
+          <w:i w:val="0"/>
+          <w:b w:val="0"/>
+          <w:color w:val="000000"/>
+          <w:sz w:val="20"/>
+          <w:szCs w:val="20"/>
+          <w:u w:val="none"/>
+          <w:rFonts w:ascii="Times" w:eastAsia="Times" w:hAnsi="Times" w:hint="default"/>
+        </w:rPr>
+        <w:t xml:space="preserve">y del </w:t>
+      </w:r>
+      <w:r>
+        <w:rPr>
+          <w:spacing w:val="0"/>
+          <w:i w:val="1"/>
+          <w:b w:val="1"/>
+          <w:color w:val="000000"/>
+          <w:sz w:val="20"/>
+          <w:szCs w:val="20"/>
+          <w:u w:val="none"/>
+          <w:rFonts w:ascii="Times" w:eastAsia="Times" w:hAnsi="Times" w:hint="default"/>
+        </w:rPr>
+        <w:t xml:space="preserve">Group By</w:t>
+      </w:r>
+      <w:r>
+        <w:rPr>
+          <w:spacing w:val="0"/>
+          <w:i w:val="0"/>
+          <w:b w:val="0"/>
+          <w:color w:val="000000"/>
+          <w:sz w:val="20"/>
+          <w:szCs w:val="20"/>
+          <w:u w:val="none"/>
+          <w:rFonts w:ascii="Times" w:eastAsia="Times" w:hAnsi="Times" w:hint="default"/>
+        </w:rPr>
+        <w:t xml:space="preserve">. Esta vez los criterios pasados, para hacer la </w:t>
+      </w:r>
+      <w:r>
+        <w:rPr>
+          <w:spacing w:val="0"/>
+          <w:i w:val="0"/>
+          <w:b w:val="0"/>
+          <w:color w:val="000000"/>
+          <w:sz w:val="20"/>
+          <w:szCs w:val="20"/>
+          <w:u w:val="none"/>
+          <w:rFonts w:ascii="Times" w:eastAsia="Times" w:hAnsi="Times" w:hint="default"/>
+        </w:rPr>
+        <w:t xml:space="preserve">agrupación, serán las columnas del </w:t>
+      </w:r>
+      <w:r>
+        <w:rPr>
+          <w:spacing w:val="0"/>
+          <w:i w:val="1"/>
+          <w:b w:val="1"/>
+          <w:color w:val="000000"/>
+          <w:sz w:val="20"/>
+          <w:szCs w:val="20"/>
+          <w:u w:val="none"/>
+          <w:rFonts w:ascii="Times" w:eastAsia="Times" w:hAnsi="Times" w:hint="default"/>
+        </w:rPr>
+        <w:t>estatus</w:t>
+      </w:r>
+      <w:r>
+        <w:rPr>
+          <w:spacing w:val="0"/>
+          <w:i w:val="0"/>
+          <w:b w:val="0"/>
+          <w:color w:val="000000"/>
+          <w:sz w:val="20"/>
+          <w:szCs w:val="20"/>
+          <w:u w:val="none"/>
+          <w:rFonts w:ascii="Times" w:eastAsia="Times" w:hAnsi="Times" w:hint="default"/>
+        </w:rPr>
+        <w:t xml:space="preserve"> y la nueva columna dinámica </w:t>
+      </w:r>
+      <w:r>
+        <w:rPr>
+          <w:spacing w:val="0"/>
+          <w:i w:val="1"/>
+          <w:b w:val="1"/>
+          <w:color w:val="000000"/>
+          <w:sz w:val="20"/>
+          <w:szCs w:val="20"/>
+          <w:u w:val="none"/>
+          <w:rFonts w:ascii="Times" w:eastAsia="Times" w:hAnsi="Times" w:hint="default"/>
+        </w:rPr>
+        <w:t>post_month</w:t>
+      </w:r>
+      <w:r>
+        <w:rPr>
+          <w:spacing w:val="0"/>
+          <w:i w:val="0"/>
+          <w:b w:val="0"/>
+          <w:color w:val="000000"/>
+          <w:sz w:val="20"/>
+          <w:szCs w:val="20"/>
+          <w:u w:val="none"/>
+          <w:rFonts w:ascii="Times" w:eastAsia="Times" w:hAnsi="Times" w:hint="default"/>
+        </w:rPr>
+        <w:t xml:space="preserve">, tal que así: </w:t>
+      </w:r>
+    </w:p>
+    <w:p>
+      <w:pPr>
+        <w:numPr>
+          <w:ilvl w:val="0"/>
+          <w:numId w:val="0"/>
+        </w:numPr>
+        <w:jc w:val="left"/>
+        <w:spacing w:lineRule="auto" w:line="259" w:before="0" w:after="160"/>
+        <w:widowControl w:val="1"/>
+        <w:ind w:right="0" w:left="0" w:firstLine="0"/>
+        <w:rPr>
+          <w:spacing w:val="0"/>
+          <w:i w:val="0"/>
+          <w:b w:val="0"/>
+          <w:color w:val="000000"/>
+          <w:sz w:val="20"/>
+          <w:szCs w:val="20"/>
+          <w:u w:val="none"/>
+          <w:rFonts w:ascii="Times" w:eastAsia="Times" w:hAnsi="Times" w:hint="default"/>
+        </w:rPr>
+        <w:wordWrap w:val="1"/>
+        <w:autoSpaceDE w:val="0"/>
+        <w:autoSpaceDN w:val="0"/>
+      </w:pPr>
+      <w:r>
+        <w:rPr>
+          <w:sz w:val="20"/>
+        </w:rPr>
+        <w:drawing>
+          <wp:inline distT="0" distB="0" distL="0" distR="0">
+            <wp:extent cx="5731510" cy="363855"/>
+            <wp:effectExtent l="0" t="0" r="0" b="0"/>
+            <wp:docPr id="133" name="Imagen 68"/>
+            <wp:cNvGraphicFramePr>
+              <a:graphicFrameLocks xmlns:a="http://schemas.openxmlformats.org/drawingml/2006/main" noChangeAspect="1"/>
+            </wp:cNvGraphicFramePr>
+            <a:graphic xmlns:a="http://schemas.openxmlformats.org/drawingml/2006/main">
+              <a:graphicData uri="http://schemas.openxmlformats.org/drawingml/2006/picture">
+                <pic:pic xmlns:pic="http://schemas.openxmlformats.org/drawingml/2006/picture">
+                  <pic:nvPicPr>
+                    <pic:cNvPr id="131" name="Picture 131" descr="/Users/robertovelasquezdean/Library/Group Containers/L48J367XN4.com.infraware.PolarisOffice/EngineTemp/632/fImage17246133728.png"/>
+                    <pic:cNvPicPr>
+                      <a:picLocks noChangeAspect="1" noChangeArrowheads="1"/>
+                    </pic:cNvPicPr>
+                  </pic:nvPicPr>
+                  <pic:blipFill>
+                    <a:blip r:embed="rId135">
+                      <a:extLst>
+                        <a:ext uri="{BEBA8EAE-BF5A-486C-A8C5-ECC9F3942E4B}">
+                          <a14:imgProps xmlns:a14="http://schemas.microsoft.com/office/drawing/2010/main">
+                            <a14:imgLayer r:embed="rId136">
+                              <a14:imgEffect>
+                                <a14:sharpenSoften amount="25000"/>
+                              </a14:imgEffect>
+                            </a14:imgLayer>
+                          </a14:imgProps>
+                        </a:ext>
+                        <a:ext uri="{28A0092B-C50C-407E-A947-70E740481C1C}">
+                          <a14:useLocalDpi xmlns:a14="http://schemas.microsoft.com/office/drawing/2010/main" val="0"/>
+                        </a:ext>
+                      </a:extLst>
+                    </a:blip>
+                    <a:stretch>
+                      <a:fillRect/>
+                    </a:stretch>
+                  </pic:blipFill>
+                  <pic:spPr>
+                    <a:xfrm>
+                      <a:off x="0" y="0"/>
+                      <a:ext cx="5732145" cy="364490"/>
+                    </a:xfrm>
+                    <a:prstGeom prst="rect"/>
+                    <a:ln cap="flat"/>
+                  </pic:spPr>
+                </pic:pic>
+              </a:graphicData>
+            </a:graphic>
+          </wp:inline>
+        </w:drawing>
+      </w:r>
+    </w:p>
+    <w:p>
+      <w:pPr>
+        <w:numPr>
+          <w:ilvl w:val="0"/>
+          <w:numId w:val="0"/>
+        </w:numPr>
+        <w:jc w:val="left"/>
+        <w:spacing w:lineRule="auto" w:line="259" w:before="0" w:after="160"/>
+        <w:widowControl w:val="1"/>
+        <w:ind w:right="0" w:left="0" w:firstLine="0"/>
+        <w:rPr>
+          <w:spacing w:val="0"/>
+          <w:i w:val="0"/>
+          <w:b w:val="0"/>
+          <w:color w:val="000000"/>
+          <w:sz w:val="20"/>
+          <w:szCs w:val="20"/>
+          <w:u w:val="none"/>
+          <w:rFonts w:ascii="Times" w:eastAsia="Times" w:hAnsi="Times" w:hint="default"/>
+        </w:rPr>
+        <w:wordWrap w:val="1"/>
+        <w:autoSpaceDE w:val="0"/>
+        <w:autoSpaceDN w:val="0"/>
+      </w:pPr>
+      <w:r>
+        <w:rPr>
+          <w:sz w:val="20"/>
+        </w:rPr>
+        <w:drawing>
+          <wp:inline distT="0" distB="0" distL="0" distR="0">
+            <wp:extent cx="2019300" cy="2314575"/>
+            <wp:effectExtent l="0" t="0" r="0" b="0"/>
+            <wp:docPr id="144" name="Imagen 69"/>
+            <wp:cNvGraphicFramePr>
+              <a:graphicFrameLocks xmlns:a="http://schemas.openxmlformats.org/drawingml/2006/main" noChangeAspect="1"/>
+            </wp:cNvGraphicFramePr>
+            <a:graphic xmlns:a="http://schemas.openxmlformats.org/drawingml/2006/main">
+              <a:graphicData uri="http://schemas.openxmlformats.org/drawingml/2006/picture">
+                <pic:pic xmlns:pic="http://schemas.openxmlformats.org/drawingml/2006/picture">
+                  <pic:nvPicPr>
+                    <pic:cNvPr id="133" name="Picture 133" descr="/Users/robertovelasquezdean/Library/Group Containers/L48J367XN4.com.infraware.PolarisOffice/EngineTemp/632/fImage32391144562.png"/>
+                    <pic:cNvPicPr>
+                      <a:picLocks noChangeAspect="1" noChangeArrowheads="1"/>
+                    </pic:cNvPicPr>
+                  </pic:nvPicPr>
+                  <pic:blipFill>
+                    <a:blip r:embed="rId137">
+                      <a:extLst>
+                        <a:ext uri="{BEBA8EAE-BF5A-486C-A8C5-ECC9F3942E4B}">
+                          <a14:imgProps xmlns:a14="http://schemas.microsoft.com/office/drawing/2010/main">
+                            <a14:imgLayer r:embed="rId138">
+                              <a14:imgEffect>
+                                <a14:sharpenSoften amount="25000"/>
+                              </a14:imgEffect>
+                            </a14:imgLayer>
+                          </a14:imgProps>
+                        </a:ext>
+                        <a:ext uri="{28A0092B-C50C-407E-A947-70E740481C1C}">
+                          <a14:useLocalDpi xmlns:a14="http://schemas.microsoft.com/office/drawing/2010/main" val="0"/>
+                        </a:ext>
+                      </a:extLst>
+                    </a:blip>
+                    <a:stretch>
+                      <a:fillRect/>
+                    </a:stretch>
+                  </pic:blipFill>
+                  <pic:spPr>
+                    <a:xfrm>
+                      <a:off x="0" y="0"/>
+                      <a:ext cx="2019934" cy="2315210"/>
+                    </a:xfrm>
+                    <a:prstGeom prst="rect"/>
+                    <a:ln cap="flat"/>
+                  </pic:spPr>
+                </pic:pic>
+              </a:graphicData>
+            </a:graphic>
+          </wp:inline>
+        </w:drawing>
+      </w:r>
+    </w:p>
+    <w:p>
+      <w:pPr>
+        <w:numPr>
+          <w:ilvl w:val="0"/>
+          <w:numId w:val="0"/>
+        </w:numPr>
+        <w:jc w:val="left"/>
+        <w:spacing w:lineRule="auto" w:line="259" w:before="0" w:after="160"/>
+        <w:widowControl w:val="1"/>
+        <w:ind w:right="0" w:left="0" w:firstLine="0"/>
+        <w:rPr>
+          <w:spacing w:val="0"/>
+          <w:i w:val="0"/>
+          <w:b w:val="0"/>
+          <w:color w:val="000000"/>
+          <w:sz w:val="20"/>
+          <w:szCs w:val="20"/>
+          <w:u w:val="none"/>
+          <w:rFonts w:ascii="Times" w:eastAsia="Times" w:hAnsi="Times" w:hint="default"/>
+        </w:rPr>
+        <w:wordWrap w:val="1"/>
+        <w:autoSpaceDE w:val="0"/>
+        <w:autoSpaceDN w:val="0"/>
+      </w:pPr>
+      <w:r>
+        <w:rPr>
+          <w:spacing w:val="0"/>
+          <w:i w:val="0"/>
+          <w:b w:val="0"/>
+          <w:color w:val="000000"/>
+          <w:sz w:val="20"/>
+          <w:szCs w:val="20"/>
+          <w:u w:val="none"/>
+          <w:rFonts w:ascii="Times" w:eastAsia="Times" w:hAnsi="Times" w:hint="default"/>
+        </w:rPr>
+        <w:t xml:space="preserve">Si se da cuenta, me hizo el conteo de la totalidad del posts publicados (registros), no sólo para cada mes por </w:t>
+      </w:r>
+      <w:r>
+        <w:rPr>
+          <w:spacing w:val="0"/>
+          <w:i w:val="0"/>
+          <w:b w:val="0"/>
+          <w:color w:val="000000"/>
+          <w:sz w:val="20"/>
+          <w:szCs w:val="20"/>
+          <w:u w:val="none"/>
+          <w:rFonts w:ascii="Times" w:eastAsia="Times" w:hAnsi="Times" w:hint="default"/>
+        </w:rPr>
+        <w:t xml:space="preserve">separado; sino, para cada mes por separado y también para cada </w:t>
+      </w:r>
+      <w:r>
+        <w:rPr>
+          <w:spacing w:val="0"/>
+          <w:i w:val="1"/>
+          <w:b w:val="0"/>
+          <w:color w:val="000000"/>
+          <w:sz w:val="20"/>
+          <w:szCs w:val="20"/>
+          <w:u w:val="none"/>
+          <w:rFonts w:ascii="Times" w:eastAsia="Times" w:hAnsi="Times" w:hint="default"/>
+        </w:rPr>
+        <w:t xml:space="preserve">estatus </w:t>
+      </w:r>
+      <w:r>
+        <w:rPr>
+          <w:spacing w:val="0"/>
+          <w:i w:val="0"/>
+          <w:b w:val="0"/>
+          <w:color w:val="000000"/>
+          <w:sz w:val="20"/>
+          <w:szCs w:val="20"/>
+          <w:u w:val="none"/>
+          <w:rFonts w:ascii="Times" w:eastAsia="Times" w:hAnsi="Times" w:hint="default"/>
+        </w:rPr>
+        <w:t xml:space="preserve">dentro de cada uno de esos meses, ya </w:t>
+      </w:r>
+      <w:r>
+        <w:rPr>
+          <w:spacing w:val="0"/>
+          <w:i w:val="0"/>
+          <w:b w:val="0"/>
+          <w:color w:val="000000"/>
+          <w:sz w:val="20"/>
+          <w:szCs w:val="20"/>
+          <w:u w:val="none"/>
+          <w:rFonts w:ascii="Times" w:eastAsia="Times" w:hAnsi="Times" w:hint="default"/>
+        </w:rPr>
+        <w:t xml:space="preserve">sea </w:t>
+      </w:r>
+      <w:r>
+        <w:rPr>
+          <w:spacing w:val="0"/>
+          <w:i w:val="1"/>
+          <w:b w:val="0"/>
+          <w:color w:val="000000"/>
+          <w:sz w:val="20"/>
+          <w:szCs w:val="20"/>
+          <w:u w:val="none"/>
+          <w:rFonts w:ascii="Times" w:eastAsia="Times" w:hAnsi="Times" w:hint="default"/>
+        </w:rPr>
+        <w:t>activo</w:t>
+      </w:r>
+      <w:r>
+        <w:rPr>
+          <w:spacing w:val="0"/>
+          <w:i w:val="0"/>
+          <w:b w:val="0"/>
+          <w:color w:val="000000"/>
+          <w:sz w:val="20"/>
+          <w:szCs w:val="20"/>
+          <w:u w:val="none"/>
+          <w:rFonts w:ascii="Times" w:eastAsia="Times" w:hAnsi="Times" w:hint="default"/>
+        </w:rPr>
+        <w:t xml:space="preserve"> o </w:t>
+      </w:r>
+      <w:r>
+        <w:rPr>
+          <w:spacing w:val="0"/>
+          <w:i w:val="1"/>
+          <w:b w:val="0"/>
+          <w:color w:val="000000"/>
+          <w:sz w:val="20"/>
+          <w:szCs w:val="20"/>
+          <w:u w:val="none"/>
+          <w:rFonts w:ascii="Times" w:eastAsia="Times" w:hAnsi="Times" w:hint="default"/>
+        </w:rPr>
+        <w:t>inactivo;</w:t>
+      </w:r>
+      <w:r>
+        <w:rPr>
+          <w:spacing w:val="0"/>
+          <w:i w:val="0"/>
+          <w:b w:val="0"/>
+          <w:color w:val="000000"/>
+          <w:sz w:val="20"/>
+          <w:szCs w:val="20"/>
+          <w:u w:val="none"/>
+          <w:rFonts w:ascii="Times" w:eastAsia="Times" w:hAnsi="Times" w:hint="default"/>
+        </w:rPr>
+        <w:t xml:space="preserve"> es decir, el filtro ahora está más elaborado.</w:t>
       </w:r>
     </w:p>
     <w:sectPr>
@@ -25833,8 +27834,8 @@
         <w:numStart w:val="1"/>
         <w:pos w:val="docEnd"/>
       </w:endnotePr>
-      <w:headerReference w:type="default" r:id="rId127"/>
-      <w:footerReference w:type="default" r:id="rId128"/>
+      <w:headerReference w:type="default" r:id="rId139"/>
+      <w:footerReference w:type="default" r:id="rId140"/>
       <w:pgSz w:w="11906" w:h="16838"/>
       <w:pgMar w:top="1701" w:left="1440" w:bottom="1440" w:right="1440" w:header="708" w:footer="708" w:gutter="0"/>
       <w:pgNumType w:fmt="decimal"/>

</xml_diff>